<commit_message>
clean up structure, add fixes to smalldata
</commit_message>
<xml_diff>
--- a/docs/manuscript/main.docx
+++ b/docs/manuscript/main.docx
@@ -7,13 +7,91 @@
         <w:pStyle w:val="Titel"/>
       </w:pPr>
       <w:r>
+        <w:t xml:space="preserve">Using</w:t>
+      </w:r>
+      <w:r>
+        <w:t xml:space="preserve"> </w:t>
+      </w:r>
+      <w:r>
+        <w:t xml:space="preserve">intonation</w:t>
+      </w:r>
+      <w:r>
+        <w:t xml:space="preserve"> </w:t>
+      </w:r>
+      <w:r>
+        <w:t xml:space="preserve">to</w:t>
+      </w:r>
+      <w:r>
+        <w:t xml:space="preserve"> </w:t>
+      </w:r>
+      <w:r>
+        <w:t xml:space="preserve">disambiguate</w:t>
+      </w:r>
+      <w:r>
+        <w:t xml:space="preserve"> </w:t>
+      </w:r>
+      <w:r>
+        <w:t xml:space="preserve">meaning:</w:t>
+      </w:r>
+      <w:r>
+        <w:t xml:space="preserve"> </w:t>
+      </w:r>
+      <w:r>
         <w:t xml:space="preserve">The</w:t>
       </w:r>
       <w:r>
         <w:t xml:space="preserve"> </w:t>
       </w:r>
       <w:r>
-        <w:t xml:space="preserve">title</w:t>
+        <w:t xml:space="preserve">role</w:t>
+      </w:r>
+      <w:r>
+        <w:t xml:space="preserve"> </w:t>
+      </w:r>
+      <w:r>
+        <w:t xml:space="preserve">of</w:t>
+      </w:r>
+      <w:r>
+        <w:t xml:space="preserve"> </w:t>
+      </w:r>
+      <w:r>
+        <w:t xml:space="preserve">empathy</w:t>
+      </w:r>
+      <w:r>
+        <w:t xml:space="preserve"> </w:t>
+      </w:r>
+      <w:r>
+        <w:t xml:space="preserve">and</w:t>
+      </w:r>
+      <w:r>
+        <w:t xml:space="preserve"> </w:t>
+      </w:r>
+      <w:r>
+        <w:t xml:space="preserve">proficiency</w:t>
+      </w:r>
+      <w:r>
+        <w:t xml:space="preserve"> </w:t>
+      </w:r>
+      <w:r>
+        <w:t xml:space="preserve">in</w:t>
+      </w:r>
+      <w:r>
+        <w:t xml:space="preserve"> </w:t>
+      </w:r>
+      <w:r>
+        <w:t xml:space="preserve">L2</w:t>
+      </w:r>
+      <w:r>
+        <w:t xml:space="preserve"> </w:t>
+      </w:r>
+      <w:r>
+        <w:t xml:space="preserve">perceptual</w:t>
+      </w:r>
+      <w:r>
+        <w:t xml:space="preserve"> </w:t>
+      </w:r>
+      <w:r>
+        <w:t xml:space="preserve">development</w:t>
       </w:r>
     </w:p>
     <w:p>
@@ -21,7 +99,7 @@
         <w:pStyle w:val="Author"/>
       </w:pPr>
       <w:r>
-        <w:t xml:space="preserve">First Author</w:t>
+        <w:t xml:space="preserve">Joseph V. Casillas</w:t>
       </w:r>
       <w:r>
         <w:rPr>
@@ -30,13 +108,103 @@
         <w:t xml:space="preserve">1</w:t>
       </w:r>
       <w:r>
-        <w:t xml:space="preserve"> &amp; Ernst-August Doelle</w:t>
+        <w:t xml:space="preserve">, Nicole Rodríguez</w:t>
       </w:r>
       <w:r>
         <w:rPr>
           <w:vertAlign w:val="superscript"/>
         </w:rPr>
-        <w:t xml:space="preserve">1,2</w:t>
+        <w:t xml:space="preserve">2</w:t>
+      </w:r>
+      <w:r>
+        <w:t xml:space="preserve">, Juan José Garrido Pozú</w:t>
+      </w:r>
+      <w:r>
+        <w:rPr>
+          <w:vertAlign w:val="superscript"/>
+        </w:rPr>
+        <w:t xml:space="preserve">1</w:t>
+      </w:r>
+      <w:r>
+        <w:t xml:space="preserve">, Kyle Parrish</w:t>
+      </w:r>
+      <w:r>
+        <w:rPr>
+          <w:vertAlign w:val="superscript"/>
+        </w:rPr>
+        <w:t xml:space="preserve">1</w:t>
+      </w:r>
+      <w:r>
+        <w:t xml:space="preserve">, Laura Fernández Arroyo</w:t>
+      </w:r>
+      <w:r>
+        <w:rPr>
+          <w:vertAlign w:val="superscript"/>
+        </w:rPr>
+        <w:t xml:space="preserve">1</w:t>
+      </w:r>
+      <w:r>
+        <w:t xml:space="preserve">, Robert Esposito</w:t>
+      </w:r>
+      <w:r>
+        <w:rPr>
+          <w:vertAlign w:val="superscript"/>
+        </w:rPr>
+        <w:t xml:space="preserve">3</w:t>
+      </w:r>
+      <w:r>
+        <w:t xml:space="preserve">, Isabelle Chang</w:t>
+      </w:r>
+      <w:r>
+        <w:rPr>
+          <w:vertAlign w:val="superscript"/>
+        </w:rPr>
+        <w:t xml:space="preserve">1</w:t>
+      </w:r>
+      <w:r>
+        <w:t xml:space="preserve">, Kimberly Gómez</w:t>
+      </w:r>
+      <w:r>
+        <w:rPr>
+          <w:vertAlign w:val="superscript"/>
+        </w:rPr>
+        <w:t xml:space="preserve">1</w:t>
+      </w:r>
+      <w:r>
+        <w:t xml:space="preserve">, Gabriela Constantin-Dureci</w:t>
+      </w:r>
+      <w:r>
+        <w:rPr>
+          <w:vertAlign w:val="superscript"/>
+        </w:rPr>
+        <w:t xml:space="preserve">1</w:t>
+      </w:r>
+      <w:r>
+        <w:t xml:space="preserve">, Jiawei Shao</w:t>
+      </w:r>
+      <w:r>
+        <w:rPr>
+          <w:vertAlign w:val="superscript"/>
+        </w:rPr>
+        <w:t xml:space="preserve">1</w:t>
+      </w:r>
+      <w:r>
+        <w:t xml:space="preserve">, Iván Andreu</w:t>
+      </w:r>
+      <w:r>
+        <w:rPr>
+          <w:vertAlign w:val="superscript"/>
+        </w:rPr>
+        <w:t xml:space="preserve">1</w:t>
+      </w:r>
+      <w:r>
+        <w:t xml:space="preserve">, &amp; Katherine Taveras</w:t>
+      </w:r>
+      <w:r>
+        <w:rPr>
+          <w:vertAlign w:val="superscript"/>
+        </w:rPr>
+        <w:t xml:space="preserve">1</w:t>
       </w:r>
     </w:p>
     <w:p>
@@ -53,7 +221,7 @@
         <w:t xml:space="preserve"> </w:t>
       </w:r>
       <w:r>
-        <w:t xml:space="preserve">Wilhelm-Wundt-University</w:t>
+        <w:t xml:space="preserve">Rutgers University</w:t>
       </w:r>
     </w:p>
     <w:p>
@@ -70,7 +238,24 @@
         <w:t xml:space="preserve"> </w:t>
       </w:r>
       <w:r>
-        <w:t xml:space="preserve">Konstanz Business School</w:t>
+        <w:t xml:space="preserve">Poznan</w:t>
+      </w:r>
+    </w:p>
+    <w:p>
+      <w:pPr>
+        <w:pStyle w:val="Author"/>
+      </w:pPr>
+      <w:r>
+        <w:rPr>
+          <w:vertAlign w:val="superscript"/>
+        </w:rPr>
+        <w:t xml:space="preserve">3</w:t>
+      </w:r>
+      <w:r>
+        <w:t xml:space="preserve"> </w:t>
+      </w:r>
+      <w:r>
+        <w:t xml:space="preserve">Duo-lingo</w:t>
       </w:r>
     </w:p>
     <w:p>
@@ -142,7 +327,7 @@
         <w:pStyle w:val="Textkrper"/>
       </w:pPr>
       <w:r>
-        <w:t xml:space="preserve">Add complete departmental affiliations for each author here. Each new line herein must be indented, like this line.</w:t>
+        <w:t xml:space="preserve">We express our gratitude to all the haters.</w:t>
       </w:r>
     </w:p>
     <w:p>
@@ -150,7 +335,7 @@
         <w:pStyle w:val="Textkrper"/>
       </w:pPr>
       <w:r>
-        <w:t xml:space="preserve">Enter author note here.</w:t>
+        <w:t xml:space="preserve">The authors made the following contributions. Joseph V. Casillas: Conceptualization, Writing - Original Draft Preparation, Writing - Review &amp; Editing; Nicole Rodríguez: Writing - Review &amp; Editing; Juan José Garrido Pozú: Writing - Review &amp; Editing; Kyle Parrish: Writing - Review &amp; Editing; Laura Fernández Arroyo: Writing - Review &amp; Editing; Robert Esposito: Writing - Review &amp; Editing; Isabelle Chang: Writing - Review &amp; Editing; Kimberly Gómez: Writing - Review &amp; Editing; Gabriela Constantin-Dureci: Writing - Review &amp; Editing; Jiawei Shao: Writing - Review &amp; Editing; Iván Andreu: Writing - Review &amp; Editing; Katherine Taveras: Writing - Review &amp; Editing.</w:t>
       </w:r>
     </w:p>
     <w:p>
@@ -158,15 +343,19 @@
         <w:pStyle w:val="Textkrper"/>
       </w:pPr>
       <w:r>
-        <w:t xml:space="preserve">The authors made the following contributions. First Author: Conceptualization, Writing - Original Draft Preparation, Writing - Review &amp; Editing; Ernst-August Doelle: Writing - Review &amp; Editing.</w:t>
-      </w:r>
-    </w:p>
-    <w:p>
-      <w:pPr>
-        <w:pStyle w:val="Textkrper"/>
-      </w:pPr>
-      <w:r>
-        <w:t xml:space="preserve">Correspondence concerning this article should be addressed to First Author, Postal address. E-mail:</w:t>
+        <w:t xml:space="preserve">Correspondence concerning this article should be addressed to Joseph V. Casillas, Rutgers University - Department of Spanish and Portuguese, 15 Seminary</w:t>
+      </w:r>
+      <w:r>
+        <w:t xml:space="preserve"> </w:t>
+      </w:r>
+      <w:r>
+        <w:t xml:space="preserve">place, New Brunswick, NJ 08904, USA</w:t>
+      </w:r>
+      <w:r>
+        <w:t xml:space="preserve"> </w:t>
+      </w:r>
+      <w:r>
+        <w:t xml:space="preserve">. E-mail:</w:t>
       </w:r>
       <w:r>
         <w:t xml:space="preserve"> </w:t>
@@ -176,7 +365,7 @@
           <w:rPr>
             <w:rStyle w:val="Hyperlink"/>
           </w:rPr>
-          <w:t xml:space="preserve">my@email.com</w:t>
+          <w:t xml:space="preserve">joseph.casillas@rutgers.edu</w:t>
         </w:r>
       </w:hyperlink>
     </w:p>
@@ -193,23 +382,589 @@
         <w:pStyle w:val="Textkrper"/>
       </w:pPr>
       <w:r>
-        <w:t xml:space="preserve">One or two sentences providing a</w:t>
-      </w:r>
-      <w:r>
-        <w:t xml:space="preserve"> </w:t>
-      </w:r>
+        <w:t xml:space="preserve">The present study investigates the interplay between proficiency and</w:t>
+      </w:r>
+      <w:r>
+        <w:t xml:space="preserve"> </w:t>
+      </w:r>
+      <w:r>
+        <w:t xml:space="preserve">individual pragmatic skills in the process of learning a new language.</w:t>
+      </w:r>
+      <w:r>
+        <w:t xml:space="preserve"> </w:t>
+      </w:r>
+      <w:r>
+        <w:t xml:space="preserve">Notably, we focus on the role of empathy in the development of second</w:t>
+      </w:r>
+      <w:r>
+        <w:t xml:space="preserve"> </w:t>
+      </w:r>
+      <w:r>
+        <w:t xml:space="preserve">language (L2) prosody by analyzing the perception and processing of</w:t>
+      </w:r>
+      <w:r>
+        <w:t xml:space="preserve"> </w:t>
+      </w:r>
+      <w:r>
+        <w:t xml:space="preserve">intonation in questions and statements in L2 Spanish.</w:t>
+      </w:r>
+      <w:r>
+        <w:t xml:space="preserve"> </w:t>
+      </w:r>
+      <w:r>
+        <w:t xml:space="preserve">It is common for L2 learners to struggle with L2 intonation, often resulting</w:t>
+      </w:r>
+      <w:r>
+        <w:t xml:space="preserve"> </w:t>
+      </w:r>
+      <w:r>
+        <w:t xml:space="preserve">in comprehension and communication difficulties</w:t>
+      </w:r>
+      <w:r>
+        <w:t xml:space="preserve"> </w:t>
+      </w:r>
+      <w:r>
+        <w:t xml:space="preserve">(Trofimovich &amp; Baker, 2006)</w:t>
+      </w:r>
+      <w:r>
+        <w:t xml:space="preserve">.</w:t>
+      </w:r>
+      <w:r>
+        <w:t xml:space="preserve"> </w:t>
+      </w:r>
+      <w:r>
+        <w:t xml:space="preserve">Previous research attests that learners gradually acquire target-language</w:t>
+      </w:r>
+      <w:r>
+        <w:t xml:space="preserve"> </w:t>
+      </w:r>
+      <w:r>
+        <w:t xml:space="preserve">prosody as they gain proficiency in the language.</w:t>
+      </w:r>
+      <w:r>
+        <w:t xml:space="preserve"> </w:t>
+      </w:r>
+      <w:r>
+        <w:t xml:space="preserve">Concretely, the perception and processing of L2 intonation has been shown to</w:t>
+      </w:r>
+      <w:r>
+        <w:t xml:space="preserve"> </w:t>
+      </w:r>
+      <w:r>
+        <w:t xml:space="preserve">improve in conjunction with proficiency conditional on intonation type</w:t>
+      </w:r>
+      <w:r>
+        <w:t xml:space="preserve"> </w:t>
+      </w:r>
+      <w:r>
+        <w:t xml:space="preserve">(Brandl, González, &amp; Bustin, 2020)</w:t>
+      </w:r>
+      <w:r>
+        <w:t xml:space="preserve">, with polar (</w:t>
+      </w:r>
+      <w:r>
+        <w:t xml:space="preserve">‘</w:t>
+      </w:r>
+      <w:r>
+        <w:t xml:space="preserve">yes/no</w:t>
+      </w:r>
+      <w:r>
+        <w:t xml:space="preserve">’</w:t>
+      </w:r>
+      <w:r>
+        <w:t xml:space="preserve">) interrogatives being more difficult</w:t>
+      </w:r>
+      <w:r>
+        <w:t xml:space="preserve"> </w:t>
+      </w:r>
+      <w:r>
+        <w:t xml:space="preserve">to process and acquire when compared with simple statements.</w:t>
+      </w:r>
+      <w:r>
+        <w:t xml:space="preserve"> </w:t>
+      </w:r>
+      <w:r>
+        <w:t xml:space="preserve">The construct empathy has been shown to influence native language processing</w:t>
+      </w:r>
+      <w:r>
+        <w:t xml:space="preserve"> </w:t>
+      </w:r>
+      <w:r>
+        <w:t xml:space="preserve">in how listeners interpret intonation and meaning when words are ambiguous</w:t>
+      </w:r>
+      <w:r>
+        <w:t xml:space="preserve"> </w:t>
+      </w:r>
+      <w:r>
+        <w:t xml:space="preserve">(Esteve-Gibert et al., 2020)</w:t>
+      </w:r>
+      <w:r>
+        <w:t xml:space="preserve">.</w:t>
+      </w:r>
+      <w:r>
+        <w:t xml:space="preserve"> </w:t>
+      </w:r>
+      <w:r>
+        <w:t xml:space="preserve">Importantly, higher empathy individuals, in comparison with lower empathy</w:t>
+      </w:r>
+      <w:r>
+        <w:t xml:space="preserve"> </w:t>
+      </w:r>
+      <w:r>
+        <w:t xml:space="preserve">individuals, appear to be more sensitive to intonation cues in the process</w:t>
+      </w:r>
+      <w:r>
+        <w:t xml:space="preserve"> </w:t>
+      </w:r>
+      <w:r>
+        <w:t xml:space="preserve">of forming sound-meaning associations.</w:t>
+      </w:r>
+      <w:r>
+        <w:t xml:space="preserve"> </w:t>
+      </w:r>
+      <w:r>
+        <w:t xml:space="preserve">We extend this research to L2 acquisition in order to determine if</w:t>
+      </w:r>
+      <w:r>
+        <w:t xml:space="preserve"> </w:t>
+      </w:r>
+      <w:r>
+        <w:t xml:space="preserve">individual differences in pragmatic skills affect the development of</w:t>
+      </w:r>
+      <w:r>
+        <w:t xml:space="preserve"> </w:t>
+      </w:r>
+      <w:r>
+        <w:t xml:space="preserve">intonation in L2 processing and sentence comprehension.</w:t>
+      </w:r>
+      <w:r>
+        <w:t xml:space="preserve"> </w:t>
+      </w:r>
+      <w:r>
+        <w:t xml:space="preserve">A total of N adult L2 Spanish learners (L1 English) from the</w:t>
+      </w:r>
+      <w:r>
+        <w:t xml:space="preserve"> </w:t>
+      </w:r>
+      <w:r>
+        <w:t xml:space="preserve">Northeastern United States completed a two-alternative forced choice (2AFC)</w:t>
+      </w:r>
+      <w:r>
+        <w:t xml:space="preserve"> </w:t>
+      </w:r>
+      <w:r>
+        <w:t xml:space="preserve">task in which they listened to four utterance types and categorized them as</w:t>
+      </w:r>
+      <w:r>
+        <w:t xml:space="preserve"> </w:t>
+      </w:r>
+      <w:r>
+        <w:t xml:space="preserve">either questions or statements.</w:t>
+      </w:r>
+      <w:r>
+        <w:t xml:space="preserve"> </w:t>
+      </w:r>
+      <w:r>
+        <w:t xml:space="preserve">The stimuli were randomly drawn tokens of declarative (broad, narrow focus)</w:t>
+      </w:r>
+      <w:r>
+        <w:t xml:space="preserve"> </w:t>
+      </w:r>
+      <w:r>
+        <w:t xml:space="preserve">and interrogative (polar, wh-) sentences, spoken by native speakers of eight</w:t>
+      </w:r>
+      <w:r>
+        <w:t xml:space="preserve"> </w:t>
+      </w:r>
+      <w:r>
+        <w:t xml:space="preserve">distinct varieties of Spanish (Andalusian, Argentine, Castilian, Chilean,</w:t>
+      </w:r>
+      <w:r>
+        <w:t xml:space="preserve"> </w:t>
+      </w:r>
+      <w:r>
+        <w:t xml:space="preserve">Cuban, Mexican, Peruvian, Puerto Rican).</w:t>
+      </w:r>
+      <w:r>
+        <w:t xml:space="preserve"> </w:t>
+      </w:r>
+      <w:r>
+        <w:t xml:space="preserve">The stimuli were presented aurally to the participants and subsequently</w:t>
+      </w:r>
+      <w:r>
+        <w:t xml:space="preserve"> </w:t>
+      </w:r>
+      <w:r>
+        <w:t xml:space="preserve">identified as questions or statements using a keyboard.</w:t>
+      </w:r>
+      <w:r>
+        <w:t xml:space="preserve"> </w:t>
+      </w:r>
+      <w:r>
+        <w:t xml:space="preserve">Additionally, participants completed the LexTALE vocabulary task in Spanish</w:t>
+      </w:r>
+      <w:r>
+        <w:t xml:space="preserve"> </w:t>
+      </w:r>
+      <w:r>
+        <w:t xml:space="preserve">(Izura, Cuetos, &amp; Brysbaert, 2014)</w:t>
+      </w:r>
+      <w:r>
+        <w:t xml:space="preserve">, which served as a proxy for L2 proficiency, as well as</w:t>
+      </w:r>
+      <w:r>
+        <w:t xml:space="preserve"> </w:t>
+      </w:r>
+      <w:r>
+        <w:t xml:space="preserve">the Empathy Quotient questionnaire in English</w:t>
+      </w:r>
+      <w:r>
+        <w:t xml:space="preserve"> </w:t>
+      </w:r>
+      <w:r>
+        <w:t xml:space="preserve">(Baron-Cohen &amp; Wheelwright, 2004)</w:t>
+      </w:r>
+      <w:r>
+        <w:t xml:space="preserve">, which</w:t>
+      </w:r>
+      <w:r>
+        <w:t xml:space="preserve"> </w:t>
+      </w:r>
+      <w:r>
+        <w:t xml:space="preserve">provided an individual assessment of the construct empathy.</w:t>
+      </w:r>
+      <w:r>
+        <w:t xml:space="preserve"> </w:t>
+      </w:r>
+      <w:r>
+        <w:t xml:space="preserve">We used Bayesian multilevel regression and Drift Diffusion models to analyze</w:t>
+      </w:r>
+      <w:r>
+        <w:t xml:space="preserve"> </w:t>
+      </w:r>
+      <w:r>
+        <w:t xml:space="preserve">the 2AFC data as a function of proficiency and empathy scores.</w:t>
+      </w:r>
+      <w:r>
+        <w:t xml:space="preserve"> </w:t>
+      </w:r>
+      <w:r>
+        <w:t xml:space="preserve">Proficiency and empathy were used as continuous predictors to assess their</w:t>
+      </w:r>
+      <w:r>
+        <w:t xml:space="preserve"> </w:t>
+      </w:r>
+      <w:r>
+        <w:t xml:space="preserve">relationship with pragmatic skill.</w:t>
+      </w:r>
+      <w:r>
+        <w:t xml:space="preserve"> </w:t>
+      </w:r>
+      <w:r>
+        <w:t xml:space="preserve">The results replicated findings from</w:t>
+      </w:r>
+      <w:r>
+        <w:t xml:space="preserve"> </w:t>
+      </w:r>
+      <w:r>
+        <w:t xml:space="preserve">Brandl et al. (2020)</w:t>
+      </w:r>
+      <w:r>
+        <w:t xml:space="preserve"> </w:t>
+      </w:r>
+      <w:r>
+        <w:t xml:space="preserve">showing that learner</w:t>
+      </w:r>
+      <w:r>
+        <w:t xml:space="preserve"> </w:t>
+      </w:r>
+      <w:r>
+        <w:t xml:space="preserve">response accuracy improved as a function of proficiency for all utterance</w:t>
+      </w:r>
+      <w:r>
+        <w:t xml:space="preserve"> </w:t>
+      </w:r>
+      <w:r>
+        <w:t xml:space="preserve">types.</w:t>
+      </w:r>
+      <w:r>
+        <w:t xml:space="preserve"> </w:t>
+      </w:r>
+      <w:r>
+        <w:t xml:space="preserve">Importantly, higher empathy scores were positively correlated with higher</w:t>
+      </w:r>
+      <w:r>
+        <w:t xml:space="preserve"> </w:t>
+      </w:r>
+      <w:r>
+        <w:t xml:space="preserve">accuracy in identifying polar interrogatives.</w:t>
+      </w:r>
+      <w:r>
+        <w:t xml:space="preserve"> </w:t>
+      </w:r>
+      <w:r>
+        <w:t xml:space="preserve">As is the case with L1 research, the present project underscores the</w:t>
+      </w:r>
+      <w:r>
+        <w:t xml:space="preserve"> </w:t>
+      </w:r>
+      <w:r>
+        <w:t xml:space="preserve">importance of considering individual pragmatic differences when examining</w:t>
+      </w:r>
+      <w:r>
+        <w:t xml:space="preserve"> </w:t>
+      </w:r>
+      <w:r>
+        <w:t xml:space="preserve">intonational meaning processing and sentence comprehension in an L2.</w:t>
+      </w:r>
+      <w:r>
+        <w:t xml:space="preserve"> </w:t>
+      </w:r>
+      <w:r>
+        <w:t xml:space="preserve">More notably, the results also motivate the inclusion of measures of</w:t>
+      </w:r>
+      <w:r>
+        <w:t xml:space="preserve"> </w:t>
+      </w:r>
+      <w:r>
+        <w:t xml:space="preserve">pragmatic skill, such as empathy, as predictors for L2 acquisition outcomes.</w:t>
+      </w:r>
+      <w:r>
+        <w:t xml:space="preserve"> </w:t>
+      </w:r>
+      <w:r>
+        <w:t xml:space="preserve">Furthermore, these findings highlight an area in which models of L2</w:t>
+      </w:r>
+      <w:r>
+        <w:t xml:space="preserve"> </w:t>
+      </w:r>
+      <w:r>
+        <w:t xml:space="preserve">development can improve in order to better account for individual</w:t>
+      </w:r>
+      <w:r>
+        <w:t xml:space="preserve"> </w:t>
+      </w:r>
+      <w:r>
+        <w:t xml:space="preserve">differences in L2 learning.</w:t>
+      </w:r>
+    </w:p>
+    <w:p>
+      <w:pPr>
+        <w:pStyle w:val="Textkrper"/>
+      </w:pPr>
+      <w:r>
+        <w:rPr>
+          <w:iCs/>
+          <w:i/>
+        </w:rPr>
+        <w:t xml:space="preserve">Keywords:</w:t>
+      </w:r>
+      <w:r>
+        <w:t xml:space="preserve"> </w:t>
+      </w:r>
+      <w:r>
+        <w:t xml:space="preserve">Second language acquisition, Intonation, Empathy, Prosody</w:t>
+      </w:r>
+    </w:p>
+    <w:p>
+      <w:pPr>
+        <w:pStyle w:val="Textkrper"/>
+      </w:pPr>
+      <w:r>
+        <w:rPr>
+          <w:iCs/>
+          <w:i/>
+        </w:rPr>
+        <w:t xml:space="preserve">Word count:</w:t>
+      </w:r>
+      <w:r>
+        <w:t xml:space="preserve"> </w:t>
+      </w:r>
+      <w:r>
+        <w:t xml:space="preserve">X</w:t>
+      </w:r>
+    </w:p>
+    <w:p>
+      <w:pPr>
+        <w:pStyle w:val="h1-pagebreak"/>
+      </w:pPr>
+      <w:r>
+        <w:t xml:space="preserve">Using intonation to disambiguate meaning: The role of empathy and</w:t>
+      </w:r>
+      <w:r>
+        <w:t xml:space="preserve"> </w:t>
+      </w:r>
+      <w:r>
+        <w:t xml:space="preserve">proficiency in L2 perceptual development</w:t>
+      </w:r>
+    </w:p>
+    <w:p>
+      <w:pPr>
+        <w:pStyle w:val="Textkrper"/>
+      </w:pPr>
+      <w:r>
+        <w:t xml:space="preserve">A fundamental difficulty of speech comprehension is that listeners can come to understand different messages when presented with the same linguistic information</w:t>
+      </w:r>
+      <w:r>
+        <w:t xml:space="preserve"> </w:t>
+      </w:r>
+      <w:r>
+        <w:t xml:space="preserve">(Cain, Oakhill, &amp; Lemmon, 2004)</w:t>
+      </w:r>
+      <w:r>
+        <w:t xml:space="preserve">.</w:t>
+      </w:r>
+      <w:r>
+        <w:t xml:space="preserve"> </w:t>
+      </w:r>
+      <w:r>
+        <w:t xml:space="preserve">This can be especially problematic when one begins the endeavor of learning a new language.</w:t>
+      </w:r>
+      <w:r>
+        <w:t xml:space="preserve"> </w:t>
+      </w:r>
+      <w:r>
+        <w:t xml:space="preserve">In particular, it is common for second language (L2) learners to struggle with intonation—i.e., the melodic contour of an utterance—in the target language</w:t>
+      </w:r>
+      <w:r>
+        <w:t xml:space="preserve"> </w:t>
+      </w:r>
+      <w:r>
+        <w:t xml:space="preserve">(Trofimovich &amp; Baker, 2006)</w:t>
+      </w:r>
+      <w:r>
+        <w:t xml:space="preserve">.</w:t>
+      </w:r>
+      <w:r>
+        <w:t xml:space="preserve"> </w:t>
+      </w:r>
+      <w:r>
+        <w:t xml:space="preserve">The difficulties associated with intonation can result in comprehension and communication mishaps because the tune is associated not only with linguistic information (e.g., utterance type, syntactic constituency), but also pragmatic information</w:t>
+      </w:r>
+      <w:r>
+        <w:t xml:space="preserve"> </w:t>
+      </w:r>
+      <w:r>
+        <w:t xml:space="preserve">(e.g., polite discourse Astruc, Vanrell, &amp; Prieto, 2016; bias, or presupposition Henriksen, Armstrong, &amp; Garcı́a-Amaya, 2016)</w:t>
+      </w:r>
+      <w:r>
+        <w:t xml:space="preserve">.</w:t>
+      </w:r>
+      <w:r>
+        <w:t xml:space="preserve"> </w:t>
+      </w:r>
+      <w:r>
+        <w:t xml:space="preserve">The present study investigates how the comprehension of intonation develops in adult L2 learners.</w:t>
+      </w:r>
+    </w:p>
+    <w:p>
+      <w:pPr>
+        <w:pStyle w:val="Textkrper"/>
+      </w:pPr>
+      <w:r>
+        <w:t xml:space="preserve">Recent research on monolingual populations suggests that individual differences in pragmatic skills, such as empathy, may play a role in meaning disambiguation</w:t>
+      </w:r>
+      <w:r>
+        <w:t xml:space="preserve"> </w:t>
+      </w:r>
+      <w:r>
+        <w:t xml:space="preserve">(Bishop &amp; Kuo, 2016; Esteve-Gibert, Portes, Schafer, Hemforth, &amp; D’Imperio, 2016; Esteve-Gibert et al., 2020; Orrico &amp; D’Imperio, 2020)</w:t>
+      </w:r>
+      <w:r>
+        <w:t xml:space="preserve">.</w:t>
+      </w:r>
+      <w:r>
+        <w:t xml:space="preserve"> </w:t>
+      </w:r>
+      <w:r>
+        <w:t xml:space="preserve">Concretely, higher empathy individuals, in comparison with lower empathy individuals, appear to be more sensitive to the intonational cues of speech during the process of forming sound-meaning associations.</w:t>
+      </w:r>
+      <w:r>
+        <w:t xml:space="preserve"> </w:t>
+      </w:r>
+      <w:r>
+        <w:t xml:space="preserve">Furthermore, increasing attention has been given to how individual differences in learner backgrounds play a role in the process of L2 acquisition.</w:t>
+      </w:r>
+      <w:r>
+        <w:t xml:space="preserve"> </w:t>
+      </w:r>
+      <w:r>
+        <w:t xml:space="preserve">The present study contributes to these lines of research by examining how individual differences in pragmatic skills affect the development and processing of intonation during sentence comprehension.</w:t>
+      </w:r>
+      <w:r>
+        <w:t xml:space="preserve"> </w:t>
+      </w:r>
+      <w:r>
+        <w:t xml:space="preserve">Specifically, we investigated the interplay between language proficiency and an individual pragmatic skill (empathy) when learning an L2.</w:t>
+      </w:r>
+      <w:r>
+        <w:t xml:space="preserve"> </w:t>
+      </w:r>
+      <w:r>
+        <w:t xml:space="preserve">We focus on the role of empathy in the development of L2 prosody by analyzing the perception and processing of intonation in questions and statements in L2 Spanish.</w:t>
+      </w:r>
+    </w:p>
+    <w:bookmarkStart w:id="21" w:name="background-and-motivation"/>
+    <w:p>
+      <w:pPr>
+        <w:pStyle w:val="berschrift2"/>
+      </w:pPr>
+      <w:r>
+        <w:t xml:space="preserve">Background and motivation</w:t>
+      </w:r>
+    </w:p>
+    <w:p>
+      <w:pPr>
+        <w:pStyle w:val="FirstParagraph"/>
+      </w:pPr>
       <w:r>
         <w:rPr>
           <w:bCs/>
           <w:b/>
         </w:rPr>
-        <w:t xml:space="preserve">basic introduction</w:t>
-      </w:r>
-      <w:r>
-        <w:t xml:space="preserve"> </w:t>
-      </w:r>
-      <w:r>
-        <w:t xml:space="preserve">to the field, comprehensible to a scientist in any discipline.</w:t>
+        <w:t xml:space="preserve">L2 acquisition of prosody</w:t>
+      </w:r>
+      <w:r>
+        <w:t xml:space="preserve">. The difficulties associated with learning an additional language in adulthood are numerous.</w:t>
+      </w:r>
+      <w:r>
+        <w:t xml:space="preserve"> </w:t>
+      </w:r>
+      <w:r>
+        <w:t xml:space="preserve">More often than not our focus falls on individual sounds, or segments, though we know that adults who learn an L2 are faced with suprasegmental challenges as well.</w:t>
+      </w:r>
+      <w:r>
+        <w:t xml:space="preserve"> </w:t>
+      </w:r>
+      <w:r>
+        <w:t xml:space="preserve">Concretely, L2 learners often struggle with intonation, i.e., melodic variation at the utterance level.</w:t>
+      </w:r>
+      <w:r>
+        <w:t xml:space="preserve"> </w:t>
+      </w:r>
+      <w:r>
+        <w:t xml:space="preserve">In normal discourse, speakers use intonation to indicate syntactic structure, whether an utterance is a question or a statement, to focus constituents, as well as to convey affective meaning.</w:t>
+      </w:r>
+      <w:r>
+        <w:t xml:space="preserve"> </w:t>
+      </w:r>
+      <w:r>
+        <w:t xml:space="preserve">Notably, the manner in which intonation is mapped to meaning is often language-specific.</w:t>
+      </w:r>
+      <w:r>
+        <w:t xml:space="preserve"> </w:t>
+      </w:r>
+      <w:r>
+        <w:t xml:space="preserve">For these reasons, the development of L2 intonation represents a facet of L2 phonological learning that often results in comprehension and communication difficulties</w:t>
+      </w:r>
+      <w:r>
+        <w:t xml:space="preserve"> </w:t>
+      </w:r>
+      <w:r>
+        <w:t xml:space="preserve">(Trofimovich &amp; Baker, 2006)</w:t>
+      </w:r>
+      <w:r>
+        <w:t xml:space="preserve">.</w:t>
       </w:r>
     </w:p>
     <w:p>
@@ -217,20 +972,128 @@
         <w:pStyle w:val="Textkrper"/>
       </w:pPr>
       <w:r>
-        <w:t xml:space="preserve">Two to three sentences of</w:t>
-      </w:r>
-      <w:r>
-        <w:t xml:space="preserve"> </w:t>
-      </w:r>
+        <w:t xml:space="preserve">As alluded to above, intonation has a semantic function, and through the adequate cognitive decoding of intonation a listener can interpret the function of a given utterance.</w:t>
+      </w:r>
+      <w:r>
+        <w:t xml:space="preserve"> </w:t>
+      </w:r>
+      <w:r>
+        <w:t xml:space="preserve">For example, the intonational contour can indicate whether a speakers’ utterance is declarative or interrogative in nature.</w:t>
+      </w:r>
+      <w:r>
+        <w:t xml:space="preserve"> </w:t>
+      </w:r>
+      <w:r>
+        <w:t xml:space="preserve">Additionally, through prosody a speaker can signal various additional pragmatic functions, such as when they present a polite discourse</w:t>
+      </w:r>
+      <w:r>
+        <w:t xml:space="preserve"> </w:t>
+      </w:r>
+      <w:r>
+        <w:t xml:space="preserve">(Astruc et al., 2016)</w:t>
+      </w:r>
+      <w:r>
+        <w:t xml:space="preserve">, bias or presupposition</w:t>
+      </w:r>
+      <w:r>
+        <w:t xml:space="preserve"> </w:t>
+      </w:r>
+      <w:r>
+        <w:t xml:space="preserve">(Henriksen et al., 2016)</w:t>
+      </w:r>
+      <w:r>
+        <w:t xml:space="preserve">.</w:t>
+      </w:r>
+      <w:r>
+        <w:t xml:space="preserve"> </w:t>
+      </w:r>
+      <w:r>
+        <w:t xml:space="preserve">One essential aspect of second language acquisition and language comprehension is that in the presence of the same linguistic elements, listeners can arrive at different interpretations of the message</w:t>
+      </w:r>
+      <w:r>
+        <w:t xml:space="preserve"> </w:t>
+      </w:r>
+      <w:r>
+        <w:t xml:space="preserve">(e.g. Cain et al., 2004)</w:t>
+      </w:r>
+      <w:r>
+        <w:t xml:space="preserve">.</w:t>
+      </w:r>
+      <w:r>
+        <w:t xml:space="preserve"> </w:t>
+      </w:r>
+      <w:r>
+        <w:t xml:space="preserve">The difficulty in interpreting and decoding the multiple functionalities of intonational contours makes L2 learning a challenge.</w:t>
+      </w:r>
+    </w:p>
+    <w:p>
+      <w:pPr>
+        <w:pStyle w:val="Textkrper"/>
+      </w:pPr>
+      <w:r>
+        <w:t xml:space="preserve">Traditionally, intonation is not taught in the L2 classroom.</w:t>
+      </w:r>
+      <w:r>
+        <w:t xml:space="preserve"> </w:t>
+      </w:r>
+      <w:r>
+        <w:t xml:space="preserve">Primary focus is generally on syntax and morphology, with target language phonology receiving much less, if any, attention (REFS).</w:t>
+      </w:r>
+      <w:r>
+        <w:t xml:space="preserve"> </w:t>
+      </w:r>
+      <w:r>
+        <w:t xml:space="preserve">When target language pronunciation is addressed, it often focuses on segmental elements.</w:t>
+      </w:r>
+      <w:r>
+        <w:t xml:space="preserve"> </w:t>
+      </w:r>
+      <w:r>
+        <w:t xml:space="preserve">As a result, intonation is one of the last aspects of L2 phonology that learners acquire (REFS)</w:t>
+      </w:r>
+    </w:p>
+    <w:p>
+      <w:pPr>
+        <w:pStyle w:val="Textkrper"/>
+      </w:pPr>
+      <w:r>
+        <w:t xml:space="preserve">Generally, research on L2 intonation has been concerned primarily with production.</w:t>
+      </w:r>
+      <w:r>
+        <w:t xml:space="preserve"> </w:t>
+      </w:r>
+      <w:r>
+        <w:t xml:space="preserve">Learner difficulties are generally ascribed to L1 transfer, and models of L2 phonology focus on the speech segment (i.e., PAM-L2, SLMr, L2LP, though CF trofimovich paper extending SLM)</w:t>
+      </w:r>
+      <w:r>
+        <w:t xml:space="preserve"> </w:t>
+      </w:r>
+      <w:r>
+        <w:t xml:space="preserve"> </w:t>
+      </w:r>
+      <w:r>
+        <w:t xml:space="preserve">There is a dearth of knowledge with regard to how perception of intonation develops in L2 learning, and even less is known about how individual pragmatic differences account for learner outcomes.</w:t>
+      </w:r>
+      <w:r>
+        <w:t xml:space="preserve"> </w:t>
+      </w:r>
+      <w:r>
+        <w:t xml:space="preserve">The purpose of the present project is to address this gap in the literature by examining the perception and processing of intonation during adult L2 phonological acquisition.</w:t>
+      </w:r>
+    </w:p>
+    <w:p>
+      <w:pPr>
+        <w:pStyle w:val="Textkrper"/>
+      </w:pPr>
       <w:r>
         <w:rPr>
           <w:bCs/>
           <w:b/>
         </w:rPr>
-        <w:t xml:space="preserve">more detailed background</w:t>
-      </w:r>
-      <w:r>
-        <w:t xml:space="preserve">, comprehensible to scientists in related disciplines.</w:t>
+        <w:t xml:space="preserve">Acquisition of Spanish prosody</w:t>
+      </w:r>
+      <w:r>
+        <w:t xml:space="preserve">.</w:t>
       </w:r>
     </w:p>
     <w:p>
@@ -238,23 +1101,229 @@
         <w:pStyle w:val="Textkrper"/>
       </w:pPr>
       <w:r>
-        <w:t xml:space="preserve">One sentence clearly stating the</w:t>
-      </w:r>
-      <w:r>
-        <w:t xml:space="preserve"> </w:t>
-      </w:r>
+        <w:t xml:space="preserve">Spanish is extensively spoken across the world, with relatively small geolectal differences between its varieties compared to other languages, such that speakers from distinct regions can still generally understand each other.</w:t>
+      </w:r>
+      <w:r>
+        <w:t xml:space="preserve"> </w:t>
+      </w:r>
+      <w:r>
+        <w:t xml:space="preserve">This linguistic continuum allows, however, for variation to occur.</w:t>
+      </w:r>
+      <w:r>
+        <w:t xml:space="preserve"> </w:t>
+      </w:r>
+      <w:r>
+        <w:t xml:space="preserve">Previous research on the acquisition of Spanish prosody attests that learners gradually acquire target-language intonation as they gain proficiency in the language.</w:t>
+      </w:r>
+      <w:r>
+        <w:t xml:space="preserve"> </w:t>
+      </w:r>
+      <w:r>
+        <w:t xml:space="preserve">Research in this area has focused on speech production.</w:t>
+      </w:r>
+      <w:r>
+        <w:t xml:space="preserve"> </w:t>
+      </w:r>
+      <w:r>
+        <w:t xml:space="preserve">For instance,</w:t>
+      </w:r>
+      <w:r>
+        <w:t xml:space="preserve"> </w:t>
+      </w:r>
+      <w:r>
+        <w:t xml:space="preserve">Trimble (2013a)</w:t>
+      </w:r>
+      <w:r>
+        <w:t xml:space="preserve"> </w:t>
+      </w:r>
+      <w:r>
+        <w:t xml:space="preserve">analyzed L2 Spanish learners’ production of intonational patterns for broad focus declaratives and absolute interrogatives after a semester-long study abroad program.</w:t>
+      </w:r>
+      <w:r>
+        <w:t xml:space="preserve"> </w:t>
+      </w:r>
+    </w:p>
+    <w:p>
+      <w:pPr>
+        <w:pStyle w:val="Textkrper"/>
+      </w:pPr>
+      <w:r>
+        <w:t xml:space="preserve">Research on perception of Spanish intonation also supports the notion that mastery is indeed possible for adult learners.</w:t>
+      </w:r>
+      <w:r>
+        <w:t xml:space="preserve"> </w:t>
+      </w:r>
+      <w:r>
+        <w:t xml:space="preserve">Trimble (2013b)</w:t>
+      </w:r>
+      <w:r>
+        <w:t xml:space="preserve"> </w:t>
+      </w:r>
+      <w:r>
+        <w:t xml:space="preserve">examined the perception of intonational cues …</w:t>
+      </w:r>
+      <w:r>
+        <w:t xml:space="preserve"> </w:t>
+      </w:r>
+      <w:r>
+        <w:t xml:space="preserve"> </w:t>
+      </w:r>
+      <w:r>
+        <w:t xml:space="preserve">Trimble (2013b)</w:t>
+      </w:r>
+      <w:r>
+        <w:t xml:space="preserve"> </w:t>
+      </w:r>
+      <w:r>
+        <w:t xml:space="preserve">found that intonational cues that were absent form participants’ L1 were difficult to perceive.</w:t>
+      </w:r>
+      <w:r>
+        <w:t xml:space="preserve"> </w:t>
+      </w:r>
+      <w:r>
+        <w:t xml:space="preserve">Unsurprisingly, the study suggests the L2 intonation system develops in tandem with proficiency in Spanish, which was positively correlated with time spent studying abroad.</w:t>
+      </w:r>
+    </w:p>
+    <w:p>
+      <w:pPr>
+        <w:pStyle w:val="Textkrper"/>
+      </w:pPr>
+      <w:r>
+        <w:t xml:space="preserve">In a similar vein,</w:t>
+      </w:r>
+      <w:r>
+        <w:t xml:space="preserve"> </w:t>
+      </w:r>
+      <w:r>
+        <w:t xml:space="preserve">Brandl et al. (2020)</w:t>
+      </w:r>
+      <w:r>
+        <w:t xml:space="preserve"> </w:t>
+      </w:r>
+      <w:r>
+        <w:t xml:space="preserve">investigated the perceptual development of intonation in questions and statements in L2 Spanish.</w:t>
+      </w:r>
+      <w:r>
+        <w:t xml:space="preserve"> </w:t>
+      </w:r>
+      <w:r>
+        <w:t xml:space="preserve">Specifically,</w:t>
+      </w:r>
+      <w:r>
+        <w:t xml:space="preserve"> </w:t>
+      </w:r>
+      <w:r>
+        <w:t xml:space="preserve">Brandl et al. (2020)</w:t>
+      </w:r>
+      <w:r>
+        <w:t xml:space="preserve"> </w:t>
+      </w:r>
+      <w:r>
+        <w:t xml:space="preserve">examined the effect of L2 proficiency on the perception of statements (broad-focus and narrow-focus) and questions (wh-questions and yes/no questions).</w:t>
+      </w:r>
+      <w:r>
+        <w:t xml:space="preserve"> </w:t>
+      </w:r>
+      <w:r>
+        <w:t xml:space="preserve">Adult English L1-Spanish L2 learners (beginner, intermediate, and advanced) and adult native speakers of Spanish completed an AX discrimination task in which they were presented with two stimuli sentences at a time, one aural and one visual.</w:t>
+      </w:r>
+      <w:r>
+        <w:t xml:space="preserve"> </w:t>
+      </w:r>
+      <w:r>
+        <w:t xml:space="preserve">Participants had to decide whether the sentence presented aurally was the same as the sentence presented visually by pressing a button (</w:t>
+      </w:r>
+      <w:r>
+        <w:t xml:space="preserve">‘</w:t>
+      </w:r>
+      <w:r>
+        <w:t xml:space="preserve">yes</w:t>
+      </w:r>
+      <w:r>
+        <w:t xml:space="preserve">’</w:t>
+      </w:r>
+      <w:r>
+        <w:t xml:space="preserve">,</w:t>
+      </w:r>
+      <w:r>
+        <w:t xml:space="preserve"> </w:t>
+      </w:r>
+      <w:r>
+        <w:t xml:space="preserve">‘</w:t>
+      </w:r>
+      <w:r>
+        <w:t xml:space="preserve">no</w:t>
+      </w:r>
+      <w:r>
+        <w:t xml:space="preserve">’</w:t>
+      </w:r>
+      <w:r>
+        <w:t xml:space="preserve">).</w:t>
+      </w:r>
+    </w:p>
+    <w:p>
+      <w:pPr>
+        <w:pStyle w:val="Textkrper"/>
+      </w:pPr>
+      <w:r>
+        <w:t xml:space="preserve">The study found that perception and processing of L2 intonation improved in conjunction with proficiency conditional on intonation type, with polar (</w:t>
+      </w:r>
+      <w:r>
+        <w:t xml:space="preserve">‘</w:t>
+      </w:r>
+      <w:r>
+        <w:t xml:space="preserve">yes/no</w:t>
+      </w:r>
+      <w:r>
+        <w:t xml:space="preserve">’</w:t>
+      </w:r>
+      <w:r>
+        <w:t xml:space="preserve">) interrogatives being more difficult to process and acquire when compared with simple statements.</w:t>
+      </w:r>
+      <w:r>
+        <w:t xml:space="preserve"> </w:t>
+      </w:r>
+      <w:r>
+        <w:t xml:space="preserve">Accuracy was high in match conditions, but accuracy in mismatch conditions was below chance for all L2 learners.</w:t>
+      </w:r>
+      <w:r>
+        <w:t xml:space="preserve"> </w:t>
+      </w:r>
+      <w:r>
+        <w:t xml:space="preserve">Regarding response times, intermediate learners were the fastest overall, and native speakers were the slowest.</w:t>
+      </w:r>
+      <w:r>
+        <w:t xml:space="preserve"> </w:t>
+      </w:r>
+      <w:r>
+        <w:t xml:space="preserve">Learners with lower proficiency processed statements faster than questions.</w:t>
+      </w:r>
+      <w:r>
+        <w:t xml:space="preserve"> </w:t>
+      </w:r>
+      <w:r>
+        <w:t xml:space="preserve">Brandl et al. (2020)</w:t>
+      </w:r>
+      <w:r>
+        <w:t xml:space="preserve"> </w:t>
+      </w:r>
+      <w:r>
+        <w:t xml:space="preserve">concluded that L2 intonation perception differs from L1 intonation perception in Spanish, that L2 intonation perception undergoes a gradual development as L2 acquisition progresses, and that statements are more easily processed and acquired by L2 learners of Spanish, compared to yes/no questions.</w:t>
+      </w:r>
+    </w:p>
+    <w:p>
+      <w:pPr>
+        <w:pStyle w:val="Textkrper"/>
+      </w:pPr>
       <w:r>
         <w:rPr>
           <w:bCs/>
           <w:b/>
         </w:rPr>
-        <w:t xml:space="preserve">general problem</w:t>
-      </w:r>
-      <w:r>
-        <w:t xml:space="preserve"> </w:t>
-      </w:r>
-      <w:r>
-        <w:t xml:space="preserve">being addressed by this particular study.</w:t>
+        <w:t xml:space="preserve">Empathy</w:t>
+      </w:r>
+      <w:r>
+        <w:t xml:space="preserve">.</w:t>
       </w:r>
     </w:p>
     <w:p>
@@ -262,7 +1331,276 @@
         <w:pStyle w:val="Textkrper"/>
       </w:pPr>
       <w:r>
-        <w:t xml:space="preserve">One sentence summarizing the main result (with the words</w:t>
+        <w:t xml:space="preserve">The construct empathy has been shown to influence native language processing in how listeners interpret intonation and meaning when words are ambiguous</w:t>
+      </w:r>
+      <w:r>
+        <w:t xml:space="preserve"> </w:t>
+      </w:r>
+      <w:r>
+        <w:t xml:space="preserve">(Esteve-Gibert et al., 2020)</w:t>
+      </w:r>
+      <w:r>
+        <w:t xml:space="preserve">.</w:t>
+      </w:r>
+    </w:p>
+    <w:p>
+      <w:pPr>
+        <w:pStyle w:val="Textkrper"/>
+      </w:pPr>
+      <w:r>
+        <w:t xml:space="preserve">Recent research has also shown that empathy influences native language processing in how listeners interpret intonation and meaning when words are ambiguous</w:t>
+      </w:r>
+      <w:r>
+        <w:t xml:space="preserve"> </w:t>
+      </w:r>
+      <w:r>
+        <w:t xml:space="preserve">(Esteve-Gibert et al., 2020)</w:t>
+      </w:r>
+      <w:r>
+        <w:t xml:space="preserve">.</w:t>
+      </w:r>
+      <w:r>
+        <w:t xml:space="preserve"> </w:t>
+      </w:r>
+      <w:r>
+        <w:t xml:space="preserve">Specifically, higher empathy individuals, in comparison with lower empathy individuals, appear to be more sensitive to intonation cues in the process of forming sound-meaning associations.</w:t>
+      </w:r>
+      <w:r>
+        <w:t xml:space="preserve"> </w:t>
+      </w:r>
+      <w:r>
+        <w:t xml:space="preserve">In short, individuals with more pragmatic skill (higher empathy) are able to use intonation to resolve temporary lexical ambiguity that can lead to confirmatory vs. contrasting interpretations.</w:t>
+      </w:r>
+      <w:r>
+        <w:t xml:space="preserve"> </w:t>
+      </w:r>
+      <w:r>
+        <w:t xml:space="preserve">This research underscores the importance of considering individual pragmatic differences when examining intonational meaning processing and sentence comprehension.</w:t>
+      </w:r>
+      <w:r>
+        <w:t xml:space="preserve"> </w:t>
+      </w:r>
+      <w:r>
+        <w:t xml:space="preserve">Thus, we extend this research to second language acquisition in order to determine if individual differences in pragmatic skills affect the development of intonation in L2 processing and sentence comprehension.</w:t>
+      </w:r>
+    </w:p>
+    <w:p>
+      <w:pPr>
+        <w:pStyle w:val="Textkrper"/>
+      </w:pPr>
+      <w:r>
+        <w:t xml:space="preserve">According to</w:t>
+      </w:r>
+      <w:r>
+        <w:t xml:space="preserve"> </w:t>
+      </w:r>
+      <w:r>
+        <w:t xml:space="preserve">Esteve-Gibert et al. (2020)</w:t>
+      </w:r>
+      <w:r>
+        <w:t xml:space="preserve">, empathy can be understood as it is related to theory of mind and perspective taking</w:t>
+      </w:r>
+      <w:r>
+        <w:t xml:space="preserve"> </w:t>
+      </w:r>
+      <w:r>
+        <w:t xml:space="preserve">(Baron-Cohen, 2011; Carruthers, 2009; Frith &amp; Frith, 2003)</w:t>
+      </w:r>
+      <w:r>
+        <w:t xml:space="preserve">.</w:t>
+      </w:r>
+      <w:r>
+        <w:t xml:space="preserve"> </w:t>
+      </w:r>
+      <w:r>
+        <w:t xml:space="preserve">In other words, those with higher empathy are expected to more effectively take the perspective of another, and past research has investigated whether better perspective taking is related to more effective meaning disambiguation.</w:t>
+      </w:r>
+      <w:r>
+        <w:t xml:space="preserve"> </w:t>
+      </w:r>
+      <w:r>
+        <w:t xml:space="preserve">Evidence has been found for the use of intonational cues to disambiguate meaning by higher empathy individuals in monolingual speech</w:t>
+      </w:r>
+      <w:r>
+        <w:t xml:space="preserve"> </w:t>
+      </w:r>
+      <w:r>
+        <w:t xml:space="preserve">(Esteve-Gibert et al., 2020)</w:t>
+      </w:r>
+      <w:r>
+        <w:t xml:space="preserve">.</w:t>
+      </w:r>
+      <w:r>
+        <w:t xml:space="preserve"> </w:t>
+      </w:r>
+      <w:r>
+        <w:t xml:space="preserve">On the other hand, there is also evidence that higher proficiency Spanish speakers can effectively distinguish questions from statements</w:t>
+      </w:r>
+      <w:r>
+        <w:t xml:space="preserve"> </w:t>
+      </w:r>
+      <w:r>
+        <w:t xml:space="preserve">(Brandl et al., 2020)</w:t>
+      </w:r>
+      <w:r>
+        <w:t xml:space="preserve">.</w:t>
+      </w:r>
+    </w:p>
+    <w:p>
+      <w:pPr>
+        <w:pStyle w:val="Textkrper"/>
+      </w:pPr>
+      <w:r>
+        <w:t xml:space="preserve">Speakers use intonational cues to express feelings, intentions, and pragmatic meaning</w:t>
+      </w:r>
+      <w:r>
+        <w:t xml:space="preserve"> </w:t>
+      </w:r>
+      <w:r>
+        <w:t xml:space="preserve">(see Prieto, 2015)</w:t>
+      </w:r>
+      <w:r>
+        <w:t xml:space="preserve">, but listeners vary in how they interpret intonational cues to infer meaning</w:t>
+      </w:r>
+      <w:r>
+        <w:t xml:space="preserve"> </w:t>
+      </w:r>
+      <w:r>
+        <w:t xml:space="preserve">(e.g., Bishop &amp; Kuo, 2016, 2016; Portes, Beyssade, Michelas, Marandin, &amp; Champagne-Lavau, 2014)</w:t>
+      </w:r>
+      <w:r>
+        <w:t xml:space="preserve">.</w:t>
+      </w:r>
+      <w:r>
+        <w:t xml:space="preserve"> </w:t>
+      </w:r>
+      <w:r>
+        <w:t xml:space="preserve">This variability could be related to differences in individual pragmatic skills.</w:t>
+      </w:r>
+      <w:r>
+        <w:t xml:space="preserve"> </w:t>
+      </w:r>
+      <w:r>
+        <w:t xml:space="preserve">Previous studies have shown that individual pragmatic skills correlate with variability in semantic/pragmatic interpretation of ambiguous linguistic items, with more pragmatic individuals preferring pragmatically enriched interpretations and less pragmatic individuals preferring literal/semantic interpretations</w:t>
+      </w:r>
+      <w:r>
+        <w:t xml:space="preserve"> </w:t>
+      </w:r>
+      <w:r>
+        <w:t xml:space="preserve">(e.g., Degen &amp; Tanenhaus, 2016; Nieuwland, Ditman, &amp; Kuperberg, 2010)</w:t>
+      </w:r>
+      <w:r>
+        <w:t xml:space="preserve">.</w:t>
+      </w:r>
+      <w:r>
+        <w:t xml:space="preserve"> </w:t>
+      </w:r>
+      <w:r>
+        <w:t xml:space="preserve"> </w:t>
+      </w:r>
+      <w:r>
+        <w:t xml:space="preserve">In addition, more pragmatically skilled individuals and less pragmatically skilled individuals tend to rely on different phonetic cues to parse syntactically ambiguous sentences</w:t>
+      </w:r>
+      <w:r>
+        <w:t xml:space="preserve"> </w:t>
+      </w:r>
+      <w:r>
+        <w:t xml:space="preserve">(Bishop &amp; Kuo, 2016)</w:t>
+      </w:r>
+      <w:r>
+        <w:t xml:space="preserve">.</w:t>
+      </w:r>
+      <w:r>
+        <w:t xml:space="preserve"> </w:t>
+      </w:r>
+      <w:r>
+        <w:t xml:space="preserve">It is possible that variability in intonation processing is also linked to individual differences in pragmatic skills.</w:t>
+      </w:r>
+    </w:p>
+    <w:p>
+      <w:pPr>
+        <w:pStyle w:val="Textkrper"/>
+      </w:pPr>
+      <w:r>
+        <w:t xml:space="preserve">Recent studies have explored the possibility that individual pragmatic skills can modulate the sensitivity of listeners to intonational cues that convey pragmatic meaning.</w:t>
+      </w:r>
+      <w:r>
+        <w:t xml:space="preserve"> </w:t>
+      </w:r>
+      <w:r>
+        <w:t xml:space="preserve">Esteve-Gibert et al. (2020)</w:t>
+      </w:r>
+      <w:r>
+        <w:t xml:space="preserve"> </w:t>
+      </w:r>
+      <w:r>
+        <w:t xml:space="preserve">focused specifically on empathy, which is a pragmatic skill that helps listeners understand other peoples’ feelings, emotions, intentions, and behavior</w:t>
+      </w:r>
+      <w:r>
+        <w:t xml:space="preserve"> </w:t>
+      </w:r>
+      <w:r>
+        <w:t xml:space="preserve">(Baron-Cohen &amp; Wheelwright, 2004)</w:t>
+      </w:r>
+      <w:r>
+        <w:t xml:space="preserve">.</w:t>
+      </w:r>
+      <w:r>
+        <w:t xml:space="preserve"> </w:t>
+      </w:r>
+      <w:r>
+        <w:t xml:space="preserve">Esteve-Gibert et al. (2020)</w:t>
+      </w:r>
+      <w:r>
+        <w:t xml:space="preserve"> </w:t>
+      </w:r>
+      <w:r>
+        <w:t xml:space="preserve">investigated whether listeners’ empathy modulated variability in intonation processing.</w:t>
+      </w:r>
+      <w:r>
+        <w:t xml:space="preserve"> </w:t>
+      </w:r>
+      <w:r>
+        <w:t xml:space="preserve">Empathy was measured using a self-reported Empathy Quotient (EQ) questionnaire</w:t>
+      </w:r>
+      <w:r>
+        <w:t xml:space="preserve"> </w:t>
+      </w:r>
+      <w:r>
+        <w:t xml:space="preserve">(Baron-Cohen &amp; Wheelwright, 2004)</w:t>
+      </w:r>
+      <w:r>
+        <w:t xml:space="preserve">.</w:t>
+      </w:r>
+      <w:r>
+        <w:t xml:space="preserve"> </w:t>
+      </w:r>
+      <w:r>
+        <w:t xml:space="preserve">Esteve-Gibert et al. (2020)</w:t>
+      </w:r>
+      <w:r>
+        <w:t xml:space="preserve"> </w:t>
+      </w:r>
+      <w:r>
+        <w:t xml:space="preserve">tested French monolinguals in a visual-world paradigm eye-tracking task that resembled a card guessing game.</w:t>
+      </w:r>
+      <w:r>
+        <w:t xml:space="preserve"> </w:t>
+      </w:r>
+      <w:r>
+        <w:t xml:space="preserve">Participants listened to short dialogues in French between two players (Player A and Player B) playing a card guessing game as they saw a display of four objects on a screen.</w:t>
+      </w:r>
+      <w:r>
+        <w:t xml:space="preserve"> </w:t>
+      </w:r>
+      <w:r>
+        <w:t xml:space="preserve">Participants had to identify the object that depicted the picture of the card of one of the players.</w:t>
+      </w:r>
+      <w:r>
+        <w:t xml:space="preserve"> </w:t>
+      </w:r>
+      <w:r>
+        <w:t xml:space="preserve">Target objects were homophones in French (e.g., cane -</w:t>
       </w:r>
       <w:r>
         <w:t xml:space="preserve"> </w:t>
@@ -271,20 +1609,109 @@
         <w:t xml:space="preserve">“</w:t>
       </w:r>
       <w:r>
-        <w:rPr>
-          <w:bCs/>
-          <w:b/>
-        </w:rPr>
-        <w:t xml:space="preserve">here we show</w:t>
+        <w:t xml:space="preserve">female duck</w:t>
       </w:r>
       <w:r>
         <w:t xml:space="preserve">”</w:t>
       </w:r>
       <w:r>
-        <w:t xml:space="preserve"> </w:t>
-      </w:r>
-      <w:r>
-        <w:t xml:space="preserve">or their equivalent).</w:t>
+        <w:t xml:space="preserve">; canne -</w:t>
+      </w:r>
+      <w:r>
+        <w:t xml:space="preserve"> </w:t>
+      </w:r>
+      <w:r>
+        <w:t xml:space="preserve">“</w:t>
+      </w:r>
+      <w:r>
+        <w:t xml:space="preserve">walking stick</w:t>
+      </w:r>
+      <w:r>
+        <w:t xml:space="preserve">”</w:t>
+      </w:r>
+      <w:r>
+        <w:t xml:space="preserve">).</w:t>
+      </w:r>
+      <w:r>
+        <w:t xml:space="preserve"> </w:t>
+      </w:r>
+      <w:r>
+        <w:t xml:space="preserve">The dialogues consisted of a suggestion by Player A (e.g.,</w:t>
+      </w:r>
+      <w:r>
+        <w:t xml:space="preserve"> </w:t>
+      </w:r>
+      <w:r>
+        <w:t xml:space="preserve">“</w:t>
+      </w:r>
+      <w:r>
+        <w:t xml:space="preserve">I think you have a stick</w:t>
+      </w:r>
+      <w:r>
+        <w:t xml:space="preserve">”</w:t>
+      </w:r>
+      <w:r>
+        <w:t xml:space="preserve">) followed by Player B’s response, which could confirm (e.g.,</w:t>
+      </w:r>
+      <w:r>
+        <w:t xml:space="preserve"> </w:t>
+      </w:r>
+      <w:r>
+        <w:t xml:space="preserve">“</w:t>
+      </w:r>
+      <w:r>
+        <w:t xml:space="preserve">I have a stick, indeed, to walk</w:t>
+      </w:r>
+      <w:r>
+        <w:t xml:space="preserve">”</w:t>
+      </w:r>
+      <w:r>
+        <w:t xml:space="preserve">) or contrast (e.g.,</w:t>
+      </w:r>
+      <w:r>
+        <w:t xml:space="preserve"> </w:t>
+      </w:r>
+      <w:r>
+        <w:t xml:space="preserve">“</w:t>
+      </w:r>
+      <w:r>
+        <w:t xml:space="preserve">I have a female duck, instead, the animal</w:t>
+      </w:r>
+      <w:r>
+        <w:t xml:space="preserve">”</w:t>
+      </w:r>
+      <w:r>
+        <w:t xml:space="preserve">) Player A’s suggestion.</w:t>
+      </w:r>
+      <w:r>
+        <w:t xml:space="preserve"> </w:t>
+      </w:r>
+      <w:r>
+        <w:t xml:space="preserve">The first portion of Player B’s responses varied in intonational contours (confirmation or contrast of beliefs) and had subsequent disambiguating lexical information (indeed/instead + additional information).</w:t>
+      </w:r>
+      <w:r>
+        <w:t xml:space="preserve"> </w:t>
+      </w:r>
+      <w:r>
+        <w:t xml:space="preserve">Results indicated that empathy level affected the processing of an ambiguous word (a homophone) when intonation was the only cue available.</w:t>
+      </w:r>
+      <w:r>
+        <w:t xml:space="preserve"> </w:t>
+      </w:r>
+      <w:r>
+        <w:t xml:space="preserve">Highly empathic individuals varied their looking behavior as a function of intonational cues while less empathic individuals did not.</w:t>
+      </w:r>
+      <w:r>
+        <w:t xml:space="preserve"> </w:t>
+      </w:r>
+      <w:r>
+        <w:t xml:space="preserve">However, the direction of the looking behavior of the highly empathic individuals was not as expected and reverse intonation-meaning mapping was observed.</w:t>
+      </w:r>
+      <w:r>
+        <w:t xml:space="preserve"> </w:t>
+      </w:r>
+      <w:r>
+        <w:t xml:space="preserve">Confirmation intonation did not trigger more looks to the suggested image and contrast intonation did not trigger more looks to objects other than the suggested image.</w:t>
       </w:r>
     </w:p>
     <w:p>
@@ -292,23 +1719,97 @@
         <w:pStyle w:val="Textkrper"/>
       </w:pPr>
       <w:r>
-        <w:t xml:space="preserve">Two or three sentences explaining what the</w:t>
-      </w:r>
-      <w:r>
-        <w:t xml:space="preserve"> </w:t>
-      </w:r>
-      <w:r>
-        <w:rPr>
-          <w:bCs/>
-          <w:b/>
-        </w:rPr>
-        <w:t xml:space="preserve">main result</w:t>
-      </w:r>
-      <w:r>
-        <w:t xml:space="preserve"> </w:t>
-      </w:r>
-      <w:r>
-        <w:t xml:space="preserve">reveals in direct comparison to what was thought to be the case previously, or how the main result adds to previous knowledge.</w:t>
+        <w:t xml:space="preserve">To explore this unexpected finding further,</w:t>
+      </w:r>
+      <w:r>
+        <w:t xml:space="preserve"> </w:t>
+      </w:r>
+      <w:r>
+        <w:t xml:space="preserve">Esteve-Gibert et al. (2020)</w:t>
+      </w:r>
+      <w:r>
+        <w:t xml:space="preserve"> </w:t>
+      </w:r>
+      <w:r>
+        <w:t xml:space="preserve">tested an additional group of French monolinguals in an offline matching task in which they listened only to the ambiguous portion of Player B’s response (e.g.,</w:t>
+      </w:r>
+      <w:r>
+        <w:t xml:space="preserve"> </w:t>
+      </w:r>
+      <w:r>
+        <w:t xml:space="preserve">“</w:t>
+      </w:r>
+      <w:r>
+        <w:t xml:space="preserve">I have a stick.</w:t>
+      </w:r>
+      <w:r>
+        <w:t xml:space="preserve">”</w:t>
+      </w:r>
+      <w:r>
+        <w:t xml:space="preserve">,</w:t>
+      </w:r>
+      <w:r>
+        <w:t xml:space="preserve"> </w:t>
+      </w:r>
+      <w:r>
+        <w:t xml:space="preserve">“</w:t>
+      </w:r>
+      <w:r>
+        <w:t xml:space="preserve">I have a female duck.</w:t>
+      </w:r>
+      <w:r>
+        <w:t xml:space="preserve">”</w:t>
+      </w:r>
+      <w:r>
+        <w:t xml:space="preserve">) and matched the sentences to either a confirmatory or contrastive meaning.</w:t>
+      </w:r>
+      <w:r>
+        <w:t xml:space="preserve"> </w:t>
+      </w:r>
+      <w:r>
+        <w:t xml:space="preserve">Intonation was the only disambiguating cue available.</w:t>
+      </w:r>
+      <w:r>
+        <w:t xml:space="preserve"> </w:t>
+      </w:r>
+      <w:r>
+        <w:t xml:space="preserve">Results showed that the higher the listeners’ empathy, the more accurate they were matching intonation to meaning.</w:t>
+      </w:r>
+      <w:r>
+        <w:t xml:space="preserve"> </w:t>
+      </w:r>
+      <w:r>
+        <w:t xml:space="preserve">Esteve-Gibert et al. (2020)</w:t>
+      </w:r>
+      <w:r>
+        <w:t xml:space="preserve"> </w:t>
+      </w:r>
+      <w:r>
+        <w:t xml:space="preserve">concluded that listeners use empathy as a pragmatic ability to process linguistic information and that empathy influences how listeners use intonation to infer pragmatic meaning, especially when linguistic information is ambiguous or non literal.</w:t>
+      </w:r>
+      <w:r>
+        <w:t xml:space="preserve"> </w:t>
+      </w:r>
+      <w:r>
+        <w:t xml:space="preserve">Pragmatic skills like empathy need to be considered when investigating intonation processing in typical and atypical individuals.</w:t>
+      </w:r>
+    </w:p>
+    <w:bookmarkEnd w:id="21"/>
+    <w:bookmarkStart w:id="23" w:name="the-present-study"/>
+    <w:p>
+      <w:pPr>
+        <w:pStyle w:val="berschrift2"/>
+      </w:pPr>
+      <w:r>
+        <w:t xml:space="preserve">The present study</w:t>
+      </w:r>
+    </w:p>
+    <w:p>
+      <w:pPr>
+        <w:pStyle w:val="FirstParagraph"/>
+      </w:pPr>
+      <w:r>
+        <w:t xml:space="preserve">We investigate the interplay between proficiency and individual pragmatic skills via empathy in the development of second language (L2) prosody by analyzing the perception of intonation in questions and statements in L2 Spanish.</w:t>
       </w:r>
     </w:p>
     <w:p>
@@ -316,17 +1817,88 @@
         <w:pStyle w:val="Textkrper"/>
       </w:pPr>
       <w:r>
-        <w:t xml:space="preserve">One or two sentences to put the results into a more</w:t>
-      </w:r>
-      <w:r>
-        <w:t xml:space="preserve"> </w:t>
-      </w:r>
-      <w:r>
-        <w:rPr>
-          <w:bCs/>
-          <w:b/>
-        </w:rPr>
-        <w:t xml:space="preserve">general context</w:t>
+        <w:t xml:space="preserve">It is unclear whether those with higher empathy also take advantage of intonational cues to infer another speaker’s communicative intent in a second language when proficiency is also taken into account.</w:t>
+      </w:r>
+    </w:p>
+    <w:p>
+      <w:pPr>
+        <w:pStyle w:val="Textkrper"/>
+      </w:pPr>
+      <w:r>
+        <w:t xml:space="preserve">The present study investigates whether L2 learners of Spanish with higher empathy are more effective in distinguishing statements from questions when proficiency is held constant.</w:t>
+      </w:r>
+    </w:p>
+    <w:p>
+      <w:pPr>
+        <w:pStyle w:val="Textkrper"/>
+      </w:pPr>
+      <w:r>
+        <w:t xml:space="preserve">the project intends to contribute to cumulative science by conceptually replicating the</w:t>
+      </w:r>
+      <w:r>
+        <w:t xml:space="preserve"> </w:t>
+      </w:r>
+      <w:r>
+        <w:t xml:space="preserve">Brandl et al. (2020)</w:t>
+      </w:r>
+      <w:r>
+        <w:t xml:space="preserve"> </w:t>
+      </w:r>
+      <w:r>
+        <w:t xml:space="preserve">finding, which demonstrates that perception and processing of L2 intonation improves in conjunction with L2 proficiency and as a function of intonation type.</w:t>
+      </w:r>
+      <w:r>
+        <w:t xml:space="preserve"> </w:t>
+      </w:r>
+      <w:r>
+        <w:t xml:space="preserve">Second, this research will extend the current findings on perceptual development to include pragmatic skills, specifically empathy.</w:t>
+      </w:r>
+    </w:p>
+    <w:p>
+      <w:pPr>
+        <w:pStyle w:val="Textkrper"/>
+      </w:pPr>
+      <w:r>
+        <w:t xml:space="preserve">This research builds on recent studies looking at the role of individual pragmatic skills in language processing and extends them to the field of second language acquisition.</w:t>
+      </w:r>
+      <w:r>
+        <w:t xml:space="preserve"> </w:t>
+      </w:r>
+      <w:r>
+        <w:t xml:space="preserve">Concretely, we examine the role of empathy in the development of L2 prosody by analyzing the perception of intonation in questions and statements in L2 Spanish.</w:t>
+      </w:r>
+      <w:r>
+        <w:t xml:space="preserve"> </w:t>
+      </w:r>
+      <w:r>
+        <w:t xml:space="preserve">L2 learners gradually acquire Spanish prosody as they gain proficiency in the language.</w:t>
+      </w:r>
+      <w:r>
+        <w:t xml:space="preserve"> </w:t>
+      </w:r>
+      <w:r>
+        <w:t xml:space="preserve">The extant literature shows that</w:t>
+      </w:r>
+      <w:r>
+        <w:t xml:space="preserve"> </w:t>
+      </w:r>
+      <w:r>
+        <w:t xml:space="preserve">‘</w:t>
+      </w:r>
+      <w:r>
+        <w:t xml:space="preserve">yes/no</w:t>
+      </w:r>
+      <w:r>
+        <w:t xml:space="preserve">’</w:t>
+      </w:r>
+      <w:r>
+        <w:t xml:space="preserve">-type questions are harder to process and acquire, when compared with simple statements</w:t>
+      </w:r>
+      <w:r>
+        <w:t xml:space="preserve"> </w:t>
+      </w:r>
+      <w:r>
+        <w:t xml:space="preserve">(Brandl et al., 2020)</w:t>
       </w:r>
       <w:r>
         <w:t xml:space="preserve">.</w:t>
@@ -337,1543 +1909,383 @@
         <w:pStyle w:val="Textkrper"/>
       </w:pPr>
       <w:r>
-        <w:t xml:space="preserve">Two or three sentences to provide a</w:t>
-      </w:r>
-      <w:r>
-        <w:t xml:space="preserve"> </w:t>
-      </w:r>
-      <w:r>
-        <w:rPr>
-          <w:bCs/>
-          <w:b/>
-        </w:rPr>
-        <w:t xml:space="preserve">broader perspective</w:t>
-      </w:r>
-      <w:r>
-        <w:t xml:space="preserve">, readily comprehensible to a scientist in any discipline.</w:t>
+        <w:t xml:space="preserve">Current study is a conceptual replication of</w:t>
+      </w:r>
+      <w:r>
+        <w:t xml:space="preserve"> </w:t>
+      </w:r>
+      <w:r>
+        <w:t xml:space="preserve">Brandl et al. (2020)</w:t>
+      </w:r>
+      <w:r>
+        <w:t xml:space="preserve"> </w:t>
+      </w:r>
+      <w:r>
+        <w:t xml:space="preserve">- Extend current findings on perceptual development to include pragmatic</w:t>
+      </w:r>
+      <w:r>
+        <w:t xml:space="preserve"> </w:t>
+      </w:r>
+      <w:r>
+        <w:t xml:space="preserve">skills (empathy)</w:t>
+      </w:r>
+      <w:r>
+        <w:t xml:space="preserve"> </w:t>
+      </w:r>
+      <w:r>
+        <w:t xml:space="preserve">- Build on studies that look at the role of individual pragmatic skills</w:t>
+      </w:r>
+      <w:r>
+        <w:t xml:space="preserve"> </w:t>
+      </w:r>
+      <w:r>
+        <w:t xml:space="preserve">in language processing</w:t>
+      </w:r>
+      <w:r>
+        <w:t xml:space="preserve"> </w:t>
+      </w:r>
+      <w:r>
+        <w:t xml:space="preserve">- And if individual differences in pragmatic skills affect the</w:t>
+      </w:r>
+      <w:r>
+        <w:t xml:space="preserve"> </w:t>
+      </w:r>
+      <w:r>
+        <w:t xml:space="preserve">development of intonation in L2 processing and sentence comprehension</w:t>
+      </w:r>
+      <w:r>
+        <w:t xml:space="preserve"> </w:t>
+      </w:r>
+      <w:r>
+        <w:t xml:space="preserve">- Examine the role of empathy in the development of L2 prosody by</w:t>
+      </w:r>
+      <w:r>
+        <w:t xml:space="preserve"> </w:t>
+      </w:r>
+      <w:r>
+        <w:t xml:space="preserve">analyzing the perception of intonation in questions and statements in L2</w:t>
+      </w:r>
+      <w:r>
+        <w:t xml:space="preserve"> </w:t>
+      </w:r>
+      <w:r>
+        <w:t xml:space="preserve">Spanish</w:t>
+      </w:r>
+    </w:p>
+    <w:bookmarkStart w:id="22" w:name="research-questions"/>
+    <w:p>
+      <w:pPr>
+        <w:pStyle w:val="berschrift3"/>
+      </w:pPr>
+      <w:r>
+        <w:t xml:space="preserve">Research questions.</w:t>
+      </w:r>
+    </w:p>
+    <w:p>
+      <w:pPr>
+        <w:pStyle w:val="FirstParagraph"/>
+      </w:pPr>
+      <w:r>
+        <w:t xml:space="preserve">Research question 1: Is perceptional development in L2 Spanish modulated by proficiency and intonation type</w:t>
+      </w:r>
+      <w:r>
+        <w:t xml:space="preserve"> </w:t>
+      </w:r>
+      <w:r>
+        <w:t xml:space="preserve">(i.e., Brandl et al., 2020)</w:t>
+      </w:r>
+      <w:r>
+        <w:t xml:space="preserve">?</w:t>
+      </w:r>
+      <w:r>
+        <w:br/>
+      </w:r>
+      <w:r>
+        <w:t xml:space="preserve">Hypothesis: Accuracy will increase and processing time will decrease as a function of proficiency and intonation type.</w:t>
+      </w:r>
+      <w:r>
+        <w:t xml:space="preserve"> </w:t>
+      </w:r>
+      <w:r>
+        <w:t xml:space="preserve">Yes-no questions will present the most difficulty for L2 learners of Spanish, followed by wh-questions and declarative broad focus and narrow focus statements.</w:t>
       </w:r>
     </w:p>
     <w:p>
       <w:pPr>
         <w:pStyle w:val="Textkrper"/>
       </w:pPr>
+      <w:r>
+        <w:t xml:space="preserve">Research question 2: Do pragmatic skills—specifically, empathy—modulate the rate of development in L2 prosody?</w:t>
+      </w:r>
+      <w:r>
+        <w:t xml:space="preserve"> </w:t>
+      </w:r>
+      <w:r>
+        <w:t xml:space="preserve">Hypothesis: Based on the findings of</w:t>
+      </w:r>
+      <w:r>
+        <w:t xml:space="preserve"> </w:t>
+      </w:r>
+      <w:r>
+        <w:t xml:space="preserve">Esteve-Gibert et al. (2020)</w:t>
+      </w:r>
+      <w:r>
+        <w:t xml:space="preserve">, we posit that prosodic development will occur sooner and at a faster rate in higher empathy individuals.</w:t>
+      </w:r>
+      <w:r>
+        <w:t xml:space="preserve"> </w:t>
+      </w:r>
+      <w:r>
+        <w:t xml:space="preserve">In this operationalization,</w:t>
+      </w:r>
+      <w:r>
+        <w:t xml:space="preserve"> </w:t>
+      </w:r>
+      <w:r>
+        <w:t xml:space="preserve">‘</w:t>
+      </w:r>
+      <w:r>
+        <w:t xml:space="preserve">sooner</w:t>
+      </w:r>
+      <w:r>
+        <w:t xml:space="preserve">’</w:t>
+      </w:r>
+      <w:r>
+        <w:t xml:space="preserve"> </w:t>
+      </w:r>
+      <w:r>
+        <w:t xml:space="preserve">refers to lower proficiency levels in a cross-sectional design, that is, at an earlier developmental stage than lower empathy individuals.</w:t>
+      </w:r>
+    </w:p>
+    <w:p>
+      <w:pPr>
+        <w:pStyle w:val="Textkrper"/>
+      </w:pPr>
+      <w:r>
+        <w:t xml:space="preserve">Research question 3: Does speaker variety affect perception accuracy and processing speed?</w:t>
+      </w:r>
+      <w:r>
+        <w:t xml:space="preserve"> </w:t>
+      </w:r>
+      <w:r>
+        <w:t xml:space="preserve">Hypothesis: Based on tentative findings from native speaker pilot data, we hypothesize that overall L2 learners will have most difficulty (lower accuracy, slower RTs) with the Cuban variety.</w:t>
+      </w:r>
+    </w:p>
+    <w:bookmarkEnd w:id="22"/>
+    <w:bookmarkEnd w:id="23"/>
+    <w:bookmarkStart w:id="32" w:name="method"/>
+    <w:p>
+      <w:pPr>
+        <w:pStyle w:val="berschrift1"/>
+      </w:pPr>
+      <w:r>
+        <w:t xml:space="preserve">Method</w:t>
+      </w:r>
+    </w:p>
+    <w:bookmarkStart w:id="24" w:name="participants"/>
+    <w:p>
+      <w:pPr>
+        <w:pStyle w:val="berschrift2"/>
+      </w:pPr>
+      <w:r>
+        <w:t xml:space="preserve">Participants</w:t>
+      </w:r>
+    </w:p>
+    <w:p>
+      <w:pPr>
+        <w:pStyle w:val="FirstParagraph"/>
+      </w:pPr>
+      <w:r>
+        <w:t xml:space="preserve">The participant pool included XX English L1 - Spanish L2 learners.</w:t>
+      </w:r>
+      <w:r>
+        <w:t xml:space="preserve"> </w:t>
+      </w:r>
+      <w:r>
+        <w:t xml:space="preserve">Participants were recruited…</w:t>
+      </w:r>
+    </w:p>
+    <w:bookmarkEnd w:id="24"/>
+    <w:bookmarkStart w:id="28" w:name="tasks"/>
+    <w:p>
+      <w:pPr>
+        <w:pStyle w:val="berschrift2"/>
+      </w:pPr>
+      <w:r>
+        <w:t xml:space="preserve">Tasks</w:t>
+      </w:r>
+    </w:p>
+    <w:p>
+      <w:pPr>
+        <w:pStyle w:val="FirstParagraph"/>
+      </w:pPr>
+      <w:r>
+        <w:t xml:space="preserve">In the study, participants completed three tasks in the following order: LexTALE, Empathy questionnaire, and Two-alternative forced choice task…</w:t>
+      </w:r>
+    </w:p>
+    <w:bookmarkStart w:id="25" w:name="lextale"/>
+    <w:p>
+      <w:pPr>
+        <w:pStyle w:val="berschrift3"/>
+      </w:pPr>
+      <w:r>
+        <w:t xml:space="preserve">LexTALE.</w:t>
+      </w:r>
+    </w:p>
+    <w:p>
+      <w:pPr>
+        <w:pStyle w:val="FirstParagraph"/>
+      </w:pPr>
+      <w:r>
+        <w:t xml:space="preserve">The LexTALE is a vocabulary test that provides a proxy of proficiency based on vocabulary size…</w:t>
+      </w:r>
+    </w:p>
+    <w:bookmarkEnd w:id="25"/>
+    <w:bookmarkStart w:id="26" w:name="empathy-questionnaire"/>
+    <w:p>
+      <w:pPr>
+        <w:pStyle w:val="berschrift3"/>
+      </w:pPr>
+      <w:r>
+        <w:t xml:space="preserve">Empathy Questionnaire.</w:t>
+      </w:r>
+    </w:p>
+    <w:p>
+      <w:pPr>
+        <w:pStyle w:val="FirstParagraph"/>
+      </w:pPr>
+      <w:r>
+        <w:t xml:space="preserve">Participants completed a questionnaire that assessed their…</w:t>
+      </w:r>
+    </w:p>
+    <w:bookmarkEnd w:id="26"/>
+    <w:bookmarkStart w:id="27" w:name="afc"/>
+    <w:p>
+      <w:pPr>
+        <w:pStyle w:val="berschrift3"/>
+      </w:pPr>
+      <w:r>
+        <w:t xml:space="preserve">2afc.</w:t>
+      </w:r>
+    </w:p>
+    <w:p>
+      <w:pPr>
+        <w:pStyle w:val="FirstParagraph"/>
+      </w:pPr>
+      <w:r>
+        <w:t xml:space="preserve">Participants completed a two-alternative forced choice task in which they listened to sentences in Spanish and had to decide whether the sentences were questions or statements…</w:t>
+      </w:r>
+    </w:p>
+    <w:bookmarkEnd w:id="27"/>
+    <w:bookmarkEnd w:id="28"/>
+    <w:bookmarkStart w:id="29" w:name="stimuli"/>
+    <w:p>
+      <w:pPr>
+        <w:pStyle w:val="berschrift2"/>
+      </w:pPr>
+      <w:r>
+        <w:t xml:space="preserve">Stimuli</w:t>
+      </w:r>
+    </w:p>
+    <w:p>
+      <w:pPr>
+        <w:pStyle w:val="FirstParagraph"/>
+      </w:pPr>
+      <w:r>
+        <w:t xml:space="preserve">The experimental items consisted of sentences in Spanish…</w:t>
+      </w:r>
+    </w:p>
+    <w:bookmarkEnd w:id="29"/>
+    <w:bookmarkStart w:id="30" w:name="procedure"/>
+    <w:p>
+      <w:pPr>
+        <w:pStyle w:val="berschrift2"/>
+      </w:pPr>
+      <w:r>
+        <w:t xml:space="preserve">Procedure</w:t>
+      </w:r>
+    </w:p>
+    <w:p>
+      <w:pPr>
+        <w:pStyle w:val="FirstParagraph"/>
+      </w:pPr>
+      <w:r>
+        <w:t xml:space="preserve">Data collection was carried out online.</w:t>
+      </w:r>
+      <w:r>
+        <w:t xml:space="preserve"> </w:t>
+      </w:r>
+      <w:r>
+        <w:t xml:space="preserve">Participants were provided with…</w:t>
+      </w:r>
+    </w:p>
+    <w:bookmarkEnd w:id="30"/>
+    <w:bookmarkStart w:id="31" w:name="statistical-analyses"/>
+    <w:p>
+      <w:pPr>
+        <w:pStyle w:val="berschrift2"/>
+      </w:pPr>
+      <w:r>
+        <w:t xml:space="preserve">Statistical analyses</w:t>
+      </w:r>
+    </w:p>
+    <w:p>
+      <w:pPr>
+        <w:pStyle w:val="FirstParagraph"/>
+      </w:pPr>
+      <w:r>
+        <w:t xml:space="preserve">Data was analyzed using…</w:t>
+      </w:r>
+    </w:p>
+    <w:p>
+      <w:r>
+        <w:br w:type="page"/>
+      </w:r>
+    </w:p>
+    <w:bookmarkEnd w:id="31"/>
+    <w:bookmarkEnd w:id="32"/>
+    <w:bookmarkStart w:id="68" w:name="references"/>
+    <w:p>
+      <w:pPr>
+        <w:pStyle w:val="berschrift1"/>
+      </w:pPr>
+      <w:r>
+        <w:t xml:space="preserve">References</w:t>
+      </w:r>
+    </w:p>
+    <w:bookmarkStart w:id="67" w:name="refs"/>
+    <w:bookmarkStart w:id="34" w:name="ref-astruc2016cost"/>
+    <w:p>
+      <w:pPr>
+        <w:pStyle w:val="Literaturverzeichnis"/>
+      </w:pPr>
+      <w:r>
+        <w:t xml:space="preserve">Astruc, L., Vanrell, M. del M., &amp; Prieto, P. (2016). Cost of the action and social distance affect the selection of question intonation in</w:t>
+      </w:r>
+      <w:r>
+        <w:t xml:space="preserve"> </w:t>
+      </w:r>
+      <w:r>
+        <w:t xml:space="preserve">C</w:t>
+      </w:r>
+      <w:r>
+        <w:t xml:space="preserve">atalan. In M. E. Armstrong, N. Henriksen, &amp; M. del M. Vanrell (Eds.),</w:t>
+      </w:r>
+      <w:r>
+        <w:t xml:space="preserve"> </w:t>
+      </w:r>
       <w:r>
         <w:rPr>
           <w:iCs/>
           <w:i/>
         </w:rPr>
-        <w:t xml:space="preserve">Keywords:</w:t>
-      </w:r>
-      <w:r>
-        <w:t xml:space="preserve"> </w:t>
-      </w:r>
-      <w:r>
-        <w:t xml:space="preserve">keywords</w:t>
-      </w:r>
-    </w:p>
-    <w:p>
-      <w:pPr>
-        <w:pStyle w:val="Textkrper"/>
-      </w:pPr>
+        <w:t xml:space="preserve">Intonational grammar in</w:t>
+      </w:r>
       <w:r>
         <w:rPr>
           <w:iCs/>
           <w:i/>
         </w:rPr>
-        <w:t xml:space="preserve">Word count:</w:t>
-      </w:r>
-      <w:r>
-        <w:t xml:space="preserve"> </w:t>
-      </w:r>
-      <w:r>
-        <w:t xml:space="preserve">X</w:t>
-      </w:r>
-    </w:p>
-    <w:p>
-      <w:pPr>
-        <w:pStyle w:val="h1-pagebreak"/>
-      </w:pPr>
-      <w:r>
-        <w:t xml:space="preserve">The title</w:t>
-      </w:r>
-    </w:p>
-    <w:bookmarkStart w:id="27" w:name="introduction"/>
-    <w:p>
-      <w:pPr>
-        <w:pStyle w:val="berschrift1"/>
-      </w:pPr>
-      <w:r>
-        <w:t xml:space="preserve">Introduction</w:t>
-      </w:r>
-    </w:p>
-    <w:p>
-      <w:pPr>
-        <w:pStyle w:val="FirstParagraph"/>
-      </w:pPr>
-      <w:r>
-        <w:t xml:space="preserve">A fundamental difficulty of speech comprehension is that listeners can come to understand different messages when presented with the same linguistic information</w:t>
-      </w:r>
-      <w:r>
-        <w:t xml:space="preserve"> </w:t>
-      </w:r>
-      <w:r>
-        <w:t xml:space="preserve">(Cain, Oakhill, &amp; Lemmon, 2004)</w:t>
-      </w:r>
-      <w:r>
-        <w:t xml:space="preserve">.</w:t>
-      </w:r>
-      <w:r>
-        <w:t xml:space="preserve"> </w:t>
-      </w:r>
-      <w:r>
-        <w:t xml:space="preserve">This can be especially problematic when one begins the endeavor of learning a new language.</w:t>
-      </w:r>
-      <w:r>
-        <w:t xml:space="preserve"> </w:t>
-      </w:r>
-      <w:r>
-        <w:t xml:space="preserve">In particular, it is common for second language (L2) learners to struggle with intonation—i.e., the melodic contour of an utterance—in the target language</w:t>
-      </w:r>
-      <w:r>
-        <w:t xml:space="preserve"> </w:t>
-      </w:r>
-      <w:r>
-        <w:t xml:space="preserve">(Trofimovich &amp; Baker, 2006)</w:t>
-      </w:r>
-      <w:r>
-        <w:t xml:space="preserve">.</w:t>
-      </w:r>
-      <w:r>
-        <w:t xml:space="preserve"> </w:t>
-      </w:r>
-      <w:r>
-        <w:t xml:space="preserve">The difficulties associated with intonation can result in comprehension and communication mishaps because the tune is associated not only with linguistic information (e.g., utterance type, syntactic constituency), but also pragmatic information</w:t>
-      </w:r>
-      <w:r>
-        <w:t xml:space="preserve"> </w:t>
-      </w:r>
-      <w:r>
-        <w:t xml:space="preserve">(e.g., polite discourse Astruc, Vanrell, &amp; Prieto, 2016; bias, or presupposition Henriksen, Armstrong, &amp; Garcı́a-Amaya, 2016)</w:t>
-      </w:r>
-      <w:r>
-        <w:t xml:space="preserve">.</w:t>
-      </w:r>
-      <w:r>
-        <w:t xml:space="preserve"> </w:t>
-      </w:r>
-      <w:r>
-        <w:t xml:space="preserve">The present study investigates how the comprehension of intonation develops in adult L2 learners.</w:t>
-      </w:r>
-    </w:p>
-    <w:p>
-      <w:pPr>
-        <w:pStyle w:val="Textkrper"/>
-      </w:pPr>
-      <w:r>
-        <w:t xml:space="preserve">Recent research on monolingual populations suggests that individual differences in pragmatic skills, such as empathy, may play a role in meaning disambiguation</w:t>
-      </w:r>
-      <w:r>
-        <w:t xml:space="preserve"> </w:t>
-      </w:r>
-      <w:r>
-        <w:t xml:space="preserve">(Bishop &amp; Kuo, 2016; Esteve-Gibert, Portes, Schafer, Hemforth, &amp; D’Imperio, 2016; Esteve-Gibert et al., 2020; Orrico &amp; D’Imperio, 2020)</w:t>
-      </w:r>
-      <w:r>
-        <w:t xml:space="preserve">.</w:t>
-      </w:r>
-      <w:r>
-        <w:t xml:space="preserve"> </w:t>
-      </w:r>
-      <w:r>
-        <w:t xml:space="preserve">Concretely, higher empathy individuals, in comparison with lower empathy individuals, appear to be more sensitive to the intonational cues of speech during the process of forming sound-meaning associations.</w:t>
-      </w:r>
-      <w:r>
-        <w:t xml:space="preserve"> </w:t>
-      </w:r>
-      <w:r>
-        <w:t xml:space="preserve">Furthermore, increasing attention has been given to how individual differences in learner backgrounds play a role in the process of L2 acquisition.</w:t>
-      </w:r>
-      <w:r>
-        <w:t xml:space="preserve"> </w:t>
-      </w:r>
-      <w:r>
-        <w:t xml:space="preserve">The present study contributes to these lines of research by examining how individual differences in pragmatic skills affect the development and processing of intonation during sentence comprehension.</w:t>
-      </w:r>
-      <w:r>
-        <w:t xml:space="preserve"> </w:t>
-      </w:r>
-      <w:r>
-        <w:t xml:space="preserve">Specifically, we investigated the interplay between language proficiency and an individual pragmatic skill (empathy) when learning an L2.</w:t>
-      </w:r>
-      <w:r>
-        <w:t xml:space="preserve"> </w:t>
-      </w:r>
-      <w:r>
-        <w:t xml:space="preserve">We focus on the role of empathy in the development of L2 prosody by analyzing the perception and processing of intonation in questions and statements in L2 Spanish.</w:t>
-      </w:r>
-    </w:p>
-    <w:bookmarkStart w:id="24" w:name="background-and-motivation"/>
-    <w:p>
-      <w:pPr>
-        <w:pStyle w:val="berschrift2"/>
-      </w:pPr>
-      <w:r>
-        <w:t xml:space="preserve">Background and motivation</w:t>
-      </w:r>
-    </w:p>
-    <w:bookmarkStart w:id="21" w:name="l2-acquisition-of-prosody"/>
-    <w:p>
-      <w:pPr>
-        <w:pStyle w:val="berschrift3"/>
-      </w:pPr>
-      <w:r>
-        <w:t xml:space="preserve">L2 acquisition of prosody.</w:t>
-      </w:r>
-    </w:p>
-    <w:p>
-      <w:pPr>
-        <w:pStyle w:val="FirstParagraph"/>
-      </w:pPr>
-      <w:r>
-        <w:t xml:space="preserve">The difficulties associated with learning an additional language in adulthood are numerous.</w:t>
-      </w:r>
-      <w:r>
-        <w:t xml:space="preserve"> </w:t>
-      </w:r>
-      <w:r>
-        <w:t xml:space="preserve">More often than not our focus falls on individual sounds, or segments, though we know that adults who learn an L2 are faced with suprasegmental challenges as well.</w:t>
-      </w:r>
-      <w:r>
-        <w:t xml:space="preserve"> </w:t>
-      </w:r>
-      <w:r>
-        <w:t xml:space="preserve">Concretely, L2 learners often struggle with intonation, i.e., melodic variation at the utterance level.</w:t>
-      </w:r>
-      <w:r>
-        <w:t xml:space="preserve"> </w:t>
-      </w:r>
-      <w:r>
-        <w:t xml:space="preserve">In normal discourse, speakers use intonation to indicate syntactic structure, whether an utterance is a question or a statement, to focus constituents, as well as to convey affective meaning.</w:t>
-      </w:r>
-      <w:r>
-        <w:t xml:space="preserve"> </w:t>
-      </w:r>
-      <w:r>
-        <w:t xml:space="preserve">Notably, the manner in which intonation is mapped to meaning is often language-specific.</w:t>
-      </w:r>
-      <w:r>
-        <w:t xml:space="preserve"> </w:t>
-      </w:r>
-      <w:r>
-        <w:t xml:space="preserve">For these reasons, the development of L2 intonation represents a facet of L2 phonological learning that often results in comprehension and communication difficulties</w:t>
-      </w:r>
-      <w:r>
-        <w:t xml:space="preserve"> </w:t>
-      </w:r>
-      <w:r>
-        <w:t xml:space="preserve">(Trofimovich &amp; Baker, 2006)</w:t>
-      </w:r>
-      <w:r>
-        <w:t xml:space="preserve">.</w:t>
-      </w:r>
-    </w:p>
-    <w:p>
-      <w:pPr>
-        <w:pStyle w:val="Textkrper"/>
-      </w:pPr>
-      <w:r>
-        <w:t xml:space="preserve">As alluded to above, intonation has a semantic function, and through the adequate cognitive decoding of intonation a listener can interpret the function of a given utterance.</w:t>
-      </w:r>
-      <w:r>
-        <w:t xml:space="preserve"> </w:t>
-      </w:r>
-      <w:r>
-        <w:t xml:space="preserve">For example, the intonational contour can indicate whether a speakers’ utterance is declarative or interrogative in nature.</w:t>
-      </w:r>
-      <w:r>
-        <w:t xml:space="preserve"> </w:t>
-      </w:r>
-      <w:r>
-        <w:t xml:space="preserve">Additionally, through prosody a speaker can signal various additional pragmatic functions, such as when they present a polite discourse</w:t>
-      </w:r>
-      <w:r>
-        <w:t xml:space="preserve"> </w:t>
-      </w:r>
-      <w:r>
-        <w:t xml:space="preserve">(Astruc et al., 2016)</w:t>
-      </w:r>
-      <w:r>
-        <w:t xml:space="preserve">, bias or presupposition</w:t>
-      </w:r>
-      <w:r>
-        <w:t xml:space="preserve"> </w:t>
-      </w:r>
-      <w:r>
-        <w:t xml:space="preserve">(Henriksen et al., 2016)</w:t>
-      </w:r>
-      <w:r>
-        <w:t xml:space="preserve">.</w:t>
-      </w:r>
-      <w:r>
-        <w:t xml:space="preserve"> </w:t>
-      </w:r>
-      <w:r>
-        <w:t xml:space="preserve">One essential aspect of second language acquisition and language comprehension is that in the presence of the same linguistic elements, listeners can arrive at different interpretations of the message</w:t>
-      </w:r>
-      <w:r>
-        <w:t xml:space="preserve"> </w:t>
-      </w:r>
-      <w:r>
-        <w:t xml:space="preserve">(e.g. Cain et al., 2004)</w:t>
-      </w:r>
-      <w:r>
-        <w:t xml:space="preserve">.</w:t>
-      </w:r>
-      <w:r>
-        <w:t xml:space="preserve"> </w:t>
-      </w:r>
-      <w:r>
-        <w:t xml:space="preserve">The difficulty in interpreting and decoding the multiple functionalities of intonational contours makes L2 learning a challenge.</w:t>
-      </w:r>
-    </w:p>
-    <w:p>
-      <w:pPr>
-        <w:pStyle w:val="Textkrper"/>
-      </w:pPr>
-      <w:r>
-        <w:t xml:space="preserve">Traditionally, intonation is not taught in the L2 classroom.</w:t>
-      </w:r>
-      <w:r>
-        <w:t xml:space="preserve"> </w:t>
-      </w:r>
-      <w:r>
-        <w:t xml:space="preserve">Primary focus is generally on syntax and morphology, with target language phonology receiving much less, if any, attention (REFS).</w:t>
-      </w:r>
-      <w:r>
-        <w:t xml:space="preserve"> </w:t>
-      </w:r>
-      <w:r>
-        <w:t xml:space="preserve">When target language pronunciation is addressed, it often focuses on segmental elements.</w:t>
-      </w:r>
-      <w:r>
-        <w:t xml:space="preserve"> </w:t>
-      </w:r>
-      <w:r>
-        <w:t xml:space="preserve">As a result, intonation is one of the last aspects of L2 phonology that learners acquire (REFS)</w:t>
-      </w:r>
-    </w:p>
-    <w:p>
-      <w:pPr>
-        <w:pStyle w:val="Textkrper"/>
-      </w:pPr>
-      <w:r>
-        <w:t xml:space="preserve">Generally, research on L2 intonation has been concerned primarily with production.</w:t>
-      </w:r>
-      <w:r>
-        <w:t xml:space="preserve"> </w:t>
-      </w:r>
-      <w:r>
-        <w:t xml:space="preserve">Learner difficulties are generally ascribed to L1 transfer, and models of L2 phonology focus on the speech segment (i.e., PAM-L2, SLMr, L2LP, though CF trofimovich paper extending SLM)</w:t>
-      </w:r>
-      <w:r>
-        <w:t xml:space="preserve"> </w:t>
-      </w:r>
-      <w:r>
-        <w:t xml:space="preserve"> </w:t>
-      </w:r>
-      <w:r>
-        <w:t xml:space="preserve">There is a dearth of knowledge with regard to how perception of intonation develops in L2 learning, and even less is known about how individual pragmatic differences account for learner outcomes.</w:t>
-      </w:r>
-      <w:r>
-        <w:t xml:space="preserve"> </w:t>
-      </w:r>
-      <w:r>
-        <w:t xml:space="preserve">The purpose of the present project is to address this gap in the literature by examining the perception and processing of intonation during adult L2 phonological acquisition.</w:t>
-      </w:r>
-    </w:p>
-    <w:bookmarkEnd w:id="21"/>
-    <w:bookmarkStart w:id="22" w:name="acquisition-of-spanish-prosody"/>
-    <w:p>
-      <w:pPr>
-        <w:pStyle w:val="berschrift3"/>
-      </w:pPr>
-      <w:r>
-        <w:t xml:space="preserve">Acquisition of Spanish prosody.</w:t>
-      </w:r>
-    </w:p>
-    <w:p>
-      <w:pPr>
-        <w:pStyle w:val="FirstParagraph"/>
-      </w:pPr>
-      <w:r>
-        <w:t xml:space="preserve">Spanish is extensively spoken across the world, with relatively small geolectal differences between its varieties compared to other languages, such that speakers from distinct regions can still generally understand each other.</w:t>
-      </w:r>
-      <w:r>
-        <w:t xml:space="preserve"> </w:t>
-      </w:r>
-      <w:r>
-        <w:t xml:space="preserve">This linguistic continuum allows, however, for variation to occur.</w:t>
-      </w:r>
-      <w:r>
-        <w:t xml:space="preserve"> </w:t>
-      </w:r>
-      <w:r>
-        <w:t xml:space="preserve">Previous research on the acquisition of Spanish prosody attests that learners gradually acquire target-language intonation as they gain proficiency in the language.</w:t>
-      </w:r>
-      <w:r>
-        <w:t xml:space="preserve"> </w:t>
-      </w:r>
-      <w:r>
-        <w:t xml:space="preserve">Research in this area has focused on speech production.</w:t>
-      </w:r>
-      <w:r>
-        <w:t xml:space="preserve"> </w:t>
-      </w:r>
-      <w:r>
-        <w:t xml:space="preserve">For instance,</w:t>
-      </w:r>
-      <w:r>
-        <w:t xml:space="preserve"> </w:t>
-      </w:r>
-      <w:r>
-        <w:t xml:space="preserve">Trimble (2013a)</w:t>
-      </w:r>
-      <w:r>
-        <w:t xml:space="preserve"> </w:t>
-      </w:r>
-      <w:r>
-        <w:t xml:space="preserve">analyzed L2 Spanish learners’ production of intonational patterns for broad focus declaratives and absolute interrogatives after a semester-long study abroad program.</w:t>
-      </w:r>
-      <w:r>
-        <w:t xml:space="preserve"> </w:t>
-      </w:r>
-    </w:p>
-    <w:p>
-      <w:pPr>
-        <w:pStyle w:val="Textkrper"/>
-      </w:pPr>
-      <w:r>
-        <w:t xml:space="preserve">Research on perception of Spanish intonation also supports the notion that mastery is indeed possible for adult learners.</w:t>
-      </w:r>
-      <w:r>
-        <w:t xml:space="preserve"> </w:t>
-      </w:r>
-      <w:r>
-        <w:t xml:space="preserve">Trimble (2013b)</w:t>
-      </w:r>
-      <w:r>
-        <w:t xml:space="preserve"> </w:t>
-      </w:r>
-      <w:r>
-        <w:t xml:space="preserve">examined the perception of intonational cues …</w:t>
-      </w:r>
-      <w:r>
-        <w:t xml:space="preserve"> </w:t>
-      </w:r>
-      <w:r>
-        <w:t xml:space="preserve"> </w:t>
-      </w:r>
-      <w:r>
-        <w:t xml:space="preserve">Trimble (2013b)</w:t>
-      </w:r>
-      <w:r>
-        <w:t xml:space="preserve"> </w:t>
-      </w:r>
-      <w:r>
-        <w:t xml:space="preserve">found that intonational cues that were absent form participants’ L1 were difficult to perceive.</w:t>
-      </w:r>
-      <w:r>
-        <w:t xml:space="preserve"> </w:t>
-      </w:r>
-      <w:r>
-        <w:t xml:space="preserve">Unsurprisingly, the study suggests the L2 intonation system develops in tandem with proficiency in Spanish, which was positively correlated with time spent studying abroad.</w:t>
-      </w:r>
-    </w:p>
-    <w:p>
-      <w:pPr>
-        <w:pStyle w:val="Textkrper"/>
-      </w:pPr>
-      <w:r>
-        <w:t xml:space="preserve">In a similar vein,</w:t>
-      </w:r>
-      <w:r>
-        <w:t xml:space="preserve"> </w:t>
-      </w:r>
-      <w:r>
-        <w:t xml:space="preserve">Brandl, González, and Bustin (2020)</w:t>
-      </w:r>
-      <w:r>
-        <w:t xml:space="preserve"> </w:t>
-      </w:r>
-      <w:r>
-        <w:t xml:space="preserve">investigated the perceptual development of intonation in questions and statements in L2 Spanish.</w:t>
-      </w:r>
-      <w:r>
-        <w:t xml:space="preserve"> </w:t>
-      </w:r>
-      <w:r>
-        <w:t xml:space="preserve">Specifically,</w:t>
-      </w:r>
-      <w:r>
-        <w:t xml:space="preserve"> </w:t>
-      </w:r>
-      <w:r>
-        <w:t xml:space="preserve">Brandl et al. (2020)</w:t>
-      </w:r>
-      <w:r>
-        <w:t xml:space="preserve"> </w:t>
-      </w:r>
-      <w:r>
-        <w:t xml:space="preserve">examined the effect of L2 proficiency on the perception of statements (broad-focus and narrow-focus) and questions (wh-questions and yes/no questions).</w:t>
-      </w:r>
-      <w:r>
-        <w:t xml:space="preserve"> </w:t>
-      </w:r>
-      <w:r>
-        <w:t xml:space="preserve">Adult English L1-Spanish L2 learners (beginner, intermediate, and advanced) and adult native speakers of Spanish completed an AX discrimination task in which they were presented with two stimuli sentences at a time, one aural and one visual.</w:t>
-      </w:r>
-      <w:r>
-        <w:t xml:space="preserve"> </w:t>
-      </w:r>
-      <w:r>
-        <w:t xml:space="preserve">Participants had to decide whether the sentence presented aurally was the same as the sentence presented visually by pressing a button (</w:t>
-      </w:r>
-      <w:r>
-        <w:t xml:space="preserve">‘</w:t>
-      </w:r>
-      <w:r>
-        <w:t xml:space="preserve">yes</w:t>
-      </w:r>
-      <w:r>
-        <w:t xml:space="preserve">’</w:t>
-      </w:r>
-      <w:r>
-        <w:t xml:space="preserve">,</w:t>
-      </w:r>
-      <w:r>
-        <w:t xml:space="preserve"> </w:t>
-      </w:r>
-      <w:r>
-        <w:t xml:space="preserve">‘</w:t>
-      </w:r>
-      <w:r>
-        <w:t xml:space="preserve">no</w:t>
-      </w:r>
-      <w:r>
-        <w:t xml:space="preserve">’</w:t>
-      </w:r>
-      <w:r>
-        <w:t xml:space="preserve">).</w:t>
-      </w:r>
-    </w:p>
-    <w:p>
-      <w:pPr>
-        <w:pStyle w:val="Textkrper"/>
-      </w:pPr>
-      <w:r>
-        <w:t xml:space="preserve">The study found that perception and processing of L2 intonation improved in conjunction with proficiency conditional on intonation type, with polar (</w:t>
-      </w:r>
-      <w:r>
-        <w:t xml:space="preserve">‘</w:t>
-      </w:r>
-      <w:r>
-        <w:t xml:space="preserve">yes/no</w:t>
-      </w:r>
-      <w:r>
-        <w:t xml:space="preserve">’</w:t>
-      </w:r>
-      <w:r>
-        <w:t xml:space="preserve">) interrogatives being more difficult to process and acquire when compared with simple statements.</w:t>
-      </w:r>
-      <w:r>
-        <w:t xml:space="preserve"> </w:t>
-      </w:r>
-      <w:r>
-        <w:t xml:space="preserve">Accuracy was high in match conditions, but accuracy in mismatch conditions was below chance for all L2 learners.</w:t>
-      </w:r>
-      <w:r>
-        <w:t xml:space="preserve"> </w:t>
-      </w:r>
-      <w:r>
-        <w:t xml:space="preserve">Regarding response times, intermediate learners were the fastest overall, and native speakers were the slowest.</w:t>
-      </w:r>
-      <w:r>
-        <w:t xml:space="preserve"> </w:t>
-      </w:r>
-      <w:r>
-        <w:t xml:space="preserve">Learners with lower proficiency processed statements faster than questions.</w:t>
-      </w:r>
-      <w:r>
-        <w:t xml:space="preserve"> </w:t>
-      </w:r>
-      <w:r>
-        <w:t xml:space="preserve">Brandl et al. (2020)</w:t>
-      </w:r>
-      <w:r>
-        <w:t xml:space="preserve"> </w:t>
-      </w:r>
-      <w:r>
-        <w:t xml:space="preserve">concluded that L2 intonation perception differs from L1 intonation perception in Spanish, that L2 intonation perception undergoes a gradual development as L2 acquisition progresses, and that statements are more easily processed and acquired by L2 learners of Spanish, compared to yes/no questions.</w:t>
-      </w:r>
-    </w:p>
-    <w:bookmarkEnd w:id="22"/>
-    <w:bookmarkStart w:id="23" w:name="empathy"/>
-    <w:p>
-      <w:pPr>
-        <w:pStyle w:val="berschrift3"/>
-      </w:pPr>
-      <w:r>
-        <w:t xml:space="preserve">Empathy.</w:t>
-      </w:r>
-    </w:p>
-    <w:p>
-      <w:pPr>
-        <w:pStyle w:val="FirstParagraph"/>
-      </w:pPr>
-      <w:r>
-        <w:t xml:space="preserve">The construct empathy has been shown to influence native language processing in how listeners interpret intonation and meaning when words are ambiguous</w:t>
-      </w:r>
-      <w:r>
-        <w:t xml:space="preserve"> </w:t>
-      </w:r>
-      <w:r>
-        <w:t xml:space="preserve">(Esteve-Gibert et al., 2020)</w:t>
-      </w:r>
-      <w:r>
-        <w:t xml:space="preserve">.</w:t>
-      </w:r>
-    </w:p>
-    <w:p>
-      <w:pPr>
-        <w:pStyle w:val="Textkrper"/>
-      </w:pPr>
-      <w:r>
-        <w:t xml:space="preserve">Recent research has also shown that empathy influences native language processing in how listeners interpret intonation and meaning when words are ambiguous</w:t>
-      </w:r>
-      <w:r>
-        <w:t xml:space="preserve"> </w:t>
-      </w:r>
-      <w:r>
-        <w:t xml:space="preserve">(Esteve-Gibert et al., 2020)</w:t>
-      </w:r>
-      <w:r>
-        <w:t xml:space="preserve">.</w:t>
-      </w:r>
-      <w:r>
-        <w:t xml:space="preserve"> </w:t>
-      </w:r>
-      <w:r>
-        <w:t xml:space="preserve">Specifically, higher empathy individuals, in comparison with lower empathy individuals, appear to be more sensitive to intonation cues in the process of forming sound-meaning associations.</w:t>
-      </w:r>
-      <w:r>
-        <w:t xml:space="preserve"> </w:t>
-      </w:r>
-      <w:r>
-        <w:t xml:space="preserve">In short, individuals with more pragmatic skill (higher empathy) are able to use intonation to resolve temporary lexical ambiguity that can lead to confirmatory vs. contrasting interpretations.</w:t>
-      </w:r>
-      <w:r>
-        <w:t xml:space="preserve"> </w:t>
-      </w:r>
-      <w:r>
-        <w:t xml:space="preserve">This research underscores the importance of considering individual pragmatic differences when examining intonational meaning processing and sentence comprehension.</w:t>
-      </w:r>
-      <w:r>
-        <w:t xml:space="preserve"> </w:t>
-      </w:r>
-      <w:r>
-        <w:t xml:space="preserve">Thus, we extend this research to second language acquisition in order to determine if individual differences in pragmatic skills affect the development of intonation in L2 processing and sentence comprehension.</w:t>
-      </w:r>
-    </w:p>
-    <w:p>
-      <w:pPr>
-        <w:pStyle w:val="Textkrper"/>
-      </w:pPr>
-      <w:r>
-        <w:t xml:space="preserve">According to</w:t>
-      </w:r>
-      <w:r>
-        <w:t xml:space="preserve"> </w:t>
-      </w:r>
-      <w:r>
-        <w:t xml:space="preserve">Esteve-Gibert et al. (2020)</w:t>
-      </w:r>
-      <w:r>
-        <w:t xml:space="preserve">, empathy can be understood as it is related to theory of mind and perspective taking</w:t>
-      </w:r>
-      <w:r>
-        <w:t xml:space="preserve"> </w:t>
-      </w:r>
-      <w:r>
-        <w:t xml:space="preserve">(Baron-Cohen, 2011; Carruthers, 2009; Frith &amp; Frith, 2003)</w:t>
-      </w:r>
-      <w:r>
-        <w:t xml:space="preserve">.</w:t>
-      </w:r>
-      <w:r>
-        <w:t xml:space="preserve"> </w:t>
-      </w:r>
-      <w:r>
-        <w:t xml:space="preserve">In other words, those with higher empathy are expected to more effectively take the perspective of another, and past research has investigated whether better perspective taking is related to more effective meaning disambiguation.</w:t>
-      </w:r>
-      <w:r>
-        <w:t xml:space="preserve"> </w:t>
-      </w:r>
-      <w:r>
-        <w:t xml:space="preserve">Evidence has been found for the use of intonational cues to disambiguate meaning by higher empathy individuals in monolingual speech</w:t>
-      </w:r>
-      <w:r>
-        <w:t xml:space="preserve"> </w:t>
-      </w:r>
-      <w:r>
-        <w:t xml:space="preserve">(Esteve-Gibert et al., 2020)</w:t>
-      </w:r>
-      <w:r>
-        <w:t xml:space="preserve">.</w:t>
-      </w:r>
-      <w:r>
-        <w:t xml:space="preserve"> </w:t>
-      </w:r>
-      <w:r>
-        <w:t xml:space="preserve">On the other hand, there is also evidence that higher proficiency Spanish speakers can effectively distinguish questions from statements</w:t>
-      </w:r>
-      <w:r>
-        <w:t xml:space="preserve"> </w:t>
-      </w:r>
-      <w:r>
-        <w:t xml:space="preserve">(Brandl et al., 2020)</w:t>
-      </w:r>
-      <w:r>
-        <w:t xml:space="preserve">.</w:t>
-      </w:r>
-    </w:p>
-    <w:p>
-      <w:pPr>
-        <w:pStyle w:val="Textkrper"/>
-      </w:pPr>
-      <w:r>
-        <w:t xml:space="preserve">Speakers use intonational cues to express feelings, intentions, and pragmatic meaning</w:t>
-      </w:r>
-      <w:r>
-        <w:t xml:space="preserve"> </w:t>
-      </w:r>
-      <w:r>
-        <w:t xml:space="preserve">(see Prieto, 2015)</w:t>
-      </w:r>
-      <w:r>
-        <w:t xml:space="preserve">, but listeners vary in how they interpret intonational cues to infer meaning</w:t>
-      </w:r>
-      <w:r>
-        <w:t xml:space="preserve"> </w:t>
-      </w:r>
-      <w:r>
-        <w:t xml:space="preserve">(e.g., Bishop &amp; Kuo, 2016, 2016; Portes, Beyssade, Michelas, Marandin, &amp; Champagne-Lavau, 2014)</w:t>
-      </w:r>
-      <w:r>
-        <w:t xml:space="preserve">.</w:t>
-      </w:r>
-      <w:r>
-        <w:t xml:space="preserve"> </w:t>
-      </w:r>
-      <w:r>
-        <w:t xml:space="preserve">This variability could be related to differences in individual pragmatic skills.</w:t>
-      </w:r>
-      <w:r>
-        <w:t xml:space="preserve"> </w:t>
-      </w:r>
-      <w:r>
-        <w:t xml:space="preserve">Previous studies have shown that individual pragmatic skills correlate with variability in semantic/pragmatic interpretation of ambiguous linguistic items, with more pragmatic individuals preferring pragmatically enriched interpretations and less pragmatic individuals preferring literal/semantic interpretations</w:t>
-      </w:r>
-      <w:r>
-        <w:t xml:space="preserve"> </w:t>
-      </w:r>
-      <w:r>
-        <w:t xml:space="preserve">(e.g., Degen &amp; Tanenhaus, 2016; Nieuwland, Ditman, &amp; Kuperberg, 2010)</w:t>
-      </w:r>
-      <w:r>
-        <w:t xml:space="preserve">.</w:t>
-      </w:r>
-      <w:r>
-        <w:t xml:space="preserve"> </w:t>
-      </w:r>
-      <w:r>
-        <w:t xml:space="preserve"> </w:t>
-      </w:r>
-      <w:r>
-        <w:t xml:space="preserve">In addition, more pragmatically skilled individuals and less pragmatically skilled individuals tend to rely on different phonetic cues to parse syntactically ambiguous sentences</w:t>
-      </w:r>
-      <w:r>
-        <w:t xml:space="preserve"> </w:t>
-      </w:r>
-      <w:r>
-        <w:t xml:space="preserve">(Bishop &amp; Kuo, 2016)</w:t>
-      </w:r>
-      <w:r>
-        <w:t xml:space="preserve">.</w:t>
-      </w:r>
-      <w:r>
-        <w:t xml:space="preserve"> </w:t>
-      </w:r>
-      <w:r>
-        <w:t xml:space="preserve">It is possible that variability in intonation processing is also linked to individual differences in pragmatic skills.</w:t>
-      </w:r>
-    </w:p>
-    <w:p>
-      <w:pPr>
-        <w:pStyle w:val="Textkrper"/>
-      </w:pPr>
-      <w:r>
-        <w:t xml:space="preserve">Recent studies have explored the possibility that individual pragmatic skills can modulate the sensitivity of listeners to intonational cues that convey pragmatic meaning.</w:t>
-      </w:r>
-      <w:r>
-        <w:t xml:space="preserve"> </w:t>
-      </w:r>
-      <w:r>
-        <w:t xml:space="preserve">Esteve-Gibert et al. (2020)</w:t>
-      </w:r>
-      <w:r>
-        <w:t xml:space="preserve"> </w:t>
-      </w:r>
-      <w:r>
-        <w:t xml:space="preserve">focused specifically on empathy, which is a pragmatic skill that helps listeners understand other peoples’ feelings, emotions, intentions, and behavior</w:t>
-      </w:r>
-      <w:r>
-        <w:t xml:space="preserve"> </w:t>
-      </w:r>
-      <w:r>
-        <w:t xml:space="preserve">(Baron-Cohen &amp; Wheelwright, 2004)</w:t>
-      </w:r>
-      <w:r>
-        <w:t xml:space="preserve">.</w:t>
-      </w:r>
-      <w:r>
-        <w:t xml:space="preserve"> </w:t>
-      </w:r>
-      <w:r>
-        <w:t xml:space="preserve">Esteve-Gibert et al. (2020)</w:t>
-      </w:r>
-      <w:r>
-        <w:t xml:space="preserve"> </w:t>
-      </w:r>
-      <w:r>
-        <w:t xml:space="preserve">investigated whether listeners’ empathy modulated variability in intonation processing.</w:t>
-      </w:r>
-      <w:r>
-        <w:t xml:space="preserve"> </w:t>
-      </w:r>
-      <w:r>
-        <w:t xml:space="preserve">Empathy was measured using a self-reported Empathy Quotient (EQ) questionnaire</w:t>
-      </w:r>
-      <w:r>
-        <w:t xml:space="preserve"> </w:t>
-      </w:r>
-      <w:r>
-        <w:t xml:space="preserve">(Baron-Cohen &amp; Wheelwright, 2004)</w:t>
-      </w:r>
-      <w:r>
-        <w:t xml:space="preserve">.</w:t>
-      </w:r>
-      <w:r>
-        <w:t xml:space="preserve"> </w:t>
-      </w:r>
-      <w:r>
-        <w:t xml:space="preserve">Esteve-Gibert et al. (2020)</w:t>
-      </w:r>
-      <w:r>
-        <w:t xml:space="preserve"> </w:t>
-      </w:r>
-      <w:r>
-        <w:t xml:space="preserve">tested French monolinguals in a visual-world paradigm eye-tracking task that resembled a card guessing game.</w:t>
-      </w:r>
-      <w:r>
-        <w:t xml:space="preserve"> </w:t>
-      </w:r>
-      <w:r>
-        <w:t xml:space="preserve">Participants listened to short dialogues in French between two players (Player A and Player B) playing a card guessing game as they saw a display of four objects on a screen.</w:t>
-      </w:r>
-      <w:r>
-        <w:t xml:space="preserve"> </w:t>
-      </w:r>
-      <w:r>
-        <w:t xml:space="preserve">Participants had to identify the object that depicted the picture of the card of one of the players.</w:t>
-      </w:r>
-      <w:r>
-        <w:t xml:space="preserve"> </w:t>
-      </w:r>
-      <w:r>
-        <w:t xml:space="preserve">Target objects were homophones in French (e.g., cane -</w:t>
-      </w:r>
-      <w:r>
-        <w:t xml:space="preserve"> </w:t>
-      </w:r>
-      <w:r>
-        <w:t xml:space="preserve">“</w:t>
-      </w:r>
-      <w:r>
-        <w:t xml:space="preserve">female duck</w:t>
-      </w:r>
-      <w:r>
-        <w:t xml:space="preserve">”</w:t>
-      </w:r>
-      <w:r>
-        <w:t xml:space="preserve">; canne -</w:t>
-      </w:r>
-      <w:r>
-        <w:t xml:space="preserve"> </w:t>
-      </w:r>
-      <w:r>
-        <w:t xml:space="preserve">“</w:t>
-      </w:r>
-      <w:r>
-        <w:t xml:space="preserve">walking stick</w:t>
-      </w:r>
-      <w:r>
-        <w:t xml:space="preserve">”</w:t>
-      </w:r>
-      <w:r>
-        <w:t xml:space="preserve">).</w:t>
-      </w:r>
-      <w:r>
-        <w:t xml:space="preserve"> </w:t>
-      </w:r>
-      <w:r>
-        <w:t xml:space="preserve">The dialogues consisted of a suggestion by Player A (e.g.,</w:t>
-      </w:r>
-      <w:r>
-        <w:t xml:space="preserve"> </w:t>
-      </w:r>
-      <w:r>
-        <w:t xml:space="preserve">“</w:t>
-      </w:r>
-      <w:r>
-        <w:t xml:space="preserve">I think you have a stick</w:t>
-      </w:r>
-      <w:r>
-        <w:t xml:space="preserve">”</w:t>
-      </w:r>
-      <w:r>
-        <w:t xml:space="preserve">) followed by Player B’s response, which could confirm (e.g.,</w:t>
-      </w:r>
-      <w:r>
-        <w:t xml:space="preserve"> </w:t>
-      </w:r>
-      <w:r>
-        <w:t xml:space="preserve">“</w:t>
-      </w:r>
-      <w:r>
-        <w:t xml:space="preserve">I have a stick, indeed, to walk</w:t>
-      </w:r>
-      <w:r>
-        <w:t xml:space="preserve">”</w:t>
-      </w:r>
-      <w:r>
-        <w:t xml:space="preserve">) or contrast (e.g.,</w:t>
-      </w:r>
-      <w:r>
-        <w:t xml:space="preserve"> </w:t>
-      </w:r>
-      <w:r>
-        <w:t xml:space="preserve">“</w:t>
-      </w:r>
-      <w:r>
-        <w:t xml:space="preserve">I have a female duck, instead, the animal</w:t>
-      </w:r>
-      <w:r>
-        <w:t xml:space="preserve">”</w:t>
-      </w:r>
-      <w:r>
-        <w:t xml:space="preserve">) Player A’s suggestion.</w:t>
-      </w:r>
-      <w:r>
-        <w:t xml:space="preserve"> </w:t>
-      </w:r>
-      <w:r>
-        <w:t xml:space="preserve">The first portion of Player B’s responses varied in intonational contours (confirmation or contrast of beliefs) and had subsequent disambiguating lexical information (indeed/instead + additional information).</w:t>
-      </w:r>
-      <w:r>
-        <w:t xml:space="preserve"> </w:t>
-      </w:r>
-      <w:r>
-        <w:t xml:space="preserve">Results indicated that empathy level affected the processing of an ambiguous word (a homophone) when intonation was the only cue available.</w:t>
-      </w:r>
-      <w:r>
-        <w:t xml:space="preserve"> </w:t>
-      </w:r>
-      <w:r>
-        <w:t xml:space="preserve">Highly empathic individuals varied their looking behavior as a function of intonational cues while less empathic individuals did not.</w:t>
-      </w:r>
-      <w:r>
-        <w:t xml:space="preserve"> </w:t>
-      </w:r>
-      <w:r>
-        <w:t xml:space="preserve">However, the direction of the looking behavior of the highly empathic individuals was not as expected and reverse intonation-meaning mapping was observed.</w:t>
-      </w:r>
-      <w:r>
-        <w:t xml:space="preserve"> </w:t>
-      </w:r>
-      <w:r>
-        <w:t xml:space="preserve">Confirmation intonation did not trigger more looks to the suggested image and contrast intonation did not trigger more looks to objects other than the suggested image.</w:t>
-      </w:r>
-    </w:p>
-    <w:p>
-      <w:pPr>
-        <w:pStyle w:val="Textkrper"/>
-      </w:pPr>
-      <w:r>
-        <w:t xml:space="preserve">To explore this unexpected finding further,</w:t>
-      </w:r>
-      <w:r>
-        <w:t xml:space="preserve"> </w:t>
-      </w:r>
-      <w:r>
-        <w:t xml:space="preserve">Esteve-Gibert et al. (2020)</w:t>
-      </w:r>
-      <w:r>
-        <w:t xml:space="preserve"> </w:t>
-      </w:r>
-      <w:r>
-        <w:t xml:space="preserve">tested an additional group of French monolinguals in an offline matching task in which they listened only to the ambiguous portion of Player B’s response (e.g.,</w:t>
-      </w:r>
-      <w:r>
-        <w:t xml:space="preserve"> </w:t>
-      </w:r>
-      <w:r>
-        <w:t xml:space="preserve">“</w:t>
-      </w:r>
-      <w:r>
-        <w:t xml:space="preserve">I have a stick.</w:t>
-      </w:r>
-      <w:r>
-        <w:t xml:space="preserve">”</w:t>
-      </w:r>
-      <w:r>
-        <w:t xml:space="preserve">,</w:t>
-      </w:r>
-      <w:r>
-        <w:t xml:space="preserve"> </w:t>
-      </w:r>
-      <w:r>
-        <w:t xml:space="preserve">“</w:t>
-      </w:r>
-      <w:r>
-        <w:t xml:space="preserve">I have a female duck.</w:t>
-      </w:r>
-      <w:r>
-        <w:t xml:space="preserve">”</w:t>
-      </w:r>
-      <w:r>
-        <w:t xml:space="preserve">) and matched the sentences to either a confirmatory or contrastive meaning.</w:t>
-      </w:r>
-      <w:r>
-        <w:t xml:space="preserve"> </w:t>
-      </w:r>
-      <w:r>
-        <w:t xml:space="preserve">Intonation was the only disambiguating cue available.</w:t>
-      </w:r>
-      <w:r>
-        <w:t xml:space="preserve"> </w:t>
-      </w:r>
-      <w:r>
-        <w:t xml:space="preserve">Results showed that the higher the listeners’ empathy, the more accurate they were matching intonation to meaning.</w:t>
-      </w:r>
-      <w:r>
-        <w:t xml:space="preserve"> </w:t>
-      </w:r>
-      <w:r>
-        <w:t xml:space="preserve">Esteve-Gibert et al. (2020)</w:t>
-      </w:r>
-      <w:r>
-        <w:t xml:space="preserve"> </w:t>
-      </w:r>
-      <w:r>
-        <w:t xml:space="preserve">concluded that listeners use empathy as a pragmatic ability to process linguistic information and that empathy influences how listeners use intonation to infer pragmatic meaning, especially when linguistic information is ambiguous or non literal.</w:t>
-      </w:r>
-      <w:r>
-        <w:t xml:space="preserve"> </w:t>
-      </w:r>
-      <w:r>
-        <w:t xml:space="preserve">Pragmatic skills like empathy need to be considered when investigating intonation processing in typical and atypical individuals.</w:t>
-      </w:r>
-    </w:p>
-    <w:bookmarkEnd w:id="23"/>
-    <w:bookmarkEnd w:id="24"/>
-    <w:bookmarkStart w:id="26" w:name="the-present-study"/>
-    <w:p>
-      <w:pPr>
-        <w:pStyle w:val="berschrift2"/>
-      </w:pPr>
-      <w:r>
-        <w:t xml:space="preserve">The present study</w:t>
-      </w:r>
-    </w:p>
-    <w:p>
-      <w:pPr>
-        <w:pStyle w:val="FirstParagraph"/>
-      </w:pPr>
-      <w:r>
-        <w:t xml:space="preserve">We investigate the interplay between proficiency and individual pragmatic skills via empathy in the development of second language (L2) prosody by analyzing the perception of intonation in questions and statements in L2 Spanish.</w:t>
-      </w:r>
-    </w:p>
-    <w:p>
-      <w:pPr>
-        <w:pStyle w:val="Textkrper"/>
-      </w:pPr>
-      <w:r>
-        <w:t xml:space="preserve">It is unclear whether those with higher empathy also take advantage of intonational cues to infer another speaker’s communicative intent in a second language when proficiency is also taken into account.</w:t>
-      </w:r>
-    </w:p>
-    <w:p>
-      <w:pPr>
-        <w:pStyle w:val="Textkrper"/>
-      </w:pPr>
-      <w:r>
-        <w:t xml:space="preserve">The present study investigates whether L2 learners of Spanish with higher empathy are more effective in distinguishing statements from questions when proficiency is held constant.</w:t>
-      </w:r>
-    </w:p>
-    <w:p>
-      <w:pPr>
-        <w:pStyle w:val="Textkrper"/>
-      </w:pPr>
-      <w:r>
-        <w:t xml:space="preserve">the project intends to contribute to cumulative science by conceptually replicating the</w:t>
-      </w:r>
-      <w:r>
-        <w:t xml:space="preserve"> </w:t>
-      </w:r>
-      <w:r>
-        <w:t xml:space="preserve">Brandl et al. (2020)</w:t>
-      </w:r>
-      <w:r>
-        <w:t xml:space="preserve"> </w:t>
-      </w:r>
-      <w:r>
-        <w:t xml:space="preserve">finding, which demonstrates that perception and processing of L2 intonation improves in conjunction with L2 proficiency and as a function of intonation type.</w:t>
-      </w:r>
-      <w:r>
-        <w:t xml:space="preserve"> </w:t>
-      </w:r>
-      <w:r>
-        <w:t xml:space="preserve">Second, this research will extend the current findings on perceptual development to include pragmatic skills, specifically empathy.</w:t>
-      </w:r>
-    </w:p>
-    <w:p>
-      <w:pPr>
-        <w:pStyle w:val="Textkrper"/>
-      </w:pPr>
-      <w:r>
-        <w:t xml:space="preserve">This research builds on recent studies looking at the role of individual pragmatic skills in language processing and extends them to the field of second language acquisition.</w:t>
-      </w:r>
-      <w:r>
-        <w:t xml:space="preserve"> </w:t>
-      </w:r>
-      <w:r>
-        <w:t xml:space="preserve">Concretely, we examine the role of empathy in the development of L2 prosody by analyzing the perception of intonation in questions and statements in L2 Spanish.</w:t>
-      </w:r>
-      <w:r>
-        <w:t xml:space="preserve"> </w:t>
-      </w:r>
-      <w:r>
-        <w:t xml:space="preserve">L2 learners gradually acquire Spanish prosody as they gain proficiency in the language.</w:t>
-      </w:r>
-      <w:r>
-        <w:t xml:space="preserve"> </w:t>
-      </w:r>
-      <w:r>
-        <w:t xml:space="preserve">The extant literature shows that</w:t>
-      </w:r>
-      <w:r>
-        <w:t xml:space="preserve"> </w:t>
-      </w:r>
-      <w:r>
-        <w:t xml:space="preserve">‘</w:t>
-      </w:r>
-      <w:r>
-        <w:t xml:space="preserve">yes/no</w:t>
-      </w:r>
-      <w:r>
-        <w:t xml:space="preserve">’</w:t>
-      </w:r>
-      <w:r>
-        <w:t xml:space="preserve">-type questions are harder to process and acquire, when compared with simple statements</w:t>
-      </w:r>
-      <w:r>
-        <w:t xml:space="preserve"> </w:t>
-      </w:r>
-      <w:r>
-        <w:t xml:space="preserve">(Brandl et al., 2020)</w:t>
-      </w:r>
-      <w:r>
-        <w:t xml:space="preserve">.</w:t>
-      </w:r>
-    </w:p>
-    <w:p>
-      <w:pPr>
-        <w:pStyle w:val="Textkrper"/>
-      </w:pPr>
-      <w:r>
-        <w:t xml:space="preserve">Current study is a conceptual replication of</w:t>
-      </w:r>
-      <w:r>
-        <w:t xml:space="preserve"> </w:t>
-      </w:r>
-      <w:r>
-        <w:t xml:space="preserve">Brandl et al. (2020)</w:t>
-      </w:r>
-      <w:r>
-        <w:t xml:space="preserve"> </w:t>
-      </w:r>
-      <w:r>
-        <w:t xml:space="preserve">- Extend current findings on perceptual development to include pragmatic</w:t>
-      </w:r>
-      <w:r>
-        <w:t xml:space="preserve"> </w:t>
-      </w:r>
-      <w:r>
-        <w:t xml:space="preserve">skills (empathy)</w:t>
-      </w:r>
-      <w:r>
-        <w:t xml:space="preserve"> </w:t>
-      </w:r>
-      <w:r>
-        <w:t xml:space="preserve">- Build on studies that look at the role of individual pragmatic skills</w:t>
-      </w:r>
-      <w:r>
-        <w:t xml:space="preserve"> </w:t>
-      </w:r>
-      <w:r>
-        <w:t xml:space="preserve">in language processing</w:t>
-      </w:r>
-      <w:r>
-        <w:t xml:space="preserve"> </w:t>
-      </w:r>
-      <w:r>
-        <w:t xml:space="preserve">- And if individual differences in pragmatic skills affect the</w:t>
-      </w:r>
-      <w:r>
-        <w:t xml:space="preserve"> </w:t>
-      </w:r>
-      <w:r>
-        <w:t xml:space="preserve">development of intonation in L2 processing and sentence comprehension</w:t>
-      </w:r>
-      <w:r>
-        <w:t xml:space="preserve"> </w:t>
-      </w:r>
-      <w:r>
-        <w:t xml:space="preserve">- Examine the role of empathy in the development of L2 prosody by</w:t>
-      </w:r>
-      <w:r>
-        <w:t xml:space="preserve"> </w:t>
-      </w:r>
-      <w:r>
-        <w:t xml:space="preserve">analyzing the perception of intonation in questions and statements in L2</w:t>
-      </w:r>
-      <w:r>
-        <w:t xml:space="preserve"> </w:t>
-      </w:r>
-      <w:r>
-        <w:t xml:space="preserve">Spanish</w:t>
-      </w:r>
-    </w:p>
-    <w:bookmarkStart w:id="25" w:name="research-questions"/>
-    <w:p>
-      <w:pPr>
-        <w:pStyle w:val="berschrift3"/>
-      </w:pPr>
-      <w:r>
-        <w:t xml:space="preserve">Research questions.</w:t>
-      </w:r>
-    </w:p>
-    <w:p>
-      <w:pPr>
-        <w:pStyle w:val="FirstParagraph"/>
-      </w:pPr>
-      <w:r>
-        <w:t xml:space="preserve">Research question 1: Is perceptional development in L2 Spanish modulated by proficiency and intonation type</w:t>
-      </w:r>
-      <w:r>
-        <w:t xml:space="preserve"> </w:t>
-      </w:r>
-      <w:r>
-        <w:t xml:space="preserve">(i.e., Brandl et al., 2020)</w:t>
-      </w:r>
-      <w:r>
-        <w:t xml:space="preserve">?</w:t>
-      </w:r>
-      <w:r>
-        <w:br/>
-      </w:r>
-      <w:r>
-        <w:t xml:space="preserve">Hypothesis: Accuracy will increase and processing time will decrease as a function of proficiency and intonation type.</w:t>
-      </w:r>
-      <w:r>
-        <w:t xml:space="preserve"> </w:t>
-      </w:r>
-      <w:r>
-        <w:t xml:space="preserve">Yes-no questions will present the most difficulty for L2 learners of Spanish, followed by wh-questions and declarative broad focus and narrow focus statements.</w:t>
-      </w:r>
-    </w:p>
-    <w:p>
-      <w:pPr>
-        <w:pStyle w:val="Textkrper"/>
-      </w:pPr>
-      <w:r>
-        <w:t xml:space="preserve">Research question 2: Do pragmatic skills—specifically, empathy—modulate the rate of development in L2 prosody?</w:t>
-      </w:r>
-      <w:r>
-        <w:t xml:space="preserve"> </w:t>
-      </w:r>
-      <w:r>
-        <w:t xml:space="preserve">Hypothesis: Based on the findings of</w:t>
-      </w:r>
-      <w:r>
-        <w:t xml:space="preserve"> </w:t>
-      </w:r>
-      <w:r>
-        <w:t xml:space="preserve">Esteve-Gibert et al. (2020)</w:t>
-      </w:r>
-      <w:r>
-        <w:t xml:space="preserve">, we posit that prosodic development will occur sooner and at a faster rate in higher empathy individuals.</w:t>
-      </w:r>
-      <w:r>
-        <w:t xml:space="preserve"> </w:t>
-      </w:r>
-      <w:r>
-        <w:t xml:space="preserve">In this operationalization,</w:t>
-      </w:r>
-      <w:r>
-        <w:t xml:space="preserve"> </w:t>
-      </w:r>
-      <w:r>
-        <w:t xml:space="preserve">‘</w:t>
-      </w:r>
-      <w:r>
-        <w:t xml:space="preserve">sooner</w:t>
-      </w:r>
-      <w:r>
-        <w:t xml:space="preserve">’</w:t>
-      </w:r>
-      <w:r>
-        <w:t xml:space="preserve"> </w:t>
-      </w:r>
-      <w:r>
-        <w:t xml:space="preserve">refers to lower proficiency levels in a cross-sectional design, that is, at an earlier developmental stage than lower empathy individuals.</w:t>
-      </w:r>
-    </w:p>
-    <w:p>
-      <w:pPr>
-        <w:pStyle w:val="Textkrper"/>
-      </w:pPr>
-      <w:r>
-        <w:t xml:space="preserve">Research question 3: Does speaker variety affect perception accuracy and processing speed?</w:t>
-      </w:r>
-      <w:r>
-        <w:t xml:space="preserve"> </w:t>
-      </w:r>
-      <w:r>
-        <w:t xml:space="preserve">Hypothesis: Based on tentative findings from native speaker pilot data, we hypothesize that overall L2 learners will have most difficulty (lower accuracy, slower RTs) with the Cuban variety.</w:t>
-      </w:r>
-    </w:p>
-    <w:bookmarkEnd w:id="25"/>
-    <w:bookmarkEnd w:id="26"/>
-    <w:bookmarkEnd w:id="27"/>
-    <w:bookmarkStart w:id="36" w:name="method"/>
-    <w:p>
-      <w:pPr>
-        <w:pStyle w:val="berschrift1"/>
-      </w:pPr>
-      <w:r>
-        <w:t xml:space="preserve">Method</w:t>
-      </w:r>
-    </w:p>
-    <w:bookmarkStart w:id="28" w:name="participants"/>
-    <w:p>
-      <w:pPr>
-        <w:pStyle w:val="berschrift2"/>
-      </w:pPr>
-      <w:r>
-        <w:t xml:space="preserve">Participants</w:t>
-      </w:r>
-    </w:p>
-    <w:p>
-      <w:pPr>
-        <w:pStyle w:val="FirstParagraph"/>
-      </w:pPr>
-      <w:r>
-        <w:t xml:space="preserve">The participant pool included XX English L1 - Spanish L2 learners.</w:t>
-      </w:r>
-      <w:r>
-        <w:t xml:space="preserve"> </w:t>
-      </w:r>
-      <w:r>
-        <w:t xml:space="preserve">Participants were recruited…</w:t>
-      </w:r>
-    </w:p>
-    <w:bookmarkEnd w:id="28"/>
-    <w:bookmarkStart w:id="32" w:name="tasks"/>
-    <w:p>
-      <w:pPr>
-        <w:pStyle w:val="berschrift2"/>
-      </w:pPr>
-      <w:r>
-        <w:t xml:space="preserve">Tasks</w:t>
-      </w:r>
-    </w:p>
-    <w:p>
-      <w:pPr>
-        <w:pStyle w:val="FirstParagraph"/>
-      </w:pPr>
-      <w:r>
-        <w:t xml:space="preserve">In the study, participants completed three tasks in the following order: LexTALE, Empathy questionnaire, and Two-alternative forced choice task…</w:t>
-      </w:r>
-    </w:p>
-    <w:bookmarkStart w:id="29" w:name="lextale"/>
-    <w:p>
-      <w:pPr>
-        <w:pStyle w:val="berschrift3"/>
-      </w:pPr>
-      <w:r>
-        <w:t xml:space="preserve">LexTALE.</w:t>
-      </w:r>
-    </w:p>
-    <w:p>
-      <w:pPr>
-        <w:pStyle w:val="FirstParagraph"/>
-      </w:pPr>
-      <w:r>
-        <w:t xml:space="preserve">The LexTALE is a vocabulary test that provides a proxy of proficiency based on vocabulary size…</w:t>
-      </w:r>
-    </w:p>
-    <w:bookmarkEnd w:id="29"/>
-    <w:bookmarkStart w:id="30" w:name="empathy-questionnaire"/>
-    <w:p>
-      <w:pPr>
-        <w:pStyle w:val="berschrift3"/>
-      </w:pPr>
-      <w:r>
-        <w:t xml:space="preserve">Empathy Questionnaire.</w:t>
-      </w:r>
-    </w:p>
-    <w:p>
-      <w:pPr>
-        <w:pStyle w:val="FirstParagraph"/>
-      </w:pPr>
-      <w:r>
-        <w:t xml:space="preserve">Participants completed a questionnaire that assessed their…</w:t>
-      </w:r>
-    </w:p>
-    <w:bookmarkEnd w:id="30"/>
-    <w:bookmarkStart w:id="31" w:name="afc"/>
-    <w:p>
-      <w:pPr>
-        <w:pStyle w:val="berschrift3"/>
-      </w:pPr>
-      <w:r>
-        <w:t xml:space="preserve">2afc.</w:t>
-      </w:r>
-    </w:p>
-    <w:p>
-      <w:pPr>
-        <w:pStyle w:val="FirstParagraph"/>
-      </w:pPr>
-      <w:r>
-        <w:t xml:space="preserve">Participants completed a two-alternative forced choice task in which they listened to sentences in Spanish and had to decide whether the sentences were questions or statements…</w:t>
-      </w:r>
-    </w:p>
-    <w:bookmarkEnd w:id="31"/>
-    <w:bookmarkEnd w:id="32"/>
-    <w:bookmarkStart w:id="33" w:name="stimuli"/>
-    <w:p>
-      <w:pPr>
-        <w:pStyle w:val="berschrift2"/>
-      </w:pPr>
-      <w:r>
-        <w:t xml:space="preserve">Stimuli</w:t>
-      </w:r>
-    </w:p>
-    <w:p>
-      <w:pPr>
-        <w:pStyle w:val="FirstParagraph"/>
-      </w:pPr>
-      <w:r>
-        <w:t xml:space="preserve">The experimental items consisted of sentences in Spanish…</w:t>
-      </w:r>
-    </w:p>
-    <w:bookmarkEnd w:id="33"/>
-    <w:bookmarkStart w:id="34" w:name="procedure"/>
-    <w:p>
-      <w:pPr>
-        <w:pStyle w:val="berschrift2"/>
-      </w:pPr>
-      <w:r>
-        <w:t xml:space="preserve">Procedure</w:t>
-      </w:r>
-    </w:p>
-    <w:p>
-      <w:pPr>
-        <w:pStyle w:val="FirstParagraph"/>
-      </w:pPr>
-      <w:r>
-        <w:t xml:space="preserve">Data collection was carried out online.</w:t>
-      </w:r>
-      <w:r>
-        <w:t xml:space="preserve"> </w:t>
-      </w:r>
-      <w:r>
-        <w:t xml:space="preserve">Participants were provided with…</w:t>
-      </w:r>
-    </w:p>
-    <w:bookmarkEnd w:id="34"/>
-    <w:bookmarkStart w:id="35" w:name="statistical-analyses"/>
-    <w:p>
-      <w:pPr>
-        <w:pStyle w:val="berschrift2"/>
-      </w:pPr>
-      <w:r>
-        <w:t xml:space="preserve">Statistical analyses</w:t>
-      </w:r>
-    </w:p>
-    <w:p>
-      <w:pPr>
-        <w:pStyle w:val="FirstParagraph"/>
-      </w:pPr>
-      <w:r>
-        <w:t xml:space="preserve">Data was analyzed using…</w:t>
-      </w:r>
-    </w:p>
-    <w:p>
-      <w:r>
-        <w:br w:type="page"/>
-      </w:r>
-    </w:p>
-    <w:bookmarkEnd w:id="35"/>
-    <w:bookmarkEnd w:id="36"/>
-    <w:bookmarkStart w:id="70" w:name="references"/>
-    <w:p>
-      <w:pPr>
-        <w:pStyle w:val="berschrift1"/>
-      </w:pPr>
-      <w:r>
-        <w:t xml:space="preserve">References</w:t>
-      </w:r>
-    </w:p>
-    <w:bookmarkStart w:id="69" w:name="refs"/>
-    <w:bookmarkStart w:id="38" w:name="ref-astruc2016cost"/>
-    <w:p>
-      <w:pPr>
-        <w:pStyle w:val="Literaturverzeichnis"/>
-      </w:pPr>
-      <w:r>
-        <w:t xml:space="preserve">Astruc, L., Vanrell, M. del M., &amp; Prieto, P. (2016). Cost of the action and social distance affect the selection of question intonation in</w:t>
-      </w:r>
-      <w:r>
-        <w:t xml:space="preserve"> </w:t>
-      </w:r>
-      <w:r>
-        <w:t xml:space="preserve">C</w:t>
-      </w:r>
-      <w:r>
-        <w:t xml:space="preserve">atalan. In M. E. Armstrong, N. Henriksen, &amp; M. del M. Vanrell (Eds.),</w:t>
-      </w:r>
-      <w:r>
         <w:t xml:space="preserve"> </w:t>
       </w:r>
       <w:r>
@@ -1881,62 +2293,48 @@
           <w:iCs/>
           <w:i/>
         </w:rPr>
-        <w:t xml:space="preserve">Intonational grammar in</w:t>
+        <w:t xml:space="preserve">I</w:t>
       </w:r>
       <w:r>
         <w:rPr>
           <w:iCs/>
           <w:i/>
         </w:rPr>
-        <w:t xml:space="preserve"> </w:t>
+        <w:t xml:space="preserve">bero-</w:t>
       </w:r>
       <w:r>
         <w:rPr>
           <w:iCs/>
           <w:i/>
         </w:rPr>
-        <w:t xml:space="preserve">I</w:t>
+        <w:t xml:space="preserve">R</w:t>
       </w:r>
       <w:r>
         <w:rPr>
           <w:iCs/>
           <w:i/>
         </w:rPr>
-        <w:t xml:space="preserve">bero-</w:t>
+        <w:t xml:space="preserve">omance:</w:t>
       </w:r>
       <w:r>
         <w:rPr>
           <w:iCs/>
           <w:i/>
         </w:rPr>
-        <w:t xml:space="preserve">R</w:t>
+        <w:t xml:space="preserve"> </w:t>
       </w:r>
       <w:r>
         <w:rPr>
           <w:iCs/>
           <w:i/>
         </w:rPr>
-        <w:t xml:space="preserve">omance:</w:t>
+        <w:t xml:space="preserve">A</w:t>
       </w:r>
       <w:r>
         <w:rPr>
           <w:iCs/>
           <w:i/>
         </w:rPr>
-        <w:t xml:space="preserve"> </w:t>
-      </w:r>
-      <w:r>
-        <w:rPr>
-          <w:iCs/>
-          <w:i/>
-        </w:rPr>
-        <w:t xml:space="preserve">A</w:t>
-      </w:r>
-      <w:r>
-        <w:rPr>
-          <w:iCs/>
-          <w:i/>
-        </w:rPr>
         <w:t xml:space="preserve">pproaches across linguistic subfields</w:t>
       </w:r>
       <w:r>
@@ -1948,7 +2346,7 @@
       <w:r>
         <w:t xml:space="preserve"> </w:t>
       </w:r>
-      <w:hyperlink r:id="rId37">
+      <w:hyperlink r:id="rId33">
         <w:r>
           <w:rPr>
             <w:rStyle w:val="Hyperlink"/>
@@ -1957,8 +2355,8 @@
         </w:r>
       </w:hyperlink>
     </w:p>
-    <w:bookmarkEnd w:id="38"/>
-    <w:bookmarkStart w:id="39" w:name="ref-baron2011zero"/>
+    <w:bookmarkEnd w:id="34"/>
+    <w:bookmarkStart w:id="35" w:name="ref-baron2011zero"/>
     <w:p>
       <w:pPr>
         <w:pStyle w:val="Literaturverzeichnis"/>
@@ -1980,8 +2378,8 @@
         <w:t xml:space="preserve">. London, England: Penguin.</w:t>
       </w:r>
     </w:p>
-    <w:bookmarkEnd w:id="39"/>
-    <w:bookmarkStart w:id="41" w:name="ref-baron2004empathy"/>
+    <w:bookmarkEnd w:id="35"/>
+    <w:bookmarkStart w:id="37" w:name="ref-baron2004empathy"/>
     <w:p>
       <w:pPr>
         <w:pStyle w:val="Literaturverzeichnis"/>
@@ -2027,7 +2425,7 @@
       <w:r>
         <w:t xml:space="preserve"> </w:t>
       </w:r>
-      <w:hyperlink r:id="rId40">
+      <w:hyperlink r:id="rId36">
         <w:r>
           <w:rPr>
             <w:rStyle w:val="Hyperlink"/>
@@ -2036,8 +2434,8 @@
         </w:r>
       </w:hyperlink>
     </w:p>
-    <w:bookmarkEnd w:id="41"/>
-    <w:bookmarkStart w:id="42" w:name="ref-bishop2016individual"/>
+    <w:bookmarkEnd w:id="37"/>
+    <w:bookmarkStart w:id="38" w:name="ref-bishop2016individual"/>
     <w:p>
       <w:pPr>
         <w:pStyle w:val="Literaturverzeichnis"/>
@@ -2056,8 +2454,8 @@
         <w:t xml:space="preserve">Talk presented at LabPhon15 satellite workshop on personality in speech perception and production, ithaca, NY.</w:t>
       </w:r>
     </w:p>
-    <w:bookmarkEnd w:id="42"/>
-    <w:bookmarkStart w:id="44" w:name="ref-bustin_2020"/>
+    <w:bookmarkEnd w:id="38"/>
+    <w:bookmarkStart w:id="40" w:name="ref-bustin_2020"/>
     <w:p>
       <w:pPr>
         <w:pStyle w:val="Literaturverzeichnis"/>
@@ -2114,7 +2512,7 @@
       <w:r>
         <w:t xml:space="preserve"> </w:t>
       </w:r>
-      <w:hyperlink r:id="rId43">
+      <w:hyperlink r:id="rId39">
         <w:r>
           <w:rPr>
             <w:rStyle w:val="Hyperlink"/>
@@ -2123,8 +2521,8 @@
         </w:r>
       </w:hyperlink>
     </w:p>
-    <w:bookmarkEnd w:id="44"/>
-    <w:bookmarkStart w:id="46" w:name="ref-cain2004individual"/>
+    <w:bookmarkEnd w:id="40"/>
+    <w:bookmarkStart w:id="42" w:name="ref-cain2004individual"/>
     <w:p>
       <w:pPr>
         <w:pStyle w:val="Literaturverzeichnis"/>
@@ -2170,7 +2568,7 @@
       <w:r>
         <w:t xml:space="preserve"> </w:t>
       </w:r>
-      <w:hyperlink r:id="rId45">
+      <w:hyperlink r:id="rId41">
         <w:r>
           <w:rPr>
             <w:rStyle w:val="Hyperlink"/>
@@ -2179,8 +2577,8 @@
         </w:r>
       </w:hyperlink>
     </w:p>
-    <w:bookmarkEnd w:id="46"/>
-    <w:bookmarkStart w:id="48" w:name="ref-carruthers2009we"/>
+    <w:bookmarkEnd w:id="42"/>
+    <w:bookmarkStart w:id="44" w:name="ref-carruthers2009we"/>
     <w:p>
       <w:pPr>
         <w:pStyle w:val="Literaturverzeichnis"/>
@@ -2217,7 +2615,7 @@
       <w:r>
         <w:t xml:space="preserve"> </w:t>
       </w:r>
-      <w:hyperlink r:id="rId47">
+      <w:hyperlink r:id="rId43">
         <w:r>
           <w:rPr>
             <w:rStyle w:val="Hyperlink"/>
@@ -2226,8 +2624,8 @@
         </w:r>
       </w:hyperlink>
     </w:p>
-    <w:bookmarkEnd w:id="48"/>
-    <w:bookmarkStart w:id="50" w:name="ref-degen2016availability"/>
+    <w:bookmarkEnd w:id="44"/>
+    <w:bookmarkStart w:id="46" w:name="ref-degen2016availability"/>
     <w:p>
       <w:pPr>
         <w:pStyle w:val="Literaturverzeichnis"/>
@@ -2276,7 +2674,7 @@
       <w:r>
         <w:t xml:space="preserve"> </w:t>
       </w:r>
-      <w:hyperlink r:id="rId49">
+      <w:hyperlink r:id="rId45">
         <w:r>
           <w:rPr>
             <w:rStyle w:val="Hyperlink"/>
@@ -2285,8 +2683,8 @@
         </w:r>
       </w:hyperlink>
     </w:p>
-    <w:bookmarkEnd w:id="50"/>
-    <w:bookmarkStart w:id="52" w:name="ref-esteve2016role"/>
+    <w:bookmarkEnd w:id="46"/>
+    <w:bookmarkStart w:id="48" w:name="ref-esteve2016role"/>
     <w:p>
       <w:pPr>
         <w:pStyle w:val="Literaturverzeichnis"/>
@@ -2310,7 +2708,7 @@
       <w:r>
         <w:t xml:space="preserve"> </w:t>
       </w:r>
-      <w:hyperlink r:id="rId51">
+      <w:hyperlink r:id="rId47">
         <w:r>
           <w:rPr>
             <w:rStyle w:val="Hyperlink"/>
@@ -2319,8 +2717,8 @@
         </w:r>
       </w:hyperlink>
     </w:p>
-    <w:bookmarkEnd w:id="52"/>
-    <w:bookmarkStart w:id="54" w:name="ref-esteve2020empathy"/>
+    <w:bookmarkEnd w:id="48"/>
+    <w:bookmarkStart w:id="50" w:name="ref-esteve2020empathy"/>
     <w:p>
       <w:pPr>
         <w:pStyle w:val="Literaturverzeichnis"/>
@@ -2344,7 +2742,7 @@
       <w:r>
         <w:t xml:space="preserve"> </w:t>
       </w:r>
-      <w:hyperlink r:id="rId53">
+      <w:hyperlink r:id="rId49">
         <w:r>
           <w:rPr>
             <w:rStyle w:val="Hyperlink"/>
@@ -2353,8 +2751,8 @@
         </w:r>
       </w:hyperlink>
     </w:p>
-    <w:bookmarkEnd w:id="54"/>
-    <w:bookmarkStart w:id="56" w:name="ref-frith2003development"/>
+    <w:bookmarkEnd w:id="50"/>
+    <w:bookmarkStart w:id="52" w:name="ref-frith2003development"/>
     <w:p>
       <w:pPr>
         <w:pStyle w:val="Literaturverzeichnis"/>
@@ -2391,7 +2789,7 @@
       <w:r>
         <w:t xml:space="preserve"> </w:t>
       </w:r>
-      <w:hyperlink r:id="rId55">
+      <w:hyperlink r:id="rId51">
         <w:r>
           <w:rPr>
             <w:rStyle w:val="Hyperlink"/>
@@ -2400,8 +2798,8 @@
         </w:r>
       </w:hyperlink>
     </w:p>
-    <w:bookmarkEnd w:id="56"/>
-    <w:bookmarkStart w:id="57" w:name="ref-henriksen2016intonational"/>
+    <w:bookmarkEnd w:id="52"/>
+    <w:bookmarkStart w:id="53" w:name="ref-henriksen2016intonational"/>
     <w:p>
       <w:pPr>
         <w:pStyle w:val="Literaturverzeichnis"/>
@@ -2502,7 +2900,7 @@
       <w:r>
         <w:t xml:space="preserve"> </w:t>
       </w:r>
-      <w:hyperlink r:id="rId37">
+      <w:hyperlink r:id="rId33">
         <w:r>
           <w:rPr>
             <w:rStyle w:val="Hyperlink"/>
@@ -2511,23 +2909,32 @@
         </w:r>
       </w:hyperlink>
     </w:p>
-    <w:bookmarkEnd w:id="57"/>
-    <w:bookmarkStart w:id="59" w:name="ref-nieuwland2010incrementality"/>
+    <w:bookmarkEnd w:id="53"/>
+    <w:bookmarkStart w:id="55" w:name="ref-izura2014lextale"/>
     <w:p>
       <w:pPr>
         <w:pStyle w:val="Literaturverzeichnis"/>
       </w:pPr>
       <w:r>
-        <w:t xml:space="preserve">Nieuwland, M. S., Ditman, T., &amp; Kuperberg, G. R. (2010). On the incrementality of pragmatic processing:</w:t>
-      </w:r>
-      <w:r>
-        <w:t xml:space="preserve"> </w:t>
-      </w:r>
-      <w:r>
-        <w:t xml:space="preserve">A</w:t>
-      </w:r>
-      <w:r>
-        <w:t xml:space="preserve">n ERP investigation of informativeness and pragmatic abilities.</w:t>
+        <w:t xml:space="preserve">Izura, C., Cuetos, F., &amp; Brysbaert, M. (2014).</w:t>
+      </w:r>
+      <w:r>
+        <w:t xml:space="preserve"> </w:t>
+      </w:r>
+      <w:r>
+        <w:t xml:space="preserve">LexTALE-Esp</w:t>
+      </w:r>
+      <w:r>
+        <w:t xml:space="preserve">: A test to rapidly and efficiently assess the</w:t>
+      </w:r>
+      <w:r>
+        <w:t xml:space="preserve"> </w:t>
+      </w:r>
+      <w:r>
+        <w:t xml:space="preserve">S</w:t>
+      </w:r>
+      <w:r>
+        <w:t xml:space="preserve">panish vocabulary size.</w:t>
       </w:r>
       <w:r>
         <w:t xml:space="preserve"> </w:t>
@@ -2537,19 +2944,89 @@
           <w:iCs/>
           <w:i/>
         </w:rPr>
-        <w:t xml:space="preserve">Journal of Memory and Language</w:t>
-      </w:r>
-      <w:r>
-        <w:t xml:space="preserve">,</w:t>
-      </w:r>
-      <w:r>
-        <w:t xml:space="preserve"> </w:t>
+        <w:t xml:space="preserve">Psicol</w:t>
       </w:r>
       <w:r>
         <w:rPr>
           <w:iCs/>
           <w:i/>
         </w:rPr>
+        <w:t xml:space="preserve">ó</w:t>
+      </w:r>
+      <w:r>
+        <w:rPr>
+          <w:iCs/>
+          <w:i/>
+        </w:rPr>
+        <w:t xml:space="preserve">gica</w:t>
+      </w:r>
+      <w:r>
+        <w:t xml:space="preserve">,</w:t>
+      </w:r>
+      <w:r>
+        <w:t xml:space="preserve"> </w:t>
+      </w:r>
+      <w:r>
+        <w:rPr>
+          <w:iCs/>
+          <w:i/>
+        </w:rPr>
+        <w:t xml:space="preserve">35</w:t>
+      </w:r>
+      <w:r>
+        <w:t xml:space="preserve">(1), 49–66.</w:t>
+      </w:r>
+      <w:r>
+        <w:t xml:space="preserve"> </w:t>
+      </w:r>
+      <w:hyperlink r:id="rId54">
+        <w:r>
+          <w:rPr>
+            <w:rStyle w:val="Hyperlink"/>
+          </w:rPr>
+          <w:t xml:space="preserve">https://doi.org/10.1037/t47086-000</w:t>
+        </w:r>
+      </w:hyperlink>
+    </w:p>
+    <w:bookmarkEnd w:id="55"/>
+    <w:bookmarkStart w:id="57" w:name="ref-nieuwland2010incrementality"/>
+    <w:p>
+      <w:pPr>
+        <w:pStyle w:val="Literaturverzeichnis"/>
+      </w:pPr>
+      <w:r>
+        <w:t xml:space="preserve">Nieuwland, M. S., Ditman, T., &amp; Kuperberg, G. R. (2010). On the incrementality of pragmatic processing:</w:t>
+      </w:r>
+      <w:r>
+        <w:t xml:space="preserve"> </w:t>
+      </w:r>
+      <w:r>
+        <w:t xml:space="preserve">A</w:t>
+      </w:r>
+      <w:r>
+        <w:t xml:space="preserve">n ERP investigation of informativeness and pragmatic abilities.</w:t>
+      </w:r>
+      <w:r>
+        <w:t xml:space="preserve"> </w:t>
+      </w:r>
+      <w:r>
+        <w:rPr>
+          <w:iCs/>
+          <w:i/>
+        </w:rPr>
+        <w:t xml:space="preserve">Journal of Memory and Language</w:t>
+      </w:r>
+      <w:r>
+        <w:t xml:space="preserve">,</w:t>
+      </w:r>
+      <w:r>
+        <w:t xml:space="preserve"> </w:t>
+      </w:r>
+      <w:r>
+        <w:rPr>
+          <w:iCs/>
+          <w:i/>
+        </w:rPr>
         <w:t xml:space="preserve">63</w:t>
       </w:r>
       <w:r>
@@ -2558,7 +3035,7 @@
       <w:r>
         <w:t xml:space="preserve"> </w:t>
       </w:r>
-      <w:hyperlink r:id="rId58">
+      <w:hyperlink r:id="rId56">
         <w:r>
           <w:rPr>
             <w:rStyle w:val="Hyperlink"/>
@@ -2567,8 +3044,8 @@
         </w:r>
       </w:hyperlink>
     </w:p>
-    <w:bookmarkEnd w:id="59"/>
-    <w:bookmarkStart w:id="61" w:name="ref-orrico2020individual"/>
+    <w:bookmarkEnd w:id="57"/>
+    <w:bookmarkStart w:id="59" w:name="ref-orrico2020individual"/>
     <w:p>
       <w:pPr>
         <w:pStyle w:val="Literaturverzeichnis"/>
@@ -2605,7 +3082,7 @@
       <w:r>
         <w:t xml:space="preserve"> </w:t>
       </w:r>
-      <w:hyperlink r:id="rId60">
+      <w:hyperlink r:id="rId58">
         <w:r>
           <w:rPr>
             <w:rStyle w:val="Hyperlink"/>
@@ -2614,8 +3091,8 @@
         </w:r>
       </w:hyperlink>
     </w:p>
-    <w:bookmarkEnd w:id="61"/>
-    <w:bookmarkStart w:id="63" w:name="ref-portes2014dialogical"/>
+    <w:bookmarkEnd w:id="59"/>
+    <w:bookmarkStart w:id="61" w:name="ref-portes2014dialogical"/>
     <w:p>
       <w:pPr>
         <w:pStyle w:val="Literaturverzeichnis"/>
@@ -2670,7 +3147,7 @@
       <w:r>
         <w:t xml:space="preserve"> </w:t>
       </w:r>
-      <w:hyperlink r:id="rId62">
+      <w:hyperlink r:id="rId60">
         <w:r>
           <w:rPr>
             <w:rStyle w:val="Hyperlink"/>
@@ -2679,8 +3156,8 @@
         </w:r>
       </w:hyperlink>
     </w:p>
-    <w:bookmarkEnd w:id="63"/>
-    <w:bookmarkStart w:id="64" w:name="ref-prieto2015intonational"/>
+    <w:bookmarkEnd w:id="61"/>
+    <w:bookmarkStart w:id="62" w:name="ref-prieto2015intonational"/>
     <w:p>
       <w:pPr>
         <w:pStyle w:val="Literaturverzeichnis"/>
@@ -2715,8 +3192,8 @@
         <w:t xml:space="preserve">(4), 371–381.</w:t>
       </w:r>
     </w:p>
-    <w:bookmarkEnd w:id="64"/>
-    <w:bookmarkStart w:id="65" w:name="ref-trimble2013acquiring"/>
+    <w:bookmarkEnd w:id="62"/>
+    <w:bookmarkStart w:id="63" w:name="ref-trimble2013acquiring"/>
     <w:p>
       <w:pPr>
         <w:pStyle w:val="Literaturverzeichnis"/>
@@ -2741,8 +3218,8 @@
         <w:t xml:space="preserve">(PhD thesis). University of Minnesota.</w:t>
       </w:r>
     </w:p>
-    <w:bookmarkEnd w:id="65"/>
-    <w:bookmarkStart w:id="66" w:name="ref-trimble2013perceiving"/>
+    <w:bookmarkEnd w:id="63"/>
+    <w:bookmarkStart w:id="64" w:name="ref-trimble2013perceiving"/>
     <w:p>
       <w:pPr>
         <w:pStyle w:val="Literaturverzeichnis"/>
@@ -2785,8 +3262,8 @@
         <w:t xml:space="preserve">(pp. 78–92). Somerville, MA: Cascadilla Proceedings Project.</w:t>
       </w:r>
     </w:p>
-    <w:bookmarkEnd w:id="66"/>
-    <w:bookmarkStart w:id="68" w:name="ref-trofimovich2006learning"/>
+    <w:bookmarkEnd w:id="64"/>
+    <w:bookmarkStart w:id="66" w:name="ref-trofimovich2006learning"/>
     <w:p>
       <w:pPr>
         <w:pStyle w:val="Literaturverzeichnis"/>
@@ -2828,7 +3305,7 @@
       <w:r>
         <w:t xml:space="preserve"> </w:t>
       </w:r>
-      <w:hyperlink r:id="rId67">
+      <w:hyperlink r:id="rId65">
         <w:r>
           <w:rPr>
             <w:rStyle w:val="Hyperlink"/>
@@ -2837,9 +3314,9 @@
         </w:r>
       </w:hyperlink>
     </w:p>
+    <w:bookmarkEnd w:id="66"/>
+    <w:bookmarkEnd w:id="67"/>
     <w:bookmarkEnd w:id="68"/>
-    <w:bookmarkEnd w:id="69"/>
-    <w:bookmarkEnd w:id="70"/>
     <w:sectPr>
       <w:headerReference r:id="rId10" w:type="even"/>
       <w:headerReference r:id="rId9" w:type="default"/>
@@ -3001,7 +3478,7 @@
       <w:ind w:right="357"/>
     </w:pPr>
     <w:r>
-      <w:t>TITLE</w:t>
+      <w:t>INDIVIDUAL DIFFERENCES IN L2 PERCEPTION OF INTONATION</w:t>
     </w:r>
     <w:r>
       <w:ptab w:relativeTo="margin" w:alignment="right" w:leader="none"/>
@@ -3072,7 +3549,7 @@
       <w:ind w:right="360"/>
     </w:pPr>
     <w:r>
-      <w:t>Running head: TITLE</w:t>
+      <w:t>Running head: INDIVIDUAL DIFFERENCES IN L2 PERCEPTION OF INTONATION</w:t>
     </w:r>
   </w:p>
   <w:p>

</xml_diff>

<commit_message>
add results, disc, and supplementary materials Rmds
</commit_message>
<xml_diff>
--- a/docs/manuscript/main.docx
+++ b/docs/manuscript/main.docx
@@ -4688,7 +4688,1578 @@
     </w:p>
     <w:bookmarkEnd w:id="74"/>
     <w:bookmarkEnd w:id="75"/>
+    <w:p>
+      <w:pPr>
+        <w:pStyle w:val="h1-pagebreak"/>
+      </w:pPr>
+      <w:r>
+        <w:t xml:space="preserve">Appendix</w:t>
+      </w:r>
+    </w:p>
     <w:bookmarkEnd w:id="76"/>
+    <w:bookmarkStart w:id="80" w:name="on-line-supplementary-material"/>
+    <w:p>
+      <w:pPr>
+        <w:pStyle w:val="berschrift1"/>
+      </w:pPr>
+      <w:r>
+        <w:t xml:space="preserve">On-line supplementary material</w:t>
+      </w:r>
+    </w:p>
+    <w:bookmarkStart w:id="77" w:name="drift-diffusion-models"/>
+    <w:p>
+      <w:pPr>
+        <w:pStyle w:val="berschrift2"/>
+      </w:pPr>
+      <w:r>
+        <w:t xml:space="preserve">Drift diffusion models</w:t>
+      </w:r>
+    </w:p>
+    <w:p>
+      <w:r>
+        <w:br w:type="page"/>
+      </w:r>
+    </w:p>
+    <w:bookmarkEnd w:id="77"/>
+    <w:bookmarkStart w:id="78" w:name="supplementary-analyses"/>
+    <w:p>
+      <w:pPr>
+        <w:pStyle w:val="berschrift2"/>
+      </w:pPr>
+      <w:r>
+        <w:t xml:space="preserve">Supplementary analyses</w:t>
+      </w:r>
+    </w:p>
+    <w:p>
+      <w:r>
+        <w:br w:type="page"/>
+      </w:r>
+    </w:p>
+    <w:bookmarkEnd w:id="78"/>
+    <w:bookmarkStart w:id="79" w:name="reproducibility-information"/>
+    <w:p>
+      <w:pPr>
+        <w:pStyle w:val="berschrift2"/>
+      </w:pPr>
+      <w:r>
+        <w:t xml:space="preserve">Reproducibility information</w:t>
+      </w:r>
+    </w:p>
+    <w:p>
+      <w:pPr>
+        <w:pStyle w:val="FirstParagraph"/>
+      </w:pPr>
+      <w:r>
+        <w:rPr>
+          <w:bCs/>
+          <w:b/>
+        </w:rPr>
+        <w:t xml:space="preserve">About this document</w:t>
+      </w:r>
+    </w:p>
+    <w:p>
+      <w:pPr>
+        <w:pStyle w:val="Textkrper"/>
+      </w:pPr>
+      <w:r>
+        <w:t xml:space="preserve">This document was written in RMarkdown using</w:t>
+      </w:r>
+      <w:r>
+        <w:t xml:space="preserve"> </w:t>
+      </w:r>
+      <w:r>
+        <w:rPr>
+          <w:rStyle w:val="VerbatimChar"/>
+        </w:rPr>
+        <w:t xml:space="preserve">papaja</w:t>
+      </w:r>
+      <w:r>
+        <w:t xml:space="preserve"> </w:t>
+      </w:r>
+      <w:r>
+        <w:t xml:space="preserve">(</w:t>
+      </w:r>
+      <w:r>
+        <w:rPr>
+          <w:bCs/>
+          <w:b/>
+        </w:rPr>
+        <w:t xml:space="preserve">R-papaja?</w:t>
+      </w:r>
+      <w:r>
+        <w:t xml:space="preserve">)</w:t>
+      </w:r>
+      <w:r>
+        <w:t xml:space="preserve">.</w:t>
+      </w:r>
+    </w:p>
+    <w:p>
+      <w:pPr>
+        <w:pStyle w:val="Textkrper"/>
+      </w:pPr>
+      <w:r>
+        <w:rPr>
+          <w:bCs/>
+          <w:b/>
+        </w:rPr>
+        <w:t xml:space="preserve">Session info</w:t>
+      </w:r>
+    </w:p>
+    <w:p>
+      <w:pPr>
+        <w:pStyle w:val="SourceCode"/>
+      </w:pPr>
+      <w:r>
+        <w:rPr>
+          <w:rStyle w:val="VerbatimChar"/>
+        </w:rPr>
+        <w:t xml:space="preserve"> setting  value</w:t>
+      </w:r>
+      <w:r>
+        <w:br/>
+      </w:r>
+      <w:r>
+        <w:rPr>
+          <w:rStyle w:val="VerbatimChar"/>
+        </w:rPr>
+        <w:t xml:space="preserve"> version  R version 4.1.0 (2021-05-18)</w:t>
+      </w:r>
+      <w:r>
+        <w:br/>
+      </w:r>
+      <w:r>
+        <w:rPr>
+          <w:rStyle w:val="VerbatimChar"/>
+        </w:rPr>
+        <w:t xml:space="preserve"> os       macOS Big Sur 10.16</w:t>
+      </w:r>
+      <w:r>
+        <w:br/>
+      </w:r>
+      <w:r>
+        <w:rPr>
+          <w:rStyle w:val="VerbatimChar"/>
+        </w:rPr>
+        <w:t xml:space="preserve"> system   x86_64, darwin17.0</w:t>
+      </w:r>
+      <w:r>
+        <w:br/>
+      </w:r>
+      <w:r>
+        <w:rPr>
+          <w:rStyle w:val="VerbatimChar"/>
+        </w:rPr>
+        <w:t xml:space="preserve"> ui       X11</w:t>
+      </w:r>
+      <w:r>
+        <w:br/>
+      </w:r>
+      <w:r>
+        <w:rPr>
+          <w:rStyle w:val="VerbatimChar"/>
+        </w:rPr>
+        <w:t xml:space="preserve"> language (EN)</w:t>
+      </w:r>
+      <w:r>
+        <w:br/>
+      </w:r>
+      <w:r>
+        <w:rPr>
+          <w:rStyle w:val="VerbatimChar"/>
+        </w:rPr>
+        <w:t xml:space="preserve"> collate  en_US.UTF-8</w:t>
+      </w:r>
+      <w:r>
+        <w:br/>
+      </w:r>
+      <w:r>
+        <w:rPr>
+          <w:rStyle w:val="VerbatimChar"/>
+        </w:rPr>
+        <w:t xml:space="preserve"> ctype    en_US.UTF-8</w:t>
+      </w:r>
+      <w:r>
+        <w:br/>
+      </w:r>
+      <w:r>
+        <w:rPr>
+          <w:rStyle w:val="VerbatimChar"/>
+        </w:rPr>
+        <w:t xml:space="preserve"> tz       America/New_York</w:t>
+      </w:r>
+      <w:r>
+        <w:br/>
+      </w:r>
+      <w:r>
+        <w:rPr>
+          <w:rStyle w:val="VerbatimChar"/>
+        </w:rPr>
+        <w:t xml:space="preserve"> date     2021-12-14</w:t>
+      </w:r>
+      <w:r>
+        <w:br/>
+      </w:r>
+      <w:r>
+        <w:rPr>
+          <w:rStyle w:val="VerbatimChar"/>
+        </w:rPr>
+        <w:t xml:space="preserve"> pandoc   2.14.2 @ /Applications/RStudio.app/Contents/MacOS/pandoc/ (via rmarkdown)</w:t>
+      </w:r>
+    </w:p>
+    <w:p>
+      <w:pPr>
+        <w:pStyle w:val="SourceCode"/>
+      </w:pPr>
+      <w:r>
+        <w:rPr>
+          <w:rStyle w:val="VerbatimChar"/>
+        </w:rPr>
+        <w:t xml:space="preserve">               loadedversion       date</w:t>
+      </w:r>
+      <w:r>
+        <w:br/>
+      </w:r>
+      <w:r>
+        <w:rPr>
+          <w:rStyle w:val="VerbatimChar"/>
+        </w:rPr>
+        <w:t xml:space="preserve">abind                  1.4-5 2016-07-21</w:t>
+      </w:r>
+      <w:r>
+        <w:br/>
+      </w:r>
+      <w:r>
+        <w:rPr>
+          <w:rStyle w:val="VerbatimChar"/>
+        </w:rPr>
+        <w:t xml:space="preserve">arrayhelpers           1.1-0 2020-02-04</w:t>
+      </w:r>
+      <w:r>
+        <w:br/>
+      </w:r>
+      <w:r>
+        <w:rPr>
+          <w:rStyle w:val="VerbatimChar"/>
+        </w:rPr>
+        <w:t xml:space="preserve">assertthat             0.2.1 2019-03-21</w:t>
+      </w:r>
+      <w:r>
+        <w:br/>
+      </w:r>
+      <w:r>
+        <w:rPr>
+          <w:rStyle w:val="VerbatimChar"/>
+        </w:rPr>
+        <w:t xml:space="preserve">backports              1.4.1 2021-12-13</w:t>
+      </w:r>
+      <w:r>
+        <w:br/>
+      </w:r>
+      <w:r>
+        <w:rPr>
+          <w:rStyle w:val="VerbatimChar"/>
+        </w:rPr>
+        <w:t xml:space="preserve">base64enc              0.1-3 2015-07-28</w:t>
+      </w:r>
+      <w:r>
+        <w:br/>
+      </w:r>
+      <w:r>
+        <w:rPr>
+          <w:rStyle w:val="VerbatimChar"/>
+        </w:rPr>
+        <w:t xml:space="preserve">bayesplot              1.8.1 2021-06-14</w:t>
+      </w:r>
+      <w:r>
+        <w:br/>
+      </w:r>
+      <w:r>
+        <w:rPr>
+          <w:rStyle w:val="VerbatimChar"/>
+        </w:rPr>
+        <w:t xml:space="preserve">beeswarm               0.4.0 2021-06-01</w:t>
+      </w:r>
+      <w:r>
+        <w:br/>
+      </w:r>
+      <w:r>
+        <w:rPr>
+          <w:rStyle w:val="VerbatimChar"/>
+        </w:rPr>
+        <w:t xml:space="preserve">bit                    4.0.4 2020-08-04</w:t>
+      </w:r>
+      <w:r>
+        <w:br/>
+      </w:r>
+      <w:r>
+        <w:rPr>
+          <w:rStyle w:val="VerbatimChar"/>
+        </w:rPr>
+        <w:t xml:space="preserve">bit64                  4.0.5 2020-08-30</w:t>
+      </w:r>
+      <w:r>
+        <w:br/>
+      </w:r>
+      <w:r>
+        <w:rPr>
+          <w:rStyle w:val="VerbatimChar"/>
+        </w:rPr>
+        <w:t xml:space="preserve">bookdown                0.24 2021-09-02</w:t>
+      </w:r>
+      <w:r>
+        <w:br/>
+      </w:r>
+      <w:r>
+        <w:rPr>
+          <w:rStyle w:val="VerbatimChar"/>
+        </w:rPr>
+        <w:t xml:space="preserve">boot                  1.3-28 2021-05-03</w:t>
+      </w:r>
+      <w:r>
+        <w:br/>
+      </w:r>
+      <w:r>
+        <w:rPr>
+          <w:rStyle w:val="VerbatimChar"/>
+        </w:rPr>
+        <w:t xml:space="preserve">bridgesampling         1.1-2 2021-04-16</w:t>
+      </w:r>
+      <w:r>
+        <w:br/>
+      </w:r>
+      <w:r>
+        <w:rPr>
+          <w:rStyle w:val="VerbatimChar"/>
+        </w:rPr>
+        <w:t xml:space="preserve">brms                  2.16.3 2021-11-22</w:t>
+      </w:r>
+      <w:r>
+        <w:br/>
+      </w:r>
+      <w:r>
+        <w:rPr>
+          <w:rStyle w:val="VerbatimChar"/>
+        </w:rPr>
+        <w:t xml:space="preserve">Brobdingnag            1.2-6 2018-08-13</w:t>
+      </w:r>
+      <w:r>
+        <w:br/>
+      </w:r>
+      <w:r>
+        <w:rPr>
+          <w:rStyle w:val="VerbatimChar"/>
+        </w:rPr>
+        <w:t xml:space="preserve">cachem                 1.0.6 2021-08-19</w:t>
+      </w:r>
+      <w:r>
+        <w:br/>
+      </w:r>
+      <w:r>
+        <w:rPr>
+          <w:rStyle w:val="VerbatimChar"/>
+        </w:rPr>
+        <w:t xml:space="preserve">callr                  3.7.0 2021-04-20</w:t>
+      </w:r>
+      <w:r>
+        <w:br/>
+      </w:r>
+      <w:r>
+        <w:rPr>
+          <w:rStyle w:val="VerbatimChar"/>
+        </w:rPr>
+        <w:t xml:space="preserve">cellranger             1.1.0 2016-07-27</w:t>
+      </w:r>
+      <w:r>
+        <w:br/>
+      </w:r>
+      <w:r>
+        <w:rPr>
+          <w:rStyle w:val="VerbatimChar"/>
+        </w:rPr>
+        <w:t xml:space="preserve">checkmate              2.0.0 2020-02-06</w:t>
+      </w:r>
+      <w:r>
+        <w:br/>
+      </w:r>
+      <w:r>
+        <w:rPr>
+          <w:rStyle w:val="VerbatimChar"/>
+        </w:rPr>
+        <w:t xml:space="preserve">cli                    3.1.0 2021-10-27</w:t>
+      </w:r>
+      <w:r>
+        <w:br/>
+      </w:r>
+      <w:r>
+        <w:rPr>
+          <w:rStyle w:val="VerbatimChar"/>
+        </w:rPr>
+        <w:t xml:space="preserve">cmdstanr               0.4.0 2021-07-22</w:t>
+      </w:r>
+      <w:r>
+        <w:br/>
+      </w:r>
+      <w:r>
+        <w:rPr>
+          <w:rStyle w:val="VerbatimChar"/>
+        </w:rPr>
+        <w:t xml:space="preserve">coda                  0.19-4 2020-09-30</w:t>
+      </w:r>
+      <w:r>
+        <w:br/>
+      </w:r>
+      <w:r>
+        <w:rPr>
+          <w:rStyle w:val="VerbatimChar"/>
+        </w:rPr>
+        <w:t xml:space="preserve">codetools             0.2-18 2020-11-04</w:t>
+      </w:r>
+      <w:r>
+        <w:br/>
+      </w:r>
+      <w:r>
+        <w:rPr>
+          <w:rStyle w:val="VerbatimChar"/>
+        </w:rPr>
+        <w:t xml:space="preserve">colorspace             2.0-2 2021-06-24</w:t>
+      </w:r>
+      <w:r>
+        <w:br/>
+      </w:r>
+      <w:r>
+        <w:rPr>
+          <w:rStyle w:val="VerbatimChar"/>
+        </w:rPr>
+        <w:t xml:space="preserve">colourpicker           1.1.1 2021-10-04</w:t>
+      </w:r>
+      <w:r>
+        <w:br/>
+      </w:r>
+      <w:r>
+        <w:rPr>
+          <w:rStyle w:val="VerbatimChar"/>
+        </w:rPr>
+        <w:t xml:space="preserve">contributoR            0.2.0 2021-07-19</w:t>
+      </w:r>
+      <w:r>
+        <w:br/>
+      </w:r>
+      <w:r>
+        <w:rPr>
+          <w:rStyle w:val="VerbatimChar"/>
+        </w:rPr>
+        <w:t xml:space="preserve">crayon                 1.4.2 2021-10-29</w:t>
+      </w:r>
+      <w:r>
+        <w:br/>
+      </w:r>
+      <w:r>
+        <w:rPr>
+          <w:rStyle w:val="VerbatimChar"/>
+        </w:rPr>
+        <w:t xml:space="preserve">crosstalk              1.2.0 2021-11-04</w:t>
+      </w:r>
+      <w:r>
+        <w:br/>
+      </w:r>
+      <w:r>
+        <w:rPr>
+          <w:rStyle w:val="VerbatimChar"/>
+        </w:rPr>
+        <w:t xml:space="preserve">curl                   4.3.2 2021-06-23</w:t>
+      </w:r>
+      <w:r>
+        <w:br/>
+      </w:r>
+      <w:r>
+        <w:rPr>
+          <w:rStyle w:val="VerbatimChar"/>
+        </w:rPr>
+        <w:t xml:space="preserve">DBI                    1.1.1 2021-01-15</w:t>
+      </w:r>
+      <w:r>
+        <w:br/>
+      </w:r>
+      <w:r>
+        <w:rPr>
+          <w:rStyle w:val="VerbatimChar"/>
+        </w:rPr>
+        <w:t xml:space="preserve">desc                   1.4.0 2021-09-28</w:t>
+      </w:r>
+      <w:r>
+        <w:br/>
+      </w:r>
+      <w:r>
+        <w:rPr>
+          <w:rStyle w:val="VerbatimChar"/>
+        </w:rPr>
+        <w:t xml:space="preserve">devtools               2.4.3 2021-11-30</w:t>
+      </w:r>
+      <w:r>
+        <w:br/>
+      </w:r>
+      <w:r>
+        <w:rPr>
+          <w:rStyle w:val="VerbatimChar"/>
+        </w:rPr>
+        <w:t xml:space="preserve">digest                0.6.29 2021-12-01</w:t>
+      </w:r>
+      <w:r>
+        <w:br/>
+      </w:r>
+      <w:r>
+        <w:rPr>
+          <w:rStyle w:val="VerbatimChar"/>
+        </w:rPr>
+        <w:t xml:space="preserve">distributional         0.2.2 2021-02-02</w:t>
+      </w:r>
+      <w:r>
+        <w:br/>
+      </w:r>
+      <w:r>
+        <w:rPr>
+          <w:rStyle w:val="VerbatimChar"/>
+        </w:rPr>
+        <w:t xml:space="preserve">dplyr                  1.0.7 2021-06-18</w:t>
+      </w:r>
+      <w:r>
+        <w:br/>
+      </w:r>
+      <w:r>
+        <w:rPr>
+          <w:rStyle w:val="VerbatimChar"/>
+        </w:rPr>
+        <w:t xml:space="preserve">DT                      0.20 2021-11-15</w:t>
+      </w:r>
+      <w:r>
+        <w:br/>
+      </w:r>
+      <w:r>
+        <w:rPr>
+          <w:rStyle w:val="VerbatimChar"/>
+        </w:rPr>
+        <w:t xml:space="preserve">dygraphs             1.1.1.6 2018-07-11</w:t>
+      </w:r>
+      <w:r>
+        <w:br/>
+      </w:r>
+      <w:r>
+        <w:rPr>
+          <w:rStyle w:val="VerbatimChar"/>
+        </w:rPr>
+        <w:t xml:space="preserve">ellipsis               0.3.2 2021-04-29</w:t>
+      </w:r>
+      <w:r>
+        <w:br/>
+      </w:r>
+      <w:r>
+        <w:rPr>
+          <w:rStyle w:val="VerbatimChar"/>
+        </w:rPr>
+        <w:t xml:space="preserve">emmeans              1.7.1-1 2021-11-29</w:t>
+      </w:r>
+      <w:r>
+        <w:br/>
+      </w:r>
+      <w:r>
+        <w:rPr>
+          <w:rStyle w:val="VerbatimChar"/>
+        </w:rPr>
+        <w:t xml:space="preserve">estimability             1.3 2018-02-11</w:t>
+      </w:r>
+      <w:r>
+        <w:br/>
+      </w:r>
+      <w:r>
+        <w:rPr>
+          <w:rStyle w:val="VerbatimChar"/>
+        </w:rPr>
+        <w:t xml:space="preserve">evaluate                0.14 2019-05-28</w:t>
+      </w:r>
+      <w:r>
+        <w:br/>
+      </w:r>
+      <w:r>
+        <w:rPr>
+          <w:rStyle w:val="VerbatimChar"/>
+        </w:rPr>
+        <w:t xml:space="preserve">extrafont               0.17 2014-12-08</w:t>
+      </w:r>
+      <w:r>
+        <w:br/>
+      </w:r>
+      <w:r>
+        <w:rPr>
+          <w:rStyle w:val="VerbatimChar"/>
+        </w:rPr>
+        <w:t xml:space="preserve">extrafontdb              1.0 2012-06-11</w:t>
+      </w:r>
+      <w:r>
+        <w:br/>
+      </w:r>
+      <w:r>
+        <w:rPr>
+          <w:rStyle w:val="VerbatimChar"/>
+        </w:rPr>
+        <w:t xml:space="preserve">fansi                  0.5.0 2021-05-25</w:t>
+      </w:r>
+      <w:r>
+        <w:br/>
+      </w:r>
+      <w:r>
+        <w:rPr>
+          <w:rStyle w:val="VerbatimChar"/>
+        </w:rPr>
+        <w:t xml:space="preserve">farver                 2.1.0 2021-02-28</w:t>
+      </w:r>
+      <w:r>
+        <w:br/>
+      </w:r>
+      <w:r>
+        <w:rPr>
+          <w:rStyle w:val="VerbatimChar"/>
+        </w:rPr>
+        <w:t xml:space="preserve">fastmap                1.1.0 2021-01-25</w:t>
+      </w:r>
+      <w:r>
+        <w:br/>
+      </w:r>
+      <w:r>
+        <w:rPr>
+          <w:rStyle w:val="VerbatimChar"/>
+        </w:rPr>
+        <w:t xml:space="preserve">forcats                0.5.1 2021-01-27</w:t>
+      </w:r>
+      <w:r>
+        <w:br/>
+      </w:r>
+      <w:r>
+        <w:rPr>
+          <w:rStyle w:val="VerbatimChar"/>
+        </w:rPr>
+        <w:t xml:space="preserve">fs                     1.5.2 2021-12-08</w:t>
+      </w:r>
+      <w:r>
+        <w:br/>
+      </w:r>
+      <w:r>
+        <w:rPr>
+          <w:rStyle w:val="VerbatimChar"/>
+        </w:rPr>
+        <w:t xml:space="preserve">gamm4                  0.2-6 2020-04-03</w:t>
+      </w:r>
+      <w:r>
+        <w:br/>
+      </w:r>
+      <w:r>
+        <w:rPr>
+          <w:rStyle w:val="VerbatimChar"/>
+        </w:rPr>
+        <w:t xml:space="preserve">ganttrify         0.0.0.9007 2021-07-19</w:t>
+      </w:r>
+      <w:r>
+        <w:br/>
+      </w:r>
+      <w:r>
+        <w:rPr>
+          <w:rStyle w:val="VerbatimChar"/>
+        </w:rPr>
+        <w:t xml:space="preserve">generics               0.1.1 2021-10-25</w:t>
+      </w:r>
+      <w:r>
+        <w:br/>
+      </w:r>
+      <w:r>
+        <w:rPr>
+          <w:rStyle w:val="VerbatimChar"/>
+        </w:rPr>
+        <w:t xml:space="preserve">ggbeeswarm             0.6.0 2017-08-07</w:t>
+      </w:r>
+      <w:r>
+        <w:br/>
+      </w:r>
+      <w:r>
+        <w:rPr>
+          <w:rStyle w:val="VerbatimChar"/>
+        </w:rPr>
+        <w:t xml:space="preserve">ggdist                 3.0.1 2021-11-30</w:t>
+      </w:r>
+      <w:r>
+        <w:br/>
+      </w:r>
+      <w:r>
+        <w:rPr>
+          <w:rStyle w:val="VerbatimChar"/>
+        </w:rPr>
+        <w:t xml:space="preserve">ggplot2                3.3.5 2021-06-25</w:t>
+      </w:r>
+      <w:r>
+        <w:br/>
+      </w:r>
+      <w:r>
+        <w:rPr>
+          <w:rStyle w:val="VerbatimChar"/>
+        </w:rPr>
+        <w:t xml:space="preserve">ggrepel                0.9.1 2021-01-15</w:t>
+      </w:r>
+      <w:r>
+        <w:br/>
+      </w:r>
+      <w:r>
+        <w:rPr>
+          <w:rStyle w:val="VerbatimChar"/>
+        </w:rPr>
+        <w:t xml:space="preserve">ggridges               0.5.3 2021-01-08</w:t>
+      </w:r>
+      <w:r>
+        <w:br/>
+      </w:r>
+      <w:r>
+        <w:rPr>
+          <w:rStyle w:val="VerbatimChar"/>
+        </w:rPr>
+        <w:t xml:space="preserve">glue                   1.5.1 2021-11-30</w:t>
+      </w:r>
+      <w:r>
+        <w:br/>
+      </w:r>
+      <w:r>
+        <w:rPr>
+          <w:rStyle w:val="VerbatimChar"/>
+        </w:rPr>
+        <w:t xml:space="preserve">gridExtra                2.3 2017-09-09</w:t>
+      </w:r>
+      <w:r>
+        <w:br/>
+      </w:r>
+      <w:r>
+        <w:rPr>
+          <w:rStyle w:val="VerbatimChar"/>
+        </w:rPr>
+        <w:t xml:space="preserve">gtable                 0.3.0 2019-03-25</w:t>
+      </w:r>
+      <w:r>
+        <w:br/>
+      </w:r>
+      <w:r>
+        <w:rPr>
+          <w:rStyle w:val="VerbatimChar"/>
+        </w:rPr>
+        <w:t xml:space="preserve">gtools                 3.9.2 2021-06-06</w:t>
+      </w:r>
+      <w:r>
+        <w:br/>
+      </w:r>
+      <w:r>
+        <w:rPr>
+          <w:rStyle w:val="VerbatimChar"/>
+        </w:rPr>
+        <w:t xml:space="preserve">here                   1.0.1 2020-12-13</w:t>
+      </w:r>
+      <w:r>
+        <w:br/>
+      </w:r>
+      <w:r>
+        <w:rPr>
+          <w:rStyle w:val="VerbatimChar"/>
+        </w:rPr>
+        <w:t xml:space="preserve">hms                    1.1.1 2021-09-26</w:t>
+      </w:r>
+      <w:r>
+        <w:br/>
+      </w:r>
+      <w:r>
+        <w:rPr>
+          <w:rStyle w:val="VerbatimChar"/>
+        </w:rPr>
+        <w:t xml:space="preserve">htmltools              0.5.2 2021-08-25</w:t>
+      </w:r>
+      <w:r>
+        <w:br/>
+      </w:r>
+      <w:r>
+        <w:rPr>
+          <w:rStyle w:val="VerbatimChar"/>
+        </w:rPr>
+        <w:t xml:space="preserve">htmlwidgets            1.5.4 2021-09-08</w:t>
+      </w:r>
+      <w:r>
+        <w:br/>
+      </w:r>
+      <w:r>
+        <w:rPr>
+          <w:rStyle w:val="VerbatimChar"/>
+        </w:rPr>
+        <w:t xml:space="preserve">httpuv                 1.6.3 2021-09-09</w:t>
+      </w:r>
+      <w:r>
+        <w:br/>
+      </w:r>
+      <w:r>
+        <w:rPr>
+          <w:rStyle w:val="VerbatimChar"/>
+        </w:rPr>
+        <w:t xml:space="preserve">igraph                 1.2.9 2021-11-23</w:t>
+      </w:r>
+      <w:r>
+        <w:br/>
+      </w:r>
+      <w:r>
+        <w:rPr>
+          <w:rStyle w:val="VerbatimChar"/>
+        </w:rPr>
+        <w:t xml:space="preserve">inline                0.3.19 2021-05-31</w:t>
+      </w:r>
+      <w:r>
+        <w:br/>
+      </w:r>
+      <w:r>
+        <w:rPr>
+          <w:rStyle w:val="VerbatimChar"/>
+        </w:rPr>
+        <w:t xml:space="preserve">jsonlite               1.7.2 2020-12-09</w:t>
+      </w:r>
+      <w:r>
+        <w:br/>
+      </w:r>
+      <w:r>
+        <w:rPr>
+          <w:rStyle w:val="VerbatimChar"/>
+        </w:rPr>
+        <w:t xml:space="preserve">knitr                   1.36 2021-09-29</w:t>
+      </w:r>
+      <w:r>
+        <w:br/>
+      </w:r>
+      <w:r>
+        <w:rPr>
+          <w:rStyle w:val="VerbatimChar"/>
+        </w:rPr>
+        <w:t xml:space="preserve">later                  1.3.0 2021-08-18</w:t>
+      </w:r>
+      <w:r>
+        <w:br/>
+      </w:r>
+      <w:r>
+        <w:rPr>
+          <w:rStyle w:val="VerbatimChar"/>
+        </w:rPr>
+        <w:t xml:space="preserve">lattice              0.20-45 2021-09-22</w:t>
+      </w:r>
+      <w:r>
+        <w:br/>
+      </w:r>
+      <w:r>
+        <w:rPr>
+          <w:rStyle w:val="VerbatimChar"/>
+        </w:rPr>
+        <w:t xml:space="preserve">lifecycle              1.0.1 2021-09-24</w:t>
+      </w:r>
+      <w:r>
+        <w:br/>
+      </w:r>
+      <w:r>
+        <w:rPr>
+          <w:rStyle w:val="VerbatimChar"/>
+        </w:rPr>
+        <w:t xml:space="preserve">lme4                1.1-27.1 2021-06-22</w:t>
+      </w:r>
+      <w:r>
+        <w:br/>
+      </w:r>
+      <w:r>
+        <w:rPr>
+          <w:rStyle w:val="VerbatimChar"/>
+        </w:rPr>
+        <w:t xml:space="preserve">loo                    2.4.1 2020-12-09</w:t>
+      </w:r>
+      <w:r>
+        <w:br/>
+      </w:r>
+      <w:r>
+        <w:rPr>
+          <w:rStyle w:val="VerbatimChar"/>
+        </w:rPr>
+        <w:t xml:space="preserve">magrittr               2.0.1 2020-11-17</w:t>
+      </w:r>
+      <w:r>
+        <w:br/>
+      </w:r>
+      <w:r>
+        <w:rPr>
+          <w:rStyle w:val="VerbatimChar"/>
+        </w:rPr>
+        <w:t xml:space="preserve">markdown                 1.1 2019-08-07</w:t>
+      </w:r>
+      <w:r>
+        <w:br/>
+      </w:r>
+      <w:r>
+        <w:rPr>
+          <w:rStyle w:val="VerbatimChar"/>
+        </w:rPr>
+        <w:t xml:space="preserve">MASS                  7.3-54 2021-05-03</w:t>
+      </w:r>
+      <w:r>
+        <w:br/>
+      </w:r>
+      <w:r>
+        <w:rPr>
+          <w:rStyle w:val="VerbatimChar"/>
+        </w:rPr>
+        <w:t xml:space="preserve">Matrix                 1.4-0 2021-12-08</w:t>
+      </w:r>
+      <w:r>
+        <w:br/>
+      </w:r>
+      <w:r>
+        <w:rPr>
+          <w:rStyle w:val="VerbatimChar"/>
+        </w:rPr>
+        <w:t xml:space="preserve">matrixStats           0.61.0 2021-09-17</w:t>
+      </w:r>
+      <w:r>
+        <w:br/>
+      </w:r>
+      <w:r>
+        <w:rPr>
+          <w:rStyle w:val="VerbatimChar"/>
+        </w:rPr>
+        <w:t xml:space="preserve">memoise                2.0.1 2021-11-26</w:t>
+      </w:r>
+      <w:r>
+        <w:br/>
+      </w:r>
+      <w:r>
+        <w:rPr>
+          <w:rStyle w:val="VerbatimChar"/>
+        </w:rPr>
+        <w:t xml:space="preserve">mgcv                  1.8-38 2021-10-06</w:t>
+      </w:r>
+      <w:r>
+        <w:br/>
+      </w:r>
+      <w:r>
+        <w:rPr>
+          <w:rStyle w:val="VerbatimChar"/>
+        </w:rPr>
+        <w:t xml:space="preserve">mime                    0.12 2021-09-28</w:t>
+      </w:r>
+      <w:r>
+        <w:br/>
+      </w:r>
+      <w:r>
+        <w:rPr>
+          <w:rStyle w:val="VerbatimChar"/>
+        </w:rPr>
+        <w:t xml:space="preserve">miniUI               0.1.1.1 2018-05-18</w:t>
+      </w:r>
+      <w:r>
+        <w:br/>
+      </w:r>
+      <w:r>
+        <w:rPr>
+          <w:rStyle w:val="VerbatimChar"/>
+        </w:rPr>
+        <w:t xml:space="preserve">minqa                  1.2.4 2014-10-09</w:t>
+      </w:r>
+      <w:r>
+        <w:br/>
+      </w:r>
+      <w:r>
+        <w:rPr>
+          <w:rStyle w:val="VerbatimChar"/>
+        </w:rPr>
+        <w:t xml:space="preserve">munsell                0.5.0 2018-06-12</w:t>
+      </w:r>
+      <w:r>
+        <w:br/>
+      </w:r>
+      <w:r>
+        <w:rPr>
+          <w:rStyle w:val="VerbatimChar"/>
+        </w:rPr>
+        <w:t xml:space="preserve">mvtnorm                1.1-3 2021-10-08</w:t>
+      </w:r>
+      <w:r>
+        <w:br/>
+      </w:r>
+      <w:r>
+        <w:rPr>
+          <w:rStyle w:val="VerbatimChar"/>
+        </w:rPr>
+        <w:t xml:space="preserve">nlme                 3.1-153 2021-09-07</w:t>
+      </w:r>
+      <w:r>
+        <w:br/>
+      </w:r>
+      <w:r>
+        <w:rPr>
+          <w:rStyle w:val="VerbatimChar"/>
+        </w:rPr>
+        <w:t xml:space="preserve">nloptr               1.2.2.3 2021-11-02</w:t>
+      </w:r>
+      <w:r>
+        <w:br/>
+      </w:r>
+      <w:r>
+        <w:rPr>
+          <w:rStyle w:val="VerbatimChar"/>
+        </w:rPr>
+        <w:t xml:space="preserve">papaja            0.1.0.9997 2021-12-11</w:t>
+      </w:r>
+      <w:r>
+        <w:br/>
+      </w:r>
+      <w:r>
+        <w:rPr>
+          <w:rStyle w:val="VerbatimChar"/>
+        </w:rPr>
+        <w:t xml:space="preserve">patchwork              1.1.1 2020-12-17</w:t>
+      </w:r>
+      <w:r>
+        <w:br/>
+      </w:r>
+      <w:r>
+        <w:rPr>
+          <w:rStyle w:val="VerbatimChar"/>
+        </w:rPr>
+        <w:t xml:space="preserve">pillar                 1.6.4 2021-10-18</w:t>
+      </w:r>
+      <w:r>
+        <w:br/>
+      </w:r>
+      <w:r>
+        <w:rPr>
+          <w:rStyle w:val="VerbatimChar"/>
+        </w:rPr>
+        <w:t xml:space="preserve">pkgbuild               1.3.0 2021-12-09</w:t>
+      </w:r>
+      <w:r>
+        <w:br/>
+      </w:r>
+      <w:r>
+        <w:rPr>
+          <w:rStyle w:val="VerbatimChar"/>
+        </w:rPr>
+        <w:t xml:space="preserve">pkgconfig              2.0.3 2019-09-22</w:t>
+      </w:r>
+      <w:r>
+        <w:br/>
+      </w:r>
+      <w:r>
+        <w:rPr>
+          <w:rStyle w:val="VerbatimChar"/>
+        </w:rPr>
+        <w:t xml:space="preserve">pkgload                1.2.4 2021-11-30</w:t>
+      </w:r>
+      <w:r>
+        <w:br/>
+      </w:r>
+      <w:r>
+        <w:rPr>
+          <w:rStyle w:val="VerbatimChar"/>
+        </w:rPr>
+        <w:t xml:space="preserve">plyr                   1.8.6 2020-03-03</w:t>
+      </w:r>
+      <w:r>
+        <w:br/>
+      </w:r>
+      <w:r>
+        <w:rPr>
+          <w:rStyle w:val="VerbatimChar"/>
+        </w:rPr>
+        <w:t xml:space="preserve">posterior              1.1.0 2021-09-09</w:t>
+      </w:r>
+      <w:r>
+        <w:br/>
+      </w:r>
+      <w:r>
+        <w:rPr>
+          <w:rStyle w:val="VerbatimChar"/>
+        </w:rPr>
+        <w:t xml:space="preserve">prettyunits            1.1.1 2020-01-24</w:t>
+      </w:r>
+      <w:r>
+        <w:br/>
+      </w:r>
+      <w:r>
+        <w:rPr>
+          <w:rStyle w:val="VerbatimChar"/>
+        </w:rPr>
+        <w:t xml:space="preserve">printy            0.0.0.9003 2021-09-26</w:t>
+      </w:r>
+      <w:r>
+        <w:br/>
+      </w:r>
+      <w:r>
+        <w:rPr>
+          <w:rStyle w:val="VerbatimChar"/>
+        </w:rPr>
+        <w:t xml:space="preserve">processx               3.5.2 2021-04-30</w:t>
+      </w:r>
+      <w:r>
+        <w:br/>
+      </w:r>
+      <w:r>
+        <w:rPr>
+          <w:rStyle w:val="VerbatimChar"/>
+        </w:rPr>
+        <w:t xml:space="preserve">projpred               2.0.2 2020-10-28</w:t>
+      </w:r>
+      <w:r>
+        <w:br/>
+      </w:r>
+      <w:r>
+        <w:rPr>
+          <w:rStyle w:val="VerbatimChar"/>
+        </w:rPr>
+        <w:t xml:space="preserve">promises             1.2.0.1 2021-02-11</w:t>
+      </w:r>
+      <w:r>
+        <w:br/>
+      </w:r>
+      <w:r>
+        <w:rPr>
+          <w:rStyle w:val="VerbatimChar"/>
+        </w:rPr>
+        <w:t xml:space="preserve">ps                     1.6.0 2021-02-28</w:t>
+      </w:r>
+      <w:r>
+        <w:br/>
+      </w:r>
+      <w:r>
+        <w:rPr>
+          <w:rStyle w:val="VerbatimChar"/>
+        </w:rPr>
+        <w:t xml:space="preserve">purrr                  0.3.4 2020-04-17</w:t>
+      </w:r>
+      <w:r>
+        <w:br/>
+      </w:r>
+      <w:r>
+        <w:rPr>
+          <w:rStyle w:val="VerbatimChar"/>
+        </w:rPr>
+        <w:t xml:space="preserve">R6                     2.5.1 2021-08-19</w:t>
+      </w:r>
+      <w:r>
+        <w:br/>
+      </w:r>
+      <w:r>
+        <w:rPr>
+          <w:rStyle w:val="VerbatimChar"/>
+        </w:rPr>
+        <w:t xml:space="preserve">Rcpp                   1.0.7 2021-07-07</w:t>
+      </w:r>
+      <w:r>
+        <w:br/>
+      </w:r>
+      <w:r>
+        <w:rPr>
+          <w:rStyle w:val="VerbatimChar"/>
+        </w:rPr>
+        <w:t xml:space="preserve">RcppParallel           5.1.4 2021-05-04</w:t>
+      </w:r>
+      <w:r>
+        <w:br/>
+      </w:r>
+      <w:r>
+        <w:rPr>
+          <w:rStyle w:val="VerbatimChar"/>
+        </w:rPr>
+        <w:t xml:space="preserve">readr                  2.1.1 2021-11-30</w:t>
+      </w:r>
+      <w:r>
+        <w:br/>
+      </w:r>
+      <w:r>
+        <w:rPr>
+          <w:rStyle w:val="VerbatimChar"/>
+        </w:rPr>
+        <w:t xml:space="preserve">readxl                 1.3.1 2019-03-13</w:t>
+      </w:r>
+      <w:r>
+        <w:br/>
+      </w:r>
+      <w:r>
+        <w:rPr>
+          <w:rStyle w:val="VerbatimChar"/>
+        </w:rPr>
+        <w:t xml:space="preserve">remotes                2.4.2 2021-11-30</w:t>
+      </w:r>
+      <w:r>
+        <w:br/>
+      </w:r>
+      <w:r>
+        <w:rPr>
+          <w:rStyle w:val="VerbatimChar"/>
+        </w:rPr>
+        <w:t xml:space="preserve">reshape2               1.4.4 2020-04-09</w:t>
+      </w:r>
+      <w:r>
+        <w:br/>
+      </w:r>
+      <w:r>
+        <w:rPr>
+          <w:rStyle w:val="VerbatimChar"/>
+        </w:rPr>
+        <w:t xml:space="preserve">rlang                 0.4.12 2021-10-18</w:t>
+      </w:r>
+      <w:r>
+        <w:br/>
+      </w:r>
+      <w:r>
+        <w:rPr>
+          <w:rStyle w:val="VerbatimChar"/>
+        </w:rPr>
+        <w:t xml:space="preserve">rmarkdown               2.11 2021-09-14</w:t>
+      </w:r>
+      <w:r>
+        <w:br/>
+      </w:r>
+      <w:r>
+        <w:rPr>
+          <w:rStyle w:val="VerbatimChar"/>
+        </w:rPr>
+        <w:t xml:space="preserve">rprojroot              2.0.2 2020-11-15</w:t>
+      </w:r>
+      <w:r>
+        <w:br/>
+      </w:r>
+      <w:r>
+        <w:rPr>
+          <w:rStyle w:val="VerbatimChar"/>
+        </w:rPr>
+        <w:t xml:space="preserve">rsconnect             0.8.25 2021-11-19</w:t>
+      </w:r>
+      <w:r>
+        <w:br/>
+      </w:r>
+      <w:r>
+        <w:rPr>
+          <w:rStyle w:val="VerbatimChar"/>
+        </w:rPr>
+        <w:t xml:space="preserve">rstan                 2.26.4 2021-10-18</w:t>
+      </w:r>
+      <w:r>
+        <w:br/>
+      </w:r>
+      <w:r>
+        <w:rPr>
+          <w:rStyle w:val="VerbatimChar"/>
+        </w:rPr>
+        <w:t xml:space="preserve">rstantools             2.1.1 2020-07-06</w:t>
+      </w:r>
+      <w:r>
+        <w:br/>
+      </w:r>
+      <w:r>
+        <w:rPr>
+          <w:rStyle w:val="VerbatimChar"/>
+        </w:rPr>
+        <w:t xml:space="preserve">rstudioapi              0.13 2020-11-12</w:t>
+      </w:r>
+      <w:r>
+        <w:br/>
+      </w:r>
+      <w:r>
+        <w:rPr>
+          <w:rStyle w:val="VerbatimChar"/>
+        </w:rPr>
+        <w:t xml:space="preserve">Rttf2pt1               1.3.9 2021-07-22</w:t>
+      </w:r>
+      <w:r>
+        <w:br/>
+      </w:r>
+      <w:r>
+        <w:rPr>
+          <w:rStyle w:val="VerbatimChar"/>
+        </w:rPr>
+        <w:t xml:space="preserve">scales                 1.1.1 2020-05-11</w:t>
+      </w:r>
+      <w:r>
+        <w:br/>
+      </w:r>
+      <w:r>
+        <w:rPr>
+          <w:rStyle w:val="VerbatimChar"/>
+        </w:rPr>
+        <w:t xml:space="preserve">sessioninfo            1.2.2 2021-12-06</w:t>
+      </w:r>
+      <w:r>
+        <w:br/>
+      </w:r>
+      <w:r>
+        <w:rPr>
+          <w:rStyle w:val="VerbatimChar"/>
+        </w:rPr>
+        <w:t xml:space="preserve">shiny                  1.7.1 2021-10-02</w:t>
+      </w:r>
+      <w:r>
+        <w:br/>
+      </w:r>
+      <w:r>
+        <w:rPr>
+          <w:rStyle w:val="VerbatimChar"/>
+        </w:rPr>
+        <w:t xml:space="preserve">shinyjs                2.0.0 2020-09-09</w:t>
+      </w:r>
+      <w:r>
+        <w:br/>
+      </w:r>
+      <w:r>
+        <w:rPr>
+          <w:rStyle w:val="VerbatimChar"/>
+        </w:rPr>
+        <w:t xml:space="preserve">shinystan              2.5.0 2018-05-01</w:t>
+      </w:r>
+      <w:r>
+        <w:br/>
+      </w:r>
+      <w:r>
+        <w:rPr>
+          <w:rStyle w:val="VerbatimChar"/>
+        </w:rPr>
+        <w:t xml:space="preserve">shinythemes            1.2.0 2021-01-25</w:t>
+      </w:r>
+      <w:r>
+        <w:br/>
+      </w:r>
+      <w:r>
+        <w:rPr>
+          <w:rStyle w:val="VerbatimChar"/>
+        </w:rPr>
+        <w:t xml:space="preserve">StanHeaders           2.26.4 2021-10-18</w:t>
+      </w:r>
+      <w:r>
+        <w:br/>
+      </w:r>
+      <w:r>
+        <w:rPr>
+          <w:rStyle w:val="VerbatimChar"/>
+        </w:rPr>
+        <w:t xml:space="preserve">stringi                1.7.6 2021-11-29</w:t>
+      </w:r>
+      <w:r>
+        <w:br/>
+      </w:r>
+      <w:r>
+        <w:rPr>
+          <w:rStyle w:val="VerbatimChar"/>
+        </w:rPr>
+        <w:t xml:space="preserve">stringr                1.4.0 2019-02-10</w:t>
+      </w:r>
+      <w:r>
+        <w:br/>
+      </w:r>
+      <w:r>
+        <w:rPr>
+          <w:rStyle w:val="VerbatimChar"/>
+        </w:rPr>
+        <w:t xml:space="preserve">svUnit                 1.0.6 2021-04-19</w:t>
+      </w:r>
+      <w:r>
+        <w:br/>
+      </w:r>
+      <w:r>
+        <w:rPr>
+          <w:rStyle w:val="VerbatimChar"/>
+        </w:rPr>
+        <w:t xml:space="preserve">tensorA               0.36.2 2020-11-19</w:t>
+      </w:r>
+      <w:r>
+        <w:br/>
+      </w:r>
+      <w:r>
+        <w:rPr>
+          <w:rStyle w:val="VerbatimChar"/>
+        </w:rPr>
+        <w:t xml:space="preserve">testthat               3.1.1 2021-12-03</w:t>
+      </w:r>
+      <w:r>
+        <w:br/>
+      </w:r>
+      <w:r>
+        <w:rPr>
+          <w:rStyle w:val="VerbatimChar"/>
+        </w:rPr>
+        <w:t xml:space="preserve">threejs                0.3.3 2020-01-21</w:t>
+      </w:r>
+      <w:r>
+        <w:br/>
+      </w:r>
+      <w:r>
+        <w:rPr>
+          <w:rStyle w:val="VerbatimChar"/>
+        </w:rPr>
+        <w:t xml:space="preserve">tibble                 3.1.6 2021-11-07</w:t>
+      </w:r>
+      <w:r>
+        <w:br/>
+      </w:r>
+      <w:r>
+        <w:rPr>
+          <w:rStyle w:val="VerbatimChar"/>
+        </w:rPr>
+        <w:t xml:space="preserve">tidybayes              3.0.1 2021-08-22</w:t>
+      </w:r>
+      <w:r>
+        <w:br/>
+      </w:r>
+      <w:r>
+        <w:rPr>
+          <w:rStyle w:val="VerbatimChar"/>
+        </w:rPr>
+        <w:t xml:space="preserve">tidyr                  1.1.4 2021-09-27</w:t>
+      </w:r>
+      <w:r>
+        <w:br/>
+      </w:r>
+      <w:r>
+        <w:rPr>
+          <w:rStyle w:val="VerbatimChar"/>
+        </w:rPr>
+        <w:t xml:space="preserve">tidyselect             1.1.1 2021-04-30</w:t>
+      </w:r>
+      <w:r>
+        <w:br/>
+      </w:r>
+      <w:r>
+        <w:rPr>
+          <w:rStyle w:val="VerbatimChar"/>
+        </w:rPr>
+        <w:t xml:space="preserve">tinylabels             0.2.2 2021-12-06</w:t>
+      </w:r>
+      <w:r>
+        <w:br/>
+      </w:r>
+      <w:r>
+        <w:rPr>
+          <w:rStyle w:val="VerbatimChar"/>
+        </w:rPr>
+        <w:t xml:space="preserve">tzdb                   0.2.0 2021-10-27</w:t>
+      </w:r>
+      <w:r>
+        <w:br/>
+      </w:r>
+      <w:r>
+        <w:rPr>
+          <w:rStyle w:val="VerbatimChar"/>
+        </w:rPr>
+        <w:t xml:space="preserve">usethis                2.1.5 2021-12-09</w:t>
+      </w:r>
+      <w:r>
+        <w:br/>
+      </w:r>
+      <w:r>
+        <w:rPr>
+          <w:rStyle w:val="VerbatimChar"/>
+        </w:rPr>
+        <w:t xml:space="preserve">utf8                   1.2.2 2021-07-24</w:t>
+      </w:r>
+      <w:r>
+        <w:br/>
+      </w:r>
+      <w:r>
+        <w:rPr>
+          <w:rStyle w:val="VerbatimChar"/>
+        </w:rPr>
+        <w:t xml:space="preserve">V8                     3.6.0 2021-11-10</w:t>
+      </w:r>
+      <w:r>
+        <w:br/>
+      </w:r>
+      <w:r>
+        <w:rPr>
+          <w:rStyle w:val="VerbatimChar"/>
+        </w:rPr>
+        <w:t xml:space="preserve">vctrs                  0.3.8 2021-04-29</w:t>
+      </w:r>
+      <w:r>
+        <w:br/>
+      </w:r>
+      <w:r>
+        <w:rPr>
+          <w:rStyle w:val="VerbatimChar"/>
+        </w:rPr>
+        <w:t xml:space="preserve">vipor                  0.4.5 2017-03-22</w:t>
+      </w:r>
+      <w:r>
+        <w:br/>
+      </w:r>
+      <w:r>
+        <w:rPr>
+          <w:rStyle w:val="VerbatimChar"/>
+        </w:rPr>
+        <w:t xml:space="preserve">vroom                  1.5.7 2021-11-30</w:t>
+      </w:r>
+      <w:r>
+        <w:br/>
+      </w:r>
+      <w:r>
+        <w:rPr>
+          <w:rStyle w:val="VerbatimChar"/>
+        </w:rPr>
+        <w:t xml:space="preserve">withr                  2.4.3 2021-11-30</w:t>
+      </w:r>
+      <w:r>
+        <w:br/>
+      </w:r>
+      <w:r>
+        <w:rPr>
+          <w:rStyle w:val="VerbatimChar"/>
+        </w:rPr>
+        <w:t xml:space="preserve">writexl                1.4.0 2021-04-20</w:t>
+      </w:r>
+      <w:r>
+        <w:br/>
+      </w:r>
+      <w:r>
+        <w:rPr>
+          <w:rStyle w:val="VerbatimChar"/>
+        </w:rPr>
+        <w:t xml:space="preserve">xfun                    0.28 2021-11-04</w:t>
+      </w:r>
+      <w:r>
+        <w:br/>
+      </w:r>
+      <w:r>
+        <w:rPr>
+          <w:rStyle w:val="VerbatimChar"/>
+        </w:rPr>
+        <w:t xml:space="preserve">xtable                 1.8-4 2019-04-21</w:t>
+      </w:r>
+      <w:r>
+        <w:br/>
+      </w:r>
+      <w:r>
+        <w:rPr>
+          <w:rStyle w:val="VerbatimChar"/>
+        </w:rPr>
+        <w:t xml:space="preserve">xts                   0.12.1 2020-09-09</w:t>
+      </w:r>
+      <w:r>
+        <w:br/>
+      </w:r>
+      <w:r>
+        <w:rPr>
+          <w:rStyle w:val="VerbatimChar"/>
+        </w:rPr>
+        <w:t xml:space="preserve">yaml                   2.2.1 2020-02-01</w:t>
+      </w:r>
+      <w:r>
+        <w:br/>
+      </w:r>
+      <w:r>
+        <w:rPr>
+          <w:rStyle w:val="VerbatimChar"/>
+        </w:rPr>
+        <w:t xml:space="preserve">zoo                    1.8-9 2021-03-09</w:t>
+      </w:r>
+    </w:p>
+    <w:bookmarkEnd w:id="79"/>
+    <w:bookmarkEnd w:id="80"/>
     <w:sectPr>
       <w:headerReference r:id="rId10" w:type="even"/>
       <w:headerReference r:id="rId9" w:type="default"/>

</xml_diff>

<commit_message>
udpate manuscript plots, remove fluff
</commit_message>
<xml_diff>
--- a/docs/manuscript/main.docx
+++ b/docs/manuscript/main.docx
@@ -3243,7 +3243,7 @@
     </w:p>
     <w:bookmarkEnd w:id="27"/>
     <w:bookmarkEnd w:id="28"/>
-    <w:bookmarkStart w:id="33" w:name="results"/>
+    <w:bookmarkStart w:id="34" w:name="results"/>
     <w:p>
       <w:pPr>
         <w:pStyle w:val="berschrift1"/>
@@ -3257,24 +3257,30 @@
         <w:pStyle w:val="FirstParagraph"/>
       </w:pPr>
       <w:r>
-        <w:t xml:space="preserve">Response accuracy: Probability of a correct response for each utterance type in the logistic space</w:t>
-      </w:r>
-    </w:p>
-    <w:p>
-      <w:pPr>
-        <w:pStyle w:val="Textkrper"/>
+        <w:t xml:space="preserve">This is Figure</w:t>
+      </w:r>
+      <w:r>
+        <w:t xml:space="preserve"> </w:t>
+      </w:r>
+      <w:r>
+        <w:t xml:space="preserve">1</w:t>
+      </w:r>
+    </w:p>
+    <w:p>
+      <w:pPr>
+        <w:pStyle w:val="CaptionedFigure"/>
       </w:pPr>
       <w:r>
         <w:drawing>
           <wp:inline>
             <wp:extent cx="5969000" cy="3410857"/>
             <wp:effectExtent b="0" l="0" r="0" t="0"/>
-            <wp:docPr descr="" title="" id="1" name="Picture"/>
+            <wp:docPr descr="Figure 1.   Response accuracy: Probability of a correct response for each utterance type in the logistic space." title="" id="1" name="Picture"/>
             <a:graphic>
               <a:graphicData uri="http://schemas.openxmlformats.org/drawingml/2006/picture">
                 <pic:pic>
                   <pic:nvPicPr>
-                    <pic:cNvPr descr="/Users/casillas/academia/research/in_progress/empathy_intonation_perc/figs/manuscript/learner_accuracy_by_utterance_type.png" id="0" name="Picture"/>
+                    <pic:cNvPr descr="/Users/casillas/academia/research/in_progress/empathy_intonation_perc/figs/manuscript/learner_accuracy_by_utterance_type.pdf" id="0" name="Picture"/>
                     <pic:cNvPicPr>
                       <a:picLocks noChangeArrowheads="1" noChangeAspect="1"/>
                     </pic:cNvPicPr>
@@ -3309,19 +3315,61 @@
     </w:p>
     <w:p>
       <w:pPr>
+        <w:pStyle w:val="ImageCaption"/>
+      </w:pPr>
+      <w:r>
+        <w:rPr>
+          <w:iCs/>
+          <w:i/>
+        </w:rPr>
+        <w:t xml:space="preserve">Figure</w:t>
+      </w:r>
+      <w:r>
+        <w:t xml:space="preserve"> </w:t>
+      </w:r>
+      <w:r>
+        <w:rPr>
+          <w:iCs/>
+          <w:i/>
+        </w:rPr>
+        <w:t xml:space="preserve">1.  </w:t>
+      </w:r>
+      <w:r>
+        <w:t xml:space="preserve"> </w:t>
+      </w:r>
+      <w:r>
+        <w:t xml:space="preserve">Response accuracy: Probability of a correct response for each utterance type in the logistic space.</w:t>
+      </w:r>
+    </w:p>
+    <w:p>
+      <w:pPr>
         <w:pStyle w:val="Textkrper"/>
+      </w:pPr>
+      <w:r>
+        <w:t xml:space="preserve">This is Figure</w:t>
+      </w:r>
+      <w:r>
+        <w:t xml:space="preserve"> </w:t>
+      </w:r>
+      <w:r>
+        <w:t xml:space="preserve">2</w:t>
+      </w:r>
+    </w:p>
+    <w:p>
+      <w:pPr>
+        <w:pStyle w:val="CaptionedFigure"/>
       </w:pPr>
       <w:r>
         <w:drawing>
           <wp:inline>
             <wp:extent cx="5969000" cy="3410857"/>
             <wp:effectExtent b="0" l="0" r="0" t="0"/>
-            <wp:docPr descr="" title="" id="1" name="Picture"/>
+            <wp:docPr descr="Figure 2.   Response accuracy: Partially pooled estimates for each speaker variety." title="" id="1" name="Picture"/>
             <a:graphic>
               <a:graphicData uri="http://schemas.openxmlformats.org/drawingml/2006/picture">
                 <pic:pic>
                   <pic:nvPicPr>
-                    <pic:cNvPr descr="/Users/casillas/academia/research/in_progress/empathy_intonation_perc/figs/manuscript/learner_accuracy_by_utterance_type.pdf" id="0" name="Picture"/>
+                    <pic:cNvPr descr="/Users/casillas/academia/research/in_progress/empathy_intonation_perc/figs/manuscript/learner_accuracy_by_speaker_variety.pdf" id="0" name="Picture"/>
                     <pic:cNvPicPr>
                       <a:picLocks noChangeArrowheads="1" noChangeAspect="1"/>
                     </pic:cNvPicPr>
@@ -3356,27 +3404,61 @@
     </w:p>
     <w:p>
       <w:pPr>
+        <w:pStyle w:val="ImageCaption"/>
+      </w:pPr>
+      <w:r>
+        <w:rPr>
+          <w:iCs/>
+          <w:i/>
+        </w:rPr>
+        <w:t xml:space="preserve">Figure</w:t>
+      </w:r>
+      <w:r>
+        <w:t xml:space="preserve"> </w:t>
+      </w:r>
+      <w:r>
+        <w:rPr>
+          <w:iCs/>
+          <w:i/>
+        </w:rPr>
+        <w:t xml:space="preserve">2.  </w:t>
+      </w:r>
+      <w:r>
+        <w:t xml:space="preserve"> </w:t>
+      </w:r>
+      <w:r>
+        <w:t xml:space="preserve">Response accuracy: Partially pooled estimates for each speaker variety.</w:t>
+      </w:r>
+    </w:p>
+    <w:p>
+      <w:pPr>
         <w:pStyle w:val="Textkrper"/>
       </w:pPr>
       <w:r>
-        <w:t xml:space="preserve">Response accuracy: Partially pooled estimates for each speaker variety</w:t>
-      </w:r>
-    </w:p>
-    <w:p>
-      <w:pPr>
-        <w:pStyle w:val="Textkrper"/>
+        <w:t xml:space="preserve">This is Figure</w:t>
+      </w:r>
+      <w:r>
+        <w:t xml:space="preserve"> </w:t>
+      </w:r>
+      <w:r>
+        <w:t xml:space="preserve">3</w:t>
+      </w:r>
+    </w:p>
+    <w:p>
+      <w:pPr>
+        <w:pStyle w:val="CaptionedFigure"/>
       </w:pPr>
       <w:r>
         <w:drawing>
           <wp:inline>
             <wp:extent cx="5969000" cy="3410857"/>
             <wp:effectExtent b="0" l="0" r="0" t="0"/>
-            <wp:docPr descr="" title="" id="1" name="Picture"/>
+            <wp:docPr descr="Figure 3.   Response accuracy: Probability of a correct response in the logistic space as a function of LexTALE score (A) and LexTALE score for each utterance type (B). Colored lines represent 300 draws from the posterior distribution." title="" id="1" name="Picture"/>
             <a:graphic>
               <a:graphicData uri="http://schemas.openxmlformats.org/drawingml/2006/picture">
                 <pic:pic>
                   <pic:nvPicPr>
-                    <pic:cNvPr descr="/Users/casillas/academia/research/in_progress/empathy_intonation_perc/figs/manuscript/learner_accuracy_by_speaker_variety.pdf" id="0" name="Picture"/>
+                    <pic:cNvPr descr="/Users/casillas/academia/research/in_progress/empathy_intonation_perc/figs/manuscript/learner_accuracy_lextale_by_utterance_type.pdf" id="0" name="Picture"/>
                     <pic:cNvPicPr>
                       <a:picLocks noChangeArrowheads="1" noChangeAspect="1"/>
                     </pic:cNvPicPr>
@@ -3411,27 +3493,61 @@
     </w:p>
     <w:p>
       <w:pPr>
+        <w:pStyle w:val="ImageCaption"/>
+      </w:pPr>
+      <w:r>
+        <w:rPr>
+          <w:iCs/>
+          <w:i/>
+        </w:rPr>
+        <w:t xml:space="preserve">Figure</w:t>
+      </w:r>
+      <w:r>
+        <w:t xml:space="preserve"> </w:t>
+      </w:r>
+      <w:r>
+        <w:rPr>
+          <w:iCs/>
+          <w:i/>
+        </w:rPr>
+        <w:t xml:space="preserve">3.  </w:t>
+      </w:r>
+      <w:r>
+        <w:t xml:space="preserve"> </w:t>
+      </w:r>
+      <w:r>
+        <w:t xml:space="preserve">Response accuracy: Probability of a correct response in the logistic space as a function of LexTALE score (A) and LexTALE score for each utterance type (B). Colored lines represent 300 draws from the posterior distribution.</w:t>
+      </w:r>
+    </w:p>
+    <w:p>
+      <w:pPr>
         <w:pStyle w:val="Textkrper"/>
       </w:pPr>
       <w:r>
-        <w:t xml:space="preserve">Response accuracy: Probability of a correct response in the logistic space as a function of LexTALE score (A) and LexTALE score for each utterance type (B). Colored lines represent 300 draws from the posterior distribution.</w:t>
-      </w:r>
-    </w:p>
-    <w:p>
-      <w:pPr>
-        <w:pStyle w:val="Textkrper"/>
+        <w:t xml:space="preserve">This is Figure</w:t>
+      </w:r>
+      <w:r>
+        <w:t xml:space="preserve"> </w:t>
+      </w:r>
+      <w:r>
+        <w:t xml:space="preserve">4</w:t>
+      </w:r>
+    </w:p>
+    <w:p>
+      <w:pPr>
+        <w:pStyle w:val="CaptionedFigure"/>
       </w:pPr>
       <w:r>
         <w:drawing>
           <wp:inline>
             <wp:extent cx="5969000" cy="3410857"/>
             <wp:effectExtent b="0" l="0" r="0" t="0"/>
-            <wp:docPr descr="" title="" id="1" name="Picture"/>
+            <wp:docPr descr="Figure 4.   Response accuracy: Probability of a correct response in the logistic space as a function of empathy quotient (A) and empathy quotient for each utterance type (B). Colored lines represent 300 draws from the posterior distribution." title="" id="1" name="Picture"/>
             <a:graphic>
               <a:graphicData uri="http://schemas.openxmlformats.org/drawingml/2006/picture">
                 <pic:pic>
                   <pic:nvPicPr>
-                    <pic:cNvPr descr="/Users/casillas/academia/research/in_progress/empathy_intonation_perc/figs/manuscript/learner_accuracy_lextale_by_utterance_type.pdf" id="0" name="Picture"/>
+                    <pic:cNvPr descr="/Users/casillas/academia/research/in_progress/empathy_intonation_perc/figs/manuscript/learner_accuracy_empathy_by_utterance_type.pdf" id="0" name="Picture"/>
                     <pic:cNvPicPr>
                       <a:picLocks noChangeArrowheads="1" noChangeAspect="1"/>
                     </pic:cNvPicPr>
@@ -3464,123 +3580,240 @@
         </w:drawing>
       </w:r>
     </w:p>
-    <w:bookmarkEnd w:id="33"/>
-    <w:bookmarkStart w:id="34" w:name="discussion"/>
-    <w:p>
-      <w:pPr>
-        <w:pStyle w:val="berschrift1"/>
-      </w:pPr>
-      <w:r>
-        <w:t xml:space="preserve">Discussion</w:t>
-      </w:r>
-    </w:p>
-    <w:bookmarkEnd w:id="34"/>
-    <w:bookmarkStart w:id="35" w:name="conclusion"/>
-    <w:p>
-      <w:pPr>
-        <w:pStyle w:val="berschrift1"/>
-      </w:pPr>
-      <w:r>
-        <w:t xml:space="preserve">Conclusion</w:t>
-      </w:r>
-    </w:p>
-    <w:p>
-      <w:r>
-        <w:br w:type="page"/>
-      </w:r>
-    </w:p>
-    <w:bookmarkEnd w:id="35"/>
-    <w:bookmarkStart w:id="83" w:name="references"/>
-    <w:p>
-      <w:pPr>
-        <w:pStyle w:val="berschrift1"/>
-      </w:pPr>
-      <w:r>
-        <w:t xml:space="preserve">References</w:t>
-      </w:r>
-    </w:p>
-    <w:bookmarkStart w:id="82" w:name="refs"/>
-    <w:bookmarkStart w:id="37" w:name="ref-astruc2016cost"/>
-    <w:p>
-      <w:pPr>
-        <w:pStyle w:val="Literaturverzeichnis"/>
-      </w:pPr>
-      <w:r>
-        <w:t xml:space="preserve">Astruc, L., Vanrell, M. del M., &amp; Prieto, P. (2016). Cost of the action and social distance affect the selection of question intonation in</w:t>
-      </w:r>
-      <w:r>
-        <w:t xml:space="preserve"> </w:t>
-      </w:r>
-      <w:r>
-        <w:t xml:space="preserve">C</w:t>
-      </w:r>
-      <w:r>
-        <w:t xml:space="preserve">atalan. In M. E. Armstrong, N. Henriksen, &amp; M. del M. Vanrell (Eds.),</w:t>
-      </w:r>
-      <w:r>
-        <w:t xml:space="preserve"> </w:t>
-      </w:r>
+    <w:p>
+      <w:pPr>
+        <w:pStyle w:val="ImageCaption"/>
+      </w:pPr>
       <w:r>
         <w:rPr>
           <w:iCs/>
           <w:i/>
         </w:rPr>
-        <w:t xml:space="preserve">Intonational grammar in</w:t>
+        <w:t xml:space="preserve">Figure</w:t>
+      </w:r>
+      <w:r>
+        <w:t xml:space="preserve"> </w:t>
       </w:r>
       <w:r>
         <w:rPr>
           <w:iCs/>
           <w:i/>
         </w:rPr>
-        <w:t xml:space="preserve"> </w:t>
-      </w:r>
+        <w:t xml:space="preserve">4.  </w:t>
+      </w:r>
+      <w:r>
+        <w:t xml:space="preserve"> </w:t>
+      </w:r>
+      <w:r>
+        <w:t xml:space="preserve">Response accuracy: Probability of a correct response in the logistic space as a function of empathy quotient (A) and empathy quotient for each utterance type (B). Colored lines represent 300 draws from the posterior distribution.</w:t>
+      </w:r>
+    </w:p>
+    <w:p>
+      <w:pPr>
+        <w:pStyle w:val="Textkrper"/>
+      </w:pPr>
+      <w:r>
+        <w:t xml:space="preserve">This is Figure</w:t>
+      </w:r>
+      <w:r>
+        <w:t xml:space="preserve"> </w:t>
+      </w:r>
+      <w:r>
+        <w:t xml:space="preserve">5</w:t>
+      </w:r>
+    </w:p>
+    <w:p>
+      <w:pPr>
+        <w:pStyle w:val="CaptionedFigure"/>
+      </w:pPr>
+      <w:r>
+        <w:drawing>
+          <wp:inline>
+            <wp:extent cx="5969000" cy="3410857"/>
+            <wp:effectExtent b="0" l="0" r="0" t="0"/>
+            <wp:docPr descr="Figure 5.   Response accuracy: Probability of a correct response as a function of empathy quotient and LexTALE score for each question type." title="" id="1" name="Picture"/>
+            <a:graphic>
+              <a:graphicData uri="http://schemas.openxmlformats.org/drawingml/2006/picture">
+                <pic:pic>
+                  <pic:nvPicPr>
+                    <pic:cNvPr descr="/Users/casillas/academia/research/in_progress/empathy_intonation_perc/figs/manuscript/learner_accuracy_3way.pdf" id="0" name="Picture"/>
+                    <pic:cNvPicPr>
+                      <a:picLocks noChangeArrowheads="1" noChangeAspect="1"/>
+                    </pic:cNvPicPr>
+                  </pic:nvPicPr>
+                  <pic:blipFill>
+                    <a:blip r:embed="rId33"/>
+                    <a:stretch>
+                      <a:fillRect/>
+                    </a:stretch>
+                  </pic:blipFill>
+                  <pic:spPr bwMode="auto">
+                    <a:xfrm>
+                      <a:off x="0" y="0"/>
+                      <a:ext cx="5969000" cy="3410857"/>
+                    </a:xfrm>
+                    <a:prstGeom prst="rect">
+                      <a:avLst/>
+                    </a:prstGeom>
+                    <a:noFill/>
+                    <a:ln w="9525">
+                      <a:noFill/>
+                      <a:headEnd/>
+                      <a:tailEnd/>
+                    </a:ln>
+                  </pic:spPr>
+                </pic:pic>
+              </a:graphicData>
+            </a:graphic>
+          </wp:inline>
+        </w:drawing>
+      </w:r>
+    </w:p>
+    <w:p>
+      <w:pPr>
+        <w:pStyle w:val="ImageCaption"/>
+      </w:pPr>
       <w:r>
         <w:rPr>
           <w:iCs/>
           <w:i/>
         </w:rPr>
-        <w:t xml:space="preserve">I</w:t>
+        <w:t xml:space="preserve">Figure</w:t>
+      </w:r>
+      <w:r>
+        <w:t xml:space="preserve"> </w:t>
       </w:r>
       <w:r>
         <w:rPr>
           <w:iCs/>
           <w:i/>
         </w:rPr>
-        <w:t xml:space="preserve">bero-</w:t>
+        <w:t xml:space="preserve">5.  </w:t>
+      </w:r>
+      <w:r>
+        <w:t xml:space="preserve"> </w:t>
+      </w:r>
+      <w:r>
+        <w:t xml:space="preserve">Response accuracy: Probability of a correct response as a function of empathy quotient and LexTALE score for each question type.</w:t>
+      </w:r>
+    </w:p>
+    <w:bookmarkEnd w:id="34"/>
+    <w:bookmarkStart w:id="35" w:name="discussion"/>
+    <w:p>
+      <w:pPr>
+        <w:pStyle w:val="berschrift1"/>
+      </w:pPr>
+      <w:r>
+        <w:t xml:space="preserve">Discussion</w:t>
+      </w:r>
+    </w:p>
+    <w:bookmarkEnd w:id="35"/>
+    <w:bookmarkStart w:id="36" w:name="conclusion"/>
+    <w:p>
+      <w:pPr>
+        <w:pStyle w:val="berschrift1"/>
+      </w:pPr>
+      <w:r>
+        <w:t xml:space="preserve">Conclusion</w:t>
+      </w:r>
+    </w:p>
+    <w:p>
+      <w:r>
+        <w:br w:type="page"/>
+      </w:r>
+    </w:p>
+    <w:bookmarkEnd w:id="36"/>
+    <w:bookmarkStart w:id="84" w:name="references"/>
+    <w:p>
+      <w:pPr>
+        <w:pStyle w:val="berschrift1"/>
+      </w:pPr>
+      <w:r>
+        <w:t xml:space="preserve">References</w:t>
+      </w:r>
+    </w:p>
+    <w:bookmarkStart w:id="83" w:name="refs"/>
+    <w:bookmarkStart w:id="38" w:name="ref-astruc2016cost"/>
+    <w:p>
+      <w:pPr>
+        <w:pStyle w:val="Literaturverzeichnis"/>
+      </w:pPr>
+      <w:r>
+        <w:t xml:space="preserve">Astruc, L., Vanrell, M. del M., &amp; Prieto, P. (2016). Cost of the action and social distance affect the selection of question intonation in</w:t>
+      </w:r>
+      <w:r>
+        <w:t xml:space="preserve"> </w:t>
+      </w:r>
+      <w:r>
+        <w:t xml:space="preserve">C</w:t>
+      </w:r>
+      <w:r>
+        <w:t xml:space="preserve">atalan. In M. E. Armstrong, N. Henriksen, &amp; M. del M. Vanrell (Eds.),</w:t>
+      </w:r>
+      <w:r>
+        <w:t xml:space="preserve"> </w:t>
       </w:r>
       <w:r>
         <w:rPr>
           <w:iCs/>
           <w:i/>
         </w:rPr>
-        <w:t xml:space="preserve">R</w:t>
+        <w:t xml:space="preserve">Intonational grammar in</w:t>
       </w:r>
       <w:r>
         <w:rPr>
           <w:iCs/>
           <w:i/>
         </w:rPr>
-        <w:t xml:space="preserve">omance:</w:t>
+        <w:t xml:space="preserve"> </w:t>
       </w:r>
       <w:r>
         <w:rPr>
           <w:iCs/>
           <w:i/>
         </w:rPr>
-        <w:t xml:space="preserve"> </w:t>
+        <w:t xml:space="preserve">I</w:t>
       </w:r>
       <w:r>
         <w:rPr>
           <w:iCs/>
           <w:i/>
         </w:rPr>
-        <w:t xml:space="preserve">A</w:t>
+        <w:t xml:space="preserve">bero-</w:t>
       </w:r>
       <w:r>
         <w:rPr>
           <w:iCs/>
           <w:i/>
         </w:rPr>
+        <w:t xml:space="preserve">R</w:t>
+      </w:r>
+      <w:r>
+        <w:rPr>
+          <w:iCs/>
+          <w:i/>
+        </w:rPr>
+        <w:t xml:space="preserve">omance:</w:t>
+      </w:r>
+      <w:r>
+        <w:rPr>
+          <w:iCs/>
+          <w:i/>
+        </w:rPr>
+        <w:t xml:space="preserve"> </w:t>
+      </w:r>
+      <w:r>
+        <w:rPr>
+          <w:iCs/>
+          <w:i/>
+        </w:rPr>
+        <w:t xml:space="preserve">A</w:t>
+      </w:r>
+      <w:r>
+        <w:rPr>
+          <w:iCs/>
+          <w:i/>
+        </w:rPr>
         <w:t xml:space="preserve">pproaches across linguistic subfields</w:t>
       </w:r>
       <w:r>
@@ -3592,7 +3825,7 @@
       <w:r>
         <w:t xml:space="preserve"> </w:t>
       </w:r>
-      <w:hyperlink r:id="rId36">
+      <w:hyperlink r:id="rId37">
         <w:r>
           <w:rPr>
             <w:rStyle w:val="Hyperlink"/>
@@ -3601,8 +3834,8 @@
         </w:r>
       </w:hyperlink>
     </w:p>
-    <w:bookmarkEnd w:id="37"/>
-    <w:bookmarkStart w:id="38" w:name="ref-baron2011zero"/>
+    <w:bookmarkEnd w:id="38"/>
+    <w:bookmarkStart w:id="39" w:name="ref-baron2011zero"/>
     <w:p>
       <w:pPr>
         <w:pStyle w:val="Literaturverzeichnis"/>
@@ -3624,8 +3857,8 @@
         <w:t xml:space="preserve">. London, England: Penguin.</w:t>
       </w:r>
     </w:p>
-    <w:bookmarkEnd w:id="38"/>
-    <w:bookmarkStart w:id="40" w:name="ref-baron2004empathy"/>
+    <w:bookmarkEnd w:id="39"/>
+    <w:bookmarkStart w:id="41" w:name="ref-baron2004empathy"/>
     <w:p>
       <w:pPr>
         <w:pStyle w:val="Literaturverzeichnis"/>
@@ -3671,7 +3904,7 @@
       <w:r>
         <w:t xml:space="preserve"> </w:t>
       </w:r>
-      <w:hyperlink r:id="rId39">
+      <w:hyperlink r:id="rId40">
         <w:r>
           <w:rPr>
             <w:rStyle w:val="Hyperlink"/>
@@ -3680,8 +3913,8 @@
         </w:r>
       </w:hyperlink>
     </w:p>
-    <w:bookmarkEnd w:id="40"/>
-    <w:bookmarkStart w:id="41" w:name="ref-bishop2016individual"/>
+    <w:bookmarkEnd w:id="41"/>
+    <w:bookmarkStart w:id="42" w:name="ref-bishop2016individual"/>
     <w:p>
       <w:pPr>
         <w:pStyle w:val="Literaturverzeichnis"/>
@@ -3700,8 +3933,8 @@
         <w:t xml:space="preserve">Talk presented at LabPhon15 satellite workshop on personality in speech perception and production, ithaca, NY.</w:t>
       </w:r>
     </w:p>
-    <w:bookmarkEnd w:id="41"/>
-    <w:bookmarkStart w:id="43" w:name="ref-bustin_2020"/>
+    <w:bookmarkEnd w:id="42"/>
+    <w:bookmarkStart w:id="44" w:name="ref-bustin_2020"/>
     <w:p>
       <w:pPr>
         <w:pStyle w:val="Literaturverzeichnis"/>
@@ -3758,7 +3991,7 @@
       <w:r>
         <w:t xml:space="preserve"> </w:t>
       </w:r>
-      <w:hyperlink r:id="rId42">
+      <w:hyperlink r:id="rId43">
         <w:r>
           <w:rPr>
             <w:rStyle w:val="Hyperlink"/>
@@ -3767,8 +4000,8 @@
         </w:r>
       </w:hyperlink>
     </w:p>
-    <w:bookmarkEnd w:id="43"/>
-    <w:bookmarkStart w:id="45" w:name="ref-R_brms_a"/>
+    <w:bookmarkEnd w:id="44"/>
+    <w:bookmarkStart w:id="46" w:name="ref-R_brms_a"/>
     <w:p>
       <w:pPr>
         <w:pStyle w:val="Literaturverzeichnis"/>
@@ -3847,7 +4080,7 @@
       <w:r>
         <w:t xml:space="preserve"> </w:t>
       </w:r>
-      <w:hyperlink r:id="rId44">
+      <w:hyperlink r:id="rId45">
         <w:r>
           <w:rPr>
             <w:rStyle w:val="Hyperlink"/>
@@ -3856,8 +4089,8 @@
         </w:r>
       </w:hyperlink>
     </w:p>
-    <w:bookmarkEnd w:id="45"/>
-    <w:bookmarkStart w:id="47" w:name="ref-R_brms_b"/>
+    <w:bookmarkEnd w:id="46"/>
+    <w:bookmarkStart w:id="48" w:name="ref-R_brms_b"/>
     <w:p>
       <w:pPr>
         <w:pStyle w:val="Literaturverzeichnis"/>
@@ -3903,7 +4136,7 @@
       <w:r>
         <w:t xml:space="preserve"> </w:t>
       </w:r>
-      <w:hyperlink r:id="rId46">
+      <w:hyperlink r:id="rId47">
         <w:r>
           <w:rPr>
             <w:rStyle w:val="Hyperlink"/>
@@ -3912,8 +4145,8 @@
         </w:r>
       </w:hyperlink>
     </w:p>
-    <w:bookmarkEnd w:id="47"/>
-    <w:bookmarkStart w:id="49" w:name="ref-cain2004individual"/>
+    <w:bookmarkEnd w:id="48"/>
+    <w:bookmarkStart w:id="50" w:name="ref-cain2004individual"/>
     <w:p>
       <w:pPr>
         <w:pStyle w:val="Literaturverzeichnis"/>
@@ -3959,7 +4192,7 @@
       <w:r>
         <w:t xml:space="preserve"> </w:t>
       </w:r>
-      <w:hyperlink r:id="rId48">
+      <w:hyperlink r:id="rId49">
         <w:r>
           <w:rPr>
             <w:rStyle w:val="Hyperlink"/>
@@ -3968,8 +4201,8 @@
         </w:r>
       </w:hyperlink>
     </w:p>
-    <w:bookmarkEnd w:id="49"/>
-    <w:bookmarkStart w:id="51" w:name="ref-carruthers2009we"/>
+    <w:bookmarkEnd w:id="50"/>
+    <w:bookmarkStart w:id="52" w:name="ref-carruthers2009we"/>
     <w:p>
       <w:pPr>
         <w:pStyle w:val="Literaturverzeichnis"/>
@@ -4006,7 +4239,7 @@
       <w:r>
         <w:t xml:space="preserve"> </w:t>
       </w:r>
-      <w:hyperlink r:id="rId50">
+      <w:hyperlink r:id="rId51">
         <w:r>
           <w:rPr>
             <w:rStyle w:val="Hyperlink"/>
@@ -4015,8 +4248,8 @@
         </w:r>
       </w:hyperlink>
     </w:p>
-    <w:bookmarkEnd w:id="51"/>
-    <w:bookmarkStart w:id="53" w:name="ref-degen2016availability"/>
+    <w:bookmarkEnd w:id="52"/>
+    <w:bookmarkStart w:id="54" w:name="ref-degen2016availability"/>
     <w:p>
       <w:pPr>
         <w:pStyle w:val="Literaturverzeichnis"/>
@@ -4065,7 +4298,7 @@
       <w:r>
         <w:t xml:space="preserve"> </w:t>
       </w:r>
-      <w:hyperlink r:id="rId52">
+      <w:hyperlink r:id="rId53">
         <w:r>
           <w:rPr>
             <w:rStyle w:val="Hyperlink"/>
@@ -4074,8 +4307,8 @@
         </w:r>
       </w:hyperlink>
     </w:p>
-    <w:bookmarkEnd w:id="53"/>
-    <w:bookmarkStart w:id="55" w:name="ref-esteve2016role"/>
+    <w:bookmarkEnd w:id="54"/>
+    <w:bookmarkStart w:id="56" w:name="ref-esteve2016role"/>
     <w:p>
       <w:pPr>
         <w:pStyle w:val="Literaturverzeichnis"/>
@@ -4099,7 +4332,7 @@
       <w:r>
         <w:t xml:space="preserve"> </w:t>
       </w:r>
-      <w:hyperlink r:id="rId54">
+      <w:hyperlink r:id="rId55">
         <w:r>
           <w:rPr>
             <w:rStyle w:val="Hyperlink"/>
@@ -4108,8 +4341,8 @@
         </w:r>
       </w:hyperlink>
     </w:p>
-    <w:bookmarkEnd w:id="55"/>
-    <w:bookmarkStart w:id="57" w:name="ref-esteve2020empathy"/>
+    <w:bookmarkEnd w:id="56"/>
+    <w:bookmarkStart w:id="58" w:name="ref-esteve2020empathy"/>
     <w:p>
       <w:pPr>
         <w:pStyle w:val="Literaturverzeichnis"/>
@@ -4133,7 +4366,7 @@
       <w:r>
         <w:t xml:space="preserve"> </w:t>
       </w:r>
-      <w:hyperlink r:id="rId56">
+      <w:hyperlink r:id="rId57">
         <w:r>
           <w:rPr>
             <w:rStyle w:val="Hyperlink"/>
@@ -4142,8 +4375,8 @@
         </w:r>
       </w:hyperlink>
     </w:p>
-    <w:bookmarkEnd w:id="57"/>
-    <w:bookmarkStart w:id="59" w:name="ref-frith2003development"/>
+    <w:bookmarkEnd w:id="58"/>
+    <w:bookmarkStart w:id="60" w:name="ref-frith2003development"/>
     <w:p>
       <w:pPr>
         <w:pStyle w:val="Literaturverzeichnis"/>
@@ -4180,7 +4413,7 @@
       <w:r>
         <w:t xml:space="preserve"> </w:t>
       </w:r>
-      <w:hyperlink r:id="rId58">
+      <w:hyperlink r:id="rId59">
         <w:r>
           <w:rPr>
             <w:rStyle w:val="Hyperlink"/>
@@ -4189,8 +4422,8 @@
         </w:r>
       </w:hyperlink>
     </w:p>
-    <w:bookmarkEnd w:id="59"/>
-    <w:bookmarkStart w:id="61" w:name="ref-Gelman_2017"/>
+    <w:bookmarkEnd w:id="60"/>
+    <w:bookmarkStart w:id="62" w:name="ref-Gelman_2017"/>
     <w:p>
       <w:pPr>
         <w:pStyle w:val="Literaturverzeichnis"/>
@@ -4227,7 +4460,7 @@
       <w:r>
         <w:t xml:space="preserve"> </w:t>
       </w:r>
-      <w:hyperlink r:id="rId60">
+      <w:hyperlink r:id="rId61">
         <w:r>
           <w:rPr>
             <w:rStyle w:val="Hyperlink"/>
@@ -4236,8 +4469,8 @@
         </w:r>
       </w:hyperlink>
     </w:p>
-    <w:bookmarkEnd w:id="61"/>
-    <w:bookmarkStart w:id="62" w:name="ref-henriksen2016intonational"/>
+    <w:bookmarkEnd w:id="62"/>
+    <w:bookmarkStart w:id="63" w:name="ref-henriksen2016intonational"/>
     <w:p>
       <w:pPr>
         <w:pStyle w:val="Literaturverzeichnis"/>
@@ -4338,7 +4571,7 @@
       <w:r>
         <w:t xml:space="preserve"> </w:t>
       </w:r>
-      <w:hyperlink r:id="rId36">
+      <w:hyperlink r:id="rId37">
         <w:r>
           <w:rPr>
             <w:rStyle w:val="Hyperlink"/>
@@ -4347,8 +4580,8 @@
         </w:r>
       </w:hyperlink>
     </w:p>
-    <w:bookmarkEnd w:id="62"/>
-    <w:bookmarkStart w:id="64" w:name="ref-izura2014lextale"/>
+    <w:bookmarkEnd w:id="63"/>
+    <w:bookmarkStart w:id="65" w:name="ref-izura2014lextale"/>
     <w:p>
       <w:pPr>
         <w:pStyle w:val="Literaturverzeichnis"/>
@@ -4417,7 +4650,7 @@
       <w:r>
         <w:t xml:space="preserve"> </w:t>
       </w:r>
-      <w:hyperlink r:id="rId63">
+      <w:hyperlink r:id="rId64">
         <w:r>
           <w:rPr>
             <w:rStyle w:val="Hyperlink"/>
@@ -4426,8 +4659,8 @@
         </w:r>
       </w:hyperlink>
     </w:p>
-    <w:bookmarkEnd w:id="64"/>
-    <w:bookmarkStart w:id="65" w:name="ref-kruschke2018rejecting"/>
+    <w:bookmarkEnd w:id="65"/>
+    <w:bookmarkStart w:id="66" w:name="ref-kruschke2018rejecting"/>
     <w:p>
       <w:pPr>
         <w:pStyle w:val="Literaturverzeichnis"/>
@@ -4462,8 +4695,8 @@
         <w:t xml:space="preserve">(2), 270–280.</w:t>
       </w:r>
     </w:p>
-    <w:bookmarkEnd w:id="65"/>
-    <w:bookmarkStart w:id="67" w:name="ref-lemhofer2012introducing"/>
+    <w:bookmarkEnd w:id="66"/>
+    <w:bookmarkStart w:id="68" w:name="ref-lemhofer2012introducing"/>
     <w:p>
       <w:pPr>
         <w:pStyle w:val="Literaturverzeichnis"/>
@@ -4509,7 +4742,7 @@
       <w:r>
         <w:t xml:space="preserve"> </w:t>
       </w:r>
-      <w:hyperlink r:id="rId66">
+      <w:hyperlink r:id="rId67">
         <w:r>
           <w:rPr>
             <w:rStyle w:val="Hyperlink"/>
@@ -4518,8 +4751,8 @@
         </w:r>
       </w:hyperlink>
     </w:p>
-    <w:bookmarkEnd w:id="67"/>
-    <w:bookmarkStart w:id="69" w:name="ref-nieuwland2010incrementality"/>
+    <w:bookmarkEnd w:id="68"/>
+    <w:bookmarkStart w:id="70" w:name="ref-nieuwland2010incrementality"/>
     <w:p>
       <w:pPr>
         <w:pStyle w:val="Literaturverzeichnis"/>
@@ -4565,7 +4798,7 @@
       <w:r>
         <w:t xml:space="preserve"> </w:t>
       </w:r>
-      <w:hyperlink r:id="rId68">
+      <w:hyperlink r:id="rId69">
         <w:r>
           <w:rPr>
             <w:rStyle w:val="Hyperlink"/>
@@ -4574,8 +4807,8 @@
         </w:r>
       </w:hyperlink>
     </w:p>
-    <w:bookmarkEnd w:id="69"/>
-    <w:bookmarkStart w:id="71" w:name="ref-orrico2020individual"/>
+    <w:bookmarkEnd w:id="70"/>
+    <w:bookmarkStart w:id="72" w:name="ref-orrico2020individual"/>
     <w:p>
       <w:pPr>
         <w:pStyle w:val="Literaturverzeichnis"/>
@@ -4612,7 +4845,7 @@
       <w:r>
         <w:t xml:space="preserve"> </w:t>
       </w:r>
-      <w:hyperlink r:id="rId70">
+      <w:hyperlink r:id="rId71">
         <w:r>
           <w:rPr>
             <w:rStyle w:val="Hyperlink"/>
@@ -4621,8 +4854,8 @@
         </w:r>
       </w:hyperlink>
     </w:p>
-    <w:bookmarkEnd w:id="71"/>
-    <w:bookmarkStart w:id="72" w:name="ref-Peirce:2019"/>
+    <w:bookmarkEnd w:id="72"/>
+    <w:bookmarkStart w:id="73" w:name="ref-Peirce:2019"/>
     <w:p>
       <w:pPr>
         <w:pStyle w:val="Literaturverzeichnis"/>
@@ -4666,8 +4899,8 @@
         <w:t xml:space="preserve">(1), 195–203.</w:t>
       </w:r>
     </w:p>
-    <w:bookmarkEnd w:id="72"/>
-    <w:bookmarkStart w:id="74" w:name="ref-plonsky2014big"/>
+    <w:bookmarkEnd w:id="73"/>
+    <w:bookmarkStart w:id="75" w:name="ref-plonsky2014big"/>
     <w:p>
       <w:pPr>
         <w:pStyle w:val="Literaturverzeichnis"/>
@@ -4722,7 +4955,7 @@
       <w:r>
         <w:t xml:space="preserve"> </w:t>
       </w:r>
-      <w:hyperlink r:id="rId73">
+      <w:hyperlink r:id="rId74">
         <w:r>
           <w:rPr>
             <w:rStyle w:val="Hyperlink"/>
@@ -4731,8 +4964,8 @@
         </w:r>
       </w:hyperlink>
     </w:p>
-    <w:bookmarkEnd w:id="74"/>
-    <w:bookmarkStart w:id="76" w:name="ref-portes2014dialogical"/>
+    <w:bookmarkEnd w:id="75"/>
+    <w:bookmarkStart w:id="77" w:name="ref-portes2014dialogical"/>
     <w:p>
       <w:pPr>
         <w:pStyle w:val="Literaturverzeichnis"/>
@@ -4787,7 +5020,7 @@
       <w:r>
         <w:t xml:space="preserve"> </w:t>
       </w:r>
-      <w:hyperlink r:id="rId75">
+      <w:hyperlink r:id="rId76">
         <w:r>
           <w:rPr>
             <w:rStyle w:val="Hyperlink"/>
@@ -4796,8 +5029,8 @@
         </w:r>
       </w:hyperlink>
     </w:p>
-    <w:bookmarkEnd w:id="76"/>
-    <w:bookmarkStart w:id="77" w:name="ref-prieto2015intonational"/>
+    <w:bookmarkEnd w:id="77"/>
+    <w:bookmarkStart w:id="78" w:name="ref-prieto2015intonational"/>
     <w:p>
       <w:pPr>
         <w:pStyle w:val="Literaturverzeichnis"/>
@@ -4832,8 +5065,8 @@
         <w:t xml:space="preserve">(4), 371–381.</w:t>
       </w:r>
     </w:p>
-    <w:bookmarkEnd w:id="77"/>
-    <w:bookmarkStart w:id="78" w:name="ref-trimble2013acquiring"/>
+    <w:bookmarkEnd w:id="78"/>
+    <w:bookmarkStart w:id="79" w:name="ref-trimble2013acquiring"/>
     <w:p>
       <w:pPr>
         <w:pStyle w:val="Literaturverzeichnis"/>
@@ -4858,8 +5091,8 @@
         <w:t xml:space="preserve">(PhD thesis). University of Minnesota.</w:t>
       </w:r>
     </w:p>
-    <w:bookmarkEnd w:id="78"/>
-    <w:bookmarkStart w:id="79" w:name="ref-trimble2013perceiving"/>
+    <w:bookmarkEnd w:id="79"/>
+    <w:bookmarkStart w:id="80" w:name="ref-trimble2013perceiving"/>
     <w:p>
       <w:pPr>
         <w:pStyle w:val="Literaturverzeichnis"/>
@@ -4902,8 +5135,8 @@
         <w:t xml:space="preserve">(pp. 78–92). Somerville, MA: Cascadilla Proceedings Project.</w:t>
       </w:r>
     </w:p>
-    <w:bookmarkEnd w:id="79"/>
-    <w:bookmarkStart w:id="81" w:name="ref-trofimovich2006learning"/>
+    <w:bookmarkEnd w:id="80"/>
+    <w:bookmarkStart w:id="82" w:name="ref-trofimovich2006learning"/>
     <w:p>
       <w:pPr>
         <w:pStyle w:val="Literaturverzeichnis"/>
@@ -4945,7 +5178,7 @@
       <w:r>
         <w:t xml:space="preserve"> </w:t>
       </w:r>
-      <w:hyperlink r:id="rId80">
+      <w:hyperlink r:id="rId81">
         <w:r>
           <w:rPr>
             <w:rStyle w:val="Hyperlink"/>
@@ -4954,8 +5187,8 @@
         </w:r>
       </w:hyperlink>
     </w:p>
-    <w:bookmarkEnd w:id="81"/>
     <w:bookmarkEnd w:id="82"/>
+    <w:bookmarkEnd w:id="83"/>
     <w:p>
       <w:pPr>
         <w:pStyle w:val="h1-pagebreak"/>
@@ -4964,8 +5197,8 @@
         <w:t xml:space="preserve">Appendix</w:t>
       </w:r>
     </w:p>
-    <w:bookmarkEnd w:id="83"/>
-    <w:bookmarkStart w:id="87" w:name="on-line-supplementary-material"/>
+    <w:bookmarkEnd w:id="84"/>
+    <w:bookmarkStart w:id="88" w:name="on-line-supplementary-material"/>
     <w:p>
       <w:pPr>
         <w:pStyle w:val="berschrift1"/>
@@ -4974,7 +5207,7 @@
         <w:t xml:space="preserve">On-line supplementary material</w:t>
       </w:r>
     </w:p>
-    <w:bookmarkStart w:id="84" w:name="drift-diffusion-models"/>
+    <w:bookmarkStart w:id="85" w:name="drift-diffusion-models"/>
     <w:p>
       <w:pPr>
         <w:pStyle w:val="berschrift2"/>
@@ -4988,8 +5221,8 @@
         <w:br w:type="page"/>
       </w:r>
     </w:p>
-    <w:bookmarkEnd w:id="84"/>
-    <w:bookmarkStart w:id="85" w:name="supplementary-analyses"/>
+    <w:bookmarkEnd w:id="85"/>
+    <w:bookmarkStart w:id="86" w:name="supplementary-analyses"/>
     <w:p>
       <w:pPr>
         <w:pStyle w:val="berschrift2"/>
@@ -5003,8 +5236,8 @@
         <w:br w:type="page"/>
       </w:r>
     </w:p>
-    <w:bookmarkEnd w:id="85"/>
-    <w:bookmarkStart w:id="86" w:name="reproducibility-information"/>
+    <w:bookmarkEnd w:id="86"/>
+    <w:bookmarkStart w:id="87" w:name="reproducibility-information"/>
     <w:p>
       <w:pPr>
         <w:pStyle w:val="berschrift2"/>
@@ -5162,7 +5395,7 @@
         <w:rPr>
           <w:rStyle w:val="VerbatimChar"/>
         </w:rPr>
-        <w:t xml:space="preserve"> date     2021-12-14</w:t>
+        <w:t xml:space="preserve"> date     2021-12-15</w:t>
       </w:r>
       <w:r>
         <w:br/>
@@ -6046,15 +6279,6 @@
         <w:rPr>
           <w:rStyle w:val="VerbatimChar"/>
         </w:rPr>
-        <w:t xml:space="preserve">png                    0.1-7 2013-12-03</w:t>
-      </w:r>
-      <w:r>
-        <w:br/>
-      </w:r>
-      <w:r>
-        <w:rPr>
-          <w:rStyle w:val="VerbatimChar"/>
-        </w:rPr>
         <w:t xml:space="preserve">posterior              1.1.0 2021-09-09</w:t>
       </w:r>
       <w:r>
@@ -6544,8 +6768,8 @@
         <w:t xml:space="preserve">zoo                    1.8-9 2021-03-09</w:t>
       </w:r>
     </w:p>
-    <w:bookmarkEnd w:id="86"/>
     <w:bookmarkEnd w:id="87"/>
+    <w:bookmarkEnd w:id="88"/>
     <w:sectPr>
       <w:headerReference r:id="rId10" w:type="even"/>
       <w:headerReference r:id="rId9" w:type="default"/>

</xml_diff>

<commit_message>
add temp plots to supp mat.
</commit_message>
<xml_diff>
--- a/docs/manuscript/main.docx
+++ b/docs/manuscript/main.docx
@@ -5198,7 +5198,7 @@
       </w:r>
     </w:p>
     <w:bookmarkEnd w:id="84"/>
-    <w:bookmarkStart w:id="88" w:name="on-line-supplementary-material"/>
+    <w:bookmarkStart w:id="90" w:name="on-line-supplementary-material"/>
     <w:p>
       <w:pPr>
         <w:pStyle w:val="berschrift1"/>
@@ -5222,7 +5222,7 @@
       </w:r>
     </w:p>
     <w:bookmarkEnd w:id="85"/>
-    <w:bookmarkStart w:id="86" w:name="supplementary-analyses"/>
+    <w:bookmarkStart w:id="88" w:name="supplementary-analyses"/>
     <w:p>
       <w:pPr>
         <w:pStyle w:val="berschrift2"/>
@@ -5232,12 +5232,190 @@
       </w:r>
     </w:p>
     <w:p>
+      <w:pPr>
+        <w:pStyle w:val="FirstParagraph"/>
+      </w:pPr>
+      <w:r>
+        <w:t xml:space="preserve">This is Figure</w:t>
+      </w:r>
+      <w:r>
+        <w:t xml:space="preserve"> </w:t>
+      </w:r>
+      <w:r>
+        <w:t xml:space="preserve">6</w:t>
+      </w:r>
+    </w:p>
+    <w:p>
+      <w:pPr>
+        <w:pStyle w:val="CaptionedFigure"/>
+      </w:pPr>
+      <w:r>
+        <w:drawing>
+          <wp:inline>
+            <wp:extent cx="5969000" cy="3410857"/>
+            <wp:effectExtent b="0" l="0" r="0" t="0"/>
+            <wp:docPr descr="Figure 6.   Make sure each variety represented equally over course of experiment." title="" id="1" name="Picture"/>
+            <a:graphic>
+              <a:graphicData uri="http://schemas.openxmlformats.org/drawingml/2006/picture">
+                <pic:pic>
+                  <pic:nvPicPr>
+                    <pic:cNvPr descr="/Users/casillas/academia/research/in_progress/empathy_intonation_perc/figs/manuscript/sm_random_speaker_check.pdf" id="0" name="Picture"/>
+                    <pic:cNvPicPr>
+                      <a:picLocks noChangeArrowheads="1" noChangeAspect="1"/>
+                    </pic:cNvPicPr>
+                  </pic:nvPicPr>
+                  <pic:blipFill>
+                    <a:blip r:embed="rId86"/>
+                    <a:stretch>
+                      <a:fillRect/>
+                    </a:stretch>
+                  </pic:blipFill>
+                  <pic:spPr bwMode="auto">
+                    <a:xfrm>
+                      <a:off x="0" y="0"/>
+                      <a:ext cx="5969000" cy="3410857"/>
+                    </a:xfrm>
+                    <a:prstGeom prst="rect">
+                      <a:avLst/>
+                    </a:prstGeom>
+                    <a:noFill/>
+                    <a:ln w="9525">
+                      <a:noFill/>
+                      <a:headEnd/>
+                      <a:tailEnd/>
+                    </a:ln>
+                  </pic:spPr>
+                </pic:pic>
+              </a:graphicData>
+            </a:graphic>
+          </wp:inline>
+        </w:drawing>
+      </w:r>
+    </w:p>
+    <w:p>
+      <w:pPr>
+        <w:pStyle w:val="ImageCaption"/>
+      </w:pPr>
+      <w:r>
+        <w:rPr>
+          <w:iCs/>
+          <w:i/>
+        </w:rPr>
+        <w:t xml:space="preserve">Figure</w:t>
+      </w:r>
+      <w:r>
+        <w:t xml:space="preserve"> </w:t>
+      </w:r>
+      <w:r>
+        <w:rPr>
+          <w:iCs/>
+          <w:i/>
+        </w:rPr>
+        <w:t xml:space="preserve">6.  </w:t>
+      </w:r>
+      <w:r>
+        <w:t xml:space="preserve"> </w:t>
+      </w:r>
+      <w:r>
+        <w:t xml:space="preserve">Make sure each variety represented equally over course of experiment.</w:t>
+      </w:r>
+    </w:p>
+    <w:p>
+      <w:pPr>
+        <w:pStyle w:val="Textkrper"/>
+      </w:pPr>
+      <w:r>
+        <w:t xml:space="preserve">This is Figure</w:t>
+      </w:r>
+      <w:r>
+        <w:t xml:space="preserve"> </w:t>
+      </w:r>
+      <w:r>
+        <w:t xml:space="preserve">7</w:t>
+      </w:r>
+    </w:p>
+    <w:p>
+      <w:pPr>
+        <w:pStyle w:val="CaptionedFigure"/>
+      </w:pPr>
+      <w:r>
+        <w:drawing>
+          <wp:inline>
+            <wp:extent cx="5969000" cy="3410857"/>
+            <wp:effectExtent b="0" l="0" r="0" t="0"/>
+            <wp:docPr descr="Figure 7.   Make sure each variety represented equally over course of experiment." title="" id="1" name="Picture"/>
+            <a:graphic>
+              <a:graphicData uri="http://schemas.openxmlformats.org/drawingml/2006/picture">
+                <pic:pic>
+                  <pic:nvPicPr>
+                    <pic:cNvPr descr="/Users/casillas/academia/research/in_progress/empathy_intonation_perc/figs/manuscript/sm_speech_rate.pdf" id="0" name="Picture"/>
+                    <pic:cNvPicPr>
+                      <a:picLocks noChangeArrowheads="1" noChangeAspect="1"/>
+                    </pic:cNvPicPr>
+                  </pic:nvPicPr>
+                  <pic:blipFill>
+                    <a:blip r:embed="rId87"/>
+                    <a:stretch>
+                      <a:fillRect/>
+                    </a:stretch>
+                  </pic:blipFill>
+                  <pic:spPr bwMode="auto">
+                    <a:xfrm>
+                      <a:off x="0" y="0"/>
+                      <a:ext cx="5969000" cy="3410857"/>
+                    </a:xfrm>
+                    <a:prstGeom prst="rect">
+                      <a:avLst/>
+                    </a:prstGeom>
+                    <a:noFill/>
+                    <a:ln w="9525">
+                      <a:noFill/>
+                      <a:headEnd/>
+                      <a:tailEnd/>
+                    </a:ln>
+                  </pic:spPr>
+                </pic:pic>
+              </a:graphicData>
+            </a:graphic>
+          </wp:inline>
+        </w:drawing>
+      </w:r>
+    </w:p>
+    <w:p>
+      <w:pPr>
+        <w:pStyle w:val="ImageCaption"/>
+      </w:pPr>
+      <w:r>
+        <w:rPr>
+          <w:iCs/>
+          <w:i/>
+        </w:rPr>
+        <w:t xml:space="preserve">Figure</w:t>
+      </w:r>
+      <w:r>
+        <w:t xml:space="preserve"> </w:t>
+      </w:r>
+      <w:r>
+        <w:rPr>
+          <w:iCs/>
+          <w:i/>
+        </w:rPr>
+        <w:t xml:space="preserve">7.  </w:t>
+      </w:r>
+      <w:r>
+        <w:t xml:space="preserve"> </w:t>
+      </w:r>
+      <w:r>
+        <w:t xml:space="preserve">Make sure each variety represented equally over course of experiment.</w:t>
+      </w:r>
+    </w:p>
+    <w:p>
       <w:r>
         <w:br w:type="page"/>
       </w:r>
     </w:p>
-    <w:bookmarkEnd w:id="86"/>
-    <w:bookmarkStart w:id="87" w:name="reproducibility-information"/>
+    <w:bookmarkEnd w:id="88"/>
+    <w:bookmarkStart w:id="89" w:name="reproducibility-information"/>
     <w:p>
       <w:pPr>
         <w:pStyle w:val="berschrift2"/>
@@ -6768,8 +6946,8 @@
         <w:t xml:space="preserve">zoo                    1.8-9 2021-03-09</w:t>
       </w:r>
     </w:p>
-    <w:bookmarkEnd w:id="87"/>
-    <w:bookmarkEnd w:id="88"/>
+    <w:bookmarkEnd w:id="89"/>
+    <w:bookmarkEnd w:id="90"/>
     <w:sectPr>
       <w:headerReference r:id="rId10" w:type="even"/>
       <w:headerReference r:id="rId9" w:type="default"/>

</xml_diff>

<commit_message>
bib and intro udpates
</commit_message>
<xml_diff>
--- a/docs/manuscript/main.docx
+++ b/docs/manuscript/main.docx
@@ -984,7 +984,7 @@
         <w:t xml:space="preserve"> </w:t>
       </w:r>
       <w:r>
-        <w:t xml:space="preserve">Additionally, through prosody a speaker can signal various additional pragmatic functions, such as when they present a polite discourse</w:t>
+        <w:t xml:space="preserve">Additionally, through prosody a speaker can signal various additional pragmatic functions, such as when they present polite discourse</w:t>
       </w:r>
       <w:r>
         <w:t xml:space="preserve"> </w:t>
@@ -1008,48 +1008,75 @@
         <w:t xml:space="preserve"> </w:t>
       </w:r>
       <w:r>
-        <w:t xml:space="preserve">One essential aspect of second language acquisition and language comprehension is that in the presence of the same linguistic elements, listeners can arrive at different interpretations of the message</w:t>
-      </w:r>
-      <w:r>
-        <w:t xml:space="preserve"> </w:t>
-      </w:r>
-      <w:r>
-        <w:t xml:space="preserve">(e.g. Cain et al., 2004)</w:t>
+        <w:t xml:space="preserve">One essential aspect of speech comprehension is that in the presence of the same linguistic elements, listeners can arrive at different interpretations of the message</w:t>
+      </w:r>
+      <w:r>
+        <w:t xml:space="preserve"> </w:t>
+      </w:r>
+      <w:r>
+        <w:t xml:space="preserve">(e.g., Cain et al., 2004)</w:t>
       </w:r>
       <w:r>
         <w:t xml:space="preserve">.</w:t>
       </w:r>
-      <w:r>
-        <w:t xml:space="preserve"> </w:t>
-      </w:r>
-      <w:r>
-        <w:t xml:space="preserve">The difficulty in interpreting and decoding the multiple functionalities of intonational contours makes L2 learning a challenge.</w:t>
-      </w:r>
     </w:p>
     <w:p>
       <w:pPr>
         <w:pStyle w:val="Textkrper"/>
       </w:pPr>
       <w:r>
+        <w:t xml:space="preserve">Unsurprisingly, interpreting and decoding the numerous functions of intonational contours in an L2 makes this aspect of speech comprehension particularly challenging for the learner.</w:t>
+      </w:r>
+      <w:r>
+        <w:t xml:space="preserve"> </w:t>
+      </w:r>
+      <w:r>
         <w:t xml:space="preserve">Traditionally, intonation is not taught in the L2 classroom.</w:t>
       </w:r>
       <w:r>
         <w:t xml:space="preserve"> </w:t>
       </w:r>
       <w:r>
-        <w:t xml:space="preserve">Primary focus is generally on syntax and morphology, with target language phonology receiving much less, if any, attention (REFS).</w:t>
-      </w:r>
-      <w:r>
-        <w:t xml:space="preserve"> </w:t>
-      </w:r>
-      <w:r>
-        <w:t xml:space="preserve">When target language pronunciation is addressed, it often focuses on segmental elements.</w:t>
-      </w:r>
-      <w:r>
-        <w:t xml:space="preserve"> </w:t>
-      </w:r>
-      <w:r>
-        <w:t xml:space="preserve">As a result, intonation is one of the last aspects of L2 phonology that learners acquire (REFS)</w:t>
+        <w:t xml:space="preserve">Primary focus is generally on syntax and morphology, with target language phonology receiving much less, if any, attention</w:t>
+      </w:r>
+      <w:r>
+        <w:t xml:space="preserve"> </w:t>
+      </w:r>
+      <w:r>
+        <w:t xml:space="preserve">(Rao, 2019)</w:t>
+      </w:r>
+      <w:r>
+        <w:t xml:space="preserve">.</w:t>
+      </w:r>
+      <w:r>
+        <w:t xml:space="preserve"> </w:t>
+      </w:r>
+      <w:r>
+        <w:t xml:space="preserve">When target language pronunciation is addressed, it often focuses on segmental elements</w:t>
+      </w:r>
+      <w:r>
+        <w:t xml:space="preserve"> </w:t>
+      </w:r>
+      <w:r>
+        <w:t xml:space="preserve">(de-la-Mota, 2019)</w:t>
+      </w:r>
+      <w:r>
+        <w:t xml:space="preserve">.</w:t>
+      </w:r>
+      <w:r>
+        <w:t xml:space="preserve"> </w:t>
+      </w:r>
+      <w:r>
+        <w:t xml:space="preserve">As a result, intonation is one of the last aspects of L2 phonology that learners acquire</w:t>
+      </w:r>
+      <w:r>
+        <w:t xml:space="preserve"> </w:t>
+      </w:r>
+      <w:r>
+        <w:t xml:space="preserve">(Kvavik &amp; Olsen, 1974)</w:t>
+      </w:r>
+      <w:r>
+        <w:t xml:space="preserve">.</w:t>
       </w:r>
     </w:p>
     <w:p>
@@ -3723,7 +3750,7 @@
       </w:r>
     </w:p>
     <w:bookmarkEnd w:id="36"/>
-    <w:bookmarkStart w:id="84" w:name="references"/>
+    <w:bookmarkStart w:id="88" w:name="references"/>
     <w:p>
       <w:pPr>
         <w:pStyle w:val="berschrift1"/>
@@ -3732,7 +3759,7 @@
         <w:t xml:space="preserve">References</w:t>
       </w:r>
     </w:p>
-    <w:bookmarkStart w:id="83" w:name="refs"/>
+    <w:bookmarkStart w:id="87" w:name="refs"/>
     <w:bookmarkStart w:id="38" w:name="ref-astruc2016cost"/>
     <w:p>
       <w:pPr>
@@ -4308,13 +4335,22 @@
       </w:hyperlink>
     </w:p>
     <w:bookmarkEnd w:id="54"/>
-    <w:bookmarkStart w:id="56" w:name="ref-esteve2016role"/>
+    <w:bookmarkStart w:id="55" w:name="ref-sp_pronunciation_ch08"/>
     <w:p>
       <w:pPr>
         <w:pStyle w:val="Literaturverzeichnis"/>
       </w:pPr>
       <w:r>
-        <w:t xml:space="preserve">Esteve-Gibert, N., Portes, C., Schafer, A., Hemforth, B., &amp; D’Imperio, M. (2016).</w:t>
+        <w:t xml:space="preserve">de-la-Mota, C. (2019). Improving non-native pronunciation: Teaching prosody to learners of</w:t>
+      </w:r>
+      <w:r>
+        <w:t xml:space="preserve"> </w:t>
+      </w:r>
+      <w:r>
+        <w:t xml:space="preserve">S</w:t>
+      </w:r>
+      <w:r>
+        <w:t xml:space="preserve">panish as a second/foreign language. In R. Rao (Ed.),</w:t>
       </w:r>
       <w:r>
         <w:t xml:space="preserve"> </w:t>
@@ -4324,6 +4360,60 @@
           <w:iCs/>
           <w:i/>
         </w:rPr>
+        <w:t xml:space="preserve">Key issues in the teaching of</w:t>
+      </w:r>
+      <w:r>
+        <w:rPr>
+          <w:iCs/>
+          <w:i/>
+        </w:rPr>
+        <w:t xml:space="preserve"> </w:t>
+      </w:r>
+      <w:r>
+        <w:rPr>
+          <w:iCs/>
+          <w:i/>
+        </w:rPr>
+        <w:t xml:space="preserve">Spanish</w:t>
+      </w:r>
+      <w:r>
+        <w:rPr>
+          <w:iCs/>
+          <w:i/>
+        </w:rPr>
+        <w:t xml:space="preserve"> </w:t>
+      </w:r>
+      <w:r>
+        <w:rPr>
+          <w:iCs/>
+          <w:i/>
+        </w:rPr>
+        <w:t xml:space="preserve">pronunciation</w:t>
+      </w:r>
+      <w:r>
+        <w:t xml:space="preserve"> </w:t>
+      </w:r>
+      <w:r>
+        <w:t xml:space="preserve">(pp. 162–197). Routledge.</w:t>
+      </w:r>
+    </w:p>
+    <w:bookmarkEnd w:id="55"/>
+    <w:bookmarkStart w:id="57" w:name="ref-esteve2016role"/>
+    <w:p>
+      <w:pPr>
+        <w:pStyle w:val="Literaturverzeichnis"/>
+      </w:pPr>
+      <w:r>
+        <w:t xml:space="preserve">Esteve-Gibert, N., Portes, C., Schafer, A., Hemforth, B., &amp; D’Imperio, M. (2016).</w:t>
+      </w:r>
+      <w:r>
+        <w:t xml:space="preserve"> </w:t>
+      </w:r>
+      <w:r>
+        <w:rPr>
+          <w:iCs/>
+          <w:i/>
+        </w:rPr>
         <w:t xml:space="preserve">The role of individual empathic skills on the online processing of intonational meaning</w:t>
       </w:r>
       <w:r>
@@ -4332,7 +4422,7 @@
       <w:r>
         <w:t xml:space="preserve"> </w:t>
       </w:r>
-      <w:hyperlink r:id="rId55">
+      <w:hyperlink r:id="rId56">
         <w:r>
           <w:rPr>
             <w:rStyle w:val="Hyperlink"/>
@@ -4341,8 +4431,8 @@
         </w:r>
       </w:hyperlink>
     </w:p>
-    <w:bookmarkEnd w:id="56"/>
-    <w:bookmarkStart w:id="58" w:name="ref-esteve2020empathy"/>
+    <w:bookmarkEnd w:id="57"/>
+    <w:bookmarkStart w:id="59" w:name="ref-esteve2020empathy"/>
     <w:p>
       <w:pPr>
         <w:pStyle w:val="Literaturverzeichnis"/>
@@ -4366,7 +4456,7 @@
       <w:r>
         <w:t xml:space="preserve"> </w:t>
       </w:r>
-      <w:hyperlink r:id="rId57">
+      <w:hyperlink r:id="rId58">
         <w:r>
           <w:rPr>
             <w:rStyle w:val="Hyperlink"/>
@@ -4375,8 +4465,8 @@
         </w:r>
       </w:hyperlink>
     </w:p>
-    <w:bookmarkEnd w:id="58"/>
-    <w:bookmarkStart w:id="60" w:name="ref-frith2003development"/>
+    <w:bookmarkEnd w:id="59"/>
+    <w:bookmarkStart w:id="61" w:name="ref-frith2003development"/>
     <w:p>
       <w:pPr>
         <w:pStyle w:val="Literaturverzeichnis"/>
@@ -4413,7 +4503,7 @@
       <w:r>
         <w:t xml:space="preserve"> </w:t>
       </w:r>
-      <w:hyperlink r:id="rId59">
+      <w:hyperlink r:id="rId60">
         <w:r>
           <w:rPr>
             <w:rStyle w:val="Hyperlink"/>
@@ -4422,8 +4512,8 @@
         </w:r>
       </w:hyperlink>
     </w:p>
-    <w:bookmarkEnd w:id="60"/>
-    <w:bookmarkStart w:id="62" w:name="ref-Gelman_2017"/>
+    <w:bookmarkEnd w:id="61"/>
+    <w:bookmarkStart w:id="63" w:name="ref-Gelman_2017"/>
     <w:p>
       <w:pPr>
         <w:pStyle w:val="Literaturverzeichnis"/>
@@ -4460,7 +4550,7 @@
       <w:r>
         <w:t xml:space="preserve"> </w:t>
       </w:r>
-      <w:hyperlink r:id="rId61">
+      <w:hyperlink r:id="rId62">
         <w:r>
           <w:rPr>
             <w:rStyle w:val="Hyperlink"/>
@@ -4469,8 +4559,8 @@
         </w:r>
       </w:hyperlink>
     </w:p>
-    <w:bookmarkEnd w:id="62"/>
-    <w:bookmarkStart w:id="63" w:name="ref-henriksen2016intonational"/>
+    <w:bookmarkEnd w:id="63"/>
+    <w:bookmarkStart w:id="64" w:name="ref-henriksen2016intonational"/>
     <w:p>
       <w:pPr>
         <w:pStyle w:val="Literaturverzeichnis"/>
@@ -4580,8 +4670,8 @@
         </w:r>
       </w:hyperlink>
     </w:p>
-    <w:bookmarkEnd w:id="63"/>
-    <w:bookmarkStart w:id="65" w:name="ref-izura2014lextale"/>
+    <w:bookmarkEnd w:id="64"/>
+    <w:bookmarkStart w:id="66" w:name="ref-izura2014lextale"/>
     <w:p>
       <w:pPr>
         <w:pStyle w:val="Literaturverzeichnis"/>
@@ -4650,7 +4740,7 @@
       <w:r>
         <w:t xml:space="preserve"> </w:t>
       </w:r>
-      <w:hyperlink r:id="rId64">
+      <w:hyperlink r:id="rId65">
         <w:r>
           <w:rPr>
             <w:rStyle w:val="Hyperlink"/>
@@ -4659,8 +4749,8 @@
         </w:r>
       </w:hyperlink>
     </w:p>
-    <w:bookmarkEnd w:id="65"/>
-    <w:bookmarkStart w:id="66" w:name="ref-kruschke2018rejecting"/>
+    <w:bookmarkEnd w:id="66"/>
+    <w:bookmarkStart w:id="67" w:name="ref-kruschke2018rejecting"/>
     <w:p>
       <w:pPr>
         <w:pStyle w:val="Literaturverzeichnis"/>
@@ -4695,23 +4785,14 @@
         <w:t xml:space="preserve">(2), 270–280.</w:t>
       </w:r>
     </w:p>
-    <w:bookmarkEnd w:id="66"/>
-    <w:bookmarkStart w:id="68" w:name="ref-lemhofer2012introducing"/>
+    <w:bookmarkEnd w:id="67"/>
+    <w:bookmarkStart w:id="69" w:name="ref-kvavik1974theories"/>
     <w:p>
       <w:pPr>
         <w:pStyle w:val="Literaturverzeichnis"/>
       </w:pPr>
       <w:r>
-        <w:t xml:space="preserve">Lemhöfer, K., &amp; Broersma, M. (2012). Introducing LexTALE: A quick and valid lexical test for advanced learners of</w:t>
-      </w:r>
-      <w:r>
-        <w:t xml:space="preserve"> </w:t>
-      </w:r>
-      <w:r>
-        <w:t xml:space="preserve">E</w:t>
-      </w:r>
-      <w:r>
-        <w:t xml:space="preserve">nglish.</w:t>
+        <w:t xml:space="preserve">Kvavik, K. H., &amp; Olsen, C. L. (1974). Theories and methods in spanish intonational studies.</w:t>
       </w:r>
       <w:r>
         <w:t xml:space="preserve"> </w:t>
@@ -4721,7 +4802,7 @@
           <w:iCs/>
           <w:i/>
         </w:rPr>
-        <w:t xml:space="preserve">Behavior Research Methods</w:t>
+        <w:t xml:space="preserve">Phonetica</w:t>
       </w:r>
       <w:r>
         <w:t xml:space="preserve">,</w:t>
@@ -4734,6 +4815,62 @@
           <w:iCs/>
           <w:i/>
         </w:rPr>
+        <w:t xml:space="preserve">30</w:t>
+      </w:r>
+      <w:r>
+        <w:t xml:space="preserve">(2), 65–100.</w:t>
+      </w:r>
+      <w:r>
+        <w:t xml:space="preserve"> </w:t>
+      </w:r>
+      <w:hyperlink r:id="rId68">
+        <w:r>
+          <w:rPr>
+            <w:rStyle w:val="Hyperlink"/>
+          </w:rPr>
+          <w:t xml:space="preserve">https://doi.org/10.1159/000259481</w:t>
+        </w:r>
+      </w:hyperlink>
+    </w:p>
+    <w:bookmarkEnd w:id="69"/>
+    <w:bookmarkStart w:id="71" w:name="ref-lemhofer2012introducing"/>
+    <w:p>
+      <w:pPr>
+        <w:pStyle w:val="Literaturverzeichnis"/>
+      </w:pPr>
+      <w:r>
+        <w:t xml:space="preserve">Lemhöfer, K., &amp; Broersma, M. (2012). Introducing LexTALE: A quick and valid lexical test for advanced learners of</w:t>
+      </w:r>
+      <w:r>
+        <w:t xml:space="preserve"> </w:t>
+      </w:r>
+      <w:r>
+        <w:t xml:space="preserve">E</w:t>
+      </w:r>
+      <w:r>
+        <w:t xml:space="preserve">nglish.</w:t>
+      </w:r>
+      <w:r>
+        <w:t xml:space="preserve"> </w:t>
+      </w:r>
+      <w:r>
+        <w:rPr>
+          <w:iCs/>
+          <w:i/>
+        </w:rPr>
+        <w:t xml:space="preserve">Behavior Research Methods</w:t>
+      </w:r>
+      <w:r>
+        <w:t xml:space="preserve">,</w:t>
+      </w:r>
+      <w:r>
+        <w:t xml:space="preserve"> </w:t>
+      </w:r>
+      <w:r>
+        <w:rPr>
+          <w:iCs/>
+          <w:i/>
+        </w:rPr>
         <w:t xml:space="preserve">44</w:t>
       </w:r>
       <w:r>
@@ -4742,7 +4879,7 @@
       <w:r>
         <w:t xml:space="preserve"> </w:t>
       </w:r>
-      <w:hyperlink r:id="rId67">
+      <w:hyperlink r:id="rId70">
         <w:r>
           <w:rPr>
             <w:rStyle w:val="Hyperlink"/>
@@ -4751,8 +4888,8 @@
         </w:r>
       </w:hyperlink>
     </w:p>
-    <w:bookmarkEnd w:id="68"/>
-    <w:bookmarkStart w:id="70" w:name="ref-nieuwland2010incrementality"/>
+    <w:bookmarkEnd w:id="71"/>
+    <w:bookmarkStart w:id="73" w:name="ref-nieuwland2010incrementality"/>
     <w:p>
       <w:pPr>
         <w:pStyle w:val="Literaturverzeichnis"/>
@@ -4798,7 +4935,7 @@
       <w:r>
         <w:t xml:space="preserve"> </w:t>
       </w:r>
-      <w:hyperlink r:id="rId69">
+      <w:hyperlink r:id="rId72">
         <w:r>
           <w:rPr>
             <w:rStyle w:val="Hyperlink"/>
@@ -4807,8 +4944,8 @@
         </w:r>
       </w:hyperlink>
     </w:p>
-    <w:bookmarkEnd w:id="70"/>
-    <w:bookmarkStart w:id="72" w:name="ref-orrico2020individual"/>
+    <w:bookmarkEnd w:id="73"/>
+    <w:bookmarkStart w:id="75" w:name="ref-orrico2020individual"/>
     <w:p>
       <w:pPr>
         <w:pStyle w:val="Literaturverzeichnis"/>
@@ -4845,7 +4982,7 @@
       <w:r>
         <w:t xml:space="preserve"> </w:t>
       </w:r>
-      <w:hyperlink r:id="rId71">
+      <w:hyperlink r:id="rId74">
         <w:r>
           <w:rPr>
             <w:rStyle w:val="Hyperlink"/>
@@ -4854,8 +4991,8 @@
         </w:r>
       </w:hyperlink>
     </w:p>
-    <w:bookmarkEnd w:id="72"/>
-    <w:bookmarkStart w:id="73" w:name="ref-Peirce:2019"/>
+    <w:bookmarkEnd w:id="75"/>
+    <w:bookmarkStart w:id="76" w:name="ref-Peirce:2019"/>
     <w:p>
       <w:pPr>
         <w:pStyle w:val="Literaturverzeichnis"/>
@@ -4899,8 +5036,8 @@
         <w:t xml:space="preserve">(1), 195–203.</w:t>
       </w:r>
     </w:p>
-    <w:bookmarkEnd w:id="73"/>
-    <w:bookmarkStart w:id="75" w:name="ref-plonsky2014big"/>
+    <w:bookmarkEnd w:id="76"/>
+    <w:bookmarkStart w:id="78" w:name="ref-plonsky2014big"/>
     <w:p>
       <w:pPr>
         <w:pStyle w:val="Literaturverzeichnis"/>
@@ -4955,7 +5092,7 @@
       <w:r>
         <w:t xml:space="preserve"> </w:t>
       </w:r>
-      <w:hyperlink r:id="rId74">
+      <w:hyperlink r:id="rId77">
         <w:r>
           <w:rPr>
             <w:rStyle w:val="Hyperlink"/>
@@ -4964,8 +5101,8 @@
         </w:r>
       </w:hyperlink>
     </w:p>
-    <w:bookmarkEnd w:id="75"/>
-    <w:bookmarkStart w:id="77" w:name="ref-portes2014dialogical"/>
+    <w:bookmarkEnd w:id="78"/>
+    <w:bookmarkStart w:id="80" w:name="ref-portes2014dialogical"/>
     <w:p>
       <w:pPr>
         <w:pStyle w:val="Literaturverzeichnis"/>
@@ -5020,7 +5157,7 @@
       <w:r>
         <w:t xml:space="preserve"> </w:t>
       </w:r>
-      <w:hyperlink r:id="rId76">
+      <w:hyperlink r:id="rId79">
         <w:r>
           <w:rPr>
             <w:rStyle w:val="Hyperlink"/>
@@ -5029,8 +5166,8 @@
         </w:r>
       </w:hyperlink>
     </w:p>
-    <w:bookmarkEnd w:id="77"/>
-    <w:bookmarkStart w:id="78" w:name="ref-prieto2015intonational"/>
+    <w:bookmarkEnd w:id="80"/>
+    <w:bookmarkStart w:id="81" w:name="ref-prieto2015intonational"/>
     <w:p>
       <w:pPr>
         <w:pStyle w:val="Literaturverzeichnis"/>
@@ -5065,14 +5202,14 @@
         <w:t xml:space="preserve">(4), 371–381.</w:t>
       </w:r>
     </w:p>
-    <w:bookmarkEnd w:id="78"/>
-    <w:bookmarkStart w:id="79" w:name="ref-trimble2013acquiring"/>
+    <w:bookmarkEnd w:id="81"/>
+    <w:bookmarkStart w:id="82" w:name="ref-sp_pronunciation_ch00"/>
     <w:p>
       <w:pPr>
         <w:pStyle w:val="Literaturverzeichnis"/>
       </w:pPr>
       <w:r>
-        <w:t xml:space="preserve">Trimble, J. C. (2013a).</w:t>
+        <w:t xml:space="preserve">Rao, R. (2019). Introduction. In R. Rao (Ed.),</w:t>
       </w:r>
       <w:r>
         <w:t xml:space="preserve"> </w:t>
@@ -5082,87 +5219,13 @@
           <w:iCs/>
           <w:i/>
         </w:rPr>
-        <w:t xml:space="preserve">Acquiring variable L2 spanish intonation in a study abroad context</w:t>
-      </w:r>
-      <w:r>
-        <w:t xml:space="preserve"> </w:t>
-      </w:r>
-      <w:r>
-        <w:t xml:space="preserve">(PhD thesis). University of Minnesota.</w:t>
-      </w:r>
-    </w:p>
-    <w:bookmarkEnd w:id="79"/>
-    <w:bookmarkStart w:id="80" w:name="ref-trimble2013perceiving"/>
-    <w:p>
-      <w:pPr>
-        <w:pStyle w:val="Literaturverzeichnis"/>
-      </w:pPr>
-      <w:r>
-        <w:t xml:space="preserve">Trimble, J. C. (2013b). Perceiving intonational cues in a foreign language:</w:t>
-      </w:r>
-      <w:r>
-        <w:t xml:space="preserve"> </w:t>
-      </w:r>
-      <w:r>
-        <w:t xml:space="preserve">P</w:t>
-      </w:r>
-      <w:r>
-        <w:t xml:space="preserve">erception of sentence type in two dialects of</w:t>
-      </w:r>
-      <w:r>
-        <w:t xml:space="preserve"> </w:t>
-      </w:r>
-      <w:r>
-        <w:t xml:space="preserve">S</w:t>
-      </w:r>
-      <w:r>
-        <w:t xml:space="preserve">panish. In C. Howe (Ed.),</w:t>
-      </w:r>
-      <w:r>
-        <w:t xml:space="preserve"> </w:t>
+        <w:t xml:space="preserve">Key issues in the teaching of</w:t>
       </w:r>
       <w:r>
         <w:rPr>
           <w:iCs/>
           <w:i/>
         </w:rPr>
-        <w:t xml:space="preserve">Selected proceedings of the 15th hispanic linguistics symposium</w:t>
-      </w:r>
-      <w:r>
-        <w:t xml:space="preserve"> </w:t>
-      </w:r>
-      <w:r>
-        <w:t xml:space="preserve">(pp. 78–92). Somerville, MA: Cascadilla Proceedings Project.</w:t>
-      </w:r>
-    </w:p>
-    <w:bookmarkEnd w:id="80"/>
-    <w:bookmarkStart w:id="82" w:name="ref-trofimovich2006learning"/>
-    <w:p>
-      <w:pPr>
-        <w:pStyle w:val="Literaturverzeichnis"/>
-      </w:pPr>
-      <w:r>
-        <w:t xml:space="preserve">Trofimovich, P., &amp; Baker, W. (2006). Learning second language suprasegmentals: Effect of</w:t>
-      </w:r>
-      <w:r>
-        <w:t xml:space="preserve"> </w:t>
-      </w:r>
-      <w:r>
-        <w:t xml:space="preserve">L</w:t>
-      </w:r>
-      <w:r>
-        <w:t xml:space="preserve">2 experience on prosody and fluency characteristics of</w:t>
-      </w:r>
-      <w:r>
-        <w:t xml:space="preserve"> </w:t>
-      </w:r>
-      <w:r>
-        <w:t xml:space="preserve">L</w:t>
-      </w:r>
-      <w:r>
-        <w:t xml:space="preserve">2 speech.</w:t>
-      </w:r>
-      <w:r>
         <w:t xml:space="preserve"> </w:t>
       </w:r>
       <w:r>
@@ -5170,6 +5233,134 @@
           <w:iCs/>
           <w:i/>
         </w:rPr>
+        <w:t xml:space="preserve">Spanish</w:t>
+      </w:r>
+      <w:r>
+        <w:rPr>
+          <w:iCs/>
+          <w:i/>
+        </w:rPr>
+        <w:t xml:space="preserve"> </w:t>
+      </w:r>
+      <w:r>
+        <w:rPr>
+          <w:iCs/>
+          <w:i/>
+        </w:rPr>
+        <w:t xml:space="preserve">pronunciation</w:t>
+      </w:r>
+      <w:r>
+        <w:t xml:space="preserve"> </w:t>
+      </w:r>
+      <w:r>
+        <w:t xml:space="preserve">(pp. 1–13). Routledge.</w:t>
+      </w:r>
+    </w:p>
+    <w:bookmarkEnd w:id="82"/>
+    <w:bookmarkStart w:id="83" w:name="ref-trimble2013acquiring"/>
+    <w:p>
+      <w:pPr>
+        <w:pStyle w:val="Literaturverzeichnis"/>
+      </w:pPr>
+      <w:r>
+        <w:t xml:space="preserve">Trimble, J. C. (2013a).</w:t>
+      </w:r>
+      <w:r>
+        <w:t xml:space="preserve"> </w:t>
+      </w:r>
+      <w:r>
+        <w:rPr>
+          <w:iCs/>
+          <w:i/>
+        </w:rPr>
+        <w:t xml:space="preserve">Acquiring variable L2 spanish intonation in a study abroad context</w:t>
+      </w:r>
+      <w:r>
+        <w:t xml:space="preserve"> </w:t>
+      </w:r>
+      <w:r>
+        <w:t xml:space="preserve">(PhD thesis). University of Minnesota.</w:t>
+      </w:r>
+    </w:p>
+    <w:bookmarkEnd w:id="83"/>
+    <w:bookmarkStart w:id="84" w:name="ref-trimble2013perceiving"/>
+    <w:p>
+      <w:pPr>
+        <w:pStyle w:val="Literaturverzeichnis"/>
+      </w:pPr>
+      <w:r>
+        <w:t xml:space="preserve">Trimble, J. C. (2013b). Perceiving intonational cues in a foreign language:</w:t>
+      </w:r>
+      <w:r>
+        <w:t xml:space="preserve"> </w:t>
+      </w:r>
+      <w:r>
+        <w:t xml:space="preserve">P</w:t>
+      </w:r>
+      <w:r>
+        <w:t xml:space="preserve">erception of sentence type in two dialects of</w:t>
+      </w:r>
+      <w:r>
+        <w:t xml:space="preserve"> </w:t>
+      </w:r>
+      <w:r>
+        <w:t xml:space="preserve">S</w:t>
+      </w:r>
+      <w:r>
+        <w:t xml:space="preserve">panish. In C. Howe (Ed.),</w:t>
+      </w:r>
+      <w:r>
+        <w:t xml:space="preserve"> </w:t>
+      </w:r>
+      <w:r>
+        <w:rPr>
+          <w:iCs/>
+          <w:i/>
+        </w:rPr>
+        <w:t xml:space="preserve">Selected proceedings of the 15th hispanic linguistics symposium</w:t>
+      </w:r>
+      <w:r>
+        <w:t xml:space="preserve"> </w:t>
+      </w:r>
+      <w:r>
+        <w:t xml:space="preserve">(pp. 78–92). Somerville, MA: Cascadilla Proceedings Project.</w:t>
+      </w:r>
+    </w:p>
+    <w:bookmarkEnd w:id="84"/>
+    <w:bookmarkStart w:id="86" w:name="ref-trofimovich2006learning"/>
+    <w:p>
+      <w:pPr>
+        <w:pStyle w:val="Literaturverzeichnis"/>
+      </w:pPr>
+      <w:r>
+        <w:t xml:space="preserve">Trofimovich, P., &amp; Baker, W. (2006). Learning second language suprasegmentals: Effect of</w:t>
+      </w:r>
+      <w:r>
+        <w:t xml:space="preserve"> </w:t>
+      </w:r>
+      <w:r>
+        <w:t xml:space="preserve">L</w:t>
+      </w:r>
+      <w:r>
+        <w:t xml:space="preserve">2 experience on prosody and fluency characteristics of</w:t>
+      </w:r>
+      <w:r>
+        <w:t xml:space="preserve"> </w:t>
+      </w:r>
+      <w:r>
+        <w:t xml:space="preserve">L</w:t>
+      </w:r>
+      <w:r>
+        <w:t xml:space="preserve">2 speech.</w:t>
+      </w:r>
+      <w:r>
+        <w:t xml:space="preserve"> </w:t>
+      </w:r>
+      <w:r>
+        <w:rPr>
+          <w:iCs/>
+          <w:i/>
+        </w:rPr>
         <w:t xml:space="preserve">Studies in Second Language Acquisition</w:t>
       </w:r>
       <w:r>
@@ -5178,7 +5369,7 @@
       <w:r>
         <w:t xml:space="preserve"> </w:t>
       </w:r>
-      <w:hyperlink r:id="rId81">
+      <w:hyperlink r:id="rId85">
         <w:r>
           <w:rPr>
             <w:rStyle w:val="Hyperlink"/>
@@ -5187,8 +5378,8 @@
         </w:r>
       </w:hyperlink>
     </w:p>
-    <w:bookmarkEnd w:id="82"/>
-    <w:bookmarkEnd w:id="83"/>
+    <w:bookmarkEnd w:id="86"/>
+    <w:bookmarkEnd w:id="87"/>
     <w:p>
       <w:pPr>
         <w:pStyle w:val="h1-pagebreak"/>
@@ -5197,8 +5388,8 @@
         <w:t xml:space="preserve">Appendix</w:t>
       </w:r>
     </w:p>
-    <w:bookmarkEnd w:id="84"/>
-    <w:bookmarkStart w:id="90" w:name="on-line-supplementary-material"/>
+    <w:bookmarkEnd w:id="88"/>
+    <w:bookmarkStart w:id="94" w:name="on-line-supplementary-material"/>
     <w:p>
       <w:pPr>
         <w:pStyle w:val="berschrift1"/>
@@ -5207,7 +5398,7 @@
         <w:t xml:space="preserve">On-line supplementary material</w:t>
       </w:r>
     </w:p>
-    <w:bookmarkStart w:id="85" w:name="drift-diffusion-models"/>
+    <w:bookmarkStart w:id="89" w:name="drift-diffusion-models"/>
     <w:p>
       <w:pPr>
         <w:pStyle w:val="berschrift2"/>
@@ -5221,8 +5412,8 @@
         <w:br w:type="page"/>
       </w:r>
     </w:p>
-    <w:bookmarkEnd w:id="85"/>
-    <w:bookmarkStart w:id="88" w:name="supplementary-analyses"/>
+    <w:bookmarkEnd w:id="89"/>
+    <w:bookmarkStart w:id="92" w:name="supplementary-analyses"/>
     <w:p>
       <w:pPr>
         <w:pStyle w:val="berschrift2"/>
@@ -5265,7 +5456,7 @@
                     </pic:cNvPicPr>
                   </pic:nvPicPr>
                   <pic:blipFill>
-                    <a:blip r:embed="rId86"/>
+                    <a:blip r:embed="rId90"/>
                     <a:stretch>
                       <a:fillRect/>
                     </a:stretch>
@@ -5354,7 +5545,7 @@
                     </pic:cNvPicPr>
                   </pic:nvPicPr>
                   <pic:blipFill>
-                    <a:blip r:embed="rId87"/>
+                    <a:blip r:embed="rId91"/>
                     <a:stretch>
                       <a:fillRect/>
                     </a:stretch>
@@ -5414,8 +5605,8 @@
         <w:br w:type="page"/>
       </w:r>
     </w:p>
-    <w:bookmarkEnd w:id="88"/>
-    <w:bookmarkStart w:id="89" w:name="reproducibility-information"/>
+    <w:bookmarkEnd w:id="92"/>
+    <w:bookmarkStart w:id="93" w:name="reproducibility-information"/>
     <w:p>
       <w:pPr>
         <w:pStyle w:val="berschrift2"/>
@@ -6946,8 +7137,8 @@
         <w:t xml:space="preserve">zoo                    1.8-9 2021-03-09</w:t>
       </w:r>
     </w:p>
-    <w:bookmarkEnd w:id="89"/>
-    <w:bookmarkEnd w:id="90"/>
+    <w:bookmarkEnd w:id="93"/>
+    <w:bookmarkEnd w:id="94"/>
     <w:sectPr>
       <w:headerReference r:id="rId10" w:type="even"/>
       <w:headerReference r:id="rId9" w:type="default"/>

</xml_diff>

<commit_message>
intro updates, add refs
</commit_message>
<xml_diff>
--- a/docs/manuscript/main.docx
+++ b/docs/manuscript/main.docx
@@ -1090,10 +1090,34 @@
         <w:t xml:space="preserve"> </w:t>
       </w:r>
       <w:r>
-        <w:t xml:space="preserve">Learner difficulties are generally ascribed to L1 transfer, and models of L2 phonology focus on the speech segment (i.e., PAM-L2, SLMr, L2LP, though CF trofimovich paper extending SLM)</w:t>
-      </w:r>
-      <w:r>
-        <w:t xml:space="preserve"> </w:t>
+        <w:t xml:space="preserve">Learner difficulties tend to be ascribed to L1 transfer, and models of L2 phonology focus on the speech segment, as in the Speech Learning Model revised</w:t>
+      </w:r>
+      <w:r>
+        <w:t xml:space="preserve"> </w:t>
+      </w:r>
+      <w:r>
+        <w:t xml:space="preserve">(Flege &amp; Bohn, 2021)</w:t>
+      </w:r>
+      <w:r>
+        <w:t xml:space="preserve">, or contrasts between segments, i.e., PAM-L2, L2LP</w:t>
+      </w:r>
+      <w:r>
+        <w:t xml:space="preserve"> </w:t>
+      </w:r>
+      <w:r>
+        <w:t xml:space="preserve">(Best &amp; Tyler, 2007; Van Leussen &amp; Escudero, 2015, respectively)</w:t>
+      </w:r>
+      <w:r>
+        <w:t xml:space="preserve">, though some researchers have considered how these models account for suprasegmental phenomenon</w:t>
+      </w:r>
+      <w:r>
+        <w:t xml:space="preserve"> </w:t>
+      </w:r>
+      <w:r>
+        <w:t xml:space="preserve">(See Trofimovich &amp; Baker, 2006)</w:t>
+      </w:r>
+      <w:r>
+        <w:t xml:space="preserve">.</w:t>
       </w:r>
       <w:r>
         <w:t xml:space="preserve"> </w:t>
@@ -3750,7 +3774,7 @@
       </w:r>
     </w:p>
     <w:bookmarkEnd w:id="36"/>
-    <w:bookmarkStart w:id="88" w:name="references"/>
+    <w:bookmarkStart w:id="92" w:name="references"/>
     <w:p>
       <w:pPr>
         <w:pStyle w:val="berschrift1"/>
@@ -3759,7 +3783,7 @@
         <w:t xml:space="preserve">References</w:t>
       </w:r>
     </w:p>
-    <w:bookmarkStart w:id="87" w:name="refs"/>
+    <w:bookmarkStart w:id="91" w:name="refs"/>
     <w:bookmarkStart w:id="38" w:name="ref-astruc2016cost"/>
     <w:p>
       <w:pPr>
@@ -3941,12 +3965,82 @@
       </w:hyperlink>
     </w:p>
     <w:bookmarkEnd w:id="41"/>
-    <w:bookmarkStart w:id="42" w:name="ref-bishop2016individual"/>
+    <w:bookmarkStart w:id="42" w:name="ref-Best2007"/>
     <w:p>
       <w:pPr>
         <w:pStyle w:val="Literaturverzeichnis"/>
       </w:pPr>
       <w:r>
+        <w:t xml:space="preserve">Best, C. T., &amp; Tyler, M. D. (2007). Nonnative and second-language speech perception:</w:t>
+      </w:r>
+      <w:r>
+        <w:t xml:space="preserve"> </w:t>
+      </w:r>
+      <w:r>
+        <w:t xml:space="preserve">C</w:t>
+      </w:r>
+      <w:r>
+        <w:t xml:space="preserve">ommonalities and complementarities. In O.-S. Bohn &amp; M. J. Munro (Eds.),</w:t>
+      </w:r>
+      <w:r>
+        <w:t xml:space="preserve"> </w:t>
+      </w:r>
+      <w:r>
+        <w:rPr>
+          <w:iCs/>
+          <w:i/>
+        </w:rPr>
+        <w:t xml:space="preserve">Language experience in second language speech learning:</w:t>
+      </w:r>
+      <w:r>
+        <w:rPr>
+          <w:iCs/>
+          <w:i/>
+        </w:rPr>
+        <w:t xml:space="preserve"> </w:t>
+      </w:r>
+      <w:r>
+        <w:rPr>
+          <w:iCs/>
+          <w:i/>
+        </w:rPr>
+        <w:t xml:space="preserve">I</w:t>
+      </w:r>
+      <w:r>
+        <w:rPr>
+          <w:iCs/>
+          <w:i/>
+        </w:rPr>
+        <w:t xml:space="preserve">n honor of</w:t>
+      </w:r>
+      <w:r>
+        <w:rPr>
+          <w:iCs/>
+          <w:i/>
+        </w:rPr>
+        <w:t xml:space="preserve"> </w:t>
+      </w:r>
+      <w:r>
+        <w:rPr>
+          <w:iCs/>
+          <w:i/>
+        </w:rPr>
+        <w:t xml:space="preserve">James Emil Flege</w:t>
+      </w:r>
+      <w:r>
+        <w:t xml:space="preserve"> </w:t>
+      </w:r>
+      <w:r>
+        <w:t xml:space="preserve">(pp. 13–34). Amsterdam, The Netherlands: John Benjamins.</w:t>
+      </w:r>
+    </w:p>
+    <w:bookmarkEnd w:id="42"/>
+    <w:bookmarkStart w:id="43" w:name="ref-bishop2016individual"/>
+    <w:p>
+      <w:pPr>
+        <w:pStyle w:val="Literaturverzeichnis"/>
+      </w:pPr>
+      <w:r>
         <w:t xml:space="preserve">Bishop, J., &amp; Kuo, G. (2016). Do "autistic-like"" personality traits predict prosody perception?</w:t>
       </w:r>
       <w:r>
@@ -3960,8 +4054,8 @@
         <w:t xml:space="preserve">Talk presented at LabPhon15 satellite workshop on personality in speech perception and production, ithaca, NY.</w:t>
       </w:r>
     </w:p>
-    <w:bookmarkEnd w:id="42"/>
-    <w:bookmarkStart w:id="44" w:name="ref-bustin_2020"/>
+    <w:bookmarkEnd w:id="43"/>
+    <w:bookmarkStart w:id="45" w:name="ref-bustin_2020"/>
     <w:p>
       <w:pPr>
         <w:pStyle w:val="Literaturverzeichnis"/>
@@ -4018,7 +4112,7 @@
       <w:r>
         <w:t xml:space="preserve"> </w:t>
       </w:r>
-      <w:hyperlink r:id="rId43">
+      <w:hyperlink r:id="rId44">
         <w:r>
           <w:rPr>
             <w:rStyle w:val="Hyperlink"/>
@@ -4027,8 +4121,8 @@
         </w:r>
       </w:hyperlink>
     </w:p>
-    <w:bookmarkEnd w:id="44"/>
-    <w:bookmarkStart w:id="46" w:name="ref-R_brms_a"/>
+    <w:bookmarkEnd w:id="45"/>
+    <w:bookmarkStart w:id="47" w:name="ref-R_brms_a"/>
     <w:p>
       <w:pPr>
         <w:pStyle w:val="Literaturverzeichnis"/>
@@ -4107,7 +4201,7 @@
       <w:r>
         <w:t xml:space="preserve"> </w:t>
       </w:r>
-      <w:hyperlink r:id="rId45">
+      <w:hyperlink r:id="rId46">
         <w:r>
           <w:rPr>
             <w:rStyle w:val="Hyperlink"/>
@@ -4116,8 +4210,8 @@
         </w:r>
       </w:hyperlink>
     </w:p>
-    <w:bookmarkEnd w:id="46"/>
-    <w:bookmarkStart w:id="48" w:name="ref-R_brms_b"/>
+    <w:bookmarkEnd w:id="47"/>
+    <w:bookmarkStart w:id="49" w:name="ref-R_brms_b"/>
     <w:p>
       <w:pPr>
         <w:pStyle w:val="Literaturverzeichnis"/>
@@ -4163,7 +4257,7 @@
       <w:r>
         <w:t xml:space="preserve"> </w:t>
       </w:r>
-      <w:hyperlink r:id="rId47">
+      <w:hyperlink r:id="rId48">
         <w:r>
           <w:rPr>
             <w:rStyle w:val="Hyperlink"/>
@@ -4172,8 +4266,8 @@
         </w:r>
       </w:hyperlink>
     </w:p>
-    <w:bookmarkEnd w:id="48"/>
-    <w:bookmarkStart w:id="50" w:name="ref-cain2004individual"/>
+    <w:bookmarkEnd w:id="49"/>
+    <w:bookmarkStart w:id="51" w:name="ref-cain2004individual"/>
     <w:p>
       <w:pPr>
         <w:pStyle w:val="Literaturverzeichnis"/>
@@ -4219,7 +4313,7 @@
       <w:r>
         <w:t xml:space="preserve"> </w:t>
       </w:r>
-      <w:hyperlink r:id="rId49">
+      <w:hyperlink r:id="rId50">
         <w:r>
           <w:rPr>
             <w:rStyle w:val="Hyperlink"/>
@@ -4228,8 +4322,8 @@
         </w:r>
       </w:hyperlink>
     </w:p>
-    <w:bookmarkEnd w:id="50"/>
-    <w:bookmarkStart w:id="52" w:name="ref-carruthers2009we"/>
+    <w:bookmarkEnd w:id="51"/>
+    <w:bookmarkStart w:id="53" w:name="ref-carruthers2009we"/>
     <w:p>
       <w:pPr>
         <w:pStyle w:val="Literaturverzeichnis"/>
@@ -4266,7 +4360,7 @@
       <w:r>
         <w:t xml:space="preserve"> </w:t>
       </w:r>
-      <w:hyperlink r:id="rId51">
+      <w:hyperlink r:id="rId52">
         <w:r>
           <w:rPr>
             <w:rStyle w:val="Hyperlink"/>
@@ -4275,8 +4369,8 @@
         </w:r>
       </w:hyperlink>
     </w:p>
-    <w:bookmarkEnd w:id="52"/>
-    <w:bookmarkStart w:id="54" w:name="ref-degen2016availability"/>
+    <w:bookmarkEnd w:id="53"/>
+    <w:bookmarkStart w:id="55" w:name="ref-degen2016availability"/>
     <w:p>
       <w:pPr>
         <w:pStyle w:val="Literaturverzeichnis"/>
@@ -4325,7 +4419,7 @@
       <w:r>
         <w:t xml:space="preserve"> </w:t>
       </w:r>
-      <w:hyperlink r:id="rId53">
+      <w:hyperlink r:id="rId54">
         <w:r>
           <w:rPr>
             <w:rStyle w:val="Hyperlink"/>
@@ -4334,8 +4428,8 @@
         </w:r>
       </w:hyperlink>
     </w:p>
-    <w:bookmarkEnd w:id="54"/>
-    <w:bookmarkStart w:id="55" w:name="ref-sp_pronunciation_ch08"/>
+    <w:bookmarkEnd w:id="55"/>
+    <w:bookmarkStart w:id="56" w:name="ref-sp_pronunciation_ch08"/>
     <w:p>
       <w:pPr>
         <w:pStyle w:val="Literaturverzeichnis"/>
@@ -4397,8 +4491,8 @@
         <w:t xml:space="preserve">(pp. 162–197). Routledge.</w:t>
       </w:r>
     </w:p>
-    <w:bookmarkEnd w:id="55"/>
-    <w:bookmarkStart w:id="57" w:name="ref-esteve2016role"/>
+    <w:bookmarkEnd w:id="56"/>
+    <w:bookmarkStart w:id="58" w:name="ref-esteve2016role"/>
     <w:p>
       <w:pPr>
         <w:pStyle w:val="Literaturverzeichnis"/>
@@ -4422,7 +4516,7 @@
       <w:r>
         <w:t xml:space="preserve"> </w:t>
       </w:r>
-      <w:hyperlink r:id="rId56">
+      <w:hyperlink r:id="rId57">
         <w:r>
           <w:rPr>
             <w:rStyle w:val="Hyperlink"/>
@@ -4431,8 +4525,8 @@
         </w:r>
       </w:hyperlink>
     </w:p>
-    <w:bookmarkEnd w:id="57"/>
-    <w:bookmarkStart w:id="59" w:name="ref-esteve2020empathy"/>
+    <w:bookmarkEnd w:id="58"/>
+    <w:bookmarkStart w:id="60" w:name="ref-esteve2020empathy"/>
     <w:p>
       <w:pPr>
         <w:pStyle w:val="Literaturverzeichnis"/>
@@ -4456,7 +4550,7 @@
       <w:r>
         <w:t xml:space="preserve"> </w:t>
       </w:r>
-      <w:hyperlink r:id="rId58">
+      <w:hyperlink r:id="rId59">
         <w:r>
           <w:rPr>
             <w:rStyle w:val="Hyperlink"/>
@@ -4465,13 +4559,36 @@
         </w:r>
       </w:hyperlink>
     </w:p>
-    <w:bookmarkEnd w:id="59"/>
-    <w:bookmarkStart w:id="61" w:name="ref-frith2003development"/>
+    <w:bookmarkEnd w:id="60"/>
+    <w:bookmarkStart w:id="61" w:name="ref-flege2021revised"/>
     <w:p>
       <w:pPr>
         <w:pStyle w:val="Literaturverzeichnis"/>
       </w:pPr>
       <w:r>
+        <w:t xml:space="preserve">Flege, J. E., &amp; Bohn, O.-S. (2021). The revised speech learning model (SLM-r).</w:t>
+      </w:r>
+      <w:r>
+        <w:t xml:space="preserve"> </w:t>
+      </w:r>
+      <w:r>
+        <w:rPr>
+          <w:iCs/>
+          <w:i/>
+        </w:rPr>
+        <w:t xml:space="preserve">Second Language Speech Learning: Theoretical and Empirical Progress</w:t>
+      </w:r>
+      <w:r>
+        <w:t xml:space="preserve">, 3–83.</w:t>
+      </w:r>
+    </w:p>
+    <w:bookmarkEnd w:id="61"/>
+    <w:bookmarkStart w:id="63" w:name="ref-frith2003development"/>
+    <w:p>
+      <w:pPr>
+        <w:pStyle w:val="Literaturverzeichnis"/>
+      </w:pPr>
+      <w:r>
         <w:t xml:space="preserve">Frith, U., &amp; Frith, C. D. (2003). Development and neurophysiology of mentalizing.</w:t>
       </w:r>
       <w:r>
@@ -4503,7 +4620,7 @@
       <w:r>
         <w:t xml:space="preserve"> </w:t>
       </w:r>
-      <w:hyperlink r:id="rId60">
+      <w:hyperlink r:id="rId62">
         <w:r>
           <w:rPr>
             <w:rStyle w:val="Hyperlink"/>
@@ -4512,8 +4629,8 @@
         </w:r>
       </w:hyperlink>
     </w:p>
-    <w:bookmarkEnd w:id="61"/>
-    <w:bookmarkStart w:id="63" w:name="ref-Gelman_2017"/>
+    <w:bookmarkEnd w:id="63"/>
+    <w:bookmarkStart w:id="65" w:name="ref-Gelman_2017"/>
     <w:p>
       <w:pPr>
         <w:pStyle w:val="Literaturverzeichnis"/>
@@ -4550,7 +4667,7 @@
       <w:r>
         <w:t xml:space="preserve"> </w:t>
       </w:r>
-      <w:hyperlink r:id="rId62">
+      <w:hyperlink r:id="rId64">
         <w:r>
           <w:rPr>
             <w:rStyle w:val="Hyperlink"/>
@@ -4559,8 +4676,8 @@
         </w:r>
       </w:hyperlink>
     </w:p>
-    <w:bookmarkEnd w:id="63"/>
-    <w:bookmarkStart w:id="64" w:name="ref-henriksen2016intonational"/>
+    <w:bookmarkEnd w:id="65"/>
+    <w:bookmarkStart w:id="66" w:name="ref-henriksen2016intonational"/>
     <w:p>
       <w:pPr>
         <w:pStyle w:val="Literaturverzeichnis"/>
@@ -4670,8 +4787,8 @@
         </w:r>
       </w:hyperlink>
     </w:p>
-    <w:bookmarkEnd w:id="64"/>
-    <w:bookmarkStart w:id="66" w:name="ref-izura2014lextale"/>
+    <w:bookmarkEnd w:id="66"/>
+    <w:bookmarkStart w:id="68" w:name="ref-izura2014lextale"/>
     <w:p>
       <w:pPr>
         <w:pStyle w:val="Literaturverzeichnis"/>
@@ -4740,7 +4857,7 @@
       <w:r>
         <w:t xml:space="preserve"> </w:t>
       </w:r>
-      <w:hyperlink r:id="rId65">
+      <w:hyperlink r:id="rId67">
         <w:r>
           <w:rPr>
             <w:rStyle w:val="Hyperlink"/>
@@ -4749,8 +4866,8 @@
         </w:r>
       </w:hyperlink>
     </w:p>
-    <w:bookmarkEnd w:id="66"/>
-    <w:bookmarkStart w:id="67" w:name="ref-kruschke2018rejecting"/>
+    <w:bookmarkEnd w:id="68"/>
+    <w:bookmarkStart w:id="69" w:name="ref-kruschke2018rejecting"/>
     <w:p>
       <w:pPr>
         <w:pStyle w:val="Literaturverzeichnis"/>
@@ -4785,8 +4902,8 @@
         <w:t xml:space="preserve">(2), 270–280.</w:t>
       </w:r>
     </w:p>
-    <w:bookmarkEnd w:id="67"/>
-    <w:bookmarkStart w:id="69" w:name="ref-kvavik1974theories"/>
+    <w:bookmarkEnd w:id="69"/>
+    <w:bookmarkStart w:id="71" w:name="ref-kvavik1974theories"/>
     <w:p>
       <w:pPr>
         <w:pStyle w:val="Literaturverzeichnis"/>
@@ -4823,7 +4940,7 @@
       <w:r>
         <w:t xml:space="preserve"> </w:t>
       </w:r>
-      <w:hyperlink r:id="rId68">
+      <w:hyperlink r:id="rId70">
         <w:r>
           <w:rPr>
             <w:rStyle w:val="Hyperlink"/>
@@ -4832,8 +4949,8 @@
         </w:r>
       </w:hyperlink>
     </w:p>
-    <w:bookmarkEnd w:id="69"/>
-    <w:bookmarkStart w:id="71" w:name="ref-lemhofer2012introducing"/>
+    <w:bookmarkEnd w:id="71"/>
+    <w:bookmarkStart w:id="73" w:name="ref-lemhofer2012introducing"/>
     <w:p>
       <w:pPr>
         <w:pStyle w:val="Literaturverzeichnis"/>
@@ -4879,7 +4996,7 @@
       <w:r>
         <w:t xml:space="preserve"> </w:t>
       </w:r>
-      <w:hyperlink r:id="rId70">
+      <w:hyperlink r:id="rId72">
         <w:r>
           <w:rPr>
             <w:rStyle w:val="Hyperlink"/>
@@ -4888,8 +5005,8 @@
         </w:r>
       </w:hyperlink>
     </w:p>
-    <w:bookmarkEnd w:id="71"/>
-    <w:bookmarkStart w:id="73" w:name="ref-nieuwland2010incrementality"/>
+    <w:bookmarkEnd w:id="73"/>
+    <w:bookmarkStart w:id="75" w:name="ref-nieuwland2010incrementality"/>
     <w:p>
       <w:pPr>
         <w:pStyle w:val="Literaturverzeichnis"/>
@@ -4935,7 +5052,7 @@
       <w:r>
         <w:t xml:space="preserve"> </w:t>
       </w:r>
-      <w:hyperlink r:id="rId72">
+      <w:hyperlink r:id="rId74">
         <w:r>
           <w:rPr>
             <w:rStyle w:val="Hyperlink"/>
@@ -4944,8 +5061,8 @@
         </w:r>
       </w:hyperlink>
     </w:p>
-    <w:bookmarkEnd w:id="73"/>
-    <w:bookmarkStart w:id="75" w:name="ref-orrico2020individual"/>
+    <w:bookmarkEnd w:id="75"/>
+    <w:bookmarkStart w:id="77" w:name="ref-orrico2020individual"/>
     <w:p>
       <w:pPr>
         <w:pStyle w:val="Literaturverzeichnis"/>
@@ -4982,7 +5099,7 @@
       <w:r>
         <w:t xml:space="preserve"> </w:t>
       </w:r>
-      <w:hyperlink r:id="rId74">
+      <w:hyperlink r:id="rId76">
         <w:r>
           <w:rPr>
             <w:rStyle w:val="Hyperlink"/>
@@ -4991,8 +5108,8 @@
         </w:r>
       </w:hyperlink>
     </w:p>
-    <w:bookmarkEnd w:id="75"/>
-    <w:bookmarkStart w:id="76" w:name="ref-Peirce:2019"/>
+    <w:bookmarkEnd w:id="77"/>
+    <w:bookmarkStart w:id="78" w:name="ref-Peirce:2019"/>
     <w:p>
       <w:pPr>
         <w:pStyle w:val="Literaturverzeichnis"/>
@@ -5036,8 +5153,8 @@
         <w:t xml:space="preserve">(1), 195–203.</w:t>
       </w:r>
     </w:p>
-    <w:bookmarkEnd w:id="76"/>
-    <w:bookmarkStart w:id="78" w:name="ref-plonsky2014big"/>
+    <w:bookmarkEnd w:id="78"/>
+    <w:bookmarkStart w:id="80" w:name="ref-plonsky2014big"/>
     <w:p>
       <w:pPr>
         <w:pStyle w:val="Literaturverzeichnis"/>
@@ -5092,7 +5209,7 @@
       <w:r>
         <w:t xml:space="preserve"> </w:t>
       </w:r>
-      <w:hyperlink r:id="rId77">
+      <w:hyperlink r:id="rId79">
         <w:r>
           <w:rPr>
             <w:rStyle w:val="Hyperlink"/>
@@ -5101,8 +5218,8 @@
         </w:r>
       </w:hyperlink>
     </w:p>
-    <w:bookmarkEnd w:id="78"/>
-    <w:bookmarkStart w:id="80" w:name="ref-portes2014dialogical"/>
+    <w:bookmarkEnd w:id="80"/>
+    <w:bookmarkStart w:id="82" w:name="ref-portes2014dialogical"/>
     <w:p>
       <w:pPr>
         <w:pStyle w:val="Literaturverzeichnis"/>
@@ -5157,7 +5274,7 @@
       <w:r>
         <w:t xml:space="preserve"> </w:t>
       </w:r>
-      <w:hyperlink r:id="rId79">
+      <w:hyperlink r:id="rId81">
         <w:r>
           <w:rPr>
             <w:rStyle w:val="Hyperlink"/>
@@ -5166,8 +5283,8 @@
         </w:r>
       </w:hyperlink>
     </w:p>
-    <w:bookmarkEnd w:id="80"/>
-    <w:bookmarkStart w:id="81" w:name="ref-prieto2015intonational"/>
+    <w:bookmarkEnd w:id="82"/>
+    <w:bookmarkStart w:id="83" w:name="ref-prieto2015intonational"/>
     <w:p>
       <w:pPr>
         <w:pStyle w:val="Literaturverzeichnis"/>
@@ -5202,8 +5319,8 @@
         <w:t xml:space="preserve">(4), 371–381.</w:t>
       </w:r>
     </w:p>
-    <w:bookmarkEnd w:id="81"/>
-    <w:bookmarkStart w:id="82" w:name="ref-sp_pronunciation_ch00"/>
+    <w:bookmarkEnd w:id="83"/>
+    <w:bookmarkStart w:id="84" w:name="ref-sp_pronunciation_ch00"/>
     <w:p>
       <w:pPr>
         <w:pStyle w:val="Literaturverzeichnis"/>
@@ -5256,8 +5373,8 @@
         <w:t xml:space="preserve">(pp. 1–13). Routledge.</w:t>
       </w:r>
     </w:p>
-    <w:bookmarkEnd w:id="82"/>
-    <w:bookmarkStart w:id="83" w:name="ref-trimble2013acquiring"/>
+    <w:bookmarkEnd w:id="84"/>
+    <w:bookmarkStart w:id="85" w:name="ref-trimble2013acquiring"/>
     <w:p>
       <w:pPr>
         <w:pStyle w:val="Literaturverzeichnis"/>
@@ -5282,8 +5399,8 @@
         <w:t xml:space="preserve">(PhD thesis). University of Minnesota.</w:t>
       </w:r>
     </w:p>
-    <w:bookmarkEnd w:id="83"/>
-    <w:bookmarkStart w:id="84" w:name="ref-trimble2013perceiving"/>
+    <w:bookmarkEnd w:id="85"/>
+    <w:bookmarkStart w:id="86" w:name="ref-trimble2013perceiving"/>
     <w:p>
       <w:pPr>
         <w:pStyle w:val="Literaturverzeichnis"/>
@@ -5326,8 +5443,8 @@
         <w:t xml:space="preserve">(pp. 78–92). Somerville, MA: Cascadilla Proceedings Project.</w:t>
       </w:r>
     </w:p>
-    <w:bookmarkEnd w:id="84"/>
-    <w:bookmarkStart w:id="86" w:name="ref-trofimovich2006learning"/>
+    <w:bookmarkEnd w:id="86"/>
+    <w:bookmarkStart w:id="88" w:name="ref-trofimovich2006learning"/>
     <w:p>
       <w:pPr>
         <w:pStyle w:val="Literaturverzeichnis"/>
@@ -5369,7 +5486,7 @@
       <w:r>
         <w:t xml:space="preserve"> </w:t>
       </w:r>
-      <w:hyperlink r:id="rId85">
+      <w:hyperlink r:id="rId87">
         <w:r>
           <w:rPr>
             <w:rStyle w:val="Hyperlink"/>
@@ -5378,8 +5495,76 @@
         </w:r>
       </w:hyperlink>
     </w:p>
-    <w:bookmarkEnd w:id="86"/>
-    <w:bookmarkEnd w:id="87"/>
+    <w:bookmarkEnd w:id="88"/>
+    <w:bookmarkStart w:id="90" w:name="ref-VanLeussen2015"/>
+    <w:p>
+      <w:pPr>
+        <w:pStyle w:val="Literaturverzeichnis"/>
+      </w:pPr>
+      <w:r>
+        <w:t xml:space="preserve">Van Leussen, J.-W., &amp; Escudero, P. (2015). Learning to perceive and recognize a second language:</w:t>
+      </w:r>
+      <w:r>
+        <w:t xml:space="preserve"> </w:t>
+      </w:r>
+      <w:r>
+        <w:t xml:space="preserve">T</w:t>
+      </w:r>
+      <w:r>
+        <w:t xml:space="preserve">he</w:t>
+      </w:r>
+      <w:r>
+        <w:t xml:space="preserve"> </w:t>
+      </w:r>
+      <w:r>
+        <w:t xml:space="preserve">L2LP</w:t>
+      </w:r>
+      <w:r>
+        <w:t xml:space="preserve"> </w:t>
+      </w:r>
+      <w:r>
+        <w:t xml:space="preserve">model revised.</w:t>
+      </w:r>
+      <w:r>
+        <w:t xml:space="preserve"> </w:t>
+      </w:r>
+      <w:r>
+        <w:rPr>
+          <w:iCs/>
+          <w:i/>
+        </w:rPr>
+        <w:t xml:space="preserve">Frontiers in Psychology</w:t>
+      </w:r>
+      <w:r>
+        <w:t xml:space="preserve">,</w:t>
+      </w:r>
+      <w:r>
+        <w:t xml:space="preserve"> </w:t>
+      </w:r>
+      <w:r>
+        <w:rPr>
+          <w:iCs/>
+          <w:i/>
+        </w:rPr>
+        <w:t xml:space="preserve">6</w:t>
+      </w:r>
+      <w:r>
+        <w:t xml:space="preserve">, 6–12.</w:t>
+      </w:r>
+      <w:r>
+        <w:t xml:space="preserve"> </w:t>
+      </w:r>
+      <w:hyperlink r:id="rId89">
+        <w:r>
+          <w:rPr>
+            <w:rStyle w:val="Hyperlink"/>
+          </w:rPr>
+          <w:t xml:space="preserve">https://doi.org/10.3389/fpsyg.2015.01000</w:t>
+        </w:r>
+      </w:hyperlink>
+    </w:p>
+    <w:bookmarkEnd w:id="90"/>
+    <w:bookmarkEnd w:id="91"/>
     <w:p>
       <w:pPr>
         <w:pStyle w:val="h1-pagebreak"/>
@@ -5388,8 +5573,8 @@
         <w:t xml:space="preserve">Appendix</w:t>
       </w:r>
     </w:p>
-    <w:bookmarkEnd w:id="88"/>
-    <w:bookmarkStart w:id="94" w:name="on-line-supplementary-material"/>
+    <w:bookmarkEnd w:id="92"/>
+    <w:bookmarkStart w:id="98" w:name="on-line-supplementary-material"/>
     <w:p>
       <w:pPr>
         <w:pStyle w:val="berschrift1"/>
@@ -5398,7 +5583,7 @@
         <w:t xml:space="preserve">On-line supplementary material</w:t>
       </w:r>
     </w:p>
-    <w:bookmarkStart w:id="89" w:name="drift-diffusion-models"/>
+    <w:bookmarkStart w:id="93" w:name="drift-diffusion-models"/>
     <w:p>
       <w:pPr>
         <w:pStyle w:val="berschrift2"/>
@@ -5412,8 +5597,8 @@
         <w:br w:type="page"/>
       </w:r>
     </w:p>
-    <w:bookmarkEnd w:id="89"/>
-    <w:bookmarkStart w:id="92" w:name="supplementary-analyses"/>
+    <w:bookmarkEnd w:id="93"/>
+    <w:bookmarkStart w:id="96" w:name="supplementary-analyses"/>
     <w:p>
       <w:pPr>
         <w:pStyle w:val="berschrift2"/>
@@ -5456,7 +5641,7 @@
                     </pic:cNvPicPr>
                   </pic:nvPicPr>
                   <pic:blipFill>
-                    <a:blip r:embed="rId90"/>
+                    <a:blip r:embed="rId94"/>
                     <a:stretch>
                       <a:fillRect/>
                     </a:stretch>
@@ -5545,7 +5730,7 @@
                     </pic:cNvPicPr>
                   </pic:nvPicPr>
                   <pic:blipFill>
-                    <a:blip r:embed="rId91"/>
+                    <a:blip r:embed="rId95"/>
                     <a:stretch>
                       <a:fillRect/>
                     </a:stretch>
@@ -5605,8 +5790,8 @@
         <w:br w:type="page"/>
       </w:r>
     </w:p>
-    <w:bookmarkEnd w:id="92"/>
-    <w:bookmarkStart w:id="93" w:name="reproducibility-information"/>
+    <w:bookmarkEnd w:id="96"/>
+    <w:bookmarkStart w:id="97" w:name="reproducibility-information"/>
     <w:p>
       <w:pPr>
         <w:pStyle w:val="berschrift2"/>
@@ -7137,8 +7322,8 @@
         <w:t xml:space="preserve">zoo                    1.8-9 2021-03-09</w:t>
       </w:r>
     </w:p>
-    <w:bookmarkEnd w:id="93"/>
-    <w:bookmarkEnd w:id="94"/>
+    <w:bookmarkEnd w:id="97"/>
+    <w:bookmarkEnd w:id="98"/>
     <w:sectPr>
       <w:headerReference r:id="rId10" w:type="even"/>
       <w:headerReference r:id="rId9" w:type="default"/>

</xml_diff>

<commit_message>
add ddm model plots and simulations
</commit_message>
<xml_diff>
--- a/docs/manuscript/main.docx
+++ b/docs/manuscript/main.docx
@@ -335,7 +335,7 @@
         <w:pStyle w:val="Textkrper"/>
       </w:pPr>
       <w:r>
-        <w:t xml:space="preserve">The authors made the following contributions. Joseph V. Casillas: Conceptualization, Writing - Original Draft Preparation, Writing - Review &amp; Editing; Nicole Rodríguez: Writing - Review &amp; Editing; Juan José Garrido Pozú: Writing - Review &amp; Editing; Kyle Parrish: Writing - Review &amp; Editing; Laura Fernández Arroyo: Writing - Review &amp; Editing; Robert Esposito: Writing - Review &amp; Editing; Isabelle Chang: Writing - Review &amp; Editing; Kimberly Gómez: Writing - Review &amp; Editing; Gabriela Constantin-Dureci: Writing - Review &amp; Editing; Jiawei Shao: Writing - Review &amp; Editing; Iván Andreu: Writing - Review &amp; Editing; Katherine Taveras: Writing - Review &amp; Editing.</w:t>
+        <w:t xml:space="preserve">The authors made the following contributions. Joseph V. Casillas: Conceptualization, Writing - Original Draft Preparation, Writing - Review &amp; Editing; Nicole Rodríguez: Conceptualization, Writing - Review &amp; Editing; Juan José Garrido Pozú: Conceptualization, Writing - Review &amp; Editing; Kyle Parrish: Conceptualization, Writing - Review &amp; Editing; Laura Fernández Arroyo: Conceptualization, Writing - Review &amp; Editing; Robert Esposito: Conceptualization, Writing - Review &amp; Editing; Isabelle Chang: Conceptualization, Writing - Review &amp; Editing; Kimberly Gómez: Conceptualization, Writing - Review &amp; Editing; Gabriela Constantin-Dureci: Writing - Review &amp; Editing; Jiawei Shao: Writing - Review &amp; Editing; Iván Andreu: Writing - Review &amp; Editing; Katherine Taveras: Writing - Review &amp; Editing.</w:t>
       </w:r>
     </w:p>
     <w:p>
@@ -1144,15 +1144,7 @@
         <w:t xml:space="preserve">Acquisition of Spanish prosody</w:t>
       </w:r>
       <w:r>
-        <w:t xml:space="preserve">.</w:t>
-      </w:r>
-    </w:p>
-    <w:p>
-      <w:pPr>
-        <w:pStyle w:val="Textkrper"/>
-      </w:pPr>
-      <w:r>
-        <w:t xml:space="preserve">Spanish is extensively spoken across the world, with relatively small geolectal differences between its varieties compared to other languages, such that speakers from distinct regions can still generally understand each other.</w:t>
+        <w:t xml:space="preserve">. Spanish is extensively spoken across the world, with relatively small geolectal differences between its varieties compared to other languages, such that speakers from distinct regions can still generally understand each other.</w:t>
       </w:r>
       <w:r>
         <w:t xml:space="preserve"> </w:t>
@@ -3294,7 +3286,7 @@
     </w:p>
     <w:bookmarkEnd w:id="27"/>
     <w:bookmarkEnd w:id="28"/>
-    <w:bookmarkStart w:id="34" w:name="results"/>
+    <w:bookmarkStart w:id="36" w:name="results"/>
     <w:p>
       <w:pPr>
         <w:pStyle w:val="berschrift1"/>
@@ -3748,1868 +3740,9 @@
         <w:t xml:space="preserve">Response accuracy: Probability of a correct response as a function of empathy quotient and LexTALE score for each question type.</w:t>
       </w:r>
     </w:p>
-    <w:bookmarkEnd w:id="34"/>
-    <w:bookmarkStart w:id="35" w:name="discussion"/>
-    <w:p>
-      <w:pPr>
-        <w:pStyle w:val="berschrift1"/>
-      </w:pPr>
-      <w:r>
-        <w:t xml:space="preserve">Discussion</w:t>
-      </w:r>
-    </w:p>
-    <w:bookmarkEnd w:id="35"/>
-    <w:bookmarkStart w:id="36" w:name="conclusion"/>
-    <w:p>
-      <w:pPr>
-        <w:pStyle w:val="berschrift1"/>
-      </w:pPr>
-      <w:r>
-        <w:t xml:space="preserve">Conclusion</w:t>
-      </w:r>
-    </w:p>
-    <w:p>
-      <w:r>
-        <w:br w:type="page"/>
-      </w:r>
-    </w:p>
-    <w:bookmarkEnd w:id="36"/>
-    <w:bookmarkStart w:id="92" w:name="references"/>
-    <w:p>
-      <w:pPr>
-        <w:pStyle w:val="berschrift1"/>
-      </w:pPr>
-      <w:r>
-        <w:t xml:space="preserve">References</w:t>
-      </w:r>
-    </w:p>
-    <w:bookmarkStart w:id="91" w:name="refs"/>
-    <w:bookmarkStart w:id="38" w:name="ref-astruc2016cost"/>
-    <w:p>
-      <w:pPr>
-        <w:pStyle w:val="Literaturverzeichnis"/>
-      </w:pPr>
-      <w:r>
-        <w:t xml:space="preserve">Astruc, L., Vanrell, M. del M., &amp; Prieto, P. (2016). Cost of the action and social distance affect the selection of question intonation in</w:t>
-      </w:r>
-      <w:r>
-        <w:t xml:space="preserve"> </w:t>
-      </w:r>
-      <w:r>
-        <w:t xml:space="preserve">C</w:t>
-      </w:r>
-      <w:r>
-        <w:t xml:space="preserve">atalan. In M. E. Armstrong, N. Henriksen, &amp; M. del M. Vanrell (Eds.),</w:t>
-      </w:r>
-      <w:r>
-        <w:t xml:space="preserve"> </w:t>
-      </w:r>
-      <w:r>
-        <w:rPr>
-          <w:iCs/>
-          <w:i/>
-        </w:rPr>
-        <w:t xml:space="preserve">Intonational grammar in</w:t>
-      </w:r>
-      <w:r>
-        <w:rPr>
-          <w:iCs/>
-          <w:i/>
-        </w:rPr>
-        <w:t xml:space="preserve"> </w:t>
-      </w:r>
-      <w:r>
-        <w:rPr>
-          <w:iCs/>
-          <w:i/>
-        </w:rPr>
-        <w:t xml:space="preserve">I</w:t>
-      </w:r>
-      <w:r>
-        <w:rPr>
-          <w:iCs/>
-          <w:i/>
-        </w:rPr>
-        <w:t xml:space="preserve">bero-</w:t>
-      </w:r>
-      <w:r>
-        <w:rPr>
-          <w:iCs/>
-          <w:i/>
-        </w:rPr>
-        <w:t xml:space="preserve">R</w:t>
-      </w:r>
-      <w:r>
-        <w:rPr>
-          <w:iCs/>
-          <w:i/>
-        </w:rPr>
-        <w:t xml:space="preserve">omance:</w:t>
-      </w:r>
-      <w:r>
-        <w:rPr>
-          <w:iCs/>
-          <w:i/>
-        </w:rPr>
-        <w:t xml:space="preserve"> </w:t>
-      </w:r>
-      <w:r>
-        <w:rPr>
-          <w:iCs/>
-          <w:i/>
-        </w:rPr>
-        <w:t xml:space="preserve">A</w:t>
-      </w:r>
-      <w:r>
-        <w:rPr>
-          <w:iCs/>
-          <w:i/>
-        </w:rPr>
-        <w:t xml:space="preserve">pproaches across linguistic subfields</w:t>
-      </w:r>
-      <w:r>
-        <w:t xml:space="preserve"> </w:t>
-      </w:r>
-      <w:r>
-        <w:t xml:space="preserve">(pp. 93–113). John Benjamins Publishing Company.</w:t>
-      </w:r>
-      <w:r>
-        <w:t xml:space="preserve"> </w:t>
-      </w:r>
-      <w:hyperlink r:id="rId37">
-        <w:r>
-          <w:rPr>
-            <w:rStyle w:val="Hyperlink"/>
-          </w:rPr>
-          <w:t xml:space="preserve">https://doi.org/10.1075/ihll.6</w:t>
-        </w:r>
-      </w:hyperlink>
-    </w:p>
-    <w:bookmarkEnd w:id="38"/>
-    <w:bookmarkStart w:id="39" w:name="ref-baron2011zero"/>
-    <w:p>
-      <w:pPr>
-        <w:pStyle w:val="Literaturverzeichnis"/>
-      </w:pPr>
-      <w:r>
-        <w:t xml:space="preserve">Baron-Cohen, S. (2011).</w:t>
-      </w:r>
-      <w:r>
-        <w:t xml:space="preserve"> </w:t>
-      </w:r>
-      <w:r>
-        <w:rPr>
-          <w:iCs/>
-          <w:i/>
-        </w:rPr>
-        <w:t xml:space="preserve">Zero degree of empathy. On empathy and the origins of cruelty</w:t>
-      </w:r>
-      <w:r>
-        <w:t xml:space="preserve">. London, England: Penguin.</w:t>
-      </w:r>
-    </w:p>
-    <w:bookmarkEnd w:id="39"/>
-    <w:bookmarkStart w:id="41" w:name="ref-baron2004empathy"/>
-    <w:p>
-      <w:pPr>
-        <w:pStyle w:val="Literaturverzeichnis"/>
-      </w:pPr>
-      <w:r>
-        <w:t xml:space="preserve">Baron-Cohen, S., &amp; Wheelwright, S. (2004). The empathy quotient: An investigation of adults with</w:t>
-      </w:r>
-      <w:r>
-        <w:t xml:space="preserve"> </w:t>
-      </w:r>
-      <w:r>
-        <w:t xml:space="preserve">A</w:t>
-      </w:r>
-      <w:r>
-        <w:t xml:space="preserve">sperger syndrome or high functioning autism, and normal sex differences.</w:t>
-      </w:r>
-      <w:r>
-        <w:t xml:space="preserve"> </w:t>
-      </w:r>
-      <w:r>
-        <w:rPr>
-          <w:iCs/>
-          <w:i/>
-        </w:rPr>
-        <w:t xml:space="preserve">Journal of Autism and Developmental Disorders</w:t>
-      </w:r>
-      <w:r>
-        <w:t xml:space="preserve">,</w:t>
-      </w:r>
-      <w:r>
-        <w:t xml:space="preserve"> </w:t>
-      </w:r>
-      <w:r>
-        <w:rPr>
-          <w:iCs/>
-          <w:i/>
-        </w:rPr>
-        <w:t xml:space="preserve">34</w:t>
-      </w:r>
-      <w:r>
-        <w:t xml:space="preserve">(2), 163–175.</w:t>
-      </w:r>
-      <w:r>
-        <w:t xml:space="preserve"> </w:t>
-      </w:r>
-      <w:hyperlink r:id="rId40">
-        <w:r>
-          <w:rPr>
-            <w:rStyle w:val="Hyperlink"/>
-          </w:rPr>
-          <w:t xml:space="preserve">https://doi.org/10.1023/B:JADD.0000022607.19833.00</w:t>
-        </w:r>
-      </w:hyperlink>
-    </w:p>
-    <w:bookmarkEnd w:id="41"/>
-    <w:bookmarkStart w:id="42" w:name="ref-Best2007"/>
-    <w:p>
-      <w:pPr>
-        <w:pStyle w:val="Literaturverzeichnis"/>
-      </w:pPr>
-      <w:r>
-        <w:t xml:space="preserve">Best, C. T., &amp; Tyler, M. D. (2007). Nonnative and second-language speech perception:</w:t>
-      </w:r>
-      <w:r>
-        <w:t xml:space="preserve"> </w:t>
-      </w:r>
-      <w:r>
-        <w:t xml:space="preserve">C</w:t>
-      </w:r>
-      <w:r>
-        <w:t xml:space="preserve">ommonalities and complementarities. In O.-S. Bohn &amp; M. J. Munro (Eds.),</w:t>
-      </w:r>
-      <w:r>
-        <w:t xml:space="preserve"> </w:t>
-      </w:r>
-      <w:r>
-        <w:rPr>
-          <w:iCs/>
-          <w:i/>
-        </w:rPr>
-        <w:t xml:space="preserve">Language experience in second language speech learning:</w:t>
-      </w:r>
-      <w:r>
-        <w:rPr>
-          <w:iCs/>
-          <w:i/>
-        </w:rPr>
-        <w:t xml:space="preserve"> </w:t>
-      </w:r>
-      <w:r>
-        <w:rPr>
-          <w:iCs/>
-          <w:i/>
-        </w:rPr>
-        <w:t xml:space="preserve">I</w:t>
-      </w:r>
-      <w:r>
-        <w:rPr>
-          <w:iCs/>
-          <w:i/>
-        </w:rPr>
-        <w:t xml:space="preserve">n honor of</w:t>
-      </w:r>
-      <w:r>
-        <w:rPr>
-          <w:iCs/>
-          <w:i/>
-        </w:rPr>
-        <w:t xml:space="preserve"> </w:t>
-      </w:r>
-      <w:r>
-        <w:rPr>
-          <w:iCs/>
-          <w:i/>
-        </w:rPr>
-        <w:t xml:space="preserve">James Emil Flege</w:t>
-      </w:r>
-      <w:r>
-        <w:t xml:space="preserve"> </w:t>
-      </w:r>
-      <w:r>
-        <w:t xml:space="preserve">(pp. 13–34). Amsterdam, The Netherlands: John Benjamins.</w:t>
-      </w:r>
-    </w:p>
-    <w:bookmarkEnd w:id="42"/>
-    <w:bookmarkStart w:id="43" w:name="ref-bishop2016individual"/>
-    <w:p>
-      <w:pPr>
-        <w:pStyle w:val="Literaturverzeichnis"/>
-      </w:pPr>
-      <w:r>
-        <w:t xml:space="preserve">Bishop, J., &amp; Kuo, G. (2016). Do "autistic-like"" personality traits predict prosody perception?</w:t>
-      </w:r>
-      <w:r>
-        <w:t xml:space="preserve"> </w:t>
-      </w:r>
-      <w:r>
-        <w:rPr>
-          <w:iCs/>
-          <w:i/>
-        </w:rPr>
-        <w:t xml:space="preserve">Talk presented at LabPhon15 satellite workshop on personality in speech perception and production, ithaca, NY.</w:t>
-      </w:r>
-    </w:p>
-    <w:bookmarkEnd w:id="43"/>
-    <w:bookmarkStart w:id="45" w:name="ref-bustin_2020"/>
-    <w:p>
-      <w:pPr>
-        <w:pStyle w:val="Literaturverzeichnis"/>
-      </w:pPr>
-      <w:r>
-        <w:t xml:space="preserve">Brandl, A., González, C., &amp; Bustin, A. (2020). The development of intonation in</w:t>
-      </w:r>
-      <w:r>
-        <w:t xml:space="preserve"> </w:t>
-      </w:r>
-      <w:r>
-        <w:t xml:space="preserve">L</w:t>
-      </w:r>
-      <w:r>
-        <w:t xml:space="preserve">2</w:t>
-      </w:r>
-      <w:r>
-        <w:t xml:space="preserve"> </w:t>
-      </w:r>
-      <w:r>
-        <w:t xml:space="preserve">S</w:t>
-      </w:r>
-      <w:r>
-        <w:t xml:space="preserve">panish:</w:t>
-      </w:r>
-      <w:r>
-        <w:t xml:space="preserve"> </w:t>
-      </w:r>
-      <w:r>
-        <w:t xml:space="preserve">A</w:t>
-      </w:r>
-      <w:r>
-        <w:t xml:space="preserve"> </w:t>
-      </w:r>
-      <w:r>
-        <w:t xml:space="preserve">perceptual study. In A. Morales-Front, M. J. Ferreira, R. P. Leow, &amp; C. Sanz (Eds.),</w:t>
-      </w:r>
-      <w:r>
-        <w:t xml:space="preserve"> </w:t>
-      </w:r>
-      <w:r>
-        <w:rPr>
-          <w:iCs/>
-          <w:i/>
-        </w:rPr>
-        <w:t xml:space="preserve">Hispanic linguistics: Current issues and new directions</w:t>
-      </w:r>
-      <w:r>
-        <w:t xml:space="preserve"> </w:t>
-      </w:r>
-      <w:r>
-        <w:t xml:space="preserve">(pp. 12–31). John Benjamins Publishing Company.</w:t>
-      </w:r>
-      <w:r>
-        <w:t xml:space="preserve"> </w:t>
-      </w:r>
-      <w:hyperlink r:id="rId44">
-        <w:r>
-          <w:rPr>
-            <w:rStyle w:val="Hyperlink"/>
-          </w:rPr>
-          <w:t xml:space="preserve">https://doi.org/10.1075/ihll.26</w:t>
-        </w:r>
-      </w:hyperlink>
-    </w:p>
-    <w:bookmarkEnd w:id="45"/>
-    <w:bookmarkStart w:id="47" w:name="ref-R_brms_a"/>
-    <w:p>
-      <w:pPr>
-        <w:pStyle w:val="Literaturverzeichnis"/>
-      </w:pPr>
-      <w:r>
-        <w:t xml:space="preserve">Bürkner, P.-C. (2017).</w:t>
-      </w:r>
-      <w:r>
-        <w:t xml:space="preserve"> </w:t>
-      </w:r>
-      <w:r>
-        <w:t xml:space="preserve">brms</w:t>
-      </w:r>
-      <w:r>
-        <w:t xml:space="preserve">: An</w:t>
-      </w:r>
-      <w:r>
-        <w:t xml:space="preserve"> </w:t>
-      </w:r>
-      <w:r>
-        <w:t xml:space="preserve">R</w:t>
-      </w:r>
-      <w:r>
-        <w:t xml:space="preserve"> </w:t>
-      </w:r>
-      <w:r>
-        <w:t xml:space="preserve">package for</w:t>
-      </w:r>
-      <w:r>
-        <w:t xml:space="preserve"> </w:t>
-      </w:r>
-      <w:r>
-        <w:t xml:space="preserve">Bayesian</w:t>
-      </w:r>
-      <w:r>
-        <w:t xml:space="preserve"> </w:t>
-      </w:r>
-      <w:r>
-        <w:t xml:space="preserve">multilevel models using</w:t>
-      </w:r>
-      <w:r>
-        <w:t xml:space="preserve"> </w:t>
-      </w:r>
-      <w:r>
-        <w:t xml:space="preserve">Stan</w:t>
-      </w:r>
-      <w:r>
-        <w:t xml:space="preserve">.</w:t>
-      </w:r>
-      <w:r>
-        <w:t xml:space="preserve"> </w:t>
-      </w:r>
-      <w:r>
-        <w:rPr>
-          <w:iCs/>
-          <w:i/>
-        </w:rPr>
-        <w:t xml:space="preserve">Journal of Statistical Software</w:t>
-      </w:r>
-      <w:r>
-        <w:t xml:space="preserve">,</w:t>
-      </w:r>
-      <w:r>
-        <w:t xml:space="preserve"> </w:t>
-      </w:r>
-      <w:r>
-        <w:rPr>
-          <w:iCs/>
-          <w:i/>
-        </w:rPr>
-        <w:t xml:space="preserve">80</w:t>
-      </w:r>
-      <w:r>
-        <w:t xml:space="preserve">(1), 1–28.</w:t>
-      </w:r>
-      <w:r>
-        <w:t xml:space="preserve"> </w:t>
-      </w:r>
-      <w:hyperlink r:id="rId46">
-        <w:r>
-          <w:rPr>
-            <w:rStyle w:val="Hyperlink"/>
-          </w:rPr>
-          <w:t xml:space="preserve">https://doi.org/10.18637/jss.v080.i01</w:t>
-        </w:r>
-      </w:hyperlink>
-    </w:p>
-    <w:bookmarkEnd w:id="47"/>
-    <w:bookmarkStart w:id="49" w:name="ref-R_brms_b"/>
-    <w:p>
-      <w:pPr>
-        <w:pStyle w:val="Literaturverzeichnis"/>
-      </w:pPr>
-      <w:r>
-        <w:t xml:space="preserve">Bürkner, P.-C. (2018).</w:t>
-      </w:r>
-      <w:r>
-        <w:t xml:space="preserve"> </w:t>
-      </w:r>
-      <w:r>
-        <w:t xml:space="preserve">Advanced Bayesian Multilevel Modeling with the R Package brms</w:t>
-      </w:r>
-      <w:r>
-        <w:t xml:space="preserve">.</w:t>
-      </w:r>
-      <w:r>
-        <w:t xml:space="preserve"> </w:t>
-      </w:r>
-      <w:r>
-        <w:rPr>
-          <w:iCs/>
-          <w:i/>
-        </w:rPr>
-        <w:t xml:space="preserve">The R Journal</w:t>
-      </w:r>
-      <w:r>
-        <w:t xml:space="preserve">,</w:t>
-      </w:r>
-      <w:r>
-        <w:t xml:space="preserve"> </w:t>
-      </w:r>
-      <w:r>
-        <w:rPr>
-          <w:iCs/>
-          <w:i/>
-        </w:rPr>
-        <w:t xml:space="preserve">10</w:t>
-      </w:r>
-      <w:r>
-        <w:t xml:space="preserve">(1), 395–411.</w:t>
-      </w:r>
-      <w:r>
-        <w:t xml:space="preserve"> </w:t>
-      </w:r>
-      <w:hyperlink r:id="rId48">
-        <w:r>
-          <w:rPr>
-            <w:rStyle w:val="Hyperlink"/>
-          </w:rPr>
-          <w:t xml:space="preserve">https://doi.org/10.32614/RJ-2018-017</w:t>
-        </w:r>
-      </w:hyperlink>
-    </w:p>
-    <w:bookmarkEnd w:id="49"/>
-    <w:bookmarkStart w:id="51" w:name="ref-cain2004individual"/>
-    <w:p>
-      <w:pPr>
-        <w:pStyle w:val="Literaturverzeichnis"/>
-      </w:pPr>
-      <w:r>
-        <w:t xml:space="preserve">Cain, K., Oakhill, J., &amp; Lemmon, K. (2004). Individual differences in the inference of word meanings from context:</w:t>
-      </w:r>
-      <w:r>
-        <w:t xml:space="preserve"> </w:t>
-      </w:r>
-      <w:r>
-        <w:t xml:space="preserve">T</w:t>
-      </w:r>
-      <w:r>
-        <w:t xml:space="preserve">he influence of reading comprehension, vocabulary knowledge, and memory capacity.</w:t>
-      </w:r>
-      <w:r>
-        <w:t xml:space="preserve"> </w:t>
-      </w:r>
-      <w:r>
-        <w:rPr>
-          <w:iCs/>
-          <w:i/>
-        </w:rPr>
-        <w:t xml:space="preserve">Journal of Educational Psychology</w:t>
-      </w:r>
-      <w:r>
-        <w:t xml:space="preserve">,</w:t>
-      </w:r>
-      <w:r>
-        <w:t xml:space="preserve"> </w:t>
-      </w:r>
-      <w:r>
-        <w:rPr>
-          <w:iCs/>
-          <w:i/>
-        </w:rPr>
-        <w:t xml:space="preserve">96</w:t>
-      </w:r>
-      <w:r>
-        <w:t xml:space="preserve">(4), 671–681.</w:t>
-      </w:r>
-      <w:r>
-        <w:t xml:space="preserve"> </w:t>
-      </w:r>
-      <w:hyperlink r:id="rId50">
-        <w:r>
-          <w:rPr>
-            <w:rStyle w:val="Hyperlink"/>
-          </w:rPr>
-          <w:t xml:space="preserve">https://doi.org/10.1037/0022-0663.96.4.671</w:t>
-        </w:r>
-      </w:hyperlink>
-    </w:p>
-    <w:bookmarkEnd w:id="51"/>
-    <w:bookmarkStart w:id="53" w:name="ref-carruthers2009we"/>
-    <w:p>
-      <w:pPr>
-        <w:pStyle w:val="Literaturverzeichnis"/>
-      </w:pPr>
-      <w:r>
-        <w:t xml:space="preserve">Carruthers, P. (2009). How we know our own minds: The relationship between mindreading and metacognition.</w:t>
-      </w:r>
-      <w:r>
-        <w:t xml:space="preserve"> </w:t>
-      </w:r>
-      <w:r>
-        <w:rPr>
-          <w:iCs/>
-          <w:i/>
-        </w:rPr>
-        <w:t xml:space="preserve">Behavioral and Brain Sciences</w:t>
-      </w:r>
-      <w:r>
-        <w:t xml:space="preserve">,</w:t>
-      </w:r>
-      <w:r>
-        <w:t xml:space="preserve"> </w:t>
-      </w:r>
-      <w:r>
-        <w:rPr>
-          <w:iCs/>
-          <w:i/>
-        </w:rPr>
-        <w:t xml:space="preserve">32</w:t>
-      </w:r>
-      <w:r>
-        <w:t xml:space="preserve">(2), 121–138.</w:t>
-      </w:r>
-      <w:r>
-        <w:t xml:space="preserve"> </w:t>
-      </w:r>
-      <w:hyperlink r:id="rId52">
-        <w:r>
-          <w:rPr>
-            <w:rStyle w:val="Hyperlink"/>
-          </w:rPr>
-          <w:t xml:space="preserve">https://doi.org/10.1017/S0140525X09000545</w:t>
-        </w:r>
-      </w:hyperlink>
-    </w:p>
-    <w:bookmarkEnd w:id="53"/>
-    <w:bookmarkStart w:id="55" w:name="ref-degen2016availability"/>
-    <w:p>
-      <w:pPr>
-        <w:pStyle w:val="Literaturverzeichnis"/>
-      </w:pPr>
-      <w:r>
-        <w:t xml:space="preserve">Degen, J., &amp; Tanenhaus, M. K. (2016). Availability of alternatives and the processing of scalar implicatures:</w:t>
-      </w:r>
-      <w:r>
-        <w:t xml:space="preserve"> </w:t>
-      </w:r>
-      <w:r>
-        <w:t xml:space="preserve">A</w:t>
-      </w:r>
-      <w:r>
-        <w:t xml:space="preserve"> </w:t>
-      </w:r>
-      <w:r>
-        <w:t xml:space="preserve">visual world eye-tracking study.</w:t>
-      </w:r>
-      <w:r>
-        <w:t xml:space="preserve"> </w:t>
-      </w:r>
-      <w:r>
-        <w:rPr>
-          <w:iCs/>
-          <w:i/>
-        </w:rPr>
-        <w:t xml:space="preserve">Cognitive Science</w:t>
-      </w:r>
-      <w:r>
-        <w:t xml:space="preserve">,</w:t>
-      </w:r>
-      <w:r>
-        <w:t xml:space="preserve"> </w:t>
-      </w:r>
-      <w:r>
-        <w:rPr>
-          <w:iCs/>
-          <w:i/>
-        </w:rPr>
-        <w:t xml:space="preserve">40</w:t>
-      </w:r>
-      <w:r>
-        <w:t xml:space="preserve">(1), 172–201.</w:t>
-      </w:r>
-      <w:r>
-        <w:t xml:space="preserve"> </w:t>
-      </w:r>
-      <w:hyperlink r:id="rId54">
-        <w:r>
-          <w:rPr>
-            <w:rStyle w:val="Hyperlink"/>
-          </w:rPr>
-          <w:t xml:space="preserve">https://doi.org/10.1111/cogs.12227</w:t>
-        </w:r>
-      </w:hyperlink>
-    </w:p>
-    <w:bookmarkEnd w:id="55"/>
-    <w:bookmarkStart w:id="56" w:name="ref-sp_pronunciation_ch08"/>
-    <w:p>
-      <w:pPr>
-        <w:pStyle w:val="Literaturverzeichnis"/>
-      </w:pPr>
-      <w:r>
-        <w:t xml:space="preserve">de-la-Mota, C. (2019). Improving non-native pronunciation: Teaching prosody to learners of</w:t>
-      </w:r>
-      <w:r>
-        <w:t xml:space="preserve"> </w:t>
-      </w:r>
-      <w:r>
-        <w:t xml:space="preserve">S</w:t>
-      </w:r>
-      <w:r>
-        <w:t xml:space="preserve">panish as a second/foreign language. In R. Rao (Ed.),</w:t>
-      </w:r>
-      <w:r>
-        <w:t xml:space="preserve"> </w:t>
-      </w:r>
-      <w:r>
-        <w:rPr>
-          <w:iCs/>
-          <w:i/>
-        </w:rPr>
-        <w:t xml:space="preserve">Key issues in the teaching of</w:t>
-      </w:r>
-      <w:r>
-        <w:rPr>
-          <w:iCs/>
-          <w:i/>
-        </w:rPr>
-        <w:t xml:space="preserve"> </w:t>
-      </w:r>
-      <w:r>
-        <w:rPr>
-          <w:iCs/>
-          <w:i/>
-        </w:rPr>
-        <w:t xml:space="preserve">Spanish</w:t>
-      </w:r>
-      <w:r>
-        <w:rPr>
-          <w:iCs/>
-          <w:i/>
-        </w:rPr>
-        <w:t xml:space="preserve"> </w:t>
-      </w:r>
-      <w:r>
-        <w:rPr>
-          <w:iCs/>
-          <w:i/>
-        </w:rPr>
-        <w:t xml:space="preserve">pronunciation</w:t>
-      </w:r>
-      <w:r>
-        <w:t xml:space="preserve"> </w:t>
-      </w:r>
-      <w:r>
-        <w:t xml:space="preserve">(pp. 162–197). Routledge.</w:t>
-      </w:r>
-    </w:p>
-    <w:bookmarkEnd w:id="56"/>
-    <w:bookmarkStart w:id="58" w:name="ref-esteve2016role"/>
-    <w:p>
-      <w:pPr>
-        <w:pStyle w:val="Literaturverzeichnis"/>
-      </w:pPr>
-      <w:r>
-        <w:t xml:space="preserve">Esteve-Gibert, N., Portes, C., Schafer, A., Hemforth, B., &amp; D’Imperio, M. (2016).</w:t>
-      </w:r>
-      <w:r>
-        <w:t xml:space="preserve"> </w:t>
-      </w:r>
-      <w:r>
-        <w:rPr>
-          <w:iCs/>
-          <w:i/>
-        </w:rPr>
-        <w:t xml:space="preserve">The role of individual empathic skills on the online processing of intonational meaning</w:t>
-      </w:r>
-      <w:r>
-        <w:t xml:space="preserve">. Bilbao, Spain: Basque Center on Cognition, Brain; Language.</w:t>
-      </w:r>
-      <w:r>
-        <w:t xml:space="preserve"> </w:t>
-      </w:r>
-      <w:hyperlink r:id="rId57">
-        <w:r>
-          <w:rPr>
-            <w:rStyle w:val="Hyperlink"/>
-          </w:rPr>
-          <w:t xml:space="preserve">https://doi.org/10.13140/RG.2.2.19401.13926</w:t>
-        </w:r>
-      </w:hyperlink>
-    </w:p>
-    <w:bookmarkEnd w:id="58"/>
-    <w:bookmarkStart w:id="60" w:name="ref-esteve2020empathy"/>
-    <w:p>
-      <w:pPr>
-        <w:pStyle w:val="Literaturverzeichnis"/>
-      </w:pPr>
-      <w:r>
-        <w:t xml:space="preserve">Esteve-Gibert, N., Schafer, A. J., Hemforth, B., Portes, C., Pozniak, C., &amp; D’Imperio, M. (2020). Empathy influences how listeners interpret intonation and meaning when words are ambiguous.</w:t>
-      </w:r>
-      <w:r>
-        <w:t xml:space="preserve"> </w:t>
-      </w:r>
-      <w:r>
-        <w:rPr>
-          <w:iCs/>
-          <w:i/>
-        </w:rPr>
-        <w:t xml:space="preserve">Memory &amp; Cognition</w:t>
-      </w:r>
-      <w:r>
-        <w:t xml:space="preserve">, 1–15.</w:t>
-      </w:r>
-      <w:r>
-        <w:t xml:space="preserve"> </w:t>
-      </w:r>
-      <w:hyperlink r:id="rId59">
-        <w:r>
-          <w:rPr>
-            <w:rStyle w:val="Hyperlink"/>
-          </w:rPr>
-          <w:t xml:space="preserve">https://doi.org/10.3758/s13421-019-00990-w</w:t>
-        </w:r>
-      </w:hyperlink>
-    </w:p>
-    <w:bookmarkEnd w:id="60"/>
-    <w:bookmarkStart w:id="61" w:name="ref-flege2021revised"/>
-    <w:p>
-      <w:pPr>
-        <w:pStyle w:val="Literaturverzeichnis"/>
-      </w:pPr>
-      <w:r>
-        <w:t xml:space="preserve">Flege, J. E., &amp; Bohn, O.-S. (2021). The revised speech learning model (SLM-r).</w:t>
-      </w:r>
-      <w:r>
-        <w:t xml:space="preserve"> </w:t>
-      </w:r>
-      <w:r>
-        <w:rPr>
-          <w:iCs/>
-          <w:i/>
-        </w:rPr>
-        <w:t xml:space="preserve">Second Language Speech Learning: Theoretical and Empirical Progress</w:t>
-      </w:r>
-      <w:r>
-        <w:t xml:space="preserve">, 3–83.</w:t>
-      </w:r>
-    </w:p>
-    <w:bookmarkEnd w:id="61"/>
-    <w:bookmarkStart w:id="63" w:name="ref-frith2003development"/>
-    <w:p>
-      <w:pPr>
-        <w:pStyle w:val="Literaturverzeichnis"/>
-      </w:pPr>
-      <w:r>
-        <w:t xml:space="preserve">Frith, U., &amp; Frith, C. D. (2003). Development and neurophysiology of mentalizing.</w:t>
-      </w:r>
-      <w:r>
-        <w:t xml:space="preserve"> </w:t>
-      </w:r>
-      <w:r>
-        <w:rPr>
-          <w:iCs/>
-          <w:i/>
-        </w:rPr>
-        <w:t xml:space="preserve">Philosophical Transactions of the Royal Society of London. Series B: Biological Sciences</w:t>
-      </w:r>
-      <w:r>
-        <w:t xml:space="preserve">,</w:t>
-      </w:r>
-      <w:r>
-        <w:t xml:space="preserve"> </w:t>
-      </w:r>
-      <w:r>
-        <w:rPr>
-          <w:iCs/>
-          <w:i/>
-        </w:rPr>
-        <w:t xml:space="preserve">358</w:t>
-      </w:r>
-      <w:r>
-        <w:t xml:space="preserve">(1431), 459–473.</w:t>
-      </w:r>
-      <w:r>
-        <w:t xml:space="preserve"> </w:t>
-      </w:r>
-      <w:hyperlink r:id="rId62">
-        <w:r>
-          <w:rPr>
-            <w:rStyle w:val="Hyperlink"/>
-          </w:rPr>
-          <w:t xml:space="preserve">https://doi.org/10.1098/rstb.2002.1218</w:t>
-        </w:r>
-      </w:hyperlink>
-    </w:p>
-    <w:bookmarkEnd w:id="63"/>
-    <w:bookmarkStart w:id="65" w:name="ref-Gelman_2017"/>
-    <w:p>
-      <w:pPr>
-        <w:pStyle w:val="Literaturverzeichnis"/>
-      </w:pPr>
-      <w:r>
-        <w:t xml:space="preserve">Gelman, A., Simpson, D., &amp; Betancourt, M. (2017). The prior can often only be understood in the context of the likelihood.</w:t>
-      </w:r>
-      <w:r>
-        <w:t xml:space="preserve"> </w:t>
-      </w:r>
-      <w:r>
-        <w:rPr>
-          <w:iCs/>
-          <w:i/>
-        </w:rPr>
-        <w:t xml:space="preserve">Entropy</w:t>
-      </w:r>
-      <w:r>
-        <w:t xml:space="preserve">,</w:t>
-      </w:r>
-      <w:r>
-        <w:t xml:space="preserve"> </w:t>
-      </w:r>
-      <w:r>
-        <w:rPr>
-          <w:iCs/>
-          <w:i/>
-        </w:rPr>
-        <w:t xml:space="preserve">19</w:t>
-      </w:r>
-      <w:r>
-        <w:t xml:space="preserve">(10), 1–13.</w:t>
-      </w:r>
-      <w:r>
-        <w:t xml:space="preserve"> </w:t>
-      </w:r>
-      <w:hyperlink r:id="rId64">
-        <w:r>
-          <w:rPr>
-            <w:rStyle w:val="Hyperlink"/>
-          </w:rPr>
-          <w:t xml:space="preserve">https://doi.org/10.3390/e19100555</w:t>
-        </w:r>
-      </w:hyperlink>
-    </w:p>
-    <w:bookmarkEnd w:id="65"/>
-    <w:bookmarkStart w:id="66" w:name="ref-henriksen2016intonational"/>
-    <w:p>
-      <w:pPr>
-        <w:pStyle w:val="Literaturverzeichnis"/>
-      </w:pPr>
-      <w:r>
-        <w:t xml:space="preserve">Henriksen, N., Armstrong, M. E., &amp; Garcı́a-Amaya, L. (2016). The intonational meaning of polar questions in</w:t>
-      </w:r>
-      <w:r>
-        <w:t xml:space="preserve"> </w:t>
-      </w:r>
-      <w:r>
-        <w:t xml:space="preserve">M</w:t>
-      </w:r>
-      <w:r>
-        <w:t xml:space="preserve">anchego</w:t>
-      </w:r>
-      <w:r>
-        <w:t xml:space="preserve"> </w:t>
-      </w:r>
-      <w:r>
-        <w:t xml:space="preserve">S</w:t>
-      </w:r>
-      <w:r>
-        <w:t xml:space="preserve">panish spontaneous speech. In M. E. Armstrong, N. Henriksen, &amp; M. del M. Vanrell (Eds.),</w:t>
-      </w:r>
-      <w:r>
-        <w:t xml:space="preserve"> </w:t>
-      </w:r>
-      <w:r>
-        <w:rPr>
-          <w:iCs/>
-          <w:i/>
-        </w:rPr>
-        <w:t xml:space="preserve">Intonational grammar in</w:t>
-      </w:r>
-      <w:r>
-        <w:rPr>
-          <w:iCs/>
-          <w:i/>
-        </w:rPr>
-        <w:t xml:space="preserve"> </w:t>
-      </w:r>
-      <w:r>
-        <w:rPr>
-          <w:iCs/>
-          <w:i/>
-        </w:rPr>
-        <w:t xml:space="preserve">I</w:t>
-      </w:r>
-      <w:r>
-        <w:rPr>
-          <w:iCs/>
-          <w:i/>
-        </w:rPr>
-        <w:t xml:space="preserve">bero-</w:t>
-      </w:r>
-      <w:r>
-        <w:rPr>
-          <w:iCs/>
-          <w:i/>
-        </w:rPr>
-        <w:t xml:space="preserve">R</w:t>
-      </w:r>
-      <w:r>
-        <w:rPr>
-          <w:iCs/>
-          <w:i/>
-        </w:rPr>
-        <w:t xml:space="preserve">omance:</w:t>
-      </w:r>
-      <w:r>
-        <w:rPr>
-          <w:iCs/>
-          <w:i/>
-        </w:rPr>
-        <w:t xml:space="preserve"> </w:t>
-      </w:r>
-      <w:r>
-        <w:rPr>
-          <w:iCs/>
-          <w:i/>
-        </w:rPr>
-        <w:t xml:space="preserve">A</w:t>
-      </w:r>
-      <w:r>
-        <w:rPr>
-          <w:iCs/>
-          <w:i/>
-        </w:rPr>
-        <w:t xml:space="preserve">pproaches across linguistic subfields</w:t>
-      </w:r>
-      <w:r>
-        <w:t xml:space="preserve"> </w:t>
-      </w:r>
-      <w:r>
-        <w:t xml:space="preserve">(pp. 181–205). John Benjamins Publishing Company.</w:t>
-      </w:r>
-      <w:r>
-        <w:t xml:space="preserve"> </w:t>
-      </w:r>
-      <w:hyperlink r:id="rId37">
-        <w:r>
-          <w:rPr>
-            <w:rStyle w:val="Hyperlink"/>
-          </w:rPr>
-          <w:t xml:space="preserve">https://doi.org/10.1075/ihll.6</w:t>
-        </w:r>
-      </w:hyperlink>
-    </w:p>
-    <w:bookmarkEnd w:id="66"/>
-    <w:bookmarkStart w:id="68" w:name="ref-izura2014lextale"/>
-    <w:p>
-      <w:pPr>
-        <w:pStyle w:val="Literaturverzeichnis"/>
-      </w:pPr>
-      <w:r>
-        <w:t xml:space="preserve">Izura, C., Cuetos, F., &amp; Brysbaert, M. (2014).</w:t>
-      </w:r>
-      <w:r>
-        <w:t xml:space="preserve"> </w:t>
-      </w:r>
-      <w:r>
-        <w:t xml:space="preserve">LexTALE-Esp</w:t>
-      </w:r>
-      <w:r>
-        <w:t xml:space="preserve">: A test to rapidly and efficiently assess the</w:t>
-      </w:r>
-      <w:r>
-        <w:t xml:space="preserve"> </w:t>
-      </w:r>
-      <w:r>
-        <w:t xml:space="preserve">S</w:t>
-      </w:r>
-      <w:r>
-        <w:t xml:space="preserve">panish vocabulary size.</w:t>
-      </w:r>
-      <w:r>
-        <w:t xml:space="preserve"> </w:t>
-      </w:r>
-      <w:r>
-        <w:rPr>
-          <w:iCs/>
-          <w:i/>
-        </w:rPr>
-        <w:t xml:space="preserve">Psicol</w:t>
-      </w:r>
-      <w:r>
-        <w:rPr>
-          <w:iCs/>
-          <w:i/>
-        </w:rPr>
-        <w:t xml:space="preserve">ó</w:t>
-      </w:r>
-      <w:r>
-        <w:rPr>
-          <w:iCs/>
-          <w:i/>
-        </w:rPr>
-        <w:t xml:space="preserve">gica</w:t>
-      </w:r>
-      <w:r>
-        <w:t xml:space="preserve">,</w:t>
-      </w:r>
-      <w:r>
-        <w:t xml:space="preserve"> </w:t>
-      </w:r>
-      <w:r>
-        <w:rPr>
-          <w:iCs/>
-          <w:i/>
-        </w:rPr>
-        <w:t xml:space="preserve">35</w:t>
-      </w:r>
-      <w:r>
-        <w:t xml:space="preserve">(1), 49–66.</w:t>
-      </w:r>
-      <w:r>
-        <w:t xml:space="preserve"> </w:t>
-      </w:r>
-      <w:hyperlink r:id="rId67">
-        <w:r>
-          <w:rPr>
-            <w:rStyle w:val="Hyperlink"/>
-          </w:rPr>
-          <w:t xml:space="preserve">https://doi.org/10.1037/t47086-000</w:t>
-        </w:r>
-      </w:hyperlink>
-    </w:p>
-    <w:bookmarkEnd w:id="68"/>
-    <w:bookmarkStart w:id="69" w:name="ref-kruschke2018rejecting"/>
-    <w:p>
-      <w:pPr>
-        <w:pStyle w:val="Literaturverzeichnis"/>
-      </w:pPr>
-      <w:r>
-        <w:t xml:space="preserve">Kruschke, J. K. (2018). Rejecting or accepting parameter values in bayesian estimation.</w:t>
-      </w:r>
-      <w:r>
-        <w:t xml:space="preserve"> </w:t>
-      </w:r>
-      <w:r>
-        <w:rPr>
-          <w:iCs/>
-          <w:i/>
-        </w:rPr>
-        <w:t xml:space="preserve">Advances in Methods and Practices in Psychological Science</w:t>
-      </w:r>
-      <w:r>
-        <w:t xml:space="preserve">,</w:t>
-      </w:r>
-      <w:r>
-        <w:t xml:space="preserve"> </w:t>
-      </w:r>
-      <w:r>
-        <w:rPr>
-          <w:iCs/>
-          <w:i/>
-        </w:rPr>
-        <w:t xml:space="preserve">1</w:t>
-      </w:r>
-      <w:r>
-        <w:t xml:space="preserve">(2), 270–280.</w:t>
-      </w:r>
-    </w:p>
-    <w:bookmarkEnd w:id="69"/>
-    <w:bookmarkStart w:id="71" w:name="ref-kvavik1974theories"/>
-    <w:p>
-      <w:pPr>
-        <w:pStyle w:val="Literaturverzeichnis"/>
-      </w:pPr>
-      <w:r>
-        <w:t xml:space="preserve">Kvavik, K. H., &amp; Olsen, C. L. (1974). Theories and methods in spanish intonational studies.</w:t>
-      </w:r>
-      <w:r>
-        <w:t xml:space="preserve"> </w:t>
-      </w:r>
-      <w:r>
-        <w:rPr>
-          <w:iCs/>
-          <w:i/>
-        </w:rPr>
-        <w:t xml:space="preserve">Phonetica</w:t>
-      </w:r>
-      <w:r>
-        <w:t xml:space="preserve">,</w:t>
-      </w:r>
-      <w:r>
-        <w:t xml:space="preserve"> </w:t>
-      </w:r>
-      <w:r>
-        <w:rPr>
-          <w:iCs/>
-          <w:i/>
-        </w:rPr>
-        <w:t xml:space="preserve">30</w:t>
-      </w:r>
-      <w:r>
-        <w:t xml:space="preserve">(2), 65–100.</w:t>
-      </w:r>
-      <w:r>
-        <w:t xml:space="preserve"> </w:t>
-      </w:r>
-      <w:hyperlink r:id="rId70">
-        <w:r>
-          <w:rPr>
-            <w:rStyle w:val="Hyperlink"/>
-          </w:rPr>
-          <w:t xml:space="preserve">https://doi.org/10.1159/000259481</w:t>
-        </w:r>
-      </w:hyperlink>
-    </w:p>
-    <w:bookmarkEnd w:id="71"/>
-    <w:bookmarkStart w:id="73" w:name="ref-lemhofer2012introducing"/>
-    <w:p>
-      <w:pPr>
-        <w:pStyle w:val="Literaturverzeichnis"/>
-      </w:pPr>
-      <w:r>
-        <w:t xml:space="preserve">Lemhöfer, K., &amp; Broersma, M. (2012). Introducing LexTALE: A quick and valid lexical test for advanced learners of</w:t>
-      </w:r>
-      <w:r>
-        <w:t xml:space="preserve"> </w:t>
-      </w:r>
-      <w:r>
-        <w:t xml:space="preserve">E</w:t>
-      </w:r>
-      <w:r>
-        <w:t xml:space="preserve">nglish.</w:t>
-      </w:r>
-      <w:r>
-        <w:t xml:space="preserve"> </w:t>
-      </w:r>
-      <w:r>
-        <w:rPr>
-          <w:iCs/>
-          <w:i/>
-        </w:rPr>
-        <w:t xml:space="preserve">Behavior Research Methods</w:t>
-      </w:r>
-      <w:r>
-        <w:t xml:space="preserve">,</w:t>
-      </w:r>
-      <w:r>
-        <w:t xml:space="preserve"> </w:t>
-      </w:r>
-      <w:r>
-        <w:rPr>
-          <w:iCs/>
-          <w:i/>
-        </w:rPr>
-        <w:t xml:space="preserve">44</w:t>
-      </w:r>
-      <w:r>
-        <w:t xml:space="preserve">(2), 325–343.</w:t>
-      </w:r>
-      <w:r>
-        <w:t xml:space="preserve"> </w:t>
-      </w:r>
-      <w:hyperlink r:id="rId72">
-        <w:r>
-          <w:rPr>
-            <w:rStyle w:val="Hyperlink"/>
-          </w:rPr>
-          <w:t xml:space="preserve">https://doi.org/10.3758/s13428-011-0146-0</w:t>
-        </w:r>
-      </w:hyperlink>
-    </w:p>
-    <w:bookmarkEnd w:id="73"/>
-    <w:bookmarkStart w:id="75" w:name="ref-nieuwland2010incrementality"/>
-    <w:p>
-      <w:pPr>
-        <w:pStyle w:val="Literaturverzeichnis"/>
-      </w:pPr>
-      <w:r>
-        <w:t xml:space="preserve">Nieuwland, M. S., Ditman, T., &amp; Kuperberg, G. R. (2010). On the incrementality of pragmatic processing:</w:t>
-      </w:r>
-      <w:r>
-        <w:t xml:space="preserve"> </w:t>
-      </w:r>
-      <w:r>
-        <w:t xml:space="preserve">A</w:t>
-      </w:r>
-      <w:r>
-        <w:t xml:space="preserve">n ERP investigation of informativeness and pragmatic abilities.</w:t>
-      </w:r>
-      <w:r>
-        <w:t xml:space="preserve"> </w:t>
-      </w:r>
-      <w:r>
-        <w:rPr>
-          <w:iCs/>
-          <w:i/>
-        </w:rPr>
-        <w:t xml:space="preserve">Journal of Memory and Language</w:t>
-      </w:r>
-      <w:r>
-        <w:t xml:space="preserve">,</w:t>
-      </w:r>
-      <w:r>
-        <w:t xml:space="preserve"> </w:t>
-      </w:r>
-      <w:r>
-        <w:rPr>
-          <w:iCs/>
-          <w:i/>
-        </w:rPr>
-        <w:t xml:space="preserve">63</w:t>
-      </w:r>
-      <w:r>
-        <w:t xml:space="preserve">(3), 324–346.</w:t>
-      </w:r>
-      <w:r>
-        <w:t xml:space="preserve"> </w:t>
-      </w:r>
-      <w:hyperlink r:id="rId74">
-        <w:r>
-          <w:rPr>
-            <w:rStyle w:val="Hyperlink"/>
-          </w:rPr>
-          <w:t xml:space="preserve">https://doi.org/10.1016/j.jml.2010.06.005</w:t>
-        </w:r>
-      </w:hyperlink>
-    </w:p>
-    <w:bookmarkEnd w:id="75"/>
-    <w:bookmarkStart w:id="77" w:name="ref-orrico2020individual"/>
-    <w:p>
-      <w:pPr>
-        <w:pStyle w:val="Literaturverzeichnis"/>
-      </w:pPr>
-      <w:r>
-        <w:t xml:space="preserve">Orrico, R., &amp; D’Imperio, M. (2020). Individual empathy levels affect gradual intonation-meaning mapping: The case of biased questions in salerno italian.</w:t>
-      </w:r>
-      <w:r>
-        <w:t xml:space="preserve"> </w:t>
-      </w:r>
-      <w:r>
-        <w:rPr>
-          <w:iCs/>
-          <w:i/>
-        </w:rPr>
-        <w:t xml:space="preserve">Laboratory Phonology: Journal of the Association for Laboratory Phonology</w:t>
-      </w:r>
-      <w:r>
-        <w:t xml:space="preserve">,</w:t>
-      </w:r>
-      <w:r>
-        <w:t xml:space="preserve"> </w:t>
-      </w:r>
-      <w:r>
-        <w:rPr>
-          <w:iCs/>
-          <w:i/>
-        </w:rPr>
-        <w:t xml:space="preserve">11</w:t>
-      </w:r>
-      <w:r>
-        <w:t xml:space="preserve">(1).</w:t>
-      </w:r>
-      <w:r>
-        <w:t xml:space="preserve"> </w:t>
-      </w:r>
-      <w:hyperlink r:id="rId76">
-        <w:r>
-          <w:rPr>
-            <w:rStyle w:val="Hyperlink"/>
-          </w:rPr>
-          <w:t xml:space="preserve">https://doi.org/10.5334/labphon.238</w:t>
-        </w:r>
-      </w:hyperlink>
-    </w:p>
-    <w:bookmarkEnd w:id="77"/>
-    <w:bookmarkStart w:id="78" w:name="ref-Peirce:2019"/>
-    <w:p>
-      <w:pPr>
-        <w:pStyle w:val="Literaturverzeichnis"/>
-      </w:pPr>
-      <w:r>
-        <w:t xml:space="preserve">Peirce, J. W., Gray, J. R., Simpson, S., MacAskill, M. R., Höchenberger, R., Sogo, H., … Lindelv, J. (2019).</w:t>
-      </w:r>
-      <w:r>
-        <w:t xml:space="preserve"> </w:t>
-      </w:r>
-      <w:r>
-        <w:t xml:space="preserve">PsychoPy2</w:t>
-      </w:r>
-      <w:r>
-        <w:t xml:space="preserve">: Experiments in behavior made easy.</w:t>
-      </w:r>
-      <w:r>
-        <w:t xml:space="preserve"> </w:t>
-      </w:r>
-      <w:r>
-        <w:rPr>
-          <w:iCs/>
-          <w:i/>
-        </w:rPr>
-        <w:t xml:space="preserve">Behavior Research Methods</w:t>
-      </w:r>
-      <w:r>
-        <w:t xml:space="preserve">,</w:t>
-      </w:r>
-      <w:r>
-        <w:t xml:space="preserve"> </w:t>
-      </w:r>
-      <w:r>
-        <w:rPr>
-          <w:iCs/>
-          <w:i/>
-        </w:rPr>
-        <w:t xml:space="preserve">51</w:t>
-      </w:r>
-      <w:r>
-        <w:t xml:space="preserve">(1), 195–203.</w:t>
-      </w:r>
-    </w:p>
-    <w:bookmarkEnd w:id="78"/>
-    <w:bookmarkStart w:id="80" w:name="ref-plonsky2014big"/>
-    <w:p>
-      <w:pPr>
-        <w:pStyle w:val="Literaturverzeichnis"/>
-      </w:pPr>
-      <w:r>
-        <w:t xml:space="preserve">Plonsky, L., &amp; Oswald, F. L. (2014). How big is</w:t>
-      </w:r>
-      <w:r>
-        <w:t xml:space="preserve"> </w:t>
-      </w:r>
-      <w:r>
-        <w:t xml:space="preserve">“big”</w:t>
-      </w:r>
-      <w:r>
-        <w:t xml:space="preserve">? Interpreting effect sizes in</w:t>
-      </w:r>
-      <w:r>
-        <w:t xml:space="preserve"> </w:t>
-      </w:r>
-      <w:r>
-        <w:t xml:space="preserve">L</w:t>
-      </w:r>
-      <w:r>
-        <w:t xml:space="preserve">2 research.</w:t>
-      </w:r>
-      <w:r>
-        <w:t xml:space="preserve"> </w:t>
-      </w:r>
-      <w:r>
-        <w:rPr>
-          <w:iCs/>
-          <w:i/>
-        </w:rPr>
-        <w:t xml:space="preserve">Language Learning</w:t>
-      </w:r>
-      <w:r>
-        <w:t xml:space="preserve">,</w:t>
-      </w:r>
-      <w:r>
-        <w:t xml:space="preserve"> </w:t>
-      </w:r>
-      <w:r>
-        <w:rPr>
-          <w:iCs/>
-          <w:i/>
-        </w:rPr>
-        <w:t xml:space="preserve">64</w:t>
-      </w:r>
-      <w:r>
-        <w:t xml:space="preserve">(4), 878–912.</w:t>
-      </w:r>
-      <w:r>
-        <w:t xml:space="preserve"> </w:t>
-      </w:r>
-      <w:hyperlink r:id="rId79">
-        <w:r>
-          <w:rPr>
-            <w:rStyle w:val="Hyperlink"/>
-          </w:rPr>
-          <w:t xml:space="preserve">https://doi.org/10.1111/lang.12079</w:t>
-        </w:r>
-      </w:hyperlink>
-    </w:p>
-    <w:bookmarkEnd w:id="80"/>
-    <w:bookmarkStart w:id="82" w:name="ref-portes2014dialogical"/>
-    <w:p>
-      <w:pPr>
-        <w:pStyle w:val="Literaturverzeichnis"/>
-      </w:pPr>
-      <w:r>
-        <w:t xml:space="preserve">Portes, C., Beyssade, C., Michelas, A., Marandin, J.-M., &amp; Champagne-Lavau, M. (2014). The dialogical dimension of intonational meaning:</w:t>
-      </w:r>
-      <w:r>
-        <w:t xml:space="preserve"> </w:t>
-      </w:r>
-      <w:r>
-        <w:t xml:space="preserve">E</w:t>
-      </w:r>
-      <w:r>
-        <w:t xml:space="preserve">vidence from</w:t>
-      </w:r>
-      <w:r>
-        <w:t xml:space="preserve"> </w:t>
-      </w:r>
-      <w:r>
-        <w:t xml:space="preserve">F</w:t>
-      </w:r>
-      <w:r>
-        <w:t xml:space="preserve">rench.</w:t>
-      </w:r>
-      <w:r>
-        <w:t xml:space="preserve"> </w:t>
-      </w:r>
-      <w:r>
-        <w:rPr>
-          <w:iCs/>
-          <w:i/>
-        </w:rPr>
-        <w:t xml:space="preserve">Journal of Pragmatics</w:t>
-      </w:r>
-      <w:r>
-        <w:t xml:space="preserve">,</w:t>
-      </w:r>
-      <w:r>
-        <w:t xml:space="preserve"> </w:t>
-      </w:r>
-      <w:r>
-        <w:rPr>
-          <w:iCs/>
-          <w:i/>
-        </w:rPr>
-        <w:t xml:space="preserve">74</w:t>
-      </w:r>
-      <w:r>
-        <w:t xml:space="preserve">, 15–29.</w:t>
-      </w:r>
-      <w:r>
-        <w:t xml:space="preserve"> </w:t>
-      </w:r>
-      <w:hyperlink r:id="rId81">
-        <w:r>
-          <w:rPr>
-            <w:rStyle w:val="Hyperlink"/>
-          </w:rPr>
-          <w:t xml:space="preserve">https://doi.org/10.1016/j.pragma.2014.08.013</w:t>
-        </w:r>
-      </w:hyperlink>
-    </w:p>
-    <w:bookmarkEnd w:id="82"/>
-    <w:bookmarkStart w:id="83" w:name="ref-prieto2015intonational"/>
-    <w:p>
-      <w:pPr>
-        <w:pStyle w:val="Literaturverzeichnis"/>
-      </w:pPr>
-      <w:r>
-        <w:t xml:space="preserve">Prieto, P. (2015). Intonational meaning.</w:t>
-      </w:r>
-      <w:r>
-        <w:t xml:space="preserve"> </w:t>
-      </w:r>
-      <w:r>
-        <w:rPr>
-          <w:iCs/>
-          <w:i/>
-        </w:rPr>
-        <w:t xml:space="preserve">Wiley Interdisciplinary Reviews: Cognitive Science</w:t>
-      </w:r>
-      <w:r>
-        <w:t xml:space="preserve">,</w:t>
-      </w:r>
-      <w:r>
-        <w:t xml:space="preserve"> </w:t>
-      </w:r>
-      <w:r>
-        <w:rPr>
-          <w:iCs/>
-          <w:i/>
-        </w:rPr>
-        <w:t xml:space="preserve">6</w:t>
-      </w:r>
-      <w:r>
-        <w:t xml:space="preserve">(4), 371–381.</w:t>
-      </w:r>
-    </w:p>
-    <w:bookmarkEnd w:id="83"/>
-    <w:bookmarkStart w:id="84" w:name="ref-sp_pronunciation_ch00"/>
-    <w:p>
-      <w:pPr>
-        <w:pStyle w:val="Literaturverzeichnis"/>
-      </w:pPr>
-      <w:r>
-        <w:t xml:space="preserve">Rao, R. (2019). Introduction. In R. Rao (Ed.),</w:t>
-      </w:r>
-      <w:r>
-        <w:t xml:space="preserve"> </w:t>
-      </w:r>
-      <w:r>
-        <w:rPr>
-          <w:iCs/>
-          <w:i/>
-        </w:rPr>
-        <w:t xml:space="preserve">Key issues in the teaching of</w:t>
-      </w:r>
-      <w:r>
-        <w:rPr>
-          <w:iCs/>
-          <w:i/>
-        </w:rPr>
-        <w:t xml:space="preserve"> </w:t>
-      </w:r>
-      <w:r>
-        <w:rPr>
-          <w:iCs/>
-          <w:i/>
-        </w:rPr>
-        <w:t xml:space="preserve">Spanish</w:t>
-      </w:r>
-      <w:r>
-        <w:rPr>
-          <w:iCs/>
-          <w:i/>
-        </w:rPr>
-        <w:t xml:space="preserve"> </w:t>
-      </w:r>
-      <w:r>
-        <w:rPr>
-          <w:iCs/>
-          <w:i/>
-        </w:rPr>
-        <w:t xml:space="preserve">pronunciation</w:t>
-      </w:r>
-      <w:r>
-        <w:t xml:space="preserve"> </w:t>
-      </w:r>
-      <w:r>
-        <w:t xml:space="preserve">(pp. 1–13). Routledge.</w:t>
-      </w:r>
-    </w:p>
-    <w:bookmarkEnd w:id="84"/>
-    <w:bookmarkStart w:id="85" w:name="ref-trimble2013acquiring"/>
-    <w:p>
-      <w:pPr>
-        <w:pStyle w:val="Literaturverzeichnis"/>
-      </w:pPr>
-      <w:r>
-        <w:t xml:space="preserve">Trimble, J. C. (2013a).</w:t>
-      </w:r>
-      <w:r>
-        <w:t xml:space="preserve"> </w:t>
-      </w:r>
-      <w:r>
-        <w:rPr>
-          <w:iCs/>
-          <w:i/>
-        </w:rPr>
-        <w:t xml:space="preserve">Acquiring variable L2 spanish intonation in a study abroad context</w:t>
-      </w:r>
-      <w:r>
-        <w:t xml:space="preserve"> </w:t>
-      </w:r>
-      <w:r>
-        <w:t xml:space="preserve">(PhD thesis). University of Minnesota.</w:t>
-      </w:r>
-    </w:p>
-    <w:bookmarkEnd w:id="85"/>
-    <w:bookmarkStart w:id="86" w:name="ref-trimble2013perceiving"/>
-    <w:p>
-      <w:pPr>
-        <w:pStyle w:val="Literaturverzeichnis"/>
-      </w:pPr>
-      <w:r>
-        <w:t xml:space="preserve">Trimble, J. C. (2013b). Perceiving intonational cues in a foreign language:</w:t>
-      </w:r>
-      <w:r>
-        <w:t xml:space="preserve"> </w:t>
-      </w:r>
-      <w:r>
-        <w:t xml:space="preserve">P</w:t>
-      </w:r>
-      <w:r>
-        <w:t xml:space="preserve">erception of sentence type in two dialects of</w:t>
-      </w:r>
-      <w:r>
-        <w:t xml:space="preserve"> </w:t>
-      </w:r>
-      <w:r>
-        <w:t xml:space="preserve">S</w:t>
-      </w:r>
-      <w:r>
-        <w:t xml:space="preserve">panish. In C. Howe (Ed.),</w:t>
-      </w:r>
-      <w:r>
-        <w:t xml:space="preserve"> </w:t>
-      </w:r>
-      <w:r>
-        <w:rPr>
-          <w:iCs/>
-          <w:i/>
-        </w:rPr>
-        <w:t xml:space="preserve">Selected proceedings of the 15th hispanic linguistics symposium</w:t>
-      </w:r>
-      <w:r>
-        <w:t xml:space="preserve"> </w:t>
-      </w:r>
-      <w:r>
-        <w:t xml:space="preserve">(pp. 78–92). Somerville, MA: Cascadilla Proceedings Project.</w:t>
-      </w:r>
-    </w:p>
-    <w:bookmarkEnd w:id="86"/>
-    <w:bookmarkStart w:id="88" w:name="ref-trofimovich2006learning"/>
-    <w:p>
-      <w:pPr>
-        <w:pStyle w:val="Literaturverzeichnis"/>
-      </w:pPr>
-      <w:r>
-        <w:t xml:space="preserve">Trofimovich, P., &amp; Baker, W. (2006). Learning second language suprasegmentals: Effect of</w:t>
-      </w:r>
-      <w:r>
-        <w:t xml:space="preserve"> </w:t>
-      </w:r>
-      <w:r>
-        <w:t xml:space="preserve">L</w:t>
-      </w:r>
-      <w:r>
-        <w:t xml:space="preserve">2 experience on prosody and fluency characteristics of</w:t>
-      </w:r>
-      <w:r>
-        <w:t xml:space="preserve"> </w:t>
-      </w:r>
-      <w:r>
-        <w:t xml:space="preserve">L</w:t>
-      </w:r>
-      <w:r>
-        <w:t xml:space="preserve">2 speech.</w:t>
-      </w:r>
-      <w:r>
-        <w:t xml:space="preserve"> </w:t>
-      </w:r>
-      <w:r>
-        <w:rPr>
-          <w:iCs/>
-          <w:i/>
-        </w:rPr>
-        <w:t xml:space="preserve">Studies in Second Language Acquisition</w:t>
-      </w:r>
-      <w:r>
-        <w:t xml:space="preserve">, 1–30.</w:t>
-      </w:r>
-      <w:r>
-        <w:t xml:space="preserve"> </w:t>
-      </w:r>
-      <w:hyperlink r:id="rId87">
-        <w:r>
-          <w:rPr>
-            <w:rStyle w:val="Hyperlink"/>
-          </w:rPr>
-          <w:t xml:space="preserve">https://doi.org/10.1017/S0272263106060013</w:t>
-        </w:r>
-      </w:hyperlink>
-    </w:p>
-    <w:bookmarkEnd w:id="88"/>
-    <w:bookmarkStart w:id="90" w:name="ref-VanLeussen2015"/>
-    <w:p>
-      <w:pPr>
-        <w:pStyle w:val="Literaturverzeichnis"/>
-      </w:pPr>
-      <w:r>
-        <w:t xml:space="preserve">Van Leussen, J.-W., &amp; Escudero, P. (2015). Learning to perceive and recognize a second language:</w:t>
-      </w:r>
-      <w:r>
-        <w:t xml:space="preserve"> </w:t>
-      </w:r>
-      <w:r>
-        <w:t xml:space="preserve">T</w:t>
-      </w:r>
-      <w:r>
-        <w:t xml:space="preserve">he</w:t>
-      </w:r>
-      <w:r>
-        <w:t xml:space="preserve"> </w:t>
-      </w:r>
-      <w:r>
-        <w:t xml:space="preserve">L2LP</w:t>
-      </w:r>
-      <w:r>
-        <w:t xml:space="preserve"> </w:t>
-      </w:r>
-      <w:r>
-        <w:t xml:space="preserve">model revised.</w:t>
-      </w:r>
-      <w:r>
-        <w:t xml:space="preserve"> </w:t>
-      </w:r>
-      <w:r>
-        <w:rPr>
-          <w:iCs/>
-          <w:i/>
-        </w:rPr>
-        <w:t xml:space="preserve">Frontiers in Psychology</w:t>
-      </w:r>
-      <w:r>
-        <w:t xml:space="preserve">,</w:t>
-      </w:r>
-      <w:r>
-        <w:t xml:space="preserve"> </w:t>
-      </w:r>
-      <w:r>
-        <w:rPr>
-          <w:iCs/>
-          <w:i/>
-        </w:rPr>
-        <w:t xml:space="preserve">6</w:t>
-      </w:r>
-      <w:r>
-        <w:t xml:space="preserve">, 6–12.</w:t>
-      </w:r>
-      <w:r>
-        <w:t xml:space="preserve"> </w:t>
-      </w:r>
-      <w:hyperlink r:id="rId89">
-        <w:r>
-          <w:rPr>
-            <w:rStyle w:val="Hyperlink"/>
-          </w:rPr>
-          <w:t xml:space="preserve">https://doi.org/10.3389/fpsyg.2015.01000</w:t>
-        </w:r>
-      </w:hyperlink>
-    </w:p>
-    <w:bookmarkEnd w:id="90"/>
-    <w:bookmarkEnd w:id="91"/>
-    <w:p>
-      <w:pPr>
-        <w:pStyle w:val="h1-pagebreak"/>
-      </w:pPr>
-      <w:r>
-        <w:t xml:space="preserve">Appendix</w:t>
-      </w:r>
-    </w:p>
-    <w:bookmarkEnd w:id="92"/>
-    <w:bookmarkStart w:id="98" w:name="on-line-supplementary-material"/>
-    <w:p>
-      <w:pPr>
-        <w:pStyle w:val="berschrift1"/>
-      </w:pPr>
-      <w:r>
-        <w:t xml:space="preserve">On-line supplementary material</w:t>
-      </w:r>
-    </w:p>
-    <w:bookmarkStart w:id="93" w:name="drift-diffusion-models"/>
-    <w:p>
-      <w:pPr>
-        <w:pStyle w:val="berschrift2"/>
-      </w:pPr>
-      <w:r>
-        <w:t xml:space="preserve">Drift diffusion models</w:t>
-      </w:r>
-    </w:p>
-    <w:p>
-      <w:r>
-        <w:br w:type="page"/>
-      </w:r>
-    </w:p>
-    <w:bookmarkEnd w:id="93"/>
-    <w:bookmarkStart w:id="96" w:name="supplementary-analyses"/>
-    <w:p>
-      <w:pPr>
-        <w:pStyle w:val="berschrift2"/>
-      </w:pPr>
-      <w:r>
-        <w:t xml:space="preserve">Supplementary analyses</w:t>
-      </w:r>
-    </w:p>
-    <w:p>
-      <w:pPr>
-        <w:pStyle w:val="FirstParagraph"/>
+    <w:p>
+      <w:pPr>
+        <w:pStyle w:val="Textkrper"/>
       </w:pPr>
       <w:r>
         <w:t xml:space="preserve">This is Figure</w:t>
@@ -5630,18 +3763,18 @@
           <wp:inline>
             <wp:extent cx="5969000" cy="3410857"/>
             <wp:effectExtent b="0" l="0" r="0" t="0"/>
-            <wp:docPr descr="Figure 6.   Make sure each variety represented equally over course of experiment." title="" id="1" name="Picture"/>
+            <wp:docPr descr="Figure 6.   Need a caption." title="" id="1" name="Picture"/>
             <a:graphic>
               <a:graphicData uri="http://schemas.openxmlformats.org/drawingml/2006/picture">
                 <pic:pic>
                   <pic:nvPicPr>
-                    <pic:cNvPr descr="/Users/casillas/academia/research/in_progress/empathy_intonation_perc/figs/manuscript/sm_random_speaker_check.pdf" id="0" name="Picture"/>
+                    <pic:cNvPr descr="/Users/casillas/academia/research/in_progress/empathy_intonation_perc/figs/manuscript/ddm_bs_dr_estimates.pdf" id="0" name="Picture"/>
                     <pic:cNvPicPr>
                       <a:picLocks noChangeArrowheads="1" noChangeAspect="1"/>
                     </pic:cNvPicPr>
                   </pic:nvPicPr>
                   <pic:blipFill>
-                    <a:blip r:embed="rId94"/>
+                    <a:blip r:embed="rId34"/>
                     <a:stretch>
                       <a:fillRect/>
                     </a:stretch>
@@ -5693,7 +3826,7 @@
         <w:t xml:space="preserve"> </w:t>
       </w:r>
       <w:r>
-        <w:t xml:space="preserve">Make sure each variety represented equally over course of experiment.</w:t>
+        <w:t xml:space="preserve">Need a caption.</w:t>
       </w:r>
     </w:p>
     <w:p>
@@ -5717,20 +3850,1968 @@
       <w:r>
         <w:drawing>
           <wp:inline>
-            <wp:extent cx="5969000" cy="3410857"/>
+            <wp:extent cx="5969000" cy="3581400"/>
             <wp:effectExtent b="0" l="0" r="0" t="0"/>
-            <wp:docPr descr="Figure 7.   Make sure each variety represented equally over course of experiment." title="" id="1" name="Picture"/>
+            <wp:docPr descr="Figure 7.   Two-thousand simulations of the drift diffusion model for interrogative utterances as a function of empathy quotient (low/high) and LexTALE score (low/high). Low and high levels represent ±2 standard deviations above/below the mean. Dark red lines represent the average decision time course." title="" id="1" name="Picture"/>
             <a:graphic>
               <a:graphicData uri="http://schemas.openxmlformats.org/drawingml/2006/picture">
                 <pic:pic>
                   <pic:nvPicPr>
-                    <pic:cNvPr descr="/Users/casillas/academia/research/in_progress/empathy_intonation_perc/figs/manuscript/sm_speech_rate.pdf" id="0" name="Picture"/>
+                    <pic:cNvPr descr="/Users/casillas/academia/research/in_progress/empathy_intonation_perc/figs/manuscript/ddm_simulations.pdf" id="0" name="Picture"/>
                     <pic:cNvPicPr>
                       <a:picLocks noChangeArrowheads="1" noChangeAspect="1"/>
                     </pic:cNvPicPr>
                   </pic:nvPicPr>
                   <pic:blipFill>
-                    <a:blip r:embed="rId95"/>
+                    <a:blip r:embed="rId35"/>
+                    <a:stretch>
+                      <a:fillRect/>
+                    </a:stretch>
+                  </pic:blipFill>
+                  <pic:spPr bwMode="auto">
+                    <a:xfrm>
+                      <a:off x="0" y="0"/>
+                      <a:ext cx="5969000" cy="3581400"/>
+                    </a:xfrm>
+                    <a:prstGeom prst="rect">
+                      <a:avLst/>
+                    </a:prstGeom>
+                    <a:noFill/>
+                    <a:ln w="9525">
+                      <a:noFill/>
+                      <a:headEnd/>
+                      <a:tailEnd/>
+                    </a:ln>
+                  </pic:spPr>
+                </pic:pic>
+              </a:graphicData>
+            </a:graphic>
+          </wp:inline>
+        </w:drawing>
+      </w:r>
+    </w:p>
+    <w:p>
+      <w:pPr>
+        <w:pStyle w:val="ImageCaption"/>
+      </w:pPr>
+      <w:r>
+        <w:rPr>
+          <w:iCs/>
+          <w:i/>
+        </w:rPr>
+        <w:t xml:space="preserve">Figure</w:t>
+      </w:r>
+      <w:r>
+        <w:t xml:space="preserve"> </w:t>
+      </w:r>
+      <w:r>
+        <w:rPr>
+          <w:iCs/>
+          <w:i/>
+        </w:rPr>
+        <w:t xml:space="preserve">7.  </w:t>
+      </w:r>
+      <w:r>
+        <w:t xml:space="preserve"> </w:t>
+      </w:r>
+      <w:r>
+        <w:t xml:space="preserve">Two-thousand simulations of the drift diffusion model for interrogative utterances as a function of empathy quotient (low/high) and LexTALE score (low/high). Low and high levels represent ±2 standard deviations above/below the mean. Dark red lines represent the average decision time course.</w:t>
+      </w:r>
+    </w:p>
+    <w:bookmarkEnd w:id="36"/>
+    <w:bookmarkStart w:id="37" w:name="discussion"/>
+    <w:p>
+      <w:pPr>
+        <w:pStyle w:val="berschrift1"/>
+      </w:pPr>
+      <w:r>
+        <w:t xml:space="preserve">Discussion</w:t>
+      </w:r>
+    </w:p>
+    <w:bookmarkEnd w:id="37"/>
+    <w:bookmarkStart w:id="38" w:name="conclusion"/>
+    <w:p>
+      <w:pPr>
+        <w:pStyle w:val="berschrift1"/>
+      </w:pPr>
+      <w:r>
+        <w:t xml:space="preserve">Conclusion</w:t>
+      </w:r>
+    </w:p>
+    <w:p>
+      <w:r>
+        <w:br w:type="page"/>
+      </w:r>
+    </w:p>
+    <w:bookmarkEnd w:id="38"/>
+    <w:bookmarkStart w:id="94" w:name="references"/>
+    <w:p>
+      <w:pPr>
+        <w:pStyle w:val="berschrift1"/>
+      </w:pPr>
+      <w:r>
+        <w:t xml:space="preserve">References</w:t>
+      </w:r>
+    </w:p>
+    <w:bookmarkStart w:id="93" w:name="refs"/>
+    <w:bookmarkStart w:id="40" w:name="ref-astruc2016cost"/>
+    <w:p>
+      <w:pPr>
+        <w:pStyle w:val="Literaturverzeichnis"/>
+      </w:pPr>
+      <w:r>
+        <w:t xml:space="preserve">Astruc, L., Vanrell, M. del M., &amp; Prieto, P. (2016). Cost of the action and social distance affect the selection of question intonation in</w:t>
+      </w:r>
+      <w:r>
+        <w:t xml:space="preserve"> </w:t>
+      </w:r>
+      <w:r>
+        <w:t xml:space="preserve">C</w:t>
+      </w:r>
+      <w:r>
+        <w:t xml:space="preserve">atalan. In M. E. Armstrong, N. Henriksen, &amp; M. del M. Vanrell (Eds.),</w:t>
+      </w:r>
+      <w:r>
+        <w:t xml:space="preserve"> </w:t>
+      </w:r>
+      <w:r>
+        <w:rPr>
+          <w:iCs/>
+          <w:i/>
+        </w:rPr>
+        <w:t xml:space="preserve">Intonational grammar in</w:t>
+      </w:r>
+      <w:r>
+        <w:rPr>
+          <w:iCs/>
+          <w:i/>
+        </w:rPr>
+        <w:t xml:space="preserve"> </w:t>
+      </w:r>
+      <w:r>
+        <w:rPr>
+          <w:iCs/>
+          <w:i/>
+        </w:rPr>
+        <w:t xml:space="preserve">I</w:t>
+      </w:r>
+      <w:r>
+        <w:rPr>
+          <w:iCs/>
+          <w:i/>
+        </w:rPr>
+        <w:t xml:space="preserve">bero-</w:t>
+      </w:r>
+      <w:r>
+        <w:rPr>
+          <w:iCs/>
+          <w:i/>
+        </w:rPr>
+        <w:t xml:space="preserve">R</w:t>
+      </w:r>
+      <w:r>
+        <w:rPr>
+          <w:iCs/>
+          <w:i/>
+        </w:rPr>
+        <w:t xml:space="preserve">omance:</w:t>
+      </w:r>
+      <w:r>
+        <w:rPr>
+          <w:iCs/>
+          <w:i/>
+        </w:rPr>
+        <w:t xml:space="preserve"> </w:t>
+      </w:r>
+      <w:r>
+        <w:rPr>
+          <w:iCs/>
+          <w:i/>
+        </w:rPr>
+        <w:t xml:space="preserve">A</w:t>
+      </w:r>
+      <w:r>
+        <w:rPr>
+          <w:iCs/>
+          <w:i/>
+        </w:rPr>
+        <w:t xml:space="preserve">pproaches across linguistic subfields</w:t>
+      </w:r>
+      <w:r>
+        <w:t xml:space="preserve"> </w:t>
+      </w:r>
+      <w:r>
+        <w:t xml:space="preserve">(pp. 93–113). John Benjamins Publishing Company.</w:t>
+      </w:r>
+      <w:r>
+        <w:t xml:space="preserve"> </w:t>
+      </w:r>
+      <w:hyperlink r:id="rId39">
+        <w:r>
+          <w:rPr>
+            <w:rStyle w:val="Hyperlink"/>
+          </w:rPr>
+          <w:t xml:space="preserve">https://doi.org/10.1075/ihll.6</w:t>
+        </w:r>
+      </w:hyperlink>
+    </w:p>
+    <w:bookmarkEnd w:id="40"/>
+    <w:bookmarkStart w:id="41" w:name="ref-baron2011zero"/>
+    <w:p>
+      <w:pPr>
+        <w:pStyle w:val="Literaturverzeichnis"/>
+      </w:pPr>
+      <w:r>
+        <w:t xml:space="preserve">Baron-Cohen, S. (2011).</w:t>
+      </w:r>
+      <w:r>
+        <w:t xml:space="preserve"> </w:t>
+      </w:r>
+      <w:r>
+        <w:rPr>
+          <w:iCs/>
+          <w:i/>
+        </w:rPr>
+        <w:t xml:space="preserve">Zero degree of empathy. On empathy and the origins of cruelty</w:t>
+      </w:r>
+      <w:r>
+        <w:t xml:space="preserve">. London, England: Penguin.</w:t>
+      </w:r>
+    </w:p>
+    <w:bookmarkEnd w:id="41"/>
+    <w:bookmarkStart w:id="43" w:name="ref-baron2004empathy"/>
+    <w:p>
+      <w:pPr>
+        <w:pStyle w:val="Literaturverzeichnis"/>
+      </w:pPr>
+      <w:r>
+        <w:t xml:space="preserve">Baron-Cohen, S., &amp; Wheelwright, S. (2004). The empathy quotient: An investigation of adults with</w:t>
+      </w:r>
+      <w:r>
+        <w:t xml:space="preserve"> </w:t>
+      </w:r>
+      <w:r>
+        <w:t xml:space="preserve">A</w:t>
+      </w:r>
+      <w:r>
+        <w:t xml:space="preserve">sperger syndrome or high functioning autism, and normal sex differences.</w:t>
+      </w:r>
+      <w:r>
+        <w:t xml:space="preserve"> </w:t>
+      </w:r>
+      <w:r>
+        <w:rPr>
+          <w:iCs/>
+          <w:i/>
+        </w:rPr>
+        <w:t xml:space="preserve">Journal of Autism and Developmental Disorders</w:t>
+      </w:r>
+      <w:r>
+        <w:t xml:space="preserve">,</w:t>
+      </w:r>
+      <w:r>
+        <w:t xml:space="preserve"> </w:t>
+      </w:r>
+      <w:r>
+        <w:rPr>
+          <w:iCs/>
+          <w:i/>
+        </w:rPr>
+        <w:t xml:space="preserve">34</w:t>
+      </w:r>
+      <w:r>
+        <w:t xml:space="preserve">(2), 163–175.</w:t>
+      </w:r>
+      <w:r>
+        <w:t xml:space="preserve"> </w:t>
+      </w:r>
+      <w:hyperlink r:id="rId42">
+        <w:r>
+          <w:rPr>
+            <w:rStyle w:val="Hyperlink"/>
+          </w:rPr>
+          <w:t xml:space="preserve">https://doi.org/10.1023/B:JADD.0000022607.19833.00</w:t>
+        </w:r>
+      </w:hyperlink>
+    </w:p>
+    <w:bookmarkEnd w:id="43"/>
+    <w:bookmarkStart w:id="44" w:name="ref-Best2007"/>
+    <w:p>
+      <w:pPr>
+        <w:pStyle w:val="Literaturverzeichnis"/>
+      </w:pPr>
+      <w:r>
+        <w:t xml:space="preserve">Best, C. T., &amp; Tyler, M. D. (2007). Nonnative and second-language speech perception:</w:t>
+      </w:r>
+      <w:r>
+        <w:t xml:space="preserve"> </w:t>
+      </w:r>
+      <w:r>
+        <w:t xml:space="preserve">C</w:t>
+      </w:r>
+      <w:r>
+        <w:t xml:space="preserve">ommonalities and complementarities. In O.-S. Bohn &amp; M. J. Munro (Eds.),</w:t>
+      </w:r>
+      <w:r>
+        <w:t xml:space="preserve"> </w:t>
+      </w:r>
+      <w:r>
+        <w:rPr>
+          <w:iCs/>
+          <w:i/>
+        </w:rPr>
+        <w:t xml:space="preserve">Language experience in second language speech learning:</w:t>
+      </w:r>
+      <w:r>
+        <w:rPr>
+          <w:iCs/>
+          <w:i/>
+        </w:rPr>
+        <w:t xml:space="preserve"> </w:t>
+      </w:r>
+      <w:r>
+        <w:rPr>
+          <w:iCs/>
+          <w:i/>
+        </w:rPr>
+        <w:t xml:space="preserve">I</w:t>
+      </w:r>
+      <w:r>
+        <w:rPr>
+          <w:iCs/>
+          <w:i/>
+        </w:rPr>
+        <w:t xml:space="preserve">n honor of</w:t>
+      </w:r>
+      <w:r>
+        <w:rPr>
+          <w:iCs/>
+          <w:i/>
+        </w:rPr>
+        <w:t xml:space="preserve"> </w:t>
+      </w:r>
+      <w:r>
+        <w:rPr>
+          <w:iCs/>
+          <w:i/>
+        </w:rPr>
+        <w:t xml:space="preserve">James Emil Flege</w:t>
+      </w:r>
+      <w:r>
+        <w:t xml:space="preserve"> </w:t>
+      </w:r>
+      <w:r>
+        <w:t xml:space="preserve">(pp. 13–34). Amsterdam, The Netherlands: John Benjamins.</w:t>
+      </w:r>
+    </w:p>
+    <w:bookmarkEnd w:id="44"/>
+    <w:bookmarkStart w:id="45" w:name="ref-bishop2016individual"/>
+    <w:p>
+      <w:pPr>
+        <w:pStyle w:val="Literaturverzeichnis"/>
+      </w:pPr>
+      <w:r>
+        <w:t xml:space="preserve">Bishop, J., &amp; Kuo, G. (2016). Do "autistic-like"" personality traits predict prosody perception?</w:t>
+      </w:r>
+      <w:r>
+        <w:t xml:space="preserve"> </w:t>
+      </w:r>
+      <w:r>
+        <w:rPr>
+          <w:iCs/>
+          <w:i/>
+        </w:rPr>
+        <w:t xml:space="preserve">Talk presented at LabPhon15 satellite workshop on personality in speech perception and production, ithaca, NY.</w:t>
+      </w:r>
+    </w:p>
+    <w:bookmarkEnd w:id="45"/>
+    <w:bookmarkStart w:id="47" w:name="ref-bustin_2020"/>
+    <w:p>
+      <w:pPr>
+        <w:pStyle w:val="Literaturverzeichnis"/>
+      </w:pPr>
+      <w:r>
+        <w:t xml:space="preserve">Brandl, A., González, C., &amp; Bustin, A. (2020). The development of intonation in</w:t>
+      </w:r>
+      <w:r>
+        <w:t xml:space="preserve"> </w:t>
+      </w:r>
+      <w:r>
+        <w:t xml:space="preserve">L</w:t>
+      </w:r>
+      <w:r>
+        <w:t xml:space="preserve">2</w:t>
+      </w:r>
+      <w:r>
+        <w:t xml:space="preserve"> </w:t>
+      </w:r>
+      <w:r>
+        <w:t xml:space="preserve">S</w:t>
+      </w:r>
+      <w:r>
+        <w:t xml:space="preserve">panish:</w:t>
+      </w:r>
+      <w:r>
+        <w:t xml:space="preserve"> </w:t>
+      </w:r>
+      <w:r>
+        <w:t xml:space="preserve">A</w:t>
+      </w:r>
+      <w:r>
+        <w:t xml:space="preserve"> </w:t>
+      </w:r>
+      <w:r>
+        <w:t xml:space="preserve">perceptual study. In A. Morales-Front, M. J. Ferreira, R. P. Leow, &amp; C. Sanz (Eds.),</w:t>
+      </w:r>
+      <w:r>
+        <w:t xml:space="preserve"> </w:t>
+      </w:r>
+      <w:r>
+        <w:rPr>
+          <w:iCs/>
+          <w:i/>
+        </w:rPr>
+        <w:t xml:space="preserve">Hispanic linguistics: Current issues and new directions</w:t>
+      </w:r>
+      <w:r>
+        <w:t xml:space="preserve"> </w:t>
+      </w:r>
+      <w:r>
+        <w:t xml:space="preserve">(pp. 12–31). John Benjamins Publishing Company.</w:t>
+      </w:r>
+      <w:r>
+        <w:t xml:space="preserve"> </w:t>
+      </w:r>
+      <w:hyperlink r:id="rId46">
+        <w:r>
+          <w:rPr>
+            <w:rStyle w:val="Hyperlink"/>
+          </w:rPr>
+          <w:t xml:space="preserve">https://doi.org/10.1075/ihll.26</w:t>
+        </w:r>
+      </w:hyperlink>
+    </w:p>
+    <w:bookmarkEnd w:id="47"/>
+    <w:bookmarkStart w:id="49" w:name="ref-R_brms_a"/>
+    <w:p>
+      <w:pPr>
+        <w:pStyle w:val="Literaturverzeichnis"/>
+      </w:pPr>
+      <w:r>
+        <w:t xml:space="preserve">Bürkner, P.-C. (2017).</w:t>
+      </w:r>
+      <w:r>
+        <w:t xml:space="preserve"> </w:t>
+      </w:r>
+      <w:r>
+        <w:t xml:space="preserve">brms</w:t>
+      </w:r>
+      <w:r>
+        <w:t xml:space="preserve">: An</w:t>
+      </w:r>
+      <w:r>
+        <w:t xml:space="preserve"> </w:t>
+      </w:r>
+      <w:r>
+        <w:t xml:space="preserve">R</w:t>
+      </w:r>
+      <w:r>
+        <w:t xml:space="preserve"> </w:t>
+      </w:r>
+      <w:r>
+        <w:t xml:space="preserve">package for</w:t>
+      </w:r>
+      <w:r>
+        <w:t xml:space="preserve"> </w:t>
+      </w:r>
+      <w:r>
+        <w:t xml:space="preserve">Bayesian</w:t>
+      </w:r>
+      <w:r>
+        <w:t xml:space="preserve"> </w:t>
+      </w:r>
+      <w:r>
+        <w:t xml:space="preserve">multilevel models using</w:t>
+      </w:r>
+      <w:r>
+        <w:t xml:space="preserve"> </w:t>
+      </w:r>
+      <w:r>
+        <w:t xml:space="preserve">Stan</w:t>
+      </w:r>
+      <w:r>
+        <w:t xml:space="preserve">.</w:t>
+      </w:r>
+      <w:r>
+        <w:t xml:space="preserve"> </w:t>
+      </w:r>
+      <w:r>
+        <w:rPr>
+          <w:iCs/>
+          <w:i/>
+        </w:rPr>
+        <w:t xml:space="preserve">Journal of Statistical Software</w:t>
+      </w:r>
+      <w:r>
+        <w:t xml:space="preserve">,</w:t>
+      </w:r>
+      <w:r>
+        <w:t xml:space="preserve"> </w:t>
+      </w:r>
+      <w:r>
+        <w:rPr>
+          <w:iCs/>
+          <w:i/>
+        </w:rPr>
+        <w:t xml:space="preserve">80</w:t>
+      </w:r>
+      <w:r>
+        <w:t xml:space="preserve">(1), 1–28.</w:t>
+      </w:r>
+      <w:r>
+        <w:t xml:space="preserve"> </w:t>
+      </w:r>
+      <w:hyperlink r:id="rId48">
+        <w:r>
+          <w:rPr>
+            <w:rStyle w:val="Hyperlink"/>
+          </w:rPr>
+          <w:t xml:space="preserve">https://doi.org/10.18637/jss.v080.i01</w:t>
+        </w:r>
+      </w:hyperlink>
+    </w:p>
+    <w:bookmarkEnd w:id="49"/>
+    <w:bookmarkStart w:id="51" w:name="ref-R_brms_b"/>
+    <w:p>
+      <w:pPr>
+        <w:pStyle w:val="Literaturverzeichnis"/>
+      </w:pPr>
+      <w:r>
+        <w:t xml:space="preserve">Bürkner, P.-C. (2018).</w:t>
+      </w:r>
+      <w:r>
+        <w:t xml:space="preserve"> </w:t>
+      </w:r>
+      <w:r>
+        <w:t xml:space="preserve">Advanced Bayesian Multilevel Modeling with the R Package brms</w:t>
+      </w:r>
+      <w:r>
+        <w:t xml:space="preserve">.</w:t>
+      </w:r>
+      <w:r>
+        <w:t xml:space="preserve"> </w:t>
+      </w:r>
+      <w:r>
+        <w:rPr>
+          <w:iCs/>
+          <w:i/>
+        </w:rPr>
+        <w:t xml:space="preserve">The R Journal</w:t>
+      </w:r>
+      <w:r>
+        <w:t xml:space="preserve">,</w:t>
+      </w:r>
+      <w:r>
+        <w:t xml:space="preserve"> </w:t>
+      </w:r>
+      <w:r>
+        <w:rPr>
+          <w:iCs/>
+          <w:i/>
+        </w:rPr>
+        <w:t xml:space="preserve">10</w:t>
+      </w:r>
+      <w:r>
+        <w:t xml:space="preserve">(1), 395–411.</w:t>
+      </w:r>
+      <w:r>
+        <w:t xml:space="preserve"> </w:t>
+      </w:r>
+      <w:hyperlink r:id="rId50">
+        <w:r>
+          <w:rPr>
+            <w:rStyle w:val="Hyperlink"/>
+          </w:rPr>
+          <w:t xml:space="preserve">https://doi.org/10.32614/RJ-2018-017</w:t>
+        </w:r>
+      </w:hyperlink>
+    </w:p>
+    <w:bookmarkEnd w:id="51"/>
+    <w:bookmarkStart w:id="53" w:name="ref-cain2004individual"/>
+    <w:p>
+      <w:pPr>
+        <w:pStyle w:val="Literaturverzeichnis"/>
+      </w:pPr>
+      <w:r>
+        <w:t xml:space="preserve">Cain, K., Oakhill, J., &amp; Lemmon, K. (2004). Individual differences in the inference of word meanings from context:</w:t>
+      </w:r>
+      <w:r>
+        <w:t xml:space="preserve"> </w:t>
+      </w:r>
+      <w:r>
+        <w:t xml:space="preserve">T</w:t>
+      </w:r>
+      <w:r>
+        <w:t xml:space="preserve">he influence of reading comprehension, vocabulary knowledge, and memory capacity.</w:t>
+      </w:r>
+      <w:r>
+        <w:t xml:space="preserve"> </w:t>
+      </w:r>
+      <w:r>
+        <w:rPr>
+          <w:iCs/>
+          <w:i/>
+        </w:rPr>
+        <w:t xml:space="preserve">Journal of Educational Psychology</w:t>
+      </w:r>
+      <w:r>
+        <w:t xml:space="preserve">,</w:t>
+      </w:r>
+      <w:r>
+        <w:t xml:space="preserve"> </w:t>
+      </w:r>
+      <w:r>
+        <w:rPr>
+          <w:iCs/>
+          <w:i/>
+        </w:rPr>
+        <w:t xml:space="preserve">96</w:t>
+      </w:r>
+      <w:r>
+        <w:t xml:space="preserve">(4), 671–681.</w:t>
+      </w:r>
+      <w:r>
+        <w:t xml:space="preserve"> </w:t>
+      </w:r>
+      <w:hyperlink r:id="rId52">
+        <w:r>
+          <w:rPr>
+            <w:rStyle w:val="Hyperlink"/>
+          </w:rPr>
+          <w:t xml:space="preserve">https://doi.org/10.1037/0022-0663.96.4.671</w:t>
+        </w:r>
+      </w:hyperlink>
+    </w:p>
+    <w:bookmarkEnd w:id="53"/>
+    <w:bookmarkStart w:id="55" w:name="ref-carruthers2009we"/>
+    <w:p>
+      <w:pPr>
+        <w:pStyle w:val="Literaturverzeichnis"/>
+      </w:pPr>
+      <w:r>
+        <w:t xml:space="preserve">Carruthers, P. (2009). How we know our own minds: The relationship between mindreading and metacognition.</w:t>
+      </w:r>
+      <w:r>
+        <w:t xml:space="preserve"> </w:t>
+      </w:r>
+      <w:r>
+        <w:rPr>
+          <w:iCs/>
+          <w:i/>
+        </w:rPr>
+        <w:t xml:space="preserve">Behavioral and Brain Sciences</w:t>
+      </w:r>
+      <w:r>
+        <w:t xml:space="preserve">,</w:t>
+      </w:r>
+      <w:r>
+        <w:t xml:space="preserve"> </w:t>
+      </w:r>
+      <w:r>
+        <w:rPr>
+          <w:iCs/>
+          <w:i/>
+        </w:rPr>
+        <w:t xml:space="preserve">32</w:t>
+      </w:r>
+      <w:r>
+        <w:t xml:space="preserve">(2), 121–138.</w:t>
+      </w:r>
+      <w:r>
+        <w:t xml:space="preserve"> </w:t>
+      </w:r>
+      <w:hyperlink r:id="rId54">
+        <w:r>
+          <w:rPr>
+            <w:rStyle w:val="Hyperlink"/>
+          </w:rPr>
+          <w:t xml:space="preserve">https://doi.org/10.1017/S0140525X09000545</w:t>
+        </w:r>
+      </w:hyperlink>
+    </w:p>
+    <w:bookmarkEnd w:id="55"/>
+    <w:bookmarkStart w:id="57" w:name="ref-degen2016availability"/>
+    <w:p>
+      <w:pPr>
+        <w:pStyle w:val="Literaturverzeichnis"/>
+      </w:pPr>
+      <w:r>
+        <w:t xml:space="preserve">Degen, J., &amp; Tanenhaus, M. K. (2016). Availability of alternatives and the processing of scalar implicatures:</w:t>
+      </w:r>
+      <w:r>
+        <w:t xml:space="preserve"> </w:t>
+      </w:r>
+      <w:r>
+        <w:t xml:space="preserve">A</w:t>
+      </w:r>
+      <w:r>
+        <w:t xml:space="preserve"> </w:t>
+      </w:r>
+      <w:r>
+        <w:t xml:space="preserve">visual world eye-tracking study.</w:t>
+      </w:r>
+      <w:r>
+        <w:t xml:space="preserve"> </w:t>
+      </w:r>
+      <w:r>
+        <w:rPr>
+          <w:iCs/>
+          <w:i/>
+        </w:rPr>
+        <w:t xml:space="preserve">Cognitive Science</w:t>
+      </w:r>
+      <w:r>
+        <w:t xml:space="preserve">,</w:t>
+      </w:r>
+      <w:r>
+        <w:t xml:space="preserve"> </w:t>
+      </w:r>
+      <w:r>
+        <w:rPr>
+          <w:iCs/>
+          <w:i/>
+        </w:rPr>
+        <w:t xml:space="preserve">40</w:t>
+      </w:r>
+      <w:r>
+        <w:t xml:space="preserve">(1), 172–201.</w:t>
+      </w:r>
+      <w:r>
+        <w:t xml:space="preserve"> </w:t>
+      </w:r>
+      <w:hyperlink r:id="rId56">
+        <w:r>
+          <w:rPr>
+            <w:rStyle w:val="Hyperlink"/>
+          </w:rPr>
+          <w:t xml:space="preserve">https://doi.org/10.1111/cogs.12227</w:t>
+        </w:r>
+      </w:hyperlink>
+    </w:p>
+    <w:bookmarkEnd w:id="57"/>
+    <w:bookmarkStart w:id="58" w:name="ref-sp_pronunciation_ch08"/>
+    <w:p>
+      <w:pPr>
+        <w:pStyle w:val="Literaturverzeichnis"/>
+      </w:pPr>
+      <w:r>
+        <w:t xml:space="preserve">de-la-Mota, C. (2019). Improving non-native pronunciation: Teaching prosody to learners of</w:t>
+      </w:r>
+      <w:r>
+        <w:t xml:space="preserve"> </w:t>
+      </w:r>
+      <w:r>
+        <w:t xml:space="preserve">S</w:t>
+      </w:r>
+      <w:r>
+        <w:t xml:space="preserve">panish as a second/foreign language. In R. Rao (Ed.),</w:t>
+      </w:r>
+      <w:r>
+        <w:t xml:space="preserve"> </w:t>
+      </w:r>
+      <w:r>
+        <w:rPr>
+          <w:iCs/>
+          <w:i/>
+        </w:rPr>
+        <w:t xml:space="preserve">Key issues in the teaching of</w:t>
+      </w:r>
+      <w:r>
+        <w:rPr>
+          <w:iCs/>
+          <w:i/>
+        </w:rPr>
+        <w:t xml:space="preserve"> </w:t>
+      </w:r>
+      <w:r>
+        <w:rPr>
+          <w:iCs/>
+          <w:i/>
+        </w:rPr>
+        <w:t xml:space="preserve">Spanish</w:t>
+      </w:r>
+      <w:r>
+        <w:rPr>
+          <w:iCs/>
+          <w:i/>
+        </w:rPr>
+        <w:t xml:space="preserve"> </w:t>
+      </w:r>
+      <w:r>
+        <w:rPr>
+          <w:iCs/>
+          <w:i/>
+        </w:rPr>
+        <w:t xml:space="preserve">pronunciation</w:t>
+      </w:r>
+      <w:r>
+        <w:t xml:space="preserve"> </w:t>
+      </w:r>
+      <w:r>
+        <w:t xml:space="preserve">(pp. 162–197). Routledge.</w:t>
+      </w:r>
+    </w:p>
+    <w:bookmarkEnd w:id="58"/>
+    <w:bookmarkStart w:id="60" w:name="ref-esteve2016role"/>
+    <w:p>
+      <w:pPr>
+        <w:pStyle w:val="Literaturverzeichnis"/>
+      </w:pPr>
+      <w:r>
+        <w:t xml:space="preserve">Esteve-Gibert, N., Portes, C., Schafer, A., Hemforth, B., &amp; D’Imperio, M. (2016).</w:t>
+      </w:r>
+      <w:r>
+        <w:t xml:space="preserve"> </w:t>
+      </w:r>
+      <w:r>
+        <w:rPr>
+          <w:iCs/>
+          <w:i/>
+        </w:rPr>
+        <w:t xml:space="preserve">The role of individual empathic skills on the online processing of intonational meaning</w:t>
+      </w:r>
+      <w:r>
+        <w:t xml:space="preserve">. Bilbao, Spain: Basque Center on Cognition, Brain; Language.</w:t>
+      </w:r>
+      <w:r>
+        <w:t xml:space="preserve"> </w:t>
+      </w:r>
+      <w:hyperlink r:id="rId59">
+        <w:r>
+          <w:rPr>
+            <w:rStyle w:val="Hyperlink"/>
+          </w:rPr>
+          <w:t xml:space="preserve">https://doi.org/10.13140/RG.2.2.19401.13926</w:t>
+        </w:r>
+      </w:hyperlink>
+    </w:p>
+    <w:bookmarkEnd w:id="60"/>
+    <w:bookmarkStart w:id="62" w:name="ref-esteve2020empathy"/>
+    <w:p>
+      <w:pPr>
+        <w:pStyle w:val="Literaturverzeichnis"/>
+      </w:pPr>
+      <w:r>
+        <w:t xml:space="preserve">Esteve-Gibert, N., Schafer, A. J., Hemforth, B., Portes, C., Pozniak, C., &amp; D’Imperio, M. (2020). Empathy influences how listeners interpret intonation and meaning when words are ambiguous.</w:t>
+      </w:r>
+      <w:r>
+        <w:t xml:space="preserve"> </w:t>
+      </w:r>
+      <w:r>
+        <w:rPr>
+          <w:iCs/>
+          <w:i/>
+        </w:rPr>
+        <w:t xml:space="preserve">Memory &amp; Cognition</w:t>
+      </w:r>
+      <w:r>
+        <w:t xml:space="preserve">, 1–15.</w:t>
+      </w:r>
+      <w:r>
+        <w:t xml:space="preserve"> </w:t>
+      </w:r>
+      <w:hyperlink r:id="rId61">
+        <w:r>
+          <w:rPr>
+            <w:rStyle w:val="Hyperlink"/>
+          </w:rPr>
+          <w:t xml:space="preserve">https://doi.org/10.3758/s13421-019-00990-w</w:t>
+        </w:r>
+      </w:hyperlink>
+    </w:p>
+    <w:bookmarkEnd w:id="62"/>
+    <w:bookmarkStart w:id="63" w:name="ref-flege2021revised"/>
+    <w:p>
+      <w:pPr>
+        <w:pStyle w:val="Literaturverzeichnis"/>
+      </w:pPr>
+      <w:r>
+        <w:t xml:space="preserve">Flege, J. E., &amp; Bohn, O.-S. (2021). The revised speech learning model (SLM-r).</w:t>
+      </w:r>
+      <w:r>
+        <w:t xml:space="preserve"> </w:t>
+      </w:r>
+      <w:r>
+        <w:rPr>
+          <w:iCs/>
+          <w:i/>
+        </w:rPr>
+        <w:t xml:space="preserve">Second Language Speech Learning: Theoretical and Empirical Progress</w:t>
+      </w:r>
+      <w:r>
+        <w:t xml:space="preserve">, 3–83.</w:t>
+      </w:r>
+    </w:p>
+    <w:bookmarkEnd w:id="63"/>
+    <w:bookmarkStart w:id="65" w:name="ref-frith2003development"/>
+    <w:p>
+      <w:pPr>
+        <w:pStyle w:val="Literaturverzeichnis"/>
+      </w:pPr>
+      <w:r>
+        <w:t xml:space="preserve">Frith, U., &amp; Frith, C. D. (2003). Development and neurophysiology of mentalizing.</w:t>
+      </w:r>
+      <w:r>
+        <w:t xml:space="preserve"> </w:t>
+      </w:r>
+      <w:r>
+        <w:rPr>
+          <w:iCs/>
+          <w:i/>
+        </w:rPr>
+        <w:t xml:space="preserve">Philosophical Transactions of the Royal Society of London. Series B: Biological Sciences</w:t>
+      </w:r>
+      <w:r>
+        <w:t xml:space="preserve">,</w:t>
+      </w:r>
+      <w:r>
+        <w:t xml:space="preserve"> </w:t>
+      </w:r>
+      <w:r>
+        <w:rPr>
+          <w:iCs/>
+          <w:i/>
+        </w:rPr>
+        <w:t xml:space="preserve">358</w:t>
+      </w:r>
+      <w:r>
+        <w:t xml:space="preserve">(1431), 459–473.</w:t>
+      </w:r>
+      <w:r>
+        <w:t xml:space="preserve"> </w:t>
+      </w:r>
+      <w:hyperlink r:id="rId64">
+        <w:r>
+          <w:rPr>
+            <w:rStyle w:val="Hyperlink"/>
+          </w:rPr>
+          <w:t xml:space="preserve">https://doi.org/10.1098/rstb.2002.1218</w:t>
+        </w:r>
+      </w:hyperlink>
+    </w:p>
+    <w:bookmarkEnd w:id="65"/>
+    <w:bookmarkStart w:id="67" w:name="ref-Gelman_2017"/>
+    <w:p>
+      <w:pPr>
+        <w:pStyle w:val="Literaturverzeichnis"/>
+      </w:pPr>
+      <w:r>
+        <w:t xml:space="preserve">Gelman, A., Simpson, D., &amp; Betancourt, M. (2017). The prior can often only be understood in the context of the likelihood.</w:t>
+      </w:r>
+      <w:r>
+        <w:t xml:space="preserve"> </w:t>
+      </w:r>
+      <w:r>
+        <w:rPr>
+          <w:iCs/>
+          <w:i/>
+        </w:rPr>
+        <w:t xml:space="preserve">Entropy</w:t>
+      </w:r>
+      <w:r>
+        <w:t xml:space="preserve">,</w:t>
+      </w:r>
+      <w:r>
+        <w:t xml:space="preserve"> </w:t>
+      </w:r>
+      <w:r>
+        <w:rPr>
+          <w:iCs/>
+          <w:i/>
+        </w:rPr>
+        <w:t xml:space="preserve">19</w:t>
+      </w:r>
+      <w:r>
+        <w:t xml:space="preserve">(10), 1–13.</w:t>
+      </w:r>
+      <w:r>
+        <w:t xml:space="preserve"> </w:t>
+      </w:r>
+      <w:hyperlink r:id="rId66">
+        <w:r>
+          <w:rPr>
+            <w:rStyle w:val="Hyperlink"/>
+          </w:rPr>
+          <w:t xml:space="preserve">https://doi.org/10.3390/e19100555</w:t>
+        </w:r>
+      </w:hyperlink>
+    </w:p>
+    <w:bookmarkEnd w:id="67"/>
+    <w:bookmarkStart w:id="68" w:name="ref-henriksen2016intonational"/>
+    <w:p>
+      <w:pPr>
+        <w:pStyle w:val="Literaturverzeichnis"/>
+      </w:pPr>
+      <w:r>
+        <w:t xml:space="preserve">Henriksen, N., Armstrong, M. E., &amp; Garcı́a-Amaya, L. (2016). The intonational meaning of polar questions in</w:t>
+      </w:r>
+      <w:r>
+        <w:t xml:space="preserve"> </w:t>
+      </w:r>
+      <w:r>
+        <w:t xml:space="preserve">M</w:t>
+      </w:r>
+      <w:r>
+        <w:t xml:space="preserve">anchego</w:t>
+      </w:r>
+      <w:r>
+        <w:t xml:space="preserve"> </w:t>
+      </w:r>
+      <w:r>
+        <w:t xml:space="preserve">S</w:t>
+      </w:r>
+      <w:r>
+        <w:t xml:space="preserve">panish spontaneous speech. In M. E. Armstrong, N. Henriksen, &amp; M. del M. Vanrell (Eds.),</w:t>
+      </w:r>
+      <w:r>
+        <w:t xml:space="preserve"> </w:t>
+      </w:r>
+      <w:r>
+        <w:rPr>
+          <w:iCs/>
+          <w:i/>
+        </w:rPr>
+        <w:t xml:space="preserve">Intonational grammar in</w:t>
+      </w:r>
+      <w:r>
+        <w:rPr>
+          <w:iCs/>
+          <w:i/>
+        </w:rPr>
+        <w:t xml:space="preserve"> </w:t>
+      </w:r>
+      <w:r>
+        <w:rPr>
+          <w:iCs/>
+          <w:i/>
+        </w:rPr>
+        <w:t xml:space="preserve">I</w:t>
+      </w:r>
+      <w:r>
+        <w:rPr>
+          <w:iCs/>
+          <w:i/>
+        </w:rPr>
+        <w:t xml:space="preserve">bero-</w:t>
+      </w:r>
+      <w:r>
+        <w:rPr>
+          <w:iCs/>
+          <w:i/>
+        </w:rPr>
+        <w:t xml:space="preserve">R</w:t>
+      </w:r>
+      <w:r>
+        <w:rPr>
+          <w:iCs/>
+          <w:i/>
+        </w:rPr>
+        <w:t xml:space="preserve">omance:</w:t>
+      </w:r>
+      <w:r>
+        <w:rPr>
+          <w:iCs/>
+          <w:i/>
+        </w:rPr>
+        <w:t xml:space="preserve"> </w:t>
+      </w:r>
+      <w:r>
+        <w:rPr>
+          <w:iCs/>
+          <w:i/>
+        </w:rPr>
+        <w:t xml:space="preserve">A</w:t>
+      </w:r>
+      <w:r>
+        <w:rPr>
+          <w:iCs/>
+          <w:i/>
+        </w:rPr>
+        <w:t xml:space="preserve">pproaches across linguistic subfields</w:t>
+      </w:r>
+      <w:r>
+        <w:t xml:space="preserve"> </w:t>
+      </w:r>
+      <w:r>
+        <w:t xml:space="preserve">(pp. 181–205). John Benjamins Publishing Company.</w:t>
+      </w:r>
+      <w:r>
+        <w:t xml:space="preserve"> </w:t>
+      </w:r>
+      <w:hyperlink r:id="rId39">
+        <w:r>
+          <w:rPr>
+            <w:rStyle w:val="Hyperlink"/>
+          </w:rPr>
+          <w:t xml:space="preserve">https://doi.org/10.1075/ihll.6</w:t>
+        </w:r>
+      </w:hyperlink>
+    </w:p>
+    <w:bookmarkEnd w:id="68"/>
+    <w:bookmarkStart w:id="70" w:name="ref-izura2014lextale"/>
+    <w:p>
+      <w:pPr>
+        <w:pStyle w:val="Literaturverzeichnis"/>
+      </w:pPr>
+      <w:r>
+        <w:t xml:space="preserve">Izura, C., Cuetos, F., &amp; Brysbaert, M. (2014).</w:t>
+      </w:r>
+      <w:r>
+        <w:t xml:space="preserve"> </w:t>
+      </w:r>
+      <w:r>
+        <w:t xml:space="preserve">LexTALE-Esp</w:t>
+      </w:r>
+      <w:r>
+        <w:t xml:space="preserve">: A test to rapidly and efficiently assess the</w:t>
+      </w:r>
+      <w:r>
+        <w:t xml:space="preserve"> </w:t>
+      </w:r>
+      <w:r>
+        <w:t xml:space="preserve">S</w:t>
+      </w:r>
+      <w:r>
+        <w:t xml:space="preserve">panish vocabulary size.</w:t>
+      </w:r>
+      <w:r>
+        <w:t xml:space="preserve"> </w:t>
+      </w:r>
+      <w:r>
+        <w:rPr>
+          <w:iCs/>
+          <w:i/>
+        </w:rPr>
+        <w:t xml:space="preserve">Psicol</w:t>
+      </w:r>
+      <w:r>
+        <w:rPr>
+          <w:iCs/>
+          <w:i/>
+        </w:rPr>
+        <w:t xml:space="preserve">ó</w:t>
+      </w:r>
+      <w:r>
+        <w:rPr>
+          <w:iCs/>
+          <w:i/>
+        </w:rPr>
+        <w:t xml:space="preserve">gica</w:t>
+      </w:r>
+      <w:r>
+        <w:t xml:space="preserve">,</w:t>
+      </w:r>
+      <w:r>
+        <w:t xml:space="preserve"> </w:t>
+      </w:r>
+      <w:r>
+        <w:rPr>
+          <w:iCs/>
+          <w:i/>
+        </w:rPr>
+        <w:t xml:space="preserve">35</w:t>
+      </w:r>
+      <w:r>
+        <w:t xml:space="preserve">(1), 49–66.</w:t>
+      </w:r>
+      <w:r>
+        <w:t xml:space="preserve"> </w:t>
+      </w:r>
+      <w:hyperlink r:id="rId69">
+        <w:r>
+          <w:rPr>
+            <w:rStyle w:val="Hyperlink"/>
+          </w:rPr>
+          <w:t xml:space="preserve">https://doi.org/10.1037/t47086-000</w:t>
+        </w:r>
+      </w:hyperlink>
+    </w:p>
+    <w:bookmarkEnd w:id="70"/>
+    <w:bookmarkStart w:id="71" w:name="ref-kruschke2018rejecting"/>
+    <w:p>
+      <w:pPr>
+        <w:pStyle w:val="Literaturverzeichnis"/>
+      </w:pPr>
+      <w:r>
+        <w:t xml:space="preserve">Kruschke, J. K. (2018). Rejecting or accepting parameter values in bayesian estimation.</w:t>
+      </w:r>
+      <w:r>
+        <w:t xml:space="preserve"> </w:t>
+      </w:r>
+      <w:r>
+        <w:rPr>
+          <w:iCs/>
+          <w:i/>
+        </w:rPr>
+        <w:t xml:space="preserve">Advances in Methods and Practices in Psychological Science</w:t>
+      </w:r>
+      <w:r>
+        <w:t xml:space="preserve">,</w:t>
+      </w:r>
+      <w:r>
+        <w:t xml:space="preserve"> </w:t>
+      </w:r>
+      <w:r>
+        <w:rPr>
+          <w:iCs/>
+          <w:i/>
+        </w:rPr>
+        <w:t xml:space="preserve">1</w:t>
+      </w:r>
+      <w:r>
+        <w:t xml:space="preserve">(2), 270–280.</w:t>
+      </w:r>
+    </w:p>
+    <w:bookmarkEnd w:id="71"/>
+    <w:bookmarkStart w:id="73" w:name="ref-kvavik1974theories"/>
+    <w:p>
+      <w:pPr>
+        <w:pStyle w:val="Literaturverzeichnis"/>
+      </w:pPr>
+      <w:r>
+        <w:t xml:space="preserve">Kvavik, K. H., &amp; Olsen, C. L. (1974). Theories and methods in spanish intonational studies.</w:t>
+      </w:r>
+      <w:r>
+        <w:t xml:space="preserve"> </w:t>
+      </w:r>
+      <w:r>
+        <w:rPr>
+          <w:iCs/>
+          <w:i/>
+        </w:rPr>
+        <w:t xml:space="preserve">Phonetica</w:t>
+      </w:r>
+      <w:r>
+        <w:t xml:space="preserve">,</w:t>
+      </w:r>
+      <w:r>
+        <w:t xml:space="preserve"> </w:t>
+      </w:r>
+      <w:r>
+        <w:rPr>
+          <w:iCs/>
+          <w:i/>
+        </w:rPr>
+        <w:t xml:space="preserve">30</w:t>
+      </w:r>
+      <w:r>
+        <w:t xml:space="preserve">(2), 65–100.</w:t>
+      </w:r>
+      <w:r>
+        <w:t xml:space="preserve"> </w:t>
+      </w:r>
+      <w:hyperlink r:id="rId72">
+        <w:r>
+          <w:rPr>
+            <w:rStyle w:val="Hyperlink"/>
+          </w:rPr>
+          <w:t xml:space="preserve">https://doi.org/10.1159/000259481</w:t>
+        </w:r>
+      </w:hyperlink>
+    </w:p>
+    <w:bookmarkEnd w:id="73"/>
+    <w:bookmarkStart w:id="75" w:name="ref-lemhofer2012introducing"/>
+    <w:p>
+      <w:pPr>
+        <w:pStyle w:val="Literaturverzeichnis"/>
+      </w:pPr>
+      <w:r>
+        <w:t xml:space="preserve">Lemhöfer, K., &amp; Broersma, M. (2012). Introducing LexTALE: A quick and valid lexical test for advanced learners of</w:t>
+      </w:r>
+      <w:r>
+        <w:t xml:space="preserve"> </w:t>
+      </w:r>
+      <w:r>
+        <w:t xml:space="preserve">E</w:t>
+      </w:r>
+      <w:r>
+        <w:t xml:space="preserve">nglish.</w:t>
+      </w:r>
+      <w:r>
+        <w:t xml:space="preserve"> </w:t>
+      </w:r>
+      <w:r>
+        <w:rPr>
+          <w:iCs/>
+          <w:i/>
+        </w:rPr>
+        <w:t xml:space="preserve">Behavior Research Methods</w:t>
+      </w:r>
+      <w:r>
+        <w:t xml:space="preserve">,</w:t>
+      </w:r>
+      <w:r>
+        <w:t xml:space="preserve"> </w:t>
+      </w:r>
+      <w:r>
+        <w:rPr>
+          <w:iCs/>
+          <w:i/>
+        </w:rPr>
+        <w:t xml:space="preserve">44</w:t>
+      </w:r>
+      <w:r>
+        <w:t xml:space="preserve">(2), 325–343.</w:t>
+      </w:r>
+      <w:r>
+        <w:t xml:space="preserve"> </w:t>
+      </w:r>
+      <w:hyperlink r:id="rId74">
+        <w:r>
+          <w:rPr>
+            <w:rStyle w:val="Hyperlink"/>
+          </w:rPr>
+          <w:t xml:space="preserve">https://doi.org/10.3758/s13428-011-0146-0</w:t>
+        </w:r>
+      </w:hyperlink>
+    </w:p>
+    <w:bookmarkEnd w:id="75"/>
+    <w:bookmarkStart w:id="77" w:name="ref-nieuwland2010incrementality"/>
+    <w:p>
+      <w:pPr>
+        <w:pStyle w:val="Literaturverzeichnis"/>
+      </w:pPr>
+      <w:r>
+        <w:t xml:space="preserve">Nieuwland, M. S., Ditman, T., &amp; Kuperberg, G. R. (2010). On the incrementality of pragmatic processing:</w:t>
+      </w:r>
+      <w:r>
+        <w:t xml:space="preserve"> </w:t>
+      </w:r>
+      <w:r>
+        <w:t xml:space="preserve">A</w:t>
+      </w:r>
+      <w:r>
+        <w:t xml:space="preserve">n ERP investigation of informativeness and pragmatic abilities.</w:t>
+      </w:r>
+      <w:r>
+        <w:t xml:space="preserve"> </w:t>
+      </w:r>
+      <w:r>
+        <w:rPr>
+          <w:iCs/>
+          <w:i/>
+        </w:rPr>
+        <w:t xml:space="preserve">Journal of Memory and Language</w:t>
+      </w:r>
+      <w:r>
+        <w:t xml:space="preserve">,</w:t>
+      </w:r>
+      <w:r>
+        <w:t xml:space="preserve"> </w:t>
+      </w:r>
+      <w:r>
+        <w:rPr>
+          <w:iCs/>
+          <w:i/>
+        </w:rPr>
+        <w:t xml:space="preserve">63</w:t>
+      </w:r>
+      <w:r>
+        <w:t xml:space="preserve">(3), 324–346.</w:t>
+      </w:r>
+      <w:r>
+        <w:t xml:space="preserve"> </w:t>
+      </w:r>
+      <w:hyperlink r:id="rId76">
+        <w:r>
+          <w:rPr>
+            <w:rStyle w:val="Hyperlink"/>
+          </w:rPr>
+          <w:t xml:space="preserve">https://doi.org/10.1016/j.jml.2010.06.005</w:t>
+        </w:r>
+      </w:hyperlink>
+    </w:p>
+    <w:bookmarkEnd w:id="77"/>
+    <w:bookmarkStart w:id="79" w:name="ref-orrico2020individual"/>
+    <w:p>
+      <w:pPr>
+        <w:pStyle w:val="Literaturverzeichnis"/>
+      </w:pPr>
+      <w:r>
+        <w:t xml:space="preserve">Orrico, R., &amp; D’Imperio, M. (2020). Individual empathy levels affect gradual intonation-meaning mapping: The case of biased questions in salerno italian.</w:t>
+      </w:r>
+      <w:r>
+        <w:t xml:space="preserve"> </w:t>
+      </w:r>
+      <w:r>
+        <w:rPr>
+          <w:iCs/>
+          <w:i/>
+        </w:rPr>
+        <w:t xml:space="preserve">Laboratory Phonology: Journal of the Association for Laboratory Phonology</w:t>
+      </w:r>
+      <w:r>
+        <w:t xml:space="preserve">,</w:t>
+      </w:r>
+      <w:r>
+        <w:t xml:space="preserve"> </w:t>
+      </w:r>
+      <w:r>
+        <w:rPr>
+          <w:iCs/>
+          <w:i/>
+        </w:rPr>
+        <w:t xml:space="preserve">11</w:t>
+      </w:r>
+      <w:r>
+        <w:t xml:space="preserve">(1).</w:t>
+      </w:r>
+      <w:r>
+        <w:t xml:space="preserve"> </w:t>
+      </w:r>
+      <w:hyperlink r:id="rId78">
+        <w:r>
+          <w:rPr>
+            <w:rStyle w:val="Hyperlink"/>
+          </w:rPr>
+          <w:t xml:space="preserve">https://doi.org/10.5334/labphon.238</w:t>
+        </w:r>
+      </w:hyperlink>
+    </w:p>
+    <w:bookmarkEnd w:id="79"/>
+    <w:bookmarkStart w:id="80" w:name="ref-Peirce:2019"/>
+    <w:p>
+      <w:pPr>
+        <w:pStyle w:val="Literaturverzeichnis"/>
+      </w:pPr>
+      <w:r>
+        <w:t xml:space="preserve">Peirce, J. W., Gray, J. R., Simpson, S., MacAskill, M. R., Höchenberger, R., Sogo, H., … Lindelv, J. (2019).</w:t>
+      </w:r>
+      <w:r>
+        <w:t xml:space="preserve"> </w:t>
+      </w:r>
+      <w:r>
+        <w:t xml:space="preserve">PsychoPy2</w:t>
+      </w:r>
+      <w:r>
+        <w:t xml:space="preserve">: Experiments in behavior made easy.</w:t>
+      </w:r>
+      <w:r>
+        <w:t xml:space="preserve"> </w:t>
+      </w:r>
+      <w:r>
+        <w:rPr>
+          <w:iCs/>
+          <w:i/>
+        </w:rPr>
+        <w:t xml:space="preserve">Behavior Research Methods</w:t>
+      </w:r>
+      <w:r>
+        <w:t xml:space="preserve">,</w:t>
+      </w:r>
+      <w:r>
+        <w:t xml:space="preserve"> </w:t>
+      </w:r>
+      <w:r>
+        <w:rPr>
+          <w:iCs/>
+          <w:i/>
+        </w:rPr>
+        <w:t xml:space="preserve">51</w:t>
+      </w:r>
+      <w:r>
+        <w:t xml:space="preserve">(1), 195–203.</w:t>
+      </w:r>
+    </w:p>
+    <w:bookmarkEnd w:id="80"/>
+    <w:bookmarkStart w:id="82" w:name="ref-plonsky2014big"/>
+    <w:p>
+      <w:pPr>
+        <w:pStyle w:val="Literaturverzeichnis"/>
+      </w:pPr>
+      <w:r>
+        <w:t xml:space="preserve">Plonsky, L., &amp; Oswald, F. L. (2014). How big is</w:t>
+      </w:r>
+      <w:r>
+        <w:t xml:space="preserve"> </w:t>
+      </w:r>
+      <w:r>
+        <w:t xml:space="preserve">“big”</w:t>
+      </w:r>
+      <w:r>
+        <w:t xml:space="preserve">? Interpreting effect sizes in</w:t>
+      </w:r>
+      <w:r>
+        <w:t xml:space="preserve"> </w:t>
+      </w:r>
+      <w:r>
+        <w:t xml:space="preserve">L</w:t>
+      </w:r>
+      <w:r>
+        <w:t xml:space="preserve">2 research.</w:t>
+      </w:r>
+      <w:r>
+        <w:t xml:space="preserve"> </w:t>
+      </w:r>
+      <w:r>
+        <w:rPr>
+          <w:iCs/>
+          <w:i/>
+        </w:rPr>
+        <w:t xml:space="preserve">Language Learning</w:t>
+      </w:r>
+      <w:r>
+        <w:t xml:space="preserve">,</w:t>
+      </w:r>
+      <w:r>
+        <w:t xml:space="preserve"> </w:t>
+      </w:r>
+      <w:r>
+        <w:rPr>
+          <w:iCs/>
+          <w:i/>
+        </w:rPr>
+        <w:t xml:space="preserve">64</w:t>
+      </w:r>
+      <w:r>
+        <w:t xml:space="preserve">(4), 878–912.</w:t>
+      </w:r>
+      <w:r>
+        <w:t xml:space="preserve"> </w:t>
+      </w:r>
+      <w:hyperlink r:id="rId81">
+        <w:r>
+          <w:rPr>
+            <w:rStyle w:val="Hyperlink"/>
+          </w:rPr>
+          <w:t xml:space="preserve">https://doi.org/10.1111/lang.12079</w:t>
+        </w:r>
+      </w:hyperlink>
+    </w:p>
+    <w:bookmarkEnd w:id="82"/>
+    <w:bookmarkStart w:id="84" w:name="ref-portes2014dialogical"/>
+    <w:p>
+      <w:pPr>
+        <w:pStyle w:val="Literaturverzeichnis"/>
+      </w:pPr>
+      <w:r>
+        <w:t xml:space="preserve">Portes, C., Beyssade, C., Michelas, A., Marandin, J.-M., &amp; Champagne-Lavau, M. (2014). The dialogical dimension of intonational meaning:</w:t>
+      </w:r>
+      <w:r>
+        <w:t xml:space="preserve"> </w:t>
+      </w:r>
+      <w:r>
+        <w:t xml:space="preserve">E</w:t>
+      </w:r>
+      <w:r>
+        <w:t xml:space="preserve">vidence from</w:t>
+      </w:r>
+      <w:r>
+        <w:t xml:space="preserve"> </w:t>
+      </w:r>
+      <w:r>
+        <w:t xml:space="preserve">F</w:t>
+      </w:r>
+      <w:r>
+        <w:t xml:space="preserve">rench.</w:t>
+      </w:r>
+      <w:r>
+        <w:t xml:space="preserve"> </w:t>
+      </w:r>
+      <w:r>
+        <w:rPr>
+          <w:iCs/>
+          <w:i/>
+        </w:rPr>
+        <w:t xml:space="preserve">Journal of Pragmatics</w:t>
+      </w:r>
+      <w:r>
+        <w:t xml:space="preserve">,</w:t>
+      </w:r>
+      <w:r>
+        <w:t xml:space="preserve"> </w:t>
+      </w:r>
+      <w:r>
+        <w:rPr>
+          <w:iCs/>
+          <w:i/>
+        </w:rPr>
+        <w:t xml:space="preserve">74</w:t>
+      </w:r>
+      <w:r>
+        <w:t xml:space="preserve">, 15–29.</w:t>
+      </w:r>
+      <w:r>
+        <w:t xml:space="preserve"> </w:t>
+      </w:r>
+      <w:hyperlink r:id="rId83">
+        <w:r>
+          <w:rPr>
+            <w:rStyle w:val="Hyperlink"/>
+          </w:rPr>
+          <w:t xml:space="preserve">https://doi.org/10.1016/j.pragma.2014.08.013</w:t>
+        </w:r>
+      </w:hyperlink>
+    </w:p>
+    <w:bookmarkEnd w:id="84"/>
+    <w:bookmarkStart w:id="85" w:name="ref-prieto2015intonational"/>
+    <w:p>
+      <w:pPr>
+        <w:pStyle w:val="Literaturverzeichnis"/>
+      </w:pPr>
+      <w:r>
+        <w:t xml:space="preserve">Prieto, P. (2015). Intonational meaning.</w:t>
+      </w:r>
+      <w:r>
+        <w:t xml:space="preserve"> </w:t>
+      </w:r>
+      <w:r>
+        <w:rPr>
+          <w:iCs/>
+          <w:i/>
+        </w:rPr>
+        <w:t xml:space="preserve">Wiley Interdisciplinary Reviews: Cognitive Science</w:t>
+      </w:r>
+      <w:r>
+        <w:t xml:space="preserve">,</w:t>
+      </w:r>
+      <w:r>
+        <w:t xml:space="preserve"> </w:t>
+      </w:r>
+      <w:r>
+        <w:rPr>
+          <w:iCs/>
+          <w:i/>
+        </w:rPr>
+        <w:t xml:space="preserve">6</w:t>
+      </w:r>
+      <w:r>
+        <w:t xml:space="preserve">(4), 371–381.</w:t>
+      </w:r>
+    </w:p>
+    <w:bookmarkEnd w:id="85"/>
+    <w:bookmarkStart w:id="86" w:name="ref-sp_pronunciation_ch00"/>
+    <w:p>
+      <w:pPr>
+        <w:pStyle w:val="Literaturverzeichnis"/>
+      </w:pPr>
+      <w:r>
+        <w:t xml:space="preserve">Rao, R. (2019). Introduction. In R. Rao (Ed.),</w:t>
+      </w:r>
+      <w:r>
+        <w:t xml:space="preserve"> </w:t>
+      </w:r>
+      <w:r>
+        <w:rPr>
+          <w:iCs/>
+          <w:i/>
+        </w:rPr>
+        <w:t xml:space="preserve">Key issues in the teaching of</w:t>
+      </w:r>
+      <w:r>
+        <w:rPr>
+          <w:iCs/>
+          <w:i/>
+        </w:rPr>
+        <w:t xml:space="preserve"> </w:t>
+      </w:r>
+      <w:r>
+        <w:rPr>
+          <w:iCs/>
+          <w:i/>
+        </w:rPr>
+        <w:t xml:space="preserve">Spanish</w:t>
+      </w:r>
+      <w:r>
+        <w:rPr>
+          <w:iCs/>
+          <w:i/>
+        </w:rPr>
+        <w:t xml:space="preserve"> </w:t>
+      </w:r>
+      <w:r>
+        <w:rPr>
+          <w:iCs/>
+          <w:i/>
+        </w:rPr>
+        <w:t xml:space="preserve">pronunciation</w:t>
+      </w:r>
+      <w:r>
+        <w:t xml:space="preserve"> </w:t>
+      </w:r>
+      <w:r>
+        <w:t xml:space="preserve">(pp. 1–13). Routledge.</w:t>
+      </w:r>
+    </w:p>
+    <w:bookmarkEnd w:id="86"/>
+    <w:bookmarkStart w:id="87" w:name="ref-trimble2013acquiring"/>
+    <w:p>
+      <w:pPr>
+        <w:pStyle w:val="Literaturverzeichnis"/>
+      </w:pPr>
+      <w:r>
+        <w:t xml:space="preserve">Trimble, J. C. (2013a).</w:t>
+      </w:r>
+      <w:r>
+        <w:t xml:space="preserve"> </w:t>
+      </w:r>
+      <w:r>
+        <w:rPr>
+          <w:iCs/>
+          <w:i/>
+        </w:rPr>
+        <w:t xml:space="preserve">Acquiring variable L2 spanish intonation in a study abroad context</w:t>
+      </w:r>
+      <w:r>
+        <w:t xml:space="preserve"> </w:t>
+      </w:r>
+      <w:r>
+        <w:t xml:space="preserve">(PhD thesis). University of Minnesota.</w:t>
+      </w:r>
+    </w:p>
+    <w:bookmarkEnd w:id="87"/>
+    <w:bookmarkStart w:id="88" w:name="ref-trimble2013perceiving"/>
+    <w:p>
+      <w:pPr>
+        <w:pStyle w:val="Literaturverzeichnis"/>
+      </w:pPr>
+      <w:r>
+        <w:t xml:space="preserve">Trimble, J. C. (2013b). Perceiving intonational cues in a foreign language:</w:t>
+      </w:r>
+      <w:r>
+        <w:t xml:space="preserve"> </w:t>
+      </w:r>
+      <w:r>
+        <w:t xml:space="preserve">P</w:t>
+      </w:r>
+      <w:r>
+        <w:t xml:space="preserve">erception of sentence type in two dialects of</w:t>
+      </w:r>
+      <w:r>
+        <w:t xml:space="preserve"> </w:t>
+      </w:r>
+      <w:r>
+        <w:t xml:space="preserve">S</w:t>
+      </w:r>
+      <w:r>
+        <w:t xml:space="preserve">panish. In C. Howe (Ed.),</w:t>
+      </w:r>
+      <w:r>
+        <w:t xml:space="preserve"> </w:t>
+      </w:r>
+      <w:r>
+        <w:rPr>
+          <w:iCs/>
+          <w:i/>
+        </w:rPr>
+        <w:t xml:space="preserve">Selected proceedings of the 15th hispanic linguistics symposium</w:t>
+      </w:r>
+      <w:r>
+        <w:t xml:space="preserve"> </w:t>
+      </w:r>
+      <w:r>
+        <w:t xml:space="preserve">(pp. 78–92). Somerville, MA: Cascadilla Proceedings Project.</w:t>
+      </w:r>
+    </w:p>
+    <w:bookmarkEnd w:id="88"/>
+    <w:bookmarkStart w:id="90" w:name="ref-trofimovich2006learning"/>
+    <w:p>
+      <w:pPr>
+        <w:pStyle w:val="Literaturverzeichnis"/>
+      </w:pPr>
+      <w:r>
+        <w:t xml:space="preserve">Trofimovich, P., &amp; Baker, W. (2006). Learning second language suprasegmentals: Effect of</w:t>
+      </w:r>
+      <w:r>
+        <w:t xml:space="preserve"> </w:t>
+      </w:r>
+      <w:r>
+        <w:t xml:space="preserve">L</w:t>
+      </w:r>
+      <w:r>
+        <w:t xml:space="preserve">2 experience on prosody and fluency characteristics of</w:t>
+      </w:r>
+      <w:r>
+        <w:t xml:space="preserve"> </w:t>
+      </w:r>
+      <w:r>
+        <w:t xml:space="preserve">L</w:t>
+      </w:r>
+      <w:r>
+        <w:t xml:space="preserve">2 speech.</w:t>
+      </w:r>
+      <w:r>
+        <w:t xml:space="preserve"> </w:t>
+      </w:r>
+      <w:r>
+        <w:rPr>
+          <w:iCs/>
+          <w:i/>
+        </w:rPr>
+        <w:t xml:space="preserve">Studies in Second Language Acquisition</w:t>
+      </w:r>
+      <w:r>
+        <w:t xml:space="preserve">, 1–30.</w:t>
+      </w:r>
+      <w:r>
+        <w:t xml:space="preserve"> </w:t>
+      </w:r>
+      <w:hyperlink r:id="rId89">
+        <w:r>
+          <w:rPr>
+            <w:rStyle w:val="Hyperlink"/>
+          </w:rPr>
+          <w:t xml:space="preserve">https://doi.org/10.1017/S0272263106060013</w:t>
+        </w:r>
+      </w:hyperlink>
+    </w:p>
+    <w:bookmarkEnd w:id="90"/>
+    <w:bookmarkStart w:id="92" w:name="ref-VanLeussen2015"/>
+    <w:p>
+      <w:pPr>
+        <w:pStyle w:val="Literaturverzeichnis"/>
+      </w:pPr>
+      <w:r>
+        <w:t xml:space="preserve">Van Leussen, J.-W., &amp; Escudero, P. (2015). Learning to perceive and recognize a second language:</w:t>
+      </w:r>
+      <w:r>
+        <w:t xml:space="preserve"> </w:t>
+      </w:r>
+      <w:r>
+        <w:t xml:space="preserve">T</w:t>
+      </w:r>
+      <w:r>
+        <w:t xml:space="preserve">he</w:t>
+      </w:r>
+      <w:r>
+        <w:t xml:space="preserve"> </w:t>
+      </w:r>
+      <w:r>
+        <w:t xml:space="preserve">L2LP</w:t>
+      </w:r>
+      <w:r>
+        <w:t xml:space="preserve"> </w:t>
+      </w:r>
+      <w:r>
+        <w:t xml:space="preserve">model revised.</w:t>
+      </w:r>
+      <w:r>
+        <w:t xml:space="preserve"> </w:t>
+      </w:r>
+      <w:r>
+        <w:rPr>
+          <w:iCs/>
+          <w:i/>
+        </w:rPr>
+        <w:t xml:space="preserve">Frontiers in Psychology</w:t>
+      </w:r>
+      <w:r>
+        <w:t xml:space="preserve">,</w:t>
+      </w:r>
+      <w:r>
+        <w:t xml:space="preserve"> </w:t>
+      </w:r>
+      <w:r>
+        <w:rPr>
+          <w:iCs/>
+          <w:i/>
+        </w:rPr>
+        <w:t xml:space="preserve">6</w:t>
+      </w:r>
+      <w:r>
+        <w:t xml:space="preserve">, 6–12.</w:t>
+      </w:r>
+      <w:r>
+        <w:t xml:space="preserve"> </w:t>
+      </w:r>
+      <w:hyperlink r:id="rId91">
+        <w:r>
+          <w:rPr>
+            <w:rStyle w:val="Hyperlink"/>
+          </w:rPr>
+          <w:t xml:space="preserve">https://doi.org/10.3389/fpsyg.2015.01000</w:t>
+        </w:r>
+      </w:hyperlink>
+    </w:p>
+    <w:bookmarkEnd w:id="92"/>
+    <w:bookmarkEnd w:id="93"/>
+    <w:p>
+      <w:pPr>
+        <w:pStyle w:val="h1-pagebreak"/>
+      </w:pPr>
+      <w:r>
+        <w:t xml:space="preserve">Appendix</w:t>
+      </w:r>
+    </w:p>
+    <w:bookmarkEnd w:id="94"/>
+    <w:bookmarkStart w:id="100" w:name="on-line-supplementary-material"/>
+    <w:p>
+      <w:pPr>
+        <w:pStyle w:val="berschrift1"/>
+      </w:pPr>
+      <w:r>
+        <w:t xml:space="preserve">On-line supplementary material</w:t>
+      </w:r>
+    </w:p>
+    <w:bookmarkStart w:id="95" w:name="drift-diffusion-models"/>
+    <w:p>
+      <w:pPr>
+        <w:pStyle w:val="berschrift2"/>
+      </w:pPr>
+      <w:r>
+        <w:t xml:space="preserve">Drift diffusion models</w:t>
+      </w:r>
+    </w:p>
+    <w:p>
+      <w:r>
+        <w:br w:type="page"/>
+      </w:r>
+    </w:p>
+    <w:bookmarkEnd w:id="95"/>
+    <w:bookmarkStart w:id="98" w:name="supplementary-analyses"/>
+    <w:p>
+      <w:pPr>
+        <w:pStyle w:val="berschrift2"/>
+      </w:pPr>
+      <w:r>
+        <w:t xml:space="preserve">Supplementary analyses</w:t>
+      </w:r>
+    </w:p>
+    <w:p>
+      <w:pPr>
+        <w:pStyle w:val="FirstParagraph"/>
+      </w:pPr>
+      <w:r>
+        <w:t xml:space="preserve">This is Figure</w:t>
+      </w:r>
+      <w:r>
+        <w:t xml:space="preserve"> </w:t>
+      </w:r>
+      <w:r>
+        <w:t xml:space="preserve">8</w:t>
+      </w:r>
+    </w:p>
+    <w:p>
+      <w:pPr>
+        <w:pStyle w:val="CaptionedFigure"/>
+      </w:pPr>
+      <w:r>
+        <w:drawing>
+          <wp:inline>
+            <wp:extent cx="5969000" cy="3410857"/>
+            <wp:effectExtent b="0" l="0" r="0" t="0"/>
+            <wp:docPr descr="Figure 8.   Make sure each variety represented equally over course of experiment." title="" id="1" name="Picture"/>
+            <a:graphic>
+              <a:graphicData uri="http://schemas.openxmlformats.org/drawingml/2006/picture">
+                <pic:pic>
+                  <pic:nvPicPr>
+                    <pic:cNvPr descr="/Users/casillas/academia/research/in_progress/empathy_intonation_perc/figs/manuscript/sm_random_speaker_check.pdf" id="0" name="Picture"/>
+                    <pic:cNvPicPr>
+                      <a:picLocks noChangeArrowheads="1" noChangeAspect="1"/>
+                    </pic:cNvPicPr>
+                  </pic:nvPicPr>
+                  <pic:blipFill>
+                    <a:blip r:embed="rId96"/>
                     <a:stretch>
                       <a:fillRect/>
                     </a:stretch>
@@ -5776,7 +5857,7 @@
           <w:iCs/>
           <w:i/>
         </w:rPr>
-        <w:t xml:space="preserve">7.  </w:t>
+        <w:t xml:space="preserve">8.  </w:t>
       </w:r>
       <w:r>
         <w:t xml:space="preserve"> </w:t>
@@ -5786,12 +5867,101 @@
       </w:r>
     </w:p>
     <w:p>
+      <w:pPr>
+        <w:pStyle w:val="Textkrper"/>
+      </w:pPr>
+      <w:r>
+        <w:t xml:space="preserve">This is Figure</w:t>
+      </w:r>
+      <w:r>
+        <w:t xml:space="preserve"> </w:t>
+      </w:r>
+      <w:r>
+        <w:t xml:space="preserve">9</w:t>
+      </w:r>
+    </w:p>
+    <w:p>
+      <w:pPr>
+        <w:pStyle w:val="CaptionedFigure"/>
+      </w:pPr>
+      <w:r>
+        <w:drawing>
+          <wp:inline>
+            <wp:extent cx="5969000" cy="3410857"/>
+            <wp:effectExtent b="0" l="0" r="0" t="0"/>
+            <wp:docPr descr="Figure 9.   Make sure each variety represented equally over course of experiment." title="" id="1" name="Picture"/>
+            <a:graphic>
+              <a:graphicData uri="http://schemas.openxmlformats.org/drawingml/2006/picture">
+                <pic:pic>
+                  <pic:nvPicPr>
+                    <pic:cNvPr descr="/Users/casillas/academia/research/in_progress/empathy_intonation_perc/figs/manuscript/sm_speech_rate.pdf" id="0" name="Picture"/>
+                    <pic:cNvPicPr>
+                      <a:picLocks noChangeArrowheads="1" noChangeAspect="1"/>
+                    </pic:cNvPicPr>
+                  </pic:nvPicPr>
+                  <pic:blipFill>
+                    <a:blip r:embed="rId97"/>
+                    <a:stretch>
+                      <a:fillRect/>
+                    </a:stretch>
+                  </pic:blipFill>
+                  <pic:spPr bwMode="auto">
+                    <a:xfrm>
+                      <a:off x="0" y="0"/>
+                      <a:ext cx="5969000" cy="3410857"/>
+                    </a:xfrm>
+                    <a:prstGeom prst="rect">
+                      <a:avLst/>
+                    </a:prstGeom>
+                    <a:noFill/>
+                    <a:ln w="9525">
+                      <a:noFill/>
+                      <a:headEnd/>
+                      <a:tailEnd/>
+                    </a:ln>
+                  </pic:spPr>
+                </pic:pic>
+              </a:graphicData>
+            </a:graphic>
+          </wp:inline>
+        </w:drawing>
+      </w:r>
+    </w:p>
+    <w:p>
+      <w:pPr>
+        <w:pStyle w:val="ImageCaption"/>
+      </w:pPr>
+      <w:r>
+        <w:rPr>
+          <w:iCs/>
+          <w:i/>
+        </w:rPr>
+        <w:t xml:space="preserve">Figure</w:t>
+      </w:r>
+      <w:r>
+        <w:t xml:space="preserve"> </w:t>
+      </w:r>
+      <w:r>
+        <w:rPr>
+          <w:iCs/>
+          <w:i/>
+        </w:rPr>
+        <w:t xml:space="preserve">9.  </w:t>
+      </w:r>
+      <w:r>
+        <w:t xml:space="preserve"> </w:t>
+      </w:r>
+      <w:r>
+        <w:t xml:space="preserve">Make sure each variety represented equally over course of experiment.</w:t>
+      </w:r>
+    </w:p>
+    <w:p>
       <w:r>
         <w:br w:type="page"/>
       </w:r>
     </w:p>
-    <w:bookmarkEnd w:id="96"/>
-    <w:bookmarkStart w:id="97" w:name="reproducibility-information"/>
+    <w:bookmarkEnd w:id="98"/>
+    <w:bookmarkStart w:id="99" w:name="reproducibility-information"/>
     <w:p>
       <w:pPr>
         <w:pStyle w:val="berschrift2"/>
@@ -5949,7 +6119,7 @@
         <w:rPr>
           <w:rStyle w:val="VerbatimChar"/>
         </w:rPr>
-        <w:t xml:space="preserve"> date     2021-12-15</w:t>
+        <w:t xml:space="preserve"> date     2021-12-16</w:t>
       </w:r>
       <w:r>
         <w:br/>
@@ -7322,8 +7492,8 @@
         <w:t xml:space="preserve">zoo                    1.8-9 2021-03-09</w:t>
       </w:r>
     </w:p>
-    <w:bookmarkEnd w:id="97"/>
-    <w:bookmarkEnd w:id="98"/>
+    <w:bookmarkEnd w:id="99"/>
+    <w:bookmarkEnd w:id="100"/>
     <w:sectPr>
       <w:headerReference r:id="rId10" w:type="even"/>
       <w:headerReference r:id="rId9" w:type="default"/>

</xml_diff>

<commit_message>
finished intro draft, add ddm explanation, update sim function
</commit_message>
<xml_diff>
--- a/docs/manuscript/main.docx
+++ b/docs/manuscript/main.docx
@@ -839,13 +839,22 @@
         <w:t xml:space="preserve"> </w:t>
       </w:r>
       <w:r>
-        <w:t xml:space="preserve">The difficulties associated with intonation can result in comprehension and communication mishaps because the tune is associated not only with linguistic information (e.g., utterance type, syntactic constituency), but also pragmatic information</w:t>
-      </w:r>
-      <w:r>
-        <w:t xml:space="preserve"> </w:t>
-      </w:r>
-      <w:r>
-        <w:t xml:space="preserve">(e.g., polite discourse Astruc, Vanrell, &amp; Prieto, 2016; bias, or presupposition Henriksen, Armstrong, &amp; Garcı́a-Amaya, 2016)</w:t>
+        <w:t xml:space="preserve">The difficulties associated with intonation can result in comprehension and communication mishaps because the tune is associated not only with linguistic information, e.g., utterance type, syntactic constituency, but also pragmatic information, e.g., polite discourse</w:t>
+      </w:r>
+      <w:r>
+        <w:t xml:space="preserve"> </w:t>
+      </w:r>
+      <w:r>
+        <w:t xml:space="preserve">(Astruc, Vanrell, &amp; Prieto, 2016)</w:t>
+      </w:r>
+      <w:r>
+        <w:t xml:space="preserve">, bias, or presupposition</w:t>
+      </w:r>
+      <w:r>
+        <w:t xml:space="preserve"> </w:t>
+      </w:r>
+      <w:r>
+        <w:t xml:space="preserve">(Henriksen, Armstrong, &amp; Garcı́a-Amaya, 2016)</w:t>
       </w:r>
       <w:r>
         <w:t xml:space="preserve">.</w:t>
@@ -931,7 +940,7 @@
         <w:t xml:space="preserve"> </w:t>
       </w:r>
       <w:r>
-        <w:t xml:space="preserve">More often than not our focus falls on individual sounds, or segments, though we know that adults who learn an L2 are faced with suprasegmental challenges as well.</w:t>
+        <w:t xml:space="preserve">More often than not the focus falls on individual sounds, or segments, though we know that adults who learn an L2 are faced with suprasegmental challenges as well.</w:t>
       </w:r>
       <w:r>
         <w:t xml:space="preserve"> </w:t>
@@ -1084,7 +1093,7 @@
         <w:pStyle w:val="Textkrper"/>
       </w:pPr>
       <w:r>
-        <w:t xml:space="preserve">Generally, research on L2 intonation has been concerned primarily with production.</w:t>
+        <w:t xml:space="preserve">Research on L2 intonation has been concerned primarily with production.</w:t>
       </w:r>
       <w:r>
         <w:t xml:space="preserve"> </w:t>
@@ -1108,7 +1117,13 @@
         <w:t xml:space="preserve">(Best &amp; Tyler, 2007; Van Leussen &amp; Escudero, 2015, respectively)</w:t>
       </w:r>
       <w:r>
-        <w:t xml:space="preserve">, though some researchers have considered how these models account for suprasegmental phenomenon</w:t>
+        <w:t xml:space="preserve">.</w:t>
+      </w:r>
+      <w:r>
+        <w:t xml:space="preserve"> </w:t>
+      </w:r>
+      <w:r>
+        <w:t xml:space="preserve">Though some researchers have considered how these models account for suprasegmental phenomenon</w:t>
       </w:r>
       <w:r>
         <w:t xml:space="preserve"> </w:t>
@@ -1117,13 +1132,7 @@
         <w:t xml:space="preserve">(See Trofimovich &amp; Baker, 2006)</w:t>
       </w:r>
       <w:r>
-        <w:t xml:space="preserve">.</w:t>
-      </w:r>
-      <w:r>
-        <w:t xml:space="preserve"> </w:t>
-      </w:r>
-      <w:r>
-        <w:t xml:space="preserve">There is a dearth of knowledge with regard to how perception of intonation develops in L2 learning, and even less is known about how individual pragmatic differences account for learner outcomes.</w:t>
+        <w:t xml:space="preserve">, a dearth of knowledge remains with regard to how perception of intonation develops in L2 learning, and even less is known about how individual pragmatic differences account for learner outcomes.</w:t>
       </w:r>
       <w:r>
         <w:t xml:space="preserve"> </w:t>
@@ -1150,11 +1159,19 @@
         <w:t xml:space="preserve"> </w:t>
       </w:r>
       <w:r>
-        <w:t xml:space="preserve">This linguistic continuum allows, however, for variation to occur.</w:t>
-      </w:r>
-      <w:r>
-        <w:t xml:space="preserve"> </w:t>
-      </w:r>
+        <w:t xml:space="preserve">Phonetic variation, however, is abundant.</w:t>
+      </w:r>
+      <w:r>
+        <w:t xml:space="preserve"> </w:t>
+      </w:r>
+      <w:r>
+        <w:t xml:space="preserve">INTONATION EXAMPLES HERE FROM DE LA MOTA.</w:t>
+      </w:r>
+    </w:p>
+    <w:p>
+      <w:pPr>
+        <w:pStyle w:val="Textkrper"/>
+      </w:pPr>
       <w:r>
         <w:t xml:space="preserve">Previous research on the acquisition of Spanish prosody attests that learners gradually acquire target-language intonation as they gain proficiency in the language.</w:t>
       </w:r>
@@ -1268,40 +1285,43 @@
         <w:t xml:space="preserve"> </w:t>
       </w:r>
       <w:r>
-        <w:t xml:space="preserve">Adult English L1-Spanish L2 learners (beginner, intermediate, and advanced) and adult native speakers of Spanish completed an AX discrimination task in which they were presented with two stimuli sentences at a time, one aural and one visual.</w:t>
-      </w:r>
-      <w:r>
-        <w:t xml:space="preserve"> </w:t>
-      </w:r>
-      <w:r>
-        <w:t xml:space="preserve">Participants had to decide whether the sentence presented aurally was the same as the sentence presented visually by pressing a button (</w:t>
+        <w:t xml:space="preserve">Adult English L1-Spanish L2 learners (beginner, intermediate, and advanced) and adult native speakers of Spanish completed an AX discrimination task in which they were presented with mismatched audio and visual stimuli.</w:t>
+      </w:r>
+      <w:r>
+        <w:t xml:space="preserve"> </w:t>
+      </w:r>
+      <w:r>
+        <w:t xml:space="preserve">Participants’ task was to decide whether the sentence presented aurally was the same as the sentence presented visually.</w:t>
+      </w:r>
+      <w:r>
+        <w:t xml:space="preserve"> </w:t>
+      </w:r>
+      <w:r>
+        <w:t xml:space="preserve">Brandl et al. (2020)</w:t>
+      </w:r>
+      <w:r>
+        <w:t xml:space="preserve"> </w:t>
+      </w:r>
+      <w:r>
+        <w:t xml:space="preserve">found that perception and processing of L2 intonation improved in conjunction with proficiency conditional on intonation type, with polar (</w:t>
       </w:r>
       <w:r>
         <w:t xml:space="preserve">‘</w:t>
       </w:r>
       <w:r>
-        <w:t xml:space="preserve">yes</w:t>
+        <w:t xml:space="preserve">yes/no</w:t>
       </w:r>
       <w:r>
         <w:t xml:space="preserve">’</w:t>
       </w:r>
       <w:r>
-        <w:t xml:space="preserve">,</w:t>
-      </w:r>
-      <w:r>
-        <w:t xml:space="preserve"> </w:t>
-      </w:r>
-      <w:r>
-        <w:t xml:space="preserve">‘</w:t>
-      </w:r>
-      <w:r>
-        <w:t xml:space="preserve">no</w:t>
-      </w:r>
-      <w:r>
-        <w:t xml:space="preserve">’</w:t>
-      </w:r>
-      <w:r>
-        <w:t xml:space="preserve">).</w:t>
+        <w:t xml:space="preserve">) interrogatives being more difficult to process and acquire when compared with simple statements.</w:t>
+      </w:r>
+      <w:r>
+        <w:t xml:space="preserve"> </w:t>
+      </w:r>
+      <w:r>
+        <w:t xml:space="preserve">The authors concluded that perception of L2 intonation develops gradually as acquisition progresses.</w:t>
       </w:r>
     </w:p>
     <w:p>
@@ -1309,49 +1329,61 @@
         <w:pStyle w:val="Textkrper"/>
       </w:pPr>
       <w:r>
-        <w:t xml:space="preserve">The study found that perception and processing of L2 intonation improved in conjunction with proficiency conditional on intonation type, with polar (</w:t>
-      </w:r>
-      <w:r>
-        <w:t xml:space="preserve">‘</w:t>
-      </w:r>
-      <w:r>
-        <w:t xml:space="preserve">yes/no</w:t>
-      </w:r>
-      <w:r>
-        <w:t xml:space="preserve">’</w:t>
-      </w:r>
-      <w:r>
-        <w:t xml:space="preserve">) interrogatives being more difficult to process and acquire when compared with simple statements.</w:t>
-      </w:r>
-      <w:r>
-        <w:t xml:space="preserve"> </w:t>
-      </w:r>
-      <w:r>
-        <w:t xml:space="preserve">Accuracy was high in match conditions, but accuracy in mismatch conditions was below chance for all L2 learners.</w:t>
-      </w:r>
-      <w:r>
-        <w:t xml:space="preserve"> </w:t>
-      </w:r>
-      <w:r>
-        <w:t xml:space="preserve">Regarding response times, intermediate learners were the fastest overall, and native speakers were the slowest.</w:t>
-      </w:r>
-      <w:r>
-        <w:t xml:space="preserve"> </w:t>
-      </w:r>
-      <w:r>
-        <w:t xml:space="preserve">Learners with lower proficiency processed statements faster than questions.</w:t>
-      </w:r>
-      <w:r>
-        <w:t xml:space="preserve"> </w:t>
-      </w:r>
-      <w:r>
-        <w:t xml:space="preserve">Brandl et al. (2020)</w:t>
-      </w:r>
-      <w:r>
-        <w:t xml:space="preserve"> </w:t>
-      </w:r>
-      <w:r>
-        <w:t xml:space="preserve">concluded that L2 intonation perception differs from L1 intonation perception in Spanish, that L2 intonation perception undergoes a gradual development as L2 acquisition progresses, and that statements are more easily processed and acquired by L2 learners of Spanish, compared to yes/no questions.</w:t>
+        <w:t xml:space="preserve">To summarize, the extant literature suggests that mastery of L2 perception of intonation seems feasible for adult learners, as processing speed and accuracy and both improve as L2 proficiency increases.</w:t>
+      </w:r>
+      <w:r>
+        <w:t xml:space="preserve"> </w:t>
+      </w:r>
+      <w:r>
+        <w:t xml:space="preserve">That being said, some utterances present more difficulties than others.</w:t>
+      </w:r>
+      <w:r>
+        <w:t xml:space="preserve"> </w:t>
+      </w:r>
+      <w:r>
+        <w:t xml:space="preserve">Furthermore, familiarity with the L2 variety has a positive impact on learner outcomes, which is particularly relevant given the rich phonetic variability attested in Spanish prosody.</w:t>
+      </w:r>
+      <w:r>
+        <w:t xml:space="preserve"> </w:t>
+      </w:r>
+      <w:r>
+        <w:t xml:space="preserve">Much less is known regarding how perceptual development is modulated by individual differences related to pragmatic skill.</w:t>
+      </w:r>
+      <w:r>
+        <w:t xml:space="preserve"> </w:t>
+      </w:r>
+      <w:r>
+        <w:t xml:space="preserve">Studies on monolinguals suggest that individual pragmatic skills correlate with variability in semantic/pragmatic interpretation of ambiguous linguistic items, with more pragmatic individuals preferring pragmatically enriched interpretations and less pragmatic individuals preferring literal/semantic interpretations</w:t>
+      </w:r>
+      <w:r>
+        <w:t xml:space="preserve"> </w:t>
+      </w:r>
+      <w:r>
+        <w:t xml:space="preserve">(e.g., Degen &amp; Tanenhaus, 2016; Nieuwland, Ditman, &amp; Kuperberg, 2010)</w:t>
+      </w:r>
+      <w:r>
+        <w:t xml:space="preserve">.</w:t>
+      </w:r>
+      <w:r>
+        <w:t xml:space="preserve"> </w:t>
+      </w:r>
+      <w:r>
+        <w:t xml:space="preserve">In addition, more pragmatically skilled individuals tend to rely on different phonetic cues to parse syntactically ambiguous sentences with regard to less pragmatically skilled individuals</w:t>
+      </w:r>
+      <w:r>
+        <w:t xml:space="preserve"> </w:t>
+      </w:r>
+      <w:r>
+        <w:t xml:space="preserve">(Bishop &amp; Kuo, 2016)</w:t>
+      </w:r>
+      <w:r>
+        <w:t xml:space="preserve">.</w:t>
+      </w:r>
+      <w:r>
+        <w:t xml:space="preserve"> </w:t>
+      </w:r>
+      <w:r>
+        <w:t xml:space="preserve">Thus, one possibility is that variability in intonation processing is also linked to individual differences in pragmatic skills.</w:t>
       </w:r>
     </w:p>
     <w:p>
@@ -1366,943 +1398,588 @@
         <w:t xml:space="preserve">Empathy and pragmatic skill</w:t>
       </w:r>
       <w:r>
+        <w:t xml:space="preserve">. The construct empathy refers to one’s ability to infer the intentions of others.</w:t>
+      </w:r>
+      <w:r>
+        <w:t xml:space="preserve"> </w:t>
+      </w:r>
+      <w:r>
+        <w:t xml:space="preserve">It is associated with understanding the feelings and emotions of those with whom one interacts</w:t>
+      </w:r>
+      <w:r>
+        <w:t xml:space="preserve"> </w:t>
+      </w:r>
+      <w:r>
+        <w:t xml:space="preserve">(Baron-Cohen &amp; Wheelwright, 2004)</w:t>
+      </w:r>
+      <w:r>
         <w:t xml:space="preserve">.</w:t>
       </w:r>
+      <w:r>
+        <w:t xml:space="preserve"> </w:t>
+      </w:r>
+      <w:r>
+        <w:t xml:space="preserve">Research on empathy has associated the construct with Theory of Mind and perspective-taking</w:t>
+      </w:r>
+      <w:r>
+        <w:t xml:space="preserve"> </w:t>
+      </w:r>
+      <w:r>
+        <w:t xml:space="preserve">(Baron-Cohen, 2011; Carruthers, 2009; Frith &amp; Frith, 2003)</w:t>
+      </w:r>
+      <w:r>
+        <w:t xml:space="preserve">.</w:t>
+      </w:r>
+      <w:r>
+        <w:t xml:space="preserve"> </w:t>
+      </w:r>
+      <w:r>
+        <w:t xml:space="preserve">Importantly, in recent years empathy has served a proxy for investigating individual pragmatic skill.</w:t>
+      </w:r>
     </w:p>
     <w:p>
       <w:pPr>
         <w:pStyle w:val="Textkrper"/>
       </w:pPr>
       <w:r>
-        <w:t xml:space="preserve">The construct empathy has been shown to influence native language processing in how listeners interpret intonation and meaning when words are ambiguous</w:t>
-      </w:r>
-      <w:r>
-        <w:t xml:space="preserve"> </w:t>
-      </w:r>
-      <w:r>
-        <w:t xml:space="preserve">(Esteve-Gibert et al., 2020)</w:t>
+        <w:t xml:space="preserve">A series of studies has investigated how empathy influences language processing in monolingual populations</w:t>
+      </w:r>
+      <w:r>
+        <w:t xml:space="preserve"> </w:t>
+      </w:r>
+      <w:r>
+        <w:t xml:space="preserve">(Esteve-Gibert et al., 2016, 2020; Orrico &amp; D’Imperio, 2020)</w:t>
       </w:r>
       <w:r>
         <w:t xml:space="preserve">.</w:t>
       </w:r>
+      <w:r>
+        <w:t xml:space="preserve"> </w:t>
+      </w:r>
+      <w:r>
+        <w:t xml:space="preserve">This work operationalizes the construct empathy as a pragmatic skill and has focused on it as a source of individual differences.</w:t>
+      </w:r>
+      <w:r>
+        <w:t xml:space="preserve"> </w:t>
+      </w:r>
+      <w:r>
+        <w:t xml:space="preserve">For instance,</w:t>
+      </w:r>
+      <w:r>
+        <w:t xml:space="preserve"> </w:t>
+      </w:r>
+      <w:r>
+        <w:t xml:space="preserve">Esteve-Gibert et al. (2020)</w:t>
+      </w:r>
+      <w:r>
+        <w:t xml:space="preserve"> </w:t>
+      </w:r>
+      <w:r>
+        <w:t xml:space="preserve">examined how listeners with different levels of empathy interpreted intonation and meaning in contexts in which a temporary lexical ambiguity could only be resolved through intonation.</w:t>
+      </w:r>
+      <w:r>
+        <w:t xml:space="preserve"> </w:t>
+      </w:r>
+      <w:r>
+        <w:t xml:space="preserve">Specifically, higher empathy individuals, in comparison with lower empathy individuals, appear to be more sensitive to intonation cues in the process of forming sound-meaning associations.</w:t>
+      </w:r>
+      <w:r>
+        <w:t xml:space="preserve"> </w:t>
+      </w:r>
+      <w:r>
+        <w:t xml:space="preserve">In the context of this study empathy was measured using a self-reported Empathy Quotient (EQ) questionnaire</w:t>
+      </w:r>
+      <w:r>
+        <w:t xml:space="preserve"> </w:t>
+      </w:r>
+      <w:r>
+        <w:t xml:space="preserve">(Baron-Cohen &amp; Wheelwright, 2004)</w:t>
+      </w:r>
+      <w:r>
+        <w:t xml:space="preserve">.</w:t>
+      </w:r>
+      <w:r>
+        <w:t xml:space="preserve"> </w:t>
+      </w:r>
+      <w:r>
+        <w:t xml:space="preserve">Esteve-Gibert et al. (2020)</w:t>
+      </w:r>
+      <w:r>
+        <w:t xml:space="preserve"> </w:t>
+      </w:r>
+      <w:r>
+        <w:t xml:space="preserve">tested French monolinguals in a visual-world paradigm eye-tracking task that resembled a card guessing game.</w:t>
+      </w:r>
+      <w:r>
+        <w:t xml:space="preserve"> </w:t>
+      </w:r>
+      <w:r>
+        <w:t xml:space="preserve">Target objects were homophones in French (e.g., cane -</w:t>
+      </w:r>
+      <w:r>
+        <w:t xml:space="preserve"> </w:t>
+      </w:r>
+      <w:r>
+        <w:t xml:space="preserve">“</w:t>
+      </w:r>
+      <w:r>
+        <w:t xml:space="preserve">female duck</w:t>
+      </w:r>
+      <w:r>
+        <w:t xml:space="preserve">”</w:t>
+      </w:r>
+      <w:r>
+        <w:t xml:space="preserve">; canne -</w:t>
+      </w:r>
+      <w:r>
+        <w:t xml:space="preserve"> </w:t>
+      </w:r>
+      <w:r>
+        <w:t xml:space="preserve">“</w:t>
+      </w:r>
+      <w:r>
+        <w:t xml:space="preserve">walking stick</w:t>
+      </w:r>
+      <w:r>
+        <w:t xml:space="preserve">”</w:t>
+      </w:r>
+      <w:r>
+        <w:t xml:space="preserve">).</w:t>
+      </w:r>
+      <w:r>
+        <w:t xml:space="preserve"> </w:t>
+      </w:r>
+      <w:r>
+        <w:t xml:space="preserve">Esteve-Gibert et al. (2020)</w:t>
+      </w:r>
+      <w:r>
+        <w:t xml:space="preserve"> </w:t>
+      </w:r>
+      <w:r>
+        <w:t xml:space="preserve">found that the processing of the lexical ambiguity (the homophones</w:t>
+      </w:r>
+      <w:r>
+        <w:t xml:space="preserve"> </w:t>
+      </w:r>
+      <w:r>
+        <w:rPr>
+          <w:iCs/>
+          <w:i/>
+        </w:rPr>
+        <w:t xml:space="preserve">cane</w:t>
+      </w:r>
+      <w:r>
+        <w:t xml:space="preserve">/</w:t>
+      </w:r>
+      <w:r>
+        <w:rPr>
+          <w:iCs/>
+          <w:i/>
+        </w:rPr>
+        <w:t xml:space="preserve">canne</w:t>
+      </w:r>
+      <w:r>
+        <w:t xml:space="preserve">) was modulated by empathy level when intonation was the only cue available.</w:t>
+      </w:r>
+      <w:r>
+        <w:t xml:space="preserve"> </w:t>
+      </w:r>
+      <w:r>
+        <w:t xml:space="preserve">That is, highly empathic individuals varied their looking behavior as a function of intonational cues while less empathic individuals did not.</w:t>
+      </w:r>
     </w:p>
     <w:p>
       <w:pPr>
         <w:pStyle w:val="Textkrper"/>
       </w:pPr>
       <w:r>
-        <w:t xml:space="preserve">Recent research has also shown that empathy influences native language processing in how listeners interpret intonation and meaning when words are ambiguous</w:t>
-      </w:r>
-      <w:r>
-        <w:t xml:space="preserve"> </w:t>
-      </w:r>
-      <w:r>
-        <w:t xml:space="preserve">(Esteve-Gibert et al., 2020)</w:t>
+        <w:t xml:space="preserve">In short, individuals with more pragmatic skill (higher empathy) appear to be able to use intonation to resolve temporary lexical ambiguity that can lead to confirmatory vs. contrasting interpretations.</w:t>
+      </w:r>
+      <w:r>
+        <w:t xml:space="preserve"> </w:t>
+      </w:r>
+      <w:r>
+        <w:t xml:space="preserve">This research underscores the importance of considering individual pragmatic differences when examining intonational meaning processing and sentence comprehension.</w:t>
+      </w:r>
+      <w:r>
+        <w:t xml:space="preserve"> </w:t>
+      </w:r>
+      <w:r>
+        <w:t xml:space="preserve">To the best of our knowledge, no studies have explored the construct empathy and its relationship with L2 perceptual development.</w:t>
+      </w:r>
+      <w:r>
+        <w:t xml:space="preserve"> </w:t>
+      </w:r>
+      <w:r>
+        <w:t xml:space="preserve">Thus, we extend this research to the SLA context in order to determine if individual differences in pragmatic skill, concretely empathy, affect the development of intonation in L2 processing and sentence comprehension.</w:t>
+      </w:r>
+    </w:p>
+    <w:bookmarkEnd w:id="21"/>
+    <w:bookmarkStart w:id="24" w:name="the-present-study"/>
+    <w:p>
+      <w:pPr>
+        <w:pStyle w:val="berschrift2"/>
+      </w:pPr>
+      <w:r>
+        <w:t xml:space="preserve">The present study</w:t>
+      </w:r>
+    </w:p>
+    <w:p>
+      <w:pPr>
+        <w:pStyle w:val="FirstParagraph"/>
+      </w:pPr>
+      <w:r>
+        <w:t xml:space="preserve">We investigate how proficiency and empathy are related to the development of L2 prosody by analyzing the perception of intonation in questions and statements in L2 Spanish.</w:t>
+      </w:r>
+      <w:r>
+        <w:t xml:space="preserve"> </w:t>
+      </w:r>
+      <w:r>
+        <w:t xml:space="preserve">This study was pre-registered on the Open Science Framework</w:t>
+      </w:r>
+      <w:r>
+        <w:rPr>
+          <w:rStyle w:val="Funotenzeichen"/>
+        </w:rPr>
+        <w:footnoteReference w:id="22"/>
+      </w:r>
+      <w:r>
+        <w:t xml:space="preserve"> </w:t>
+      </w:r>
+      <w:r>
+        <w:t xml:space="preserve">and designed to address the following research questions:</w:t>
+      </w:r>
+    </w:p>
+    <w:p>
+      <w:pPr>
+        <w:numPr>
+          <w:ilvl w:val="0"/>
+          <w:numId w:val="1001"/>
+        </w:numPr>
+        <w:pStyle w:val="Compact"/>
+      </w:pPr>
+      <w:r>
+        <w:t xml:space="preserve">Is perceptional development in L2 Spanish modulated by proficiency and intonation type</w:t>
+      </w:r>
+      <w:r>
+        <w:t xml:space="preserve"> </w:t>
+      </w:r>
+      <w:r>
+        <w:t xml:space="preserve">(i.e., Brandl et al., 2020)</w:t>
+      </w:r>
+      <w:r>
+        <w:t xml:space="preserve">?</w:t>
+      </w:r>
+      <w:r>
+        <w:br/>
+      </w:r>
+    </w:p>
+    <w:p>
+      <w:pPr>
+        <w:numPr>
+          <w:ilvl w:val="0"/>
+          <w:numId w:val="1001"/>
+        </w:numPr>
+        <w:pStyle w:val="Compact"/>
+      </w:pPr>
+      <w:r>
+        <w:t xml:space="preserve">Do pragmatic skills—specifically, empathy—modulate the rate of development in L2 prosody?</w:t>
+      </w:r>
+      <w:r>
+        <w:br/>
+      </w:r>
+    </w:p>
+    <w:p>
+      <w:pPr>
+        <w:numPr>
+          <w:ilvl w:val="0"/>
+          <w:numId w:val="1001"/>
+        </w:numPr>
+        <w:pStyle w:val="Compact"/>
+      </w:pPr>
+      <w:r>
+        <w:t xml:space="preserve">Does speaker variety affect perception accuracy and processing speed?</w:t>
+      </w:r>
+    </w:p>
+    <w:p>
+      <w:pPr>
+        <w:pStyle w:val="FirstParagraph"/>
+      </w:pPr>
+      <w:r>
+        <w:t xml:space="preserve">Regarding RQ1, we hypothesize that accuracy will increase and processing time will decrease as a function of proficiency and intonation type.</w:t>
+      </w:r>
+      <w:r>
+        <w:t xml:space="preserve"> </w:t>
+      </w:r>
+      <w:r>
+        <w:t xml:space="preserve">As shown in previous studies, yes-no questions will present the most difficulty for L2 learners of Spanish, followed by wh-questions and declarative broad focus and narrow focus statements.</w:t>
+      </w:r>
+      <w:r>
+        <w:t xml:space="preserve"> </w:t>
+      </w:r>
+      <w:r>
+        <w:t xml:space="preserve">Based on the findings of</w:t>
+      </w:r>
+      <w:r>
+        <w:t xml:space="preserve"> </w:t>
+      </w:r>
+      <w:r>
+        <w:t xml:space="preserve">Esteve-Gibert et al. (2020)</w:t>
+      </w:r>
+      <w:r>
+        <w:t xml:space="preserve">, we posit that prosodic development will occur sooner and at a faster rate in higher empathy individuals (RQ2).</w:t>
+      </w:r>
+      <w:r>
+        <w:t xml:space="preserve"> </w:t>
+      </w:r>
+      <w:r>
+        <w:t xml:space="preserve">In this operationalization,</w:t>
+      </w:r>
+      <w:r>
+        <w:t xml:space="preserve"> </w:t>
+      </w:r>
+      <w:r>
+        <w:t xml:space="preserve">‘</w:t>
+      </w:r>
+      <w:r>
+        <w:t xml:space="preserve">sooner</w:t>
+      </w:r>
+      <w:r>
+        <w:t xml:space="preserve">’</w:t>
+      </w:r>
+      <w:r>
+        <w:t xml:space="preserve"> </w:t>
+      </w:r>
+      <w:r>
+        <w:t xml:space="preserve">refers to lower proficiency levels in a cross-sectional design, that is, at an earlier developmental stage than lower empathy individuals.</w:t>
+      </w:r>
+      <w:r>
+        <w:t xml:space="preserve"> </w:t>
+      </w:r>
+      <w:r>
+        <w:t xml:space="preserve">Finally, with regard to RQ3, based on tentative findings from native speaker pilot data, we hypothesize that, overall, L2 learners will have most difficulty (lower accuracy, slower response time) with the Cuban variety.</w:t>
+      </w:r>
+    </w:p>
+    <w:p>
+      <w:pPr>
+        <w:pStyle w:val="Textkrper"/>
+      </w:pPr>
+      <w:r>
+        <w:t xml:space="preserve">This project presents a conceptual replication of</w:t>
+      </w:r>
+      <w:r>
+        <w:t xml:space="preserve"> </w:t>
+      </w:r>
+      <w:r>
+        <w:t xml:space="preserve">Brandl et al. (2020)</w:t>
+      </w:r>
+      <w:r>
+        <w:t xml:space="preserve"> </w:t>
+      </w:r>
+      <w:r>
+        <w:t xml:space="preserve">in that we employ a similar experimental paradigm using similar stimuli in order to analyze the relationship between proficiency and L2 perception of intonation.</w:t>
+      </w:r>
+      <w:r>
+        <w:t xml:space="preserve"> </w:t>
+      </w:r>
+      <w:r>
+        <w:t xml:space="preserve">We extend this research by taking into account pragmatic skill, specifically empathy, in L2 sentence processing.</w:t>
+      </w:r>
+      <w:r>
+        <w:t xml:space="preserve"> </w:t>
+      </w:r>
+      <w:r>
+        <w:t xml:space="preserve">Importantly, this research builds on recent studies looking at the role of individual pragmatic skills in language processing and extends them to the field of SLA.</w:t>
+      </w:r>
+    </w:p>
+    <w:bookmarkEnd w:id="24"/>
+    <w:bookmarkStart w:id="30" w:name="method"/>
+    <w:p>
+      <w:pPr>
+        <w:pStyle w:val="berschrift1"/>
+      </w:pPr>
+      <w:r>
+        <w:t xml:space="preserve">Method</w:t>
+      </w:r>
+    </w:p>
+    <w:bookmarkStart w:id="25" w:name="participants"/>
+    <w:p>
+      <w:pPr>
+        <w:pStyle w:val="berschrift2"/>
+      </w:pPr>
+      <w:r>
+        <w:t xml:space="preserve">Participants</w:t>
+      </w:r>
+    </w:p>
+    <w:p>
+      <w:pPr>
+        <w:pStyle w:val="FirstParagraph"/>
+      </w:pPr>
+      <w:r>
+        <w:t xml:space="preserve">Participants were adult native speakers of English with varied levels of proficiency in Spanish (determined by the LexTALE task).</w:t>
+      </w:r>
+      <w:r>
+        <w:t xml:space="preserve"> </w:t>
+      </w:r>
+      <w:r>
+        <w:t xml:space="preserve">Participants were be recruited via Prolific and were be compensated at a rate of $9.52 per hour for their time.</w:t>
+      </w:r>
+      <w:r>
+        <w:t xml:space="preserve"> </w:t>
+      </w:r>
+      <w:r>
+        <w:t xml:space="preserve">We estimated the task would take approximately 15 minutes to complete, thus each participant was compensated with $2.70 for completing all three tasks.</w:t>
+      </w:r>
+    </w:p>
+    <w:p>
+      <w:pPr>
+        <w:pStyle w:val="Textkrper"/>
+      </w:pPr>
+      <w:r>
+        <w:t xml:space="preserve">Participants were L1 speakers of American English who ranged from functionally monolingual to highly proficient in Spanish (bilinguals).</w:t>
+      </w:r>
+      <w:r>
+        <w:t xml:space="preserve"> </w:t>
+      </w:r>
+      <w:r>
+        <w:t xml:space="preserve">All participants with knowledge of Spanish were adult L2 learners, operationally defined as having begun the endeavor of learning Spanish after the age of 13.</w:t>
+      </w:r>
+    </w:p>
+    <w:p>
+      <w:pPr>
+        <w:pStyle w:val="Textkrper"/>
+      </w:pPr>
+      <w:r>
+        <w:t xml:space="preserve">We planed to collect data from 300 individuals (100 monolingual Spanish speakers and 200 L2 learners).</w:t>
+      </w:r>
+      <w:r>
+        <w:t xml:space="preserve"> </w:t>
+      </w:r>
+      <w:r>
+        <w:t xml:space="preserve">Following</w:t>
+      </w:r>
+      <w:r>
+        <w:t xml:space="preserve"> </w:t>
+      </w:r>
+      <w:r>
+        <w:t xml:space="preserve">Brandl et al. (2020)</w:t>
+      </w:r>
+      <w:r>
+        <w:t xml:space="preserve">, we assumed the effect size for perceptual learning was moderate in terms of the criteria set forth for L2 research by</w:t>
+      </w:r>
+      <w:r>
+        <w:t xml:space="preserve"> </w:t>
+      </w:r>
+      <w:r>
+        <w:t xml:space="preserve">Plonsky and Oswald (2014)</w:t>
+      </w:r>
+      <w:r>
+        <w:t xml:space="preserve"> </w:t>
+      </w:r>
+      <w:r>
+        <w:t xml:space="preserve">(Cohen’s D = 0.600, Pearson’s r = 0.287).</w:t>
+      </w:r>
+      <w:r>
+        <w:t xml:space="preserve"> </w:t>
+      </w:r>
+      <w:r>
+        <w:t xml:space="preserve">Based on this assumption, we estimated that we would need 94 participants to have an 80% chance of capturing the proficiency effect with a type II error rate of 5%.</w:t>
+      </w:r>
+      <w:r>
+        <w:t xml:space="preserve"> </w:t>
+      </w:r>
+      <w:r>
+        <w:t xml:space="preserve">Our hypothesis related to empathy as a possible mediator of perceptual learning is exploratory in nature and thus we did not base our sample size estimate on any parameter estimates related to this effect.</w:t>
+      </w:r>
+      <w:r>
+        <w:t xml:space="preserve"> </w:t>
+      </w:r>
+      <w:r>
+        <w:t xml:space="preserve">That said, we believed the aforementioned exploratory effect was likely to be small, and, considering the resources necessary and available to us, we planned to recruit 100 additional participants.</w:t>
+      </w:r>
+    </w:p>
+    <w:p>
+      <w:pPr>
+        <w:pStyle w:val="Textkrper"/>
+      </w:pPr>
+      <w:r>
+        <w:t xml:space="preserve">The pool of online-recruited participants was filtered using criteria set in Prolific.ac to insure participants self-reported as being L1 English speakers born, raised, and currently living in the US with no knowledge of any languages other than English and/or Spanish.</w:t>
+      </w:r>
+      <w:r>
+        <w:t xml:space="preserve"> </w:t>
+      </w:r>
+      <w:r>
+        <w:t xml:space="preserve">They reported no hearing difficulties and were required to use headphones on a desktop computer.</w:t>
+      </w:r>
+      <w:r>
+        <w:t xml:space="preserve"> </w:t>
+      </w:r>
+      <w:r>
+        <w:t xml:space="preserve">Upon beginning the experiment, all participants responded to the following screening questions:</w:t>
+      </w:r>
+      <w:r>
+        <w:t xml:space="preserve"> </w:t>
+      </w:r>
+      <w:r>
+        <w:t xml:space="preserve">1) What part of the US are you from?</w:t>
+      </w:r>
+      <w:r>
+        <w:t xml:space="preserve"> </w:t>
+      </w:r>
+      <w:r>
+        <w:t xml:space="preserve">2) At what age did you begin learning Spanish?</w:t>
+      </w:r>
+      <w:r>
+        <w:t xml:space="preserve"> </w:t>
+      </w:r>
+      <w:r>
+        <w:t xml:space="preserve">3) Are you proficient in any languages other than English/Spanish?.</w:t>
+      </w:r>
+      <w:r>
+        <w:t xml:space="preserve"> </w:t>
+      </w:r>
+      <w:r>
+        <w:t xml:space="preserve">Additionally, participants responded to the prompt</w:t>
+      </w:r>
+      <w:r>
+        <w:t xml:space="preserve"> </w:t>
+      </w:r>
+      <w:r>
+        <w:t xml:space="preserve">“</w:t>
+      </w:r>
+      <w:r>
+        <w:t xml:space="preserve">I am most familiar with Spanish from…</w:t>
+      </w:r>
+      <w:r>
+        <w:t xml:space="preserve">”</w:t>
+      </w:r>
+      <w:r>
+        <w:t xml:space="preserve"> </w:t>
+      </w:r>
+      <w:r>
+        <w:t xml:space="preserve">and using a pull-down window they selected a variety of Spanish or</w:t>
+      </w:r>
+      <w:r>
+        <w:t xml:space="preserve"> </w:t>
+      </w:r>
+      <w:r>
+        <w:t xml:space="preserve">“</w:t>
+      </w:r>
+      <w:r>
+        <w:t xml:space="preserve">I am not familiar with any variety of Spanish</w:t>
+      </w:r>
+      <w:r>
+        <w:t xml:space="preserve">”</w:t>
       </w:r>
       <w:r>
         <w:t xml:space="preserve">.</w:t>
       </w:r>
-      <w:r>
-        <w:t xml:space="preserve"> </w:t>
-      </w:r>
-      <w:r>
-        <w:t xml:space="preserve">Specifically, higher empathy individuals, in comparison with lower empathy individuals, appear to be more sensitive to intonation cues in the process of forming sound-meaning associations.</w:t>
-      </w:r>
-      <w:r>
-        <w:t xml:space="preserve"> </w:t>
-      </w:r>
-      <w:r>
-        <w:t xml:space="preserve">In short, individuals with more pragmatic skill (higher empathy) are able to use intonation to resolve temporary lexical ambiguity that can lead to confirmatory vs. contrasting interpretations.</w:t>
-      </w:r>
-      <w:r>
-        <w:t xml:space="preserve"> </w:t>
-      </w:r>
-      <w:r>
-        <w:t xml:space="preserve">This research underscores the importance of considering individual pragmatic differences when examining intonational meaning processing and sentence comprehension.</w:t>
-      </w:r>
-      <w:r>
-        <w:t xml:space="preserve"> </w:t>
-      </w:r>
-      <w:r>
-        <w:t xml:space="preserve">Thus, we extend this research to second language acquisition in order to determine if individual differences in pragmatic skills affect the development of intonation in L2 processing and sentence comprehension.</w:t>
-      </w:r>
     </w:p>
     <w:p>
       <w:pPr>
         <w:pStyle w:val="Textkrper"/>
       </w:pPr>
       <w:r>
-        <w:t xml:space="preserve">According to</w:t>
-      </w:r>
-      <w:r>
-        <w:t xml:space="preserve"> </w:t>
-      </w:r>
-      <w:r>
-        <w:t xml:space="preserve">Esteve-Gibert et al. (2020)</w:t>
-      </w:r>
-      <w:r>
-        <w:t xml:space="preserve">, empathy can be understood as it is related to theory of mind and perspective taking</w:t>
-      </w:r>
-      <w:r>
-        <w:t xml:space="preserve"> </w:t>
-      </w:r>
-      <w:r>
-        <w:t xml:space="preserve">(Baron-Cohen, 2011; Carruthers, 2009; Frith &amp; Frith, 2003)</w:t>
-      </w:r>
-      <w:r>
-        <w:t xml:space="preserve">.</w:t>
-      </w:r>
-      <w:r>
-        <w:t xml:space="preserve"> </w:t>
-      </w:r>
-      <w:r>
-        <w:t xml:space="preserve">In other words, those with higher empathy are expected to more effectively take the perspective of another, and past research has investigated whether better perspective taking is related to more effective meaning disambiguation.</w:t>
-      </w:r>
-      <w:r>
-        <w:t xml:space="preserve"> </w:t>
-      </w:r>
-      <w:r>
-        <w:t xml:space="preserve">Evidence has been found for the use of intonational cues to disambiguate meaning by higher empathy individuals in monolingual speech</w:t>
-      </w:r>
-      <w:r>
-        <w:t xml:space="preserve"> </w:t>
-      </w:r>
-      <w:r>
-        <w:t xml:space="preserve">(Esteve-Gibert et al., 2020)</w:t>
-      </w:r>
-      <w:r>
-        <w:t xml:space="preserve">.</w:t>
-      </w:r>
-      <w:r>
-        <w:t xml:space="preserve"> </w:t>
-      </w:r>
-      <w:r>
-        <w:t xml:space="preserve">On the other hand, there is also evidence that higher proficiency Spanish speakers can effectively distinguish questions from statements</w:t>
-      </w:r>
-      <w:r>
-        <w:t xml:space="preserve"> </w:t>
-      </w:r>
-      <w:r>
-        <w:t xml:space="preserve">(Brandl et al., 2020)</w:t>
-      </w:r>
-      <w:r>
-        <w:t xml:space="preserve">.</w:t>
-      </w:r>
-    </w:p>
-    <w:p>
-      <w:pPr>
-        <w:pStyle w:val="Textkrper"/>
-      </w:pPr>
-      <w:r>
-        <w:t xml:space="preserve">Speakers use intonational cues to express feelings, intentions, and pragmatic meaning</w:t>
-      </w:r>
-      <w:r>
-        <w:t xml:space="preserve"> </w:t>
-      </w:r>
-      <w:r>
-        <w:t xml:space="preserve">(see Prieto, 2015)</w:t>
-      </w:r>
-      <w:r>
-        <w:t xml:space="preserve">, but listeners vary in how they interpret intonational cues to infer meaning</w:t>
-      </w:r>
-      <w:r>
-        <w:t xml:space="preserve"> </w:t>
-      </w:r>
-      <w:r>
-        <w:t xml:space="preserve">(e.g., Bishop &amp; Kuo, 2016, 2016; Portes, Beyssade, Michelas, Marandin, &amp; Champagne-Lavau, 2014)</w:t>
-      </w:r>
-      <w:r>
-        <w:t xml:space="preserve">.</w:t>
-      </w:r>
-      <w:r>
-        <w:t xml:space="preserve"> </w:t>
-      </w:r>
-      <w:r>
-        <w:t xml:space="preserve">This variability could be related to differences in individual pragmatic skills.</w:t>
-      </w:r>
-      <w:r>
-        <w:t xml:space="preserve"> </w:t>
-      </w:r>
-      <w:r>
-        <w:t xml:space="preserve">Previous studies have shown that individual pragmatic skills correlate with variability in semantic/pragmatic interpretation of ambiguous linguistic items, with more pragmatic individuals preferring pragmatically enriched interpretations and less pragmatic individuals preferring literal/semantic interpretations</w:t>
-      </w:r>
-      <w:r>
-        <w:t xml:space="preserve"> </w:t>
-      </w:r>
-      <w:r>
-        <w:t xml:space="preserve">(e.g., Degen &amp; Tanenhaus, 2016; Nieuwland, Ditman, &amp; Kuperberg, 2010)</w:t>
-      </w:r>
-      <w:r>
-        <w:t xml:space="preserve">.</w:t>
-      </w:r>
-      <w:r>
-        <w:t xml:space="preserve"> </w:t>
-      </w:r>
-      <w:r>
-        <w:t xml:space="preserve"> </w:t>
-      </w:r>
-      <w:r>
-        <w:t xml:space="preserve">In addition, more pragmatically skilled individuals and less pragmatically skilled individuals tend to rely on different phonetic cues to parse syntactically ambiguous sentences</w:t>
-      </w:r>
-      <w:r>
-        <w:t xml:space="preserve"> </w:t>
-      </w:r>
-      <w:r>
-        <w:t xml:space="preserve">(Bishop &amp; Kuo, 2016)</w:t>
-      </w:r>
-      <w:r>
-        <w:t xml:space="preserve">.</w:t>
-      </w:r>
-      <w:r>
-        <w:t xml:space="preserve"> </w:t>
-      </w:r>
-      <w:r>
-        <w:t xml:space="preserve">It is possible that variability in intonation processing is also linked to individual differences in pragmatic skills.</w:t>
-      </w:r>
-    </w:p>
-    <w:p>
-      <w:pPr>
-        <w:pStyle w:val="Textkrper"/>
-      </w:pPr>
-      <w:r>
-        <w:t xml:space="preserve">Recent studies have explored the possibility that individual pragmatic skills can modulate the sensitivity of listeners to intonational cues that convey pragmatic meaning.</w:t>
-      </w:r>
-      <w:r>
-        <w:t xml:space="preserve"> </w:t>
-      </w:r>
-      <w:r>
-        <w:t xml:space="preserve">Esteve-Gibert et al. (2020)</w:t>
-      </w:r>
-      <w:r>
-        <w:t xml:space="preserve"> </w:t>
-      </w:r>
-      <w:r>
-        <w:t xml:space="preserve">focused specifically on empathy, which is a pragmatic skill that helps listeners understand other peoples’ feelings, emotions, intentions, and behavior</w:t>
-      </w:r>
-      <w:r>
-        <w:t xml:space="preserve"> </w:t>
-      </w:r>
-      <w:r>
-        <w:t xml:space="preserve">(Baron-Cohen &amp; Wheelwright, 2004)</w:t>
-      </w:r>
-      <w:r>
-        <w:t xml:space="preserve">.</w:t>
-      </w:r>
-      <w:r>
-        <w:t xml:space="preserve"> </w:t>
-      </w:r>
-      <w:r>
-        <w:t xml:space="preserve">Esteve-Gibert et al. (2020)</w:t>
-      </w:r>
-      <w:r>
-        <w:t xml:space="preserve"> </w:t>
-      </w:r>
-      <w:r>
-        <w:t xml:space="preserve">investigated whether listeners’ empathy modulated variability in intonation processing.</w:t>
-      </w:r>
-      <w:r>
-        <w:t xml:space="preserve"> </w:t>
-      </w:r>
-      <w:r>
-        <w:t xml:space="preserve">Empathy was measured using a self-reported Empathy Quotient (EQ) questionnaire</w:t>
-      </w:r>
-      <w:r>
-        <w:t xml:space="preserve"> </w:t>
-      </w:r>
-      <w:r>
-        <w:t xml:space="preserve">(Baron-Cohen &amp; Wheelwright, 2004)</w:t>
-      </w:r>
-      <w:r>
-        <w:t xml:space="preserve">.</w:t>
-      </w:r>
-      <w:r>
-        <w:t xml:space="preserve"> </w:t>
-      </w:r>
-      <w:r>
-        <w:t xml:space="preserve">Esteve-Gibert et al. (2020)</w:t>
-      </w:r>
-      <w:r>
-        <w:t xml:space="preserve"> </w:t>
-      </w:r>
-      <w:r>
-        <w:t xml:space="preserve">tested French monolinguals in a visual-world paradigm eye-tracking task that resembled a card guessing game.</w:t>
-      </w:r>
-      <w:r>
-        <w:t xml:space="preserve"> </w:t>
-      </w:r>
-      <w:r>
-        <w:t xml:space="preserve">Participants listened to short dialogues in French between two players (Player A and Player B) playing a card guessing game as they saw a display of four objects on a screen.</w:t>
-      </w:r>
-      <w:r>
-        <w:t xml:space="preserve"> </w:t>
-      </w:r>
-      <w:r>
-        <w:t xml:space="preserve">Participants had to identify the object that depicted the picture of the card of one of the players.</w:t>
-      </w:r>
-      <w:r>
-        <w:t xml:space="preserve"> </w:t>
-      </w:r>
-      <w:r>
-        <w:t xml:space="preserve">Target objects were homophones in French (e.g., cane -</w:t>
-      </w:r>
-      <w:r>
-        <w:t xml:space="preserve"> </w:t>
-      </w:r>
-      <w:r>
-        <w:t xml:space="preserve">“</w:t>
-      </w:r>
-      <w:r>
-        <w:t xml:space="preserve">female duck</w:t>
-      </w:r>
-      <w:r>
-        <w:t xml:space="preserve">”</w:t>
-      </w:r>
-      <w:r>
-        <w:t xml:space="preserve">; canne -</w:t>
-      </w:r>
-      <w:r>
-        <w:t xml:space="preserve"> </w:t>
-      </w:r>
-      <w:r>
-        <w:t xml:space="preserve">“</w:t>
-      </w:r>
-      <w:r>
-        <w:t xml:space="preserve">walking stick</w:t>
-      </w:r>
-      <w:r>
-        <w:t xml:space="preserve">”</w:t>
-      </w:r>
-      <w:r>
-        <w:t xml:space="preserve">).</w:t>
-      </w:r>
-      <w:r>
-        <w:t xml:space="preserve"> </w:t>
-      </w:r>
-      <w:r>
-        <w:t xml:space="preserve">The dialogues consisted of a suggestion by Player A (e.g.,</w:t>
-      </w:r>
-      <w:r>
-        <w:t xml:space="preserve"> </w:t>
-      </w:r>
-      <w:r>
-        <w:t xml:space="preserve">“</w:t>
-      </w:r>
-      <w:r>
-        <w:t xml:space="preserve">I think you have a stick</w:t>
-      </w:r>
-      <w:r>
-        <w:t xml:space="preserve">”</w:t>
-      </w:r>
-      <w:r>
-        <w:t xml:space="preserve">) followed by Player B’s response, which could confirm (e.g.,</w:t>
-      </w:r>
-      <w:r>
-        <w:t xml:space="preserve"> </w:t>
-      </w:r>
-      <w:r>
-        <w:t xml:space="preserve">“</w:t>
-      </w:r>
-      <w:r>
-        <w:t xml:space="preserve">I have a stick, indeed, to walk</w:t>
-      </w:r>
-      <w:r>
-        <w:t xml:space="preserve">”</w:t>
-      </w:r>
-      <w:r>
-        <w:t xml:space="preserve">) or contrast (e.g.,</w:t>
-      </w:r>
-      <w:r>
-        <w:t xml:space="preserve"> </w:t>
-      </w:r>
-      <w:r>
-        <w:t xml:space="preserve">“</w:t>
-      </w:r>
-      <w:r>
-        <w:t xml:space="preserve">I have a female duck, instead, the animal</w:t>
-      </w:r>
-      <w:r>
-        <w:t xml:space="preserve">”</w:t>
-      </w:r>
-      <w:r>
-        <w:t xml:space="preserve">) Player A’s suggestion.</w:t>
-      </w:r>
-      <w:r>
-        <w:t xml:space="preserve"> </w:t>
-      </w:r>
-      <w:r>
-        <w:t xml:space="preserve">The first portion of Player B’s responses varied in intonational contours (confirmation or contrast of beliefs) and had subsequent disambiguating lexical information (indeed/instead + additional information).</w:t>
-      </w:r>
-      <w:r>
-        <w:t xml:space="preserve"> </w:t>
-      </w:r>
-      <w:r>
-        <w:t xml:space="preserve">Results indicated that empathy level affected the processing of an ambiguous word (a homophone) when intonation was the only cue available.</w:t>
-      </w:r>
-      <w:r>
-        <w:t xml:space="preserve"> </w:t>
-      </w:r>
-      <w:r>
-        <w:t xml:space="preserve">Highly empathic individuals varied their looking behavior as a function of intonational cues while less empathic individuals did not.</w:t>
-      </w:r>
-      <w:r>
-        <w:t xml:space="preserve"> </w:t>
-      </w:r>
-      <w:r>
-        <w:t xml:space="preserve">However, the direction of the looking behavior of the highly empathic individuals was not as expected and reverse intonation-meaning mapping was observed.</w:t>
-      </w:r>
-      <w:r>
-        <w:t xml:space="preserve"> </w:t>
-      </w:r>
-      <w:r>
-        <w:t xml:space="preserve">Confirmation intonation did not trigger more looks to the suggested image and contrast intonation did not trigger more looks to objects other than the suggested image.</w:t>
-      </w:r>
-    </w:p>
-    <w:p>
-      <w:pPr>
-        <w:pStyle w:val="Textkrper"/>
-      </w:pPr>
-      <w:r>
-        <w:t xml:space="preserve">To explore this unexpected finding further,</w:t>
-      </w:r>
-      <w:r>
-        <w:t xml:space="preserve"> </w:t>
-      </w:r>
-      <w:r>
-        <w:t xml:space="preserve">Esteve-Gibert et al. (2020)</w:t>
-      </w:r>
-      <w:r>
-        <w:t xml:space="preserve"> </w:t>
-      </w:r>
-      <w:r>
-        <w:t xml:space="preserve">tested an additional group of French monolinguals in an offline matching task in which they listened only to the ambiguous portion of Player B’s response (e.g.,</w:t>
-      </w:r>
-      <w:r>
-        <w:t xml:space="preserve"> </w:t>
-      </w:r>
-      <w:r>
-        <w:t xml:space="preserve">“</w:t>
-      </w:r>
-      <w:r>
-        <w:t xml:space="preserve">I have a stick.</w:t>
-      </w:r>
-      <w:r>
-        <w:t xml:space="preserve">”</w:t>
-      </w:r>
-      <w:r>
-        <w:t xml:space="preserve">,</w:t>
-      </w:r>
-      <w:r>
-        <w:t xml:space="preserve"> </w:t>
-      </w:r>
-      <w:r>
-        <w:t xml:space="preserve">“</w:t>
-      </w:r>
-      <w:r>
-        <w:t xml:space="preserve">I have a female duck.</w:t>
-      </w:r>
-      <w:r>
-        <w:t xml:space="preserve">”</w:t>
-      </w:r>
-      <w:r>
-        <w:t xml:space="preserve">) and matched the sentences to either a confirmatory or contrastive meaning.</w:t>
-      </w:r>
-      <w:r>
-        <w:t xml:space="preserve"> </w:t>
-      </w:r>
-      <w:r>
-        <w:t xml:space="preserve">Intonation was the only disambiguating cue available.</w:t>
-      </w:r>
-      <w:r>
-        <w:t xml:space="preserve"> </w:t>
-      </w:r>
-      <w:r>
-        <w:t xml:space="preserve">Results showed that the higher the listeners’ empathy, the more accurate they were matching intonation to meaning.</w:t>
-      </w:r>
-      <w:r>
-        <w:t xml:space="preserve"> </w:t>
-      </w:r>
-      <w:r>
-        <w:t xml:space="preserve">Esteve-Gibert et al. (2020)</w:t>
-      </w:r>
-      <w:r>
-        <w:t xml:space="preserve"> </w:t>
-      </w:r>
-      <w:r>
-        <w:t xml:space="preserve">concluded that listeners use empathy as a pragmatic ability to process linguistic information and that empathy influences how listeners use intonation to infer pragmatic meaning, especially when linguistic information is ambiguous or non literal.</w:t>
-      </w:r>
-      <w:r>
-        <w:t xml:space="preserve"> </w:t>
-      </w:r>
-      <w:r>
-        <w:t xml:space="preserve">Pragmatic skills like empathy need to be considered when investigating intonation processing in typical and atypical individuals.</w:t>
-      </w:r>
-    </w:p>
-    <w:bookmarkEnd w:id="21"/>
-    <w:bookmarkStart w:id="23" w:name="the-present-study"/>
-    <w:p>
-      <w:pPr>
-        <w:pStyle w:val="berschrift2"/>
-      </w:pPr>
-      <w:r>
-        <w:t xml:space="preserve">The present study</w:t>
-      </w:r>
-    </w:p>
-    <w:p>
-      <w:pPr>
-        <w:pStyle w:val="FirstParagraph"/>
-      </w:pPr>
-      <w:r>
-        <w:t xml:space="preserve">We investigate the interplay between proficiency and individual pragmatic skills via empathy in the development of second language (L2) prosody by analyzing the perception of intonation in questions and statements in L2 Spanish.</w:t>
-      </w:r>
-    </w:p>
-    <w:p>
-      <w:pPr>
-        <w:pStyle w:val="Textkrper"/>
-      </w:pPr>
-      <w:r>
-        <w:t xml:space="preserve">It is unclear whether those with higher empathy also take advantage of intonational cues to infer another speaker’s communicative intent in a second language when proficiency is also taken into account.</w:t>
-      </w:r>
-    </w:p>
-    <w:p>
-      <w:pPr>
-        <w:pStyle w:val="Textkrper"/>
-      </w:pPr>
-      <w:r>
-        <w:t xml:space="preserve">The present study investigates whether L2 learners of Spanish with higher empathy are more effective in distinguishing statements from questions when proficiency is held constant.</w:t>
-      </w:r>
-    </w:p>
-    <w:p>
-      <w:pPr>
-        <w:pStyle w:val="Textkrper"/>
-      </w:pPr>
-      <w:r>
-        <w:t xml:space="preserve">the project intends to contribute to cumulative science by conceptually replicating the</w:t>
-      </w:r>
-      <w:r>
-        <w:t xml:space="preserve"> </w:t>
-      </w:r>
-      <w:r>
-        <w:t xml:space="preserve">Brandl et al. (2020)</w:t>
-      </w:r>
-      <w:r>
-        <w:t xml:space="preserve"> </w:t>
-      </w:r>
-      <w:r>
-        <w:t xml:space="preserve">finding, which demonstrates that perception and processing of L2 intonation improves in conjunction with L2 proficiency and as a function of intonation type.</w:t>
-      </w:r>
-      <w:r>
-        <w:t xml:space="preserve"> </w:t>
-      </w:r>
-      <w:r>
-        <w:t xml:space="preserve">Second, this research will extend the current findings on perceptual development to include pragmatic skills, specifically empathy.</w:t>
-      </w:r>
-    </w:p>
-    <w:p>
-      <w:pPr>
-        <w:pStyle w:val="Textkrper"/>
-      </w:pPr>
-      <w:r>
-        <w:t xml:space="preserve">This research builds on recent studies looking at the role of individual pragmatic skills in language processing and extends them to the field of second language acquisition.</w:t>
-      </w:r>
-      <w:r>
-        <w:t xml:space="preserve"> </w:t>
-      </w:r>
-      <w:r>
-        <w:t xml:space="preserve">Concretely, we examine the role of empathy in the development of L2 prosody by analyzing the perception of intonation in questions and statements in L2 Spanish.</w:t>
-      </w:r>
-      <w:r>
-        <w:t xml:space="preserve"> </w:t>
-      </w:r>
-      <w:r>
-        <w:t xml:space="preserve">L2 learners gradually acquire Spanish prosody as they gain proficiency in the language.</w:t>
-      </w:r>
-      <w:r>
-        <w:t xml:space="preserve"> </w:t>
-      </w:r>
-      <w:r>
-        <w:t xml:space="preserve">The extant literature shows that</w:t>
-      </w:r>
-      <w:r>
-        <w:t xml:space="preserve"> </w:t>
-      </w:r>
-      <w:r>
-        <w:t xml:space="preserve">‘</w:t>
-      </w:r>
-      <w:r>
-        <w:t xml:space="preserve">yes/no</w:t>
-      </w:r>
-      <w:r>
-        <w:t xml:space="preserve">’</w:t>
-      </w:r>
-      <w:r>
-        <w:t xml:space="preserve">-type questions are harder to process and acquire, when compared with simple statements</w:t>
-      </w:r>
-      <w:r>
-        <w:t xml:space="preserve"> </w:t>
-      </w:r>
-      <w:r>
-        <w:t xml:space="preserve">(Brandl et al., 2020)</w:t>
-      </w:r>
-      <w:r>
-        <w:t xml:space="preserve">.</w:t>
-      </w:r>
-    </w:p>
-    <w:p>
-      <w:pPr>
-        <w:pStyle w:val="Textkrper"/>
-      </w:pPr>
-      <w:r>
-        <w:t xml:space="preserve">Current study is a conceptual replication of</w:t>
-      </w:r>
-      <w:r>
-        <w:t xml:space="preserve"> </w:t>
-      </w:r>
-      <w:r>
-        <w:t xml:space="preserve">Brandl et al. (2020)</w:t>
-      </w:r>
-      <w:r>
-        <w:t xml:space="preserve"> </w:t>
-      </w:r>
-      <w:r>
-        <w:t xml:space="preserve">- Extend current findings on perceptual development to include pragmatic</w:t>
-      </w:r>
-      <w:r>
-        <w:t xml:space="preserve"> </w:t>
-      </w:r>
-      <w:r>
-        <w:t xml:space="preserve">skills (empathy)</w:t>
-      </w:r>
-      <w:r>
-        <w:t xml:space="preserve"> </w:t>
-      </w:r>
-      <w:r>
-        <w:t xml:space="preserve">- Build on studies that look at the role of individual pragmatic skills</w:t>
-      </w:r>
-      <w:r>
-        <w:t xml:space="preserve"> </w:t>
-      </w:r>
-      <w:r>
-        <w:t xml:space="preserve">in language processing</w:t>
-      </w:r>
-      <w:r>
-        <w:t xml:space="preserve"> </w:t>
-      </w:r>
-      <w:r>
-        <w:t xml:space="preserve">- And if individual differences in pragmatic skills affect the</w:t>
-      </w:r>
-      <w:r>
-        <w:t xml:space="preserve"> </w:t>
-      </w:r>
-      <w:r>
-        <w:t xml:space="preserve">development of intonation in L2 processing and sentence comprehension</w:t>
-      </w:r>
-      <w:r>
-        <w:t xml:space="preserve"> </w:t>
-      </w:r>
-      <w:r>
-        <w:t xml:space="preserve">- Examine the role of empathy in the development of L2 prosody by</w:t>
-      </w:r>
-      <w:r>
-        <w:t xml:space="preserve"> </w:t>
-      </w:r>
-      <w:r>
-        <w:t xml:space="preserve">analyzing the perception of intonation in questions and statements in L2</w:t>
-      </w:r>
-      <w:r>
-        <w:t xml:space="preserve"> </w:t>
-      </w:r>
-      <w:r>
-        <w:t xml:space="preserve">Spanish</w:t>
-      </w:r>
-    </w:p>
-    <w:bookmarkStart w:id="22" w:name="research-questions"/>
-    <w:p>
-      <w:pPr>
-        <w:pStyle w:val="berschrift3"/>
-      </w:pPr>
-      <w:r>
-        <w:t xml:space="preserve">Research questions.</w:t>
-      </w:r>
-    </w:p>
-    <w:p>
-      <w:pPr>
-        <w:pStyle w:val="FirstParagraph"/>
-      </w:pPr>
-      <w:r>
-        <w:t xml:space="preserve">Research question 1: Is perceptional development in L2 Spanish modulated by proficiency and intonation type</w:t>
-      </w:r>
-      <w:r>
-        <w:t xml:space="preserve"> </w:t>
-      </w:r>
-      <w:r>
-        <w:t xml:space="preserve">(i.e., Brandl et al., 2020)</w:t>
-      </w:r>
-      <w:r>
-        <w:t xml:space="preserve">?</w:t>
-      </w:r>
-      <w:r>
-        <w:br/>
-      </w:r>
-      <w:r>
-        <w:t xml:space="preserve">Hypothesis: Accuracy will increase and processing time will decrease as a function of proficiency and intonation type.</w:t>
-      </w:r>
-      <w:r>
-        <w:t xml:space="preserve"> </w:t>
-      </w:r>
-      <w:r>
-        <w:t xml:space="preserve">Yes-no questions will present the most difficulty for L2 learners of Spanish, followed by wh-questions and declarative broad focus and narrow focus statements.</w:t>
-      </w:r>
-    </w:p>
-    <w:p>
-      <w:pPr>
-        <w:pStyle w:val="Textkrper"/>
-      </w:pPr>
-      <w:r>
-        <w:t xml:space="preserve">Research question 2: Do pragmatic skills—specifically, empathy—modulate the rate of development in L2 prosody?</w:t>
-      </w:r>
-      <w:r>
-        <w:t xml:space="preserve"> </w:t>
-      </w:r>
-      <w:r>
-        <w:t xml:space="preserve">Hypothesis: Based on the findings of</w:t>
-      </w:r>
-      <w:r>
-        <w:t xml:space="preserve"> </w:t>
-      </w:r>
-      <w:r>
-        <w:t xml:space="preserve">Esteve-Gibert et al. (2020)</w:t>
-      </w:r>
-      <w:r>
-        <w:t xml:space="preserve">, we posit that prosodic development will occur sooner and at a faster rate in higher empathy individuals.</w:t>
-      </w:r>
-      <w:r>
-        <w:t xml:space="preserve"> </w:t>
-      </w:r>
-      <w:r>
-        <w:t xml:space="preserve">In this operationalization,</w:t>
-      </w:r>
-      <w:r>
-        <w:t xml:space="preserve"> </w:t>
-      </w:r>
-      <w:r>
-        <w:t xml:space="preserve">‘</w:t>
-      </w:r>
-      <w:r>
-        <w:t xml:space="preserve">sooner</w:t>
-      </w:r>
-      <w:r>
-        <w:t xml:space="preserve">’</w:t>
-      </w:r>
-      <w:r>
-        <w:t xml:space="preserve"> </w:t>
-      </w:r>
-      <w:r>
-        <w:t xml:space="preserve">refers to lower proficiency levels in a cross-sectional design, that is, at an earlier developmental stage than lower empathy individuals.</w:t>
-      </w:r>
-    </w:p>
-    <w:p>
-      <w:pPr>
-        <w:pStyle w:val="Textkrper"/>
-      </w:pPr>
-      <w:r>
-        <w:t xml:space="preserve">Research question 3: Does speaker variety affect perception accuracy and processing speed?</w:t>
-      </w:r>
-      <w:r>
-        <w:t xml:space="preserve"> </w:t>
-      </w:r>
-      <w:r>
-        <w:t xml:space="preserve">Hypothesis: Based on tentative findings from native speaker pilot data, we hypothesize that overall L2 learners will have most difficulty (lower accuracy, slower RTs) with the Cuban variety.</w:t>
-      </w:r>
-    </w:p>
-    <w:bookmarkEnd w:id="22"/>
-    <w:bookmarkEnd w:id="23"/>
-    <w:bookmarkStart w:id="28" w:name="method"/>
-    <w:p>
-      <w:pPr>
-        <w:pStyle w:val="berschrift1"/>
-      </w:pPr>
-      <w:r>
-        <w:t xml:space="preserve">Method</w:t>
-      </w:r>
-    </w:p>
-    <w:bookmarkStart w:id="24" w:name="participants"/>
-    <w:p>
-      <w:pPr>
-        <w:pStyle w:val="berschrift2"/>
-      </w:pPr>
-      <w:r>
-        <w:t xml:space="preserve">Participants</w:t>
-      </w:r>
-    </w:p>
-    <w:p>
-      <w:pPr>
-        <w:pStyle w:val="FirstParagraph"/>
-      </w:pPr>
-      <w:r>
-        <w:t xml:space="preserve">Participants were adult native speakers of English with varied levels of proficiency in Spanish (determined by the LexTALE task).</w:t>
-      </w:r>
-      <w:r>
-        <w:t xml:space="preserve"> </w:t>
-      </w:r>
-      <w:r>
-        <w:t xml:space="preserve">Participants were be recruited via Prolific and were be compensated at a rate of $9.52 per hour for their time.</w:t>
-      </w:r>
-      <w:r>
-        <w:t xml:space="preserve"> </w:t>
-      </w:r>
-      <w:r>
-        <w:t xml:space="preserve">We estimated the task would take approximately 15 minutes to complete, thus each participant was compensated with $2.70 for completing all three tasks.</w:t>
-      </w:r>
-    </w:p>
-    <w:p>
-      <w:pPr>
-        <w:pStyle w:val="Textkrper"/>
-      </w:pPr>
-      <w:r>
-        <w:t xml:space="preserve">Participants were L1 speakers of American English who ranged from functionally monolingual to highly proficient in Spanish (bilinguals).</w:t>
-      </w:r>
-      <w:r>
-        <w:t xml:space="preserve"> </w:t>
-      </w:r>
-      <w:r>
-        <w:t xml:space="preserve">All participants with knowledge of Spanish were adult L2 learners, operationally defined as having begun the endeavor of learning Spanish after the age of 13.</w:t>
-      </w:r>
-    </w:p>
-    <w:p>
-      <w:pPr>
-        <w:pStyle w:val="Textkrper"/>
-      </w:pPr>
-      <w:r>
-        <w:t xml:space="preserve">We planed to collect data from 300 individuals (100 monolingual Spanish speakers and 200 L2 learners).</w:t>
-      </w:r>
-      <w:r>
-        <w:t xml:space="preserve"> </w:t>
-      </w:r>
-      <w:r>
-        <w:t xml:space="preserve">Following</w:t>
-      </w:r>
-      <w:r>
-        <w:t xml:space="preserve"> </w:t>
-      </w:r>
-      <w:r>
-        <w:t xml:space="preserve">Brandl et al. (2020)</w:t>
-      </w:r>
-      <w:r>
-        <w:t xml:space="preserve">, we assumed the effect size for perceptual learning was moderate in terms of the criteria set forth for L2 research by</w:t>
-      </w:r>
-      <w:r>
-        <w:t xml:space="preserve"> </w:t>
-      </w:r>
-      <w:r>
-        <w:t xml:space="preserve">Plonsky and Oswald (2014)</w:t>
-      </w:r>
-      <w:r>
-        <w:t xml:space="preserve"> </w:t>
-      </w:r>
-      <w:r>
-        <w:t xml:space="preserve">(Cohen’s D = 0.600, Pearson’s r = 0.287).</w:t>
-      </w:r>
-      <w:r>
-        <w:t xml:space="preserve"> </w:t>
-      </w:r>
-      <w:r>
-        <w:t xml:space="preserve">Based on this assumption, we estimated that we would need 94 participants to have an 80% chance of capturing the proficiency effect with a type II error rate of 5%.</w:t>
-      </w:r>
-      <w:r>
-        <w:t xml:space="preserve"> </w:t>
-      </w:r>
-      <w:r>
-        <w:t xml:space="preserve">Our hypothesis related to empathy as a possible mediator of perceptual learning is exploratory in nature and thus we did not base our sample size estimate on any parameter estimates related to this effect.</w:t>
-      </w:r>
-      <w:r>
-        <w:t xml:space="preserve"> </w:t>
-      </w:r>
-      <w:r>
-        <w:t xml:space="preserve">That said, we believed the aforementioned exploratory effect was likely to be small, and, considering the resources necessary and available to us, we planned to recruit 100 additional participants.</w:t>
-      </w:r>
-    </w:p>
-    <w:p>
-      <w:pPr>
-        <w:pStyle w:val="Textkrper"/>
-      </w:pPr>
-      <w:r>
-        <w:t xml:space="preserve">The pool of online-recruited participants was filtered using criteria set in Prolific.ac to insure participants self-reported as being L1 English speakers born, raised, and currently living in the US with no knowledge of any languages other than English and/or Spanish.</w:t>
-      </w:r>
-      <w:r>
-        <w:t xml:space="preserve"> </w:t>
-      </w:r>
-      <w:r>
-        <w:t xml:space="preserve">They reported no hearing difficulties and were required to use headphones on a desktop computer.</w:t>
-      </w:r>
-      <w:r>
-        <w:t xml:space="preserve"> </w:t>
-      </w:r>
-      <w:r>
-        <w:t xml:space="preserve">Upon beginning the experiment, all participants responded to the following screening questions:</w:t>
-      </w:r>
-      <w:r>
-        <w:t xml:space="preserve"> </w:t>
-      </w:r>
-      <w:r>
-        <w:t xml:space="preserve">1) What part of the US are you from?</w:t>
-      </w:r>
-      <w:r>
-        <w:t xml:space="preserve"> </w:t>
-      </w:r>
-      <w:r>
-        <w:t xml:space="preserve">2) At what age did you begin learning Spanish?</w:t>
-      </w:r>
-      <w:r>
-        <w:t xml:space="preserve"> </w:t>
-      </w:r>
-      <w:r>
-        <w:t xml:space="preserve">3) Are you proficient in any languages other than English/Spanish?.</w:t>
-      </w:r>
-      <w:r>
-        <w:t xml:space="preserve"> </w:t>
-      </w:r>
-      <w:r>
-        <w:t xml:space="preserve">Additionally, participants responded to the prompt</w:t>
-      </w:r>
-      <w:r>
-        <w:t xml:space="preserve"> </w:t>
-      </w:r>
-      <w:r>
-        <w:t xml:space="preserve">“</w:t>
-      </w:r>
-      <w:r>
-        <w:t xml:space="preserve">I am most familiar with Spanish from…</w:t>
-      </w:r>
-      <w:r>
-        <w:t xml:space="preserve">”</w:t>
-      </w:r>
-      <w:r>
-        <w:t xml:space="preserve"> </w:t>
-      </w:r>
-      <w:r>
-        <w:t xml:space="preserve">and using a pull-down window they selected a variety of Spanish or</w:t>
-      </w:r>
-      <w:r>
-        <w:t xml:space="preserve"> </w:t>
-      </w:r>
-      <w:r>
-        <w:t xml:space="preserve">“</w:t>
-      </w:r>
-      <w:r>
-        <w:t xml:space="preserve">I am not familiar with any variety of Spanish</w:t>
-      </w:r>
-      <w:r>
-        <w:t xml:space="preserve">”</w:t>
-      </w:r>
-      <w:r>
-        <w:t xml:space="preserve">.</w:t>
-      </w:r>
-    </w:p>
-    <w:p>
-      <w:pPr>
-        <w:pStyle w:val="Textkrper"/>
-      </w:pPr>
-      <w:r>
         <w:t xml:space="preserve">We excluded data from any participant that responded that they were not from the US Northeast, that they began learning Spanish before the age of 13, or that they were proficient in a language other than English/Spanish.</w:t>
       </w:r>
       <w:r>
@@ -2312,8 +1989,8 @@
         <w:t xml:space="preserve">Participants responding categorically across all trials were also excluded.</w:t>
       </w:r>
     </w:p>
-    <w:bookmarkEnd w:id="24"/>
-    <w:bookmarkStart w:id="25" w:name="tasks"/>
+    <w:bookmarkEnd w:id="25"/>
+    <w:bookmarkStart w:id="26" w:name="tasks"/>
     <w:p>
       <w:pPr>
         <w:pStyle w:val="berschrift2"/>
@@ -2783,8 +2460,8 @@
         <w:t xml:space="preserve">The EQ takes approximately 5 minutes to complete.</w:t>
       </w:r>
     </w:p>
-    <w:bookmarkEnd w:id="25"/>
-    <w:bookmarkStart w:id="26" w:name="procedure"/>
+    <w:bookmarkEnd w:id="26"/>
+    <w:bookmarkStart w:id="27" w:name="procedure"/>
     <w:p>
       <w:pPr>
         <w:pStyle w:val="berschrift2"/>
@@ -2863,8 +2540,8 @@
         <w:t xml:space="preserve">Participants spent an average of 12.93 minutes (SD: 8.71) to finish the complete experiment.</w:t>
       </w:r>
     </w:p>
-    <w:bookmarkEnd w:id="26"/>
-    <w:bookmarkStart w:id="27" w:name="statistical-analyses"/>
+    <w:bookmarkEnd w:id="27"/>
+    <w:bookmarkStart w:id="29" w:name="statistical-analyses"/>
     <w:p>
       <w:pPr>
         <w:pStyle w:val="berschrift2"/>
@@ -3054,6 +2731,95 @@
       </w:r>
       <w:r>
         <w:t xml:space="preserve">, thus the model intercept represents the probability of a learner with average proficiency and average empathy responding correctly to a yes/no question.</w:t>
+      </w:r>
+    </w:p>
+    <w:p>
+      <w:pPr>
+        <w:pStyle w:val="Textkrper"/>
+      </w:pPr>
+      <w:r>
+        <w:t xml:space="preserve">This is Figure</w:t>
+      </w:r>
+      <w:r>
+        <w:t xml:space="preserve"> </w:t>
+      </w:r>
+      <w:r>
+        <w:t xml:space="preserve">1</w:t>
+      </w:r>
+    </w:p>
+    <w:p>
+      <w:pPr>
+        <w:pStyle w:val="CaptionedFigure"/>
+      </w:pPr>
+      <w:r>
+        <w:drawing>
+          <wp:inline>
+            <wp:extent cx="5969000" cy="3410857"/>
+            <wp:effectExtent b="0" l="0" r="0" t="0"/>
+            <wp:docPr descr="Figure 1.   Need a caption." title="" id="1" name="Picture"/>
+            <a:graphic>
+              <a:graphicData uri="http://schemas.openxmlformats.org/drawingml/2006/picture">
+                <pic:pic>
+                  <pic:nvPicPr>
+                    <pic:cNvPr descr="/Users/casillas/academia/research/in_progress/empathy_intonation_perc/figs/manuscript/ddm_explanation.pdf" id="0" name="Picture"/>
+                    <pic:cNvPicPr>
+                      <a:picLocks noChangeArrowheads="1" noChangeAspect="1"/>
+                    </pic:cNvPicPr>
+                  </pic:nvPicPr>
+                  <pic:blipFill>
+                    <a:blip r:embed="rId28"/>
+                    <a:stretch>
+                      <a:fillRect/>
+                    </a:stretch>
+                  </pic:blipFill>
+                  <pic:spPr bwMode="auto">
+                    <a:xfrm>
+                      <a:off x="0" y="0"/>
+                      <a:ext cx="5969000" cy="3410857"/>
+                    </a:xfrm>
+                    <a:prstGeom prst="rect">
+                      <a:avLst/>
+                    </a:prstGeom>
+                    <a:noFill/>
+                    <a:ln w="9525">
+                      <a:noFill/>
+                      <a:headEnd/>
+                      <a:tailEnd/>
+                    </a:ln>
+                  </pic:spPr>
+                </pic:pic>
+              </a:graphicData>
+            </a:graphic>
+          </wp:inline>
+        </w:drawing>
+      </w:r>
+    </w:p>
+    <w:p>
+      <w:pPr>
+        <w:pStyle w:val="ImageCaption"/>
+      </w:pPr>
+      <w:r>
+        <w:rPr>
+          <w:iCs/>
+          <w:i/>
+        </w:rPr>
+        <w:t xml:space="preserve">Figure</w:t>
+      </w:r>
+      <w:r>
+        <w:t xml:space="preserve"> </w:t>
+      </w:r>
+      <w:r>
+        <w:rPr>
+          <w:iCs/>
+          <w:i/>
+        </w:rPr>
+        <w:t xml:space="preserve">1.  </w:t>
+      </w:r>
+      <w:r>
+        <w:t xml:space="preserve"> </w:t>
+      </w:r>
+      <w:r>
+        <w:t xml:space="preserve">Need a caption.</w:t>
       </w:r>
     </w:p>
     <w:p>
@@ -3284,9 +3050,9 @@
         <w:t xml:space="preserve">.</w:t>
       </w:r>
     </w:p>
-    <w:bookmarkEnd w:id="27"/>
-    <w:bookmarkEnd w:id="28"/>
-    <w:bookmarkStart w:id="36" w:name="results"/>
+    <w:bookmarkEnd w:id="29"/>
+    <w:bookmarkEnd w:id="30"/>
+    <w:bookmarkStart w:id="38" w:name="results"/>
     <w:p>
       <w:pPr>
         <w:pStyle w:val="berschrift1"/>
@@ -3306,7 +3072,7 @@
         <w:t xml:space="preserve"> </w:t>
       </w:r>
       <w:r>
-        <w:t xml:space="preserve">1</w:t>
+        <w:t xml:space="preserve">2</w:t>
       </w:r>
     </w:p>
     <w:p>
@@ -3318,190 +3084,12 @@
           <wp:inline>
             <wp:extent cx="5969000" cy="3410857"/>
             <wp:effectExtent b="0" l="0" r="0" t="0"/>
-            <wp:docPr descr="Figure 1.   Response accuracy: Probability of a correct response for each utterance type in the logistic space." title="" id="1" name="Picture"/>
+            <wp:docPr descr="Figure 2.   Response accuracy: Probability of a correct response for each utterance type in the logistic space." title="" id="1" name="Picture"/>
             <a:graphic>
               <a:graphicData uri="http://schemas.openxmlformats.org/drawingml/2006/picture">
                 <pic:pic>
                   <pic:nvPicPr>
                     <pic:cNvPr descr="/Users/casillas/academia/research/in_progress/empathy_intonation_perc/figs/manuscript/learner_accuracy_by_utterance_type.pdf" id="0" name="Picture"/>
-                    <pic:cNvPicPr>
-                      <a:picLocks noChangeArrowheads="1" noChangeAspect="1"/>
-                    </pic:cNvPicPr>
-                  </pic:nvPicPr>
-                  <pic:blipFill>
-                    <a:blip r:embed="rId29"/>
-                    <a:stretch>
-                      <a:fillRect/>
-                    </a:stretch>
-                  </pic:blipFill>
-                  <pic:spPr bwMode="auto">
-                    <a:xfrm>
-                      <a:off x="0" y="0"/>
-                      <a:ext cx="5969000" cy="3410857"/>
-                    </a:xfrm>
-                    <a:prstGeom prst="rect">
-                      <a:avLst/>
-                    </a:prstGeom>
-                    <a:noFill/>
-                    <a:ln w="9525">
-                      <a:noFill/>
-                      <a:headEnd/>
-                      <a:tailEnd/>
-                    </a:ln>
-                  </pic:spPr>
-                </pic:pic>
-              </a:graphicData>
-            </a:graphic>
-          </wp:inline>
-        </w:drawing>
-      </w:r>
-    </w:p>
-    <w:p>
-      <w:pPr>
-        <w:pStyle w:val="ImageCaption"/>
-      </w:pPr>
-      <w:r>
-        <w:rPr>
-          <w:iCs/>
-          <w:i/>
-        </w:rPr>
-        <w:t xml:space="preserve">Figure</w:t>
-      </w:r>
-      <w:r>
-        <w:t xml:space="preserve"> </w:t>
-      </w:r>
-      <w:r>
-        <w:rPr>
-          <w:iCs/>
-          <w:i/>
-        </w:rPr>
-        <w:t xml:space="preserve">1.  </w:t>
-      </w:r>
-      <w:r>
-        <w:t xml:space="preserve"> </w:t>
-      </w:r>
-      <w:r>
-        <w:t xml:space="preserve">Response accuracy: Probability of a correct response for each utterance type in the logistic space.</w:t>
-      </w:r>
-    </w:p>
-    <w:p>
-      <w:pPr>
-        <w:pStyle w:val="Textkrper"/>
-      </w:pPr>
-      <w:r>
-        <w:t xml:space="preserve">This is Figure</w:t>
-      </w:r>
-      <w:r>
-        <w:t xml:space="preserve"> </w:t>
-      </w:r>
-      <w:r>
-        <w:t xml:space="preserve">2</w:t>
-      </w:r>
-    </w:p>
-    <w:p>
-      <w:pPr>
-        <w:pStyle w:val="CaptionedFigure"/>
-      </w:pPr>
-      <w:r>
-        <w:drawing>
-          <wp:inline>
-            <wp:extent cx="5969000" cy="3410857"/>
-            <wp:effectExtent b="0" l="0" r="0" t="0"/>
-            <wp:docPr descr="Figure 2.   Response accuracy: Partially pooled estimates for each speaker variety." title="" id="1" name="Picture"/>
-            <a:graphic>
-              <a:graphicData uri="http://schemas.openxmlformats.org/drawingml/2006/picture">
-                <pic:pic>
-                  <pic:nvPicPr>
-                    <pic:cNvPr descr="/Users/casillas/academia/research/in_progress/empathy_intonation_perc/figs/manuscript/learner_accuracy_by_speaker_variety.pdf" id="0" name="Picture"/>
-                    <pic:cNvPicPr>
-                      <a:picLocks noChangeArrowheads="1" noChangeAspect="1"/>
-                    </pic:cNvPicPr>
-                  </pic:nvPicPr>
-                  <pic:blipFill>
-                    <a:blip r:embed="rId30"/>
-                    <a:stretch>
-                      <a:fillRect/>
-                    </a:stretch>
-                  </pic:blipFill>
-                  <pic:spPr bwMode="auto">
-                    <a:xfrm>
-                      <a:off x="0" y="0"/>
-                      <a:ext cx="5969000" cy="3410857"/>
-                    </a:xfrm>
-                    <a:prstGeom prst="rect">
-                      <a:avLst/>
-                    </a:prstGeom>
-                    <a:noFill/>
-                    <a:ln w="9525">
-                      <a:noFill/>
-                      <a:headEnd/>
-                      <a:tailEnd/>
-                    </a:ln>
-                  </pic:spPr>
-                </pic:pic>
-              </a:graphicData>
-            </a:graphic>
-          </wp:inline>
-        </w:drawing>
-      </w:r>
-    </w:p>
-    <w:p>
-      <w:pPr>
-        <w:pStyle w:val="ImageCaption"/>
-      </w:pPr>
-      <w:r>
-        <w:rPr>
-          <w:iCs/>
-          <w:i/>
-        </w:rPr>
-        <w:t xml:space="preserve">Figure</w:t>
-      </w:r>
-      <w:r>
-        <w:t xml:space="preserve"> </w:t>
-      </w:r>
-      <w:r>
-        <w:rPr>
-          <w:iCs/>
-          <w:i/>
-        </w:rPr>
-        <w:t xml:space="preserve">2.  </w:t>
-      </w:r>
-      <w:r>
-        <w:t xml:space="preserve"> </w:t>
-      </w:r>
-      <w:r>
-        <w:t xml:space="preserve">Response accuracy: Partially pooled estimates for each speaker variety.</w:t>
-      </w:r>
-    </w:p>
-    <w:p>
-      <w:pPr>
-        <w:pStyle w:val="Textkrper"/>
-      </w:pPr>
-      <w:r>
-        <w:t xml:space="preserve">This is Figure</w:t>
-      </w:r>
-      <w:r>
-        <w:t xml:space="preserve"> </w:t>
-      </w:r>
-      <w:r>
-        <w:t xml:space="preserve">3</w:t>
-      </w:r>
-    </w:p>
-    <w:p>
-      <w:pPr>
-        <w:pStyle w:val="CaptionedFigure"/>
-      </w:pPr>
-      <w:r>
-        <w:drawing>
-          <wp:inline>
-            <wp:extent cx="5969000" cy="3410857"/>
-            <wp:effectExtent b="0" l="0" r="0" t="0"/>
-            <wp:docPr descr="Figure 3.   Response accuracy: Probability of a correct response in the logistic space as a function of LexTALE score (A) and LexTALE score for each utterance type (B). Colored lines represent 300 draws from the posterior distribution." title="" id="1" name="Picture"/>
-            <a:graphic>
-              <a:graphicData uri="http://schemas.openxmlformats.org/drawingml/2006/picture">
-                <pic:pic>
-                  <pic:nvPicPr>
-                    <pic:cNvPr descr="/Users/casillas/academia/research/in_progress/empathy_intonation_perc/figs/manuscript/learner_accuracy_lextale_by_utterance_type.pdf" id="0" name="Picture"/>
                     <pic:cNvPicPr>
                       <a:picLocks noChangeArrowheads="1" noChangeAspect="1"/>
                     </pic:cNvPicPr>
@@ -3553,13 +3141,13 @@
           <w:iCs/>
           <w:i/>
         </w:rPr>
-        <w:t xml:space="preserve">3.  </w:t>
-      </w:r>
-      <w:r>
-        <w:t xml:space="preserve"> </w:t>
-      </w:r>
-      <w:r>
-        <w:t xml:space="preserve">Response accuracy: Probability of a correct response in the logistic space as a function of LexTALE score (A) and LexTALE score for each utterance type (B). Colored lines represent 300 draws from the posterior distribution.</w:t>
+        <w:t xml:space="preserve">2.  </w:t>
+      </w:r>
+      <w:r>
+        <w:t xml:space="preserve"> </w:t>
+      </w:r>
+      <w:r>
+        <w:t xml:space="preserve">Response accuracy: Probability of a correct response for each utterance type in the logistic space.</w:t>
       </w:r>
     </w:p>
     <w:p>
@@ -3573,7 +3161,7 @@
         <w:t xml:space="preserve"> </w:t>
       </w:r>
       <w:r>
-        <w:t xml:space="preserve">4</w:t>
+        <w:t xml:space="preserve">3</w:t>
       </w:r>
     </w:p>
     <w:p>
@@ -3585,12 +3173,12 @@
           <wp:inline>
             <wp:extent cx="5969000" cy="3410857"/>
             <wp:effectExtent b="0" l="0" r="0" t="0"/>
-            <wp:docPr descr="Figure 4.   Response accuracy: Probability of a correct response in the logistic space as a function of empathy quotient (A) and empathy quotient for each utterance type (B). Colored lines represent 300 draws from the posterior distribution." title="" id="1" name="Picture"/>
+            <wp:docPr descr="Figure 3.   Response accuracy: Partially pooled estimates for each speaker variety." title="" id="1" name="Picture"/>
             <a:graphic>
               <a:graphicData uri="http://schemas.openxmlformats.org/drawingml/2006/picture">
                 <pic:pic>
                   <pic:nvPicPr>
-                    <pic:cNvPr descr="/Users/casillas/academia/research/in_progress/empathy_intonation_perc/figs/manuscript/learner_accuracy_empathy_by_utterance_type.pdf" id="0" name="Picture"/>
+                    <pic:cNvPr descr="/Users/casillas/academia/research/in_progress/empathy_intonation_perc/figs/manuscript/learner_accuracy_by_speaker_variety.pdf" id="0" name="Picture"/>
                     <pic:cNvPicPr>
                       <a:picLocks noChangeArrowheads="1" noChangeAspect="1"/>
                     </pic:cNvPicPr>
@@ -3642,13 +3230,13 @@
           <w:iCs/>
           <w:i/>
         </w:rPr>
-        <w:t xml:space="preserve">4.  </w:t>
-      </w:r>
-      <w:r>
-        <w:t xml:space="preserve"> </w:t>
-      </w:r>
-      <w:r>
-        <w:t xml:space="preserve">Response accuracy: Probability of a correct response in the logistic space as a function of empathy quotient (A) and empathy quotient for each utterance type (B). Colored lines represent 300 draws from the posterior distribution.</w:t>
+        <w:t xml:space="preserve">3.  </w:t>
+      </w:r>
+      <w:r>
+        <w:t xml:space="preserve"> </w:t>
+      </w:r>
+      <w:r>
+        <w:t xml:space="preserve">Response accuracy: Partially pooled estimates for each speaker variety.</w:t>
       </w:r>
     </w:p>
     <w:p>
@@ -3662,7 +3250,7 @@
         <w:t xml:space="preserve"> </w:t>
       </w:r>
       <w:r>
-        <w:t xml:space="preserve">5</w:t>
+        <w:t xml:space="preserve">4</w:t>
       </w:r>
     </w:p>
     <w:p>
@@ -3674,12 +3262,12 @@
           <wp:inline>
             <wp:extent cx="5969000" cy="3410857"/>
             <wp:effectExtent b="0" l="0" r="0" t="0"/>
-            <wp:docPr descr="Figure 5.   Response accuracy: Probability of a correct response as a function of empathy quotient and LexTALE score for each question type." title="" id="1" name="Picture"/>
+            <wp:docPr descr="Figure 4.   Response accuracy: Probability of a correct response in the logistic space as a function of LexTALE score (A) and LexTALE score for each utterance type (B). Colored lines represent 300 draws from the posterior distribution." title="" id="1" name="Picture"/>
             <a:graphic>
               <a:graphicData uri="http://schemas.openxmlformats.org/drawingml/2006/picture">
                 <pic:pic>
                   <pic:nvPicPr>
-                    <pic:cNvPr descr="/Users/casillas/academia/research/in_progress/empathy_intonation_perc/figs/manuscript/learner_accuracy_3way.pdf" id="0" name="Picture"/>
+                    <pic:cNvPr descr="/Users/casillas/academia/research/in_progress/empathy_intonation_perc/figs/manuscript/learner_accuracy_lextale_by_utterance_type.pdf" id="0" name="Picture"/>
                     <pic:cNvPicPr>
                       <a:picLocks noChangeArrowheads="1" noChangeAspect="1"/>
                     </pic:cNvPicPr>
@@ -3731,13 +3319,13 @@
           <w:iCs/>
           <w:i/>
         </w:rPr>
-        <w:t xml:space="preserve">5.  </w:t>
-      </w:r>
-      <w:r>
-        <w:t xml:space="preserve"> </w:t>
-      </w:r>
-      <w:r>
-        <w:t xml:space="preserve">Response accuracy: Probability of a correct response as a function of empathy quotient and LexTALE score for each question type.</w:t>
+        <w:t xml:space="preserve">4.  </w:t>
+      </w:r>
+      <w:r>
+        <w:t xml:space="preserve"> </w:t>
+      </w:r>
+      <w:r>
+        <w:t xml:space="preserve">Response accuracy: Probability of a correct response in the logistic space as a function of LexTALE score (A) and LexTALE score for each utterance type (B). Colored lines represent 300 draws from the posterior distribution.</w:t>
       </w:r>
     </w:p>
     <w:p>
@@ -3751,7 +3339,7 @@
         <w:t xml:space="preserve"> </w:t>
       </w:r>
       <w:r>
-        <w:t xml:space="preserve">6</w:t>
+        <w:t xml:space="preserve">5</w:t>
       </w:r>
     </w:p>
     <w:p>
@@ -3763,12 +3351,12 @@
           <wp:inline>
             <wp:extent cx="5969000" cy="3410857"/>
             <wp:effectExtent b="0" l="0" r="0" t="0"/>
-            <wp:docPr descr="Figure 6.   Need a caption." title="" id="1" name="Picture"/>
+            <wp:docPr descr="Figure 5.   Response accuracy: Probability of a correct response in the logistic space as a function of empathy quotient (A) and empathy quotient for each utterance type (B). Colored lines represent 300 draws from the posterior distribution." title="" id="1" name="Picture"/>
             <a:graphic>
               <a:graphicData uri="http://schemas.openxmlformats.org/drawingml/2006/picture">
                 <pic:pic>
                   <pic:nvPicPr>
-                    <pic:cNvPr descr="/Users/casillas/academia/research/in_progress/empathy_intonation_perc/figs/manuscript/ddm_bs_dr_estimates.pdf" id="0" name="Picture"/>
+                    <pic:cNvPr descr="/Users/casillas/academia/research/in_progress/empathy_intonation_perc/figs/manuscript/learner_accuracy_empathy_by_utterance_type.pdf" id="0" name="Picture"/>
                     <pic:cNvPicPr>
                       <a:picLocks noChangeArrowheads="1" noChangeAspect="1"/>
                     </pic:cNvPicPr>
@@ -3820,12 +3408,190 @@
           <w:iCs/>
           <w:i/>
         </w:rPr>
+        <w:t xml:space="preserve">5.  </w:t>
+      </w:r>
+      <w:r>
+        <w:t xml:space="preserve"> </w:t>
+      </w:r>
+      <w:r>
+        <w:t xml:space="preserve">Response accuracy: Probability of a correct response in the logistic space as a function of empathy quotient (A) and empathy quotient for each utterance type (B). Colored lines represent 300 draws from the posterior distribution.</w:t>
+      </w:r>
+    </w:p>
+    <w:p>
+      <w:pPr>
+        <w:pStyle w:val="Textkrper"/>
+      </w:pPr>
+      <w:r>
+        <w:t xml:space="preserve">This is Figure</w:t>
+      </w:r>
+      <w:r>
+        <w:t xml:space="preserve"> </w:t>
+      </w:r>
+      <w:r>
+        <w:t xml:space="preserve">6</w:t>
+      </w:r>
+    </w:p>
+    <w:p>
+      <w:pPr>
+        <w:pStyle w:val="CaptionedFigure"/>
+      </w:pPr>
+      <w:r>
+        <w:drawing>
+          <wp:inline>
+            <wp:extent cx="5969000" cy="3410857"/>
+            <wp:effectExtent b="0" l="0" r="0" t="0"/>
+            <wp:docPr descr="Figure 6.   Response accuracy: Probability of a correct response as a function of empathy quotient and LexTALE score for each question type." title="" id="1" name="Picture"/>
+            <a:graphic>
+              <a:graphicData uri="http://schemas.openxmlformats.org/drawingml/2006/picture">
+                <pic:pic>
+                  <pic:nvPicPr>
+                    <pic:cNvPr descr="/Users/casillas/academia/research/in_progress/empathy_intonation_perc/figs/manuscript/learner_accuracy_3way.pdf" id="0" name="Picture"/>
+                    <pic:cNvPicPr>
+                      <a:picLocks noChangeArrowheads="1" noChangeAspect="1"/>
+                    </pic:cNvPicPr>
+                  </pic:nvPicPr>
+                  <pic:blipFill>
+                    <a:blip r:embed="rId35"/>
+                    <a:stretch>
+                      <a:fillRect/>
+                    </a:stretch>
+                  </pic:blipFill>
+                  <pic:spPr bwMode="auto">
+                    <a:xfrm>
+                      <a:off x="0" y="0"/>
+                      <a:ext cx="5969000" cy="3410857"/>
+                    </a:xfrm>
+                    <a:prstGeom prst="rect">
+                      <a:avLst/>
+                    </a:prstGeom>
+                    <a:noFill/>
+                    <a:ln w="9525">
+                      <a:noFill/>
+                      <a:headEnd/>
+                      <a:tailEnd/>
+                    </a:ln>
+                  </pic:spPr>
+                </pic:pic>
+              </a:graphicData>
+            </a:graphic>
+          </wp:inline>
+        </w:drawing>
+      </w:r>
+    </w:p>
+    <w:p>
+      <w:pPr>
+        <w:pStyle w:val="ImageCaption"/>
+      </w:pPr>
+      <w:r>
+        <w:rPr>
+          <w:iCs/>
+          <w:i/>
+        </w:rPr>
+        <w:t xml:space="preserve">Figure</w:t>
+      </w:r>
+      <w:r>
+        <w:t xml:space="preserve"> </w:t>
+      </w:r>
+      <w:r>
+        <w:rPr>
+          <w:iCs/>
+          <w:i/>
+        </w:rPr>
         <w:t xml:space="preserve">6.  </w:t>
       </w:r>
       <w:r>
         <w:t xml:space="preserve"> </w:t>
       </w:r>
       <w:r>
+        <w:t xml:space="preserve">Response accuracy: Probability of a correct response as a function of empathy quotient and LexTALE score for each question type.</w:t>
+      </w:r>
+    </w:p>
+    <w:p>
+      <w:pPr>
+        <w:pStyle w:val="Textkrper"/>
+      </w:pPr>
+      <w:r>
+        <w:t xml:space="preserve">This is Figure</w:t>
+      </w:r>
+      <w:r>
+        <w:t xml:space="preserve"> </w:t>
+      </w:r>
+      <w:r>
+        <w:t xml:space="preserve">7</w:t>
+      </w:r>
+    </w:p>
+    <w:p>
+      <w:pPr>
+        <w:pStyle w:val="CaptionedFigure"/>
+      </w:pPr>
+      <w:r>
+        <w:drawing>
+          <wp:inline>
+            <wp:extent cx="5969000" cy="3410857"/>
+            <wp:effectExtent b="0" l="0" r="0" t="0"/>
+            <wp:docPr descr="Figure 7.   Need a caption." title="" id="1" name="Picture"/>
+            <a:graphic>
+              <a:graphicData uri="http://schemas.openxmlformats.org/drawingml/2006/picture">
+                <pic:pic>
+                  <pic:nvPicPr>
+                    <pic:cNvPr descr="/Users/casillas/academia/research/in_progress/empathy_intonation_perc/figs/manuscript/ddm_bs_dr_estimates.pdf" id="0" name="Picture"/>
+                    <pic:cNvPicPr>
+                      <a:picLocks noChangeArrowheads="1" noChangeAspect="1"/>
+                    </pic:cNvPicPr>
+                  </pic:nvPicPr>
+                  <pic:blipFill>
+                    <a:blip r:embed="rId36"/>
+                    <a:stretch>
+                      <a:fillRect/>
+                    </a:stretch>
+                  </pic:blipFill>
+                  <pic:spPr bwMode="auto">
+                    <a:xfrm>
+                      <a:off x="0" y="0"/>
+                      <a:ext cx="5969000" cy="3410857"/>
+                    </a:xfrm>
+                    <a:prstGeom prst="rect">
+                      <a:avLst/>
+                    </a:prstGeom>
+                    <a:noFill/>
+                    <a:ln w="9525">
+                      <a:noFill/>
+                      <a:headEnd/>
+                      <a:tailEnd/>
+                    </a:ln>
+                  </pic:spPr>
+                </pic:pic>
+              </a:graphicData>
+            </a:graphic>
+          </wp:inline>
+        </w:drawing>
+      </w:r>
+    </w:p>
+    <w:p>
+      <w:pPr>
+        <w:pStyle w:val="ImageCaption"/>
+      </w:pPr>
+      <w:r>
+        <w:rPr>
+          <w:iCs/>
+          <w:i/>
+        </w:rPr>
+        <w:t xml:space="preserve">Figure</w:t>
+      </w:r>
+      <w:r>
+        <w:t xml:space="preserve"> </w:t>
+      </w:r>
+      <w:r>
+        <w:rPr>
+          <w:iCs/>
+          <w:i/>
+        </w:rPr>
+        <w:t xml:space="preserve">7.  </w:t>
+      </w:r>
+      <w:r>
+        <w:t xml:space="preserve"> </w:t>
+      </w:r>
+      <w:r>
         <w:t xml:space="preserve">Need a caption.</w:t>
       </w:r>
     </w:p>
@@ -3840,7 +3606,7 @@
         <w:t xml:space="preserve"> </w:t>
       </w:r>
       <w:r>
-        <w:t xml:space="preserve">7</w:t>
+        <w:t xml:space="preserve">8</w:t>
       </w:r>
     </w:p>
     <w:p>
@@ -3852,7 +3618,7 @@
           <wp:inline>
             <wp:extent cx="5969000" cy="3581400"/>
             <wp:effectExtent b="0" l="0" r="0" t="0"/>
-            <wp:docPr descr="Figure 7.   Two-thousand simulations of the drift diffusion model for interrogative utterances as a function of empathy quotient (low/high) and LexTALE score (low/high). Low and high levels represent ±2 standard deviations above/below the mean. Dark red lines represent the average decision time course." title="" id="1" name="Picture"/>
+            <wp:docPr descr="Figure 8.   Two-thousand simulations of the drift diffusion model for interrogative utterances as a function of empathy quotient (low/high) and LexTALE score (low/high). Low and high levels represent ±2 standard deviations above/below the mean. Dark red lines represent the average decision time course." title="" id="1" name="Picture"/>
             <a:graphic>
               <a:graphicData uri="http://schemas.openxmlformats.org/drawingml/2006/picture">
                 <pic:pic>
@@ -3863,7 +3629,7 @@
                     </pic:cNvPicPr>
                   </pic:nvPicPr>
                   <pic:blipFill>
-                    <a:blip r:embed="rId35"/>
+                    <a:blip r:embed="rId37"/>
                     <a:stretch>
                       <a:fillRect/>
                     </a:stretch>
@@ -3909,7 +3675,7 @@
           <w:iCs/>
           <w:i/>
         </w:rPr>
-        <w:t xml:space="preserve">7.  </w:t>
+        <w:t xml:space="preserve">8.  </w:t>
       </w:r>
       <w:r>
         <w:t xml:space="preserve"> </w:t>
@@ -3918,8 +3684,8 @@
         <w:t xml:space="preserve">Two-thousand simulations of the drift diffusion model for interrogative utterances as a function of empathy quotient (low/high) and LexTALE score (low/high). Low and high levels represent ±2 standard deviations above/below the mean. Dark red lines represent the average decision time course.</w:t>
       </w:r>
     </w:p>
-    <w:bookmarkEnd w:id="36"/>
-    <w:bookmarkStart w:id="37" w:name="discussion"/>
+    <w:bookmarkEnd w:id="38"/>
+    <w:bookmarkStart w:id="39" w:name="discussion"/>
     <w:p>
       <w:pPr>
         <w:pStyle w:val="berschrift1"/>
@@ -3928,8 +3694,8 @@
         <w:t xml:space="preserve">Discussion</w:t>
       </w:r>
     </w:p>
-    <w:bookmarkEnd w:id="37"/>
-    <w:bookmarkStart w:id="38" w:name="conclusion"/>
+    <w:bookmarkEnd w:id="39"/>
+    <w:bookmarkStart w:id="40" w:name="conclusion"/>
     <w:p>
       <w:pPr>
         <w:pStyle w:val="berschrift1"/>
@@ -3943,8 +3709,8 @@
         <w:br w:type="page"/>
       </w:r>
     </w:p>
-    <w:bookmarkEnd w:id="38"/>
-    <w:bookmarkStart w:id="94" w:name="references"/>
+    <w:bookmarkEnd w:id="40"/>
+    <w:bookmarkStart w:id="93" w:name="references"/>
     <w:p>
       <w:pPr>
         <w:pStyle w:val="berschrift1"/>
@@ -3953,8 +3719,8 @@
         <w:t xml:space="preserve">References</w:t>
       </w:r>
     </w:p>
-    <w:bookmarkStart w:id="93" w:name="refs"/>
-    <w:bookmarkStart w:id="40" w:name="ref-astruc2016cost"/>
+    <w:bookmarkStart w:id="92" w:name="refs"/>
+    <w:bookmarkStart w:id="42" w:name="ref-astruc2016cost"/>
     <w:p>
       <w:pPr>
         <w:pStyle w:val="Literaturverzeichnis"/>
@@ -4046,7 +3812,7 @@
       <w:r>
         <w:t xml:space="preserve"> </w:t>
       </w:r>
-      <w:hyperlink r:id="rId39">
+      <w:hyperlink r:id="rId41">
         <w:r>
           <w:rPr>
             <w:rStyle w:val="Hyperlink"/>
@@ -4055,8 +3821,8 @@
         </w:r>
       </w:hyperlink>
     </w:p>
-    <w:bookmarkEnd w:id="40"/>
-    <w:bookmarkStart w:id="41" w:name="ref-baron2011zero"/>
+    <w:bookmarkEnd w:id="42"/>
+    <w:bookmarkStart w:id="43" w:name="ref-baron2011zero"/>
     <w:p>
       <w:pPr>
         <w:pStyle w:val="Literaturverzeichnis"/>
@@ -4078,8 +3844,8 @@
         <w:t xml:space="preserve">. London, England: Penguin.</w:t>
       </w:r>
     </w:p>
-    <w:bookmarkEnd w:id="41"/>
-    <w:bookmarkStart w:id="43" w:name="ref-baron2004empathy"/>
+    <w:bookmarkEnd w:id="43"/>
+    <w:bookmarkStart w:id="45" w:name="ref-baron2004empathy"/>
     <w:p>
       <w:pPr>
         <w:pStyle w:val="Literaturverzeichnis"/>
@@ -4125,7 +3891,7 @@
       <w:r>
         <w:t xml:space="preserve"> </w:t>
       </w:r>
-      <w:hyperlink r:id="rId42">
+      <w:hyperlink r:id="rId44">
         <w:r>
           <w:rPr>
             <w:rStyle w:val="Hyperlink"/>
@@ -4134,8 +3900,8 @@
         </w:r>
       </w:hyperlink>
     </w:p>
-    <w:bookmarkEnd w:id="43"/>
-    <w:bookmarkStart w:id="44" w:name="ref-Best2007"/>
+    <w:bookmarkEnd w:id="45"/>
+    <w:bookmarkStart w:id="46" w:name="ref-Best2007"/>
     <w:p>
       <w:pPr>
         <w:pStyle w:val="Literaturverzeichnis"/>
@@ -4204,8 +3970,8 @@
         <w:t xml:space="preserve">(pp. 13–34). Amsterdam, The Netherlands: John Benjamins.</w:t>
       </w:r>
     </w:p>
-    <w:bookmarkEnd w:id="44"/>
-    <w:bookmarkStart w:id="45" w:name="ref-bishop2016individual"/>
+    <w:bookmarkEnd w:id="46"/>
+    <w:bookmarkStart w:id="47" w:name="ref-bishop2016individual"/>
     <w:p>
       <w:pPr>
         <w:pStyle w:val="Literaturverzeichnis"/>
@@ -4224,8 +3990,8 @@
         <w:t xml:space="preserve">Talk presented at LabPhon15 satellite workshop on personality in speech perception and production, ithaca, NY.</w:t>
       </w:r>
     </w:p>
-    <w:bookmarkEnd w:id="45"/>
-    <w:bookmarkStart w:id="47" w:name="ref-bustin_2020"/>
+    <w:bookmarkEnd w:id="47"/>
+    <w:bookmarkStart w:id="49" w:name="ref-bustin_2020"/>
     <w:p>
       <w:pPr>
         <w:pStyle w:val="Literaturverzeichnis"/>
@@ -4282,7 +4048,7 @@
       <w:r>
         <w:t xml:space="preserve"> </w:t>
       </w:r>
-      <w:hyperlink r:id="rId46">
+      <w:hyperlink r:id="rId48">
         <w:r>
           <w:rPr>
             <w:rStyle w:val="Hyperlink"/>
@@ -4291,8 +4057,8 @@
         </w:r>
       </w:hyperlink>
     </w:p>
-    <w:bookmarkEnd w:id="47"/>
-    <w:bookmarkStart w:id="49" w:name="ref-R_brms_a"/>
+    <w:bookmarkEnd w:id="49"/>
+    <w:bookmarkStart w:id="51" w:name="ref-R_brms_a"/>
     <w:p>
       <w:pPr>
         <w:pStyle w:val="Literaturverzeichnis"/>
@@ -4371,7 +4137,7 @@
       <w:r>
         <w:t xml:space="preserve"> </w:t>
       </w:r>
-      <w:hyperlink r:id="rId48">
+      <w:hyperlink r:id="rId50">
         <w:r>
           <w:rPr>
             <w:rStyle w:val="Hyperlink"/>
@@ -4380,8 +4146,8 @@
         </w:r>
       </w:hyperlink>
     </w:p>
-    <w:bookmarkEnd w:id="49"/>
-    <w:bookmarkStart w:id="51" w:name="ref-R_brms_b"/>
+    <w:bookmarkEnd w:id="51"/>
+    <w:bookmarkStart w:id="53" w:name="ref-R_brms_b"/>
     <w:p>
       <w:pPr>
         <w:pStyle w:val="Literaturverzeichnis"/>
@@ -4427,7 +4193,7 @@
       <w:r>
         <w:t xml:space="preserve"> </w:t>
       </w:r>
-      <w:hyperlink r:id="rId50">
+      <w:hyperlink r:id="rId52">
         <w:r>
           <w:rPr>
             <w:rStyle w:val="Hyperlink"/>
@@ -4436,8 +4202,8 @@
         </w:r>
       </w:hyperlink>
     </w:p>
-    <w:bookmarkEnd w:id="51"/>
-    <w:bookmarkStart w:id="53" w:name="ref-cain2004individual"/>
+    <w:bookmarkEnd w:id="53"/>
+    <w:bookmarkStart w:id="55" w:name="ref-cain2004individual"/>
     <w:p>
       <w:pPr>
         <w:pStyle w:val="Literaturverzeichnis"/>
@@ -4483,7 +4249,7 @@
       <w:r>
         <w:t xml:space="preserve"> </w:t>
       </w:r>
-      <w:hyperlink r:id="rId52">
+      <w:hyperlink r:id="rId54">
         <w:r>
           <w:rPr>
             <w:rStyle w:val="Hyperlink"/>
@@ -4492,8 +4258,8 @@
         </w:r>
       </w:hyperlink>
     </w:p>
-    <w:bookmarkEnd w:id="53"/>
-    <w:bookmarkStart w:id="55" w:name="ref-carruthers2009we"/>
+    <w:bookmarkEnd w:id="55"/>
+    <w:bookmarkStart w:id="57" w:name="ref-carruthers2009we"/>
     <w:p>
       <w:pPr>
         <w:pStyle w:val="Literaturverzeichnis"/>
@@ -4530,7 +4296,7 @@
       <w:r>
         <w:t xml:space="preserve"> </w:t>
       </w:r>
-      <w:hyperlink r:id="rId54">
+      <w:hyperlink r:id="rId56">
         <w:r>
           <w:rPr>
             <w:rStyle w:val="Hyperlink"/>
@@ -4539,8 +4305,8 @@
         </w:r>
       </w:hyperlink>
     </w:p>
-    <w:bookmarkEnd w:id="55"/>
-    <w:bookmarkStart w:id="57" w:name="ref-degen2016availability"/>
+    <w:bookmarkEnd w:id="57"/>
+    <w:bookmarkStart w:id="59" w:name="ref-degen2016availability"/>
     <w:p>
       <w:pPr>
         <w:pStyle w:val="Literaturverzeichnis"/>
@@ -4589,7 +4355,7 @@
       <w:r>
         <w:t xml:space="preserve"> </w:t>
       </w:r>
-      <w:hyperlink r:id="rId56">
+      <w:hyperlink r:id="rId58">
         <w:r>
           <w:rPr>
             <w:rStyle w:val="Hyperlink"/>
@@ -4598,8 +4364,8 @@
         </w:r>
       </w:hyperlink>
     </w:p>
-    <w:bookmarkEnd w:id="57"/>
-    <w:bookmarkStart w:id="58" w:name="ref-sp_pronunciation_ch08"/>
+    <w:bookmarkEnd w:id="59"/>
+    <w:bookmarkStart w:id="60" w:name="ref-sp_pronunciation_ch08"/>
     <w:p>
       <w:pPr>
         <w:pStyle w:val="Literaturverzeichnis"/>
@@ -4661,8 +4427,8 @@
         <w:t xml:space="preserve">(pp. 162–197). Routledge.</w:t>
       </w:r>
     </w:p>
-    <w:bookmarkEnd w:id="58"/>
-    <w:bookmarkStart w:id="60" w:name="ref-esteve2016role"/>
+    <w:bookmarkEnd w:id="60"/>
+    <w:bookmarkStart w:id="62" w:name="ref-esteve2016role"/>
     <w:p>
       <w:pPr>
         <w:pStyle w:val="Literaturverzeichnis"/>
@@ -4686,7 +4452,7 @@
       <w:r>
         <w:t xml:space="preserve"> </w:t>
       </w:r>
-      <w:hyperlink r:id="rId59">
+      <w:hyperlink r:id="rId61">
         <w:r>
           <w:rPr>
             <w:rStyle w:val="Hyperlink"/>
@@ -4695,8 +4461,8 @@
         </w:r>
       </w:hyperlink>
     </w:p>
-    <w:bookmarkEnd w:id="60"/>
-    <w:bookmarkStart w:id="62" w:name="ref-esteve2020empathy"/>
+    <w:bookmarkEnd w:id="62"/>
+    <w:bookmarkStart w:id="64" w:name="ref-esteve2020empathy"/>
     <w:p>
       <w:pPr>
         <w:pStyle w:val="Literaturverzeichnis"/>
@@ -4720,7 +4486,7 @@
       <w:r>
         <w:t xml:space="preserve"> </w:t>
       </w:r>
-      <w:hyperlink r:id="rId61">
+      <w:hyperlink r:id="rId63">
         <w:r>
           <w:rPr>
             <w:rStyle w:val="Hyperlink"/>
@@ -4729,8 +4495,8 @@
         </w:r>
       </w:hyperlink>
     </w:p>
-    <w:bookmarkEnd w:id="62"/>
-    <w:bookmarkStart w:id="63" w:name="ref-flege2021revised"/>
+    <w:bookmarkEnd w:id="64"/>
+    <w:bookmarkStart w:id="65" w:name="ref-flege2021revised"/>
     <w:p>
       <w:pPr>
         <w:pStyle w:val="Literaturverzeichnis"/>
@@ -4752,8 +4518,8 @@
         <w:t xml:space="preserve">, 3–83.</w:t>
       </w:r>
     </w:p>
-    <w:bookmarkEnd w:id="63"/>
-    <w:bookmarkStart w:id="65" w:name="ref-frith2003development"/>
+    <w:bookmarkEnd w:id="65"/>
+    <w:bookmarkStart w:id="67" w:name="ref-frith2003development"/>
     <w:p>
       <w:pPr>
         <w:pStyle w:val="Literaturverzeichnis"/>
@@ -4790,7 +4556,7 @@
       <w:r>
         <w:t xml:space="preserve"> </w:t>
       </w:r>
-      <w:hyperlink r:id="rId64">
+      <w:hyperlink r:id="rId66">
         <w:r>
           <w:rPr>
             <w:rStyle w:val="Hyperlink"/>
@@ -4799,8 +4565,8 @@
         </w:r>
       </w:hyperlink>
     </w:p>
-    <w:bookmarkEnd w:id="65"/>
-    <w:bookmarkStart w:id="67" w:name="ref-Gelman_2017"/>
+    <w:bookmarkEnd w:id="67"/>
+    <w:bookmarkStart w:id="69" w:name="ref-Gelman_2017"/>
     <w:p>
       <w:pPr>
         <w:pStyle w:val="Literaturverzeichnis"/>
@@ -4837,7 +4603,7 @@
       <w:r>
         <w:t xml:space="preserve"> </w:t>
       </w:r>
-      <w:hyperlink r:id="rId66">
+      <w:hyperlink r:id="rId68">
         <w:r>
           <w:rPr>
             <w:rStyle w:val="Hyperlink"/>
@@ -4846,8 +4612,8 @@
         </w:r>
       </w:hyperlink>
     </w:p>
-    <w:bookmarkEnd w:id="67"/>
-    <w:bookmarkStart w:id="68" w:name="ref-henriksen2016intonational"/>
+    <w:bookmarkEnd w:id="69"/>
+    <w:bookmarkStart w:id="70" w:name="ref-henriksen2016intonational"/>
     <w:p>
       <w:pPr>
         <w:pStyle w:val="Literaturverzeichnis"/>
@@ -4948,7 +4714,7 @@
       <w:r>
         <w:t xml:space="preserve"> </w:t>
       </w:r>
-      <w:hyperlink r:id="rId39">
+      <w:hyperlink r:id="rId41">
         <w:r>
           <w:rPr>
             <w:rStyle w:val="Hyperlink"/>
@@ -4957,8 +4723,8 @@
         </w:r>
       </w:hyperlink>
     </w:p>
-    <w:bookmarkEnd w:id="68"/>
-    <w:bookmarkStart w:id="70" w:name="ref-izura2014lextale"/>
+    <w:bookmarkEnd w:id="70"/>
+    <w:bookmarkStart w:id="72" w:name="ref-izura2014lextale"/>
     <w:p>
       <w:pPr>
         <w:pStyle w:val="Literaturverzeichnis"/>
@@ -5027,7 +4793,7 @@
       <w:r>
         <w:t xml:space="preserve"> </w:t>
       </w:r>
-      <w:hyperlink r:id="rId69">
+      <w:hyperlink r:id="rId71">
         <w:r>
           <w:rPr>
             <w:rStyle w:val="Hyperlink"/>
@@ -5036,8 +4802,8 @@
         </w:r>
       </w:hyperlink>
     </w:p>
-    <w:bookmarkEnd w:id="70"/>
-    <w:bookmarkStart w:id="71" w:name="ref-kruschke2018rejecting"/>
+    <w:bookmarkEnd w:id="72"/>
+    <w:bookmarkStart w:id="73" w:name="ref-kruschke2018rejecting"/>
     <w:p>
       <w:pPr>
         <w:pStyle w:val="Literaturverzeichnis"/>
@@ -5072,8 +4838,8 @@
         <w:t xml:space="preserve">(2), 270–280.</w:t>
       </w:r>
     </w:p>
-    <w:bookmarkEnd w:id="71"/>
-    <w:bookmarkStart w:id="73" w:name="ref-kvavik1974theories"/>
+    <w:bookmarkEnd w:id="73"/>
+    <w:bookmarkStart w:id="75" w:name="ref-kvavik1974theories"/>
     <w:p>
       <w:pPr>
         <w:pStyle w:val="Literaturverzeichnis"/>
@@ -5110,7 +4876,7 @@
       <w:r>
         <w:t xml:space="preserve"> </w:t>
       </w:r>
-      <w:hyperlink r:id="rId72">
+      <w:hyperlink r:id="rId74">
         <w:r>
           <w:rPr>
             <w:rStyle w:val="Hyperlink"/>
@@ -5119,8 +4885,8 @@
         </w:r>
       </w:hyperlink>
     </w:p>
-    <w:bookmarkEnd w:id="73"/>
-    <w:bookmarkStart w:id="75" w:name="ref-lemhofer2012introducing"/>
+    <w:bookmarkEnd w:id="75"/>
+    <w:bookmarkStart w:id="77" w:name="ref-lemhofer2012introducing"/>
     <w:p>
       <w:pPr>
         <w:pStyle w:val="Literaturverzeichnis"/>
@@ -5166,7 +4932,7 @@
       <w:r>
         <w:t xml:space="preserve"> </w:t>
       </w:r>
-      <w:hyperlink r:id="rId74">
+      <w:hyperlink r:id="rId76">
         <w:r>
           <w:rPr>
             <w:rStyle w:val="Hyperlink"/>
@@ -5175,8 +4941,8 @@
         </w:r>
       </w:hyperlink>
     </w:p>
-    <w:bookmarkEnd w:id="75"/>
-    <w:bookmarkStart w:id="77" w:name="ref-nieuwland2010incrementality"/>
+    <w:bookmarkEnd w:id="77"/>
+    <w:bookmarkStart w:id="79" w:name="ref-nieuwland2010incrementality"/>
     <w:p>
       <w:pPr>
         <w:pStyle w:val="Literaturverzeichnis"/>
@@ -5222,7 +4988,7 @@
       <w:r>
         <w:t xml:space="preserve"> </w:t>
       </w:r>
-      <w:hyperlink r:id="rId76">
+      <w:hyperlink r:id="rId78">
         <w:r>
           <w:rPr>
             <w:rStyle w:val="Hyperlink"/>
@@ -5231,8 +4997,8 @@
         </w:r>
       </w:hyperlink>
     </w:p>
-    <w:bookmarkEnd w:id="77"/>
-    <w:bookmarkStart w:id="79" w:name="ref-orrico2020individual"/>
+    <w:bookmarkEnd w:id="79"/>
+    <w:bookmarkStart w:id="81" w:name="ref-orrico2020individual"/>
     <w:p>
       <w:pPr>
         <w:pStyle w:val="Literaturverzeichnis"/>
@@ -5269,7 +5035,7 @@
       <w:r>
         <w:t xml:space="preserve"> </w:t>
       </w:r>
-      <w:hyperlink r:id="rId78">
+      <w:hyperlink r:id="rId80">
         <w:r>
           <w:rPr>
             <w:rStyle w:val="Hyperlink"/>
@@ -5278,8 +5044,8 @@
         </w:r>
       </w:hyperlink>
     </w:p>
-    <w:bookmarkEnd w:id="79"/>
-    <w:bookmarkStart w:id="80" w:name="ref-Peirce:2019"/>
+    <w:bookmarkEnd w:id="81"/>
+    <w:bookmarkStart w:id="82" w:name="ref-Peirce:2019"/>
     <w:p>
       <w:pPr>
         <w:pStyle w:val="Literaturverzeichnis"/>
@@ -5323,8 +5089,8 @@
         <w:t xml:space="preserve">(1), 195–203.</w:t>
       </w:r>
     </w:p>
-    <w:bookmarkEnd w:id="80"/>
-    <w:bookmarkStart w:id="82" w:name="ref-plonsky2014big"/>
+    <w:bookmarkEnd w:id="82"/>
+    <w:bookmarkStart w:id="84" w:name="ref-plonsky2014big"/>
     <w:p>
       <w:pPr>
         <w:pStyle w:val="Literaturverzeichnis"/>
@@ -5379,7 +5145,7 @@
       <w:r>
         <w:t xml:space="preserve"> </w:t>
       </w:r>
-      <w:hyperlink r:id="rId81">
+      <w:hyperlink r:id="rId83">
         <w:r>
           <w:rPr>
             <w:rStyle w:val="Hyperlink"/>
@@ -5388,238 +5154,137 @@
         </w:r>
       </w:hyperlink>
     </w:p>
-    <w:bookmarkEnd w:id="82"/>
-    <w:bookmarkStart w:id="84" w:name="ref-portes2014dialogical"/>
+    <w:bookmarkEnd w:id="84"/>
+    <w:bookmarkStart w:id="85" w:name="ref-sp_pronunciation_ch00"/>
     <w:p>
       <w:pPr>
         <w:pStyle w:val="Literaturverzeichnis"/>
       </w:pPr>
       <w:r>
-        <w:t xml:space="preserve">Portes, C., Beyssade, C., Michelas, A., Marandin, J.-M., &amp; Champagne-Lavau, M. (2014). The dialogical dimension of intonational meaning:</w:t>
-      </w:r>
-      <w:r>
-        <w:t xml:space="preserve"> </w:t>
-      </w:r>
-      <w:r>
-        <w:t xml:space="preserve">E</w:t>
-      </w:r>
-      <w:r>
-        <w:t xml:space="preserve">vidence from</w:t>
-      </w:r>
-      <w:r>
-        <w:t xml:space="preserve"> </w:t>
-      </w:r>
-      <w:r>
-        <w:t xml:space="preserve">F</w:t>
-      </w:r>
-      <w:r>
-        <w:t xml:space="preserve">rench.</w:t>
-      </w:r>
-      <w:r>
-        <w:t xml:space="preserve"> </w:t>
-      </w:r>
-      <w:r>
-        <w:rPr>
-          <w:iCs/>
-          <w:i/>
-        </w:rPr>
-        <w:t xml:space="preserve">Journal of Pragmatics</w:t>
-      </w:r>
-      <w:r>
-        <w:t xml:space="preserve">,</w:t>
-      </w:r>
-      <w:r>
-        <w:t xml:space="preserve"> </w:t>
-      </w:r>
-      <w:r>
-        <w:rPr>
-          <w:iCs/>
-          <w:i/>
-        </w:rPr>
-        <w:t xml:space="preserve">74</w:t>
-      </w:r>
-      <w:r>
-        <w:t xml:space="preserve">, 15–29.</w:t>
-      </w:r>
-      <w:r>
-        <w:t xml:space="preserve"> </w:t>
-      </w:r>
-      <w:hyperlink r:id="rId83">
-        <w:r>
-          <w:rPr>
-            <w:rStyle w:val="Hyperlink"/>
-          </w:rPr>
-          <w:t xml:space="preserve">https://doi.org/10.1016/j.pragma.2014.08.013</w:t>
-        </w:r>
-      </w:hyperlink>
-    </w:p>
-    <w:bookmarkEnd w:id="84"/>
-    <w:bookmarkStart w:id="85" w:name="ref-prieto2015intonational"/>
+        <w:t xml:space="preserve">Rao, R. (2019). Introduction. In R. Rao (Ed.),</w:t>
+      </w:r>
+      <w:r>
+        <w:t xml:space="preserve"> </w:t>
+      </w:r>
+      <w:r>
+        <w:rPr>
+          <w:iCs/>
+          <w:i/>
+        </w:rPr>
+        <w:t xml:space="preserve">Key issues in the teaching of</w:t>
+      </w:r>
+      <w:r>
+        <w:rPr>
+          <w:iCs/>
+          <w:i/>
+        </w:rPr>
+        <w:t xml:space="preserve"> </w:t>
+      </w:r>
+      <w:r>
+        <w:rPr>
+          <w:iCs/>
+          <w:i/>
+        </w:rPr>
+        <w:t xml:space="preserve">Spanish</w:t>
+      </w:r>
+      <w:r>
+        <w:rPr>
+          <w:iCs/>
+          <w:i/>
+        </w:rPr>
+        <w:t xml:space="preserve"> </w:t>
+      </w:r>
+      <w:r>
+        <w:rPr>
+          <w:iCs/>
+          <w:i/>
+        </w:rPr>
+        <w:t xml:space="preserve">pronunciation</w:t>
+      </w:r>
+      <w:r>
+        <w:t xml:space="preserve"> </w:t>
+      </w:r>
+      <w:r>
+        <w:t xml:space="preserve">(pp. 1–13). Routledge.</w:t>
+      </w:r>
+    </w:p>
+    <w:bookmarkEnd w:id="85"/>
+    <w:bookmarkStart w:id="86" w:name="ref-trimble2013acquiring"/>
     <w:p>
       <w:pPr>
         <w:pStyle w:val="Literaturverzeichnis"/>
       </w:pPr>
       <w:r>
-        <w:t xml:space="preserve">Prieto, P. (2015). Intonational meaning.</w:t>
-      </w:r>
-      <w:r>
-        <w:t xml:space="preserve"> </w:t>
-      </w:r>
-      <w:r>
-        <w:rPr>
-          <w:iCs/>
-          <w:i/>
-        </w:rPr>
-        <w:t xml:space="preserve">Wiley Interdisciplinary Reviews: Cognitive Science</w:t>
-      </w:r>
-      <w:r>
-        <w:t xml:space="preserve">,</w:t>
-      </w:r>
-      <w:r>
-        <w:t xml:space="preserve"> </w:t>
-      </w:r>
-      <w:r>
-        <w:rPr>
-          <w:iCs/>
-          <w:i/>
-        </w:rPr>
-        <w:t xml:space="preserve">6</w:t>
-      </w:r>
-      <w:r>
-        <w:t xml:space="preserve">(4), 371–381.</w:t>
-      </w:r>
-    </w:p>
-    <w:bookmarkEnd w:id="85"/>
-    <w:bookmarkStart w:id="86" w:name="ref-sp_pronunciation_ch00"/>
+        <w:t xml:space="preserve">Trimble, J. C. (2013a).</w:t>
+      </w:r>
+      <w:r>
+        <w:t xml:space="preserve"> </w:t>
+      </w:r>
+      <w:r>
+        <w:rPr>
+          <w:iCs/>
+          <w:i/>
+        </w:rPr>
+        <w:t xml:space="preserve">Acquiring variable L2 spanish intonation in a study abroad context</w:t>
+      </w:r>
+      <w:r>
+        <w:t xml:space="preserve"> </w:t>
+      </w:r>
+      <w:r>
+        <w:t xml:space="preserve">(PhD thesis). University of Minnesota.</w:t>
+      </w:r>
+    </w:p>
+    <w:bookmarkEnd w:id="86"/>
+    <w:bookmarkStart w:id="87" w:name="ref-trimble2013perceiving"/>
     <w:p>
       <w:pPr>
         <w:pStyle w:val="Literaturverzeichnis"/>
       </w:pPr>
       <w:r>
-        <w:t xml:space="preserve">Rao, R. (2019). Introduction. In R. Rao (Ed.),</w:t>
-      </w:r>
-      <w:r>
-        <w:t xml:space="preserve"> </w:t>
-      </w:r>
-      <w:r>
-        <w:rPr>
-          <w:iCs/>
-          <w:i/>
-        </w:rPr>
-        <w:t xml:space="preserve">Key issues in the teaching of</w:t>
-      </w:r>
-      <w:r>
-        <w:rPr>
-          <w:iCs/>
-          <w:i/>
-        </w:rPr>
-        <w:t xml:space="preserve"> </w:t>
-      </w:r>
-      <w:r>
-        <w:rPr>
-          <w:iCs/>
-          <w:i/>
-        </w:rPr>
-        <w:t xml:space="preserve">Spanish</w:t>
-      </w:r>
-      <w:r>
-        <w:rPr>
-          <w:iCs/>
-          <w:i/>
-        </w:rPr>
-        <w:t xml:space="preserve"> </w:t>
-      </w:r>
-      <w:r>
-        <w:rPr>
-          <w:iCs/>
-          <w:i/>
-        </w:rPr>
-        <w:t xml:space="preserve">pronunciation</w:t>
-      </w:r>
-      <w:r>
-        <w:t xml:space="preserve"> </w:t>
-      </w:r>
-      <w:r>
-        <w:t xml:space="preserve">(pp. 1–13). Routledge.</w:t>
-      </w:r>
-    </w:p>
-    <w:bookmarkEnd w:id="86"/>
-    <w:bookmarkStart w:id="87" w:name="ref-trimble2013acquiring"/>
+        <w:t xml:space="preserve">Trimble, J. C. (2013b). Perceiving intonational cues in a foreign language:</w:t>
+      </w:r>
+      <w:r>
+        <w:t xml:space="preserve"> </w:t>
+      </w:r>
+      <w:r>
+        <w:t xml:space="preserve">P</w:t>
+      </w:r>
+      <w:r>
+        <w:t xml:space="preserve">erception of sentence type in two dialects of</w:t>
+      </w:r>
+      <w:r>
+        <w:t xml:space="preserve"> </w:t>
+      </w:r>
+      <w:r>
+        <w:t xml:space="preserve">S</w:t>
+      </w:r>
+      <w:r>
+        <w:t xml:space="preserve">panish. In C. Howe (Ed.),</w:t>
+      </w:r>
+      <w:r>
+        <w:t xml:space="preserve"> </w:t>
+      </w:r>
+      <w:r>
+        <w:rPr>
+          <w:iCs/>
+          <w:i/>
+        </w:rPr>
+        <w:t xml:space="preserve">Selected proceedings of the 15th hispanic linguistics symposium</w:t>
+      </w:r>
+      <w:r>
+        <w:t xml:space="preserve"> </w:t>
+      </w:r>
+      <w:r>
+        <w:t xml:space="preserve">(pp. 78–92). Somerville, MA: Cascadilla Proceedings Project.</w:t>
+      </w:r>
+    </w:p>
+    <w:bookmarkEnd w:id="87"/>
+    <w:bookmarkStart w:id="89" w:name="ref-trofimovich2006learning"/>
     <w:p>
       <w:pPr>
         <w:pStyle w:val="Literaturverzeichnis"/>
       </w:pPr>
       <w:r>
-        <w:t xml:space="preserve">Trimble, J. C. (2013a).</w:t>
-      </w:r>
-      <w:r>
-        <w:t xml:space="preserve"> </w:t>
-      </w:r>
-      <w:r>
-        <w:rPr>
-          <w:iCs/>
-          <w:i/>
-        </w:rPr>
-        <w:t xml:space="preserve">Acquiring variable L2 spanish intonation in a study abroad context</w:t>
-      </w:r>
-      <w:r>
-        <w:t xml:space="preserve"> </w:t>
-      </w:r>
-      <w:r>
-        <w:t xml:space="preserve">(PhD thesis). University of Minnesota.</w:t>
-      </w:r>
-    </w:p>
-    <w:bookmarkEnd w:id="87"/>
-    <w:bookmarkStart w:id="88" w:name="ref-trimble2013perceiving"/>
-    <w:p>
-      <w:pPr>
-        <w:pStyle w:val="Literaturverzeichnis"/>
-      </w:pPr>
-      <w:r>
-        <w:t xml:space="preserve">Trimble, J. C. (2013b). Perceiving intonational cues in a foreign language:</w:t>
-      </w:r>
-      <w:r>
-        <w:t xml:space="preserve"> </w:t>
-      </w:r>
-      <w:r>
-        <w:t xml:space="preserve">P</w:t>
-      </w:r>
-      <w:r>
-        <w:t xml:space="preserve">erception of sentence type in two dialects of</w:t>
-      </w:r>
-      <w:r>
-        <w:t xml:space="preserve"> </w:t>
-      </w:r>
-      <w:r>
-        <w:t xml:space="preserve">S</w:t>
-      </w:r>
-      <w:r>
-        <w:t xml:space="preserve">panish. In C. Howe (Ed.),</w:t>
-      </w:r>
-      <w:r>
-        <w:t xml:space="preserve"> </w:t>
-      </w:r>
-      <w:r>
-        <w:rPr>
-          <w:iCs/>
-          <w:i/>
-        </w:rPr>
-        <w:t xml:space="preserve">Selected proceedings of the 15th hispanic linguistics symposium</w:t>
-      </w:r>
-      <w:r>
-        <w:t xml:space="preserve"> </w:t>
-      </w:r>
-      <w:r>
-        <w:t xml:space="preserve">(pp. 78–92). Somerville, MA: Cascadilla Proceedings Project.</w:t>
-      </w:r>
-    </w:p>
-    <w:bookmarkEnd w:id="88"/>
-    <w:bookmarkStart w:id="90" w:name="ref-trofimovich2006learning"/>
-    <w:p>
-      <w:pPr>
-        <w:pStyle w:val="Literaturverzeichnis"/>
-      </w:pPr>
-      <w:r>
         <w:t xml:space="preserve">Trofimovich, P., &amp; Baker, W. (2006). Learning second language suprasegmentals: Effect of</w:t>
       </w:r>
       <w:r>
@@ -5656,7 +5321,7 @@
       <w:r>
         <w:t xml:space="preserve"> </w:t>
       </w:r>
-      <w:hyperlink r:id="rId89">
+      <w:hyperlink r:id="rId88">
         <w:r>
           <w:rPr>
             <w:rStyle w:val="Hyperlink"/>
@@ -5665,8 +5330,8 @@
         </w:r>
       </w:hyperlink>
     </w:p>
-    <w:bookmarkEnd w:id="90"/>
-    <w:bookmarkStart w:id="92" w:name="ref-VanLeussen2015"/>
+    <w:bookmarkEnd w:id="89"/>
+    <w:bookmarkStart w:id="91" w:name="ref-VanLeussen2015"/>
     <w:p>
       <w:pPr>
         <w:pStyle w:val="Literaturverzeichnis"/>
@@ -5724,7 +5389,7 @@
       <w:r>
         <w:t xml:space="preserve"> </w:t>
       </w:r>
-      <w:hyperlink r:id="rId91">
+      <w:hyperlink r:id="rId90">
         <w:r>
           <w:rPr>
             <w:rStyle w:val="Hyperlink"/>
@@ -5733,47 +5398,47 @@
         </w:r>
       </w:hyperlink>
     </w:p>
+    <w:bookmarkEnd w:id="91"/>
     <w:bookmarkEnd w:id="92"/>
+    <w:p>
+      <w:pPr>
+        <w:pStyle w:val="h1-pagebreak"/>
+      </w:pPr>
+      <w:r>
+        <w:t xml:space="preserve">Appendix</w:t>
+      </w:r>
+    </w:p>
     <w:bookmarkEnd w:id="93"/>
-    <w:p>
-      <w:pPr>
-        <w:pStyle w:val="h1-pagebreak"/>
-      </w:pPr>
-      <w:r>
-        <w:t xml:space="preserve">Appendix</w:t>
+    <w:bookmarkStart w:id="99" w:name="on-line-supplementary-material"/>
+    <w:p>
+      <w:pPr>
+        <w:pStyle w:val="berschrift1"/>
+      </w:pPr>
+      <w:r>
+        <w:t xml:space="preserve">On-line supplementary material</w:t>
+      </w:r>
+    </w:p>
+    <w:bookmarkStart w:id="94" w:name="drift-diffusion-models"/>
+    <w:p>
+      <w:pPr>
+        <w:pStyle w:val="berschrift2"/>
+      </w:pPr>
+      <w:r>
+        <w:t xml:space="preserve">Drift diffusion models</w:t>
+      </w:r>
+    </w:p>
+    <w:p>
+      <w:r>
+        <w:br w:type="page"/>
       </w:r>
     </w:p>
     <w:bookmarkEnd w:id="94"/>
-    <w:bookmarkStart w:id="100" w:name="on-line-supplementary-material"/>
-    <w:p>
-      <w:pPr>
-        <w:pStyle w:val="berschrift1"/>
-      </w:pPr>
-      <w:r>
-        <w:t xml:space="preserve">On-line supplementary material</w:t>
-      </w:r>
-    </w:p>
-    <w:bookmarkStart w:id="95" w:name="drift-diffusion-models"/>
+    <w:bookmarkStart w:id="97" w:name="supplementary-analyses"/>
     <w:p>
       <w:pPr>
         <w:pStyle w:val="berschrift2"/>
       </w:pPr>
       <w:r>
-        <w:t xml:space="preserve">Drift diffusion models</w:t>
-      </w:r>
-    </w:p>
-    <w:p>
-      <w:r>
-        <w:br w:type="page"/>
-      </w:r>
-    </w:p>
-    <w:bookmarkEnd w:id="95"/>
-    <w:bookmarkStart w:id="98" w:name="supplementary-analyses"/>
-    <w:p>
-      <w:pPr>
-        <w:pStyle w:val="berschrift2"/>
-      </w:pPr>
-      <w:r>
         <w:t xml:space="preserve">Supplementary analyses</w:t>
       </w:r>
     </w:p>
@@ -5788,7 +5453,7 @@
         <w:t xml:space="preserve"> </w:t>
       </w:r>
       <w:r>
-        <w:t xml:space="preserve">8</w:t>
+        <w:t xml:space="preserve">9</w:t>
       </w:r>
     </w:p>
     <w:p>
@@ -5800,12 +5465,101 @@
           <wp:inline>
             <wp:extent cx="5969000" cy="3410857"/>
             <wp:effectExtent b="0" l="0" r="0" t="0"/>
-            <wp:docPr descr="Figure 8.   Make sure each variety represented equally over course of experiment." title="" id="1" name="Picture"/>
+            <wp:docPr descr="Figure 9.   Make sure each variety represented equally over course of experiment." title="" id="1" name="Picture"/>
             <a:graphic>
               <a:graphicData uri="http://schemas.openxmlformats.org/drawingml/2006/picture">
                 <pic:pic>
                   <pic:nvPicPr>
                     <pic:cNvPr descr="/Users/casillas/academia/research/in_progress/empathy_intonation_perc/figs/manuscript/sm_random_speaker_check.pdf" id="0" name="Picture"/>
+                    <pic:cNvPicPr>
+                      <a:picLocks noChangeArrowheads="1" noChangeAspect="1"/>
+                    </pic:cNvPicPr>
+                  </pic:nvPicPr>
+                  <pic:blipFill>
+                    <a:blip r:embed="rId95"/>
+                    <a:stretch>
+                      <a:fillRect/>
+                    </a:stretch>
+                  </pic:blipFill>
+                  <pic:spPr bwMode="auto">
+                    <a:xfrm>
+                      <a:off x="0" y="0"/>
+                      <a:ext cx="5969000" cy="3410857"/>
+                    </a:xfrm>
+                    <a:prstGeom prst="rect">
+                      <a:avLst/>
+                    </a:prstGeom>
+                    <a:noFill/>
+                    <a:ln w="9525">
+                      <a:noFill/>
+                      <a:headEnd/>
+                      <a:tailEnd/>
+                    </a:ln>
+                  </pic:spPr>
+                </pic:pic>
+              </a:graphicData>
+            </a:graphic>
+          </wp:inline>
+        </w:drawing>
+      </w:r>
+    </w:p>
+    <w:p>
+      <w:pPr>
+        <w:pStyle w:val="ImageCaption"/>
+      </w:pPr>
+      <w:r>
+        <w:rPr>
+          <w:iCs/>
+          <w:i/>
+        </w:rPr>
+        <w:t xml:space="preserve">Figure</w:t>
+      </w:r>
+      <w:r>
+        <w:t xml:space="preserve"> </w:t>
+      </w:r>
+      <w:r>
+        <w:rPr>
+          <w:iCs/>
+          <w:i/>
+        </w:rPr>
+        <w:t xml:space="preserve">9.  </w:t>
+      </w:r>
+      <w:r>
+        <w:t xml:space="preserve"> </w:t>
+      </w:r>
+      <w:r>
+        <w:t xml:space="preserve">Make sure each variety represented equally over course of experiment.</w:t>
+      </w:r>
+    </w:p>
+    <w:p>
+      <w:pPr>
+        <w:pStyle w:val="Textkrper"/>
+      </w:pPr>
+      <w:r>
+        <w:t xml:space="preserve">This is Figure</w:t>
+      </w:r>
+      <w:r>
+        <w:t xml:space="preserve"> </w:t>
+      </w:r>
+      <w:r>
+        <w:t xml:space="preserve">10</w:t>
+      </w:r>
+    </w:p>
+    <w:p>
+      <w:pPr>
+        <w:pStyle w:val="CaptionedFigure"/>
+      </w:pPr>
+      <w:r>
+        <w:drawing>
+          <wp:inline>
+            <wp:extent cx="5969000" cy="3410857"/>
+            <wp:effectExtent b="0" l="0" r="0" t="0"/>
+            <wp:docPr descr="Figure 10.   Make sure each variety represented equally over course of experiment." title="" id="1" name="Picture"/>
+            <a:graphic>
+              <a:graphicData uri="http://schemas.openxmlformats.org/drawingml/2006/picture">
+                <pic:pic>
+                  <pic:nvPicPr>
+                    <pic:cNvPr descr="/Users/casillas/academia/research/in_progress/empathy_intonation_perc/figs/manuscript/sm_speech_rate.pdf" id="0" name="Picture"/>
                     <pic:cNvPicPr>
                       <a:picLocks noChangeArrowheads="1" noChangeAspect="1"/>
                     </pic:cNvPicPr>
@@ -5857,7 +5611,7 @@
           <w:iCs/>
           <w:i/>
         </w:rPr>
-        <w:t xml:space="preserve">8.  </w:t>
+        <w:t xml:space="preserve">10.  </w:t>
       </w:r>
       <w:r>
         <w:t xml:space="preserve"> </w:t>
@@ -5867,101 +5621,12 @@
       </w:r>
     </w:p>
     <w:p>
-      <w:pPr>
-        <w:pStyle w:val="Textkrper"/>
-      </w:pPr>
-      <w:r>
-        <w:t xml:space="preserve">This is Figure</w:t>
-      </w:r>
-      <w:r>
-        <w:t xml:space="preserve"> </w:t>
-      </w:r>
-      <w:r>
-        <w:t xml:space="preserve">9</w:t>
-      </w:r>
-    </w:p>
-    <w:p>
-      <w:pPr>
-        <w:pStyle w:val="CaptionedFigure"/>
-      </w:pPr>
-      <w:r>
-        <w:drawing>
-          <wp:inline>
-            <wp:extent cx="5969000" cy="3410857"/>
-            <wp:effectExtent b="0" l="0" r="0" t="0"/>
-            <wp:docPr descr="Figure 9.   Make sure each variety represented equally over course of experiment." title="" id="1" name="Picture"/>
-            <a:graphic>
-              <a:graphicData uri="http://schemas.openxmlformats.org/drawingml/2006/picture">
-                <pic:pic>
-                  <pic:nvPicPr>
-                    <pic:cNvPr descr="/Users/casillas/academia/research/in_progress/empathy_intonation_perc/figs/manuscript/sm_speech_rate.pdf" id="0" name="Picture"/>
-                    <pic:cNvPicPr>
-                      <a:picLocks noChangeArrowheads="1" noChangeAspect="1"/>
-                    </pic:cNvPicPr>
-                  </pic:nvPicPr>
-                  <pic:blipFill>
-                    <a:blip r:embed="rId97"/>
-                    <a:stretch>
-                      <a:fillRect/>
-                    </a:stretch>
-                  </pic:blipFill>
-                  <pic:spPr bwMode="auto">
-                    <a:xfrm>
-                      <a:off x="0" y="0"/>
-                      <a:ext cx="5969000" cy="3410857"/>
-                    </a:xfrm>
-                    <a:prstGeom prst="rect">
-                      <a:avLst/>
-                    </a:prstGeom>
-                    <a:noFill/>
-                    <a:ln w="9525">
-                      <a:noFill/>
-                      <a:headEnd/>
-                      <a:tailEnd/>
-                    </a:ln>
-                  </pic:spPr>
-                </pic:pic>
-              </a:graphicData>
-            </a:graphic>
-          </wp:inline>
-        </w:drawing>
-      </w:r>
-    </w:p>
-    <w:p>
-      <w:pPr>
-        <w:pStyle w:val="ImageCaption"/>
-      </w:pPr>
-      <w:r>
-        <w:rPr>
-          <w:iCs/>
-          <w:i/>
-        </w:rPr>
-        <w:t xml:space="preserve">Figure</w:t>
-      </w:r>
-      <w:r>
-        <w:t xml:space="preserve"> </w:t>
-      </w:r>
-      <w:r>
-        <w:rPr>
-          <w:iCs/>
-          <w:i/>
-        </w:rPr>
-        <w:t xml:space="preserve">9.  </w:t>
-      </w:r>
-      <w:r>
-        <w:t xml:space="preserve"> </w:t>
-      </w:r>
-      <w:r>
-        <w:t xml:space="preserve">Make sure each variety represented equally over course of experiment.</w:t>
-      </w:r>
-    </w:p>
-    <w:p>
       <w:r>
         <w:br w:type="page"/>
       </w:r>
     </w:p>
-    <w:bookmarkEnd w:id="98"/>
-    <w:bookmarkStart w:id="99" w:name="reproducibility-information"/>
+    <w:bookmarkEnd w:id="97"/>
+    <w:bookmarkStart w:id="98" w:name="reproducibility-information"/>
     <w:p>
       <w:pPr>
         <w:pStyle w:val="berschrift2"/>
@@ -6119,7 +5784,7 @@
         <w:rPr>
           <w:rStyle w:val="VerbatimChar"/>
         </w:rPr>
-        <w:t xml:space="preserve"> date     2021-12-16</w:t>
+        <w:t xml:space="preserve"> date     2021-12-17</w:t>
       </w:r>
       <w:r>
         <w:br/>
@@ -7492,8 +7157,8 @@
         <w:t xml:space="preserve">zoo                    1.8-9 2021-03-09</w:t>
       </w:r>
     </w:p>
+    <w:bookmarkEnd w:id="98"/>
     <w:bookmarkEnd w:id="99"/>
-    <w:bookmarkEnd w:id="100"/>
     <w:sectPr>
       <w:headerReference r:id="rId10" w:type="even"/>
       <w:headerReference r:id="rId9" w:type="default"/>
@@ -7526,6 +7191,36 @@
       <w:r>
         <w:separator/>
       </w:r>
+    </w:p>
+  </w:footnote>
+  <w:footnote w:id="22">
+    <w:p>
+      <w:pPr>
+        <w:pStyle w:val="Funotentext"/>
+      </w:pPr>
+      <w:r>
+        <w:rPr>
+          <w:rStyle w:val="Funotenzeichen"/>
+        </w:rPr>
+        <w:footnoteRef/>
+      </w:r>
+      <w:r>
+        <w:t xml:space="preserve"> </w:t>
+      </w:r>
+      <w:r>
+        <w:t xml:space="preserve">See</w:t>
+      </w:r>
+      <w:r>
+        <w:t xml:space="preserve"> </w:t>
+      </w:r>
+      <w:hyperlink r:id="rId23">
+        <w:r>
+          <w:rPr>
+            <w:rStyle w:val="Hyperlink"/>
+          </w:rPr>
+          <w:t xml:space="preserve">https://osf.io/dh4zp/?view_only=162d6d13e5814417bcb9de349f18cb62</w:t>
+        </w:r>
+      </w:hyperlink>
     </w:p>
   </w:footnote>
 </w:footnotes>
@@ -8313,6 +8008,91 @@
       </w:pPr>
     </w:lvl>
   </w:abstractNum>
+  <w:abstractNum w:abstractNumId="99411">
+    <w:nsid w:val="A99411"/>
+    <w:multiLevelType w:val="multilevel"/>
+    <w:lvl w:ilvl="0">
+      <w:start w:val="1"/>
+      <w:numFmt w:val="decimal"/>
+      <w:lvlText w:val="%1."/>
+      <w:lvlJc w:val="left"/>
+      <w:pPr>
+        <w:ind w:left="720" w:hanging="480"/>
+      </w:pPr>
+    </w:lvl>
+    <w:lvl w:ilvl="1">
+      <w:start w:val="1"/>
+      <w:numFmt w:val="decimal"/>
+      <w:lvlText w:val="%2."/>
+      <w:lvlJc w:val="left"/>
+      <w:pPr>
+        <w:ind w:left="1440" w:hanging="480"/>
+      </w:pPr>
+    </w:lvl>
+    <w:lvl w:ilvl="2">
+      <w:start w:val="1"/>
+      <w:numFmt w:val="decimal"/>
+      <w:lvlText w:val="%3."/>
+      <w:lvlJc w:val="left"/>
+      <w:pPr>
+        <w:ind w:left="2160" w:hanging="480"/>
+      </w:pPr>
+    </w:lvl>
+    <w:lvl w:ilvl="3">
+      <w:start w:val="1"/>
+      <w:numFmt w:val="decimal"/>
+      <w:lvlText w:val="%4."/>
+      <w:lvlJc w:val="left"/>
+      <w:pPr>
+        <w:ind w:left="2880" w:hanging="480"/>
+      </w:pPr>
+    </w:lvl>
+    <w:lvl w:ilvl="4">
+      <w:start w:val="1"/>
+      <w:numFmt w:val="decimal"/>
+      <w:lvlText w:val="%5."/>
+      <w:lvlJc w:val="left"/>
+      <w:pPr>
+        <w:ind w:left="3600" w:hanging="480"/>
+      </w:pPr>
+    </w:lvl>
+    <w:lvl w:ilvl="5">
+      <w:start w:val="1"/>
+      <w:numFmt w:val="decimal"/>
+      <w:lvlText w:val="%6."/>
+      <w:lvlJc w:val="left"/>
+      <w:pPr>
+        <w:ind w:left="4320" w:hanging="480"/>
+      </w:pPr>
+    </w:lvl>
+    <w:lvl w:ilvl="6">
+      <w:start w:val="1"/>
+      <w:numFmt w:val="decimal"/>
+      <w:lvlText w:val="%7."/>
+      <w:lvlJc w:val="left"/>
+      <w:pPr>
+        <w:ind w:left="5040" w:hanging="480"/>
+      </w:pPr>
+    </w:lvl>
+    <w:lvl w:ilvl="7">
+      <w:start w:val="1"/>
+      <w:numFmt w:val="decimal"/>
+      <w:lvlText w:val="%8."/>
+      <w:lvlJc w:val="left"/>
+      <w:pPr>
+        <w:ind w:left="5760" w:hanging="480"/>
+      </w:pPr>
+    </w:lvl>
+    <w:lvl w:ilvl="8">
+      <w:start w:val="1"/>
+      <w:numFmt w:val="decimal"/>
+      <w:lvlText w:val="%9."/>
+      <w:lvlJc w:val="left"/>
+      <w:pPr>
+        <w:ind w:left="6480" w:hanging="480"/>
+      </w:pPr>
+    </w:lvl>
+  </w:abstractNum>
   <w:num w:numId="1">
     <w:abstractNumId w:val="11"/>
   </w:num>
@@ -8363,6 +8143,36 @@
   </w:num>
   <w:num w:numId="1000">
     <w:abstractNumId w:val="990"/>
+  </w:num>
+  <w:num w:numId="1001">
+    <w:abstractNumId w:val="99411"/>
+    <w:lvlOverride w:ilvl="0">
+      <w:startOverride w:val="1"/>
+    </w:lvlOverride>
+    <w:lvlOverride w:ilvl="1">
+      <w:startOverride w:val="1"/>
+    </w:lvlOverride>
+    <w:lvlOverride w:ilvl="2">
+      <w:startOverride w:val="1"/>
+    </w:lvlOverride>
+    <w:lvlOverride w:ilvl="3">
+      <w:startOverride w:val="1"/>
+    </w:lvlOverride>
+    <w:lvlOverride w:ilvl="4">
+      <w:startOverride w:val="1"/>
+    </w:lvlOverride>
+    <w:lvlOverride w:ilvl="5">
+      <w:startOverride w:val="1"/>
+    </w:lvlOverride>
+    <w:lvlOverride w:ilvl="6">
+      <w:startOverride w:val="1"/>
+    </w:lvlOverride>
+    <w:lvlOverride w:ilvl="7">
+      <w:startOverride w:val="1"/>
+    </w:lvlOverride>
+    <w:lvlOverride w:ilvl="8">
+      <w:startOverride w:val="1"/>
+    </w:lvlOverride>
   </w:num>
 </w:numbering>
 </file>

</xml_diff>

<commit_message>
intro and method drafts done(ish)
</commit_message>
<xml_diff>
--- a/docs/manuscript/main.docx
+++ b/docs/manuscript/main.docx
@@ -412,19 +412,19 @@
         <w:t xml:space="preserve"> </w:t>
       </w:r>
       <w:r>
-        <w:t xml:space="preserve">It is common for L2 learners to struggle with L2 intonation, often resulting</w:t>
-      </w:r>
-      <w:r>
-        <w:t xml:space="preserve"> </w:t>
-      </w:r>
-      <w:r>
-        <w:t xml:space="preserve">in comprehension and communication difficulties</w:t>
-      </w:r>
-      <w:r>
-        <w:t xml:space="preserve"> </w:t>
-      </w:r>
-      <w:r>
-        <w:t xml:space="preserve">(Trofimovich &amp; Baker, 2006)</w:t>
+        <w:t xml:space="preserve">The construct empathy has been shown to influence native language processing</w:t>
+      </w:r>
+      <w:r>
+        <w:t xml:space="preserve"> </w:t>
+      </w:r>
+      <w:r>
+        <w:t xml:space="preserve">in how listeners interpret intonation and meaning when words are ambiguous</w:t>
+      </w:r>
+      <w:r>
+        <w:t xml:space="preserve"> </w:t>
+      </w:r>
+      <w:r>
+        <w:t xml:space="preserve">(Esteve-Gibert et al., 2020)</w:t>
       </w:r>
       <w:r>
         <w:t xml:space="preserve">.</w:t>
@@ -433,79 +433,85 @@
         <w:t xml:space="preserve"> </w:t>
       </w:r>
       <w:r>
-        <w:t xml:space="preserve">Previous research attests that learners gradually acquire target-language</w:t>
-      </w:r>
-      <w:r>
-        <w:t xml:space="preserve"> </w:t>
-      </w:r>
-      <w:r>
-        <w:t xml:space="preserve">prosody as they gain proficiency in the language.</w:t>
-      </w:r>
-      <w:r>
-        <w:t xml:space="preserve"> </w:t>
-      </w:r>
-      <w:r>
-        <w:t xml:space="preserve">Concretely, the perception and processing of L2 intonation has been shown to</w:t>
-      </w:r>
-      <w:r>
-        <w:t xml:space="preserve"> </w:t>
-      </w:r>
-      <w:r>
-        <w:t xml:space="preserve">improve in conjunction with proficiency conditional on intonation type</w:t>
-      </w:r>
-      <w:r>
-        <w:t xml:space="preserve"> </w:t>
-      </w:r>
-      <w:r>
-        <w:t xml:space="preserve">(Brandl, González, &amp; Bustin, 2020)</w:t>
-      </w:r>
-      <w:r>
-        <w:t xml:space="preserve">, with polar (</w:t>
-      </w:r>
-      <w:r>
-        <w:t xml:space="preserve">‘</w:t>
-      </w:r>
-      <w:r>
-        <w:t xml:space="preserve">yes/no</w:t>
-      </w:r>
-      <w:r>
-        <w:t xml:space="preserve">’</w:t>
-      </w:r>
-      <w:r>
-        <w:t xml:space="preserve">) interrogatives being more difficult</w:t>
-      </w:r>
-      <w:r>
-        <w:t xml:space="preserve"> </w:t>
-      </w:r>
-      <w:r>
-        <w:t xml:space="preserve">to process and acquire when compared with simple statements.</w:t>
-      </w:r>
-      <w:r>
-        <w:t xml:space="preserve"> </w:t>
-      </w:r>
-      <w:r>
-        <w:t xml:space="preserve">The construct empathy has been shown to influence native language processing</w:t>
-      </w:r>
-      <w:r>
-        <w:t xml:space="preserve"> </w:t>
-      </w:r>
-      <w:r>
-        <w:t xml:space="preserve">in how listeners interpret intonation and meaning when words are ambiguous</w:t>
-      </w:r>
-      <w:r>
-        <w:t xml:space="preserve"> </w:t>
-      </w:r>
-      <w:r>
-        <w:t xml:space="preserve">(Esteve-Gibert et al., 2020)</w:t>
-      </w:r>
-      <w:r>
-        <w:t xml:space="preserve">.</w:t>
-      </w:r>
-      <w:r>
-        <w:t xml:space="preserve"> </w:t>
-      </w:r>
-      <w:r>
-        <w:t xml:space="preserve">Importantly, higher empathy individuals, in comparison with lower empathy</w:t>
+        <w:t xml:space="preserve">We extend this research to L2 acquisition in order to determine if</w:t>
+      </w:r>
+      <w:r>
+        <w:t xml:space="preserve"> </w:t>
+      </w:r>
+      <w:r>
+        <w:t xml:space="preserve">individual differences in pragmatic skills affect the development of</w:t>
+      </w:r>
+      <w:r>
+        <w:t xml:space="preserve"> </w:t>
+      </w:r>
+      <w:r>
+        <w:t xml:space="preserve">intonation in L2 processing and sentence comprehension.</w:t>
+      </w:r>
+      <w:r>
+        <w:t xml:space="preserve"> </w:t>
+      </w:r>
+      <w:r>
+        <w:t xml:space="preserve">A total of 224 adult L2 Spanish learners (L1 English) from the</w:t>
+      </w:r>
+      <w:r>
+        <w:t xml:space="preserve"> </w:t>
+      </w:r>
+      <w:r>
+        <w:t xml:space="preserve">Northeastern United States completed a two-alternative forced choice (2AFC)</w:t>
+      </w:r>
+      <w:r>
+        <w:t xml:space="preserve"> </w:t>
+      </w:r>
+      <w:r>
+        <w:t xml:space="preserve">task in which they listened to four utterance types and categorized them as</w:t>
+      </w:r>
+      <w:r>
+        <w:t xml:space="preserve"> </w:t>
+      </w:r>
+      <w:r>
+        <w:t xml:space="preserve">either questions or statements.</w:t>
+      </w:r>
+      <w:r>
+        <w:t xml:space="preserve"> </w:t>
+      </w:r>
+      <w:r>
+        <w:t xml:space="preserve">We used Bayesian multilevel regression and Drift Diffusion modeling to</w:t>
+      </w:r>
+      <w:r>
+        <w:t xml:space="preserve"> </w:t>
+      </w:r>
+      <w:r>
+        <w:t xml:space="preserve">analyze the 2AFC data as a function of proficiency and empathy scores.</w:t>
+      </w:r>
+      <w:r>
+        <w:t xml:space="preserve"> </w:t>
+      </w:r>
+      <w:r>
+        <w:t xml:space="preserve">The results showed that learner response accuracy improved as a function</w:t>
+      </w:r>
+      <w:r>
+        <w:t xml:space="preserve"> </w:t>
+      </w:r>
+      <w:r>
+        <w:t xml:space="preserve">of proficiency.</w:t>
+      </w:r>
+      <w:r>
+        <w:t xml:space="preserve"> </w:t>
+      </w:r>
+      <w:r>
+        <w:t xml:space="preserve">Importantly, higher empathy scores were positively correlated with higher</w:t>
+      </w:r>
+      <w:r>
+        <w:t xml:space="preserve"> </w:t>
+      </w:r>
+      <w:r>
+        <w:t xml:space="preserve">accuracy and processing efficiency in identifying polar interrogatives.</w:t>
+      </w:r>
+      <w:r>
+        <w:t xml:space="preserve"> </w:t>
+      </w:r>
+      <w:r>
+        <w:t xml:space="preserve">Higher empathic individuals, in comparison with lower empathic</w:t>
       </w:r>
       <w:r>
         <w:t xml:space="preserve"> </w:t>
@@ -523,229 +529,19 @@
         <w:t xml:space="preserve"> </w:t>
       </w:r>
       <w:r>
-        <w:t xml:space="preserve">We extend this research to L2 acquisition in order to determine if</w:t>
-      </w:r>
-      <w:r>
-        <w:t xml:space="preserve"> </w:t>
-      </w:r>
-      <w:r>
-        <w:t xml:space="preserve">individual differences in pragmatic skills affect the development of</w:t>
-      </w:r>
-      <w:r>
-        <w:t xml:space="preserve"> </w:t>
-      </w:r>
-      <w:r>
-        <w:t xml:space="preserve">intonation in L2 processing and sentence comprehension.</w:t>
-      </w:r>
-      <w:r>
-        <w:t xml:space="preserve"> </w:t>
-      </w:r>
-      <w:r>
-        <w:t xml:space="preserve">A total of N adult L2 Spanish learners (L1 English) from the</w:t>
-      </w:r>
-      <w:r>
-        <w:t xml:space="preserve"> </w:t>
-      </w:r>
-      <w:r>
-        <w:t xml:space="preserve">Northeastern United States completed a two-alternative forced choice (2AFC)</w:t>
-      </w:r>
-      <w:r>
-        <w:t xml:space="preserve"> </w:t>
-      </w:r>
-      <w:r>
-        <w:t xml:space="preserve">task in which they listened to four utterance types and categorized them as</w:t>
-      </w:r>
-      <w:r>
-        <w:t xml:space="preserve"> </w:t>
-      </w:r>
-      <w:r>
-        <w:t xml:space="preserve">either questions or statements.</w:t>
-      </w:r>
-      <w:r>
-        <w:t xml:space="preserve"> </w:t>
-      </w:r>
-      <w:r>
-        <w:t xml:space="preserve">The stimuli were randomly drawn tokens of declarative (broad, narrow focus)</w:t>
-      </w:r>
-      <w:r>
-        <w:t xml:space="preserve"> </w:t>
-      </w:r>
-      <w:r>
-        <w:t xml:space="preserve">and interrogative (polar, wh-) sentences, spoken by native speakers of eight</w:t>
-      </w:r>
-      <w:r>
-        <w:t xml:space="preserve"> </w:t>
-      </w:r>
-      <w:r>
-        <w:t xml:space="preserve">distinct varieties of Spanish (Andalusian, Argentine, Castilian, Chilean,</w:t>
-      </w:r>
-      <w:r>
-        <w:t xml:space="preserve"> </w:t>
-      </w:r>
-      <w:r>
-        <w:t xml:space="preserve">Cuban, Mexican, Peruvian, Puerto Rican).</w:t>
-      </w:r>
-      <w:r>
-        <w:t xml:space="preserve"> </w:t>
-      </w:r>
-      <w:r>
-        <w:t xml:space="preserve">The stimuli were presented aurally to the participants and subsequently</w:t>
-      </w:r>
-      <w:r>
-        <w:t xml:space="preserve"> </w:t>
-      </w:r>
-      <w:r>
-        <w:t xml:space="preserve">identified as questions or statements using a keyboard.</w:t>
-      </w:r>
-      <w:r>
-        <w:t xml:space="preserve"> </w:t>
-      </w:r>
-      <w:r>
-        <w:t xml:space="preserve">Additionally, participants completed the LexTALE vocabulary task in Spanish</w:t>
-      </w:r>
-      <w:r>
-        <w:t xml:space="preserve"> </w:t>
-      </w:r>
-      <w:r>
-        <w:t xml:space="preserve">(Izura, Cuetos, &amp; Brysbaert, 2014)</w:t>
-      </w:r>
-      <w:r>
-        <w:t xml:space="preserve">, which served as a proxy for L2 proficiency, as well as</w:t>
-      </w:r>
-      <w:r>
-        <w:t xml:space="preserve"> </w:t>
-      </w:r>
-      <w:r>
-        <w:t xml:space="preserve">the Empathy Quotient questionnaire in English</w:t>
-      </w:r>
-      <w:r>
-        <w:t xml:space="preserve"> </w:t>
-      </w:r>
-      <w:r>
-        <w:t xml:space="preserve">(Baron-Cohen &amp; Wheelwright, 2004)</w:t>
-      </w:r>
-      <w:r>
-        <w:t xml:space="preserve">, which</w:t>
-      </w:r>
-      <w:r>
-        <w:t xml:space="preserve"> </w:t>
-      </w:r>
-      <w:r>
-        <w:t xml:space="preserve">provided an individual assessment of the construct empathy.</w:t>
-      </w:r>
-      <w:r>
-        <w:t xml:space="preserve"> </w:t>
-      </w:r>
-      <w:r>
-        <w:t xml:space="preserve">We used Bayesian multilevel regression and Drift Diffusion models to analyze</w:t>
-      </w:r>
-      <w:r>
-        <w:t xml:space="preserve"> </w:t>
-      </w:r>
-      <w:r>
-        <w:t xml:space="preserve">the 2AFC data as a function of proficiency and empathy scores.</w:t>
-      </w:r>
-      <w:r>
-        <w:t xml:space="preserve"> </w:t>
-      </w:r>
-      <w:r>
-        <w:t xml:space="preserve">Proficiency and empathy were used as continuous predictors to assess their</w:t>
-      </w:r>
-      <w:r>
-        <w:t xml:space="preserve"> </w:t>
-      </w:r>
-      <w:r>
-        <w:t xml:space="preserve">relationship with pragmatic skill.</w:t>
-      </w:r>
-      <w:r>
-        <w:t xml:space="preserve"> </w:t>
-      </w:r>
-      <w:r>
-        <w:t xml:space="preserve">The results replicated findings from</w:t>
-      </w:r>
-      <w:r>
-        <w:t xml:space="preserve"> </w:t>
-      </w:r>
-      <w:r>
-        <w:t xml:space="preserve">Brandl et al. (2020)</w:t>
-      </w:r>
-      <w:r>
-        <w:t xml:space="preserve"> </w:t>
-      </w:r>
-      <w:r>
-        <w:t xml:space="preserve">showing that learner</w:t>
-      </w:r>
-      <w:r>
-        <w:t xml:space="preserve"> </w:t>
-      </w:r>
-      <w:r>
-        <w:t xml:space="preserve">response accuracy improved as a function of proficiency for all utterance</w:t>
-      </w:r>
-      <w:r>
-        <w:t xml:space="preserve"> </w:t>
-      </w:r>
-      <w:r>
-        <w:t xml:space="preserve">types.</w:t>
-      </w:r>
-      <w:r>
-        <w:t xml:space="preserve"> </w:t>
-      </w:r>
-      <w:r>
-        <w:t xml:space="preserve">Importantly, higher empathy scores were positively correlated with higher</w:t>
-      </w:r>
-      <w:r>
-        <w:t xml:space="preserve"> </w:t>
-      </w:r>
-      <w:r>
-        <w:t xml:space="preserve">accuracy in identifying polar interrogatives.</w:t>
-      </w:r>
-      <w:r>
-        <w:t xml:space="preserve"> </w:t>
-      </w:r>
-      <w:r>
-        <w:t xml:space="preserve">As is the case with L1 research, the present project underscores the</w:t>
-      </w:r>
-      <w:r>
-        <w:t xml:space="preserve"> </w:t>
-      </w:r>
-      <w:r>
-        <w:t xml:space="preserve">importance of considering individual pragmatic differences when examining</w:t>
-      </w:r>
-      <w:r>
-        <w:t xml:space="preserve"> </w:t>
-      </w:r>
-      <w:r>
-        <w:t xml:space="preserve">intonational meaning processing and sentence comprehension in an L2.</w:t>
-      </w:r>
-      <w:r>
-        <w:t xml:space="preserve"> </w:t>
-      </w:r>
-      <w:r>
-        <w:t xml:space="preserve">More notably, the results also motivate the inclusion of measures of</w:t>
-      </w:r>
-      <w:r>
-        <w:t xml:space="preserve"> </w:t>
-      </w:r>
-      <w:r>
-        <w:t xml:space="preserve">pragmatic skill, such as empathy, as predictors for L2 acquisition outcomes.</w:t>
-      </w:r>
-      <w:r>
-        <w:t xml:space="preserve"> </w:t>
-      </w:r>
-      <w:r>
-        <w:t xml:space="preserve">Furthermore, these findings highlight an area in which models of L2</w:t>
-      </w:r>
-      <w:r>
-        <w:t xml:space="preserve"> </w:t>
-      </w:r>
-      <w:r>
-        <w:t xml:space="preserve">development can improve in order to better account for individual</w:t>
-      </w:r>
-      <w:r>
-        <w:t xml:space="preserve"> </w:t>
-      </w:r>
-      <w:r>
-        <w:t xml:space="preserve">differences in L2 learning.</w:t>
+        <w:t xml:space="preserve">The results motivate the inclusion of measures of pragmatic skills, such as</w:t>
+      </w:r>
+      <w:r>
+        <w:t xml:space="preserve"> </w:t>
+      </w:r>
+      <w:r>
+        <w:t xml:space="preserve">empathy, to better account for intonational meaning processing and sentence</w:t>
+      </w:r>
+      <w:r>
+        <w:t xml:space="preserve"> </w:t>
+      </w:r>
+      <w:r>
+        <w:t xml:space="preserve">comprehensionas in second language acquisition.</w:t>
       </w:r>
     </w:p>
     <w:p>
@@ -1255,7 +1051,7 @@
         <w:t xml:space="preserve"> </w:t>
       </w:r>
       <w:r>
-        <w:t xml:space="preserve">Brandl et al. (2020)</w:t>
+        <w:t xml:space="preserve">Brandl, González, and Bustin (2020)</w:t>
       </w:r>
       <w:r>
         <w:t xml:space="preserve"> </w:t>
@@ -1793,7 +1589,7 @@
       </w:r>
     </w:p>
     <w:bookmarkEnd w:id="24"/>
-    <w:bookmarkStart w:id="30" w:name="method"/>
+    <w:bookmarkStart w:id="31" w:name="method"/>
     <w:p>
       <w:pPr>
         <w:pStyle w:val="berschrift1"/>
@@ -1816,13 +1612,13 @@
         <w:pStyle w:val="FirstParagraph"/>
       </w:pPr>
       <w:r>
-        <w:t xml:space="preserve">Participants were adult native speakers of English with varied levels of proficiency in Spanish (determined by the LexTALE task).</w:t>
-      </w:r>
-      <w:r>
-        <w:t xml:space="preserve"> </w:t>
-      </w:r>
-      <w:r>
-        <w:t xml:space="preserve">Participants were be recruited via Prolific and were be compensated at a rate of $9.52 per hour for their time.</w:t>
+        <w:t xml:space="preserve">A total of 224 individuals completed a two-alternative forced choice (2AFC) task in which auditory stimuli were identified as being questions or statements.</w:t>
+      </w:r>
+      <w:r>
+        <w:t xml:space="preserve"> </w:t>
+      </w:r>
+      <w:r>
+        <w:t xml:space="preserve">Participants were recruited using the Prolific.ac online experimental platform and were be compensated at a rate of $9.52 per hour for their time.</w:t>
       </w:r>
       <w:r>
         <w:t xml:space="preserve"> </w:t>
@@ -1830,13 +1626,104 @@
       <w:r>
         <w:t xml:space="preserve">We estimated the task would take approximately 15 minutes to complete, thus each participant was compensated with $2.70 for completing all three tasks.</w:t>
       </w:r>
-    </w:p>
-    <w:p>
-      <w:pPr>
-        <w:pStyle w:val="Textkrper"/>
-      </w:pPr>
-      <w:r>
-        <w:t xml:space="preserve">Participants were L1 speakers of American English who ranged from functionally monolingual to highly proficient in Spanish (bilinguals).</w:t>
+      <w:r>
+        <w:t xml:space="preserve"> </w:t>
+      </w:r>
+      <w:r>
+        <w:t xml:space="preserve">The mean time to completion was 12.93 minutes (SD: 8.71).</w:t>
+      </w:r>
+      <w:r>
+        <w:t xml:space="preserve"> </w:t>
+      </w:r>
+      <w:r>
+        <w:t xml:space="preserve">The pool of participants was filtered using criteria set in Prolific.ac to insure participants self-reported as being L1 English speakers born, raised, and currently living in the US with no knowledge of any languages other than English and/or Spanish.</w:t>
+      </w:r>
+      <w:r>
+        <w:t xml:space="preserve"> </w:t>
+      </w:r>
+      <w:r>
+        <w:t xml:space="preserve">They reported no hearing difficulties and were required to use headphones on a desktop computer.</w:t>
+      </w:r>
+      <w:r>
+        <w:t xml:space="preserve"> </w:t>
+      </w:r>
+      <w:r>
+        <w:t xml:space="preserve">Upon beginning the experiment, all participants responded to the following screening questions:</w:t>
+      </w:r>
+      <w:r>
+        <w:t xml:space="preserve"> </w:t>
+      </w:r>
+      <w:r>
+        <w:t xml:space="preserve">1) What part of the US are you from?</w:t>
+      </w:r>
+      <w:r>
+        <w:t xml:space="preserve"> </w:t>
+      </w:r>
+      <w:r>
+        <w:t xml:space="preserve">2) At what age did you begin learning Spanish?</w:t>
+      </w:r>
+      <w:r>
+        <w:t xml:space="preserve"> </w:t>
+      </w:r>
+      <w:r>
+        <w:t xml:space="preserve">3) Are you proficient in any languages other than English/Spanish?.</w:t>
+      </w:r>
+      <w:r>
+        <w:t xml:space="preserve"> </w:t>
+      </w:r>
+      <w:r>
+        <w:t xml:space="preserve">Additionally, participants responded to the prompt</w:t>
+      </w:r>
+      <w:r>
+        <w:t xml:space="preserve"> </w:t>
+      </w:r>
+      <w:r>
+        <w:t xml:space="preserve">“</w:t>
+      </w:r>
+      <w:r>
+        <w:t xml:space="preserve">I am most familiar with Spanish from…</w:t>
+      </w:r>
+      <w:r>
+        <w:t xml:space="preserve">”</w:t>
+      </w:r>
+      <w:r>
+        <w:t xml:space="preserve"> </w:t>
+      </w:r>
+      <w:r>
+        <w:t xml:space="preserve">and using a pull-down window they selected a variety of Spanish or</w:t>
+      </w:r>
+      <w:r>
+        <w:t xml:space="preserve"> </w:t>
+      </w:r>
+      <w:r>
+        <w:t xml:space="preserve">“</w:t>
+      </w:r>
+      <w:r>
+        <w:t xml:space="preserve">I am not familiar with any variety of Spanish</w:t>
+      </w:r>
+      <w:r>
+        <w:t xml:space="preserve">”</w:t>
+      </w:r>
+      <w:r>
+        <w:t xml:space="preserve">.</w:t>
+      </w:r>
+      <w:r>
+        <w:t xml:space="preserve"> </w:t>
+      </w:r>
+      <w:r>
+        <w:t xml:space="preserve">We excluded data from any participant that responded that they were not from the US Northeast, that they began learning Spanish before the age of 13, or that they were proficient in a language other than English/Spanish.</w:t>
+      </w:r>
+      <w:r>
+        <w:t xml:space="preserve"> </w:t>
+      </w:r>
+      <w:r>
+        <w:t xml:space="preserve">Participants responding categorically across all trials were also excluded.</w:t>
+      </w:r>
+      <w:r>
+        <w:t xml:space="preserve"> </w:t>
+      </w:r>
+      <w:r>
+        <w:t xml:space="preserve">In sum, participants were adult native speakers of American English with varied levels of proficiency in Spanish, ranging from functionally monolingual to highly proficient.</w:t>
       </w:r>
       <w:r>
         <w:t xml:space="preserve"> </w:t>
@@ -1845,152 +1732,8 @@
         <w:t xml:space="preserve">All participants with knowledge of Spanish were adult L2 learners, operationally defined as having begun the endeavor of learning Spanish after the age of 13.</w:t>
       </w:r>
     </w:p>
-    <w:p>
-      <w:pPr>
-        <w:pStyle w:val="Textkrper"/>
-      </w:pPr>
-      <w:r>
-        <w:t xml:space="preserve">We planed to collect data from 300 individuals (100 monolingual Spanish speakers and 200 L2 learners).</w:t>
-      </w:r>
-      <w:r>
-        <w:t xml:space="preserve"> </w:t>
-      </w:r>
-      <w:r>
-        <w:t xml:space="preserve">Following</w:t>
-      </w:r>
-      <w:r>
-        <w:t xml:space="preserve"> </w:t>
-      </w:r>
-      <w:r>
-        <w:t xml:space="preserve">Brandl et al. (2020)</w:t>
-      </w:r>
-      <w:r>
-        <w:t xml:space="preserve">, we assumed the effect size for perceptual learning was moderate in terms of the criteria set forth for L2 research by</w:t>
-      </w:r>
-      <w:r>
-        <w:t xml:space="preserve"> </w:t>
-      </w:r>
-      <w:r>
-        <w:t xml:space="preserve">Plonsky and Oswald (2014)</w:t>
-      </w:r>
-      <w:r>
-        <w:t xml:space="preserve"> </w:t>
-      </w:r>
-      <w:r>
-        <w:t xml:space="preserve">(Cohen’s D = 0.600, Pearson’s r = 0.287).</w:t>
-      </w:r>
-      <w:r>
-        <w:t xml:space="preserve"> </w:t>
-      </w:r>
-      <w:r>
-        <w:t xml:space="preserve">Based on this assumption, we estimated that we would need 94 participants to have an 80% chance of capturing the proficiency effect with a type II error rate of 5%.</w:t>
-      </w:r>
-      <w:r>
-        <w:t xml:space="preserve"> </w:t>
-      </w:r>
-      <w:r>
-        <w:t xml:space="preserve">Our hypothesis related to empathy as a possible mediator of perceptual learning is exploratory in nature and thus we did not base our sample size estimate on any parameter estimates related to this effect.</w:t>
-      </w:r>
-      <w:r>
-        <w:t xml:space="preserve"> </w:t>
-      </w:r>
-      <w:r>
-        <w:t xml:space="preserve">That said, we believed the aforementioned exploratory effect was likely to be small, and, considering the resources necessary and available to us, we planned to recruit 100 additional participants.</w:t>
-      </w:r>
-    </w:p>
-    <w:p>
-      <w:pPr>
-        <w:pStyle w:val="Textkrper"/>
-      </w:pPr>
-      <w:r>
-        <w:t xml:space="preserve">The pool of online-recruited participants was filtered using criteria set in Prolific.ac to insure participants self-reported as being L1 English speakers born, raised, and currently living in the US with no knowledge of any languages other than English and/or Spanish.</w:t>
-      </w:r>
-      <w:r>
-        <w:t xml:space="preserve"> </w:t>
-      </w:r>
-      <w:r>
-        <w:t xml:space="preserve">They reported no hearing difficulties and were required to use headphones on a desktop computer.</w:t>
-      </w:r>
-      <w:r>
-        <w:t xml:space="preserve"> </w:t>
-      </w:r>
-      <w:r>
-        <w:t xml:space="preserve">Upon beginning the experiment, all participants responded to the following screening questions:</w:t>
-      </w:r>
-      <w:r>
-        <w:t xml:space="preserve"> </w:t>
-      </w:r>
-      <w:r>
-        <w:t xml:space="preserve">1) What part of the US are you from?</w:t>
-      </w:r>
-      <w:r>
-        <w:t xml:space="preserve"> </w:t>
-      </w:r>
-      <w:r>
-        <w:t xml:space="preserve">2) At what age did you begin learning Spanish?</w:t>
-      </w:r>
-      <w:r>
-        <w:t xml:space="preserve"> </w:t>
-      </w:r>
-      <w:r>
-        <w:t xml:space="preserve">3) Are you proficient in any languages other than English/Spanish?.</w:t>
-      </w:r>
-      <w:r>
-        <w:t xml:space="preserve"> </w:t>
-      </w:r>
-      <w:r>
-        <w:t xml:space="preserve">Additionally, participants responded to the prompt</w:t>
-      </w:r>
-      <w:r>
-        <w:t xml:space="preserve"> </w:t>
-      </w:r>
-      <w:r>
-        <w:t xml:space="preserve">“</w:t>
-      </w:r>
-      <w:r>
-        <w:t xml:space="preserve">I am most familiar with Spanish from…</w:t>
-      </w:r>
-      <w:r>
-        <w:t xml:space="preserve">”</w:t>
-      </w:r>
-      <w:r>
-        <w:t xml:space="preserve"> </w:t>
-      </w:r>
-      <w:r>
-        <w:t xml:space="preserve">and using a pull-down window they selected a variety of Spanish or</w:t>
-      </w:r>
-      <w:r>
-        <w:t xml:space="preserve"> </w:t>
-      </w:r>
-      <w:r>
-        <w:t xml:space="preserve">“</w:t>
-      </w:r>
-      <w:r>
-        <w:t xml:space="preserve">I am not familiar with any variety of Spanish</w:t>
-      </w:r>
-      <w:r>
-        <w:t xml:space="preserve">”</w:t>
-      </w:r>
-      <w:r>
-        <w:t xml:space="preserve">.</w:t>
-      </w:r>
-    </w:p>
-    <w:p>
-      <w:pPr>
-        <w:pStyle w:val="Textkrper"/>
-      </w:pPr>
-      <w:r>
-        <w:t xml:space="preserve">We excluded data from any participant that responded that they were not from the US Northeast, that they began learning Spanish before the age of 13, or that they were proficient in a language other than English/Spanish.</w:t>
-      </w:r>
-      <w:r>
-        <w:t xml:space="preserve"> </w:t>
-      </w:r>
-      <w:r>
-        <w:t xml:space="preserve">Participants responding categorically across all trials were also excluded.</w:t>
-      </w:r>
-    </w:p>
     <w:bookmarkEnd w:id="25"/>
-    <w:bookmarkStart w:id="26" w:name="tasks"/>
+    <w:bookmarkStart w:id="27" w:name="tasks"/>
     <w:p>
       <w:pPr>
         <w:pStyle w:val="berschrift2"/>
@@ -2004,7 +1747,42 @@
         <w:pStyle w:val="FirstParagraph"/>
       </w:pPr>
       <w:r>
-        <w:t xml:space="preserve">The study consists of three tasks, given in the following order: a two-alternative forced choice task (2AFC), followed by the LexTALE, and, finally, the Empathy quotient (EQ).</w:t>
+        <w:t xml:space="preserve">The study consisted of three tasks: a two-alternative forced choice task (2AFC), a lexical decision vocabulary assessment, and a lykert-type questionnaire to assess empathy.</w:t>
+      </w:r>
+      <w:r>
+        <w:t xml:space="preserve"> </w:t>
+      </w:r>
+      <w:r>
+        <w:t xml:space="preserve">The tasks were programmed in Python using Pyschopy3</w:t>
+      </w:r>
+      <w:r>
+        <w:t xml:space="preserve"> </w:t>
+      </w:r>
+      <w:r>
+        <w:t xml:space="preserve">(Peirce et al., 2019)</w:t>
+      </w:r>
+      <w:r>
+        <w:t xml:space="preserve"> </w:t>
+      </w:r>
+      <w:r>
+        <w:t xml:space="preserve">and presented online via Pavlovia.</w:t>
+      </w:r>
+      <w:r>
+        <w:t xml:space="preserve"> </w:t>
+      </w:r>
+      <w:r>
+        <w:t xml:space="preserve">All code and materials used to generate the tasks are freely available on the Open Science Framework (</w:t>
+      </w:r>
+      <w:hyperlink r:id="rId23">
+        <w:r>
+          <w:rPr>
+            <w:rStyle w:val="Hyperlink"/>
+          </w:rPr>
+          <w:t xml:space="preserve">https://osf.io/dh4zp/?view_only=162d6d13e5814417bcb9de349f18cb62</w:t>
+        </w:r>
+      </w:hyperlink>
+      <w:r>
+        <w:t xml:space="preserve">).</w:t>
       </w:r>
     </w:p>
     <w:p>
@@ -2016,22 +1794,22 @@
           <w:bCs/>
           <w:b/>
         </w:rPr>
-        <w:t xml:space="preserve">2afc</w:t>
-      </w:r>
-      <w:r>
-        <w:t xml:space="preserve">. In the 2AFC task participants will be presented with an audio file containing a statement (declarative: broad focus or narrow focus) or a question (yes-no or wh-).</w:t>
-      </w:r>
-      <w:r>
-        <w:t xml:space="preserve"> </w:t>
-      </w:r>
-      <w:r>
-        <w:t xml:space="preserve">Their task is to determine, as quickly and as accurately as possible, if the utterance they hear is a question or a statement.</w:t>
-      </w:r>
-      <w:r>
-        <w:t xml:space="preserve"> </w:t>
-      </w:r>
-      <w:r>
-        <w:t xml:space="preserve">Specifically, they will respond to the question</w:t>
+        <w:t xml:space="preserve">2AFC</w:t>
+      </w:r>
+      <w:r>
+        <w:t xml:space="preserve">. In the 2AFC task participants were presented with an audio file containing a statement (declarative: broad focus or narrow focus) or a question (yes-no or wh-).</w:t>
+      </w:r>
+      <w:r>
+        <w:t xml:space="preserve"> </w:t>
+      </w:r>
+      <w:r>
+        <w:t xml:space="preserve">Their task was to determine, as quickly and as accurately as possible, if the utterance they heard was a question or a statement.</w:t>
+      </w:r>
+      <w:r>
+        <w:t xml:space="preserve"> </w:t>
+      </w:r>
+      <w:r>
+        <w:t xml:space="preserve">Specifically, they responded to an on-screen prompt asking</w:t>
       </w:r>
       <w:r>
         <w:t xml:space="preserve"> </w:t>
@@ -2040,7 +1818,7 @@
         <w:t xml:space="preserve">“</w:t>
       </w:r>
       <w:r>
-        <w:t xml:space="preserve">Is this a question</w:t>
+        <w:t xml:space="preserve">Is this a question?</w:t>
       </w:r>
       <w:r>
         <w:t xml:space="preserve">”</w:t>
@@ -2055,7 +1833,7 @@
         <w:t xml:space="preserve"> </w:t>
       </w:r>
       <w:r>
-        <w:t xml:space="preserve">They will type</w:t>
+        <w:t xml:space="preserve">To respond participants typed</w:t>
       </w:r>
       <w:r>
         <w:t xml:space="preserve"> </w:t>
@@ -2091,7 +1869,7 @@
         <w:t xml:space="preserve"> </w:t>
       </w:r>
       <w:r>
-        <w:t xml:space="preserve">(meaning</w:t>
+        <w:t xml:space="preserve">(i.e.,</w:t>
       </w:r>
       <w:r>
         <w:t xml:space="preserve"> </w:t>
@@ -2142,7 +1920,7 @@
         <w:t xml:space="preserve"> </w:t>
       </w:r>
       <w:r>
-        <w:t xml:space="preserve">(meaning</w:t>
+        <w:t xml:space="preserve">(i.e.,</w:t>
       </w:r>
       <w:r>
         <w:t xml:space="preserve"> </w:t>
@@ -2159,87 +1937,73 @@
       <w:r>
         <w:t xml:space="preserve">).</w:t>
       </w:r>
-      <w:r>
-        <w:t xml:space="preserve"> </w:t>
-      </w:r>
-      <w:r>
-        <w:t xml:space="preserve">The stimuli consist of 64 critical items, 16 of each sentence type.</w:t>
-      </w:r>
-      <w:r>
-        <w:t xml:space="preserve"> </w:t>
-      </w:r>
-      <w:r>
-        <w:t xml:space="preserve">To generate the stimuli, we recorded native Spanish speakers of 8 different varieties (Cuban, Castilian, Andalusian, Puerto Rican, Chilean, Argentinean, Mexican, and Peruvian).</w:t>
-      </w:r>
-      <w:r>
-        <w:t xml:space="preserve"> </w:t>
-      </w:r>
-      <w:r>
-        <w:t xml:space="preserve">The 8 native speakers all produced the same 64 critical items.</w:t>
-      </w:r>
-      <w:r>
-        <w:t xml:space="preserve"> </w:t>
-      </w:r>
-      <w:r>
-        <w:t xml:space="preserve">We segmented all utterances using Praat and normalized them for peak intensity.</w:t>
-      </w:r>
-      <w:r>
-        <w:t xml:space="preserve"> </w:t>
-      </w:r>
-      <w:r>
-        <w:t xml:space="preserve">The 2AFC task consists of 64 trials in which the stimuli presented are randomized across speaker variety.</w:t>
-      </w:r>
-      <w:r>
-        <w:t xml:space="preserve"> </w:t>
-      </w:r>
-      <w:r>
-        <w:t xml:space="preserve">Each variety has the same probability of being selected on a given trial, such that, on average, a given participant will hear each variety approximately 8 times.</w:t>
-      </w:r>
-      <w:r>
-        <w:t xml:space="preserve"> </w:t>
-      </w:r>
-      <w:r>
-        <w:t xml:space="preserve">The 2AFC task will be administered online using PsychoPy</w:t>
-      </w:r>
-      <w:r>
-        <w:t xml:space="preserve"> </w:t>
-      </w:r>
-      <w:r>
-        <w:t xml:space="preserve">(Peirce et al., 2019)</w:t>
-      </w:r>
-      <w:r>
-        <w:t xml:space="preserve"> </w:t>
-      </w:r>
-      <w:r>
-        <w:t xml:space="preserve">and participants will be recruited using the Prolific.ac online experimental platform.</w:t>
-      </w:r>
-      <w:r>
-        <w:t xml:space="preserve"> </w:t>
-      </w:r>
-      <w:r>
-        <w:t xml:space="preserve">The task takes approximately 5 minutes to complete.</w:t>
-      </w:r>
     </w:p>
     <w:p>
       <w:pPr>
         <w:pStyle w:val="Textkrper"/>
       </w:pPr>
       <w:r>
-        <w:t xml:space="preserve">The experimental items consisted of sentences in Spanish…</w:t>
-      </w:r>
-    </w:p>
-    <w:p>
-      <w:pPr>
-        <w:pStyle w:val="Textkrper"/>
-      </w:pPr>
-      <w:r>
-        <w:t xml:space="preserve">We piloted the 2AFC experiment on 100 native Spanish speakers to assure critical item quality and assess the difficulty of the task.</w:t>
-      </w:r>
-      <w:r>
-        <w:t xml:space="preserve"> </w:t>
-      </w:r>
-      <w:r>
-        <w:t xml:space="preserve">Crucially, our existing data does not include our population of interest, L2 learners.</w:t>
+        <w:t xml:space="preserve">The auditory stimuli consisted of 64 critical items, 16 of each sentence type.</w:t>
+      </w:r>
+      <w:r>
+        <w:t xml:space="preserve"> </w:t>
+      </w:r>
+      <w:r>
+        <w:t xml:space="preserve">To generate the stimuli, we recorded native Spanish speakers of eight different varieties (Cuban, standard Peninsular, Andalusian, Puerto Rican, Chilean, Argentinean, Mexican, and Peruvian).</w:t>
+      </w:r>
+      <w:r>
+        <w:t xml:space="preserve"> </w:t>
+      </w:r>
+      <w:r>
+        <w:t xml:space="preserve">The eight native speakers all produced the same 64 critical items.</w:t>
+      </w:r>
+      <w:r>
+        <w:t xml:space="preserve"> </w:t>
+      </w:r>
+      <w:r>
+        <w:t xml:space="preserve">All utterances were segmented using Praat</w:t>
+      </w:r>
+      <w:r>
+        <w:t xml:space="preserve"> </w:t>
+      </w:r>
+      <w:r>
+        <w:t xml:space="preserve">(Boersma &amp; Weenink, 2018)</w:t>
+      </w:r>
+      <w:r>
+        <w:t xml:space="preserve"> </w:t>
+      </w:r>
+      <w:r>
+        <w:t xml:space="preserve">and normalized for peak intensity.</w:t>
+      </w:r>
+      <w:r>
+        <w:t xml:space="preserve"> </w:t>
+      </w:r>
+      <w:r>
+        <w:t xml:space="preserve">The 2AFC task included 64 trials in which the stimuli presented were randomized across speaker variety.</w:t>
+      </w:r>
+      <w:r>
+        <w:t xml:space="preserve"> </w:t>
+      </w:r>
+      <w:r>
+        <w:t xml:space="preserve">Each variety had the same probability of being selected on a given trial, such that, on average, a given participant heard each variety approximately eight times.</w:t>
+      </w:r>
+      <w:r>
+        <w:rPr>
+          <w:rStyle w:val="Funotenzeichen"/>
+        </w:rPr>
+        <w:footnoteReference w:id="26"/>
+      </w:r>
+      <w:r>
+        <w:t xml:space="preserve"> </w:t>
+      </w:r>
+      <w:r>
+        <w:t xml:space="preserve">Prior to pre-registering our research questions and hypotheses we piloted the 2AFC experiment on 100 native Spanish speakers to assure the quality of the items and assess the difficulty of the task.</w:t>
+      </w:r>
+      <w:r>
+        <w:t xml:space="preserve"> </w:t>
+      </w:r>
+      <w:r>
+        <w:t xml:space="preserve">We did not come across any issues.</w:t>
       </w:r>
     </w:p>
     <w:p>
@@ -2254,19 +2018,28 @@
         <w:t xml:space="preserve">LexTALE</w:t>
       </w:r>
       <w:r>
-        <w:t xml:space="preserve">. The LexTALE task (Lemhöfer &amp; Broersma, 2012) is a lexical decision experiment in which the participants are presented real and nonsense words.</w:t>
-      </w:r>
-      <w:r>
-        <w:t xml:space="preserve"> </w:t>
-      </w:r>
-      <w:r>
-        <w:t xml:space="preserve">We will administer the Spanish version, LexTALE-ESP (Izura, Cuetos, &amp; Brysbaert, 2014).</w:t>
-      </w:r>
-      <w:r>
-        <w:t xml:space="preserve"> </w:t>
-      </w:r>
-      <w:r>
-        <w:t xml:space="preserve">Participants have to decide if the word they are presented is real or not using the keyboard (</w:t>
+        <w:t xml:space="preserve">. To assess Spanish proficiency we administered the Lexical Test for Advanced Learners of Spanish (LexTALE-ESP, henceforth LexTALE)</w:t>
+      </w:r>
+      <w:r>
+        <w:t xml:space="preserve"> </w:t>
+      </w:r>
+      <w:r>
+        <w:t xml:space="preserve">(Izura, Cuetos, &amp; Brysbaert, 2014; Lemhöfer &amp; Broersma, 2012)</w:t>
+      </w:r>
+      <w:r>
+        <w:t xml:space="preserve">.</w:t>
+      </w:r>
+      <w:r>
+        <w:t xml:space="preserve"> </w:t>
+      </w:r>
+      <w:r>
+        <w:t xml:space="preserve">The LexTALE is a lexical decision experiment used provide a standardized assessment of proficiency/vocabulary size in Spanish.</w:t>
+      </w:r>
+      <w:r>
+        <w:t xml:space="preserve"> </w:t>
+      </w:r>
+      <w:r>
+        <w:t xml:space="preserve">In this task participants are presented words on the computer screen and must decide if it is real or not using the keyboard (</w:t>
       </w:r>
       <w:r>
         <w:t xml:space="preserve">‘</w:t>
@@ -2305,90 +2078,37 @@
         <w:t xml:space="preserve"> </w:t>
       </w:r>
       <w:r>
-        <w:t xml:space="preserve">The purpose of the LexTALE task is to get an assessment of the participants’ vocabulary size in Spanish, which is assumed to be a proxy for Spanish proficiency.</w:t>
-      </w:r>
-      <w:r>
-        <w:t xml:space="preserve"> </w:t>
-      </w:r>
-      <w:r>
-        <w:t xml:space="preserve">The LexTALE task takes approximately 5 minutes to complete.</w:t>
-      </w:r>
-    </w:p>
-    <w:p>
-      <w:pPr>
-        <w:pStyle w:val="Textkrper"/>
-      </w:pPr>
-      <w:r>
-        <w:t xml:space="preserve">We administered the Lexical Test for Advanced Learners of Spanish</w:t>
-      </w:r>
-      <w:r>
-        <w:t xml:space="preserve"> </w:t>
-      </w:r>
-      <w:r>
-        <w:t xml:space="preserve">(Izura et al., 2014; LexTALE-ESP, Lemhöfer &amp; Broersma, 2012)</w:t>
-      </w:r>
-      <w:r>
-        <w:t xml:space="preserve"> </w:t>
-      </w:r>
-      <w:r>
-        <w:t xml:space="preserve">in order to provide a</w:t>
-      </w:r>
-      <w:r>
-        <w:t xml:space="preserve"> </w:t>
-      </w:r>
-      <w:r>
-        <w:t xml:space="preserve">standardized assessment of the participants’ proficiency/vocabulary size in</w:t>
-      </w:r>
-      <w:r>
-        <w:t xml:space="preserve"> </w:t>
-      </w:r>
-      <w:r>
-        <w:t xml:space="preserve">Spanish.</w:t>
-      </w:r>
-      <w:r>
-        <w:t xml:space="preserve"> </w:t>
-      </w:r>
-      <w:r>
-        <w:t xml:space="preserve">On this measure, scores can range from −20 to 60, with native speaker</w:t>
-      </w:r>
-      <w:r>
-        <w:t xml:space="preserve"> </w:t>
-      </w:r>
-      <w:r>
-        <w:t xml:space="preserve">values generally above 50.</w:t>
-      </w:r>
-      <w:r>
-        <w:t xml:space="preserve"> </w:t>
-      </w:r>
-      <w:r>
-        <w:t xml:space="preserve">Individuals with little or no knowledge of Spanish typically score from</w:t>
-      </w:r>
-      <w:r>
-        <w:t xml:space="preserve"> </w:t>
-      </w:r>
-      <w:r>
-        <w:t xml:space="preserve">−20 to 0.</w:t>
-      </w:r>
-      <w:r>
-        <w:t xml:space="preserve"> </w:t>
-      </w:r>
-      <w:r>
-        <w:t xml:space="preserve">For the purposes of the present study, proficiency is treated as a continuous</w:t>
-      </w:r>
-      <w:r>
-        <w:t xml:space="preserve"> </w:t>
-      </w:r>
-      <w:r>
-        <w:t xml:space="preserve">variable, thus we consider a monolingual English speaker to have little to no</w:t>
-      </w:r>
-      <w:r>
-        <w:t xml:space="preserve"> </w:t>
-      </w:r>
-      <w:r>
-        <w:t xml:space="preserve">proficiency in Spanish.</w:t>
-      </w:r>
-      <w:r>
-        <w:t xml:space="preserve"> </w:t>
+        <w:t xml:space="preserve">LexTALE scores can range from -20 to 60.</w:t>
+      </w:r>
+      <w:r>
+        <w:t xml:space="preserve"> </w:t>
+      </w:r>
+      <w:r>
+        <w:t xml:space="preserve">Monolingual Spanish speakers generally score above 50.</w:t>
+      </w:r>
+      <w:r>
+        <w:t xml:space="preserve"> </w:t>
+      </w:r>
+      <w:r>
+        <w:t xml:space="preserve">Scores from individuals with little or no knowledge of Spanish typically fall in the range of -20 to 0.</w:t>
+      </w:r>
+      <w:r>
+        <w:t xml:space="preserve"> </w:t>
+      </w:r>
+      <w:r>
+        <w:t xml:space="preserve">We conceive of proficiency as a continuous variable, thus we consider a monolingual English speaker to have little to no proficiency in Spanish.</w:t>
+      </w:r>
+      <w:r>
+        <w:t xml:space="preserve"> </w:t>
+      </w:r>
+      <w:r>
+        <w:t xml:space="preserve">Participant scores ranged from -16 to 55, suggesting all proficiency levels were likely represented in the sample.</w:t>
+      </w:r>
+      <w:r>
+        <w:t xml:space="preserve"> </w:t>
+      </w:r>
+      <w:r>
+        <w:t xml:space="preserve">The mean score was 13.44 (SD: 13.48).</w:t>
       </w:r>
     </w:p>
     <w:p>
@@ -2403,7 +2123,7 @@
         <w:t xml:space="preserve">Empathy Questionnaire</w:t>
       </w:r>
       <w:r>
-        <w:t xml:space="preserve">. Finally, participants will complete the Empathy Quotient</w:t>
+        <w:t xml:space="preserve">. The construct empathy was assessed using the Empathy Quotient</w:t>
       </w:r>
       <w:r>
         <w:t xml:space="preserve"> </w:t>
@@ -2412,7 +2132,13 @@
         <w:t xml:space="preserve">(EQ, Baron-Cohen &amp; Wheelwright, 2004)</w:t>
       </w:r>
       <w:r>
-        <w:t xml:space="preserve">, a 60-item questionnaire that presents likert-type items ranging from</w:t>
+        <w:t xml:space="preserve">.</w:t>
+      </w:r>
+      <w:r>
+        <w:t xml:space="preserve"> </w:t>
+      </w:r>
+      <w:r>
+        <w:t xml:space="preserve">The EQ is a 60-item questionnaire that presents four point likert-type items ranging from</w:t>
       </w:r>
       <w:r>
         <w:t xml:space="preserve"> </w:t>
@@ -2451,17 +2177,98 @@
         <w:t xml:space="preserve"> </w:t>
       </w:r>
       <w:r>
-        <w:t xml:space="preserve">The EQ is scored to produce a single value indicating an individual’s level of empathy.</w:t>
-      </w:r>
-      <w:r>
-        <w:t xml:space="preserve"> </w:t>
-      </w:r>
-      <w:r>
-        <w:t xml:space="preserve">The EQ takes approximately 5 minutes to complete.</w:t>
-      </w:r>
-    </w:p>
-    <w:bookmarkEnd w:id="26"/>
-    <w:bookmarkStart w:id="27" w:name="procedure"/>
+        <w:t xml:space="preserve">Forty of the questions assess empathy and 20 are filler items.</w:t>
+      </w:r>
+      <w:r>
+        <w:t xml:space="preserve"> </w:t>
+      </w:r>
+      <w:r>
+        <w:t xml:space="preserve">In order to avoid response bias, choices indicating empathic responses are coded to elicit</w:t>
+      </w:r>
+      <w:r>
+        <w:t xml:space="preserve"> </w:t>
+      </w:r>
+      <w:r>
+        <w:t xml:space="preserve">“</w:t>
+      </w:r>
+      <w:r>
+        <w:t xml:space="preserve">agree</w:t>
+      </w:r>
+      <w:r>
+        <w:t xml:space="preserve">”</w:t>
+      </w:r>
+      <w:r>
+        <w:t xml:space="preserve"> </w:t>
+      </w:r>
+      <w:r>
+        <w:t xml:space="preserve">responses in half the target items and</w:t>
+      </w:r>
+      <w:r>
+        <w:t xml:space="preserve"> </w:t>
+      </w:r>
+      <w:r>
+        <w:t xml:space="preserve">“</w:t>
+      </w:r>
+      <w:r>
+        <w:t xml:space="preserve">disagree</w:t>
+      </w:r>
+      <w:r>
+        <w:t xml:space="preserve">”</w:t>
+      </w:r>
+      <w:r>
+        <w:t xml:space="preserve"> </w:t>
+      </w:r>
+      <w:r>
+        <w:t xml:space="preserve">responses in the other half.</w:t>
+      </w:r>
+      <w:r>
+        <w:t xml:space="preserve"> </w:t>
+      </w:r>
+      <w:r>
+        <w:t xml:space="preserve">The target items are scored with 2 or 1 points based on if the participant responds</w:t>
+      </w:r>
+      <w:r>
+        <w:t xml:space="preserve"> </w:t>
+      </w:r>
+      <w:r>
+        <w:t xml:space="preserve">“</w:t>
+      </w:r>
+      <w:r>
+        <w:t xml:space="preserve">strongly</w:t>
+      </w:r>
+      <w:r>
+        <w:t xml:space="preserve">”</w:t>
+      </w:r>
+      <w:r>
+        <w:t xml:space="preserve"> </w:t>
+      </w:r>
+      <w:r>
+        <w:t xml:space="preserve">or</w:t>
+      </w:r>
+      <w:r>
+        <w:t xml:space="preserve"> </w:t>
+      </w:r>
+      <w:r>
+        <w:t xml:space="preserve">“</w:t>
+      </w:r>
+      <w:r>
+        <w:t xml:space="preserve">slightly</w:t>
+      </w:r>
+      <w:r>
+        <w:t xml:space="preserve">”</w:t>
+      </w:r>
+      <w:r>
+        <w:t xml:space="preserve">,</w:t>
+      </w:r>
+      <w:r>
+        <w:t xml:space="preserve"> </w:t>
+      </w:r>
+      <w:r>
+        <w:t xml:space="preserve">Finally, the EQ is scored by summing the total points to produce a single value indicating an individual’s level of empathy.</w:t>
+      </w:r>
+    </w:p>
+    <w:bookmarkEnd w:id="27"/>
+    <w:bookmarkStart w:id="28" w:name="procedure"/>
     <w:p>
       <w:pPr>
         <w:pStyle w:val="berschrift2"/>
@@ -2475,7 +2282,72 @@
         <w:pStyle w:val="FirstParagraph"/>
       </w:pPr>
       <w:r>
-        <w:t xml:space="preserve">We excluded data according to the following criteria: error during data collection; clear lack of understanding or engagement during the task, i.e., all</w:t>
+        <w:t xml:space="preserve">Participants recruited via Prolific.ac completed the all three tasks in a single session.</w:t>
+      </w:r>
+      <w:r>
+        <w:t xml:space="preserve"> </w:t>
+      </w:r>
+      <w:r>
+        <w:t xml:space="preserve">The 2AFC task was first, followed by the LexTALE task, and, finally, the empathy quotient questionnaire.</w:t>
+      </w:r>
+      <w:r>
+        <w:t xml:space="preserve"> </w:t>
+      </w:r>
+      <w:r>
+        <w:t xml:space="preserve">We planed to collect data from approximately 300 individuals: 100 monolingual Spanish speakers not reported here and 200 L2 learners).</w:t>
+      </w:r>
+      <w:r>
+        <w:t xml:space="preserve"> </w:t>
+      </w:r>
+      <w:r>
+        <w:t xml:space="preserve">Following</w:t>
+      </w:r>
+      <w:r>
+        <w:t xml:space="preserve"> </w:t>
+      </w:r>
+      <w:r>
+        <w:t xml:space="preserve">Brandl et al. (2020)</w:t>
+      </w:r>
+      <w:r>
+        <w:t xml:space="preserve">, we assumed the effect size for perceptual learning was moderate in terms of the criteria set forth for L2 research by</w:t>
+      </w:r>
+      <w:r>
+        <w:t xml:space="preserve"> </w:t>
+      </w:r>
+      <w:r>
+        <w:t xml:space="preserve">Plonsky and Oswald (2014)</w:t>
+      </w:r>
+      <w:r>
+        <w:t xml:space="preserve"> </w:t>
+      </w:r>
+      <w:r>
+        <w:t xml:space="preserve">(Cohen’s D = 0.600, Pearson’s r = 0.287).</w:t>
+      </w:r>
+      <w:r>
+        <w:t xml:space="preserve"> </w:t>
+      </w:r>
+      <w:r>
+        <w:t xml:space="preserve">Based on this assumption, we estimated that we would need 94 participants to have an 80% chance of capturing the proficiency effect with a type II error rate of 5%.</w:t>
+      </w:r>
+      <w:r>
+        <w:t xml:space="preserve"> </w:t>
+      </w:r>
+      <w:r>
+        <w:t xml:space="preserve">Our hypothesis related to empathy as a possible mediator of perceptual learning is exploratory in nature and thus we did not base our sample size estimate on any parameter estimates related to this effect.</w:t>
+      </w:r>
+      <w:r>
+        <w:t xml:space="preserve"> </w:t>
+      </w:r>
+      <w:r>
+        <w:t xml:space="preserve">That said, we believed the aforementioned exploratory effect was likely to be small, and, considering the resources necessary and available to us, planned to recruit 100 additional participants.</w:t>
+      </w:r>
+    </w:p>
+    <w:p>
+      <w:pPr>
+        <w:pStyle w:val="Textkrper"/>
+      </w:pPr>
+      <w:r>
+        <w:t xml:space="preserve">We excluded data from participants in the following circumstances: error during data collection, clear lack of understanding or engagement during the task (i.e., all</w:t>
       </w:r>
       <w:r>
         <w:t xml:space="preserve"> </w:t>
@@ -2493,13 +2365,13 @@
         <w:t xml:space="preserve"> </w:t>
       </w:r>
       <w:r>
-        <w:t xml:space="preserve">responses, failed three attention checks, etc.; participants reporting having learned Spanish before the age of 13; participants with knowledge of language other and English and Spanish.</w:t>
-      </w:r>
-      <w:r>
-        <w:t xml:space="preserve"> </w:t>
-      </w:r>
-      <w:r>
-        <w:t xml:space="preserve">Data from a total of 78 participants was discarded because the session timed our and/or data was incomplete.</w:t>
+        <w:t xml:space="preserve">responses, failed three attention checks, etc.), participants reporting having learned Spanish before the age of 13, participants with knowledge of language other and English and Spanish.</w:t>
+      </w:r>
+      <w:r>
+        <w:t xml:space="preserve"> </w:t>
+      </w:r>
+      <w:r>
+        <w:t xml:space="preserve">Data from a total of 78 participants was discarded because the experimental session timed out and/or data was incomplete.</w:t>
       </w:r>
       <w:r>
         <w:t xml:space="preserve"> </w:t>
@@ -2514,237 +2386,376 @@
         <w:t xml:space="preserve">A total of 224 participants met the criteria for inclusion.</w:t>
       </w:r>
     </w:p>
+    <w:bookmarkEnd w:id="28"/>
+    <w:bookmarkStart w:id="30" w:name="statistical-analyses"/>
+    <w:p>
+      <w:pPr>
+        <w:pStyle w:val="berschrift2"/>
+      </w:pPr>
+      <w:r>
+        <w:t xml:space="preserve">Statistical analyses</w:t>
+      </w:r>
+    </w:p>
+    <w:p>
+      <w:pPr>
+        <w:pStyle w:val="FirstParagraph"/>
+      </w:pPr>
+      <w:r>
+        <w:t xml:space="preserve">We report two primary statistical analyses that were pre-registered prior to collecting the learner data.</w:t>
+      </w:r>
+      <w:r>
+        <w:t xml:space="preserve"> </w:t>
+      </w:r>
+      <w:r>
+        <w:t xml:space="preserve">First, we analyzed response accuracy using Bayesian multilevel logistic regression.</w:t>
+      </w:r>
+      <w:r>
+        <w:t xml:space="preserve"> </w:t>
+      </w:r>
+      <w:r>
+        <w:t xml:space="preserve">The model considered response accuracy for the population effects</w:t>
+      </w:r>
+      <w:r>
+        <w:t xml:space="preserve"> </w:t>
+      </w:r>
+      <w:r>
+        <w:rPr>
+          <w:iCs/>
+          <w:i/>
+        </w:rPr>
+        <w:t xml:space="preserve">utterance type</w:t>
+      </w:r>
+      <w:r>
+        <w:t xml:space="preserve"> </w:t>
+      </w:r>
+      <w:r>
+        <w:t xml:space="preserve">(declarative broad focus, declarative narrow focus, interrogative yes/no, interrogative -wh),</w:t>
+      </w:r>
+      <w:r>
+        <w:t xml:space="preserve"> </w:t>
+      </w:r>
+      <w:r>
+        <w:rPr>
+          <w:iCs/>
+          <w:i/>
+        </w:rPr>
+        <w:t xml:space="preserve">LexTALE score</w:t>
+      </w:r>
+      <w:r>
+        <w:t xml:space="preserve"> </w:t>
+      </w:r>
+      <w:r>
+        <w:t xml:space="preserve">(i.e., proficiency),</w:t>
+      </w:r>
+      <w:r>
+        <w:t xml:space="preserve"> </w:t>
+      </w:r>
+      <w:r>
+        <w:rPr>
+          <w:iCs/>
+          <w:i/>
+        </w:rPr>
+        <w:t xml:space="preserve">empathy quotient</w:t>
+      </w:r>
+      <w:r>
+        <w:t xml:space="preserve">, and the higher order interactions.</w:t>
+      </w:r>
+      <w:r>
+        <w:t xml:space="preserve"> </w:t>
+      </w:r>
+      <w:r>
+        <w:t xml:space="preserve">The likelihood of the model was Bernoulli distributed with a logit link function.</w:t>
+      </w:r>
+      <w:r>
+        <w:t xml:space="preserve"> </w:t>
+      </w:r>
+      <w:r>
+        <w:t xml:space="preserve">The criterion,</w:t>
+      </w:r>
+      <w:r>
+        <w:t xml:space="preserve"> </w:t>
+      </w:r>
+      <w:r>
+        <w:rPr>
+          <w:iCs/>
+          <w:i/>
+        </w:rPr>
+        <w:t xml:space="preserve">response</w:t>
+      </w:r>
+      <w:r>
+        <w:t xml:space="preserve">, was coded as</w:t>
+      </w:r>
+      <w:r>
+        <w:t xml:space="preserve"> </w:t>
+      </w:r>
+      <w:r>
+        <w:t xml:space="preserve">“</w:t>
+      </w:r>
+      <w:r>
+        <w:t xml:space="preserve">1</w:t>
+      </w:r>
+      <w:r>
+        <w:t xml:space="preserve">”</w:t>
+      </w:r>
+      <w:r>
+        <w:t xml:space="preserve"> </w:t>
+      </w:r>
+      <w:r>
+        <w:t xml:space="preserve">for correct responses and</w:t>
+      </w:r>
+      <w:r>
+        <w:t xml:space="preserve"> </w:t>
+      </w:r>
+      <w:r>
+        <w:t xml:space="preserve">“</w:t>
+      </w:r>
+      <w:r>
+        <w:t xml:space="preserve">0</w:t>
+      </w:r>
+      <w:r>
+        <w:t xml:space="preserve">”</w:t>
+      </w:r>
+      <w:r>
+        <w:t xml:space="preserve"> </w:t>
+      </w:r>
+      <w:r>
+        <w:t xml:space="preserve">for incorrect responses.</w:t>
+      </w:r>
+      <w:r>
+        <w:t xml:space="preserve"> </w:t>
+      </w:r>
+      <w:r>
+        <w:t xml:space="preserve">Thus, the first analysis modeled the probability of responding correctly to the prompt</w:t>
+      </w:r>
+      <w:r>
+        <w:t xml:space="preserve"> </w:t>
+      </w:r>
+      <w:r>
+        <w:t xml:space="preserve">“</w:t>
+      </w:r>
+      <w:r>
+        <w:t xml:space="preserve">Is this a question?</w:t>
+      </w:r>
+      <w:r>
+        <w:t xml:space="preserve">”</w:t>
+      </w:r>
+      <w:r>
+        <w:t xml:space="preserve">.</w:t>
+      </w:r>
+      <w:r>
+        <w:t xml:space="preserve"> </w:t>
+      </w:r>
+      <w:r>
+        <w:t xml:space="preserve">We specified group-level effects for participants, speaker variety, and items.</w:t>
+      </w:r>
+      <w:r>
+        <w:br/>
+      </w:r>
+      <w:r>
+        <w:t xml:space="preserve">The slope for</w:t>
+      </w:r>
+      <w:r>
+        <w:t xml:space="preserve"> </w:t>
+      </w:r>
+      <w:r>
+        <w:rPr>
+          <w:iCs/>
+          <w:i/>
+        </w:rPr>
+        <w:t xml:space="preserve">utterance type</w:t>
+      </w:r>
+      <w:r>
+        <w:t xml:space="preserve"> </w:t>
+      </w:r>
+      <w:r>
+        <w:t xml:space="preserve">varied for the participant effect, as did the</w:t>
+      </w:r>
+      <w:r>
+        <w:t xml:space="preserve"> </w:t>
+      </w:r>
+      <w:r>
+        <w:rPr>
+          <w:iCs/>
+          <w:i/>
+        </w:rPr>
+        <w:t xml:space="preserve">LexTALE</w:t>
+      </w:r>
+      <w:r>
+        <w:t xml:space="preserve"> </w:t>
+      </w:r>
+      <w:r>
+        <w:t xml:space="preserve">by</w:t>
+      </w:r>
+      <w:r>
+        <w:t xml:space="preserve"> </w:t>
+      </w:r>
+      <w:r>
+        <w:rPr>
+          <w:iCs/>
+          <w:i/>
+        </w:rPr>
+        <w:t xml:space="preserve">empathy quotient</w:t>
+      </w:r>
+      <w:r>
+        <w:t xml:space="preserve"> </w:t>
+      </w:r>
+      <w:r>
+        <w:t xml:space="preserve">interaction for the speaker variety effect.</w:t>
+      </w:r>
+      <w:r>
+        <w:t xml:space="preserve"> </w:t>
+      </w:r>
+      <w:r>
+        <w:t xml:space="preserve">All continuous variables were standardized and</w:t>
+      </w:r>
+      <w:r>
+        <w:t xml:space="preserve"> </w:t>
+      </w:r>
+      <w:r>
+        <w:t xml:space="preserve">‘</w:t>
+      </w:r>
+      <w:r>
+        <w:t xml:space="preserve">interrogative yes/no</w:t>
+      </w:r>
+      <w:r>
+        <w:t xml:space="preserve">’</w:t>
+      </w:r>
+      <w:r>
+        <w:t xml:space="preserve"> </w:t>
+      </w:r>
+      <w:r>
+        <w:t xml:space="preserve">was set as the baseline for</w:t>
+      </w:r>
+      <w:r>
+        <w:t xml:space="preserve"> </w:t>
+      </w:r>
+      <w:r>
+        <w:rPr>
+          <w:iCs/>
+          <w:i/>
+        </w:rPr>
+        <w:t xml:space="preserve">utterance type</w:t>
+      </w:r>
+      <w:r>
+        <w:t xml:space="preserve">, thus the model intercept represented the probability of a learner with average proficiency and average empathy responding correctly to a yes/no question.</w:t>
+      </w:r>
+    </w:p>
     <w:p>
       <w:pPr>
         <w:pStyle w:val="Textkrper"/>
       </w:pPr>
       <w:r>
-        <w:t xml:space="preserve">Participants were recruited via Prolific.ac.</w:t>
-      </w:r>
-      <w:r>
-        <w:t xml:space="preserve"> </w:t>
-      </w:r>
-      <w:r>
-        <w:t xml:space="preserve">They completed the all three tasks in a single session.</w:t>
-      </w:r>
-      <w:r>
-        <w:t xml:space="preserve"> </w:t>
-      </w:r>
-      <w:r>
-        <w:t xml:space="preserve">The 2AFC task was first, followed by the LexTALE task, and, finally, the empathy quotient questionnaire.</w:t>
-      </w:r>
-      <w:r>
-        <w:t xml:space="preserve"> </w:t>
-      </w:r>
-      <w:r>
-        <w:t xml:space="preserve">Participants spent an average of 12.93 minutes (SD: 8.71) to finish the complete experiment.</w:t>
-      </w:r>
-    </w:p>
-    <w:bookmarkEnd w:id="27"/>
-    <w:bookmarkStart w:id="29" w:name="statistical-analyses"/>
-    <w:p>
-      <w:pPr>
-        <w:pStyle w:val="berschrift2"/>
-      </w:pPr>
-      <w:r>
-        <w:t xml:space="preserve">Statistical analyses</w:t>
-      </w:r>
-    </w:p>
-    <w:p>
-      <w:pPr>
-        <w:pStyle w:val="FirstParagraph"/>
-      </w:pPr>
-      <w:r>
-        <w:t xml:space="preserve">We report two primary statistical analyses that were pre-registered prior to collecting the learner data.</w:t>
-      </w:r>
-      <w:r>
-        <w:t xml:space="preserve"> </w:t>
-      </w:r>
-      <w:r>
-        <w:t xml:space="preserve">First, we analyzed response accuracy using Bayesian hierarchical logistic regression.</w:t>
-      </w:r>
-      <w:r>
-        <w:t xml:space="preserve"> </w:t>
-      </w:r>
-      <w:r>
-        <w:t xml:space="preserve">The model considered response accuracy for the population effects</w:t>
-      </w:r>
-      <w:r>
-        <w:t xml:space="preserve"> </w:t>
-      </w:r>
-      <w:r>
-        <w:rPr>
-          <w:iCs/>
-          <w:i/>
-        </w:rPr>
-        <w:t xml:space="preserve">utterance type</w:t>
-      </w:r>
-      <w:r>
-        <w:t xml:space="preserve"> </w:t>
-      </w:r>
-      <w:r>
-        <w:t xml:space="preserve">(declarative broad focus, declarative narrow focus, interrogative yes/no, interrogative -wh), proficiency (i.e., LexTALE score), empathy quotient, and the proficiency by empathy quotient interaction.</w:t>
-      </w:r>
-      <w:r>
-        <w:t xml:space="preserve"> </w:t>
-      </w:r>
-      <w:r>
-        <w:t xml:space="preserve">The likelihood of the model was Bernoulli distributed with a logit link function.</w:t>
-      </w:r>
-      <w:r>
-        <w:t xml:space="preserve"> </w:t>
-      </w:r>
-      <w:r>
-        <w:t xml:space="preserve">The criterion,</w:t>
-      </w:r>
-      <w:r>
-        <w:t xml:space="preserve"> </w:t>
-      </w:r>
-      <w:r>
-        <w:rPr>
-          <w:iCs/>
-          <w:i/>
-        </w:rPr>
-        <w:t xml:space="preserve">response</w:t>
-      </w:r>
-      <w:r>
-        <w:t xml:space="preserve">, was coded as</w:t>
-      </w:r>
-      <w:r>
-        <w:t xml:space="preserve"> </w:t>
-      </w:r>
-      <w:r>
-        <w:t xml:space="preserve">“</w:t>
+        <w:t xml:space="preserve">The second analysis utilized Bayesian drift diffusion modeling (DDM, RATCLIFF &amp; MOON 2008).</w:t>
+      </w:r>
+      <w:r>
+        <w:t xml:space="preserve"> </w:t>
+      </w:r>
+      <w:r>
+        <w:t xml:space="preserve">This approach to analyzing behavioral data models decision-making using a random-walk decision process.</w:t>
+      </w:r>
+      <w:r>
+        <w:t xml:space="preserve"> </w:t>
+      </w:r>
+      <w:r>
+        <w:t xml:space="preserve">DDMs can simultaneously take into account responses and response times in two-choice tasks in a single model, thus they are particularly beneficial when analyzing tasks in which speed-accuracy tradeoffs may be present.</w:t>
+      </w:r>
+      <w:r>
+        <w:t xml:space="preserve"> </w:t>
+      </w:r>
+      <w:r>
+        <w:t xml:space="preserve">We estimate the parameters off the DDM using a Bayesian methods and subsequently do regression on the posterior samples of the resulting parameters.</w:t>
+      </w:r>
+    </w:p>
+    <w:p>
+      <w:pPr>
+        <w:pStyle w:val="Textkrper"/>
+      </w:pPr>
+      <w:r>
+        <w:t xml:space="preserve">A DDM estimates four parameters: boundary separation, bias, drift rate and non-decision time.</w:t>
+      </w:r>
+      <w:r>
+        <w:t xml:space="preserve"> </w:t>
+      </w:r>
+      <w:r>
+        <w:t xml:space="preserve">Boundary separation, α, quantifies the amount of information necessary to make a decision.</w:t>
+      </w:r>
+      <w:r>
+        <w:t xml:space="preserve"> </w:t>
+      </w:r>
+      <w:r>
+        <w:t xml:space="preserve">The boundaries represent the thresholds for the two alternatives in the task, which, in our case, implies correct and incorrect responses.</w:t>
+      </w:r>
+      <w:r>
+        <w:t xml:space="preserve"> </w:t>
+      </w:r>
+      <w:r>
+        <w:t xml:space="preserve">Bias, β, gives an indication of a preference for one of the choices at the beginning of the decision making process.</w:t>
+      </w:r>
+      <w:r>
+        <w:t xml:space="preserve"> </w:t>
+      </w:r>
+      <w:r>
+        <w:t xml:space="preserve">A bias positive value indicates a preference for the upper boundary, whereas a negative bias is an indicator of a preference for the lower boundary.</w:t>
+      </w:r>
+      <w:r>
+        <w:t xml:space="preserve"> </w:t>
+      </w:r>
+      <w:r>
+        <w:t xml:space="preserve">The drift rate, δ, provides an assessment of the rate at which information is accumulated.</w:t>
+      </w:r>
+      <w:r>
+        <w:t xml:space="preserve"> </w:t>
+      </w:r>
+      <w:r>
+        <w:t xml:space="preserve">A higher δ implies a random walk that arrives at one of the thresholds faster and is interpreted as indication that the participant finds the task to be easier.</w:t>
+      </w:r>
+      <w:r>
+        <w:t xml:space="preserve"> </w:t>
+      </w:r>
+      <w:r>
+        <w:t xml:space="preserve">Conversely a lower drift rate is an indication of a more difficult task.</w:t>
+      </w:r>
+      <w:r>
+        <w:t xml:space="preserve"> </w:t>
+      </w:r>
+      <w:r>
+        <w:t xml:space="preserve">The sign of the value is also relevant.</w:t>
+      </w:r>
+      <w:r>
+        <w:t xml:space="preserve"> </w:t>
+      </w:r>
+      <w:r>
+        <w:t xml:space="preserve">Positive drift rate refers to evidence accumulation for the upper boundary and negative drift rate for the lower boundary.</w:t>
+      </w:r>
+      <w:r>
+        <w:t xml:space="preserve"> </w:t>
+      </w:r>
+      <w:r>
+        <w:t xml:space="preserve">Finally, non-decision time, τ, models the part of the time course that is not associated with decision making (e.g., the time necessary to perceive a stimuli prior to evidence accumulation).</w:t>
+      </w:r>
+      <w:r>
+        <w:t xml:space="preserve"> </w:t>
+      </w:r>
+      <w:r>
+        <w:t xml:space="preserve">Our analyses focus primarily on boundary separation (α) and drift rate (δ).</w:t>
+      </w:r>
+      <w:r>
+        <w:t xml:space="preserve"> </w:t>
+      </w:r>
+      <w:r>
+        <w:t xml:space="preserve">Figure</w:t>
+      </w:r>
+      <w:r>
+        <w:t xml:space="preserve"> </w:t>
       </w:r>
       <w:r>
         <w:t xml:space="preserve">1</w:t>
       </w:r>
       <w:r>
-        <w:t xml:space="preserve">”</w:t>
-      </w:r>
-      <w:r>
-        <w:t xml:space="preserve"> </w:t>
-      </w:r>
-      <w:r>
-        <w:t xml:space="preserve">for correct responses and</w:t>
-      </w:r>
-      <w:r>
-        <w:t xml:space="preserve"> </w:t>
-      </w:r>
-      <w:r>
-        <w:t xml:space="preserve">“</w:t>
-      </w:r>
-      <w:r>
-        <w:t xml:space="preserve">0</w:t>
-      </w:r>
-      <w:r>
-        <w:t xml:space="preserve">”</w:t>
-      </w:r>
-      <w:r>
-        <w:t xml:space="preserve"> </w:t>
-      </w:r>
-      <w:r>
-        <w:t xml:space="preserve">for incorrect responses.</w:t>
-      </w:r>
-      <w:r>
-        <w:t xml:space="preserve"> </w:t>
-      </w:r>
-      <w:r>
-        <w:t xml:space="preserve">Thus, the first analysis modeled the probability of responding correctly to the prompt</w:t>
-      </w:r>
-      <w:r>
-        <w:t xml:space="preserve"> </w:t>
-      </w:r>
-      <w:r>
-        <w:t xml:space="preserve">“</w:t>
-      </w:r>
-      <w:r>
-        <w:t xml:space="preserve">Is this a question</w:t>
-      </w:r>
-      <w:r>
-        <w:t xml:space="preserve">”</w:t>
-      </w:r>
-      <w:r>
-        <w:t xml:space="preserve">.</w:t>
-      </w:r>
-      <w:r>
-        <w:t xml:space="preserve"> </w:t>
-      </w:r>
-      <w:r>
-        <w:t xml:space="preserve">We specified group-level effects for participants, speaker variety, and items.</w:t>
-      </w:r>
-      <w:r>
-        <w:br/>
-      </w:r>
-      <w:r>
-        <w:t xml:space="preserve">The slope for</w:t>
-      </w:r>
-      <w:r>
-        <w:t xml:space="preserve"> </w:t>
-      </w:r>
-      <w:r>
-        <w:rPr>
-          <w:iCs/>
-          <w:i/>
-        </w:rPr>
-        <w:t xml:space="preserve">utterance type</w:t>
-      </w:r>
-      <w:r>
-        <w:t xml:space="preserve"> </w:t>
-      </w:r>
-      <w:r>
-        <w:t xml:space="preserve">varied for the participant effect, as did the proficiency by empathy quotient interaction for the speaker variety effect.</w:t>
-      </w:r>
-      <w:r>
-        <w:t xml:space="preserve"> </w:t>
-      </w:r>
-      <w:r>
-        <w:t xml:space="preserve">All continuous variables were standardized and</w:t>
-      </w:r>
-      <w:r>
-        <w:t xml:space="preserve"> </w:t>
-      </w:r>
-      <w:r>
-        <w:t xml:space="preserve">‘</w:t>
-      </w:r>
-      <w:r>
-        <w:t xml:space="preserve">interrogative yes/no</w:t>
-      </w:r>
-      <w:r>
-        <w:t xml:space="preserve">’</w:t>
-      </w:r>
-      <w:r>
-        <w:t xml:space="preserve"> </w:t>
-      </w:r>
-      <w:r>
-        <w:t xml:space="preserve">was set as the baseline for</w:t>
-      </w:r>
-      <w:r>
-        <w:t xml:space="preserve"> </w:t>
-      </w:r>
-      <w:r>
-        <w:rPr>
-          <w:iCs/>
-          <w:i/>
-        </w:rPr>
-        <w:t xml:space="preserve">utterance type</w:t>
-      </w:r>
-      <w:r>
-        <w:t xml:space="preserve">, thus the model intercept represents the probability of a learner with average proficiency and average empathy responding correctly to a yes/no question.</w:t>
-      </w:r>
-    </w:p>
-    <w:p>
-      <w:pPr>
-        <w:pStyle w:val="Textkrper"/>
-      </w:pPr>
-      <w:r>
-        <w:t xml:space="preserve">This is Figure</w:t>
-      </w:r>
-      <w:r>
-        <w:t xml:space="preserve"> </w:t>
-      </w:r>
-      <w:r>
-        <w:t xml:space="preserve">1</w:t>
+        <w:t xml:space="preserve"> </w:t>
+      </w:r>
+      <w:r>
+        <w:t xml:space="preserve">provides an example of a hypothetical DDM for the 2AFC task in the present project.</w:t>
       </w:r>
     </w:p>
     <w:p>
@@ -2756,7 +2767,7 @@
           <wp:inline>
             <wp:extent cx="5969000" cy="3410857"/>
             <wp:effectExtent b="0" l="0" r="0" t="0"/>
-            <wp:docPr descr="Figure 1.   Need a caption." title="" id="1" name="Picture"/>
+            <wp:docPr descr="Figure 1.   A drift diffusion model of the present study. The upper and lower bounds represent correct and incorrect responses, respectively. The boundary separation (α) is the distance between the two thresholds and indicates the evidence required to make a decision. Non-decision time (τ) represents the time course before evidence accumulation begins, i.e., time used for any process except decision making. Bias (β) is the starting point for the evidence accumulation in the vertical plane (i.e., closer or further away from a given threshold), and drift rate (δ) quantifies the rate of evidence accumulation. The purple and orange lines represent examples a decision resulting in a correct (purple) and incorrect (orange) decision. The corresponding density curves represent the distribution of response times at either threshold." title="" id="1" name="Picture"/>
             <a:graphic>
               <a:graphicData uri="http://schemas.openxmlformats.org/drawingml/2006/picture">
                 <pic:pic>
@@ -2767,7 +2778,7 @@
                     </pic:cNvPicPr>
                   </pic:nvPicPr>
                   <pic:blipFill>
-                    <a:blip r:embed="rId28"/>
+                    <a:blip r:embed="rId29"/>
                     <a:stretch>
                       <a:fillRect/>
                     </a:stretch>
@@ -2819,7 +2830,7 @@
         <w:t xml:space="preserve"> </w:t>
       </w:r>
       <w:r>
-        <w:t xml:space="preserve">Need a caption.</w:t>
+        <w:t xml:space="preserve">A drift diffusion model of the present study. The upper and lower bounds represent correct and incorrect responses, respectively. The boundary separation (α) is the distance between the two thresholds and indicates the evidence required to make a decision. Non-decision time (τ) represents the time course before evidence accumulation begins, i.e., time used for any process except decision making. Bias (β) is the starting point for the evidence accumulation in the vertical plane (i.e., closer or further away from a given threshold), and drift rate (δ) quantifies the rate of evidence accumulation. The purple and orange lines represent examples a decision resulting in a correct (purple) and incorrect (orange) decision. The corresponding density curves represent the distribution of response times at either threshold.</w:t>
       </w:r>
     </w:p>
     <w:p>
@@ -2827,7 +2838,7 @@
         <w:pStyle w:val="Textkrper"/>
       </w:pPr>
       <w:r>
-        <w:t xml:space="preserve">The model included regularizing, weakly informative priors</w:t>
+        <w:t xml:space="preserve">For all models, we included regularizing, weakly informative priors</w:t>
       </w:r>
       <w:r>
         <w:t xml:space="preserve"> </w:t>
@@ -2838,40 +2849,23 @@
       <w:r>
         <w:t xml:space="preserve">.</w:t>
       </w:r>
-    </w:p>
-    <w:p>
-      <w:pPr>
-        <w:pStyle w:val="Textkrper"/>
-      </w:pPr>
-      <w:r>
-        <w:t xml:space="preserve">We established a region of practical equivalence (ROPE) of ± 0.05 around a point null value of 0</w:t>
+      <w:r>
+        <w:t xml:space="preserve"> </w:t>
+      </w:r>
+      <w:r>
+        <w:t xml:space="preserve">We sample the posterior distribution of the model for statistical inferences.</w:t>
+      </w:r>
+      <w:r>
+        <w:t xml:space="preserve"> </w:t>
+      </w:r>
+      <w:r>
+        <w:t xml:space="preserve">To assess our pre-registered hypotheses we established a region of practical equivalence (ROPE) around a point null value of 0</w:t>
       </w:r>
       <w:r>
         <w:t xml:space="preserve"> </w:t>
       </w:r>
       <w:r>
         <w:t xml:space="preserve">(see Kruschke, 2018)</w:t>
-      </w:r>
-      <w:r>
-        <w:t xml:space="preserve">.</w:t>
-      </w:r>
-      <w:r>
-        <w:t xml:space="preserve"> </w:t>
-      </w:r>
-      <w:r>
-        <w:t xml:space="preserve">We will sample the posterior distribution of the model for statistical inferences.</w:t>
-      </w:r>
-      <w:r>
-        <w:t xml:space="preserve"> </w:t>
-      </w:r>
-      <w:r>
-        <w:t xml:space="preserve">A region of practical equivalence (ROPE) will be established around a point null value of 0</w:t>
-      </w:r>
-      <w:r>
-        <w:t xml:space="preserve"> </w:t>
-      </w:r>
-      <w:r>
-        <w:t xml:space="preserve">(Kruschke, 2018)</w:t>
       </w:r>
       <w:r>
         <w:t xml:space="preserve"> </w:t>
@@ -3014,7 +3008,7 @@
         <w:t xml:space="preserve"> </w:t>
       </w:r>
       <w:r>
-        <w:t xml:space="preserve">The analyses were conducted in R and models fit using the probabilistic programming language</w:t>
+        <w:t xml:space="preserve">We conducted the analyses using R and fit all models using the probabilistic programming language</w:t>
       </w:r>
       <w:r>
         <w:t xml:space="preserve"> </w:t>
@@ -3050,9 +3044,9 @@
         <w:t xml:space="preserve">.</w:t>
       </w:r>
     </w:p>
-    <w:bookmarkEnd w:id="29"/>
     <w:bookmarkEnd w:id="30"/>
-    <w:bookmarkStart w:id="38" w:name="results"/>
+    <w:bookmarkEnd w:id="31"/>
+    <w:bookmarkStart w:id="39" w:name="results"/>
     <w:p>
       <w:pPr>
         <w:pStyle w:val="berschrift1"/>
@@ -3090,95 +3084,6 @@
                 <pic:pic>
                   <pic:nvPicPr>
                     <pic:cNvPr descr="/Users/casillas/academia/research/in_progress/empathy_intonation_perc/figs/manuscript/learner_accuracy_by_utterance_type.pdf" id="0" name="Picture"/>
-                    <pic:cNvPicPr>
-                      <a:picLocks noChangeArrowheads="1" noChangeAspect="1"/>
-                    </pic:cNvPicPr>
-                  </pic:nvPicPr>
-                  <pic:blipFill>
-                    <a:blip r:embed="rId31"/>
-                    <a:stretch>
-                      <a:fillRect/>
-                    </a:stretch>
-                  </pic:blipFill>
-                  <pic:spPr bwMode="auto">
-                    <a:xfrm>
-                      <a:off x="0" y="0"/>
-                      <a:ext cx="5969000" cy="3410857"/>
-                    </a:xfrm>
-                    <a:prstGeom prst="rect">
-                      <a:avLst/>
-                    </a:prstGeom>
-                    <a:noFill/>
-                    <a:ln w="9525">
-                      <a:noFill/>
-                      <a:headEnd/>
-                      <a:tailEnd/>
-                    </a:ln>
-                  </pic:spPr>
-                </pic:pic>
-              </a:graphicData>
-            </a:graphic>
-          </wp:inline>
-        </w:drawing>
-      </w:r>
-    </w:p>
-    <w:p>
-      <w:pPr>
-        <w:pStyle w:val="ImageCaption"/>
-      </w:pPr>
-      <w:r>
-        <w:rPr>
-          <w:iCs/>
-          <w:i/>
-        </w:rPr>
-        <w:t xml:space="preserve">Figure</w:t>
-      </w:r>
-      <w:r>
-        <w:t xml:space="preserve"> </w:t>
-      </w:r>
-      <w:r>
-        <w:rPr>
-          <w:iCs/>
-          <w:i/>
-        </w:rPr>
-        <w:t xml:space="preserve">2.  </w:t>
-      </w:r>
-      <w:r>
-        <w:t xml:space="preserve"> </w:t>
-      </w:r>
-      <w:r>
-        <w:t xml:space="preserve">Response accuracy: Probability of a correct response for each utterance type in the logistic space.</w:t>
-      </w:r>
-    </w:p>
-    <w:p>
-      <w:pPr>
-        <w:pStyle w:val="Textkrper"/>
-      </w:pPr>
-      <w:r>
-        <w:t xml:space="preserve">This is Figure</w:t>
-      </w:r>
-      <w:r>
-        <w:t xml:space="preserve"> </w:t>
-      </w:r>
-      <w:r>
-        <w:t xml:space="preserve">3</w:t>
-      </w:r>
-    </w:p>
-    <w:p>
-      <w:pPr>
-        <w:pStyle w:val="CaptionedFigure"/>
-      </w:pPr>
-      <w:r>
-        <w:drawing>
-          <wp:inline>
-            <wp:extent cx="5969000" cy="3410857"/>
-            <wp:effectExtent b="0" l="0" r="0" t="0"/>
-            <wp:docPr descr="Figure 3.   Response accuracy: Partially pooled estimates for each speaker variety." title="" id="1" name="Picture"/>
-            <a:graphic>
-              <a:graphicData uri="http://schemas.openxmlformats.org/drawingml/2006/picture">
-                <pic:pic>
-                  <pic:nvPicPr>
-                    <pic:cNvPr descr="/Users/casillas/academia/research/in_progress/empathy_intonation_perc/figs/manuscript/learner_accuracy_by_speaker_variety.pdf" id="0" name="Picture"/>
                     <pic:cNvPicPr>
                       <a:picLocks noChangeArrowheads="1" noChangeAspect="1"/>
                     </pic:cNvPicPr>
@@ -3230,13 +3135,13 @@
           <w:iCs/>
           <w:i/>
         </w:rPr>
-        <w:t xml:space="preserve">3.  </w:t>
-      </w:r>
-      <w:r>
-        <w:t xml:space="preserve"> </w:t>
-      </w:r>
-      <w:r>
-        <w:t xml:space="preserve">Response accuracy: Partially pooled estimates for each speaker variety.</w:t>
+        <w:t xml:space="preserve">2.  </w:t>
+      </w:r>
+      <w:r>
+        <w:t xml:space="preserve"> </w:t>
+      </w:r>
+      <w:r>
+        <w:t xml:space="preserve">Response accuracy: Probability of a correct response for each utterance type in the logistic space.</w:t>
       </w:r>
     </w:p>
     <w:p>
@@ -3250,7 +3155,7 @@
         <w:t xml:space="preserve"> </w:t>
       </w:r>
       <w:r>
-        <w:t xml:space="preserve">4</w:t>
+        <w:t xml:space="preserve">3</w:t>
       </w:r>
     </w:p>
     <w:p>
@@ -3262,12 +3167,12 @@
           <wp:inline>
             <wp:extent cx="5969000" cy="3410857"/>
             <wp:effectExtent b="0" l="0" r="0" t="0"/>
-            <wp:docPr descr="Figure 4.   Response accuracy: Probability of a correct response in the logistic space as a function of LexTALE score (A) and LexTALE score for each utterance type (B). Colored lines represent 300 draws from the posterior distribution." title="" id="1" name="Picture"/>
+            <wp:docPr descr="Figure 3.   Response accuracy: Partially pooled estimates for each speaker variety." title="" id="1" name="Picture"/>
             <a:graphic>
               <a:graphicData uri="http://schemas.openxmlformats.org/drawingml/2006/picture">
                 <pic:pic>
                   <pic:nvPicPr>
-                    <pic:cNvPr descr="/Users/casillas/academia/research/in_progress/empathy_intonation_perc/figs/manuscript/learner_accuracy_lextale_by_utterance_type.pdf" id="0" name="Picture"/>
+                    <pic:cNvPr descr="/Users/casillas/academia/research/in_progress/empathy_intonation_perc/figs/manuscript/learner_accuracy_by_speaker_variety.pdf" id="0" name="Picture"/>
                     <pic:cNvPicPr>
                       <a:picLocks noChangeArrowheads="1" noChangeAspect="1"/>
                     </pic:cNvPicPr>
@@ -3319,13 +3224,13 @@
           <w:iCs/>
           <w:i/>
         </w:rPr>
-        <w:t xml:space="preserve">4.  </w:t>
-      </w:r>
-      <w:r>
-        <w:t xml:space="preserve"> </w:t>
-      </w:r>
-      <w:r>
-        <w:t xml:space="preserve">Response accuracy: Probability of a correct response in the logistic space as a function of LexTALE score (A) and LexTALE score for each utterance type (B). Colored lines represent 300 draws from the posterior distribution.</w:t>
+        <w:t xml:space="preserve">3.  </w:t>
+      </w:r>
+      <w:r>
+        <w:t xml:space="preserve"> </w:t>
+      </w:r>
+      <w:r>
+        <w:t xml:space="preserve">Response accuracy: Partially pooled estimates for each speaker variety.</w:t>
       </w:r>
     </w:p>
     <w:p>
@@ -3339,7 +3244,7 @@
         <w:t xml:space="preserve"> </w:t>
       </w:r>
       <w:r>
-        <w:t xml:space="preserve">5</w:t>
+        <w:t xml:space="preserve">4</w:t>
       </w:r>
     </w:p>
     <w:p>
@@ -3351,12 +3256,12 @@
           <wp:inline>
             <wp:extent cx="5969000" cy="3410857"/>
             <wp:effectExtent b="0" l="0" r="0" t="0"/>
-            <wp:docPr descr="Figure 5.   Response accuracy: Probability of a correct response in the logistic space as a function of empathy quotient (A) and empathy quotient for each utterance type (B). Colored lines represent 300 draws from the posterior distribution." title="" id="1" name="Picture"/>
+            <wp:docPr descr="Figure 4.   Response accuracy: Probability of a correct response in the logistic space as a function of LexTALE score (A) and LexTALE score for each utterance type (B). Colored lines represent 300 draws from the posterior distribution." title="" id="1" name="Picture"/>
             <a:graphic>
               <a:graphicData uri="http://schemas.openxmlformats.org/drawingml/2006/picture">
                 <pic:pic>
                   <pic:nvPicPr>
-                    <pic:cNvPr descr="/Users/casillas/academia/research/in_progress/empathy_intonation_perc/figs/manuscript/learner_accuracy_empathy_by_utterance_type.pdf" id="0" name="Picture"/>
+                    <pic:cNvPr descr="/Users/casillas/academia/research/in_progress/empathy_intonation_perc/figs/manuscript/learner_accuracy_lextale_by_utterance_type.pdf" id="0" name="Picture"/>
                     <pic:cNvPicPr>
                       <a:picLocks noChangeArrowheads="1" noChangeAspect="1"/>
                     </pic:cNvPicPr>
@@ -3408,13 +3313,13 @@
           <w:iCs/>
           <w:i/>
         </w:rPr>
-        <w:t xml:space="preserve">5.  </w:t>
-      </w:r>
-      <w:r>
-        <w:t xml:space="preserve"> </w:t>
-      </w:r>
-      <w:r>
-        <w:t xml:space="preserve">Response accuracy: Probability of a correct response in the logistic space as a function of empathy quotient (A) and empathy quotient for each utterance type (B). Colored lines represent 300 draws from the posterior distribution.</w:t>
+        <w:t xml:space="preserve">4.  </w:t>
+      </w:r>
+      <w:r>
+        <w:t xml:space="preserve"> </w:t>
+      </w:r>
+      <w:r>
+        <w:t xml:space="preserve">Response accuracy: Probability of a correct response in the logistic space as a function of LexTALE score (A) and LexTALE score for each utterance type (B). Colored lines represent 300 draws from the posterior distribution.</w:t>
       </w:r>
     </w:p>
     <w:p>
@@ -3428,7 +3333,7 @@
         <w:t xml:space="preserve"> </w:t>
       </w:r>
       <w:r>
-        <w:t xml:space="preserve">6</w:t>
+        <w:t xml:space="preserve">5</w:t>
       </w:r>
     </w:p>
     <w:p>
@@ -3440,12 +3345,12 @@
           <wp:inline>
             <wp:extent cx="5969000" cy="3410857"/>
             <wp:effectExtent b="0" l="0" r="0" t="0"/>
-            <wp:docPr descr="Figure 6.   Response accuracy: Probability of a correct response as a function of empathy quotient and LexTALE score for each question type." title="" id="1" name="Picture"/>
+            <wp:docPr descr="Figure 5.   Response accuracy: Probability of a correct response in the logistic space as a function of empathy quotient (A) and empathy quotient for each utterance type (B). Colored lines represent 300 draws from the posterior distribution." title="" id="1" name="Picture"/>
             <a:graphic>
               <a:graphicData uri="http://schemas.openxmlformats.org/drawingml/2006/picture">
                 <pic:pic>
                   <pic:nvPicPr>
-                    <pic:cNvPr descr="/Users/casillas/academia/research/in_progress/empathy_intonation_perc/figs/manuscript/learner_accuracy_3way.pdf" id="0" name="Picture"/>
+                    <pic:cNvPr descr="/Users/casillas/academia/research/in_progress/empathy_intonation_perc/figs/manuscript/learner_accuracy_empathy_by_utterance_type.pdf" id="0" name="Picture"/>
                     <pic:cNvPicPr>
                       <a:picLocks noChangeArrowheads="1" noChangeAspect="1"/>
                     </pic:cNvPicPr>
@@ -3497,13 +3402,13 @@
           <w:iCs/>
           <w:i/>
         </w:rPr>
-        <w:t xml:space="preserve">6.  </w:t>
-      </w:r>
-      <w:r>
-        <w:t xml:space="preserve"> </w:t>
-      </w:r>
-      <w:r>
-        <w:t xml:space="preserve">Response accuracy: Probability of a correct response as a function of empathy quotient and LexTALE score for each question type.</w:t>
+        <w:t xml:space="preserve">5.  </w:t>
+      </w:r>
+      <w:r>
+        <w:t xml:space="preserve"> </w:t>
+      </w:r>
+      <w:r>
+        <w:t xml:space="preserve">Response accuracy: Probability of a correct response in the logistic space as a function of empathy quotient (A) and empathy quotient for each utterance type (B). Colored lines represent 300 draws from the posterior distribution.</w:t>
       </w:r>
     </w:p>
     <w:p>
@@ -3517,7 +3422,7 @@
         <w:t xml:space="preserve"> </w:t>
       </w:r>
       <w:r>
-        <w:t xml:space="preserve">7</w:t>
+        <w:t xml:space="preserve">6</w:t>
       </w:r>
     </w:p>
     <w:p>
@@ -3529,12 +3434,12 @@
           <wp:inline>
             <wp:extent cx="5969000" cy="3410857"/>
             <wp:effectExtent b="0" l="0" r="0" t="0"/>
-            <wp:docPr descr="Figure 7.   Need a caption." title="" id="1" name="Picture"/>
+            <wp:docPr descr="Figure 6.   Response accuracy: Probability of a correct response as a function of empathy quotient and LexTALE score for each question type." title="" id="1" name="Picture"/>
             <a:graphic>
               <a:graphicData uri="http://schemas.openxmlformats.org/drawingml/2006/picture">
                 <pic:pic>
                   <pic:nvPicPr>
-                    <pic:cNvPr descr="/Users/casillas/academia/research/in_progress/empathy_intonation_perc/figs/manuscript/ddm_bs_dr_estimates.pdf" id="0" name="Picture"/>
+                    <pic:cNvPr descr="/Users/casillas/academia/research/in_progress/empathy_intonation_perc/figs/manuscript/learner_accuracy_3way.pdf" id="0" name="Picture"/>
                     <pic:cNvPicPr>
                       <a:picLocks noChangeArrowheads="1" noChangeAspect="1"/>
                     </pic:cNvPicPr>
@@ -3586,6 +3491,95 @@
           <w:iCs/>
           <w:i/>
         </w:rPr>
+        <w:t xml:space="preserve">6.  </w:t>
+      </w:r>
+      <w:r>
+        <w:t xml:space="preserve"> </w:t>
+      </w:r>
+      <w:r>
+        <w:t xml:space="preserve">Response accuracy: Probability of a correct response as a function of empathy quotient and LexTALE score for each question type.</w:t>
+      </w:r>
+    </w:p>
+    <w:p>
+      <w:pPr>
+        <w:pStyle w:val="Textkrper"/>
+      </w:pPr>
+      <w:r>
+        <w:t xml:space="preserve">This is Figure</w:t>
+      </w:r>
+      <w:r>
+        <w:t xml:space="preserve"> </w:t>
+      </w:r>
+      <w:r>
+        <w:t xml:space="preserve">7</w:t>
+      </w:r>
+    </w:p>
+    <w:p>
+      <w:pPr>
+        <w:pStyle w:val="CaptionedFigure"/>
+      </w:pPr>
+      <w:r>
+        <w:drawing>
+          <wp:inline>
+            <wp:extent cx="5969000" cy="3410857"/>
+            <wp:effectExtent b="0" l="0" r="0" t="0"/>
+            <wp:docPr descr="Figure 7.   Need a caption." title="" id="1" name="Picture"/>
+            <a:graphic>
+              <a:graphicData uri="http://schemas.openxmlformats.org/drawingml/2006/picture">
+                <pic:pic>
+                  <pic:nvPicPr>
+                    <pic:cNvPr descr="/Users/casillas/academia/research/in_progress/empathy_intonation_perc/figs/manuscript/ddm_bs_dr_estimates.pdf" id="0" name="Picture"/>
+                    <pic:cNvPicPr>
+                      <a:picLocks noChangeArrowheads="1" noChangeAspect="1"/>
+                    </pic:cNvPicPr>
+                  </pic:nvPicPr>
+                  <pic:blipFill>
+                    <a:blip r:embed="rId37"/>
+                    <a:stretch>
+                      <a:fillRect/>
+                    </a:stretch>
+                  </pic:blipFill>
+                  <pic:spPr bwMode="auto">
+                    <a:xfrm>
+                      <a:off x="0" y="0"/>
+                      <a:ext cx="5969000" cy="3410857"/>
+                    </a:xfrm>
+                    <a:prstGeom prst="rect">
+                      <a:avLst/>
+                    </a:prstGeom>
+                    <a:noFill/>
+                    <a:ln w="9525">
+                      <a:noFill/>
+                      <a:headEnd/>
+                      <a:tailEnd/>
+                    </a:ln>
+                  </pic:spPr>
+                </pic:pic>
+              </a:graphicData>
+            </a:graphic>
+          </wp:inline>
+        </w:drawing>
+      </w:r>
+    </w:p>
+    <w:p>
+      <w:pPr>
+        <w:pStyle w:val="ImageCaption"/>
+      </w:pPr>
+      <w:r>
+        <w:rPr>
+          <w:iCs/>
+          <w:i/>
+        </w:rPr>
+        <w:t xml:space="preserve">Figure</w:t>
+      </w:r>
+      <w:r>
+        <w:t xml:space="preserve"> </w:t>
+      </w:r>
+      <w:r>
+        <w:rPr>
+          <w:iCs/>
+          <w:i/>
+        </w:rPr>
         <w:t xml:space="preserve">7.  </w:t>
       </w:r>
       <w:r>
@@ -3629,7 +3623,7 @@
                     </pic:cNvPicPr>
                   </pic:nvPicPr>
                   <pic:blipFill>
-                    <a:blip r:embed="rId37"/>
+                    <a:blip r:embed="rId38"/>
                     <a:stretch>
                       <a:fillRect/>
                     </a:stretch>
@@ -3684,8 +3678,8 @@
         <w:t xml:space="preserve">Two-thousand simulations of the drift diffusion model for interrogative utterances as a function of empathy quotient (low/high) and LexTALE score (low/high). Low and high levels represent ±2 standard deviations above/below the mean. Dark red lines represent the average decision time course.</w:t>
       </w:r>
     </w:p>
-    <w:bookmarkEnd w:id="38"/>
-    <w:bookmarkStart w:id="39" w:name="discussion"/>
+    <w:bookmarkEnd w:id="39"/>
+    <w:bookmarkStart w:id="40" w:name="discussion"/>
     <w:p>
       <w:pPr>
         <w:pStyle w:val="berschrift1"/>
@@ -3694,8 +3688,8 @@
         <w:t xml:space="preserve">Discussion</w:t>
       </w:r>
     </w:p>
-    <w:bookmarkEnd w:id="39"/>
-    <w:bookmarkStart w:id="40" w:name="conclusion"/>
+    <w:bookmarkEnd w:id="40"/>
+    <w:bookmarkStart w:id="41" w:name="conclusion"/>
     <w:p>
       <w:pPr>
         <w:pStyle w:val="berschrift1"/>
@@ -3709,8 +3703,8 @@
         <w:br w:type="page"/>
       </w:r>
     </w:p>
-    <w:bookmarkEnd w:id="40"/>
-    <w:bookmarkStart w:id="93" w:name="references"/>
+    <w:bookmarkEnd w:id="41"/>
+    <w:bookmarkStart w:id="96" w:name="references"/>
     <w:p>
       <w:pPr>
         <w:pStyle w:val="berschrift1"/>
@@ -3719,8 +3713,8 @@
         <w:t xml:space="preserve">References</w:t>
       </w:r>
     </w:p>
-    <w:bookmarkStart w:id="92" w:name="refs"/>
-    <w:bookmarkStart w:id="42" w:name="ref-astruc2016cost"/>
+    <w:bookmarkStart w:id="95" w:name="refs"/>
+    <w:bookmarkStart w:id="43" w:name="ref-astruc2016cost"/>
     <w:p>
       <w:pPr>
         <w:pStyle w:val="Literaturverzeichnis"/>
@@ -3812,7 +3806,7 @@
       <w:r>
         <w:t xml:space="preserve"> </w:t>
       </w:r>
-      <w:hyperlink r:id="rId41">
+      <w:hyperlink r:id="rId42">
         <w:r>
           <w:rPr>
             <w:rStyle w:val="Hyperlink"/>
@@ -3821,8 +3815,8 @@
         </w:r>
       </w:hyperlink>
     </w:p>
-    <w:bookmarkEnd w:id="42"/>
-    <w:bookmarkStart w:id="43" w:name="ref-baron2011zero"/>
+    <w:bookmarkEnd w:id="43"/>
+    <w:bookmarkStart w:id="44" w:name="ref-baron2011zero"/>
     <w:p>
       <w:pPr>
         <w:pStyle w:val="Literaturverzeichnis"/>
@@ -3844,8 +3838,8 @@
         <w:t xml:space="preserve">. London, England: Penguin.</w:t>
       </w:r>
     </w:p>
-    <w:bookmarkEnd w:id="43"/>
-    <w:bookmarkStart w:id="45" w:name="ref-baron2004empathy"/>
+    <w:bookmarkEnd w:id="44"/>
+    <w:bookmarkStart w:id="46" w:name="ref-baron2004empathy"/>
     <w:p>
       <w:pPr>
         <w:pStyle w:val="Literaturverzeichnis"/>
@@ -3891,7 +3885,7 @@
       <w:r>
         <w:t xml:space="preserve"> </w:t>
       </w:r>
-      <w:hyperlink r:id="rId44">
+      <w:hyperlink r:id="rId45">
         <w:r>
           <w:rPr>
             <w:rStyle w:val="Hyperlink"/>
@@ -3900,8 +3894,8 @@
         </w:r>
       </w:hyperlink>
     </w:p>
-    <w:bookmarkEnd w:id="45"/>
-    <w:bookmarkStart w:id="46" w:name="ref-Best2007"/>
+    <w:bookmarkEnd w:id="46"/>
+    <w:bookmarkStart w:id="47" w:name="ref-Best2007"/>
     <w:p>
       <w:pPr>
         <w:pStyle w:val="Literaturverzeichnis"/>
@@ -3970,8 +3964,8 @@
         <w:t xml:space="preserve">(pp. 13–34). Amsterdam, The Netherlands: John Benjamins.</w:t>
       </w:r>
     </w:p>
-    <w:bookmarkEnd w:id="46"/>
-    <w:bookmarkStart w:id="47" w:name="ref-bishop2016individual"/>
+    <w:bookmarkEnd w:id="47"/>
+    <w:bookmarkStart w:id="48" w:name="ref-bishop2016individual"/>
     <w:p>
       <w:pPr>
         <w:pStyle w:val="Literaturverzeichnis"/>
@@ -3990,13 +3984,47 @@
         <w:t xml:space="preserve">Talk presented at LabPhon15 satellite workshop on personality in speech perception and production, ithaca, NY.</w:t>
       </w:r>
     </w:p>
-    <w:bookmarkEnd w:id="47"/>
-    <w:bookmarkStart w:id="49" w:name="ref-bustin_2020"/>
+    <w:bookmarkEnd w:id="48"/>
+    <w:bookmarkStart w:id="50" w:name="ref-praat"/>
     <w:p>
       <w:pPr>
         <w:pStyle w:val="Literaturverzeichnis"/>
       </w:pPr>
       <w:r>
+        <w:t xml:space="preserve">Boersma, P., &amp; Weenink, D. (2018).</w:t>
+      </w:r>
+      <w:r>
+        <w:t xml:space="preserve"> </w:t>
+      </w:r>
+      <w:r>
+        <w:rPr>
+          <w:iCs/>
+          <w:i/>
+        </w:rPr>
+        <w:t xml:space="preserve">Praat: Doing phonetics by computer [computer program]</w:t>
+      </w:r>
+      <w:r>
+        <w:t xml:space="preserve">. Retrieved from</w:t>
+      </w:r>
+      <w:r>
+        <w:t xml:space="preserve"> </w:t>
+      </w:r>
+      <w:hyperlink r:id="rId49">
+        <w:r>
+          <w:rPr>
+            <w:rStyle w:val="Hyperlink"/>
+          </w:rPr>
+          <w:t xml:space="preserve">http://www.praat.org/</w:t>
+        </w:r>
+      </w:hyperlink>
+    </w:p>
+    <w:bookmarkEnd w:id="50"/>
+    <w:bookmarkStart w:id="52" w:name="ref-bustin_2020"/>
+    <w:p>
+      <w:pPr>
+        <w:pStyle w:val="Literaturverzeichnis"/>
+      </w:pPr>
+      <w:r>
         <w:t xml:space="preserve">Brandl, A., González, C., &amp; Bustin, A. (2020). The development of intonation in</w:t>
       </w:r>
       <w:r>
@@ -4048,7 +4076,7 @@
       <w:r>
         <w:t xml:space="preserve"> </w:t>
       </w:r>
-      <w:hyperlink r:id="rId48">
+      <w:hyperlink r:id="rId51">
         <w:r>
           <w:rPr>
             <w:rStyle w:val="Hyperlink"/>
@@ -4057,8 +4085,8 @@
         </w:r>
       </w:hyperlink>
     </w:p>
-    <w:bookmarkEnd w:id="49"/>
-    <w:bookmarkStart w:id="51" w:name="ref-R_brms_a"/>
+    <w:bookmarkEnd w:id="52"/>
+    <w:bookmarkStart w:id="54" w:name="ref-R_brms_a"/>
     <w:p>
       <w:pPr>
         <w:pStyle w:val="Literaturverzeichnis"/>
@@ -4137,7 +4165,7 @@
       <w:r>
         <w:t xml:space="preserve"> </w:t>
       </w:r>
-      <w:hyperlink r:id="rId50">
+      <w:hyperlink r:id="rId53">
         <w:r>
           <w:rPr>
             <w:rStyle w:val="Hyperlink"/>
@@ -4146,8 +4174,8 @@
         </w:r>
       </w:hyperlink>
     </w:p>
-    <w:bookmarkEnd w:id="51"/>
-    <w:bookmarkStart w:id="53" w:name="ref-R_brms_b"/>
+    <w:bookmarkEnd w:id="54"/>
+    <w:bookmarkStart w:id="56" w:name="ref-R_brms_b"/>
     <w:p>
       <w:pPr>
         <w:pStyle w:val="Literaturverzeichnis"/>
@@ -4193,7 +4221,7 @@
       <w:r>
         <w:t xml:space="preserve"> </w:t>
       </w:r>
-      <w:hyperlink r:id="rId52">
+      <w:hyperlink r:id="rId55">
         <w:r>
           <w:rPr>
             <w:rStyle w:val="Hyperlink"/>
@@ -4202,8 +4230,8 @@
         </w:r>
       </w:hyperlink>
     </w:p>
-    <w:bookmarkEnd w:id="53"/>
-    <w:bookmarkStart w:id="55" w:name="ref-cain2004individual"/>
+    <w:bookmarkEnd w:id="56"/>
+    <w:bookmarkStart w:id="58" w:name="ref-cain2004individual"/>
     <w:p>
       <w:pPr>
         <w:pStyle w:val="Literaturverzeichnis"/>
@@ -4249,7 +4277,7 @@
       <w:r>
         <w:t xml:space="preserve"> </w:t>
       </w:r>
-      <w:hyperlink r:id="rId54">
+      <w:hyperlink r:id="rId57">
         <w:r>
           <w:rPr>
             <w:rStyle w:val="Hyperlink"/>
@@ -4258,8 +4286,8 @@
         </w:r>
       </w:hyperlink>
     </w:p>
-    <w:bookmarkEnd w:id="55"/>
-    <w:bookmarkStart w:id="57" w:name="ref-carruthers2009we"/>
+    <w:bookmarkEnd w:id="58"/>
+    <w:bookmarkStart w:id="60" w:name="ref-carruthers2009we"/>
     <w:p>
       <w:pPr>
         <w:pStyle w:val="Literaturverzeichnis"/>
@@ -4296,7 +4324,7 @@
       <w:r>
         <w:t xml:space="preserve"> </w:t>
       </w:r>
-      <w:hyperlink r:id="rId56">
+      <w:hyperlink r:id="rId59">
         <w:r>
           <w:rPr>
             <w:rStyle w:val="Hyperlink"/>
@@ -4305,8 +4333,8 @@
         </w:r>
       </w:hyperlink>
     </w:p>
-    <w:bookmarkEnd w:id="57"/>
-    <w:bookmarkStart w:id="59" w:name="ref-degen2016availability"/>
+    <w:bookmarkEnd w:id="60"/>
+    <w:bookmarkStart w:id="62" w:name="ref-degen2016availability"/>
     <w:p>
       <w:pPr>
         <w:pStyle w:val="Literaturverzeichnis"/>
@@ -4355,7 +4383,7 @@
       <w:r>
         <w:t xml:space="preserve"> </w:t>
       </w:r>
-      <w:hyperlink r:id="rId58">
+      <w:hyperlink r:id="rId61">
         <w:r>
           <w:rPr>
             <w:rStyle w:val="Hyperlink"/>
@@ -4364,8 +4392,8 @@
         </w:r>
       </w:hyperlink>
     </w:p>
-    <w:bookmarkEnd w:id="59"/>
-    <w:bookmarkStart w:id="60" w:name="ref-sp_pronunciation_ch08"/>
+    <w:bookmarkEnd w:id="62"/>
+    <w:bookmarkStart w:id="63" w:name="ref-sp_pronunciation_ch08"/>
     <w:p>
       <w:pPr>
         <w:pStyle w:val="Literaturverzeichnis"/>
@@ -4427,8 +4455,8 @@
         <w:t xml:space="preserve">(pp. 162–197). Routledge.</w:t>
       </w:r>
     </w:p>
-    <w:bookmarkEnd w:id="60"/>
-    <w:bookmarkStart w:id="62" w:name="ref-esteve2016role"/>
+    <w:bookmarkEnd w:id="63"/>
+    <w:bookmarkStart w:id="65" w:name="ref-esteve2016role"/>
     <w:p>
       <w:pPr>
         <w:pStyle w:val="Literaturverzeichnis"/>
@@ -4452,7 +4480,7 @@
       <w:r>
         <w:t xml:space="preserve"> </w:t>
       </w:r>
-      <w:hyperlink r:id="rId61">
+      <w:hyperlink r:id="rId64">
         <w:r>
           <w:rPr>
             <w:rStyle w:val="Hyperlink"/>
@@ -4461,8 +4489,8 @@
         </w:r>
       </w:hyperlink>
     </w:p>
-    <w:bookmarkEnd w:id="62"/>
-    <w:bookmarkStart w:id="64" w:name="ref-esteve2020empathy"/>
+    <w:bookmarkEnd w:id="65"/>
+    <w:bookmarkStart w:id="67" w:name="ref-esteve2020empathy"/>
     <w:p>
       <w:pPr>
         <w:pStyle w:val="Literaturverzeichnis"/>
@@ -4486,7 +4514,7 @@
       <w:r>
         <w:t xml:space="preserve"> </w:t>
       </w:r>
-      <w:hyperlink r:id="rId63">
+      <w:hyperlink r:id="rId66">
         <w:r>
           <w:rPr>
             <w:rStyle w:val="Hyperlink"/>
@@ -4495,8 +4523,8 @@
         </w:r>
       </w:hyperlink>
     </w:p>
-    <w:bookmarkEnd w:id="64"/>
-    <w:bookmarkStart w:id="65" w:name="ref-flege2021revised"/>
+    <w:bookmarkEnd w:id="67"/>
+    <w:bookmarkStart w:id="68" w:name="ref-flege2021revised"/>
     <w:p>
       <w:pPr>
         <w:pStyle w:val="Literaturverzeichnis"/>
@@ -4518,8 +4546,8 @@
         <w:t xml:space="preserve">, 3–83.</w:t>
       </w:r>
     </w:p>
-    <w:bookmarkEnd w:id="65"/>
-    <w:bookmarkStart w:id="67" w:name="ref-frith2003development"/>
+    <w:bookmarkEnd w:id="68"/>
+    <w:bookmarkStart w:id="70" w:name="ref-frith2003development"/>
     <w:p>
       <w:pPr>
         <w:pStyle w:val="Literaturverzeichnis"/>
@@ -4556,7 +4584,7 @@
       <w:r>
         <w:t xml:space="preserve"> </w:t>
       </w:r>
-      <w:hyperlink r:id="rId66">
+      <w:hyperlink r:id="rId69">
         <w:r>
           <w:rPr>
             <w:rStyle w:val="Hyperlink"/>
@@ -4565,8 +4593,8 @@
         </w:r>
       </w:hyperlink>
     </w:p>
-    <w:bookmarkEnd w:id="67"/>
-    <w:bookmarkStart w:id="69" w:name="ref-Gelman_2017"/>
+    <w:bookmarkEnd w:id="70"/>
+    <w:bookmarkStart w:id="72" w:name="ref-Gelman_2017"/>
     <w:p>
       <w:pPr>
         <w:pStyle w:val="Literaturverzeichnis"/>
@@ -4603,7 +4631,7 @@
       <w:r>
         <w:t xml:space="preserve"> </w:t>
       </w:r>
-      <w:hyperlink r:id="rId68">
+      <w:hyperlink r:id="rId71">
         <w:r>
           <w:rPr>
             <w:rStyle w:val="Hyperlink"/>
@@ -4612,8 +4640,8 @@
         </w:r>
       </w:hyperlink>
     </w:p>
-    <w:bookmarkEnd w:id="69"/>
-    <w:bookmarkStart w:id="70" w:name="ref-henriksen2016intonational"/>
+    <w:bookmarkEnd w:id="72"/>
+    <w:bookmarkStart w:id="73" w:name="ref-henriksen2016intonational"/>
     <w:p>
       <w:pPr>
         <w:pStyle w:val="Literaturverzeichnis"/>
@@ -4714,7 +4742,7 @@
       <w:r>
         <w:t xml:space="preserve"> </w:t>
       </w:r>
-      <w:hyperlink r:id="rId41">
+      <w:hyperlink r:id="rId42">
         <w:r>
           <w:rPr>
             <w:rStyle w:val="Hyperlink"/>
@@ -4723,8 +4751,8 @@
         </w:r>
       </w:hyperlink>
     </w:p>
-    <w:bookmarkEnd w:id="70"/>
-    <w:bookmarkStart w:id="72" w:name="ref-izura2014lextale"/>
+    <w:bookmarkEnd w:id="73"/>
+    <w:bookmarkStart w:id="75" w:name="ref-izura2014lextale"/>
     <w:p>
       <w:pPr>
         <w:pStyle w:val="Literaturverzeichnis"/>
@@ -4793,7 +4821,7 @@
       <w:r>
         <w:t xml:space="preserve"> </w:t>
       </w:r>
-      <w:hyperlink r:id="rId71">
+      <w:hyperlink r:id="rId74">
         <w:r>
           <w:rPr>
             <w:rStyle w:val="Hyperlink"/>
@@ -4802,8 +4830,8 @@
         </w:r>
       </w:hyperlink>
     </w:p>
-    <w:bookmarkEnd w:id="72"/>
-    <w:bookmarkStart w:id="73" w:name="ref-kruschke2018rejecting"/>
+    <w:bookmarkEnd w:id="75"/>
+    <w:bookmarkStart w:id="76" w:name="ref-kruschke2018rejecting"/>
     <w:p>
       <w:pPr>
         <w:pStyle w:val="Literaturverzeichnis"/>
@@ -4838,8 +4866,8 @@
         <w:t xml:space="preserve">(2), 270–280.</w:t>
       </w:r>
     </w:p>
-    <w:bookmarkEnd w:id="73"/>
-    <w:bookmarkStart w:id="75" w:name="ref-kvavik1974theories"/>
+    <w:bookmarkEnd w:id="76"/>
+    <w:bookmarkStart w:id="78" w:name="ref-kvavik1974theories"/>
     <w:p>
       <w:pPr>
         <w:pStyle w:val="Literaturverzeichnis"/>
@@ -4876,7 +4904,7 @@
       <w:r>
         <w:t xml:space="preserve"> </w:t>
       </w:r>
-      <w:hyperlink r:id="rId74">
+      <w:hyperlink r:id="rId77">
         <w:r>
           <w:rPr>
             <w:rStyle w:val="Hyperlink"/>
@@ -4885,8 +4913,8 @@
         </w:r>
       </w:hyperlink>
     </w:p>
-    <w:bookmarkEnd w:id="75"/>
-    <w:bookmarkStart w:id="77" w:name="ref-lemhofer2012introducing"/>
+    <w:bookmarkEnd w:id="78"/>
+    <w:bookmarkStart w:id="80" w:name="ref-lemhofer2012introducing"/>
     <w:p>
       <w:pPr>
         <w:pStyle w:val="Literaturverzeichnis"/>
@@ -4932,7 +4960,7 @@
       <w:r>
         <w:t xml:space="preserve"> </w:t>
       </w:r>
-      <w:hyperlink r:id="rId76">
+      <w:hyperlink r:id="rId79">
         <w:r>
           <w:rPr>
             <w:rStyle w:val="Hyperlink"/>
@@ -4941,8 +4969,8 @@
         </w:r>
       </w:hyperlink>
     </w:p>
-    <w:bookmarkEnd w:id="77"/>
-    <w:bookmarkStart w:id="79" w:name="ref-nieuwland2010incrementality"/>
+    <w:bookmarkEnd w:id="80"/>
+    <w:bookmarkStart w:id="82" w:name="ref-nieuwland2010incrementality"/>
     <w:p>
       <w:pPr>
         <w:pStyle w:val="Literaturverzeichnis"/>
@@ -4988,7 +5016,7 @@
       <w:r>
         <w:t xml:space="preserve"> </w:t>
       </w:r>
-      <w:hyperlink r:id="rId78">
+      <w:hyperlink r:id="rId81">
         <w:r>
           <w:rPr>
             <w:rStyle w:val="Hyperlink"/>
@@ -4997,8 +5025,8 @@
         </w:r>
       </w:hyperlink>
     </w:p>
-    <w:bookmarkEnd w:id="79"/>
-    <w:bookmarkStart w:id="81" w:name="ref-orrico2020individual"/>
+    <w:bookmarkEnd w:id="82"/>
+    <w:bookmarkStart w:id="84" w:name="ref-orrico2020individual"/>
     <w:p>
       <w:pPr>
         <w:pStyle w:val="Literaturverzeichnis"/>
@@ -5035,7 +5063,7 @@
       <w:r>
         <w:t xml:space="preserve"> </w:t>
       </w:r>
-      <w:hyperlink r:id="rId80">
+      <w:hyperlink r:id="rId83">
         <w:r>
           <w:rPr>
             <w:rStyle w:val="Hyperlink"/>
@@ -5044,8 +5072,8 @@
         </w:r>
       </w:hyperlink>
     </w:p>
-    <w:bookmarkEnd w:id="81"/>
-    <w:bookmarkStart w:id="82" w:name="ref-Peirce:2019"/>
+    <w:bookmarkEnd w:id="84"/>
+    <w:bookmarkStart w:id="85" w:name="ref-Peirce:2019"/>
     <w:p>
       <w:pPr>
         <w:pStyle w:val="Literaturverzeichnis"/>
@@ -5089,8 +5117,8 @@
         <w:t xml:space="preserve">(1), 195–203.</w:t>
       </w:r>
     </w:p>
-    <w:bookmarkEnd w:id="82"/>
-    <w:bookmarkStart w:id="84" w:name="ref-plonsky2014big"/>
+    <w:bookmarkEnd w:id="85"/>
+    <w:bookmarkStart w:id="87" w:name="ref-plonsky2014big"/>
     <w:p>
       <w:pPr>
         <w:pStyle w:val="Literaturverzeichnis"/>
@@ -5145,7 +5173,7 @@
       <w:r>
         <w:t xml:space="preserve"> </w:t>
       </w:r>
-      <w:hyperlink r:id="rId83">
+      <w:hyperlink r:id="rId86">
         <w:r>
           <w:rPr>
             <w:rStyle w:val="Hyperlink"/>
@@ -5154,8 +5182,8 @@
         </w:r>
       </w:hyperlink>
     </w:p>
-    <w:bookmarkEnd w:id="84"/>
-    <w:bookmarkStart w:id="85" w:name="ref-sp_pronunciation_ch00"/>
+    <w:bookmarkEnd w:id="87"/>
+    <w:bookmarkStart w:id="88" w:name="ref-sp_pronunciation_ch00"/>
     <w:p>
       <w:pPr>
         <w:pStyle w:val="Literaturverzeichnis"/>
@@ -5208,8 +5236,8 @@
         <w:t xml:space="preserve">(pp. 1–13). Routledge.</w:t>
       </w:r>
     </w:p>
-    <w:bookmarkEnd w:id="85"/>
-    <w:bookmarkStart w:id="86" w:name="ref-trimble2013acquiring"/>
+    <w:bookmarkEnd w:id="88"/>
+    <w:bookmarkStart w:id="89" w:name="ref-trimble2013acquiring"/>
     <w:p>
       <w:pPr>
         <w:pStyle w:val="Literaturverzeichnis"/>
@@ -5234,8 +5262,8 @@
         <w:t xml:space="preserve">(PhD thesis). University of Minnesota.</w:t>
       </w:r>
     </w:p>
-    <w:bookmarkEnd w:id="86"/>
-    <w:bookmarkStart w:id="87" w:name="ref-trimble2013perceiving"/>
+    <w:bookmarkEnd w:id="89"/>
+    <w:bookmarkStart w:id="90" w:name="ref-trimble2013perceiving"/>
     <w:p>
       <w:pPr>
         <w:pStyle w:val="Literaturverzeichnis"/>
@@ -5278,8 +5306,8 @@
         <w:t xml:space="preserve">(pp. 78–92). Somerville, MA: Cascadilla Proceedings Project.</w:t>
       </w:r>
     </w:p>
-    <w:bookmarkEnd w:id="87"/>
-    <w:bookmarkStart w:id="89" w:name="ref-trofimovich2006learning"/>
+    <w:bookmarkEnd w:id="90"/>
+    <w:bookmarkStart w:id="92" w:name="ref-trofimovich2006learning"/>
     <w:p>
       <w:pPr>
         <w:pStyle w:val="Literaturverzeichnis"/>
@@ -5321,7 +5349,7 @@
       <w:r>
         <w:t xml:space="preserve"> </w:t>
       </w:r>
-      <w:hyperlink r:id="rId88">
+      <w:hyperlink r:id="rId91">
         <w:r>
           <w:rPr>
             <w:rStyle w:val="Hyperlink"/>
@@ -5330,8 +5358,8 @@
         </w:r>
       </w:hyperlink>
     </w:p>
-    <w:bookmarkEnd w:id="89"/>
-    <w:bookmarkStart w:id="91" w:name="ref-VanLeussen2015"/>
+    <w:bookmarkEnd w:id="92"/>
+    <w:bookmarkStart w:id="94" w:name="ref-VanLeussen2015"/>
     <w:p>
       <w:pPr>
         <w:pStyle w:val="Literaturverzeichnis"/>
@@ -5389,7 +5417,7 @@
       <w:r>
         <w:t xml:space="preserve"> </w:t>
       </w:r>
-      <w:hyperlink r:id="rId90">
+      <w:hyperlink r:id="rId93">
         <w:r>
           <w:rPr>
             <w:rStyle w:val="Hyperlink"/>
@@ -5398,8 +5426,8 @@
         </w:r>
       </w:hyperlink>
     </w:p>
-    <w:bookmarkEnd w:id="91"/>
-    <w:bookmarkEnd w:id="92"/>
+    <w:bookmarkEnd w:id="94"/>
+    <w:bookmarkEnd w:id="95"/>
     <w:p>
       <w:pPr>
         <w:pStyle w:val="h1-pagebreak"/>
@@ -5408,8 +5436,8 @@
         <w:t xml:space="preserve">Appendix</w:t>
       </w:r>
     </w:p>
-    <w:bookmarkEnd w:id="93"/>
-    <w:bookmarkStart w:id="99" w:name="on-line-supplementary-material"/>
+    <w:bookmarkEnd w:id="96"/>
+    <w:bookmarkStart w:id="102" w:name="on-line-supplementary-material"/>
     <w:p>
       <w:pPr>
         <w:pStyle w:val="berschrift1"/>
@@ -5418,7 +5446,7 @@
         <w:t xml:space="preserve">On-line supplementary material</w:t>
       </w:r>
     </w:p>
-    <w:bookmarkStart w:id="94" w:name="drift-diffusion-models"/>
+    <w:bookmarkStart w:id="97" w:name="drift-diffusion-models"/>
     <w:p>
       <w:pPr>
         <w:pStyle w:val="berschrift2"/>
@@ -5432,8 +5460,8 @@
         <w:br w:type="page"/>
       </w:r>
     </w:p>
-    <w:bookmarkEnd w:id="94"/>
-    <w:bookmarkStart w:id="97" w:name="supplementary-analyses"/>
+    <w:bookmarkEnd w:id="97"/>
+    <w:bookmarkStart w:id="100" w:name="supplementary-analyses"/>
     <w:p>
       <w:pPr>
         <w:pStyle w:val="berschrift2"/>
@@ -5476,7 +5504,7 @@
                     </pic:cNvPicPr>
                   </pic:nvPicPr>
                   <pic:blipFill>
-                    <a:blip r:embed="rId95"/>
+                    <a:blip r:embed="rId98"/>
                     <a:stretch>
                       <a:fillRect/>
                     </a:stretch>
@@ -5565,7 +5593,7 @@
                     </pic:cNvPicPr>
                   </pic:nvPicPr>
                   <pic:blipFill>
-                    <a:blip r:embed="rId96"/>
+                    <a:blip r:embed="rId99"/>
                     <a:stretch>
                       <a:fillRect/>
                     </a:stretch>
@@ -5625,8 +5653,8 @@
         <w:br w:type="page"/>
       </w:r>
     </w:p>
-    <w:bookmarkEnd w:id="97"/>
-    <w:bookmarkStart w:id="98" w:name="reproducibility-information"/>
+    <w:bookmarkEnd w:id="100"/>
+    <w:bookmarkStart w:id="101" w:name="reproducibility-information"/>
     <w:p>
       <w:pPr>
         <w:pStyle w:val="berschrift2"/>
@@ -7157,8 +7185,8 @@
         <w:t xml:space="preserve">zoo                    1.8-9 2021-03-09</w:t>
       </w:r>
     </w:p>
-    <w:bookmarkEnd w:id="98"/>
-    <w:bookmarkEnd w:id="99"/>
+    <w:bookmarkEnd w:id="101"/>
+    <w:bookmarkEnd w:id="102"/>
     <w:sectPr>
       <w:headerReference r:id="rId10" w:type="even"/>
       <w:headerReference r:id="rId9" w:type="default"/>
@@ -7221,6 +7249,25 @@
           <w:t xml:space="preserve">https://osf.io/dh4zp/?view_only=162d6d13e5814417bcb9de349f18cb62</w:t>
         </w:r>
       </w:hyperlink>
+    </w:p>
+  </w:footnote>
+  <w:footnote w:id="26">
+    <w:p>
+      <w:pPr>
+        <w:pStyle w:val="Funotentext"/>
+      </w:pPr>
+      <w:r>
+        <w:rPr>
+          <w:rStyle w:val="Funotenzeichen"/>
+        </w:rPr>
+        <w:footnoteRef/>
+      </w:r>
+      <w:r>
+        <w:t xml:space="preserve"> </w:t>
+      </w:r>
+      <w:r>
+        <w:t xml:space="preserve">See online supplementary materials for more information.</w:t>
+      </w:r>
     </w:p>
   </w:footnote>
 </w:footnotes>

</xml_diff>

<commit_message>
generall updates, new plots
</commit_message>
<xml_diff>
--- a/docs/manuscript/main.docx
+++ b/docs/manuscript/main.docx
@@ -108,6 +108,33 @@
         <w:t xml:space="preserve">1</w:t>
       </w:r>
       <w:r>
+        <w:t xml:space="preserve">, Juan José Garrido Pozú</w:t>
+      </w:r>
+      <w:r>
+        <w:rPr>
+          <w:vertAlign w:val="superscript"/>
+        </w:rPr>
+        <w:t xml:space="preserve">1</w:t>
+      </w:r>
+      <w:r>
+        <w:t xml:space="preserve">, Kyle Parrish</w:t>
+      </w:r>
+      <w:r>
+        <w:rPr>
+          <w:vertAlign w:val="superscript"/>
+        </w:rPr>
+        <w:t xml:space="preserve">1</w:t>
+      </w:r>
+      <w:r>
+        <w:t xml:space="preserve">, Laura Fernández Arroyo</w:t>
+      </w:r>
+      <w:r>
+        <w:rPr>
+          <w:vertAlign w:val="superscript"/>
+        </w:rPr>
+        <w:t xml:space="preserve">1</w:t>
+      </w:r>
+      <w:r>
         <w:t xml:space="preserve">, Nicole Rodríguez</w:t>
       </w:r>
       <w:r>
@@ -117,16 +144,25 @@
         <w:t xml:space="preserve">2</w:t>
       </w:r>
       <w:r>
-        <w:t xml:space="preserve">, Juan José Garrido Pozú</w:t>
+        <w:t xml:space="preserve">, Robert Esposito</w:t>
       </w:r>
       <w:r>
         <w:rPr>
           <w:vertAlign w:val="superscript"/>
         </w:rPr>
+        <w:t xml:space="preserve">3</w:t>
+      </w:r>
+      <w:r>
+        <w:t xml:space="preserve">, Isabelle Chang</w:t>
+      </w:r>
+      <w:r>
+        <w:rPr>
+          <w:vertAlign w:val="superscript"/>
+        </w:rPr>
         <w:t xml:space="preserve">1</w:t>
       </w:r>
       <w:r>
-        <w:t xml:space="preserve">, Kyle Parrish</w:t>
+        <w:t xml:space="preserve">, Kimberly Gómez</w:t>
       </w:r>
       <w:r>
         <w:rPr>
@@ -135,7 +171,7 @@
         <w:t xml:space="preserve">1</w:t>
       </w:r>
       <w:r>
-        <w:t xml:space="preserve">, Laura Fernández Arroyo</w:t>
+        <w:t xml:space="preserve">, Gabriela Constantin-Dureci</w:t>
       </w:r>
       <w:r>
         <w:rPr>
@@ -144,67 +180,138 @@
         <w:t xml:space="preserve">1</w:t>
       </w:r>
       <w:r>
-        <w:t xml:space="preserve">, Robert Esposito</w:t>
+        <w:t xml:space="preserve">, Jiawei Shao</w:t>
       </w:r>
       <w:r>
         <w:rPr>
           <w:vertAlign w:val="superscript"/>
         </w:rPr>
+        <w:t xml:space="preserve">1</w:t>
+      </w:r>
+      <w:r>
+        <w:t xml:space="preserve">, Iván Andreu</w:t>
+      </w:r>
+      <w:r>
+        <w:rPr>
+          <w:vertAlign w:val="superscript"/>
+        </w:rPr>
+        <w:t xml:space="preserve">1</w:t>
+      </w:r>
+      <w:r>
+        <w:t xml:space="preserve">, &amp; Katherine Taveras</w:t>
+      </w:r>
+      <w:r>
+        <w:rPr>
+          <w:vertAlign w:val="superscript"/>
+        </w:rPr>
+        <w:t xml:space="preserve">1</w:t>
+      </w:r>
+    </w:p>
+    <w:p>
+      <w:pPr>
+        <w:pStyle w:val="Author"/>
+      </w:pPr>
+      <w:r>
+        <w:rPr>
+          <w:vertAlign w:val="superscript"/>
+        </w:rPr>
+        <w:t xml:space="preserve">1</w:t>
+      </w:r>
+      <w:r>
+        <w:t xml:space="preserve"> </w:t>
+      </w:r>
+      <w:r>
+        <w:t xml:space="preserve">Rutgers University</w:t>
+      </w:r>
+    </w:p>
+    <w:p>
+      <w:pPr>
+        <w:pStyle w:val="Author"/>
+      </w:pPr>
+      <w:r>
+        <w:rPr>
+          <w:vertAlign w:val="superscript"/>
+        </w:rPr>
+        <w:t xml:space="preserve">2</w:t>
+      </w:r>
+      <w:r>
+        <w:t xml:space="preserve"> </w:t>
+      </w:r>
+      <w:r>
+        <w:t xml:space="preserve">Poznan</w:t>
+      </w:r>
+    </w:p>
+    <w:p>
+      <w:pPr>
+        <w:pStyle w:val="Author"/>
+      </w:pPr>
+      <w:r>
+        <w:rPr>
+          <w:vertAlign w:val="superscript"/>
+        </w:rPr>
         <w:t xml:space="preserve">3</w:t>
       </w:r>
       <w:r>
-        <w:t xml:space="preserve">, Isabelle Chang</w:t>
-      </w:r>
-      <w:r>
-        <w:rPr>
-          <w:vertAlign w:val="superscript"/>
-        </w:rPr>
-        <w:t xml:space="preserve">1</w:t>
-      </w:r>
-      <w:r>
-        <w:t xml:space="preserve">, Kimberly Gómez</w:t>
-      </w:r>
-      <w:r>
-        <w:rPr>
-          <w:vertAlign w:val="superscript"/>
-        </w:rPr>
-        <w:t xml:space="preserve">1</w:t>
-      </w:r>
-      <w:r>
-        <w:t xml:space="preserve">, Gabriela Constantin-Dureci</w:t>
-      </w:r>
-      <w:r>
-        <w:rPr>
-          <w:vertAlign w:val="superscript"/>
-        </w:rPr>
-        <w:t xml:space="preserve">1</w:t>
-      </w:r>
-      <w:r>
-        <w:t xml:space="preserve">, Jiawei Shao</w:t>
-      </w:r>
-      <w:r>
-        <w:rPr>
-          <w:vertAlign w:val="superscript"/>
-        </w:rPr>
-        <w:t xml:space="preserve">1</w:t>
-      </w:r>
-      <w:r>
-        <w:t xml:space="preserve">, Iván Andreu</w:t>
-      </w:r>
-      <w:r>
-        <w:rPr>
-          <w:vertAlign w:val="superscript"/>
-        </w:rPr>
-        <w:t xml:space="preserve">1</w:t>
-      </w:r>
-      <w:r>
-        <w:t xml:space="preserve">, &amp; Katherine Taveras</w:t>
-      </w:r>
-      <w:r>
-        <w:rPr>
-          <w:vertAlign w:val="superscript"/>
-        </w:rPr>
-        <w:t xml:space="preserve">1</w:t>
+        <w:t xml:space="preserve"> </w:t>
+      </w:r>
+      <w:r>
+        <w:t xml:space="preserve">Duo-lingo</w:t>
+      </w:r>
+    </w:p>
+    <w:p>
+      <w:pPr>
+        <w:pStyle w:val="Textkrper"/>
+      </w:pPr>
+      <w:r>
+        <w:t xml:space="preserve">                                                                                                                                                    </w:t>
+      </w:r>
+    </w:p>
+    <w:p>
+      <w:pPr>
+        <w:pStyle w:val="Textkrper"/>
+      </w:pPr>
+      <w:r>
+        <w:t xml:space="preserve"> </w:t>
+      </w:r>
+    </w:p>
+    <w:p>
+      <w:pPr>
+        <w:pStyle w:val="Textkrper"/>
+      </w:pPr>
+      <w:r>
+        <w:t xml:space="preserve"> </w:t>
+      </w:r>
+    </w:p>
+    <w:p>
+      <w:pPr>
+        <w:pStyle w:val="Textkrper"/>
+      </w:pPr>
+      <w:r>
+        <w:t xml:space="preserve"> </w:t>
+      </w:r>
+    </w:p>
+    <w:p>
+      <w:pPr>
+        <w:pStyle w:val="Textkrper"/>
+      </w:pPr>
+      <w:r>
+        <w:t xml:space="preserve"> </w:t>
+      </w:r>
+    </w:p>
+    <w:p>
+      <w:pPr>
+        <w:pStyle w:val="Textkrper"/>
+      </w:pPr>
+      <w:r>
+        <w:t xml:space="preserve"> </w:t>
+      </w:r>
+    </w:p>
+    <w:p>
+      <w:pPr>
+        <w:pStyle w:val="Textkrper"/>
+      </w:pPr>
+      <w:r>
+        <w:t xml:space="preserve"> </w:t>
       </w:r>
     </w:p>
     <w:p>
@@ -212,50 +319,7 @@
         <w:pStyle w:val="Author"/>
       </w:pPr>
       <w:r>
-        <w:rPr>
-          <w:vertAlign w:val="superscript"/>
-        </w:rPr>
-        <w:t xml:space="preserve">1</w:t>
-      </w:r>
-      <w:r>
-        <w:t xml:space="preserve"> </w:t>
-      </w:r>
-      <w:r>
-        <w:t xml:space="preserve">Rutgers University</w:t>
-      </w:r>
-    </w:p>
-    <w:p>
-      <w:pPr>
-        <w:pStyle w:val="Author"/>
-      </w:pPr>
-      <w:r>
-        <w:rPr>
-          <w:vertAlign w:val="superscript"/>
-        </w:rPr>
-        <w:t xml:space="preserve">2</w:t>
-      </w:r>
-      <w:r>
-        <w:t xml:space="preserve"> </w:t>
-      </w:r>
-      <w:r>
-        <w:t xml:space="preserve">Poznan</w:t>
-      </w:r>
-    </w:p>
-    <w:p>
-      <w:pPr>
-        <w:pStyle w:val="Author"/>
-      </w:pPr>
-      <w:r>
-        <w:rPr>
-          <w:vertAlign w:val="superscript"/>
-        </w:rPr>
-        <w:t xml:space="preserve">3</w:t>
-      </w:r>
-      <w:r>
-        <w:t xml:space="preserve"> </w:t>
-      </w:r>
-      <w:r>
-        <w:t xml:space="preserve">Duo-lingo</w:t>
+        <w:t xml:space="preserve">Author note</w:t>
       </w:r>
     </w:p>
     <w:p>
@@ -263,7 +327,7 @@
         <w:pStyle w:val="Textkrper"/>
       </w:pPr>
       <w:r>
-        <w:t xml:space="preserve">                                                                                                                                                    </w:t>
+        <w:t xml:space="preserve">We express our gratitude to all the haters.</w:t>
       </w:r>
     </w:p>
     <w:p>
@@ -271,71 +335,7 @@
         <w:pStyle w:val="Textkrper"/>
       </w:pPr>
       <w:r>
-        <w:t xml:space="preserve"> </w:t>
-      </w:r>
-    </w:p>
-    <w:p>
-      <w:pPr>
-        <w:pStyle w:val="Textkrper"/>
-      </w:pPr>
-      <w:r>
-        <w:t xml:space="preserve"> </w:t>
-      </w:r>
-    </w:p>
-    <w:p>
-      <w:pPr>
-        <w:pStyle w:val="Textkrper"/>
-      </w:pPr>
-      <w:r>
-        <w:t xml:space="preserve"> </w:t>
-      </w:r>
-    </w:p>
-    <w:p>
-      <w:pPr>
-        <w:pStyle w:val="Textkrper"/>
-      </w:pPr>
-      <w:r>
-        <w:t xml:space="preserve"> </w:t>
-      </w:r>
-    </w:p>
-    <w:p>
-      <w:pPr>
-        <w:pStyle w:val="Textkrper"/>
-      </w:pPr>
-      <w:r>
-        <w:t xml:space="preserve"> </w:t>
-      </w:r>
-    </w:p>
-    <w:p>
-      <w:pPr>
-        <w:pStyle w:val="Textkrper"/>
-      </w:pPr>
-      <w:r>
-        <w:t xml:space="preserve"> </w:t>
-      </w:r>
-    </w:p>
-    <w:p>
-      <w:pPr>
-        <w:pStyle w:val="Author"/>
-      </w:pPr>
-      <w:r>
-        <w:t xml:space="preserve">Author note</w:t>
-      </w:r>
-    </w:p>
-    <w:p>
-      <w:pPr>
-        <w:pStyle w:val="Textkrper"/>
-      </w:pPr>
-      <w:r>
-        <w:t xml:space="preserve">We express our gratitude to all the haters.</w:t>
-      </w:r>
-    </w:p>
-    <w:p>
-      <w:pPr>
-        <w:pStyle w:val="Textkrper"/>
-      </w:pPr>
-      <w:r>
-        <w:t xml:space="preserve">The authors made the following contributions. Joseph V. Casillas: Conceptualization, Writing - Original Draft Preparation, Writing - Review &amp; Editing; Nicole Rodríguez: Conceptualization, Writing - Review &amp; Editing; Juan José Garrido Pozú: Conceptualization, Writing - Review &amp; Editing; Kyle Parrish: Conceptualization, Writing - Review &amp; Editing; Laura Fernández Arroyo: Conceptualization, Writing - Review &amp; Editing; Robert Esposito: Conceptualization, Writing - Review &amp; Editing; Isabelle Chang: Conceptualization, Writing - Review &amp; Editing; Kimberly Gómez: Conceptualization, Writing - Review &amp; Editing; Gabriela Constantin-Dureci: Writing - Review &amp; Editing; Jiawei Shao: Writing - Review &amp; Editing; Iván Andreu: Writing - Review &amp; Editing; Katherine Taveras: Writing - Review &amp; Editing.</w:t>
+        <w:t xml:space="preserve">The authors made the following contributions. Joseph V. Casillas: Conceptualization, Writing - Original Draft Preparation, Writing - Review &amp; Editing; Juan José Garrido Pozú: Conceptualization, Writing - Review &amp; Editing; Kyle Parrish: Conceptualization, Writing - Review &amp; Editing; Laura Fernández Arroyo: Conceptualization, Writing - Review &amp; Editing; Nicole Rodríguez: Conceptualization, Writing - Review &amp; Editing; Robert Esposito: Conceptualization, Writing - Review &amp; Editing; Isabelle Chang: Conceptualization, Writing - Review &amp; Editing; Kimberly Gómez: Conceptualization, Writing - Review &amp; Editing; Gabriela Constantin-Dureci: Writing - Review &amp; Editing; Jiawei Shao: Writing - Review &amp; Editing; Iván Andreu: Writing - Review &amp; Editing; Katherine Taveras: Writing - Review &amp; Editing.</w:t>
       </w:r>
     </w:p>
     <w:p>
@@ -487,13 +487,13 @@
         <w:t xml:space="preserve"> </w:t>
       </w:r>
       <w:r>
-        <w:t xml:space="preserve">The results showed that learner response accuracy improved as a function</w:t>
-      </w:r>
-      <w:r>
-        <w:t xml:space="preserve"> </w:t>
-      </w:r>
-      <w:r>
-        <w:t xml:space="preserve">of proficiency.</w:t>
+        <w:t xml:space="preserve">The results showed that learner response accuracy and sensitivity to</w:t>
+      </w:r>
+      <w:r>
+        <w:t xml:space="preserve"> </w:t>
+      </w:r>
+      <w:r>
+        <w:t xml:space="preserve">intonation improved as a function of proficiency.</w:t>
       </w:r>
       <w:r>
         <w:t xml:space="preserve"> </w:t>
@@ -635,7 +635,7 @@
         <w:t xml:space="preserve"> </w:t>
       </w:r>
       <w:r>
-        <w:t xml:space="preserve">The difficulties associated with intonation can result in comprehension and communication mishaps because the tune is associated not only with linguistic information, e.g., utterance type, syntactic constituency, but also pragmatic information, e.g., polite discourse</w:t>
+        <w:t xml:space="preserve">The difficulties associated with intonation can result in comprehension and communication mishaps because the tune is associated not only with linguistic information, e.g., utterance type or syntactic constituency, but also pragmatic information, e.g., polite discourse</w:t>
       </w:r>
       <w:r>
         <w:t xml:space="preserve"> </w:t>
@@ -688,7 +688,7 @@
         <w:t xml:space="preserve"> </w:t>
       </w:r>
       <w:r>
-        <w:t xml:space="preserve">Furthermore, increasing attention has been given to how individual differences in learner backgrounds play a role in the process of L2 acquisition.</w:t>
+        <w:t xml:space="preserve">Furthermore, increased attention has been given to how individual differences in learner backgrounds play a role in the process of L2 acquisition.</w:t>
       </w:r>
       <w:r>
         <w:t xml:space="preserve"> </w:t>
@@ -777,34 +777,37 @@
         <w:pStyle w:val="Textkrper"/>
       </w:pPr>
       <w:r>
-        <w:t xml:space="preserve">As alluded to above, intonation has a semantic function, and through the adequate cognitive decoding of intonation a listener can interpret the function of a given utterance.</w:t>
-      </w:r>
-      <w:r>
-        <w:t xml:space="preserve"> </w:t>
-      </w:r>
-      <w:r>
-        <w:t xml:space="preserve">For example, the intonational contour can indicate whether a speakers’ utterance is declarative or interrogative in nature.</w:t>
-      </w:r>
-      <w:r>
-        <w:t xml:space="preserve"> </w:t>
-      </w:r>
-      <w:r>
-        <w:t xml:space="preserve">Additionally, through prosody a speaker can signal various additional pragmatic functions, such as when they present polite discourse</w:t>
-      </w:r>
-      <w:r>
-        <w:t xml:space="preserve"> </w:t>
-      </w:r>
-      <w:r>
-        <w:t xml:space="preserve">(Astruc et al., 2016)</w:t>
-      </w:r>
-      <w:r>
-        <w:t xml:space="preserve">, bias or presupposition</w:t>
-      </w:r>
-      <w:r>
-        <w:t xml:space="preserve"> </w:t>
-      </w:r>
-      <w:r>
-        <w:t xml:space="preserve">(Henriksen et al., 2016)</w:t>
+        <w:t xml:space="preserve">Intonation has a semantic function and through adequate cognitive decoding of intonation a listener can interpret the intention of a given utterance.</w:t>
+      </w:r>
+      <w:r>
+        <w:t xml:space="preserve"> </w:t>
+      </w:r>
+      <w:r>
+        <w:t xml:space="preserve">For example, an intonational contour can indicate to a listener whether the utterance of an interlocutor is declarative or interrogative in nature.</w:t>
+      </w:r>
+      <w:r>
+        <w:t xml:space="preserve"> </w:t>
+      </w:r>
+      <w:r>
+        <w:t xml:space="preserve">As touched upon above, a speaker can use prosody to signal numerous additional pragmatic functions as well.</w:t>
+      </w:r>
+      <w:r>
+        <w:t xml:space="preserve"> </w:t>
+      </w:r>
+      <w:r>
+        <w:t xml:space="preserve">Given the rich variation in pragmatic uses, it is unsurprising that interpreting and decoding intonational contours in a non-native language represents a particularly challenging aspect of speech comprehension for the language learner.</w:t>
+      </w:r>
+      <w:r>
+        <w:t xml:space="preserve"> </w:t>
+      </w:r>
+      <w:r>
+        <w:t xml:space="preserve">Moreover, the use of L1 prosodic features when speaking the target language can result in misunderstandings due to the fact that the same prosodic features may be employed to convey different linguistic and paralinguistic meaning in the target language</w:t>
+      </w:r>
+      <w:r>
+        <w:t xml:space="preserve"> </w:t>
+      </w:r>
+      <w:r>
+        <w:t xml:space="preserve">(Chen, 2005; Cruz-Ferreira, 1987, 1987; Mennen, 2007; Pickering, 2001)</w:t>
       </w:r>
       <w:r>
         <w:t xml:space="preserve">.</w:t>
@@ -813,42 +816,140 @@
         <w:t xml:space="preserve"> </w:t>
       </w:r>
       <w:r>
-        <w:t xml:space="preserve">One essential aspect of speech comprehension is that in the presence of the same linguistic elements, listeners can arrive at different interpretations of the message</w:t>
-      </w:r>
-      <w:r>
-        <w:t xml:space="preserve"> </w:t>
-      </w:r>
-      <w:r>
-        <w:t xml:space="preserve">(e.g., Cain et al., 2004)</w:t>
+        <w:t xml:space="preserve">As noted by</w:t>
+      </w:r>
+      <w:r>
+        <w:t xml:space="preserve"> </w:t>
+      </w:r>
+      <w:r>
+        <w:t xml:space="preserve">Levis (2016)</w:t>
+      </w:r>
+      <w:r>
+        <w:t xml:space="preserve"> </w:t>
+      </w:r>
+      <w:r>
+        <w:t xml:space="preserve">prosody is also</w:t>
+      </w:r>
+      <w:r>
+        <w:t xml:space="preserve"> </w:t>
+      </w:r>
+      <w:r>
+        <w:t xml:space="preserve">“</w:t>
+      </w:r>
+      <w:r>
+        <w:t xml:space="preserve">[…] critical for L2 pronunciation because it plays a major role in cementing social bonds as a key marker of social identity</w:t>
+      </w:r>
+      <w:r>
+        <w:t xml:space="preserve">”</w:t>
+      </w:r>
+      <w:r>
+        <w:t xml:space="preserve"> </w:t>
+      </w:r>
+      <w:r>
+        <w:t xml:space="preserve">(p. 154).</w:t>
+      </w:r>
+    </w:p>
+    <w:p>
+      <w:pPr>
+        <w:pStyle w:val="Textkrper"/>
+      </w:pPr>
+      <w:r>
+        <w:t xml:space="preserve">For learners interested obtaining native-like pronunciation, intonation is particularly relevant, as prosodic features have been found to be important cues in the perception of non-target-like accents, above and beyond other features of language</w:t>
+      </w:r>
+      <w:r>
+        <w:t xml:space="preserve"> </w:t>
+      </w:r>
+      <w:r>
+        <w:t xml:space="preserve">Pettorino, De Meo, &amp; Vitale (2014)</w:t>
+      </w:r>
+      <w:r>
+        <w:t xml:space="preserve"> </w:t>
+      </w:r>
+      <w:r>
+        <w:t xml:space="preserve">Nonetheless, intonation is not traditionally taught in the L2 classroom, perhaps because it not common knowledge that proper control of prosody allows the learner not only to produce speech that is more intelligible, but also to comprehend speech in varied communicative settings</w:t>
+      </w:r>
+      <w:r>
+        <w:t xml:space="preserve"> </w:t>
+      </w:r>
+      <w:r>
+        <w:t xml:space="preserve">(de-la-Mota, 2019)</w:t>
       </w:r>
       <w:r>
         <w:t xml:space="preserve">.</w:t>
       </w:r>
+      <w:r>
+        <w:t xml:space="preserve"> </w:t>
+      </w:r>
+      <w:r>
+        <w:t xml:space="preserve">Primary focus is generally placed on syntax and morphology, with target language phonology receiving much less, if any, attention</w:t>
+      </w:r>
+      <w:r>
+        <w:t xml:space="preserve"> </w:t>
+      </w:r>
+      <w:r>
+        <w:t xml:space="preserve">(Rao, 2019)</w:t>
+      </w:r>
+      <w:r>
+        <w:t xml:space="preserve">.</w:t>
+      </w:r>
+      <w:r>
+        <w:t xml:space="preserve"> </w:t>
+      </w:r>
+      <w:r>
+        <w:t xml:space="preserve">When target language pronunciation is addressed, it often focuses on segmental elements</w:t>
+      </w:r>
+      <w:r>
+        <w:t xml:space="preserve"> </w:t>
+      </w:r>
+      <w:r>
+        <w:t xml:space="preserve">(de-la-Mota, 2019)</w:t>
+      </w:r>
+      <w:r>
+        <w:t xml:space="preserve">, despite the fact that merely being intelligible at the segmental level does not necessarily imply one will be pragmatically understood.</w:t>
+      </w:r>
+      <w:r>
+        <w:t xml:space="preserve"> </w:t>
+      </w:r>
+      <w:r>
+        <w:t xml:space="preserve">As a result, some research has found that intonation is one of the last aspects of L2 phonology that learners acquire</w:t>
+      </w:r>
+      <w:r>
+        <w:t xml:space="preserve"> </w:t>
+      </w:r>
+      <w:r>
+        <w:t xml:space="preserve">(e.g., Kvavik &amp; Olsen, 1974)</w:t>
+      </w:r>
+      <w:r>
+        <w:t xml:space="preserve">.</w:t>
+      </w:r>
     </w:p>
     <w:p>
       <w:pPr>
         <w:pStyle w:val="Textkrper"/>
       </w:pPr>
       <w:r>
-        <w:t xml:space="preserve">Unsurprisingly, interpreting and decoding the numerous functions of intonational contours in an L2 makes this aspect of speech comprehension particularly challenging for the learner.</w:t>
-      </w:r>
-      <w:r>
-        <w:t xml:space="preserve"> </w:t>
-      </w:r>
-      <w:r>
-        <w:t xml:space="preserve">Traditionally, intonation is not taught in the L2 classroom.</w:t>
-      </w:r>
-      <w:r>
-        <w:t xml:space="preserve"> </w:t>
-      </w:r>
-      <w:r>
-        <w:t xml:space="preserve">Primary focus is generally on syntax and morphology, with target language phonology receiving much less, if any, attention</w:t>
-      </w:r>
-      <w:r>
-        <w:t xml:space="preserve"> </w:t>
-      </w:r>
-      <w:r>
-        <w:t xml:space="preserve">(Rao, 2019)</w:t>
+        <w:t xml:space="preserve">Research on L2 intonation has been concerned primarily with speech production.</w:t>
+      </w:r>
+      <w:r>
+        <w:t xml:space="preserve"> </w:t>
+      </w:r>
+      <w:r>
+        <w:t xml:space="preserve">Learner difficulties tend to be ascribed to L1 transfer, and models of L2 phonology by and large focus on the speech segment, as in the Speech Learning Model revised</w:t>
+      </w:r>
+      <w:r>
+        <w:t xml:space="preserve"> </w:t>
+      </w:r>
+      <w:r>
+        <w:t xml:space="preserve">(Flege &amp; Bohn, 2021)</w:t>
+      </w:r>
+      <w:r>
+        <w:t xml:space="preserve">, or contrasts between segments, i.e., PAM-L2, L2LP</w:t>
+      </w:r>
+      <w:r>
+        <w:t xml:space="preserve"> </w:t>
+      </w:r>
+      <w:r>
+        <w:t xml:space="preserve">(Best &amp; Tyler, 2007; Van Leussen &amp; Escudero, 2015, respectively)</w:t>
       </w:r>
       <w:r>
         <w:t xml:space="preserve">.</w:t>
@@ -857,69 +958,7 @@
         <w:t xml:space="preserve"> </w:t>
       </w:r>
       <w:r>
-        <w:t xml:space="preserve">When target language pronunciation is addressed, it often focuses on segmental elements</w:t>
-      </w:r>
-      <w:r>
-        <w:t xml:space="preserve"> </w:t>
-      </w:r>
-      <w:r>
-        <w:t xml:space="preserve">(de-la-Mota, 2019)</w:t>
-      </w:r>
-      <w:r>
-        <w:t xml:space="preserve">.</w:t>
-      </w:r>
-      <w:r>
-        <w:t xml:space="preserve"> </w:t>
-      </w:r>
-      <w:r>
-        <w:t xml:space="preserve">As a result, intonation is one of the last aspects of L2 phonology that learners acquire</w:t>
-      </w:r>
-      <w:r>
-        <w:t xml:space="preserve"> </w:t>
-      </w:r>
-      <w:r>
-        <w:t xml:space="preserve">(Kvavik &amp; Olsen, 1974)</w:t>
-      </w:r>
-      <w:r>
-        <w:t xml:space="preserve">.</w:t>
-      </w:r>
-    </w:p>
-    <w:p>
-      <w:pPr>
-        <w:pStyle w:val="Textkrper"/>
-      </w:pPr>
-      <w:r>
-        <w:t xml:space="preserve">Research on L2 intonation has been concerned primarily with production.</w:t>
-      </w:r>
-      <w:r>
-        <w:t xml:space="preserve"> </w:t>
-      </w:r>
-      <w:r>
-        <w:t xml:space="preserve">Learner difficulties tend to be ascribed to L1 transfer, and models of L2 phonology focus on the speech segment, as in the Speech Learning Model revised</w:t>
-      </w:r>
-      <w:r>
-        <w:t xml:space="preserve"> </w:t>
-      </w:r>
-      <w:r>
-        <w:t xml:space="preserve">(Flege &amp; Bohn, 2021)</w:t>
-      </w:r>
-      <w:r>
-        <w:t xml:space="preserve">, or contrasts between segments, i.e., PAM-L2, L2LP</w:t>
-      </w:r>
-      <w:r>
-        <w:t xml:space="preserve"> </w:t>
-      </w:r>
-      <w:r>
-        <w:t xml:space="preserve">(Best &amp; Tyler, 2007; Van Leussen &amp; Escudero, 2015, respectively)</w:t>
-      </w:r>
-      <w:r>
-        <w:t xml:space="preserve">.</w:t>
-      </w:r>
-      <w:r>
-        <w:t xml:space="preserve"> </w:t>
-      </w:r>
-      <w:r>
-        <w:t xml:space="preserve">Though some researchers have considered how these models account for suprasegmental phenomenon</w:t>
+        <w:t xml:space="preserve">Theoretical work that specifically considers prosody in the acquisition of L2 phonology is virtually non-existent, though some researchers have considered how the aforementioned models might account for suprasegmental phenomena</w:t>
       </w:r>
       <w:r>
         <w:t xml:space="preserve"> </w:t>
@@ -928,7 +967,10 @@
         <w:t xml:space="preserve">(See Trofimovich &amp; Baker, 2006)</w:t>
       </w:r>
       <w:r>
-        <w:t xml:space="preserve">, a dearth of knowledge remains with regard to how perception of intonation develops in L2 learning, and even less is known about how individual pragmatic differences account for learner outcomes.</w:t>
+        <w:t xml:space="preserve"> </w:t>
+      </w:r>
+      <w:r>
+        <w:t xml:space="preserve">Nevertheless, a dearth of knowledge remains with regard to how perception of intonation develops in L2 learning, and even less is known about how individual pragmatic differences account for learner outcomes.</w:t>
       </w:r>
       <w:r>
         <w:t xml:space="preserve"> </w:t>
@@ -949,19 +991,37 @@
         <w:t xml:space="preserve">Acquisition of Spanish prosody</w:t>
       </w:r>
       <w:r>
-        <w:t xml:space="preserve">. Spanish is extensively spoken across the world, with relatively small geolectal differences between its varieties compared to other languages, such that speakers from distinct regions can still generally understand each other.</w:t>
-      </w:r>
-      <w:r>
-        <w:t xml:space="preserve"> </w:t>
-      </w:r>
-      <w:r>
-        <w:t xml:space="preserve">Phonetic variation, however, is abundant.</w:t>
-      </w:r>
-      <w:r>
-        <w:t xml:space="preserve"> </w:t>
-      </w:r>
-      <w:r>
-        <w:t xml:space="preserve">INTONATION EXAMPLES HERE FROM DE LA MOTA.</w:t>
+        <w:t xml:space="preserve">. As with all phonetic phenomena, a lack of invariance in the acoustic content of prosodic realizations also increases the difficulty of the learners task.</w:t>
+      </w:r>
+      <w:r>
+        <w:t xml:space="preserve"> </w:t>
+      </w:r>
+      <w:r>
+        <w:t xml:space="preserve">Beyond the level of the individual, howeer, dialectal differences can account for more difficulties.</w:t>
+      </w:r>
+      <w:r>
+        <w:t xml:space="preserve"> </w:t>
+      </w:r>
+      <w:r>
+        <w:t xml:space="preserve">Spanish is extensively spoken across the world, with relatively small geolectal differences between varieties when compared with other languages, such that speakers from distinct regions can still generally understand each other.</w:t>
+      </w:r>
+      <w:r>
+        <w:t xml:space="preserve"> </w:t>
+      </w:r>
+      <w:r>
+        <w:t xml:space="preserve">That being said, phonetic variation is abundant, as is the case with the declarative rise–fall contour of Mexican Spanish, the long fall associated with Argentinian Spanish, or the nuclear hat pattern in total interrogatives (i.e., yes–no questions) in Caribbean Spanish, to cite just a few examples</w:t>
+      </w:r>
+      <w:r>
+        <w:t xml:space="preserve"> </w:t>
+      </w:r>
+      <w:r>
+        <w:t xml:space="preserve">(See Hualde &amp; Prieto, 2015)</w:t>
+      </w:r>
+      <w:r>
+        <w:t xml:space="preserve">.</w:t>
+      </w:r>
+      <w:r>
+        <w:t xml:space="preserve"> </w:t>
       </w:r>
     </w:p>
     <w:p>
@@ -1004,7 +1064,7 @@
         <w:pStyle w:val="Textkrper"/>
       </w:pPr>
       <w:r>
-        <w:t xml:space="preserve">Research on perception of Spanish intonation also supports the notion that mastery is indeed possible for adult learners.</w:t>
+        <w:t xml:space="preserve">Research on perception of Spanish intonation is much less common, but also supports the notion that mastery is indeed possible for adult learners.</w:t>
       </w:r>
       <w:r>
         <w:t xml:space="preserve"> </w:t>
@@ -1075,19 +1135,31 @@
         <w:t xml:space="preserve"> </w:t>
       </w:r>
       <w:r>
-        <w:t xml:space="preserve">examined the effect of L2 proficiency on the perception of statements (broad-focus and narrow-focus) and questions (wh-questions and yes/no questions).</w:t>
-      </w:r>
-      <w:r>
-        <w:t xml:space="preserve"> </w:t>
-      </w:r>
-      <w:r>
-        <w:t xml:space="preserve">Adult English L1-Spanish L2 learners (beginner, intermediate, and advanced) and adult native speakers of Spanish completed an AX discrimination task in which they were presented with mismatched audio and visual stimuli.</w:t>
-      </w:r>
-      <w:r>
-        <w:t xml:space="preserve"> </w:t>
-      </w:r>
-      <w:r>
-        <w:t xml:space="preserve">Participants’ task was to decide whether the sentence presented aurally was the same as the sentence presented visually.</w:t>
+        <w:t xml:space="preserve">examined the effect of L2 proficiency on the perception of broad-focus and narrow-focus declaratives and polar and total interrogatives in adult L2 learners of Spanish.</w:t>
+      </w:r>
+      <w:r>
+        <w:t xml:space="preserve"> </w:t>
+      </w:r>
+      <w:r>
+        <w:t xml:space="preserve">The learners completed an AX discrimination task in which they were presented audio and visual stimuli in matched and mismatched conditions.</w:t>
+      </w:r>
+      <w:r>
+        <w:t xml:space="preserve"> </w:t>
+      </w:r>
+      <w:r>
+        <w:t xml:space="preserve">The matched condition included auditory stimuli that were prosodically congruent with written text (e.g., declarative intonation with a declarative sentence).</w:t>
+      </w:r>
+      <w:r>
+        <w:t xml:space="preserve"> </w:t>
+      </w:r>
+      <w:r>
+        <w:t xml:space="preserve">The mismatched condition included auditory stimuli that were prosodically incongruent with the written text (e.g., interrogative intonation with a declarative sentence).</w:t>
+      </w:r>
+      <w:r>
+        <w:t xml:space="preserve"> </w:t>
+      </w:r>
+      <w:r>
+        <w:t xml:space="preserve">The participants’ task was to determine whether the sentence presented aurally was the same as the sentence presented visually.</w:t>
       </w:r>
       <w:r>
         <w:t xml:space="preserve"> </w:t>
@@ -1099,7 +1171,7 @@
         <w:t xml:space="preserve"> </w:t>
       </w:r>
       <w:r>
-        <w:t xml:space="preserve">found that perception and processing of L2 intonation improved in conjunction with proficiency conditional on intonation type, with polar (</w:t>
+        <w:t xml:space="preserve">found that perception and processing of L2 intonation improved in conjunction with proficiency in Spanish, though it was conditional on the utterance type, with polar (</w:t>
       </w:r>
       <w:r>
         <w:t xml:space="preserve">‘</w:t>
@@ -1117,7 +1189,7 @@
         <w:t xml:space="preserve"> </w:t>
       </w:r>
       <w:r>
-        <w:t xml:space="preserve">The authors concluded that perception of L2 intonation develops gradually as acquisition progresses.</w:t>
+        <w:t xml:space="preserve">The authors concluded that perception of L2 intonation develops gradually in conjunction with L2 proficiency.</w:t>
       </w:r>
     </w:p>
     <w:p>
@@ -1125,7 +1197,7 @@
         <w:pStyle w:val="Textkrper"/>
       </w:pPr>
       <w:r>
-        <w:t xml:space="preserve">To summarize, the extant literature suggests that mastery of L2 perception of intonation seems feasible for adult learners, as processing speed and accuracy and both improve as L2 proficiency increases.</w:t>
+        <w:t xml:space="preserve">To summarize, the extant literature suggests that mastery of L2 perception of intonation seems feasible for adult learners, as processing speed and accuracy both improve as L2 proficiency increases.</w:t>
       </w:r>
       <w:r>
         <w:t xml:space="preserve"> </w:t>
@@ -1277,13 +1349,7 @@
         <w:t xml:space="preserve"> </w:t>
       </w:r>
       <w:r>
-        <w:t xml:space="preserve">Specifically, higher empathy individuals, in comparison with lower empathy individuals, appear to be more sensitive to intonation cues in the process of forming sound-meaning associations.</w:t>
-      </w:r>
-      <w:r>
-        <w:t xml:space="preserve"> </w:t>
-      </w:r>
-      <w:r>
-        <w:t xml:space="preserve">In the context of this study empathy was measured using a self-reported Empathy Quotient (EQ) questionnaire</w:t>
+        <w:t xml:space="preserve">Empathy was measured using a self-report Empathy Quotient (EQ) questionnaire</w:t>
       </w:r>
       <w:r>
         <w:t xml:space="preserve"> </w:t>
@@ -1292,7 +1358,10 @@
         <w:t xml:space="preserve">(Baron-Cohen &amp; Wheelwright, 2004)</w:t>
       </w:r>
       <w:r>
-        <w:t xml:space="preserve">.</w:t>
+        <w:t xml:space="preserve"> </w:t>
+      </w:r>
+      <w:r>
+        <w:t xml:space="preserve">and participants were partitioned into groups corresponding with low or high empathy.</w:t>
       </w:r>
       <w:r>
         <w:t xml:space="preserve"> </w:t>
@@ -1310,7 +1379,20 @@
         <w:t xml:space="preserve"> </w:t>
       </w:r>
       <w:r>
-        <w:t xml:space="preserve">Target objects were homophones in French (e.g., cane -</w:t>
+        <w:t xml:space="preserve">Target objects were homophones in French (e.g.,</w:t>
+      </w:r>
+      <w:r>
+        <w:t xml:space="preserve"> </w:t>
+      </w:r>
+      <w:r>
+        <w:rPr>
+          <w:iCs/>
+          <w:i/>
+        </w:rPr>
+        <w:t xml:space="preserve">cane</w:t>
+      </w:r>
+      <w:r>
+        <w:t xml:space="preserve">, Eng.</w:t>
       </w:r>
       <w:r>
         <w:t xml:space="preserve"> </w:t>
@@ -1325,7 +1407,20 @@
         <w:t xml:space="preserve">”</w:t>
       </w:r>
       <w:r>
-        <w:t xml:space="preserve">; canne -</w:t>
+        <w:t xml:space="preserve">;</w:t>
+      </w:r>
+      <w:r>
+        <w:t xml:space="preserve"> </w:t>
+      </w:r>
+      <w:r>
+        <w:rPr>
+          <w:iCs/>
+          <w:i/>
+        </w:rPr>
+        <w:t xml:space="preserve">canne</w:t>
+      </w:r>
+      <w:r>
+        <w:t xml:space="preserve">, Eng.</w:t>
       </w:r>
       <w:r>
         <w:t xml:space="preserve"> </w:t>
@@ -1352,7 +1447,7 @@
         <w:t xml:space="preserve"> </w:t>
       </w:r>
       <w:r>
-        <w:t xml:space="preserve">found that the processing of the lexical ambiguity (the homophones</w:t>
+        <w:t xml:space="preserve">found that processing of the lexical ambiguity (the homophones</w:t>
       </w:r>
       <w:r>
         <w:t xml:space="preserve"> </w:t>
@@ -1381,7 +1476,13 @@
         <w:t xml:space="preserve"> </w:t>
       </w:r>
       <w:r>
-        <w:t xml:space="preserve">That is, highly empathic individuals varied their looking behavior as a function of intonational cues while less empathic individuals did not.</w:t>
+        <w:t xml:space="preserve">Specifically, highly empathic individuals varied their looking behavior as a function of intonational cues while less empathic individuals did not.</w:t>
+      </w:r>
+      <w:r>
+        <w:t xml:space="preserve"> </w:t>
+      </w:r>
+      <w:r>
+        <w:t xml:space="preserve">That is, higher empathy individuals, in comparison with lower empathy individuals, were found to be more sensitive to intonation cues in the process of forming sound-meaning associations.</w:t>
       </w:r>
     </w:p>
     <w:p>
@@ -1401,13 +1502,13 @@
         <w:t xml:space="preserve"> </w:t>
       </w:r>
       <w:r>
-        <w:t xml:space="preserve">To the best of our knowledge, no studies have explored the construct empathy and its relationship with L2 perceptual development.</w:t>
-      </w:r>
-      <w:r>
-        <w:t xml:space="preserve"> </w:t>
-      </w:r>
-      <w:r>
-        <w:t xml:space="preserve">Thus, we extend this research to the SLA context in order to determine if individual differences in pragmatic skill, concretely empathy, affect the development of intonation in L2 processing and sentence comprehension.</w:t>
+        <w:t xml:space="preserve">To the best of our knowledge, no studies have explored the construct empathy as it pertains to L2 perceptual development.</w:t>
+      </w:r>
+      <w:r>
+        <w:t xml:space="preserve"> </w:t>
+      </w:r>
+      <w:r>
+        <w:t xml:space="preserve">Thus, we extend this research to the SLA context in order to determine if individual differences in this pragmatic skill affect the development of intonation in L2 processing and sentence comprehension.</w:t>
       </w:r>
     </w:p>
     <w:bookmarkEnd w:id="21"/>
@@ -1508,7 +1609,7 @@
         <w:t xml:space="preserve"> </w:t>
       </w:r>
       <w:r>
-        <w:t xml:space="preserve">As shown in previous studies, yes-no questions will present the most difficulty for L2 learners of Spanish, followed by wh-questions and declarative broad focus and narrow focus statements.</w:t>
+        <w:t xml:space="preserve">As shown in previous studies, total interrogatives (i.e., yes-no questions) will present the most difficulty for L2 learners of Spanish, followed by partial interrogatives (i.e., wh-questions) and declarative broad focus and narrow focus statements.</w:t>
       </w:r>
       <w:r>
         <w:t xml:space="preserve"> </w:t>
@@ -1547,13 +1648,13 @@
         <w:t xml:space="preserve"> </w:t>
       </w:r>
       <w:r>
-        <w:t xml:space="preserve">refers to lower proficiency levels in a cross-sectional design, that is, at an earlier developmental stage than lower empathy individuals.</w:t>
-      </w:r>
-      <w:r>
-        <w:t xml:space="preserve"> </w:t>
-      </w:r>
-      <w:r>
-        <w:t xml:space="preserve">Finally, with regard to RQ3, based on tentative findings from native speaker pilot data, we hypothesize that, overall, L2 learners will have most difficulty (lower accuracy, slower response time) with the Cuban variety.</w:t>
+        <w:t xml:space="preserve">refers to lower proficiency levels in a cross-sectional design, that is, at an earlier developmental stage when compared with lower empathy individuals.</w:t>
+      </w:r>
+      <w:r>
+        <w:t xml:space="preserve"> </w:t>
+      </w:r>
+      <w:r>
+        <w:t xml:space="preserve">Finally, with regard to RQ3, based on tentative findings from native speaker pilot data, we hypothesize that, overall, L2 learners will have the most difficulty (lower accuracy, slower response time) with the Cuban variety.</w:t>
       </w:r>
     </w:p>
     <w:p>
@@ -1618,25 +1719,25 @@
         <w:t xml:space="preserve"> </w:t>
       </w:r>
       <w:r>
-        <w:t xml:space="preserve">Participants were recruited using the Prolific.ac online experimental platform and were be compensated at a rate of $9.52 per hour for their time.</w:t>
-      </w:r>
-      <w:r>
-        <w:t xml:space="preserve"> </w:t>
-      </w:r>
-      <w:r>
-        <w:t xml:space="preserve">We estimated the task would take approximately 15 minutes to complete, thus each participant was compensated with $2.70 for completing all three tasks.</w:t>
-      </w:r>
-      <w:r>
-        <w:t xml:space="preserve"> </w:t>
-      </w:r>
-      <w:r>
-        <w:t xml:space="preserve">The mean time to completion was 12.93 minutes (SD: 8.71).</w:t>
-      </w:r>
-      <w:r>
-        <w:t xml:space="preserve"> </w:t>
-      </w:r>
-      <w:r>
-        <w:t xml:space="preserve">The pool of participants was filtered using criteria set in Prolific.ac to insure participants self-reported as being L1 English speakers born, raised, and currently living in the US with no knowledge of any languages other than English and/or Spanish.</w:t>
+        <w:t xml:space="preserve">Participants were recruited using the Prolific.ac online experimental platform and were compensated at a rate of $9.52 per hour for their time.</w:t>
+      </w:r>
+      <w:r>
+        <w:t xml:space="preserve"> </w:t>
+      </w:r>
+      <w:r>
+        <w:t xml:space="preserve">We estimated the task would take approximately 15 minutes to complete, thus each participant was paid $2.70 for completing all three tasks.</w:t>
+      </w:r>
+      <w:r>
+        <w:t xml:space="preserve"> </w:t>
+      </w:r>
+      <w:r>
+        <w:t xml:space="preserve">The mean time to completion was approximately 13 minutes.</w:t>
+      </w:r>
+      <w:r>
+        <w:t xml:space="preserve"> </w:t>
+      </w:r>
+      <w:r>
+        <w:t xml:space="preserve">The pool of participants was filtered using criteria set in Prolific.ac to insure participants self-reported as being L1 English speakers born, raised, and currently living in the US with no knowledge of any languages other than English or Spanish.</w:t>
       </w:r>
       <w:r>
         <w:t xml:space="preserve"> </w:t>
@@ -2549,7 +2650,7 @@
         <w:t xml:space="preserve">We specified group-level effects for participants, speaker variety, and items.</w:t>
       </w:r>
       <w:r>
-        <w:br/>
+        <w:t xml:space="preserve"> </w:t>
       </w:r>
       <w:r>
         <w:t xml:space="preserve">The slope for</w:t>
@@ -2645,7 +2746,16 @@
         <w:pStyle w:val="Textkrper"/>
       </w:pPr>
       <w:r>
-        <w:t xml:space="preserve">The second analysis utilized Bayesian drift diffusion modeling (DDM, RATCLIFF &amp; MOON 2008).</w:t>
+        <w:t xml:space="preserve">The second analysis utilized Bayesian drift diffusion modeling</w:t>
+      </w:r>
+      <w:r>
+        <w:t xml:space="preserve"> </w:t>
+      </w:r>
+      <w:r>
+        <w:t xml:space="preserve">(DDM, Ratcliff &amp; McKoon, 2008)</w:t>
+      </w:r>
+      <w:r>
+        <w:t xml:space="preserve">.</w:t>
       </w:r>
       <w:r>
         <w:t xml:space="preserve"> </w:t>
@@ -3165,14 +3275,14 @@
       <w:r>
         <w:drawing>
           <wp:inline>
-            <wp:extent cx="5969000" cy="3410857"/>
+            <wp:extent cx="5969000" cy="2652888"/>
             <wp:effectExtent b="0" l="0" r="0" t="0"/>
             <wp:docPr descr="Figure 3.   Response accuracy: Partially pooled estimates for each speaker variety." title="" id="1" name="Picture"/>
             <a:graphic>
               <a:graphicData uri="http://schemas.openxmlformats.org/drawingml/2006/picture">
                 <pic:pic>
                   <pic:nvPicPr>
-                    <pic:cNvPr descr="/Users/casillas/academia/research/in_progress/empathy_intonation_perc/figs/manuscript/learner_accuracy_by_speaker_variety.pdf" id="0" name="Picture"/>
+                    <pic:cNvPr descr="/Users/casillas/academia/research/in_progress/empathy_intonation_perc/figs/manuscript/learner_accuracy_rt_by_speaker_variety.png" id="0" name="Picture"/>
                     <pic:cNvPicPr>
                       <a:picLocks noChangeArrowheads="1" noChangeAspect="1"/>
                     </pic:cNvPicPr>
@@ -3186,7 +3296,7 @@
                   <pic:spPr bwMode="auto">
                     <a:xfrm>
                       <a:off x="0" y="0"/>
-                      <a:ext cx="5969000" cy="3410857"/>
+                      <a:ext cx="5969000" cy="2652888"/>
                     </a:xfrm>
                     <a:prstGeom prst="rect">
                       <a:avLst/>
@@ -3704,7 +3814,7 @@
       </w:r>
     </w:p>
     <w:bookmarkEnd w:id="41"/>
-    <w:bookmarkStart w:id="96" w:name="references"/>
+    <w:bookmarkStart w:id="112" w:name="references"/>
     <w:p>
       <w:pPr>
         <w:pStyle w:val="berschrift1"/>
@@ -3713,7 +3823,7 @@
         <w:t xml:space="preserve">References</w:t>
       </w:r>
     </w:p>
-    <w:bookmarkStart w:id="95" w:name="refs"/>
+    <w:bookmarkStart w:id="111" w:name="refs"/>
     <w:bookmarkStart w:id="43" w:name="ref-astruc2016cost"/>
     <w:p>
       <w:pPr>
@@ -3816,12 +3926,109 @@
       </w:hyperlink>
     </w:p>
     <w:bookmarkEnd w:id="43"/>
-    <w:bookmarkStart w:id="44" w:name="ref-baron2011zero"/>
+    <w:bookmarkStart w:id="45" w:name="ref-R-papaja"/>
     <w:p>
       <w:pPr>
         <w:pStyle w:val="Literaturverzeichnis"/>
       </w:pPr>
       <w:r>
+        <w:t xml:space="preserve">Aust, F., &amp; Barth, M. (2018).</w:t>
+      </w:r>
+      <w:r>
+        <w:t xml:space="preserve"> </w:t>
+      </w:r>
+      <w:r>
+        <w:rPr>
+          <w:iCs/>
+          <w:i/>
+        </w:rPr>
+        <w:t xml:space="preserve">papaja</w:t>
+      </w:r>
+      <w:r>
+        <w:rPr>
+          <w:iCs/>
+          <w:i/>
+        </w:rPr>
+        <w:t xml:space="preserve">:</w:t>
+      </w:r>
+      <w:r>
+        <w:rPr>
+          <w:iCs/>
+          <w:i/>
+        </w:rPr>
+        <w:t xml:space="preserve"> </w:t>
+      </w:r>
+      <w:r>
+        <w:rPr>
+          <w:iCs/>
+          <w:i/>
+        </w:rPr>
+        <w:t xml:space="preserve">Create</w:t>
+      </w:r>
+      <w:r>
+        <w:rPr>
+          <w:iCs/>
+          <w:i/>
+        </w:rPr>
+        <w:t xml:space="preserve"> </w:t>
+      </w:r>
+      <w:r>
+        <w:rPr>
+          <w:iCs/>
+          <w:i/>
+        </w:rPr>
+        <w:t xml:space="preserve">APA</w:t>
+      </w:r>
+      <w:r>
+        <w:rPr>
+          <w:iCs/>
+          <w:i/>
+        </w:rPr>
+        <w:t xml:space="preserve"> </w:t>
+      </w:r>
+      <w:r>
+        <w:rPr>
+          <w:iCs/>
+          <w:i/>
+        </w:rPr>
+        <w:t xml:space="preserve">manuscripts with</w:t>
+      </w:r>
+      <w:r>
+        <w:rPr>
+          <w:iCs/>
+          <w:i/>
+        </w:rPr>
+        <w:t xml:space="preserve"> </w:t>
+      </w:r>
+      <w:r>
+        <w:rPr>
+          <w:iCs/>
+          <w:i/>
+        </w:rPr>
+        <w:t xml:space="preserve">R Markdown</w:t>
+      </w:r>
+      <w:r>
+        <w:t xml:space="preserve">. Retrieved from</w:t>
+      </w:r>
+      <w:r>
+        <w:t xml:space="preserve"> </w:t>
+      </w:r>
+      <w:hyperlink r:id="rId44">
+        <w:r>
+          <w:rPr>
+            <w:rStyle w:val="Hyperlink"/>
+          </w:rPr>
+          <w:t xml:space="preserve">https://github.com/crsh/papaja</w:t>
+        </w:r>
+      </w:hyperlink>
+    </w:p>
+    <w:bookmarkEnd w:id="45"/>
+    <w:bookmarkStart w:id="46" w:name="ref-baron2011zero"/>
+    <w:p>
+      <w:pPr>
+        <w:pStyle w:val="Literaturverzeichnis"/>
+      </w:pPr>
+      <w:r>
         <w:t xml:space="preserve">Baron-Cohen, S. (2011).</w:t>
       </w:r>
       <w:r>
@@ -3838,8 +4045,8 @@
         <w:t xml:space="preserve">. London, England: Penguin.</w:t>
       </w:r>
     </w:p>
-    <w:bookmarkEnd w:id="44"/>
-    <w:bookmarkStart w:id="46" w:name="ref-baron2004empathy"/>
+    <w:bookmarkEnd w:id="46"/>
+    <w:bookmarkStart w:id="48" w:name="ref-baron2004empathy"/>
     <w:p>
       <w:pPr>
         <w:pStyle w:val="Literaturverzeichnis"/>
@@ -3885,7 +4092,7 @@
       <w:r>
         <w:t xml:space="preserve"> </w:t>
       </w:r>
-      <w:hyperlink r:id="rId45">
+      <w:hyperlink r:id="rId47">
         <w:r>
           <w:rPr>
             <w:rStyle w:val="Hyperlink"/>
@@ -3894,8 +4101,8 @@
         </w:r>
       </w:hyperlink>
     </w:p>
-    <w:bookmarkEnd w:id="46"/>
-    <w:bookmarkStart w:id="47" w:name="ref-Best2007"/>
+    <w:bookmarkEnd w:id="48"/>
+    <w:bookmarkStart w:id="49" w:name="ref-Best2007"/>
     <w:p>
       <w:pPr>
         <w:pStyle w:val="Literaturverzeichnis"/>
@@ -3964,8 +4171,8 @@
         <w:t xml:space="preserve">(pp. 13–34). Amsterdam, The Netherlands: John Benjamins.</w:t>
       </w:r>
     </w:p>
-    <w:bookmarkEnd w:id="47"/>
-    <w:bookmarkStart w:id="48" w:name="ref-bishop2016individual"/>
+    <w:bookmarkEnd w:id="49"/>
+    <w:bookmarkStart w:id="50" w:name="ref-bishop2016individual"/>
     <w:p>
       <w:pPr>
         <w:pStyle w:val="Literaturverzeichnis"/>
@@ -3984,8 +4191,8 @@
         <w:t xml:space="preserve">Talk presented at LabPhon15 satellite workshop on personality in speech perception and production, ithaca, NY.</w:t>
       </w:r>
     </w:p>
-    <w:bookmarkEnd w:id="48"/>
-    <w:bookmarkStart w:id="50" w:name="ref-praat"/>
+    <w:bookmarkEnd w:id="50"/>
+    <w:bookmarkStart w:id="52" w:name="ref-praat"/>
     <w:p>
       <w:pPr>
         <w:pStyle w:val="Literaturverzeichnis"/>
@@ -4009,7 +4216,7 @@
       <w:r>
         <w:t xml:space="preserve"> </w:t>
       </w:r>
-      <w:hyperlink r:id="rId49">
+      <w:hyperlink r:id="rId51">
         <w:r>
           <w:rPr>
             <w:rStyle w:val="Hyperlink"/>
@@ -4018,8 +4225,8 @@
         </w:r>
       </w:hyperlink>
     </w:p>
-    <w:bookmarkEnd w:id="50"/>
-    <w:bookmarkStart w:id="52" w:name="ref-bustin_2020"/>
+    <w:bookmarkEnd w:id="52"/>
+    <w:bookmarkStart w:id="54" w:name="ref-bustin_2020"/>
     <w:p>
       <w:pPr>
         <w:pStyle w:val="Literaturverzeichnis"/>
@@ -4076,7 +4283,7 @@
       <w:r>
         <w:t xml:space="preserve"> </w:t>
       </w:r>
-      <w:hyperlink r:id="rId51">
+      <w:hyperlink r:id="rId53">
         <w:r>
           <w:rPr>
             <w:rStyle w:val="Hyperlink"/>
@@ -4085,8 +4292,8 @@
         </w:r>
       </w:hyperlink>
     </w:p>
-    <w:bookmarkEnd w:id="52"/>
-    <w:bookmarkStart w:id="54" w:name="ref-R_brms_a"/>
+    <w:bookmarkEnd w:id="54"/>
+    <w:bookmarkStart w:id="56" w:name="ref-R_brms_a"/>
     <w:p>
       <w:pPr>
         <w:pStyle w:val="Literaturverzeichnis"/>
@@ -4165,7 +4372,7 @@
       <w:r>
         <w:t xml:space="preserve"> </w:t>
       </w:r>
-      <w:hyperlink r:id="rId53">
+      <w:hyperlink r:id="rId55">
         <w:r>
           <w:rPr>
             <w:rStyle w:val="Hyperlink"/>
@@ -4174,8 +4381,8 @@
         </w:r>
       </w:hyperlink>
     </w:p>
-    <w:bookmarkEnd w:id="54"/>
-    <w:bookmarkStart w:id="56" w:name="ref-R_brms_b"/>
+    <w:bookmarkEnd w:id="56"/>
+    <w:bookmarkStart w:id="58" w:name="ref-R_brms_b"/>
     <w:p>
       <w:pPr>
         <w:pStyle w:val="Literaturverzeichnis"/>
@@ -4221,7 +4428,7 @@
       <w:r>
         <w:t xml:space="preserve"> </w:t>
       </w:r>
-      <w:hyperlink r:id="rId55">
+      <w:hyperlink r:id="rId57">
         <w:r>
           <w:rPr>
             <w:rStyle w:val="Hyperlink"/>
@@ -4230,8 +4437,8 @@
         </w:r>
       </w:hyperlink>
     </w:p>
-    <w:bookmarkEnd w:id="56"/>
-    <w:bookmarkStart w:id="58" w:name="ref-cain2004individual"/>
+    <w:bookmarkEnd w:id="58"/>
+    <w:bookmarkStart w:id="60" w:name="ref-cain2004individual"/>
     <w:p>
       <w:pPr>
         <w:pStyle w:val="Literaturverzeichnis"/>
@@ -4277,7 +4484,7 @@
       <w:r>
         <w:t xml:space="preserve"> </w:t>
       </w:r>
-      <w:hyperlink r:id="rId57">
+      <w:hyperlink r:id="rId59">
         <w:r>
           <w:rPr>
             <w:rStyle w:val="Hyperlink"/>
@@ -4286,8 +4493,8 @@
         </w:r>
       </w:hyperlink>
     </w:p>
-    <w:bookmarkEnd w:id="58"/>
-    <w:bookmarkStart w:id="60" w:name="ref-carruthers2009we"/>
+    <w:bookmarkEnd w:id="60"/>
+    <w:bookmarkStart w:id="62" w:name="ref-carruthers2009we"/>
     <w:p>
       <w:pPr>
         <w:pStyle w:val="Literaturverzeichnis"/>
@@ -4324,7 +4531,7 @@
       <w:r>
         <w:t xml:space="preserve"> </w:t>
       </w:r>
-      <w:hyperlink r:id="rId59">
+      <w:hyperlink r:id="rId61">
         <w:r>
           <w:rPr>
             <w:rStyle w:val="Hyperlink"/>
@@ -4333,13 +4540,62 @@
         </w:r>
       </w:hyperlink>
     </w:p>
-    <w:bookmarkEnd w:id="60"/>
-    <w:bookmarkStart w:id="62" w:name="ref-degen2016availability"/>
+    <w:bookmarkEnd w:id="62"/>
+    <w:bookmarkStart w:id="63" w:name="ref-chen2005universal"/>
     <w:p>
       <w:pPr>
         <w:pStyle w:val="Literaturverzeichnis"/>
       </w:pPr>
       <w:r>
+        <w:t xml:space="preserve">Chen, A. (2005).</w:t>
+      </w:r>
+      <w:r>
+        <w:t xml:space="preserve"> </w:t>
+      </w:r>
+      <w:r>
+        <w:rPr>
+          <w:iCs/>
+          <w:i/>
+        </w:rPr>
+        <w:t xml:space="preserve">On the universal and language-specific perception of paralinguistic intonational meaning</w:t>
+      </w:r>
+      <w:r>
+        <w:t xml:space="preserve">. Utrecht: LOT.</w:t>
+      </w:r>
+    </w:p>
+    <w:bookmarkEnd w:id="63"/>
+    <w:bookmarkStart w:id="64" w:name="ref-cruz1987"/>
+    <w:p>
+      <w:pPr>
+        <w:pStyle w:val="Literaturverzeichnis"/>
+      </w:pPr>
+      <w:r>
+        <w:t xml:space="preserve">Cruz-Ferreira, M. (1987). Non-native interpretive strategies for intonational meaning: An experimental study. In A. James &amp; J. Leather (Eds.),</w:t>
+      </w:r>
+      <w:r>
+        <w:t xml:space="preserve"> </w:t>
+      </w:r>
+      <w:r>
+        <w:rPr>
+          <w:iCs/>
+          <w:i/>
+        </w:rPr>
+        <w:t xml:space="preserve">Sound patterns in second language acquisition</w:t>
+      </w:r>
+      <w:r>
+        <w:t xml:space="preserve"> </w:t>
+      </w:r>
+      <w:r>
+        <w:t xml:space="preserve">(pp. 103–120). Berlin: Mouton de Gruyter.</w:t>
+      </w:r>
+    </w:p>
+    <w:bookmarkEnd w:id="64"/>
+    <w:bookmarkStart w:id="66" w:name="ref-degen2016availability"/>
+    <w:p>
+      <w:pPr>
+        <w:pStyle w:val="Literaturverzeichnis"/>
+      </w:pPr>
+      <w:r>
         <w:t xml:space="preserve">Degen, J., &amp; Tanenhaus, M. K. (2016). Availability of alternatives and the processing of scalar implicatures:</w:t>
       </w:r>
       <w:r>
@@ -4383,7 +4639,7 @@
       <w:r>
         <w:t xml:space="preserve"> </w:t>
       </w:r>
-      <w:hyperlink r:id="rId61">
+      <w:hyperlink r:id="rId65">
         <w:r>
           <w:rPr>
             <w:rStyle w:val="Hyperlink"/>
@@ -4392,8 +4648,8 @@
         </w:r>
       </w:hyperlink>
     </w:p>
-    <w:bookmarkEnd w:id="62"/>
-    <w:bookmarkStart w:id="63" w:name="ref-sp_pronunciation_ch08"/>
+    <w:bookmarkEnd w:id="66"/>
+    <w:bookmarkStart w:id="67" w:name="ref-sp_pronunciation_ch08"/>
     <w:p>
       <w:pPr>
         <w:pStyle w:val="Literaturverzeichnis"/>
@@ -4455,8 +4711,8 @@
         <w:t xml:space="preserve">(pp. 162–197). Routledge.</w:t>
       </w:r>
     </w:p>
-    <w:bookmarkEnd w:id="63"/>
-    <w:bookmarkStart w:id="65" w:name="ref-esteve2016role"/>
+    <w:bookmarkEnd w:id="67"/>
+    <w:bookmarkStart w:id="69" w:name="ref-esteve2016role"/>
     <w:p>
       <w:pPr>
         <w:pStyle w:val="Literaturverzeichnis"/>
@@ -4480,7 +4736,7 @@
       <w:r>
         <w:t xml:space="preserve"> </w:t>
       </w:r>
-      <w:hyperlink r:id="rId64">
+      <w:hyperlink r:id="rId68">
         <w:r>
           <w:rPr>
             <w:rStyle w:val="Hyperlink"/>
@@ -4489,8 +4745,8 @@
         </w:r>
       </w:hyperlink>
     </w:p>
-    <w:bookmarkEnd w:id="65"/>
-    <w:bookmarkStart w:id="67" w:name="ref-esteve2020empathy"/>
+    <w:bookmarkEnd w:id="69"/>
+    <w:bookmarkStart w:id="71" w:name="ref-esteve2020empathy"/>
     <w:p>
       <w:pPr>
         <w:pStyle w:val="Literaturverzeichnis"/>
@@ -4514,7 +4770,7 @@
       <w:r>
         <w:t xml:space="preserve"> </w:t>
       </w:r>
-      <w:hyperlink r:id="rId66">
+      <w:hyperlink r:id="rId70">
         <w:r>
           <w:rPr>
             <w:rStyle w:val="Hyperlink"/>
@@ -4523,8 +4779,8 @@
         </w:r>
       </w:hyperlink>
     </w:p>
-    <w:bookmarkEnd w:id="67"/>
-    <w:bookmarkStart w:id="68" w:name="ref-flege2021revised"/>
+    <w:bookmarkEnd w:id="71"/>
+    <w:bookmarkStart w:id="72" w:name="ref-flege2021revised"/>
     <w:p>
       <w:pPr>
         <w:pStyle w:val="Literaturverzeichnis"/>
@@ -4546,8 +4802,8 @@
         <w:t xml:space="preserve">, 3–83.</w:t>
       </w:r>
     </w:p>
-    <w:bookmarkEnd w:id="68"/>
-    <w:bookmarkStart w:id="70" w:name="ref-frith2003development"/>
+    <w:bookmarkEnd w:id="72"/>
+    <w:bookmarkStart w:id="74" w:name="ref-frith2003development"/>
     <w:p>
       <w:pPr>
         <w:pStyle w:val="Literaturverzeichnis"/>
@@ -4584,7 +4840,7 @@
       <w:r>
         <w:t xml:space="preserve"> </w:t>
       </w:r>
-      <w:hyperlink r:id="rId69">
+      <w:hyperlink r:id="rId73">
         <w:r>
           <w:rPr>
             <w:rStyle w:val="Hyperlink"/>
@@ -4593,8 +4849,8 @@
         </w:r>
       </w:hyperlink>
     </w:p>
-    <w:bookmarkEnd w:id="70"/>
-    <w:bookmarkStart w:id="72" w:name="ref-Gelman_2017"/>
+    <w:bookmarkEnd w:id="74"/>
+    <w:bookmarkStart w:id="76" w:name="ref-Gelman_2017"/>
     <w:p>
       <w:pPr>
         <w:pStyle w:val="Literaturverzeichnis"/>
@@ -4631,7 +4887,7 @@
       <w:r>
         <w:t xml:space="preserve"> </w:t>
       </w:r>
-      <w:hyperlink r:id="rId71">
+      <w:hyperlink r:id="rId75">
         <w:r>
           <w:rPr>
             <w:rStyle w:val="Hyperlink"/>
@@ -4640,8 +4896,8 @@
         </w:r>
       </w:hyperlink>
     </w:p>
-    <w:bookmarkEnd w:id="72"/>
-    <w:bookmarkStart w:id="73" w:name="ref-henriksen2016intonational"/>
+    <w:bookmarkEnd w:id="76"/>
+    <w:bookmarkStart w:id="77" w:name="ref-henriksen2016intonational"/>
     <w:p>
       <w:pPr>
         <w:pStyle w:val="Literaturverzeichnis"/>
@@ -4751,13 +5007,66 @@
         </w:r>
       </w:hyperlink>
     </w:p>
-    <w:bookmarkEnd w:id="73"/>
-    <w:bookmarkStart w:id="75" w:name="ref-izura2014lextale"/>
+    <w:bookmarkEnd w:id="77"/>
+    <w:bookmarkStart w:id="78" w:name="ref-hualde2015intonational"/>
     <w:p>
       <w:pPr>
         <w:pStyle w:val="Literaturverzeichnis"/>
       </w:pPr>
       <w:r>
+        <w:t xml:space="preserve">Hualde, J. I., &amp; Prieto, P. (2015). Intonational variation in</w:t>
+      </w:r>
+      <w:r>
+        <w:t xml:space="preserve"> </w:t>
+      </w:r>
+      <w:r>
+        <w:t xml:space="preserve">S</w:t>
+      </w:r>
+      <w:r>
+        <w:t xml:space="preserve">panish:</w:t>
+      </w:r>
+      <w:r>
+        <w:t xml:space="preserve"> </w:t>
+      </w:r>
+      <w:r>
+        <w:t xml:space="preserve">E</w:t>
+      </w:r>
+      <w:r>
+        <w:t xml:space="preserve">uropean and</w:t>
+      </w:r>
+      <w:r>
+        <w:t xml:space="preserve"> </w:t>
+      </w:r>
+      <w:r>
+        <w:t xml:space="preserve">A</w:t>
+      </w:r>
+      <w:r>
+        <w:t xml:space="preserve">merican varieties. In S. Frota &amp; P. Prieto (Eds.),</w:t>
+      </w:r>
+      <w:r>
+        <w:t xml:space="preserve"> </w:t>
+      </w:r>
+      <w:r>
+        <w:rPr>
+          <w:iCs/>
+          <w:i/>
+        </w:rPr>
+        <w:t xml:space="preserve">Intonation in romance</w:t>
+      </w:r>
+      <w:r>
+        <w:t xml:space="preserve"> </w:t>
+      </w:r>
+      <w:r>
+        <w:t xml:space="preserve">(pp. 350–391). Oxford University Press.</w:t>
+      </w:r>
+    </w:p>
+    <w:bookmarkEnd w:id="78"/>
+    <w:bookmarkStart w:id="80" w:name="ref-izura2014lextale"/>
+    <w:p>
+      <w:pPr>
+        <w:pStyle w:val="Literaturverzeichnis"/>
+      </w:pPr>
+      <w:r>
         <w:t xml:space="preserve">Izura, C., Cuetos, F., &amp; Brysbaert, M. (2014).</w:t>
       </w:r>
       <w:r>
@@ -4821,7 +5130,7 @@
       <w:r>
         <w:t xml:space="preserve"> </w:t>
       </w:r>
-      <w:hyperlink r:id="rId74">
+      <w:hyperlink r:id="rId79">
         <w:r>
           <w:rPr>
             <w:rStyle w:val="Hyperlink"/>
@@ -4830,13 +5139,39 @@
         </w:r>
       </w:hyperlink>
     </w:p>
-    <w:bookmarkEnd w:id="75"/>
-    <w:bookmarkStart w:id="76" w:name="ref-kruschke2018rejecting"/>
+    <w:bookmarkEnd w:id="80"/>
+    <w:bookmarkStart w:id="81" w:name="ref-jilka2000testing"/>
     <w:p>
       <w:pPr>
         <w:pStyle w:val="Literaturverzeichnis"/>
       </w:pPr>
       <w:r>
+        <w:t xml:space="preserve">Jilka, M. (2000). Testing the contribution of prosody to the perception of foreign accent. In A. James &amp; J. Leather (Eds.),</w:t>
+      </w:r>
+      <w:r>
+        <w:t xml:space="preserve"> </w:t>
+      </w:r>
+      <w:r>
+        <w:rPr>
+          <w:iCs/>
+          <w:i/>
+        </w:rPr>
+        <w:t xml:space="preserve">In proceedings of new sounds 4th international symposium on the acquisition of second language speech. Amsterdam: University of amsterdam</w:t>
+      </w:r>
+      <w:r>
+        <w:t xml:space="preserve"> </w:t>
+      </w:r>
+      <w:r>
+        <w:t xml:space="preserve">(Vol. 4, pp. 199–207).</w:t>
+      </w:r>
+    </w:p>
+    <w:bookmarkEnd w:id="81"/>
+    <w:bookmarkStart w:id="82" w:name="ref-kruschke2018rejecting"/>
+    <w:p>
+      <w:pPr>
+        <w:pStyle w:val="Literaturverzeichnis"/>
+      </w:pPr>
+      <w:r>
         <w:t xml:space="preserve">Kruschke, J. K. (2018). Rejecting or accepting parameter values in bayesian estimation.</w:t>
       </w:r>
       <w:r>
@@ -4866,8 +5201,8 @@
         <w:t xml:space="preserve">(2), 270–280.</w:t>
       </w:r>
     </w:p>
-    <w:bookmarkEnd w:id="76"/>
-    <w:bookmarkStart w:id="78" w:name="ref-kvavik1974theories"/>
+    <w:bookmarkEnd w:id="82"/>
+    <w:bookmarkStart w:id="84" w:name="ref-kvavik1974theories"/>
     <w:p>
       <w:pPr>
         <w:pStyle w:val="Literaturverzeichnis"/>
@@ -4904,7 +5239,7 @@
       <w:r>
         <w:t xml:space="preserve"> </w:t>
       </w:r>
-      <w:hyperlink r:id="rId77">
+      <w:hyperlink r:id="rId83">
         <w:r>
           <w:rPr>
             <w:rStyle w:val="Hyperlink"/>
@@ -4913,8 +5248,8 @@
         </w:r>
       </w:hyperlink>
     </w:p>
-    <w:bookmarkEnd w:id="78"/>
-    <w:bookmarkStart w:id="80" w:name="ref-lemhofer2012introducing"/>
+    <w:bookmarkEnd w:id="84"/>
+    <w:bookmarkStart w:id="86" w:name="ref-lemhofer2012introducing"/>
     <w:p>
       <w:pPr>
         <w:pStyle w:val="Literaturverzeichnis"/>
@@ -4960,7 +5295,7 @@
       <w:r>
         <w:t xml:space="preserve"> </w:t>
       </w:r>
-      <w:hyperlink r:id="rId79">
+      <w:hyperlink r:id="rId85">
         <w:r>
           <w:rPr>
             <w:rStyle w:val="Hyperlink"/>
@@ -4969,13 +5304,133 @@
         </w:r>
       </w:hyperlink>
     </w:p>
-    <w:bookmarkEnd w:id="80"/>
-    <w:bookmarkStart w:id="82" w:name="ref-nieuwland2010incrementality"/>
+    <w:bookmarkEnd w:id="86"/>
+    <w:bookmarkStart w:id="88" w:name="ref-levis2016accent"/>
     <w:p>
       <w:pPr>
         <w:pStyle w:val="Literaturverzeichnis"/>
       </w:pPr>
       <w:r>
+        <w:t xml:space="preserve">Levis, J. (2016). Accent in second language pronunciation research and teaching.</w:t>
+      </w:r>
+      <w:r>
+        <w:t xml:space="preserve"> </w:t>
+      </w:r>
+      <w:r>
+        <w:rPr>
+          <w:iCs/>
+          <w:i/>
+        </w:rPr>
+        <w:t xml:space="preserve">Journal of Second Language Pronunciation</w:t>
+      </w:r>
+      <w:r>
+        <w:t xml:space="preserve">,</w:t>
+      </w:r>
+      <w:r>
+        <w:t xml:space="preserve"> </w:t>
+      </w:r>
+      <w:r>
+        <w:rPr>
+          <w:iCs/>
+          <w:i/>
+        </w:rPr>
+        <w:t xml:space="preserve">2</w:t>
+      </w:r>
+      <w:r>
+        <w:t xml:space="preserve">(2), 153–159.</w:t>
+      </w:r>
+      <w:r>
+        <w:t xml:space="preserve"> </w:t>
+      </w:r>
+      <w:hyperlink r:id="rId87">
+        <w:r>
+          <w:rPr>
+            <w:rStyle w:val="Hyperlink"/>
+          </w:rPr>
+          <w:t xml:space="preserve">https://doi.org/10.1075/jslp.2.2.01lev</w:t>
+        </w:r>
+      </w:hyperlink>
+    </w:p>
+    <w:bookmarkEnd w:id="88"/>
+    <w:bookmarkStart w:id="89" w:name="ref-mennen2008phonological"/>
+    <w:p>
+      <w:pPr>
+        <w:pStyle w:val="Literaturverzeichnis"/>
+      </w:pPr>
+      <w:r>
+        <w:t xml:space="preserve">Mennen, I. (2007). Phonological and phonetic influences in non-native intonation. In J. Trouvain &amp; U. Gut (Eds.),</w:t>
+      </w:r>
+      <w:r>
+        <w:t xml:space="preserve"> </w:t>
+      </w:r>
+      <w:r>
+        <w:rPr>
+          <w:iCs/>
+          <w:i/>
+        </w:rPr>
+        <w:t xml:space="preserve">Non-native prosody. Phonetic description and teaching practice</w:t>
+      </w:r>
+      <w:r>
+        <w:t xml:space="preserve"> </w:t>
+      </w:r>
+      <w:r>
+        <w:t xml:space="preserve">(pp. 53–76). Berlin: De Gruyter Mouton.</w:t>
+      </w:r>
+    </w:p>
+    <w:bookmarkEnd w:id="89"/>
+    <w:bookmarkStart w:id="91" w:name="ref-munro1995nonsegmental"/>
+    <w:p>
+      <w:pPr>
+        <w:pStyle w:val="Literaturverzeichnis"/>
+      </w:pPr>
+      <w:r>
+        <w:t xml:space="preserve">Munro, M. J. (1995). Nonsegmental factors in foreign accent: Ratings of filtered speech.</w:t>
+      </w:r>
+      <w:r>
+        <w:t xml:space="preserve"> </w:t>
+      </w:r>
+      <w:r>
+        <w:rPr>
+          <w:iCs/>
+          <w:i/>
+        </w:rPr>
+        <w:t xml:space="preserve">Studies in Second Language Acquisition</w:t>
+      </w:r>
+      <w:r>
+        <w:t xml:space="preserve">,</w:t>
+      </w:r>
+      <w:r>
+        <w:t xml:space="preserve"> </w:t>
+      </w:r>
+      <w:r>
+        <w:rPr>
+          <w:iCs/>
+          <w:i/>
+        </w:rPr>
+        <w:t xml:space="preserve">17</w:t>
+      </w:r>
+      <w:r>
+        <w:t xml:space="preserve">(1), 17–34.</w:t>
+      </w:r>
+      <w:r>
+        <w:t xml:space="preserve"> </w:t>
+      </w:r>
+      <w:hyperlink r:id="rId90">
+        <w:r>
+          <w:rPr>
+            <w:rStyle w:val="Hyperlink"/>
+          </w:rPr>
+          <w:t xml:space="preserve">https://doi.org/10.1017/S0272263100013735</w:t>
+        </w:r>
+      </w:hyperlink>
+    </w:p>
+    <w:bookmarkEnd w:id="91"/>
+    <w:bookmarkStart w:id="93" w:name="ref-nieuwland2010incrementality"/>
+    <w:p>
+      <w:pPr>
+        <w:pStyle w:val="Literaturverzeichnis"/>
+      </w:pPr>
+      <w:r>
         <w:t xml:space="preserve">Nieuwland, M. S., Ditman, T., &amp; Kuperberg, G. R. (2010). On the incrementality of pragmatic processing:</w:t>
       </w:r>
       <w:r>
@@ -5016,7 +5471,7 @@
       <w:r>
         <w:t xml:space="preserve"> </w:t>
       </w:r>
-      <w:hyperlink r:id="rId81">
+      <w:hyperlink r:id="rId92">
         <w:r>
           <w:rPr>
             <w:rStyle w:val="Hyperlink"/>
@@ -5025,8 +5480,8 @@
         </w:r>
       </w:hyperlink>
     </w:p>
-    <w:bookmarkEnd w:id="82"/>
-    <w:bookmarkStart w:id="84" w:name="ref-orrico2020individual"/>
+    <w:bookmarkEnd w:id="93"/>
+    <w:bookmarkStart w:id="95" w:name="ref-orrico2020individual"/>
     <w:p>
       <w:pPr>
         <w:pStyle w:val="Literaturverzeichnis"/>
@@ -5063,7 +5518,7 @@
       <w:r>
         <w:t xml:space="preserve"> </w:t>
       </w:r>
-      <w:hyperlink r:id="rId83">
+      <w:hyperlink r:id="rId94">
         <w:r>
           <w:rPr>
             <w:rStyle w:val="Hyperlink"/>
@@ -5072,8 +5527,8 @@
         </w:r>
       </w:hyperlink>
     </w:p>
-    <w:bookmarkEnd w:id="84"/>
-    <w:bookmarkStart w:id="85" w:name="ref-Peirce:2019"/>
+    <w:bookmarkEnd w:id="95"/>
+    <w:bookmarkStart w:id="96" w:name="ref-Peirce:2019"/>
     <w:p>
       <w:pPr>
         <w:pStyle w:val="Literaturverzeichnis"/>
@@ -5117,13 +5572,98 @@
         <w:t xml:space="preserve">(1), 195–203.</w:t>
       </w:r>
     </w:p>
-    <w:bookmarkEnd w:id="85"/>
-    <w:bookmarkStart w:id="87" w:name="ref-plonsky2014big"/>
+    <w:bookmarkEnd w:id="96"/>
+    <w:bookmarkStart w:id="97" w:name="ref-pettorino2014transplanting"/>
     <w:p>
       <w:pPr>
         <w:pStyle w:val="Literaturverzeichnis"/>
       </w:pPr>
       <w:r>
+        <w:t xml:space="preserve">Pettorino, M., De Meo, A., &amp; Vitale, M. (2014). Transplanting vowels towards the acoustic correlates of foreign accent. In Y. Congosto, M. L. Montero Curiel, &amp; A. Salvador Plans (Eds.),</w:t>
+      </w:r>
+      <w:r>
+        <w:t xml:space="preserve"> </w:t>
+      </w:r>
+      <w:r>
+        <w:rPr>
+          <w:iCs/>
+          <w:i/>
+        </w:rPr>
+        <w:t xml:space="preserve">Fonética experimental, educación superior e investigación: II. Adquisición y aprendizaje de lenguas/español como lengua extranjera</w:t>
+      </w:r>
+      <w:r>
+        <w:t xml:space="preserve"> </w:t>
+      </w:r>
+      <w:r>
+        <w:t xml:space="preserve">(pp. 93–106).</w:t>
+      </w:r>
+    </w:p>
+    <w:bookmarkEnd w:id="97"/>
+    <w:bookmarkStart w:id="99" w:name="ref-pickering2001role"/>
+    <w:p>
+      <w:pPr>
+        <w:pStyle w:val="Literaturverzeichnis"/>
+      </w:pPr>
+      <w:r>
+        <w:t xml:space="preserve">Pickering, L. (2001). The role of tone choice in improving</w:t>
+      </w:r>
+      <w:r>
+        <w:t xml:space="preserve"> </w:t>
+      </w:r>
+      <w:r>
+        <w:t xml:space="preserve">ITA</w:t>
+      </w:r>
+      <w:r>
+        <w:t xml:space="preserve"> </w:t>
+      </w:r>
+      <w:r>
+        <w:t xml:space="preserve">communication in the classroom.</w:t>
+      </w:r>
+      <w:r>
+        <w:t xml:space="preserve"> </w:t>
+      </w:r>
+      <w:r>
+        <w:rPr>
+          <w:iCs/>
+          <w:i/>
+        </w:rPr>
+        <w:t xml:space="preserve">Tesol Quarterly</w:t>
+      </w:r>
+      <w:r>
+        <w:t xml:space="preserve">,</w:t>
+      </w:r>
+      <w:r>
+        <w:t xml:space="preserve"> </w:t>
+      </w:r>
+      <w:r>
+        <w:rPr>
+          <w:iCs/>
+          <w:i/>
+        </w:rPr>
+        <w:t xml:space="preserve">35</w:t>
+      </w:r>
+      <w:r>
+        <w:t xml:space="preserve">(2), 233–255.</w:t>
+      </w:r>
+      <w:r>
+        <w:t xml:space="preserve"> </w:t>
+      </w:r>
+      <w:hyperlink r:id="rId98">
+        <w:r>
+          <w:rPr>
+            <w:rStyle w:val="Hyperlink"/>
+          </w:rPr>
+          <w:t xml:space="preserve">https://doi.org/10.2307/3587647</w:t>
+        </w:r>
+      </w:hyperlink>
+    </w:p>
+    <w:bookmarkEnd w:id="99"/>
+    <w:bookmarkStart w:id="101" w:name="ref-plonsky2014big"/>
+    <w:p>
+      <w:pPr>
+        <w:pStyle w:val="Literaturverzeichnis"/>
+      </w:pPr>
+      <w:r>
         <w:t xml:space="preserve">Plonsky, L., &amp; Oswald, F. L. (2014). How big is</w:t>
       </w:r>
       <w:r>
@@ -5173,7 +5713,7 @@
       <w:r>
         <w:t xml:space="preserve"> </w:t>
       </w:r>
-      <w:hyperlink r:id="rId86">
+      <w:hyperlink r:id="rId100">
         <w:r>
           <w:rPr>
             <w:rStyle w:val="Hyperlink"/>
@@ -5182,8 +5722,8 @@
         </w:r>
       </w:hyperlink>
     </w:p>
-    <w:bookmarkEnd w:id="87"/>
-    <w:bookmarkStart w:id="88" w:name="ref-sp_pronunciation_ch00"/>
+    <w:bookmarkEnd w:id="101"/>
+    <w:bookmarkStart w:id="102" w:name="ref-sp_pronunciation_ch00"/>
     <w:p>
       <w:pPr>
         <w:pStyle w:val="Literaturverzeichnis"/>
@@ -5236,13 +5776,60 @@
         <w:t xml:space="preserve">(pp. 1–13). Routledge.</w:t>
       </w:r>
     </w:p>
-    <w:bookmarkEnd w:id="88"/>
-    <w:bookmarkStart w:id="89" w:name="ref-trimble2013acquiring"/>
+    <w:bookmarkEnd w:id="102"/>
+    <w:bookmarkStart w:id="104" w:name="ref-ratcliff2008diffusion"/>
     <w:p>
       <w:pPr>
         <w:pStyle w:val="Literaturverzeichnis"/>
       </w:pPr>
       <w:r>
+        <w:t xml:space="preserve">Ratcliff, R., &amp; McKoon, G. (2008). The diffusion decision model: Theory and data for two-choice decision tasks.</w:t>
+      </w:r>
+      <w:r>
+        <w:t xml:space="preserve"> </w:t>
+      </w:r>
+      <w:r>
+        <w:rPr>
+          <w:iCs/>
+          <w:i/>
+        </w:rPr>
+        <w:t xml:space="preserve">Neural Computation</w:t>
+      </w:r>
+      <w:r>
+        <w:t xml:space="preserve">,</w:t>
+      </w:r>
+      <w:r>
+        <w:t xml:space="preserve"> </w:t>
+      </w:r>
+      <w:r>
+        <w:rPr>
+          <w:iCs/>
+          <w:i/>
+        </w:rPr>
+        <w:t xml:space="preserve">20</w:t>
+      </w:r>
+      <w:r>
+        <w:t xml:space="preserve">(4), 873–922.</w:t>
+      </w:r>
+      <w:r>
+        <w:t xml:space="preserve"> </w:t>
+      </w:r>
+      <w:hyperlink r:id="rId103">
+        <w:r>
+          <w:rPr>
+            <w:rStyle w:val="Hyperlink"/>
+          </w:rPr>
+          <w:t xml:space="preserve">https://doi.org/10.1162/neco.2008.12-06-420</w:t>
+        </w:r>
+      </w:hyperlink>
+    </w:p>
+    <w:bookmarkEnd w:id="104"/>
+    <w:bookmarkStart w:id="105" w:name="ref-trimble2013acquiring"/>
+    <w:p>
+      <w:pPr>
+        <w:pStyle w:val="Literaturverzeichnis"/>
+      </w:pPr>
+      <w:r>
         <w:t xml:space="preserve">Trimble, J. C. (2013a).</w:t>
       </w:r>
       <w:r>
@@ -5262,8 +5849,8 @@
         <w:t xml:space="preserve">(PhD thesis). University of Minnesota.</w:t>
       </w:r>
     </w:p>
-    <w:bookmarkEnd w:id="89"/>
-    <w:bookmarkStart w:id="90" w:name="ref-trimble2013perceiving"/>
+    <w:bookmarkEnd w:id="105"/>
+    <w:bookmarkStart w:id="106" w:name="ref-trimble2013perceiving"/>
     <w:p>
       <w:pPr>
         <w:pStyle w:val="Literaturverzeichnis"/>
@@ -5306,8 +5893,8 @@
         <w:t xml:space="preserve">(pp. 78–92). Somerville, MA: Cascadilla Proceedings Project.</w:t>
       </w:r>
     </w:p>
-    <w:bookmarkEnd w:id="90"/>
-    <w:bookmarkStart w:id="92" w:name="ref-trofimovich2006learning"/>
+    <w:bookmarkEnd w:id="106"/>
+    <w:bookmarkStart w:id="108" w:name="ref-trofimovich2006learning"/>
     <w:p>
       <w:pPr>
         <w:pStyle w:val="Literaturverzeichnis"/>
@@ -5349,7 +5936,7 @@
       <w:r>
         <w:t xml:space="preserve"> </w:t>
       </w:r>
-      <w:hyperlink r:id="rId91">
+      <w:hyperlink r:id="rId107">
         <w:r>
           <w:rPr>
             <w:rStyle w:val="Hyperlink"/>
@@ -5358,8 +5945,8 @@
         </w:r>
       </w:hyperlink>
     </w:p>
-    <w:bookmarkEnd w:id="92"/>
-    <w:bookmarkStart w:id="94" w:name="ref-VanLeussen2015"/>
+    <w:bookmarkEnd w:id="108"/>
+    <w:bookmarkStart w:id="110" w:name="ref-VanLeussen2015"/>
     <w:p>
       <w:pPr>
         <w:pStyle w:val="Literaturverzeichnis"/>
@@ -5417,7 +6004,7 @@
       <w:r>
         <w:t xml:space="preserve"> </w:t>
       </w:r>
-      <w:hyperlink r:id="rId93">
+      <w:hyperlink r:id="rId109">
         <w:r>
           <w:rPr>
             <w:rStyle w:val="Hyperlink"/>
@@ -5426,8 +6013,8 @@
         </w:r>
       </w:hyperlink>
     </w:p>
-    <w:bookmarkEnd w:id="94"/>
-    <w:bookmarkEnd w:id="95"/>
+    <w:bookmarkEnd w:id="110"/>
+    <w:bookmarkEnd w:id="111"/>
     <w:p>
       <w:pPr>
         <w:pStyle w:val="h1-pagebreak"/>
@@ -5436,8 +6023,8 @@
         <w:t xml:space="preserve">Appendix</w:t>
       </w:r>
     </w:p>
-    <w:bookmarkEnd w:id="96"/>
-    <w:bookmarkStart w:id="102" w:name="on-line-supplementary-material"/>
+    <w:bookmarkEnd w:id="112"/>
+    <w:bookmarkStart w:id="118" w:name="on-line-supplementary-material"/>
     <w:p>
       <w:pPr>
         <w:pStyle w:val="berschrift1"/>
@@ -5446,7 +6033,7 @@
         <w:t xml:space="preserve">On-line supplementary material</w:t>
       </w:r>
     </w:p>
-    <w:bookmarkStart w:id="97" w:name="drift-diffusion-models"/>
+    <w:bookmarkStart w:id="113" w:name="drift-diffusion-models"/>
     <w:p>
       <w:pPr>
         <w:pStyle w:val="berschrift2"/>
@@ -5460,8 +6047,8 @@
         <w:br w:type="page"/>
       </w:r>
     </w:p>
-    <w:bookmarkEnd w:id="97"/>
-    <w:bookmarkStart w:id="100" w:name="supplementary-analyses"/>
+    <w:bookmarkEnd w:id="113"/>
+    <w:bookmarkStart w:id="116" w:name="supplementary-analyses"/>
     <w:p>
       <w:pPr>
         <w:pStyle w:val="berschrift2"/>
@@ -5504,7 +6091,7 @@
                     </pic:cNvPicPr>
                   </pic:nvPicPr>
                   <pic:blipFill>
-                    <a:blip r:embed="rId98"/>
+                    <a:blip r:embed="rId114"/>
                     <a:stretch>
                       <a:fillRect/>
                     </a:stretch>
@@ -5593,7 +6180,7 @@
                     </pic:cNvPicPr>
                   </pic:nvPicPr>
                   <pic:blipFill>
-                    <a:blip r:embed="rId99"/>
+                    <a:blip r:embed="rId115"/>
                     <a:stretch>
                       <a:fillRect/>
                     </a:stretch>
@@ -5653,8 +6240,8 @@
         <w:br w:type="page"/>
       </w:r>
     </w:p>
-    <w:bookmarkEnd w:id="100"/>
-    <w:bookmarkStart w:id="101" w:name="reproducibility-information"/>
+    <w:bookmarkEnd w:id="116"/>
+    <w:bookmarkStart w:id="117" w:name="reproducibility-information"/>
     <w:p>
       <w:pPr>
         <w:pStyle w:val="berschrift2"/>
@@ -5695,31 +6282,21 @@
         <w:t xml:space="preserve"> </w:t>
       </w:r>
       <w:r>
-        <w:t xml:space="preserve">(</w:t>
-      </w:r>
+        <w:t xml:space="preserve">(Aust &amp; Barth, 2018)</w:t>
+      </w:r>
+      <w:r>
+        <w:t xml:space="preserve">.</w:t>
+      </w:r>
+    </w:p>
+    <w:p>
+      <w:pPr>
+        <w:pStyle w:val="Textkrper"/>
+      </w:pPr>
       <w:r>
         <w:rPr>
           <w:bCs/>
           <w:b/>
         </w:rPr>
-        <w:t xml:space="preserve">R-papaja?</w:t>
-      </w:r>
-      <w:r>
-        <w:t xml:space="preserve">)</w:t>
-      </w:r>
-      <w:r>
-        <w:t xml:space="preserve">.</w:t>
-      </w:r>
-    </w:p>
-    <w:p>
-      <w:pPr>
-        <w:pStyle w:val="Textkrper"/>
-      </w:pPr>
-      <w:r>
-        <w:rPr>
-          <w:bCs/>
-          <w:b/>
-        </w:rPr>
         <w:t xml:space="preserve">Session info</w:t>
       </w:r>
     </w:p>
@@ -6696,6 +7273,15 @@
         <w:rPr>
           <w:rStyle w:val="VerbatimChar"/>
         </w:rPr>
+        <w:t xml:space="preserve">png                    0.1-7 2013-12-03</w:t>
+      </w:r>
+      <w:r>
+        <w:br/>
+      </w:r>
+      <w:r>
+        <w:rPr>
+          <w:rStyle w:val="VerbatimChar"/>
+        </w:rPr>
         <w:t xml:space="preserve">posterior              1.1.0 2021-09-09</w:t>
       </w:r>
       <w:r>
@@ -7185,8 +7771,8 @@
         <w:t xml:space="preserve">zoo                    1.8-9 2021-03-09</w:t>
       </w:r>
     </w:p>
-    <w:bookmarkEnd w:id="101"/>
-    <w:bookmarkEnd w:id="102"/>
+    <w:bookmarkEnd w:id="117"/>
+    <w:bookmarkEnd w:id="118"/>
     <w:sectPr>
       <w:headerReference r:id="rId10" w:type="even"/>
       <w:headerReference r:id="rId9" w:type="default"/>

</xml_diff>

<commit_message>
manuscript updates, plot fixes
</commit_message>
<xml_diff>
--- a/docs/manuscript/main.docx
+++ b/docs/manuscript/main.docx
@@ -3156,7 +3156,7 @@
     </w:p>
     <w:bookmarkEnd w:id="30"/>
     <w:bookmarkEnd w:id="31"/>
-    <w:bookmarkStart w:id="39" w:name="results"/>
+    <w:bookmarkStart w:id="38" w:name="results"/>
     <w:p>
       <w:pPr>
         <w:pStyle w:val="berschrift1"/>
@@ -3366,12 +3366,12 @@
           <wp:inline>
             <wp:extent cx="5969000" cy="3410857"/>
             <wp:effectExtent b="0" l="0" r="0" t="0"/>
-            <wp:docPr descr="Figure 4.   Response accuracy: Probability of a correct response in the logistic space as a function of LexTALE score (A) and LexTALE score for each utterance type (B). Colored lines represent 300 draws from the posterior distribution." title="" id="1" name="Picture"/>
+            <wp:docPr descr="Figure 4.   Response accuracy: Probability of a correct response in the logistic space as a function of LexTALE score (left panel) and empathy quotient (right panel) for each utterance type. Thin lines represent 300 draws from the posterior distribution for each condition." title="" id="1" name="Picture"/>
             <a:graphic>
               <a:graphicData uri="http://schemas.openxmlformats.org/drawingml/2006/picture">
                 <pic:pic>
                   <pic:nvPicPr>
-                    <pic:cNvPr descr="/Users/casillas/academia/research/in_progress/empathy_intonation_perc/figs/manuscript/learner_accuracy_lextale_by_utterance_type.pdf" id="0" name="Picture"/>
+                    <pic:cNvPr descr="/Users/casillas/academia/research/in_progress/empathy_intonation_perc/figs/manuscript/learner_accuracy_lt_eq_by_utterance_type.pdf" id="0" name="Picture"/>
                     <pic:cNvPicPr>
                       <a:picLocks noChangeArrowheads="1" noChangeAspect="1"/>
                     </pic:cNvPicPr>
@@ -3429,7 +3429,7 @@
         <w:t xml:space="preserve"> </w:t>
       </w:r>
       <w:r>
-        <w:t xml:space="preserve">Response accuracy: Probability of a correct response in the logistic space as a function of LexTALE score (A) and LexTALE score for each utterance type (B). Colored lines represent 300 draws from the posterior distribution.</w:t>
+        <w:t xml:space="preserve">Response accuracy: Probability of a correct response in the logistic space as a function of LexTALE score (left panel) and empathy quotient (right panel) for each utterance type. Thin lines represent 300 draws from the posterior distribution for each condition.</w:t>
       </w:r>
     </w:p>
     <w:p>
@@ -3455,12 +3455,12 @@
           <wp:inline>
             <wp:extent cx="5969000" cy="3410857"/>
             <wp:effectExtent b="0" l="0" r="0" t="0"/>
-            <wp:docPr descr="Figure 5.   Response accuracy: Probability of a correct response in the logistic space as a function of empathy quotient (A) and empathy quotient for each utterance type (B). Colored lines represent 300 draws from the posterior distribution." title="" id="1" name="Picture"/>
+            <wp:docPr descr="Figure 5.   Response accuracy: Probability of a correct response as a function of empathy quotient and LexTALE score for each question type." title="" id="1" name="Picture"/>
             <a:graphic>
               <a:graphicData uri="http://schemas.openxmlformats.org/drawingml/2006/picture">
                 <pic:pic>
                   <pic:nvPicPr>
-                    <pic:cNvPr descr="/Users/casillas/academia/research/in_progress/empathy_intonation_perc/figs/manuscript/learner_accuracy_empathy_by_utterance_type.pdf" id="0" name="Picture"/>
+                    <pic:cNvPr descr="/Users/casillas/academia/research/in_progress/empathy_intonation_perc/figs/manuscript/learner_accuracy_3way.pdf" id="0" name="Picture"/>
                     <pic:cNvPicPr>
                       <a:picLocks noChangeArrowheads="1" noChangeAspect="1"/>
                     </pic:cNvPicPr>
@@ -3518,7 +3518,7 @@
         <w:t xml:space="preserve"> </w:t>
       </w:r>
       <w:r>
-        <w:t xml:space="preserve">Response accuracy: Probability of a correct response in the logistic space as a function of empathy quotient (A) and empathy quotient for each utterance type (B). Colored lines represent 300 draws from the posterior distribution.</w:t>
+        <w:t xml:space="preserve">Response accuracy: Probability of a correct response as a function of empathy quotient and LexTALE score for each question type.</w:t>
       </w:r>
     </w:p>
     <w:p>
@@ -3544,12 +3544,12 @@
           <wp:inline>
             <wp:extent cx="5969000" cy="3410857"/>
             <wp:effectExtent b="0" l="0" r="0" t="0"/>
-            <wp:docPr descr="Figure 6.   Response accuracy: Probability of a correct response as a function of empathy quotient and LexTALE score for each question type." title="" id="1" name="Picture"/>
+            <wp:docPr descr="Figure 6.   Need a caption." title="" id="1" name="Picture"/>
             <a:graphic>
               <a:graphicData uri="http://schemas.openxmlformats.org/drawingml/2006/picture">
                 <pic:pic>
                   <pic:nvPicPr>
-                    <pic:cNvPr descr="/Users/casillas/academia/research/in_progress/empathy_intonation_perc/figs/manuscript/learner_accuracy_3way.pdf" id="0" name="Picture"/>
+                    <pic:cNvPr descr="/Users/casillas/academia/research/in_progress/empathy_intonation_perc/figs/manuscript/ddm_bs_dr_estimates.pdf" id="0" name="Picture"/>
                     <pic:cNvPicPr>
                       <a:picLocks noChangeArrowheads="1" noChangeAspect="1"/>
                     </pic:cNvPicPr>
@@ -3607,7 +3607,7 @@
         <w:t xml:space="preserve"> </w:t>
       </w:r>
       <w:r>
-        <w:t xml:space="preserve">Response accuracy: Probability of a correct response as a function of empathy quotient and LexTALE score for each question type.</w:t>
+        <w:t xml:space="preserve">Need a caption.</w:t>
       </w:r>
     </w:p>
     <w:p>
@@ -3631,20 +3631,2378 @@
       <w:r>
         <w:drawing>
           <wp:inline>
-            <wp:extent cx="5969000" cy="3410857"/>
+            <wp:extent cx="5969000" cy="3581400"/>
             <wp:effectExtent b="0" l="0" r="0" t="0"/>
-            <wp:docPr descr="Figure 7.   Need a caption." title="" id="1" name="Picture"/>
+            <wp:docPr descr="Figure 7.   Two-thousand simulations of the drift diffusion model for interrogative utterances as a function of empathy quotient (low/high) and LexTALE score (low/high). Low and high levels represent ±2 standard deviations above/below the mean. Dark red lines represent the average decision time course." title="" id="1" name="Picture"/>
             <a:graphic>
               <a:graphicData uri="http://schemas.openxmlformats.org/drawingml/2006/picture">
                 <pic:pic>
                   <pic:nvPicPr>
-                    <pic:cNvPr descr="/Users/casillas/academia/research/in_progress/empathy_intonation_perc/figs/manuscript/ddm_bs_dr_estimates.pdf" id="0" name="Picture"/>
+                    <pic:cNvPr descr="/Users/casillas/academia/research/in_progress/empathy_intonation_perc/figs/manuscript/ddm_simulations.pdf" id="0" name="Picture"/>
                     <pic:cNvPicPr>
                       <a:picLocks noChangeArrowheads="1" noChangeAspect="1"/>
                     </pic:cNvPicPr>
                   </pic:nvPicPr>
                   <pic:blipFill>
                     <a:blip r:embed="rId37"/>
+                    <a:stretch>
+                      <a:fillRect/>
+                    </a:stretch>
+                  </pic:blipFill>
+                  <pic:spPr bwMode="auto">
+                    <a:xfrm>
+                      <a:off x="0" y="0"/>
+                      <a:ext cx="5969000" cy="3581400"/>
+                    </a:xfrm>
+                    <a:prstGeom prst="rect">
+                      <a:avLst/>
+                    </a:prstGeom>
+                    <a:noFill/>
+                    <a:ln w="9525">
+                      <a:noFill/>
+                      <a:headEnd/>
+                      <a:tailEnd/>
+                    </a:ln>
+                  </pic:spPr>
+                </pic:pic>
+              </a:graphicData>
+            </a:graphic>
+          </wp:inline>
+        </w:drawing>
+      </w:r>
+    </w:p>
+    <w:p>
+      <w:pPr>
+        <w:pStyle w:val="ImageCaption"/>
+      </w:pPr>
+      <w:r>
+        <w:rPr>
+          <w:iCs/>
+          <w:i/>
+        </w:rPr>
+        <w:t xml:space="preserve">Figure</w:t>
+      </w:r>
+      <w:r>
+        <w:t xml:space="preserve"> </w:t>
+      </w:r>
+      <w:r>
+        <w:rPr>
+          <w:iCs/>
+          <w:i/>
+        </w:rPr>
+        <w:t xml:space="preserve">7.  </w:t>
+      </w:r>
+      <w:r>
+        <w:t xml:space="preserve"> </w:t>
+      </w:r>
+      <w:r>
+        <w:t xml:space="preserve">Two-thousand simulations of the drift diffusion model for interrogative utterances as a function of empathy quotient (low/high) and LexTALE score (low/high). Low and high levels represent ±2 standard deviations above/below the mean. Dark red lines represent the average decision time course.</w:t>
+      </w:r>
+    </w:p>
+    <w:bookmarkEnd w:id="38"/>
+    <w:bookmarkStart w:id="39" w:name="discussion"/>
+    <w:p>
+      <w:pPr>
+        <w:pStyle w:val="berschrift1"/>
+      </w:pPr>
+      <w:r>
+        <w:t xml:space="preserve">Discussion</w:t>
+      </w:r>
+    </w:p>
+    <w:bookmarkEnd w:id="39"/>
+    <w:bookmarkStart w:id="40" w:name="conclusion"/>
+    <w:p>
+      <w:pPr>
+        <w:pStyle w:val="berschrift1"/>
+      </w:pPr>
+      <w:r>
+        <w:t xml:space="preserve">Conclusion</w:t>
+      </w:r>
+    </w:p>
+    <w:p>
+      <w:r>
+        <w:br w:type="page"/>
+      </w:r>
+    </w:p>
+    <w:bookmarkEnd w:id="40"/>
+    <w:bookmarkStart w:id="111" w:name="references"/>
+    <w:p>
+      <w:pPr>
+        <w:pStyle w:val="berschrift1"/>
+      </w:pPr>
+      <w:r>
+        <w:t xml:space="preserve">References</w:t>
+      </w:r>
+    </w:p>
+    <w:bookmarkStart w:id="110" w:name="refs"/>
+    <w:bookmarkStart w:id="42" w:name="ref-astruc2016cost"/>
+    <w:p>
+      <w:pPr>
+        <w:pStyle w:val="Literaturverzeichnis"/>
+      </w:pPr>
+      <w:r>
+        <w:t xml:space="preserve">Astruc, L., Vanrell, M. del M., &amp; Prieto, P. (2016). Cost of the action and social distance affect the selection of question intonation in</w:t>
+      </w:r>
+      <w:r>
+        <w:t xml:space="preserve"> </w:t>
+      </w:r>
+      <w:r>
+        <w:t xml:space="preserve">C</w:t>
+      </w:r>
+      <w:r>
+        <w:t xml:space="preserve">atalan. In M. E. Armstrong, N. Henriksen, &amp; M. del M. Vanrell (Eds.),</w:t>
+      </w:r>
+      <w:r>
+        <w:t xml:space="preserve"> </w:t>
+      </w:r>
+      <w:r>
+        <w:rPr>
+          <w:iCs/>
+          <w:i/>
+        </w:rPr>
+        <w:t xml:space="preserve">Intonational grammar in</w:t>
+      </w:r>
+      <w:r>
+        <w:rPr>
+          <w:iCs/>
+          <w:i/>
+        </w:rPr>
+        <w:t xml:space="preserve"> </w:t>
+      </w:r>
+      <w:r>
+        <w:rPr>
+          <w:iCs/>
+          <w:i/>
+        </w:rPr>
+        <w:t xml:space="preserve">I</w:t>
+      </w:r>
+      <w:r>
+        <w:rPr>
+          <w:iCs/>
+          <w:i/>
+        </w:rPr>
+        <w:t xml:space="preserve">bero-</w:t>
+      </w:r>
+      <w:r>
+        <w:rPr>
+          <w:iCs/>
+          <w:i/>
+        </w:rPr>
+        <w:t xml:space="preserve">R</w:t>
+      </w:r>
+      <w:r>
+        <w:rPr>
+          <w:iCs/>
+          <w:i/>
+        </w:rPr>
+        <w:t xml:space="preserve">omance:</w:t>
+      </w:r>
+      <w:r>
+        <w:rPr>
+          <w:iCs/>
+          <w:i/>
+        </w:rPr>
+        <w:t xml:space="preserve"> </w:t>
+      </w:r>
+      <w:r>
+        <w:rPr>
+          <w:iCs/>
+          <w:i/>
+        </w:rPr>
+        <w:t xml:space="preserve">A</w:t>
+      </w:r>
+      <w:r>
+        <w:rPr>
+          <w:iCs/>
+          <w:i/>
+        </w:rPr>
+        <w:t xml:space="preserve">pproaches across linguistic subfields</w:t>
+      </w:r>
+      <w:r>
+        <w:t xml:space="preserve"> </w:t>
+      </w:r>
+      <w:r>
+        <w:t xml:space="preserve">(pp. 93–113). John Benjamins Publishing Company.</w:t>
+      </w:r>
+      <w:r>
+        <w:t xml:space="preserve"> </w:t>
+      </w:r>
+      <w:hyperlink r:id="rId41">
+        <w:r>
+          <w:rPr>
+            <w:rStyle w:val="Hyperlink"/>
+          </w:rPr>
+          <w:t xml:space="preserve">https://doi.org/10.1075/ihll.6</w:t>
+        </w:r>
+      </w:hyperlink>
+    </w:p>
+    <w:bookmarkEnd w:id="42"/>
+    <w:bookmarkStart w:id="44" w:name="ref-R-papaja"/>
+    <w:p>
+      <w:pPr>
+        <w:pStyle w:val="Literaturverzeichnis"/>
+      </w:pPr>
+      <w:r>
+        <w:t xml:space="preserve">Aust, F., &amp; Barth, M. (2018).</w:t>
+      </w:r>
+      <w:r>
+        <w:t xml:space="preserve"> </w:t>
+      </w:r>
+      <w:r>
+        <w:rPr>
+          <w:iCs/>
+          <w:i/>
+        </w:rPr>
+        <w:t xml:space="preserve">papaja</w:t>
+      </w:r>
+      <w:r>
+        <w:rPr>
+          <w:iCs/>
+          <w:i/>
+        </w:rPr>
+        <w:t xml:space="preserve">:</w:t>
+      </w:r>
+      <w:r>
+        <w:rPr>
+          <w:iCs/>
+          <w:i/>
+        </w:rPr>
+        <w:t xml:space="preserve"> </w:t>
+      </w:r>
+      <w:r>
+        <w:rPr>
+          <w:iCs/>
+          <w:i/>
+        </w:rPr>
+        <w:t xml:space="preserve">Create</w:t>
+      </w:r>
+      <w:r>
+        <w:rPr>
+          <w:iCs/>
+          <w:i/>
+        </w:rPr>
+        <w:t xml:space="preserve"> </w:t>
+      </w:r>
+      <w:r>
+        <w:rPr>
+          <w:iCs/>
+          <w:i/>
+        </w:rPr>
+        <w:t xml:space="preserve">APA</w:t>
+      </w:r>
+      <w:r>
+        <w:rPr>
+          <w:iCs/>
+          <w:i/>
+        </w:rPr>
+        <w:t xml:space="preserve"> </w:t>
+      </w:r>
+      <w:r>
+        <w:rPr>
+          <w:iCs/>
+          <w:i/>
+        </w:rPr>
+        <w:t xml:space="preserve">manuscripts with</w:t>
+      </w:r>
+      <w:r>
+        <w:rPr>
+          <w:iCs/>
+          <w:i/>
+        </w:rPr>
+        <w:t xml:space="preserve"> </w:t>
+      </w:r>
+      <w:r>
+        <w:rPr>
+          <w:iCs/>
+          <w:i/>
+        </w:rPr>
+        <w:t xml:space="preserve">R Markdown</w:t>
+      </w:r>
+      <w:r>
+        <w:t xml:space="preserve">. Retrieved from</w:t>
+      </w:r>
+      <w:r>
+        <w:t xml:space="preserve"> </w:t>
+      </w:r>
+      <w:hyperlink r:id="rId43">
+        <w:r>
+          <w:rPr>
+            <w:rStyle w:val="Hyperlink"/>
+          </w:rPr>
+          <w:t xml:space="preserve">https://github.com/crsh/papaja</w:t>
+        </w:r>
+      </w:hyperlink>
+    </w:p>
+    <w:bookmarkEnd w:id="44"/>
+    <w:bookmarkStart w:id="45" w:name="ref-baron2011zero"/>
+    <w:p>
+      <w:pPr>
+        <w:pStyle w:val="Literaturverzeichnis"/>
+      </w:pPr>
+      <w:r>
+        <w:t xml:space="preserve">Baron-Cohen, S. (2011).</w:t>
+      </w:r>
+      <w:r>
+        <w:t xml:space="preserve"> </w:t>
+      </w:r>
+      <w:r>
+        <w:rPr>
+          <w:iCs/>
+          <w:i/>
+        </w:rPr>
+        <w:t xml:space="preserve">Zero degree of empathy. On empathy and the origins of cruelty</w:t>
+      </w:r>
+      <w:r>
+        <w:t xml:space="preserve">. London, England: Penguin.</w:t>
+      </w:r>
+    </w:p>
+    <w:bookmarkEnd w:id="45"/>
+    <w:bookmarkStart w:id="47" w:name="ref-baron2004empathy"/>
+    <w:p>
+      <w:pPr>
+        <w:pStyle w:val="Literaturverzeichnis"/>
+      </w:pPr>
+      <w:r>
+        <w:t xml:space="preserve">Baron-Cohen, S., &amp; Wheelwright, S. (2004). The empathy quotient: An investigation of adults with</w:t>
+      </w:r>
+      <w:r>
+        <w:t xml:space="preserve"> </w:t>
+      </w:r>
+      <w:r>
+        <w:t xml:space="preserve">A</w:t>
+      </w:r>
+      <w:r>
+        <w:t xml:space="preserve">sperger syndrome or high functioning autism, and normal sex differences.</w:t>
+      </w:r>
+      <w:r>
+        <w:t xml:space="preserve"> </w:t>
+      </w:r>
+      <w:r>
+        <w:rPr>
+          <w:iCs/>
+          <w:i/>
+        </w:rPr>
+        <w:t xml:space="preserve">Journal of Autism and Developmental Disorders</w:t>
+      </w:r>
+      <w:r>
+        <w:t xml:space="preserve">,</w:t>
+      </w:r>
+      <w:r>
+        <w:t xml:space="preserve"> </w:t>
+      </w:r>
+      <w:r>
+        <w:rPr>
+          <w:iCs/>
+          <w:i/>
+        </w:rPr>
+        <w:t xml:space="preserve">34</w:t>
+      </w:r>
+      <w:r>
+        <w:t xml:space="preserve">(2), 163–175.</w:t>
+      </w:r>
+      <w:r>
+        <w:t xml:space="preserve"> </w:t>
+      </w:r>
+      <w:hyperlink r:id="rId46">
+        <w:r>
+          <w:rPr>
+            <w:rStyle w:val="Hyperlink"/>
+          </w:rPr>
+          <w:t xml:space="preserve">https://doi.org/10.1023/B:JADD.0000022607.19833.00</w:t>
+        </w:r>
+      </w:hyperlink>
+    </w:p>
+    <w:bookmarkEnd w:id="47"/>
+    <w:bookmarkStart w:id="48" w:name="ref-Best2007"/>
+    <w:p>
+      <w:pPr>
+        <w:pStyle w:val="Literaturverzeichnis"/>
+      </w:pPr>
+      <w:r>
+        <w:t xml:space="preserve">Best, C. T., &amp; Tyler, M. D. (2007). Nonnative and second-language speech perception:</w:t>
+      </w:r>
+      <w:r>
+        <w:t xml:space="preserve"> </w:t>
+      </w:r>
+      <w:r>
+        <w:t xml:space="preserve">C</w:t>
+      </w:r>
+      <w:r>
+        <w:t xml:space="preserve">ommonalities and complementarities. In O.-S. Bohn &amp; M. J. Munro (Eds.),</w:t>
+      </w:r>
+      <w:r>
+        <w:t xml:space="preserve"> </w:t>
+      </w:r>
+      <w:r>
+        <w:rPr>
+          <w:iCs/>
+          <w:i/>
+        </w:rPr>
+        <w:t xml:space="preserve">Language experience in second language speech learning:</w:t>
+      </w:r>
+      <w:r>
+        <w:rPr>
+          <w:iCs/>
+          <w:i/>
+        </w:rPr>
+        <w:t xml:space="preserve"> </w:t>
+      </w:r>
+      <w:r>
+        <w:rPr>
+          <w:iCs/>
+          <w:i/>
+        </w:rPr>
+        <w:t xml:space="preserve">I</w:t>
+      </w:r>
+      <w:r>
+        <w:rPr>
+          <w:iCs/>
+          <w:i/>
+        </w:rPr>
+        <w:t xml:space="preserve">n honor of</w:t>
+      </w:r>
+      <w:r>
+        <w:rPr>
+          <w:iCs/>
+          <w:i/>
+        </w:rPr>
+        <w:t xml:space="preserve"> </w:t>
+      </w:r>
+      <w:r>
+        <w:rPr>
+          <w:iCs/>
+          <w:i/>
+        </w:rPr>
+        <w:t xml:space="preserve">James Emil Flege</w:t>
+      </w:r>
+      <w:r>
+        <w:t xml:space="preserve"> </w:t>
+      </w:r>
+      <w:r>
+        <w:t xml:space="preserve">(pp. 13–34). Amsterdam, The Netherlands: John Benjamins.</w:t>
+      </w:r>
+    </w:p>
+    <w:bookmarkEnd w:id="48"/>
+    <w:bookmarkStart w:id="49" w:name="ref-bishop2016individual"/>
+    <w:p>
+      <w:pPr>
+        <w:pStyle w:val="Literaturverzeichnis"/>
+      </w:pPr>
+      <w:r>
+        <w:t xml:space="preserve">Bishop, J., &amp; Kuo, G. (2016). Do "autistic-like"" personality traits predict prosody perception?</w:t>
+      </w:r>
+      <w:r>
+        <w:t xml:space="preserve"> </w:t>
+      </w:r>
+      <w:r>
+        <w:rPr>
+          <w:iCs/>
+          <w:i/>
+        </w:rPr>
+        <w:t xml:space="preserve">Talk presented at LabPhon15 satellite workshop on personality in speech perception and production, ithaca, NY.</w:t>
+      </w:r>
+    </w:p>
+    <w:bookmarkEnd w:id="49"/>
+    <w:bookmarkStart w:id="51" w:name="ref-praat"/>
+    <w:p>
+      <w:pPr>
+        <w:pStyle w:val="Literaturverzeichnis"/>
+      </w:pPr>
+      <w:r>
+        <w:t xml:space="preserve">Boersma, P., &amp; Weenink, D. (2018).</w:t>
+      </w:r>
+      <w:r>
+        <w:t xml:space="preserve"> </w:t>
+      </w:r>
+      <w:r>
+        <w:rPr>
+          <w:iCs/>
+          <w:i/>
+        </w:rPr>
+        <w:t xml:space="preserve">Praat: Doing phonetics by computer [computer program]</w:t>
+      </w:r>
+      <w:r>
+        <w:t xml:space="preserve">. Retrieved from</w:t>
+      </w:r>
+      <w:r>
+        <w:t xml:space="preserve"> </w:t>
+      </w:r>
+      <w:hyperlink r:id="rId50">
+        <w:r>
+          <w:rPr>
+            <w:rStyle w:val="Hyperlink"/>
+          </w:rPr>
+          <w:t xml:space="preserve">http://www.praat.org/</w:t>
+        </w:r>
+      </w:hyperlink>
+    </w:p>
+    <w:bookmarkEnd w:id="51"/>
+    <w:bookmarkStart w:id="53" w:name="ref-bustin_2020"/>
+    <w:p>
+      <w:pPr>
+        <w:pStyle w:val="Literaturverzeichnis"/>
+      </w:pPr>
+      <w:r>
+        <w:t xml:space="preserve">Brandl, A., González, C., &amp; Bustin, A. (2020). The development of intonation in</w:t>
+      </w:r>
+      <w:r>
+        <w:t xml:space="preserve"> </w:t>
+      </w:r>
+      <w:r>
+        <w:t xml:space="preserve">L</w:t>
+      </w:r>
+      <w:r>
+        <w:t xml:space="preserve">2</w:t>
+      </w:r>
+      <w:r>
+        <w:t xml:space="preserve"> </w:t>
+      </w:r>
+      <w:r>
+        <w:t xml:space="preserve">S</w:t>
+      </w:r>
+      <w:r>
+        <w:t xml:space="preserve">panish:</w:t>
+      </w:r>
+      <w:r>
+        <w:t xml:space="preserve"> </w:t>
+      </w:r>
+      <w:r>
+        <w:t xml:space="preserve">A</w:t>
+      </w:r>
+      <w:r>
+        <w:t xml:space="preserve"> </w:t>
+      </w:r>
+      <w:r>
+        <w:t xml:space="preserve">perceptual study. In A. Morales-Front, M. J. Ferreira, R. P. Leow, &amp; C. Sanz (Eds.),</w:t>
+      </w:r>
+      <w:r>
+        <w:t xml:space="preserve"> </w:t>
+      </w:r>
+      <w:r>
+        <w:rPr>
+          <w:iCs/>
+          <w:i/>
+        </w:rPr>
+        <w:t xml:space="preserve">Hispanic linguistics: Current issues and new directions</w:t>
+      </w:r>
+      <w:r>
+        <w:t xml:space="preserve"> </w:t>
+      </w:r>
+      <w:r>
+        <w:t xml:space="preserve">(pp. 12–31). John Benjamins Publishing Company.</w:t>
+      </w:r>
+      <w:r>
+        <w:t xml:space="preserve"> </w:t>
+      </w:r>
+      <w:hyperlink r:id="rId52">
+        <w:r>
+          <w:rPr>
+            <w:rStyle w:val="Hyperlink"/>
+          </w:rPr>
+          <w:t xml:space="preserve">https://doi.org/10.1075/ihll.26</w:t>
+        </w:r>
+      </w:hyperlink>
+    </w:p>
+    <w:bookmarkEnd w:id="53"/>
+    <w:bookmarkStart w:id="55" w:name="ref-R_brms_a"/>
+    <w:p>
+      <w:pPr>
+        <w:pStyle w:val="Literaturverzeichnis"/>
+      </w:pPr>
+      <w:r>
+        <w:t xml:space="preserve">Bürkner, P.-C. (2017).</w:t>
+      </w:r>
+      <w:r>
+        <w:t xml:space="preserve"> </w:t>
+      </w:r>
+      <w:r>
+        <w:t xml:space="preserve">brms</w:t>
+      </w:r>
+      <w:r>
+        <w:t xml:space="preserve">: An</w:t>
+      </w:r>
+      <w:r>
+        <w:t xml:space="preserve"> </w:t>
+      </w:r>
+      <w:r>
+        <w:t xml:space="preserve">R</w:t>
+      </w:r>
+      <w:r>
+        <w:t xml:space="preserve"> </w:t>
+      </w:r>
+      <w:r>
+        <w:t xml:space="preserve">package for</w:t>
+      </w:r>
+      <w:r>
+        <w:t xml:space="preserve"> </w:t>
+      </w:r>
+      <w:r>
+        <w:t xml:space="preserve">Bayesian</w:t>
+      </w:r>
+      <w:r>
+        <w:t xml:space="preserve"> </w:t>
+      </w:r>
+      <w:r>
+        <w:t xml:space="preserve">multilevel models using</w:t>
+      </w:r>
+      <w:r>
+        <w:t xml:space="preserve"> </w:t>
+      </w:r>
+      <w:r>
+        <w:t xml:space="preserve">Stan</w:t>
+      </w:r>
+      <w:r>
+        <w:t xml:space="preserve">.</w:t>
+      </w:r>
+      <w:r>
+        <w:t xml:space="preserve"> </w:t>
+      </w:r>
+      <w:r>
+        <w:rPr>
+          <w:iCs/>
+          <w:i/>
+        </w:rPr>
+        <w:t xml:space="preserve">Journal of Statistical Software</w:t>
+      </w:r>
+      <w:r>
+        <w:t xml:space="preserve">,</w:t>
+      </w:r>
+      <w:r>
+        <w:t xml:space="preserve"> </w:t>
+      </w:r>
+      <w:r>
+        <w:rPr>
+          <w:iCs/>
+          <w:i/>
+        </w:rPr>
+        <w:t xml:space="preserve">80</w:t>
+      </w:r>
+      <w:r>
+        <w:t xml:space="preserve">(1), 1–28.</w:t>
+      </w:r>
+      <w:r>
+        <w:t xml:space="preserve"> </w:t>
+      </w:r>
+      <w:hyperlink r:id="rId54">
+        <w:r>
+          <w:rPr>
+            <w:rStyle w:val="Hyperlink"/>
+          </w:rPr>
+          <w:t xml:space="preserve">https://doi.org/10.18637/jss.v080.i01</w:t>
+        </w:r>
+      </w:hyperlink>
+    </w:p>
+    <w:bookmarkEnd w:id="55"/>
+    <w:bookmarkStart w:id="57" w:name="ref-R_brms_b"/>
+    <w:p>
+      <w:pPr>
+        <w:pStyle w:val="Literaturverzeichnis"/>
+      </w:pPr>
+      <w:r>
+        <w:t xml:space="preserve">Bürkner, P.-C. (2018).</w:t>
+      </w:r>
+      <w:r>
+        <w:t xml:space="preserve"> </w:t>
+      </w:r>
+      <w:r>
+        <w:t xml:space="preserve">Advanced Bayesian Multilevel Modeling with the R Package brms</w:t>
+      </w:r>
+      <w:r>
+        <w:t xml:space="preserve">.</w:t>
+      </w:r>
+      <w:r>
+        <w:t xml:space="preserve"> </w:t>
+      </w:r>
+      <w:r>
+        <w:rPr>
+          <w:iCs/>
+          <w:i/>
+        </w:rPr>
+        <w:t xml:space="preserve">The R Journal</w:t>
+      </w:r>
+      <w:r>
+        <w:t xml:space="preserve">,</w:t>
+      </w:r>
+      <w:r>
+        <w:t xml:space="preserve"> </w:t>
+      </w:r>
+      <w:r>
+        <w:rPr>
+          <w:iCs/>
+          <w:i/>
+        </w:rPr>
+        <w:t xml:space="preserve">10</w:t>
+      </w:r>
+      <w:r>
+        <w:t xml:space="preserve">(1), 395–411.</w:t>
+      </w:r>
+      <w:r>
+        <w:t xml:space="preserve"> </w:t>
+      </w:r>
+      <w:hyperlink r:id="rId56">
+        <w:r>
+          <w:rPr>
+            <w:rStyle w:val="Hyperlink"/>
+          </w:rPr>
+          <w:t xml:space="preserve">https://doi.org/10.32614/RJ-2018-017</w:t>
+        </w:r>
+      </w:hyperlink>
+    </w:p>
+    <w:bookmarkEnd w:id="57"/>
+    <w:bookmarkStart w:id="59" w:name="ref-cain2004individual"/>
+    <w:p>
+      <w:pPr>
+        <w:pStyle w:val="Literaturverzeichnis"/>
+      </w:pPr>
+      <w:r>
+        <w:t xml:space="preserve">Cain, K., Oakhill, J., &amp; Lemmon, K. (2004). Individual differences in the inference of word meanings from context:</w:t>
+      </w:r>
+      <w:r>
+        <w:t xml:space="preserve"> </w:t>
+      </w:r>
+      <w:r>
+        <w:t xml:space="preserve">T</w:t>
+      </w:r>
+      <w:r>
+        <w:t xml:space="preserve">he influence of reading comprehension, vocabulary knowledge, and memory capacity.</w:t>
+      </w:r>
+      <w:r>
+        <w:t xml:space="preserve"> </w:t>
+      </w:r>
+      <w:r>
+        <w:rPr>
+          <w:iCs/>
+          <w:i/>
+        </w:rPr>
+        <w:t xml:space="preserve">Journal of Educational Psychology</w:t>
+      </w:r>
+      <w:r>
+        <w:t xml:space="preserve">,</w:t>
+      </w:r>
+      <w:r>
+        <w:t xml:space="preserve"> </w:t>
+      </w:r>
+      <w:r>
+        <w:rPr>
+          <w:iCs/>
+          <w:i/>
+        </w:rPr>
+        <w:t xml:space="preserve">96</w:t>
+      </w:r>
+      <w:r>
+        <w:t xml:space="preserve">(4), 671–681.</w:t>
+      </w:r>
+      <w:r>
+        <w:t xml:space="preserve"> </w:t>
+      </w:r>
+      <w:hyperlink r:id="rId58">
+        <w:r>
+          <w:rPr>
+            <w:rStyle w:val="Hyperlink"/>
+          </w:rPr>
+          <w:t xml:space="preserve">https://doi.org/10.1037/0022-0663.96.4.671</w:t>
+        </w:r>
+      </w:hyperlink>
+    </w:p>
+    <w:bookmarkEnd w:id="59"/>
+    <w:bookmarkStart w:id="61" w:name="ref-carruthers2009we"/>
+    <w:p>
+      <w:pPr>
+        <w:pStyle w:val="Literaturverzeichnis"/>
+      </w:pPr>
+      <w:r>
+        <w:t xml:space="preserve">Carruthers, P. (2009). How we know our own minds: The relationship between mindreading and metacognition.</w:t>
+      </w:r>
+      <w:r>
+        <w:t xml:space="preserve"> </w:t>
+      </w:r>
+      <w:r>
+        <w:rPr>
+          <w:iCs/>
+          <w:i/>
+        </w:rPr>
+        <w:t xml:space="preserve">Behavioral and Brain Sciences</w:t>
+      </w:r>
+      <w:r>
+        <w:t xml:space="preserve">,</w:t>
+      </w:r>
+      <w:r>
+        <w:t xml:space="preserve"> </w:t>
+      </w:r>
+      <w:r>
+        <w:rPr>
+          <w:iCs/>
+          <w:i/>
+        </w:rPr>
+        <w:t xml:space="preserve">32</w:t>
+      </w:r>
+      <w:r>
+        <w:t xml:space="preserve">(2), 121–138.</w:t>
+      </w:r>
+      <w:r>
+        <w:t xml:space="preserve"> </w:t>
+      </w:r>
+      <w:hyperlink r:id="rId60">
+        <w:r>
+          <w:rPr>
+            <w:rStyle w:val="Hyperlink"/>
+          </w:rPr>
+          <w:t xml:space="preserve">https://doi.org/10.1017/S0140525X09000545</w:t>
+        </w:r>
+      </w:hyperlink>
+    </w:p>
+    <w:bookmarkEnd w:id="61"/>
+    <w:bookmarkStart w:id="62" w:name="ref-chen2005universal"/>
+    <w:p>
+      <w:pPr>
+        <w:pStyle w:val="Literaturverzeichnis"/>
+      </w:pPr>
+      <w:r>
+        <w:t xml:space="preserve">Chen, A. (2005).</w:t>
+      </w:r>
+      <w:r>
+        <w:t xml:space="preserve"> </w:t>
+      </w:r>
+      <w:r>
+        <w:rPr>
+          <w:iCs/>
+          <w:i/>
+        </w:rPr>
+        <w:t xml:space="preserve">On the universal and language-specific perception of paralinguistic intonational meaning</w:t>
+      </w:r>
+      <w:r>
+        <w:t xml:space="preserve">. Utrecht: LOT.</w:t>
+      </w:r>
+    </w:p>
+    <w:bookmarkEnd w:id="62"/>
+    <w:bookmarkStart w:id="63" w:name="ref-cruz1987"/>
+    <w:p>
+      <w:pPr>
+        <w:pStyle w:val="Literaturverzeichnis"/>
+      </w:pPr>
+      <w:r>
+        <w:t xml:space="preserve">Cruz-Ferreira, M. (1987). Non-native interpretive strategies for intonational meaning: An experimental study. In A. James &amp; J. Leather (Eds.),</w:t>
+      </w:r>
+      <w:r>
+        <w:t xml:space="preserve"> </w:t>
+      </w:r>
+      <w:r>
+        <w:rPr>
+          <w:iCs/>
+          <w:i/>
+        </w:rPr>
+        <w:t xml:space="preserve">Sound patterns in second language acquisition</w:t>
+      </w:r>
+      <w:r>
+        <w:t xml:space="preserve"> </w:t>
+      </w:r>
+      <w:r>
+        <w:t xml:space="preserve">(pp. 103–120). Berlin: Mouton de Gruyter.</w:t>
+      </w:r>
+    </w:p>
+    <w:bookmarkEnd w:id="63"/>
+    <w:bookmarkStart w:id="65" w:name="ref-degen2016availability"/>
+    <w:p>
+      <w:pPr>
+        <w:pStyle w:val="Literaturverzeichnis"/>
+      </w:pPr>
+      <w:r>
+        <w:t xml:space="preserve">Degen, J., &amp; Tanenhaus, M. K. (2016). Availability of alternatives and the processing of scalar implicatures:</w:t>
+      </w:r>
+      <w:r>
+        <w:t xml:space="preserve"> </w:t>
+      </w:r>
+      <w:r>
+        <w:t xml:space="preserve">A</w:t>
+      </w:r>
+      <w:r>
+        <w:t xml:space="preserve"> </w:t>
+      </w:r>
+      <w:r>
+        <w:t xml:space="preserve">visual world eye-tracking study.</w:t>
+      </w:r>
+      <w:r>
+        <w:t xml:space="preserve"> </w:t>
+      </w:r>
+      <w:r>
+        <w:rPr>
+          <w:iCs/>
+          <w:i/>
+        </w:rPr>
+        <w:t xml:space="preserve">Cognitive Science</w:t>
+      </w:r>
+      <w:r>
+        <w:t xml:space="preserve">,</w:t>
+      </w:r>
+      <w:r>
+        <w:t xml:space="preserve"> </w:t>
+      </w:r>
+      <w:r>
+        <w:rPr>
+          <w:iCs/>
+          <w:i/>
+        </w:rPr>
+        <w:t xml:space="preserve">40</w:t>
+      </w:r>
+      <w:r>
+        <w:t xml:space="preserve">(1), 172–201.</w:t>
+      </w:r>
+      <w:r>
+        <w:t xml:space="preserve"> </w:t>
+      </w:r>
+      <w:hyperlink r:id="rId64">
+        <w:r>
+          <w:rPr>
+            <w:rStyle w:val="Hyperlink"/>
+          </w:rPr>
+          <w:t xml:space="preserve">https://doi.org/10.1111/cogs.12227</w:t>
+        </w:r>
+      </w:hyperlink>
+    </w:p>
+    <w:bookmarkEnd w:id="65"/>
+    <w:bookmarkStart w:id="66" w:name="ref-sp_pronunciation_ch08"/>
+    <w:p>
+      <w:pPr>
+        <w:pStyle w:val="Literaturverzeichnis"/>
+      </w:pPr>
+      <w:r>
+        <w:t xml:space="preserve">de-la-Mota, C. (2019). Improving non-native pronunciation: Teaching prosody to learners of</w:t>
+      </w:r>
+      <w:r>
+        <w:t xml:space="preserve"> </w:t>
+      </w:r>
+      <w:r>
+        <w:t xml:space="preserve">S</w:t>
+      </w:r>
+      <w:r>
+        <w:t xml:space="preserve">panish as a second/foreign language. In R. Rao (Ed.),</w:t>
+      </w:r>
+      <w:r>
+        <w:t xml:space="preserve"> </w:t>
+      </w:r>
+      <w:r>
+        <w:rPr>
+          <w:iCs/>
+          <w:i/>
+        </w:rPr>
+        <w:t xml:space="preserve">Key issues in the teaching of</w:t>
+      </w:r>
+      <w:r>
+        <w:rPr>
+          <w:iCs/>
+          <w:i/>
+        </w:rPr>
+        <w:t xml:space="preserve"> </w:t>
+      </w:r>
+      <w:r>
+        <w:rPr>
+          <w:iCs/>
+          <w:i/>
+        </w:rPr>
+        <w:t xml:space="preserve">Spanish</w:t>
+      </w:r>
+      <w:r>
+        <w:rPr>
+          <w:iCs/>
+          <w:i/>
+        </w:rPr>
+        <w:t xml:space="preserve"> </w:t>
+      </w:r>
+      <w:r>
+        <w:rPr>
+          <w:iCs/>
+          <w:i/>
+        </w:rPr>
+        <w:t xml:space="preserve">pronunciation</w:t>
+      </w:r>
+      <w:r>
+        <w:t xml:space="preserve"> </w:t>
+      </w:r>
+      <w:r>
+        <w:t xml:space="preserve">(pp. 162–197). Routledge.</w:t>
+      </w:r>
+    </w:p>
+    <w:bookmarkEnd w:id="66"/>
+    <w:bookmarkStart w:id="68" w:name="ref-esteve2016role"/>
+    <w:p>
+      <w:pPr>
+        <w:pStyle w:val="Literaturverzeichnis"/>
+      </w:pPr>
+      <w:r>
+        <w:t xml:space="preserve">Esteve-Gibert, N., Portes, C., Schafer, A., Hemforth, B., &amp; D’Imperio, M. (2016).</w:t>
+      </w:r>
+      <w:r>
+        <w:t xml:space="preserve"> </w:t>
+      </w:r>
+      <w:r>
+        <w:rPr>
+          <w:iCs/>
+          <w:i/>
+        </w:rPr>
+        <w:t xml:space="preserve">The role of individual empathic skills on the online processing of intonational meaning</w:t>
+      </w:r>
+      <w:r>
+        <w:t xml:space="preserve">. Bilbao, Spain: Basque Center on Cognition, Brain; Language.</w:t>
+      </w:r>
+      <w:r>
+        <w:t xml:space="preserve"> </w:t>
+      </w:r>
+      <w:hyperlink r:id="rId67">
+        <w:r>
+          <w:rPr>
+            <w:rStyle w:val="Hyperlink"/>
+          </w:rPr>
+          <w:t xml:space="preserve">https://doi.org/10.13140/RG.2.2.19401.13926</w:t>
+        </w:r>
+      </w:hyperlink>
+    </w:p>
+    <w:bookmarkEnd w:id="68"/>
+    <w:bookmarkStart w:id="70" w:name="ref-esteve2020empathy"/>
+    <w:p>
+      <w:pPr>
+        <w:pStyle w:val="Literaturverzeichnis"/>
+      </w:pPr>
+      <w:r>
+        <w:t xml:space="preserve">Esteve-Gibert, N., Schafer, A. J., Hemforth, B., Portes, C., Pozniak, C., &amp; D’Imperio, M. (2020). Empathy influences how listeners interpret intonation and meaning when words are ambiguous.</w:t>
+      </w:r>
+      <w:r>
+        <w:t xml:space="preserve"> </w:t>
+      </w:r>
+      <w:r>
+        <w:rPr>
+          <w:iCs/>
+          <w:i/>
+        </w:rPr>
+        <w:t xml:space="preserve">Memory &amp; Cognition</w:t>
+      </w:r>
+      <w:r>
+        <w:t xml:space="preserve">, 1–15.</w:t>
+      </w:r>
+      <w:r>
+        <w:t xml:space="preserve"> </w:t>
+      </w:r>
+      <w:hyperlink r:id="rId69">
+        <w:r>
+          <w:rPr>
+            <w:rStyle w:val="Hyperlink"/>
+          </w:rPr>
+          <w:t xml:space="preserve">https://doi.org/10.3758/s13421-019-00990-w</w:t>
+        </w:r>
+      </w:hyperlink>
+    </w:p>
+    <w:bookmarkEnd w:id="70"/>
+    <w:bookmarkStart w:id="71" w:name="ref-flege2021revised"/>
+    <w:p>
+      <w:pPr>
+        <w:pStyle w:val="Literaturverzeichnis"/>
+      </w:pPr>
+      <w:r>
+        <w:t xml:space="preserve">Flege, J. E., &amp; Bohn, O.-S. (2021). The revised speech learning model (SLM-r).</w:t>
+      </w:r>
+      <w:r>
+        <w:t xml:space="preserve"> </w:t>
+      </w:r>
+      <w:r>
+        <w:rPr>
+          <w:iCs/>
+          <w:i/>
+        </w:rPr>
+        <w:t xml:space="preserve">Second Language Speech Learning: Theoretical and Empirical Progress</w:t>
+      </w:r>
+      <w:r>
+        <w:t xml:space="preserve">, 3–83.</w:t>
+      </w:r>
+    </w:p>
+    <w:bookmarkEnd w:id="71"/>
+    <w:bookmarkStart w:id="73" w:name="ref-frith2003development"/>
+    <w:p>
+      <w:pPr>
+        <w:pStyle w:val="Literaturverzeichnis"/>
+      </w:pPr>
+      <w:r>
+        <w:t xml:space="preserve">Frith, U., &amp; Frith, C. D. (2003). Development and neurophysiology of mentalizing.</w:t>
+      </w:r>
+      <w:r>
+        <w:t xml:space="preserve"> </w:t>
+      </w:r>
+      <w:r>
+        <w:rPr>
+          <w:iCs/>
+          <w:i/>
+        </w:rPr>
+        <w:t xml:space="preserve">Philosophical Transactions of the Royal Society of London. Series B: Biological Sciences</w:t>
+      </w:r>
+      <w:r>
+        <w:t xml:space="preserve">,</w:t>
+      </w:r>
+      <w:r>
+        <w:t xml:space="preserve"> </w:t>
+      </w:r>
+      <w:r>
+        <w:rPr>
+          <w:iCs/>
+          <w:i/>
+        </w:rPr>
+        <w:t xml:space="preserve">358</w:t>
+      </w:r>
+      <w:r>
+        <w:t xml:space="preserve">(1431), 459–473.</w:t>
+      </w:r>
+      <w:r>
+        <w:t xml:space="preserve"> </w:t>
+      </w:r>
+      <w:hyperlink r:id="rId72">
+        <w:r>
+          <w:rPr>
+            <w:rStyle w:val="Hyperlink"/>
+          </w:rPr>
+          <w:t xml:space="preserve">https://doi.org/10.1098/rstb.2002.1218</w:t>
+        </w:r>
+      </w:hyperlink>
+    </w:p>
+    <w:bookmarkEnd w:id="73"/>
+    <w:bookmarkStart w:id="75" w:name="ref-Gelman_2017"/>
+    <w:p>
+      <w:pPr>
+        <w:pStyle w:val="Literaturverzeichnis"/>
+      </w:pPr>
+      <w:r>
+        <w:t xml:space="preserve">Gelman, A., Simpson, D., &amp; Betancourt, M. (2017). The prior can often only be understood in the context of the likelihood.</w:t>
+      </w:r>
+      <w:r>
+        <w:t xml:space="preserve"> </w:t>
+      </w:r>
+      <w:r>
+        <w:rPr>
+          <w:iCs/>
+          <w:i/>
+        </w:rPr>
+        <w:t xml:space="preserve">Entropy</w:t>
+      </w:r>
+      <w:r>
+        <w:t xml:space="preserve">,</w:t>
+      </w:r>
+      <w:r>
+        <w:t xml:space="preserve"> </w:t>
+      </w:r>
+      <w:r>
+        <w:rPr>
+          <w:iCs/>
+          <w:i/>
+        </w:rPr>
+        <w:t xml:space="preserve">19</w:t>
+      </w:r>
+      <w:r>
+        <w:t xml:space="preserve">(10), 1–13.</w:t>
+      </w:r>
+      <w:r>
+        <w:t xml:space="preserve"> </w:t>
+      </w:r>
+      <w:hyperlink r:id="rId74">
+        <w:r>
+          <w:rPr>
+            <w:rStyle w:val="Hyperlink"/>
+          </w:rPr>
+          <w:t xml:space="preserve">https://doi.org/10.3390/e19100555</w:t>
+        </w:r>
+      </w:hyperlink>
+    </w:p>
+    <w:bookmarkEnd w:id="75"/>
+    <w:bookmarkStart w:id="76" w:name="ref-henriksen2016intonational"/>
+    <w:p>
+      <w:pPr>
+        <w:pStyle w:val="Literaturverzeichnis"/>
+      </w:pPr>
+      <w:r>
+        <w:t xml:space="preserve">Henriksen, N., Armstrong, M. E., &amp; Garcı́a-Amaya, L. (2016). The intonational meaning of polar questions in</w:t>
+      </w:r>
+      <w:r>
+        <w:t xml:space="preserve"> </w:t>
+      </w:r>
+      <w:r>
+        <w:t xml:space="preserve">M</w:t>
+      </w:r>
+      <w:r>
+        <w:t xml:space="preserve">anchego</w:t>
+      </w:r>
+      <w:r>
+        <w:t xml:space="preserve"> </w:t>
+      </w:r>
+      <w:r>
+        <w:t xml:space="preserve">S</w:t>
+      </w:r>
+      <w:r>
+        <w:t xml:space="preserve">panish spontaneous speech. In M. E. Armstrong, N. Henriksen, &amp; M. del M. Vanrell (Eds.),</w:t>
+      </w:r>
+      <w:r>
+        <w:t xml:space="preserve"> </w:t>
+      </w:r>
+      <w:r>
+        <w:rPr>
+          <w:iCs/>
+          <w:i/>
+        </w:rPr>
+        <w:t xml:space="preserve">Intonational grammar in</w:t>
+      </w:r>
+      <w:r>
+        <w:rPr>
+          <w:iCs/>
+          <w:i/>
+        </w:rPr>
+        <w:t xml:space="preserve"> </w:t>
+      </w:r>
+      <w:r>
+        <w:rPr>
+          <w:iCs/>
+          <w:i/>
+        </w:rPr>
+        <w:t xml:space="preserve">I</w:t>
+      </w:r>
+      <w:r>
+        <w:rPr>
+          <w:iCs/>
+          <w:i/>
+        </w:rPr>
+        <w:t xml:space="preserve">bero-</w:t>
+      </w:r>
+      <w:r>
+        <w:rPr>
+          <w:iCs/>
+          <w:i/>
+        </w:rPr>
+        <w:t xml:space="preserve">R</w:t>
+      </w:r>
+      <w:r>
+        <w:rPr>
+          <w:iCs/>
+          <w:i/>
+        </w:rPr>
+        <w:t xml:space="preserve">omance:</w:t>
+      </w:r>
+      <w:r>
+        <w:rPr>
+          <w:iCs/>
+          <w:i/>
+        </w:rPr>
+        <w:t xml:space="preserve"> </w:t>
+      </w:r>
+      <w:r>
+        <w:rPr>
+          <w:iCs/>
+          <w:i/>
+        </w:rPr>
+        <w:t xml:space="preserve">A</w:t>
+      </w:r>
+      <w:r>
+        <w:rPr>
+          <w:iCs/>
+          <w:i/>
+        </w:rPr>
+        <w:t xml:space="preserve">pproaches across linguistic subfields</w:t>
+      </w:r>
+      <w:r>
+        <w:t xml:space="preserve"> </w:t>
+      </w:r>
+      <w:r>
+        <w:t xml:space="preserve">(pp. 181–205). John Benjamins Publishing Company.</w:t>
+      </w:r>
+      <w:r>
+        <w:t xml:space="preserve"> </w:t>
+      </w:r>
+      <w:hyperlink r:id="rId41">
+        <w:r>
+          <w:rPr>
+            <w:rStyle w:val="Hyperlink"/>
+          </w:rPr>
+          <w:t xml:space="preserve">https://doi.org/10.1075/ihll.6</w:t>
+        </w:r>
+      </w:hyperlink>
+    </w:p>
+    <w:bookmarkEnd w:id="76"/>
+    <w:bookmarkStart w:id="77" w:name="ref-hualde2015intonational"/>
+    <w:p>
+      <w:pPr>
+        <w:pStyle w:val="Literaturverzeichnis"/>
+      </w:pPr>
+      <w:r>
+        <w:t xml:space="preserve">Hualde, J. I., &amp; Prieto, P. (2015). Intonational variation in</w:t>
+      </w:r>
+      <w:r>
+        <w:t xml:space="preserve"> </w:t>
+      </w:r>
+      <w:r>
+        <w:t xml:space="preserve">S</w:t>
+      </w:r>
+      <w:r>
+        <w:t xml:space="preserve">panish:</w:t>
+      </w:r>
+      <w:r>
+        <w:t xml:space="preserve"> </w:t>
+      </w:r>
+      <w:r>
+        <w:t xml:space="preserve">E</w:t>
+      </w:r>
+      <w:r>
+        <w:t xml:space="preserve">uropean and</w:t>
+      </w:r>
+      <w:r>
+        <w:t xml:space="preserve"> </w:t>
+      </w:r>
+      <w:r>
+        <w:t xml:space="preserve">A</w:t>
+      </w:r>
+      <w:r>
+        <w:t xml:space="preserve">merican varieties. In S. Frota &amp; P. Prieto (Eds.),</w:t>
+      </w:r>
+      <w:r>
+        <w:t xml:space="preserve"> </w:t>
+      </w:r>
+      <w:r>
+        <w:rPr>
+          <w:iCs/>
+          <w:i/>
+        </w:rPr>
+        <w:t xml:space="preserve">Intonation in romance</w:t>
+      </w:r>
+      <w:r>
+        <w:t xml:space="preserve"> </w:t>
+      </w:r>
+      <w:r>
+        <w:t xml:space="preserve">(pp. 350–391). Oxford University Press.</w:t>
+      </w:r>
+    </w:p>
+    <w:bookmarkEnd w:id="77"/>
+    <w:bookmarkStart w:id="79" w:name="ref-izura2014lextale"/>
+    <w:p>
+      <w:pPr>
+        <w:pStyle w:val="Literaturverzeichnis"/>
+      </w:pPr>
+      <w:r>
+        <w:t xml:space="preserve">Izura, C., Cuetos, F., &amp; Brysbaert, M. (2014).</w:t>
+      </w:r>
+      <w:r>
+        <w:t xml:space="preserve"> </w:t>
+      </w:r>
+      <w:r>
+        <w:t xml:space="preserve">LexTALE-Esp</w:t>
+      </w:r>
+      <w:r>
+        <w:t xml:space="preserve">: A test to rapidly and efficiently assess the</w:t>
+      </w:r>
+      <w:r>
+        <w:t xml:space="preserve"> </w:t>
+      </w:r>
+      <w:r>
+        <w:t xml:space="preserve">S</w:t>
+      </w:r>
+      <w:r>
+        <w:t xml:space="preserve">panish vocabulary size.</w:t>
+      </w:r>
+      <w:r>
+        <w:t xml:space="preserve"> </w:t>
+      </w:r>
+      <w:r>
+        <w:rPr>
+          <w:iCs/>
+          <w:i/>
+        </w:rPr>
+        <w:t xml:space="preserve">Psicol</w:t>
+      </w:r>
+      <w:r>
+        <w:rPr>
+          <w:iCs/>
+          <w:i/>
+        </w:rPr>
+        <w:t xml:space="preserve">ó</w:t>
+      </w:r>
+      <w:r>
+        <w:rPr>
+          <w:iCs/>
+          <w:i/>
+        </w:rPr>
+        <w:t xml:space="preserve">gica</w:t>
+      </w:r>
+      <w:r>
+        <w:t xml:space="preserve">,</w:t>
+      </w:r>
+      <w:r>
+        <w:t xml:space="preserve"> </w:t>
+      </w:r>
+      <w:r>
+        <w:rPr>
+          <w:iCs/>
+          <w:i/>
+        </w:rPr>
+        <w:t xml:space="preserve">35</w:t>
+      </w:r>
+      <w:r>
+        <w:t xml:space="preserve">(1), 49–66.</w:t>
+      </w:r>
+      <w:r>
+        <w:t xml:space="preserve"> </w:t>
+      </w:r>
+      <w:hyperlink r:id="rId78">
+        <w:r>
+          <w:rPr>
+            <w:rStyle w:val="Hyperlink"/>
+          </w:rPr>
+          <w:t xml:space="preserve">https://doi.org/10.1037/t47086-000</w:t>
+        </w:r>
+      </w:hyperlink>
+    </w:p>
+    <w:bookmarkEnd w:id="79"/>
+    <w:bookmarkStart w:id="80" w:name="ref-jilka2000testing"/>
+    <w:p>
+      <w:pPr>
+        <w:pStyle w:val="Literaturverzeichnis"/>
+      </w:pPr>
+      <w:r>
+        <w:t xml:space="preserve">Jilka, M. (2000). Testing the contribution of prosody to the perception of foreign accent. In A. James &amp; J. Leather (Eds.),</w:t>
+      </w:r>
+      <w:r>
+        <w:t xml:space="preserve"> </w:t>
+      </w:r>
+      <w:r>
+        <w:rPr>
+          <w:iCs/>
+          <w:i/>
+        </w:rPr>
+        <w:t xml:space="preserve">In proceedings of new sounds 4th international symposium on the acquisition of second language speech. Amsterdam: University of amsterdam</w:t>
+      </w:r>
+      <w:r>
+        <w:t xml:space="preserve"> </w:t>
+      </w:r>
+      <w:r>
+        <w:t xml:space="preserve">(Vol. 4, pp. 199–207).</w:t>
+      </w:r>
+    </w:p>
+    <w:bookmarkEnd w:id="80"/>
+    <w:bookmarkStart w:id="81" w:name="ref-kruschke2018rejecting"/>
+    <w:p>
+      <w:pPr>
+        <w:pStyle w:val="Literaturverzeichnis"/>
+      </w:pPr>
+      <w:r>
+        <w:t xml:space="preserve">Kruschke, J. K. (2018). Rejecting or accepting parameter values in bayesian estimation.</w:t>
+      </w:r>
+      <w:r>
+        <w:t xml:space="preserve"> </w:t>
+      </w:r>
+      <w:r>
+        <w:rPr>
+          <w:iCs/>
+          <w:i/>
+        </w:rPr>
+        <w:t xml:space="preserve">Advances in Methods and Practices in Psychological Science</w:t>
+      </w:r>
+      <w:r>
+        <w:t xml:space="preserve">,</w:t>
+      </w:r>
+      <w:r>
+        <w:t xml:space="preserve"> </w:t>
+      </w:r>
+      <w:r>
+        <w:rPr>
+          <w:iCs/>
+          <w:i/>
+        </w:rPr>
+        <w:t xml:space="preserve">1</w:t>
+      </w:r>
+      <w:r>
+        <w:t xml:space="preserve">(2), 270–280.</w:t>
+      </w:r>
+    </w:p>
+    <w:bookmarkEnd w:id="81"/>
+    <w:bookmarkStart w:id="83" w:name="ref-kvavik1974theories"/>
+    <w:p>
+      <w:pPr>
+        <w:pStyle w:val="Literaturverzeichnis"/>
+      </w:pPr>
+      <w:r>
+        <w:t xml:space="preserve">Kvavik, K. H., &amp; Olsen, C. L. (1974). Theories and methods in spanish intonational studies.</w:t>
+      </w:r>
+      <w:r>
+        <w:t xml:space="preserve"> </w:t>
+      </w:r>
+      <w:r>
+        <w:rPr>
+          <w:iCs/>
+          <w:i/>
+        </w:rPr>
+        <w:t xml:space="preserve">Phonetica</w:t>
+      </w:r>
+      <w:r>
+        <w:t xml:space="preserve">,</w:t>
+      </w:r>
+      <w:r>
+        <w:t xml:space="preserve"> </w:t>
+      </w:r>
+      <w:r>
+        <w:rPr>
+          <w:iCs/>
+          <w:i/>
+        </w:rPr>
+        <w:t xml:space="preserve">30</w:t>
+      </w:r>
+      <w:r>
+        <w:t xml:space="preserve">(2), 65–100.</w:t>
+      </w:r>
+      <w:r>
+        <w:t xml:space="preserve"> </w:t>
+      </w:r>
+      <w:hyperlink r:id="rId82">
+        <w:r>
+          <w:rPr>
+            <w:rStyle w:val="Hyperlink"/>
+          </w:rPr>
+          <w:t xml:space="preserve">https://doi.org/10.1159/000259481</w:t>
+        </w:r>
+      </w:hyperlink>
+    </w:p>
+    <w:bookmarkEnd w:id="83"/>
+    <w:bookmarkStart w:id="85" w:name="ref-lemhofer2012introducing"/>
+    <w:p>
+      <w:pPr>
+        <w:pStyle w:val="Literaturverzeichnis"/>
+      </w:pPr>
+      <w:r>
+        <w:t xml:space="preserve">Lemhöfer, K., &amp; Broersma, M. (2012). Introducing LexTALE: A quick and valid lexical test for advanced learners of</w:t>
+      </w:r>
+      <w:r>
+        <w:t xml:space="preserve"> </w:t>
+      </w:r>
+      <w:r>
+        <w:t xml:space="preserve">E</w:t>
+      </w:r>
+      <w:r>
+        <w:t xml:space="preserve">nglish.</w:t>
+      </w:r>
+      <w:r>
+        <w:t xml:space="preserve"> </w:t>
+      </w:r>
+      <w:r>
+        <w:rPr>
+          <w:iCs/>
+          <w:i/>
+        </w:rPr>
+        <w:t xml:space="preserve">Behavior Research Methods</w:t>
+      </w:r>
+      <w:r>
+        <w:t xml:space="preserve">,</w:t>
+      </w:r>
+      <w:r>
+        <w:t xml:space="preserve"> </w:t>
+      </w:r>
+      <w:r>
+        <w:rPr>
+          <w:iCs/>
+          <w:i/>
+        </w:rPr>
+        <w:t xml:space="preserve">44</w:t>
+      </w:r>
+      <w:r>
+        <w:t xml:space="preserve">(2), 325–343.</w:t>
+      </w:r>
+      <w:r>
+        <w:t xml:space="preserve"> </w:t>
+      </w:r>
+      <w:hyperlink r:id="rId84">
+        <w:r>
+          <w:rPr>
+            <w:rStyle w:val="Hyperlink"/>
+          </w:rPr>
+          <w:t xml:space="preserve">https://doi.org/10.3758/s13428-011-0146-0</w:t>
+        </w:r>
+      </w:hyperlink>
+    </w:p>
+    <w:bookmarkEnd w:id="85"/>
+    <w:bookmarkStart w:id="87" w:name="ref-levis2016accent"/>
+    <w:p>
+      <w:pPr>
+        <w:pStyle w:val="Literaturverzeichnis"/>
+      </w:pPr>
+      <w:r>
+        <w:t xml:space="preserve">Levis, J. (2016). Accent in second language pronunciation research and teaching.</w:t>
+      </w:r>
+      <w:r>
+        <w:t xml:space="preserve"> </w:t>
+      </w:r>
+      <w:r>
+        <w:rPr>
+          <w:iCs/>
+          <w:i/>
+        </w:rPr>
+        <w:t xml:space="preserve">Journal of Second Language Pronunciation</w:t>
+      </w:r>
+      <w:r>
+        <w:t xml:space="preserve">,</w:t>
+      </w:r>
+      <w:r>
+        <w:t xml:space="preserve"> </w:t>
+      </w:r>
+      <w:r>
+        <w:rPr>
+          <w:iCs/>
+          <w:i/>
+        </w:rPr>
+        <w:t xml:space="preserve">2</w:t>
+      </w:r>
+      <w:r>
+        <w:t xml:space="preserve">(2), 153–159.</w:t>
+      </w:r>
+      <w:r>
+        <w:t xml:space="preserve"> </w:t>
+      </w:r>
+      <w:hyperlink r:id="rId86">
+        <w:r>
+          <w:rPr>
+            <w:rStyle w:val="Hyperlink"/>
+          </w:rPr>
+          <w:t xml:space="preserve">https://doi.org/10.1075/jslp.2.2.01lev</w:t>
+        </w:r>
+      </w:hyperlink>
+    </w:p>
+    <w:bookmarkEnd w:id="87"/>
+    <w:bookmarkStart w:id="88" w:name="ref-mennen2008phonological"/>
+    <w:p>
+      <w:pPr>
+        <w:pStyle w:val="Literaturverzeichnis"/>
+      </w:pPr>
+      <w:r>
+        <w:t xml:space="preserve">Mennen, I. (2007). Phonological and phonetic influences in non-native intonation. In J. Trouvain &amp; U. Gut (Eds.),</w:t>
+      </w:r>
+      <w:r>
+        <w:t xml:space="preserve"> </w:t>
+      </w:r>
+      <w:r>
+        <w:rPr>
+          <w:iCs/>
+          <w:i/>
+        </w:rPr>
+        <w:t xml:space="preserve">Non-native prosody. Phonetic description and teaching practice</w:t>
+      </w:r>
+      <w:r>
+        <w:t xml:space="preserve"> </w:t>
+      </w:r>
+      <w:r>
+        <w:t xml:space="preserve">(pp. 53–76). Berlin: De Gruyter Mouton.</w:t>
+      </w:r>
+    </w:p>
+    <w:bookmarkEnd w:id="88"/>
+    <w:bookmarkStart w:id="90" w:name="ref-munro1995nonsegmental"/>
+    <w:p>
+      <w:pPr>
+        <w:pStyle w:val="Literaturverzeichnis"/>
+      </w:pPr>
+      <w:r>
+        <w:t xml:space="preserve">Munro, M. J. (1995). Nonsegmental factors in foreign accent: Ratings of filtered speech.</w:t>
+      </w:r>
+      <w:r>
+        <w:t xml:space="preserve"> </w:t>
+      </w:r>
+      <w:r>
+        <w:rPr>
+          <w:iCs/>
+          <w:i/>
+        </w:rPr>
+        <w:t xml:space="preserve">Studies in Second Language Acquisition</w:t>
+      </w:r>
+      <w:r>
+        <w:t xml:space="preserve">,</w:t>
+      </w:r>
+      <w:r>
+        <w:t xml:space="preserve"> </w:t>
+      </w:r>
+      <w:r>
+        <w:rPr>
+          <w:iCs/>
+          <w:i/>
+        </w:rPr>
+        <w:t xml:space="preserve">17</w:t>
+      </w:r>
+      <w:r>
+        <w:t xml:space="preserve">(1), 17–34.</w:t>
+      </w:r>
+      <w:r>
+        <w:t xml:space="preserve"> </w:t>
+      </w:r>
+      <w:hyperlink r:id="rId89">
+        <w:r>
+          <w:rPr>
+            <w:rStyle w:val="Hyperlink"/>
+          </w:rPr>
+          <w:t xml:space="preserve">https://doi.org/10.1017/S0272263100013735</w:t>
+        </w:r>
+      </w:hyperlink>
+    </w:p>
+    <w:bookmarkEnd w:id="90"/>
+    <w:bookmarkStart w:id="92" w:name="ref-nieuwland2010incrementality"/>
+    <w:p>
+      <w:pPr>
+        <w:pStyle w:val="Literaturverzeichnis"/>
+      </w:pPr>
+      <w:r>
+        <w:t xml:space="preserve">Nieuwland, M. S., Ditman, T., &amp; Kuperberg, G. R. (2010). On the incrementality of pragmatic processing:</w:t>
+      </w:r>
+      <w:r>
+        <w:t xml:space="preserve"> </w:t>
+      </w:r>
+      <w:r>
+        <w:t xml:space="preserve">A</w:t>
+      </w:r>
+      <w:r>
+        <w:t xml:space="preserve">n ERP investigation of informativeness and pragmatic abilities.</w:t>
+      </w:r>
+      <w:r>
+        <w:t xml:space="preserve"> </w:t>
+      </w:r>
+      <w:r>
+        <w:rPr>
+          <w:iCs/>
+          <w:i/>
+        </w:rPr>
+        <w:t xml:space="preserve">Journal of Memory and Language</w:t>
+      </w:r>
+      <w:r>
+        <w:t xml:space="preserve">,</w:t>
+      </w:r>
+      <w:r>
+        <w:t xml:space="preserve"> </w:t>
+      </w:r>
+      <w:r>
+        <w:rPr>
+          <w:iCs/>
+          <w:i/>
+        </w:rPr>
+        <w:t xml:space="preserve">63</w:t>
+      </w:r>
+      <w:r>
+        <w:t xml:space="preserve">(3), 324–346.</w:t>
+      </w:r>
+      <w:r>
+        <w:t xml:space="preserve"> </w:t>
+      </w:r>
+      <w:hyperlink r:id="rId91">
+        <w:r>
+          <w:rPr>
+            <w:rStyle w:val="Hyperlink"/>
+          </w:rPr>
+          <w:t xml:space="preserve">https://doi.org/10.1016/j.jml.2010.06.005</w:t>
+        </w:r>
+      </w:hyperlink>
+    </w:p>
+    <w:bookmarkEnd w:id="92"/>
+    <w:bookmarkStart w:id="94" w:name="ref-orrico2020individual"/>
+    <w:p>
+      <w:pPr>
+        <w:pStyle w:val="Literaturverzeichnis"/>
+      </w:pPr>
+      <w:r>
+        <w:t xml:space="preserve">Orrico, R., &amp; D’Imperio, M. (2020). Individual empathy levels affect gradual intonation-meaning mapping: The case of biased questions in salerno italian.</w:t>
+      </w:r>
+      <w:r>
+        <w:t xml:space="preserve"> </w:t>
+      </w:r>
+      <w:r>
+        <w:rPr>
+          <w:iCs/>
+          <w:i/>
+        </w:rPr>
+        <w:t xml:space="preserve">Laboratory Phonology: Journal of the Association for Laboratory Phonology</w:t>
+      </w:r>
+      <w:r>
+        <w:t xml:space="preserve">,</w:t>
+      </w:r>
+      <w:r>
+        <w:t xml:space="preserve"> </w:t>
+      </w:r>
+      <w:r>
+        <w:rPr>
+          <w:iCs/>
+          <w:i/>
+        </w:rPr>
+        <w:t xml:space="preserve">11</w:t>
+      </w:r>
+      <w:r>
+        <w:t xml:space="preserve">(1).</w:t>
+      </w:r>
+      <w:r>
+        <w:t xml:space="preserve"> </w:t>
+      </w:r>
+      <w:hyperlink r:id="rId93">
+        <w:r>
+          <w:rPr>
+            <w:rStyle w:val="Hyperlink"/>
+          </w:rPr>
+          <w:t xml:space="preserve">https://doi.org/10.5334/labphon.238</w:t>
+        </w:r>
+      </w:hyperlink>
+    </w:p>
+    <w:bookmarkEnd w:id="94"/>
+    <w:bookmarkStart w:id="95" w:name="ref-Peirce:2019"/>
+    <w:p>
+      <w:pPr>
+        <w:pStyle w:val="Literaturverzeichnis"/>
+      </w:pPr>
+      <w:r>
+        <w:t xml:space="preserve">Peirce, J. W., Gray, J. R., Simpson, S., MacAskill, M. R., Höchenberger, R., Sogo, H., … Lindelv, J. (2019).</w:t>
+      </w:r>
+      <w:r>
+        <w:t xml:space="preserve"> </w:t>
+      </w:r>
+      <w:r>
+        <w:t xml:space="preserve">PsychoPy2</w:t>
+      </w:r>
+      <w:r>
+        <w:t xml:space="preserve">: Experiments in behavior made easy.</w:t>
+      </w:r>
+      <w:r>
+        <w:t xml:space="preserve"> </w:t>
+      </w:r>
+      <w:r>
+        <w:rPr>
+          <w:iCs/>
+          <w:i/>
+        </w:rPr>
+        <w:t xml:space="preserve">Behavior Research Methods</w:t>
+      </w:r>
+      <w:r>
+        <w:t xml:space="preserve">,</w:t>
+      </w:r>
+      <w:r>
+        <w:t xml:space="preserve"> </w:t>
+      </w:r>
+      <w:r>
+        <w:rPr>
+          <w:iCs/>
+          <w:i/>
+        </w:rPr>
+        <w:t xml:space="preserve">51</w:t>
+      </w:r>
+      <w:r>
+        <w:t xml:space="preserve">(1), 195–203.</w:t>
+      </w:r>
+    </w:p>
+    <w:bookmarkEnd w:id="95"/>
+    <w:bookmarkStart w:id="96" w:name="ref-pettorino2014transplanting"/>
+    <w:p>
+      <w:pPr>
+        <w:pStyle w:val="Literaturverzeichnis"/>
+      </w:pPr>
+      <w:r>
+        <w:t xml:space="preserve">Pettorino, M., De Meo, A., &amp; Vitale, M. (2014). Transplanting vowels towards the acoustic correlates of foreign accent. In Y. Congosto, M. L. Montero Curiel, &amp; A. Salvador Plans (Eds.),</w:t>
+      </w:r>
+      <w:r>
+        <w:t xml:space="preserve"> </w:t>
+      </w:r>
+      <w:r>
+        <w:rPr>
+          <w:iCs/>
+          <w:i/>
+        </w:rPr>
+        <w:t xml:space="preserve">Fonética experimental, educación superior e investigación: II. Adquisición y aprendizaje de lenguas/español como lengua extranjera</w:t>
+      </w:r>
+      <w:r>
+        <w:t xml:space="preserve"> </w:t>
+      </w:r>
+      <w:r>
+        <w:t xml:space="preserve">(pp. 93–106).</w:t>
+      </w:r>
+    </w:p>
+    <w:bookmarkEnd w:id="96"/>
+    <w:bookmarkStart w:id="98" w:name="ref-pickering2001role"/>
+    <w:p>
+      <w:pPr>
+        <w:pStyle w:val="Literaturverzeichnis"/>
+      </w:pPr>
+      <w:r>
+        <w:t xml:space="preserve">Pickering, L. (2001). The role of tone choice in improving</w:t>
+      </w:r>
+      <w:r>
+        <w:t xml:space="preserve"> </w:t>
+      </w:r>
+      <w:r>
+        <w:t xml:space="preserve">ITA</w:t>
+      </w:r>
+      <w:r>
+        <w:t xml:space="preserve"> </w:t>
+      </w:r>
+      <w:r>
+        <w:t xml:space="preserve">communication in the classroom.</w:t>
+      </w:r>
+      <w:r>
+        <w:t xml:space="preserve"> </w:t>
+      </w:r>
+      <w:r>
+        <w:rPr>
+          <w:iCs/>
+          <w:i/>
+        </w:rPr>
+        <w:t xml:space="preserve">Tesol Quarterly</w:t>
+      </w:r>
+      <w:r>
+        <w:t xml:space="preserve">,</w:t>
+      </w:r>
+      <w:r>
+        <w:t xml:space="preserve"> </w:t>
+      </w:r>
+      <w:r>
+        <w:rPr>
+          <w:iCs/>
+          <w:i/>
+        </w:rPr>
+        <w:t xml:space="preserve">35</w:t>
+      </w:r>
+      <w:r>
+        <w:t xml:space="preserve">(2), 233–255.</w:t>
+      </w:r>
+      <w:r>
+        <w:t xml:space="preserve"> </w:t>
+      </w:r>
+      <w:hyperlink r:id="rId97">
+        <w:r>
+          <w:rPr>
+            <w:rStyle w:val="Hyperlink"/>
+          </w:rPr>
+          <w:t xml:space="preserve">https://doi.org/10.2307/3587647</w:t>
+        </w:r>
+      </w:hyperlink>
+    </w:p>
+    <w:bookmarkEnd w:id="98"/>
+    <w:bookmarkStart w:id="100" w:name="ref-plonsky2014big"/>
+    <w:p>
+      <w:pPr>
+        <w:pStyle w:val="Literaturverzeichnis"/>
+      </w:pPr>
+      <w:r>
+        <w:t xml:space="preserve">Plonsky, L., &amp; Oswald, F. L. (2014). How big is</w:t>
+      </w:r>
+      <w:r>
+        <w:t xml:space="preserve"> </w:t>
+      </w:r>
+      <w:r>
+        <w:t xml:space="preserve">“big”</w:t>
+      </w:r>
+      <w:r>
+        <w:t xml:space="preserve">? Interpreting effect sizes in</w:t>
+      </w:r>
+      <w:r>
+        <w:t xml:space="preserve"> </w:t>
+      </w:r>
+      <w:r>
+        <w:t xml:space="preserve">L</w:t>
+      </w:r>
+      <w:r>
+        <w:t xml:space="preserve">2 research.</w:t>
+      </w:r>
+      <w:r>
+        <w:t xml:space="preserve"> </w:t>
+      </w:r>
+      <w:r>
+        <w:rPr>
+          <w:iCs/>
+          <w:i/>
+        </w:rPr>
+        <w:t xml:space="preserve">Language Learning</w:t>
+      </w:r>
+      <w:r>
+        <w:t xml:space="preserve">,</w:t>
+      </w:r>
+      <w:r>
+        <w:t xml:space="preserve"> </w:t>
+      </w:r>
+      <w:r>
+        <w:rPr>
+          <w:iCs/>
+          <w:i/>
+        </w:rPr>
+        <w:t xml:space="preserve">64</w:t>
+      </w:r>
+      <w:r>
+        <w:t xml:space="preserve">(4), 878–912.</w:t>
+      </w:r>
+      <w:r>
+        <w:t xml:space="preserve"> </w:t>
+      </w:r>
+      <w:hyperlink r:id="rId99">
+        <w:r>
+          <w:rPr>
+            <w:rStyle w:val="Hyperlink"/>
+          </w:rPr>
+          <w:t xml:space="preserve">https://doi.org/10.1111/lang.12079</w:t>
+        </w:r>
+      </w:hyperlink>
+    </w:p>
+    <w:bookmarkEnd w:id="100"/>
+    <w:bookmarkStart w:id="101" w:name="ref-sp_pronunciation_ch00"/>
+    <w:p>
+      <w:pPr>
+        <w:pStyle w:val="Literaturverzeichnis"/>
+      </w:pPr>
+      <w:r>
+        <w:t xml:space="preserve">Rao, R. (2019). Introduction. In R. Rao (Ed.),</w:t>
+      </w:r>
+      <w:r>
+        <w:t xml:space="preserve"> </w:t>
+      </w:r>
+      <w:r>
+        <w:rPr>
+          <w:iCs/>
+          <w:i/>
+        </w:rPr>
+        <w:t xml:space="preserve">Key issues in the teaching of</w:t>
+      </w:r>
+      <w:r>
+        <w:rPr>
+          <w:iCs/>
+          <w:i/>
+        </w:rPr>
+        <w:t xml:space="preserve"> </w:t>
+      </w:r>
+      <w:r>
+        <w:rPr>
+          <w:iCs/>
+          <w:i/>
+        </w:rPr>
+        <w:t xml:space="preserve">Spanish</w:t>
+      </w:r>
+      <w:r>
+        <w:rPr>
+          <w:iCs/>
+          <w:i/>
+        </w:rPr>
+        <w:t xml:space="preserve"> </w:t>
+      </w:r>
+      <w:r>
+        <w:rPr>
+          <w:iCs/>
+          <w:i/>
+        </w:rPr>
+        <w:t xml:space="preserve">pronunciation</w:t>
+      </w:r>
+      <w:r>
+        <w:t xml:space="preserve"> </w:t>
+      </w:r>
+      <w:r>
+        <w:t xml:space="preserve">(pp. 1–13). Routledge.</w:t>
+      </w:r>
+    </w:p>
+    <w:bookmarkEnd w:id="101"/>
+    <w:bookmarkStart w:id="103" w:name="ref-ratcliff2008diffusion"/>
+    <w:p>
+      <w:pPr>
+        <w:pStyle w:val="Literaturverzeichnis"/>
+      </w:pPr>
+      <w:r>
+        <w:t xml:space="preserve">Ratcliff, R., &amp; McKoon, G. (2008). The diffusion decision model: Theory and data for two-choice decision tasks.</w:t>
+      </w:r>
+      <w:r>
+        <w:t xml:space="preserve"> </w:t>
+      </w:r>
+      <w:r>
+        <w:rPr>
+          <w:iCs/>
+          <w:i/>
+        </w:rPr>
+        <w:t xml:space="preserve">Neural Computation</w:t>
+      </w:r>
+      <w:r>
+        <w:t xml:space="preserve">,</w:t>
+      </w:r>
+      <w:r>
+        <w:t xml:space="preserve"> </w:t>
+      </w:r>
+      <w:r>
+        <w:rPr>
+          <w:iCs/>
+          <w:i/>
+        </w:rPr>
+        <w:t xml:space="preserve">20</w:t>
+      </w:r>
+      <w:r>
+        <w:t xml:space="preserve">(4), 873–922.</w:t>
+      </w:r>
+      <w:r>
+        <w:t xml:space="preserve"> </w:t>
+      </w:r>
+      <w:hyperlink r:id="rId102">
+        <w:r>
+          <w:rPr>
+            <w:rStyle w:val="Hyperlink"/>
+          </w:rPr>
+          <w:t xml:space="preserve">https://doi.org/10.1162/neco.2008.12-06-420</w:t>
+        </w:r>
+      </w:hyperlink>
+    </w:p>
+    <w:bookmarkEnd w:id="103"/>
+    <w:bookmarkStart w:id="104" w:name="ref-trimble2013acquiring"/>
+    <w:p>
+      <w:pPr>
+        <w:pStyle w:val="Literaturverzeichnis"/>
+      </w:pPr>
+      <w:r>
+        <w:t xml:space="preserve">Trimble, J. C. (2013a).</w:t>
+      </w:r>
+      <w:r>
+        <w:t xml:space="preserve"> </w:t>
+      </w:r>
+      <w:r>
+        <w:rPr>
+          <w:iCs/>
+          <w:i/>
+        </w:rPr>
+        <w:t xml:space="preserve">Acquiring variable L2 spanish intonation in a study abroad context</w:t>
+      </w:r>
+      <w:r>
+        <w:t xml:space="preserve"> </w:t>
+      </w:r>
+      <w:r>
+        <w:t xml:space="preserve">(PhD thesis). University of Minnesota.</w:t>
+      </w:r>
+    </w:p>
+    <w:bookmarkEnd w:id="104"/>
+    <w:bookmarkStart w:id="105" w:name="ref-trimble2013perceiving"/>
+    <w:p>
+      <w:pPr>
+        <w:pStyle w:val="Literaturverzeichnis"/>
+      </w:pPr>
+      <w:r>
+        <w:t xml:space="preserve">Trimble, J. C. (2013b). Perceiving intonational cues in a foreign language:</w:t>
+      </w:r>
+      <w:r>
+        <w:t xml:space="preserve"> </w:t>
+      </w:r>
+      <w:r>
+        <w:t xml:space="preserve">P</w:t>
+      </w:r>
+      <w:r>
+        <w:t xml:space="preserve">erception of sentence type in two dialects of</w:t>
+      </w:r>
+      <w:r>
+        <w:t xml:space="preserve"> </w:t>
+      </w:r>
+      <w:r>
+        <w:t xml:space="preserve">S</w:t>
+      </w:r>
+      <w:r>
+        <w:t xml:space="preserve">panish. In C. Howe (Ed.),</w:t>
+      </w:r>
+      <w:r>
+        <w:t xml:space="preserve"> </w:t>
+      </w:r>
+      <w:r>
+        <w:rPr>
+          <w:iCs/>
+          <w:i/>
+        </w:rPr>
+        <w:t xml:space="preserve">Selected proceedings of the 15th hispanic linguistics symposium</w:t>
+      </w:r>
+      <w:r>
+        <w:t xml:space="preserve"> </w:t>
+      </w:r>
+      <w:r>
+        <w:t xml:space="preserve">(pp. 78–92). Somerville, MA: Cascadilla Proceedings Project.</w:t>
+      </w:r>
+    </w:p>
+    <w:bookmarkEnd w:id="105"/>
+    <w:bookmarkStart w:id="107" w:name="ref-trofimovich2006learning"/>
+    <w:p>
+      <w:pPr>
+        <w:pStyle w:val="Literaturverzeichnis"/>
+      </w:pPr>
+      <w:r>
+        <w:t xml:space="preserve">Trofimovich, P., &amp; Baker, W. (2006). Learning second language suprasegmentals: Effect of</w:t>
+      </w:r>
+      <w:r>
+        <w:t xml:space="preserve"> </w:t>
+      </w:r>
+      <w:r>
+        <w:t xml:space="preserve">L</w:t>
+      </w:r>
+      <w:r>
+        <w:t xml:space="preserve">2 experience on prosody and fluency characteristics of</w:t>
+      </w:r>
+      <w:r>
+        <w:t xml:space="preserve"> </w:t>
+      </w:r>
+      <w:r>
+        <w:t xml:space="preserve">L</w:t>
+      </w:r>
+      <w:r>
+        <w:t xml:space="preserve">2 speech.</w:t>
+      </w:r>
+      <w:r>
+        <w:t xml:space="preserve"> </w:t>
+      </w:r>
+      <w:r>
+        <w:rPr>
+          <w:iCs/>
+          <w:i/>
+        </w:rPr>
+        <w:t xml:space="preserve">Studies in Second Language Acquisition</w:t>
+      </w:r>
+      <w:r>
+        <w:t xml:space="preserve">, 1–30.</w:t>
+      </w:r>
+      <w:r>
+        <w:t xml:space="preserve"> </w:t>
+      </w:r>
+      <w:hyperlink r:id="rId106">
+        <w:r>
+          <w:rPr>
+            <w:rStyle w:val="Hyperlink"/>
+          </w:rPr>
+          <w:t xml:space="preserve">https://doi.org/10.1017/S0272263106060013</w:t>
+        </w:r>
+      </w:hyperlink>
+    </w:p>
+    <w:bookmarkEnd w:id="107"/>
+    <w:bookmarkStart w:id="109" w:name="ref-VanLeussen2015"/>
+    <w:p>
+      <w:pPr>
+        <w:pStyle w:val="Literaturverzeichnis"/>
+      </w:pPr>
+      <w:r>
+        <w:t xml:space="preserve">Van Leussen, J.-W., &amp; Escudero, P. (2015). Learning to perceive and recognize a second language:</w:t>
+      </w:r>
+      <w:r>
+        <w:t xml:space="preserve"> </w:t>
+      </w:r>
+      <w:r>
+        <w:t xml:space="preserve">T</w:t>
+      </w:r>
+      <w:r>
+        <w:t xml:space="preserve">he</w:t>
+      </w:r>
+      <w:r>
+        <w:t xml:space="preserve"> </w:t>
+      </w:r>
+      <w:r>
+        <w:t xml:space="preserve">L2LP</w:t>
+      </w:r>
+      <w:r>
+        <w:t xml:space="preserve"> </w:t>
+      </w:r>
+      <w:r>
+        <w:t xml:space="preserve">model revised.</w:t>
+      </w:r>
+      <w:r>
+        <w:t xml:space="preserve"> </w:t>
+      </w:r>
+      <w:r>
+        <w:rPr>
+          <w:iCs/>
+          <w:i/>
+        </w:rPr>
+        <w:t xml:space="preserve">Frontiers in Psychology</w:t>
+      </w:r>
+      <w:r>
+        <w:t xml:space="preserve">,</w:t>
+      </w:r>
+      <w:r>
+        <w:t xml:space="preserve"> </w:t>
+      </w:r>
+      <w:r>
+        <w:rPr>
+          <w:iCs/>
+          <w:i/>
+        </w:rPr>
+        <w:t xml:space="preserve">6</w:t>
+      </w:r>
+      <w:r>
+        <w:t xml:space="preserve">, 6–12.</w:t>
+      </w:r>
+      <w:r>
+        <w:t xml:space="preserve"> </w:t>
+      </w:r>
+      <w:hyperlink r:id="rId108">
+        <w:r>
+          <w:rPr>
+            <w:rStyle w:val="Hyperlink"/>
+          </w:rPr>
+          <w:t xml:space="preserve">https://doi.org/10.3389/fpsyg.2015.01000</w:t>
+        </w:r>
+      </w:hyperlink>
+    </w:p>
+    <w:bookmarkEnd w:id="109"/>
+    <w:bookmarkEnd w:id="110"/>
+    <w:p>
+      <w:pPr>
+        <w:pStyle w:val="h1-pagebreak"/>
+      </w:pPr>
+      <w:r>
+        <w:t xml:space="preserve">Appendix</w:t>
+      </w:r>
+    </w:p>
+    <w:bookmarkEnd w:id="111"/>
+    <w:bookmarkStart w:id="117" w:name="on-line-supplementary-material"/>
+    <w:p>
+      <w:pPr>
+        <w:pStyle w:val="berschrift1"/>
+      </w:pPr>
+      <w:r>
+        <w:t xml:space="preserve">On-line supplementary material</w:t>
+      </w:r>
+    </w:p>
+    <w:bookmarkStart w:id="112" w:name="drift-diffusion-models"/>
+    <w:p>
+      <w:pPr>
+        <w:pStyle w:val="berschrift2"/>
+      </w:pPr>
+      <w:r>
+        <w:t xml:space="preserve">Drift diffusion models</w:t>
+      </w:r>
+    </w:p>
+    <w:p>
+      <w:r>
+        <w:br w:type="page"/>
+      </w:r>
+    </w:p>
+    <w:bookmarkEnd w:id="112"/>
+    <w:bookmarkStart w:id="115" w:name="supplementary-analyses"/>
+    <w:p>
+      <w:pPr>
+        <w:pStyle w:val="berschrift2"/>
+      </w:pPr>
+      <w:r>
+        <w:t xml:space="preserve">Supplementary analyses</w:t>
+      </w:r>
+    </w:p>
+    <w:p>
+      <w:pPr>
+        <w:pStyle w:val="FirstParagraph"/>
+      </w:pPr>
+      <w:r>
+        <w:t xml:space="preserve">This is Figure</w:t>
+      </w:r>
+      <w:r>
+        <w:t xml:space="preserve"> </w:t>
+      </w:r>
+      <w:r>
+        <w:t xml:space="preserve">8</w:t>
+      </w:r>
+    </w:p>
+    <w:p>
+      <w:pPr>
+        <w:pStyle w:val="CaptionedFigure"/>
+      </w:pPr>
+      <w:r>
+        <w:drawing>
+          <wp:inline>
+            <wp:extent cx="5969000" cy="3410857"/>
+            <wp:effectExtent b="0" l="0" r="0" t="0"/>
+            <wp:docPr descr="Figure 8.   Make sure each variety represented equally over course of experiment." title="" id="1" name="Picture"/>
+            <a:graphic>
+              <a:graphicData uri="http://schemas.openxmlformats.org/drawingml/2006/picture">
+                <pic:pic>
+                  <pic:nvPicPr>
+                    <pic:cNvPr descr="/Users/casillas/academia/research/in_progress/empathy_intonation_perc/figs/manuscript/sm_random_speaker_check.pdf" id="0" name="Picture"/>
+                    <pic:cNvPicPr>
+                      <a:picLocks noChangeArrowheads="1" noChangeAspect="1"/>
+                    </pic:cNvPicPr>
+                  </pic:nvPicPr>
+                  <pic:blipFill>
+                    <a:blip r:embed="rId113"/>
                     <a:stretch>
                       <a:fillRect/>
                     </a:stretch>
@@ -3690,2376 +6048,18 @@
           <w:iCs/>
           <w:i/>
         </w:rPr>
-        <w:t xml:space="preserve">7.  </w:t>
-      </w:r>
-      <w:r>
-        <w:t xml:space="preserve"> </w:t>
-      </w:r>
-      <w:r>
-        <w:t xml:space="preserve">Need a caption.</w:t>
+        <w:t xml:space="preserve">8.  </w:t>
+      </w:r>
+      <w:r>
+        <w:t xml:space="preserve"> </w:t>
+      </w:r>
+      <w:r>
+        <w:t xml:space="preserve">Make sure each variety represented equally over course of experiment.</w:t>
       </w:r>
     </w:p>
     <w:p>
       <w:pPr>
         <w:pStyle w:val="Textkrper"/>
-      </w:pPr>
-      <w:r>
-        <w:t xml:space="preserve">This is Figure</w:t>
-      </w:r>
-      <w:r>
-        <w:t xml:space="preserve"> </w:t>
-      </w:r>
-      <w:r>
-        <w:t xml:space="preserve">8</w:t>
-      </w:r>
-    </w:p>
-    <w:p>
-      <w:pPr>
-        <w:pStyle w:val="CaptionedFigure"/>
-      </w:pPr>
-      <w:r>
-        <w:drawing>
-          <wp:inline>
-            <wp:extent cx="5969000" cy="3581400"/>
-            <wp:effectExtent b="0" l="0" r="0" t="0"/>
-            <wp:docPr descr="Figure 8.   Two-thousand simulations of the drift diffusion model for interrogative utterances as a function of empathy quotient (low/high) and LexTALE score (low/high). Low and high levels represent ±2 standard deviations above/below the mean. Dark red lines represent the average decision time course." title="" id="1" name="Picture"/>
-            <a:graphic>
-              <a:graphicData uri="http://schemas.openxmlformats.org/drawingml/2006/picture">
-                <pic:pic>
-                  <pic:nvPicPr>
-                    <pic:cNvPr descr="/Users/casillas/academia/research/in_progress/empathy_intonation_perc/figs/manuscript/ddm_simulations.pdf" id="0" name="Picture"/>
-                    <pic:cNvPicPr>
-                      <a:picLocks noChangeArrowheads="1" noChangeAspect="1"/>
-                    </pic:cNvPicPr>
-                  </pic:nvPicPr>
-                  <pic:blipFill>
-                    <a:blip r:embed="rId38"/>
-                    <a:stretch>
-                      <a:fillRect/>
-                    </a:stretch>
-                  </pic:blipFill>
-                  <pic:spPr bwMode="auto">
-                    <a:xfrm>
-                      <a:off x="0" y="0"/>
-                      <a:ext cx="5969000" cy="3581400"/>
-                    </a:xfrm>
-                    <a:prstGeom prst="rect">
-                      <a:avLst/>
-                    </a:prstGeom>
-                    <a:noFill/>
-                    <a:ln w="9525">
-                      <a:noFill/>
-                      <a:headEnd/>
-                      <a:tailEnd/>
-                    </a:ln>
-                  </pic:spPr>
-                </pic:pic>
-              </a:graphicData>
-            </a:graphic>
-          </wp:inline>
-        </w:drawing>
-      </w:r>
-    </w:p>
-    <w:p>
-      <w:pPr>
-        <w:pStyle w:val="ImageCaption"/>
-      </w:pPr>
-      <w:r>
-        <w:rPr>
-          <w:iCs/>
-          <w:i/>
-        </w:rPr>
-        <w:t xml:space="preserve">Figure</w:t>
-      </w:r>
-      <w:r>
-        <w:t xml:space="preserve"> </w:t>
-      </w:r>
-      <w:r>
-        <w:rPr>
-          <w:iCs/>
-          <w:i/>
-        </w:rPr>
-        <w:t xml:space="preserve">8.  </w:t>
-      </w:r>
-      <w:r>
-        <w:t xml:space="preserve"> </w:t>
-      </w:r>
-      <w:r>
-        <w:t xml:space="preserve">Two-thousand simulations of the drift diffusion model for interrogative utterances as a function of empathy quotient (low/high) and LexTALE score (low/high). Low and high levels represent ±2 standard deviations above/below the mean. Dark red lines represent the average decision time course.</w:t>
-      </w:r>
-    </w:p>
-    <w:bookmarkEnd w:id="39"/>
-    <w:bookmarkStart w:id="40" w:name="discussion"/>
-    <w:p>
-      <w:pPr>
-        <w:pStyle w:val="berschrift1"/>
-      </w:pPr>
-      <w:r>
-        <w:t xml:space="preserve">Discussion</w:t>
-      </w:r>
-    </w:p>
-    <w:bookmarkEnd w:id="40"/>
-    <w:bookmarkStart w:id="41" w:name="conclusion"/>
-    <w:p>
-      <w:pPr>
-        <w:pStyle w:val="berschrift1"/>
-      </w:pPr>
-      <w:r>
-        <w:t xml:space="preserve">Conclusion</w:t>
-      </w:r>
-    </w:p>
-    <w:p>
-      <w:r>
-        <w:br w:type="page"/>
-      </w:r>
-    </w:p>
-    <w:bookmarkEnd w:id="41"/>
-    <w:bookmarkStart w:id="112" w:name="references"/>
-    <w:p>
-      <w:pPr>
-        <w:pStyle w:val="berschrift1"/>
-      </w:pPr>
-      <w:r>
-        <w:t xml:space="preserve">References</w:t>
-      </w:r>
-    </w:p>
-    <w:bookmarkStart w:id="111" w:name="refs"/>
-    <w:bookmarkStart w:id="43" w:name="ref-astruc2016cost"/>
-    <w:p>
-      <w:pPr>
-        <w:pStyle w:val="Literaturverzeichnis"/>
-      </w:pPr>
-      <w:r>
-        <w:t xml:space="preserve">Astruc, L., Vanrell, M. del M., &amp; Prieto, P. (2016). Cost of the action and social distance affect the selection of question intonation in</w:t>
-      </w:r>
-      <w:r>
-        <w:t xml:space="preserve"> </w:t>
-      </w:r>
-      <w:r>
-        <w:t xml:space="preserve">C</w:t>
-      </w:r>
-      <w:r>
-        <w:t xml:space="preserve">atalan. In M. E. Armstrong, N. Henriksen, &amp; M. del M. Vanrell (Eds.),</w:t>
-      </w:r>
-      <w:r>
-        <w:t xml:space="preserve"> </w:t>
-      </w:r>
-      <w:r>
-        <w:rPr>
-          <w:iCs/>
-          <w:i/>
-        </w:rPr>
-        <w:t xml:space="preserve">Intonational grammar in</w:t>
-      </w:r>
-      <w:r>
-        <w:rPr>
-          <w:iCs/>
-          <w:i/>
-        </w:rPr>
-        <w:t xml:space="preserve"> </w:t>
-      </w:r>
-      <w:r>
-        <w:rPr>
-          <w:iCs/>
-          <w:i/>
-        </w:rPr>
-        <w:t xml:space="preserve">I</w:t>
-      </w:r>
-      <w:r>
-        <w:rPr>
-          <w:iCs/>
-          <w:i/>
-        </w:rPr>
-        <w:t xml:space="preserve">bero-</w:t>
-      </w:r>
-      <w:r>
-        <w:rPr>
-          <w:iCs/>
-          <w:i/>
-        </w:rPr>
-        <w:t xml:space="preserve">R</w:t>
-      </w:r>
-      <w:r>
-        <w:rPr>
-          <w:iCs/>
-          <w:i/>
-        </w:rPr>
-        <w:t xml:space="preserve">omance:</w:t>
-      </w:r>
-      <w:r>
-        <w:rPr>
-          <w:iCs/>
-          <w:i/>
-        </w:rPr>
-        <w:t xml:space="preserve"> </w:t>
-      </w:r>
-      <w:r>
-        <w:rPr>
-          <w:iCs/>
-          <w:i/>
-        </w:rPr>
-        <w:t xml:space="preserve">A</w:t>
-      </w:r>
-      <w:r>
-        <w:rPr>
-          <w:iCs/>
-          <w:i/>
-        </w:rPr>
-        <w:t xml:space="preserve">pproaches across linguistic subfields</w:t>
-      </w:r>
-      <w:r>
-        <w:t xml:space="preserve"> </w:t>
-      </w:r>
-      <w:r>
-        <w:t xml:space="preserve">(pp. 93–113). John Benjamins Publishing Company.</w:t>
-      </w:r>
-      <w:r>
-        <w:t xml:space="preserve"> </w:t>
-      </w:r>
-      <w:hyperlink r:id="rId42">
-        <w:r>
-          <w:rPr>
-            <w:rStyle w:val="Hyperlink"/>
-          </w:rPr>
-          <w:t xml:space="preserve">https://doi.org/10.1075/ihll.6</w:t>
-        </w:r>
-      </w:hyperlink>
-    </w:p>
-    <w:bookmarkEnd w:id="43"/>
-    <w:bookmarkStart w:id="45" w:name="ref-R-papaja"/>
-    <w:p>
-      <w:pPr>
-        <w:pStyle w:val="Literaturverzeichnis"/>
-      </w:pPr>
-      <w:r>
-        <w:t xml:space="preserve">Aust, F., &amp; Barth, M. (2018).</w:t>
-      </w:r>
-      <w:r>
-        <w:t xml:space="preserve"> </w:t>
-      </w:r>
-      <w:r>
-        <w:rPr>
-          <w:iCs/>
-          <w:i/>
-        </w:rPr>
-        <w:t xml:space="preserve">papaja</w:t>
-      </w:r>
-      <w:r>
-        <w:rPr>
-          <w:iCs/>
-          <w:i/>
-        </w:rPr>
-        <w:t xml:space="preserve">:</w:t>
-      </w:r>
-      <w:r>
-        <w:rPr>
-          <w:iCs/>
-          <w:i/>
-        </w:rPr>
-        <w:t xml:space="preserve"> </w:t>
-      </w:r>
-      <w:r>
-        <w:rPr>
-          <w:iCs/>
-          <w:i/>
-        </w:rPr>
-        <w:t xml:space="preserve">Create</w:t>
-      </w:r>
-      <w:r>
-        <w:rPr>
-          <w:iCs/>
-          <w:i/>
-        </w:rPr>
-        <w:t xml:space="preserve"> </w:t>
-      </w:r>
-      <w:r>
-        <w:rPr>
-          <w:iCs/>
-          <w:i/>
-        </w:rPr>
-        <w:t xml:space="preserve">APA</w:t>
-      </w:r>
-      <w:r>
-        <w:rPr>
-          <w:iCs/>
-          <w:i/>
-        </w:rPr>
-        <w:t xml:space="preserve"> </w:t>
-      </w:r>
-      <w:r>
-        <w:rPr>
-          <w:iCs/>
-          <w:i/>
-        </w:rPr>
-        <w:t xml:space="preserve">manuscripts with</w:t>
-      </w:r>
-      <w:r>
-        <w:rPr>
-          <w:iCs/>
-          <w:i/>
-        </w:rPr>
-        <w:t xml:space="preserve"> </w:t>
-      </w:r>
-      <w:r>
-        <w:rPr>
-          <w:iCs/>
-          <w:i/>
-        </w:rPr>
-        <w:t xml:space="preserve">R Markdown</w:t>
-      </w:r>
-      <w:r>
-        <w:t xml:space="preserve">. Retrieved from</w:t>
-      </w:r>
-      <w:r>
-        <w:t xml:space="preserve"> </w:t>
-      </w:r>
-      <w:hyperlink r:id="rId44">
-        <w:r>
-          <w:rPr>
-            <w:rStyle w:val="Hyperlink"/>
-          </w:rPr>
-          <w:t xml:space="preserve">https://github.com/crsh/papaja</w:t>
-        </w:r>
-      </w:hyperlink>
-    </w:p>
-    <w:bookmarkEnd w:id="45"/>
-    <w:bookmarkStart w:id="46" w:name="ref-baron2011zero"/>
-    <w:p>
-      <w:pPr>
-        <w:pStyle w:val="Literaturverzeichnis"/>
-      </w:pPr>
-      <w:r>
-        <w:t xml:space="preserve">Baron-Cohen, S. (2011).</w:t>
-      </w:r>
-      <w:r>
-        <w:t xml:space="preserve"> </w:t>
-      </w:r>
-      <w:r>
-        <w:rPr>
-          <w:iCs/>
-          <w:i/>
-        </w:rPr>
-        <w:t xml:space="preserve">Zero degree of empathy. On empathy and the origins of cruelty</w:t>
-      </w:r>
-      <w:r>
-        <w:t xml:space="preserve">. London, England: Penguin.</w:t>
-      </w:r>
-    </w:p>
-    <w:bookmarkEnd w:id="46"/>
-    <w:bookmarkStart w:id="48" w:name="ref-baron2004empathy"/>
-    <w:p>
-      <w:pPr>
-        <w:pStyle w:val="Literaturverzeichnis"/>
-      </w:pPr>
-      <w:r>
-        <w:t xml:space="preserve">Baron-Cohen, S., &amp; Wheelwright, S. (2004). The empathy quotient: An investigation of adults with</w:t>
-      </w:r>
-      <w:r>
-        <w:t xml:space="preserve"> </w:t>
-      </w:r>
-      <w:r>
-        <w:t xml:space="preserve">A</w:t>
-      </w:r>
-      <w:r>
-        <w:t xml:space="preserve">sperger syndrome or high functioning autism, and normal sex differences.</w:t>
-      </w:r>
-      <w:r>
-        <w:t xml:space="preserve"> </w:t>
-      </w:r>
-      <w:r>
-        <w:rPr>
-          <w:iCs/>
-          <w:i/>
-        </w:rPr>
-        <w:t xml:space="preserve">Journal of Autism and Developmental Disorders</w:t>
-      </w:r>
-      <w:r>
-        <w:t xml:space="preserve">,</w:t>
-      </w:r>
-      <w:r>
-        <w:t xml:space="preserve"> </w:t>
-      </w:r>
-      <w:r>
-        <w:rPr>
-          <w:iCs/>
-          <w:i/>
-        </w:rPr>
-        <w:t xml:space="preserve">34</w:t>
-      </w:r>
-      <w:r>
-        <w:t xml:space="preserve">(2), 163–175.</w:t>
-      </w:r>
-      <w:r>
-        <w:t xml:space="preserve"> </w:t>
-      </w:r>
-      <w:hyperlink r:id="rId47">
-        <w:r>
-          <w:rPr>
-            <w:rStyle w:val="Hyperlink"/>
-          </w:rPr>
-          <w:t xml:space="preserve">https://doi.org/10.1023/B:JADD.0000022607.19833.00</w:t>
-        </w:r>
-      </w:hyperlink>
-    </w:p>
-    <w:bookmarkEnd w:id="48"/>
-    <w:bookmarkStart w:id="49" w:name="ref-Best2007"/>
-    <w:p>
-      <w:pPr>
-        <w:pStyle w:val="Literaturverzeichnis"/>
-      </w:pPr>
-      <w:r>
-        <w:t xml:space="preserve">Best, C. T., &amp; Tyler, M. D. (2007). Nonnative and second-language speech perception:</w:t>
-      </w:r>
-      <w:r>
-        <w:t xml:space="preserve"> </w:t>
-      </w:r>
-      <w:r>
-        <w:t xml:space="preserve">C</w:t>
-      </w:r>
-      <w:r>
-        <w:t xml:space="preserve">ommonalities and complementarities. In O.-S. Bohn &amp; M. J. Munro (Eds.),</w:t>
-      </w:r>
-      <w:r>
-        <w:t xml:space="preserve"> </w:t>
-      </w:r>
-      <w:r>
-        <w:rPr>
-          <w:iCs/>
-          <w:i/>
-        </w:rPr>
-        <w:t xml:space="preserve">Language experience in second language speech learning:</w:t>
-      </w:r>
-      <w:r>
-        <w:rPr>
-          <w:iCs/>
-          <w:i/>
-        </w:rPr>
-        <w:t xml:space="preserve"> </w:t>
-      </w:r>
-      <w:r>
-        <w:rPr>
-          <w:iCs/>
-          <w:i/>
-        </w:rPr>
-        <w:t xml:space="preserve">I</w:t>
-      </w:r>
-      <w:r>
-        <w:rPr>
-          <w:iCs/>
-          <w:i/>
-        </w:rPr>
-        <w:t xml:space="preserve">n honor of</w:t>
-      </w:r>
-      <w:r>
-        <w:rPr>
-          <w:iCs/>
-          <w:i/>
-        </w:rPr>
-        <w:t xml:space="preserve"> </w:t>
-      </w:r>
-      <w:r>
-        <w:rPr>
-          <w:iCs/>
-          <w:i/>
-        </w:rPr>
-        <w:t xml:space="preserve">James Emil Flege</w:t>
-      </w:r>
-      <w:r>
-        <w:t xml:space="preserve"> </w:t>
-      </w:r>
-      <w:r>
-        <w:t xml:space="preserve">(pp. 13–34). Amsterdam, The Netherlands: John Benjamins.</w:t>
-      </w:r>
-    </w:p>
-    <w:bookmarkEnd w:id="49"/>
-    <w:bookmarkStart w:id="50" w:name="ref-bishop2016individual"/>
-    <w:p>
-      <w:pPr>
-        <w:pStyle w:val="Literaturverzeichnis"/>
-      </w:pPr>
-      <w:r>
-        <w:t xml:space="preserve">Bishop, J., &amp; Kuo, G. (2016). Do "autistic-like"" personality traits predict prosody perception?</w:t>
-      </w:r>
-      <w:r>
-        <w:t xml:space="preserve"> </w:t>
-      </w:r>
-      <w:r>
-        <w:rPr>
-          <w:iCs/>
-          <w:i/>
-        </w:rPr>
-        <w:t xml:space="preserve">Talk presented at LabPhon15 satellite workshop on personality in speech perception and production, ithaca, NY.</w:t>
-      </w:r>
-    </w:p>
-    <w:bookmarkEnd w:id="50"/>
-    <w:bookmarkStart w:id="52" w:name="ref-praat"/>
-    <w:p>
-      <w:pPr>
-        <w:pStyle w:val="Literaturverzeichnis"/>
-      </w:pPr>
-      <w:r>
-        <w:t xml:space="preserve">Boersma, P., &amp; Weenink, D. (2018).</w:t>
-      </w:r>
-      <w:r>
-        <w:t xml:space="preserve"> </w:t>
-      </w:r>
-      <w:r>
-        <w:rPr>
-          <w:iCs/>
-          <w:i/>
-        </w:rPr>
-        <w:t xml:space="preserve">Praat: Doing phonetics by computer [computer program]</w:t>
-      </w:r>
-      <w:r>
-        <w:t xml:space="preserve">. Retrieved from</w:t>
-      </w:r>
-      <w:r>
-        <w:t xml:space="preserve"> </w:t>
-      </w:r>
-      <w:hyperlink r:id="rId51">
-        <w:r>
-          <w:rPr>
-            <w:rStyle w:val="Hyperlink"/>
-          </w:rPr>
-          <w:t xml:space="preserve">http://www.praat.org/</w:t>
-        </w:r>
-      </w:hyperlink>
-    </w:p>
-    <w:bookmarkEnd w:id="52"/>
-    <w:bookmarkStart w:id="54" w:name="ref-bustin_2020"/>
-    <w:p>
-      <w:pPr>
-        <w:pStyle w:val="Literaturverzeichnis"/>
-      </w:pPr>
-      <w:r>
-        <w:t xml:space="preserve">Brandl, A., González, C., &amp; Bustin, A. (2020). The development of intonation in</w:t>
-      </w:r>
-      <w:r>
-        <w:t xml:space="preserve"> </w:t>
-      </w:r>
-      <w:r>
-        <w:t xml:space="preserve">L</w:t>
-      </w:r>
-      <w:r>
-        <w:t xml:space="preserve">2</w:t>
-      </w:r>
-      <w:r>
-        <w:t xml:space="preserve"> </w:t>
-      </w:r>
-      <w:r>
-        <w:t xml:space="preserve">S</w:t>
-      </w:r>
-      <w:r>
-        <w:t xml:space="preserve">panish:</w:t>
-      </w:r>
-      <w:r>
-        <w:t xml:space="preserve"> </w:t>
-      </w:r>
-      <w:r>
-        <w:t xml:space="preserve">A</w:t>
-      </w:r>
-      <w:r>
-        <w:t xml:space="preserve"> </w:t>
-      </w:r>
-      <w:r>
-        <w:t xml:space="preserve">perceptual study. In A. Morales-Front, M. J. Ferreira, R. P. Leow, &amp; C. Sanz (Eds.),</w:t>
-      </w:r>
-      <w:r>
-        <w:t xml:space="preserve"> </w:t>
-      </w:r>
-      <w:r>
-        <w:rPr>
-          <w:iCs/>
-          <w:i/>
-        </w:rPr>
-        <w:t xml:space="preserve">Hispanic linguistics: Current issues and new directions</w:t>
-      </w:r>
-      <w:r>
-        <w:t xml:space="preserve"> </w:t>
-      </w:r>
-      <w:r>
-        <w:t xml:space="preserve">(pp. 12–31). John Benjamins Publishing Company.</w:t>
-      </w:r>
-      <w:r>
-        <w:t xml:space="preserve"> </w:t>
-      </w:r>
-      <w:hyperlink r:id="rId53">
-        <w:r>
-          <w:rPr>
-            <w:rStyle w:val="Hyperlink"/>
-          </w:rPr>
-          <w:t xml:space="preserve">https://doi.org/10.1075/ihll.26</w:t>
-        </w:r>
-      </w:hyperlink>
-    </w:p>
-    <w:bookmarkEnd w:id="54"/>
-    <w:bookmarkStart w:id="56" w:name="ref-R_brms_a"/>
-    <w:p>
-      <w:pPr>
-        <w:pStyle w:val="Literaturverzeichnis"/>
-      </w:pPr>
-      <w:r>
-        <w:t xml:space="preserve">Bürkner, P.-C. (2017).</w:t>
-      </w:r>
-      <w:r>
-        <w:t xml:space="preserve"> </w:t>
-      </w:r>
-      <w:r>
-        <w:t xml:space="preserve">brms</w:t>
-      </w:r>
-      <w:r>
-        <w:t xml:space="preserve">: An</w:t>
-      </w:r>
-      <w:r>
-        <w:t xml:space="preserve"> </w:t>
-      </w:r>
-      <w:r>
-        <w:t xml:space="preserve">R</w:t>
-      </w:r>
-      <w:r>
-        <w:t xml:space="preserve"> </w:t>
-      </w:r>
-      <w:r>
-        <w:t xml:space="preserve">package for</w:t>
-      </w:r>
-      <w:r>
-        <w:t xml:space="preserve"> </w:t>
-      </w:r>
-      <w:r>
-        <w:t xml:space="preserve">Bayesian</w:t>
-      </w:r>
-      <w:r>
-        <w:t xml:space="preserve"> </w:t>
-      </w:r>
-      <w:r>
-        <w:t xml:space="preserve">multilevel models using</w:t>
-      </w:r>
-      <w:r>
-        <w:t xml:space="preserve"> </w:t>
-      </w:r>
-      <w:r>
-        <w:t xml:space="preserve">Stan</w:t>
-      </w:r>
-      <w:r>
-        <w:t xml:space="preserve">.</w:t>
-      </w:r>
-      <w:r>
-        <w:t xml:space="preserve"> </w:t>
-      </w:r>
-      <w:r>
-        <w:rPr>
-          <w:iCs/>
-          <w:i/>
-        </w:rPr>
-        <w:t xml:space="preserve">Journal of Statistical Software</w:t>
-      </w:r>
-      <w:r>
-        <w:t xml:space="preserve">,</w:t>
-      </w:r>
-      <w:r>
-        <w:t xml:space="preserve"> </w:t>
-      </w:r>
-      <w:r>
-        <w:rPr>
-          <w:iCs/>
-          <w:i/>
-        </w:rPr>
-        <w:t xml:space="preserve">80</w:t>
-      </w:r>
-      <w:r>
-        <w:t xml:space="preserve">(1), 1–28.</w:t>
-      </w:r>
-      <w:r>
-        <w:t xml:space="preserve"> </w:t>
-      </w:r>
-      <w:hyperlink r:id="rId55">
-        <w:r>
-          <w:rPr>
-            <w:rStyle w:val="Hyperlink"/>
-          </w:rPr>
-          <w:t xml:space="preserve">https://doi.org/10.18637/jss.v080.i01</w:t>
-        </w:r>
-      </w:hyperlink>
-    </w:p>
-    <w:bookmarkEnd w:id="56"/>
-    <w:bookmarkStart w:id="58" w:name="ref-R_brms_b"/>
-    <w:p>
-      <w:pPr>
-        <w:pStyle w:val="Literaturverzeichnis"/>
-      </w:pPr>
-      <w:r>
-        <w:t xml:space="preserve">Bürkner, P.-C. (2018).</w:t>
-      </w:r>
-      <w:r>
-        <w:t xml:space="preserve"> </w:t>
-      </w:r>
-      <w:r>
-        <w:t xml:space="preserve">Advanced Bayesian Multilevel Modeling with the R Package brms</w:t>
-      </w:r>
-      <w:r>
-        <w:t xml:space="preserve">.</w:t>
-      </w:r>
-      <w:r>
-        <w:t xml:space="preserve"> </w:t>
-      </w:r>
-      <w:r>
-        <w:rPr>
-          <w:iCs/>
-          <w:i/>
-        </w:rPr>
-        <w:t xml:space="preserve">The R Journal</w:t>
-      </w:r>
-      <w:r>
-        <w:t xml:space="preserve">,</w:t>
-      </w:r>
-      <w:r>
-        <w:t xml:space="preserve"> </w:t>
-      </w:r>
-      <w:r>
-        <w:rPr>
-          <w:iCs/>
-          <w:i/>
-        </w:rPr>
-        <w:t xml:space="preserve">10</w:t>
-      </w:r>
-      <w:r>
-        <w:t xml:space="preserve">(1), 395–411.</w:t>
-      </w:r>
-      <w:r>
-        <w:t xml:space="preserve"> </w:t>
-      </w:r>
-      <w:hyperlink r:id="rId57">
-        <w:r>
-          <w:rPr>
-            <w:rStyle w:val="Hyperlink"/>
-          </w:rPr>
-          <w:t xml:space="preserve">https://doi.org/10.32614/RJ-2018-017</w:t>
-        </w:r>
-      </w:hyperlink>
-    </w:p>
-    <w:bookmarkEnd w:id="58"/>
-    <w:bookmarkStart w:id="60" w:name="ref-cain2004individual"/>
-    <w:p>
-      <w:pPr>
-        <w:pStyle w:val="Literaturverzeichnis"/>
-      </w:pPr>
-      <w:r>
-        <w:t xml:space="preserve">Cain, K., Oakhill, J., &amp; Lemmon, K. (2004). Individual differences in the inference of word meanings from context:</w:t>
-      </w:r>
-      <w:r>
-        <w:t xml:space="preserve"> </w:t>
-      </w:r>
-      <w:r>
-        <w:t xml:space="preserve">T</w:t>
-      </w:r>
-      <w:r>
-        <w:t xml:space="preserve">he influence of reading comprehension, vocabulary knowledge, and memory capacity.</w:t>
-      </w:r>
-      <w:r>
-        <w:t xml:space="preserve"> </w:t>
-      </w:r>
-      <w:r>
-        <w:rPr>
-          <w:iCs/>
-          <w:i/>
-        </w:rPr>
-        <w:t xml:space="preserve">Journal of Educational Psychology</w:t>
-      </w:r>
-      <w:r>
-        <w:t xml:space="preserve">,</w:t>
-      </w:r>
-      <w:r>
-        <w:t xml:space="preserve"> </w:t>
-      </w:r>
-      <w:r>
-        <w:rPr>
-          <w:iCs/>
-          <w:i/>
-        </w:rPr>
-        <w:t xml:space="preserve">96</w:t>
-      </w:r>
-      <w:r>
-        <w:t xml:space="preserve">(4), 671–681.</w:t>
-      </w:r>
-      <w:r>
-        <w:t xml:space="preserve"> </w:t>
-      </w:r>
-      <w:hyperlink r:id="rId59">
-        <w:r>
-          <w:rPr>
-            <w:rStyle w:val="Hyperlink"/>
-          </w:rPr>
-          <w:t xml:space="preserve">https://doi.org/10.1037/0022-0663.96.4.671</w:t>
-        </w:r>
-      </w:hyperlink>
-    </w:p>
-    <w:bookmarkEnd w:id="60"/>
-    <w:bookmarkStart w:id="62" w:name="ref-carruthers2009we"/>
-    <w:p>
-      <w:pPr>
-        <w:pStyle w:val="Literaturverzeichnis"/>
-      </w:pPr>
-      <w:r>
-        <w:t xml:space="preserve">Carruthers, P. (2009). How we know our own minds: The relationship between mindreading and metacognition.</w:t>
-      </w:r>
-      <w:r>
-        <w:t xml:space="preserve"> </w:t>
-      </w:r>
-      <w:r>
-        <w:rPr>
-          <w:iCs/>
-          <w:i/>
-        </w:rPr>
-        <w:t xml:space="preserve">Behavioral and Brain Sciences</w:t>
-      </w:r>
-      <w:r>
-        <w:t xml:space="preserve">,</w:t>
-      </w:r>
-      <w:r>
-        <w:t xml:space="preserve"> </w:t>
-      </w:r>
-      <w:r>
-        <w:rPr>
-          <w:iCs/>
-          <w:i/>
-        </w:rPr>
-        <w:t xml:space="preserve">32</w:t>
-      </w:r>
-      <w:r>
-        <w:t xml:space="preserve">(2), 121–138.</w:t>
-      </w:r>
-      <w:r>
-        <w:t xml:space="preserve"> </w:t>
-      </w:r>
-      <w:hyperlink r:id="rId61">
-        <w:r>
-          <w:rPr>
-            <w:rStyle w:val="Hyperlink"/>
-          </w:rPr>
-          <w:t xml:space="preserve">https://doi.org/10.1017/S0140525X09000545</w:t>
-        </w:r>
-      </w:hyperlink>
-    </w:p>
-    <w:bookmarkEnd w:id="62"/>
-    <w:bookmarkStart w:id="63" w:name="ref-chen2005universal"/>
-    <w:p>
-      <w:pPr>
-        <w:pStyle w:val="Literaturverzeichnis"/>
-      </w:pPr>
-      <w:r>
-        <w:t xml:space="preserve">Chen, A. (2005).</w:t>
-      </w:r>
-      <w:r>
-        <w:t xml:space="preserve"> </w:t>
-      </w:r>
-      <w:r>
-        <w:rPr>
-          <w:iCs/>
-          <w:i/>
-        </w:rPr>
-        <w:t xml:space="preserve">On the universal and language-specific perception of paralinguistic intonational meaning</w:t>
-      </w:r>
-      <w:r>
-        <w:t xml:space="preserve">. Utrecht: LOT.</w:t>
-      </w:r>
-    </w:p>
-    <w:bookmarkEnd w:id="63"/>
-    <w:bookmarkStart w:id="64" w:name="ref-cruz1987"/>
-    <w:p>
-      <w:pPr>
-        <w:pStyle w:val="Literaturverzeichnis"/>
-      </w:pPr>
-      <w:r>
-        <w:t xml:space="preserve">Cruz-Ferreira, M. (1987). Non-native interpretive strategies for intonational meaning: An experimental study. In A. James &amp; J. Leather (Eds.),</w:t>
-      </w:r>
-      <w:r>
-        <w:t xml:space="preserve"> </w:t>
-      </w:r>
-      <w:r>
-        <w:rPr>
-          <w:iCs/>
-          <w:i/>
-        </w:rPr>
-        <w:t xml:space="preserve">Sound patterns in second language acquisition</w:t>
-      </w:r>
-      <w:r>
-        <w:t xml:space="preserve"> </w:t>
-      </w:r>
-      <w:r>
-        <w:t xml:space="preserve">(pp. 103–120). Berlin: Mouton de Gruyter.</w:t>
-      </w:r>
-    </w:p>
-    <w:bookmarkEnd w:id="64"/>
-    <w:bookmarkStart w:id="66" w:name="ref-degen2016availability"/>
-    <w:p>
-      <w:pPr>
-        <w:pStyle w:val="Literaturverzeichnis"/>
-      </w:pPr>
-      <w:r>
-        <w:t xml:space="preserve">Degen, J., &amp; Tanenhaus, M. K. (2016). Availability of alternatives and the processing of scalar implicatures:</w:t>
-      </w:r>
-      <w:r>
-        <w:t xml:space="preserve"> </w:t>
-      </w:r>
-      <w:r>
-        <w:t xml:space="preserve">A</w:t>
-      </w:r>
-      <w:r>
-        <w:t xml:space="preserve"> </w:t>
-      </w:r>
-      <w:r>
-        <w:t xml:space="preserve">visual world eye-tracking study.</w:t>
-      </w:r>
-      <w:r>
-        <w:t xml:space="preserve"> </w:t>
-      </w:r>
-      <w:r>
-        <w:rPr>
-          <w:iCs/>
-          <w:i/>
-        </w:rPr>
-        <w:t xml:space="preserve">Cognitive Science</w:t>
-      </w:r>
-      <w:r>
-        <w:t xml:space="preserve">,</w:t>
-      </w:r>
-      <w:r>
-        <w:t xml:space="preserve"> </w:t>
-      </w:r>
-      <w:r>
-        <w:rPr>
-          <w:iCs/>
-          <w:i/>
-        </w:rPr>
-        <w:t xml:space="preserve">40</w:t>
-      </w:r>
-      <w:r>
-        <w:t xml:space="preserve">(1), 172–201.</w:t>
-      </w:r>
-      <w:r>
-        <w:t xml:space="preserve"> </w:t>
-      </w:r>
-      <w:hyperlink r:id="rId65">
-        <w:r>
-          <w:rPr>
-            <w:rStyle w:val="Hyperlink"/>
-          </w:rPr>
-          <w:t xml:space="preserve">https://doi.org/10.1111/cogs.12227</w:t>
-        </w:r>
-      </w:hyperlink>
-    </w:p>
-    <w:bookmarkEnd w:id="66"/>
-    <w:bookmarkStart w:id="67" w:name="ref-sp_pronunciation_ch08"/>
-    <w:p>
-      <w:pPr>
-        <w:pStyle w:val="Literaturverzeichnis"/>
-      </w:pPr>
-      <w:r>
-        <w:t xml:space="preserve">de-la-Mota, C. (2019). Improving non-native pronunciation: Teaching prosody to learners of</w:t>
-      </w:r>
-      <w:r>
-        <w:t xml:space="preserve"> </w:t>
-      </w:r>
-      <w:r>
-        <w:t xml:space="preserve">S</w:t>
-      </w:r>
-      <w:r>
-        <w:t xml:space="preserve">panish as a second/foreign language. In R. Rao (Ed.),</w:t>
-      </w:r>
-      <w:r>
-        <w:t xml:space="preserve"> </w:t>
-      </w:r>
-      <w:r>
-        <w:rPr>
-          <w:iCs/>
-          <w:i/>
-        </w:rPr>
-        <w:t xml:space="preserve">Key issues in the teaching of</w:t>
-      </w:r>
-      <w:r>
-        <w:rPr>
-          <w:iCs/>
-          <w:i/>
-        </w:rPr>
-        <w:t xml:space="preserve"> </w:t>
-      </w:r>
-      <w:r>
-        <w:rPr>
-          <w:iCs/>
-          <w:i/>
-        </w:rPr>
-        <w:t xml:space="preserve">Spanish</w:t>
-      </w:r>
-      <w:r>
-        <w:rPr>
-          <w:iCs/>
-          <w:i/>
-        </w:rPr>
-        <w:t xml:space="preserve"> </w:t>
-      </w:r>
-      <w:r>
-        <w:rPr>
-          <w:iCs/>
-          <w:i/>
-        </w:rPr>
-        <w:t xml:space="preserve">pronunciation</w:t>
-      </w:r>
-      <w:r>
-        <w:t xml:space="preserve"> </w:t>
-      </w:r>
-      <w:r>
-        <w:t xml:space="preserve">(pp. 162–197). Routledge.</w:t>
-      </w:r>
-    </w:p>
-    <w:bookmarkEnd w:id="67"/>
-    <w:bookmarkStart w:id="69" w:name="ref-esteve2016role"/>
-    <w:p>
-      <w:pPr>
-        <w:pStyle w:val="Literaturverzeichnis"/>
-      </w:pPr>
-      <w:r>
-        <w:t xml:space="preserve">Esteve-Gibert, N., Portes, C., Schafer, A., Hemforth, B., &amp; D’Imperio, M. (2016).</w:t>
-      </w:r>
-      <w:r>
-        <w:t xml:space="preserve"> </w:t>
-      </w:r>
-      <w:r>
-        <w:rPr>
-          <w:iCs/>
-          <w:i/>
-        </w:rPr>
-        <w:t xml:space="preserve">The role of individual empathic skills on the online processing of intonational meaning</w:t>
-      </w:r>
-      <w:r>
-        <w:t xml:space="preserve">. Bilbao, Spain: Basque Center on Cognition, Brain; Language.</w:t>
-      </w:r>
-      <w:r>
-        <w:t xml:space="preserve"> </w:t>
-      </w:r>
-      <w:hyperlink r:id="rId68">
-        <w:r>
-          <w:rPr>
-            <w:rStyle w:val="Hyperlink"/>
-          </w:rPr>
-          <w:t xml:space="preserve">https://doi.org/10.13140/RG.2.2.19401.13926</w:t>
-        </w:r>
-      </w:hyperlink>
-    </w:p>
-    <w:bookmarkEnd w:id="69"/>
-    <w:bookmarkStart w:id="71" w:name="ref-esteve2020empathy"/>
-    <w:p>
-      <w:pPr>
-        <w:pStyle w:val="Literaturverzeichnis"/>
-      </w:pPr>
-      <w:r>
-        <w:t xml:space="preserve">Esteve-Gibert, N., Schafer, A. J., Hemforth, B., Portes, C., Pozniak, C., &amp; D’Imperio, M. (2020). Empathy influences how listeners interpret intonation and meaning when words are ambiguous.</w:t>
-      </w:r>
-      <w:r>
-        <w:t xml:space="preserve"> </w:t>
-      </w:r>
-      <w:r>
-        <w:rPr>
-          <w:iCs/>
-          <w:i/>
-        </w:rPr>
-        <w:t xml:space="preserve">Memory &amp; Cognition</w:t>
-      </w:r>
-      <w:r>
-        <w:t xml:space="preserve">, 1–15.</w:t>
-      </w:r>
-      <w:r>
-        <w:t xml:space="preserve"> </w:t>
-      </w:r>
-      <w:hyperlink r:id="rId70">
-        <w:r>
-          <w:rPr>
-            <w:rStyle w:val="Hyperlink"/>
-          </w:rPr>
-          <w:t xml:space="preserve">https://doi.org/10.3758/s13421-019-00990-w</w:t>
-        </w:r>
-      </w:hyperlink>
-    </w:p>
-    <w:bookmarkEnd w:id="71"/>
-    <w:bookmarkStart w:id="72" w:name="ref-flege2021revised"/>
-    <w:p>
-      <w:pPr>
-        <w:pStyle w:val="Literaturverzeichnis"/>
-      </w:pPr>
-      <w:r>
-        <w:t xml:space="preserve">Flege, J. E., &amp; Bohn, O.-S. (2021). The revised speech learning model (SLM-r).</w:t>
-      </w:r>
-      <w:r>
-        <w:t xml:space="preserve"> </w:t>
-      </w:r>
-      <w:r>
-        <w:rPr>
-          <w:iCs/>
-          <w:i/>
-        </w:rPr>
-        <w:t xml:space="preserve">Second Language Speech Learning: Theoretical and Empirical Progress</w:t>
-      </w:r>
-      <w:r>
-        <w:t xml:space="preserve">, 3–83.</w:t>
-      </w:r>
-    </w:p>
-    <w:bookmarkEnd w:id="72"/>
-    <w:bookmarkStart w:id="74" w:name="ref-frith2003development"/>
-    <w:p>
-      <w:pPr>
-        <w:pStyle w:val="Literaturverzeichnis"/>
-      </w:pPr>
-      <w:r>
-        <w:t xml:space="preserve">Frith, U., &amp; Frith, C. D. (2003). Development and neurophysiology of mentalizing.</w:t>
-      </w:r>
-      <w:r>
-        <w:t xml:space="preserve"> </w:t>
-      </w:r>
-      <w:r>
-        <w:rPr>
-          <w:iCs/>
-          <w:i/>
-        </w:rPr>
-        <w:t xml:space="preserve">Philosophical Transactions of the Royal Society of London. Series B: Biological Sciences</w:t>
-      </w:r>
-      <w:r>
-        <w:t xml:space="preserve">,</w:t>
-      </w:r>
-      <w:r>
-        <w:t xml:space="preserve"> </w:t>
-      </w:r>
-      <w:r>
-        <w:rPr>
-          <w:iCs/>
-          <w:i/>
-        </w:rPr>
-        <w:t xml:space="preserve">358</w:t>
-      </w:r>
-      <w:r>
-        <w:t xml:space="preserve">(1431), 459–473.</w:t>
-      </w:r>
-      <w:r>
-        <w:t xml:space="preserve"> </w:t>
-      </w:r>
-      <w:hyperlink r:id="rId73">
-        <w:r>
-          <w:rPr>
-            <w:rStyle w:val="Hyperlink"/>
-          </w:rPr>
-          <w:t xml:space="preserve">https://doi.org/10.1098/rstb.2002.1218</w:t>
-        </w:r>
-      </w:hyperlink>
-    </w:p>
-    <w:bookmarkEnd w:id="74"/>
-    <w:bookmarkStart w:id="76" w:name="ref-Gelman_2017"/>
-    <w:p>
-      <w:pPr>
-        <w:pStyle w:val="Literaturverzeichnis"/>
-      </w:pPr>
-      <w:r>
-        <w:t xml:space="preserve">Gelman, A., Simpson, D., &amp; Betancourt, M. (2017). The prior can often only be understood in the context of the likelihood.</w:t>
-      </w:r>
-      <w:r>
-        <w:t xml:space="preserve"> </w:t>
-      </w:r>
-      <w:r>
-        <w:rPr>
-          <w:iCs/>
-          <w:i/>
-        </w:rPr>
-        <w:t xml:space="preserve">Entropy</w:t>
-      </w:r>
-      <w:r>
-        <w:t xml:space="preserve">,</w:t>
-      </w:r>
-      <w:r>
-        <w:t xml:space="preserve"> </w:t>
-      </w:r>
-      <w:r>
-        <w:rPr>
-          <w:iCs/>
-          <w:i/>
-        </w:rPr>
-        <w:t xml:space="preserve">19</w:t>
-      </w:r>
-      <w:r>
-        <w:t xml:space="preserve">(10), 1–13.</w:t>
-      </w:r>
-      <w:r>
-        <w:t xml:space="preserve"> </w:t>
-      </w:r>
-      <w:hyperlink r:id="rId75">
-        <w:r>
-          <w:rPr>
-            <w:rStyle w:val="Hyperlink"/>
-          </w:rPr>
-          <w:t xml:space="preserve">https://doi.org/10.3390/e19100555</w:t>
-        </w:r>
-      </w:hyperlink>
-    </w:p>
-    <w:bookmarkEnd w:id="76"/>
-    <w:bookmarkStart w:id="77" w:name="ref-henriksen2016intonational"/>
-    <w:p>
-      <w:pPr>
-        <w:pStyle w:val="Literaturverzeichnis"/>
-      </w:pPr>
-      <w:r>
-        <w:t xml:space="preserve">Henriksen, N., Armstrong, M. E., &amp; Garcı́a-Amaya, L. (2016). The intonational meaning of polar questions in</w:t>
-      </w:r>
-      <w:r>
-        <w:t xml:space="preserve"> </w:t>
-      </w:r>
-      <w:r>
-        <w:t xml:space="preserve">M</w:t>
-      </w:r>
-      <w:r>
-        <w:t xml:space="preserve">anchego</w:t>
-      </w:r>
-      <w:r>
-        <w:t xml:space="preserve"> </w:t>
-      </w:r>
-      <w:r>
-        <w:t xml:space="preserve">S</w:t>
-      </w:r>
-      <w:r>
-        <w:t xml:space="preserve">panish spontaneous speech. In M. E. Armstrong, N. Henriksen, &amp; M. del M. Vanrell (Eds.),</w:t>
-      </w:r>
-      <w:r>
-        <w:t xml:space="preserve"> </w:t>
-      </w:r>
-      <w:r>
-        <w:rPr>
-          <w:iCs/>
-          <w:i/>
-        </w:rPr>
-        <w:t xml:space="preserve">Intonational grammar in</w:t>
-      </w:r>
-      <w:r>
-        <w:rPr>
-          <w:iCs/>
-          <w:i/>
-        </w:rPr>
-        <w:t xml:space="preserve"> </w:t>
-      </w:r>
-      <w:r>
-        <w:rPr>
-          <w:iCs/>
-          <w:i/>
-        </w:rPr>
-        <w:t xml:space="preserve">I</w:t>
-      </w:r>
-      <w:r>
-        <w:rPr>
-          <w:iCs/>
-          <w:i/>
-        </w:rPr>
-        <w:t xml:space="preserve">bero-</w:t>
-      </w:r>
-      <w:r>
-        <w:rPr>
-          <w:iCs/>
-          <w:i/>
-        </w:rPr>
-        <w:t xml:space="preserve">R</w:t>
-      </w:r>
-      <w:r>
-        <w:rPr>
-          <w:iCs/>
-          <w:i/>
-        </w:rPr>
-        <w:t xml:space="preserve">omance:</w:t>
-      </w:r>
-      <w:r>
-        <w:rPr>
-          <w:iCs/>
-          <w:i/>
-        </w:rPr>
-        <w:t xml:space="preserve"> </w:t>
-      </w:r>
-      <w:r>
-        <w:rPr>
-          <w:iCs/>
-          <w:i/>
-        </w:rPr>
-        <w:t xml:space="preserve">A</w:t>
-      </w:r>
-      <w:r>
-        <w:rPr>
-          <w:iCs/>
-          <w:i/>
-        </w:rPr>
-        <w:t xml:space="preserve">pproaches across linguistic subfields</w:t>
-      </w:r>
-      <w:r>
-        <w:t xml:space="preserve"> </w:t>
-      </w:r>
-      <w:r>
-        <w:t xml:space="preserve">(pp. 181–205). John Benjamins Publishing Company.</w:t>
-      </w:r>
-      <w:r>
-        <w:t xml:space="preserve"> </w:t>
-      </w:r>
-      <w:hyperlink r:id="rId42">
-        <w:r>
-          <w:rPr>
-            <w:rStyle w:val="Hyperlink"/>
-          </w:rPr>
-          <w:t xml:space="preserve">https://doi.org/10.1075/ihll.6</w:t>
-        </w:r>
-      </w:hyperlink>
-    </w:p>
-    <w:bookmarkEnd w:id="77"/>
-    <w:bookmarkStart w:id="78" w:name="ref-hualde2015intonational"/>
-    <w:p>
-      <w:pPr>
-        <w:pStyle w:val="Literaturverzeichnis"/>
-      </w:pPr>
-      <w:r>
-        <w:t xml:space="preserve">Hualde, J. I., &amp; Prieto, P. (2015). Intonational variation in</w:t>
-      </w:r>
-      <w:r>
-        <w:t xml:space="preserve"> </w:t>
-      </w:r>
-      <w:r>
-        <w:t xml:space="preserve">S</w:t>
-      </w:r>
-      <w:r>
-        <w:t xml:space="preserve">panish:</w:t>
-      </w:r>
-      <w:r>
-        <w:t xml:space="preserve"> </w:t>
-      </w:r>
-      <w:r>
-        <w:t xml:space="preserve">E</w:t>
-      </w:r>
-      <w:r>
-        <w:t xml:space="preserve">uropean and</w:t>
-      </w:r>
-      <w:r>
-        <w:t xml:space="preserve"> </w:t>
-      </w:r>
-      <w:r>
-        <w:t xml:space="preserve">A</w:t>
-      </w:r>
-      <w:r>
-        <w:t xml:space="preserve">merican varieties. In S. Frota &amp; P. Prieto (Eds.),</w:t>
-      </w:r>
-      <w:r>
-        <w:t xml:space="preserve"> </w:t>
-      </w:r>
-      <w:r>
-        <w:rPr>
-          <w:iCs/>
-          <w:i/>
-        </w:rPr>
-        <w:t xml:space="preserve">Intonation in romance</w:t>
-      </w:r>
-      <w:r>
-        <w:t xml:space="preserve"> </w:t>
-      </w:r>
-      <w:r>
-        <w:t xml:space="preserve">(pp. 350–391). Oxford University Press.</w:t>
-      </w:r>
-    </w:p>
-    <w:bookmarkEnd w:id="78"/>
-    <w:bookmarkStart w:id="80" w:name="ref-izura2014lextale"/>
-    <w:p>
-      <w:pPr>
-        <w:pStyle w:val="Literaturverzeichnis"/>
-      </w:pPr>
-      <w:r>
-        <w:t xml:space="preserve">Izura, C., Cuetos, F., &amp; Brysbaert, M. (2014).</w:t>
-      </w:r>
-      <w:r>
-        <w:t xml:space="preserve"> </w:t>
-      </w:r>
-      <w:r>
-        <w:t xml:space="preserve">LexTALE-Esp</w:t>
-      </w:r>
-      <w:r>
-        <w:t xml:space="preserve">: A test to rapidly and efficiently assess the</w:t>
-      </w:r>
-      <w:r>
-        <w:t xml:space="preserve"> </w:t>
-      </w:r>
-      <w:r>
-        <w:t xml:space="preserve">S</w:t>
-      </w:r>
-      <w:r>
-        <w:t xml:space="preserve">panish vocabulary size.</w:t>
-      </w:r>
-      <w:r>
-        <w:t xml:space="preserve"> </w:t>
-      </w:r>
-      <w:r>
-        <w:rPr>
-          <w:iCs/>
-          <w:i/>
-        </w:rPr>
-        <w:t xml:space="preserve">Psicol</w:t>
-      </w:r>
-      <w:r>
-        <w:rPr>
-          <w:iCs/>
-          <w:i/>
-        </w:rPr>
-        <w:t xml:space="preserve">ó</w:t>
-      </w:r>
-      <w:r>
-        <w:rPr>
-          <w:iCs/>
-          <w:i/>
-        </w:rPr>
-        <w:t xml:space="preserve">gica</w:t>
-      </w:r>
-      <w:r>
-        <w:t xml:space="preserve">,</w:t>
-      </w:r>
-      <w:r>
-        <w:t xml:space="preserve"> </w:t>
-      </w:r>
-      <w:r>
-        <w:rPr>
-          <w:iCs/>
-          <w:i/>
-        </w:rPr>
-        <w:t xml:space="preserve">35</w:t>
-      </w:r>
-      <w:r>
-        <w:t xml:space="preserve">(1), 49–66.</w:t>
-      </w:r>
-      <w:r>
-        <w:t xml:space="preserve"> </w:t>
-      </w:r>
-      <w:hyperlink r:id="rId79">
-        <w:r>
-          <w:rPr>
-            <w:rStyle w:val="Hyperlink"/>
-          </w:rPr>
-          <w:t xml:space="preserve">https://doi.org/10.1037/t47086-000</w:t>
-        </w:r>
-      </w:hyperlink>
-    </w:p>
-    <w:bookmarkEnd w:id="80"/>
-    <w:bookmarkStart w:id="81" w:name="ref-jilka2000testing"/>
-    <w:p>
-      <w:pPr>
-        <w:pStyle w:val="Literaturverzeichnis"/>
-      </w:pPr>
-      <w:r>
-        <w:t xml:space="preserve">Jilka, M. (2000). Testing the contribution of prosody to the perception of foreign accent. In A. James &amp; J. Leather (Eds.),</w:t>
-      </w:r>
-      <w:r>
-        <w:t xml:space="preserve"> </w:t>
-      </w:r>
-      <w:r>
-        <w:rPr>
-          <w:iCs/>
-          <w:i/>
-        </w:rPr>
-        <w:t xml:space="preserve">In proceedings of new sounds 4th international symposium on the acquisition of second language speech. Amsterdam: University of amsterdam</w:t>
-      </w:r>
-      <w:r>
-        <w:t xml:space="preserve"> </w:t>
-      </w:r>
-      <w:r>
-        <w:t xml:space="preserve">(Vol. 4, pp. 199–207).</w:t>
-      </w:r>
-    </w:p>
-    <w:bookmarkEnd w:id="81"/>
-    <w:bookmarkStart w:id="82" w:name="ref-kruschke2018rejecting"/>
-    <w:p>
-      <w:pPr>
-        <w:pStyle w:val="Literaturverzeichnis"/>
-      </w:pPr>
-      <w:r>
-        <w:t xml:space="preserve">Kruschke, J. K. (2018). Rejecting or accepting parameter values in bayesian estimation.</w:t>
-      </w:r>
-      <w:r>
-        <w:t xml:space="preserve"> </w:t>
-      </w:r>
-      <w:r>
-        <w:rPr>
-          <w:iCs/>
-          <w:i/>
-        </w:rPr>
-        <w:t xml:space="preserve">Advances in Methods and Practices in Psychological Science</w:t>
-      </w:r>
-      <w:r>
-        <w:t xml:space="preserve">,</w:t>
-      </w:r>
-      <w:r>
-        <w:t xml:space="preserve"> </w:t>
-      </w:r>
-      <w:r>
-        <w:rPr>
-          <w:iCs/>
-          <w:i/>
-        </w:rPr>
-        <w:t xml:space="preserve">1</w:t>
-      </w:r>
-      <w:r>
-        <w:t xml:space="preserve">(2), 270–280.</w:t>
-      </w:r>
-    </w:p>
-    <w:bookmarkEnd w:id="82"/>
-    <w:bookmarkStart w:id="84" w:name="ref-kvavik1974theories"/>
-    <w:p>
-      <w:pPr>
-        <w:pStyle w:val="Literaturverzeichnis"/>
-      </w:pPr>
-      <w:r>
-        <w:t xml:space="preserve">Kvavik, K. H., &amp; Olsen, C. L. (1974). Theories and methods in spanish intonational studies.</w:t>
-      </w:r>
-      <w:r>
-        <w:t xml:space="preserve"> </w:t>
-      </w:r>
-      <w:r>
-        <w:rPr>
-          <w:iCs/>
-          <w:i/>
-        </w:rPr>
-        <w:t xml:space="preserve">Phonetica</w:t>
-      </w:r>
-      <w:r>
-        <w:t xml:space="preserve">,</w:t>
-      </w:r>
-      <w:r>
-        <w:t xml:space="preserve"> </w:t>
-      </w:r>
-      <w:r>
-        <w:rPr>
-          <w:iCs/>
-          <w:i/>
-        </w:rPr>
-        <w:t xml:space="preserve">30</w:t>
-      </w:r>
-      <w:r>
-        <w:t xml:space="preserve">(2), 65–100.</w:t>
-      </w:r>
-      <w:r>
-        <w:t xml:space="preserve"> </w:t>
-      </w:r>
-      <w:hyperlink r:id="rId83">
-        <w:r>
-          <w:rPr>
-            <w:rStyle w:val="Hyperlink"/>
-          </w:rPr>
-          <w:t xml:space="preserve">https://doi.org/10.1159/000259481</w:t>
-        </w:r>
-      </w:hyperlink>
-    </w:p>
-    <w:bookmarkEnd w:id="84"/>
-    <w:bookmarkStart w:id="86" w:name="ref-lemhofer2012introducing"/>
-    <w:p>
-      <w:pPr>
-        <w:pStyle w:val="Literaturverzeichnis"/>
-      </w:pPr>
-      <w:r>
-        <w:t xml:space="preserve">Lemhöfer, K., &amp; Broersma, M. (2012). Introducing LexTALE: A quick and valid lexical test for advanced learners of</w:t>
-      </w:r>
-      <w:r>
-        <w:t xml:space="preserve"> </w:t>
-      </w:r>
-      <w:r>
-        <w:t xml:space="preserve">E</w:t>
-      </w:r>
-      <w:r>
-        <w:t xml:space="preserve">nglish.</w:t>
-      </w:r>
-      <w:r>
-        <w:t xml:space="preserve"> </w:t>
-      </w:r>
-      <w:r>
-        <w:rPr>
-          <w:iCs/>
-          <w:i/>
-        </w:rPr>
-        <w:t xml:space="preserve">Behavior Research Methods</w:t>
-      </w:r>
-      <w:r>
-        <w:t xml:space="preserve">,</w:t>
-      </w:r>
-      <w:r>
-        <w:t xml:space="preserve"> </w:t>
-      </w:r>
-      <w:r>
-        <w:rPr>
-          <w:iCs/>
-          <w:i/>
-        </w:rPr>
-        <w:t xml:space="preserve">44</w:t>
-      </w:r>
-      <w:r>
-        <w:t xml:space="preserve">(2), 325–343.</w:t>
-      </w:r>
-      <w:r>
-        <w:t xml:space="preserve"> </w:t>
-      </w:r>
-      <w:hyperlink r:id="rId85">
-        <w:r>
-          <w:rPr>
-            <w:rStyle w:val="Hyperlink"/>
-          </w:rPr>
-          <w:t xml:space="preserve">https://doi.org/10.3758/s13428-011-0146-0</w:t>
-        </w:r>
-      </w:hyperlink>
-    </w:p>
-    <w:bookmarkEnd w:id="86"/>
-    <w:bookmarkStart w:id="88" w:name="ref-levis2016accent"/>
-    <w:p>
-      <w:pPr>
-        <w:pStyle w:val="Literaturverzeichnis"/>
-      </w:pPr>
-      <w:r>
-        <w:t xml:space="preserve">Levis, J. (2016). Accent in second language pronunciation research and teaching.</w:t>
-      </w:r>
-      <w:r>
-        <w:t xml:space="preserve"> </w:t>
-      </w:r>
-      <w:r>
-        <w:rPr>
-          <w:iCs/>
-          <w:i/>
-        </w:rPr>
-        <w:t xml:space="preserve">Journal of Second Language Pronunciation</w:t>
-      </w:r>
-      <w:r>
-        <w:t xml:space="preserve">,</w:t>
-      </w:r>
-      <w:r>
-        <w:t xml:space="preserve"> </w:t>
-      </w:r>
-      <w:r>
-        <w:rPr>
-          <w:iCs/>
-          <w:i/>
-        </w:rPr>
-        <w:t xml:space="preserve">2</w:t>
-      </w:r>
-      <w:r>
-        <w:t xml:space="preserve">(2), 153–159.</w:t>
-      </w:r>
-      <w:r>
-        <w:t xml:space="preserve"> </w:t>
-      </w:r>
-      <w:hyperlink r:id="rId87">
-        <w:r>
-          <w:rPr>
-            <w:rStyle w:val="Hyperlink"/>
-          </w:rPr>
-          <w:t xml:space="preserve">https://doi.org/10.1075/jslp.2.2.01lev</w:t>
-        </w:r>
-      </w:hyperlink>
-    </w:p>
-    <w:bookmarkEnd w:id="88"/>
-    <w:bookmarkStart w:id="89" w:name="ref-mennen2008phonological"/>
-    <w:p>
-      <w:pPr>
-        <w:pStyle w:val="Literaturverzeichnis"/>
-      </w:pPr>
-      <w:r>
-        <w:t xml:space="preserve">Mennen, I. (2007). Phonological and phonetic influences in non-native intonation. In J. Trouvain &amp; U. Gut (Eds.),</w:t>
-      </w:r>
-      <w:r>
-        <w:t xml:space="preserve"> </w:t>
-      </w:r>
-      <w:r>
-        <w:rPr>
-          <w:iCs/>
-          <w:i/>
-        </w:rPr>
-        <w:t xml:space="preserve">Non-native prosody. Phonetic description and teaching practice</w:t>
-      </w:r>
-      <w:r>
-        <w:t xml:space="preserve"> </w:t>
-      </w:r>
-      <w:r>
-        <w:t xml:space="preserve">(pp. 53–76). Berlin: De Gruyter Mouton.</w:t>
-      </w:r>
-    </w:p>
-    <w:bookmarkEnd w:id="89"/>
-    <w:bookmarkStart w:id="91" w:name="ref-munro1995nonsegmental"/>
-    <w:p>
-      <w:pPr>
-        <w:pStyle w:val="Literaturverzeichnis"/>
-      </w:pPr>
-      <w:r>
-        <w:t xml:space="preserve">Munro, M. J. (1995). Nonsegmental factors in foreign accent: Ratings of filtered speech.</w:t>
-      </w:r>
-      <w:r>
-        <w:t xml:space="preserve"> </w:t>
-      </w:r>
-      <w:r>
-        <w:rPr>
-          <w:iCs/>
-          <w:i/>
-        </w:rPr>
-        <w:t xml:space="preserve">Studies in Second Language Acquisition</w:t>
-      </w:r>
-      <w:r>
-        <w:t xml:space="preserve">,</w:t>
-      </w:r>
-      <w:r>
-        <w:t xml:space="preserve"> </w:t>
-      </w:r>
-      <w:r>
-        <w:rPr>
-          <w:iCs/>
-          <w:i/>
-        </w:rPr>
-        <w:t xml:space="preserve">17</w:t>
-      </w:r>
-      <w:r>
-        <w:t xml:space="preserve">(1), 17–34.</w:t>
-      </w:r>
-      <w:r>
-        <w:t xml:space="preserve"> </w:t>
-      </w:r>
-      <w:hyperlink r:id="rId90">
-        <w:r>
-          <w:rPr>
-            <w:rStyle w:val="Hyperlink"/>
-          </w:rPr>
-          <w:t xml:space="preserve">https://doi.org/10.1017/S0272263100013735</w:t>
-        </w:r>
-      </w:hyperlink>
-    </w:p>
-    <w:bookmarkEnd w:id="91"/>
-    <w:bookmarkStart w:id="93" w:name="ref-nieuwland2010incrementality"/>
-    <w:p>
-      <w:pPr>
-        <w:pStyle w:val="Literaturverzeichnis"/>
-      </w:pPr>
-      <w:r>
-        <w:t xml:space="preserve">Nieuwland, M. S., Ditman, T., &amp; Kuperberg, G. R. (2010). On the incrementality of pragmatic processing:</w:t>
-      </w:r>
-      <w:r>
-        <w:t xml:space="preserve"> </w:t>
-      </w:r>
-      <w:r>
-        <w:t xml:space="preserve">A</w:t>
-      </w:r>
-      <w:r>
-        <w:t xml:space="preserve">n ERP investigation of informativeness and pragmatic abilities.</w:t>
-      </w:r>
-      <w:r>
-        <w:t xml:space="preserve"> </w:t>
-      </w:r>
-      <w:r>
-        <w:rPr>
-          <w:iCs/>
-          <w:i/>
-        </w:rPr>
-        <w:t xml:space="preserve">Journal of Memory and Language</w:t>
-      </w:r>
-      <w:r>
-        <w:t xml:space="preserve">,</w:t>
-      </w:r>
-      <w:r>
-        <w:t xml:space="preserve"> </w:t>
-      </w:r>
-      <w:r>
-        <w:rPr>
-          <w:iCs/>
-          <w:i/>
-        </w:rPr>
-        <w:t xml:space="preserve">63</w:t>
-      </w:r>
-      <w:r>
-        <w:t xml:space="preserve">(3), 324–346.</w:t>
-      </w:r>
-      <w:r>
-        <w:t xml:space="preserve"> </w:t>
-      </w:r>
-      <w:hyperlink r:id="rId92">
-        <w:r>
-          <w:rPr>
-            <w:rStyle w:val="Hyperlink"/>
-          </w:rPr>
-          <w:t xml:space="preserve">https://doi.org/10.1016/j.jml.2010.06.005</w:t>
-        </w:r>
-      </w:hyperlink>
-    </w:p>
-    <w:bookmarkEnd w:id="93"/>
-    <w:bookmarkStart w:id="95" w:name="ref-orrico2020individual"/>
-    <w:p>
-      <w:pPr>
-        <w:pStyle w:val="Literaturverzeichnis"/>
-      </w:pPr>
-      <w:r>
-        <w:t xml:space="preserve">Orrico, R., &amp; D’Imperio, M. (2020). Individual empathy levels affect gradual intonation-meaning mapping: The case of biased questions in salerno italian.</w:t>
-      </w:r>
-      <w:r>
-        <w:t xml:space="preserve"> </w:t>
-      </w:r>
-      <w:r>
-        <w:rPr>
-          <w:iCs/>
-          <w:i/>
-        </w:rPr>
-        <w:t xml:space="preserve">Laboratory Phonology: Journal of the Association for Laboratory Phonology</w:t>
-      </w:r>
-      <w:r>
-        <w:t xml:space="preserve">,</w:t>
-      </w:r>
-      <w:r>
-        <w:t xml:space="preserve"> </w:t>
-      </w:r>
-      <w:r>
-        <w:rPr>
-          <w:iCs/>
-          <w:i/>
-        </w:rPr>
-        <w:t xml:space="preserve">11</w:t>
-      </w:r>
-      <w:r>
-        <w:t xml:space="preserve">(1).</w:t>
-      </w:r>
-      <w:r>
-        <w:t xml:space="preserve"> </w:t>
-      </w:r>
-      <w:hyperlink r:id="rId94">
-        <w:r>
-          <w:rPr>
-            <w:rStyle w:val="Hyperlink"/>
-          </w:rPr>
-          <w:t xml:space="preserve">https://doi.org/10.5334/labphon.238</w:t>
-        </w:r>
-      </w:hyperlink>
-    </w:p>
-    <w:bookmarkEnd w:id="95"/>
-    <w:bookmarkStart w:id="96" w:name="ref-Peirce:2019"/>
-    <w:p>
-      <w:pPr>
-        <w:pStyle w:val="Literaturverzeichnis"/>
-      </w:pPr>
-      <w:r>
-        <w:t xml:space="preserve">Peirce, J. W., Gray, J. R., Simpson, S., MacAskill, M. R., Höchenberger, R., Sogo, H., … Lindelv, J. (2019).</w:t>
-      </w:r>
-      <w:r>
-        <w:t xml:space="preserve"> </w:t>
-      </w:r>
-      <w:r>
-        <w:t xml:space="preserve">PsychoPy2</w:t>
-      </w:r>
-      <w:r>
-        <w:t xml:space="preserve">: Experiments in behavior made easy.</w:t>
-      </w:r>
-      <w:r>
-        <w:t xml:space="preserve"> </w:t>
-      </w:r>
-      <w:r>
-        <w:rPr>
-          <w:iCs/>
-          <w:i/>
-        </w:rPr>
-        <w:t xml:space="preserve">Behavior Research Methods</w:t>
-      </w:r>
-      <w:r>
-        <w:t xml:space="preserve">,</w:t>
-      </w:r>
-      <w:r>
-        <w:t xml:space="preserve"> </w:t>
-      </w:r>
-      <w:r>
-        <w:rPr>
-          <w:iCs/>
-          <w:i/>
-        </w:rPr>
-        <w:t xml:space="preserve">51</w:t>
-      </w:r>
-      <w:r>
-        <w:t xml:space="preserve">(1), 195–203.</w:t>
-      </w:r>
-    </w:p>
-    <w:bookmarkEnd w:id="96"/>
-    <w:bookmarkStart w:id="97" w:name="ref-pettorino2014transplanting"/>
-    <w:p>
-      <w:pPr>
-        <w:pStyle w:val="Literaturverzeichnis"/>
-      </w:pPr>
-      <w:r>
-        <w:t xml:space="preserve">Pettorino, M., De Meo, A., &amp; Vitale, M. (2014). Transplanting vowels towards the acoustic correlates of foreign accent. In Y. Congosto, M. L. Montero Curiel, &amp; A. Salvador Plans (Eds.),</w:t>
-      </w:r>
-      <w:r>
-        <w:t xml:space="preserve"> </w:t>
-      </w:r>
-      <w:r>
-        <w:rPr>
-          <w:iCs/>
-          <w:i/>
-        </w:rPr>
-        <w:t xml:space="preserve">Fonética experimental, educación superior e investigación: II. Adquisición y aprendizaje de lenguas/español como lengua extranjera</w:t>
-      </w:r>
-      <w:r>
-        <w:t xml:space="preserve"> </w:t>
-      </w:r>
-      <w:r>
-        <w:t xml:space="preserve">(pp. 93–106).</w:t>
-      </w:r>
-    </w:p>
-    <w:bookmarkEnd w:id="97"/>
-    <w:bookmarkStart w:id="99" w:name="ref-pickering2001role"/>
-    <w:p>
-      <w:pPr>
-        <w:pStyle w:val="Literaturverzeichnis"/>
-      </w:pPr>
-      <w:r>
-        <w:t xml:space="preserve">Pickering, L. (2001). The role of tone choice in improving</w:t>
-      </w:r>
-      <w:r>
-        <w:t xml:space="preserve"> </w:t>
-      </w:r>
-      <w:r>
-        <w:t xml:space="preserve">ITA</w:t>
-      </w:r>
-      <w:r>
-        <w:t xml:space="preserve"> </w:t>
-      </w:r>
-      <w:r>
-        <w:t xml:space="preserve">communication in the classroom.</w:t>
-      </w:r>
-      <w:r>
-        <w:t xml:space="preserve"> </w:t>
-      </w:r>
-      <w:r>
-        <w:rPr>
-          <w:iCs/>
-          <w:i/>
-        </w:rPr>
-        <w:t xml:space="preserve">Tesol Quarterly</w:t>
-      </w:r>
-      <w:r>
-        <w:t xml:space="preserve">,</w:t>
-      </w:r>
-      <w:r>
-        <w:t xml:space="preserve"> </w:t>
-      </w:r>
-      <w:r>
-        <w:rPr>
-          <w:iCs/>
-          <w:i/>
-        </w:rPr>
-        <w:t xml:space="preserve">35</w:t>
-      </w:r>
-      <w:r>
-        <w:t xml:space="preserve">(2), 233–255.</w:t>
-      </w:r>
-      <w:r>
-        <w:t xml:space="preserve"> </w:t>
-      </w:r>
-      <w:hyperlink r:id="rId98">
-        <w:r>
-          <w:rPr>
-            <w:rStyle w:val="Hyperlink"/>
-          </w:rPr>
-          <w:t xml:space="preserve">https://doi.org/10.2307/3587647</w:t>
-        </w:r>
-      </w:hyperlink>
-    </w:p>
-    <w:bookmarkEnd w:id="99"/>
-    <w:bookmarkStart w:id="101" w:name="ref-plonsky2014big"/>
-    <w:p>
-      <w:pPr>
-        <w:pStyle w:val="Literaturverzeichnis"/>
-      </w:pPr>
-      <w:r>
-        <w:t xml:space="preserve">Plonsky, L., &amp; Oswald, F. L. (2014). How big is</w:t>
-      </w:r>
-      <w:r>
-        <w:t xml:space="preserve"> </w:t>
-      </w:r>
-      <w:r>
-        <w:t xml:space="preserve">“big”</w:t>
-      </w:r>
-      <w:r>
-        <w:t xml:space="preserve">? Interpreting effect sizes in</w:t>
-      </w:r>
-      <w:r>
-        <w:t xml:space="preserve"> </w:t>
-      </w:r>
-      <w:r>
-        <w:t xml:space="preserve">L</w:t>
-      </w:r>
-      <w:r>
-        <w:t xml:space="preserve">2 research.</w:t>
-      </w:r>
-      <w:r>
-        <w:t xml:space="preserve"> </w:t>
-      </w:r>
-      <w:r>
-        <w:rPr>
-          <w:iCs/>
-          <w:i/>
-        </w:rPr>
-        <w:t xml:space="preserve">Language Learning</w:t>
-      </w:r>
-      <w:r>
-        <w:t xml:space="preserve">,</w:t>
-      </w:r>
-      <w:r>
-        <w:t xml:space="preserve"> </w:t>
-      </w:r>
-      <w:r>
-        <w:rPr>
-          <w:iCs/>
-          <w:i/>
-        </w:rPr>
-        <w:t xml:space="preserve">64</w:t>
-      </w:r>
-      <w:r>
-        <w:t xml:space="preserve">(4), 878–912.</w:t>
-      </w:r>
-      <w:r>
-        <w:t xml:space="preserve"> </w:t>
-      </w:r>
-      <w:hyperlink r:id="rId100">
-        <w:r>
-          <w:rPr>
-            <w:rStyle w:val="Hyperlink"/>
-          </w:rPr>
-          <w:t xml:space="preserve">https://doi.org/10.1111/lang.12079</w:t>
-        </w:r>
-      </w:hyperlink>
-    </w:p>
-    <w:bookmarkEnd w:id="101"/>
-    <w:bookmarkStart w:id="102" w:name="ref-sp_pronunciation_ch00"/>
-    <w:p>
-      <w:pPr>
-        <w:pStyle w:val="Literaturverzeichnis"/>
-      </w:pPr>
-      <w:r>
-        <w:t xml:space="preserve">Rao, R. (2019). Introduction. In R. Rao (Ed.),</w:t>
-      </w:r>
-      <w:r>
-        <w:t xml:space="preserve"> </w:t>
-      </w:r>
-      <w:r>
-        <w:rPr>
-          <w:iCs/>
-          <w:i/>
-        </w:rPr>
-        <w:t xml:space="preserve">Key issues in the teaching of</w:t>
-      </w:r>
-      <w:r>
-        <w:rPr>
-          <w:iCs/>
-          <w:i/>
-        </w:rPr>
-        <w:t xml:space="preserve"> </w:t>
-      </w:r>
-      <w:r>
-        <w:rPr>
-          <w:iCs/>
-          <w:i/>
-        </w:rPr>
-        <w:t xml:space="preserve">Spanish</w:t>
-      </w:r>
-      <w:r>
-        <w:rPr>
-          <w:iCs/>
-          <w:i/>
-        </w:rPr>
-        <w:t xml:space="preserve"> </w:t>
-      </w:r>
-      <w:r>
-        <w:rPr>
-          <w:iCs/>
-          <w:i/>
-        </w:rPr>
-        <w:t xml:space="preserve">pronunciation</w:t>
-      </w:r>
-      <w:r>
-        <w:t xml:space="preserve"> </w:t>
-      </w:r>
-      <w:r>
-        <w:t xml:space="preserve">(pp. 1–13). Routledge.</w:t>
-      </w:r>
-    </w:p>
-    <w:bookmarkEnd w:id="102"/>
-    <w:bookmarkStart w:id="104" w:name="ref-ratcliff2008diffusion"/>
-    <w:p>
-      <w:pPr>
-        <w:pStyle w:val="Literaturverzeichnis"/>
-      </w:pPr>
-      <w:r>
-        <w:t xml:space="preserve">Ratcliff, R., &amp; McKoon, G. (2008). The diffusion decision model: Theory and data for two-choice decision tasks.</w:t>
-      </w:r>
-      <w:r>
-        <w:t xml:space="preserve"> </w:t>
-      </w:r>
-      <w:r>
-        <w:rPr>
-          <w:iCs/>
-          <w:i/>
-        </w:rPr>
-        <w:t xml:space="preserve">Neural Computation</w:t>
-      </w:r>
-      <w:r>
-        <w:t xml:space="preserve">,</w:t>
-      </w:r>
-      <w:r>
-        <w:t xml:space="preserve"> </w:t>
-      </w:r>
-      <w:r>
-        <w:rPr>
-          <w:iCs/>
-          <w:i/>
-        </w:rPr>
-        <w:t xml:space="preserve">20</w:t>
-      </w:r>
-      <w:r>
-        <w:t xml:space="preserve">(4), 873–922.</w:t>
-      </w:r>
-      <w:r>
-        <w:t xml:space="preserve"> </w:t>
-      </w:r>
-      <w:hyperlink r:id="rId103">
-        <w:r>
-          <w:rPr>
-            <w:rStyle w:val="Hyperlink"/>
-          </w:rPr>
-          <w:t xml:space="preserve">https://doi.org/10.1162/neco.2008.12-06-420</w:t>
-        </w:r>
-      </w:hyperlink>
-    </w:p>
-    <w:bookmarkEnd w:id="104"/>
-    <w:bookmarkStart w:id="105" w:name="ref-trimble2013acquiring"/>
-    <w:p>
-      <w:pPr>
-        <w:pStyle w:val="Literaturverzeichnis"/>
-      </w:pPr>
-      <w:r>
-        <w:t xml:space="preserve">Trimble, J. C. (2013a).</w:t>
-      </w:r>
-      <w:r>
-        <w:t xml:space="preserve"> </w:t>
-      </w:r>
-      <w:r>
-        <w:rPr>
-          <w:iCs/>
-          <w:i/>
-        </w:rPr>
-        <w:t xml:space="preserve">Acquiring variable L2 spanish intonation in a study abroad context</w:t>
-      </w:r>
-      <w:r>
-        <w:t xml:space="preserve"> </w:t>
-      </w:r>
-      <w:r>
-        <w:t xml:space="preserve">(PhD thesis). University of Minnesota.</w:t>
-      </w:r>
-    </w:p>
-    <w:bookmarkEnd w:id="105"/>
-    <w:bookmarkStart w:id="106" w:name="ref-trimble2013perceiving"/>
-    <w:p>
-      <w:pPr>
-        <w:pStyle w:val="Literaturverzeichnis"/>
-      </w:pPr>
-      <w:r>
-        <w:t xml:space="preserve">Trimble, J. C. (2013b). Perceiving intonational cues in a foreign language:</w:t>
-      </w:r>
-      <w:r>
-        <w:t xml:space="preserve"> </w:t>
-      </w:r>
-      <w:r>
-        <w:t xml:space="preserve">P</w:t>
-      </w:r>
-      <w:r>
-        <w:t xml:space="preserve">erception of sentence type in two dialects of</w:t>
-      </w:r>
-      <w:r>
-        <w:t xml:space="preserve"> </w:t>
-      </w:r>
-      <w:r>
-        <w:t xml:space="preserve">S</w:t>
-      </w:r>
-      <w:r>
-        <w:t xml:space="preserve">panish. In C. Howe (Ed.),</w:t>
-      </w:r>
-      <w:r>
-        <w:t xml:space="preserve"> </w:t>
-      </w:r>
-      <w:r>
-        <w:rPr>
-          <w:iCs/>
-          <w:i/>
-        </w:rPr>
-        <w:t xml:space="preserve">Selected proceedings of the 15th hispanic linguistics symposium</w:t>
-      </w:r>
-      <w:r>
-        <w:t xml:space="preserve"> </w:t>
-      </w:r>
-      <w:r>
-        <w:t xml:space="preserve">(pp. 78–92). Somerville, MA: Cascadilla Proceedings Project.</w:t>
-      </w:r>
-    </w:p>
-    <w:bookmarkEnd w:id="106"/>
-    <w:bookmarkStart w:id="108" w:name="ref-trofimovich2006learning"/>
-    <w:p>
-      <w:pPr>
-        <w:pStyle w:val="Literaturverzeichnis"/>
-      </w:pPr>
-      <w:r>
-        <w:t xml:space="preserve">Trofimovich, P., &amp; Baker, W. (2006). Learning second language suprasegmentals: Effect of</w:t>
-      </w:r>
-      <w:r>
-        <w:t xml:space="preserve"> </w:t>
-      </w:r>
-      <w:r>
-        <w:t xml:space="preserve">L</w:t>
-      </w:r>
-      <w:r>
-        <w:t xml:space="preserve">2 experience on prosody and fluency characteristics of</w:t>
-      </w:r>
-      <w:r>
-        <w:t xml:space="preserve"> </w:t>
-      </w:r>
-      <w:r>
-        <w:t xml:space="preserve">L</w:t>
-      </w:r>
-      <w:r>
-        <w:t xml:space="preserve">2 speech.</w:t>
-      </w:r>
-      <w:r>
-        <w:t xml:space="preserve"> </w:t>
-      </w:r>
-      <w:r>
-        <w:rPr>
-          <w:iCs/>
-          <w:i/>
-        </w:rPr>
-        <w:t xml:space="preserve">Studies in Second Language Acquisition</w:t>
-      </w:r>
-      <w:r>
-        <w:t xml:space="preserve">, 1–30.</w:t>
-      </w:r>
-      <w:r>
-        <w:t xml:space="preserve"> </w:t>
-      </w:r>
-      <w:hyperlink r:id="rId107">
-        <w:r>
-          <w:rPr>
-            <w:rStyle w:val="Hyperlink"/>
-          </w:rPr>
-          <w:t xml:space="preserve">https://doi.org/10.1017/S0272263106060013</w:t>
-        </w:r>
-      </w:hyperlink>
-    </w:p>
-    <w:bookmarkEnd w:id="108"/>
-    <w:bookmarkStart w:id="110" w:name="ref-VanLeussen2015"/>
-    <w:p>
-      <w:pPr>
-        <w:pStyle w:val="Literaturverzeichnis"/>
-      </w:pPr>
-      <w:r>
-        <w:t xml:space="preserve">Van Leussen, J.-W., &amp; Escudero, P. (2015). Learning to perceive and recognize a second language:</w:t>
-      </w:r>
-      <w:r>
-        <w:t xml:space="preserve"> </w:t>
-      </w:r>
-      <w:r>
-        <w:t xml:space="preserve">T</w:t>
-      </w:r>
-      <w:r>
-        <w:t xml:space="preserve">he</w:t>
-      </w:r>
-      <w:r>
-        <w:t xml:space="preserve"> </w:t>
-      </w:r>
-      <w:r>
-        <w:t xml:space="preserve">L2LP</w:t>
-      </w:r>
-      <w:r>
-        <w:t xml:space="preserve"> </w:t>
-      </w:r>
-      <w:r>
-        <w:t xml:space="preserve">model revised.</w:t>
-      </w:r>
-      <w:r>
-        <w:t xml:space="preserve"> </w:t>
-      </w:r>
-      <w:r>
-        <w:rPr>
-          <w:iCs/>
-          <w:i/>
-        </w:rPr>
-        <w:t xml:space="preserve">Frontiers in Psychology</w:t>
-      </w:r>
-      <w:r>
-        <w:t xml:space="preserve">,</w:t>
-      </w:r>
-      <w:r>
-        <w:t xml:space="preserve"> </w:t>
-      </w:r>
-      <w:r>
-        <w:rPr>
-          <w:iCs/>
-          <w:i/>
-        </w:rPr>
-        <w:t xml:space="preserve">6</w:t>
-      </w:r>
-      <w:r>
-        <w:t xml:space="preserve">, 6–12.</w:t>
-      </w:r>
-      <w:r>
-        <w:t xml:space="preserve"> </w:t>
-      </w:r>
-      <w:hyperlink r:id="rId109">
-        <w:r>
-          <w:rPr>
-            <w:rStyle w:val="Hyperlink"/>
-          </w:rPr>
-          <w:t xml:space="preserve">https://doi.org/10.3389/fpsyg.2015.01000</w:t>
-        </w:r>
-      </w:hyperlink>
-    </w:p>
-    <w:bookmarkEnd w:id="110"/>
-    <w:bookmarkEnd w:id="111"/>
-    <w:p>
-      <w:pPr>
-        <w:pStyle w:val="h1-pagebreak"/>
-      </w:pPr>
-      <w:r>
-        <w:t xml:space="preserve">Appendix</w:t>
-      </w:r>
-    </w:p>
-    <w:bookmarkEnd w:id="112"/>
-    <w:bookmarkStart w:id="118" w:name="on-line-supplementary-material"/>
-    <w:p>
-      <w:pPr>
-        <w:pStyle w:val="berschrift1"/>
-      </w:pPr>
-      <w:r>
-        <w:t xml:space="preserve">On-line supplementary material</w:t>
-      </w:r>
-    </w:p>
-    <w:bookmarkStart w:id="113" w:name="drift-diffusion-models"/>
-    <w:p>
-      <w:pPr>
-        <w:pStyle w:val="berschrift2"/>
-      </w:pPr>
-      <w:r>
-        <w:t xml:space="preserve">Drift diffusion models</w:t>
-      </w:r>
-    </w:p>
-    <w:p>
-      <w:r>
-        <w:br w:type="page"/>
-      </w:r>
-    </w:p>
-    <w:bookmarkEnd w:id="113"/>
-    <w:bookmarkStart w:id="116" w:name="supplementary-analyses"/>
-    <w:p>
-      <w:pPr>
-        <w:pStyle w:val="berschrift2"/>
-      </w:pPr>
-      <w:r>
-        <w:t xml:space="preserve">Supplementary analyses</w:t>
-      </w:r>
-    </w:p>
-    <w:p>
-      <w:pPr>
-        <w:pStyle w:val="FirstParagraph"/>
       </w:pPr>
       <w:r>
         <w:t xml:space="preserve">This is Figure</w:t>
@@ -6085,7 +6085,7 @@
               <a:graphicData uri="http://schemas.openxmlformats.org/drawingml/2006/picture">
                 <pic:pic>
                   <pic:nvPicPr>
-                    <pic:cNvPr descr="/Users/casillas/academia/research/in_progress/empathy_intonation_perc/figs/manuscript/sm_random_speaker_check.pdf" id="0" name="Picture"/>
+                    <pic:cNvPr descr="/Users/casillas/academia/research/in_progress/empathy_intonation_perc/figs/manuscript/sm_speech_rate.pdf" id="0" name="Picture"/>
                     <pic:cNvPicPr>
                       <a:picLocks noChangeArrowheads="1" noChangeAspect="1"/>
                     </pic:cNvPicPr>
@@ -6147,101 +6147,12 @@
       </w:r>
     </w:p>
     <w:p>
-      <w:pPr>
-        <w:pStyle w:val="Textkrper"/>
-      </w:pPr>
-      <w:r>
-        <w:t xml:space="preserve">This is Figure</w:t>
-      </w:r>
-      <w:r>
-        <w:t xml:space="preserve"> </w:t>
-      </w:r>
-      <w:r>
-        <w:t xml:space="preserve">10</w:t>
-      </w:r>
-    </w:p>
-    <w:p>
-      <w:pPr>
-        <w:pStyle w:val="CaptionedFigure"/>
-      </w:pPr>
-      <w:r>
-        <w:drawing>
-          <wp:inline>
-            <wp:extent cx="5969000" cy="3410857"/>
-            <wp:effectExtent b="0" l="0" r="0" t="0"/>
-            <wp:docPr descr="Figure 10.   Make sure each variety represented equally over course of experiment." title="" id="1" name="Picture"/>
-            <a:graphic>
-              <a:graphicData uri="http://schemas.openxmlformats.org/drawingml/2006/picture">
-                <pic:pic>
-                  <pic:nvPicPr>
-                    <pic:cNvPr descr="/Users/casillas/academia/research/in_progress/empathy_intonation_perc/figs/manuscript/sm_speech_rate.pdf" id="0" name="Picture"/>
-                    <pic:cNvPicPr>
-                      <a:picLocks noChangeArrowheads="1" noChangeAspect="1"/>
-                    </pic:cNvPicPr>
-                  </pic:nvPicPr>
-                  <pic:blipFill>
-                    <a:blip r:embed="rId115"/>
-                    <a:stretch>
-                      <a:fillRect/>
-                    </a:stretch>
-                  </pic:blipFill>
-                  <pic:spPr bwMode="auto">
-                    <a:xfrm>
-                      <a:off x="0" y="0"/>
-                      <a:ext cx="5969000" cy="3410857"/>
-                    </a:xfrm>
-                    <a:prstGeom prst="rect">
-                      <a:avLst/>
-                    </a:prstGeom>
-                    <a:noFill/>
-                    <a:ln w="9525">
-                      <a:noFill/>
-                      <a:headEnd/>
-                      <a:tailEnd/>
-                    </a:ln>
-                  </pic:spPr>
-                </pic:pic>
-              </a:graphicData>
-            </a:graphic>
-          </wp:inline>
-        </w:drawing>
-      </w:r>
-    </w:p>
-    <w:p>
-      <w:pPr>
-        <w:pStyle w:val="ImageCaption"/>
-      </w:pPr>
-      <w:r>
-        <w:rPr>
-          <w:iCs/>
-          <w:i/>
-        </w:rPr>
-        <w:t xml:space="preserve">Figure</w:t>
-      </w:r>
-      <w:r>
-        <w:t xml:space="preserve"> </w:t>
-      </w:r>
-      <w:r>
-        <w:rPr>
-          <w:iCs/>
-          <w:i/>
-        </w:rPr>
-        <w:t xml:space="preserve">10.  </w:t>
-      </w:r>
-      <w:r>
-        <w:t xml:space="preserve"> </w:t>
-      </w:r>
-      <w:r>
-        <w:t xml:space="preserve">Make sure each variety represented equally over course of experiment.</w:t>
-      </w:r>
-    </w:p>
-    <w:p>
       <w:r>
         <w:br w:type="page"/>
       </w:r>
     </w:p>
-    <w:bookmarkEnd w:id="116"/>
-    <w:bookmarkStart w:id="117" w:name="reproducibility-information"/>
+    <w:bookmarkEnd w:id="115"/>
+    <w:bookmarkStart w:id="116" w:name="reproducibility-information"/>
     <w:p>
       <w:pPr>
         <w:pStyle w:val="berschrift2"/>
@@ -6389,7 +6300,7 @@
         <w:rPr>
           <w:rStyle w:val="VerbatimChar"/>
         </w:rPr>
-        <w:t xml:space="preserve"> date     2021-12-17</w:t>
+        <w:t xml:space="preserve"> date     2021-12-18</w:t>
       </w:r>
       <w:r>
         <w:br/>
@@ -6634,7 +6545,7 @@
         <w:rPr>
           <w:rStyle w:val="VerbatimChar"/>
         </w:rPr>
-        <w:t xml:space="preserve">contributoR            0.2.0 2021-07-19</w:t>
+        <w:t xml:space="preserve">contributoR            0.3.0 2021-12-18</w:t>
       </w:r>
       <w:r>
         <w:br/>
@@ -7771,8 +7682,8 @@
         <w:t xml:space="preserve">zoo                    1.8-9 2021-03-09</w:t>
       </w:r>
     </w:p>
+    <w:bookmarkEnd w:id="116"/>
     <w:bookmarkEnd w:id="117"/>
-    <w:bookmarkEnd w:id="118"/>
     <w:sectPr>
       <w:headerReference r:id="rId10" w:type="even"/>
       <w:headerReference r:id="rId9" w:type="default"/>

</xml_diff>

<commit_message>
add forgotten midd participant, update csvs, add tables dir, include printing functions for man
</commit_message>
<xml_diff>
--- a/docs/manuscript/main.docx
+++ b/docs/manuscript/main.docx
@@ -1713,7 +1713,7 @@
         <w:pStyle w:val="FirstParagraph"/>
       </w:pPr>
       <w:r>
-        <w:t xml:space="preserve">A total of 224 individuals completed a two-alternative forced choice (2AFC) task in which auditory stimuli were identified as being questions or statements.</w:t>
+        <w:t xml:space="preserve">Two hundred twenty-five individuals completed a two-alternative forced choice (2AFC) task in which auditory stimuli were identified as being questions or statements.</w:t>
       </w:r>
       <w:r>
         <w:t xml:space="preserve"> </w:t>
@@ -2179,7 +2179,7 @@
         <w:t xml:space="preserve"> </w:t>
       </w:r>
       <w:r>
-        <w:t xml:space="preserve">LexTALE scores can range from -20 to 60.</w:t>
+        <w:t xml:space="preserve">LexTALE scores can range from −20 to 60.</w:t>
       </w:r>
       <w:r>
         <w:t xml:space="preserve"> </w:t>
@@ -2191,25 +2191,31 @@
         <w:t xml:space="preserve"> </w:t>
       </w:r>
       <w:r>
-        <w:t xml:space="preserve">Scores from individuals with little or no knowledge of Spanish typically fall in the range of -20 to 0.</w:t>
-      </w:r>
-      <w:r>
-        <w:t xml:space="preserve"> </w:t>
-      </w:r>
-      <w:r>
-        <w:t xml:space="preserve">We conceive of proficiency as a continuous variable, thus we consider a monolingual English speaker to have little to no proficiency in Spanish.</w:t>
-      </w:r>
-      <w:r>
-        <w:t xml:space="preserve"> </w:t>
-      </w:r>
-      <w:r>
-        <w:t xml:space="preserve">Participant scores ranged from -16 to 55, suggesting all proficiency levels were likely represented in the sample.</w:t>
-      </w:r>
-      <w:r>
-        <w:t xml:space="preserve"> </w:t>
-      </w:r>
-      <w:r>
-        <w:t xml:space="preserve">The mean score was 13.44 (SD: 13.48).</w:t>
+        <w:t xml:space="preserve">Scores from individuals with little or no knowledge of Spanish typically fall in the range of −20 to 0.</w:t>
+      </w:r>
+      <w:r>
+        <w:t xml:space="preserve"> </w:t>
+      </w:r>
+      <w:r>
+        <w:t xml:space="preserve">Adult learners with low to medium proficiency can range from 0 to 25, and advanced learners generally score above 25.</w:t>
+      </w:r>
+      <w:r>
+        <w:t xml:space="preserve"> </w:t>
+      </w:r>
+      <w:r>
+        <w:t xml:space="preserve">We conceive of proficiency as a continuous variable, thus we consider a monolingual English speaker to have little to no proficiency in Spanish (i.e., a negative value on the LexTALE).</w:t>
+      </w:r>
+      <w:r>
+        <w:t xml:space="preserve"> </w:t>
+      </w:r>
+      <w:r>
+        <w:t xml:space="preserve">In our data set participant scores ranged from −16 to 55, suggesting all proficiency levels were likely represented in the sample.</w:t>
+      </w:r>
+      <w:r>
+        <w:t xml:space="preserve"> </w:t>
+      </w:r>
+      <w:r>
+        <w:t xml:space="preserve">The mean score was 12.95 (95% CrI: [11.18, 14.72]) with a standard deviation of 13.60 (95% CrI: [12.38, 14.9].</w:t>
       </w:r>
     </w:p>
     <w:p>
@@ -2359,13 +2365,25 @@
         <w:t xml:space="preserve">”</w:t>
       </w:r>
       <w:r>
-        <w:t xml:space="preserve">,</w:t>
+        <w:t xml:space="preserve">.</w:t>
       </w:r>
       <w:r>
         <w:t xml:space="preserve"> </w:t>
       </w:r>
       <w:r>
         <w:t xml:space="preserve">Finally, the EQ is scored by summing the total points to produce a single value indicating an individual’s level of empathy.</w:t>
+      </w:r>
+      <w:r>
+        <w:t xml:space="preserve"> </w:t>
+      </w:r>
+      <w:r>
+        <w:t xml:space="preserve">Thus the minimum possible value is 0 (low empathy) and the maximum is 80 (high empathy).</w:t>
+      </w:r>
+      <w:r>
+        <w:t xml:space="preserve"> </w:t>
+      </w:r>
+      <w:r>
+        <w:t xml:space="preserve">In our data set the average empathy quotient was 37.88 (Range: [9, 69], 95% CrI: [36.13, 39.68], SD: 13.39, 95% CrI of SD: [12.28, 14.67]).</w:t>
       </w:r>
     </w:p>
     <w:bookmarkEnd w:id="27"/>
@@ -2484,7 +2502,7 @@
         <w:t xml:space="preserve"> </w:t>
       </w:r>
       <w:r>
-        <w:t xml:space="preserve">A total of 224 participants met the criteria for inclusion.</w:t>
+        <w:t xml:space="preserve">A total of 225 participants met the criteria for inclusion.</w:t>
       </w:r>
     </w:p>
     <w:bookmarkEnd w:id="28"/>
@@ -6300,7 +6318,7 @@
         <w:rPr>
           <w:rStyle w:val="VerbatimChar"/>
         </w:rPr>
-        <w:t xml:space="preserve"> date     2021-12-18</w:t>
+        <w:t xml:space="preserve"> date     2021-12-19</w:t>
       </w:r>
       <w:r>
         <w:br/>

</xml_diff>

<commit_message>
adding tables and testing printing functions
</commit_message>
<xml_diff>
--- a/docs/manuscript/main.docx
+++ b/docs/manuscript/main.docx
@@ -3277,6 +3277,14 @@
         <w:pStyle w:val="Textkrper"/>
       </w:pPr>
       <w:r>
+        <w:t xml:space="preserve">The estimate for the intercept is: (β = 0.53, HDI = [0.23, 0.83], ROPE = 0, MPE = 1)</w:t>
+      </w:r>
+    </w:p>
+    <w:p>
+      <w:pPr>
+        <w:pStyle w:val="Textkrper"/>
+      </w:pPr>
+      <w:r>
         <w:t xml:space="preserve">This is Figure</w:t>
       </w:r>
       <w:r>
@@ -5988,7 +5996,1316 @@
     </w:p>
     <w:p>
       <w:pPr>
-        <w:pStyle w:val="FirstParagraph"/>
+        <w:pStyle w:val="TableCaption"/>
+      </w:pPr>
+      <w:r>
+        <w:t xml:space="preserve">Table 1: Summary of the posterior distribution modeling</w:t>
+      </w:r>
+      <w:r>
+        <w:t xml:space="preserve"> </w:t>
+      </w:r>
+      <w:r>
+        <w:t xml:space="preserve">response accuracy as a function of utterance type, LexTALE, and</w:t>
+      </w:r>
+      <w:r>
+        <w:t xml:space="preserve"> </w:t>
+      </w:r>
+      <w:r>
+        <w:t xml:space="preserve">Empathy quotient. The table includes posterior medians, the 95% HDI,</w:t>
+      </w:r>
+      <w:r>
+        <w:t xml:space="preserve"> </w:t>
+      </w:r>
+      <w:r>
+        <w:t xml:space="preserve">the percentage of the HDI within the ROPE, and the maximum probability</w:t>
+      </w:r>
+      <w:r>
+        <w:t xml:space="preserve"> </w:t>
+      </w:r>
+      <w:r>
+        <w:t xml:space="preserve">of effect (MPE).</w:t>
+      </w:r>
+    </w:p>
+    <w:tbl>
+      <w:tblPr>
+        <w:tblStyle w:val="Table"/>
+        <w:tblW w:type="auto" w:w="0"/>
+        <w:tblLook w:firstRow="1" w:lastRow="0" w:firstColumn="0" w:lastColumn="0" w:noHBand="0" w:noVBand="0" w:val="0020"/>
+        <w:tblCaption w:val="Table 1: Summary of the posterior distribution modeling response accuracy as a function of utterance type, LexTALE, and Empathy quotient. The table includes posterior medians, the 95% HDI, the percentage of the HDI within the ROPE, and the maximum probability of effect (MPE)."/>
+      </w:tblPr>
+      <w:tblGrid>
+        <w:gridCol w:w="1320"/>
+        <w:gridCol w:w="1320"/>
+        <w:gridCol w:w="1320"/>
+        <w:gridCol w:w="1320"/>
+        <w:gridCol w:w="1320"/>
+        <w:gridCol w:w="1320"/>
+      </w:tblGrid>
+      <w:tr>
+        <w:trPr>
+          <w:tblHeader w:val="true"/>
+        </w:trPr>
+        <w:tc>
+          <w:tcPr/>
+          <w:p>
+            <w:pPr>
+              <w:pStyle w:val="Compact"/>
+              <w:jc w:val="left"/>
+            </w:pPr>
+            <w:r>
+              <w:t xml:space="preserve">Parameter</w:t>
+            </w:r>
+          </w:p>
+        </w:tc>
+        <w:tc>
+          <w:tcPr/>
+          <w:p>
+            <w:pPr>
+              <w:pStyle w:val="Compact"/>
+              <w:jc w:val="right"/>
+            </w:pPr>
+            <w:r>
+              <w:t xml:space="preserve">Median</w:t>
+            </w:r>
+          </w:p>
+        </w:tc>
+        <w:tc>
+          <w:tcPr/>
+          <w:p>
+            <w:pPr>
+              <w:pStyle w:val="Compact"/>
+              <w:jc w:val="right"/>
+            </w:pPr>
+            <w:r>
+              <w:t xml:space="preserve">HDI</w:t>
+            </w:r>
+          </w:p>
+        </w:tc>
+        <w:tc>
+          <w:tcPr/>
+          <w:p>
+            <w:pPr>
+              <w:pStyle w:val="Compact"/>
+              <w:jc w:val="right"/>
+            </w:pPr>
+            <w:r>
+              <w:t xml:space="preserve">% in ROPE</w:t>
+            </w:r>
+          </w:p>
+        </w:tc>
+        <w:tc>
+          <w:tcPr/>
+          <w:p>
+            <w:pPr>
+              <w:pStyle w:val="Compact"/>
+              <w:jc w:val="right"/>
+            </w:pPr>
+            <w:r>
+              <w:t xml:space="preserve">MPE</w:t>
+            </w:r>
+          </w:p>
+        </w:tc>
+        <w:tc>
+          <w:tcPr/>
+          <w:p>
+            <w:pPr>
+              <w:pStyle w:val="Compact"/>
+              <w:jc w:val="right"/>
+            </w:pPr>
+            <w:r>
+              <w:t xml:space="preserve">ESS</w:t>
+            </w:r>
+          </w:p>
+        </w:tc>
+      </w:tr>
+      <w:tr>
+        <w:tc>
+          <w:tcPr/>
+          <w:p>
+            <w:pPr>
+              <w:pStyle w:val="Compact"/>
+              <w:jc w:val="left"/>
+            </w:pPr>
+            <w:r>
+              <w:t xml:space="preserve">Intercept</w:t>
+            </w:r>
+          </w:p>
+        </w:tc>
+        <w:tc>
+          <w:tcPr/>
+          <w:p>
+            <w:pPr>
+              <w:pStyle w:val="Compact"/>
+              <w:jc w:val="right"/>
+            </w:pPr>
+            <w:r>
+              <w:t xml:space="preserve">0.53</w:t>
+            </w:r>
+          </w:p>
+        </w:tc>
+        <w:tc>
+          <w:tcPr/>
+          <w:p>
+            <w:pPr>
+              <w:pStyle w:val="Compact"/>
+              <w:jc w:val="right"/>
+            </w:pPr>
+            <w:r>
+              <w:t xml:space="preserve">[0.23, 0.83]</w:t>
+            </w:r>
+          </w:p>
+        </w:tc>
+        <w:tc>
+          <w:tcPr/>
+          <w:p>
+            <w:pPr>
+              <w:pStyle w:val="Compact"/>
+              <w:jc w:val="right"/>
+            </w:pPr>
+            <w:r>
+              <w:t xml:space="preserve">0.00</w:t>
+            </w:r>
+          </w:p>
+        </w:tc>
+        <w:tc>
+          <w:tcPr/>
+          <w:p>
+            <w:pPr>
+              <w:pStyle w:val="Compact"/>
+              <w:jc w:val="right"/>
+            </w:pPr>
+            <w:r>
+              <w:t xml:space="preserve">1.00</w:t>
+            </w:r>
+          </w:p>
+        </w:tc>
+        <w:tc>
+          <w:tcPr/>
+          <w:p>
+            <w:pPr>
+              <w:pStyle w:val="Compact"/>
+              <w:jc w:val="right"/>
+            </w:pPr>
+            <w:r>
+              <w:t xml:space="preserve">2099.20</w:t>
+            </w:r>
+          </w:p>
+        </w:tc>
+      </w:tr>
+      <w:tr>
+        <w:tc>
+          <w:tcPr/>
+          <w:p>
+            <w:pPr>
+              <w:pStyle w:val="Compact"/>
+              <w:jc w:val="left"/>
+            </w:pPr>
+            <w:r>
+              <w:t xml:space="preserve">Int. wh-</w:t>
+            </w:r>
+          </w:p>
+        </w:tc>
+        <w:tc>
+          <w:tcPr/>
+          <w:p>
+            <w:pPr>
+              <w:pStyle w:val="Compact"/>
+              <w:jc w:val="right"/>
+            </w:pPr>
+            <w:r>
+              <w:t xml:space="preserve">0.43</w:t>
+            </w:r>
+          </w:p>
+        </w:tc>
+        <w:tc>
+          <w:tcPr/>
+          <w:p>
+            <w:pPr>
+              <w:pStyle w:val="Compact"/>
+              <w:jc w:val="right"/>
+            </w:pPr>
+            <w:r>
+              <w:t xml:space="preserve">[0.17, 0.65]</w:t>
+            </w:r>
+          </w:p>
+        </w:tc>
+        <w:tc>
+          <w:tcPr/>
+          <w:p>
+            <w:pPr>
+              <w:pStyle w:val="Compact"/>
+              <w:jc w:val="right"/>
+            </w:pPr>
+            <w:r>
+              <w:t xml:space="preserve">0.00</w:t>
+            </w:r>
+          </w:p>
+        </w:tc>
+        <w:tc>
+          <w:tcPr/>
+          <w:p>
+            <w:pPr>
+              <w:pStyle w:val="Compact"/>
+              <w:jc w:val="right"/>
+            </w:pPr>
+            <w:r>
+              <w:t xml:space="preserve">1.00</w:t>
+            </w:r>
+          </w:p>
+        </w:tc>
+        <w:tc>
+          <w:tcPr/>
+          <w:p>
+            <w:pPr>
+              <w:pStyle w:val="Compact"/>
+              <w:jc w:val="right"/>
+            </w:pPr>
+            <w:r>
+              <w:t xml:space="preserve">2722.77</w:t>
+            </w:r>
+          </w:p>
+        </w:tc>
+      </w:tr>
+      <w:tr>
+        <w:tc>
+          <w:tcPr/>
+          <w:p>
+            <w:pPr>
+              <w:pStyle w:val="Compact"/>
+              <w:jc w:val="left"/>
+            </w:pPr>
+            <w:r>
+              <w:t xml:space="preserve">Dec. narrow focus</w:t>
+            </w:r>
+          </w:p>
+        </w:tc>
+        <w:tc>
+          <w:tcPr/>
+          <w:p>
+            <w:pPr>
+              <w:pStyle w:val="Compact"/>
+              <w:jc w:val="right"/>
+            </w:pPr>
+            <w:r>
+              <w:t xml:space="preserve">2.13</w:t>
+            </w:r>
+          </w:p>
+        </w:tc>
+        <w:tc>
+          <w:tcPr/>
+          <w:p>
+            <w:pPr>
+              <w:pStyle w:val="Compact"/>
+              <w:jc w:val="right"/>
+            </w:pPr>
+            <w:r>
+              <w:t xml:space="preserve">[1.86, 2.40]</w:t>
+            </w:r>
+          </w:p>
+        </w:tc>
+        <w:tc>
+          <w:tcPr/>
+          <w:p>
+            <w:pPr>
+              <w:pStyle w:val="Compact"/>
+              <w:jc w:val="right"/>
+            </w:pPr>
+            <w:r>
+              <w:t xml:space="preserve">0.00</w:t>
+            </w:r>
+          </w:p>
+        </w:tc>
+        <w:tc>
+          <w:tcPr/>
+          <w:p>
+            <w:pPr>
+              <w:pStyle w:val="Compact"/>
+              <w:jc w:val="right"/>
+            </w:pPr>
+            <w:r>
+              <w:t xml:space="preserve">1.00</w:t>
+            </w:r>
+          </w:p>
+        </w:tc>
+        <w:tc>
+          <w:tcPr/>
+          <w:p>
+            <w:pPr>
+              <w:pStyle w:val="Compact"/>
+              <w:jc w:val="right"/>
+            </w:pPr>
+            <w:r>
+              <w:t xml:space="preserve">2608.20</w:t>
+            </w:r>
+          </w:p>
+        </w:tc>
+      </w:tr>
+      <w:tr>
+        <w:tc>
+          <w:tcPr/>
+          <w:p>
+            <w:pPr>
+              <w:pStyle w:val="Compact"/>
+              <w:jc w:val="left"/>
+            </w:pPr>
+            <w:r>
+              <w:t xml:space="preserve">Dec. broad focus</w:t>
+            </w:r>
+          </w:p>
+        </w:tc>
+        <w:tc>
+          <w:tcPr/>
+          <w:p>
+            <w:pPr>
+              <w:pStyle w:val="Compact"/>
+              <w:jc w:val="right"/>
+            </w:pPr>
+            <w:r>
+              <w:t xml:space="preserve">2.34</w:t>
+            </w:r>
+          </w:p>
+        </w:tc>
+        <w:tc>
+          <w:tcPr/>
+          <w:p>
+            <w:pPr>
+              <w:pStyle w:val="Compact"/>
+              <w:jc w:val="right"/>
+            </w:pPr>
+            <w:r>
+              <w:t xml:space="preserve">[2.06, 2.60]</w:t>
+            </w:r>
+          </w:p>
+        </w:tc>
+        <w:tc>
+          <w:tcPr/>
+          <w:p>
+            <w:pPr>
+              <w:pStyle w:val="Compact"/>
+              <w:jc w:val="right"/>
+            </w:pPr>
+            <w:r>
+              <w:t xml:space="preserve">0.00</w:t>
+            </w:r>
+          </w:p>
+        </w:tc>
+        <w:tc>
+          <w:tcPr/>
+          <w:p>
+            <w:pPr>
+              <w:pStyle w:val="Compact"/>
+              <w:jc w:val="right"/>
+            </w:pPr>
+            <w:r>
+              <w:t xml:space="preserve">1.00</w:t>
+            </w:r>
+          </w:p>
+        </w:tc>
+        <w:tc>
+          <w:tcPr/>
+          <w:p>
+            <w:pPr>
+              <w:pStyle w:val="Compact"/>
+              <w:jc w:val="right"/>
+            </w:pPr>
+            <w:r>
+              <w:t xml:space="preserve">2576.40</w:t>
+            </w:r>
+          </w:p>
+        </w:tc>
+      </w:tr>
+      <w:tr>
+        <w:tc>
+          <w:tcPr/>
+          <w:p>
+            <w:pPr>
+              <w:pStyle w:val="Compact"/>
+              <w:jc w:val="left"/>
+            </w:pPr>
+            <w:r>
+              <w:t xml:space="preserve">LexTALE</w:t>
+            </w:r>
+          </w:p>
+        </w:tc>
+        <w:tc>
+          <w:tcPr/>
+          <w:p>
+            <w:pPr>
+              <w:pStyle w:val="Compact"/>
+              <w:jc w:val="right"/>
+            </w:pPr>
+            <w:r>
+              <w:t xml:space="preserve">0.28</w:t>
+            </w:r>
+          </w:p>
+        </w:tc>
+        <w:tc>
+          <w:tcPr/>
+          <w:p>
+            <w:pPr>
+              <w:pStyle w:val="Compact"/>
+              <w:jc w:val="right"/>
+            </w:pPr>
+            <w:r>
+              <w:t xml:space="preserve">[0.15, 0.41]</w:t>
+            </w:r>
+          </w:p>
+        </w:tc>
+        <w:tc>
+          <w:tcPr/>
+          <w:p>
+            <w:pPr>
+              <w:pStyle w:val="Compact"/>
+              <w:jc w:val="right"/>
+            </w:pPr>
+            <w:r>
+              <w:t xml:space="preserve">0.00</w:t>
+            </w:r>
+          </w:p>
+        </w:tc>
+        <w:tc>
+          <w:tcPr/>
+          <w:p>
+            <w:pPr>
+              <w:pStyle w:val="Compact"/>
+              <w:jc w:val="right"/>
+            </w:pPr>
+            <w:r>
+              <w:t xml:space="preserve">1.00</w:t>
+            </w:r>
+          </w:p>
+        </w:tc>
+        <w:tc>
+          <w:tcPr/>
+          <w:p>
+            <w:pPr>
+              <w:pStyle w:val="Compact"/>
+              <w:jc w:val="right"/>
+            </w:pPr>
+            <w:r>
+              <w:t xml:space="preserve">5245.13</w:t>
+            </w:r>
+          </w:p>
+        </w:tc>
+      </w:tr>
+      <w:tr>
+        <w:tc>
+          <w:tcPr/>
+          <w:p>
+            <w:pPr>
+              <w:pStyle w:val="Compact"/>
+              <w:jc w:val="left"/>
+            </w:pPr>
+            <w:r>
+              <w:t xml:space="preserve">Empathy quotient</w:t>
+            </w:r>
+          </w:p>
+        </w:tc>
+        <w:tc>
+          <w:tcPr/>
+          <w:p>
+            <w:pPr>
+              <w:pStyle w:val="Compact"/>
+              <w:jc w:val="right"/>
+            </w:pPr>
+            <w:r>
+              <w:t xml:space="preserve">−0.02</w:t>
+            </w:r>
+          </w:p>
+        </w:tc>
+        <w:tc>
+          <w:tcPr/>
+          <w:p>
+            <w:pPr>
+              <w:pStyle w:val="Compact"/>
+              <w:jc w:val="right"/>
+            </w:pPr>
+            <w:r>
+              <w:t xml:space="preserve">[−0.12, 0.09]</w:t>
+            </w:r>
+          </w:p>
+        </w:tc>
+        <w:tc>
+          <w:tcPr/>
+          <w:p>
+            <w:pPr>
+              <w:pStyle w:val="Compact"/>
+              <w:jc w:val="right"/>
+            </w:pPr>
+            <w:r>
+              <w:t xml:space="preserve">0.98</w:t>
+            </w:r>
+          </w:p>
+        </w:tc>
+        <w:tc>
+          <w:tcPr/>
+          <w:p>
+            <w:pPr>
+              <w:pStyle w:val="Compact"/>
+              <w:jc w:val="right"/>
+            </w:pPr>
+            <w:r>
+              <w:t xml:space="preserve">0.62</w:t>
+            </w:r>
+          </w:p>
+        </w:tc>
+        <w:tc>
+          <w:tcPr/>
+          <w:p>
+            <w:pPr>
+              <w:pStyle w:val="Compact"/>
+              <w:jc w:val="right"/>
+            </w:pPr>
+            <w:r>
+              <w:t xml:space="preserve">5351.29</w:t>
+            </w:r>
+          </w:p>
+        </w:tc>
+      </w:tr>
+      <w:tr>
+        <w:tc>
+          <w:tcPr/>
+          <w:p>
+            <w:pPr>
+              <w:pStyle w:val="Compact"/>
+              <w:jc w:val="left"/>
+            </w:pPr>
+            <w:r>
+              <w:t xml:space="preserve">Int. wh-:LexTALE</w:t>
+            </w:r>
+          </w:p>
+        </w:tc>
+        <w:tc>
+          <w:tcPr/>
+          <w:p>
+            <w:pPr>
+              <w:pStyle w:val="Compact"/>
+              <w:jc w:val="right"/>
+            </w:pPr>
+            <w:r>
+              <w:t xml:space="preserve">0.12</w:t>
+            </w:r>
+          </w:p>
+        </w:tc>
+        <w:tc>
+          <w:tcPr/>
+          <w:p>
+            <w:pPr>
+              <w:pStyle w:val="Compact"/>
+              <w:jc w:val="right"/>
+            </w:pPr>
+            <w:r>
+              <w:t xml:space="preserve">[−0.05, 0.30]</w:t>
+            </w:r>
+          </w:p>
+        </w:tc>
+        <w:tc>
+          <w:tcPr/>
+          <w:p>
+            <w:pPr>
+              <w:pStyle w:val="Compact"/>
+              <w:jc w:val="right"/>
+            </w:pPr>
+            <w:r>
+              <w:t xml:space="preserve">0.42</w:t>
+            </w:r>
+          </w:p>
+        </w:tc>
+        <w:tc>
+          <w:tcPr/>
+          <w:p>
+            <w:pPr>
+              <w:pStyle w:val="Compact"/>
+              <w:jc w:val="right"/>
+            </w:pPr>
+            <w:r>
+              <w:t xml:space="preserve">0.90</w:t>
+            </w:r>
+          </w:p>
+        </w:tc>
+        <w:tc>
+          <w:tcPr/>
+          <w:p>
+            <w:pPr>
+              <w:pStyle w:val="Compact"/>
+              <w:jc w:val="right"/>
+            </w:pPr>
+            <w:r>
+              <w:t xml:space="preserve">4977.05</w:t>
+            </w:r>
+          </w:p>
+        </w:tc>
+      </w:tr>
+      <w:tr>
+        <w:tc>
+          <w:tcPr/>
+          <w:p>
+            <w:pPr>
+              <w:pStyle w:val="Compact"/>
+              <w:jc w:val="left"/>
+            </w:pPr>
+            <w:r>
+              <w:t xml:space="preserve">Dec. narrow focus:LexTALE</w:t>
+            </w:r>
+          </w:p>
+        </w:tc>
+        <w:tc>
+          <w:tcPr/>
+          <w:p>
+            <w:pPr>
+              <w:pStyle w:val="Compact"/>
+              <w:jc w:val="right"/>
+            </w:pPr>
+            <w:r>
+              <w:t xml:space="preserve">0.02</w:t>
+            </w:r>
+          </w:p>
+        </w:tc>
+        <w:tc>
+          <w:tcPr/>
+          <w:p>
+            <w:pPr>
+              <w:pStyle w:val="Compact"/>
+              <w:jc w:val="right"/>
+            </w:pPr>
+            <w:r>
+              <w:t xml:space="preserve">[−0.17, 0.22]</w:t>
+            </w:r>
+          </w:p>
+        </w:tc>
+        <w:tc>
+          <w:tcPr/>
+          <w:p>
+            <w:pPr>
+              <w:pStyle w:val="Compact"/>
+              <w:jc w:val="right"/>
+            </w:pPr>
+            <w:r>
+              <w:t xml:space="preserve">0.72</w:t>
+            </w:r>
+          </w:p>
+        </w:tc>
+        <w:tc>
+          <w:tcPr/>
+          <w:p>
+            <w:pPr>
+              <w:pStyle w:val="Compact"/>
+              <w:jc w:val="right"/>
+            </w:pPr>
+            <w:r>
+              <w:t xml:space="preserve">0.58</w:t>
+            </w:r>
+          </w:p>
+        </w:tc>
+        <w:tc>
+          <w:tcPr/>
+          <w:p>
+            <w:pPr>
+              <w:pStyle w:val="Compact"/>
+              <w:jc w:val="right"/>
+            </w:pPr>
+            <w:r>
+              <w:t xml:space="preserve">8449.56</w:t>
+            </w:r>
+          </w:p>
+        </w:tc>
+      </w:tr>
+      <w:tr>
+        <w:tc>
+          <w:tcPr/>
+          <w:p>
+            <w:pPr>
+              <w:pStyle w:val="Compact"/>
+              <w:jc w:val="left"/>
+            </w:pPr>
+            <w:r>
+              <w:t xml:space="preserve">Dec. broad focus:LexTALE</w:t>
+            </w:r>
+          </w:p>
+        </w:tc>
+        <w:tc>
+          <w:tcPr/>
+          <w:p>
+            <w:pPr>
+              <w:pStyle w:val="Compact"/>
+              <w:jc w:val="right"/>
+            </w:pPr>
+            <w:r>
+              <w:t xml:space="preserve">0.19</w:t>
+            </w:r>
+          </w:p>
+        </w:tc>
+        <w:tc>
+          <w:tcPr/>
+          <w:p>
+            <w:pPr>
+              <w:pStyle w:val="Compact"/>
+              <w:jc w:val="right"/>
+            </w:pPr>
+            <w:r>
+              <w:t xml:space="preserve">[−0.02, 0.42]</w:t>
+            </w:r>
+          </w:p>
+        </w:tc>
+        <w:tc>
+          <w:tcPr/>
+          <w:p>
+            <w:pPr>
+              <w:pStyle w:val="Compact"/>
+              <w:jc w:val="right"/>
+            </w:pPr>
+            <w:r>
+              <w:t xml:space="preserve">0.18</w:t>
+            </w:r>
+          </w:p>
+        </w:tc>
+        <w:tc>
+          <w:tcPr/>
+          <w:p>
+            <w:pPr>
+              <w:pStyle w:val="Compact"/>
+              <w:jc w:val="right"/>
+            </w:pPr>
+            <w:r>
+              <w:t xml:space="preserve">0.96</w:t>
+            </w:r>
+          </w:p>
+        </w:tc>
+        <w:tc>
+          <w:tcPr/>
+          <w:p>
+            <w:pPr>
+              <w:pStyle w:val="Compact"/>
+              <w:jc w:val="right"/>
+            </w:pPr>
+            <w:r>
+              <w:t xml:space="preserve">9482.35</w:t>
+            </w:r>
+          </w:p>
+        </w:tc>
+      </w:tr>
+      <w:tr>
+        <w:tc>
+          <w:tcPr/>
+          <w:p>
+            <w:pPr>
+              <w:pStyle w:val="Compact"/>
+              <w:jc w:val="left"/>
+            </w:pPr>
+            <w:r>
+              <w:t xml:space="preserve">Int. wh-:Empathy quotient</w:t>
+            </w:r>
+          </w:p>
+        </w:tc>
+        <w:tc>
+          <w:tcPr/>
+          <w:p>
+            <w:pPr>
+              <w:pStyle w:val="Compact"/>
+              <w:jc w:val="right"/>
+            </w:pPr>
+            <w:r>
+              <w:t xml:space="preserve">0.20</w:t>
+            </w:r>
+          </w:p>
+        </w:tc>
+        <w:tc>
+          <w:tcPr/>
+          <w:p>
+            <w:pPr>
+              <w:pStyle w:val="Compact"/>
+              <w:jc w:val="right"/>
+            </w:pPr>
+            <w:r>
+              <w:t xml:space="preserve">[0.03, 0.36]</w:t>
+            </w:r>
+          </w:p>
+        </w:tc>
+        <w:tc>
+          <w:tcPr/>
+          <w:p>
+            <w:pPr>
+              <w:pStyle w:val="Compact"/>
+              <w:jc w:val="right"/>
+            </w:pPr>
+            <w:r>
+              <w:t xml:space="preserve">0.10</w:t>
+            </w:r>
+          </w:p>
+        </w:tc>
+        <w:tc>
+          <w:tcPr/>
+          <w:p>
+            <w:pPr>
+              <w:pStyle w:val="Compact"/>
+              <w:jc w:val="right"/>
+            </w:pPr>
+            <w:r>
+              <w:t xml:space="preserve">0.99</w:t>
+            </w:r>
+          </w:p>
+        </w:tc>
+        <w:tc>
+          <w:tcPr/>
+          <w:p>
+            <w:pPr>
+              <w:pStyle w:val="Compact"/>
+              <w:jc w:val="right"/>
+            </w:pPr>
+            <w:r>
+              <w:t xml:space="preserve">4911.53</w:t>
+            </w:r>
+          </w:p>
+        </w:tc>
+      </w:tr>
+      <w:tr>
+        <w:tc>
+          <w:tcPr/>
+          <w:p>
+            <w:pPr>
+              <w:pStyle w:val="Compact"/>
+              <w:jc w:val="left"/>
+            </w:pPr>
+            <w:r>
+              <w:t xml:space="preserve">Dec. narrow focus:Empathy quotient</w:t>
+            </w:r>
+          </w:p>
+        </w:tc>
+        <w:tc>
+          <w:tcPr/>
+          <w:p>
+            <w:pPr>
+              <w:pStyle w:val="Compact"/>
+              <w:jc w:val="right"/>
+            </w:pPr>
+            <w:r>
+              <w:t xml:space="preserve">0.26</w:t>
+            </w:r>
+          </w:p>
+        </w:tc>
+        <w:tc>
+          <w:tcPr/>
+          <w:p>
+            <w:pPr>
+              <w:pStyle w:val="Compact"/>
+              <w:jc w:val="right"/>
+            </w:pPr>
+            <w:r>
+              <w:t xml:space="preserve">[0.08, 0.43]</w:t>
+            </w:r>
+          </w:p>
+        </w:tc>
+        <w:tc>
+          <w:tcPr/>
+          <w:p>
+            <w:pPr>
+              <w:pStyle w:val="Compact"/>
+              <w:jc w:val="right"/>
+            </w:pPr>
+            <w:r>
+              <w:t xml:space="preserve">0.02</w:t>
+            </w:r>
+          </w:p>
+        </w:tc>
+        <w:tc>
+          <w:tcPr/>
+          <w:p>
+            <w:pPr>
+              <w:pStyle w:val="Compact"/>
+              <w:jc w:val="right"/>
+            </w:pPr>
+            <w:r>
+              <w:t xml:space="preserve">1.00</w:t>
+            </w:r>
+          </w:p>
+        </w:tc>
+        <w:tc>
+          <w:tcPr/>
+          <w:p>
+            <w:pPr>
+              <w:pStyle w:val="Compact"/>
+              <w:jc w:val="right"/>
+            </w:pPr>
+            <w:r>
+              <w:t xml:space="preserve">8388.63</w:t>
+            </w:r>
+          </w:p>
+        </w:tc>
+      </w:tr>
+      <w:tr>
+        <w:tc>
+          <w:tcPr/>
+          <w:p>
+            <w:pPr>
+              <w:pStyle w:val="Compact"/>
+              <w:jc w:val="left"/>
+            </w:pPr>
+            <w:r>
+              <w:t xml:space="preserve">Dec. broad focus:Empathy quotient</w:t>
+            </w:r>
+          </w:p>
+        </w:tc>
+        <w:tc>
+          <w:tcPr/>
+          <w:p>
+            <w:pPr>
+              <w:pStyle w:val="Compact"/>
+              <w:jc w:val="right"/>
+            </w:pPr>
+            <w:r>
+              <w:t xml:space="preserve">0.24</w:t>
+            </w:r>
+          </w:p>
+        </w:tc>
+        <w:tc>
+          <w:tcPr/>
+          <w:p>
+            <w:pPr>
+              <w:pStyle w:val="Compact"/>
+              <w:jc w:val="right"/>
+            </w:pPr>
+            <w:r>
+              <w:t xml:space="preserve">[0.05, 0.43]</w:t>
+            </w:r>
+          </w:p>
+        </w:tc>
+        <w:tc>
+          <w:tcPr/>
+          <w:p>
+            <w:pPr>
+              <w:pStyle w:val="Compact"/>
+              <w:jc w:val="right"/>
+            </w:pPr>
+            <w:r>
+              <w:t xml:space="preserve">0.05</w:t>
+            </w:r>
+          </w:p>
+        </w:tc>
+        <w:tc>
+          <w:tcPr/>
+          <w:p>
+            <w:pPr>
+              <w:pStyle w:val="Compact"/>
+              <w:jc w:val="right"/>
+            </w:pPr>
+            <w:r>
+              <w:t xml:space="preserve">0.99</w:t>
+            </w:r>
+          </w:p>
+        </w:tc>
+        <w:tc>
+          <w:tcPr/>
+          <w:p>
+            <w:pPr>
+              <w:pStyle w:val="Compact"/>
+              <w:jc w:val="right"/>
+            </w:pPr>
+            <w:r>
+              <w:t xml:space="preserve">8180.49</w:t>
+            </w:r>
+          </w:p>
+        </w:tc>
+      </w:tr>
+      <w:tr>
+        <w:tc>
+          <w:tcPr/>
+          <w:p>
+            <w:pPr>
+              <w:pStyle w:val="Compact"/>
+              <w:jc w:val="left"/>
+            </w:pPr>
+            <w:r>
+              <w:t xml:space="preserve">LexTALE:Empathy quotient</w:t>
+            </w:r>
+          </w:p>
+        </w:tc>
+        <w:tc>
+          <w:tcPr/>
+          <w:p>
+            <w:pPr>
+              <w:pStyle w:val="Compact"/>
+              <w:jc w:val="right"/>
+            </w:pPr>
+            <w:r>
+              <w:t xml:space="preserve">0.02</w:t>
+            </w:r>
+          </w:p>
+        </w:tc>
+        <w:tc>
+          <w:tcPr/>
+          <w:p>
+            <w:pPr>
+              <w:pStyle w:val="Compact"/>
+              <w:jc w:val="right"/>
+            </w:pPr>
+            <w:r>
+              <w:t xml:space="preserve">[−0.09, 0.14]</w:t>
+            </w:r>
+          </w:p>
+        </w:tc>
+        <w:tc>
+          <w:tcPr/>
+          <w:p>
+            <w:pPr>
+              <w:pStyle w:val="Compact"/>
+              <w:jc w:val="right"/>
+            </w:pPr>
+            <w:r>
+              <w:t xml:space="preserve">0.92</w:t>
+            </w:r>
+          </w:p>
+        </w:tc>
+        <w:tc>
+          <w:tcPr/>
+          <w:p>
+            <w:pPr>
+              <w:pStyle w:val="Compact"/>
+              <w:jc w:val="right"/>
+            </w:pPr>
+            <w:r>
+              <w:t xml:space="preserve">0.65</w:t>
+            </w:r>
+          </w:p>
+        </w:tc>
+        <w:tc>
+          <w:tcPr/>
+          <w:p>
+            <w:pPr>
+              <w:pStyle w:val="Compact"/>
+              <w:jc w:val="right"/>
+            </w:pPr>
+            <w:r>
+              <w:t xml:space="preserve">5954.09</w:t>
+            </w:r>
+          </w:p>
+        </w:tc>
+      </w:tr>
+      <w:tr>
+        <w:tc>
+          <w:tcPr/>
+          <w:p>
+            <w:pPr>
+              <w:pStyle w:val="Compact"/>
+              <w:jc w:val="left"/>
+            </w:pPr>
+            <w:r>
+              <w:t xml:space="preserve">Int. wh-:LexTALE:Empathy quotient</w:t>
+            </w:r>
+          </w:p>
+        </w:tc>
+        <w:tc>
+          <w:tcPr/>
+          <w:p>
+            <w:pPr>
+              <w:pStyle w:val="Compact"/>
+              <w:jc w:val="right"/>
+            </w:pPr>
+            <w:r>
+              <w:t xml:space="preserve">0.19</w:t>
+            </w:r>
+          </w:p>
+        </w:tc>
+        <w:tc>
+          <w:tcPr/>
+          <w:p>
+            <w:pPr>
+              <w:pStyle w:val="Compact"/>
+              <w:jc w:val="right"/>
+            </w:pPr>
+            <w:r>
+              <w:t xml:space="preserve">[0.00, 0.40]</w:t>
+            </w:r>
+          </w:p>
+        </w:tc>
+        <w:tc>
+          <w:tcPr/>
+          <w:p>
+            <w:pPr>
+              <w:pStyle w:val="Compact"/>
+              <w:jc w:val="right"/>
+            </w:pPr>
+            <w:r>
+              <w:t xml:space="preserve">0.16</w:t>
+            </w:r>
+          </w:p>
+        </w:tc>
+        <w:tc>
+          <w:tcPr/>
+          <w:p>
+            <w:pPr>
+              <w:pStyle w:val="Compact"/>
+              <w:jc w:val="right"/>
+            </w:pPr>
+            <w:r>
+              <w:t xml:space="preserve">0.97</w:t>
+            </w:r>
+          </w:p>
+        </w:tc>
+        <w:tc>
+          <w:tcPr/>
+          <w:p>
+            <w:pPr>
+              <w:pStyle w:val="Compact"/>
+              <w:jc w:val="right"/>
+            </w:pPr>
+            <w:r>
+              <w:t xml:space="preserve">5603.57</w:t>
+            </w:r>
+          </w:p>
+        </w:tc>
+      </w:tr>
+      <w:tr>
+        <w:tc>
+          <w:tcPr/>
+          <w:p>
+            <w:pPr>
+              <w:pStyle w:val="Compact"/>
+              <w:jc w:val="left"/>
+            </w:pPr>
+            <w:r>
+              <w:t xml:space="preserve">Dec. narrow focus:LexTALE:Empathy quotient</w:t>
+            </w:r>
+          </w:p>
+        </w:tc>
+        <w:tc>
+          <w:tcPr/>
+          <w:p>
+            <w:pPr>
+              <w:pStyle w:val="Compact"/>
+              <w:jc w:val="right"/>
+            </w:pPr>
+            <w:r>
+              <w:t xml:space="preserve">0.02</w:t>
+            </w:r>
+          </w:p>
+        </w:tc>
+        <w:tc>
+          <w:tcPr/>
+          <w:p>
+            <w:pPr>
+              <w:pStyle w:val="Compact"/>
+              <w:jc w:val="right"/>
+            </w:pPr>
+            <w:r>
+              <w:t xml:space="preserve">[−0.20, 0.23]</w:t>
+            </w:r>
+          </w:p>
+        </w:tc>
+        <w:tc>
+          <w:tcPr/>
+          <w:p>
+            <w:pPr>
+              <w:pStyle w:val="Compact"/>
+              <w:jc w:val="right"/>
+            </w:pPr>
+            <w:r>
+              <w:t xml:space="preserve">0.67</w:t>
+            </w:r>
+          </w:p>
+        </w:tc>
+        <w:tc>
+          <w:tcPr/>
+          <w:p>
+            <w:pPr>
+              <w:pStyle w:val="Compact"/>
+              <w:jc w:val="right"/>
+            </w:pPr>
+            <w:r>
+              <w:t xml:space="preserve">0.56</w:t>
+            </w:r>
+          </w:p>
+        </w:tc>
+        <w:tc>
+          <w:tcPr/>
+          <w:p>
+            <w:pPr>
+              <w:pStyle w:val="Compact"/>
+              <w:jc w:val="right"/>
+            </w:pPr>
+            <w:r>
+              <w:t xml:space="preserve">8343.81</w:t>
+            </w:r>
+          </w:p>
+        </w:tc>
+      </w:tr>
+      <w:tr>
+        <w:tc>
+          <w:tcPr/>
+          <w:p>
+            <w:pPr>
+              <w:pStyle w:val="Compact"/>
+              <w:jc w:val="left"/>
+            </w:pPr>
+            <w:r>
+              <w:t xml:space="preserve">Dec. broad focus:LexTALE:Empathy quotient</w:t>
+            </w:r>
+          </w:p>
+        </w:tc>
+        <w:tc>
+          <w:tcPr/>
+          <w:p>
+            <w:pPr>
+              <w:pStyle w:val="Compact"/>
+              <w:jc w:val="right"/>
+            </w:pPr>
+            <w:r>
+              <w:t xml:space="preserve">0.08</w:t>
+            </w:r>
+          </w:p>
+        </w:tc>
+        <w:tc>
+          <w:tcPr/>
+          <w:p>
+            <w:pPr>
+              <w:pStyle w:val="Compact"/>
+              <w:jc w:val="right"/>
+            </w:pPr>
+            <w:r>
+              <w:t xml:space="preserve">[−0.16, 0.33]</w:t>
+            </w:r>
+          </w:p>
+        </w:tc>
+        <w:tc>
+          <w:tcPr/>
+          <w:p>
+            <w:pPr>
+              <w:pStyle w:val="Compact"/>
+              <w:jc w:val="right"/>
+            </w:pPr>
+            <w:r>
+              <w:t xml:space="preserve">0.51</w:t>
+            </w:r>
+          </w:p>
+        </w:tc>
+        <w:tc>
+          <w:tcPr/>
+          <w:p>
+            <w:pPr>
+              <w:pStyle w:val="Compact"/>
+              <w:jc w:val="right"/>
+            </w:pPr>
+            <w:r>
+              <w:t xml:space="preserve">0.74</w:t>
+            </w:r>
+          </w:p>
+        </w:tc>
+        <w:tc>
+          <w:tcPr/>
+          <w:p>
+            <w:pPr>
+              <w:pStyle w:val="Compact"/>
+              <w:jc w:val="right"/>
+            </w:pPr>
+            <w:r>
+              <w:t xml:space="preserve">8697.81</w:t>
+            </w:r>
+          </w:p>
+        </w:tc>
+      </w:tr>
+    </w:tbl>
+    <w:p>
+      <w:pPr>
+        <w:pStyle w:val="Textkrper"/>
       </w:pPr>
       <w:r>
         <w:t xml:space="preserve">This is Figure</w:t>
@@ -6401,6 +7718,15 @@
         <w:rPr>
           <w:rStyle w:val="VerbatimChar"/>
         </w:rPr>
+        <w:t xml:space="preserve">bayestestR            0.11.5 2021-10-30</w:t>
+      </w:r>
+      <w:r>
+        <w:br/>
+      </w:r>
+      <w:r>
+        <w:rPr>
+          <w:rStyle w:val="VerbatimChar"/>
+        </w:rPr>
         <w:t xml:space="preserve">beeswarm               0.4.0 2021-06-01</w:t>
       </w:r>
       <w:r>
@@ -6599,6 +7925,15 @@
         <w:rPr>
           <w:rStyle w:val="VerbatimChar"/>
         </w:rPr>
+        <w:t xml:space="preserve">datawizard             0.2.1 2021-10-04</w:t>
+      </w:r>
+      <w:r>
+        <w:br/>
+      </w:r>
+      <w:r>
+        <w:rPr>
+          <w:rStyle w:val="VerbatimChar"/>
+        </w:rPr>
         <w:t xml:space="preserve">DBI                    1.1.1 2021-01-15</w:t>
       </w:r>
       <w:r>
@@ -6942,6 +8277,15 @@
           <w:rStyle w:val="VerbatimChar"/>
         </w:rPr>
         <w:t xml:space="preserve">inline                0.3.19 2021-05-31</w:t>
+      </w:r>
+      <w:r>
+        <w:br/>
+      </w:r>
+      <w:r>
+        <w:rPr>
+          <w:rStyle w:val="VerbatimChar"/>
+        </w:rPr>
+        <w:t xml:space="preserve">insight               0.14.5 2021-10-16</w:t>
       </w:r>
       <w:r>
         <w:br/>

</xml_diff>

<commit_message>
Consolidate and clean up plots
</commit_message>
<xml_diff>
--- a/docs/manuscript/main.docx
+++ b/docs/manuscript/main.docx
@@ -3204,14 +3204,14 @@
       <w:r>
         <w:drawing>
           <wp:inline>
-            <wp:extent cx="5969000" cy="3410857"/>
+            <wp:extent cx="5969000" cy="2808941"/>
             <wp:effectExtent b="0" l="0" r="0" t="0"/>
             <wp:docPr descr="Figure 2.   Response accuracy: Probability of a correct response for each utterance type in the logistic space." title="" id="1" name="Picture"/>
             <a:graphic>
               <a:graphicData uri="http://schemas.openxmlformats.org/drawingml/2006/picture">
                 <pic:pic>
                   <pic:nvPicPr>
-                    <pic:cNvPr descr="/Users/casillas/academia/research/in_progress/empathy_intonation_perc/figs/manuscript/learner_accuracy_by_utterance_type.pdf" id="0" name="Picture"/>
+                    <pic:cNvPr descr="/Users/casillas/academia/research/in_progress/empathy_intonation_perc/figs/manuscript/learner_accuracy_forest_utterance_type.pdf" id="0" name="Picture"/>
                     <pic:cNvPicPr>
                       <a:picLocks noChangeArrowheads="1" noChangeAspect="1"/>
                     </pic:cNvPicPr>
@@ -3225,7 +3225,7 @@
                   <pic:spPr bwMode="auto">
                     <a:xfrm>
                       <a:off x="0" y="0"/>
-                      <a:ext cx="5969000" cy="3410857"/>
+                      <a:ext cx="5969000" cy="2808941"/>
                     </a:xfrm>
                     <a:prstGeom prst="rect">
                       <a:avLst/>

</xml_diff>

<commit_message>
finish dprime, add ddm and dprime tables, include all tables and figure in supplemantary materials
</commit_message>
<xml_diff>
--- a/docs/manuscript/main.docx
+++ b/docs/manuscript/main.docx
@@ -5961,7 +5961,7 @@
       </w:r>
     </w:p>
     <w:bookmarkEnd w:id="111"/>
-    <w:bookmarkStart w:id="117" w:name="on-line-supplementary-material"/>
+    <w:bookmarkStart w:id="119" w:name="on-line-supplementary-material"/>
     <w:p>
       <w:pPr>
         <w:pStyle w:val="berschrift1"/>
@@ -5985,13 +5985,39 @@
       </w:r>
     </w:p>
     <w:bookmarkEnd w:id="112"/>
-    <w:bookmarkStart w:id="115" w:name="supplementary-analyses"/>
+    <w:bookmarkStart w:id="113" w:name="learner-accuracy"/>
     <w:p>
       <w:pPr>
         <w:pStyle w:val="berschrift2"/>
       </w:pPr>
       <w:r>
-        <w:t xml:space="preserve">Supplementary analyses</w:t>
+        <w:t xml:space="preserve">Learner accuracy</w:t>
+      </w:r>
+    </w:p>
+    <w:p>
+      <w:pPr>
+        <w:pStyle w:val="FirstParagraph"/>
+      </w:pPr>
+      <w:r>
+        <w:t xml:space="preserve">This section contains tables reported but not included in the main text.</w:t>
+      </w:r>
+      <w:r>
+        <w:t xml:space="preserve"> </w:t>
+      </w:r>
+      <w:r>
+        <w:t xml:space="preserve">Table</w:t>
+      </w:r>
+      <w:r>
+        <w:t xml:space="preserve"> </w:t>
+      </w:r>
+      <w:r>
+        <w:t xml:space="preserve">1</w:t>
+      </w:r>
+      <w:r>
+        <w:t xml:space="preserve"> </w:t>
+      </w:r>
+      <w:r>
+        <w:t xml:space="preserve">is equivalent to Figure ???</w:t>
       </w:r>
     </w:p>
     <w:p>
@@ -6187,7 +6213,7 @@
               <w:jc w:val="right"/>
             </w:pPr>
             <w:r>
-              <w:t xml:space="preserve">2099.20</w:t>
+              <w:t xml:space="preserve">2099</w:t>
             </w:r>
           </w:p>
         </w:tc>
@@ -6261,7 +6287,7 @@
               <w:jc w:val="right"/>
             </w:pPr>
             <w:r>
-              <w:t xml:space="preserve">2722.77</w:t>
+              <w:t xml:space="preserve">2723</w:t>
             </w:r>
           </w:p>
         </w:tc>
@@ -6335,7 +6361,7 @@
               <w:jc w:val="right"/>
             </w:pPr>
             <w:r>
-              <w:t xml:space="preserve">2608.20</w:t>
+              <w:t xml:space="preserve">2608</w:t>
             </w:r>
           </w:p>
         </w:tc>
@@ -6409,7 +6435,7 @@
               <w:jc w:val="right"/>
             </w:pPr>
             <w:r>
-              <w:t xml:space="preserve">2576.40</w:t>
+              <w:t xml:space="preserve">2576</w:t>
             </w:r>
           </w:p>
         </w:tc>
@@ -6483,7 +6509,7 @@
               <w:jc w:val="right"/>
             </w:pPr>
             <w:r>
-              <w:t xml:space="preserve">5245.13</w:t>
+              <w:t xml:space="preserve">5245</w:t>
             </w:r>
           </w:p>
         </w:tc>
@@ -6557,7 +6583,7 @@
               <w:jc w:val="right"/>
             </w:pPr>
             <w:r>
-              <w:t xml:space="preserve">5351.29</w:t>
+              <w:t xml:space="preserve">5351</w:t>
             </w:r>
           </w:p>
         </w:tc>
@@ -6631,7 +6657,7 @@
               <w:jc w:val="right"/>
             </w:pPr>
             <w:r>
-              <w:t xml:space="preserve">4977.05</w:t>
+              <w:t xml:space="preserve">4977</w:t>
             </w:r>
           </w:p>
         </w:tc>
@@ -6705,7 +6731,7 @@
               <w:jc w:val="right"/>
             </w:pPr>
             <w:r>
-              <w:t xml:space="preserve">8449.56</w:t>
+              <w:t xml:space="preserve">8450</w:t>
             </w:r>
           </w:p>
         </w:tc>
@@ -6779,7 +6805,7 @@
               <w:jc w:val="right"/>
             </w:pPr>
             <w:r>
-              <w:t xml:space="preserve">9482.35</w:t>
+              <w:t xml:space="preserve">9482</w:t>
             </w:r>
           </w:p>
         </w:tc>
@@ -6793,7 +6819,7 @@
               <w:jc w:val="left"/>
             </w:pPr>
             <w:r>
-              <w:t xml:space="preserve">Int. wh-:Empathy quotient</w:t>
+              <w:t xml:space="preserve">Int. wh-:EQ</w:t>
             </w:r>
           </w:p>
         </w:tc>
@@ -6853,7 +6879,7 @@
               <w:jc w:val="right"/>
             </w:pPr>
             <w:r>
-              <w:t xml:space="preserve">4911.53</w:t>
+              <w:t xml:space="preserve">4912</w:t>
             </w:r>
           </w:p>
         </w:tc>
@@ -6867,7 +6893,7 @@
               <w:jc w:val="left"/>
             </w:pPr>
             <w:r>
-              <w:t xml:space="preserve">Dec. narrow focus:Empathy quotient</w:t>
+              <w:t xml:space="preserve">Dec. narrow focus:EQ</w:t>
             </w:r>
           </w:p>
         </w:tc>
@@ -6927,7 +6953,7 @@
               <w:jc w:val="right"/>
             </w:pPr>
             <w:r>
-              <w:t xml:space="preserve">8388.63</w:t>
+              <w:t xml:space="preserve">8389</w:t>
             </w:r>
           </w:p>
         </w:tc>
@@ -6941,7 +6967,7 @@
               <w:jc w:val="left"/>
             </w:pPr>
             <w:r>
-              <w:t xml:space="preserve">Dec. broad focus:Empathy quotient</w:t>
+              <w:t xml:space="preserve">Dec. broad focus:EQ</w:t>
             </w:r>
           </w:p>
         </w:tc>
@@ -7001,7 +7027,7 @@
               <w:jc w:val="right"/>
             </w:pPr>
             <w:r>
-              <w:t xml:space="preserve">8180.49</w:t>
+              <w:t xml:space="preserve">8180</w:t>
             </w:r>
           </w:p>
         </w:tc>
@@ -7015,7 +7041,7 @@
               <w:jc w:val="left"/>
             </w:pPr>
             <w:r>
-              <w:t xml:space="preserve">LexTALE:Empathy quotient</w:t>
+              <w:t xml:space="preserve">LexTALE:EQ</w:t>
             </w:r>
           </w:p>
         </w:tc>
@@ -7075,7 +7101,7 @@
               <w:jc w:val="right"/>
             </w:pPr>
             <w:r>
-              <w:t xml:space="preserve">5954.09</w:t>
+              <w:t xml:space="preserve">5954</w:t>
             </w:r>
           </w:p>
         </w:tc>
@@ -7089,7 +7115,7 @@
               <w:jc w:val="left"/>
             </w:pPr>
             <w:r>
-              <w:t xml:space="preserve">Int. wh-:LexTALE:Empathy quotient</w:t>
+              <w:t xml:space="preserve">Int. wh-:LexTALE:EQ</w:t>
             </w:r>
           </w:p>
         </w:tc>
@@ -7149,7 +7175,7 @@
               <w:jc w:val="right"/>
             </w:pPr>
             <w:r>
-              <w:t xml:space="preserve">5603.57</w:t>
+              <w:t xml:space="preserve">5604</w:t>
             </w:r>
           </w:p>
         </w:tc>
@@ -7163,7 +7189,7 @@
               <w:jc w:val="left"/>
             </w:pPr>
             <w:r>
-              <w:t xml:space="preserve">Dec. narrow focus:LexTALE:Empathy quotient</w:t>
+              <w:t xml:space="preserve">Dec. narrow focus:LexTALE:EQ</w:t>
             </w:r>
           </w:p>
         </w:tc>
@@ -7223,7 +7249,7 @@
               <w:jc w:val="right"/>
             </w:pPr>
             <w:r>
-              <w:t xml:space="preserve">8343.81</w:t>
+              <w:t xml:space="preserve">8344</w:t>
             </w:r>
           </w:p>
         </w:tc>
@@ -7237,7 +7263,7 @@
               <w:jc w:val="left"/>
             </w:pPr>
             <w:r>
-              <w:t xml:space="preserve">Dec. broad focus:LexTALE:Empathy quotient</w:t>
+              <w:t xml:space="preserve">Dec. broad focus:LexTALE:EQ</w:t>
             </w:r>
           </w:p>
         </w:tc>
@@ -7297,7 +7323,7 @@
               <w:jc w:val="right"/>
             </w:pPr>
             <w:r>
-              <w:t xml:space="preserve">8697.81</w:t>
+              <w:t xml:space="preserve">8698</w:t>
             </w:r>
           </w:p>
         </w:tc>
@@ -7308,13 +7334,2456 @@
         <w:pStyle w:val="Textkrper"/>
       </w:pPr>
       <w:r>
+        <w:t xml:space="preserve">Table</w:t>
+      </w:r>
+      <w:r>
+        <w:t xml:space="preserve"> </w:t>
+      </w:r>
+      <w:r>
+        <w:t xml:space="preserve">2</w:t>
+      </w:r>
+      <w:r>
+        <w:t xml:space="preserve"> </w:t>
+      </w:r>
+      <w:r>
+        <w:t xml:space="preserve">is equivalent to Figure X in the main document.</w:t>
+      </w:r>
+    </w:p>
+    <w:p>
+      <w:pPr>
+        <w:pStyle w:val="TableCaption"/>
+      </w:pPr>
+      <w:r>
+        <w:t xml:space="preserve">Table 2: Summary of the posterior distribution modeling</w:t>
+      </w:r>
+      <w:r>
+        <w:t xml:space="preserve"> </w:t>
+      </w:r>
+      <w:r>
+        <w:t xml:space="preserve">boundary separation and drift rate as a function of question type,</w:t>
+      </w:r>
+      <w:r>
+        <w:t xml:space="preserve"> </w:t>
+      </w:r>
+      <w:r>
+        <w:t xml:space="preserve">LexTALE, and Empathy quotient. The table includes posterior medians,</w:t>
+      </w:r>
+      <w:r>
+        <w:t xml:space="preserve"> </w:t>
+      </w:r>
+      <w:r>
+        <w:t xml:space="preserve">the 95% HDI, the percentage of the HDI within the ROPE, and the maximum</w:t>
+      </w:r>
+      <w:r>
+        <w:t xml:space="preserve"> </w:t>
+      </w:r>
+      <w:r>
+        <w:t xml:space="preserve">probability of effect (MPE).</w:t>
+      </w:r>
+    </w:p>
+    <w:tbl>
+      <w:tblPr>
+        <w:tblStyle w:val="Table"/>
+        <w:tblW w:type="auto" w:w="0"/>
+        <w:tblLook w:firstRow="1" w:lastRow="0" w:firstColumn="0" w:lastColumn="0" w:noHBand="0" w:noVBand="0" w:val="0020"/>
+        <w:tblCaption w:val="Table 2: Summary of the posterior distribution modeling boundary separation and drift rate as a function of question type, LexTALE, and Empathy quotient. The table includes posterior medians, the 95% HDI, the percentage of the HDI within the ROPE, and the maximum probability of effect (MPE)."/>
+      </w:tblPr>
+      <w:tblGrid>
+        <w:gridCol w:w="1131"/>
+        <w:gridCol w:w="1131"/>
+        <w:gridCol w:w="1131"/>
+        <w:gridCol w:w="1131"/>
+        <w:gridCol w:w="1131"/>
+        <w:gridCol w:w="1131"/>
+        <w:gridCol w:w="1131"/>
+      </w:tblGrid>
+      <w:tr>
+        <w:trPr>
+          <w:tblHeader w:val="true"/>
+        </w:trPr>
+        <w:tc>
+          <w:tcPr/>
+          <w:p>
+            <w:pPr>
+              <w:pStyle w:val="Compact"/>
+              <w:jc w:val="left"/>
+            </w:pPr>
+            <w:r>
+              <w:t xml:space="preserve">Model</w:t>
+            </w:r>
+          </w:p>
+        </w:tc>
+        <w:tc>
+          <w:tcPr/>
+          <w:p>
+            <w:pPr>
+              <w:pStyle w:val="Compact"/>
+              <w:jc w:val="left"/>
+            </w:pPr>
+            <w:r>
+              <w:t xml:space="preserve">Parameter</w:t>
+            </w:r>
+          </w:p>
+        </w:tc>
+        <w:tc>
+          <w:tcPr/>
+          <w:p>
+            <w:pPr>
+              <w:pStyle w:val="Compact"/>
+              <w:jc w:val="right"/>
+            </w:pPr>
+            <w:r>
+              <w:t xml:space="preserve">Median</w:t>
+            </w:r>
+          </w:p>
+        </w:tc>
+        <w:tc>
+          <w:tcPr/>
+          <w:p>
+            <w:pPr>
+              <w:pStyle w:val="Compact"/>
+              <w:jc w:val="right"/>
+            </w:pPr>
+            <w:r>
+              <w:t xml:space="preserve">HDI</w:t>
+            </w:r>
+          </w:p>
+        </w:tc>
+        <w:tc>
+          <w:tcPr/>
+          <w:p>
+            <w:pPr>
+              <w:pStyle w:val="Compact"/>
+              <w:jc w:val="right"/>
+            </w:pPr>
+            <w:r>
+              <w:t xml:space="preserve">% in ROPE</w:t>
+            </w:r>
+          </w:p>
+        </w:tc>
+        <w:tc>
+          <w:tcPr/>
+          <w:p>
+            <w:pPr>
+              <w:pStyle w:val="Compact"/>
+              <w:jc w:val="right"/>
+            </w:pPr>
+            <w:r>
+              <w:t xml:space="preserve">MPE</w:t>
+            </w:r>
+          </w:p>
+        </w:tc>
+        <w:tc>
+          <w:tcPr/>
+          <w:p>
+            <w:pPr>
+              <w:pStyle w:val="Compact"/>
+              <w:jc w:val="right"/>
+            </w:pPr>
+            <w:r>
+              <w:t xml:space="preserve">ESS</w:t>
+            </w:r>
+          </w:p>
+        </w:tc>
+      </w:tr>
+      <w:tr>
+        <w:tc>
+          <w:tcPr/>
+          <w:p>
+            <w:pPr>
+              <w:pStyle w:val="Compact"/>
+              <w:jc w:val="left"/>
+            </w:pPr>
+            <w:r>
+              <w:t xml:space="preserve">Boundary</w:t>
+            </w:r>
+          </w:p>
+        </w:tc>
+        <w:tc>
+          <w:tcPr/>
+          <w:p>
+            <w:pPr>
+              <w:pStyle w:val="Compact"/>
+              <w:jc w:val="left"/>
+            </w:pPr>
+            <w:r>
+              <w:t xml:space="preserve">Intercept</w:t>
+            </w:r>
+          </w:p>
+        </w:tc>
+        <w:tc>
+          <w:tcPr/>
+          <w:p>
+            <w:pPr>
+              <w:pStyle w:val="Compact"/>
+              <w:jc w:val="right"/>
+            </w:pPr>
+            <w:r>
+              <w:t xml:space="preserve">1.92</w:t>
+            </w:r>
+          </w:p>
+        </w:tc>
+        <w:tc>
+          <w:tcPr/>
+          <w:p>
+            <w:pPr>
+              <w:pStyle w:val="Compact"/>
+              <w:jc w:val="right"/>
+            </w:pPr>
+            <w:r>
+              <w:t xml:space="preserve">[1.83, 2.00]</w:t>
+            </w:r>
+          </w:p>
+        </w:tc>
+        <w:tc>
+          <w:tcPr/>
+          <w:p>
+            <w:pPr>
+              <w:pStyle w:val="Compact"/>
+              <w:jc w:val="right"/>
+            </w:pPr>
+            <w:r>
+              <w:t xml:space="preserve">0.00</w:t>
+            </w:r>
+          </w:p>
+        </w:tc>
+        <w:tc>
+          <w:tcPr/>
+          <w:p>
+            <w:pPr>
+              <w:pStyle w:val="Compact"/>
+              <w:jc w:val="right"/>
+            </w:pPr>
+            <w:r>
+              <w:t xml:space="preserve">1.00</w:t>
+            </w:r>
+          </w:p>
+        </w:tc>
+        <w:tc>
+          <w:tcPr/>
+          <w:p>
+            <w:pPr>
+              <w:pStyle w:val="Compact"/>
+              <w:jc w:val="right"/>
+            </w:pPr>
+            <w:r>
+              <w:t xml:space="preserve">616</w:t>
+            </w:r>
+          </w:p>
+        </w:tc>
+      </w:tr>
+      <w:tr>
+        <w:tc>
+          <w:tcPr/>
+          <w:p>
+            <w:pPr>
+              <w:pStyle w:val="Compact"/>
+              <w:jc w:val="left"/>
+            </w:pPr>
+            <w:r>
+              <w:t xml:space="preserve">separation</w:t>
+            </w:r>
+          </w:p>
+        </w:tc>
+        <w:tc>
+          <w:tcPr/>
+          <w:p>
+            <w:pPr>
+              <w:pStyle w:val="Compact"/>
+              <w:jc w:val="left"/>
+            </w:pPr>
+            <w:r>
+              <w:t xml:space="preserve">Question type</w:t>
+            </w:r>
+          </w:p>
+        </w:tc>
+        <w:tc>
+          <w:tcPr/>
+          <w:p>
+            <w:pPr>
+              <w:pStyle w:val="Compact"/>
+              <w:jc w:val="right"/>
+            </w:pPr>
+            <w:r>
+              <w:t xml:space="preserve">−0.14</w:t>
+            </w:r>
+          </w:p>
+        </w:tc>
+        <w:tc>
+          <w:tcPr/>
+          <w:p>
+            <w:pPr>
+              <w:pStyle w:val="Compact"/>
+              <w:jc w:val="right"/>
+            </w:pPr>
+            <w:r>
+              <w:t xml:space="preserve">[−0.19, −0.09]</w:t>
+            </w:r>
+          </w:p>
+        </w:tc>
+        <w:tc>
+          <w:tcPr/>
+          <w:p>
+            <w:pPr>
+              <w:pStyle w:val="Compact"/>
+              <w:jc w:val="right"/>
+            </w:pPr>
+            <w:r>
+              <w:t xml:space="preserve">0.00</w:t>
+            </w:r>
+          </w:p>
+        </w:tc>
+        <w:tc>
+          <w:tcPr/>
+          <w:p>
+            <w:pPr>
+              <w:pStyle w:val="Compact"/>
+              <w:jc w:val="right"/>
+            </w:pPr>
+            <w:r>
+              <w:t xml:space="preserve">1.00</w:t>
+            </w:r>
+          </w:p>
+        </w:tc>
+        <w:tc>
+          <w:tcPr/>
+          <w:p>
+            <w:pPr>
+              <w:pStyle w:val="Compact"/>
+              <w:jc w:val="right"/>
+            </w:pPr>
+            <w:r>
+              <w:t xml:space="preserve">1973</w:t>
+            </w:r>
+          </w:p>
+        </w:tc>
+      </w:tr>
+      <w:tr>
+        <w:tc>
+          <w:tcPr/>
+          <w:p>
+            <w:pPr>
+              <w:pStyle w:val="Compact"/>
+            </w:pPr>
+          </w:p>
+        </w:tc>
+        <w:tc>
+          <w:tcPr/>
+          <w:p>
+            <w:pPr>
+              <w:pStyle w:val="Compact"/>
+              <w:jc w:val="left"/>
+            </w:pPr>
+            <w:r>
+              <w:t xml:space="preserve">LexTALE</w:t>
+            </w:r>
+          </w:p>
+        </w:tc>
+        <w:tc>
+          <w:tcPr/>
+          <w:p>
+            <w:pPr>
+              <w:pStyle w:val="Compact"/>
+              <w:jc w:val="right"/>
+            </w:pPr>
+            <w:r>
+              <w:t xml:space="preserve">0.20</w:t>
+            </w:r>
+          </w:p>
+        </w:tc>
+        <w:tc>
+          <w:tcPr/>
+          <w:p>
+            <w:pPr>
+              <w:pStyle w:val="Compact"/>
+              <w:jc w:val="right"/>
+            </w:pPr>
+            <w:r>
+              <w:t xml:space="preserve">[0.08, 0.31]</w:t>
+            </w:r>
+          </w:p>
+        </w:tc>
+        <w:tc>
+          <w:tcPr/>
+          <w:p>
+            <w:pPr>
+              <w:pStyle w:val="Compact"/>
+              <w:jc w:val="right"/>
+            </w:pPr>
+            <w:r>
+              <w:t xml:space="preserve">0.01</w:t>
+            </w:r>
+          </w:p>
+        </w:tc>
+        <w:tc>
+          <w:tcPr/>
+          <w:p>
+            <w:pPr>
+              <w:pStyle w:val="Compact"/>
+              <w:jc w:val="right"/>
+            </w:pPr>
+            <w:r>
+              <w:t xml:space="preserve">1.00</w:t>
+            </w:r>
+          </w:p>
+        </w:tc>
+        <w:tc>
+          <w:tcPr/>
+          <w:p>
+            <w:pPr>
+              <w:pStyle w:val="Compact"/>
+              <w:jc w:val="right"/>
+            </w:pPr>
+            <w:r>
+              <w:t xml:space="preserve">1011</w:t>
+            </w:r>
+          </w:p>
+        </w:tc>
+      </w:tr>
+      <w:tr>
+        <w:tc>
+          <w:tcPr/>
+          <w:p>
+            <w:pPr>
+              <w:pStyle w:val="Compact"/>
+            </w:pPr>
+          </w:p>
+        </w:tc>
+        <w:tc>
+          <w:tcPr/>
+          <w:p>
+            <w:pPr>
+              <w:pStyle w:val="Compact"/>
+              <w:jc w:val="left"/>
+            </w:pPr>
+            <w:r>
+              <w:t xml:space="preserve">EQ</w:t>
+            </w:r>
+          </w:p>
+        </w:tc>
+        <w:tc>
+          <w:tcPr/>
+          <w:p>
+            <w:pPr>
+              <w:pStyle w:val="Compact"/>
+              <w:jc w:val="right"/>
+            </w:pPr>
+            <w:r>
+              <w:t xml:space="preserve">0.09</w:t>
+            </w:r>
+          </w:p>
+        </w:tc>
+        <w:tc>
+          <w:tcPr/>
+          <w:p>
+            <w:pPr>
+              <w:pStyle w:val="Compact"/>
+              <w:jc w:val="right"/>
+            </w:pPr>
+            <w:r>
+              <w:t xml:space="preserve">[0.01, 0.17]</w:t>
+            </w:r>
+          </w:p>
+        </w:tc>
+        <w:tc>
+          <w:tcPr/>
+          <w:p>
+            <w:pPr>
+              <w:pStyle w:val="Compact"/>
+              <w:jc w:val="right"/>
+            </w:pPr>
+            <w:r>
+              <w:t xml:space="preserve">0.44</w:t>
+            </w:r>
+          </w:p>
+        </w:tc>
+        <w:tc>
+          <w:tcPr/>
+          <w:p>
+            <w:pPr>
+              <w:pStyle w:val="Compact"/>
+              <w:jc w:val="right"/>
+            </w:pPr>
+            <w:r>
+              <w:t xml:space="preserve">0.98</w:t>
+            </w:r>
+          </w:p>
+        </w:tc>
+        <w:tc>
+          <w:tcPr/>
+          <w:p>
+            <w:pPr>
+              <w:pStyle w:val="Compact"/>
+              <w:jc w:val="right"/>
+            </w:pPr>
+            <w:r>
+              <w:t xml:space="preserve">842</w:t>
+            </w:r>
+          </w:p>
+        </w:tc>
+      </w:tr>
+      <w:tr>
+        <w:tc>
+          <w:tcPr/>
+          <w:p>
+            <w:pPr>
+              <w:pStyle w:val="Compact"/>
+            </w:pPr>
+          </w:p>
+        </w:tc>
+        <w:tc>
+          <w:tcPr/>
+          <w:p>
+            <w:pPr>
+              <w:pStyle w:val="Compact"/>
+              <w:jc w:val="left"/>
+            </w:pPr>
+            <w:r>
+              <w:t xml:space="preserve">Question type:LexTALE</w:t>
+            </w:r>
+          </w:p>
+        </w:tc>
+        <w:tc>
+          <w:tcPr/>
+          <w:p>
+            <w:pPr>
+              <w:pStyle w:val="Compact"/>
+              <w:jc w:val="right"/>
+            </w:pPr>
+            <w:r>
+              <w:t xml:space="preserve">−0.11</w:t>
+            </w:r>
+          </w:p>
+        </w:tc>
+        <w:tc>
+          <w:tcPr/>
+          <w:p>
+            <w:pPr>
+              <w:pStyle w:val="Compact"/>
+              <w:jc w:val="right"/>
+            </w:pPr>
+            <w:r>
+              <w:t xml:space="preserve">[−0.19, −0.03]</w:t>
+            </w:r>
+          </w:p>
+        </w:tc>
+        <w:tc>
+          <w:tcPr/>
+          <w:p>
+            <w:pPr>
+              <w:pStyle w:val="Compact"/>
+              <w:jc w:val="right"/>
+            </w:pPr>
+            <w:r>
+              <w:t xml:space="preserve">0.27</w:t>
+            </w:r>
+          </w:p>
+        </w:tc>
+        <w:tc>
+          <w:tcPr/>
+          <w:p>
+            <w:pPr>
+              <w:pStyle w:val="Compact"/>
+              <w:jc w:val="right"/>
+            </w:pPr>
+            <w:r>
+              <w:t xml:space="preserve">1.00</w:t>
+            </w:r>
+          </w:p>
+        </w:tc>
+        <w:tc>
+          <w:tcPr/>
+          <w:p>
+            <w:pPr>
+              <w:pStyle w:val="Compact"/>
+              <w:jc w:val="right"/>
+            </w:pPr>
+            <w:r>
+              <w:t xml:space="preserve">2953</w:t>
+            </w:r>
+          </w:p>
+        </w:tc>
+      </w:tr>
+      <w:tr>
+        <w:tc>
+          <w:tcPr/>
+          <w:p>
+            <w:pPr>
+              <w:pStyle w:val="Compact"/>
+            </w:pPr>
+          </w:p>
+        </w:tc>
+        <w:tc>
+          <w:tcPr/>
+          <w:p>
+            <w:pPr>
+              <w:pStyle w:val="Compact"/>
+              <w:jc w:val="left"/>
+            </w:pPr>
+            <w:r>
+              <w:t xml:space="preserve">Question type:EQ</w:t>
+            </w:r>
+          </w:p>
+        </w:tc>
+        <w:tc>
+          <w:tcPr/>
+          <w:p>
+            <w:pPr>
+              <w:pStyle w:val="Compact"/>
+              <w:jc w:val="right"/>
+            </w:pPr>
+            <w:r>
+              <w:t xml:space="preserve">−0.06</w:t>
+            </w:r>
+          </w:p>
+        </w:tc>
+        <w:tc>
+          <w:tcPr/>
+          <w:p>
+            <w:pPr>
+              <w:pStyle w:val="Compact"/>
+              <w:jc w:val="right"/>
+            </w:pPr>
+            <w:r>
+              <w:t xml:space="preserve">[−0.11, 0.00]</w:t>
+            </w:r>
+          </w:p>
+        </w:tc>
+        <w:tc>
+          <w:tcPr/>
+          <w:p>
+            <w:pPr>
+              <w:pStyle w:val="Compact"/>
+              <w:jc w:val="right"/>
+            </w:pPr>
+            <w:r>
+              <w:t xml:space="preserve">0.85</w:t>
+            </w:r>
+          </w:p>
+        </w:tc>
+        <w:tc>
+          <w:tcPr/>
+          <w:p>
+            <w:pPr>
+              <w:pStyle w:val="Compact"/>
+              <w:jc w:val="right"/>
+            </w:pPr>
+            <w:r>
+              <w:t xml:space="preserve">0.98</w:t>
+            </w:r>
+          </w:p>
+        </w:tc>
+        <w:tc>
+          <w:tcPr/>
+          <w:p>
+            <w:pPr>
+              <w:pStyle w:val="Compact"/>
+              <w:jc w:val="right"/>
+            </w:pPr>
+            <w:r>
+              <w:t xml:space="preserve">2083</w:t>
+            </w:r>
+          </w:p>
+        </w:tc>
+      </w:tr>
+      <w:tr>
+        <w:tc>
+          <w:tcPr/>
+          <w:p>
+            <w:pPr>
+              <w:pStyle w:val="Compact"/>
+            </w:pPr>
+          </w:p>
+        </w:tc>
+        <w:tc>
+          <w:tcPr/>
+          <w:p>
+            <w:pPr>
+              <w:pStyle w:val="Compact"/>
+              <w:jc w:val="left"/>
+            </w:pPr>
+            <w:r>
+              <w:t xml:space="preserve">LexTALE:EQ</w:t>
+            </w:r>
+          </w:p>
+        </w:tc>
+        <w:tc>
+          <w:tcPr/>
+          <w:p>
+            <w:pPr>
+              <w:pStyle w:val="Compact"/>
+              <w:jc w:val="right"/>
+            </w:pPr>
+            <w:r>
+              <w:t xml:space="preserve">0.15</w:t>
+            </w:r>
+          </w:p>
+        </w:tc>
+        <w:tc>
+          <w:tcPr/>
+          <w:p>
+            <w:pPr>
+              <w:pStyle w:val="Compact"/>
+              <w:jc w:val="right"/>
+            </w:pPr>
+            <w:r>
+              <w:t xml:space="preserve">[0.04, 0.28]</w:t>
+            </w:r>
+          </w:p>
+        </w:tc>
+        <w:tc>
+          <w:tcPr/>
+          <w:p>
+            <w:pPr>
+              <w:pStyle w:val="Compact"/>
+              <w:jc w:val="right"/>
+            </w:pPr>
+            <w:r>
+              <w:t xml:space="preserve">0.10</w:t>
+            </w:r>
+          </w:p>
+        </w:tc>
+        <w:tc>
+          <w:tcPr/>
+          <w:p>
+            <w:pPr>
+              <w:pStyle w:val="Compact"/>
+              <w:jc w:val="right"/>
+            </w:pPr>
+            <w:r>
+              <w:t xml:space="preserve">0.99</w:t>
+            </w:r>
+          </w:p>
+        </w:tc>
+        <w:tc>
+          <w:tcPr/>
+          <w:p>
+            <w:pPr>
+              <w:pStyle w:val="Compact"/>
+              <w:jc w:val="right"/>
+            </w:pPr>
+            <w:r>
+              <w:t xml:space="preserve">1940</w:t>
+            </w:r>
+          </w:p>
+        </w:tc>
+      </w:tr>
+      <w:tr>
+        <w:tc>
+          <w:tcPr/>
+          <w:p>
+            <w:pPr>
+              <w:pStyle w:val="Compact"/>
+            </w:pPr>
+          </w:p>
+        </w:tc>
+        <w:tc>
+          <w:tcPr/>
+          <w:p>
+            <w:pPr>
+              <w:pStyle w:val="Compact"/>
+              <w:jc w:val="left"/>
+            </w:pPr>
+            <w:r>
+              <w:t xml:space="preserve">Question type:LexTALE:EQ</w:t>
+            </w:r>
+          </w:p>
+        </w:tc>
+        <w:tc>
+          <w:tcPr/>
+          <w:p>
+            <w:pPr>
+              <w:pStyle w:val="Compact"/>
+              <w:jc w:val="right"/>
+            </w:pPr>
+            <w:r>
+              <w:t xml:space="preserve">−0.08</w:t>
+            </w:r>
+          </w:p>
+        </w:tc>
+        <w:tc>
+          <w:tcPr/>
+          <w:p>
+            <w:pPr>
+              <w:pStyle w:val="Compact"/>
+              <w:jc w:val="right"/>
+            </w:pPr>
+            <w:r>
+              <w:t xml:space="preserve">[−0.17, 0.01]</w:t>
+            </w:r>
+          </w:p>
+        </w:tc>
+        <w:tc>
+          <w:tcPr/>
+          <w:p>
+            <w:pPr>
+              <w:pStyle w:val="Compact"/>
+              <w:jc w:val="right"/>
+            </w:pPr>
+            <w:r>
+              <w:t xml:space="preserve">0.51</w:t>
+            </w:r>
+          </w:p>
+        </w:tc>
+        <w:tc>
+          <w:tcPr/>
+          <w:p>
+            <w:pPr>
+              <w:pStyle w:val="Compact"/>
+              <w:jc w:val="right"/>
+            </w:pPr>
+            <w:r>
+              <w:t xml:space="preserve">0.97</w:t>
+            </w:r>
+          </w:p>
+        </w:tc>
+        <w:tc>
+          <w:tcPr/>
+          <w:p>
+            <w:pPr>
+              <w:pStyle w:val="Compact"/>
+              <w:jc w:val="right"/>
+            </w:pPr>
+            <w:r>
+              <w:t xml:space="preserve">2625</w:t>
+            </w:r>
+          </w:p>
+        </w:tc>
+      </w:tr>
+      <w:tr>
+        <w:tc>
+          <w:tcPr/>
+          <w:p>
+            <w:pPr>
+              <w:pStyle w:val="Compact"/>
+              <w:jc w:val="left"/>
+            </w:pPr>
+            <w:r>
+              <w:t xml:space="preserve">Drift rate</w:t>
+            </w:r>
+          </w:p>
+        </w:tc>
+        <w:tc>
+          <w:tcPr/>
+          <w:p>
+            <w:pPr>
+              <w:pStyle w:val="Compact"/>
+              <w:jc w:val="left"/>
+            </w:pPr>
+            <w:r>
+              <w:t xml:space="preserve">Intercept</w:t>
+            </w:r>
+          </w:p>
+        </w:tc>
+        <w:tc>
+          <w:tcPr/>
+          <w:p>
+            <w:pPr>
+              <w:pStyle w:val="Compact"/>
+              <w:jc w:val="right"/>
+            </w:pPr>
+            <w:r>
+              <w:t xml:space="preserve">1.24</w:t>
+            </w:r>
+          </w:p>
+        </w:tc>
+        <w:tc>
+          <w:tcPr/>
+          <w:p>
+            <w:pPr>
+              <w:pStyle w:val="Compact"/>
+              <w:jc w:val="right"/>
+            </w:pPr>
+            <w:r>
+              <w:t xml:space="preserve">[1.21, 1.27]</w:t>
+            </w:r>
+          </w:p>
+        </w:tc>
+        <w:tc>
+          <w:tcPr/>
+          <w:p>
+            <w:pPr>
+              <w:pStyle w:val="Compact"/>
+              <w:jc w:val="right"/>
+            </w:pPr>
+            <w:r>
+              <w:t xml:space="preserve">0.00</w:t>
+            </w:r>
+          </w:p>
+        </w:tc>
+        <w:tc>
+          <w:tcPr/>
+          <w:p>
+            <w:pPr>
+              <w:pStyle w:val="Compact"/>
+              <w:jc w:val="right"/>
+            </w:pPr>
+            <w:r>
+              <w:t xml:space="preserve">1.00</w:t>
+            </w:r>
+          </w:p>
+        </w:tc>
+        <w:tc>
+          <w:tcPr/>
+          <w:p>
+            <w:pPr>
+              <w:pStyle w:val="Compact"/>
+              <w:jc w:val="right"/>
+            </w:pPr>
+            <w:r>
+              <w:t xml:space="preserve">1290</w:t>
+            </w:r>
+          </w:p>
+        </w:tc>
+      </w:tr>
+      <w:tr>
+        <w:tc>
+          <w:tcPr/>
+          <w:p>
+            <w:pPr>
+              <w:pStyle w:val="Compact"/>
+            </w:pPr>
+          </w:p>
+        </w:tc>
+        <w:tc>
+          <w:tcPr/>
+          <w:p>
+            <w:pPr>
+              <w:pStyle w:val="Compact"/>
+              <w:jc w:val="left"/>
+            </w:pPr>
+            <w:r>
+              <w:t xml:space="preserve">Question type</w:t>
+            </w:r>
+          </w:p>
+        </w:tc>
+        <w:tc>
+          <w:tcPr/>
+          <w:p>
+            <w:pPr>
+              <w:pStyle w:val="Compact"/>
+              <w:jc w:val="right"/>
+            </w:pPr>
+            <w:r>
+              <w:t xml:space="preserve">0.08</w:t>
+            </w:r>
+          </w:p>
+        </w:tc>
+        <w:tc>
+          <w:tcPr/>
+          <w:p>
+            <w:pPr>
+              <w:pStyle w:val="Compact"/>
+              <w:jc w:val="right"/>
+            </w:pPr>
+            <w:r>
+              <w:t xml:space="preserve">[0.06, 0.10]</w:t>
+            </w:r>
+          </w:p>
+        </w:tc>
+        <w:tc>
+          <w:tcPr/>
+          <w:p>
+            <w:pPr>
+              <w:pStyle w:val="Compact"/>
+              <w:jc w:val="right"/>
+            </w:pPr>
+            <w:r>
+              <w:t xml:space="preserve">0.00</w:t>
+            </w:r>
+          </w:p>
+        </w:tc>
+        <w:tc>
+          <w:tcPr/>
+          <w:p>
+            <w:pPr>
+              <w:pStyle w:val="Compact"/>
+              <w:jc w:val="right"/>
+            </w:pPr>
+            <w:r>
+              <w:t xml:space="preserve">1.00</w:t>
+            </w:r>
+          </w:p>
+        </w:tc>
+        <w:tc>
+          <w:tcPr/>
+          <w:p>
+            <w:pPr>
+              <w:pStyle w:val="Compact"/>
+              <w:jc w:val="right"/>
+            </w:pPr>
+            <w:r>
+              <w:t xml:space="preserve">3040</w:t>
+            </w:r>
+          </w:p>
+        </w:tc>
+      </w:tr>
+      <w:tr>
+        <w:tc>
+          <w:tcPr/>
+          <w:p>
+            <w:pPr>
+              <w:pStyle w:val="Compact"/>
+            </w:pPr>
+          </w:p>
+        </w:tc>
+        <w:tc>
+          <w:tcPr/>
+          <w:p>
+            <w:pPr>
+              <w:pStyle w:val="Compact"/>
+              <w:jc w:val="left"/>
+            </w:pPr>
+            <w:r>
+              <w:t xml:space="preserve">LexTALE</w:t>
+            </w:r>
+          </w:p>
+        </w:tc>
+        <w:tc>
+          <w:tcPr/>
+          <w:p>
+            <w:pPr>
+              <w:pStyle w:val="Compact"/>
+              <w:jc w:val="right"/>
+            </w:pPr>
+            <w:r>
+              <w:t xml:space="preserve">0.02</w:t>
+            </w:r>
+          </w:p>
+        </w:tc>
+        <w:tc>
+          <w:tcPr/>
+          <w:p>
+            <w:pPr>
+              <w:pStyle w:val="Compact"/>
+              <w:jc w:val="right"/>
+            </w:pPr>
+            <w:r>
+              <w:t xml:space="preserve">[−0.01, 0.06]</w:t>
+            </w:r>
+          </w:p>
+        </w:tc>
+        <w:tc>
+          <w:tcPr/>
+          <w:p>
+            <w:pPr>
+              <w:pStyle w:val="Compact"/>
+              <w:jc w:val="right"/>
+            </w:pPr>
+            <w:r>
+              <w:t xml:space="preserve">0.69</w:t>
+            </w:r>
+          </w:p>
+        </w:tc>
+        <w:tc>
+          <w:tcPr/>
+          <w:p>
+            <w:pPr>
+              <w:pStyle w:val="Compact"/>
+              <w:jc w:val="right"/>
+            </w:pPr>
+            <w:r>
+              <w:t xml:space="preserve">0.89</w:t>
+            </w:r>
+          </w:p>
+        </w:tc>
+        <w:tc>
+          <w:tcPr/>
+          <w:p>
+            <w:pPr>
+              <w:pStyle w:val="Compact"/>
+              <w:jc w:val="right"/>
+            </w:pPr>
+            <w:r>
+              <w:t xml:space="preserve">1676</w:t>
+            </w:r>
+          </w:p>
+        </w:tc>
+      </w:tr>
+      <w:tr>
+        <w:tc>
+          <w:tcPr/>
+          <w:p>
+            <w:pPr>
+              <w:pStyle w:val="Compact"/>
+            </w:pPr>
+          </w:p>
+        </w:tc>
+        <w:tc>
+          <w:tcPr/>
+          <w:p>
+            <w:pPr>
+              <w:pStyle w:val="Compact"/>
+              <w:jc w:val="left"/>
+            </w:pPr>
+            <w:r>
+              <w:t xml:space="preserve">EQ</w:t>
+            </w:r>
+          </w:p>
+        </w:tc>
+        <w:tc>
+          <w:tcPr/>
+          <w:p>
+            <w:pPr>
+              <w:pStyle w:val="Compact"/>
+              <w:jc w:val="right"/>
+            </w:pPr>
+            <w:r>
+              <w:t xml:space="preserve">−0.01</w:t>
+            </w:r>
+          </w:p>
+        </w:tc>
+        <w:tc>
+          <w:tcPr/>
+          <w:p>
+            <w:pPr>
+              <w:pStyle w:val="Compact"/>
+              <w:jc w:val="right"/>
+            </w:pPr>
+            <w:r>
+              <w:t xml:space="preserve">[−0.04, 0.03]</w:t>
+            </w:r>
+          </w:p>
+        </w:tc>
+        <w:tc>
+          <w:tcPr/>
+          <w:p>
+            <w:pPr>
+              <w:pStyle w:val="Compact"/>
+              <w:jc w:val="right"/>
+            </w:pPr>
+            <w:r>
+              <w:t xml:space="preserve">0.95</w:t>
+            </w:r>
+          </w:p>
+        </w:tc>
+        <w:tc>
+          <w:tcPr/>
+          <w:p>
+            <w:pPr>
+              <w:pStyle w:val="Compact"/>
+              <w:jc w:val="right"/>
+            </w:pPr>
+            <w:r>
+              <w:t xml:space="preserve">0.61</w:t>
+            </w:r>
+          </w:p>
+        </w:tc>
+        <w:tc>
+          <w:tcPr/>
+          <w:p>
+            <w:pPr>
+              <w:pStyle w:val="Compact"/>
+              <w:jc w:val="right"/>
+            </w:pPr>
+            <w:r>
+              <w:t xml:space="preserve">1630</w:t>
+            </w:r>
+          </w:p>
+        </w:tc>
+      </w:tr>
+      <w:tr>
+        <w:tc>
+          <w:tcPr/>
+          <w:p>
+            <w:pPr>
+              <w:pStyle w:val="Compact"/>
+            </w:pPr>
+          </w:p>
+        </w:tc>
+        <w:tc>
+          <w:tcPr/>
+          <w:p>
+            <w:pPr>
+              <w:pStyle w:val="Compact"/>
+              <w:jc w:val="left"/>
+            </w:pPr>
+            <w:r>
+              <w:t xml:space="preserve">Question type:LexTALE</w:t>
+            </w:r>
+          </w:p>
+        </w:tc>
+        <w:tc>
+          <w:tcPr/>
+          <w:p>
+            <w:pPr>
+              <w:pStyle w:val="Compact"/>
+              <w:jc w:val="right"/>
+            </w:pPr>
+            <w:r>
+              <w:t xml:space="preserve">0.01</w:t>
+            </w:r>
+          </w:p>
+        </w:tc>
+        <w:tc>
+          <w:tcPr/>
+          <w:p>
+            <w:pPr>
+              <w:pStyle w:val="Compact"/>
+              <w:jc w:val="right"/>
+            </w:pPr>
+            <w:r>
+              <w:t xml:space="preserve">[−0.02, 0.05]</w:t>
+            </w:r>
+          </w:p>
+        </w:tc>
+        <w:tc>
+          <w:tcPr/>
+          <w:p>
+            <w:pPr>
+              <w:pStyle w:val="Compact"/>
+              <w:jc w:val="right"/>
+            </w:pPr>
+            <w:r>
+              <w:t xml:space="preserve">0.86</w:t>
+            </w:r>
+          </w:p>
+        </w:tc>
+        <w:tc>
+          <w:tcPr/>
+          <w:p>
+            <w:pPr>
+              <w:pStyle w:val="Compact"/>
+              <w:jc w:val="right"/>
+            </w:pPr>
+            <w:r>
+              <w:t xml:space="preserve">0.77</w:t>
+            </w:r>
+          </w:p>
+        </w:tc>
+        <w:tc>
+          <w:tcPr/>
+          <w:p>
+            <w:pPr>
+              <w:pStyle w:val="Compact"/>
+              <w:jc w:val="right"/>
+            </w:pPr>
+            <w:r>
+              <w:t xml:space="preserve">2565</w:t>
+            </w:r>
+          </w:p>
+        </w:tc>
+      </w:tr>
+      <w:tr>
+        <w:tc>
+          <w:tcPr/>
+          <w:p>
+            <w:pPr>
+              <w:pStyle w:val="Compact"/>
+            </w:pPr>
+          </w:p>
+        </w:tc>
+        <w:tc>
+          <w:tcPr/>
+          <w:p>
+            <w:pPr>
+              <w:pStyle w:val="Compact"/>
+              <w:jc w:val="left"/>
+            </w:pPr>
+            <w:r>
+              <w:t xml:space="preserve">Question type:EQ</w:t>
+            </w:r>
+          </w:p>
+        </w:tc>
+        <w:tc>
+          <w:tcPr/>
+          <w:p>
+            <w:pPr>
+              <w:pStyle w:val="Compact"/>
+              <w:jc w:val="right"/>
+            </w:pPr>
+            <w:r>
+              <w:t xml:space="preserve">0.00</w:t>
+            </w:r>
+          </w:p>
+        </w:tc>
+        <w:tc>
+          <w:tcPr/>
+          <w:p>
+            <w:pPr>
+              <w:pStyle w:val="Compact"/>
+              <w:jc w:val="right"/>
+            </w:pPr>
+            <w:r>
+              <w:t xml:space="preserve">[−0.02, 0.02]</w:t>
+            </w:r>
+          </w:p>
+        </w:tc>
+        <w:tc>
+          <w:tcPr/>
+          <w:p>
+            <w:pPr>
+              <w:pStyle w:val="Compact"/>
+              <w:jc w:val="right"/>
+            </w:pPr>
+            <w:r>
+              <w:t xml:space="preserve">1.00</w:t>
+            </w:r>
+          </w:p>
+        </w:tc>
+        <w:tc>
+          <w:tcPr/>
+          <w:p>
+            <w:pPr>
+              <w:pStyle w:val="Compact"/>
+              <w:jc w:val="right"/>
+            </w:pPr>
+            <w:r>
+              <w:t xml:space="preserve">0.55</w:t>
+            </w:r>
+          </w:p>
+        </w:tc>
+        <w:tc>
+          <w:tcPr/>
+          <w:p>
+            <w:pPr>
+              <w:pStyle w:val="Compact"/>
+              <w:jc w:val="right"/>
+            </w:pPr>
+            <w:r>
+              <w:t xml:space="preserve">3075</w:t>
+            </w:r>
+          </w:p>
+        </w:tc>
+      </w:tr>
+      <w:tr>
+        <w:tc>
+          <w:tcPr/>
+          <w:p>
+            <w:pPr>
+              <w:pStyle w:val="Compact"/>
+            </w:pPr>
+          </w:p>
+        </w:tc>
+        <w:tc>
+          <w:tcPr/>
+          <w:p>
+            <w:pPr>
+              <w:pStyle w:val="Compact"/>
+              <w:jc w:val="left"/>
+            </w:pPr>
+            <w:r>
+              <w:t xml:space="preserve">LexTALE:EQ</w:t>
+            </w:r>
+          </w:p>
+        </w:tc>
+        <w:tc>
+          <w:tcPr/>
+          <w:p>
+            <w:pPr>
+              <w:pStyle w:val="Compact"/>
+              <w:jc w:val="right"/>
+            </w:pPr>
+            <w:r>
+              <w:t xml:space="preserve">−0.06</w:t>
+            </w:r>
+          </w:p>
+        </w:tc>
+        <w:tc>
+          <w:tcPr/>
+          <w:p>
+            <w:pPr>
+              <w:pStyle w:val="Compact"/>
+              <w:jc w:val="right"/>
+            </w:pPr>
+            <w:r>
+              <w:t xml:space="preserve">[−0.10, −0.02]</w:t>
+            </w:r>
+          </w:p>
+        </w:tc>
+        <w:tc>
+          <w:tcPr/>
+          <w:p>
+            <w:pPr>
+              <w:pStyle w:val="Compact"/>
+              <w:jc w:val="right"/>
+            </w:pPr>
+            <w:r>
+              <w:t xml:space="preserve">0.08</w:t>
+            </w:r>
+          </w:p>
+        </w:tc>
+        <w:tc>
+          <w:tcPr/>
+          <w:p>
+            <w:pPr>
+              <w:pStyle w:val="Compact"/>
+              <w:jc w:val="right"/>
+            </w:pPr>
+            <w:r>
+              <w:t xml:space="preserve">0.99</w:t>
+            </w:r>
+          </w:p>
+        </w:tc>
+        <w:tc>
+          <w:tcPr/>
+          <w:p>
+            <w:pPr>
+              <w:pStyle w:val="Compact"/>
+              <w:jc w:val="right"/>
+            </w:pPr>
+            <w:r>
+              <w:t xml:space="preserve">1950</w:t>
+            </w:r>
+          </w:p>
+        </w:tc>
+      </w:tr>
+      <w:tr>
+        <w:tc>
+          <w:tcPr/>
+          <w:p>
+            <w:pPr>
+              <w:pStyle w:val="Compact"/>
+            </w:pPr>
+          </w:p>
+        </w:tc>
+        <w:tc>
+          <w:tcPr/>
+          <w:p>
+            <w:pPr>
+              <w:pStyle w:val="Compact"/>
+              <w:jc w:val="left"/>
+            </w:pPr>
+            <w:r>
+              <w:t xml:space="preserve">Question type:LexTALE:EQ</w:t>
+            </w:r>
+          </w:p>
+        </w:tc>
+        <w:tc>
+          <w:tcPr/>
+          <w:p>
+            <w:pPr>
+              <w:pStyle w:val="Compact"/>
+              <w:jc w:val="right"/>
+            </w:pPr>
+            <w:r>
+              <w:t xml:space="preserve">0.01</w:t>
+            </w:r>
+          </w:p>
+        </w:tc>
+        <w:tc>
+          <w:tcPr/>
+          <w:p>
+            <w:pPr>
+              <w:pStyle w:val="Compact"/>
+              <w:jc w:val="right"/>
+            </w:pPr>
+            <w:r>
+              <w:t xml:space="preserve">[−0.03, 0.05]</w:t>
+            </w:r>
+          </w:p>
+        </w:tc>
+        <w:tc>
+          <w:tcPr/>
+          <w:p>
+            <w:pPr>
+              <w:pStyle w:val="Compact"/>
+              <w:jc w:val="right"/>
+            </w:pPr>
+            <w:r>
+              <w:t xml:space="preserve">0.90</w:t>
+            </w:r>
+          </w:p>
+        </w:tc>
+        <w:tc>
+          <w:tcPr/>
+          <w:p>
+            <w:pPr>
+              <w:pStyle w:val="Compact"/>
+              <w:jc w:val="right"/>
+            </w:pPr>
+            <w:r>
+              <w:t xml:space="preserve">0.65</w:t>
+            </w:r>
+          </w:p>
+        </w:tc>
+        <w:tc>
+          <w:tcPr/>
+          <w:p>
+            <w:pPr>
+              <w:pStyle w:val="Compact"/>
+              <w:jc w:val="right"/>
+            </w:pPr>
+            <w:r>
+              <w:t xml:space="preserve">2741</w:t>
+            </w:r>
+          </w:p>
+        </w:tc>
+      </w:tr>
+    </w:tbl>
+    <w:bookmarkEnd w:id="113"/>
+    <w:bookmarkStart w:id="117" w:name="supplementary-analyses"/>
+    <w:p>
+      <w:pPr>
+        <w:pStyle w:val="berschrift2"/>
+      </w:pPr>
+      <w:r>
+        <w:t xml:space="preserve">Supplementary analyses</w:t>
+      </w:r>
+    </w:p>
+    <w:p>
+      <w:pPr>
+        <w:pStyle w:val="FirstParagraph"/>
+      </w:pPr>
+      <w:r>
+        <w:t xml:space="preserve">In this section we present supplementary analyses, all of which are exploratory in nature.</w:t>
+      </w:r>
+      <w:r>
+        <w:t xml:space="preserve"> </w:t>
+      </w:r>
+      <w:r>
+        <w:rPr>
+          <w:iCs/>
+          <w:i/>
+        </w:rPr>
+        <w:t xml:space="preserve">D’</w:t>
+      </w:r>
+      <w:r>
+        <w:t xml:space="preserve">. Figure</w:t>
+      </w:r>
+      <w:r>
+        <w:t xml:space="preserve"> </w:t>
+      </w:r>
+      <w:r>
+        <w:t xml:space="preserve">8</w:t>
+      </w:r>
+      <w:r>
+        <w:t xml:space="preserve"> </w:t>
+      </w:r>
+      <w:r>
+        <w:t xml:space="preserve">and Table</w:t>
+      </w:r>
+      <w:r>
+        <w:t xml:space="preserve"> </w:t>
+      </w:r>
+      <w:r>
+        <w:t xml:space="preserve">3</w:t>
+      </w:r>
+      <w:r>
+        <w:t xml:space="preserve"> </w:t>
+      </w:r>
+      <w:r>
+        <w:t xml:space="preserve">represent an exploratory analysis of d’ scores as a function of utterance type and speaker variety.</w:t>
+      </w:r>
+      <w:r>
+        <w:t xml:space="preserve"> </w:t>
+      </w:r>
+      <w:r>
+        <w:t xml:space="preserve">One observes similar patterns to those from the accuracy analysis presented in the manuscript.</w:t>
+      </w:r>
+    </w:p>
+    <w:p>
+      <w:pPr>
+        <w:pStyle w:val="CaptionedFigure"/>
+      </w:pPr>
+      <w:r>
+        <w:drawing>
+          <wp:inline>
+            <wp:extent cx="5969000" cy="2808941"/>
+            <wp:effectExtent b="0" l="0" r="0" t="0"/>
+            <wp:docPr descr="Figure 8.   Exploratory analysis of d’ as a function of utterance type and speaker variety. Points represent posterior medians ±66% and 95% credible intervals." title="" id="1" name="Picture"/>
+            <a:graphic>
+              <a:graphicData uri="http://schemas.openxmlformats.org/drawingml/2006/picture">
+                <pic:pic>
+                  <pic:nvPicPr>
+                    <pic:cNvPr descr="/Users/casillas/academia/research/in_progress/empathy_intonation_perc/figs/manuscript/learner_dp_utterance_variety.pdf" id="0" name="Picture"/>
+                    <pic:cNvPicPr>
+                      <a:picLocks noChangeArrowheads="1" noChangeAspect="1"/>
+                    </pic:cNvPicPr>
+                  </pic:nvPicPr>
+                  <pic:blipFill>
+                    <a:blip r:embed="rId114"/>
+                    <a:stretch>
+                      <a:fillRect/>
+                    </a:stretch>
+                  </pic:blipFill>
+                  <pic:spPr bwMode="auto">
+                    <a:xfrm>
+                      <a:off x="0" y="0"/>
+                      <a:ext cx="5969000" cy="2808941"/>
+                    </a:xfrm>
+                    <a:prstGeom prst="rect">
+                      <a:avLst/>
+                    </a:prstGeom>
+                    <a:noFill/>
+                    <a:ln w="9525">
+                      <a:noFill/>
+                      <a:headEnd/>
+                      <a:tailEnd/>
+                    </a:ln>
+                  </pic:spPr>
+                </pic:pic>
+              </a:graphicData>
+            </a:graphic>
+          </wp:inline>
+        </w:drawing>
+      </w:r>
+    </w:p>
+    <w:p>
+      <w:pPr>
+        <w:pStyle w:val="ImageCaption"/>
+      </w:pPr>
+      <w:r>
+        <w:rPr>
+          <w:iCs/>
+          <w:i/>
+        </w:rPr>
+        <w:t xml:space="preserve">Figure</w:t>
+      </w:r>
+      <w:r>
+        <w:t xml:space="preserve"> </w:t>
+      </w:r>
+      <w:r>
+        <w:rPr>
+          <w:iCs/>
+          <w:i/>
+        </w:rPr>
+        <w:t xml:space="preserve">8.  </w:t>
+      </w:r>
+      <w:r>
+        <w:t xml:space="preserve"> </w:t>
+      </w:r>
+      <w:r>
+        <w:t xml:space="preserve">Exploratory analysis of d’ as a function of utterance type and speaker variety. Points represent posterior medians ±66% and 95% credible intervals.</w:t>
+      </w:r>
+    </w:p>
+    <w:p>
+      <w:pPr>
+        <w:pStyle w:val="TableCaption"/>
+      </w:pPr>
+      <w:r>
+        <w:t xml:space="preserve">Table 3: Summary of the posterior distribution modeling</w:t>
+      </w:r>
+      <w:r>
+        <w:t xml:space="preserve"> </w:t>
+      </w:r>
+      <w:r>
+        <w:t xml:space="preserve">d’ as a function of question type or speaker variety. The table</w:t>
+      </w:r>
+      <w:r>
+        <w:t xml:space="preserve"> </w:t>
+      </w:r>
+      <w:r>
+        <w:t xml:space="preserve">includes posterior medians, the 95% HDI, and the maximum</w:t>
+      </w:r>
+      <w:r>
+        <w:t xml:space="preserve"> </w:t>
+      </w:r>
+      <w:r>
+        <w:t xml:space="preserve">probability of effect (MPE).</w:t>
+      </w:r>
+    </w:p>
+    <w:tbl>
+      <w:tblPr>
+        <w:tblStyle w:val="Table"/>
+        <w:tblW w:type="auto" w:w="0"/>
+        <w:tblLook w:firstRow="1" w:lastRow="0" w:firstColumn="0" w:lastColumn="0" w:noHBand="0" w:noVBand="0" w:val="0020"/>
+        <w:tblCaption w:val="Table 3: Summary of the posterior distribution modeling d’ as a function of question type or speaker variety. The table includes posterior medians, the 95% HDI, and the maximum probability of effect (MPE)."/>
+      </w:tblPr>
+      <w:tblGrid>
+        <w:gridCol w:w="1584"/>
+        <w:gridCol w:w="1584"/>
+        <w:gridCol w:w="1584"/>
+        <w:gridCol w:w="1584"/>
+        <w:gridCol w:w="1584"/>
+      </w:tblGrid>
+      <w:tr>
+        <w:trPr>
+          <w:tblHeader w:val="true"/>
+        </w:trPr>
+        <w:tc>
+          <w:tcPr/>
+          <w:p>
+            <w:pPr>
+              <w:pStyle w:val="Compact"/>
+              <w:jc w:val="left"/>
+            </w:pPr>
+            <w:r>
+              <w:t xml:space="preserve">Model</w:t>
+            </w:r>
+          </w:p>
+        </w:tc>
+        <w:tc>
+          <w:tcPr/>
+          <w:p>
+            <w:pPr>
+              <w:pStyle w:val="Compact"/>
+              <w:jc w:val="left"/>
+            </w:pPr>
+            <w:r>
+              <w:t xml:space="preserve">Parameter</w:t>
+            </w:r>
+          </w:p>
+        </w:tc>
+        <w:tc>
+          <w:tcPr/>
+          <w:p>
+            <w:pPr>
+              <w:pStyle w:val="Compact"/>
+              <w:jc w:val="right"/>
+            </w:pPr>
+            <w:r>
+              <w:t xml:space="preserve">Median</w:t>
+            </w:r>
+          </w:p>
+        </w:tc>
+        <w:tc>
+          <w:tcPr/>
+          <w:p>
+            <w:pPr>
+              <w:pStyle w:val="Compact"/>
+              <w:jc w:val="right"/>
+            </w:pPr>
+            <w:r>
+              <w:t xml:space="preserve">HDI</w:t>
+            </w:r>
+          </w:p>
+        </w:tc>
+        <w:tc>
+          <w:tcPr/>
+          <w:p>
+            <w:pPr>
+              <w:pStyle w:val="Compact"/>
+              <w:jc w:val="right"/>
+            </w:pPr>
+            <w:r>
+              <w:t xml:space="preserve">MPE</w:t>
+            </w:r>
+          </w:p>
+        </w:tc>
+      </w:tr>
+      <w:tr>
+        <w:tc>
+          <w:tcPr/>
+          <w:p>
+            <w:pPr>
+              <w:pStyle w:val="Compact"/>
+              <w:jc w:val="left"/>
+            </w:pPr>
+            <w:r>
+              <w:t xml:space="preserve">Utterance type</w:t>
+            </w:r>
+          </w:p>
+        </w:tc>
+        <w:tc>
+          <w:tcPr/>
+          <w:p>
+            <w:pPr>
+              <w:pStyle w:val="Compact"/>
+              <w:jc w:val="left"/>
+            </w:pPr>
+            <w:r>
+              <w:t xml:space="preserve">Declarative broad focus</w:t>
+            </w:r>
+          </w:p>
+        </w:tc>
+        <w:tc>
+          <w:tcPr/>
+          <w:p>
+            <w:pPr>
+              <w:pStyle w:val="Compact"/>
+              <w:jc w:val="right"/>
+            </w:pPr>
+            <w:r>
+              <w:t xml:space="preserve">1.18</w:t>
+            </w:r>
+          </w:p>
+        </w:tc>
+        <w:tc>
+          <w:tcPr/>
+          <w:p>
+            <w:pPr>
+              <w:pStyle w:val="Compact"/>
+              <w:jc w:val="right"/>
+            </w:pPr>
+            <w:r>
+              <w:t xml:space="preserve">[1.14, 1.23]</w:t>
+            </w:r>
+          </w:p>
+        </w:tc>
+        <w:tc>
+          <w:tcPr/>
+          <w:p>
+            <w:pPr>
+              <w:pStyle w:val="Compact"/>
+              <w:jc w:val="right"/>
+            </w:pPr>
+            <w:r>
+              <w:t xml:space="preserve">1</w:t>
+            </w:r>
+          </w:p>
+        </w:tc>
+      </w:tr>
+      <w:tr>
+        <w:tc>
+          <w:tcPr/>
+          <w:p>
+            <w:pPr>
+              <w:pStyle w:val="Compact"/>
+            </w:pPr>
+          </w:p>
+        </w:tc>
+        <w:tc>
+          <w:tcPr/>
+          <w:p>
+            <w:pPr>
+              <w:pStyle w:val="Compact"/>
+              <w:jc w:val="left"/>
+            </w:pPr>
+            <w:r>
+              <w:t xml:space="preserve">Declarative narrow focus</w:t>
+            </w:r>
+          </w:p>
+        </w:tc>
+        <w:tc>
+          <w:tcPr/>
+          <w:p>
+            <w:pPr>
+              <w:pStyle w:val="Compact"/>
+              <w:jc w:val="right"/>
+            </w:pPr>
+            <w:r>
+              <w:t xml:space="preserve">1.14</w:t>
+            </w:r>
+          </w:p>
+        </w:tc>
+        <w:tc>
+          <w:tcPr/>
+          <w:p>
+            <w:pPr>
+              <w:pStyle w:val="Compact"/>
+              <w:jc w:val="right"/>
+            </w:pPr>
+            <w:r>
+              <w:t xml:space="preserve">[1.10, 1.19]</w:t>
+            </w:r>
+          </w:p>
+        </w:tc>
+        <w:tc>
+          <w:tcPr/>
+          <w:p>
+            <w:pPr>
+              <w:pStyle w:val="Compact"/>
+              <w:jc w:val="right"/>
+            </w:pPr>
+            <w:r>
+              <w:t xml:space="preserve">1</w:t>
+            </w:r>
+          </w:p>
+        </w:tc>
+      </w:tr>
+      <w:tr>
+        <w:tc>
+          <w:tcPr/>
+          <w:p>
+            <w:pPr>
+              <w:pStyle w:val="Compact"/>
+            </w:pPr>
+          </w:p>
+        </w:tc>
+        <w:tc>
+          <w:tcPr/>
+          <w:p>
+            <w:pPr>
+              <w:pStyle w:val="Compact"/>
+              <w:jc w:val="left"/>
+            </w:pPr>
+            <w:r>
+              <w:t xml:space="preserve">Interrogative wh-</w:t>
+            </w:r>
+          </w:p>
+        </w:tc>
+        <w:tc>
+          <w:tcPr/>
+          <w:p>
+            <w:pPr>
+              <w:pStyle w:val="Compact"/>
+              <w:jc w:val="right"/>
+            </w:pPr>
+            <w:r>
+              <w:t xml:space="preserve">0.54</w:t>
+            </w:r>
+          </w:p>
+        </w:tc>
+        <w:tc>
+          <w:tcPr/>
+          <w:p>
+            <w:pPr>
+              <w:pStyle w:val="Compact"/>
+              <w:jc w:val="right"/>
+            </w:pPr>
+            <w:r>
+              <w:t xml:space="preserve">[0.47, 0.61]</w:t>
+            </w:r>
+          </w:p>
+        </w:tc>
+        <w:tc>
+          <w:tcPr/>
+          <w:p>
+            <w:pPr>
+              <w:pStyle w:val="Compact"/>
+              <w:jc w:val="right"/>
+            </w:pPr>
+            <w:r>
+              <w:t xml:space="preserve">1</w:t>
+            </w:r>
+          </w:p>
+        </w:tc>
+      </w:tr>
+      <w:tr>
+        <w:tc>
+          <w:tcPr/>
+          <w:p>
+            <w:pPr>
+              <w:pStyle w:val="Compact"/>
+            </w:pPr>
+          </w:p>
+        </w:tc>
+        <w:tc>
+          <w:tcPr/>
+          <w:p>
+            <w:pPr>
+              <w:pStyle w:val="Compact"/>
+              <w:jc w:val="left"/>
+            </w:pPr>
+            <w:r>
+              <w:t xml:space="preserve">Interrogative y/n</w:t>
+            </w:r>
+          </w:p>
+        </w:tc>
+        <w:tc>
+          <w:tcPr/>
+          <w:p>
+            <w:pPr>
+              <w:pStyle w:val="Compact"/>
+              <w:jc w:val="right"/>
+            </w:pPr>
+            <w:r>
+              <w:t xml:space="preserve">0.25</w:t>
+            </w:r>
+          </w:p>
+        </w:tc>
+        <w:tc>
+          <w:tcPr/>
+          <w:p>
+            <w:pPr>
+              <w:pStyle w:val="Compact"/>
+              <w:jc w:val="right"/>
+            </w:pPr>
+            <w:r>
+              <w:t xml:space="preserve">[0.19, 0.31]</w:t>
+            </w:r>
+          </w:p>
+        </w:tc>
+        <w:tc>
+          <w:tcPr/>
+          <w:p>
+            <w:pPr>
+              <w:pStyle w:val="Compact"/>
+              <w:jc w:val="right"/>
+            </w:pPr>
+            <w:r>
+              <w:t xml:space="preserve">1</w:t>
+            </w:r>
+          </w:p>
+        </w:tc>
+      </w:tr>
+      <w:tr>
+        <w:tc>
+          <w:tcPr/>
+          <w:p>
+            <w:pPr>
+              <w:pStyle w:val="Compact"/>
+              <w:jc w:val="left"/>
+            </w:pPr>
+            <w:r>
+              <w:t xml:space="preserve">Variety</w:t>
+            </w:r>
+          </w:p>
+        </w:tc>
+        <w:tc>
+          <w:tcPr/>
+          <w:p>
+            <w:pPr>
+              <w:pStyle w:val="Compact"/>
+              <w:jc w:val="left"/>
+            </w:pPr>
+            <w:r>
+              <w:t xml:space="preserve">Andalusian</w:t>
+            </w:r>
+          </w:p>
+        </w:tc>
+        <w:tc>
+          <w:tcPr/>
+          <w:p>
+            <w:pPr>
+              <w:pStyle w:val="Compact"/>
+              <w:jc w:val="right"/>
+            </w:pPr>
+            <w:r>
+              <w:t xml:space="preserve">1.48</w:t>
+            </w:r>
+          </w:p>
+        </w:tc>
+        <w:tc>
+          <w:tcPr/>
+          <w:p>
+            <w:pPr>
+              <w:pStyle w:val="Compact"/>
+              <w:jc w:val="right"/>
+            </w:pPr>
+            <w:r>
+              <w:t xml:space="preserve">[1.38, 1.59]</w:t>
+            </w:r>
+          </w:p>
+        </w:tc>
+        <w:tc>
+          <w:tcPr/>
+          <w:p>
+            <w:pPr>
+              <w:pStyle w:val="Compact"/>
+              <w:jc w:val="right"/>
+            </w:pPr>
+            <w:r>
+              <w:t xml:space="preserve">1</w:t>
+            </w:r>
+          </w:p>
+        </w:tc>
+      </w:tr>
+      <w:tr>
+        <w:tc>
+          <w:tcPr/>
+          <w:p>
+            <w:pPr>
+              <w:pStyle w:val="Compact"/>
+            </w:pPr>
+          </w:p>
+        </w:tc>
+        <w:tc>
+          <w:tcPr/>
+          <w:p>
+            <w:pPr>
+              <w:pStyle w:val="Compact"/>
+              <w:jc w:val="left"/>
+            </w:pPr>
+            <w:r>
+              <w:t xml:space="preserve">Argentine</w:t>
+            </w:r>
+          </w:p>
+        </w:tc>
+        <w:tc>
+          <w:tcPr/>
+          <w:p>
+            <w:pPr>
+              <w:pStyle w:val="Compact"/>
+              <w:jc w:val="right"/>
+            </w:pPr>
+            <w:r>
+              <w:t xml:space="preserve">1.32</w:t>
+            </w:r>
+          </w:p>
+        </w:tc>
+        <w:tc>
+          <w:tcPr/>
+          <w:p>
+            <w:pPr>
+              <w:pStyle w:val="Compact"/>
+              <w:jc w:val="right"/>
+            </w:pPr>
+            <w:r>
+              <w:t xml:space="preserve">[1.22, 1.42]</w:t>
+            </w:r>
+          </w:p>
+        </w:tc>
+        <w:tc>
+          <w:tcPr/>
+          <w:p>
+            <w:pPr>
+              <w:pStyle w:val="Compact"/>
+              <w:jc w:val="right"/>
+            </w:pPr>
+            <w:r>
+              <w:t xml:space="preserve">1</w:t>
+            </w:r>
+          </w:p>
+        </w:tc>
+      </w:tr>
+      <w:tr>
+        <w:tc>
+          <w:tcPr/>
+          <w:p>
+            <w:pPr>
+              <w:pStyle w:val="Compact"/>
+            </w:pPr>
+          </w:p>
+        </w:tc>
+        <w:tc>
+          <w:tcPr/>
+          <w:p>
+            <w:pPr>
+              <w:pStyle w:val="Compact"/>
+              <w:jc w:val="left"/>
+            </w:pPr>
+            <w:r>
+              <w:t xml:space="preserve">Chilean</w:t>
+            </w:r>
+          </w:p>
+        </w:tc>
+        <w:tc>
+          <w:tcPr/>
+          <w:p>
+            <w:pPr>
+              <w:pStyle w:val="Compact"/>
+              <w:jc w:val="right"/>
+            </w:pPr>
+            <w:r>
+              <w:t xml:space="preserve">1.49</w:t>
+            </w:r>
+          </w:p>
+        </w:tc>
+        <w:tc>
+          <w:tcPr/>
+          <w:p>
+            <w:pPr>
+              <w:pStyle w:val="Compact"/>
+              <w:jc w:val="right"/>
+            </w:pPr>
+            <w:r>
+              <w:t xml:space="preserve">[1.40, 1.59]</w:t>
+            </w:r>
+          </w:p>
+        </w:tc>
+        <w:tc>
+          <w:tcPr/>
+          <w:p>
+            <w:pPr>
+              <w:pStyle w:val="Compact"/>
+              <w:jc w:val="right"/>
+            </w:pPr>
+            <w:r>
+              <w:t xml:space="preserve">1</w:t>
+            </w:r>
+          </w:p>
+        </w:tc>
+      </w:tr>
+      <w:tr>
+        <w:tc>
+          <w:tcPr/>
+          <w:p>
+            <w:pPr>
+              <w:pStyle w:val="Compact"/>
+            </w:pPr>
+          </w:p>
+        </w:tc>
+        <w:tc>
+          <w:tcPr/>
+          <w:p>
+            <w:pPr>
+              <w:pStyle w:val="Compact"/>
+              <w:jc w:val="left"/>
+            </w:pPr>
+            <w:r>
+              <w:t xml:space="preserve">Cuban</w:t>
+            </w:r>
+          </w:p>
+        </w:tc>
+        <w:tc>
+          <w:tcPr/>
+          <w:p>
+            <w:pPr>
+              <w:pStyle w:val="Compact"/>
+              <w:jc w:val="right"/>
+            </w:pPr>
+            <w:r>
+              <w:t xml:space="preserve">0.76</w:t>
+            </w:r>
+          </w:p>
+        </w:tc>
+        <w:tc>
+          <w:tcPr/>
+          <w:p>
+            <w:pPr>
+              <w:pStyle w:val="Compact"/>
+              <w:jc w:val="right"/>
+            </w:pPr>
+            <w:r>
+              <w:t xml:space="preserve">[0.67, 0.86]</w:t>
+            </w:r>
+          </w:p>
+        </w:tc>
+        <w:tc>
+          <w:tcPr/>
+          <w:p>
+            <w:pPr>
+              <w:pStyle w:val="Compact"/>
+              <w:jc w:val="right"/>
+            </w:pPr>
+            <w:r>
+              <w:t xml:space="preserve">1</w:t>
+            </w:r>
+          </w:p>
+        </w:tc>
+      </w:tr>
+      <w:tr>
+        <w:tc>
+          <w:tcPr/>
+          <w:p>
+            <w:pPr>
+              <w:pStyle w:val="Compact"/>
+            </w:pPr>
+          </w:p>
+        </w:tc>
+        <w:tc>
+          <w:tcPr/>
+          <w:p>
+            <w:pPr>
+              <w:pStyle w:val="Compact"/>
+              <w:jc w:val="left"/>
+            </w:pPr>
+            <w:r>
+              <w:t xml:space="preserve">Mexican</w:t>
+            </w:r>
+          </w:p>
+        </w:tc>
+        <w:tc>
+          <w:tcPr/>
+          <w:p>
+            <w:pPr>
+              <w:pStyle w:val="Compact"/>
+              <w:jc w:val="right"/>
+            </w:pPr>
+            <w:r>
+              <w:t xml:space="preserve">1.70</w:t>
+            </w:r>
+          </w:p>
+        </w:tc>
+        <w:tc>
+          <w:tcPr/>
+          <w:p>
+            <w:pPr>
+              <w:pStyle w:val="Compact"/>
+              <w:jc w:val="right"/>
+            </w:pPr>
+            <w:r>
+              <w:t xml:space="preserve">[1.61, 1.80]</w:t>
+            </w:r>
+          </w:p>
+        </w:tc>
+        <w:tc>
+          <w:tcPr/>
+          <w:p>
+            <w:pPr>
+              <w:pStyle w:val="Compact"/>
+              <w:jc w:val="right"/>
+            </w:pPr>
+            <w:r>
+              <w:t xml:space="preserve">1</w:t>
+            </w:r>
+          </w:p>
+        </w:tc>
+      </w:tr>
+      <w:tr>
+        <w:tc>
+          <w:tcPr/>
+          <w:p>
+            <w:pPr>
+              <w:pStyle w:val="Compact"/>
+            </w:pPr>
+          </w:p>
+        </w:tc>
+        <w:tc>
+          <w:tcPr/>
+          <w:p>
+            <w:pPr>
+              <w:pStyle w:val="Compact"/>
+              <w:jc w:val="left"/>
+            </w:pPr>
+            <w:r>
+              <w:t xml:space="preserve">Peninsular</w:t>
+            </w:r>
+          </w:p>
+        </w:tc>
+        <w:tc>
+          <w:tcPr/>
+          <w:p>
+            <w:pPr>
+              <w:pStyle w:val="Compact"/>
+              <w:jc w:val="right"/>
+            </w:pPr>
+            <w:r>
+              <w:t xml:space="preserve">2.07</w:t>
+            </w:r>
+          </w:p>
+        </w:tc>
+        <w:tc>
+          <w:tcPr/>
+          <w:p>
+            <w:pPr>
+              <w:pStyle w:val="Compact"/>
+              <w:jc w:val="right"/>
+            </w:pPr>
+            <w:r>
+              <w:t xml:space="preserve">[1.98, 2.15]</w:t>
+            </w:r>
+          </w:p>
+        </w:tc>
+        <w:tc>
+          <w:tcPr/>
+          <w:p>
+            <w:pPr>
+              <w:pStyle w:val="Compact"/>
+              <w:jc w:val="right"/>
+            </w:pPr>
+            <w:r>
+              <w:t xml:space="preserve">1</w:t>
+            </w:r>
+          </w:p>
+        </w:tc>
+      </w:tr>
+      <w:tr>
+        <w:tc>
+          <w:tcPr/>
+          <w:p>
+            <w:pPr>
+              <w:pStyle w:val="Compact"/>
+            </w:pPr>
+          </w:p>
+        </w:tc>
+        <w:tc>
+          <w:tcPr/>
+          <w:p>
+            <w:pPr>
+              <w:pStyle w:val="Compact"/>
+              <w:jc w:val="left"/>
+            </w:pPr>
+            <w:r>
+              <w:t xml:space="preserve">Peruvian</w:t>
+            </w:r>
+          </w:p>
+        </w:tc>
+        <w:tc>
+          <w:tcPr/>
+          <w:p>
+            <w:pPr>
+              <w:pStyle w:val="Compact"/>
+              <w:jc w:val="right"/>
+            </w:pPr>
+            <w:r>
+              <w:t xml:space="preserve">1.51</w:t>
+            </w:r>
+          </w:p>
+        </w:tc>
+        <w:tc>
+          <w:tcPr/>
+          <w:p>
+            <w:pPr>
+              <w:pStyle w:val="Compact"/>
+              <w:jc w:val="right"/>
+            </w:pPr>
+            <w:r>
+              <w:t xml:space="preserve">[1.42, 1.61]</w:t>
+            </w:r>
+          </w:p>
+        </w:tc>
+        <w:tc>
+          <w:tcPr/>
+          <w:p>
+            <w:pPr>
+              <w:pStyle w:val="Compact"/>
+              <w:jc w:val="right"/>
+            </w:pPr>
+            <w:r>
+              <w:t xml:space="preserve">1</w:t>
+            </w:r>
+          </w:p>
+        </w:tc>
+      </w:tr>
+      <w:tr>
+        <w:tc>
+          <w:tcPr/>
+          <w:p>
+            <w:pPr>
+              <w:pStyle w:val="Compact"/>
+            </w:pPr>
+          </w:p>
+        </w:tc>
+        <w:tc>
+          <w:tcPr/>
+          <w:p>
+            <w:pPr>
+              <w:pStyle w:val="Compact"/>
+              <w:jc w:val="left"/>
+            </w:pPr>
+            <w:r>
+              <w:t xml:space="preserve">Puerto Rican</w:t>
+            </w:r>
+          </w:p>
+        </w:tc>
+        <w:tc>
+          <w:tcPr/>
+          <w:p>
+            <w:pPr>
+              <w:pStyle w:val="Compact"/>
+              <w:jc w:val="right"/>
+            </w:pPr>
+            <w:r>
+              <w:t xml:space="preserve">0.95</w:t>
+            </w:r>
+          </w:p>
+        </w:tc>
+        <w:tc>
+          <w:tcPr/>
+          <w:p>
+            <w:pPr>
+              <w:pStyle w:val="Compact"/>
+              <w:jc w:val="right"/>
+            </w:pPr>
+            <w:r>
+              <w:t xml:space="preserve">[0.85, 1.05]</w:t>
+            </w:r>
+          </w:p>
+        </w:tc>
+        <w:tc>
+          <w:tcPr/>
+          <w:p>
+            <w:pPr>
+              <w:pStyle w:val="Compact"/>
+              <w:jc w:val="right"/>
+            </w:pPr>
+            <w:r>
+              <w:t xml:space="preserve">1</w:t>
+            </w:r>
+          </w:p>
+        </w:tc>
+      </w:tr>
+    </w:tbl>
+    <w:p>
+      <w:pPr>
+        <w:pStyle w:val="Textkrper"/>
+      </w:pPr>
+      <w:r>
+        <w:rPr>
+          <w:iCs/>
+          <w:i/>
+        </w:rPr>
+        <w:t xml:space="preserve">Randomization check across participants</w:t>
+      </w:r>
+      <w:r>
+        <w:t xml:space="preserve">.</w:t>
+      </w:r>
+    </w:p>
+    <w:p>
+      <w:pPr>
+        <w:pStyle w:val="Textkrper"/>
+      </w:pPr>
+      <w:r>
         <w:t xml:space="preserve">This is Figure</w:t>
       </w:r>
       <w:r>
         <w:t xml:space="preserve"> </w:t>
       </w:r>
       <w:r>
-        <w:t xml:space="preserve">8</w:t>
+        <w:t xml:space="preserve">9</w:t>
       </w:r>
     </w:p>
     <w:p>
@@ -7326,7 +9795,7 @@
           <wp:inline>
             <wp:extent cx="5969000" cy="3410857"/>
             <wp:effectExtent b="0" l="0" r="0" t="0"/>
-            <wp:docPr descr="Figure 8.   Make sure each variety represented equally over course of experiment." title="" id="1" name="Picture"/>
+            <wp:docPr descr="Figure 9.   Make sure each variety represented equally over course of experiment." title="" id="1" name="Picture"/>
             <a:graphic>
               <a:graphicData uri="http://schemas.openxmlformats.org/drawingml/2006/picture">
                 <pic:pic>
@@ -7337,7 +9806,7 @@
                     </pic:cNvPicPr>
                   </pic:nvPicPr>
                   <pic:blipFill>
-                    <a:blip r:embed="rId113"/>
+                    <a:blip r:embed="rId115"/>
                     <a:stretch>
                       <a:fillRect/>
                     </a:stretch>
@@ -7383,7 +9852,7 @@
           <w:iCs/>
           <w:i/>
         </w:rPr>
-        <w:t xml:space="preserve">8.  </w:t>
+        <w:t xml:space="preserve">9.  </w:t>
       </w:r>
       <w:r>
         <w:t xml:space="preserve"> </w:t>
@@ -7397,13 +9866,20 @@
         <w:pStyle w:val="Textkrper"/>
       </w:pPr>
       <w:r>
-        <w:t xml:space="preserve">This is Figure</w:t>
-      </w:r>
-      <w:r>
-        <w:t xml:space="preserve"> </w:t>
-      </w:r>
-      <w:r>
-        <w:t xml:space="preserve">9</w:t>
+        <w:rPr>
+          <w:iCs/>
+          <w:i/>
+        </w:rPr>
+        <w:t xml:space="preserve">Speech rate</w:t>
+      </w:r>
+      <w:r>
+        <w:t xml:space="preserve">. This is Figure</w:t>
+      </w:r>
+      <w:r>
+        <w:t xml:space="preserve"> </w:t>
+      </w:r>
+      <w:r>
+        <w:t xml:space="preserve">10</w:t>
       </w:r>
     </w:p>
     <w:p>
@@ -7415,7 +9891,7 @@
           <wp:inline>
             <wp:extent cx="5969000" cy="3410857"/>
             <wp:effectExtent b="0" l="0" r="0" t="0"/>
-            <wp:docPr descr="Figure 9.   Make sure each variety represented equally over course of experiment." title="" id="1" name="Picture"/>
+            <wp:docPr descr="Figure 10.   Make sure each variety represented equally over course of experiment." title="" id="1" name="Picture"/>
             <a:graphic>
               <a:graphicData uri="http://schemas.openxmlformats.org/drawingml/2006/picture">
                 <pic:pic>
@@ -7426,7 +9902,7 @@
                     </pic:cNvPicPr>
                   </pic:nvPicPr>
                   <pic:blipFill>
-                    <a:blip r:embed="rId114"/>
+                    <a:blip r:embed="rId116"/>
                     <a:stretch>
                       <a:fillRect/>
                     </a:stretch>
@@ -7472,7 +9948,7 @@
           <w:iCs/>
           <w:i/>
         </w:rPr>
-        <w:t xml:space="preserve">9.  </w:t>
+        <w:t xml:space="preserve">10.  </w:t>
       </w:r>
       <w:r>
         <w:t xml:space="preserve"> </w:t>
@@ -7486,8 +9962,8 @@
         <w:br w:type="page"/>
       </w:r>
     </w:p>
-    <w:bookmarkEnd w:id="115"/>
-    <w:bookmarkStart w:id="116" w:name="reproducibility-information"/>
+    <w:bookmarkEnd w:id="117"/>
+    <w:bookmarkStart w:id="118" w:name="reproducibility-information"/>
     <w:p>
       <w:pPr>
         <w:pStyle w:val="berschrift2"/>
@@ -7635,7 +10111,7 @@
         <w:rPr>
           <w:rStyle w:val="VerbatimChar"/>
         </w:rPr>
-        <w:t xml:space="preserve"> date     2021-12-19</w:t>
+        <w:t xml:space="preserve"> date     2021-12-21</w:t>
       </w:r>
       <w:r>
         <w:br/>
@@ -9044,8 +11520,8 @@
         <w:t xml:space="preserve">zoo                    1.8-9 2021-03-09</w:t>
       </w:r>
     </w:p>
-    <w:bookmarkEnd w:id="116"/>
-    <w:bookmarkEnd w:id="117"/>
+    <w:bookmarkEnd w:id="118"/>
+    <w:bookmarkEnd w:id="119"/>
     <w:sectPr>
       <w:headerReference r:id="rId10" w:type="even"/>
       <w:headerReference r:id="rId9" w:type="default"/>

</xml_diff>

<commit_message>
add measurement error models and delete old stuff
</commit_message>
<xml_diff>
--- a/docs/manuscript/main.docx
+++ b/docs/manuscript/main.docx
@@ -7582,19 +7582,19 @@
               <w:jc w:val="right"/>
             </w:pPr>
             <w:r>
-              <w:t xml:space="preserve">% in ROPE</w:t>
-            </w:r>
-          </w:p>
-        </w:tc>
-        <w:tc>
-          <w:tcPr/>
-          <w:p>
-            <w:pPr>
-              <w:pStyle w:val="Compact"/>
-              <w:jc w:val="right"/>
-            </w:pPr>
-            <w:r>
               <w:t xml:space="preserve">MPE</w:t>
+            </w:r>
+          </w:p>
+        </w:tc>
+        <w:tc>
+          <w:tcPr/>
+          <w:p>
+            <w:pPr>
+              <w:pStyle w:val="Compact"/>
+              <w:jc w:val="right"/>
+            </w:pPr>
+            <w:r>
+              <w:t xml:space="preserve">Rhat</w:t>
             </w:r>
           </w:p>
         </w:tc>
@@ -7644,31 +7644,19 @@
               <w:jc w:val="right"/>
             </w:pPr>
             <w:r>
-              <w:t xml:space="preserve">1.92</w:t>
-            </w:r>
-          </w:p>
-        </w:tc>
-        <w:tc>
-          <w:tcPr/>
-          <w:p>
-            <w:pPr>
-              <w:pStyle w:val="Compact"/>
-              <w:jc w:val="right"/>
-            </w:pPr>
-            <w:r>
-              <w:t xml:space="preserve">[1.83, 2.00]</w:t>
-            </w:r>
-          </w:p>
-        </w:tc>
-        <w:tc>
-          <w:tcPr/>
-          <w:p>
-            <w:pPr>
-              <w:pStyle w:val="Compact"/>
-              <w:jc w:val="right"/>
-            </w:pPr>
-            <w:r>
-              <w:t xml:space="preserve">0.00</w:t>
+              <w:t xml:space="preserve">1.77</w:t>
+            </w:r>
+          </w:p>
+        </w:tc>
+        <w:tc>
+          <w:tcPr/>
+          <w:p>
+            <w:pPr>
+              <w:pStyle w:val="Compact"/>
+              <w:jc w:val="right"/>
+            </w:pPr>
+            <w:r>
+              <w:t xml:space="preserve">[1.71, 1.83]</w:t>
             </w:r>
           </w:p>
         </w:tc>
@@ -7692,7 +7680,19 @@
               <w:jc w:val="right"/>
             </w:pPr>
             <w:r>
-              <w:t xml:space="preserve">616</w:t>
+              <w:t xml:space="preserve">1.00</w:t>
+            </w:r>
+          </w:p>
+        </w:tc>
+        <w:tc>
+          <w:tcPr/>
+          <w:p>
+            <w:pPr>
+              <w:pStyle w:val="Compact"/>
+              <w:jc w:val="right"/>
+            </w:pPr>
+            <w:r>
+              <w:t xml:space="preserve">819</w:t>
             </w:r>
           </w:p>
         </w:tc>
@@ -7730,31 +7730,19 @@
               <w:jc w:val="right"/>
             </w:pPr>
             <w:r>
-              <w:t xml:space="preserve">−0.14</w:t>
-            </w:r>
-          </w:p>
-        </w:tc>
-        <w:tc>
-          <w:tcPr/>
-          <w:p>
-            <w:pPr>
-              <w:pStyle w:val="Compact"/>
-              <w:jc w:val="right"/>
-            </w:pPr>
-            <w:r>
-              <w:t xml:space="preserve">[−0.19, −0.09]</w:t>
-            </w:r>
-          </w:p>
-        </w:tc>
-        <w:tc>
-          <w:tcPr/>
-          <w:p>
-            <w:pPr>
-              <w:pStyle w:val="Compact"/>
-              <w:jc w:val="right"/>
-            </w:pPr>
-            <w:r>
-              <w:t xml:space="preserve">0.00</w:t>
+              <w:t xml:space="preserve">−0.05</w:t>
+            </w:r>
+          </w:p>
+        </w:tc>
+        <w:tc>
+          <w:tcPr/>
+          <w:p>
+            <w:pPr>
+              <w:pStyle w:val="Compact"/>
+              <w:jc w:val="right"/>
+            </w:pPr>
+            <w:r>
+              <w:t xml:space="preserve">[−0.08, −0.01]</w:t>
             </w:r>
           </w:p>
         </w:tc>
@@ -7778,7 +7766,19 @@
               <w:jc w:val="right"/>
             </w:pPr>
             <w:r>
-              <w:t xml:space="preserve">1973</w:t>
+              <w:t xml:space="preserve">1.00</w:t>
+            </w:r>
+          </w:p>
+        </w:tc>
+        <w:tc>
+          <w:tcPr/>
+          <w:p>
+            <w:pPr>
+              <w:pStyle w:val="Compact"/>
+              <w:jc w:val="right"/>
+            </w:pPr>
+            <w:r>
+              <w:t xml:space="preserve">2051</w:t>
             </w:r>
           </w:p>
         </w:tc>
@@ -7812,31 +7812,19 @@
               <w:jc w:val="right"/>
             </w:pPr>
             <w:r>
-              <w:t xml:space="preserve">0.20</w:t>
-            </w:r>
-          </w:p>
-        </w:tc>
-        <w:tc>
-          <w:tcPr/>
-          <w:p>
-            <w:pPr>
-              <w:pStyle w:val="Compact"/>
-              <w:jc w:val="right"/>
-            </w:pPr>
-            <w:r>
-              <w:t xml:space="preserve">[0.08, 0.31]</w:t>
-            </w:r>
-          </w:p>
-        </w:tc>
-        <w:tc>
-          <w:tcPr/>
-          <w:p>
-            <w:pPr>
-              <w:pStyle w:val="Compact"/>
-              <w:jc w:val="right"/>
-            </w:pPr>
-            <w:r>
-              <w:t xml:space="preserve">0.01</w:t>
+              <w:t xml:space="preserve">0.14</w:t>
+            </w:r>
+          </w:p>
+        </w:tc>
+        <w:tc>
+          <w:tcPr/>
+          <w:p>
+            <w:pPr>
+              <w:pStyle w:val="Compact"/>
+              <w:jc w:val="right"/>
+            </w:pPr>
+            <w:r>
+              <w:t xml:space="preserve">[0.06, 0.23]</w:t>
             </w:r>
           </w:p>
         </w:tc>
@@ -7860,7 +7848,19 @@
               <w:jc w:val="right"/>
             </w:pPr>
             <w:r>
-              <w:t xml:space="preserve">1011</w:t>
+              <w:t xml:space="preserve">1.01</w:t>
+            </w:r>
+          </w:p>
+        </w:tc>
+        <w:tc>
+          <w:tcPr/>
+          <w:p>
+            <w:pPr>
+              <w:pStyle w:val="Compact"/>
+              <w:jc w:val="right"/>
+            </w:pPr>
+            <w:r>
+              <w:t xml:space="preserve">737</w:t>
             </w:r>
           </w:p>
         </w:tc>
@@ -7894,55 +7894,55 @@
               <w:jc w:val="right"/>
             </w:pPr>
             <w:r>
-              <w:t xml:space="preserve">0.09</w:t>
-            </w:r>
-          </w:p>
-        </w:tc>
-        <w:tc>
-          <w:tcPr/>
-          <w:p>
-            <w:pPr>
-              <w:pStyle w:val="Compact"/>
-              <w:jc w:val="right"/>
-            </w:pPr>
-            <w:r>
-              <w:t xml:space="preserve">[0.01, 0.17]</w:t>
-            </w:r>
-          </w:p>
-        </w:tc>
-        <w:tc>
-          <w:tcPr/>
-          <w:p>
-            <w:pPr>
-              <w:pStyle w:val="Compact"/>
-              <w:jc w:val="right"/>
-            </w:pPr>
-            <w:r>
-              <w:t xml:space="preserve">0.44</w:t>
-            </w:r>
-          </w:p>
-        </w:tc>
-        <w:tc>
-          <w:tcPr/>
-          <w:p>
-            <w:pPr>
-              <w:pStyle w:val="Compact"/>
-              <w:jc w:val="right"/>
-            </w:pPr>
-            <w:r>
-              <w:t xml:space="preserve">0.98</w:t>
-            </w:r>
-          </w:p>
-        </w:tc>
-        <w:tc>
-          <w:tcPr/>
-          <w:p>
-            <w:pPr>
-              <w:pStyle w:val="Compact"/>
-              <w:jc w:val="right"/>
-            </w:pPr>
-            <w:r>
-              <w:t xml:space="preserve">842</w:t>
+              <w:t xml:space="preserve">0.04</w:t>
+            </w:r>
+          </w:p>
+        </w:tc>
+        <w:tc>
+          <w:tcPr/>
+          <w:p>
+            <w:pPr>
+              <w:pStyle w:val="Compact"/>
+              <w:jc w:val="right"/>
+            </w:pPr>
+            <w:r>
+              <w:t xml:space="preserve">[−0.02, 0.11]</w:t>
+            </w:r>
+          </w:p>
+        </w:tc>
+        <w:tc>
+          <w:tcPr/>
+          <w:p>
+            <w:pPr>
+              <w:pStyle w:val="Compact"/>
+              <w:jc w:val="right"/>
+            </w:pPr>
+            <w:r>
+              <w:t xml:space="preserve">0.93</w:t>
+            </w:r>
+          </w:p>
+        </w:tc>
+        <w:tc>
+          <w:tcPr/>
+          <w:p>
+            <w:pPr>
+              <w:pStyle w:val="Compact"/>
+              <w:jc w:val="right"/>
+            </w:pPr>
+            <w:r>
+              <w:t xml:space="preserve">1.00</w:t>
+            </w:r>
+          </w:p>
+        </w:tc>
+        <w:tc>
+          <w:tcPr/>
+          <w:p>
+            <w:pPr>
+              <w:pStyle w:val="Compact"/>
+              <w:jc w:val="right"/>
+            </w:pPr>
+            <w:r>
+              <w:t xml:space="preserve">1201</w:t>
             </w:r>
           </w:p>
         </w:tc>
@@ -7976,31 +7976,31 @@
               <w:jc w:val="right"/>
             </w:pPr>
             <w:r>
-              <w:t xml:space="preserve">−0.11</w:t>
-            </w:r>
-          </w:p>
-        </w:tc>
-        <w:tc>
-          <w:tcPr/>
-          <w:p>
-            <w:pPr>
-              <w:pStyle w:val="Compact"/>
-              <w:jc w:val="right"/>
-            </w:pPr>
-            <w:r>
-              <w:t xml:space="preserve">[−0.19, −0.03]</w:t>
-            </w:r>
-          </w:p>
-        </w:tc>
-        <w:tc>
-          <w:tcPr/>
-          <w:p>
-            <w:pPr>
-              <w:pStyle w:val="Compact"/>
-              <w:jc w:val="right"/>
-            </w:pPr>
-            <w:r>
-              <w:t xml:space="preserve">0.27</w:t>
+              <w:t xml:space="preserve">−0.05</w:t>
+            </w:r>
+          </w:p>
+        </w:tc>
+        <w:tc>
+          <w:tcPr/>
+          <w:p>
+            <w:pPr>
+              <w:pStyle w:val="Compact"/>
+              <w:jc w:val="right"/>
+            </w:pPr>
+            <w:r>
+              <w:t xml:space="preserve">[−0.10, 0.00]</w:t>
+            </w:r>
+          </w:p>
+        </w:tc>
+        <w:tc>
+          <w:tcPr/>
+          <w:p>
+            <w:pPr>
+              <w:pStyle w:val="Compact"/>
+              <w:jc w:val="right"/>
+            </w:pPr>
+            <w:r>
+              <w:t xml:space="preserve">0.98</w:t>
             </w:r>
           </w:p>
         </w:tc>
@@ -8024,7 +8024,7 @@
               <w:jc w:val="right"/>
             </w:pPr>
             <w:r>
-              <w:t xml:space="preserve">2953</w:t>
+              <w:t xml:space="preserve">1411</w:t>
             </w:r>
           </w:p>
         </w:tc>
@@ -8058,55 +8058,55 @@
               <w:jc w:val="right"/>
             </w:pPr>
             <w:r>
-              <w:t xml:space="preserve">−0.06</w:t>
-            </w:r>
-          </w:p>
-        </w:tc>
-        <w:tc>
-          <w:tcPr/>
-          <w:p>
-            <w:pPr>
-              <w:pStyle w:val="Compact"/>
-              <w:jc w:val="right"/>
-            </w:pPr>
-            <w:r>
-              <w:t xml:space="preserve">[−0.11, 0.00]</w:t>
-            </w:r>
-          </w:p>
-        </w:tc>
-        <w:tc>
-          <w:tcPr/>
-          <w:p>
-            <w:pPr>
-              <w:pStyle w:val="Compact"/>
-              <w:jc w:val="right"/>
-            </w:pPr>
-            <w:r>
-              <w:t xml:space="preserve">0.85</w:t>
-            </w:r>
-          </w:p>
-        </w:tc>
-        <w:tc>
-          <w:tcPr/>
-          <w:p>
-            <w:pPr>
-              <w:pStyle w:val="Compact"/>
-              <w:jc w:val="right"/>
-            </w:pPr>
-            <w:r>
-              <w:t xml:space="preserve">0.98</w:t>
-            </w:r>
-          </w:p>
-        </w:tc>
-        <w:tc>
-          <w:tcPr/>
-          <w:p>
-            <w:pPr>
-              <w:pStyle w:val="Compact"/>
-              <w:jc w:val="right"/>
-            </w:pPr>
-            <w:r>
-              <w:t xml:space="preserve">2083</w:t>
+              <w:t xml:space="preserve">−0.01</w:t>
+            </w:r>
+          </w:p>
+        </w:tc>
+        <w:tc>
+          <w:tcPr/>
+          <w:p>
+            <w:pPr>
+              <w:pStyle w:val="Compact"/>
+              <w:jc w:val="right"/>
+            </w:pPr>
+            <w:r>
+              <w:t xml:space="preserve">[−0.04, 0.02]</w:t>
+            </w:r>
+          </w:p>
+        </w:tc>
+        <w:tc>
+          <w:tcPr/>
+          <w:p>
+            <w:pPr>
+              <w:pStyle w:val="Compact"/>
+              <w:jc w:val="right"/>
+            </w:pPr>
+            <w:r>
+              <w:t xml:space="preserve">0.70</w:t>
+            </w:r>
+          </w:p>
+        </w:tc>
+        <w:tc>
+          <w:tcPr/>
+          <w:p>
+            <w:pPr>
+              <w:pStyle w:val="Compact"/>
+              <w:jc w:val="right"/>
+            </w:pPr>
+            <w:r>
+              <w:t xml:space="preserve">1.00</w:t>
+            </w:r>
+          </w:p>
+        </w:tc>
+        <w:tc>
+          <w:tcPr/>
+          <w:p>
+            <w:pPr>
+              <w:pStyle w:val="Compact"/>
+              <w:jc w:val="right"/>
+            </w:pPr>
+            <w:r>
+              <w:t xml:space="preserve">2161</w:t>
             </w:r>
           </w:p>
         </w:tc>
@@ -8140,31 +8140,19 @@
               <w:jc w:val="right"/>
             </w:pPr>
             <w:r>
-              <w:t xml:space="preserve">0.15</w:t>
-            </w:r>
-          </w:p>
-        </w:tc>
-        <w:tc>
-          <w:tcPr/>
-          <w:p>
-            <w:pPr>
-              <w:pStyle w:val="Compact"/>
-              <w:jc w:val="right"/>
-            </w:pPr>
-            <w:r>
-              <w:t xml:space="preserve">[0.04, 0.28]</w:t>
-            </w:r>
-          </w:p>
-        </w:tc>
-        <w:tc>
-          <w:tcPr/>
-          <w:p>
-            <w:pPr>
-              <w:pStyle w:val="Compact"/>
-              <w:jc w:val="right"/>
-            </w:pPr>
-            <w:r>
-              <w:t xml:space="preserve">0.10</w:t>
+              <w:t xml:space="preserve">0.12</w:t>
+            </w:r>
+          </w:p>
+        </w:tc>
+        <w:tc>
+          <w:tcPr/>
+          <w:p>
+            <w:pPr>
+              <w:pStyle w:val="Compact"/>
+              <w:jc w:val="right"/>
+            </w:pPr>
+            <w:r>
+              <w:t xml:space="preserve">[0.03, 0.20]</w:t>
             </w:r>
           </w:p>
         </w:tc>
@@ -8188,7 +8176,19 @@
               <w:jc w:val="right"/>
             </w:pPr>
             <w:r>
-              <w:t xml:space="preserve">1940</w:t>
+              <w:t xml:space="preserve">1.00</w:t>
+            </w:r>
+          </w:p>
+        </w:tc>
+        <w:tc>
+          <w:tcPr/>
+          <w:p>
+            <w:pPr>
+              <w:pStyle w:val="Compact"/>
+              <w:jc w:val="right"/>
+            </w:pPr>
+            <w:r>
+              <w:t xml:space="preserve">1667</w:t>
             </w:r>
           </w:p>
         </w:tc>
@@ -8222,55 +8222,55 @@
               <w:jc w:val="right"/>
             </w:pPr>
             <w:r>
-              <w:t xml:space="preserve">−0.08</w:t>
-            </w:r>
-          </w:p>
-        </w:tc>
-        <w:tc>
-          <w:tcPr/>
-          <w:p>
-            <w:pPr>
-              <w:pStyle w:val="Compact"/>
-              <w:jc w:val="right"/>
-            </w:pPr>
-            <w:r>
-              <w:t xml:space="preserve">[−0.17, 0.01]</w:t>
-            </w:r>
-          </w:p>
-        </w:tc>
-        <w:tc>
-          <w:tcPr/>
-          <w:p>
-            <w:pPr>
-              <w:pStyle w:val="Compact"/>
-              <w:jc w:val="right"/>
-            </w:pPr>
-            <w:r>
-              <w:t xml:space="preserve">0.51</w:t>
-            </w:r>
-          </w:p>
-        </w:tc>
-        <w:tc>
-          <w:tcPr/>
-          <w:p>
-            <w:pPr>
-              <w:pStyle w:val="Compact"/>
-              <w:jc w:val="right"/>
-            </w:pPr>
-            <w:r>
-              <w:t xml:space="preserve">0.97</w:t>
-            </w:r>
-          </w:p>
-        </w:tc>
-        <w:tc>
-          <w:tcPr/>
-          <w:p>
-            <w:pPr>
-              <w:pStyle w:val="Compact"/>
-              <w:jc w:val="right"/>
-            </w:pPr>
-            <w:r>
-              <w:t xml:space="preserve">2625</w:t>
+              <w:t xml:space="preserve">−0.02</w:t>
+            </w:r>
+          </w:p>
+        </w:tc>
+        <w:tc>
+          <w:tcPr/>
+          <w:p>
+            <w:pPr>
+              <w:pStyle w:val="Compact"/>
+              <w:jc w:val="right"/>
+            </w:pPr>
+            <w:r>
+              <w:t xml:space="preserve">[−0.07, 0.03]</w:t>
+            </w:r>
+          </w:p>
+        </w:tc>
+        <w:tc>
+          <w:tcPr/>
+          <w:p>
+            <w:pPr>
+              <w:pStyle w:val="Compact"/>
+              <w:jc w:val="right"/>
+            </w:pPr>
+            <w:r>
+              <w:t xml:space="preserve">0.75</w:t>
+            </w:r>
+          </w:p>
+        </w:tc>
+        <w:tc>
+          <w:tcPr/>
+          <w:p>
+            <w:pPr>
+              <w:pStyle w:val="Compact"/>
+              <w:jc w:val="right"/>
+            </w:pPr>
+            <w:r>
+              <w:t xml:space="preserve">1.00</w:t>
+            </w:r>
+          </w:p>
+        </w:tc>
+        <w:tc>
+          <w:tcPr/>
+          <w:p>
+            <w:pPr>
+              <w:pStyle w:val="Compact"/>
+              <w:jc w:val="right"/>
+            </w:pPr>
+            <w:r>
+              <w:t xml:space="preserve">2591</w:t>
             </w:r>
           </w:p>
         </w:tc>
@@ -8308,31 +8308,19 @@
               <w:jc w:val="right"/>
             </w:pPr>
             <w:r>
-              <w:t xml:space="preserve">1.24</w:t>
-            </w:r>
-          </w:p>
-        </w:tc>
-        <w:tc>
-          <w:tcPr/>
-          <w:p>
-            <w:pPr>
-              <w:pStyle w:val="Compact"/>
-              <w:jc w:val="right"/>
-            </w:pPr>
-            <w:r>
-              <w:t xml:space="preserve">[1.21, 1.27]</w:t>
-            </w:r>
-          </w:p>
-        </w:tc>
-        <w:tc>
-          <w:tcPr/>
-          <w:p>
-            <w:pPr>
-              <w:pStyle w:val="Compact"/>
-              <w:jc w:val="right"/>
-            </w:pPr>
-            <w:r>
-              <w:t xml:space="preserve">0.00</w:t>
+              <w:t xml:space="preserve">1.23</w:t>
+            </w:r>
+          </w:p>
+        </w:tc>
+        <w:tc>
+          <w:tcPr/>
+          <w:p>
+            <w:pPr>
+              <w:pStyle w:val="Compact"/>
+              <w:jc w:val="right"/>
+            </w:pPr>
+            <w:r>
+              <w:t xml:space="preserve">[1.20, 1.26]</w:t>
             </w:r>
           </w:p>
         </w:tc>
@@ -8356,7 +8344,19 @@
               <w:jc w:val="right"/>
             </w:pPr>
             <w:r>
-              <w:t xml:space="preserve">1290</w:t>
+              <w:t xml:space="preserve">1.00</w:t>
+            </w:r>
+          </w:p>
+        </w:tc>
+        <w:tc>
+          <w:tcPr/>
+          <w:p>
+            <w:pPr>
+              <w:pStyle w:val="Compact"/>
+              <w:jc w:val="right"/>
+            </w:pPr>
+            <w:r>
+              <w:t xml:space="preserve">515</w:t>
             </w:r>
           </w:p>
         </w:tc>
@@ -8414,18 +8414,6 @@
               <w:jc w:val="right"/>
             </w:pPr>
             <w:r>
-              <w:t xml:space="preserve">0.00</w:t>
-            </w:r>
-          </w:p>
-        </w:tc>
-        <w:tc>
-          <w:tcPr/>
-          <w:p>
-            <w:pPr>
-              <w:pStyle w:val="Compact"/>
-              <w:jc w:val="right"/>
-            </w:pPr>
-            <w:r>
               <w:t xml:space="preserve">1.00</w:t>
             </w:r>
           </w:p>
@@ -8438,7 +8426,19 @@
               <w:jc w:val="right"/>
             </w:pPr>
             <w:r>
-              <w:t xml:space="preserve">3040</w:t>
+              <w:t xml:space="preserve">1.00</w:t>
+            </w:r>
+          </w:p>
+        </w:tc>
+        <w:tc>
+          <w:tcPr/>
+          <w:p>
+            <w:pPr>
+              <w:pStyle w:val="Compact"/>
+              <w:jc w:val="right"/>
+            </w:pPr>
+            <w:r>
+              <w:t xml:space="preserve">1797</w:t>
             </w:r>
           </w:p>
         </w:tc>
@@ -8484,43 +8484,43 @@
               <w:jc w:val="right"/>
             </w:pPr>
             <w:r>
-              <w:t xml:space="preserve">[−0.01, 0.06]</w:t>
-            </w:r>
-          </w:p>
-        </w:tc>
-        <w:tc>
-          <w:tcPr/>
-          <w:p>
-            <w:pPr>
-              <w:pStyle w:val="Compact"/>
-              <w:jc w:val="right"/>
-            </w:pPr>
-            <w:r>
-              <w:t xml:space="preserve">0.69</w:t>
-            </w:r>
-          </w:p>
-        </w:tc>
-        <w:tc>
-          <w:tcPr/>
-          <w:p>
-            <w:pPr>
-              <w:pStyle w:val="Compact"/>
-              <w:jc w:val="right"/>
-            </w:pPr>
-            <w:r>
-              <w:t xml:space="preserve">0.89</w:t>
-            </w:r>
-          </w:p>
-        </w:tc>
-        <w:tc>
-          <w:tcPr/>
-          <w:p>
-            <w:pPr>
-              <w:pStyle w:val="Compact"/>
-              <w:jc w:val="right"/>
-            </w:pPr>
-            <w:r>
-              <w:t xml:space="preserve">1676</w:t>
+              <w:t xml:space="preserve">[−0.02, 0.05]</w:t>
+            </w:r>
+          </w:p>
+        </w:tc>
+        <w:tc>
+          <w:tcPr/>
+          <w:p>
+            <w:pPr>
+              <w:pStyle w:val="Compact"/>
+              <w:jc w:val="right"/>
+            </w:pPr>
+            <w:r>
+              <w:t xml:space="preserve">0.82</w:t>
+            </w:r>
+          </w:p>
+        </w:tc>
+        <w:tc>
+          <w:tcPr/>
+          <w:p>
+            <w:pPr>
+              <w:pStyle w:val="Compact"/>
+              <w:jc w:val="right"/>
+            </w:pPr>
+            <w:r>
+              <w:t xml:space="preserve">1.00</w:t>
+            </w:r>
+          </w:p>
+        </w:tc>
+        <w:tc>
+          <w:tcPr/>
+          <w:p>
+            <w:pPr>
+              <w:pStyle w:val="Compact"/>
+              <w:jc w:val="right"/>
+            </w:pPr>
+            <w:r>
+              <w:t xml:space="preserve">819</w:t>
             </w:r>
           </w:p>
         </w:tc>
@@ -8554,7 +8554,7 @@
               <w:jc w:val="right"/>
             </w:pPr>
             <w:r>
-              <w:t xml:space="preserve">−0.01</w:t>
+              <w:t xml:space="preserve">0.00</w:t>
             </w:r>
           </w:p>
         </w:tc>
@@ -8578,31 +8578,31 @@
               <w:jc w:val="right"/>
             </w:pPr>
             <w:r>
-              <w:t xml:space="preserve">0.95</w:t>
-            </w:r>
-          </w:p>
-        </w:tc>
-        <w:tc>
-          <w:tcPr/>
-          <w:p>
-            <w:pPr>
-              <w:pStyle w:val="Compact"/>
-              <w:jc w:val="right"/>
-            </w:pPr>
-            <w:r>
-              <w:t xml:space="preserve">0.61</w:t>
-            </w:r>
-          </w:p>
-        </w:tc>
-        <w:tc>
-          <w:tcPr/>
-          <w:p>
-            <w:pPr>
-              <w:pStyle w:val="Compact"/>
-              <w:jc w:val="right"/>
-            </w:pPr>
-            <w:r>
-              <w:t xml:space="preserve">1630</w:t>
+              <w:t xml:space="preserve">0.60</w:t>
+            </w:r>
+          </w:p>
+        </w:tc>
+        <w:tc>
+          <w:tcPr/>
+          <w:p>
+            <w:pPr>
+              <w:pStyle w:val="Compact"/>
+              <w:jc w:val="right"/>
+            </w:pPr>
+            <w:r>
+              <w:t xml:space="preserve">1.00</w:t>
+            </w:r>
+          </w:p>
+        </w:tc>
+        <w:tc>
+          <w:tcPr/>
+          <w:p>
+            <w:pPr>
+              <w:pStyle w:val="Compact"/>
+              <w:jc w:val="right"/>
+            </w:pPr>
+            <w:r>
+              <w:t xml:space="preserve">1030</w:t>
             </w:r>
           </w:p>
         </w:tc>
@@ -8648,43 +8648,43 @@
               <w:jc w:val="right"/>
             </w:pPr>
             <w:r>
-              <w:t xml:space="preserve">[−0.02, 0.05]</w:t>
-            </w:r>
-          </w:p>
-        </w:tc>
-        <w:tc>
-          <w:tcPr/>
-          <w:p>
-            <w:pPr>
-              <w:pStyle w:val="Compact"/>
-              <w:jc w:val="right"/>
-            </w:pPr>
-            <w:r>
-              <w:t xml:space="preserve">0.86</w:t>
-            </w:r>
-          </w:p>
-        </w:tc>
-        <w:tc>
-          <w:tcPr/>
-          <w:p>
-            <w:pPr>
-              <w:pStyle w:val="Compact"/>
-              <w:jc w:val="right"/>
-            </w:pPr>
-            <w:r>
-              <w:t xml:space="preserve">0.77</w:t>
-            </w:r>
-          </w:p>
-        </w:tc>
-        <w:tc>
-          <w:tcPr/>
-          <w:p>
-            <w:pPr>
-              <w:pStyle w:val="Compact"/>
-              <w:jc w:val="right"/>
-            </w:pPr>
-            <w:r>
-              <w:t xml:space="preserve">2565</w:t>
+              <w:t xml:space="preserve">[−0.03, 0.05]</w:t>
+            </w:r>
+          </w:p>
+        </w:tc>
+        <w:tc>
+          <w:tcPr/>
+          <w:p>
+            <w:pPr>
+              <w:pStyle w:val="Compact"/>
+              <w:jc w:val="right"/>
+            </w:pPr>
+            <w:r>
+              <w:t xml:space="preserve">0.71</w:t>
+            </w:r>
+          </w:p>
+        </w:tc>
+        <w:tc>
+          <w:tcPr/>
+          <w:p>
+            <w:pPr>
+              <w:pStyle w:val="Compact"/>
+              <w:jc w:val="right"/>
+            </w:pPr>
+            <w:r>
+              <w:t xml:space="preserve">1.00</w:t>
+            </w:r>
+          </w:p>
+        </w:tc>
+        <w:tc>
+          <w:tcPr/>
+          <w:p>
+            <w:pPr>
+              <w:pStyle w:val="Compact"/>
+              <w:jc w:val="right"/>
+            </w:pPr>
+            <w:r>
+              <w:t xml:space="preserve">1804</w:t>
             </w:r>
           </w:p>
         </w:tc>
@@ -8742,6 +8742,18 @@
               <w:jc w:val="right"/>
             </w:pPr>
             <w:r>
+              <w:t xml:space="preserve">0.51</w:t>
+            </w:r>
+          </w:p>
+        </w:tc>
+        <w:tc>
+          <w:tcPr/>
+          <w:p>
+            <w:pPr>
+              <w:pStyle w:val="Compact"/>
+              <w:jc w:val="right"/>
+            </w:pPr>
+            <w:r>
               <w:t xml:space="preserve">1.00</w:t>
             </w:r>
           </w:p>
@@ -8754,19 +8766,7 @@
               <w:jc w:val="right"/>
             </w:pPr>
             <w:r>
-              <w:t xml:space="preserve">0.55</w:t>
-            </w:r>
-          </w:p>
-        </w:tc>
-        <w:tc>
-          <w:tcPr/>
-          <w:p>
-            <w:pPr>
-              <w:pStyle w:val="Compact"/>
-              <w:jc w:val="right"/>
-            </w:pPr>
-            <w:r>
-              <w:t xml:space="preserve">3075</w:t>
+              <w:t xml:space="preserve">1862</w:t>
             </w:r>
           </w:p>
         </w:tc>
@@ -8824,31 +8824,31 @@
               <w:jc w:val="right"/>
             </w:pPr>
             <w:r>
-              <w:t xml:space="preserve">0.08</w:t>
-            </w:r>
-          </w:p>
-        </w:tc>
-        <w:tc>
-          <w:tcPr/>
-          <w:p>
-            <w:pPr>
-              <w:pStyle w:val="Compact"/>
-              <w:jc w:val="right"/>
-            </w:pPr>
-            <w:r>
-              <w:t xml:space="preserve">0.99</w:t>
-            </w:r>
-          </w:p>
-        </w:tc>
-        <w:tc>
-          <w:tcPr/>
-          <w:p>
-            <w:pPr>
-              <w:pStyle w:val="Compact"/>
-              <w:jc w:val="right"/>
-            </w:pPr>
-            <w:r>
-              <w:t xml:space="preserve">1950</w:t>
+              <w:t xml:space="preserve">1.00</w:t>
+            </w:r>
+          </w:p>
+        </w:tc>
+        <w:tc>
+          <w:tcPr/>
+          <w:p>
+            <w:pPr>
+              <w:pStyle w:val="Compact"/>
+              <w:jc w:val="right"/>
+            </w:pPr>
+            <w:r>
+              <w:t xml:space="preserve">1.00</w:t>
+            </w:r>
+          </w:p>
+        </w:tc>
+        <w:tc>
+          <w:tcPr/>
+          <w:p>
+            <w:pPr>
+              <w:pStyle w:val="Compact"/>
+              <w:jc w:val="right"/>
+            </w:pPr>
+            <w:r>
+              <w:t xml:space="preserve">1594</w:t>
             </w:r>
           </w:p>
         </w:tc>
@@ -8906,18 +8906,6 @@
               <w:jc w:val="right"/>
             </w:pPr>
             <w:r>
-              <w:t xml:space="preserve">0.90</w:t>
-            </w:r>
-          </w:p>
-        </w:tc>
-        <w:tc>
-          <w:tcPr/>
-          <w:p>
-            <w:pPr>
-              <w:pStyle w:val="Compact"/>
-              <w:jc w:val="right"/>
-            </w:pPr>
-            <w:r>
               <w:t xml:space="preserve">0.65</w:t>
             </w:r>
           </w:p>
@@ -8930,7 +8918,19 @@
               <w:jc w:val="right"/>
             </w:pPr>
             <w:r>
-              <w:t xml:space="preserve">2741</w:t>
+              <w:t xml:space="preserve">1.00</w:t>
+            </w:r>
+          </w:p>
+        </w:tc>
+        <w:tc>
+          <w:tcPr/>
+          <w:p>
+            <w:pPr>
+              <w:pStyle w:val="Compact"/>
+              <w:jc w:val="right"/>
+            </w:pPr>
+            <w:r>
+              <w:t xml:space="preserve">1872</w:t>
             </w:r>
           </w:p>
         </w:tc>
@@ -10299,16 +10299,16 @@
         <w:rPr>
           <w:rStyle w:val="VerbatimChar"/>
         </w:rPr>
-        <w:t xml:space="preserve"> tz       America/New_York</w:t>
-      </w:r>
-      <w:r>
-        <w:br/>
-      </w:r>
-      <w:r>
-        <w:rPr>
-          <w:rStyle w:val="VerbatimChar"/>
-        </w:rPr>
-        <w:t xml:space="preserve"> date     2021-12-21</w:t>
+        <w:t xml:space="preserve"> tz       America/Phoenix</w:t>
+      </w:r>
+      <w:r>
+        <w:br/>
+      </w:r>
+      <w:r>
+        <w:rPr>
+          <w:rStyle w:val="VerbatimChar"/>
+        </w:rPr>
+        <w:t xml:space="preserve"> date     2021-12-24</w:t>
       </w:r>
       <w:r>
         <w:br/>

</xml_diff>

<commit_message>
include updates in manuscript
</commit_message>
<xml_diff>
--- a/docs/manuscript/main.docx
+++ b/docs/manuscript/main.docx
@@ -6173,12 +6173,13 @@
         <w:tblCaption w:val="Table 1: Summary of the posterior distribution modeling response accuracy as a function of utterance type, LexTALE, and Empathy quotient. The table includes posterior medians, the 95% HDI, the percentage of the HDI within the ROPE, and the maximum probability of effect (MPE)."/>
       </w:tblPr>
       <w:tblGrid>
-        <w:gridCol w:w="1320"/>
-        <w:gridCol w:w="1320"/>
-        <w:gridCol w:w="1320"/>
-        <w:gridCol w:w="1320"/>
-        <w:gridCol w:w="1320"/>
-        <w:gridCol w:w="1320"/>
+        <w:gridCol w:w="1131"/>
+        <w:gridCol w:w="1131"/>
+        <w:gridCol w:w="1131"/>
+        <w:gridCol w:w="1131"/>
+        <w:gridCol w:w="1131"/>
+        <w:gridCol w:w="1131"/>
+        <w:gridCol w:w="1131"/>
       </w:tblGrid>
       <w:tr>
         <w:trPr>
@@ -6252,6 +6253,18 @@
               <w:jc w:val="right"/>
             </w:pPr>
             <w:r>
+              <w:t xml:space="preserve">Rhat</w:t>
+            </w:r>
+          </w:p>
+        </w:tc>
+        <w:tc>
+          <w:tcPr/>
+          <w:p>
+            <w:pPr>
+              <w:pStyle w:val="Compact"/>
+              <w:jc w:val="left"/>
+            </w:pPr>
+            <w:r>
               <w:t xml:space="preserve">ESS</w:t>
             </w:r>
           </w:p>
@@ -6326,6 +6339,18 @@
               <w:jc w:val="right"/>
             </w:pPr>
             <w:r>
+              <w:t xml:space="preserve">1.00</w:t>
+            </w:r>
+          </w:p>
+        </w:tc>
+        <w:tc>
+          <w:tcPr/>
+          <w:p>
+            <w:pPr>
+              <w:pStyle w:val="Compact"/>
+              <w:jc w:val="left"/>
+            </w:pPr>
+            <w:r>
               <w:t xml:space="preserve">2099</w:t>
             </w:r>
           </w:p>
@@ -6400,6 +6425,18 @@
               <w:jc w:val="right"/>
             </w:pPr>
             <w:r>
+              <w:t xml:space="preserve">1.00</w:t>
+            </w:r>
+          </w:p>
+        </w:tc>
+        <w:tc>
+          <w:tcPr/>
+          <w:p>
+            <w:pPr>
+              <w:pStyle w:val="Compact"/>
+              <w:jc w:val="left"/>
+            </w:pPr>
+            <w:r>
               <w:t xml:space="preserve">2723</w:t>
             </w:r>
           </w:p>
@@ -6474,6 +6511,18 @@
               <w:jc w:val="right"/>
             </w:pPr>
             <w:r>
+              <w:t xml:space="preserve">1.00</w:t>
+            </w:r>
+          </w:p>
+        </w:tc>
+        <w:tc>
+          <w:tcPr/>
+          <w:p>
+            <w:pPr>
+              <w:pStyle w:val="Compact"/>
+              <w:jc w:val="left"/>
+            </w:pPr>
+            <w:r>
               <w:t xml:space="preserve">2608</w:t>
             </w:r>
           </w:p>
@@ -6548,6 +6597,18 @@
               <w:jc w:val="right"/>
             </w:pPr>
             <w:r>
+              <w:t xml:space="preserve">1.00</w:t>
+            </w:r>
+          </w:p>
+        </w:tc>
+        <w:tc>
+          <w:tcPr/>
+          <w:p>
+            <w:pPr>
+              <w:pStyle w:val="Compact"/>
+              <w:jc w:val="left"/>
+            </w:pPr>
+            <w:r>
               <w:t xml:space="preserve">2576</w:t>
             </w:r>
           </w:p>
@@ -6622,6 +6683,18 @@
               <w:jc w:val="right"/>
             </w:pPr>
             <w:r>
+              <w:t xml:space="preserve">1.00</w:t>
+            </w:r>
+          </w:p>
+        </w:tc>
+        <w:tc>
+          <w:tcPr/>
+          <w:p>
+            <w:pPr>
+              <w:pStyle w:val="Compact"/>
+              <w:jc w:val="left"/>
+            </w:pPr>
+            <w:r>
               <w:t xml:space="preserve">5245</w:t>
             </w:r>
           </w:p>
@@ -6696,6 +6769,18 @@
               <w:jc w:val="right"/>
             </w:pPr>
             <w:r>
+              <w:t xml:space="preserve">1.00</w:t>
+            </w:r>
+          </w:p>
+        </w:tc>
+        <w:tc>
+          <w:tcPr/>
+          <w:p>
+            <w:pPr>
+              <w:pStyle w:val="Compact"/>
+              <w:jc w:val="left"/>
+            </w:pPr>
+            <w:r>
               <w:t xml:space="preserve">5351</w:t>
             </w:r>
           </w:p>
@@ -6770,6 +6855,18 @@
               <w:jc w:val="right"/>
             </w:pPr>
             <w:r>
+              <w:t xml:space="preserve">1.00</w:t>
+            </w:r>
+          </w:p>
+        </w:tc>
+        <w:tc>
+          <w:tcPr/>
+          <w:p>
+            <w:pPr>
+              <w:pStyle w:val="Compact"/>
+              <w:jc w:val="left"/>
+            </w:pPr>
+            <w:r>
               <w:t xml:space="preserve">4977</w:t>
             </w:r>
           </w:p>
@@ -6844,6 +6941,18 @@
               <w:jc w:val="right"/>
             </w:pPr>
             <w:r>
+              <w:t xml:space="preserve">1.00</w:t>
+            </w:r>
+          </w:p>
+        </w:tc>
+        <w:tc>
+          <w:tcPr/>
+          <w:p>
+            <w:pPr>
+              <w:pStyle w:val="Compact"/>
+              <w:jc w:val="left"/>
+            </w:pPr>
+            <w:r>
               <w:t xml:space="preserve">8450</w:t>
             </w:r>
           </w:p>
@@ -6918,6 +7027,18 @@
               <w:jc w:val="right"/>
             </w:pPr>
             <w:r>
+              <w:t xml:space="preserve">1.00</w:t>
+            </w:r>
+          </w:p>
+        </w:tc>
+        <w:tc>
+          <w:tcPr/>
+          <w:p>
+            <w:pPr>
+              <w:pStyle w:val="Compact"/>
+              <w:jc w:val="left"/>
+            </w:pPr>
+            <w:r>
               <w:t xml:space="preserve">9482</w:t>
             </w:r>
           </w:p>
@@ -6992,6 +7113,18 @@
               <w:jc w:val="right"/>
             </w:pPr>
             <w:r>
+              <w:t xml:space="preserve">1.00</w:t>
+            </w:r>
+          </w:p>
+        </w:tc>
+        <w:tc>
+          <w:tcPr/>
+          <w:p>
+            <w:pPr>
+              <w:pStyle w:val="Compact"/>
+              <w:jc w:val="left"/>
+            </w:pPr>
+            <w:r>
               <w:t xml:space="preserve">4912</w:t>
             </w:r>
           </w:p>
@@ -7066,6 +7199,18 @@
               <w:jc w:val="right"/>
             </w:pPr>
             <w:r>
+              <w:t xml:space="preserve">1.00</w:t>
+            </w:r>
+          </w:p>
+        </w:tc>
+        <w:tc>
+          <w:tcPr/>
+          <w:p>
+            <w:pPr>
+              <w:pStyle w:val="Compact"/>
+              <w:jc w:val="left"/>
+            </w:pPr>
+            <w:r>
               <w:t xml:space="preserve">8389</w:t>
             </w:r>
           </w:p>
@@ -7140,6 +7285,18 @@
               <w:jc w:val="right"/>
             </w:pPr>
             <w:r>
+              <w:t xml:space="preserve">1.00</w:t>
+            </w:r>
+          </w:p>
+        </w:tc>
+        <w:tc>
+          <w:tcPr/>
+          <w:p>
+            <w:pPr>
+              <w:pStyle w:val="Compact"/>
+              <w:jc w:val="left"/>
+            </w:pPr>
+            <w:r>
               <w:t xml:space="preserve">8180</w:t>
             </w:r>
           </w:p>
@@ -7214,6 +7371,18 @@
               <w:jc w:val="right"/>
             </w:pPr>
             <w:r>
+              <w:t xml:space="preserve">1.00</w:t>
+            </w:r>
+          </w:p>
+        </w:tc>
+        <w:tc>
+          <w:tcPr/>
+          <w:p>
+            <w:pPr>
+              <w:pStyle w:val="Compact"/>
+              <w:jc w:val="left"/>
+            </w:pPr>
+            <w:r>
               <w:t xml:space="preserve">5954</w:t>
             </w:r>
           </w:p>
@@ -7288,6 +7457,18 @@
               <w:jc w:val="right"/>
             </w:pPr>
             <w:r>
+              <w:t xml:space="preserve">1.00</w:t>
+            </w:r>
+          </w:p>
+        </w:tc>
+        <w:tc>
+          <w:tcPr/>
+          <w:p>
+            <w:pPr>
+              <w:pStyle w:val="Compact"/>
+              <w:jc w:val="left"/>
+            </w:pPr>
+            <w:r>
               <w:t xml:space="preserve">5604</w:t>
             </w:r>
           </w:p>
@@ -7362,6 +7543,18 @@
               <w:jc w:val="right"/>
             </w:pPr>
             <w:r>
+              <w:t xml:space="preserve">1.00</w:t>
+            </w:r>
+          </w:p>
+        </w:tc>
+        <w:tc>
+          <w:tcPr/>
+          <w:p>
+            <w:pPr>
+              <w:pStyle w:val="Compact"/>
+              <w:jc w:val="left"/>
+            </w:pPr>
+            <w:r>
               <w:t xml:space="preserve">8344</w:t>
             </w:r>
           </w:p>
@@ -7434,6 +7627,18 @@
             <w:pPr>
               <w:pStyle w:val="Compact"/>
               <w:jc w:val="right"/>
+            </w:pPr>
+            <w:r>
+              <w:t xml:space="preserve">1.00</w:t>
+            </w:r>
+          </w:p>
+        </w:tc>
+        <w:tc>
+          <w:tcPr/>
+          <w:p>
+            <w:pPr>
+              <w:pStyle w:val="Compact"/>
+              <w:jc w:val="left"/>
             </w:pPr>
             <w:r>
               <w:t xml:space="preserve">8698</w:t>
@@ -7656,7 +7861,7 @@
               <w:jc w:val="right"/>
             </w:pPr>
             <w:r>
-              <w:t xml:space="preserve">[1.71, 1.83]</w:t>
+              <w:t xml:space="preserve">[1.70, 1.83]</w:t>
             </w:r>
           </w:p>
         </w:tc>
@@ -7692,7 +7897,7 @@
               <w:jc w:val="right"/>
             </w:pPr>
             <w:r>
-              <w:t xml:space="preserve">819</w:t>
+              <w:t xml:space="preserve">3407</w:t>
             </w:r>
           </w:p>
         </w:tc>
@@ -7730,7 +7935,7 @@
               <w:jc w:val="right"/>
             </w:pPr>
             <w:r>
-              <w:t xml:space="preserve">−0.05</w:t>
+              <w:t xml:space="preserve">−0.04</w:t>
             </w:r>
           </w:p>
         </w:tc>
@@ -7754,6 +7959,18 @@
               <w:jc w:val="right"/>
             </w:pPr>
             <w:r>
+              <w:t xml:space="preserve">0.99</w:t>
+            </w:r>
+          </w:p>
+        </w:tc>
+        <w:tc>
+          <w:tcPr/>
+          <w:p>
+            <w:pPr>
+              <w:pStyle w:val="Compact"/>
+              <w:jc w:val="right"/>
+            </w:pPr>
+            <w:r>
               <w:t xml:space="preserve">1.00</w:t>
             </w:r>
           </w:p>
@@ -7766,19 +7983,7 @@
               <w:jc w:val="right"/>
             </w:pPr>
             <w:r>
-              <w:t xml:space="preserve">1.00</w:t>
-            </w:r>
-          </w:p>
-        </w:tc>
-        <w:tc>
-          <w:tcPr/>
-          <w:p>
-            <w:pPr>
-              <w:pStyle w:val="Compact"/>
-              <w:jc w:val="right"/>
-            </w:pPr>
-            <w:r>
-              <w:t xml:space="preserve">2051</w:t>
+              <w:t xml:space="preserve">3676</w:t>
             </w:r>
           </w:p>
         </w:tc>
@@ -7824,7 +8029,7 @@
               <w:jc w:val="right"/>
             </w:pPr>
             <w:r>
-              <w:t xml:space="preserve">[0.06, 0.23]</w:t>
+              <w:t xml:space="preserve">[0.06, 0.22]</w:t>
             </w:r>
           </w:p>
         </w:tc>
@@ -7848,19 +8053,19 @@
               <w:jc w:val="right"/>
             </w:pPr>
             <w:r>
-              <w:t xml:space="preserve">1.01</w:t>
-            </w:r>
-          </w:p>
-        </w:tc>
-        <w:tc>
-          <w:tcPr/>
-          <w:p>
-            <w:pPr>
-              <w:pStyle w:val="Compact"/>
-              <w:jc w:val="right"/>
-            </w:pPr>
-            <w:r>
-              <w:t xml:space="preserve">737</w:t>
+              <w:t xml:space="preserve">1.00</w:t>
+            </w:r>
+          </w:p>
+        </w:tc>
+        <w:tc>
+          <w:tcPr/>
+          <w:p>
+            <w:pPr>
+              <w:pStyle w:val="Compact"/>
+              <w:jc w:val="right"/>
+            </w:pPr>
+            <w:r>
+              <w:t xml:space="preserve">3460</w:t>
             </w:r>
           </w:p>
         </w:tc>
@@ -7918,7 +8123,7 @@
               <w:jc w:val="right"/>
             </w:pPr>
             <w:r>
-              <w:t xml:space="preserve">0.93</w:t>
+              <w:t xml:space="preserve">0.91</w:t>
             </w:r>
           </w:p>
         </w:tc>
@@ -7942,7 +8147,7 @@
               <w:jc w:val="right"/>
             </w:pPr>
             <w:r>
-              <w:t xml:space="preserve">1201</w:t>
+              <w:t xml:space="preserve">3585</w:t>
             </w:r>
           </w:p>
         </w:tc>
@@ -7988,19 +8193,19 @@
               <w:jc w:val="right"/>
             </w:pPr>
             <w:r>
-              <w:t xml:space="preserve">[−0.10, 0.00]</w:t>
-            </w:r>
-          </w:p>
-        </w:tc>
-        <w:tc>
-          <w:tcPr/>
-          <w:p>
-            <w:pPr>
-              <w:pStyle w:val="Compact"/>
-              <w:jc w:val="right"/>
-            </w:pPr>
-            <w:r>
-              <w:t xml:space="preserve">0.98</w:t>
+              <w:t xml:space="preserve">[−0.09, 0.00]</w:t>
+            </w:r>
+          </w:p>
+        </w:tc>
+        <w:tc>
+          <w:tcPr/>
+          <w:p>
+            <w:pPr>
+              <w:pStyle w:val="Compact"/>
+              <w:jc w:val="right"/>
+            </w:pPr>
+            <w:r>
+              <w:t xml:space="preserve">0.97</w:t>
             </w:r>
           </w:p>
         </w:tc>
@@ -8024,7 +8229,7 @@
               <w:jc w:val="right"/>
             </w:pPr>
             <w:r>
-              <w:t xml:space="preserve">1411</w:t>
+              <w:t xml:space="preserve">3594</w:t>
             </w:r>
           </w:p>
         </w:tc>
@@ -8070,19 +8275,19 @@
               <w:jc w:val="right"/>
             </w:pPr>
             <w:r>
-              <w:t xml:space="preserve">[−0.04, 0.02]</w:t>
-            </w:r>
-          </w:p>
-        </w:tc>
-        <w:tc>
-          <w:tcPr/>
-          <w:p>
-            <w:pPr>
-              <w:pStyle w:val="Compact"/>
-              <w:jc w:val="right"/>
-            </w:pPr>
-            <w:r>
-              <w:t xml:space="preserve">0.70</w:t>
+              <w:t xml:space="preserve">[−0.04, 0.03]</w:t>
+            </w:r>
+          </w:p>
+        </w:tc>
+        <w:tc>
+          <w:tcPr/>
+          <w:p>
+            <w:pPr>
+              <w:pStyle w:val="Compact"/>
+              <w:jc w:val="right"/>
+            </w:pPr>
+            <w:r>
+              <w:t xml:space="preserve">0.73</w:t>
             </w:r>
           </w:p>
         </w:tc>
@@ -8106,7 +8311,7 @@
               <w:jc w:val="right"/>
             </w:pPr>
             <w:r>
-              <w:t xml:space="preserve">2161</w:t>
+              <w:t xml:space="preserve">3993</w:t>
             </w:r>
           </w:p>
         </w:tc>
@@ -8164,18 +8369,6 @@
               <w:jc w:val="right"/>
             </w:pPr>
             <w:r>
-              <w:t xml:space="preserve">0.99</w:t>
-            </w:r>
-          </w:p>
-        </w:tc>
-        <w:tc>
-          <w:tcPr/>
-          <w:p>
-            <w:pPr>
-              <w:pStyle w:val="Compact"/>
-              <w:jc w:val="right"/>
-            </w:pPr>
-            <w:r>
               <w:t xml:space="preserve">1.00</w:t>
             </w:r>
           </w:p>
@@ -8188,7 +8381,19 @@
               <w:jc w:val="right"/>
             </w:pPr>
             <w:r>
-              <w:t xml:space="preserve">1667</w:t>
+              <w:t xml:space="preserve">1.00</w:t>
+            </w:r>
+          </w:p>
+        </w:tc>
+        <w:tc>
+          <w:tcPr/>
+          <w:p>
+            <w:pPr>
+              <w:pStyle w:val="Compact"/>
+              <w:jc w:val="right"/>
+            </w:pPr>
+            <w:r>
+              <w:t xml:space="preserve">3912</w:t>
             </w:r>
           </w:p>
         </w:tc>
@@ -8246,7 +8451,7 @@
               <w:jc w:val="right"/>
             </w:pPr>
             <w:r>
-              <w:t xml:space="preserve">0.75</w:t>
+              <w:t xml:space="preserve">0.77</w:t>
             </w:r>
           </w:p>
         </w:tc>
@@ -8270,7 +8475,7 @@
               <w:jc w:val="right"/>
             </w:pPr>
             <w:r>
-              <w:t xml:space="preserve">2591</w:t>
+              <w:t xml:space="preserve">3580</w:t>
             </w:r>
           </w:p>
         </w:tc>
@@ -8356,7 +8561,7 @@
               <w:jc w:val="right"/>
             </w:pPr>
             <w:r>
-              <w:t xml:space="preserve">515</w:t>
+              <w:t xml:space="preserve">3814</w:t>
             </w:r>
           </w:p>
         </w:tc>
@@ -8438,7 +8643,7 @@
               <w:jc w:val="right"/>
             </w:pPr>
             <w:r>
-              <w:t xml:space="preserve">1797</w:t>
+              <w:t xml:space="preserve">3584</w:t>
             </w:r>
           </w:p>
         </w:tc>
@@ -8496,7 +8701,7 @@
               <w:jc w:val="right"/>
             </w:pPr>
             <w:r>
-              <w:t xml:space="preserve">0.82</w:t>
+              <w:t xml:space="preserve">0.83</w:t>
             </w:r>
           </w:p>
         </w:tc>
@@ -8520,7 +8725,7 @@
               <w:jc w:val="right"/>
             </w:pPr>
             <w:r>
-              <w:t xml:space="preserve">819</w:t>
+              <w:t xml:space="preserve">3276</w:t>
             </w:r>
           </w:p>
         </w:tc>
@@ -8566,19 +8771,19 @@
               <w:jc w:val="right"/>
             </w:pPr>
             <w:r>
-              <w:t xml:space="preserve">[−0.04, 0.03]</w:t>
-            </w:r>
-          </w:p>
-        </w:tc>
-        <w:tc>
-          <w:tcPr/>
-          <w:p>
-            <w:pPr>
-              <w:pStyle w:val="Compact"/>
-              <w:jc w:val="right"/>
-            </w:pPr>
-            <w:r>
-              <w:t xml:space="preserve">0.60</w:t>
+              <w:t xml:space="preserve">[−0.03, 0.03]</w:t>
+            </w:r>
+          </w:p>
+        </w:tc>
+        <w:tc>
+          <w:tcPr/>
+          <w:p>
+            <w:pPr>
+              <w:pStyle w:val="Compact"/>
+              <w:jc w:val="right"/>
+            </w:pPr>
+            <w:r>
+              <w:t xml:space="preserve">0.59</w:t>
             </w:r>
           </w:p>
         </w:tc>
@@ -8602,7 +8807,7 @@
               <w:jc w:val="right"/>
             </w:pPr>
             <w:r>
-              <w:t xml:space="preserve">1030</w:t>
+              <w:t xml:space="preserve">4063</w:t>
             </w:r>
           </w:p>
         </w:tc>
@@ -8648,19 +8853,19 @@
               <w:jc w:val="right"/>
             </w:pPr>
             <w:r>
-              <w:t xml:space="preserve">[−0.03, 0.05]</w:t>
-            </w:r>
-          </w:p>
-        </w:tc>
-        <w:tc>
-          <w:tcPr/>
-          <w:p>
-            <w:pPr>
-              <w:pStyle w:val="Compact"/>
-              <w:jc w:val="right"/>
-            </w:pPr>
-            <w:r>
-              <w:t xml:space="preserve">0.71</w:t>
+              <w:t xml:space="preserve">[−0.02, 0.05]</w:t>
+            </w:r>
+          </w:p>
+        </w:tc>
+        <w:tc>
+          <w:tcPr/>
+          <w:p>
+            <w:pPr>
+              <w:pStyle w:val="Compact"/>
+              <w:jc w:val="right"/>
+            </w:pPr>
+            <w:r>
+              <w:t xml:space="preserve">0.70</w:t>
             </w:r>
           </w:p>
         </w:tc>
@@ -8684,7 +8889,7 @@
               <w:jc w:val="right"/>
             </w:pPr>
             <w:r>
-              <w:t xml:space="preserve">1804</w:t>
+              <w:t xml:space="preserve">3846</w:t>
             </w:r>
           </w:p>
         </w:tc>
@@ -8742,7 +8947,7 @@
               <w:jc w:val="right"/>
             </w:pPr>
             <w:r>
-              <w:t xml:space="preserve">0.51</w:t>
+              <w:t xml:space="preserve">0.53</w:t>
             </w:r>
           </w:p>
         </w:tc>
@@ -8766,7 +8971,7 @@
               <w:jc w:val="right"/>
             </w:pPr>
             <w:r>
-              <w:t xml:space="preserve">1862</w:t>
+              <w:t xml:space="preserve">4123</w:t>
             </w:r>
           </w:p>
         </w:tc>
@@ -8812,7 +9017,7 @@
               <w:jc w:val="right"/>
             </w:pPr>
             <w:r>
-              <w:t xml:space="preserve">[−0.10, −0.02]</w:t>
+              <w:t xml:space="preserve">[−0.11, −0.02]</w:t>
             </w:r>
           </w:p>
         </w:tc>
@@ -8848,7 +9053,7 @@
               <w:jc w:val="right"/>
             </w:pPr>
             <w:r>
-              <w:t xml:space="preserve">1594</w:t>
+              <w:t xml:space="preserve">4114</w:t>
             </w:r>
           </w:p>
         </w:tc>
@@ -8906,7 +9111,7 @@
               <w:jc w:val="right"/>
             </w:pPr>
             <w:r>
-              <w:t xml:space="preserve">0.65</w:t>
+              <w:t xml:space="preserve">0.66</w:t>
             </w:r>
           </w:p>
         </w:tc>
@@ -8930,7 +9135,7 @@
               <w:jc w:val="right"/>
             </w:pPr>
             <w:r>
-              <w:t xml:space="preserve">1872</w:t>
+              <w:t xml:space="preserve">3733</w:t>
             </w:r>
           </w:p>
         </w:tc>
@@ -9290,7 +9495,7 @@
               <w:jc w:val="right"/>
             </w:pPr>
             <w:r>
-              <w:t xml:space="preserve">1</w:t>
+              <w:t xml:space="preserve">1.00</w:t>
             </w:r>
           </w:p>
         </w:tc>
@@ -9348,7 +9553,7 @@
               <w:jc w:val="right"/>
             </w:pPr>
             <w:r>
-              <w:t xml:space="preserve">1</w:t>
+              <w:t xml:space="preserve">1.00</w:t>
             </w:r>
           </w:p>
         </w:tc>
@@ -9406,7 +9611,7 @@
               <w:jc w:val="right"/>
             </w:pPr>
             <w:r>
-              <w:t xml:space="preserve">1</w:t>
+              <w:t xml:space="preserve">1.00</w:t>
             </w:r>
           </w:p>
         </w:tc>
@@ -9464,7 +9669,7 @@
               <w:jc w:val="right"/>
             </w:pPr>
             <w:r>
-              <w:t xml:space="preserve">1</w:t>
+              <w:t xml:space="preserve">1.00</w:t>
             </w:r>
           </w:p>
         </w:tc>
@@ -9526,7 +9731,7 @@
               <w:jc w:val="right"/>
             </w:pPr>
             <w:r>
-              <w:t xml:space="preserve">1</w:t>
+              <w:t xml:space="preserve">1.00</w:t>
             </w:r>
           </w:p>
         </w:tc>
@@ -9584,7 +9789,7 @@
               <w:jc w:val="right"/>
             </w:pPr>
             <w:r>
-              <w:t xml:space="preserve">1</w:t>
+              <w:t xml:space="preserve">1.00</w:t>
             </w:r>
           </w:p>
         </w:tc>
@@ -9642,7 +9847,7 @@
               <w:jc w:val="right"/>
             </w:pPr>
             <w:r>
-              <w:t xml:space="preserve">1</w:t>
+              <w:t xml:space="preserve">1.00</w:t>
             </w:r>
           </w:p>
         </w:tc>
@@ -9700,7 +9905,7 @@
               <w:jc w:val="right"/>
             </w:pPr>
             <w:r>
-              <w:t xml:space="preserve">1</w:t>
+              <w:t xml:space="preserve">1.00</w:t>
             </w:r>
           </w:p>
         </w:tc>
@@ -9758,7 +9963,7 @@
               <w:jc w:val="right"/>
             </w:pPr>
             <w:r>
-              <w:t xml:space="preserve">1</w:t>
+              <w:t xml:space="preserve">1.00</w:t>
             </w:r>
           </w:p>
         </w:tc>
@@ -9816,7 +10021,7 @@
               <w:jc w:val="right"/>
             </w:pPr>
             <w:r>
-              <w:t xml:space="preserve">1</w:t>
+              <w:t xml:space="preserve">1.00</w:t>
             </w:r>
           </w:p>
         </w:tc>
@@ -9874,7 +10079,7 @@
               <w:jc w:val="right"/>
             </w:pPr>
             <w:r>
-              <w:t xml:space="preserve">1</w:t>
+              <w:t xml:space="preserve">1.00</w:t>
             </w:r>
           </w:p>
         </w:tc>
@@ -9932,7 +10137,7 @@
               <w:jc w:val="right"/>
             </w:pPr>
             <w:r>
-              <w:t xml:space="preserve">1</w:t>
+              <w:t xml:space="preserve">1.00</w:t>
             </w:r>
           </w:p>
         </w:tc>
@@ -10308,7 +10513,7 @@
         <w:rPr>
           <w:rStyle w:val="VerbatimChar"/>
         </w:rPr>
-        <w:t xml:space="preserve"> date     2021-12-24</w:t>
+        <w:t xml:space="preserve"> date     2021-12-26</w:t>
       </w:r>
       <w:r>
         <w:br/>

</xml_diff>

<commit_message>
updating ddm supp info
</commit_message>
<xml_diff>
--- a/docs/manuscript/main.docx
+++ b/docs/manuscript/main.docx
@@ -6082,7 +6082,7 @@
       </w:r>
     </w:p>
     <w:bookmarkEnd w:id="110"/>
-    <w:bookmarkStart w:id="118" w:name="on-line-supplementary-material"/>
+    <w:bookmarkStart w:id="119" w:name="on-line-supplementary-material"/>
     <w:p>
       <w:pPr>
         <w:pStyle w:val="berschrift1"/>
@@ -6103,6 +6103,14 @@
     <w:p>
       <w:pPr>
         <w:pStyle w:val="FirstParagraph"/>
+      </w:pPr>
+      <w:r>
+        <w:t xml:space="preserve">This section contains additional information regarding the response accuracy and response time analyses, as well as tables reported but not included in the main text.</w:t>
+      </w:r>
+    </w:p>
+    <w:p>
+      <w:pPr>
+        <w:pStyle w:val="Textkrper"/>
       </w:pPr>
       <w:r>
         <w:rPr>
@@ -6112,15 +6120,7 @@
         <w:t xml:space="preserve">Learner response accuracy</w:t>
       </w:r>
       <w:r>
-        <w:t xml:space="preserve">. This section contains additional information regarding the response accuracy and response time analyses, as well as tables reported but not included in the main text.</w:t>
-      </w:r>
-    </w:p>
-    <w:p>
-      <w:pPr>
-        <w:pStyle w:val="Textkrper"/>
-      </w:pPr>
-      <w:r>
-        <w:t xml:space="preserve">The response accuracy model was specified in the following manner:</w:t>
+        <w:t xml:space="preserve">. The population effects of the response accuracy model were specified in the following manner:</w:t>
       </w:r>
     </w:p>
     <w:p>
@@ -6167,6 +6167,9 @@
                     <m:r>
                       <m:t>i</m:t>
                     </m:r>
+                    <m:r>
+                      <m:t>j</m:t>
+                    </m:r>
                   </m:sub>
                 </m:sSub>
               </m:e>
@@ -6195,12 +6198,15 @@
                     <m:sSub>
                       <m:e>
                         <m:r>
-                          <m:t>θ</m:t>
+                          <m:t>p</m:t>
                         </m:r>
                       </m:e>
                       <m:sub>
                         <m:r>
                           <m:t>i</m:t>
+                        </m:r>
+                        <m:r>
+                          <m:t>j</m:t>
                         </m:r>
                       </m:sub>
                     </m:sSub>
@@ -6213,34 +6219,15 @@
                     <m:sSub>
                       <m:e>
                         <m:r>
-                          <m:t>σ</m:t>
+                          <m:t>m</m:t>
                         </m:r>
                       </m:e>
                       <m:sub>
                         <m:r>
                           <m:t>i</m:t>
                         </m:r>
-                      </m:sub>
-                    </m:sSub>
-                    <m:r>
-                      <m:rPr>
-                        <m:sty m:val="p"/>
-                      </m:rPr>
-                      <m:t>=</m:t>
-                    </m:r>
-                    <m:sSub>
-                      <m:e>
                         <m:r>
-                          <m:rPr>
-                            <m:nor/>
-                            <m:sty m:val="p"/>
-                          </m:rPr>
-                          <m:t>se</m:t>
-                        </m:r>
-                      </m:e>
-                      <m:sub>
-                        <m:r>
-                          <m:t>i</m:t>
+                          <m:t>j</m:t>
                         </m:r>
                       </m:sub>
                     </m:sSub>
@@ -6250,32 +6237,20 @@
             </m:mr>
             <m:mr>
               <m:e>
-                <m:sSub>
-                  <m:e>
-                    <m:r>
-                      <m:t>θ</m:t>
-                    </m:r>
-                  </m:e>
-                  <m:sub>
-                    <m:r>
-                      <m:t>i</m:t>
-                    </m:r>
-                  </m:sub>
-                </m:sSub>
-              </m:e>
-              <m:e>
-                <m:r>
-                  <m:rPr>
-                    <m:sty m:val="p"/>
-                  </m:rPr>
-                  <m:t>∼</m:t>
-                </m:r>
-                <m:r>
-                  <m:rPr>
-                    <m:nor/>
-                    <m:sty m:val="p"/>
-                  </m:rPr>
-                  <m:t>Normal</m:t>
+                <m:r>
+                  <m:t>l</m:t>
+                </m:r>
+                <m:r>
+                  <m:t>o</m:t>
+                </m:r>
+                <m:r>
+                  <m:t>g</m:t>
+                </m:r>
+                <m:r>
+                  <m:t>i</m:t>
+                </m:r>
+                <m:r>
+                  <m:t>t</m:t>
                 </m:r>
                 <m:d>
                   <m:dPr>
@@ -6285,26 +6260,370 @@
                     <m:grow/>
                   </m:dPr>
                   <m:e>
-                    <m:r>
-                      <m:t>μ</m:t>
-                    </m:r>
-                    <m:r>
-                      <m:rPr>
-                        <m:sty m:val="p"/>
-                      </m:rPr>
-                      <m:t>,</m:t>
-                    </m:r>
-                    <m:r>
-                      <m:t>τ</m:t>
-                    </m:r>
+                    <m:sSub>
+                      <m:e>
+                        <m:r>
+                          <m:t>p</m:t>
+                        </m:r>
+                      </m:e>
+                      <m:sub>
+                        <m:r>
+                          <m:t>i</m:t>
+                        </m:r>
+                        <m:r>
+                          <m:t>j</m:t>
+                        </m:r>
+                      </m:sub>
+                    </m:sSub>
                   </m:e>
                 </m:d>
               </m:e>
+              <m:e>
+                <m:r>
+                  <m:rPr>
+                    <m:sty m:val="p"/>
+                  </m:rPr>
+                  <m:t>=</m:t>
+                </m:r>
+                <m:sSub>
+                  <m:e>
+                    <m:r>
+                      <m:t>β</m:t>
+                    </m:r>
+                  </m:e>
+                  <m:sub>
+                    <m:r>
+                      <m:t>0</m:t>
+                    </m:r>
+                  </m:sub>
+                </m:sSub>
+                <m:r>
+                  <m:rPr>
+                    <m:sty m:val="p"/>
+                  </m:rPr>
+                  <m:t>+</m:t>
+                </m:r>
+                <m:sSub>
+                  <m:e>
+                    <m:r>
+                      <m:t>β</m:t>
+                    </m:r>
+                  </m:e>
+                  <m:sub>
+                    <m:r>
+                      <m:t>1</m:t>
+                    </m:r>
+                  </m:sub>
+                </m:sSub>
+                <m:r>
+                  <m:rPr>
+                    <m:sty m:val="p"/>
+                  </m:rPr>
+                  <m:t>*</m:t>
+                </m:r>
+                <m:r>
+                  <m:t>q</m:t>
+                </m:r>
+                <m:r>
+                  <m:t>u</m:t>
+                </m:r>
+                <m:r>
+                  <m:t>e</m:t>
+                </m:r>
+                <m:r>
+                  <m:t>s</m:t>
+                </m:r>
+                <m:r>
+                  <m:t>t</m:t>
+                </m:r>
+                <m:r>
+                  <m:t>i</m:t>
+                </m:r>
+                <m:r>
+                  <m:t>o</m:t>
+                </m:r>
+                <m:r>
+                  <m:t>n</m:t>
+                </m:r>
+                <m:r>
+                  <m:rPr>
+                    <m:sty m:val="p"/>
+                  </m:rPr>
+                  <m:t>_</m:t>
+                </m:r>
+                <m:r>
+                  <m:t>t</m:t>
+                </m:r>
+                <m:r>
+                  <m:t>y</m:t>
+                </m:r>
+                <m:r>
+                  <m:t>p</m:t>
+                </m:r>
+                <m:r>
+                  <m:t>e</m:t>
+                </m:r>
+                <m:r>
+                  <m:rPr>
+                    <m:sty m:val="p"/>
+                  </m:rPr>
+                  <m:t>+</m:t>
+                </m:r>
+                <m:sSub>
+                  <m:e>
+                    <m:r>
+                      <m:t>β</m:t>
+                    </m:r>
+                  </m:e>
+                  <m:sub>
+                    <m:r>
+                      <m:t>2</m:t>
+                    </m:r>
+                  </m:sub>
+                </m:sSub>
+                <m:r>
+                  <m:rPr>
+                    <m:sty m:val="p"/>
+                  </m:rPr>
+                  <m:t>*</m:t>
+                </m:r>
+                <m:r>
+                  <m:t>L</m:t>
+                </m:r>
+                <m:r>
+                  <m:t>e</m:t>
+                </m:r>
+                <m:r>
+                  <m:t>x</m:t>
+                </m:r>
+                <m:r>
+                  <m:t>T</m:t>
+                </m:r>
+                <m:r>
+                  <m:t>A</m:t>
+                </m:r>
+                <m:r>
+                  <m:t>L</m:t>
+                </m:r>
+                <m:r>
+                  <m:t>E</m:t>
+                </m:r>
+                <m:r>
+                  <m:rPr>
+                    <m:sty m:val="p"/>
+                  </m:rPr>
+                  <m:t>+</m:t>
+                </m:r>
+                <m:sSub>
+                  <m:e>
+                    <m:r>
+                      <m:t>β</m:t>
+                    </m:r>
+                  </m:e>
+                  <m:sub>
+                    <m:r>
+                      <m:t>3</m:t>
+                    </m:r>
+                  </m:sub>
+                </m:sSub>
+                <m:r>
+                  <m:rPr>
+                    <m:sty m:val="p"/>
+                  </m:rPr>
+                  <m:t>*</m:t>
+                </m:r>
+                <m:r>
+                  <m:t>E</m:t>
+                </m:r>
+                <m:r>
+                  <m:t>Q</m:t>
+                </m:r>
+                <m:r>
+                  <m:rPr>
+                    <m:sty m:val="p"/>
+                  </m:rPr>
+                  <m:t>+</m:t>
+                </m:r>
+              </m:e>
             </m:mr>
             <m:mr>
+              <m:e/>
               <m:e>
-                <m:r>
-                  <m:t>μ</m:t>
+                <m:sSub>
+                  <m:e>
+                    <m:r>
+                      <m:t>β</m:t>
+                    </m:r>
+                  </m:e>
+                  <m:sub>
+                    <m:r>
+                      <m:t>4</m:t>
+                    </m:r>
+                  </m:sub>
+                </m:sSub>
+                <m:r>
+                  <m:rPr>
+                    <m:sty m:val="p"/>
+                  </m:rPr>
+                  <m:t>*</m:t>
+                </m:r>
+                <m:r>
+                  <m:t>q</m:t>
+                </m:r>
+                <m:r>
+                  <m:t>u</m:t>
+                </m:r>
+                <m:r>
+                  <m:t>e</m:t>
+                </m:r>
+                <m:r>
+                  <m:t>s</m:t>
+                </m:r>
+                <m:r>
+                  <m:t>t</m:t>
+                </m:r>
+                <m:r>
+                  <m:t>i</m:t>
+                </m:r>
+                <m:r>
+                  <m:t>o</m:t>
+                </m:r>
+                <m:r>
+                  <m:t>n</m:t>
+                </m:r>
+                <m:r>
+                  <m:rPr>
+                    <m:sty m:val="p"/>
+                  </m:rPr>
+                  <m:t>_</m:t>
+                </m:r>
+                <m:r>
+                  <m:t>t</m:t>
+                </m:r>
+                <m:r>
+                  <m:t>y</m:t>
+                </m:r>
+                <m:r>
+                  <m:t>p</m:t>
+                </m:r>
+                <m:r>
+                  <m:t>e</m:t>
+                </m:r>
+                <m:r>
+                  <m:rPr>
+                    <m:sty m:val="p"/>
+                  </m:rPr>
+                  <m:t>*</m:t>
+                </m:r>
+                <m:r>
+                  <m:t>L</m:t>
+                </m:r>
+                <m:r>
+                  <m:t>e</m:t>
+                </m:r>
+                <m:r>
+                  <m:t>x</m:t>
+                </m:r>
+                <m:r>
+                  <m:t>T</m:t>
+                </m:r>
+                <m:r>
+                  <m:t>A</m:t>
+                </m:r>
+                <m:r>
+                  <m:t>L</m:t>
+                </m:r>
+                <m:r>
+                  <m:t>E</m:t>
+                </m:r>
+                <m:r>
+                  <m:rPr>
+                    <m:sty m:val="p"/>
+                  </m:rPr>
+                  <m:t>*</m:t>
+                </m:r>
+                <m:r>
+                  <m:t>E</m:t>
+                </m:r>
+                <m:r>
+                  <m:t>Q</m:t>
+                </m:r>
+              </m:e>
+            </m:mr>
+          </m:m>
+        </m:oMath>
+      </m:oMathPara>
+    </w:p>
+    <w:p>
+      <w:pPr>
+        <w:pStyle w:val="FirstParagraph"/>
+      </w:pPr>
+      <w:r>
+        <w:t xml:space="preserve">We employed the</w:t>
+      </w:r>
+      <w:r>
+        <w:t xml:space="preserve"> </w:t>
+      </w:r>
+      <w:r>
+        <w:rPr>
+          <w:rStyle w:val="VerbatimChar"/>
+        </w:rPr>
+        <w:t xml:space="preserve">0 + Intercept</w:t>
+      </w:r>
+      <w:r>
+        <w:t xml:space="preserve"> </w:t>
+      </w:r>
+      <w:r>
+        <w:t xml:space="preserve">syntax of</w:t>
+      </w:r>
+      <w:r>
+        <w:t xml:space="preserve"> </w:t>
+      </w:r>
+      <w:r>
+        <w:rPr>
+          <w:rStyle w:val="VerbatimChar"/>
+        </w:rPr>
+        <w:t xml:space="preserve">brms</w:t>
+      </w:r>
+      <w:r>
+        <w:t xml:space="preserve"> </w:t>
+      </w:r>
+      <w:r>
+        <w:t xml:space="preserve">and set weakly informative priors as follows:</w:t>
+      </w:r>
+    </w:p>
+    <w:p>
+      <w:pPr>
+        <w:pStyle w:val="Textkrper"/>
+      </w:pPr>
+      <m:oMathPara>
+        <m:oMathParaPr>
+          <m:jc m:val="center"/>
+        </m:oMathParaPr>
+        <m:oMath>
+          <m:m>
+            <m:mPr>
+              <m:baseJc m:val="center"/>
+              <m:plcHide m:val="1"/>
+              <m:mcs>
+                <m:mc>
+                  <m:mcPr>
+                    <m:mcJc m:val="right"/>
+                    <m:count m:val="1"/>
+                  </m:mcPr>
+                </m:mc>
+                <m:mc>
+                  <m:mcPr>
+                    <m:mcJc m:val="left"/>
+                    <m:count m:val="1"/>
+                  </m:mcPr>
+                </m:mc>
+              </m:mcs>
+            </m:mPr>
+            <m:mr>
+              <m:e>
+                <m:r>
+                  <m:t>β</m:t>
                 </m:r>
               </m:e>
               <m:e>
@@ -6315,11 +6634,22 @@
                   <m:t>∼</m:t>
                 </m:r>
                 <m:r>
-                  <m:rPr>
-                    <m:nor/>
-                    <m:sty m:val="p"/>
-                  </m:rPr>
-                  <m:t>Normal</m:t>
+                  <m:t>N</m:t>
+                </m:r>
+                <m:r>
+                  <m:t>o</m:t>
+                </m:r>
+                <m:r>
+                  <m:t>r</m:t>
+                </m:r>
+                <m:r>
+                  <m:t>m</m:t>
+                </m:r>
+                <m:r>
+                  <m:t>a</m:t>
+                </m:r>
+                <m:r>
+                  <m:t>l</m:t>
                 </m:r>
                 <m:d>
                   <m:dPr>
@@ -6339,7 +6669,7 @@
                       <m:t>,</m:t>
                     </m:r>
                     <m:r>
-                      <m:t>1</m:t>
+                      <m:t>0.3</m:t>
                     </m:r>
                   </m:e>
                 </m:d>
@@ -6348,7 +6678,7 @@
             <m:mr>
               <m:e>
                 <m:r>
-                  <m:t>τ</m:t>
+                  <m:t>σ</m:t>
                 </m:r>
               </m:e>
               <m:e>
@@ -6359,11 +6689,22 @@
                   <m:t>∼</m:t>
                 </m:r>
                 <m:r>
-                  <m:rPr>
-                    <m:nor/>
-                    <m:sty m:val="p"/>
-                  </m:rPr>
-                  <m:t>HalfCauchy</m:t>
+                  <m:t>C</m:t>
+                </m:r>
+                <m:r>
+                  <m:t>a</m:t>
+                </m:r>
+                <m:r>
+                  <m:t>u</m:t>
+                </m:r>
+                <m:r>
+                  <m:t>c</m:t>
+                </m:r>
+                <m:r>
+                  <m:t>h</m:t>
+                </m:r>
+                <m:r>
+                  <m:t>y</m:t>
                 </m:r>
                 <m:d>
                   <m:dPr>
@@ -6383,7 +6724,56 @@
                       <m:t>,</m:t>
                     </m:r>
                     <m:r>
-                      <m:t>1</m:t>
+                      <m:t>0.1</m:t>
+                    </m:r>
+                  </m:e>
+                </m:d>
+              </m:e>
+            </m:mr>
+            <m:mr>
+              <m:e>
+                <m:r>
+                  <m:t>ρ</m:t>
+                </m:r>
+              </m:e>
+              <m:e>
+                <m:r>
+                  <m:rPr>
+                    <m:sty m:val="p"/>
+                  </m:rPr>
+                  <m:t>∼</m:t>
+                </m:r>
+                <m:r>
+                  <m:t>L</m:t>
+                </m:r>
+                <m:r>
+                  <m:t>K</m:t>
+                </m:r>
+                <m:r>
+                  <m:t>J</m:t>
+                </m:r>
+                <m:r>
+                  <m:t>c</m:t>
+                </m:r>
+                <m:r>
+                  <m:t>o</m:t>
+                </m:r>
+                <m:r>
+                  <m:t>r</m:t>
+                </m:r>
+                <m:r>
+                  <m:t>r</m:t>
+                </m:r>
+                <m:d>
+                  <m:dPr>
+                    <m:begChr m:val="("/>
+                    <m:endChr m:val=")"/>
+                    <m:sepChr m:val=""/>
+                    <m:grow/>
+                  </m:dPr>
+                  <m:e>
+                    <m:r>
+                      <m:t>2</m:t>
                     </m:r>
                   </m:e>
                 </m:d>
@@ -6398,7 +6788,7 @@
         <w:pStyle w:val="FirstParagraph"/>
       </w:pPr>
       <w:r>
-        <w:t xml:space="preserve">Table</w:t>
+        <w:t xml:space="preserve">The summary of the response accuracy model is avaibale in Table</w:t>
       </w:r>
       <w:r>
         <w:t xml:space="preserve"> </w:t>
@@ -6407,10 +6797,13 @@
         <w:t xml:space="preserve">1</w:t>
       </w:r>
       <w:r>
-        <w:t xml:space="preserve"> </w:t>
-      </w:r>
-      <w:r>
-        <w:t xml:space="preserve">is equivalent to the left panel of Figure</w:t>
+        <w:t xml:space="preserve">.</w:t>
+      </w:r>
+      <w:r>
+        <w:t xml:space="preserve"> </w:t>
+      </w:r>
+      <w:r>
+        <w:t xml:space="preserve">The information provided in this table is equivalent to the left panel of Figure</w:t>
       </w:r>
       <w:r>
         <w:t xml:space="preserve"> </w:t>
@@ -6419,7 +6812,10 @@
         <w:t xml:space="preserve">2</w:t>
       </w:r>
       <w:r>
-        <w:t xml:space="preserve">.</w:t>
+        <w:t xml:space="preserve"> </w:t>
+      </w:r>
+      <w:r>
+        <w:t xml:space="preserve">in the manuscript.</w:t>
       </w:r>
     </w:p>
     <w:p>
@@ -7937,1501 +8333,12 @@
       </w:tr>
     </w:tbl>
     <w:p>
-      <w:pPr>
-        <w:pStyle w:val="Textkrper"/>
-      </w:pPr>
-      <w:r>
-        <w:t xml:space="preserve">Table</w:t>
-      </w:r>
-      <w:r>
-        <w:t xml:space="preserve"> </w:t>
-      </w:r>
-      <w:r>
-        <w:t xml:space="preserve">2</w:t>
-      </w:r>
-      <w:r>
-        <w:t xml:space="preserve"> </w:t>
-      </w:r>
-      <w:r>
-        <w:t xml:space="preserve">is equivalent to Figure</w:t>
-      </w:r>
-      <w:r>
-        <w:t xml:space="preserve"> </w:t>
-      </w:r>
-      <w:r>
-        <w:t xml:space="preserve">6</w:t>
-      </w:r>
-      <w:r>
-        <w:t xml:space="preserve"> </w:t>
-      </w:r>
-      <w:r>
-        <w:t xml:space="preserve">in the main document.</w:t>
-      </w:r>
-    </w:p>
-    <w:p>
-      <w:pPr>
-        <w:pStyle w:val="TableCaption"/>
-      </w:pPr>
-      <w:r>
-        <w:t xml:space="preserve">Table 2: Summary of the posterior distribution modeling</w:t>
-      </w:r>
-      <w:r>
-        <w:t xml:space="preserve"> </w:t>
-      </w:r>
-      <w:r>
-        <w:t xml:space="preserve">boundary separation and drift rate as a function of question type,</w:t>
-      </w:r>
-      <w:r>
-        <w:t xml:space="preserve"> </w:t>
-      </w:r>
-      <w:r>
-        <w:t xml:space="preserve">LexTALE, and Empathy quotient. The table includes posterior medians,</w:t>
-      </w:r>
-      <w:r>
-        <w:t xml:space="preserve"> </w:t>
-      </w:r>
-      <w:r>
-        <w:t xml:space="preserve">the 95% HDI, the percentage of the HDI within the ROPE, and the maximum</w:t>
-      </w:r>
-      <w:r>
-        <w:t xml:space="preserve"> </w:t>
-      </w:r>
-      <w:r>
-        <w:t xml:space="preserve">probability of effect (MPE).</w:t>
-      </w:r>
-    </w:p>
-    <w:tbl>
-      <w:tblPr>
-        <w:tblStyle w:val="Table"/>
-        <w:tblW w:type="auto" w:w="0"/>
-        <w:tblLook w:firstRow="1" w:lastRow="0" w:firstColumn="0" w:lastColumn="0" w:noHBand="0" w:noVBand="0" w:val="0020"/>
-        <w:tblCaption w:val="Table 2: Summary of the posterior distribution modeling boundary separation and drift rate as a function of question type, LexTALE, and Empathy quotient. The table includes posterior medians, the 95% HDI, the percentage of the HDI within the ROPE, and the maximum probability of effect (MPE)."/>
-      </w:tblPr>
-      <w:tblGrid>
-        <w:gridCol w:w="1131"/>
-        <w:gridCol w:w="1131"/>
-        <w:gridCol w:w="1131"/>
-        <w:gridCol w:w="1131"/>
-        <w:gridCol w:w="1131"/>
-        <w:gridCol w:w="1131"/>
-        <w:gridCol w:w="1131"/>
-      </w:tblGrid>
-      <w:tr>
-        <w:trPr>
-          <w:tblHeader w:val="true"/>
-        </w:trPr>
-        <w:tc>
-          <w:tcPr/>
-          <w:p>
-            <w:pPr>
-              <w:pStyle w:val="Compact"/>
-              <w:jc w:val="left"/>
-            </w:pPr>
-            <w:r>
-              <w:t xml:space="preserve">Model</w:t>
-            </w:r>
-          </w:p>
-        </w:tc>
-        <w:tc>
-          <w:tcPr/>
-          <w:p>
-            <w:pPr>
-              <w:pStyle w:val="Compact"/>
-              <w:jc w:val="left"/>
-            </w:pPr>
-            <w:r>
-              <w:t xml:space="preserve">Parameter</w:t>
-            </w:r>
-          </w:p>
-        </w:tc>
-        <w:tc>
-          <w:tcPr/>
-          <w:p>
-            <w:pPr>
-              <w:pStyle w:val="Compact"/>
-              <w:jc w:val="right"/>
-            </w:pPr>
-            <w:r>
-              <w:t xml:space="preserve">Median</w:t>
-            </w:r>
-          </w:p>
-        </w:tc>
-        <w:tc>
-          <w:tcPr/>
-          <w:p>
-            <w:pPr>
-              <w:pStyle w:val="Compact"/>
-              <w:jc w:val="right"/>
-            </w:pPr>
-            <w:r>
-              <w:t xml:space="preserve">HDI</w:t>
-            </w:r>
-          </w:p>
-        </w:tc>
-        <w:tc>
-          <w:tcPr/>
-          <w:p>
-            <w:pPr>
-              <w:pStyle w:val="Compact"/>
-              <w:jc w:val="right"/>
-            </w:pPr>
-            <w:r>
-              <w:t xml:space="preserve">MPE</w:t>
-            </w:r>
-          </w:p>
-        </w:tc>
-        <w:tc>
-          <w:tcPr/>
-          <w:p>
-            <w:pPr>
-              <w:pStyle w:val="Compact"/>
-              <w:jc w:val="right"/>
-            </w:pPr>
-            <w:r>
-              <w:t xml:space="preserve">Rhat</w:t>
-            </w:r>
-          </w:p>
-        </w:tc>
-        <w:tc>
-          <w:tcPr/>
-          <w:p>
-            <w:pPr>
-              <w:pStyle w:val="Compact"/>
-              <w:jc w:val="right"/>
-            </w:pPr>
-            <w:r>
-              <w:t xml:space="preserve">ESS</w:t>
-            </w:r>
-          </w:p>
-        </w:tc>
-      </w:tr>
-      <w:tr>
-        <w:tc>
-          <w:tcPr/>
-          <w:p>
-            <w:pPr>
-              <w:pStyle w:val="Compact"/>
-              <w:jc w:val="left"/>
-            </w:pPr>
-            <w:r>
-              <w:t xml:space="preserve">Boundary</w:t>
-            </w:r>
-          </w:p>
-        </w:tc>
-        <w:tc>
-          <w:tcPr/>
-          <w:p>
-            <w:pPr>
-              <w:pStyle w:val="Compact"/>
-              <w:jc w:val="left"/>
-            </w:pPr>
-            <w:r>
-              <w:t xml:space="preserve">Intercept</w:t>
-            </w:r>
-          </w:p>
-        </w:tc>
-        <w:tc>
-          <w:tcPr/>
-          <w:p>
-            <w:pPr>
-              <w:pStyle w:val="Compact"/>
-              <w:jc w:val="right"/>
-            </w:pPr>
-            <w:r>
-              <w:t xml:space="preserve">1.77</w:t>
-            </w:r>
-          </w:p>
-        </w:tc>
-        <w:tc>
-          <w:tcPr/>
-          <w:p>
-            <w:pPr>
-              <w:pStyle w:val="Compact"/>
-              <w:jc w:val="right"/>
-            </w:pPr>
-            <w:r>
-              <w:t xml:space="preserve">[1.70, 1.83]</w:t>
-            </w:r>
-          </w:p>
-        </w:tc>
-        <w:tc>
-          <w:tcPr/>
-          <w:p>
-            <w:pPr>
-              <w:pStyle w:val="Compact"/>
-              <w:jc w:val="right"/>
-            </w:pPr>
-            <w:r>
-              <w:t xml:space="preserve">1.00</w:t>
-            </w:r>
-          </w:p>
-        </w:tc>
-        <w:tc>
-          <w:tcPr/>
-          <w:p>
-            <w:pPr>
-              <w:pStyle w:val="Compact"/>
-              <w:jc w:val="right"/>
-            </w:pPr>
-            <w:r>
-              <w:t xml:space="preserve">1.00</w:t>
-            </w:r>
-          </w:p>
-        </w:tc>
-        <w:tc>
-          <w:tcPr/>
-          <w:p>
-            <w:pPr>
-              <w:pStyle w:val="Compact"/>
-              <w:jc w:val="right"/>
-            </w:pPr>
-            <w:r>
-              <w:t xml:space="preserve">3407</w:t>
-            </w:r>
-          </w:p>
-        </w:tc>
-      </w:tr>
-      <w:tr>
-        <w:tc>
-          <w:tcPr/>
-          <w:p>
-            <w:pPr>
-              <w:pStyle w:val="Compact"/>
-              <w:jc w:val="left"/>
-            </w:pPr>
-            <w:r>
-              <w:t xml:space="preserve">separation</w:t>
-            </w:r>
-          </w:p>
-        </w:tc>
-        <w:tc>
-          <w:tcPr/>
-          <w:p>
-            <w:pPr>
-              <w:pStyle w:val="Compact"/>
-              <w:jc w:val="left"/>
-            </w:pPr>
-            <w:r>
-              <w:t xml:space="preserve">Question type</w:t>
-            </w:r>
-          </w:p>
-        </w:tc>
-        <w:tc>
-          <w:tcPr/>
-          <w:p>
-            <w:pPr>
-              <w:pStyle w:val="Compact"/>
-              <w:jc w:val="right"/>
-            </w:pPr>
-            <w:r>
-              <w:t xml:space="preserve">−0.04</w:t>
-            </w:r>
-          </w:p>
-        </w:tc>
-        <w:tc>
-          <w:tcPr/>
-          <w:p>
-            <w:pPr>
-              <w:pStyle w:val="Compact"/>
-              <w:jc w:val="right"/>
-            </w:pPr>
-            <w:r>
-              <w:t xml:space="preserve">[−0.08, −0.01]</w:t>
-            </w:r>
-          </w:p>
-        </w:tc>
-        <w:tc>
-          <w:tcPr/>
-          <w:p>
-            <w:pPr>
-              <w:pStyle w:val="Compact"/>
-              <w:jc w:val="right"/>
-            </w:pPr>
-            <w:r>
-              <w:t xml:space="preserve">0.99</w:t>
-            </w:r>
-          </w:p>
-        </w:tc>
-        <w:tc>
-          <w:tcPr/>
-          <w:p>
-            <w:pPr>
-              <w:pStyle w:val="Compact"/>
-              <w:jc w:val="right"/>
-            </w:pPr>
-            <w:r>
-              <w:t xml:space="preserve">1.00</w:t>
-            </w:r>
-          </w:p>
-        </w:tc>
-        <w:tc>
-          <w:tcPr/>
-          <w:p>
-            <w:pPr>
-              <w:pStyle w:val="Compact"/>
-              <w:jc w:val="right"/>
-            </w:pPr>
-            <w:r>
-              <w:t xml:space="preserve">3676</w:t>
-            </w:r>
-          </w:p>
-        </w:tc>
-      </w:tr>
-      <w:tr>
-        <w:tc>
-          <w:tcPr/>
-          <w:p>
-            <w:pPr>
-              <w:pStyle w:val="Compact"/>
-            </w:pPr>
-          </w:p>
-        </w:tc>
-        <w:tc>
-          <w:tcPr/>
-          <w:p>
-            <w:pPr>
-              <w:pStyle w:val="Compact"/>
-              <w:jc w:val="left"/>
-            </w:pPr>
-            <w:r>
-              <w:t xml:space="preserve">LexTALE</w:t>
-            </w:r>
-          </w:p>
-        </w:tc>
-        <w:tc>
-          <w:tcPr/>
-          <w:p>
-            <w:pPr>
-              <w:pStyle w:val="Compact"/>
-              <w:jc w:val="right"/>
-            </w:pPr>
-            <w:r>
-              <w:t xml:space="preserve">0.14</w:t>
-            </w:r>
-          </w:p>
-        </w:tc>
-        <w:tc>
-          <w:tcPr/>
-          <w:p>
-            <w:pPr>
-              <w:pStyle w:val="Compact"/>
-              <w:jc w:val="right"/>
-            </w:pPr>
-            <w:r>
-              <w:t xml:space="preserve">[0.06, 0.22]</w:t>
-            </w:r>
-          </w:p>
-        </w:tc>
-        <w:tc>
-          <w:tcPr/>
-          <w:p>
-            <w:pPr>
-              <w:pStyle w:val="Compact"/>
-              <w:jc w:val="right"/>
-            </w:pPr>
-            <w:r>
-              <w:t xml:space="preserve">1.00</w:t>
-            </w:r>
-          </w:p>
-        </w:tc>
-        <w:tc>
-          <w:tcPr/>
-          <w:p>
-            <w:pPr>
-              <w:pStyle w:val="Compact"/>
-              <w:jc w:val="right"/>
-            </w:pPr>
-            <w:r>
-              <w:t xml:space="preserve">1.00</w:t>
-            </w:r>
-          </w:p>
-        </w:tc>
-        <w:tc>
-          <w:tcPr/>
-          <w:p>
-            <w:pPr>
-              <w:pStyle w:val="Compact"/>
-              <w:jc w:val="right"/>
-            </w:pPr>
-            <w:r>
-              <w:t xml:space="preserve">3460</w:t>
-            </w:r>
-          </w:p>
-        </w:tc>
-      </w:tr>
-      <w:tr>
-        <w:tc>
-          <w:tcPr/>
-          <w:p>
-            <w:pPr>
-              <w:pStyle w:val="Compact"/>
-            </w:pPr>
-          </w:p>
-        </w:tc>
-        <w:tc>
-          <w:tcPr/>
-          <w:p>
-            <w:pPr>
-              <w:pStyle w:val="Compact"/>
-              <w:jc w:val="left"/>
-            </w:pPr>
-            <w:r>
-              <w:t xml:space="preserve">EQ</w:t>
-            </w:r>
-          </w:p>
-        </w:tc>
-        <w:tc>
-          <w:tcPr/>
-          <w:p>
-            <w:pPr>
-              <w:pStyle w:val="Compact"/>
-              <w:jc w:val="right"/>
-            </w:pPr>
-            <w:r>
-              <w:t xml:space="preserve">0.04</w:t>
-            </w:r>
-          </w:p>
-        </w:tc>
-        <w:tc>
-          <w:tcPr/>
-          <w:p>
-            <w:pPr>
-              <w:pStyle w:val="Compact"/>
-              <w:jc w:val="right"/>
-            </w:pPr>
-            <w:r>
-              <w:t xml:space="preserve">[−0.02, 0.11]</w:t>
-            </w:r>
-          </w:p>
-        </w:tc>
-        <w:tc>
-          <w:tcPr/>
-          <w:p>
-            <w:pPr>
-              <w:pStyle w:val="Compact"/>
-              <w:jc w:val="right"/>
-            </w:pPr>
-            <w:r>
-              <w:t xml:space="preserve">0.91</w:t>
-            </w:r>
-          </w:p>
-        </w:tc>
-        <w:tc>
-          <w:tcPr/>
-          <w:p>
-            <w:pPr>
-              <w:pStyle w:val="Compact"/>
-              <w:jc w:val="right"/>
-            </w:pPr>
-            <w:r>
-              <w:t xml:space="preserve">1.00</w:t>
-            </w:r>
-          </w:p>
-        </w:tc>
-        <w:tc>
-          <w:tcPr/>
-          <w:p>
-            <w:pPr>
-              <w:pStyle w:val="Compact"/>
-              <w:jc w:val="right"/>
-            </w:pPr>
-            <w:r>
-              <w:t xml:space="preserve">3585</w:t>
-            </w:r>
-          </w:p>
-        </w:tc>
-      </w:tr>
-      <w:tr>
-        <w:tc>
-          <w:tcPr/>
-          <w:p>
-            <w:pPr>
-              <w:pStyle w:val="Compact"/>
-            </w:pPr>
-          </w:p>
-        </w:tc>
-        <w:tc>
-          <w:tcPr/>
-          <w:p>
-            <w:pPr>
-              <w:pStyle w:val="Compact"/>
-              <w:jc w:val="left"/>
-            </w:pPr>
-            <w:r>
-              <w:t xml:space="preserve">Question type:LexTALE</w:t>
-            </w:r>
-          </w:p>
-        </w:tc>
-        <w:tc>
-          <w:tcPr/>
-          <w:p>
-            <w:pPr>
-              <w:pStyle w:val="Compact"/>
-              <w:jc w:val="right"/>
-            </w:pPr>
-            <w:r>
-              <w:t xml:space="preserve">−0.05</w:t>
-            </w:r>
-          </w:p>
-        </w:tc>
-        <w:tc>
-          <w:tcPr/>
-          <w:p>
-            <w:pPr>
-              <w:pStyle w:val="Compact"/>
-              <w:jc w:val="right"/>
-            </w:pPr>
-            <w:r>
-              <w:t xml:space="preserve">[−0.09, 0.00]</w:t>
-            </w:r>
-          </w:p>
-        </w:tc>
-        <w:tc>
-          <w:tcPr/>
-          <w:p>
-            <w:pPr>
-              <w:pStyle w:val="Compact"/>
-              <w:jc w:val="right"/>
-            </w:pPr>
-            <w:r>
-              <w:t xml:space="preserve">0.97</w:t>
-            </w:r>
-          </w:p>
-        </w:tc>
-        <w:tc>
-          <w:tcPr/>
-          <w:p>
-            <w:pPr>
-              <w:pStyle w:val="Compact"/>
-              <w:jc w:val="right"/>
-            </w:pPr>
-            <w:r>
-              <w:t xml:space="preserve">1.00</w:t>
-            </w:r>
-          </w:p>
-        </w:tc>
-        <w:tc>
-          <w:tcPr/>
-          <w:p>
-            <w:pPr>
-              <w:pStyle w:val="Compact"/>
-              <w:jc w:val="right"/>
-            </w:pPr>
-            <w:r>
-              <w:t xml:space="preserve">3594</w:t>
-            </w:r>
-          </w:p>
-        </w:tc>
-      </w:tr>
-      <w:tr>
-        <w:tc>
-          <w:tcPr/>
-          <w:p>
-            <w:pPr>
-              <w:pStyle w:val="Compact"/>
-            </w:pPr>
-          </w:p>
-        </w:tc>
-        <w:tc>
-          <w:tcPr/>
-          <w:p>
-            <w:pPr>
-              <w:pStyle w:val="Compact"/>
-              <w:jc w:val="left"/>
-            </w:pPr>
-            <w:r>
-              <w:t xml:space="preserve">Question type:EQ</w:t>
-            </w:r>
-          </w:p>
-        </w:tc>
-        <w:tc>
-          <w:tcPr/>
-          <w:p>
-            <w:pPr>
-              <w:pStyle w:val="Compact"/>
-              <w:jc w:val="right"/>
-            </w:pPr>
-            <w:r>
-              <w:t xml:space="preserve">−0.01</w:t>
-            </w:r>
-          </w:p>
-        </w:tc>
-        <w:tc>
-          <w:tcPr/>
-          <w:p>
-            <w:pPr>
-              <w:pStyle w:val="Compact"/>
-              <w:jc w:val="right"/>
-            </w:pPr>
-            <w:r>
-              <w:t xml:space="preserve">[−0.04, 0.03]</w:t>
-            </w:r>
-          </w:p>
-        </w:tc>
-        <w:tc>
-          <w:tcPr/>
-          <w:p>
-            <w:pPr>
-              <w:pStyle w:val="Compact"/>
-              <w:jc w:val="right"/>
-            </w:pPr>
-            <w:r>
-              <w:t xml:space="preserve">0.73</w:t>
-            </w:r>
-          </w:p>
-        </w:tc>
-        <w:tc>
-          <w:tcPr/>
-          <w:p>
-            <w:pPr>
-              <w:pStyle w:val="Compact"/>
-              <w:jc w:val="right"/>
-            </w:pPr>
-            <w:r>
-              <w:t xml:space="preserve">1.00</w:t>
-            </w:r>
-          </w:p>
-        </w:tc>
-        <w:tc>
-          <w:tcPr/>
-          <w:p>
-            <w:pPr>
-              <w:pStyle w:val="Compact"/>
-              <w:jc w:val="right"/>
-            </w:pPr>
-            <w:r>
-              <w:t xml:space="preserve">3993</w:t>
-            </w:r>
-          </w:p>
-        </w:tc>
-      </w:tr>
-      <w:tr>
-        <w:tc>
-          <w:tcPr/>
-          <w:p>
-            <w:pPr>
-              <w:pStyle w:val="Compact"/>
-            </w:pPr>
-          </w:p>
-        </w:tc>
-        <w:tc>
-          <w:tcPr/>
-          <w:p>
-            <w:pPr>
-              <w:pStyle w:val="Compact"/>
-              <w:jc w:val="left"/>
-            </w:pPr>
-            <w:r>
-              <w:t xml:space="preserve">LexTALE:EQ</w:t>
-            </w:r>
-          </w:p>
-        </w:tc>
-        <w:tc>
-          <w:tcPr/>
-          <w:p>
-            <w:pPr>
-              <w:pStyle w:val="Compact"/>
-              <w:jc w:val="right"/>
-            </w:pPr>
-            <w:r>
-              <w:t xml:space="preserve">0.12</w:t>
-            </w:r>
-          </w:p>
-        </w:tc>
-        <w:tc>
-          <w:tcPr/>
-          <w:p>
-            <w:pPr>
-              <w:pStyle w:val="Compact"/>
-              <w:jc w:val="right"/>
-            </w:pPr>
-            <w:r>
-              <w:t xml:space="preserve">[0.03, 0.20]</w:t>
-            </w:r>
-          </w:p>
-        </w:tc>
-        <w:tc>
-          <w:tcPr/>
-          <w:p>
-            <w:pPr>
-              <w:pStyle w:val="Compact"/>
-              <w:jc w:val="right"/>
-            </w:pPr>
-            <w:r>
-              <w:t xml:space="preserve">1.00</w:t>
-            </w:r>
-          </w:p>
-        </w:tc>
-        <w:tc>
-          <w:tcPr/>
-          <w:p>
-            <w:pPr>
-              <w:pStyle w:val="Compact"/>
-              <w:jc w:val="right"/>
-            </w:pPr>
-            <w:r>
-              <w:t xml:space="preserve">1.00</w:t>
-            </w:r>
-          </w:p>
-        </w:tc>
-        <w:tc>
-          <w:tcPr/>
-          <w:p>
-            <w:pPr>
-              <w:pStyle w:val="Compact"/>
-              <w:jc w:val="right"/>
-            </w:pPr>
-            <w:r>
-              <w:t xml:space="preserve">3912</w:t>
-            </w:r>
-          </w:p>
-        </w:tc>
-      </w:tr>
-      <w:tr>
-        <w:tc>
-          <w:tcPr/>
-          <w:p>
-            <w:pPr>
-              <w:pStyle w:val="Compact"/>
-            </w:pPr>
-          </w:p>
-        </w:tc>
-        <w:tc>
-          <w:tcPr/>
-          <w:p>
-            <w:pPr>
-              <w:pStyle w:val="Compact"/>
-              <w:jc w:val="left"/>
-            </w:pPr>
-            <w:r>
-              <w:t xml:space="preserve">Question type:LexTALE:EQ</w:t>
-            </w:r>
-          </w:p>
-        </w:tc>
-        <w:tc>
-          <w:tcPr/>
-          <w:p>
-            <w:pPr>
-              <w:pStyle w:val="Compact"/>
-              <w:jc w:val="right"/>
-            </w:pPr>
-            <w:r>
-              <w:t xml:space="preserve">−0.02</w:t>
-            </w:r>
-          </w:p>
-        </w:tc>
-        <w:tc>
-          <w:tcPr/>
-          <w:p>
-            <w:pPr>
-              <w:pStyle w:val="Compact"/>
-              <w:jc w:val="right"/>
-            </w:pPr>
-            <w:r>
-              <w:t xml:space="preserve">[−0.07, 0.03]</w:t>
-            </w:r>
-          </w:p>
-        </w:tc>
-        <w:tc>
-          <w:tcPr/>
-          <w:p>
-            <w:pPr>
-              <w:pStyle w:val="Compact"/>
-              <w:jc w:val="right"/>
-            </w:pPr>
-            <w:r>
-              <w:t xml:space="preserve">0.77</w:t>
-            </w:r>
-          </w:p>
-        </w:tc>
-        <w:tc>
-          <w:tcPr/>
-          <w:p>
-            <w:pPr>
-              <w:pStyle w:val="Compact"/>
-              <w:jc w:val="right"/>
-            </w:pPr>
-            <w:r>
-              <w:t xml:space="preserve">1.00</w:t>
-            </w:r>
-          </w:p>
-        </w:tc>
-        <w:tc>
-          <w:tcPr/>
-          <w:p>
-            <w:pPr>
-              <w:pStyle w:val="Compact"/>
-              <w:jc w:val="right"/>
-            </w:pPr>
-            <w:r>
-              <w:t xml:space="preserve">3580</w:t>
-            </w:r>
-          </w:p>
-        </w:tc>
-      </w:tr>
-      <w:tr>
-        <w:tc>
-          <w:tcPr/>
-          <w:p>
-            <w:pPr>
-              <w:pStyle w:val="Compact"/>
-              <w:jc w:val="left"/>
-            </w:pPr>
-            <w:r>
-              <w:t xml:space="preserve">Drift rate</w:t>
-            </w:r>
-          </w:p>
-        </w:tc>
-        <w:tc>
-          <w:tcPr/>
-          <w:p>
-            <w:pPr>
-              <w:pStyle w:val="Compact"/>
-              <w:jc w:val="left"/>
-            </w:pPr>
-            <w:r>
-              <w:t xml:space="preserve">Intercept</w:t>
-            </w:r>
-          </w:p>
-        </w:tc>
-        <w:tc>
-          <w:tcPr/>
-          <w:p>
-            <w:pPr>
-              <w:pStyle w:val="Compact"/>
-              <w:jc w:val="right"/>
-            </w:pPr>
-            <w:r>
-              <w:t xml:space="preserve">1.23</w:t>
-            </w:r>
-          </w:p>
-        </w:tc>
-        <w:tc>
-          <w:tcPr/>
-          <w:p>
-            <w:pPr>
-              <w:pStyle w:val="Compact"/>
-              <w:jc w:val="right"/>
-            </w:pPr>
-            <w:r>
-              <w:t xml:space="preserve">[1.20, 1.26]</w:t>
-            </w:r>
-          </w:p>
-        </w:tc>
-        <w:tc>
-          <w:tcPr/>
-          <w:p>
-            <w:pPr>
-              <w:pStyle w:val="Compact"/>
-              <w:jc w:val="right"/>
-            </w:pPr>
-            <w:r>
-              <w:t xml:space="preserve">1.00</w:t>
-            </w:r>
-          </w:p>
-        </w:tc>
-        <w:tc>
-          <w:tcPr/>
-          <w:p>
-            <w:pPr>
-              <w:pStyle w:val="Compact"/>
-              <w:jc w:val="right"/>
-            </w:pPr>
-            <w:r>
-              <w:t xml:space="preserve">1.00</w:t>
-            </w:r>
-          </w:p>
-        </w:tc>
-        <w:tc>
-          <w:tcPr/>
-          <w:p>
-            <w:pPr>
-              <w:pStyle w:val="Compact"/>
-              <w:jc w:val="right"/>
-            </w:pPr>
-            <w:r>
-              <w:t xml:space="preserve">3814</w:t>
-            </w:r>
-          </w:p>
-        </w:tc>
-      </w:tr>
-      <w:tr>
-        <w:tc>
-          <w:tcPr/>
-          <w:p>
-            <w:pPr>
-              <w:pStyle w:val="Compact"/>
-            </w:pPr>
-          </w:p>
-        </w:tc>
-        <w:tc>
-          <w:tcPr/>
-          <w:p>
-            <w:pPr>
-              <w:pStyle w:val="Compact"/>
-              <w:jc w:val="left"/>
-            </w:pPr>
-            <w:r>
-              <w:t xml:space="preserve">Question type</w:t>
-            </w:r>
-          </w:p>
-        </w:tc>
-        <w:tc>
-          <w:tcPr/>
-          <w:p>
-            <w:pPr>
-              <w:pStyle w:val="Compact"/>
-              <w:jc w:val="right"/>
-            </w:pPr>
-            <w:r>
-              <w:t xml:space="preserve">0.08</w:t>
-            </w:r>
-          </w:p>
-        </w:tc>
-        <w:tc>
-          <w:tcPr/>
-          <w:p>
-            <w:pPr>
-              <w:pStyle w:val="Compact"/>
-              <w:jc w:val="right"/>
-            </w:pPr>
-            <w:r>
-              <w:t xml:space="preserve">[0.06, 0.10]</w:t>
-            </w:r>
-          </w:p>
-        </w:tc>
-        <w:tc>
-          <w:tcPr/>
-          <w:p>
-            <w:pPr>
-              <w:pStyle w:val="Compact"/>
-              <w:jc w:val="right"/>
-            </w:pPr>
-            <w:r>
-              <w:t xml:space="preserve">1.00</w:t>
-            </w:r>
-          </w:p>
-        </w:tc>
-        <w:tc>
-          <w:tcPr/>
-          <w:p>
-            <w:pPr>
-              <w:pStyle w:val="Compact"/>
-              <w:jc w:val="right"/>
-            </w:pPr>
-            <w:r>
-              <w:t xml:space="preserve">1.00</w:t>
-            </w:r>
-          </w:p>
-        </w:tc>
-        <w:tc>
-          <w:tcPr/>
-          <w:p>
-            <w:pPr>
-              <w:pStyle w:val="Compact"/>
-              <w:jc w:val="right"/>
-            </w:pPr>
-            <w:r>
-              <w:t xml:space="preserve">3584</w:t>
-            </w:r>
-          </w:p>
-        </w:tc>
-      </w:tr>
-      <w:tr>
-        <w:tc>
-          <w:tcPr/>
-          <w:p>
-            <w:pPr>
-              <w:pStyle w:val="Compact"/>
-            </w:pPr>
-          </w:p>
-        </w:tc>
-        <w:tc>
-          <w:tcPr/>
-          <w:p>
-            <w:pPr>
-              <w:pStyle w:val="Compact"/>
-              <w:jc w:val="left"/>
-            </w:pPr>
-            <w:r>
-              <w:t xml:space="preserve">LexTALE</w:t>
-            </w:r>
-          </w:p>
-        </w:tc>
-        <w:tc>
-          <w:tcPr/>
-          <w:p>
-            <w:pPr>
-              <w:pStyle w:val="Compact"/>
-              <w:jc w:val="right"/>
-            </w:pPr>
-            <w:r>
-              <w:t xml:space="preserve">0.02</w:t>
-            </w:r>
-          </w:p>
-        </w:tc>
-        <w:tc>
-          <w:tcPr/>
-          <w:p>
-            <w:pPr>
-              <w:pStyle w:val="Compact"/>
-              <w:jc w:val="right"/>
-            </w:pPr>
-            <w:r>
-              <w:t xml:space="preserve">[−0.02, 0.05]</w:t>
-            </w:r>
-          </w:p>
-        </w:tc>
-        <w:tc>
-          <w:tcPr/>
-          <w:p>
-            <w:pPr>
-              <w:pStyle w:val="Compact"/>
-              <w:jc w:val="right"/>
-            </w:pPr>
-            <w:r>
-              <w:t xml:space="preserve">0.83</w:t>
-            </w:r>
-          </w:p>
-        </w:tc>
-        <w:tc>
-          <w:tcPr/>
-          <w:p>
-            <w:pPr>
-              <w:pStyle w:val="Compact"/>
-              <w:jc w:val="right"/>
-            </w:pPr>
-            <w:r>
-              <w:t xml:space="preserve">1.00</w:t>
-            </w:r>
-          </w:p>
-        </w:tc>
-        <w:tc>
-          <w:tcPr/>
-          <w:p>
-            <w:pPr>
-              <w:pStyle w:val="Compact"/>
-              <w:jc w:val="right"/>
-            </w:pPr>
-            <w:r>
-              <w:t xml:space="preserve">3276</w:t>
-            </w:r>
-          </w:p>
-        </w:tc>
-      </w:tr>
-      <w:tr>
-        <w:tc>
-          <w:tcPr/>
-          <w:p>
-            <w:pPr>
-              <w:pStyle w:val="Compact"/>
-            </w:pPr>
-          </w:p>
-        </w:tc>
-        <w:tc>
-          <w:tcPr/>
-          <w:p>
-            <w:pPr>
-              <w:pStyle w:val="Compact"/>
-              <w:jc w:val="left"/>
-            </w:pPr>
-            <w:r>
-              <w:t xml:space="preserve">EQ</w:t>
-            </w:r>
-          </w:p>
-        </w:tc>
-        <w:tc>
-          <w:tcPr/>
-          <w:p>
-            <w:pPr>
-              <w:pStyle w:val="Compact"/>
-              <w:jc w:val="right"/>
-            </w:pPr>
-            <w:r>
-              <w:t xml:space="preserve">0.00</w:t>
-            </w:r>
-          </w:p>
-        </w:tc>
-        <w:tc>
-          <w:tcPr/>
-          <w:p>
-            <w:pPr>
-              <w:pStyle w:val="Compact"/>
-              <w:jc w:val="right"/>
-            </w:pPr>
-            <w:r>
-              <w:t xml:space="preserve">[−0.03, 0.03]</w:t>
-            </w:r>
-          </w:p>
-        </w:tc>
-        <w:tc>
-          <w:tcPr/>
-          <w:p>
-            <w:pPr>
-              <w:pStyle w:val="Compact"/>
-              <w:jc w:val="right"/>
-            </w:pPr>
-            <w:r>
-              <w:t xml:space="preserve">0.59</w:t>
-            </w:r>
-          </w:p>
-        </w:tc>
-        <w:tc>
-          <w:tcPr/>
-          <w:p>
-            <w:pPr>
-              <w:pStyle w:val="Compact"/>
-              <w:jc w:val="right"/>
-            </w:pPr>
-            <w:r>
-              <w:t xml:space="preserve">1.00</w:t>
-            </w:r>
-          </w:p>
-        </w:tc>
-        <w:tc>
-          <w:tcPr/>
-          <w:p>
-            <w:pPr>
-              <w:pStyle w:val="Compact"/>
-              <w:jc w:val="right"/>
-            </w:pPr>
-            <w:r>
-              <w:t xml:space="preserve">4063</w:t>
-            </w:r>
-          </w:p>
-        </w:tc>
-      </w:tr>
-      <w:tr>
-        <w:tc>
-          <w:tcPr/>
-          <w:p>
-            <w:pPr>
-              <w:pStyle w:val="Compact"/>
-            </w:pPr>
-          </w:p>
-        </w:tc>
-        <w:tc>
-          <w:tcPr/>
-          <w:p>
-            <w:pPr>
-              <w:pStyle w:val="Compact"/>
-              <w:jc w:val="left"/>
-            </w:pPr>
-            <w:r>
-              <w:t xml:space="preserve">Question type:LexTALE</w:t>
-            </w:r>
-          </w:p>
-        </w:tc>
-        <w:tc>
-          <w:tcPr/>
-          <w:p>
-            <w:pPr>
-              <w:pStyle w:val="Compact"/>
-              <w:jc w:val="right"/>
-            </w:pPr>
-            <w:r>
-              <w:t xml:space="preserve">0.01</w:t>
-            </w:r>
-          </w:p>
-        </w:tc>
-        <w:tc>
-          <w:tcPr/>
-          <w:p>
-            <w:pPr>
-              <w:pStyle w:val="Compact"/>
-              <w:jc w:val="right"/>
-            </w:pPr>
-            <w:r>
-              <w:t xml:space="preserve">[−0.02, 0.05]</w:t>
-            </w:r>
-          </w:p>
-        </w:tc>
-        <w:tc>
-          <w:tcPr/>
-          <w:p>
-            <w:pPr>
-              <w:pStyle w:val="Compact"/>
-              <w:jc w:val="right"/>
-            </w:pPr>
-            <w:r>
-              <w:t xml:space="preserve">0.70</w:t>
-            </w:r>
-          </w:p>
-        </w:tc>
-        <w:tc>
-          <w:tcPr/>
-          <w:p>
-            <w:pPr>
-              <w:pStyle w:val="Compact"/>
-              <w:jc w:val="right"/>
-            </w:pPr>
-            <w:r>
-              <w:t xml:space="preserve">1.00</w:t>
-            </w:r>
-          </w:p>
-        </w:tc>
-        <w:tc>
-          <w:tcPr/>
-          <w:p>
-            <w:pPr>
-              <w:pStyle w:val="Compact"/>
-              <w:jc w:val="right"/>
-            </w:pPr>
-            <w:r>
-              <w:t xml:space="preserve">3846</w:t>
-            </w:r>
-          </w:p>
-        </w:tc>
-      </w:tr>
-      <w:tr>
-        <w:tc>
-          <w:tcPr/>
-          <w:p>
-            <w:pPr>
-              <w:pStyle w:val="Compact"/>
-            </w:pPr>
-          </w:p>
-        </w:tc>
-        <w:tc>
-          <w:tcPr/>
-          <w:p>
-            <w:pPr>
-              <w:pStyle w:val="Compact"/>
-              <w:jc w:val="left"/>
-            </w:pPr>
-            <w:r>
-              <w:t xml:space="preserve">Question type:EQ</w:t>
-            </w:r>
-          </w:p>
-        </w:tc>
-        <w:tc>
-          <w:tcPr/>
-          <w:p>
-            <w:pPr>
-              <w:pStyle w:val="Compact"/>
-              <w:jc w:val="right"/>
-            </w:pPr>
-            <w:r>
-              <w:t xml:space="preserve">0.00</w:t>
-            </w:r>
-          </w:p>
-        </w:tc>
-        <w:tc>
-          <w:tcPr/>
-          <w:p>
-            <w:pPr>
-              <w:pStyle w:val="Compact"/>
-              <w:jc w:val="right"/>
-            </w:pPr>
-            <w:r>
-              <w:t xml:space="preserve">[−0.02, 0.02]</w:t>
-            </w:r>
-          </w:p>
-        </w:tc>
-        <w:tc>
-          <w:tcPr/>
-          <w:p>
-            <w:pPr>
-              <w:pStyle w:val="Compact"/>
-              <w:jc w:val="right"/>
-            </w:pPr>
-            <w:r>
-              <w:t xml:space="preserve">0.53</w:t>
-            </w:r>
-          </w:p>
-        </w:tc>
-        <w:tc>
-          <w:tcPr/>
-          <w:p>
-            <w:pPr>
-              <w:pStyle w:val="Compact"/>
-              <w:jc w:val="right"/>
-            </w:pPr>
-            <w:r>
-              <w:t xml:space="preserve">1.00</w:t>
-            </w:r>
-          </w:p>
-        </w:tc>
-        <w:tc>
-          <w:tcPr/>
-          <w:p>
-            <w:pPr>
-              <w:pStyle w:val="Compact"/>
-              <w:jc w:val="right"/>
-            </w:pPr>
-            <w:r>
-              <w:t xml:space="preserve">4123</w:t>
-            </w:r>
-          </w:p>
-        </w:tc>
-      </w:tr>
-      <w:tr>
-        <w:tc>
-          <w:tcPr/>
-          <w:p>
-            <w:pPr>
-              <w:pStyle w:val="Compact"/>
-            </w:pPr>
-          </w:p>
-        </w:tc>
-        <w:tc>
-          <w:tcPr/>
-          <w:p>
-            <w:pPr>
-              <w:pStyle w:val="Compact"/>
-              <w:jc w:val="left"/>
-            </w:pPr>
-            <w:r>
-              <w:t xml:space="preserve">LexTALE:EQ</w:t>
-            </w:r>
-          </w:p>
-        </w:tc>
-        <w:tc>
-          <w:tcPr/>
-          <w:p>
-            <w:pPr>
-              <w:pStyle w:val="Compact"/>
-              <w:jc w:val="right"/>
-            </w:pPr>
-            <w:r>
-              <w:t xml:space="preserve">−0.06</w:t>
-            </w:r>
-          </w:p>
-        </w:tc>
-        <w:tc>
-          <w:tcPr/>
-          <w:p>
-            <w:pPr>
-              <w:pStyle w:val="Compact"/>
-              <w:jc w:val="right"/>
-            </w:pPr>
-            <w:r>
-              <w:t xml:space="preserve">[−0.11, −0.02]</w:t>
-            </w:r>
-          </w:p>
-        </w:tc>
-        <w:tc>
-          <w:tcPr/>
-          <w:p>
-            <w:pPr>
-              <w:pStyle w:val="Compact"/>
-              <w:jc w:val="right"/>
-            </w:pPr>
-            <w:r>
-              <w:t xml:space="preserve">1.00</w:t>
-            </w:r>
-          </w:p>
-        </w:tc>
-        <w:tc>
-          <w:tcPr/>
-          <w:p>
-            <w:pPr>
-              <w:pStyle w:val="Compact"/>
-              <w:jc w:val="right"/>
-            </w:pPr>
-            <w:r>
-              <w:t xml:space="preserve">1.00</w:t>
-            </w:r>
-          </w:p>
-        </w:tc>
-        <w:tc>
-          <w:tcPr/>
-          <w:p>
-            <w:pPr>
-              <w:pStyle w:val="Compact"/>
-              <w:jc w:val="right"/>
-            </w:pPr>
-            <w:r>
-              <w:t xml:space="preserve">4114</w:t>
-            </w:r>
-          </w:p>
-        </w:tc>
-      </w:tr>
-      <w:tr>
-        <w:tc>
-          <w:tcPr/>
-          <w:p>
-            <w:pPr>
-              <w:pStyle w:val="Compact"/>
-            </w:pPr>
-          </w:p>
-        </w:tc>
-        <w:tc>
-          <w:tcPr/>
-          <w:p>
-            <w:pPr>
-              <w:pStyle w:val="Compact"/>
-              <w:jc w:val="left"/>
-            </w:pPr>
-            <w:r>
-              <w:t xml:space="preserve">Question type:LexTALE:EQ</w:t>
-            </w:r>
-          </w:p>
-        </w:tc>
-        <w:tc>
-          <w:tcPr/>
-          <w:p>
-            <w:pPr>
-              <w:pStyle w:val="Compact"/>
-              <w:jc w:val="right"/>
-            </w:pPr>
-            <w:r>
-              <w:t xml:space="preserve">0.01</w:t>
-            </w:r>
-          </w:p>
-        </w:tc>
-        <w:tc>
-          <w:tcPr/>
-          <w:p>
-            <w:pPr>
-              <w:pStyle w:val="Compact"/>
-              <w:jc w:val="right"/>
-            </w:pPr>
-            <w:r>
-              <w:t xml:space="preserve">[−0.03, 0.05]</w:t>
-            </w:r>
-          </w:p>
-        </w:tc>
-        <w:tc>
-          <w:tcPr/>
-          <w:p>
-            <w:pPr>
-              <w:pStyle w:val="Compact"/>
-              <w:jc w:val="right"/>
-            </w:pPr>
-            <w:r>
-              <w:t xml:space="preserve">0.66</w:t>
-            </w:r>
-          </w:p>
-        </w:tc>
-        <w:tc>
-          <w:tcPr/>
-          <w:p>
-            <w:pPr>
-              <w:pStyle w:val="Compact"/>
-              <w:jc w:val="right"/>
-            </w:pPr>
-            <w:r>
-              <w:t xml:space="preserve">1.00</w:t>
-            </w:r>
-          </w:p>
-        </w:tc>
-        <w:tc>
-          <w:tcPr/>
-          <w:p>
-            <w:pPr>
-              <w:pStyle w:val="Compact"/>
-              <w:jc w:val="right"/>
-            </w:pPr>
-            <w:r>
-              <w:t xml:space="preserve">3733</w:t>
-            </w:r>
-          </w:p>
-        </w:tc>
-      </w:tr>
-    </w:tbl>
+      <w:r>
+        <w:br w:type="page"/>
+      </w:r>
+    </w:p>
     <w:bookmarkEnd w:id="111"/>
-    <w:bookmarkStart w:id="112" w:name="drift-diffusion-models"/>
+    <w:bookmarkStart w:id="113" w:name="drift-diffusion-models"/>
     <w:p>
       <w:pPr>
         <w:pStyle w:val="berschrift2"/>
@@ -9511,13 +8418,28 @@
         <w:t xml:space="preserve"> </w:t>
       </w:r>
       <w:r>
-        <w:t xml:space="preserve">In traditional 2AFC tasks in linguistics, particularly in psycholinguistics, data of this nature are often analyzed using separate models, one for responses, and another for response times.</w:t>
-      </w:r>
-      <w:r>
-        <w:t xml:space="preserve"> </w:t>
-      </w:r>
-      <w:r>
-        <w:t xml:space="preserve">Given how relatively uncommon DDMs are in linguistics, the present work includes both approaches, though it is reasonable to assume that this practice will diminish as DDMs become more well-known.</w:t>
+        <w:t xml:space="preserve">In linguistics, particularly in psycholinguistics, data of this nature derived from 2AFC tasks are often analyzed using separate models, one for responses, and another for response times (as we have done in our so-called</w:t>
+      </w:r>
+      <w:r>
+        <w:t xml:space="preserve"> </w:t>
+      </w:r>
+      <w:r>
+        <w:t xml:space="preserve">‘</w:t>
+      </w:r>
+      <w:r>
+        <w:t xml:space="preserve">traditional analyses</w:t>
+      </w:r>
+      <w:r>
+        <w:t xml:space="preserve">’</w:t>
+      </w:r>
+      <w:r>
+        <w:t xml:space="preserve">).</w:t>
+      </w:r>
+      <w:r>
+        <w:rPr>
+          <w:rStyle w:val="Funotenzeichen"/>
+        </w:rPr>
+        <w:footnoteReference w:id="112"/>
       </w:r>
       <w:r>
         <w:t xml:space="preserve"> </w:t>
@@ -9529,7 +8451,7 @@
         <w:t xml:space="preserve"> </w:t>
       </w:r>
       <w:r>
-        <w:t xml:space="preserve">The estimates can then be scrutinized in subsequent models, if one estimates the parameters for each participant (i.e., the approach taken in the present work), and/or used for simulation purposes.</w:t>
+        <w:t xml:space="preserve">The estimates can then be scrutinized in subsequent models, if one estimates the parameters for each participant (i.e., the approach taken in the present work), and/or used for simulations.</w:t>
       </w:r>
       <w:r>
         <w:t xml:space="preserve"> </w:t>
@@ -11198,12 +10120,1506 @@
       </w:r>
     </w:p>
     <w:p>
+      <w:pPr>
+        <w:pStyle w:val="FirstParagraph"/>
+      </w:pPr>
+      <w:r>
+        <w:t xml:space="preserve">Table</w:t>
+      </w:r>
+      <w:r>
+        <w:t xml:space="preserve"> </w:t>
+      </w:r>
+      <w:r>
+        <w:t xml:space="preserve">2</w:t>
+      </w:r>
+      <w:r>
+        <w:t xml:space="preserve"> </w:t>
+      </w:r>
+      <w:r>
+        <w:t xml:space="preserve">is equivalent to Figure</w:t>
+      </w:r>
+      <w:r>
+        <w:t xml:space="preserve"> </w:t>
+      </w:r>
+      <w:r>
+        <w:t xml:space="preserve">6</w:t>
+      </w:r>
+      <w:r>
+        <w:t xml:space="preserve"> </w:t>
+      </w:r>
+      <w:r>
+        <w:t xml:space="preserve">in the main document.</w:t>
+      </w:r>
+    </w:p>
+    <w:p>
+      <w:pPr>
+        <w:pStyle w:val="TableCaption"/>
+      </w:pPr>
+      <w:r>
+        <w:t xml:space="preserve">Table 2: Summary of the posterior distribution modeling</w:t>
+      </w:r>
+      <w:r>
+        <w:t xml:space="preserve"> </w:t>
+      </w:r>
+      <w:r>
+        <w:t xml:space="preserve">boundary separation and drift rate as a function of question type,</w:t>
+      </w:r>
+      <w:r>
+        <w:t xml:space="preserve"> </w:t>
+      </w:r>
+      <w:r>
+        <w:t xml:space="preserve">LexTALE, and Empathy quotient. The table includes posterior medians,</w:t>
+      </w:r>
+      <w:r>
+        <w:t xml:space="preserve"> </w:t>
+      </w:r>
+      <w:r>
+        <w:t xml:space="preserve">the 95% HDI, the percentage of the HDI within the ROPE, and the maximum</w:t>
+      </w:r>
+      <w:r>
+        <w:t xml:space="preserve"> </w:t>
+      </w:r>
+      <w:r>
+        <w:t xml:space="preserve">probability of effect (MPE).</w:t>
+      </w:r>
+    </w:p>
+    <w:tbl>
+      <w:tblPr>
+        <w:tblStyle w:val="Table"/>
+        <w:tblW w:type="auto" w:w="0"/>
+        <w:tblLook w:firstRow="1" w:lastRow="0" w:firstColumn="0" w:lastColumn="0" w:noHBand="0" w:noVBand="0" w:val="0020"/>
+        <w:tblCaption w:val="Table 2: Summary of the posterior distribution modeling boundary separation and drift rate as a function of question type, LexTALE, and Empathy quotient. The table includes posterior medians, the 95% HDI, the percentage of the HDI within the ROPE, and the maximum probability of effect (MPE)."/>
+      </w:tblPr>
+      <w:tblGrid>
+        <w:gridCol w:w="1131"/>
+        <w:gridCol w:w="1131"/>
+        <w:gridCol w:w="1131"/>
+        <w:gridCol w:w="1131"/>
+        <w:gridCol w:w="1131"/>
+        <w:gridCol w:w="1131"/>
+        <w:gridCol w:w="1131"/>
+      </w:tblGrid>
+      <w:tr>
+        <w:trPr>
+          <w:tblHeader w:val="true"/>
+        </w:trPr>
+        <w:tc>
+          <w:tcPr/>
+          <w:p>
+            <w:pPr>
+              <w:pStyle w:val="Compact"/>
+              <w:jc w:val="left"/>
+            </w:pPr>
+            <w:r>
+              <w:t xml:space="preserve">Model</w:t>
+            </w:r>
+          </w:p>
+        </w:tc>
+        <w:tc>
+          <w:tcPr/>
+          <w:p>
+            <w:pPr>
+              <w:pStyle w:val="Compact"/>
+              <w:jc w:val="left"/>
+            </w:pPr>
+            <w:r>
+              <w:t xml:space="preserve">Parameter</w:t>
+            </w:r>
+          </w:p>
+        </w:tc>
+        <w:tc>
+          <w:tcPr/>
+          <w:p>
+            <w:pPr>
+              <w:pStyle w:val="Compact"/>
+              <w:jc w:val="right"/>
+            </w:pPr>
+            <w:r>
+              <w:t xml:space="preserve">Median</w:t>
+            </w:r>
+          </w:p>
+        </w:tc>
+        <w:tc>
+          <w:tcPr/>
+          <w:p>
+            <w:pPr>
+              <w:pStyle w:val="Compact"/>
+              <w:jc w:val="right"/>
+            </w:pPr>
+            <w:r>
+              <w:t xml:space="preserve">HDI</w:t>
+            </w:r>
+          </w:p>
+        </w:tc>
+        <w:tc>
+          <w:tcPr/>
+          <w:p>
+            <w:pPr>
+              <w:pStyle w:val="Compact"/>
+              <w:jc w:val="right"/>
+            </w:pPr>
+            <w:r>
+              <w:t xml:space="preserve">MPE</w:t>
+            </w:r>
+          </w:p>
+        </w:tc>
+        <w:tc>
+          <w:tcPr/>
+          <w:p>
+            <w:pPr>
+              <w:pStyle w:val="Compact"/>
+              <w:jc w:val="right"/>
+            </w:pPr>
+            <w:r>
+              <w:t xml:space="preserve">Rhat</w:t>
+            </w:r>
+          </w:p>
+        </w:tc>
+        <w:tc>
+          <w:tcPr/>
+          <w:p>
+            <w:pPr>
+              <w:pStyle w:val="Compact"/>
+              <w:jc w:val="right"/>
+            </w:pPr>
+            <w:r>
+              <w:t xml:space="preserve">ESS</w:t>
+            </w:r>
+          </w:p>
+        </w:tc>
+      </w:tr>
+      <w:tr>
+        <w:tc>
+          <w:tcPr/>
+          <w:p>
+            <w:pPr>
+              <w:pStyle w:val="Compact"/>
+              <w:jc w:val="left"/>
+            </w:pPr>
+            <w:r>
+              <w:t xml:space="preserve">Boundary</w:t>
+            </w:r>
+          </w:p>
+        </w:tc>
+        <w:tc>
+          <w:tcPr/>
+          <w:p>
+            <w:pPr>
+              <w:pStyle w:val="Compact"/>
+              <w:jc w:val="left"/>
+            </w:pPr>
+            <w:r>
+              <w:t xml:space="preserve">Intercept</w:t>
+            </w:r>
+          </w:p>
+        </w:tc>
+        <w:tc>
+          <w:tcPr/>
+          <w:p>
+            <w:pPr>
+              <w:pStyle w:val="Compact"/>
+              <w:jc w:val="right"/>
+            </w:pPr>
+            <w:r>
+              <w:t xml:space="preserve">1.77</w:t>
+            </w:r>
+          </w:p>
+        </w:tc>
+        <w:tc>
+          <w:tcPr/>
+          <w:p>
+            <w:pPr>
+              <w:pStyle w:val="Compact"/>
+              <w:jc w:val="right"/>
+            </w:pPr>
+            <w:r>
+              <w:t xml:space="preserve">[1.70, 1.83]</w:t>
+            </w:r>
+          </w:p>
+        </w:tc>
+        <w:tc>
+          <w:tcPr/>
+          <w:p>
+            <w:pPr>
+              <w:pStyle w:val="Compact"/>
+              <w:jc w:val="right"/>
+            </w:pPr>
+            <w:r>
+              <w:t xml:space="preserve">1.00</w:t>
+            </w:r>
+          </w:p>
+        </w:tc>
+        <w:tc>
+          <w:tcPr/>
+          <w:p>
+            <w:pPr>
+              <w:pStyle w:val="Compact"/>
+              <w:jc w:val="right"/>
+            </w:pPr>
+            <w:r>
+              <w:t xml:space="preserve">1.00</w:t>
+            </w:r>
+          </w:p>
+        </w:tc>
+        <w:tc>
+          <w:tcPr/>
+          <w:p>
+            <w:pPr>
+              <w:pStyle w:val="Compact"/>
+              <w:jc w:val="right"/>
+            </w:pPr>
+            <w:r>
+              <w:t xml:space="preserve">3407</w:t>
+            </w:r>
+          </w:p>
+        </w:tc>
+      </w:tr>
+      <w:tr>
+        <w:tc>
+          <w:tcPr/>
+          <w:p>
+            <w:pPr>
+              <w:pStyle w:val="Compact"/>
+              <w:jc w:val="left"/>
+            </w:pPr>
+            <w:r>
+              <w:t xml:space="preserve">separation</w:t>
+            </w:r>
+          </w:p>
+        </w:tc>
+        <w:tc>
+          <w:tcPr/>
+          <w:p>
+            <w:pPr>
+              <w:pStyle w:val="Compact"/>
+              <w:jc w:val="left"/>
+            </w:pPr>
+            <w:r>
+              <w:t xml:space="preserve">Question type</w:t>
+            </w:r>
+          </w:p>
+        </w:tc>
+        <w:tc>
+          <w:tcPr/>
+          <w:p>
+            <w:pPr>
+              <w:pStyle w:val="Compact"/>
+              <w:jc w:val="right"/>
+            </w:pPr>
+            <w:r>
+              <w:t xml:space="preserve">−0.04</w:t>
+            </w:r>
+          </w:p>
+        </w:tc>
+        <w:tc>
+          <w:tcPr/>
+          <w:p>
+            <w:pPr>
+              <w:pStyle w:val="Compact"/>
+              <w:jc w:val="right"/>
+            </w:pPr>
+            <w:r>
+              <w:t xml:space="preserve">[−0.08, −0.01]</w:t>
+            </w:r>
+          </w:p>
+        </w:tc>
+        <w:tc>
+          <w:tcPr/>
+          <w:p>
+            <w:pPr>
+              <w:pStyle w:val="Compact"/>
+              <w:jc w:val="right"/>
+            </w:pPr>
+            <w:r>
+              <w:t xml:space="preserve">0.99</w:t>
+            </w:r>
+          </w:p>
+        </w:tc>
+        <w:tc>
+          <w:tcPr/>
+          <w:p>
+            <w:pPr>
+              <w:pStyle w:val="Compact"/>
+              <w:jc w:val="right"/>
+            </w:pPr>
+            <w:r>
+              <w:t xml:space="preserve">1.00</w:t>
+            </w:r>
+          </w:p>
+        </w:tc>
+        <w:tc>
+          <w:tcPr/>
+          <w:p>
+            <w:pPr>
+              <w:pStyle w:val="Compact"/>
+              <w:jc w:val="right"/>
+            </w:pPr>
+            <w:r>
+              <w:t xml:space="preserve">3676</w:t>
+            </w:r>
+          </w:p>
+        </w:tc>
+      </w:tr>
+      <w:tr>
+        <w:tc>
+          <w:tcPr/>
+          <w:p>
+            <w:pPr>
+              <w:pStyle w:val="Compact"/>
+            </w:pPr>
+          </w:p>
+        </w:tc>
+        <w:tc>
+          <w:tcPr/>
+          <w:p>
+            <w:pPr>
+              <w:pStyle w:val="Compact"/>
+              <w:jc w:val="left"/>
+            </w:pPr>
+            <w:r>
+              <w:t xml:space="preserve">LexTALE</w:t>
+            </w:r>
+          </w:p>
+        </w:tc>
+        <w:tc>
+          <w:tcPr/>
+          <w:p>
+            <w:pPr>
+              <w:pStyle w:val="Compact"/>
+              <w:jc w:val="right"/>
+            </w:pPr>
+            <w:r>
+              <w:t xml:space="preserve">0.14</w:t>
+            </w:r>
+          </w:p>
+        </w:tc>
+        <w:tc>
+          <w:tcPr/>
+          <w:p>
+            <w:pPr>
+              <w:pStyle w:val="Compact"/>
+              <w:jc w:val="right"/>
+            </w:pPr>
+            <w:r>
+              <w:t xml:space="preserve">[0.06, 0.22]</w:t>
+            </w:r>
+          </w:p>
+        </w:tc>
+        <w:tc>
+          <w:tcPr/>
+          <w:p>
+            <w:pPr>
+              <w:pStyle w:val="Compact"/>
+              <w:jc w:val="right"/>
+            </w:pPr>
+            <w:r>
+              <w:t xml:space="preserve">1.00</w:t>
+            </w:r>
+          </w:p>
+        </w:tc>
+        <w:tc>
+          <w:tcPr/>
+          <w:p>
+            <w:pPr>
+              <w:pStyle w:val="Compact"/>
+              <w:jc w:val="right"/>
+            </w:pPr>
+            <w:r>
+              <w:t xml:space="preserve">1.00</w:t>
+            </w:r>
+          </w:p>
+        </w:tc>
+        <w:tc>
+          <w:tcPr/>
+          <w:p>
+            <w:pPr>
+              <w:pStyle w:val="Compact"/>
+              <w:jc w:val="right"/>
+            </w:pPr>
+            <w:r>
+              <w:t xml:space="preserve">3460</w:t>
+            </w:r>
+          </w:p>
+        </w:tc>
+      </w:tr>
+      <w:tr>
+        <w:tc>
+          <w:tcPr/>
+          <w:p>
+            <w:pPr>
+              <w:pStyle w:val="Compact"/>
+            </w:pPr>
+          </w:p>
+        </w:tc>
+        <w:tc>
+          <w:tcPr/>
+          <w:p>
+            <w:pPr>
+              <w:pStyle w:val="Compact"/>
+              <w:jc w:val="left"/>
+            </w:pPr>
+            <w:r>
+              <w:t xml:space="preserve">EQ</w:t>
+            </w:r>
+          </w:p>
+        </w:tc>
+        <w:tc>
+          <w:tcPr/>
+          <w:p>
+            <w:pPr>
+              <w:pStyle w:val="Compact"/>
+              <w:jc w:val="right"/>
+            </w:pPr>
+            <w:r>
+              <w:t xml:space="preserve">0.04</w:t>
+            </w:r>
+          </w:p>
+        </w:tc>
+        <w:tc>
+          <w:tcPr/>
+          <w:p>
+            <w:pPr>
+              <w:pStyle w:val="Compact"/>
+              <w:jc w:val="right"/>
+            </w:pPr>
+            <w:r>
+              <w:t xml:space="preserve">[−0.02, 0.11]</w:t>
+            </w:r>
+          </w:p>
+        </w:tc>
+        <w:tc>
+          <w:tcPr/>
+          <w:p>
+            <w:pPr>
+              <w:pStyle w:val="Compact"/>
+              <w:jc w:val="right"/>
+            </w:pPr>
+            <w:r>
+              <w:t xml:space="preserve">0.91</w:t>
+            </w:r>
+          </w:p>
+        </w:tc>
+        <w:tc>
+          <w:tcPr/>
+          <w:p>
+            <w:pPr>
+              <w:pStyle w:val="Compact"/>
+              <w:jc w:val="right"/>
+            </w:pPr>
+            <w:r>
+              <w:t xml:space="preserve">1.00</w:t>
+            </w:r>
+          </w:p>
+        </w:tc>
+        <w:tc>
+          <w:tcPr/>
+          <w:p>
+            <w:pPr>
+              <w:pStyle w:val="Compact"/>
+              <w:jc w:val="right"/>
+            </w:pPr>
+            <w:r>
+              <w:t xml:space="preserve">3585</w:t>
+            </w:r>
+          </w:p>
+        </w:tc>
+      </w:tr>
+      <w:tr>
+        <w:tc>
+          <w:tcPr/>
+          <w:p>
+            <w:pPr>
+              <w:pStyle w:val="Compact"/>
+            </w:pPr>
+          </w:p>
+        </w:tc>
+        <w:tc>
+          <w:tcPr/>
+          <w:p>
+            <w:pPr>
+              <w:pStyle w:val="Compact"/>
+              <w:jc w:val="left"/>
+            </w:pPr>
+            <w:r>
+              <w:t xml:space="preserve">Question type:LexTALE</w:t>
+            </w:r>
+          </w:p>
+        </w:tc>
+        <w:tc>
+          <w:tcPr/>
+          <w:p>
+            <w:pPr>
+              <w:pStyle w:val="Compact"/>
+              <w:jc w:val="right"/>
+            </w:pPr>
+            <w:r>
+              <w:t xml:space="preserve">−0.05</w:t>
+            </w:r>
+          </w:p>
+        </w:tc>
+        <w:tc>
+          <w:tcPr/>
+          <w:p>
+            <w:pPr>
+              <w:pStyle w:val="Compact"/>
+              <w:jc w:val="right"/>
+            </w:pPr>
+            <w:r>
+              <w:t xml:space="preserve">[−0.09, 0.00]</w:t>
+            </w:r>
+          </w:p>
+        </w:tc>
+        <w:tc>
+          <w:tcPr/>
+          <w:p>
+            <w:pPr>
+              <w:pStyle w:val="Compact"/>
+              <w:jc w:val="right"/>
+            </w:pPr>
+            <w:r>
+              <w:t xml:space="preserve">0.97</w:t>
+            </w:r>
+          </w:p>
+        </w:tc>
+        <w:tc>
+          <w:tcPr/>
+          <w:p>
+            <w:pPr>
+              <w:pStyle w:val="Compact"/>
+              <w:jc w:val="right"/>
+            </w:pPr>
+            <w:r>
+              <w:t xml:space="preserve">1.00</w:t>
+            </w:r>
+          </w:p>
+        </w:tc>
+        <w:tc>
+          <w:tcPr/>
+          <w:p>
+            <w:pPr>
+              <w:pStyle w:val="Compact"/>
+              <w:jc w:val="right"/>
+            </w:pPr>
+            <w:r>
+              <w:t xml:space="preserve">3594</w:t>
+            </w:r>
+          </w:p>
+        </w:tc>
+      </w:tr>
+      <w:tr>
+        <w:tc>
+          <w:tcPr/>
+          <w:p>
+            <w:pPr>
+              <w:pStyle w:val="Compact"/>
+            </w:pPr>
+          </w:p>
+        </w:tc>
+        <w:tc>
+          <w:tcPr/>
+          <w:p>
+            <w:pPr>
+              <w:pStyle w:val="Compact"/>
+              <w:jc w:val="left"/>
+            </w:pPr>
+            <w:r>
+              <w:t xml:space="preserve">Question type:EQ</w:t>
+            </w:r>
+          </w:p>
+        </w:tc>
+        <w:tc>
+          <w:tcPr/>
+          <w:p>
+            <w:pPr>
+              <w:pStyle w:val="Compact"/>
+              <w:jc w:val="right"/>
+            </w:pPr>
+            <w:r>
+              <w:t xml:space="preserve">−0.01</w:t>
+            </w:r>
+          </w:p>
+        </w:tc>
+        <w:tc>
+          <w:tcPr/>
+          <w:p>
+            <w:pPr>
+              <w:pStyle w:val="Compact"/>
+              <w:jc w:val="right"/>
+            </w:pPr>
+            <w:r>
+              <w:t xml:space="preserve">[−0.04, 0.03]</w:t>
+            </w:r>
+          </w:p>
+        </w:tc>
+        <w:tc>
+          <w:tcPr/>
+          <w:p>
+            <w:pPr>
+              <w:pStyle w:val="Compact"/>
+              <w:jc w:val="right"/>
+            </w:pPr>
+            <w:r>
+              <w:t xml:space="preserve">0.73</w:t>
+            </w:r>
+          </w:p>
+        </w:tc>
+        <w:tc>
+          <w:tcPr/>
+          <w:p>
+            <w:pPr>
+              <w:pStyle w:val="Compact"/>
+              <w:jc w:val="right"/>
+            </w:pPr>
+            <w:r>
+              <w:t xml:space="preserve">1.00</w:t>
+            </w:r>
+          </w:p>
+        </w:tc>
+        <w:tc>
+          <w:tcPr/>
+          <w:p>
+            <w:pPr>
+              <w:pStyle w:val="Compact"/>
+              <w:jc w:val="right"/>
+            </w:pPr>
+            <w:r>
+              <w:t xml:space="preserve">3993</w:t>
+            </w:r>
+          </w:p>
+        </w:tc>
+      </w:tr>
+      <w:tr>
+        <w:tc>
+          <w:tcPr/>
+          <w:p>
+            <w:pPr>
+              <w:pStyle w:val="Compact"/>
+            </w:pPr>
+          </w:p>
+        </w:tc>
+        <w:tc>
+          <w:tcPr/>
+          <w:p>
+            <w:pPr>
+              <w:pStyle w:val="Compact"/>
+              <w:jc w:val="left"/>
+            </w:pPr>
+            <w:r>
+              <w:t xml:space="preserve">LexTALE:EQ</w:t>
+            </w:r>
+          </w:p>
+        </w:tc>
+        <w:tc>
+          <w:tcPr/>
+          <w:p>
+            <w:pPr>
+              <w:pStyle w:val="Compact"/>
+              <w:jc w:val="right"/>
+            </w:pPr>
+            <w:r>
+              <w:t xml:space="preserve">0.12</w:t>
+            </w:r>
+          </w:p>
+        </w:tc>
+        <w:tc>
+          <w:tcPr/>
+          <w:p>
+            <w:pPr>
+              <w:pStyle w:val="Compact"/>
+              <w:jc w:val="right"/>
+            </w:pPr>
+            <w:r>
+              <w:t xml:space="preserve">[0.03, 0.20]</w:t>
+            </w:r>
+          </w:p>
+        </w:tc>
+        <w:tc>
+          <w:tcPr/>
+          <w:p>
+            <w:pPr>
+              <w:pStyle w:val="Compact"/>
+              <w:jc w:val="right"/>
+            </w:pPr>
+            <w:r>
+              <w:t xml:space="preserve">1.00</w:t>
+            </w:r>
+          </w:p>
+        </w:tc>
+        <w:tc>
+          <w:tcPr/>
+          <w:p>
+            <w:pPr>
+              <w:pStyle w:val="Compact"/>
+              <w:jc w:val="right"/>
+            </w:pPr>
+            <w:r>
+              <w:t xml:space="preserve">1.00</w:t>
+            </w:r>
+          </w:p>
+        </w:tc>
+        <w:tc>
+          <w:tcPr/>
+          <w:p>
+            <w:pPr>
+              <w:pStyle w:val="Compact"/>
+              <w:jc w:val="right"/>
+            </w:pPr>
+            <w:r>
+              <w:t xml:space="preserve">3912</w:t>
+            </w:r>
+          </w:p>
+        </w:tc>
+      </w:tr>
+      <w:tr>
+        <w:tc>
+          <w:tcPr/>
+          <w:p>
+            <w:pPr>
+              <w:pStyle w:val="Compact"/>
+            </w:pPr>
+          </w:p>
+        </w:tc>
+        <w:tc>
+          <w:tcPr/>
+          <w:p>
+            <w:pPr>
+              <w:pStyle w:val="Compact"/>
+              <w:jc w:val="left"/>
+            </w:pPr>
+            <w:r>
+              <w:t xml:space="preserve">Question type:LexTALE:EQ</w:t>
+            </w:r>
+          </w:p>
+        </w:tc>
+        <w:tc>
+          <w:tcPr/>
+          <w:p>
+            <w:pPr>
+              <w:pStyle w:val="Compact"/>
+              <w:jc w:val="right"/>
+            </w:pPr>
+            <w:r>
+              <w:t xml:space="preserve">−0.02</w:t>
+            </w:r>
+          </w:p>
+        </w:tc>
+        <w:tc>
+          <w:tcPr/>
+          <w:p>
+            <w:pPr>
+              <w:pStyle w:val="Compact"/>
+              <w:jc w:val="right"/>
+            </w:pPr>
+            <w:r>
+              <w:t xml:space="preserve">[−0.07, 0.03]</w:t>
+            </w:r>
+          </w:p>
+        </w:tc>
+        <w:tc>
+          <w:tcPr/>
+          <w:p>
+            <w:pPr>
+              <w:pStyle w:val="Compact"/>
+              <w:jc w:val="right"/>
+            </w:pPr>
+            <w:r>
+              <w:t xml:space="preserve">0.77</w:t>
+            </w:r>
+          </w:p>
+        </w:tc>
+        <w:tc>
+          <w:tcPr/>
+          <w:p>
+            <w:pPr>
+              <w:pStyle w:val="Compact"/>
+              <w:jc w:val="right"/>
+            </w:pPr>
+            <w:r>
+              <w:t xml:space="preserve">1.00</w:t>
+            </w:r>
+          </w:p>
+        </w:tc>
+        <w:tc>
+          <w:tcPr/>
+          <w:p>
+            <w:pPr>
+              <w:pStyle w:val="Compact"/>
+              <w:jc w:val="right"/>
+            </w:pPr>
+            <w:r>
+              <w:t xml:space="preserve">3580</w:t>
+            </w:r>
+          </w:p>
+        </w:tc>
+      </w:tr>
+      <w:tr>
+        <w:tc>
+          <w:tcPr/>
+          <w:p>
+            <w:pPr>
+              <w:pStyle w:val="Compact"/>
+              <w:jc w:val="left"/>
+            </w:pPr>
+            <w:r>
+              <w:t xml:space="preserve">Drift rate</w:t>
+            </w:r>
+          </w:p>
+        </w:tc>
+        <w:tc>
+          <w:tcPr/>
+          <w:p>
+            <w:pPr>
+              <w:pStyle w:val="Compact"/>
+              <w:jc w:val="left"/>
+            </w:pPr>
+            <w:r>
+              <w:t xml:space="preserve">Intercept</w:t>
+            </w:r>
+          </w:p>
+        </w:tc>
+        <w:tc>
+          <w:tcPr/>
+          <w:p>
+            <w:pPr>
+              <w:pStyle w:val="Compact"/>
+              <w:jc w:val="right"/>
+            </w:pPr>
+            <w:r>
+              <w:t xml:space="preserve">1.23</w:t>
+            </w:r>
+          </w:p>
+        </w:tc>
+        <w:tc>
+          <w:tcPr/>
+          <w:p>
+            <w:pPr>
+              <w:pStyle w:val="Compact"/>
+              <w:jc w:val="right"/>
+            </w:pPr>
+            <w:r>
+              <w:t xml:space="preserve">[1.20, 1.26]</w:t>
+            </w:r>
+          </w:p>
+        </w:tc>
+        <w:tc>
+          <w:tcPr/>
+          <w:p>
+            <w:pPr>
+              <w:pStyle w:val="Compact"/>
+              <w:jc w:val="right"/>
+            </w:pPr>
+            <w:r>
+              <w:t xml:space="preserve">1.00</w:t>
+            </w:r>
+          </w:p>
+        </w:tc>
+        <w:tc>
+          <w:tcPr/>
+          <w:p>
+            <w:pPr>
+              <w:pStyle w:val="Compact"/>
+              <w:jc w:val="right"/>
+            </w:pPr>
+            <w:r>
+              <w:t xml:space="preserve">1.00</w:t>
+            </w:r>
+          </w:p>
+        </w:tc>
+        <w:tc>
+          <w:tcPr/>
+          <w:p>
+            <w:pPr>
+              <w:pStyle w:val="Compact"/>
+              <w:jc w:val="right"/>
+            </w:pPr>
+            <w:r>
+              <w:t xml:space="preserve">3814</w:t>
+            </w:r>
+          </w:p>
+        </w:tc>
+      </w:tr>
+      <w:tr>
+        <w:tc>
+          <w:tcPr/>
+          <w:p>
+            <w:pPr>
+              <w:pStyle w:val="Compact"/>
+            </w:pPr>
+          </w:p>
+        </w:tc>
+        <w:tc>
+          <w:tcPr/>
+          <w:p>
+            <w:pPr>
+              <w:pStyle w:val="Compact"/>
+              <w:jc w:val="left"/>
+            </w:pPr>
+            <w:r>
+              <w:t xml:space="preserve">Question type</w:t>
+            </w:r>
+          </w:p>
+        </w:tc>
+        <w:tc>
+          <w:tcPr/>
+          <w:p>
+            <w:pPr>
+              <w:pStyle w:val="Compact"/>
+              <w:jc w:val="right"/>
+            </w:pPr>
+            <w:r>
+              <w:t xml:space="preserve">0.08</w:t>
+            </w:r>
+          </w:p>
+        </w:tc>
+        <w:tc>
+          <w:tcPr/>
+          <w:p>
+            <w:pPr>
+              <w:pStyle w:val="Compact"/>
+              <w:jc w:val="right"/>
+            </w:pPr>
+            <w:r>
+              <w:t xml:space="preserve">[0.06, 0.10]</w:t>
+            </w:r>
+          </w:p>
+        </w:tc>
+        <w:tc>
+          <w:tcPr/>
+          <w:p>
+            <w:pPr>
+              <w:pStyle w:val="Compact"/>
+              <w:jc w:val="right"/>
+            </w:pPr>
+            <w:r>
+              <w:t xml:space="preserve">1.00</w:t>
+            </w:r>
+          </w:p>
+        </w:tc>
+        <w:tc>
+          <w:tcPr/>
+          <w:p>
+            <w:pPr>
+              <w:pStyle w:val="Compact"/>
+              <w:jc w:val="right"/>
+            </w:pPr>
+            <w:r>
+              <w:t xml:space="preserve">1.00</w:t>
+            </w:r>
+          </w:p>
+        </w:tc>
+        <w:tc>
+          <w:tcPr/>
+          <w:p>
+            <w:pPr>
+              <w:pStyle w:val="Compact"/>
+              <w:jc w:val="right"/>
+            </w:pPr>
+            <w:r>
+              <w:t xml:space="preserve">3584</w:t>
+            </w:r>
+          </w:p>
+        </w:tc>
+      </w:tr>
+      <w:tr>
+        <w:tc>
+          <w:tcPr/>
+          <w:p>
+            <w:pPr>
+              <w:pStyle w:val="Compact"/>
+            </w:pPr>
+          </w:p>
+        </w:tc>
+        <w:tc>
+          <w:tcPr/>
+          <w:p>
+            <w:pPr>
+              <w:pStyle w:val="Compact"/>
+              <w:jc w:val="left"/>
+            </w:pPr>
+            <w:r>
+              <w:t xml:space="preserve">LexTALE</w:t>
+            </w:r>
+          </w:p>
+        </w:tc>
+        <w:tc>
+          <w:tcPr/>
+          <w:p>
+            <w:pPr>
+              <w:pStyle w:val="Compact"/>
+              <w:jc w:val="right"/>
+            </w:pPr>
+            <w:r>
+              <w:t xml:space="preserve">0.02</w:t>
+            </w:r>
+          </w:p>
+        </w:tc>
+        <w:tc>
+          <w:tcPr/>
+          <w:p>
+            <w:pPr>
+              <w:pStyle w:val="Compact"/>
+              <w:jc w:val="right"/>
+            </w:pPr>
+            <w:r>
+              <w:t xml:space="preserve">[−0.02, 0.05]</w:t>
+            </w:r>
+          </w:p>
+        </w:tc>
+        <w:tc>
+          <w:tcPr/>
+          <w:p>
+            <w:pPr>
+              <w:pStyle w:val="Compact"/>
+              <w:jc w:val="right"/>
+            </w:pPr>
+            <w:r>
+              <w:t xml:space="preserve">0.83</w:t>
+            </w:r>
+          </w:p>
+        </w:tc>
+        <w:tc>
+          <w:tcPr/>
+          <w:p>
+            <w:pPr>
+              <w:pStyle w:val="Compact"/>
+              <w:jc w:val="right"/>
+            </w:pPr>
+            <w:r>
+              <w:t xml:space="preserve">1.00</w:t>
+            </w:r>
+          </w:p>
+        </w:tc>
+        <w:tc>
+          <w:tcPr/>
+          <w:p>
+            <w:pPr>
+              <w:pStyle w:val="Compact"/>
+              <w:jc w:val="right"/>
+            </w:pPr>
+            <w:r>
+              <w:t xml:space="preserve">3276</w:t>
+            </w:r>
+          </w:p>
+        </w:tc>
+      </w:tr>
+      <w:tr>
+        <w:tc>
+          <w:tcPr/>
+          <w:p>
+            <w:pPr>
+              <w:pStyle w:val="Compact"/>
+            </w:pPr>
+          </w:p>
+        </w:tc>
+        <w:tc>
+          <w:tcPr/>
+          <w:p>
+            <w:pPr>
+              <w:pStyle w:val="Compact"/>
+              <w:jc w:val="left"/>
+            </w:pPr>
+            <w:r>
+              <w:t xml:space="preserve">EQ</w:t>
+            </w:r>
+          </w:p>
+        </w:tc>
+        <w:tc>
+          <w:tcPr/>
+          <w:p>
+            <w:pPr>
+              <w:pStyle w:val="Compact"/>
+              <w:jc w:val="right"/>
+            </w:pPr>
+            <w:r>
+              <w:t xml:space="preserve">0.00</w:t>
+            </w:r>
+          </w:p>
+        </w:tc>
+        <w:tc>
+          <w:tcPr/>
+          <w:p>
+            <w:pPr>
+              <w:pStyle w:val="Compact"/>
+              <w:jc w:val="right"/>
+            </w:pPr>
+            <w:r>
+              <w:t xml:space="preserve">[−0.03, 0.03]</w:t>
+            </w:r>
+          </w:p>
+        </w:tc>
+        <w:tc>
+          <w:tcPr/>
+          <w:p>
+            <w:pPr>
+              <w:pStyle w:val="Compact"/>
+              <w:jc w:val="right"/>
+            </w:pPr>
+            <w:r>
+              <w:t xml:space="preserve">0.59</w:t>
+            </w:r>
+          </w:p>
+        </w:tc>
+        <w:tc>
+          <w:tcPr/>
+          <w:p>
+            <w:pPr>
+              <w:pStyle w:val="Compact"/>
+              <w:jc w:val="right"/>
+            </w:pPr>
+            <w:r>
+              <w:t xml:space="preserve">1.00</w:t>
+            </w:r>
+          </w:p>
+        </w:tc>
+        <w:tc>
+          <w:tcPr/>
+          <w:p>
+            <w:pPr>
+              <w:pStyle w:val="Compact"/>
+              <w:jc w:val="right"/>
+            </w:pPr>
+            <w:r>
+              <w:t xml:space="preserve">4063</w:t>
+            </w:r>
+          </w:p>
+        </w:tc>
+      </w:tr>
+      <w:tr>
+        <w:tc>
+          <w:tcPr/>
+          <w:p>
+            <w:pPr>
+              <w:pStyle w:val="Compact"/>
+            </w:pPr>
+          </w:p>
+        </w:tc>
+        <w:tc>
+          <w:tcPr/>
+          <w:p>
+            <w:pPr>
+              <w:pStyle w:val="Compact"/>
+              <w:jc w:val="left"/>
+            </w:pPr>
+            <w:r>
+              <w:t xml:space="preserve">Question type:LexTALE</w:t>
+            </w:r>
+          </w:p>
+        </w:tc>
+        <w:tc>
+          <w:tcPr/>
+          <w:p>
+            <w:pPr>
+              <w:pStyle w:val="Compact"/>
+              <w:jc w:val="right"/>
+            </w:pPr>
+            <w:r>
+              <w:t xml:space="preserve">0.01</w:t>
+            </w:r>
+          </w:p>
+        </w:tc>
+        <w:tc>
+          <w:tcPr/>
+          <w:p>
+            <w:pPr>
+              <w:pStyle w:val="Compact"/>
+              <w:jc w:val="right"/>
+            </w:pPr>
+            <w:r>
+              <w:t xml:space="preserve">[−0.02, 0.05]</w:t>
+            </w:r>
+          </w:p>
+        </w:tc>
+        <w:tc>
+          <w:tcPr/>
+          <w:p>
+            <w:pPr>
+              <w:pStyle w:val="Compact"/>
+              <w:jc w:val="right"/>
+            </w:pPr>
+            <w:r>
+              <w:t xml:space="preserve">0.70</w:t>
+            </w:r>
+          </w:p>
+        </w:tc>
+        <w:tc>
+          <w:tcPr/>
+          <w:p>
+            <w:pPr>
+              <w:pStyle w:val="Compact"/>
+              <w:jc w:val="right"/>
+            </w:pPr>
+            <w:r>
+              <w:t xml:space="preserve">1.00</w:t>
+            </w:r>
+          </w:p>
+        </w:tc>
+        <w:tc>
+          <w:tcPr/>
+          <w:p>
+            <w:pPr>
+              <w:pStyle w:val="Compact"/>
+              <w:jc w:val="right"/>
+            </w:pPr>
+            <w:r>
+              <w:t xml:space="preserve">3846</w:t>
+            </w:r>
+          </w:p>
+        </w:tc>
+      </w:tr>
+      <w:tr>
+        <w:tc>
+          <w:tcPr/>
+          <w:p>
+            <w:pPr>
+              <w:pStyle w:val="Compact"/>
+            </w:pPr>
+          </w:p>
+        </w:tc>
+        <w:tc>
+          <w:tcPr/>
+          <w:p>
+            <w:pPr>
+              <w:pStyle w:val="Compact"/>
+              <w:jc w:val="left"/>
+            </w:pPr>
+            <w:r>
+              <w:t xml:space="preserve">Question type:EQ</w:t>
+            </w:r>
+          </w:p>
+        </w:tc>
+        <w:tc>
+          <w:tcPr/>
+          <w:p>
+            <w:pPr>
+              <w:pStyle w:val="Compact"/>
+              <w:jc w:val="right"/>
+            </w:pPr>
+            <w:r>
+              <w:t xml:space="preserve">0.00</w:t>
+            </w:r>
+          </w:p>
+        </w:tc>
+        <w:tc>
+          <w:tcPr/>
+          <w:p>
+            <w:pPr>
+              <w:pStyle w:val="Compact"/>
+              <w:jc w:val="right"/>
+            </w:pPr>
+            <w:r>
+              <w:t xml:space="preserve">[−0.02, 0.02]</w:t>
+            </w:r>
+          </w:p>
+        </w:tc>
+        <w:tc>
+          <w:tcPr/>
+          <w:p>
+            <w:pPr>
+              <w:pStyle w:val="Compact"/>
+              <w:jc w:val="right"/>
+            </w:pPr>
+            <w:r>
+              <w:t xml:space="preserve">0.53</w:t>
+            </w:r>
+          </w:p>
+        </w:tc>
+        <w:tc>
+          <w:tcPr/>
+          <w:p>
+            <w:pPr>
+              <w:pStyle w:val="Compact"/>
+              <w:jc w:val="right"/>
+            </w:pPr>
+            <w:r>
+              <w:t xml:space="preserve">1.00</w:t>
+            </w:r>
+          </w:p>
+        </w:tc>
+        <w:tc>
+          <w:tcPr/>
+          <w:p>
+            <w:pPr>
+              <w:pStyle w:val="Compact"/>
+              <w:jc w:val="right"/>
+            </w:pPr>
+            <w:r>
+              <w:t xml:space="preserve">4123</w:t>
+            </w:r>
+          </w:p>
+        </w:tc>
+      </w:tr>
+      <w:tr>
+        <w:tc>
+          <w:tcPr/>
+          <w:p>
+            <w:pPr>
+              <w:pStyle w:val="Compact"/>
+            </w:pPr>
+          </w:p>
+        </w:tc>
+        <w:tc>
+          <w:tcPr/>
+          <w:p>
+            <w:pPr>
+              <w:pStyle w:val="Compact"/>
+              <w:jc w:val="left"/>
+            </w:pPr>
+            <w:r>
+              <w:t xml:space="preserve">LexTALE:EQ</w:t>
+            </w:r>
+          </w:p>
+        </w:tc>
+        <w:tc>
+          <w:tcPr/>
+          <w:p>
+            <w:pPr>
+              <w:pStyle w:val="Compact"/>
+              <w:jc w:val="right"/>
+            </w:pPr>
+            <w:r>
+              <w:t xml:space="preserve">−0.06</w:t>
+            </w:r>
+          </w:p>
+        </w:tc>
+        <w:tc>
+          <w:tcPr/>
+          <w:p>
+            <w:pPr>
+              <w:pStyle w:val="Compact"/>
+              <w:jc w:val="right"/>
+            </w:pPr>
+            <w:r>
+              <w:t xml:space="preserve">[−0.11, −0.02]</w:t>
+            </w:r>
+          </w:p>
+        </w:tc>
+        <w:tc>
+          <w:tcPr/>
+          <w:p>
+            <w:pPr>
+              <w:pStyle w:val="Compact"/>
+              <w:jc w:val="right"/>
+            </w:pPr>
+            <w:r>
+              <w:t xml:space="preserve">1.00</w:t>
+            </w:r>
+          </w:p>
+        </w:tc>
+        <w:tc>
+          <w:tcPr/>
+          <w:p>
+            <w:pPr>
+              <w:pStyle w:val="Compact"/>
+              <w:jc w:val="right"/>
+            </w:pPr>
+            <w:r>
+              <w:t xml:space="preserve">1.00</w:t>
+            </w:r>
+          </w:p>
+        </w:tc>
+        <w:tc>
+          <w:tcPr/>
+          <w:p>
+            <w:pPr>
+              <w:pStyle w:val="Compact"/>
+              <w:jc w:val="right"/>
+            </w:pPr>
+            <w:r>
+              <w:t xml:space="preserve">4114</w:t>
+            </w:r>
+          </w:p>
+        </w:tc>
+      </w:tr>
+      <w:tr>
+        <w:tc>
+          <w:tcPr/>
+          <w:p>
+            <w:pPr>
+              <w:pStyle w:val="Compact"/>
+            </w:pPr>
+          </w:p>
+        </w:tc>
+        <w:tc>
+          <w:tcPr/>
+          <w:p>
+            <w:pPr>
+              <w:pStyle w:val="Compact"/>
+              <w:jc w:val="left"/>
+            </w:pPr>
+            <w:r>
+              <w:t xml:space="preserve">Question type:LexTALE:EQ</w:t>
+            </w:r>
+          </w:p>
+        </w:tc>
+        <w:tc>
+          <w:tcPr/>
+          <w:p>
+            <w:pPr>
+              <w:pStyle w:val="Compact"/>
+              <w:jc w:val="right"/>
+            </w:pPr>
+            <w:r>
+              <w:t xml:space="preserve">0.01</w:t>
+            </w:r>
+          </w:p>
+        </w:tc>
+        <w:tc>
+          <w:tcPr/>
+          <w:p>
+            <w:pPr>
+              <w:pStyle w:val="Compact"/>
+              <w:jc w:val="right"/>
+            </w:pPr>
+            <w:r>
+              <w:t xml:space="preserve">[−0.03, 0.05]</w:t>
+            </w:r>
+          </w:p>
+        </w:tc>
+        <w:tc>
+          <w:tcPr/>
+          <w:p>
+            <w:pPr>
+              <w:pStyle w:val="Compact"/>
+              <w:jc w:val="right"/>
+            </w:pPr>
+            <w:r>
+              <w:t xml:space="preserve">0.66</w:t>
+            </w:r>
+          </w:p>
+        </w:tc>
+        <w:tc>
+          <w:tcPr/>
+          <w:p>
+            <w:pPr>
+              <w:pStyle w:val="Compact"/>
+              <w:jc w:val="right"/>
+            </w:pPr>
+            <w:r>
+              <w:t xml:space="preserve">1.00</w:t>
+            </w:r>
+          </w:p>
+        </w:tc>
+        <w:tc>
+          <w:tcPr/>
+          <w:p>
+            <w:pPr>
+              <w:pStyle w:val="Compact"/>
+              <w:jc w:val="right"/>
+            </w:pPr>
+            <w:r>
+              <w:t xml:space="preserve">3733</w:t>
+            </w:r>
+          </w:p>
+        </w:tc>
+      </w:tr>
+    </w:tbl>
+    <w:p>
       <w:r>
         <w:br w:type="page"/>
       </w:r>
     </w:p>
-    <w:bookmarkEnd w:id="112"/>
-    <w:bookmarkStart w:id="116" w:name="supplementary-analyses"/>
+    <w:bookmarkEnd w:id="113"/>
+    <w:bookmarkStart w:id="117" w:name="supplementary-analyses"/>
     <w:p>
       <w:pPr>
         <w:pStyle w:val="berschrift2"/>
@@ -11339,7 +11755,7 @@
                     </pic:cNvPicPr>
                   </pic:nvPicPr>
                   <pic:blipFill>
-                    <a:blip r:embed="rId113"/>
+                    <a:blip r:embed="rId114"/>
                     <a:stretch>
                       <a:fillRect/>
                     </a:stretch>
@@ -12264,102 +12680,6 @@
                 <pic:pic>
                   <pic:nvPicPr>
                     <pic:cNvPr descr="/Users/casillas/academia/research/in_progress/empathy_intonation_perc/figs/manuscript/sm_random_speaker_check.pdf" id="0" name="Picture"/>
-                    <pic:cNvPicPr>
-                      <a:picLocks noChangeArrowheads="1" noChangeAspect="1"/>
-                    </pic:cNvPicPr>
-                  </pic:nvPicPr>
-                  <pic:blipFill>
-                    <a:blip r:embed="rId114"/>
-                    <a:stretch>
-                      <a:fillRect/>
-                    </a:stretch>
-                  </pic:blipFill>
-                  <pic:spPr bwMode="auto">
-                    <a:xfrm>
-                      <a:off x="0" y="0"/>
-                      <a:ext cx="5969000" cy="3410857"/>
-                    </a:xfrm>
-                    <a:prstGeom prst="rect">
-                      <a:avLst/>
-                    </a:prstGeom>
-                    <a:noFill/>
-                    <a:ln w="9525">
-                      <a:noFill/>
-                      <a:headEnd/>
-                      <a:tailEnd/>
-                    </a:ln>
-                  </pic:spPr>
-                </pic:pic>
-              </a:graphicData>
-            </a:graphic>
-          </wp:inline>
-        </w:drawing>
-      </w:r>
-    </w:p>
-    <w:p>
-      <w:pPr>
-        <w:pStyle w:val="ImageCaption"/>
-      </w:pPr>
-      <w:r>
-        <w:rPr>
-          <w:iCs/>
-          <w:i/>
-        </w:rPr>
-        <w:t xml:space="preserve">Figure</w:t>
-      </w:r>
-      <w:r>
-        <w:t xml:space="preserve"> </w:t>
-      </w:r>
-      <w:r>
-        <w:rPr>
-          <w:iCs/>
-          <w:i/>
-        </w:rPr>
-        <w:t xml:space="preserve">9.  </w:t>
-      </w:r>
-      <w:r>
-        <w:t xml:space="preserve"> </w:t>
-      </w:r>
-      <w:r>
-        <w:t xml:space="preserve">Make sure each variety represented equally over course of experiment.</w:t>
-      </w:r>
-    </w:p>
-    <w:p>
-      <w:pPr>
-        <w:pStyle w:val="Textkrper"/>
-      </w:pPr>
-      <w:r>
-        <w:rPr>
-          <w:iCs/>
-          <w:i/>
-        </w:rPr>
-        <w:t xml:space="preserve">Speech rate</w:t>
-      </w:r>
-      <w:r>
-        <w:t xml:space="preserve">. This is Figure</w:t>
-      </w:r>
-      <w:r>
-        <w:t xml:space="preserve"> </w:t>
-      </w:r>
-      <w:r>
-        <w:t xml:space="preserve">10</w:t>
-      </w:r>
-    </w:p>
-    <w:p>
-      <w:pPr>
-        <w:pStyle w:val="CaptionedFigure"/>
-      </w:pPr>
-      <w:r>
-        <w:drawing>
-          <wp:inline>
-            <wp:extent cx="5969000" cy="3410857"/>
-            <wp:effectExtent b="0" l="0" r="0" t="0"/>
-            <wp:docPr descr="Figure 10.   Make sure each variety represented equally over course of experiment." title="" id="1" name="Picture"/>
-            <a:graphic>
-              <a:graphicData uri="http://schemas.openxmlformats.org/drawingml/2006/picture">
-                <pic:pic>
-                  <pic:nvPicPr>
-                    <pic:cNvPr descr="/Users/casillas/academia/research/in_progress/empathy_intonation_perc/figs/manuscript/sm_speech_rate.pdf" id="0" name="Picture"/>
                     <pic:cNvPicPr>
                       <a:picLocks noChangeArrowheads="1" noChangeAspect="1"/>
                     </pic:cNvPicPr>
@@ -12411,6 +12731,102 @@
           <w:iCs/>
           <w:i/>
         </w:rPr>
+        <w:t xml:space="preserve">9.  </w:t>
+      </w:r>
+      <w:r>
+        <w:t xml:space="preserve"> </w:t>
+      </w:r>
+      <w:r>
+        <w:t xml:space="preserve">Make sure each variety represented equally over course of experiment.</w:t>
+      </w:r>
+    </w:p>
+    <w:p>
+      <w:pPr>
+        <w:pStyle w:val="Textkrper"/>
+      </w:pPr>
+      <w:r>
+        <w:rPr>
+          <w:iCs/>
+          <w:i/>
+        </w:rPr>
+        <w:t xml:space="preserve">Speech rate</w:t>
+      </w:r>
+      <w:r>
+        <w:t xml:space="preserve">. This is Figure</w:t>
+      </w:r>
+      <w:r>
+        <w:t xml:space="preserve"> </w:t>
+      </w:r>
+      <w:r>
+        <w:t xml:space="preserve">10</w:t>
+      </w:r>
+    </w:p>
+    <w:p>
+      <w:pPr>
+        <w:pStyle w:val="CaptionedFigure"/>
+      </w:pPr>
+      <w:r>
+        <w:drawing>
+          <wp:inline>
+            <wp:extent cx="5969000" cy="3410857"/>
+            <wp:effectExtent b="0" l="0" r="0" t="0"/>
+            <wp:docPr descr="Figure 10.   Make sure each variety represented equally over course of experiment." title="" id="1" name="Picture"/>
+            <a:graphic>
+              <a:graphicData uri="http://schemas.openxmlformats.org/drawingml/2006/picture">
+                <pic:pic>
+                  <pic:nvPicPr>
+                    <pic:cNvPr descr="/Users/casillas/academia/research/in_progress/empathy_intonation_perc/figs/manuscript/sm_speech_rate.pdf" id="0" name="Picture"/>
+                    <pic:cNvPicPr>
+                      <a:picLocks noChangeArrowheads="1" noChangeAspect="1"/>
+                    </pic:cNvPicPr>
+                  </pic:nvPicPr>
+                  <pic:blipFill>
+                    <a:blip r:embed="rId116"/>
+                    <a:stretch>
+                      <a:fillRect/>
+                    </a:stretch>
+                  </pic:blipFill>
+                  <pic:spPr bwMode="auto">
+                    <a:xfrm>
+                      <a:off x="0" y="0"/>
+                      <a:ext cx="5969000" cy="3410857"/>
+                    </a:xfrm>
+                    <a:prstGeom prst="rect">
+                      <a:avLst/>
+                    </a:prstGeom>
+                    <a:noFill/>
+                    <a:ln w="9525">
+                      <a:noFill/>
+                      <a:headEnd/>
+                      <a:tailEnd/>
+                    </a:ln>
+                  </pic:spPr>
+                </pic:pic>
+              </a:graphicData>
+            </a:graphic>
+          </wp:inline>
+        </w:drawing>
+      </w:r>
+    </w:p>
+    <w:p>
+      <w:pPr>
+        <w:pStyle w:val="ImageCaption"/>
+      </w:pPr>
+      <w:r>
+        <w:rPr>
+          <w:iCs/>
+          <w:i/>
+        </w:rPr>
+        <w:t xml:space="preserve">Figure</w:t>
+      </w:r>
+      <w:r>
+        <w:t xml:space="preserve"> </w:t>
+      </w:r>
+      <w:r>
+        <w:rPr>
+          <w:iCs/>
+          <w:i/>
+        </w:rPr>
         <w:t xml:space="preserve">10.  </w:t>
       </w:r>
       <w:r>
@@ -12425,8 +12841,8 @@
         <w:br w:type="page"/>
       </w:r>
     </w:p>
-    <w:bookmarkEnd w:id="116"/>
-    <w:bookmarkStart w:id="117" w:name="reproducibility-information"/>
+    <w:bookmarkEnd w:id="117"/>
+    <w:bookmarkStart w:id="118" w:name="reproducibility-information"/>
     <w:p>
       <w:pPr>
         <w:pStyle w:val="berschrift2"/>
@@ -12574,7 +12990,7 @@
         <w:rPr>
           <w:rStyle w:val="VerbatimChar"/>
         </w:rPr>
-        <w:t xml:space="preserve"> date     2021-12-27</w:t>
+        <w:t xml:space="preserve"> date     2021-12-28</w:t>
       </w:r>
       <w:r>
         <w:br/>
@@ -13983,8 +14399,8 @@
         <w:t xml:space="preserve">zoo                    1.8-9 2021-03-09</w:t>
       </w:r>
     </w:p>
-    <w:bookmarkEnd w:id="117"/>
     <w:bookmarkEnd w:id="118"/>
+    <w:bookmarkEnd w:id="119"/>
     <w:sectPr>
       <w:headerReference r:id="rId10" w:type="even"/>
       <w:headerReference r:id="rId9" w:type="default"/>
@@ -14047,6 +14463,25 @@
           <w:t xml:space="preserve">https://osf.io/dh4zp/?view_only=162d6d13e5814417bcb9de349f18cb62</w:t>
         </w:r>
       </w:hyperlink>
+    </w:p>
+  </w:footnote>
+  <w:footnote w:id="112">
+    <w:p>
+      <w:pPr>
+        <w:pStyle w:val="Funotentext"/>
+      </w:pPr>
+      <w:r>
+        <w:rPr>
+          <w:rStyle w:val="Funotenzeichen"/>
+        </w:rPr>
+        <w:footnoteRef/>
+      </w:r>
+      <w:r>
+        <w:t xml:space="preserve"> </w:t>
+      </w:r>
+      <w:r>
+        <w:t xml:space="preserve">Given how relatively uncommon DDMs are in linguistics, the present work includes both approaches, though it is reasonable to assume that this practice will diminish as DDMs become more well-known and the resources for implementing become more user-friendly.</w:t>
+      </w:r>
     </w:p>
   </w:footnote>
 </w:footnotes>

</xml_diff>

<commit_message>
add latest changes to main
</commit_message>
<xml_diff>
--- a/docs/manuscript/main.docx
+++ b/docs/manuscript/main.docx
@@ -3696,7 +3696,7 @@
               <a:graphicData uri="http://schemas.openxmlformats.org/drawingml/2006/picture">
                 <pic:pic>
                   <pic:nvPicPr>
-                    <pic:cNvPr descr="/Users/casillas/academia/research/in_progress/empathy_intonation_perc/figs/manuscript/ddm_bs_dr_estimates.pdf" id="0" name="Picture"/>
+                    <pic:cNvPr descr="/Users/casillas/academia/research/in_progress/empathy_intonation_perc/figs/manuscript/mem_bs_dr_estimates.pdf" id="0" name="Picture"/>
                     <pic:cNvPicPr>
                       <a:picLocks noChangeArrowheads="1" noChangeAspect="1"/>
                     </pic:cNvPicPr>
@@ -10142,7 +10142,7 @@
         <w:t xml:space="preserve"> </w:t>
       </w:r>
       <w:r>
-        <w:t xml:space="preserve">6</w:t>
+        <w:t xml:space="preserve">??</w:t>
       </w:r>
       <w:r>
         <w:t xml:space="preserve"> </w:t>
@@ -12981,16 +12981,16 @@
         <w:rPr>
           <w:rStyle w:val="VerbatimChar"/>
         </w:rPr>
-        <w:t xml:space="preserve"> tz       America/Phoenix</w:t>
-      </w:r>
-      <w:r>
-        <w:br/>
-      </w:r>
-      <w:r>
-        <w:rPr>
-          <w:rStyle w:val="VerbatimChar"/>
-        </w:rPr>
-        <w:t xml:space="preserve"> date     2021-12-28</w:t>
+        <w:t xml:space="preserve"> tz       America/New_York</w:t>
+      </w:r>
+      <w:r>
+        <w:br/>
+      </w:r>
+      <w:r>
+        <w:rPr>
+          <w:rStyle w:val="VerbatimChar"/>
+        </w:rPr>
+        <w:t xml:space="preserve"> date     2022-01-01</w:t>
       </w:r>
       <w:r>
         <w:br/>

</xml_diff>

<commit_message>
add updates to main
</commit_message>
<xml_diff>
--- a/docs/manuscript/main.docx
+++ b/docs/manuscript/main.docx
@@ -688,7 +688,16 @@
         <w:t xml:space="preserve"> </w:t>
       </w:r>
       <w:r>
-        <w:t xml:space="preserve">Furthermore, increased attention has been given to how individual differences in learner backgrounds play a role in the process of L2 acquisition.</w:t>
+        <w:t xml:space="preserve">Furthermore, increased attention has been given to how individual differences in learner backgrounds play a role in the process of L2 acquisition</w:t>
+      </w:r>
+      <w:r>
+        <w:t xml:space="preserve"> </w:t>
+      </w:r>
+      <w:r>
+        <w:t xml:space="preserve">(Hu et al., 2013; Liu, 2017; Rota &amp; Reiterer, 2009)</w:t>
+      </w:r>
+      <w:r>
+        <w:t xml:space="preserve">.</w:t>
       </w:r>
       <w:r>
         <w:t xml:space="preserve"> </w:t>
@@ -3126,6 +3135,24 @@
           <m:jc m:val="center"/>
         </m:oMathParaPr>
         <m:oMath>
+          <m:r>
+            <m:t>R</m:t>
+          </m:r>
+          <m:r>
+            <m:t>O</m:t>
+          </m:r>
+          <m:r>
+            <m:t>P</m:t>
+          </m:r>
+          <m:r>
+            <m:t>E</m:t>
+          </m:r>
+          <m:r>
+            <m:rPr>
+              <m:sty m:val="p"/>
+            </m:rPr>
+            <m:t>=</m:t>
+          </m:r>
           <m:f>
             <m:fPr>
               <m:type m:val="bar"/>
@@ -3872,7 +3899,7 @@
       </w:r>
     </w:p>
     <w:bookmarkEnd w:id="39"/>
-    <w:bookmarkStart w:id="110" w:name="references"/>
+    <w:bookmarkStart w:id="117" w:name="references"/>
     <w:p>
       <w:pPr>
         <w:pStyle w:val="berschrift1"/>
@@ -3881,7 +3908,7 @@
         <w:t xml:space="preserve">References</w:t>
       </w:r>
     </w:p>
-    <w:bookmarkStart w:id="109" w:name="refs"/>
+    <w:bookmarkStart w:id="116" w:name="refs"/>
     <w:bookmarkStart w:id="41" w:name="ref-astruc2016cost"/>
     <w:p>
       <w:pPr>
@@ -4236,7 +4263,19 @@
         <w:pStyle w:val="Literaturverzeichnis"/>
       </w:pPr>
       <w:r>
-        <w:t xml:space="preserve">Bishop, J., &amp; Kuo, G. (2016). Do "autistic-like"" personality traits predict prosody perception?</w:t>
+        <w:t xml:space="preserve">Bishop, J., &amp; Kuo, G. (2016). Do</w:t>
+      </w:r>
+      <w:r>
+        <w:t xml:space="preserve"> </w:t>
+      </w:r>
+      <w:r>
+        <w:t xml:space="preserve">“autistic-like”</w:t>
+      </w:r>
+      <w:r>
+        <w:t xml:space="preserve"> </w:t>
+      </w:r>
+      <w:r>
+        <w:t xml:space="preserve">personality traits predict prosody perception?</w:t>
       </w:r>
       <w:r>
         <w:t xml:space="preserve"> </w:t>
@@ -4246,7 +4285,28 @@
           <w:iCs/>
           <w:i/>
         </w:rPr>
-        <w:t xml:space="preserve">Talk presented at LabPhon15 satellite workshop on personality in speech perception and production, ithaca, NY.</w:t>
+        <w:t xml:space="preserve">Talk presented at LabPhon15 satellite workshop on personality in speech perception and production,</w:t>
+      </w:r>
+      <w:r>
+        <w:rPr>
+          <w:iCs/>
+          <w:i/>
+        </w:rPr>
+        <w:t xml:space="preserve"> </w:t>
+      </w:r>
+      <w:r>
+        <w:rPr>
+          <w:iCs/>
+          <w:i/>
+        </w:rPr>
+        <w:t xml:space="preserve">I</w:t>
+      </w:r>
+      <w:r>
+        <w:rPr>
+          <w:iCs/>
+          <w:i/>
+        </w:rPr>
+        <w:t xml:space="preserve">thaca, NY.</w:t>
       </w:r>
     </w:p>
     <w:bookmarkEnd w:id="48"/>
@@ -4823,7 +4883,20 @@
         <w:t xml:space="preserve">Memory &amp; Cognition</w:t>
       </w:r>
       <w:r>
-        <w:t xml:space="preserve">, 1–15.</w:t>
+        <w:t xml:space="preserve">,</w:t>
+      </w:r>
+      <w:r>
+        <w:t xml:space="preserve"> </w:t>
+      </w:r>
+      <w:r>
+        <w:rPr>
+          <w:iCs/>
+          <w:i/>
+        </w:rPr>
+        <w:t xml:space="preserve">48</w:t>
+      </w:r>
+      <w:r>
+        <w:t xml:space="preserve">, 566–580.</w:t>
       </w:r>
       <w:r>
         <w:t xml:space="preserve"> </w:t>
@@ -4838,13 +4911,13 @@
       </w:hyperlink>
     </w:p>
     <w:bookmarkEnd w:id="69"/>
-    <w:bookmarkStart w:id="70" w:name="ref-flege2021revised"/>
+    <w:bookmarkStart w:id="71" w:name="ref-flege2021revised"/>
     <w:p>
       <w:pPr>
         <w:pStyle w:val="Literaturverzeichnis"/>
       </w:pPr>
       <w:r>
-        <w:t xml:space="preserve">Flege, J. E., &amp; Bohn, O.-S. (2021). The revised speech learning model (SLM-r).</w:t>
+        <w:t xml:space="preserve">Flege, J. E., &amp; Bohn, O.-S. (2021). The revised speech learning model (SLM-r). In R. Wayland (Ed.),</w:t>
       </w:r>
       <w:r>
         <w:t xml:space="preserve"> </w:t>
@@ -4854,14 +4927,28 @@
           <w:iCs/>
           <w:i/>
         </w:rPr>
-        <w:t xml:space="preserve">Second Language Speech Learning: Theoretical and Empirical Progress</w:t>
-      </w:r>
-      <w:r>
-        <w:t xml:space="preserve">, 3–83.</w:t>
-      </w:r>
-    </w:p>
-    <w:bookmarkEnd w:id="70"/>
-    <w:bookmarkStart w:id="72" w:name="ref-frith2003development"/>
+        <w:t xml:space="preserve">Second language speech learning: Theoretical and empirical progress</w:t>
+      </w:r>
+      <w:r>
+        <w:t xml:space="preserve"> </w:t>
+      </w:r>
+      <w:r>
+        <w:t xml:space="preserve">(pp. 3–83). Cambridge University Press.</w:t>
+      </w:r>
+      <w:r>
+        <w:t xml:space="preserve"> </w:t>
+      </w:r>
+      <w:hyperlink r:id="rId70">
+        <w:r>
+          <w:rPr>
+            <w:rStyle w:val="Hyperlink"/>
+          </w:rPr>
+          <w:t xml:space="preserve">https://doi.org/10.1017/9781108886901.002</w:t>
+        </w:r>
+      </w:hyperlink>
+    </w:p>
+    <w:bookmarkEnd w:id="71"/>
+    <w:bookmarkStart w:id="73" w:name="ref-frith2003development"/>
     <w:p>
       <w:pPr>
         <w:pStyle w:val="Literaturverzeichnis"/>
@@ -4898,7 +4985,7 @@
       <w:r>
         <w:t xml:space="preserve"> </w:t>
       </w:r>
-      <w:hyperlink r:id="rId71">
+      <w:hyperlink r:id="rId72">
         <w:r>
           <w:rPr>
             <w:rStyle w:val="Hyperlink"/>
@@ -4907,8 +4994,8 @@
         </w:r>
       </w:hyperlink>
     </w:p>
-    <w:bookmarkEnd w:id="72"/>
-    <w:bookmarkStart w:id="74" w:name="ref-Gelman_2017"/>
+    <w:bookmarkEnd w:id="73"/>
+    <w:bookmarkStart w:id="75" w:name="ref-Gelman_2017"/>
     <w:p>
       <w:pPr>
         <w:pStyle w:val="Literaturverzeichnis"/>
@@ -4945,7 +5032,7 @@
       <w:r>
         <w:t xml:space="preserve"> </w:t>
       </w:r>
-      <w:hyperlink r:id="rId73">
+      <w:hyperlink r:id="rId74">
         <w:r>
           <w:rPr>
             <w:rStyle w:val="Hyperlink"/>
@@ -4954,8 +5041,8 @@
         </w:r>
       </w:hyperlink>
     </w:p>
-    <w:bookmarkEnd w:id="74"/>
-    <w:bookmarkStart w:id="75" w:name="ref-henriksen2016intonational"/>
+    <w:bookmarkEnd w:id="75"/>
+    <w:bookmarkStart w:id="76" w:name="ref-henriksen2016intonational"/>
     <w:p>
       <w:pPr>
         <w:pStyle w:val="Literaturverzeichnis"/>
@@ -5065,41 +5152,14 @@
         </w:r>
       </w:hyperlink>
     </w:p>
-    <w:bookmarkEnd w:id="75"/>
-    <w:bookmarkStart w:id="76" w:name="ref-hualde2015intonational"/>
+    <w:bookmarkEnd w:id="76"/>
+    <w:bookmarkStart w:id="78" w:name="ref-HU2013366"/>
     <w:p>
       <w:pPr>
         <w:pStyle w:val="Literaturverzeichnis"/>
       </w:pPr>
       <w:r>
-        <w:t xml:space="preserve">Hualde, J. I., &amp; Prieto, P. (2015). Intonational variation in</w:t>
-      </w:r>
-      <w:r>
-        <w:t xml:space="preserve"> </w:t>
-      </w:r>
-      <w:r>
-        <w:t xml:space="preserve">S</w:t>
-      </w:r>
-      <w:r>
-        <w:t xml:space="preserve">panish:</w:t>
-      </w:r>
-      <w:r>
-        <w:t xml:space="preserve"> </w:t>
-      </w:r>
-      <w:r>
-        <w:t xml:space="preserve">E</w:t>
-      </w:r>
-      <w:r>
-        <w:t xml:space="preserve">uropean and</w:t>
-      </w:r>
-      <w:r>
-        <w:t xml:space="preserve"> </w:t>
-      </w:r>
-      <w:r>
-        <w:t xml:space="preserve">A</w:t>
-      </w:r>
-      <w:r>
-        <w:t xml:space="preserve">merican varieties. In S. Frota &amp; P. Prieto (Eds.),</w:t>
+        <w:t xml:space="preserve">Hu, X., Ackermann, H., Martin, J. A., Erb, M., Winkler, S., &amp; Reiterer, S. M. (2013). Language aptitude for pronunciation in advanced second language (L2) learners: Behavioural predictors and neural substrates.</w:t>
       </w:r>
       <w:r>
         <w:t xml:space="preserve"> </w:t>
@@ -5109,41 +5169,10 @@
           <w:iCs/>
           <w:i/>
         </w:rPr>
-        <w:t xml:space="preserve">Intonation in romance</w:t>
-      </w:r>
-      <w:r>
-        <w:t xml:space="preserve"> </w:t>
-      </w:r>
-      <w:r>
-        <w:t xml:space="preserve">(pp. 350–391). Oxford University Press.</w:t>
-      </w:r>
-    </w:p>
-    <w:bookmarkEnd w:id="76"/>
-    <w:bookmarkStart w:id="78" w:name="ref-izura2014lextale"/>
-    <w:p>
-      <w:pPr>
-        <w:pStyle w:val="Literaturverzeichnis"/>
-      </w:pPr>
-      <w:r>
-        <w:t xml:space="preserve">Izura, C., Cuetos, F., &amp; Brysbaert, M. (2014).</w:t>
-      </w:r>
-      <w:r>
-        <w:t xml:space="preserve"> </w:t>
-      </w:r>
-      <w:r>
-        <w:t xml:space="preserve">LexTALE-Esp</w:t>
-      </w:r>
-      <w:r>
-        <w:t xml:space="preserve">: A test to rapidly and efficiently assess the</w:t>
-      </w:r>
-      <w:r>
-        <w:t xml:space="preserve"> </w:t>
-      </w:r>
-      <w:r>
-        <w:t xml:space="preserve">S</w:t>
-      </w:r>
-      <w:r>
-        <w:t xml:space="preserve">panish vocabulary size.</w:t>
+        <w:t xml:space="preserve">Brain and Language</w:t>
+      </w:r>
+      <w:r>
+        <w:t xml:space="preserve">,</w:t>
       </w:r>
       <w:r>
         <w:t xml:space="preserve"> </w:t>
@@ -5153,33 +5182,138 @@
           <w:iCs/>
           <w:i/>
         </w:rPr>
-        <w:t xml:space="preserve">Psicol</w:t>
+        <w:t xml:space="preserve">127</w:t>
+      </w:r>
+      <w:r>
+        <w:t xml:space="preserve">(3), 366–376.</w:t>
+      </w:r>
+      <w:r>
+        <w:t xml:space="preserve"> </w:t>
+      </w:r>
+      <w:hyperlink r:id="rId77">
+        <w:r>
+          <w:rPr>
+            <w:rStyle w:val="Hyperlink"/>
+          </w:rPr>
+          <w:t xml:space="preserve">https://doi.org/10.1016/j.bandl.2012.11.006</w:t>
+        </w:r>
+      </w:hyperlink>
+    </w:p>
+    <w:bookmarkEnd w:id="78"/>
+    <w:bookmarkStart w:id="79" w:name="ref-hualde2015intonational"/>
+    <w:p>
+      <w:pPr>
+        <w:pStyle w:val="Literaturverzeichnis"/>
+      </w:pPr>
+      <w:r>
+        <w:t xml:space="preserve">Hualde, J. I., &amp; Prieto, P. (2015). Intonational variation in</w:t>
+      </w:r>
+      <w:r>
+        <w:t xml:space="preserve"> </w:t>
+      </w:r>
+      <w:r>
+        <w:t xml:space="preserve">S</w:t>
+      </w:r>
+      <w:r>
+        <w:t xml:space="preserve">panish:</w:t>
+      </w:r>
+      <w:r>
+        <w:t xml:space="preserve"> </w:t>
+      </w:r>
+      <w:r>
+        <w:t xml:space="preserve">E</w:t>
+      </w:r>
+      <w:r>
+        <w:t xml:space="preserve">uropean and</w:t>
+      </w:r>
+      <w:r>
+        <w:t xml:space="preserve"> </w:t>
+      </w:r>
+      <w:r>
+        <w:t xml:space="preserve">A</w:t>
+      </w:r>
+      <w:r>
+        <w:t xml:space="preserve">merican varieties. In S. Frota &amp; P. Prieto (Eds.),</w:t>
+      </w:r>
+      <w:r>
+        <w:t xml:space="preserve"> </w:t>
       </w:r>
       <w:r>
         <w:rPr>
           <w:iCs/>
           <w:i/>
         </w:rPr>
-        <w:t xml:space="preserve">ó</w:t>
+        <w:t xml:space="preserve">Intonation in romance</w:t>
+      </w:r>
+      <w:r>
+        <w:t xml:space="preserve"> </w:t>
+      </w:r>
+      <w:r>
+        <w:t xml:space="preserve">(pp. 350–391). Oxford University Press.</w:t>
+      </w:r>
+    </w:p>
+    <w:bookmarkEnd w:id="79"/>
+    <w:bookmarkStart w:id="81" w:name="ref-izura2014lextale"/>
+    <w:p>
+      <w:pPr>
+        <w:pStyle w:val="Literaturverzeichnis"/>
+      </w:pPr>
+      <w:r>
+        <w:t xml:space="preserve">Izura, C., Cuetos, F., &amp; Brysbaert, M. (2014).</w:t>
+      </w:r>
+      <w:r>
+        <w:t xml:space="preserve"> </w:t>
+      </w:r>
+      <w:r>
+        <w:t xml:space="preserve">LexTALE-Esp</w:t>
+      </w:r>
+      <w:r>
+        <w:t xml:space="preserve">: A test to rapidly and efficiently assess the</w:t>
+      </w:r>
+      <w:r>
+        <w:t xml:space="preserve"> </w:t>
+      </w:r>
+      <w:r>
+        <w:t xml:space="preserve">S</w:t>
+      </w:r>
+      <w:r>
+        <w:t xml:space="preserve">panish vocabulary size.</w:t>
+      </w:r>
+      <w:r>
+        <w:t xml:space="preserve"> </w:t>
       </w:r>
       <w:r>
         <w:rPr>
           <w:iCs/>
           <w:i/>
         </w:rPr>
-        <w:t xml:space="preserve">gica</w:t>
-      </w:r>
-      <w:r>
-        <w:t xml:space="preserve">,</w:t>
-      </w:r>
-      <w:r>
-        <w:t xml:space="preserve"> </w:t>
+        <w:t xml:space="preserve">Psicol</w:t>
       </w:r>
       <w:r>
         <w:rPr>
           <w:iCs/>
           <w:i/>
         </w:rPr>
+        <w:t xml:space="preserve">ó</w:t>
+      </w:r>
+      <w:r>
+        <w:rPr>
+          <w:iCs/>
+          <w:i/>
+        </w:rPr>
+        <w:t xml:space="preserve">gica</w:t>
+      </w:r>
+      <w:r>
+        <w:t xml:space="preserve">,</w:t>
+      </w:r>
+      <w:r>
+        <w:t xml:space="preserve"> </w:t>
+      </w:r>
+      <w:r>
+        <w:rPr>
+          <w:iCs/>
+          <w:i/>
+        </w:rPr>
         <w:t xml:space="preserve">35</w:t>
       </w:r>
       <w:r>
@@ -5188,7 +5322,7 @@
       <w:r>
         <w:t xml:space="preserve"> </w:t>
       </w:r>
-      <w:hyperlink r:id="rId77">
+      <w:hyperlink r:id="rId80">
         <w:r>
           <w:rPr>
             <w:rStyle w:val="Hyperlink"/>
@@ -5197,8 +5331,8 @@
         </w:r>
       </w:hyperlink>
     </w:p>
-    <w:bookmarkEnd w:id="78"/>
-    <w:bookmarkStart w:id="79" w:name="ref-jilka2000testing"/>
+    <w:bookmarkEnd w:id="81"/>
+    <w:bookmarkStart w:id="82" w:name="ref-jilka2000testing"/>
     <w:p>
       <w:pPr>
         <w:pStyle w:val="Literaturverzeichnis"/>
@@ -5223,14 +5357,23 @@
         <w:t xml:space="preserve">(Vol. 4, pp. 199–207).</w:t>
       </w:r>
     </w:p>
-    <w:bookmarkEnd w:id="79"/>
-    <w:bookmarkStart w:id="80" w:name="ref-kruschke2018rejecting"/>
+    <w:bookmarkEnd w:id="82"/>
+    <w:bookmarkStart w:id="83" w:name="ref-kruschke2018rejecting"/>
     <w:p>
       <w:pPr>
         <w:pStyle w:val="Literaturverzeichnis"/>
       </w:pPr>
       <w:r>
-        <w:t xml:space="preserve">Kruschke, J. K. (2018). Rejecting or accepting parameter values in bayesian estimation.</w:t>
+        <w:t xml:space="preserve">Kruschke, J. K. (2018). Rejecting or accepting parameter values in</w:t>
+      </w:r>
+      <w:r>
+        <w:t xml:space="preserve"> </w:t>
+      </w:r>
+      <w:r>
+        <w:t xml:space="preserve">B</w:t>
+      </w:r>
+      <w:r>
+        <w:t xml:space="preserve">ayesian estimation.</w:t>
       </w:r>
       <w:r>
         <w:t xml:space="preserve"> </w:t>
@@ -5259,8 +5402,8 @@
         <w:t xml:space="preserve">(2), 270–280.</w:t>
       </w:r>
     </w:p>
-    <w:bookmarkEnd w:id="80"/>
-    <w:bookmarkStart w:id="82" w:name="ref-kvavik1974theories"/>
+    <w:bookmarkEnd w:id="83"/>
+    <w:bookmarkStart w:id="85" w:name="ref-kvavik1974theories"/>
     <w:p>
       <w:pPr>
         <w:pStyle w:val="Literaturverzeichnis"/>
@@ -5297,7 +5440,7 @@
       <w:r>
         <w:t xml:space="preserve"> </w:t>
       </w:r>
-      <w:hyperlink r:id="rId81">
+      <w:hyperlink r:id="rId84">
         <w:r>
           <w:rPr>
             <w:rStyle w:val="Hyperlink"/>
@@ -5306,8 +5449,8 @@
         </w:r>
       </w:hyperlink>
     </w:p>
-    <w:bookmarkEnd w:id="82"/>
-    <w:bookmarkStart w:id="84" w:name="ref-lemhofer2012introducing"/>
+    <w:bookmarkEnd w:id="85"/>
+    <w:bookmarkStart w:id="87" w:name="ref-lemhofer2012introducing"/>
     <w:p>
       <w:pPr>
         <w:pStyle w:val="Literaturverzeichnis"/>
@@ -5353,7 +5496,7 @@
       <w:r>
         <w:t xml:space="preserve"> </w:t>
       </w:r>
-      <w:hyperlink r:id="rId83">
+      <w:hyperlink r:id="rId86">
         <w:r>
           <w:rPr>
             <w:rStyle w:val="Hyperlink"/>
@@ -5362,8 +5505,8 @@
         </w:r>
       </w:hyperlink>
     </w:p>
-    <w:bookmarkEnd w:id="84"/>
-    <w:bookmarkStart w:id="86" w:name="ref-levis2016accent"/>
+    <w:bookmarkEnd w:id="87"/>
+    <w:bookmarkStart w:id="89" w:name="ref-levis2016accent"/>
     <w:p>
       <w:pPr>
         <w:pStyle w:val="Literaturverzeichnis"/>
@@ -5400,7 +5543,7 @@
       <w:r>
         <w:t xml:space="preserve"> </w:t>
       </w:r>
-      <w:hyperlink r:id="rId85">
+      <w:hyperlink r:id="rId88">
         <w:r>
           <w:rPr>
             <w:rStyle w:val="Hyperlink"/>
@@ -5409,14 +5552,41 @@
         </w:r>
       </w:hyperlink>
     </w:p>
-    <w:bookmarkEnd w:id="86"/>
-    <w:bookmarkStart w:id="87" w:name="ref-mennen2008phonological"/>
+    <w:bookmarkEnd w:id="89"/>
+    <w:bookmarkStart w:id="91" w:name="ref-liu2017"/>
     <w:p>
       <w:pPr>
         <w:pStyle w:val="Literaturverzeichnis"/>
       </w:pPr>
       <w:r>
-        <w:t xml:space="preserve">Mennen, I. (2007). Phonological and phonetic influences in non-native intonation. In J. Trouvain &amp; U. Gut (Eds.),</w:t>
+        <w:t xml:space="preserve">Liu, Y. (2017). Study on the influence of emotion factors in</w:t>
+      </w:r>
+      <w:r>
+        <w:t xml:space="preserve"> </w:t>
+      </w:r>
+      <w:r>
+        <w:t xml:space="preserve">S</w:t>
+      </w:r>
+      <w:r>
+        <w:t xml:space="preserve">econd</w:t>
+      </w:r>
+      <w:r>
+        <w:t xml:space="preserve"> </w:t>
+      </w:r>
+      <w:r>
+        <w:t xml:space="preserve">L</w:t>
+      </w:r>
+      <w:r>
+        <w:t xml:space="preserve">anguage</w:t>
+      </w:r>
+      <w:r>
+        <w:t xml:space="preserve"> </w:t>
+      </w:r>
+      <w:r>
+        <w:t xml:space="preserve">A</w:t>
+      </w:r>
+      <w:r>
+        <w:t xml:space="preserve">cquisition. In G. Yu, G. Ke, &amp; L. Han (Eds.),</w:t>
       </w:r>
       <w:r>
         <w:t xml:space="preserve"> </w:t>
@@ -5426,23 +5596,34 @@
           <w:iCs/>
           <w:i/>
         </w:rPr>
-        <w:t xml:space="preserve">Non-native prosody. Phonetic description and teaching practice</w:t>
-      </w:r>
-      <w:r>
-        <w:t xml:space="preserve"> </w:t>
-      </w:r>
-      <w:r>
-        <w:t xml:space="preserve">(pp. 53–76). Berlin: De Gruyter Mouton.</w:t>
-      </w:r>
-    </w:p>
-    <w:bookmarkEnd w:id="87"/>
-    <w:bookmarkStart w:id="89" w:name="ref-munro1995nonsegmental"/>
+        <w:t xml:space="preserve">Proceedings of the International Conference on Financial Management, Education and Social Science</w:t>
+      </w:r>
+      <w:r>
+        <w:t xml:space="preserve"> </w:t>
+      </w:r>
+      <w:r>
+        <w:t xml:space="preserve">(pp. 261–264).</w:t>
+      </w:r>
+      <w:r>
+        <w:t xml:space="preserve"> </w:t>
+      </w:r>
+      <w:hyperlink r:id="rId90">
+        <w:r>
+          <w:rPr>
+            <w:rStyle w:val="Hyperlink"/>
+          </w:rPr>
+          <w:t xml:space="preserve">https://doi.org/10.25236/fmess.2017.55</w:t>
+        </w:r>
+      </w:hyperlink>
+    </w:p>
+    <w:bookmarkEnd w:id="91"/>
+    <w:bookmarkStart w:id="92" w:name="ref-mennen2008phonological"/>
     <w:p>
       <w:pPr>
         <w:pStyle w:val="Literaturverzeichnis"/>
       </w:pPr>
       <w:r>
-        <w:t xml:space="preserve">Munro, M. J. (1995). Nonsegmental factors in foreign accent: Ratings of filtered speech.</w:t>
+        <w:t xml:space="preserve">Mennen, I. (2007). Phonological and phonetic influences in non-native intonation. In J. Trouvain &amp; U. Gut (Eds.),</w:t>
       </w:r>
       <w:r>
         <w:t xml:space="preserve"> </w:t>
@@ -5452,10 +5633,23 @@
           <w:iCs/>
           <w:i/>
         </w:rPr>
-        <w:t xml:space="preserve">Studies in Second Language Acquisition</w:t>
-      </w:r>
-      <w:r>
-        <w:t xml:space="preserve">,</w:t>
+        <w:t xml:space="preserve">Non-native prosody. Phonetic description and teaching practice</w:t>
+      </w:r>
+      <w:r>
+        <w:t xml:space="preserve"> </w:t>
+      </w:r>
+      <w:r>
+        <w:t xml:space="preserve">(pp. 53–76). Berlin: De Gruyter Mouton.</w:t>
+      </w:r>
+    </w:p>
+    <w:bookmarkEnd w:id="92"/>
+    <w:bookmarkStart w:id="94" w:name="ref-munro1995nonsegmental"/>
+    <w:p>
+      <w:pPr>
+        <w:pStyle w:val="Literaturverzeichnis"/>
+      </w:pPr>
+      <w:r>
+        <w:t xml:space="preserve">Munro, M. J. (1995). Nonsegmental factors in foreign accent: Ratings of filtered speech.</w:t>
       </w:r>
       <w:r>
         <w:t xml:space="preserve"> </w:t>
@@ -5465,6 +5659,19 @@
           <w:iCs/>
           <w:i/>
         </w:rPr>
+        <w:t xml:space="preserve">Studies in Second Language Acquisition</w:t>
+      </w:r>
+      <w:r>
+        <w:t xml:space="preserve">,</w:t>
+      </w:r>
+      <w:r>
+        <w:t xml:space="preserve"> </w:t>
+      </w:r>
+      <w:r>
+        <w:rPr>
+          <w:iCs/>
+          <w:i/>
+        </w:rPr>
         <w:t xml:space="preserve">17</w:t>
       </w:r>
       <w:r>
@@ -5473,7 +5680,7 @@
       <w:r>
         <w:t xml:space="preserve"> </w:t>
       </w:r>
-      <w:hyperlink r:id="rId88">
+      <w:hyperlink r:id="rId93">
         <w:r>
           <w:rPr>
             <w:rStyle w:val="Hyperlink"/>
@@ -5482,8 +5689,8 @@
         </w:r>
       </w:hyperlink>
     </w:p>
-    <w:bookmarkEnd w:id="89"/>
-    <w:bookmarkStart w:id="91" w:name="ref-nieuwland2010incrementality"/>
+    <w:bookmarkEnd w:id="94"/>
+    <w:bookmarkStart w:id="96" w:name="ref-nieuwland2010incrementality"/>
     <w:p>
       <w:pPr>
         <w:pStyle w:val="Literaturverzeichnis"/>
@@ -5529,7 +5736,7 @@
       <w:r>
         <w:t xml:space="preserve"> </w:t>
       </w:r>
-      <w:hyperlink r:id="rId90">
+      <w:hyperlink r:id="rId95">
         <w:r>
           <w:rPr>
             <w:rStyle w:val="Hyperlink"/>
@@ -5538,8 +5745,8 @@
         </w:r>
       </w:hyperlink>
     </w:p>
-    <w:bookmarkEnd w:id="91"/>
-    <w:bookmarkStart w:id="93" w:name="ref-orrico2020individual"/>
+    <w:bookmarkEnd w:id="96"/>
+    <w:bookmarkStart w:id="98" w:name="ref-orrico2020individual"/>
     <w:p>
       <w:pPr>
         <w:pStyle w:val="Literaturverzeichnis"/>
@@ -5576,7 +5783,7 @@
       <w:r>
         <w:t xml:space="preserve"> </w:t>
       </w:r>
-      <w:hyperlink r:id="rId92">
+      <w:hyperlink r:id="rId97">
         <w:r>
           <w:rPr>
             <w:rStyle w:val="Hyperlink"/>
@@ -5585,8 +5792,8 @@
         </w:r>
       </w:hyperlink>
     </w:p>
-    <w:bookmarkEnd w:id="93"/>
-    <w:bookmarkStart w:id="94" w:name="ref-Peirce:2019"/>
+    <w:bookmarkEnd w:id="98"/>
+    <w:bookmarkStart w:id="99" w:name="ref-Peirce:2019"/>
     <w:p>
       <w:pPr>
         <w:pStyle w:val="Literaturverzeichnis"/>
@@ -5630,8 +5837,8 @@
         <w:t xml:space="preserve">(1), 195–203.</w:t>
       </w:r>
     </w:p>
-    <w:bookmarkEnd w:id="94"/>
-    <w:bookmarkStart w:id="95" w:name="ref-pettorino2014transplanting"/>
+    <w:bookmarkEnd w:id="99"/>
+    <w:bookmarkStart w:id="100" w:name="ref-pettorino2014transplanting"/>
     <w:p>
       <w:pPr>
         <w:pStyle w:val="Literaturverzeichnis"/>
@@ -5656,8 +5863,8 @@
         <w:t xml:space="preserve">(pp. 93–106).</w:t>
       </w:r>
     </w:p>
-    <w:bookmarkEnd w:id="95"/>
-    <w:bookmarkStart w:id="97" w:name="ref-pickering2001role"/>
+    <w:bookmarkEnd w:id="100"/>
+    <w:bookmarkStart w:id="102" w:name="ref-pickering2001role"/>
     <w:p>
       <w:pPr>
         <w:pStyle w:val="Literaturverzeichnis"/>
@@ -5706,7 +5913,7 @@
       <w:r>
         <w:t xml:space="preserve"> </w:t>
       </w:r>
-      <w:hyperlink r:id="rId96">
+      <w:hyperlink r:id="rId101">
         <w:r>
           <w:rPr>
             <w:rStyle w:val="Hyperlink"/>
@@ -5715,8 +5922,8 @@
         </w:r>
       </w:hyperlink>
     </w:p>
-    <w:bookmarkEnd w:id="97"/>
-    <w:bookmarkStart w:id="99" w:name="ref-plonsky2014big"/>
+    <w:bookmarkEnd w:id="102"/>
+    <w:bookmarkStart w:id="104" w:name="ref-plonsky2014big"/>
     <w:p>
       <w:pPr>
         <w:pStyle w:val="Literaturverzeichnis"/>
@@ -5771,7 +5978,7 @@
       <w:r>
         <w:t xml:space="preserve"> </w:t>
       </w:r>
-      <w:hyperlink r:id="rId98">
+      <w:hyperlink r:id="rId103">
         <w:r>
           <w:rPr>
             <w:rStyle w:val="Hyperlink"/>
@@ -5780,8 +5987,8 @@
         </w:r>
       </w:hyperlink>
     </w:p>
-    <w:bookmarkEnd w:id="99"/>
-    <w:bookmarkStart w:id="100" w:name="ref-sp_pronunciation_ch00"/>
+    <w:bookmarkEnd w:id="104"/>
+    <w:bookmarkStart w:id="105" w:name="ref-sp_pronunciation_ch00"/>
     <w:p>
       <w:pPr>
         <w:pStyle w:val="Literaturverzeichnis"/>
@@ -5834,8 +6041,8 @@
         <w:t xml:space="preserve">(pp. 1–13). Routledge.</w:t>
       </w:r>
     </w:p>
-    <w:bookmarkEnd w:id="100"/>
-    <w:bookmarkStart w:id="102" w:name="ref-ratcliff2008diffusion"/>
+    <w:bookmarkEnd w:id="105"/>
+    <w:bookmarkStart w:id="107" w:name="ref-ratcliff2008diffusion"/>
     <w:p>
       <w:pPr>
         <w:pStyle w:val="Literaturverzeichnis"/>
@@ -5872,7 +6079,7 @@
       <w:r>
         <w:t xml:space="preserve"> </w:t>
       </w:r>
-      <w:hyperlink r:id="rId101">
+      <w:hyperlink r:id="rId106">
         <w:r>
           <w:rPr>
             <w:rStyle w:val="Hyperlink"/>
@@ -5881,14 +6088,14 @@
         </w:r>
       </w:hyperlink>
     </w:p>
-    <w:bookmarkEnd w:id="102"/>
-    <w:bookmarkStart w:id="103" w:name="ref-trimble2013acquiring"/>
+    <w:bookmarkEnd w:id="107"/>
+    <w:bookmarkStart w:id="109" w:name="ref-rota2009cognitive"/>
     <w:p>
       <w:pPr>
         <w:pStyle w:val="Literaturverzeichnis"/>
       </w:pPr>
       <w:r>
-        <w:t xml:space="preserve">Trimble, J. C. (2013a).</w:t>
+        <w:t xml:space="preserve">Rota, G., &amp; Reiterer, S. M. (2009). Cognitive aspects of pronunciation talent. In G. Dogil &amp; S. M. Reiterer (Eds.),</w:t>
       </w:r>
       <w:r>
         <w:t xml:space="preserve"> </w:t>
@@ -5898,41 +6105,34 @@
           <w:iCs/>
           <w:i/>
         </w:rPr>
-        <w:t xml:space="preserve">Acquiring variable L2 spanish intonation in a study abroad context</w:t>
-      </w:r>
-      <w:r>
-        <w:t xml:space="preserve"> </w:t>
-      </w:r>
-      <w:r>
-        <w:t xml:space="preserve">(PhD thesis). University of Minnesota.</w:t>
-      </w:r>
-    </w:p>
-    <w:bookmarkEnd w:id="103"/>
-    <w:bookmarkStart w:id="104" w:name="ref-trimble2013perceiving"/>
+        <w:t xml:space="preserve">Language talent and brain activity</w:t>
+      </w:r>
+      <w:r>
+        <w:t xml:space="preserve"> </w:t>
+      </w:r>
+      <w:r>
+        <w:t xml:space="preserve">(pp. 67–96). Mouton de Gruyter.</w:t>
+      </w:r>
+      <w:r>
+        <w:t xml:space="preserve"> </w:t>
+      </w:r>
+      <w:hyperlink r:id="rId108">
+        <w:r>
+          <w:rPr>
+            <w:rStyle w:val="Hyperlink"/>
+          </w:rPr>
+          <w:t xml:space="preserve">https://doi.org/10.1515/9783110215496</w:t>
+        </w:r>
+      </w:hyperlink>
+    </w:p>
+    <w:bookmarkEnd w:id="109"/>
+    <w:bookmarkStart w:id="110" w:name="ref-trimble2013acquiring"/>
     <w:p>
       <w:pPr>
         <w:pStyle w:val="Literaturverzeichnis"/>
       </w:pPr>
       <w:r>
-        <w:t xml:space="preserve">Trimble, J. C. (2013b). Perceiving intonational cues in a foreign language:</w:t>
-      </w:r>
-      <w:r>
-        <w:t xml:space="preserve"> </w:t>
-      </w:r>
-      <w:r>
-        <w:t xml:space="preserve">P</w:t>
-      </w:r>
-      <w:r>
-        <w:t xml:space="preserve">erception of sentence type in two dialects of</w:t>
-      </w:r>
-      <w:r>
-        <w:t xml:space="preserve"> </w:t>
-      </w:r>
-      <w:r>
-        <w:t xml:space="preserve">S</w:t>
-      </w:r>
-      <w:r>
-        <w:t xml:space="preserve">panish. In C. Howe (Ed.),</w:t>
+        <w:t xml:space="preserve">Trimble, J. C. (2013a).</w:t>
       </w:r>
       <w:r>
         <w:t xml:space="preserve"> </w:t>
@@ -5942,41 +6142,41 @@
           <w:iCs/>
           <w:i/>
         </w:rPr>
-        <w:t xml:space="preserve">Selected proceedings of the 15th hispanic linguistics symposium</w:t>
-      </w:r>
-      <w:r>
-        <w:t xml:space="preserve"> </w:t>
-      </w:r>
-      <w:r>
-        <w:t xml:space="preserve">(pp. 78–92). Somerville, MA: Cascadilla Proceedings Project.</w:t>
-      </w:r>
-    </w:p>
-    <w:bookmarkEnd w:id="104"/>
-    <w:bookmarkStart w:id="106" w:name="ref-trofimovich2006learning"/>
+        <w:t xml:space="preserve">Acquiring variable L2 spanish intonation in a study abroad context</w:t>
+      </w:r>
+      <w:r>
+        <w:t xml:space="preserve"> </w:t>
+      </w:r>
+      <w:r>
+        <w:t xml:space="preserve">(PhD thesis). University of Minnesota.</w:t>
+      </w:r>
+    </w:p>
+    <w:bookmarkEnd w:id="110"/>
+    <w:bookmarkStart w:id="111" w:name="ref-trimble2013perceiving"/>
     <w:p>
       <w:pPr>
         <w:pStyle w:val="Literaturverzeichnis"/>
       </w:pPr>
       <w:r>
-        <w:t xml:space="preserve">Trofimovich, P., &amp; Baker, W. (2006). Learning second language suprasegmentals: Effect of</w:t>
-      </w:r>
-      <w:r>
-        <w:t xml:space="preserve"> </w:t>
-      </w:r>
-      <w:r>
-        <w:t xml:space="preserve">L</w:t>
-      </w:r>
-      <w:r>
-        <w:t xml:space="preserve">2 experience on prosody and fluency characteristics of</w:t>
-      </w:r>
-      <w:r>
-        <w:t xml:space="preserve"> </w:t>
-      </w:r>
-      <w:r>
-        <w:t xml:space="preserve">L</w:t>
-      </w:r>
-      <w:r>
-        <w:t xml:space="preserve">2 speech.</w:t>
+        <w:t xml:space="preserve">Trimble, J. C. (2013b). Perceiving intonational cues in a foreign language:</w:t>
+      </w:r>
+      <w:r>
+        <w:t xml:space="preserve"> </w:t>
+      </w:r>
+      <w:r>
+        <w:t xml:space="preserve">P</w:t>
+      </w:r>
+      <w:r>
+        <w:t xml:space="preserve">erception of sentence type in two dialects of</w:t>
+      </w:r>
+      <w:r>
+        <w:t xml:space="preserve"> </w:t>
+      </w:r>
+      <w:r>
+        <w:t xml:space="preserve">S</w:t>
+      </w:r>
+      <w:r>
+        <w:t xml:space="preserve">panish. In C. Howe (Ed.),</w:t>
       </w:r>
       <w:r>
         <w:t xml:space="preserve"> </w:t>
@@ -5986,15 +6186,72 @@
           <w:iCs/>
           <w:i/>
         </w:rPr>
+        <w:t xml:space="preserve">Selected proceedings of the 15th hispanic linguistics symposium</w:t>
+      </w:r>
+      <w:r>
+        <w:t xml:space="preserve"> </w:t>
+      </w:r>
+      <w:r>
+        <w:t xml:space="preserve">(pp. 78–92). Somerville, MA: Cascadilla Proceedings Project.</w:t>
+      </w:r>
+    </w:p>
+    <w:bookmarkEnd w:id="111"/>
+    <w:bookmarkStart w:id="113" w:name="ref-trofimovich2006learning"/>
+    <w:p>
+      <w:pPr>
+        <w:pStyle w:val="Literaturverzeichnis"/>
+      </w:pPr>
+      <w:r>
+        <w:t xml:space="preserve">Trofimovich, P., &amp; Baker, W. (2006). Learning second language suprasegmentals: Effect of</w:t>
+      </w:r>
+      <w:r>
+        <w:t xml:space="preserve"> </w:t>
+      </w:r>
+      <w:r>
+        <w:t xml:space="preserve">L</w:t>
+      </w:r>
+      <w:r>
+        <w:t xml:space="preserve">2 experience on prosody and fluency characteristics of</w:t>
+      </w:r>
+      <w:r>
+        <w:t xml:space="preserve"> </w:t>
+      </w:r>
+      <w:r>
+        <w:t xml:space="preserve">L</w:t>
+      </w:r>
+      <w:r>
+        <w:t xml:space="preserve">2 speech.</w:t>
+      </w:r>
+      <w:r>
+        <w:t xml:space="preserve"> </w:t>
+      </w:r>
+      <w:r>
+        <w:rPr>
+          <w:iCs/>
+          <w:i/>
+        </w:rPr>
         <w:t xml:space="preserve">Studies in Second Language Acquisition</w:t>
       </w:r>
       <w:r>
-        <w:t xml:space="preserve">, 1–30.</w:t>
-      </w:r>
-      <w:r>
-        <w:t xml:space="preserve"> </w:t>
-      </w:r>
-      <w:hyperlink r:id="rId105">
+        <w:t xml:space="preserve">,</w:t>
+      </w:r>
+      <w:r>
+        <w:t xml:space="preserve"> </w:t>
+      </w:r>
+      <w:r>
+        <w:rPr>
+          <w:iCs/>
+          <w:i/>
+        </w:rPr>
+        <w:t xml:space="preserve">28</w:t>
+      </w:r>
+      <w:r>
+        <w:t xml:space="preserve">(1), 1–30.</w:t>
+      </w:r>
+      <w:r>
+        <w:t xml:space="preserve"> </w:t>
+      </w:r>
+      <w:hyperlink r:id="rId112">
         <w:r>
           <w:rPr>
             <w:rStyle w:val="Hyperlink"/>
@@ -6003,8 +6260,8 @@
         </w:r>
       </w:hyperlink>
     </w:p>
-    <w:bookmarkEnd w:id="106"/>
-    <w:bookmarkStart w:id="108" w:name="ref-VanLeussen2015"/>
+    <w:bookmarkEnd w:id="113"/>
+    <w:bookmarkStart w:id="115" w:name="ref-VanLeussen2015"/>
     <w:p>
       <w:pPr>
         <w:pStyle w:val="Literaturverzeichnis"/>
@@ -6062,7 +6319,7 @@
       <w:r>
         <w:t xml:space="preserve"> </w:t>
       </w:r>
-      <w:hyperlink r:id="rId107">
+      <w:hyperlink r:id="rId114">
         <w:r>
           <w:rPr>
             <w:rStyle w:val="Hyperlink"/>
@@ -6071,8 +6328,8 @@
         </w:r>
       </w:hyperlink>
     </w:p>
-    <w:bookmarkEnd w:id="108"/>
-    <w:bookmarkEnd w:id="109"/>
+    <w:bookmarkEnd w:id="115"/>
+    <w:bookmarkEnd w:id="116"/>
     <w:p>
       <w:pPr>
         <w:pStyle w:val="h1-pagebreak"/>
@@ -6081,8 +6338,8 @@
         <w:t xml:space="preserve">Appendix</w:t>
       </w:r>
     </w:p>
-    <w:bookmarkEnd w:id="110"/>
-    <w:bookmarkStart w:id="119" w:name="on-line-supplementary-material"/>
+    <w:bookmarkEnd w:id="117"/>
+    <w:bookmarkStart w:id="126" w:name="on-line-supplementary-material"/>
     <w:p>
       <w:pPr>
         <w:pStyle w:val="berschrift1"/>
@@ -6091,7 +6348,7 @@
         <w:t xml:space="preserve">On-line supplementary material</w:t>
       </w:r>
     </w:p>
-    <w:bookmarkStart w:id="111" w:name="traditional-analyses"/>
+    <w:bookmarkStart w:id="118" w:name="traditional-analyses"/>
     <w:p>
       <w:pPr>
         <w:pStyle w:val="berschrift2"/>
@@ -6181,11 +6438,31 @@
                   <m:t>∼</m:t>
                 </m:r>
                 <m:r>
-                  <m:rPr>
-                    <m:nor/>
-                    <m:sty m:val="p"/>
-                  </m:rPr>
-                  <m:t>Bernoulli</m:t>
+                  <m:t>B</m:t>
+                </m:r>
+                <m:r>
+                  <m:t>e</m:t>
+                </m:r>
+                <m:r>
+                  <m:t>r</m:t>
+                </m:r>
+                <m:r>
+                  <m:t>n</m:t>
+                </m:r>
+                <m:r>
+                  <m:t>o</m:t>
+                </m:r>
+                <m:r>
+                  <m:t>u</m:t>
+                </m:r>
+                <m:r>
+                  <m:t>l</m:t>
+                </m:r>
+                <m:r>
+                  <m:t>l</m:t>
+                </m:r>
+                <m:r>
+                  <m:t>i</m:t>
                 </m:r>
                 <m:d>
                   <m:dPr>
@@ -6238,19 +6515,11 @@
             <m:mr>
               <m:e>
                 <m:r>
-                  <m:t>l</m:t>
-                </m:r>
-                <m:r>
-                  <m:t>o</m:t>
-                </m:r>
-                <m:r>
-                  <m:t>g</m:t>
-                </m:r>
-                <m:r>
-                  <m:t>i</m:t>
-                </m:r>
-                <m:r>
-                  <m:t>t</m:t>
+                  <m:rPr>
+                    <m:nor/>
+                    <m:sty m:val="p"/>
+                  </m:rPr>
+                  <m:t>logit</m:t>
                 </m:r>
                 <m:d>
                   <m:dPr>
@@ -6449,6 +6718,18 @@
             <m:mr>
               <m:e/>
               <m:e>
+                <m:r>
+                  <m:t> </m:t>
+                </m:r>
+                <m:r>
+                  <m:t> </m:t>
+                </m:r>
+                <m:r>
+                  <m:t> </m:t>
+                </m:r>
+                <m:r>
+                  <m:t> </m:t>
+                </m:r>
                 <m:sSub>
                   <m:e>
                     <m:r>
@@ -8337,8 +8618,8 @@
         <w:br w:type="page"/>
       </w:r>
     </w:p>
-    <w:bookmarkEnd w:id="111"/>
-    <w:bookmarkStart w:id="113" w:name="drift-diffusion-models"/>
+    <w:bookmarkEnd w:id="118"/>
+    <w:bookmarkStart w:id="120" w:name="drift-diffusion-models"/>
     <w:p>
       <w:pPr>
         <w:pStyle w:val="berschrift2"/>
@@ -8439,7 +8720,7 @@
         <w:rPr>
           <w:rStyle w:val="Funotenzeichen"/>
         </w:rPr>
-        <w:footnoteReference w:id="112"/>
+        <w:footnoteReference w:id="119"/>
       </w:r>
       <w:r>
         <w:t xml:space="preserve"> </w:t>
@@ -10142,7 +10423,7 @@
         <w:t xml:space="preserve"> </w:t>
       </w:r>
       <w:r>
-        <w:t xml:space="preserve">??</w:t>
+        <w:t xml:space="preserve">6</w:t>
       </w:r>
       <w:r>
         <w:t xml:space="preserve"> </w:t>
@@ -11618,8 +11899,8 @@
         <w:br w:type="page"/>
       </w:r>
     </w:p>
-    <w:bookmarkEnd w:id="113"/>
-    <w:bookmarkStart w:id="117" w:name="supplementary-analyses"/>
+    <w:bookmarkEnd w:id="120"/>
+    <w:bookmarkStart w:id="124" w:name="supplementary-analyses"/>
     <w:p>
       <w:pPr>
         <w:pStyle w:val="berschrift2"/>
@@ -11755,7 +12036,7 @@
                     </pic:cNvPicPr>
                   </pic:nvPicPr>
                   <pic:blipFill>
-                    <a:blip r:embed="rId114"/>
+                    <a:blip r:embed="rId121"/>
                     <a:stretch>
                       <a:fillRect/>
                     </a:stretch>
@@ -12685,7 +12966,7 @@
                     </pic:cNvPicPr>
                   </pic:nvPicPr>
                   <pic:blipFill>
-                    <a:blip r:embed="rId115"/>
+                    <a:blip r:embed="rId122"/>
                     <a:stretch>
                       <a:fillRect/>
                     </a:stretch>
@@ -12781,7 +13062,7 @@
                     </pic:cNvPicPr>
                   </pic:nvPicPr>
                   <pic:blipFill>
-                    <a:blip r:embed="rId116"/>
+                    <a:blip r:embed="rId123"/>
                     <a:stretch>
                       <a:fillRect/>
                     </a:stretch>
@@ -12841,8 +13122,8 @@
         <w:br w:type="page"/>
       </w:r>
     </w:p>
-    <w:bookmarkEnd w:id="117"/>
-    <w:bookmarkStart w:id="118" w:name="reproducibility-information"/>
+    <w:bookmarkEnd w:id="124"/>
+    <w:bookmarkStart w:id="125" w:name="reproducibility-information"/>
     <w:p>
       <w:pPr>
         <w:pStyle w:val="berschrift2"/>
@@ -12990,7 +13271,7 @@
         <w:rPr>
           <w:rStyle w:val="VerbatimChar"/>
         </w:rPr>
-        <w:t xml:space="preserve"> date     2022-01-01</w:t>
+        <w:t xml:space="preserve"> date     2022-01-04</w:t>
       </w:r>
       <w:r>
         <w:br/>
@@ -14399,8 +14680,8 @@
         <w:t xml:space="preserve">zoo                    1.8-9 2021-03-09</w:t>
       </w:r>
     </w:p>
-    <w:bookmarkEnd w:id="118"/>
-    <w:bookmarkEnd w:id="119"/>
+    <w:bookmarkEnd w:id="125"/>
+    <w:bookmarkEnd w:id="126"/>
     <w:sectPr>
       <w:headerReference r:id="rId10" w:type="even"/>
       <w:headerReference r:id="rId9" w:type="default"/>
@@ -14465,7 +14746,7 @@
       </w:hyperlink>
     </w:p>
   </w:footnote>
-  <w:footnote w:id="112">
+  <w:footnote w:id="119">
     <w:p>
       <w:pPr>
         <w:pStyle w:val="Funotentext"/>

</xml_diff>

<commit_message>
add all L2 spanish intonation studies
</commit_message>
<xml_diff>
--- a/docs/manuscript/main.docx
+++ b/docs/manuscript/main.docx
@@ -650,7 +650,7 @@
         <w:t xml:space="preserve"> </w:t>
       </w:r>
       <w:r>
-        <w:t xml:space="preserve">(Henriksen, Armstrong, &amp; Garcı́a-Amaya, 2016)</w:t>
+        <w:t xml:space="preserve">(N. Henriksen, Armstrong, &amp; Garcı́a-Amaya, 2016)</w:t>
       </w:r>
       <w:r>
         <w:t xml:space="preserve">.</w:t>
@@ -810,7 +810,7 @@
         <w:t xml:space="preserve"> </w:t>
       </w:r>
       <w:r>
-        <w:t xml:space="preserve">Moreover, the use of L1 prosodic features when speaking the target language can result in misunderstandings due to the fact that the same prosodic features may be employed to convey different linguistic and paralinguistic meaning in the target language</w:t>
+        <w:t xml:space="preserve">Moreover, the use of L1 prosodic features when speaking the target language can result in misunderstandings due to the fact that the same prosodic features may convey different linguistic and paralinguistic meaning in the target language</w:t>
       </w:r>
       <w:r>
         <w:t xml:space="preserve"> </w:t>
@@ -863,13 +863,16 @@
         <w:pStyle w:val="Textkrper"/>
       </w:pPr>
       <w:r>
-        <w:t xml:space="preserve">For learners interested obtaining native-like pronunciation, intonation is particularly relevant, as prosodic features have been found to be important cues in the perception of non-target-like accents, above and beyond other features of language</w:t>
-      </w:r>
-      <w:r>
-        <w:t xml:space="preserve"> </w:t>
-      </w:r>
-      <w:r>
-        <w:t xml:space="preserve">Pettorino, De Meo, &amp; Vitale (2014)</w:t>
+        <w:t xml:space="preserve">For learners interested in obtaining native-like pronunciation, intonation is particularly relevant, as prosodic features have been found to be important cues in the perception of non-target-like accents, above and beyond other features of language</w:t>
+      </w:r>
+      <w:r>
+        <w:t xml:space="preserve"> </w:t>
+      </w:r>
+      <w:r>
+        <w:t xml:space="preserve">(Jilka, 2000; Munro, 1995; Pettorino, De Meo, &amp; Vitale, 2014)</w:t>
+      </w:r>
+      <w:r>
+        <w:t xml:space="preserve">.</w:t>
       </w:r>
       <w:r>
         <w:t xml:space="preserve"> </w:t>
@@ -974,6 +977,9 @@
       </w:r>
       <w:r>
         <w:t xml:space="preserve">(See Trofimovich &amp; Baker, 2006)</w:t>
+      </w:r>
+      <w:r>
+        <w:t xml:space="preserve">.</w:t>
       </w:r>
       <w:r>
         <w:t xml:space="preserve"> </w:t>
@@ -1006,7 +1012,7 @@
         <w:t xml:space="preserve"> </w:t>
       </w:r>
       <w:r>
-        <w:t xml:space="preserve">Beyond the level of the individual, howeer, dialectal differences can account for more difficulties.</w:t>
+        <w:t xml:space="preserve">Beyond the level of the individual, however, dialectal differences can account for more difficulties.</w:t>
       </w:r>
       <w:r>
         <w:t xml:space="preserve"> </w:t>
@@ -1018,7 +1024,19 @@
         <w:t xml:space="preserve"> </w:t>
       </w:r>
       <w:r>
-        <w:t xml:space="preserve">That being said, phonetic variation is abundant, as is the case with the declarative rise–fall contour of Mexican Spanish, the long fall associated with Argentinian Spanish, or the nuclear hat pattern in total interrogatives (i.e., yes–no questions) in Caribbean Spanish, to cite just a few examples</w:t>
+        <w:t xml:space="preserve">That being said, phonetic variation is abundant.</w:t>
+      </w:r>
+      <w:r>
+        <w:t xml:space="preserve"> </w:t>
+      </w:r>
+      <w:r>
+        <w:t xml:space="preserve">For instance, depending on the variety, for the same utterance type the pitch accent may be realized differently with regard to pitch movement and/or syllable duration.</w:t>
+      </w:r>
+      <w:r>
+        <w:t xml:space="preserve"> </w:t>
+      </w:r>
+      <w:r>
+        <w:t xml:space="preserve">Prosodic strategies can be different altogether, e.g., absolute interrogatives in Caribbean and Argentine Spanish, which are produced with a nuclear hat pattern in the former and a final falling F0 contour in the latter, both of which differ from the more common final rise found in many varieties</w:t>
       </w:r>
       <w:r>
         <w:t xml:space="preserve"> </w:t>
@@ -1029,9 +1047,6 @@
       <w:r>
         <w:t xml:space="preserve">.</w:t>
       </w:r>
-      <w:r>
-        <w:t xml:space="preserve"> </w:t>
-      </w:r>
     </w:p>
     <w:p>
       <w:pPr>
@@ -1050,6 +1065,42 @@
         <w:t xml:space="preserve"> </w:t>
       </w:r>
       <w:r>
+        <w:t xml:space="preserve">N. C. Henriksen, Geeslin, and Willis (2010)</w:t>
+      </w:r>
+      <w:r>
+        <w:t xml:space="preserve"> </w:t>
+      </w:r>
+      <w:r>
+        <w:t xml:space="preserve">(learners get better in study abroad).</w:t>
+      </w:r>
+      <w:r>
+        <w:t xml:space="preserve"> </w:t>
+      </w:r>
+      <w:r>
+        <w:t xml:space="preserve">Thornberry (2014)</w:t>
+      </w:r>
+      <w:r>
+        <w:t xml:space="preserve"> </w:t>
+      </w:r>
+      <w:r>
+        <w:t xml:space="preserve">(learners that develop meaningful relationships get better at absolute interrogatives in Argentine Spanish after SA program).</w:t>
+      </w:r>
+      <w:r>
+        <w:t xml:space="preserve"> </w:t>
+      </w:r>
+      <w:r>
+        <w:t xml:space="preserve">Craft (2015)</w:t>
+      </w:r>
+      <w:r>
+        <w:t xml:space="preserve"> </w:t>
+      </w:r>
+      <w:r>
+        <w:t xml:space="preserve">(beginners only improve slightly in 6 week SA program in Valencia, Spain).</w:t>
+      </w:r>
+      <w:r>
+        <w:t xml:space="preserve"> </w:t>
+      </w:r>
+      <w:r>
         <w:t xml:space="preserve">For instance,</w:t>
       </w:r>
       <w:r>
@@ -1067,6 +1118,15 @@
       <w:r>
         <w:t xml:space="preserve"> </w:t>
       </w:r>
+      <w:r>
+        <w:t xml:space="preserve">For the majority of the learners production was more target-like at the end of the program, particularly for declaratives.</w:t>
+      </w:r>
+      <w:r>
+        <w:t xml:space="preserve"> </w:t>
+      </w:r>
+      <w:r>
+        <w:t xml:space="preserve">The author also noted better outcomes in informal production and increased use of Spanish and high social integration were associated with production gains.</w:t>
+      </w:r>
     </w:p>
     <w:p>
       <w:pPr>
@@ -1079,6 +1139,30 @@
         <w:t xml:space="preserve"> </w:t>
       </w:r>
       <w:r>
+        <w:t xml:space="preserve">Nibert (2005)</w:t>
+      </w:r>
+      <w:r>
+        <w:t xml:space="preserve"> </w:t>
+      </w:r>
+      <w:r>
+        <w:t xml:space="preserve">and</w:t>
+      </w:r>
+      <w:r>
+        <w:t xml:space="preserve"> </w:t>
+      </w:r>
+      <w:r>
+        <w:t xml:space="preserve">Nibert (2006)</w:t>
+      </w:r>
+      <w:r>
+        <w:t xml:space="preserve"> </w:t>
+      </w:r>
+      <w:r>
+        <w:t xml:space="preserve">(perception of intonation develops gradually in conjunction with proficiency).</w:t>
+      </w:r>
+      <w:r>
+        <w:t xml:space="preserve"> </w:t>
+      </w:r>
+      <w:r>
         <w:t xml:space="preserve">Trimble (2013b)</w:t>
       </w:r>
       <w:r>
@@ -1106,7 +1190,7 @@
         <w:t xml:space="preserve"> </w:t>
       </w:r>
       <w:r>
-        <w:t xml:space="preserve">Unsurprisingly, the study suggests the L2 intonation system develops in tandem with proficiency in Spanish, which was positively correlated with time spent studying abroad.</w:t>
+        <w:t xml:space="preserve">Unsurprisingly, the study suggests the L2 intonation system develops in tandem with proficiency in Spanish, which was positively correlated with time spent studying abroad. ADD FAMILIARITY PART</w:t>
       </w:r>
     </w:p>
     <w:p>
@@ -1154,15 +1238,6 @@
       </w:r>
       <w:r>
         <w:t xml:space="preserve"> </w:t>
-      </w:r>
-      <w:r>
-        <w:t xml:space="preserve">The matched condition included auditory stimuli that were prosodically congruent with written text (e.g., declarative intonation with a declarative sentence).</w:t>
-      </w:r>
-      <w:r>
-        <w:t xml:space="preserve"> </w:t>
-      </w:r>
-      <w:r>
-        <w:t xml:space="preserve">The mismatched condition included auditory stimuli that were prosodically incongruent with the written text (e.g., interrogative intonation with a declarative sentence).</w:t>
       </w:r>
       <w:r>
         <w:t xml:space="preserve"> </w:t>
@@ -3899,7 +3974,7 @@
       </w:r>
     </w:p>
     <w:bookmarkEnd w:id="39"/>
-    <w:bookmarkStart w:id="117" w:name="references"/>
+    <w:bookmarkStart w:id="123" w:name="references"/>
     <w:p>
       <w:pPr>
         <w:pStyle w:val="berschrift1"/>
@@ -3908,7 +3983,7 @@
         <w:t xml:space="preserve">References</w:t>
       </w:r>
     </w:p>
-    <w:bookmarkStart w:id="116" w:name="refs"/>
+    <w:bookmarkStart w:id="122" w:name="refs"/>
     <w:bookmarkStart w:id="41" w:name="ref-astruc2016cost"/>
     <w:p>
       <w:pPr>
@@ -4682,12 +4757,122 @@
       </w:r>
     </w:p>
     <w:bookmarkEnd w:id="61"/>
-    <w:bookmarkStart w:id="62" w:name="ref-cruz1987"/>
+    <w:bookmarkStart w:id="62" w:name="ref-craft2015acquisition"/>
     <w:p>
       <w:pPr>
         <w:pStyle w:val="Literaturverzeichnis"/>
       </w:pPr>
       <w:r>
+        <w:t xml:space="preserve">Craft, J. (2015).</w:t>
+      </w:r>
+      <w:r>
+        <w:t xml:space="preserve"> </w:t>
+      </w:r>
+      <w:r>
+        <w:rPr>
+          <w:iCs/>
+          <w:i/>
+        </w:rPr>
+        <w:t xml:space="preserve">The acquisition of intonation by</w:t>
+      </w:r>
+      <w:r>
+        <w:rPr>
+          <w:iCs/>
+          <w:i/>
+        </w:rPr>
+        <w:t xml:space="preserve"> </w:t>
+      </w:r>
+      <w:r>
+        <w:rPr>
+          <w:iCs/>
+          <w:i/>
+        </w:rPr>
+        <w:t xml:space="preserve">L</w:t>
+      </w:r>
+      <w:r>
+        <w:rPr>
+          <w:iCs/>
+          <w:i/>
+        </w:rPr>
+        <w:t xml:space="preserve">2</w:t>
+      </w:r>
+      <w:r>
+        <w:rPr>
+          <w:iCs/>
+          <w:i/>
+        </w:rPr>
+        <w:t xml:space="preserve"> </w:t>
+      </w:r>
+      <w:r>
+        <w:rPr>
+          <w:iCs/>
+          <w:i/>
+        </w:rPr>
+        <w:t xml:space="preserve">S</w:t>
+      </w:r>
+      <w:r>
+        <w:rPr>
+          <w:iCs/>
+          <w:i/>
+        </w:rPr>
+        <w:t xml:space="preserve">panish speakers while on a six week study abroad program in</w:t>
+      </w:r>
+      <w:r>
+        <w:rPr>
+          <w:iCs/>
+          <w:i/>
+        </w:rPr>
+        <w:t xml:space="preserve"> </w:t>
+      </w:r>
+      <w:r>
+        <w:rPr>
+          <w:iCs/>
+          <w:i/>
+        </w:rPr>
+        <w:t xml:space="preserve">V</w:t>
+      </w:r>
+      <w:r>
+        <w:rPr>
+          <w:iCs/>
+          <w:i/>
+        </w:rPr>
+        <w:t xml:space="preserve">alencia,</w:t>
+      </w:r>
+      <w:r>
+        <w:rPr>
+          <w:iCs/>
+          <w:i/>
+        </w:rPr>
+        <w:t xml:space="preserve"> </w:t>
+      </w:r>
+      <w:r>
+        <w:rPr>
+          <w:iCs/>
+          <w:i/>
+        </w:rPr>
+        <w:t xml:space="preserve">S</w:t>
+      </w:r>
+      <w:r>
+        <w:rPr>
+          <w:iCs/>
+          <w:i/>
+        </w:rPr>
+        <w:t xml:space="preserve">pain</w:t>
+      </w:r>
+      <w:r>
+        <w:t xml:space="preserve"> </w:t>
+      </w:r>
+      <w:r>
+        <w:t xml:space="preserve">(PhD thesis). The Florida State University.</w:t>
+      </w:r>
+    </w:p>
+    <w:bookmarkEnd w:id="62"/>
+    <w:bookmarkStart w:id="63" w:name="ref-cruz1987"/>
+    <w:p>
+      <w:pPr>
+        <w:pStyle w:val="Literaturverzeichnis"/>
+      </w:pPr>
+      <w:r>
         <w:t xml:space="preserve">Cruz-Ferreira, M. (1987). Non-native interpretive strategies for intonational meaning: An experimental study. In A. James &amp; J. Leather (Eds.),</w:t>
       </w:r>
       <w:r>
@@ -4707,8 +4892,8 @@
         <w:t xml:space="preserve">(pp. 103–120). Berlin: Mouton de Gruyter.</w:t>
       </w:r>
     </w:p>
-    <w:bookmarkEnd w:id="62"/>
-    <w:bookmarkStart w:id="64" w:name="ref-degen2016availability"/>
+    <w:bookmarkEnd w:id="63"/>
+    <w:bookmarkStart w:id="65" w:name="ref-degen2016availability"/>
     <w:p>
       <w:pPr>
         <w:pStyle w:val="Literaturverzeichnis"/>
@@ -4757,7 +4942,7 @@
       <w:r>
         <w:t xml:space="preserve"> </w:t>
       </w:r>
-      <w:hyperlink r:id="rId63">
+      <w:hyperlink r:id="rId64">
         <w:r>
           <w:rPr>
             <w:rStyle w:val="Hyperlink"/>
@@ -4766,8 +4951,8 @@
         </w:r>
       </w:hyperlink>
     </w:p>
-    <w:bookmarkEnd w:id="64"/>
-    <w:bookmarkStart w:id="65" w:name="ref-sp_pronunciation_ch08"/>
+    <w:bookmarkEnd w:id="65"/>
+    <w:bookmarkStart w:id="66" w:name="ref-sp_pronunciation_ch08"/>
     <w:p>
       <w:pPr>
         <w:pStyle w:val="Literaturverzeichnis"/>
@@ -4829,8 +5014,8 @@
         <w:t xml:space="preserve">(pp. 162–197). Routledge.</w:t>
       </w:r>
     </w:p>
-    <w:bookmarkEnd w:id="65"/>
-    <w:bookmarkStart w:id="67" w:name="ref-esteve2016role"/>
+    <w:bookmarkEnd w:id="66"/>
+    <w:bookmarkStart w:id="68" w:name="ref-esteve2016role"/>
     <w:p>
       <w:pPr>
         <w:pStyle w:val="Literaturverzeichnis"/>
@@ -4854,7 +5039,7 @@
       <w:r>
         <w:t xml:space="preserve"> </w:t>
       </w:r>
-      <w:hyperlink r:id="rId66">
+      <w:hyperlink r:id="rId67">
         <w:r>
           <w:rPr>
             <w:rStyle w:val="Hyperlink"/>
@@ -4863,8 +5048,8 @@
         </w:r>
       </w:hyperlink>
     </w:p>
-    <w:bookmarkEnd w:id="67"/>
-    <w:bookmarkStart w:id="69" w:name="ref-esteve2020empathy"/>
+    <w:bookmarkEnd w:id="68"/>
+    <w:bookmarkStart w:id="70" w:name="ref-esteve2020empathy"/>
     <w:p>
       <w:pPr>
         <w:pStyle w:val="Literaturverzeichnis"/>
@@ -4901,7 +5086,7 @@
       <w:r>
         <w:t xml:space="preserve"> </w:t>
       </w:r>
-      <w:hyperlink r:id="rId68">
+      <w:hyperlink r:id="rId69">
         <w:r>
           <w:rPr>
             <w:rStyle w:val="Hyperlink"/>
@@ -4910,8 +5095,8 @@
         </w:r>
       </w:hyperlink>
     </w:p>
-    <w:bookmarkEnd w:id="69"/>
-    <w:bookmarkStart w:id="71" w:name="ref-flege2021revised"/>
+    <w:bookmarkEnd w:id="70"/>
+    <w:bookmarkStart w:id="72" w:name="ref-flege2021revised"/>
     <w:p>
       <w:pPr>
         <w:pStyle w:val="Literaturverzeichnis"/>
@@ -4938,7 +5123,7 @@
       <w:r>
         <w:t xml:space="preserve"> </w:t>
       </w:r>
-      <w:hyperlink r:id="rId70">
+      <w:hyperlink r:id="rId71">
         <w:r>
           <w:rPr>
             <w:rStyle w:val="Hyperlink"/>
@@ -4947,8 +5132,8 @@
         </w:r>
       </w:hyperlink>
     </w:p>
-    <w:bookmarkEnd w:id="71"/>
-    <w:bookmarkStart w:id="73" w:name="ref-frith2003development"/>
+    <w:bookmarkEnd w:id="72"/>
+    <w:bookmarkStart w:id="74" w:name="ref-frith2003development"/>
     <w:p>
       <w:pPr>
         <w:pStyle w:val="Literaturverzeichnis"/>
@@ -4985,7 +5170,7 @@
       <w:r>
         <w:t xml:space="preserve"> </w:t>
       </w:r>
-      <w:hyperlink r:id="rId72">
+      <w:hyperlink r:id="rId73">
         <w:r>
           <w:rPr>
             <w:rStyle w:val="Hyperlink"/>
@@ -4994,8 +5179,8 @@
         </w:r>
       </w:hyperlink>
     </w:p>
-    <w:bookmarkEnd w:id="73"/>
-    <w:bookmarkStart w:id="75" w:name="ref-Gelman_2017"/>
+    <w:bookmarkEnd w:id="74"/>
+    <w:bookmarkStart w:id="76" w:name="ref-Gelman_2017"/>
     <w:p>
       <w:pPr>
         <w:pStyle w:val="Literaturverzeichnis"/>
@@ -5032,7 +5217,7 @@
       <w:r>
         <w:t xml:space="preserve"> </w:t>
       </w:r>
-      <w:hyperlink r:id="rId74">
+      <w:hyperlink r:id="rId75">
         <w:r>
           <w:rPr>
             <w:rStyle w:val="Hyperlink"/>
@@ -5041,8 +5226,103 @@
         </w:r>
       </w:hyperlink>
     </w:p>
-    <w:bookmarkEnd w:id="75"/>
-    <w:bookmarkStart w:id="76" w:name="ref-henriksen2016intonational"/>
+    <w:bookmarkEnd w:id="76"/>
+    <w:bookmarkStart w:id="78" w:name="ref-henriksen2010development"/>
+    <w:p>
+      <w:pPr>
+        <w:pStyle w:val="Literaturverzeichnis"/>
+      </w:pPr>
+      <w:r>
+        <w:t xml:space="preserve">Henriksen, N. C., Geeslin, K. L., &amp; Willis, E. W. (2010). The development of</w:t>
+      </w:r>
+      <w:r>
+        <w:t xml:space="preserve"> </w:t>
+      </w:r>
+      <w:r>
+        <w:t xml:space="preserve">L</w:t>
+      </w:r>
+      <w:r>
+        <w:t xml:space="preserve">2</w:t>
+      </w:r>
+      <w:r>
+        <w:t xml:space="preserve"> </w:t>
+      </w:r>
+      <w:r>
+        <w:t xml:space="preserve">S</w:t>
+      </w:r>
+      <w:r>
+        <w:t xml:space="preserve">panish intonation during a study abroad immersion program in</w:t>
+      </w:r>
+      <w:r>
+        <w:t xml:space="preserve"> </w:t>
+      </w:r>
+      <w:r>
+        <w:t xml:space="preserve">L</w:t>
+      </w:r>
+      <w:r>
+        <w:t xml:space="preserve">e</w:t>
+      </w:r>
+      <w:r>
+        <w:t xml:space="preserve">ó</w:t>
+      </w:r>
+      <w:r>
+        <w:t xml:space="preserve">n,</w:t>
+      </w:r>
+      <w:r>
+        <w:t xml:space="preserve"> </w:t>
+      </w:r>
+      <w:r>
+        <w:t xml:space="preserve">S</w:t>
+      </w:r>
+      <w:r>
+        <w:t xml:space="preserve">pain:</w:t>
+      </w:r>
+      <w:r>
+        <w:t xml:space="preserve"> </w:t>
+      </w:r>
+      <w:r>
+        <w:t xml:space="preserve">G</w:t>
+      </w:r>
+      <w:r>
+        <w:t xml:space="preserve">lobal contours and final boundary movements.</w:t>
+      </w:r>
+      <w:r>
+        <w:t xml:space="preserve"> </w:t>
+      </w:r>
+      <w:r>
+        <w:rPr>
+          <w:iCs/>
+          <w:i/>
+        </w:rPr>
+        <w:t xml:space="preserve">Studies in Hispanic and Lusophone Linguistics</w:t>
+      </w:r>
+      <w:r>
+        <w:t xml:space="preserve">,</w:t>
+      </w:r>
+      <w:r>
+        <w:t xml:space="preserve"> </w:t>
+      </w:r>
+      <w:r>
+        <w:rPr>
+          <w:iCs/>
+          <w:i/>
+        </w:rPr>
+        <w:t xml:space="preserve">3</w:t>
+      </w:r>
+      <w:r>
+        <w:t xml:space="preserve">(1), 113–162. https://doi.org/</w:t>
+      </w:r>
+      <w:hyperlink r:id="rId77">
+        <w:r>
+          <w:rPr>
+            <w:rStyle w:val="Hyperlink"/>
+          </w:rPr>
+          <w:t xml:space="preserve">https://doi.org/10.1515/shll-2010-1067</w:t>
+        </w:r>
+      </w:hyperlink>
+    </w:p>
+    <w:bookmarkEnd w:id="78"/>
+    <w:bookmarkStart w:id="79" w:name="ref-henriksen2016intonational"/>
     <w:p>
       <w:pPr>
         <w:pStyle w:val="Literaturverzeichnis"/>
@@ -5152,8 +5432,8 @@
         </w:r>
       </w:hyperlink>
     </w:p>
-    <w:bookmarkEnd w:id="76"/>
-    <w:bookmarkStart w:id="78" w:name="ref-HU2013366"/>
+    <w:bookmarkEnd w:id="79"/>
+    <w:bookmarkStart w:id="81" w:name="ref-HU2013366"/>
     <w:p>
       <w:pPr>
         <w:pStyle w:val="Literaturverzeichnis"/>
@@ -5190,7 +5470,7 @@
       <w:r>
         <w:t xml:space="preserve"> </w:t>
       </w:r>
-      <w:hyperlink r:id="rId77">
+      <w:hyperlink r:id="rId80">
         <w:r>
           <w:rPr>
             <w:rStyle w:val="Hyperlink"/>
@@ -5199,8 +5479,8 @@
         </w:r>
       </w:hyperlink>
     </w:p>
-    <w:bookmarkEnd w:id="78"/>
-    <w:bookmarkStart w:id="79" w:name="ref-hualde2015intonational"/>
+    <w:bookmarkEnd w:id="81"/>
+    <w:bookmarkStart w:id="82" w:name="ref-hualde2015intonational"/>
     <w:p>
       <w:pPr>
         <w:pStyle w:val="Literaturverzeichnis"/>
@@ -5252,8 +5532,8 @@
         <w:t xml:space="preserve">(pp. 350–391). Oxford University Press.</w:t>
       </w:r>
     </w:p>
-    <w:bookmarkEnd w:id="79"/>
-    <w:bookmarkStart w:id="81" w:name="ref-izura2014lextale"/>
+    <w:bookmarkEnd w:id="82"/>
+    <w:bookmarkStart w:id="84" w:name="ref-izura2014lextale"/>
     <w:p>
       <w:pPr>
         <w:pStyle w:val="Literaturverzeichnis"/>
@@ -5322,7 +5602,7 @@
       <w:r>
         <w:t xml:space="preserve"> </w:t>
       </w:r>
-      <w:hyperlink r:id="rId80">
+      <w:hyperlink r:id="rId83">
         <w:r>
           <w:rPr>
             <w:rStyle w:val="Hyperlink"/>
@@ -5331,8 +5611,8 @@
         </w:r>
       </w:hyperlink>
     </w:p>
-    <w:bookmarkEnd w:id="81"/>
-    <w:bookmarkStart w:id="82" w:name="ref-jilka2000testing"/>
+    <w:bookmarkEnd w:id="84"/>
+    <w:bookmarkStart w:id="85" w:name="ref-jilka2000testing"/>
     <w:p>
       <w:pPr>
         <w:pStyle w:val="Literaturverzeichnis"/>
@@ -5357,8 +5637,8 @@
         <w:t xml:space="preserve">(Vol. 4, pp. 199–207).</w:t>
       </w:r>
     </w:p>
-    <w:bookmarkEnd w:id="82"/>
-    <w:bookmarkStart w:id="83" w:name="ref-kruschke2018rejecting"/>
+    <w:bookmarkEnd w:id="85"/>
+    <w:bookmarkStart w:id="86" w:name="ref-kruschke2018rejecting"/>
     <w:p>
       <w:pPr>
         <w:pStyle w:val="Literaturverzeichnis"/>
@@ -5402,8 +5682,8 @@
         <w:t xml:space="preserve">(2), 270–280.</w:t>
       </w:r>
     </w:p>
-    <w:bookmarkEnd w:id="83"/>
-    <w:bookmarkStart w:id="85" w:name="ref-kvavik1974theories"/>
+    <w:bookmarkEnd w:id="86"/>
+    <w:bookmarkStart w:id="88" w:name="ref-kvavik1974theories"/>
     <w:p>
       <w:pPr>
         <w:pStyle w:val="Literaturverzeichnis"/>
@@ -5440,7 +5720,7 @@
       <w:r>
         <w:t xml:space="preserve"> </w:t>
       </w:r>
-      <w:hyperlink r:id="rId84">
+      <w:hyperlink r:id="rId87">
         <w:r>
           <w:rPr>
             <w:rStyle w:val="Hyperlink"/>
@@ -5449,8 +5729,8 @@
         </w:r>
       </w:hyperlink>
     </w:p>
-    <w:bookmarkEnd w:id="85"/>
-    <w:bookmarkStart w:id="87" w:name="ref-lemhofer2012introducing"/>
+    <w:bookmarkEnd w:id="88"/>
+    <w:bookmarkStart w:id="90" w:name="ref-lemhofer2012introducing"/>
     <w:p>
       <w:pPr>
         <w:pStyle w:val="Literaturverzeichnis"/>
@@ -5496,7 +5776,7 @@
       <w:r>
         <w:t xml:space="preserve"> </w:t>
       </w:r>
-      <w:hyperlink r:id="rId86">
+      <w:hyperlink r:id="rId89">
         <w:r>
           <w:rPr>
             <w:rStyle w:val="Hyperlink"/>
@@ -5505,8 +5785,8 @@
         </w:r>
       </w:hyperlink>
     </w:p>
-    <w:bookmarkEnd w:id="87"/>
-    <w:bookmarkStart w:id="89" w:name="ref-levis2016accent"/>
+    <w:bookmarkEnd w:id="90"/>
+    <w:bookmarkStart w:id="92" w:name="ref-levis2016accent"/>
     <w:p>
       <w:pPr>
         <w:pStyle w:val="Literaturverzeichnis"/>
@@ -5543,7 +5823,7 @@
       <w:r>
         <w:t xml:space="preserve"> </w:t>
       </w:r>
-      <w:hyperlink r:id="rId88">
+      <w:hyperlink r:id="rId91">
         <w:r>
           <w:rPr>
             <w:rStyle w:val="Hyperlink"/>
@@ -5552,8 +5832,8 @@
         </w:r>
       </w:hyperlink>
     </w:p>
-    <w:bookmarkEnd w:id="89"/>
-    <w:bookmarkStart w:id="91" w:name="ref-liu2017"/>
+    <w:bookmarkEnd w:id="92"/>
+    <w:bookmarkStart w:id="94" w:name="ref-liu2017"/>
     <w:p>
       <w:pPr>
         <w:pStyle w:val="Literaturverzeichnis"/>
@@ -5607,7 +5887,7 @@
       <w:r>
         <w:t xml:space="preserve"> </w:t>
       </w:r>
-      <w:hyperlink r:id="rId90">
+      <w:hyperlink r:id="rId93">
         <w:r>
           <w:rPr>
             <w:rStyle w:val="Hyperlink"/>
@@ -5616,8 +5896,8 @@
         </w:r>
       </w:hyperlink>
     </w:p>
-    <w:bookmarkEnd w:id="91"/>
-    <w:bookmarkStart w:id="92" w:name="ref-mennen2008phonological"/>
+    <w:bookmarkEnd w:id="94"/>
+    <w:bookmarkStart w:id="95" w:name="ref-mennen2008phonological"/>
     <w:p>
       <w:pPr>
         <w:pStyle w:val="Literaturverzeichnis"/>
@@ -5642,8 +5922,8 @@
         <w:t xml:space="preserve">(pp. 53–76). Berlin: De Gruyter Mouton.</w:t>
       </w:r>
     </w:p>
-    <w:bookmarkEnd w:id="92"/>
-    <w:bookmarkStart w:id="94" w:name="ref-munro1995nonsegmental"/>
+    <w:bookmarkEnd w:id="95"/>
+    <w:bookmarkStart w:id="97" w:name="ref-munro1995nonsegmental"/>
     <w:p>
       <w:pPr>
         <w:pStyle w:val="Literaturverzeichnis"/>
@@ -5680,7 +5960,7 @@
       <w:r>
         <w:t xml:space="preserve"> </w:t>
       </w:r>
-      <w:hyperlink r:id="rId93">
+      <w:hyperlink r:id="rId96">
         <w:r>
           <w:rPr>
             <w:rStyle w:val="Hyperlink"/>
@@ -5689,13 +5969,77 @@
         </w:r>
       </w:hyperlink>
     </w:p>
-    <w:bookmarkEnd w:id="94"/>
-    <w:bookmarkStart w:id="96" w:name="ref-nieuwland2010incrementality"/>
+    <w:bookmarkEnd w:id="97"/>
+    <w:bookmarkStart w:id="98" w:name="ref-nibert2005acquisition"/>
     <w:p>
       <w:pPr>
         <w:pStyle w:val="Literaturverzeichnis"/>
       </w:pPr>
       <w:r>
+        <w:t xml:space="preserve">Nibert, H. J. (2005). The acquisition of the phrase accent by intermediate and advanced adult learners of</w:t>
+      </w:r>
+      <w:r>
+        <w:t xml:space="preserve"> </w:t>
+      </w:r>
+      <w:r>
+        <w:t xml:space="preserve">S</w:t>
+      </w:r>
+      <w:r>
+        <w:t xml:space="preserve">panish as a second language.</w:t>
+      </w:r>
+      <w:r>
+        <w:t xml:space="preserve"> </w:t>
+      </w:r>
+      <w:r>
+        <w:rPr>
+          <w:iCs/>
+          <w:i/>
+        </w:rPr>
+        <w:t xml:space="preserve">Selected proceedings of the 6th conference on the acquisition of spanish and portuguese as first and second languages</w:t>
+      </w:r>
+      <w:r>
+        <w:t xml:space="preserve">, 108–122. Somerville, MA: Cascadilla Proceedings Project.</w:t>
+      </w:r>
+    </w:p>
+    <w:bookmarkEnd w:id="98"/>
+    <w:bookmarkStart w:id="99" w:name="ref-nibert2006acquisition"/>
+    <w:p>
+      <w:pPr>
+        <w:pStyle w:val="Literaturverzeichnis"/>
+      </w:pPr>
+      <w:r>
+        <w:t xml:space="preserve">Nibert, H. J. (2006). The acquisition of the phrase accent by beginning adult learners of</w:t>
+      </w:r>
+      <w:r>
+        <w:t xml:space="preserve"> </w:t>
+      </w:r>
+      <w:r>
+        <w:t xml:space="preserve">S</w:t>
+      </w:r>
+      <w:r>
+        <w:t xml:space="preserve">panish as a second language.</w:t>
+      </w:r>
+      <w:r>
+        <w:t xml:space="preserve"> </w:t>
+      </w:r>
+      <w:r>
+        <w:rPr>
+          <w:iCs/>
+          <w:i/>
+        </w:rPr>
+        <w:t xml:space="preserve">Selected proceedings of the 2nd conference on laboratory approaches to spanish phonetics and phonology</w:t>
+      </w:r>
+      <w:r>
+        <w:t xml:space="preserve">, 131–148. Somerville, MA: Cascadilla Proceedings Project.</w:t>
+      </w:r>
+    </w:p>
+    <w:bookmarkEnd w:id="99"/>
+    <w:bookmarkStart w:id="101" w:name="ref-nieuwland2010incrementality"/>
+    <w:p>
+      <w:pPr>
+        <w:pStyle w:val="Literaturverzeichnis"/>
+      </w:pPr>
+      <w:r>
         <w:t xml:space="preserve">Nieuwland, M. S., Ditman, T., &amp; Kuperberg, G. R. (2010). On the incrementality of pragmatic processing:</w:t>
       </w:r>
       <w:r>
@@ -5736,7 +6080,7 @@
       <w:r>
         <w:t xml:space="preserve"> </w:t>
       </w:r>
-      <w:hyperlink r:id="rId95">
+      <w:hyperlink r:id="rId100">
         <w:r>
           <w:rPr>
             <w:rStyle w:val="Hyperlink"/>
@@ -5745,8 +6089,8 @@
         </w:r>
       </w:hyperlink>
     </w:p>
-    <w:bookmarkEnd w:id="96"/>
-    <w:bookmarkStart w:id="98" w:name="ref-orrico2020individual"/>
+    <w:bookmarkEnd w:id="101"/>
+    <w:bookmarkStart w:id="103" w:name="ref-orrico2020individual"/>
     <w:p>
       <w:pPr>
         <w:pStyle w:val="Literaturverzeichnis"/>
@@ -5783,7 +6127,7 @@
       <w:r>
         <w:t xml:space="preserve"> </w:t>
       </w:r>
-      <w:hyperlink r:id="rId97">
+      <w:hyperlink r:id="rId102">
         <w:r>
           <w:rPr>
             <w:rStyle w:val="Hyperlink"/>
@@ -5792,8 +6136,8 @@
         </w:r>
       </w:hyperlink>
     </w:p>
-    <w:bookmarkEnd w:id="98"/>
-    <w:bookmarkStart w:id="99" w:name="ref-Peirce:2019"/>
+    <w:bookmarkEnd w:id="103"/>
+    <w:bookmarkStart w:id="104" w:name="ref-Peirce:2019"/>
     <w:p>
       <w:pPr>
         <w:pStyle w:val="Literaturverzeichnis"/>
@@ -5837,8 +6181,8 @@
         <w:t xml:space="preserve">(1), 195–203.</w:t>
       </w:r>
     </w:p>
-    <w:bookmarkEnd w:id="99"/>
-    <w:bookmarkStart w:id="100" w:name="ref-pettorino2014transplanting"/>
+    <w:bookmarkEnd w:id="104"/>
+    <w:bookmarkStart w:id="105" w:name="ref-pettorino2014transplanting"/>
     <w:p>
       <w:pPr>
         <w:pStyle w:val="Literaturverzeichnis"/>
@@ -5863,8 +6207,8 @@
         <w:t xml:space="preserve">(pp. 93–106).</w:t>
       </w:r>
     </w:p>
-    <w:bookmarkEnd w:id="100"/>
-    <w:bookmarkStart w:id="102" w:name="ref-pickering2001role"/>
+    <w:bookmarkEnd w:id="105"/>
+    <w:bookmarkStart w:id="107" w:name="ref-pickering2001role"/>
     <w:p>
       <w:pPr>
         <w:pStyle w:val="Literaturverzeichnis"/>
@@ -5913,7 +6257,7 @@
       <w:r>
         <w:t xml:space="preserve"> </w:t>
       </w:r>
-      <w:hyperlink r:id="rId101">
+      <w:hyperlink r:id="rId106">
         <w:r>
           <w:rPr>
             <w:rStyle w:val="Hyperlink"/>
@@ -5922,8 +6266,8 @@
         </w:r>
       </w:hyperlink>
     </w:p>
-    <w:bookmarkEnd w:id="102"/>
-    <w:bookmarkStart w:id="104" w:name="ref-plonsky2014big"/>
+    <w:bookmarkEnd w:id="107"/>
+    <w:bookmarkStart w:id="109" w:name="ref-plonsky2014big"/>
     <w:p>
       <w:pPr>
         <w:pStyle w:val="Literaturverzeichnis"/>
@@ -5978,7 +6322,7 @@
       <w:r>
         <w:t xml:space="preserve"> </w:t>
       </w:r>
-      <w:hyperlink r:id="rId103">
+      <w:hyperlink r:id="rId108">
         <w:r>
           <w:rPr>
             <w:rStyle w:val="Hyperlink"/>
@@ -5987,8 +6331,8 @@
         </w:r>
       </w:hyperlink>
     </w:p>
-    <w:bookmarkEnd w:id="104"/>
-    <w:bookmarkStart w:id="105" w:name="ref-sp_pronunciation_ch00"/>
+    <w:bookmarkEnd w:id="109"/>
+    <w:bookmarkStart w:id="110" w:name="ref-sp_pronunciation_ch00"/>
     <w:p>
       <w:pPr>
         <w:pStyle w:val="Literaturverzeichnis"/>
@@ -6041,8 +6385,8 @@
         <w:t xml:space="preserve">(pp. 1–13). Routledge.</w:t>
       </w:r>
     </w:p>
-    <w:bookmarkEnd w:id="105"/>
-    <w:bookmarkStart w:id="107" w:name="ref-ratcliff2008diffusion"/>
+    <w:bookmarkEnd w:id="110"/>
+    <w:bookmarkStart w:id="112" w:name="ref-ratcliff2008diffusion"/>
     <w:p>
       <w:pPr>
         <w:pStyle w:val="Literaturverzeichnis"/>
@@ -6079,7 +6423,7 @@
       <w:r>
         <w:t xml:space="preserve"> </w:t>
       </w:r>
-      <w:hyperlink r:id="rId106">
+      <w:hyperlink r:id="rId111">
         <w:r>
           <w:rPr>
             <w:rStyle w:val="Hyperlink"/>
@@ -6088,8 +6432,8 @@
         </w:r>
       </w:hyperlink>
     </w:p>
-    <w:bookmarkEnd w:id="107"/>
-    <w:bookmarkStart w:id="109" w:name="ref-rota2009cognitive"/>
+    <w:bookmarkEnd w:id="112"/>
+    <w:bookmarkStart w:id="114" w:name="ref-rota2009cognitive"/>
     <w:p>
       <w:pPr>
         <w:pStyle w:val="Literaturverzeichnis"/>
@@ -6116,7 +6460,7 @@
       <w:r>
         <w:t xml:space="preserve"> </w:t>
       </w:r>
-      <w:hyperlink r:id="rId108">
+      <w:hyperlink r:id="rId113">
         <w:r>
           <w:rPr>
             <w:rStyle w:val="Hyperlink"/>
@@ -6125,13 +6469,123 @@
         </w:r>
       </w:hyperlink>
     </w:p>
-    <w:bookmarkEnd w:id="109"/>
-    <w:bookmarkStart w:id="110" w:name="ref-trimble2013acquiring"/>
+    <w:bookmarkEnd w:id="114"/>
+    <w:bookmarkStart w:id="115" w:name="ref-thornberry2014l2"/>
     <w:p>
       <w:pPr>
         <w:pStyle w:val="Literaturverzeichnis"/>
       </w:pPr>
       <w:r>
+        <w:t xml:space="preserve">Thornberry, P. A. (2014).</w:t>
+      </w:r>
+      <w:r>
+        <w:t xml:space="preserve"> </w:t>
+      </w:r>
+      <w:r>
+        <w:rPr>
+          <w:iCs/>
+          <w:i/>
+        </w:rPr>
+        <w:t xml:space="preserve">The</w:t>
+      </w:r>
+      <w:r>
+        <w:rPr>
+          <w:iCs/>
+          <w:i/>
+        </w:rPr>
+        <w:t xml:space="preserve"> </w:t>
+      </w:r>
+      <w:r>
+        <w:rPr>
+          <w:iCs/>
+          <w:i/>
+        </w:rPr>
+        <w:t xml:space="preserve">L</w:t>
+      </w:r>
+      <w:r>
+        <w:rPr>
+          <w:iCs/>
+          <w:i/>
+        </w:rPr>
+        <w:t xml:space="preserve">2 acquisition of</w:t>
+      </w:r>
+      <w:r>
+        <w:rPr>
+          <w:iCs/>
+          <w:i/>
+        </w:rPr>
+        <w:t xml:space="preserve"> </w:t>
+      </w:r>
+      <w:r>
+        <w:rPr>
+          <w:iCs/>
+          <w:i/>
+        </w:rPr>
+        <w:t xml:space="preserve">B</w:t>
+      </w:r>
+      <w:r>
+        <w:rPr>
+          <w:iCs/>
+          <w:i/>
+        </w:rPr>
+        <w:t xml:space="preserve">uenos</w:t>
+      </w:r>
+      <w:r>
+        <w:rPr>
+          <w:iCs/>
+          <w:i/>
+        </w:rPr>
+        <w:t xml:space="preserve"> </w:t>
+      </w:r>
+      <w:r>
+        <w:rPr>
+          <w:iCs/>
+          <w:i/>
+        </w:rPr>
+        <w:t xml:space="preserve">A</w:t>
+      </w:r>
+      <w:r>
+        <w:rPr>
+          <w:iCs/>
+          <w:i/>
+        </w:rPr>
+        <w:t xml:space="preserve">ires</w:t>
+      </w:r>
+      <w:r>
+        <w:rPr>
+          <w:iCs/>
+          <w:i/>
+        </w:rPr>
+        <w:t xml:space="preserve"> </w:t>
+      </w:r>
+      <w:r>
+        <w:rPr>
+          <w:iCs/>
+          <w:i/>
+        </w:rPr>
+        <w:t xml:space="preserve">S</w:t>
+      </w:r>
+      <w:r>
+        <w:rPr>
+          <w:iCs/>
+          <w:i/>
+        </w:rPr>
+        <w:t xml:space="preserve">panish intonation during a study abroad semester</w:t>
+      </w:r>
+      <w:r>
+        <w:t xml:space="preserve"> </w:t>
+      </w:r>
+      <w:r>
+        <w:t xml:space="preserve">(PhD thesis). University of Minnesota.</w:t>
+      </w:r>
+    </w:p>
+    <w:bookmarkEnd w:id="115"/>
+    <w:bookmarkStart w:id="116" w:name="ref-trimble2013acquiring"/>
+    <w:p>
+      <w:pPr>
+        <w:pStyle w:val="Literaturverzeichnis"/>
+      </w:pPr>
+      <w:r>
         <w:t xml:space="preserve">Trimble, J. C. (2013a).</w:t>
       </w:r>
       <w:r>
@@ -6151,8 +6605,8 @@
         <w:t xml:space="preserve">(PhD thesis). University of Minnesota.</w:t>
       </w:r>
     </w:p>
-    <w:bookmarkEnd w:id="110"/>
-    <w:bookmarkStart w:id="111" w:name="ref-trimble2013perceiving"/>
+    <w:bookmarkEnd w:id="116"/>
+    <w:bookmarkStart w:id="117" w:name="ref-trimble2013perceiving"/>
     <w:p>
       <w:pPr>
         <w:pStyle w:val="Literaturverzeichnis"/>
@@ -6195,8 +6649,8 @@
         <w:t xml:space="preserve">(pp. 78–92). Somerville, MA: Cascadilla Proceedings Project.</w:t>
       </w:r>
     </w:p>
-    <w:bookmarkEnd w:id="111"/>
-    <w:bookmarkStart w:id="113" w:name="ref-trofimovich2006learning"/>
+    <w:bookmarkEnd w:id="117"/>
+    <w:bookmarkStart w:id="119" w:name="ref-trofimovich2006learning"/>
     <w:p>
       <w:pPr>
         <w:pStyle w:val="Literaturverzeichnis"/>
@@ -6251,7 +6705,7 @@
       <w:r>
         <w:t xml:space="preserve"> </w:t>
       </w:r>
-      <w:hyperlink r:id="rId112">
+      <w:hyperlink r:id="rId118">
         <w:r>
           <w:rPr>
             <w:rStyle w:val="Hyperlink"/>
@@ -6260,8 +6714,8 @@
         </w:r>
       </w:hyperlink>
     </w:p>
-    <w:bookmarkEnd w:id="113"/>
-    <w:bookmarkStart w:id="115" w:name="ref-VanLeussen2015"/>
+    <w:bookmarkEnd w:id="119"/>
+    <w:bookmarkStart w:id="121" w:name="ref-VanLeussen2015"/>
     <w:p>
       <w:pPr>
         <w:pStyle w:val="Literaturverzeichnis"/>
@@ -6319,7 +6773,7 @@
       <w:r>
         <w:t xml:space="preserve"> </w:t>
       </w:r>
-      <w:hyperlink r:id="rId114">
+      <w:hyperlink r:id="rId120">
         <w:r>
           <w:rPr>
             <w:rStyle w:val="Hyperlink"/>
@@ -6328,8 +6782,8 @@
         </w:r>
       </w:hyperlink>
     </w:p>
-    <w:bookmarkEnd w:id="115"/>
-    <w:bookmarkEnd w:id="116"/>
+    <w:bookmarkEnd w:id="121"/>
+    <w:bookmarkEnd w:id="122"/>
     <w:p>
       <w:pPr>
         <w:pStyle w:val="h1-pagebreak"/>
@@ -6338,8 +6792,8 @@
         <w:t xml:space="preserve">Appendix</w:t>
       </w:r>
     </w:p>
-    <w:bookmarkEnd w:id="117"/>
-    <w:bookmarkStart w:id="126" w:name="on-line-supplementary-material"/>
+    <w:bookmarkEnd w:id="123"/>
+    <w:bookmarkStart w:id="132" w:name="on-line-supplementary-material"/>
     <w:p>
       <w:pPr>
         <w:pStyle w:val="berschrift1"/>
@@ -6348,7 +6802,7 @@
         <w:t xml:space="preserve">On-line supplementary material</w:t>
       </w:r>
     </w:p>
-    <w:bookmarkStart w:id="118" w:name="traditional-analyses"/>
+    <w:bookmarkStart w:id="124" w:name="traditional-analyses"/>
     <w:p>
       <w:pPr>
         <w:pStyle w:val="berschrift2"/>
@@ -8618,8 +9072,8 @@
         <w:br w:type="page"/>
       </w:r>
     </w:p>
-    <w:bookmarkEnd w:id="118"/>
-    <w:bookmarkStart w:id="120" w:name="drift-diffusion-models"/>
+    <w:bookmarkEnd w:id="124"/>
+    <w:bookmarkStart w:id="126" w:name="drift-diffusion-models"/>
     <w:p>
       <w:pPr>
         <w:pStyle w:val="berschrift2"/>
@@ -8720,7 +9174,7 @@
         <w:rPr>
           <w:rStyle w:val="Funotenzeichen"/>
         </w:rPr>
-        <w:footnoteReference w:id="119"/>
+        <w:footnoteReference w:id="125"/>
       </w:r>
       <w:r>
         <w:t xml:space="preserve"> </w:t>
@@ -11899,8 +12353,8 @@
         <w:br w:type="page"/>
       </w:r>
     </w:p>
-    <w:bookmarkEnd w:id="120"/>
-    <w:bookmarkStart w:id="124" w:name="supplementary-analyses"/>
+    <w:bookmarkEnd w:id="126"/>
+    <w:bookmarkStart w:id="130" w:name="supplementary-analyses"/>
     <w:p>
       <w:pPr>
         <w:pStyle w:val="berschrift2"/>
@@ -12036,7 +12490,7 @@
                     </pic:cNvPicPr>
                   </pic:nvPicPr>
                   <pic:blipFill>
-                    <a:blip r:embed="rId121"/>
+                    <a:blip r:embed="rId127"/>
                     <a:stretch>
                       <a:fillRect/>
                     </a:stretch>
@@ -12966,7 +13420,7 @@
                     </pic:cNvPicPr>
                   </pic:nvPicPr>
                   <pic:blipFill>
-                    <a:blip r:embed="rId122"/>
+                    <a:blip r:embed="rId128"/>
                     <a:stretch>
                       <a:fillRect/>
                     </a:stretch>
@@ -13062,7 +13516,7 @@
                     </pic:cNvPicPr>
                   </pic:nvPicPr>
                   <pic:blipFill>
-                    <a:blip r:embed="rId123"/>
+                    <a:blip r:embed="rId129"/>
                     <a:stretch>
                       <a:fillRect/>
                     </a:stretch>
@@ -13122,8 +13576,8 @@
         <w:br w:type="page"/>
       </w:r>
     </w:p>
-    <w:bookmarkEnd w:id="124"/>
-    <w:bookmarkStart w:id="125" w:name="reproducibility-information"/>
+    <w:bookmarkEnd w:id="130"/>
+    <w:bookmarkStart w:id="131" w:name="reproducibility-information"/>
     <w:p>
       <w:pPr>
         <w:pStyle w:val="berschrift2"/>
@@ -13271,7 +13725,7 @@
         <w:rPr>
           <w:rStyle w:val="VerbatimChar"/>
         </w:rPr>
-        <w:t xml:space="preserve"> date     2022-01-04</w:t>
+        <w:t xml:space="preserve"> date     2022-01-06</w:t>
       </w:r>
       <w:r>
         <w:br/>
@@ -14680,8 +15134,8 @@
         <w:t xml:space="preserve">zoo                    1.8-9 2021-03-09</w:t>
       </w:r>
     </w:p>
-    <w:bookmarkEnd w:id="125"/>
-    <w:bookmarkEnd w:id="126"/>
+    <w:bookmarkEnd w:id="131"/>
+    <w:bookmarkEnd w:id="132"/>
     <w:sectPr>
       <w:headerReference r:id="rId10" w:type="even"/>
       <w:headerReference r:id="rId9" w:type="default"/>
@@ -14746,7 +15200,7 @@
       </w:hyperlink>
     </w:p>
   </w:footnote>
-  <w:footnote w:id="119">
+  <w:footnote w:id="125">
     <w:p>
       <w:pPr>
         <w:pStyle w:val="Funotentext"/>

</xml_diff>

<commit_message>
finish prev studies para
</commit_message>
<xml_diff>
--- a/docs/manuscript/main.docx
+++ b/docs/manuscript/main.docx
@@ -451,7 +451,7 @@
         <w:t xml:space="preserve"> </w:t>
       </w:r>
       <w:r>
-        <w:t xml:space="preserve">A total of 224 adult L2 Spanish learners (L1 English) from the</w:t>
+        <w:t xml:space="preserve">A total of 225 adult L2 Spanish learners (L1 English) from the</w:t>
       </w:r>
       <w:r>
         <w:t xml:space="preserve"> </w:t>
@@ -650,7 +650,7 @@
         <w:t xml:space="preserve"> </w:t>
       </w:r>
       <w:r>
-        <w:t xml:space="preserve">(N. Henriksen, Armstrong, &amp; Garcı́a-Amaya, 2016)</w:t>
+        <w:t xml:space="preserve">(Henriksen, Armstrong, &amp; Garcı́a-Amaya, 2016)</w:t>
       </w:r>
       <w:r>
         <w:t xml:space="preserve">.</w:t>
@@ -786,7 +786,7 @@
         <w:pStyle w:val="Textkrper"/>
       </w:pPr>
       <w:r>
-        <w:t xml:space="preserve">Intonation has a semantic function and through adequate cognitive decoding of intonation a listener can interpret the intention of a given utterance.</w:t>
+        <w:t xml:space="preserve">Intonation has a semantic function and through adequate cognitive decoding of of the signal a listener can interpret the intention of a given utterance.</w:t>
       </w:r>
       <w:r>
         <w:t xml:space="preserve"> </w:t>
@@ -1030,13 +1030,19 @@
         <w:t xml:space="preserve"> </w:t>
       </w:r>
       <w:r>
-        <w:t xml:space="preserve">For instance, depending on the variety, for the same utterance type the pitch accent may be realized differently with regard to pitch movement and/or syllable duration.</w:t>
-      </w:r>
-      <w:r>
-        <w:t xml:space="preserve"> </w:t>
-      </w:r>
-      <w:r>
-        <w:t xml:space="preserve">Prosodic strategies can be different altogether, e.g., absolute interrogatives in Caribbean and Argentine Spanish, which are produced with a nuclear hat pattern in the former and a final falling F0 contour in the latter, both of which differ from the more common final rise found in many varieties</w:t>
+        <w:t xml:space="preserve">For instance, depending on the variety, for the same utterance type a pitch accent may be realized differently with regard to pitch movement and/or syllable duration.</w:t>
+      </w:r>
+      <w:r>
+        <w:t xml:space="preserve"> </w:t>
+      </w:r>
+      <w:r>
+        <w:t xml:space="preserve">Prosodic strategies can be different altogether.</w:t>
+      </w:r>
+      <w:r>
+        <w:t xml:space="preserve"> </w:t>
+      </w:r>
+      <w:r>
+        <w:t xml:space="preserve">Consider absolute interrogatives in Caribbean and Argentine Spanish, which are produced with a nuclear hat pattern in the former and a final falling F0 contour in the latter, both of which differ from the more common final rise found in many other varieties</w:t>
       </w:r>
       <w:r>
         <w:t xml:space="preserve"> </w:t>
@@ -1053,49 +1059,73 @@
         <w:pStyle w:val="Textkrper"/>
       </w:pPr>
       <w:r>
-        <w:t xml:space="preserve">Previous research on the acquisition of Spanish prosody attests that learners gradually acquire target-language intonation as they gain proficiency in the language.</w:t>
-      </w:r>
-      <w:r>
-        <w:t xml:space="preserve"> </w:t>
-      </w:r>
-      <w:r>
-        <w:t xml:space="preserve">Research in this area has focused on speech production.</w:t>
-      </w:r>
-      <w:r>
-        <w:t xml:space="preserve"> </w:t>
-      </w:r>
-      <w:r>
-        <w:t xml:space="preserve">N. C. Henriksen, Geeslin, and Willis (2010)</w:t>
-      </w:r>
-      <w:r>
-        <w:t xml:space="preserve"> </w:t>
-      </w:r>
-      <w:r>
-        <w:t xml:space="preserve">(learners get better in study abroad).</w:t>
-      </w:r>
-      <w:r>
-        <w:t xml:space="preserve"> </w:t>
-      </w:r>
-      <w:r>
-        <w:t xml:space="preserve">Thornberry (2014)</w:t>
-      </w:r>
-      <w:r>
-        <w:t xml:space="preserve"> </w:t>
-      </w:r>
-      <w:r>
-        <w:t xml:space="preserve">(learners that develop meaningful relationships get better at absolute interrogatives in Argentine Spanish after SA program).</w:t>
-      </w:r>
-      <w:r>
-        <w:t xml:space="preserve"> </w:t>
-      </w:r>
-      <w:r>
-        <w:t xml:space="preserve">Craft (2015)</w:t>
-      </w:r>
-      <w:r>
-        <w:t xml:space="preserve"> </w:t>
-      </w:r>
-      <w:r>
-        <w:t xml:space="preserve">(beginners only improve slightly in 6 week SA program in Valencia, Spain).</w:t>
+        <w:t xml:space="preserve">Previous research on the acquisition of Spanish prosody has primarily focused on the production of statements and questions, particularly in the study abroad context, using a pre-, post-test designs</w:t>
+      </w:r>
+      <w:r>
+        <w:t xml:space="preserve"> </w:t>
+      </w:r>
+      <w:r>
+        <w:t xml:space="preserve">(Craft, 2015; See Henriksen, Geeslin, &amp; Willis, 2010; Thornberry, 2014; Trimble, 2013a, among others)</w:t>
+      </w:r>
+      <w:r>
+        <w:t xml:space="preserve">.</w:t>
+      </w:r>
+      <w:r>
+        <w:t xml:space="preserve"> </w:t>
+      </w:r>
+      <w:r>
+        <w:t xml:space="preserve">Though the degree of improvement is variable based on a myriad of factors—such as context formality</w:t>
+      </w:r>
+      <w:r>
+        <w:t xml:space="preserve"> </w:t>
+      </w:r>
+      <w:r>
+        <w:t xml:space="preserve">(Trimble, 2013a)</w:t>
+      </w:r>
+      <w:r>
+        <w:t xml:space="preserve">, use of Spanish</w:t>
+      </w:r>
+      <w:r>
+        <w:t xml:space="preserve"> </w:t>
+      </w:r>
+      <w:r>
+        <w:t xml:space="preserve">(Henriksen et al., 2010; Trimble, 2013a)</w:t>
+      </w:r>
+      <w:r>
+        <w:t xml:space="preserve">, social integration</w:t>
+      </w:r>
+      <w:r>
+        <w:t xml:space="preserve"> </w:t>
+      </w:r>
+      <w:r>
+        <w:t xml:space="preserve">(Trimble, 2013a)</w:t>
+      </w:r>
+      <w:r>
+        <w:t xml:space="preserve">, or the development of meaningful social relationships with native speakers</w:t>
+      </w:r>
+      <w:r>
+        <w:t xml:space="preserve"> </w:t>
+      </w:r>
+      <w:r>
+        <w:t xml:space="preserve">(Thornberry, 2014)</w:t>
+      </w:r>
+      <w:r>
+        <w:t xml:space="preserve">—this line of research suggests that learners gradually acquire target-like intonation as they gain experience in the L2.</w:t>
+      </w:r>
+      <w:r>
+        <w:t xml:space="preserve"> </w:t>
+      </w:r>
+      <w:r>
+        <w:t xml:space="preserve">There is a paucity of research on the perception of Spanish intonation, but limited studies corroborate the general finding in speech production that mastery is indeed possible for adult learners</w:t>
+      </w:r>
+      <w:r>
+        <w:t xml:space="preserve"> </w:t>
+      </w:r>
+      <w:r>
+        <w:t xml:space="preserve">(Brandl, González, &amp; Bustin, 2020; Nibert, 2005, 2006; Trimble, 2013b)</w:t>
+      </w:r>
+      <w:r>
+        <w:t xml:space="preserve">.</w:t>
       </w:r>
       <w:r>
         <w:t xml:space="preserve"> </w:t>
@@ -1107,25 +1137,37 @@
         <w:t xml:space="preserve"> </w:t>
       </w:r>
       <w:r>
-        <w:t xml:space="preserve">Trimble (2013a)</w:t>
-      </w:r>
-      <w:r>
-        <w:t xml:space="preserve"> </w:t>
-      </w:r>
-      <w:r>
-        <w:t xml:space="preserve">analyzed L2 Spanish learners’ production of intonational patterns for broad focus declaratives and absolute interrogatives after a semester-long study abroad program.</w:t>
-      </w:r>
-      <w:r>
-        <w:t xml:space="preserve"> </w:t>
-      </w:r>
-      <w:r>
-        <w:t xml:space="preserve">For the majority of the learners production was more target-like at the end of the program, particularly for declaratives.</w:t>
-      </w:r>
-      <w:r>
-        <w:t xml:space="preserve"> </w:t>
-      </w:r>
-      <w:r>
-        <w:t xml:space="preserve">The author also noted better outcomes in informal production and increased use of Spanish and high social integration were associated with production gains.</w:t>
+        <w:t xml:space="preserve">Trimble (2013b)</w:t>
+      </w:r>
+      <w:r>
+        <w:t xml:space="preserve"> </w:t>
+      </w:r>
+      <w:r>
+        <w:t xml:space="preserve">examined the perception of intonational cues in statements and absolute interrogatives in L1 English L2 Spanish adult learners that had studied abroad in Venezuela, Spain, or not at all.</w:t>
+      </w:r>
+      <w:r>
+        <w:t xml:space="preserve"> </w:t>
+      </w:r>
+      <w:r>
+        <w:t xml:space="preserve">Using a gating task,</w:t>
+      </w:r>
+      <w:r>
+        <w:t xml:space="preserve"> </w:t>
+      </w:r>
+      <w:r>
+        <w:t xml:space="preserve">Trimble (2013b)</w:t>
+      </w:r>
+      <w:r>
+        <w:t xml:space="preserve"> </w:t>
+      </w:r>
+      <w:r>
+        <w:t xml:space="preserve">found that intonational cues that were absent from participants’ L1 were difficult to perceive, though learners were more accurate with statements than questions, and that familiarity with the target variety improved accuracy.</w:t>
+      </w:r>
+      <w:r>
+        <w:t xml:space="preserve"> </w:t>
+      </w:r>
+      <w:r>
+        <w:t xml:space="preserve">The investigation lends support to the general notion that the L2 intonation system develops in tandem with proficiency in Spanish, which was positively correlated with time spent studying abroad.</w:t>
       </w:r>
     </w:p>
     <w:p>
@@ -1133,64 +1175,82 @@
         <w:pStyle w:val="Textkrper"/>
       </w:pPr>
       <w:r>
-        <w:t xml:space="preserve">Research on perception of Spanish intonation is much less common, but also supports the notion that mastery is indeed possible for adult learners.</w:t>
-      </w:r>
-      <w:r>
-        <w:t xml:space="preserve"> </w:t>
-      </w:r>
-      <w:r>
-        <w:t xml:space="preserve">Nibert (2005)</w:t>
-      </w:r>
-      <w:r>
-        <w:t xml:space="preserve"> </w:t>
-      </w:r>
-      <w:r>
-        <w:t xml:space="preserve">and</w:t>
-      </w:r>
-      <w:r>
-        <w:t xml:space="preserve"> </w:t>
-      </w:r>
-      <w:r>
-        <w:t xml:space="preserve">Nibert (2006)</w:t>
-      </w:r>
-      <w:r>
-        <w:t xml:space="preserve"> </w:t>
-      </w:r>
-      <w:r>
-        <w:t xml:space="preserve">(perception of intonation develops gradually in conjunction with proficiency).</w:t>
-      </w:r>
-      <w:r>
-        <w:t xml:space="preserve"> </w:t>
-      </w:r>
-      <w:r>
-        <w:t xml:space="preserve">Trimble (2013b)</w:t>
-      </w:r>
-      <w:r>
-        <w:t xml:space="preserve"> </w:t>
-      </w:r>
-      <w:r>
-        <w:t xml:space="preserve">examined the perception of intonational cues …</w:t>
-      </w:r>
-      <w:r>
-        <w:t xml:space="preserve"> </w:t>
-      </w:r>
-      <w:r>
-        <w:t xml:space="preserve"> </w:t>
-      </w:r>
-      <w:r>
-        <w:t xml:space="preserve">Trimble (2013b)</w:t>
-      </w:r>
-      <w:r>
-        <w:t xml:space="preserve"> </w:t>
-      </w:r>
-      <w:r>
-        <w:t xml:space="preserve">found that intonational cues that were absent form participants’ L1 were difficult to perceive.</w:t>
-      </w:r>
-      <w:r>
-        <w:t xml:space="preserve"> </w:t>
-      </w:r>
-      <w:r>
-        <w:t xml:space="preserve">Unsurprisingly, the study suggests the L2 intonation system develops in tandem with proficiency in Spanish, which was positively correlated with time spent studying abroad. ADD FAMILIARITY PART</w:t>
+        <w:t xml:space="preserve">In a similar vein,</w:t>
+      </w:r>
+      <w:r>
+        <w:t xml:space="preserve"> </w:t>
+      </w:r>
+      <w:r>
+        <w:t xml:space="preserve">Brandl et al. (2020)</w:t>
+      </w:r>
+      <w:r>
+        <w:t xml:space="preserve"> </w:t>
+      </w:r>
+      <w:r>
+        <w:t xml:space="preserve">also investigated the perceptual development of intonation in questions and statements in L2 Spanish.</w:t>
+      </w:r>
+      <w:r>
+        <w:t xml:space="preserve"> </w:t>
+      </w:r>
+      <w:r>
+        <w:t xml:space="preserve">Specifically,</w:t>
+      </w:r>
+      <w:r>
+        <w:t xml:space="preserve"> </w:t>
+      </w:r>
+      <w:r>
+        <w:t xml:space="preserve">Brandl et al. (2020)</w:t>
+      </w:r>
+      <w:r>
+        <w:t xml:space="preserve"> </w:t>
+      </w:r>
+      <w:r>
+        <w:t xml:space="preserve">examined the effect of L2 proficiency on the perception of broad-focus and narrow-focus declaratives and polar and absolute interrogatives in adult L2 learners of Spanish.</w:t>
+      </w:r>
+      <w:r>
+        <w:t xml:space="preserve"> </w:t>
+      </w:r>
+      <w:r>
+        <w:t xml:space="preserve">The learners completed an AX discrimination task in which they were presented audio and visual stimuli in matched and mismatched conditions.</w:t>
+      </w:r>
+      <w:r>
+        <w:t xml:space="preserve"> </w:t>
+      </w:r>
+      <w:r>
+        <w:t xml:space="preserve"> </w:t>
+      </w:r>
+      <w:r>
+        <w:t xml:space="preserve">The participants’ task was to determine whether the sentence presented aurally was the same as the sentence presented visually.</w:t>
+      </w:r>
+      <w:r>
+        <w:t xml:space="preserve"> </w:t>
+      </w:r>
+      <w:r>
+        <w:t xml:space="preserve">Brandl et al. (2020)</w:t>
+      </w:r>
+      <w:r>
+        <w:t xml:space="preserve"> </w:t>
+      </w:r>
+      <w:r>
+        <w:t xml:space="preserve">found that perception and processing of L2 intonation improved in conjunction with proficiency in Spanish, though it was conditional on the utterance type, with polar (</w:t>
+      </w:r>
+      <w:r>
+        <w:t xml:space="preserve">‘</w:t>
+      </w:r>
+      <w:r>
+        <w:t xml:space="preserve">yes/no</w:t>
+      </w:r>
+      <w:r>
+        <w:t xml:space="preserve">’</w:t>
+      </w:r>
+      <w:r>
+        <w:t xml:space="preserve">) interrogatives being more difficult to process and acquire when compared with simple statements.</w:t>
+      </w:r>
+      <w:r>
+        <w:t xml:space="preserve"> </w:t>
+      </w:r>
+      <w:r>
+        <w:t xml:space="preserve">The authors concluded that perception of L2 intonation develops gradually in conjunction with L2 proficiency.</w:t>
       </w:r>
     </w:p>
     <w:p>
@@ -1198,89 +1258,6 @@
         <w:pStyle w:val="Textkrper"/>
       </w:pPr>
       <w:r>
-        <w:t xml:space="preserve">In a similar vein,</w:t>
-      </w:r>
-      <w:r>
-        <w:t xml:space="preserve"> </w:t>
-      </w:r>
-      <w:r>
-        <w:t xml:space="preserve">Brandl, González, and Bustin (2020)</w:t>
-      </w:r>
-      <w:r>
-        <w:t xml:space="preserve"> </w:t>
-      </w:r>
-      <w:r>
-        <w:t xml:space="preserve">investigated the perceptual development of intonation in questions and statements in L2 Spanish.</w:t>
-      </w:r>
-      <w:r>
-        <w:t xml:space="preserve"> </w:t>
-      </w:r>
-      <w:r>
-        <w:t xml:space="preserve">Specifically,</w:t>
-      </w:r>
-      <w:r>
-        <w:t xml:space="preserve"> </w:t>
-      </w:r>
-      <w:r>
-        <w:t xml:space="preserve">Brandl et al. (2020)</w:t>
-      </w:r>
-      <w:r>
-        <w:t xml:space="preserve"> </w:t>
-      </w:r>
-      <w:r>
-        <w:t xml:space="preserve">examined the effect of L2 proficiency on the perception of broad-focus and narrow-focus declaratives and polar and total interrogatives in adult L2 learners of Spanish.</w:t>
-      </w:r>
-      <w:r>
-        <w:t xml:space="preserve"> </w:t>
-      </w:r>
-      <w:r>
-        <w:t xml:space="preserve">The learners completed an AX discrimination task in which they were presented audio and visual stimuli in matched and mismatched conditions.</w:t>
-      </w:r>
-      <w:r>
-        <w:t xml:space="preserve"> </w:t>
-      </w:r>
-      <w:r>
-        <w:t xml:space="preserve"> </w:t>
-      </w:r>
-      <w:r>
-        <w:t xml:space="preserve">The participants’ task was to determine whether the sentence presented aurally was the same as the sentence presented visually.</w:t>
-      </w:r>
-      <w:r>
-        <w:t xml:space="preserve"> </w:t>
-      </w:r>
-      <w:r>
-        <w:t xml:space="preserve">Brandl et al. (2020)</w:t>
-      </w:r>
-      <w:r>
-        <w:t xml:space="preserve"> </w:t>
-      </w:r>
-      <w:r>
-        <w:t xml:space="preserve">found that perception and processing of L2 intonation improved in conjunction with proficiency in Spanish, though it was conditional on the utterance type, with polar (</w:t>
-      </w:r>
-      <w:r>
-        <w:t xml:space="preserve">‘</w:t>
-      </w:r>
-      <w:r>
-        <w:t xml:space="preserve">yes/no</w:t>
-      </w:r>
-      <w:r>
-        <w:t xml:space="preserve">’</w:t>
-      </w:r>
-      <w:r>
-        <w:t xml:space="preserve">) interrogatives being more difficult to process and acquire when compared with simple statements.</w:t>
-      </w:r>
-      <w:r>
-        <w:t xml:space="preserve"> </w:t>
-      </w:r>
-      <w:r>
-        <w:t xml:space="preserve">The authors concluded that perception of L2 intonation develops gradually in conjunction with L2 proficiency.</w:t>
-      </w:r>
-    </w:p>
-    <w:p>
-      <w:pPr>
-        <w:pStyle w:val="Textkrper"/>
-      </w:pPr>
-      <w:r>
         <w:t xml:space="preserve">To summarize, the extant literature suggests that mastery of L2 perception of intonation seems feasible for adult learners, as processing speed and accuracy both improve as L2 proficiency increases.</w:t>
       </w:r>
       <w:r>
@@ -1299,43 +1276,7 @@
         <w:t xml:space="preserve"> </w:t>
       </w:r>
       <w:r>
-        <w:t xml:space="preserve">Much less is known regarding how perceptual development is modulated by individual differences related to pragmatic skill.</w:t>
-      </w:r>
-      <w:r>
-        <w:t xml:space="preserve"> </w:t>
-      </w:r>
-      <w:r>
-        <w:t xml:space="preserve">Studies on monolinguals suggest that individual pragmatic skills correlate with variability in semantic/pragmatic interpretation of ambiguous linguistic items, with more pragmatic individuals preferring pragmatically enriched interpretations and less pragmatic individuals preferring literal/semantic interpretations</w:t>
-      </w:r>
-      <w:r>
-        <w:t xml:space="preserve"> </w:t>
-      </w:r>
-      <w:r>
-        <w:t xml:space="preserve">(e.g., Degen &amp; Tanenhaus, 2016; Nieuwland, Ditman, &amp; Kuperberg, 2010)</w:t>
-      </w:r>
-      <w:r>
-        <w:t xml:space="preserve">.</w:t>
-      </w:r>
-      <w:r>
-        <w:t xml:space="preserve"> </w:t>
-      </w:r>
-      <w:r>
-        <w:t xml:space="preserve">In addition, more pragmatically skilled individuals tend to rely on different phonetic cues to parse syntactically ambiguous sentences with regard to less pragmatically skilled individuals</w:t>
-      </w:r>
-      <w:r>
-        <w:t xml:space="preserve"> </w:t>
-      </w:r>
-      <w:r>
-        <w:t xml:space="preserve">(Bishop &amp; Kuo, 2016)</w:t>
-      </w:r>
-      <w:r>
-        <w:t xml:space="preserve">.</w:t>
-      </w:r>
-      <w:r>
-        <w:t xml:space="preserve"> </w:t>
-      </w:r>
-      <w:r>
-        <w:t xml:space="preserve">Thus, one possibility is that variability in intonation processing is also linked to individual differences in pragmatic skills.</w:t>
+        <w:t xml:space="preserve">Much less is known regarding how perceptual development is modulated by individual differences, such as those related to pragmatic skill.</w:t>
       </w:r>
     </w:p>
     <w:p>
@@ -1394,6 +1335,42 @@
         <w:pStyle w:val="Textkrper"/>
       </w:pPr>
       <w:r>
+        <w:t xml:space="preserve">Studies on monolingual populations suggest that individual pragmatic skills correlate with variability in semantic/pragmatic interpretation of ambiguous linguistic items, with more pragmatic individuals preferring pragmatically enriched interpretations and less pragmatic individuals preferring literal/semantic interpretations</w:t>
+      </w:r>
+      <w:r>
+        <w:t xml:space="preserve"> </w:t>
+      </w:r>
+      <w:r>
+        <w:t xml:space="preserve">(e.g., Degen &amp; Tanenhaus, 2016; Nieuwland, Ditman, &amp; Kuperberg, 2010)</w:t>
+      </w:r>
+      <w:r>
+        <w:t xml:space="preserve">.</w:t>
+      </w:r>
+      <w:r>
+        <w:t xml:space="preserve"> </w:t>
+      </w:r>
+      <w:r>
+        <w:t xml:space="preserve">In addition, more pragmatically skilled individuals tend to rely on different phonetic cues to parse syntactically ambiguous sentences with regard to less pragmatically skilled individuals</w:t>
+      </w:r>
+      <w:r>
+        <w:t xml:space="preserve"> </w:t>
+      </w:r>
+      <w:r>
+        <w:t xml:space="preserve">(Bishop &amp; Kuo, 2016)</w:t>
+      </w:r>
+      <w:r>
+        <w:t xml:space="preserve">.</w:t>
+      </w:r>
+      <w:r>
+        <w:t xml:space="preserve"> </w:t>
+      </w:r>
+      <w:r>
+        <w:t xml:space="preserve">Thus, one possibility is that variability in intonation processing is also linked to individual differences in pragmatic skills.</w:t>
+      </w:r>
+      <w:r>
+        <w:t xml:space="preserve"> </w:t>
+      </w:r>
+      <w:r>
         <w:t xml:space="preserve">A series of studies has investigated how empathy influences language processing in monolingual populations</w:t>
       </w:r>
       <w:r>
@@ -1411,9 +1388,11 @@
       <w:r>
         <w:t xml:space="preserve">This work operationalizes the construct empathy as a pragmatic skill and has focused on it as a source of individual differences.</w:t>
       </w:r>
-      <w:r>
-        <w:t xml:space="preserve"> </w:t>
-      </w:r>
+    </w:p>
+    <w:p>
+      <w:pPr>
+        <w:pStyle w:val="Textkrper"/>
+      </w:pPr>
       <w:r>
         <w:t xml:space="preserve">For instance,</w:t>
       </w:r>
@@ -1581,6 +1560,9 @@
       </w:r>
       <w:r>
         <w:t xml:space="preserve">This research underscores the importance of considering individual pragmatic differences when examining intonational meaning processing and sentence comprehension.</w:t>
+      </w:r>
+      <w:r>
+        <w:t xml:space="preserve"> </w:t>
       </w:r>
       <w:r>
         <w:t xml:space="preserve"> </w:t>
@@ -5227,102 +5209,7 @@
       </w:hyperlink>
     </w:p>
     <w:bookmarkEnd w:id="76"/>
-    <w:bookmarkStart w:id="78" w:name="ref-henriksen2010development"/>
-    <w:p>
-      <w:pPr>
-        <w:pStyle w:val="Literaturverzeichnis"/>
-      </w:pPr>
-      <w:r>
-        <w:t xml:space="preserve">Henriksen, N. C., Geeslin, K. L., &amp; Willis, E. W. (2010). The development of</w:t>
-      </w:r>
-      <w:r>
-        <w:t xml:space="preserve"> </w:t>
-      </w:r>
-      <w:r>
-        <w:t xml:space="preserve">L</w:t>
-      </w:r>
-      <w:r>
-        <w:t xml:space="preserve">2</w:t>
-      </w:r>
-      <w:r>
-        <w:t xml:space="preserve"> </w:t>
-      </w:r>
-      <w:r>
-        <w:t xml:space="preserve">S</w:t>
-      </w:r>
-      <w:r>
-        <w:t xml:space="preserve">panish intonation during a study abroad immersion program in</w:t>
-      </w:r>
-      <w:r>
-        <w:t xml:space="preserve"> </w:t>
-      </w:r>
-      <w:r>
-        <w:t xml:space="preserve">L</w:t>
-      </w:r>
-      <w:r>
-        <w:t xml:space="preserve">e</w:t>
-      </w:r>
-      <w:r>
-        <w:t xml:space="preserve">ó</w:t>
-      </w:r>
-      <w:r>
-        <w:t xml:space="preserve">n,</w:t>
-      </w:r>
-      <w:r>
-        <w:t xml:space="preserve"> </w:t>
-      </w:r>
-      <w:r>
-        <w:t xml:space="preserve">S</w:t>
-      </w:r>
-      <w:r>
-        <w:t xml:space="preserve">pain:</w:t>
-      </w:r>
-      <w:r>
-        <w:t xml:space="preserve"> </w:t>
-      </w:r>
-      <w:r>
-        <w:t xml:space="preserve">G</w:t>
-      </w:r>
-      <w:r>
-        <w:t xml:space="preserve">lobal contours and final boundary movements.</w:t>
-      </w:r>
-      <w:r>
-        <w:t xml:space="preserve"> </w:t>
-      </w:r>
-      <w:r>
-        <w:rPr>
-          <w:iCs/>
-          <w:i/>
-        </w:rPr>
-        <w:t xml:space="preserve">Studies in Hispanic and Lusophone Linguistics</w:t>
-      </w:r>
-      <w:r>
-        <w:t xml:space="preserve">,</w:t>
-      </w:r>
-      <w:r>
-        <w:t xml:space="preserve"> </w:t>
-      </w:r>
-      <w:r>
-        <w:rPr>
-          <w:iCs/>
-          <w:i/>
-        </w:rPr>
-        <w:t xml:space="preserve">3</w:t>
-      </w:r>
-      <w:r>
-        <w:t xml:space="preserve">(1), 113–162. https://doi.org/</w:t>
-      </w:r>
-      <w:hyperlink r:id="rId77">
-        <w:r>
-          <w:rPr>
-            <w:rStyle w:val="Hyperlink"/>
-          </w:rPr>
-          <w:t xml:space="preserve">https://doi.org/10.1515/shll-2010-1067</w:t>
-        </w:r>
-      </w:hyperlink>
-    </w:p>
-    <w:bookmarkEnd w:id="78"/>
-    <w:bookmarkStart w:id="79" w:name="ref-henriksen2016intonational"/>
+    <w:bookmarkStart w:id="77" w:name="ref-henriksen2016intonational"/>
     <w:p>
       <w:pPr>
         <w:pStyle w:val="Literaturverzeichnis"/>
@@ -5429,6 +5316,101 @@
             <w:rStyle w:val="Hyperlink"/>
           </w:rPr>
           <w:t xml:space="preserve">https://doi.org/10.1075/ihll.6</w:t>
+        </w:r>
+      </w:hyperlink>
+    </w:p>
+    <w:bookmarkEnd w:id="77"/>
+    <w:bookmarkStart w:id="79" w:name="ref-henriksen2010development"/>
+    <w:p>
+      <w:pPr>
+        <w:pStyle w:val="Literaturverzeichnis"/>
+      </w:pPr>
+      <w:r>
+        <w:t xml:space="preserve">Henriksen, N., Geeslin, K. L., &amp; Willis, E. W. (2010). The development of</w:t>
+      </w:r>
+      <w:r>
+        <w:t xml:space="preserve"> </w:t>
+      </w:r>
+      <w:r>
+        <w:t xml:space="preserve">L</w:t>
+      </w:r>
+      <w:r>
+        <w:t xml:space="preserve">2</w:t>
+      </w:r>
+      <w:r>
+        <w:t xml:space="preserve"> </w:t>
+      </w:r>
+      <w:r>
+        <w:t xml:space="preserve">S</w:t>
+      </w:r>
+      <w:r>
+        <w:t xml:space="preserve">panish intonation during a study abroad immersion program in</w:t>
+      </w:r>
+      <w:r>
+        <w:t xml:space="preserve"> </w:t>
+      </w:r>
+      <w:r>
+        <w:t xml:space="preserve">L</w:t>
+      </w:r>
+      <w:r>
+        <w:t xml:space="preserve">e</w:t>
+      </w:r>
+      <w:r>
+        <w:t xml:space="preserve">ó</w:t>
+      </w:r>
+      <w:r>
+        <w:t xml:space="preserve">n,</w:t>
+      </w:r>
+      <w:r>
+        <w:t xml:space="preserve"> </w:t>
+      </w:r>
+      <w:r>
+        <w:t xml:space="preserve">S</w:t>
+      </w:r>
+      <w:r>
+        <w:t xml:space="preserve">pain:</w:t>
+      </w:r>
+      <w:r>
+        <w:t xml:space="preserve"> </w:t>
+      </w:r>
+      <w:r>
+        <w:t xml:space="preserve">G</w:t>
+      </w:r>
+      <w:r>
+        <w:t xml:space="preserve">lobal contours and final boundary movements.</w:t>
+      </w:r>
+      <w:r>
+        <w:t xml:space="preserve"> </w:t>
+      </w:r>
+      <w:r>
+        <w:rPr>
+          <w:iCs/>
+          <w:i/>
+        </w:rPr>
+        <w:t xml:space="preserve">Studies in Hispanic and Lusophone Linguistics</w:t>
+      </w:r>
+      <w:r>
+        <w:t xml:space="preserve">,</w:t>
+      </w:r>
+      <w:r>
+        <w:t xml:space="preserve"> </w:t>
+      </w:r>
+      <w:r>
+        <w:rPr>
+          <w:iCs/>
+          <w:i/>
+        </w:rPr>
+        <w:t xml:space="preserve">3</w:t>
+      </w:r>
+      <w:r>
+        <w:t xml:space="preserve">(1), 113–162. https://doi.org/</w:t>
+      </w:r>
+      <w:hyperlink r:id="rId78">
+        <w:r>
+          <w:rPr>
+            <w:rStyle w:val="Hyperlink"/>
+          </w:rPr>
+          <w:t xml:space="preserve">https://doi.org/10.1515/shll-2010-1067</w:t>
         </w:r>
       </w:hyperlink>
     </w:p>

</xml_diff>

<commit_message>
finish response accuracy write up, add simple effects summaries to small data
</commit_message>
<xml_diff>
--- a/docs/manuscript/main.docx
+++ b/docs/manuscript/main.docx
@@ -3379,7 +3379,7 @@
     </w:p>
     <w:bookmarkEnd w:id="29"/>
     <w:bookmarkEnd w:id="30"/>
-    <w:bookmarkStart w:id="37" w:name="results"/>
+    <w:bookmarkStart w:id="40" w:name="results"/>
     <w:p>
       <w:pPr>
         <w:pStyle w:val="berschrift1"/>
@@ -3388,18 +3388,102 @@
         <w:t xml:space="preserve">Results</w:t>
       </w:r>
     </w:p>
+    <w:bookmarkStart w:id="36" w:name="response-accuracy-and-response-times"/>
+    <w:p>
+      <w:pPr>
+        <w:pStyle w:val="berschrift2"/>
+      </w:pPr>
+      <w:r>
+        <w:t xml:space="preserve">Response accuracy and response times</w:t>
+      </w:r>
+    </w:p>
     <w:p>
       <w:pPr>
         <w:pStyle w:val="FirstParagraph"/>
       </w:pPr>
       <w:r>
-        <w:t xml:space="preserve">This is Figure</w:t>
+        <w:t xml:space="preserve">Figure</w:t>
       </w:r>
       <w:r>
         <w:t xml:space="preserve"> </w:t>
       </w:r>
       <w:r>
         <w:t xml:space="preserve">2</w:t>
+      </w:r>
+      <w:r>
+        <w:t xml:space="preserve"> </w:t>
+      </w:r>
+      <w:r>
+        <w:t xml:space="preserve">(left panel) summarizes the posterior distribution of the omnibus response accuracy model, illustrating point estimates ±66% and 95% HDIs in graphical form.</w:t>
+      </w:r>
+      <w:r>
+        <w:t xml:space="preserve"> </w:t>
+      </w:r>
+      <w:r>
+        <w:t xml:space="preserve">An equivalent summary of the posterior distribution in table format is provided in the supplementary materials (See Table</w:t>
+      </w:r>
+      <w:r>
+        <w:t xml:space="preserve"> </w:t>
+      </w:r>
+      <w:r>
+        <w:t xml:space="preserve">1</w:t>
+      </w:r>
+      <w:r>
+        <w:t xml:space="preserve">.</w:t>
+      </w:r>
+      <w:r>
+        <w:t xml:space="preserve"> </w:t>
+      </w:r>
+      <w:r>
+        <w:t xml:space="preserve">The log-odds of a correct response to an absolute interrogative utterance at the average proficiency and EQ levels was 0.53, or approximately 62.95% (β = 0.53, HDI = [0.23, 0.83], ROPE = 0, MPE = 1).</w:t>
+      </w:r>
+      <w:r>
+        <w:t xml:space="preserve"> </w:t>
+      </w:r>
+      <w:r>
+        <w:t xml:space="preserve">In comparison, all other utterance types were associated with an increase in the log odds of responding correctly.</w:t>
+      </w:r>
+      <w:r>
+        <w:t xml:space="preserve"> </w:t>
+      </w:r>
+      <w:r>
+        <w:t xml:space="preserve">The right panel of Figure</w:t>
+      </w:r>
+      <w:r>
+        <w:t xml:space="preserve"> </w:t>
+      </w:r>
+      <w:r>
+        <w:t xml:space="preserve">2</w:t>
+      </w:r>
+      <w:r>
+        <w:t xml:space="preserve"> </w:t>
+      </w:r>
+      <w:r>
+        <w:t xml:space="preserve">plots response accuracy of each utterance type in the probability space.</w:t>
+      </w:r>
+      <w:r>
+        <w:t xml:space="preserve"> </w:t>
+      </w:r>
+      <w:r>
+        <w:t xml:space="preserve">As illustrated in the plot, participants were slightly more accurate when responding to wh- questions (β = 0.43, HDI = [0.17, 0.65], ROPE = 0, MPE = 1) with approximately 72.31% correct, and much more accurate when responding to declarative utterances (narrow focus:</w:t>
+      </w:r>
+      <w:r>
+        <w:t xml:space="preserve"> </w:t>
+      </w:r>
+      <w:r>
+        <w:t xml:space="preserve">β = 2.13, HDI = [1.86, 2.40], ROPE = 0, MPE = 1, Accuracy = 93.46%; broad focus:</w:t>
+      </w:r>
+      <w:r>
+        <w:t xml:space="preserve"> </w:t>
+      </w:r>
+      <w:r>
+        <w:t xml:space="preserve">β = 2.34, HDI = [2.06, 2.60], ROPE = 0, MPE = 1, Accuracy = 94.63%).</w:t>
+      </w:r>
+      <w:r>
+        <w:rPr>
+          <w:rStyle w:val="Funotenzeichen"/>
+        </w:rPr>
+        <w:footnoteReference w:id="31"/>
       </w:r>
     </w:p>
     <w:p>
@@ -3411,7 +3495,7 @@
           <wp:inline>
             <wp:extent cx="5969000" cy="2808941"/>
             <wp:effectExtent b="0" l="0" r="0" t="0"/>
-            <wp:docPr descr="Figure 2.   Response accuracy: Probability of a correct response for each utterance type in the logistic space." title="" id="1" name="Picture"/>
+            <wp:docPr descr="Figure 2.   Forest plot summary of the response accuracy model (left panel) and posterior probability of a correct response for each utterance type (right panel). For both plots, white points represent posterior medians ±66% and 95% highest density credible intervals." title="" id="1" name="Picture"/>
             <a:graphic>
               <a:graphicData uri="http://schemas.openxmlformats.org/drawingml/2006/picture">
                 <pic:pic>
@@ -3422,7 +3506,7 @@
                     </pic:cNvPicPr>
                   </pic:nvPicPr>
                   <pic:blipFill>
-                    <a:blip r:embed="rId31"/>
+                    <a:blip r:embed="rId32"/>
                     <a:stretch>
                       <a:fillRect/>
                     </a:stretch>
@@ -3474,7 +3558,7 @@
         <w:t xml:space="preserve"> </w:t>
       </w:r>
       <w:r>
-        <w:t xml:space="preserve">Response accuracy: Probability of a correct response for each utterance type in the logistic space.</w:t>
+        <w:t xml:space="preserve">Forest plot summary of the response accuracy model (left panel) and posterior probability of a correct response for each utterance type (right panel). For both plots, white points represent posterior medians ±66% and 95% highest density credible intervals.</w:t>
       </w:r>
     </w:p>
     <w:p>
@@ -3482,15 +3566,7 @@
         <w:pStyle w:val="Textkrper"/>
       </w:pPr>
       <w:r>
-        <w:t xml:space="preserve">The estimate for the intercept is: (β = 0.53, HDI = [0.23, 0.83], ROPE = 0, MPE = 1)</w:t>
-      </w:r>
-    </w:p>
-    <w:p>
-      <w:pPr>
-        <w:pStyle w:val="Textkrper"/>
-      </w:pPr>
-      <w:r>
-        <w:t xml:space="preserve">This is Figure</w:t>
+        <w:t xml:space="preserve">Figure</w:t>
       </w:r>
       <w:r>
         <w:t xml:space="preserve"> </w:t>
@@ -3498,94 +3574,29 @@
       <w:r>
         <w:t xml:space="preserve">3</w:t>
       </w:r>
-    </w:p>
-    <w:p>
-      <w:pPr>
-        <w:pStyle w:val="CaptionedFigure"/>
-      </w:pPr>
-      <w:r>
-        <w:drawing>
-          <wp:inline>
-            <wp:extent cx="5969000" cy="2652888"/>
-            <wp:effectExtent b="0" l="0" r="0" t="0"/>
-            <wp:docPr descr="Figure 3.   Response accuracy: Partially pooled estimates for each speaker variety." title="" id="1" name="Picture"/>
-            <a:graphic>
-              <a:graphicData uri="http://schemas.openxmlformats.org/drawingml/2006/picture">
-                <pic:pic>
-                  <pic:nvPicPr>
-                    <pic:cNvPr descr="/Users/casillas/academia/research/in_progress/empathy_intonation_perc/figs/manuscript/learner_accuracy_rt_by_speaker_variety.png" id="0" name="Picture"/>
-                    <pic:cNvPicPr>
-                      <a:picLocks noChangeArrowheads="1" noChangeAspect="1"/>
-                    </pic:cNvPicPr>
-                  </pic:nvPicPr>
-                  <pic:blipFill>
-                    <a:blip r:embed="rId32"/>
-                    <a:stretch>
-                      <a:fillRect/>
-                    </a:stretch>
-                  </pic:blipFill>
-                  <pic:spPr bwMode="auto">
-                    <a:xfrm>
-                      <a:off x="0" y="0"/>
-                      <a:ext cx="5969000" cy="2652888"/>
-                    </a:xfrm>
-                    <a:prstGeom prst="rect">
-                      <a:avLst/>
-                    </a:prstGeom>
-                    <a:noFill/>
-                    <a:ln w="9525">
-                      <a:noFill/>
-                      <a:headEnd/>
-                      <a:tailEnd/>
-                    </a:ln>
-                  </pic:spPr>
-                </pic:pic>
-              </a:graphicData>
-            </a:graphic>
-          </wp:inline>
-        </w:drawing>
-      </w:r>
-    </w:p>
-    <w:p>
-      <w:pPr>
-        <w:pStyle w:val="ImageCaption"/>
-      </w:pPr>
-      <w:r>
-        <w:rPr>
-          <w:iCs/>
-          <w:i/>
-        </w:rPr>
-        <w:t xml:space="preserve">Figure</w:t>
-      </w:r>
-      <w:r>
-        <w:t xml:space="preserve"> </w:t>
-      </w:r>
-      <w:r>
-        <w:rPr>
-          <w:iCs/>
-          <w:i/>
-        </w:rPr>
-        <w:t xml:space="preserve">3.  </w:t>
-      </w:r>
-      <w:r>
-        <w:t xml:space="preserve"> </w:t>
-      </w:r>
-      <w:r>
-        <w:t xml:space="preserve">Response accuracy: Partially pooled estimates for each speaker variety.</w:t>
-      </w:r>
-    </w:p>
-    <w:p>
-      <w:pPr>
-        <w:pStyle w:val="Textkrper"/>
-      </w:pPr>
-      <w:r>
-        <w:t xml:space="preserve">This is Figure</w:t>
-      </w:r>
-      <w:r>
-        <w:t xml:space="preserve"> </w:t>
-      </w:r>
-      <w:r>
-        <w:t xml:space="preserve">4</w:t>
+      <w:r>
+        <w:t xml:space="preserve"> </w:t>
+      </w:r>
+      <w:r>
+        <w:t xml:space="preserve">plots response accuracy as a function of utterance type and proficiency (left panel) and empathy quotient (right panel).</w:t>
+      </w:r>
+      <w:r>
+        <w:t xml:space="preserve"> </w:t>
+      </w:r>
+      <w:r>
+        <w:t xml:space="preserve">For all utterance types response accuracy increased as proficiency increased.</w:t>
+      </w:r>
+      <w:r>
+        <w:t xml:space="preserve"> </w:t>
+      </w:r>
+      <w:r>
+        <w:t xml:space="preserve">Though the proficiency effect was most visually obvious for y/n questions (β = 0.28, HDI = [0.15, 0.41], ROPE = 0, MPE = 1) and wh- questions (β = 0.40, HDI = [0.24, 0.57], ROPE = 0.00, MPE = 1.00), this was also the case for broad focus (β = 0.48, HDI = [0.26, 0.71], ROPE = 0.00, MPE = 1.00) and narrow focus (β = 0.31, HDI = [0.10, 0.51], ROPE = 0.00, MPE = 1.00) declaratives.</w:t>
+      </w:r>
+      <w:r>
+        <w:t xml:space="preserve"> </w:t>
+      </w:r>
+      <w:r>
+        <w:t xml:space="preserve">There was no evidence that empathy level predicted response accuracy for y/n questions (β = −0.02, HDI = [−0.12, 0.09], ROPE = 0.98, MPE = 0.62), however for wh- questions (β = 0.18, HDI = [0.05, 0.32], ROPE = 0.10, MPE = 1.00), broad focus declaratives (β = 0.23, HDI = [0.05, 0.43], ROPE = 0.06, MPE = 0.99), and narrow focus (β = 0.24, HDI = [0.07, 0.42], ROPE = 0.03, MPE = 1.00) declaratives we find compelling evidence that the effect is positive.</w:t>
       </w:r>
     </w:p>
     <w:p>
@@ -3597,7 +3608,7 @@
           <wp:inline>
             <wp:extent cx="5969000" cy="3410857"/>
             <wp:effectExtent b="0" l="0" r="0" t="0"/>
-            <wp:docPr descr="Figure 4.   Response accuracy: Probability of a correct response in the logistic space as a function of LexTALE score (left panel) and empathy quotient (right panel) for each utterance type. Thin lines represent 300 draws from the posterior distribution for each condition." title="" id="1" name="Picture"/>
+            <wp:docPr descr="Figure 3.   Response accuracy: Probability of a correct response in the logistic space as a function of LexTALE score (left panel) and empathy quotient (right panel) for each utterance type. Thin lines represent 300 draws from the posterior distribution for each condition." title="" id="1" name="Picture"/>
             <a:graphic>
               <a:graphicData uri="http://schemas.openxmlformats.org/drawingml/2006/picture">
                 <pic:pic>
@@ -3654,7 +3665,7 @@
           <w:iCs/>
           <w:i/>
         </w:rPr>
-        <w:t xml:space="preserve">4.  </w:t>
+        <w:t xml:space="preserve">3.  </w:t>
       </w:r>
       <w:r>
         <w:t xml:space="preserve"> </w:t>
@@ -3668,13 +3679,67 @@
         <w:pStyle w:val="Textkrper"/>
       </w:pPr>
       <w:r>
-        <w:t xml:space="preserve">This is Figure</w:t>
-      </w:r>
-      <w:r>
-        <w:t xml:space="preserve"> </w:t>
-      </w:r>
-      <w:r>
-        <w:t xml:space="preserve">5</w:t>
+        <w:t xml:space="preserve">The omnibus model also estimated the proficiency × empathy quotient simple interaction for each utterance type.</w:t>
+      </w:r>
+      <w:r>
+        <w:t xml:space="preserve"> </w:t>
+      </w:r>
+      <w:r>
+        <w:t xml:space="preserve">We used the posterior distribution to estimate the probability that this effect was non-zero for each utterance type.</w:t>
+      </w:r>
+      <w:r>
+        <w:t xml:space="preserve"> </w:t>
+      </w:r>
+      <w:r>
+        <w:t xml:space="preserve">We found evidence that the proficiency effect was modulated by empathy quotient scores for wh- questions (β = 0.22, HDI = [0.05, 0.39], ROPE = 0.06, MPE = 0.99), though not for y/n questions (β = 0.02, HDI = [−0.09, 0.14], ROPE = 0.92, MPE = 0.65), broad focus declaratives (β = 0.10, HDI = [−0.14, 0.35], ROPE = 0.46, MPE = 0.80), nor narrow focus declaratives (β = 0.04, HDI = [−0.17, 0.25], ROPE = 0.65, MPE = 0.64).</w:t>
+      </w:r>
+      <w:r>
+        <w:t xml:space="preserve"> </w:t>
+      </w:r>
+      <w:r>
+        <w:t xml:space="preserve">This relationship is illustrated in Figure</w:t>
+      </w:r>
+      <w:r>
+        <w:t xml:space="preserve"> </w:t>
+      </w:r>
+      <w:r>
+        <w:t xml:space="preserve">4</w:t>
+      </w:r>
+      <w:r>
+        <w:t xml:space="preserve">.</w:t>
+      </w:r>
+      <w:r>
+        <w:t xml:space="preserve"> </w:t>
+      </w:r>
+      <w:r>
+        <w:t xml:space="preserve">Specifically, we plot conditional effects of response accuracy as a function of proficiency and empathy quotient for the y/n and wh- interrogatives.</w:t>
+      </w:r>
+      <w:r>
+        <w:t xml:space="preserve"> </w:t>
+      </w:r>
+      <w:r>
+        <w:t xml:space="preserve">In the left panel of Figure</w:t>
+      </w:r>
+      <w:r>
+        <w:t xml:space="preserve"> </w:t>
+      </w:r>
+      <w:r>
+        <w:t xml:space="preserve">4</w:t>
+      </w:r>
+      <w:r>
+        <w:t xml:space="preserve">, one observes a positive correlation between response accuracy and proficiency that remains constant at standardized empathy quotient values of -1, 0 and +1 for the y/n questions.</w:t>
+      </w:r>
+      <w:r>
+        <w:t xml:space="preserve"> </w:t>
+      </w:r>
+      <w:r>
+        <w:t xml:space="preserve">For the wh- questions (right panel), on the other hand, we see that the slope of the proficiency effect increases for higher empathy quotient values.</w:t>
+      </w:r>
+      <w:r>
+        <w:br/>
+      </w:r>
+      <w:r>
+        <w:t xml:space="preserve">That is to say, for wh- questions, at a given proficiency level, learners with higher empathy (black lines) tended to respond more accurately.</w:t>
       </w:r>
     </w:p>
     <w:p>
@@ -3686,7 +3751,7 @@
           <wp:inline>
             <wp:extent cx="5969000" cy="3410857"/>
             <wp:effectExtent b="0" l="0" r="0" t="0"/>
-            <wp:docPr descr="Figure 5.   Response accuracy: Probability of a correct response as a function of empathy quotient and LexTALE score for each question type." title="" id="1" name="Picture"/>
+            <wp:docPr descr="Figure 4.   Response accuracy: Probability of a correct response as a function of empathy quotient and LexTALE score for each question type." title="" id="1" name="Picture"/>
             <a:graphic>
               <a:graphicData uri="http://schemas.openxmlformats.org/drawingml/2006/picture">
                 <pic:pic>
@@ -3743,18 +3808,138 @@
           <w:iCs/>
           <w:i/>
         </w:rPr>
+        <w:t xml:space="preserve">4.  </w:t>
+      </w:r>
+      <w:r>
+        <w:t xml:space="preserve"> </w:t>
+      </w:r>
+      <w:r>
+        <w:t xml:space="preserve">Response accuracy: Probability of a correct response as a function of empathy quotient and LexTALE score for each question type.</w:t>
+      </w:r>
+    </w:p>
+    <w:p>
+      <w:pPr>
+        <w:pStyle w:val="Textkrper"/>
+      </w:pPr>
+      <w:r>
+        <w:t xml:space="preserve">The speaker variety grouping effect from the omnibus model provided estimates of overall participant accuracy for each speaker variety (See Figure</w:t>
+      </w:r>
+      <w:r>
+        <w:t xml:space="preserve"> </w:t>
+      </w:r>
+      <w:r>
+        <w:t xml:space="preserve">5</w:t>
+      </w:r>
+      <w:r>
+        <w:t xml:space="preserve">).</w:t>
+      </w:r>
+      <w:r>
+        <w:t xml:space="preserve"> </w:t>
+      </w:r>
+      <w:r>
+        <w:t xml:space="preserve">As was the case with the monolingual Spanish pilot data, learners were least accurate when responding to the Cuban variety and most accurate when responding to the standard Peninsular and Mexican varieties.</w:t>
+      </w:r>
+      <w:r>
+        <w:t xml:space="preserve"> </w:t>
+      </w:r>
+      <w:r>
+        <w:t xml:space="preserve">Response accuracy to a given variety did not correlate with response times.</w:t>
+      </w:r>
+      <w:r>
+        <w:t xml:space="preserve"> </w:t>
+      </w:r>
+      <w:r>
+        <w:t xml:space="preserve">For instance, as mentioned, learners were least accurate when responding to the Cuban stimuli, but had average response times similar to the grand mean for this variety.</w:t>
+      </w:r>
+    </w:p>
+    <w:p>
+      <w:pPr>
+        <w:pStyle w:val="CaptionedFigure"/>
+      </w:pPr>
+      <w:r>
+        <w:drawing>
+          <wp:inline>
+            <wp:extent cx="5969000" cy="2652888"/>
+            <wp:effectExtent b="0" l="0" r="0" t="0"/>
+            <wp:docPr descr="Figure 5.   Group-level estimates of response accuracy and response time as a function of speaker variety. Red points represent posterior medians ±66% and 95% highest density credible intervals. The vertical dotted lines indicate the grand mean." title="" id="1" name="Picture"/>
+            <a:graphic>
+              <a:graphicData uri="http://schemas.openxmlformats.org/drawingml/2006/picture">
+                <pic:pic>
+                  <pic:nvPicPr>
+                    <pic:cNvPr descr="/Users/casillas/academia/research/in_progress/empathy_intonation_perc/figs/manuscript/learner_accuracy_rt_by_speaker_variety.png" id="0" name="Picture"/>
+                    <pic:cNvPicPr>
+                      <a:picLocks noChangeArrowheads="1" noChangeAspect="1"/>
+                    </pic:cNvPicPr>
+                  </pic:nvPicPr>
+                  <pic:blipFill>
+                    <a:blip r:embed="rId35"/>
+                    <a:stretch>
+                      <a:fillRect/>
+                    </a:stretch>
+                  </pic:blipFill>
+                  <pic:spPr bwMode="auto">
+                    <a:xfrm>
+                      <a:off x="0" y="0"/>
+                      <a:ext cx="5969000" cy="2652888"/>
+                    </a:xfrm>
+                    <a:prstGeom prst="rect">
+                      <a:avLst/>
+                    </a:prstGeom>
+                    <a:noFill/>
+                    <a:ln w="9525">
+                      <a:noFill/>
+                      <a:headEnd/>
+                      <a:tailEnd/>
+                    </a:ln>
+                  </pic:spPr>
+                </pic:pic>
+              </a:graphicData>
+            </a:graphic>
+          </wp:inline>
+        </w:drawing>
+      </w:r>
+    </w:p>
+    <w:p>
+      <w:pPr>
+        <w:pStyle w:val="ImageCaption"/>
+      </w:pPr>
+      <w:r>
+        <w:rPr>
+          <w:iCs/>
+          <w:i/>
+        </w:rPr>
+        <w:t xml:space="preserve">Figure</w:t>
+      </w:r>
+      <w:r>
+        <w:t xml:space="preserve"> </w:t>
+      </w:r>
+      <w:r>
+        <w:rPr>
+          <w:iCs/>
+          <w:i/>
+        </w:rPr>
         <w:t xml:space="preserve">5.  </w:t>
       </w:r>
       <w:r>
         <w:t xml:space="preserve"> </w:t>
       </w:r>
       <w:r>
-        <w:t xml:space="preserve">Response accuracy: Probability of a correct response as a function of empathy quotient and LexTALE score for each question type.</w:t>
-      </w:r>
-    </w:p>
-    <w:p>
-      <w:pPr>
-        <w:pStyle w:val="Textkrper"/>
+        <w:t xml:space="preserve">Group-level estimates of response accuracy and response time as a function of speaker variety. Red points represent posterior medians ±66% and 95% highest density credible intervals. The vertical dotted lines indicate the grand mean.</w:t>
+      </w:r>
+    </w:p>
+    <w:bookmarkEnd w:id="36"/>
+    <w:bookmarkStart w:id="39" w:name="drift-diffusion-models"/>
+    <w:p>
+      <w:pPr>
+        <w:pStyle w:val="berschrift2"/>
+      </w:pPr>
+      <w:r>
+        <w:t xml:space="preserve">Drift diffusion models</w:t>
+      </w:r>
+    </w:p>
+    <w:p>
+      <w:pPr>
+        <w:pStyle w:val="FirstParagraph"/>
       </w:pPr>
       <w:r>
         <w:t xml:space="preserve">This is Figure</w:t>
@@ -3786,7 +3971,7 @@
                     </pic:cNvPicPr>
                   </pic:nvPicPr>
                   <pic:blipFill>
-                    <a:blip r:embed="rId35"/>
+                    <a:blip r:embed="rId37"/>
                     <a:stretch>
                       <a:fillRect/>
                     </a:stretch>
@@ -3875,7 +4060,7 @@
                     </pic:cNvPicPr>
                   </pic:nvPicPr>
                   <pic:blipFill>
-                    <a:blip r:embed="rId36"/>
+                    <a:blip r:embed="rId38"/>
                     <a:stretch>
                       <a:fillRect/>
                     </a:stretch>
@@ -3930,8 +4115,9 @@
         <w:t xml:space="preserve">Two-thousand simulations of the drift diffusion model for interrogative utterances as a function of empathy quotient (low/high) and LexTALE score (low/high). Low and high levels represent ±2 standard deviations above/below the mean. Dark red lines represent the average decision time course.</w:t>
       </w:r>
     </w:p>
-    <w:bookmarkEnd w:id="37"/>
-    <w:bookmarkStart w:id="38" w:name="discussion"/>
+    <w:bookmarkEnd w:id="39"/>
+    <w:bookmarkEnd w:id="40"/>
+    <w:bookmarkStart w:id="41" w:name="discussion"/>
     <w:p>
       <w:pPr>
         <w:pStyle w:val="berschrift1"/>
@@ -3940,8 +4126,8 @@
         <w:t xml:space="preserve">Discussion</w:t>
       </w:r>
     </w:p>
-    <w:bookmarkEnd w:id="38"/>
-    <w:bookmarkStart w:id="39" w:name="conclusion"/>
+    <w:bookmarkEnd w:id="41"/>
+    <w:bookmarkStart w:id="42" w:name="conclusion"/>
     <w:p>
       <w:pPr>
         <w:pStyle w:val="berschrift1"/>
@@ -3955,8 +4141,8 @@
         <w:br w:type="page"/>
       </w:r>
     </w:p>
-    <w:bookmarkEnd w:id="39"/>
-    <w:bookmarkStart w:id="123" w:name="references"/>
+    <w:bookmarkEnd w:id="42"/>
+    <w:bookmarkStart w:id="126" w:name="references"/>
     <w:p>
       <w:pPr>
         <w:pStyle w:val="berschrift1"/>
@@ -3965,8 +4151,8 @@
         <w:t xml:space="preserve">References</w:t>
       </w:r>
     </w:p>
-    <w:bookmarkStart w:id="122" w:name="refs"/>
-    <w:bookmarkStart w:id="41" w:name="ref-astruc2016cost"/>
+    <w:bookmarkStart w:id="125" w:name="refs"/>
+    <w:bookmarkStart w:id="44" w:name="ref-astruc2016cost"/>
     <w:p>
       <w:pPr>
         <w:pStyle w:val="Literaturverzeichnis"/>
@@ -4058,7 +4244,7 @@
       <w:r>
         <w:t xml:space="preserve"> </w:t>
       </w:r>
-      <w:hyperlink r:id="rId40">
+      <w:hyperlink r:id="rId43">
         <w:r>
           <w:rPr>
             <w:rStyle w:val="Hyperlink"/>
@@ -4067,8 +4253,8 @@
         </w:r>
       </w:hyperlink>
     </w:p>
-    <w:bookmarkEnd w:id="41"/>
-    <w:bookmarkStart w:id="43" w:name="ref-R-papaja"/>
+    <w:bookmarkEnd w:id="44"/>
+    <w:bookmarkStart w:id="46" w:name="ref-R-papaja"/>
     <w:p>
       <w:pPr>
         <w:pStyle w:val="Literaturverzeichnis"/>
@@ -4155,7 +4341,7 @@
       <w:r>
         <w:t xml:space="preserve"> </w:t>
       </w:r>
-      <w:hyperlink r:id="rId42">
+      <w:hyperlink r:id="rId45">
         <w:r>
           <w:rPr>
             <w:rStyle w:val="Hyperlink"/>
@@ -4164,8 +4350,8 @@
         </w:r>
       </w:hyperlink>
     </w:p>
-    <w:bookmarkEnd w:id="43"/>
-    <w:bookmarkStart w:id="44" w:name="ref-baron2011zero"/>
+    <w:bookmarkEnd w:id="46"/>
+    <w:bookmarkStart w:id="47" w:name="ref-baron2011zero"/>
     <w:p>
       <w:pPr>
         <w:pStyle w:val="Literaturverzeichnis"/>
@@ -4187,8 +4373,8 @@
         <w:t xml:space="preserve">. London, England: Penguin.</w:t>
       </w:r>
     </w:p>
-    <w:bookmarkEnd w:id="44"/>
-    <w:bookmarkStart w:id="46" w:name="ref-baron2004empathy"/>
+    <w:bookmarkEnd w:id="47"/>
+    <w:bookmarkStart w:id="49" w:name="ref-baron2004empathy"/>
     <w:p>
       <w:pPr>
         <w:pStyle w:val="Literaturverzeichnis"/>
@@ -4234,7 +4420,7 @@
       <w:r>
         <w:t xml:space="preserve"> </w:t>
       </w:r>
-      <w:hyperlink r:id="rId45">
+      <w:hyperlink r:id="rId48">
         <w:r>
           <w:rPr>
             <w:rStyle w:val="Hyperlink"/>
@@ -4243,8 +4429,8 @@
         </w:r>
       </w:hyperlink>
     </w:p>
-    <w:bookmarkEnd w:id="46"/>
-    <w:bookmarkStart w:id="47" w:name="ref-Best2007"/>
+    <w:bookmarkEnd w:id="49"/>
+    <w:bookmarkStart w:id="50" w:name="ref-Best2007"/>
     <w:p>
       <w:pPr>
         <w:pStyle w:val="Literaturverzeichnis"/>
@@ -4313,8 +4499,8 @@
         <w:t xml:space="preserve">(pp. 13–34). Amsterdam, The Netherlands: John Benjamins.</w:t>
       </w:r>
     </w:p>
-    <w:bookmarkEnd w:id="47"/>
-    <w:bookmarkStart w:id="48" w:name="ref-bishop2016individual"/>
+    <w:bookmarkEnd w:id="50"/>
+    <w:bookmarkStart w:id="51" w:name="ref-bishop2016individual"/>
     <w:p>
       <w:pPr>
         <w:pStyle w:val="Literaturverzeichnis"/>
@@ -4366,8 +4552,8 @@
         <w:t xml:space="preserve">thaca, NY.</w:t>
       </w:r>
     </w:p>
-    <w:bookmarkEnd w:id="48"/>
-    <w:bookmarkStart w:id="50" w:name="ref-praat"/>
+    <w:bookmarkEnd w:id="51"/>
+    <w:bookmarkStart w:id="53" w:name="ref-praat"/>
     <w:p>
       <w:pPr>
         <w:pStyle w:val="Literaturverzeichnis"/>
@@ -4391,7 +4577,7 @@
       <w:r>
         <w:t xml:space="preserve"> </w:t>
       </w:r>
-      <w:hyperlink r:id="rId49">
+      <w:hyperlink r:id="rId52">
         <w:r>
           <w:rPr>
             <w:rStyle w:val="Hyperlink"/>
@@ -4400,8 +4586,8 @@
         </w:r>
       </w:hyperlink>
     </w:p>
-    <w:bookmarkEnd w:id="50"/>
-    <w:bookmarkStart w:id="52" w:name="ref-bustin_2020"/>
+    <w:bookmarkEnd w:id="53"/>
+    <w:bookmarkStart w:id="55" w:name="ref-bustin_2020"/>
     <w:p>
       <w:pPr>
         <w:pStyle w:val="Literaturverzeichnis"/>
@@ -4458,7 +4644,7 @@
       <w:r>
         <w:t xml:space="preserve"> </w:t>
       </w:r>
-      <w:hyperlink r:id="rId51">
+      <w:hyperlink r:id="rId54">
         <w:r>
           <w:rPr>
             <w:rStyle w:val="Hyperlink"/>
@@ -4467,8 +4653,8 @@
         </w:r>
       </w:hyperlink>
     </w:p>
-    <w:bookmarkEnd w:id="52"/>
-    <w:bookmarkStart w:id="54" w:name="ref-R_brms_a"/>
+    <w:bookmarkEnd w:id="55"/>
+    <w:bookmarkStart w:id="57" w:name="ref-R_brms_a"/>
     <w:p>
       <w:pPr>
         <w:pStyle w:val="Literaturverzeichnis"/>
@@ -4547,7 +4733,7 @@
       <w:r>
         <w:t xml:space="preserve"> </w:t>
       </w:r>
-      <w:hyperlink r:id="rId53">
+      <w:hyperlink r:id="rId56">
         <w:r>
           <w:rPr>
             <w:rStyle w:val="Hyperlink"/>
@@ -4556,8 +4742,8 @@
         </w:r>
       </w:hyperlink>
     </w:p>
-    <w:bookmarkEnd w:id="54"/>
-    <w:bookmarkStart w:id="56" w:name="ref-R_brms_b"/>
+    <w:bookmarkEnd w:id="57"/>
+    <w:bookmarkStart w:id="59" w:name="ref-R_brms_b"/>
     <w:p>
       <w:pPr>
         <w:pStyle w:val="Literaturverzeichnis"/>
@@ -4603,7 +4789,7 @@
       <w:r>
         <w:t xml:space="preserve"> </w:t>
       </w:r>
-      <w:hyperlink r:id="rId55">
+      <w:hyperlink r:id="rId58">
         <w:r>
           <w:rPr>
             <w:rStyle w:val="Hyperlink"/>
@@ -4612,8 +4798,8 @@
         </w:r>
       </w:hyperlink>
     </w:p>
-    <w:bookmarkEnd w:id="56"/>
-    <w:bookmarkStart w:id="58" w:name="ref-cain2004individual"/>
+    <w:bookmarkEnd w:id="59"/>
+    <w:bookmarkStart w:id="61" w:name="ref-cain2004individual"/>
     <w:p>
       <w:pPr>
         <w:pStyle w:val="Literaturverzeichnis"/>
@@ -4659,7 +4845,7 @@
       <w:r>
         <w:t xml:space="preserve"> </w:t>
       </w:r>
-      <w:hyperlink r:id="rId57">
+      <w:hyperlink r:id="rId60">
         <w:r>
           <w:rPr>
             <w:rStyle w:val="Hyperlink"/>
@@ -4668,8 +4854,8 @@
         </w:r>
       </w:hyperlink>
     </w:p>
-    <w:bookmarkEnd w:id="58"/>
-    <w:bookmarkStart w:id="60" w:name="ref-carruthers2009we"/>
+    <w:bookmarkEnd w:id="61"/>
+    <w:bookmarkStart w:id="63" w:name="ref-carruthers2009we"/>
     <w:p>
       <w:pPr>
         <w:pStyle w:val="Literaturverzeichnis"/>
@@ -4706,7 +4892,7 @@
       <w:r>
         <w:t xml:space="preserve"> </w:t>
       </w:r>
-      <w:hyperlink r:id="rId59">
+      <w:hyperlink r:id="rId62">
         <w:r>
           <w:rPr>
             <w:rStyle w:val="Hyperlink"/>
@@ -4715,8 +4901,8 @@
         </w:r>
       </w:hyperlink>
     </w:p>
-    <w:bookmarkEnd w:id="60"/>
-    <w:bookmarkStart w:id="61" w:name="ref-chen2005universal"/>
+    <w:bookmarkEnd w:id="63"/>
+    <w:bookmarkStart w:id="64" w:name="ref-chen2005universal"/>
     <w:p>
       <w:pPr>
         <w:pStyle w:val="Literaturverzeichnis"/>
@@ -4738,8 +4924,8 @@
         <w:t xml:space="preserve">. Utrecht: LOT.</w:t>
       </w:r>
     </w:p>
-    <w:bookmarkEnd w:id="61"/>
-    <w:bookmarkStart w:id="62" w:name="ref-craft2015acquisition"/>
+    <w:bookmarkEnd w:id="64"/>
+    <w:bookmarkStart w:id="65" w:name="ref-craft2015acquisition"/>
     <w:p>
       <w:pPr>
         <w:pStyle w:val="Literaturverzeichnis"/>
@@ -4848,8 +5034,8 @@
         <w:t xml:space="preserve">(PhD thesis). The Florida State University.</w:t>
       </w:r>
     </w:p>
-    <w:bookmarkEnd w:id="62"/>
-    <w:bookmarkStart w:id="63" w:name="ref-cruz1987"/>
+    <w:bookmarkEnd w:id="65"/>
+    <w:bookmarkStart w:id="66" w:name="ref-cruz1987"/>
     <w:p>
       <w:pPr>
         <w:pStyle w:val="Literaturverzeichnis"/>
@@ -4874,8 +5060,8 @@
         <w:t xml:space="preserve">(pp. 103–120). Berlin: Mouton de Gruyter.</w:t>
       </w:r>
     </w:p>
-    <w:bookmarkEnd w:id="63"/>
-    <w:bookmarkStart w:id="65" w:name="ref-degen2016availability"/>
+    <w:bookmarkEnd w:id="66"/>
+    <w:bookmarkStart w:id="68" w:name="ref-degen2016availability"/>
     <w:p>
       <w:pPr>
         <w:pStyle w:val="Literaturverzeichnis"/>
@@ -4924,7 +5110,7 @@
       <w:r>
         <w:t xml:space="preserve"> </w:t>
       </w:r>
-      <w:hyperlink r:id="rId64">
+      <w:hyperlink r:id="rId67">
         <w:r>
           <w:rPr>
             <w:rStyle w:val="Hyperlink"/>
@@ -4933,8 +5119,8 @@
         </w:r>
       </w:hyperlink>
     </w:p>
-    <w:bookmarkEnd w:id="65"/>
-    <w:bookmarkStart w:id="66" w:name="ref-sp_pronunciation_ch08"/>
+    <w:bookmarkEnd w:id="68"/>
+    <w:bookmarkStart w:id="69" w:name="ref-sp_pronunciation_ch08"/>
     <w:p>
       <w:pPr>
         <w:pStyle w:val="Literaturverzeichnis"/>
@@ -4996,8 +5182,8 @@
         <w:t xml:space="preserve">(pp. 162–197). Routledge.</w:t>
       </w:r>
     </w:p>
-    <w:bookmarkEnd w:id="66"/>
-    <w:bookmarkStart w:id="68" w:name="ref-esteve2016role"/>
+    <w:bookmarkEnd w:id="69"/>
+    <w:bookmarkStart w:id="71" w:name="ref-esteve2016role"/>
     <w:p>
       <w:pPr>
         <w:pStyle w:val="Literaturverzeichnis"/>
@@ -5021,7 +5207,7 @@
       <w:r>
         <w:t xml:space="preserve"> </w:t>
       </w:r>
-      <w:hyperlink r:id="rId67">
+      <w:hyperlink r:id="rId70">
         <w:r>
           <w:rPr>
             <w:rStyle w:val="Hyperlink"/>
@@ -5030,8 +5216,8 @@
         </w:r>
       </w:hyperlink>
     </w:p>
-    <w:bookmarkEnd w:id="68"/>
-    <w:bookmarkStart w:id="70" w:name="ref-esteve2020empathy"/>
+    <w:bookmarkEnd w:id="71"/>
+    <w:bookmarkStart w:id="73" w:name="ref-esteve2020empathy"/>
     <w:p>
       <w:pPr>
         <w:pStyle w:val="Literaturverzeichnis"/>
@@ -5068,7 +5254,7 @@
       <w:r>
         <w:t xml:space="preserve"> </w:t>
       </w:r>
-      <w:hyperlink r:id="rId69">
+      <w:hyperlink r:id="rId72">
         <w:r>
           <w:rPr>
             <w:rStyle w:val="Hyperlink"/>
@@ -5077,8 +5263,8 @@
         </w:r>
       </w:hyperlink>
     </w:p>
-    <w:bookmarkEnd w:id="70"/>
-    <w:bookmarkStart w:id="72" w:name="ref-flege2021revised"/>
+    <w:bookmarkEnd w:id="73"/>
+    <w:bookmarkStart w:id="75" w:name="ref-flege2021revised"/>
     <w:p>
       <w:pPr>
         <w:pStyle w:val="Literaturverzeichnis"/>
@@ -5105,7 +5291,7 @@
       <w:r>
         <w:t xml:space="preserve"> </w:t>
       </w:r>
-      <w:hyperlink r:id="rId71">
+      <w:hyperlink r:id="rId74">
         <w:r>
           <w:rPr>
             <w:rStyle w:val="Hyperlink"/>
@@ -5114,8 +5300,8 @@
         </w:r>
       </w:hyperlink>
     </w:p>
-    <w:bookmarkEnd w:id="72"/>
-    <w:bookmarkStart w:id="74" w:name="ref-frith2003development"/>
+    <w:bookmarkEnd w:id="75"/>
+    <w:bookmarkStart w:id="77" w:name="ref-frith2003development"/>
     <w:p>
       <w:pPr>
         <w:pStyle w:val="Literaturverzeichnis"/>
@@ -5152,7 +5338,7 @@
       <w:r>
         <w:t xml:space="preserve"> </w:t>
       </w:r>
-      <w:hyperlink r:id="rId73">
+      <w:hyperlink r:id="rId76">
         <w:r>
           <w:rPr>
             <w:rStyle w:val="Hyperlink"/>
@@ -5161,8 +5347,8 @@
         </w:r>
       </w:hyperlink>
     </w:p>
-    <w:bookmarkEnd w:id="74"/>
-    <w:bookmarkStart w:id="76" w:name="ref-Gelman_2017"/>
+    <w:bookmarkEnd w:id="77"/>
+    <w:bookmarkStart w:id="79" w:name="ref-Gelman_2017"/>
     <w:p>
       <w:pPr>
         <w:pStyle w:val="Literaturverzeichnis"/>
@@ -5199,7 +5385,7 @@
       <w:r>
         <w:t xml:space="preserve"> </w:t>
       </w:r>
-      <w:hyperlink r:id="rId75">
+      <w:hyperlink r:id="rId78">
         <w:r>
           <w:rPr>
             <w:rStyle w:val="Hyperlink"/>
@@ -5208,8 +5394,8 @@
         </w:r>
       </w:hyperlink>
     </w:p>
-    <w:bookmarkEnd w:id="76"/>
-    <w:bookmarkStart w:id="77" w:name="ref-henriksen2016intonational"/>
+    <w:bookmarkEnd w:id="79"/>
+    <w:bookmarkStart w:id="80" w:name="ref-henriksen2016intonational"/>
     <w:p>
       <w:pPr>
         <w:pStyle w:val="Literaturverzeichnis"/>
@@ -5310,7 +5496,7 @@
       <w:r>
         <w:t xml:space="preserve"> </w:t>
       </w:r>
-      <w:hyperlink r:id="rId40">
+      <w:hyperlink r:id="rId43">
         <w:r>
           <w:rPr>
             <w:rStyle w:val="Hyperlink"/>
@@ -5319,8 +5505,8 @@
         </w:r>
       </w:hyperlink>
     </w:p>
-    <w:bookmarkEnd w:id="77"/>
-    <w:bookmarkStart w:id="79" w:name="ref-henriksen2010development"/>
+    <w:bookmarkEnd w:id="80"/>
+    <w:bookmarkStart w:id="82" w:name="ref-henriksen2010development"/>
     <w:p>
       <w:pPr>
         <w:pStyle w:val="Literaturverzeichnis"/>
@@ -5405,7 +5591,7 @@
       <w:r>
         <w:t xml:space="preserve">(1), 113–162. https://doi.org/</w:t>
       </w:r>
-      <w:hyperlink r:id="rId78">
+      <w:hyperlink r:id="rId81">
         <w:r>
           <w:rPr>
             <w:rStyle w:val="Hyperlink"/>
@@ -5414,8 +5600,8 @@
         </w:r>
       </w:hyperlink>
     </w:p>
-    <w:bookmarkEnd w:id="79"/>
-    <w:bookmarkStart w:id="81" w:name="ref-HU2013366"/>
+    <w:bookmarkEnd w:id="82"/>
+    <w:bookmarkStart w:id="84" w:name="ref-HU2013366"/>
     <w:p>
       <w:pPr>
         <w:pStyle w:val="Literaturverzeichnis"/>
@@ -5452,7 +5638,7 @@
       <w:r>
         <w:t xml:space="preserve"> </w:t>
       </w:r>
-      <w:hyperlink r:id="rId80">
+      <w:hyperlink r:id="rId83">
         <w:r>
           <w:rPr>
             <w:rStyle w:val="Hyperlink"/>
@@ -5461,8 +5647,8 @@
         </w:r>
       </w:hyperlink>
     </w:p>
-    <w:bookmarkEnd w:id="81"/>
-    <w:bookmarkStart w:id="82" w:name="ref-hualde2015intonational"/>
+    <w:bookmarkEnd w:id="84"/>
+    <w:bookmarkStart w:id="85" w:name="ref-hualde2015intonational"/>
     <w:p>
       <w:pPr>
         <w:pStyle w:val="Literaturverzeichnis"/>
@@ -5514,8 +5700,8 @@
         <w:t xml:space="preserve">(pp. 350–391). Oxford University Press.</w:t>
       </w:r>
     </w:p>
-    <w:bookmarkEnd w:id="82"/>
-    <w:bookmarkStart w:id="84" w:name="ref-izura2014lextale"/>
+    <w:bookmarkEnd w:id="85"/>
+    <w:bookmarkStart w:id="87" w:name="ref-izura2014lextale"/>
     <w:p>
       <w:pPr>
         <w:pStyle w:val="Literaturverzeichnis"/>
@@ -5584,7 +5770,7 @@
       <w:r>
         <w:t xml:space="preserve"> </w:t>
       </w:r>
-      <w:hyperlink r:id="rId83">
+      <w:hyperlink r:id="rId86">
         <w:r>
           <w:rPr>
             <w:rStyle w:val="Hyperlink"/>
@@ -5593,8 +5779,8 @@
         </w:r>
       </w:hyperlink>
     </w:p>
-    <w:bookmarkEnd w:id="84"/>
-    <w:bookmarkStart w:id="85" w:name="ref-jilka2000testing"/>
+    <w:bookmarkEnd w:id="87"/>
+    <w:bookmarkStart w:id="88" w:name="ref-jilka2000testing"/>
     <w:p>
       <w:pPr>
         <w:pStyle w:val="Literaturverzeichnis"/>
@@ -5619,8 +5805,8 @@
         <w:t xml:space="preserve">(Vol. 4, pp. 199–207).</w:t>
       </w:r>
     </w:p>
-    <w:bookmarkEnd w:id="85"/>
-    <w:bookmarkStart w:id="86" w:name="ref-kruschke2018rejecting"/>
+    <w:bookmarkEnd w:id="88"/>
+    <w:bookmarkStart w:id="89" w:name="ref-kruschke2018rejecting"/>
     <w:p>
       <w:pPr>
         <w:pStyle w:val="Literaturverzeichnis"/>
@@ -5664,8 +5850,8 @@
         <w:t xml:space="preserve">(2), 270–280.</w:t>
       </w:r>
     </w:p>
-    <w:bookmarkEnd w:id="86"/>
-    <w:bookmarkStart w:id="88" w:name="ref-kvavik1974theories"/>
+    <w:bookmarkEnd w:id="89"/>
+    <w:bookmarkStart w:id="91" w:name="ref-kvavik1974theories"/>
     <w:p>
       <w:pPr>
         <w:pStyle w:val="Literaturverzeichnis"/>
@@ -5702,7 +5888,7 @@
       <w:r>
         <w:t xml:space="preserve"> </w:t>
       </w:r>
-      <w:hyperlink r:id="rId87">
+      <w:hyperlink r:id="rId90">
         <w:r>
           <w:rPr>
             <w:rStyle w:val="Hyperlink"/>
@@ -5711,8 +5897,8 @@
         </w:r>
       </w:hyperlink>
     </w:p>
-    <w:bookmarkEnd w:id="88"/>
-    <w:bookmarkStart w:id="90" w:name="ref-lemhofer2012introducing"/>
+    <w:bookmarkEnd w:id="91"/>
+    <w:bookmarkStart w:id="93" w:name="ref-lemhofer2012introducing"/>
     <w:p>
       <w:pPr>
         <w:pStyle w:val="Literaturverzeichnis"/>
@@ -5758,7 +5944,7 @@
       <w:r>
         <w:t xml:space="preserve"> </w:t>
       </w:r>
-      <w:hyperlink r:id="rId89">
+      <w:hyperlink r:id="rId92">
         <w:r>
           <w:rPr>
             <w:rStyle w:val="Hyperlink"/>
@@ -5767,8 +5953,8 @@
         </w:r>
       </w:hyperlink>
     </w:p>
-    <w:bookmarkEnd w:id="90"/>
-    <w:bookmarkStart w:id="92" w:name="ref-levis2016accent"/>
+    <w:bookmarkEnd w:id="93"/>
+    <w:bookmarkStart w:id="95" w:name="ref-levis2016accent"/>
     <w:p>
       <w:pPr>
         <w:pStyle w:val="Literaturverzeichnis"/>
@@ -5805,7 +5991,7 @@
       <w:r>
         <w:t xml:space="preserve"> </w:t>
       </w:r>
-      <w:hyperlink r:id="rId91">
+      <w:hyperlink r:id="rId94">
         <w:r>
           <w:rPr>
             <w:rStyle w:val="Hyperlink"/>
@@ -5814,8 +6000,8 @@
         </w:r>
       </w:hyperlink>
     </w:p>
-    <w:bookmarkEnd w:id="92"/>
-    <w:bookmarkStart w:id="94" w:name="ref-liu2017"/>
+    <w:bookmarkEnd w:id="95"/>
+    <w:bookmarkStart w:id="97" w:name="ref-liu2017"/>
     <w:p>
       <w:pPr>
         <w:pStyle w:val="Literaturverzeichnis"/>
@@ -5869,7 +6055,7 @@
       <w:r>
         <w:t xml:space="preserve"> </w:t>
       </w:r>
-      <w:hyperlink r:id="rId93">
+      <w:hyperlink r:id="rId96">
         <w:r>
           <w:rPr>
             <w:rStyle w:val="Hyperlink"/>
@@ -5878,8 +6064,8 @@
         </w:r>
       </w:hyperlink>
     </w:p>
-    <w:bookmarkEnd w:id="94"/>
-    <w:bookmarkStart w:id="95" w:name="ref-mennen2008phonological"/>
+    <w:bookmarkEnd w:id="97"/>
+    <w:bookmarkStart w:id="98" w:name="ref-mennen2008phonological"/>
     <w:p>
       <w:pPr>
         <w:pStyle w:val="Literaturverzeichnis"/>
@@ -5904,8 +6090,8 @@
         <w:t xml:space="preserve">(pp. 53–76). Berlin: De Gruyter Mouton.</w:t>
       </w:r>
     </w:p>
-    <w:bookmarkEnd w:id="95"/>
-    <w:bookmarkStart w:id="97" w:name="ref-munro1995nonsegmental"/>
+    <w:bookmarkEnd w:id="98"/>
+    <w:bookmarkStart w:id="100" w:name="ref-munro1995nonsegmental"/>
     <w:p>
       <w:pPr>
         <w:pStyle w:val="Literaturverzeichnis"/>
@@ -5942,7 +6128,7 @@
       <w:r>
         <w:t xml:space="preserve"> </w:t>
       </w:r>
-      <w:hyperlink r:id="rId96">
+      <w:hyperlink r:id="rId99">
         <w:r>
           <w:rPr>
             <w:rStyle w:val="Hyperlink"/>
@@ -5951,8 +6137,8 @@
         </w:r>
       </w:hyperlink>
     </w:p>
-    <w:bookmarkEnd w:id="97"/>
-    <w:bookmarkStart w:id="98" w:name="ref-nibert2005acquisition"/>
+    <w:bookmarkEnd w:id="100"/>
+    <w:bookmarkStart w:id="101" w:name="ref-nibert2005acquisition"/>
     <w:p>
       <w:pPr>
         <w:pStyle w:val="Literaturverzeichnis"/>
@@ -5983,8 +6169,8 @@
         <w:t xml:space="preserve">, 108–122. Somerville, MA: Cascadilla Proceedings Project.</w:t>
       </w:r>
     </w:p>
-    <w:bookmarkEnd w:id="98"/>
-    <w:bookmarkStart w:id="99" w:name="ref-nibert2006acquisition"/>
+    <w:bookmarkEnd w:id="101"/>
+    <w:bookmarkStart w:id="102" w:name="ref-nibert2006acquisition"/>
     <w:p>
       <w:pPr>
         <w:pStyle w:val="Literaturverzeichnis"/>
@@ -6015,8 +6201,8 @@
         <w:t xml:space="preserve">, 131–148. Somerville, MA: Cascadilla Proceedings Project.</w:t>
       </w:r>
     </w:p>
-    <w:bookmarkEnd w:id="99"/>
-    <w:bookmarkStart w:id="101" w:name="ref-nieuwland2010incrementality"/>
+    <w:bookmarkEnd w:id="102"/>
+    <w:bookmarkStart w:id="104" w:name="ref-nieuwland2010incrementality"/>
     <w:p>
       <w:pPr>
         <w:pStyle w:val="Literaturverzeichnis"/>
@@ -6062,7 +6248,7 @@
       <w:r>
         <w:t xml:space="preserve"> </w:t>
       </w:r>
-      <w:hyperlink r:id="rId100">
+      <w:hyperlink r:id="rId103">
         <w:r>
           <w:rPr>
             <w:rStyle w:val="Hyperlink"/>
@@ -6071,8 +6257,8 @@
         </w:r>
       </w:hyperlink>
     </w:p>
-    <w:bookmarkEnd w:id="101"/>
-    <w:bookmarkStart w:id="103" w:name="ref-orrico2020individual"/>
+    <w:bookmarkEnd w:id="104"/>
+    <w:bookmarkStart w:id="106" w:name="ref-orrico2020individual"/>
     <w:p>
       <w:pPr>
         <w:pStyle w:val="Literaturverzeichnis"/>
@@ -6109,7 +6295,7 @@
       <w:r>
         <w:t xml:space="preserve"> </w:t>
       </w:r>
-      <w:hyperlink r:id="rId102">
+      <w:hyperlink r:id="rId105">
         <w:r>
           <w:rPr>
             <w:rStyle w:val="Hyperlink"/>
@@ -6118,8 +6304,8 @@
         </w:r>
       </w:hyperlink>
     </w:p>
-    <w:bookmarkEnd w:id="103"/>
-    <w:bookmarkStart w:id="104" w:name="ref-Peirce:2019"/>
+    <w:bookmarkEnd w:id="106"/>
+    <w:bookmarkStart w:id="107" w:name="ref-Peirce:2019"/>
     <w:p>
       <w:pPr>
         <w:pStyle w:val="Literaturverzeichnis"/>
@@ -6163,8 +6349,8 @@
         <w:t xml:space="preserve">(1), 195–203.</w:t>
       </w:r>
     </w:p>
-    <w:bookmarkEnd w:id="104"/>
-    <w:bookmarkStart w:id="105" w:name="ref-pettorino2014transplanting"/>
+    <w:bookmarkEnd w:id="107"/>
+    <w:bookmarkStart w:id="108" w:name="ref-pettorino2014transplanting"/>
     <w:p>
       <w:pPr>
         <w:pStyle w:val="Literaturverzeichnis"/>
@@ -6189,8 +6375,8 @@
         <w:t xml:space="preserve">(pp. 93–106).</w:t>
       </w:r>
     </w:p>
-    <w:bookmarkEnd w:id="105"/>
-    <w:bookmarkStart w:id="107" w:name="ref-pickering2001role"/>
+    <w:bookmarkEnd w:id="108"/>
+    <w:bookmarkStart w:id="110" w:name="ref-pickering2001role"/>
     <w:p>
       <w:pPr>
         <w:pStyle w:val="Literaturverzeichnis"/>
@@ -6239,7 +6425,7 @@
       <w:r>
         <w:t xml:space="preserve"> </w:t>
       </w:r>
-      <w:hyperlink r:id="rId106">
+      <w:hyperlink r:id="rId109">
         <w:r>
           <w:rPr>
             <w:rStyle w:val="Hyperlink"/>
@@ -6248,8 +6434,8 @@
         </w:r>
       </w:hyperlink>
     </w:p>
-    <w:bookmarkEnd w:id="107"/>
-    <w:bookmarkStart w:id="109" w:name="ref-plonsky2014big"/>
+    <w:bookmarkEnd w:id="110"/>
+    <w:bookmarkStart w:id="112" w:name="ref-plonsky2014big"/>
     <w:p>
       <w:pPr>
         <w:pStyle w:val="Literaturverzeichnis"/>
@@ -6304,7 +6490,7 @@
       <w:r>
         <w:t xml:space="preserve"> </w:t>
       </w:r>
-      <w:hyperlink r:id="rId108">
+      <w:hyperlink r:id="rId111">
         <w:r>
           <w:rPr>
             <w:rStyle w:val="Hyperlink"/>
@@ -6313,8 +6499,8 @@
         </w:r>
       </w:hyperlink>
     </w:p>
-    <w:bookmarkEnd w:id="109"/>
-    <w:bookmarkStart w:id="110" w:name="ref-sp_pronunciation_ch00"/>
+    <w:bookmarkEnd w:id="112"/>
+    <w:bookmarkStart w:id="113" w:name="ref-sp_pronunciation_ch00"/>
     <w:p>
       <w:pPr>
         <w:pStyle w:val="Literaturverzeichnis"/>
@@ -6367,8 +6553,8 @@
         <w:t xml:space="preserve">(pp. 1–13). Routledge.</w:t>
       </w:r>
     </w:p>
-    <w:bookmarkEnd w:id="110"/>
-    <w:bookmarkStart w:id="112" w:name="ref-ratcliff2008diffusion"/>
+    <w:bookmarkEnd w:id="113"/>
+    <w:bookmarkStart w:id="115" w:name="ref-ratcliff2008diffusion"/>
     <w:p>
       <w:pPr>
         <w:pStyle w:val="Literaturverzeichnis"/>
@@ -6405,7 +6591,7 @@
       <w:r>
         <w:t xml:space="preserve"> </w:t>
       </w:r>
-      <w:hyperlink r:id="rId111">
+      <w:hyperlink r:id="rId114">
         <w:r>
           <w:rPr>
             <w:rStyle w:val="Hyperlink"/>
@@ -6414,8 +6600,8 @@
         </w:r>
       </w:hyperlink>
     </w:p>
-    <w:bookmarkEnd w:id="112"/>
-    <w:bookmarkStart w:id="114" w:name="ref-rota2009cognitive"/>
+    <w:bookmarkEnd w:id="115"/>
+    <w:bookmarkStart w:id="117" w:name="ref-rota2009cognitive"/>
     <w:p>
       <w:pPr>
         <w:pStyle w:val="Literaturverzeichnis"/>
@@ -6442,7 +6628,7 @@
       <w:r>
         <w:t xml:space="preserve"> </w:t>
       </w:r>
-      <w:hyperlink r:id="rId113">
+      <w:hyperlink r:id="rId116">
         <w:r>
           <w:rPr>
             <w:rStyle w:val="Hyperlink"/>
@@ -6451,8 +6637,8 @@
         </w:r>
       </w:hyperlink>
     </w:p>
-    <w:bookmarkEnd w:id="114"/>
-    <w:bookmarkStart w:id="115" w:name="ref-thornberry2014l2"/>
+    <w:bookmarkEnd w:id="117"/>
+    <w:bookmarkStart w:id="118" w:name="ref-thornberry2014l2"/>
     <w:p>
       <w:pPr>
         <w:pStyle w:val="Literaturverzeichnis"/>
@@ -6561,8 +6747,8 @@
         <w:t xml:space="preserve">(PhD thesis). University of Minnesota.</w:t>
       </w:r>
     </w:p>
-    <w:bookmarkEnd w:id="115"/>
-    <w:bookmarkStart w:id="116" w:name="ref-trimble2013acquiring"/>
+    <w:bookmarkEnd w:id="118"/>
+    <w:bookmarkStart w:id="119" w:name="ref-trimble2013acquiring"/>
     <w:p>
       <w:pPr>
         <w:pStyle w:val="Literaturverzeichnis"/>
@@ -6587,8 +6773,8 @@
         <w:t xml:space="preserve">(PhD thesis). University of Minnesota.</w:t>
       </w:r>
     </w:p>
-    <w:bookmarkEnd w:id="116"/>
-    <w:bookmarkStart w:id="117" w:name="ref-trimble2013perceiving"/>
+    <w:bookmarkEnd w:id="119"/>
+    <w:bookmarkStart w:id="120" w:name="ref-trimble2013perceiving"/>
     <w:p>
       <w:pPr>
         <w:pStyle w:val="Literaturverzeichnis"/>
@@ -6631,8 +6817,8 @@
         <w:t xml:space="preserve">(pp. 78–92). Somerville, MA: Cascadilla Proceedings Project.</w:t>
       </w:r>
     </w:p>
-    <w:bookmarkEnd w:id="117"/>
-    <w:bookmarkStart w:id="119" w:name="ref-trofimovich2006learning"/>
+    <w:bookmarkEnd w:id="120"/>
+    <w:bookmarkStart w:id="122" w:name="ref-trofimovich2006learning"/>
     <w:p>
       <w:pPr>
         <w:pStyle w:val="Literaturverzeichnis"/>
@@ -6687,7 +6873,7 @@
       <w:r>
         <w:t xml:space="preserve"> </w:t>
       </w:r>
-      <w:hyperlink r:id="rId118">
+      <w:hyperlink r:id="rId121">
         <w:r>
           <w:rPr>
             <w:rStyle w:val="Hyperlink"/>
@@ -6696,8 +6882,8 @@
         </w:r>
       </w:hyperlink>
     </w:p>
-    <w:bookmarkEnd w:id="119"/>
-    <w:bookmarkStart w:id="121" w:name="ref-VanLeussen2015"/>
+    <w:bookmarkEnd w:id="122"/>
+    <w:bookmarkStart w:id="124" w:name="ref-VanLeussen2015"/>
     <w:p>
       <w:pPr>
         <w:pStyle w:val="Literaturverzeichnis"/>
@@ -6755,7 +6941,7 @@
       <w:r>
         <w:t xml:space="preserve"> </w:t>
       </w:r>
-      <w:hyperlink r:id="rId120">
+      <w:hyperlink r:id="rId123">
         <w:r>
           <w:rPr>
             <w:rStyle w:val="Hyperlink"/>
@@ -6764,8 +6950,8 @@
         </w:r>
       </w:hyperlink>
     </w:p>
-    <w:bookmarkEnd w:id="121"/>
-    <w:bookmarkEnd w:id="122"/>
+    <w:bookmarkEnd w:id="124"/>
+    <w:bookmarkEnd w:id="125"/>
     <w:p>
       <w:pPr>
         <w:pStyle w:val="h1-pagebreak"/>
@@ -6774,8 +6960,8 @@
         <w:t xml:space="preserve">Appendix</w:t>
       </w:r>
     </w:p>
-    <w:bookmarkEnd w:id="123"/>
-    <w:bookmarkStart w:id="132" w:name="on-line-supplementary-material"/>
+    <w:bookmarkEnd w:id="126"/>
+    <w:bookmarkStart w:id="135" w:name="on-line-supplementary-material"/>
     <w:p>
       <w:pPr>
         <w:pStyle w:val="berschrift1"/>
@@ -6784,7 +6970,7 @@
         <w:t xml:space="preserve">On-line supplementary material</w:t>
       </w:r>
     </w:p>
-    <w:bookmarkStart w:id="124" w:name="traditional-analyses"/>
+    <w:bookmarkStart w:id="127" w:name="traditional-analyses"/>
     <w:p>
       <w:pPr>
         <w:pStyle w:val="berschrift2"/>
@@ -9054,8 +9240,8 @@
         <w:br w:type="page"/>
       </w:r>
     </w:p>
-    <w:bookmarkEnd w:id="124"/>
-    <w:bookmarkStart w:id="126" w:name="drift-diffusion-models"/>
+    <w:bookmarkEnd w:id="127"/>
+    <w:bookmarkStart w:id="129" w:name="drift-diffusion-models-1"/>
     <w:p>
       <w:pPr>
         <w:pStyle w:val="berschrift2"/>
@@ -9156,7 +9342,7 @@
         <w:rPr>
           <w:rStyle w:val="Funotenzeichen"/>
         </w:rPr>
-        <w:footnoteReference w:id="125"/>
+        <w:footnoteReference w:id="128"/>
       </w:r>
       <w:r>
         <w:t xml:space="preserve"> </w:t>
@@ -12335,8 +12521,8 @@
         <w:br w:type="page"/>
       </w:r>
     </w:p>
-    <w:bookmarkEnd w:id="126"/>
-    <w:bookmarkStart w:id="130" w:name="supplementary-analyses"/>
+    <w:bookmarkEnd w:id="129"/>
+    <w:bookmarkStart w:id="133" w:name="supplementary-analyses"/>
     <w:p>
       <w:pPr>
         <w:pStyle w:val="berschrift2"/>
@@ -12472,7 +12658,7 @@
                     </pic:cNvPicPr>
                   </pic:nvPicPr>
                   <pic:blipFill>
-                    <a:blip r:embed="rId127"/>
+                    <a:blip r:embed="rId130"/>
                     <a:stretch>
                       <a:fillRect/>
                     </a:stretch>
@@ -13402,7 +13588,7 @@
                     </pic:cNvPicPr>
                   </pic:nvPicPr>
                   <pic:blipFill>
-                    <a:blip r:embed="rId128"/>
+                    <a:blip r:embed="rId131"/>
                     <a:stretch>
                       <a:fillRect/>
                     </a:stretch>
@@ -13498,7 +13684,7 @@
                     </pic:cNvPicPr>
                   </pic:nvPicPr>
                   <pic:blipFill>
-                    <a:blip r:embed="rId129"/>
+                    <a:blip r:embed="rId132"/>
                     <a:stretch>
                       <a:fillRect/>
                     </a:stretch>
@@ -13558,8 +13744,8 @@
         <w:br w:type="page"/>
       </w:r>
     </w:p>
-    <w:bookmarkEnd w:id="130"/>
-    <w:bookmarkStart w:id="131" w:name="reproducibility-information"/>
+    <w:bookmarkEnd w:id="133"/>
+    <w:bookmarkStart w:id="134" w:name="reproducibility-information"/>
     <w:p>
       <w:pPr>
         <w:pStyle w:val="berschrift2"/>
@@ -13707,7 +13893,7 @@
         <w:rPr>
           <w:rStyle w:val="VerbatimChar"/>
         </w:rPr>
-        <w:t xml:space="preserve"> date     2022-01-06</w:t>
+        <w:t xml:space="preserve"> date     2022-01-19</w:t>
       </w:r>
       <w:r>
         <w:br/>
@@ -15077,7 +15263,7 @@
         <w:rPr>
           <w:rStyle w:val="VerbatimChar"/>
         </w:rPr>
-        <w:t xml:space="preserve">xfun                    0.28 2021-11-04</w:t>
+        <w:t xml:space="preserve">xfun                    0.29 2021-12-14</w:t>
       </w:r>
       <w:r>
         <w:br/>
@@ -15116,8 +15302,8 @@
         <w:t xml:space="preserve">zoo                    1.8-9 2021-03-09</w:t>
       </w:r>
     </w:p>
-    <w:bookmarkEnd w:id="131"/>
-    <w:bookmarkEnd w:id="132"/>
+    <w:bookmarkEnd w:id="134"/>
+    <w:bookmarkEnd w:id="135"/>
     <w:sectPr>
       <w:headerReference r:id="rId10" w:type="even"/>
       <w:headerReference r:id="rId9" w:type="default"/>
@@ -15182,7 +15368,65 @@
       </w:hyperlink>
     </w:p>
   </w:footnote>
-  <w:footnote w:id="125">
+  <w:footnote w:id="31">
+    <w:p>
+      <w:pPr>
+        <w:pStyle w:val="Funotentext"/>
+      </w:pPr>
+      <w:r>
+        <w:rPr>
+          <w:rStyle w:val="Funotenzeichen"/>
+        </w:rPr>
+        <w:footnoteRef/>
+      </w:r>
+      <w:r>
+        <w:t xml:space="preserve"> </w:t>
+      </w:r>
+      <w:r>
+        <w:t xml:space="preserve">An exploratory (i.e., not pre-registered) analysis of sensitivity to utterance type was also conducted using d’ in lieu of response accuracy.</w:t>
+      </w:r>
+      <w:r>
+        <w:t xml:space="preserve"> </w:t>
+      </w:r>
+      <w:r>
+        <w:t xml:space="preserve">The results mirrored those found in the response accuracy model.</w:t>
+      </w:r>
+      <w:r>
+        <w:t xml:space="preserve"> </w:t>
+      </w:r>
+      <w:r>
+        <w:t xml:space="preserve">That is, participants showed highest sensitivity to the declarative utterances, followed by wh- questions and y/n questions.</w:t>
+      </w:r>
+      <w:r>
+        <w:t xml:space="preserve"> </w:t>
+      </w:r>
+      <w:r>
+        <w:t xml:space="preserve">These exploratory analyses are reported in the supplementary materials (See Table</w:t>
+      </w:r>
+      <w:r>
+        <w:t xml:space="preserve"> </w:t>
+      </w:r>
+      <w:r>
+        <w:t xml:space="preserve">3</w:t>
+      </w:r>
+      <w:r>
+        <w:t xml:space="preserve"> </w:t>
+      </w:r>
+      <w:r>
+        <w:t xml:space="preserve">and Figure</w:t>
+      </w:r>
+      <w:r>
+        <w:t xml:space="preserve"> </w:t>
+      </w:r>
+      <w:r>
+        <w:t xml:space="preserve">8</w:t>
+      </w:r>
+      <w:r>
+        <w:t xml:space="preserve">).</w:t>
+      </w:r>
+    </w:p>
+  </w:footnote>
+  <w:footnote w:id="128">
     <w:p>
       <w:pPr>
         <w:pStyle w:val="Funotentext"/>

</xml_diff>

<commit_message>
include newest changes in main doc
</commit_message>
<xml_diff>
--- a/docs/manuscript/main.docx
+++ b/docs/manuscript/main.docx
@@ -388,7 +388,7 @@
         <w:t xml:space="preserve"> </w:t>
       </w:r>
       <w:r>
-        <w:t xml:space="preserve">individual pragmatic skills in the process of learning a new language.</w:t>
+        <w:t xml:space="preserve">individual pragmatic skill in the process of learning a new language.</w:t>
       </w:r>
       <w:r>
         <w:t xml:space="preserve"> </w:t>
@@ -499,13 +499,19 @@
         <w:t xml:space="preserve"> </w:t>
       </w:r>
       <w:r>
-        <w:t xml:space="preserve">Importantly, higher empathy scores were positively correlated with higher</w:t>
-      </w:r>
-      <w:r>
-        <w:t xml:space="preserve"> </w:t>
-      </w:r>
-      <w:r>
-        <w:t xml:space="preserve">accuracy and processing efficiency in identifying polar interrogatives.</w:t>
+        <w:t xml:space="preserve">Importantly, in high proficiency, high empathy learners (1) more information</w:t>
+      </w:r>
+      <w:r>
+        <w:t xml:space="preserve"> </w:t>
+      </w:r>
+      <w:r>
+        <w:t xml:space="preserve">was necessary to reach a decision and (2) responses came at a slower rate</w:t>
+      </w:r>
+      <w:r>
+        <w:t xml:space="preserve"> </w:t>
+      </w:r>
+      <w:r>
+        <w:t xml:space="preserve">when compared with low empathy learners at any proficiency level.</w:t>
       </w:r>
       <w:r>
         <w:t xml:space="preserve"> </w:t>
@@ -523,13 +529,19 @@
         <w:t xml:space="preserve"> </w:t>
       </w:r>
       <w:r>
-        <w:t xml:space="preserve">of forming sound-meaning associations.</w:t>
-      </w:r>
-      <w:r>
-        <w:t xml:space="preserve"> </w:t>
-      </w:r>
-      <w:r>
-        <w:t xml:space="preserve">The results motivate the inclusion of measures of pragmatic skills, such as</w:t>
+        <w:t xml:space="preserve">of forming sound-meaning associations, though increased sensitivity does</w:t>
+      </w:r>
+      <w:r>
+        <w:t xml:space="preserve"> </w:t>
+      </w:r>
+      <w:r>
+        <w:t xml:space="preserve">not necessarily imply increased processing speed.</w:t>
+      </w:r>
+      <w:r>
+        <w:t xml:space="preserve"> </w:t>
+      </w:r>
+      <w:r>
+        <w:t xml:space="preserve">The results motivate the inclusion of measures of pragmatic skill, such as</w:t>
       </w:r>
       <w:r>
         <w:t xml:space="preserve"> </w:t>
@@ -541,7 +553,7 @@
         <w:t xml:space="preserve"> </w:t>
       </w:r>
       <w:r>
-        <w:t xml:space="preserve">comprehensionas in second language acquisition.</w:t>
+        <w:t xml:space="preserve">comprehension in second language acquisition.</w:t>
       </w:r>
     </w:p>
     <w:p>
@@ -577,7 +589,7 @@
         <w:t xml:space="preserve"> </w:t>
       </w:r>
       <w:r>
-        <w:t xml:space="preserve">X</w:t>
+        <w:t xml:space="preserve">10,093</w:t>
       </w:r>
     </w:p>
     <w:p>
@@ -1547,22 +1559,112 @@
       <w:r>
         <w:t xml:space="preserve">That is, higher empathy individuals, in comparison with lower empathy individuals, were found to be more sensitive to intonation cues in the process of forming sound-meaning associations.</w:t>
       </w:r>
+      <w:r>
+        <w:t xml:space="preserve"> </w:t>
+      </w:r>
+      <w:r>
+        <w:t xml:space="preserve">In short, individuals with more pragmatic skill (higher empathy) appear to be able to use intonation to resolve temporary lexical ambiguity that can lead to confirmatory vs. contrasting interpretations.</w:t>
+      </w:r>
+      <w:r>
+        <w:t xml:space="preserve"> </w:t>
+      </w:r>
+      <w:r>
+        <w:t xml:space="preserve">This research underscores the importance of considering individual pragmatic differences when examining intonational meaning processing and sentence comprehension.</w:t>
+      </w:r>
     </w:p>
     <w:p>
       <w:pPr>
         <w:pStyle w:val="Textkrper"/>
       </w:pPr>
       <w:r>
-        <w:t xml:space="preserve">In short, individuals with more pragmatic skill (higher empathy) appear to be able to use intonation to resolve temporary lexical ambiguity that can lead to confirmatory vs. contrasting interpretations.</w:t>
-      </w:r>
-      <w:r>
-        <w:t xml:space="preserve"> </w:t>
-      </w:r>
-      <w:r>
-        <w:t xml:space="preserve">This research underscores the importance of considering individual pragmatic differences when examining intonational meaning processing and sentence comprehension.</w:t>
-      </w:r>
-      <w:r>
-        <w:t xml:space="preserve"> </w:t>
+        <w:t xml:space="preserve">Related research in the SLA context is scant, though early studies included affective variables—such as attitude, motivation, empathy, and, more recently, grit, among others—as they pertain to individual differences.</w:t>
+      </w:r>
+      <w:r>
+        <w:t xml:space="preserve"> </w:t>
+      </w:r>
+      <w:r>
+        <w:t xml:space="preserve">Empirical work on empathy is limited, though the construct received attention from scholars as early as the 60’s and 70’s [See</w:t>
+      </w:r>
+      <w:r>
+        <w:t xml:space="preserve"> </w:t>
+      </w:r>
+      <w:r>
+        <w:t xml:space="preserve">Guiora, Taylor, and Brandwin (1968)</w:t>
+      </w:r>
+      <w:r>
+        <w:t xml:space="preserve">;</w:t>
+      </w:r>
+      <w:r>
+        <w:t xml:space="preserve"> </w:t>
+      </w:r>
+      <w:r>
+        <w:t xml:space="preserve">Guiora, Brannon, and Dull (1972)</w:t>
+      </w:r>
+      <w:r>
+        <w:t xml:space="preserve">;</w:t>
+      </w:r>
+      <w:r>
+        <w:t xml:space="preserve"> </w:t>
+      </w:r>
+      <w:r>
+        <w:t xml:space="preserve">Guiora, Beit-Hallahmi, Brannon, Dull, and Scovel (1972)</w:t>
+      </w:r>
+      <w:r>
+        <w:t xml:space="preserve">;</w:t>
+      </w:r>
+      <w:r>
+        <w:t xml:space="preserve"> </w:t>
+      </w:r>
+      <w:r>
+        <w:t xml:space="preserve">Brown (1973)</w:t>
+      </w:r>
+      <w:r>
+        <w:t xml:space="preserve">; guiora1979personality].</w:t>
+      </w:r>
+      <w:r>
+        <w:t xml:space="preserve"> </w:t>
+      </w:r>
+      <w:r>
+        <w:t xml:space="preserve">The particular body of work linking empathy with SLA has focused on speech production, or more specifically what early scholars considered</w:t>
+      </w:r>
+      <w:r>
+        <w:t xml:space="preserve"> </w:t>
+      </w:r>
+      <w:r>
+        <w:t xml:space="preserve">‘</w:t>
+      </w:r>
+      <w:r>
+        <w:t xml:space="preserve">authentic pronunciation</w:t>
+      </w:r>
+      <w:r>
+        <w:t xml:space="preserve">’</w:t>
+      </w:r>
+      <w:r>
+        <w:t xml:space="preserve"> </w:t>
+      </w:r>
+      <w:r>
+        <w:t xml:space="preserve">and more recently</w:t>
+      </w:r>
+      <w:r>
+        <w:t xml:space="preserve"> </w:t>
+      </w:r>
+      <w:r>
+        <w:t xml:space="preserve">‘</w:t>
+      </w:r>
+      <w:r>
+        <w:t xml:space="preserve">pronunciation aptitude</w:t>
+      </w:r>
+      <w:r>
+        <w:t xml:space="preserve">’</w:t>
+      </w:r>
+      <w:r>
+        <w:t xml:space="preserve"> </w:t>
+      </w:r>
+      <w:r>
+        <w:t xml:space="preserve">(See Rota &amp; Reiterer, 2009)</w:t>
+      </w:r>
+      <w:r>
+        <w:t xml:space="preserve">, though no strong associations have been found.</w:t>
       </w:r>
       <w:r>
         <w:t xml:space="preserve"> </w:t>
@@ -2586,7 +2688,7 @@
         <w:pStyle w:val="FirstParagraph"/>
       </w:pPr>
       <w:r>
-        <w:t xml:space="preserve">We report three primary statistical analyses that were pre-registered prior to collecting the learner data: response accuracy, response times, and drift diffusion models.</w:t>
+        <w:t xml:space="preserve">We report two primary statistical analyses that were pre-registered prior to collecting the learner data: response accuracy and drift diffusion models.</w:t>
       </w:r>
       <w:r>
         <w:t xml:space="preserve"> </w:t>
@@ -2842,6 +2944,42 @@
         <w:t xml:space="preserve"> </w:t>
       </w:r>
       <w:r>
+        <w:t xml:space="preserve">Response time was measured from the offset of the auditory stimuli.</w:t>
+      </w:r>
+      <w:r>
+        <w:t xml:space="preserve"> </w:t>
+      </w:r>
+      <w:r>
+        <w:t xml:space="preserve">We arbitrarily excluded response times longer than ten seconds, which represented 37 tokens of 14,400 (0.26%).</w:t>
+      </w:r>
+      <w:r>
+        <w:t xml:space="preserve"> </w:t>
+      </w:r>
+      <w:r>
+        <w:t xml:space="preserve">Participants were able to respond at any time after the onset of the auditory stimuli.</w:t>
+      </w:r>
+      <w:r>
+        <w:t xml:space="preserve"> </w:t>
+      </w:r>
+      <w:r>
+        <w:t xml:space="preserve">There was a total of 443 (3.08%) tokens with negative response times.</w:t>
+      </w:r>
+      <w:r>
+        <w:t xml:space="preserve"> </w:t>
+      </w:r>
+      <w:r>
+        <w:t xml:space="preserve">Of this subset, learners responded with 80.36% accuracy, therefore, we added the minimum value of the data set as a constant to all response times.</w:t>
+      </w:r>
+      <w:r>
+        <w:t xml:space="preserve"> </w:t>
+      </w:r>
+      <w:r>
+        <w:t xml:space="preserve">As a result, the response time distribution comprised only positive values, a requirement of drift diffusion models (see below).</w:t>
+      </w:r>
+      <w:r>
+        <w:t xml:space="preserve"> </w:t>
+      </w:r>
+      <w:r>
         <w:t xml:space="preserve">We also fit an additional exploratory model with the same population- and grouping-effects structure using d’ (d prime) as the outcome variable.</w:t>
       </w:r>
     </w:p>
@@ -2850,7 +2988,7 @@
         <w:pStyle w:val="Textkrper"/>
       </w:pPr>
       <w:r>
-        <w:t xml:space="preserve">The third analysis utilized Bayesian drift diffusion modeling</w:t>
+        <w:t xml:space="preserve">The second primary analysis utilized Bayesian drift diffusion modeling</w:t>
       </w:r>
       <w:r>
         <w:t xml:space="preserve"> </w:t>
@@ -2877,7 +3015,7 @@
         <w:t xml:space="preserve"> </w:t>
       </w:r>
       <w:r>
-        <w:t xml:space="preserve">We estimate the parameters off the DDM using a Bayesian methods and subsequently fit measurement error models on the posterior estimates of the resulting parameters.</w:t>
+        <w:t xml:space="preserve">We estimate the parameters of the DDM using Bayesian methods and subsequently fit measurement error models on the posterior estimates of the resulting parameters.</w:t>
       </w:r>
     </w:p>
     <w:p>
@@ -3162,7 +3300,7 @@
         <w:t xml:space="preserve"> </w:t>
       </w:r>
       <w:r>
-        <w:t xml:space="preserve">Generally, we sample the posterior distribution of a given model for statistical inferences.</w:t>
+        <w:t xml:space="preserve">Generally, we sample from the posterior distribution of a given model for statistical inferences.</w:t>
       </w:r>
       <w:r>
         <w:t xml:space="preserve"> </w:t>
@@ -3323,7 +3461,7 @@
         <w:t xml:space="preserve"> </w:t>
       </w:r>
       <w:r>
-        <w:t xml:space="preserve">For statistical inferences, a posterior distribution for a parameter β in which 95% of the HDI falls outside the ROPE and a high MPE (i.e., values close to 1) were taken as compelling evidence for a given effect.</w:t>
+        <w:t xml:space="preserve">For statistical inferences, we focus on estimation rather than decision making rules, though, generally, a posterior distribution for a parameter β in which 95% of the HDI falls outside the ROPE and a high MPE (i.e., values close to 1) are taken as compelling evidence for a given effect.</w:t>
       </w:r>
       <w:r>
         <w:t xml:space="preserve"> </w:t>
@@ -3388,13 +3526,13 @@
         <w:t xml:space="preserve">Results</w:t>
       </w:r>
     </w:p>
-    <w:bookmarkStart w:id="36" w:name="response-accuracy-and-response-times"/>
+    <w:bookmarkStart w:id="36" w:name="response-accuracy"/>
     <w:p>
       <w:pPr>
         <w:pStyle w:val="berschrift2"/>
       </w:pPr>
       <w:r>
-        <w:t xml:space="preserve">Response accuracy and response times</w:t>
+        <w:t xml:space="preserve">Response accuracy</w:t>
       </w:r>
     </w:p>
     <w:p>
@@ -3608,7 +3746,7 @@
           <wp:inline>
             <wp:extent cx="5969000" cy="3410857"/>
             <wp:effectExtent b="0" l="0" r="0" t="0"/>
-            <wp:docPr descr="Figure 3.   Response accuracy: Probability of a correct response in the logistic space as a function of LexTALE score (left panel) and empathy quotient (right panel) for each utterance type. Thin lines represent 300 draws from the posterior distribution for each condition." title="" id="1" name="Picture"/>
+            <wp:docPr descr="Figure 3.   Conditional effects of a correct response as a function of proficiency (LexTALE score) (left panel) and empathy quotient (right panel) for each utterance type. Thin lines represent 300 draws from the posterior distribution for each condition and illustrate uncertainty (95% HDI) around the posterior medians (thick lines)." title="" id="1" name="Picture"/>
             <a:graphic>
               <a:graphicData uri="http://schemas.openxmlformats.org/drawingml/2006/picture">
                 <pic:pic>
@@ -3671,7 +3809,7 @@
         <w:t xml:space="preserve"> </w:t>
       </w:r>
       <w:r>
-        <w:t xml:space="preserve">Response accuracy: Probability of a correct response in the logistic space as a function of LexTALE score (left panel) and empathy quotient (right panel) for each utterance type. Thin lines represent 300 draws from the posterior distribution for each condition.</w:t>
+        <w:t xml:space="preserve">Conditional effects of a correct response as a function of proficiency (LexTALE score) (left panel) and empathy quotient (right panel) for each utterance type. Thin lines represent 300 draws from the posterior distribution for each condition and illustrate uncertainty (95% HDI) around the posterior medians (thick lines).</w:t>
       </w:r>
     </w:p>
     <w:p>
@@ -3727,7 +3865,7 @@
         <w:t xml:space="preserve">4</w:t>
       </w:r>
       <w:r>
-        <w:t xml:space="preserve">, one observes a positive correlation between response accuracy and proficiency that remains constant at standardized empathy quotient values of -1, 0 and +1 for the y/n questions.</w:t>
+        <w:t xml:space="preserve">, one observes a positive correlation between response accuracy and proficiency that remains constant at standardized empathy quotient values of −1, 0 and +1 for the y/n questions.</w:t>
       </w:r>
       <w:r>
         <w:t xml:space="preserve"> </w:t>
@@ -3736,7 +3874,7 @@
         <w:t xml:space="preserve">For the wh- questions (right panel), on the other hand, we see that the slope of the proficiency effect increases for higher empathy quotient values.</w:t>
       </w:r>
       <w:r>
-        <w:br/>
+        <w:t xml:space="preserve"> </w:t>
       </w:r>
       <w:r>
         <w:t xml:space="preserve">That is to say, for wh- questions, at a given proficiency level, learners with higher empathy (black lines) tended to respond more accurately.</w:t>
@@ -3751,7 +3889,7 @@
           <wp:inline>
             <wp:extent cx="5969000" cy="3410857"/>
             <wp:effectExtent b="0" l="0" r="0" t="0"/>
-            <wp:docPr descr="Figure 4.   Response accuracy: Probability of a correct response as a function of empathy quotient and LexTALE score for each question type." title="" id="1" name="Picture"/>
+            <wp:docPr descr="Figure 4.   Probability of a correct response as a function of LexTALE score while holding empathy quotient scores constant at −1, 0 and +1 standard deviations from th mean for each question type. Thin lines represent 300 draws from the posterior distribution and indicate uncertainty (95% HDI) around the posterior medians (thick lines)." title="" id="1" name="Picture"/>
             <a:graphic>
               <a:graphicData uri="http://schemas.openxmlformats.org/drawingml/2006/picture">
                 <pic:pic>
@@ -3814,7 +3952,7 @@
         <w:t xml:space="preserve"> </w:t>
       </w:r>
       <w:r>
-        <w:t xml:space="preserve">Response accuracy: Probability of a correct response as a function of empathy quotient and LexTALE score for each question type.</w:t>
+        <w:t xml:space="preserve">Probability of a correct response as a function of LexTALE score while holding empathy quotient scores constant at −1, 0 and +1 standard deviations from th mean for each question type. Thin lines represent 300 draws from the posterior distribution and indicate uncertainty (95% HDI) around the posterior medians (thick lines).</w:t>
       </w:r>
     </w:p>
     <w:p>
@@ -3822,7 +3960,7 @@
         <w:pStyle w:val="Textkrper"/>
       </w:pPr>
       <w:r>
-        <w:t xml:space="preserve">The speaker variety grouping effect from the omnibus model provided estimates of overall participant accuracy for each speaker variety (See Figure</w:t>
+        <w:t xml:space="preserve">With regard to response accuracy and response time differences based on speaker variety, we used the speaker variety grouping effect from the omnibus model to obtain posterior estimates (See Figure</w:t>
       </w:r>
       <w:r>
         <w:t xml:space="preserve"> </w:t>
@@ -3849,7 +3987,7 @@
         <w:t xml:space="preserve"> </w:t>
       </w:r>
       <w:r>
-        <w:t xml:space="preserve">For instance, as mentioned, learners were least accurate when responding to the Cuban stimuli, but had average response times similar to the grand mean for this variety.</w:t>
+        <w:t xml:space="preserve">For instance, although learners were least accurate when responding to the Cuban stimuli, they had average response times similar to the grand mean for this variety.</w:t>
       </w:r>
     </w:p>
     <w:p>
@@ -3861,7 +3999,7 @@
           <wp:inline>
             <wp:extent cx="5969000" cy="2652888"/>
             <wp:effectExtent b="0" l="0" r="0" t="0"/>
-            <wp:docPr descr="Figure 5.   Group-level estimates of response accuracy and response time as a function of speaker variety. Red points represent posterior medians ±66% and 95% highest density credible intervals. The vertical dotted lines indicate the grand mean." title="" id="1" name="Picture"/>
+            <wp:docPr descr="Figure 5.   Grouping-level estimates of response accuracy and response time as a function of speaker variety. Red points represent posterior medians ±66% and 95% highest density credible intervals. The vertical dotted lines indicate the grand mean." title="" id="1" name="Picture"/>
             <a:graphic>
               <a:graphicData uri="http://schemas.openxmlformats.org/drawingml/2006/picture">
                 <pic:pic>
@@ -3924,7 +4062,7 @@
         <w:t xml:space="preserve"> </w:t>
       </w:r>
       <w:r>
-        <w:t xml:space="preserve">Group-level estimates of response accuracy and response time as a function of speaker variety. Red points represent posterior medians ±66% and 95% highest density credible intervals. The vertical dotted lines indicate the grand mean.</w:t>
+        <w:t xml:space="preserve">Grouping-level estimates of response accuracy and response time as a function of speaker variety. Red points represent posterior medians ±66% and 95% highest density credible intervals. The vertical dotted lines indicate the grand mean.</w:t>
       </w:r>
     </w:p>
     <w:bookmarkEnd w:id="36"/>
@@ -3942,13 +4080,37 @@
         <w:pStyle w:val="FirstParagraph"/>
       </w:pPr>
       <w:r>
-        <w:t xml:space="preserve">This is Figure</w:t>
+        <w:t xml:space="preserve">As described previously, we fit a drift diffusion model to each participants’ data in order to obtain estimates for boundary separation (α) and drift rate (δ).</w:t>
+      </w:r>
+      <w:r>
+        <w:t xml:space="preserve"> </w:t>
+      </w:r>
+      <w:r>
+        <w:t xml:space="preserve">Specifically, we fit two Bayesian measurement error models with the same functional form: boundary separation or drift rate as a function of utterance type, proficiency (LexTALE score), and empathy quotient.</w:t>
+      </w:r>
+      <w:r>
+        <w:t xml:space="preserve"> </w:t>
+      </w:r>
+      <w:r>
+        <w:t xml:space="preserve">Given the high accuracy on declarative utterances, we focus our analyses on y/n and wh- interrogatives.</w:t>
+      </w:r>
+      <w:r>
+        <w:t xml:space="preserve"> </w:t>
+      </w:r>
+      <w:r>
+        <w:t xml:space="preserve">Figure</w:t>
       </w:r>
       <w:r>
         <w:t xml:space="preserve"> </w:t>
       </w:r>
       <w:r>
         <w:t xml:space="preserve">6</w:t>
+      </w:r>
+      <w:r>
+        <w:t xml:space="preserve"> </w:t>
+      </w:r>
+      <w:r>
+        <w:t xml:space="preserve">provides a forest plot summarizing the two models.</w:t>
       </w:r>
     </w:p>
     <w:p>
@@ -3960,7 +4122,7 @@
           <wp:inline>
             <wp:extent cx="5969000" cy="3410857"/>
             <wp:effectExtent b="0" l="0" r="0" t="0"/>
-            <wp:docPr descr="Figure 6.   Need a caption." title="" id="1" name="Picture"/>
+            <wp:docPr descr="Figure 6.   Forest plot summary of boundary separation (α, white circles under purple distributions) and drift rate (δ, white triangles under orange distributions) error measurement models." title="" id="1" name="Picture"/>
             <a:graphic>
               <a:graphicData uri="http://schemas.openxmlformats.org/drawingml/2006/picture">
                 <pic:pic>
@@ -4023,7 +4185,7 @@
         <w:t xml:space="preserve"> </w:t>
       </w:r>
       <w:r>
-        <w:t xml:space="preserve">Need a caption.</w:t>
+        <w:t xml:space="preserve">Forest plot summary of boundary separation (α, white circles under purple distributions) and drift rate (δ, white triangles under orange distributions) error measurement models.</w:t>
       </w:r>
     </w:p>
     <w:p>
@@ -4031,13 +4193,135 @@
         <w:pStyle w:val="Textkrper"/>
       </w:pPr>
       <w:r>
-        <w:t xml:space="preserve">This is Figure</w:t>
+        <w:t xml:space="preserve">Averaging over utterance type and holding proficiency and empathy quotient constant at the distribution means, posterior medians were positive for both boundary separation (β = 1.77, HDI = [1.70, 1.83], MPE = 1) and drift rate (β = 1.23, HDI = [1.20, 1.26], MPE = 1).</w:t>
+      </w:r>
+      <w:r>
+        <w:t xml:space="preserve"> </w:t>
+      </w:r>
+      <w:r>
+        <w:t xml:space="preserve">Boundary separation was slightly lower in wh- questions (β = −0.04, HDI = [−0.08, −0.01], MPE = 0.99), suggesting that, overall, learners needed less information in order to make a decision when presented with interrogatives of this type.</w:t>
+      </w:r>
+      <w:r>
+        <w:t xml:space="preserve"> </w:t>
+      </w:r>
+      <w:r>
+        <w:t xml:space="preserve">Drift rate, on the other hand, was higher for wh- questions (β = 0.08, HDI = [0.06, 0.10], MPE = 1), which indicates that learners arrived at the decision threshold at a faster rate, and, thus, found this type of utterance to be easier.</w:t>
+      </w:r>
+      <w:r>
+        <w:t xml:space="preserve"> </w:t>
+      </w:r>
+      <w:r>
+        <w:t xml:space="preserve">This corresponds with the finding that overall learners were more accurate responding to wh- questions than y/n questions by approximately 10% (Mean difference: β = 9.30, HDI = [3.69, 13.99], ROPE = 0.00, MPE = 1.00).</w:t>
+      </w:r>
+      <w:r>
+        <w:t xml:space="preserve"> </w:t>
+      </w:r>
+      <w:r>
+        <w:t xml:space="preserve">Taken together, we can surmise that the</w:t>
+      </w:r>
+      <w:r>
+        <w:t xml:space="preserve"> </w:t>
+      </w:r>
+      <w:r>
+        <w:t xml:space="preserve">‘</w:t>
+      </w:r>
+      <w:r>
+        <w:t xml:space="preserve">average</w:t>
+      </w:r>
+      <w:r>
+        <w:t xml:space="preserve">’</w:t>
+      </w:r>
+      <w:r>
+        <w:t xml:space="preserve"> </w:t>
+      </w:r>
+      <w:r>
+        <w:t xml:space="preserve">learner has a lower threshold of required information in order to make a decision and arrives at this threshold at a faster rate for wh- questions in comparison with y/n questions.</w:t>
+      </w:r>
+    </w:p>
+    <w:p>
+      <w:pPr>
+        <w:pStyle w:val="Textkrper"/>
+      </w:pPr>
+      <w:r>
+        <w:t xml:space="preserve">Crucially, in both models we also find evidence for a proficiency × empathy quotient interaction.</w:t>
+      </w:r>
+      <w:r>
+        <w:t xml:space="preserve"> </w:t>
+      </w:r>
+      <w:r>
+        <w:t xml:space="preserve">For both question types, boundary separation increased as a function of proficiency, but the association was conditional on empathy quotient score (β = 0.12, HDI = [0.03, 0.20], MPE = 1), with low empathy individuals seeing little to no change in estimated α.</w:t>
+      </w:r>
+      <w:r>
+        <w:t xml:space="preserve"> </w:t>
+      </w:r>
+      <w:r>
+        <w:t xml:space="preserve">The effect was reversed for drift rate.</w:t>
+      </w:r>
+      <w:r>
+        <w:t xml:space="preserve"> </w:t>
+      </w:r>
+      <w:r>
+        <w:t xml:space="preserve">In this case, estimated δ increased as a function of proficiency in low empathy individuals, and higher empathy individuals, particularly those with higher proficiency levels, saw decreases in drift rate (β = −0.06, HDI = [−0.11, −0.02], MPE = 1).</w:t>
+      </w:r>
+      <w:r>
+        <w:t xml:space="preserve"> </w:t>
+      </w:r>
+      <w:r>
+        <w:t xml:space="preserve">To illustrate more clearly the practical relevance of these interactions, we ran 2,000 simulations from the drift diffusion model.</w:t>
+      </w:r>
+      <w:r>
+        <w:t xml:space="preserve"> </w:t>
+      </w:r>
+      <w:r>
+        <w:t xml:space="preserve">Figure</w:t>
       </w:r>
       <w:r>
         <w:t xml:space="preserve"> </w:t>
       </w:r>
       <w:r>
         <w:t xml:space="preserve">7</w:t>
+      </w:r>
+      <w:r>
+        <w:t xml:space="preserve"> </w:t>
+      </w:r>
+      <w:r>
+        <w:t xml:space="preserve">plots the simulations for each interrogative type at low/high proficiency and empathy levels (±2 standard deviations).</w:t>
+      </w:r>
+      <w:r>
+        <w:t xml:space="preserve"> </w:t>
+      </w:r>
+      <w:r>
+        <w:t xml:space="preserve">Individual lines represent random walks.</w:t>
+      </w:r>
+      <w:r>
+        <w:t xml:space="preserve"> </w:t>
+      </w:r>
+      <w:r>
+        <w:t xml:space="preserve">The walk ends when enough evidence is accumulated and a decision threshold (horizontal, discontinuous grey lines) is reached.</w:t>
+      </w:r>
+      <w:r>
+        <w:t xml:space="preserve"> </w:t>
+      </w:r>
+      <w:r>
+        <w:t xml:space="preserve">The upper threshold indicates a decision leading to a correct response and the lower threshold an incorrect response.</w:t>
+      </w:r>
+      <w:r>
+        <w:t xml:space="preserve"> </w:t>
+      </w:r>
+      <w:r>
+        <w:t xml:space="preserve">Thick red lines indicate the simulation average for correct/incorrect responses in each condition.</w:t>
+      </w:r>
+      <w:r>
+        <w:t xml:space="preserve"> </w:t>
+      </w:r>
+      <w:r>
+        <w:t xml:space="preserve">Focusing on the lower row of plots (high empathy), moving from left to right (low proficiency to high proficiency) within each question type, one observes (a) an increase in boundary separation (α), i.e. a greater distance between thresholds, via the horizontal grey lines, and (b) a decrease in drift rate (δ), i.e., a slower rate of information accumulation leading to a decision, via the horizontal distance of the red lines.</w:t>
+      </w:r>
+      <w:r>
+        <w:t xml:space="preserve"> </w:t>
+      </w:r>
+      <w:r>
+        <w:t xml:space="preserve">In practical terms, this implies that high proficiency, high empathy learners required more information to reach a decision and responded at a slower rate, particularly with regard to low empathy learners (top row), regardless of proficiency level.</w:t>
       </w:r>
     </w:p>
     <w:p>
@@ -4049,7 +4333,7 @@
           <wp:inline>
             <wp:extent cx="5969000" cy="3581400"/>
             <wp:effectExtent b="0" l="0" r="0" t="0"/>
-            <wp:docPr descr="Figure 7.   Two-thousand simulations of the drift diffusion model for interrogative utterances as a function of empathy quotient (low/high) and LexTALE score (low/high). Low and high levels represent ±2 standard deviations above/below the mean. Dark red lines represent the average decision time course." title="" id="1" name="Picture"/>
+            <wp:docPr descr="Figure 7.   Two-thousand simulations of the drift diffusion model for interrogative utterances as a function of empathy quotient (low/high) and LexTALE score (low/high). Low and high levels represent ±2 standard deviations above/below the mean. Horizontal, discontinuous grey lines indicate decision thresholds and dark red lines represent the simulation averages." title="" id="1" name="Picture"/>
             <a:graphic>
               <a:graphicData uri="http://schemas.openxmlformats.org/drawingml/2006/picture">
                 <pic:pic>
@@ -4112,7 +4396,7 @@
         <w:t xml:space="preserve"> </w:t>
       </w:r>
       <w:r>
-        <w:t xml:space="preserve">Two-thousand simulations of the drift diffusion model for interrogative utterances as a function of empathy quotient (low/high) and LexTALE score (low/high). Low and high levels represent ±2 standard deviations above/below the mean. Dark red lines represent the average decision time course.</w:t>
+        <w:t xml:space="preserve">Two-thousand simulations of the drift diffusion model for interrogative utterances as a function of empathy quotient (low/high) and LexTALE score (low/high). Low and high levels represent ±2 standard deviations above/below the mean. Horizontal, discontinuous grey lines indicate decision thresholds and dark red lines represent the simulation averages.</w:t>
       </w:r>
     </w:p>
     <w:bookmarkEnd w:id="39"/>
@@ -4126,6 +4410,667 @@
         <w:t xml:space="preserve">Discussion</w:t>
       </w:r>
     </w:p>
+    <w:p>
+      <w:pPr>
+        <w:pStyle w:val="FirstParagraph"/>
+      </w:pPr>
+      <w:r>
+        <w:t xml:space="preserve">The present work explored how the comprehension of intonation develops in adult L2 learners of Spanish.</w:t>
+      </w:r>
+      <w:r>
+        <w:t xml:space="preserve"> </w:t>
+      </w:r>
+      <w:r>
+        <w:t xml:space="preserve">We used a two-alternative forced-choice task in which participants determined whether or not utterances presented in auditory stimuli were questions.</w:t>
+      </w:r>
+      <w:r>
+        <w:t xml:space="preserve"> </w:t>
+      </w:r>
+      <w:r>
+        <w:t xml:space="preserve">Our study represents a conceptual replication of</w:t>
+      </w:r>
+      <w:r>
+        <w:t xml:space="preserve"> </w:t>
+      </w:r>
+      <w:r>
+        <w:t xml:space="preserve">Brandl et al. (2020)</w:t>
+      </w:r>
+      <w:r>
+        <w:t xml:space="preserve">, but extends this research to address recent findings suggesting that individual pragmatic skill—in the context of the present work, empathy—plays a role in the process of forming sound-meaning associations.</w:t>
+      </w:r>
+      <w:r>
+        <w:t xml:space="preserve"> </w:t>
+      </w:r>
+      <w:r>
+        <w:t xml:space="preserve">We used Bayesian methods, in particular Drift Diffusion modelling</w:t>
+      </w:r>
+      <w:r>
+        <w:t xml:space="preserve"> </w:t>
+      </w:r>
+      <w:r>
+        <w:t xml:space="preserve">(Ratcliff &amp; McKoon, 2008)</w:t>
+      </w:r>
+      <w:r>
+        <w:t xml:space="preserve">, to analyze data from 225 L2 learners.</w:t>
+      </w:r>
+      <w:r>
+        <w:t xml:space="preserve"> </w:t>
+      </w:r>
+      <w:r>
+        <w:t xml:space="preserve">We find that perception and processing of intonation develops in tandem with proficiency in the target language and is, to some degree, modulated by the construct empathy.</w:t>
+      </w:r>
+      <w:r>
+        <w:t xml:space="preserve"> </w:t>
+      </w:r>
+      <w:r>
+        <w:t xml:space="preserve">This study set out to address three pre-registered research questions that we will now revisit.</w:t>
+      </w:r>
+    </w:p>
+    <w:p>
+      <w:pPr>
+        <w:pStyle w:val="Textkrper"/>
+      </w:pPr>
+      <w:r>
+        <w:t xml:space="preserve">The first question,</w:t>
+      </w:r>
+      <w:r>
+        <w:t xml:space="preserve"> </w:t>
+      </w:r>
+      <w:r>
+        <w:rPr>
+          <w:iCs/>
+          <w:i/>
+        </w:rPr>
+        <w:t xml:space="preserve">Is perceptional development in L2 Spanish modulated by proficiency and intonation type</w:t>
+      </w:r>
+      <w:r>
+        <w:rPr>
+          <w:iCs/>
+          <w:i/>
+        </w:rPr>
+        <w:t xml:space="preserve"> </w:t>
+      </w:r>
+      <w:r>
+        <w:rPr>
+          <w:iCs/>
+          <w:i/>
+        </w:rPr>
+        <w:t xml:space="preserve">(i.e., Brandl et al., 2020)</w:t>
+      </w:r>
+      <w:r>
+        <w:rPr>
+          <w:iCs/>
+          <w:i/>
+        </w:rPr>
+        <w:t xml:space="preserve">?</w:t>
+      </w:r>
+      <w:r>
+        <w:t xml:space="preserve">, was developed as a direct result of the previous literature examining the acquisition of Spanish prosody</w:t>
+      </w:r>
+      <w:r>
+        <w:t xml:space="preserve"> </w:t>
+      </w:r>
+      <w:r>
+        <w:t xml:space="preserve">(Brandl et al., 2020; i.e., Trimble, 2013b)</w:t>
+      </w:r>
+      <w:r>
+        <w:t xml:space="preserve">.</w:t>
+      </w:r>
+      <w:r>
+        <w:t xml:space="preserve"> </w:t>
+      </w:r>
+      <w:r>
+        <w:t xml:space="preserve">Response accuracy to all utterance types was positively correlated with proficiency, as measured by LexTALE scores.</w:t>
+      </w:r>
+      <w:r>
+        <w:t xml:space="preserve"> </w:t>
+      </w:r>
+      <w:r>
+        <w:t xml:space="preserve">This corroborates the general finding that development of L2 intonation is positively correlated with target language proficiency, for both production</w:t>
+      </w:r>
+      <w:r>
+        <w:t xml:space="preserve"> </w:t>
+      </w:r>
+      <w:r>
+        <w:t xml:space="preserve">(Craft, 2015; Henriksen et al., 2010; Thornberry, 2014; Trimble, 2013a, among others)</w:t>
+      </w:r>
+      <w:r>
+        <w:t xml:space="preserve"> </w:t>
+      </w:r>
+      <w:r>
+        <w:t xml:space="preserve">and perception</w:t>
+      </w:r>
+      <w:r>
+        <w:t xml:space="preserve"> </w:t>
+      </w:r>
+      <w:r>
+        <w:t xml:space="preserve">(Brandl et al., 2020; Nibert, 2005, 2006; Trimble, 2013b)</w:t>
+      </w:r>
+      <w:r>
+        <w:t xml:space="preserve">.</w:t>
+      </w:r>
+      <w:r>
+        <w:t xml:space="preserve"> </w:t>
+      </w:r>
+      <w:r>
+        <w:t xml:space="preserve">In contrast with previous studies, our analyses conceptualized proficiency as a continuous variable, obviating the need to arbitrarily assign learners to proficiency groups.</w:t>
+      </w:r>
+      <w:r>
+        <w:t xml:space="preserve"> </w:t>
+      </w:r>
+      <w:r>
+        <w:t xml:space="preserve">This operationalization will benefit future research interested in quantifying the effect of proficiency on perceptual development by allowing for more transparent designs with regard to statistical power and sample sizes.</w:t>
+      </w:r>
+      <w:r>
+        <w:t xml:space="preserve"> </w:t>
+      </w:r>
+      <w:r>
+        <w:t xml:space="preserve">In line with previous studies</w:t>
+      </w:r>
+      <w:r>
+        <w:t xml:space="preserve"> </w:t>
+      </w:r>
+      <w:r>
+        <w:t xml:space="preserve">(e.g., Brandl et al., 2020)</w:t>
+      </w:r>
+      <w:r>
+        <w:t xml:space="preserve">, we found that total interrogatives (i.e., yes-no questions) were most difficult for L2 learners of Spanish, followed by partial interrogatives (i.e., wh-questions) and declarative broad focus and narrow focus statements.</w:t>
+      </w:r>
+      <w:r>
+        <w:t xml:space="preserve"> </w:t>
+      </w:r>
+      <w:r>
+        <w:t xml:space="preserve">An exploratory analysis using d’ found that learner sensitivity to the utterance types followed the same pattern.</w:t>
+      </w:r>
+    </w:p>
+    <w:p>
+      <w:pPr>
+        <w:pStyle w:val="Textkrper"/>
+      </w:pPr>
+      <w:r>
+        <w:t xml:space="preserve">Additionally, our study addressed the question</w:t>
+      </w:r>
+      <w:r>
+        <w:t xml:space="preserve"> </w:t>
+      </w:r>
+      <w:r>
+        <w:rPr>
+          <w:iCs/>
+          <w:i/>
+        </w:rPr>
+        <w:t xml:space="preserve">Do pragmatic skills—specifically, empathy—modulate the rate of development in L2 prosody?</w:t>
+      </w:r>
+      <w:r>
+        <w:t xml:space="preserve"> </w:t>
+      </w:r>
+      <w:r>
+        <w:t xml:space="preserve">This question was motivated by a line of research showing that empathy influences language processing in monolingual populations</w:t>
+      </w:r>
+      <w:r>
+        <w:t xml:space="preserve"> </w:t>
+      </w:r>
+      <w:r>
+        <w:t xml:space="preserve">(Esteve-Gibert et al., 2016, 2020; Orrico &amp; D’Imperio, 2020)</w:t>
+      </w:r>
+      <w:r>
+        <w:t xml:space="preserve">.</w:t>
+      </w:r>
+      <w:r>
+        <w:t xml:space="preserve"> </w:t>
+      </w:r>
+      <w:r>
+        <w:t xml:space="preserve">Though the construct</w:t>
+      </w:r>
+      <w:r>
+        <w:t xml:space="preserve"> </w:t>
+      </w:r>
+      <w:r>
+        <w:rPr>
+          <w:iCs/>
+          <w:i/>
+        </w:rPr>
+        <w:t xml:space="preserve">empathy</w:t>
+      </w:r>
+      <w:r>
+        <w:t xml:space="preserve"> </w:t>
+      </w:r>
+      <w:r>
+        <w:t xml:space="preserve">has been considered in the SLA literature, the current body of research is limited to studies on pronunciation accuracy</w:t>
+      </w:r>
+      <w:r>
+        <w:t xml:space="preserve"> </w:t>
+      </w:r>
+      <w:r>
+        <w:t xml:space="preserve">(Guiora et al., 1972, i.e., 1968; Rota &amp; Reiterer, 2009, among others)</w:t>
+      </w:r>
+      <w:r>
+        <w:t xml:space="preserve">.</w:t>
+      </w:r>
+      <w:r>
+        <w:t xml:space="preserve"> </w:t>
+      </w:r>
+      <w:r>
+        <w:t xml:space="preserve">Thus, we extend research on empathy to L2 phonological acquisition of as it relates to speech perception.</w:t>
+      </w:r>
+      <w:r>
+        <w:t xml:space="preserve"> </w:t>
+      </w:r>
+      <w:r>
+        <w:t xml:space="preserve">Using a cross-sectional design, we show (1) that empathy, as measured by the empathy quotient</w:t>
+      </w:r>
+      <w:r>
+        <w:t xml:space="preserve"> </w:t>
+      </w:r>
+      <w:r>
+        <w:t xml:space="preserve">(Baron-Cohen &amp; Wheelwright, 2004)</w:t>
+      </w:r>
+      <w:r>
+        <w:t xml:space="preserve">, did indeed modulate response accuracy and the decision making process, and (2)</w:t>
+      </w:r>
+      <w:r>
+        <w:t xml:space="preserve"> </w:t>
+      </w:r>
+      <w:r>
+        <w:rPr>
+          <w:iCs/>
+          <w:i/>
+        </w:rPr>
+        <w:t xml:space="preserve">how</w:t>
+      </w:r>
+      <w:r>
+        <w:t xml:space="preserve"> </w:t>
+      </w:r>
+      <w:r>
+        <w:t xml:space="preserve">empathy affected sentence processing was related to L2 proficiency.</w:t>
+      </w:r>
+      <w:r>
+        <w:t xml:space="preserve"> </w:t>
+      </w:r>
+      <w:r>
+        <w:t xml:space="preserve">Specifically, we found response accuracy increased as a function of proficiency, independent of empathy for yes/no questions, but not wh- questions.</w:t>
+      </w:r>
+      <w:r>
+        <w:t xml:space="preserve"> </w:t>
+      </w:r>
+      <w:r>
+        <w:t xml:space="preserve">In the case of the latter, empathy had a compounding effect on the correlation between accuracy and proficiency, such that higher empathy individuals showed more accuracy at lower proficiency levels when compared with their lower empathy counterparts.</w:t>
+      </w:r>
+      <w:r>
+        <w:t xml:space="preserve"> </w:t>
+      </w:r>
+      <w:r>
+        <w:t xml:space="preserve">This is taken as evidence suggesting that pragmatic skill can modulate the rate of development in L2 prosody.</w:t>
+      </w:r>
+      <w:r>
+        <w:t xml:space="preserve"> </w:t>
+      </w:r>
+      <w:r>
+        <w:t xml:space="preserve">That is to say, higher empathy individuals may develop L2 prosody at an earlier stage than lower empathy individuals.</w:t>
+      </w:r>
+    </w:p>
+    <w:p>
+      <w:pPr>
+        <w:pStyle w:val="Textkrper"/>
+      </w:pPr>
+      <w:r>
+        <w:t xml:space="preserve">Aside from addressing response accuracy, we also show that in high proficiency, high empathy learners (1) more information was necessary to reach a decision and (2) responses came at a slower rate when compared with low empathy learners at any proficiency level.</w:t>
+      </w:r>
+      <w:r>
+        <w:t xml:space="preserve"> </w:t>
+      </w:r>
+      <w:r>
+        <w:t xml:space="preserve">This interaction effect on sentence processing was found for both partial and absolute interrogatives.</w:t>
+      </w:r>
+      <w:r>
+        <w:t xml:space="preserve"> </w:t>
+      </w:r>
+      <w:r>
+        <w:t xml:space="preserve">Previous research on monolingual populations has shown that higher empathy individuals are more sensitive to intonation cues in the process of forming sound-meaning associations than lower empathy individuals.</w:t>
+      </w:r>
+      <w:r>
+        <w:t xml:space="preserve"> </w:t>
+      </w:r>
+      <w:r>
+        <w:t xml:space="preserve">Our findings support the notion that this is also true for adult L2 learners, though we show that increased sensitivity does not necessarily imply increased processing speed.</w:t>
+      </w:r>
+      <w:r>
+        <w:t xml:space="preserve"> </w:t>
+      </w:r>
+      <w:r>
+        <w:t xml:space="preserve">Given that empathy comprises the cognitive process of identifying the emotional state of another living being as well as the affective process of experiencing a similar sensation within onself, higher empathy individuals might show more sensitivity to intonation cues out of a general tendency to be more willing to devote their cognitive efforts to this area, which, consequently, may require more time than not devoting that effort.</w:t>
+      </w:r>
+    </w:p>
+    <w:p>
+      <w:pPr>
+        <w:pStyle w:val="Textkrper"/>
+      </w:pPr>
+      <w:r>
+        <w:t xml:space="preserve">Our third research question addressed the effect of speaker variety on L2 perceptual development.</w:t>
+      </w:r>
+      <w:r>
+        <w:t xml:space="preserve"> </w:t>
+      </w:r>
+      <w:r>
+        <w:t xml:space="preserve">Specifically, we asked</w:t>
+      </w:r>
+      <w:r>
+        <w:t xml:space="preserve"> </w:t>
+      </w:r>
+      <w:r>
+        <w:rPr>
+          <w:iCs/>
+          <w:i/>
+        </w:rPr>
+        <w:t xml:space="preserve">Does speaker variety affect perception accuracy and processing speed?</w:t>
+      </w:r>
+      <w:r>
+        <w:t xml:space="preserve"> </w:t>
+      </w:r>
+      <w:r>
+        <w:t xml:space="preserve">This question was motivated by</w:t>
+      </w:r>
+      <w:r>
+        <w:t xml:space="preserve"> </w:t>
+      </w:r>
+      <w:r>
+        <w:t xml:space="preserve">Brandl et al. (2020)</w:t>
+      </w:r>
+      <w:r>
+        <w:t xml:space="preserve">, who raised the possibility that dialectal or sociolectal variation could have influenced participants’ responses in their data.</w:t>
+      </w:r>
+      <w:r>
+        <w:t xml:space="preserve"> </w:t>
+      </w:r>
+      <w:r>
+        <w:t xml:space="preserve">Their study included stimuli from eight varieties of Spanish, though this factor was not considered in their analysis.</w:t>
+      </w:r>
+      <w:r>
+        <w:t xml:space="preserve"> </w:t>
+      </w:r>
+      <w:r>
+        <w:t xml:space="preserve">Building on</w:t>
+      </w:r>
+      <w:r>
+        <w:t xml:space="preserve"> </w:t>
+      </w:r>
+      <w:r>
+        <w:t xml:space="preserve">Brandl et al. (2020)</w:t>
+      </w:r>
+      <w:r>
+        <w:t xml:space="preserve">, our auditory stimuli also included eight distinct varieties of Spanish.</w:t>
+      </w:r>
+      <w:r>
+        <w:t xml:space="preserve"> </w:t>
+      </w:r>
+      <w:r>
+        <w:t xml:space="preserve">We found that, generally, speaker variety did indeed affect response accuracy.</w:t>
+      </w:r>
+      <w:r>
+        <w:t xml:space="preserve"> </w:t>
+      </w:r>
+      <w:r>
+        <w:t xml:space="preserve">As was the case with our pilot data from monolingual Spanish speakers, learners were most accurate responding to stimuli from the speaker of standard Peninsular Spanish, and least accurate when responding to the Cuban variety.</w:t>
+      </w:r>
+      <w:r>
+        <w:t xml:space="preserve"> </w:t>
+      </w:r>
+      <w:r>
+        <w:t xml:space="preserve">Interestingly, accuracy with a given variety did not correlate with response times in a straightforward way.</w:t>
+      </w:r>
+      <w:r>
+        <w:t xml:space="preserve"> </w:t>
+      </w:r>
+      <w:r>
+        <w:t xml:space="preserve">For instance, participants did not respond faster to the standard Peninsular variety even though they were more accurate in their responses to this speaker.</w:t>
+      </w:r>
+    </w:p>
+    <w:p>
+      <w:pPr>
+        <w:pStyle w:val="Textkrper"/>
+      </w:pPr>
+      <w:r>
+        <w:t xml:space="preserve">The results of our study suggest that speaker variety does affect perception accuracy, though this does not necessarily map directly on to processing speed.</w:t>
+      </w:r>
+      <w:r>
+        <w:t xml:space="preserve"> </w:t>
+      </w:r>
+      <w:r>
+        <w:t xml:space="preserve">One possibility put forward in the literature is that the variety matters insomuch that it is familiar to the listener</w:t>
+      </w:r>
+      <w:r>
+        <w:t xml:space="preserve"> </w:t>
+      </w:r>
+      <w:r>
+        <w:t xml:space="preserve">(see Perry, Mech, MacDonald, &amp; Seidenberg, 2018; Trimble, 2013b)</w:t>
+      </w:r>
+      <w:r>
+        <w:t xml:space="preserve">.</w:t>
+      </w:r>
+      <w:r>
+        <w:t xml:space="preserve"> </w:t>
+      </w:r>
+      <w:r>
+        <w:t xml:space="preserve">In other words, learners may be more accurate and process speech faster when listening to a variety they know well.</w:t>
+      </w:r>
+      <w:r>
+        <w:t xml:space="preserve"> </w:t>
+      </w:r>
+      <w:r>
+        <w:t xml:space="preserve">Our study took into consideration familiarity, though the variety that was cited as being the most familiar, U.S. Spanish (34.67% of 225 responses), was not one of the varieties presented in the stimuli.</w:t>
+      </w:r>
+      <w:r>
+        <w:t xml:space="preserve"> </w:t>
+      </w:r>
+      <w:r>
+        <w:t xml:space="preserve">Mexican (20.89%) and Peninsular (19.56%) Spanish were reported as being the second and third most familiar varieties, and no participants indicated Cuban Spanish as being the variety they were most familiar with. Thus, familiarity with the target variety may account for variety-specific response accuracy.</w:t>
+      </w:r>
+    </w:p>
+    <w:p>
+      <w:pPr>
+        <w:pStyle w:val="Textkrper"/>
+      </w:pPr>
+      <w:r>
+        <w:t xml:space="preserve">Another plausible explanation for variety-specific difficulties lies in cross-linguistic differences in the prosodic realizations of the distinct utterance types.</w:t>
+      </w:r>
+      <w:r>
+        <w:t xml:space="preserve"> </w:t>
+      </w:r>
+      <w:r>
+        <w:t xml:space="preserve">Absolute interrogatives in Standard Peninsular Spanish, for example, have the common final rise found in many other varieties of Spanish, as well as Standard American English.</w:t>
+      </w:r>
+      <w:r>
+        <w:t xml:space="preserve"> </w:t>
+      </w:r>
+      <w:r>
+        <w:t xml:space="preserve">Caribbean Spanish, on the other hand, has a distinctive nuclear hat pattern</w:t>
+      </w:r>
+      <w:r>
+        <w:t xml:space="preserve"> </w:t>
+      </w:r>
+      <w:r>
+        <w:t xml:space="preserve">(See Hualde &amp; Prieto, 2015)</w:t>
+      </w:r>
+      <w:r>
+        <w:t xml:space="preserve">.</w:t>
+      </w:r>
+      <w:r>
+        <w:t xml:space="preserve"> </w:t>
+      </w:r>
+      <w:r>
+        <w:t xml:space="preserve">Our experimental design does not allow us to say definitively whether dialectal variation at the suprasegmental level accounts for variety-specific difficulties (as opposed to additional variation at the level of the segment, for example), though this reasoning is in line with previous studies, i.e.,</w:t>
+      </w:r>
+      <w:r>
+        <w:t xml:space="preserve"> </w:t>
+      </w:r>
+      <w:r>
+        <w:t xml:space="preserve">Trimble (2013b)</w:t>
+      </w:r>
+      <w:r>
+        <w:t xml:space="preserve">.</w:t>
+      </w:r>
+    </w:p>
+    <w:p>
+      <w:pPr>
+        <w:pStyle w:val="Textkrper"/>
+      </w:pPr>
+      <w:r>
+        <w:t xml:space="preserve">A final possibility is that speech rate differences associated with the speakers of the stimuli we used may have resulted in some varieties being more or less difficult for the learners</w:t>
+      </w:r>
+      <w:r>
+        <w:t xml:space="preserve"> </w:t>
+      </w:r>
+      <w:r>
+        <w:t xml:space="preserve">(See Baese-Berk &amp; Morrill, 2019)</w:t>
+      </w:r>
+      <w:r>
+        <w:t xml:space="preserve">.</w:t>
+      </w:r>
+      <w:r>
+        <w:t xml:space="preserve"> </w:t>
+      </w:r>
+      <w:r>
+        <w:t xml:space="preserve">In an exploratory analysis of the auditory stimuli, we found that speech rate had no effect on response accuracy, as some of the varieties to which participants responded most accurately were also the fastest (e.g., the stimuli from our Mexican speaker).</w:t>
+      </w:r>
+      <w:r>
+        <w:t xml:space="preserve"> </w:t>
+      </w:r>
+      <w:r>
+        <w:t xml:space="preserve">See Figure</w:t>
+      </w:r>
+      <w:r>
+        <w:t xml:space="preserve"> </w:t>
+      </w:r>
+      <w:r>
+        <w:t xml:space="preserve">10</w:t>
+      </w:r>
+      <w:r>
+        <w:t xml:space="preserve"> </w:t>
+      </w:r>
+      <w:r>
+        <w:t xml:space="preserve">of the supplementary materials for visualizations and further discussion.</w:t>
+      </w:r>
+    </w:p>
+    <w:p>
+      <w:pPr>
+        <w:pStyle w:val="Textkrper"/>
+      </w:pPr>
+      <w:r>
+        <w:t xml:space="preserve">In sum, the present work contributes to our knowledge of an understudied construct, empathy, as it pertains to speech.</w:t>
+      </w:r>
+      <w:r>
+        <w:t xml:space="preserve"> </w:t>
+      </w:r>
+      <w:r>
+        <w:t xml:space="preserve">Additionally, this is the first time, to our knowledge, that drift diffusion models have been used to analyze behavioral data relating to empathy in SLA.</w:t>
+      </w:r>
+      <w:r>
+        <w:t xml:space="preserve"> </w:t>
+      </w:r>
+      <w:r>
+        <w:t xml:space="preserve">We also underscore the general need for models of L2 phonology, such as the SLM-r</w:t>
+      </w:r>
+      <w:r>
+        <w:t xml:space="preserve"> </w:t>
+      </w:r>
+      <w:r>
+        <w:t xml:space="preserve">(Flege &amp; Bohn, 2021)</w:t>
+      </w:r>
+      <w:r>
+        <w:t xml:space="preserve">, PAM-L2</w:t>
+      </w:r>
+      <w:r>
+        <w:t xml:space="preserve"> </w:t>
+      </w:r>
+      <w:r>
+        <w:t xml:space="preserve">(Best &amp; Tyler, 2007)</w:t>
+      </w:r>
+      <w:r>
+        <w:t xml:space="preserve">, L2LP</w:t>
+      </w:r>
+      <w:r>
+        <w:t xml:space="preserve"> </w:t>
+      </w:r>
+      <w:r>
+        <w:t xml:space="preserve">(Van Leussen &amp; Escudero, 2015)</w:t>
+      </w:r>
+      <w:r>
+        <w:t xml:space="preserve">, etc., to address the acquisition process beyond the level of the segment.</w:t>
+      </w:r>
+      <w:r>
+        <w:t xml:space="preserve"> </w:t>
+      </w:r>
+      <w:r>
+        <w:t xml:space="preserve">There is still a paucity of research with regard to how perception of intonation develops in L2 learning, particularly with regard to how individual pragmatic differences account for learner outcomes.</w:t>
+      </w:r>
+      <w:r>
+        <w:t xml:space="preserve"> </w:t>
+      </w:r>
+      <w:r>
+        <w:t xml:space="preserve">A complete model of speech learning should account for both causal prediction and imputation at the segmental and suprasegmental levels.</w:t>
+      </w:r>
+      <w:r>
+        <w:t xml:space="preserve"> </w:t>
+      </w:r>
+      <w:r>
+        <w:t xml:space="preserve">The present study aimed to address this gap in the literature by examining the perception and processing of intonation during adult L2 phonological acquisition.</w:t>
+      </w:r>
+    </w:p>
+    <w:p>
+      <w:pPr>
+        <w:pStyle w:val="Textkrper"/>
+      </w:pPr>
+      <w:r>
+        <w:t xml:space="preserve">While the findings of our research suggest there is a relationship between target language proficiency and empathy, it is important to underscore that we do not make any claims about causality.</w:t>
+      </w:r>
+      <w:r>
+        <w:t xml:space="preserve"> </w:t>
+      </w:r>
+      <w:r>
+        <w:t xml:space="preserve">Future research would benefit from considering the learnability of empathy</w:t>
+      </w:r>
+      <w:r>
+        <w:t xml:space="preserve"> </w:t>
+      </w:r>
+      <w:r>
+        <w:t xml:space="preserve">(Bertrand, Guegan, Robieux, McCall, &amp; Zenasni, 2018; i.e., Lam, Kolomitro, &amp; Alamparambil, 2011)</w:t>
+      </w:r>
+      <w:r>
+        <w:t xml:space="preserve"> </w:t>
+      </w:r>
+      <w:r>
+        <w:t xml:space="preserve">as it relates to L2 outcomes.</w:t>
+      </w:r>
+      <w:r>
+        <w:t xml:space="preserve"> </w:t>
+      </w:r>
+      <w:r>
+        <w:t xml:space="preserve">Furthermore, the cross-sectional design of the present work is not ideal for addressing how empathy levels affect the rate at which perception of L2 intonation develops.</w:t>
+      </w:r>
+      <w:r>
+        <w:t xml:space="preserve"> </w:t>
+      </w:r>
+      <w:r>
+        <w:t xml:space="preserve">Only longitudinal data can appropriately address this issue.</w:t>
+      </w:r>
+      <w:r>
+        <w:t xml:space="preserve"> </w:t>
+      </w:r>
+      <w:r>
+        <w:t xml:space="preserve">On that note, at this time, research on speech perception and empathy is limited to intonation.</w:t>
+      </w:r>
+      <w:r>
+        <w:t xml:space="preserve"> </w:t>
+      </w:r>
+      <w:r>
+        <w:t xml:space="preserve">A fruitful avenue for novel research ought to examine how empathy is related to perception and spoken word recognition at the segmental level.</w:t>
+      </w:r>
+      <w:r>
+        <w:t xml:space="preserve"> </w:t>
+      </w:r>
+      <w:r>
+        <w:t xml:space="preserve">Other topics of interest include the relationship between empathy and variation in speech processing with regard to dialectal differences in monolinguals and L2 learners.</w:t>
+      </w:r>
+    </w:p>
     <w:bookmarkEnd w:id="41"/>
     <w:bookmarkStart w:id="42" w:name="conclusion"/>
     <w:p>
@@ -4137,12 +5082,44 @@
       </w:r>
     </w:p>
     <w:p>
+      <w:pPr>
+        <w:pStyle w:val="FirstParagraph"/>
+      </w:pPr>
+      <w:r>
+        <w:t xml:space="preserve">The present study investigated the development of L2 perception of intonation.</w:t>
+      </w:r>
+      <w:r>
+        <w:t xml:space="preserve"> </w:t>
+      </w:r>
+      <w:r>
+        <w:t xml:space="preserve">Specifically, this study explored the relationship between target language proficiency and an individual pragmatic skill, empathy, in the process of learning Spanish as a second language by analyzing the perception and processing of intonation in questions and statements.</w:t>
+      </w:r>
+      <w:r>
+        <w:t xml:space="preserve"> </w:t>
+      </w:r>
+      <w:r>
+        <w:t xml:space="preserve">We find that perception and processing of intonation develops in tandem with proficiency in the target language and interacts with individual empathy levels, supporting the general conclusion that higher empathic individuals, in comparison with lower empathic individuals, appear to be more sensitive to intonation cues in the process of forming sound-meaning associations.</w:t>
+      </w:r>
+      <w:r>
+        <w:t xml:space="preserve"> </w:t>
+      </w:r>
+      <w:r>
+        <w:t xml:space="preserve">Importantly, increased sensitivity does not necessarily entail increased processing speed.</w:t>
+      </w:r>
+      <w:r>
+        <w:t xml:space="preserve"> </w:t>
+      </w:r>
+      <w:r>
+        <w:t xml:space="preserve">The results motivate the inclusion of measures of pragmatic skill, such as empathy, to better account for intonational meaning processing and sentence comprehension in second language acquisition research.</w:t>
+      </w:r>
+    </w:p>
+    <w:p>
       <w:r>
         <w:br w:type="page"/>
       </w:r>
     </w:p>
     <w:bookmarkEnd w:id="42"/>
-    <w:bookmarkStart w:id="126" w:name="references"/>
+    <w:bookmarkStart w:id="140" w:name="references"/>
     <w:p>
       <w:pPr>
         <w:pStyle w:val="berschrift1"/>
@@ -4151,7 +5128,7 @@
         <w:t xml:space="preserve">References</w:t>
       </w:r>
     </w:p>
-    <w:bookmarkStart w:id="125" w:name="refs"/>
+    <w:bookmarkStart w:id="139" w:name="refs"/>
     <w:bookmarkStart w:id="44" w:name="ref-astruc2016cost"/>
     <w:p>
       <w:pPr>
@@ -4351,12 +5328,59 @@
       </w:hyperlink>
     </w:p>
     <w:bookmarkEnd w:id="46"/>
-    <w:bookmarkStart w:id="47" w:name="ref-baron2011zero"/>
+    <w:bookmarkStart w:id="48" w:name="ref-baese2019perceptual"/>
     <w:p>
       <w:pPr>
         <w:pStyle w:val="Literaturverzeichnis"/>
       </w:pPr>
       <w:r>
+        <w:t xml:space="preserve">Baese-Berk, M. M., &amp; Morrill, T. H. (2019). Perceptual consequences of variability in native and non-native speech.</w:t>
+      </w:r>
+      <w:r>
+        <w:t xml:space="preserve"> </w:t>
+      </w:r>
+      <w:r>
+        <w:rPr>
+          <w:iCs/>
+          <w:i/>
+        </w:rPr>
+        <w:t xml:space="preserve">Phonetica</w:t>
+      </w:r>
+      <w:r>
+        <w:t xml:space="preserve">,</w:t>
+      </w:r>
+      <w:r>
+        <w:t xml:space="preserve"> </w:t>
+      </w:r>
+      <w:r>
+        <w:rPr>
+          <w:iCs/>
+          <w:i/>
+        </w:rPr>
+        <w:t xml:space="preserve">76</w:t>
+      </w:r>
+      <w:r>
+        <w:t xml:space="preserve">(2-3), 126–141.</w:t>
+      </w:r>
+      <w:r>
+        <w:t xml:space="preserve"> </w:t>
+      </w:r>
+      <w:hyperlink r:id="rId47">
+        <w:r>
+          <w:rPr>
+            <w:rStyle w:val="Hyperlink"/>
+          </w:rPr>
+          <w:t xml:space="preserve">https://doi.org/10.1159/000493981</w:t>
+        </w:r>
+      </w:hyperlink>
+    </w:p>
+    <w:bookmarkEnd w:id="48"/>
+    <w:bookmarkStart w:id="49" w:name="ref-baron2011zero"/>
+    <w:p>
+      <w:pPr>
+        <w:pStyle w:val="Literaturverzeichnis"/>
+      </w:pPr>
+      <w:r>
         <w:t xml:space="preserve">Baron-Cohen, S. (2011).</w:t>
       </w:r>
       <w:r>
@@ -4373,8 +5397,8 @@
         <w:t xml:space="preserve">. London, England: Penguin.</w:t>
       </w:r>
     </w:p>
-    <w:bookmarkEnd w:id="47"/>
-    <w:bookmarkStart w:id="49" w:name="ref-baron2004empathy"/>
+    <w:bookmarkEnd w:id="49"/>
+    <w:bookmarkStart w:id="51" w:name="ref-baron2004empathy"/>
     <w:p>
       <w:pPr>
         <w:pStyle w:val="Literaturverzeichnis"/>
@@ -4420,7 +5444,7 @@
       <w:r>
         <w:t xml:space="preserve"> </w:t>
       </w:r>
-      <w:hyperlink r:id="rId48">
+      <w:hyperlink r:id="rId50">
         <w:r>
           <w:rPr>
             <w:rStyle w:val="Hyperlink"/>
@@ -4429,13 +5453,60 @@
         </w:r>
       </w:hyperlink>
     </w:p>
-    <w:bookmarkEnd w:id="49"/>
-    <w:bookmarkStart w:id="50" w:name="ref-Best2007"/>
+    <w:bookmarkEnd w:id="51"/>
+    <w:bookmarkStart w:id="53" w:name="ref-bertrand2018learning"/>
     <w:p>
       <w:pPr>
         <w:pStyle w:val="Literaturverzeichnis"/>
       </w:pPr>
       <w:r>
+        <w:t xml:space="preserve">Bertrand, P., Guegan, J., Robieux, L., McCall, C. A., &amp; Zenasni, F. (2018). Learning empathy through virtual reality: Multiple strategies for training empathy-related abilities using body ownership illusions in embodied virtual reality.</w:t>
+      </w:r>
+      <w:r>
+        <w:t xml:space="preserve"> </w:t>
+      </w:r>
+      <w:r>
+        <w:rPr>
+          <w:iCs/>
+          <w:i/>
+        </w:rPr>
+        <w:t xml:space="preserve">Frontiers in Robotics and AI</w:t>
+      </w:r>
+      <w:r>
+        <w:t xml:space="preserve">,</w:t>
+      </w:r>
+      <w:r>
+        <w:t xml:space="preserve"> </w:t>
+      </w:r>
+      <w:r>
+        <w:rPr>
+          <w:iCs/>
+          <w:i/>
+        </w:rPr>
+        <w:t xml:space="preserve">5</w:t>
+      </w:r>
+      <w:r>
+        <w:t xml:space="preserve">, 26.</w:t>
+      </w:r>
+      <w:r>
+        <w:t xml:space="preserve"> </w:t>
+      </w:r>
+      <w:hyperlink r:id="rId52">
+        <w:r>
+          <w:rPr>
+            <w:rStyle w:val="Hyperlink"/>
+          </w:rPr>
+          <w:t xml:space="preserve">https://doi.org/10.3389/frobt.2018.00026</w:t>
+        </w:r>
+      </w:hyperlink>
+    </w:p>
+    <w:bookmarkEnd w:id="53"/>
+    <w:bookmarkStart w:id="54" w:name="ref-Best2007"/>
+    <w:p>
+      <w:pPr>
+        <w:pStyle w:val="Literaturverzeichnis"/>
+      </w:pPr>
+      <w:r>
         <w:t xml:space="preserve">Best, C. T., &amp; Tyler, M. D. (2007). Nonnative and second-language speech perception:</w:t>
       </w:r>
       <w:r>
@@ -4499,8 +5570,8 @@
         <w:t xml:space="preserve">(pp. 13–34). Amsterdam, The Netherlands: John Benjamins.</w:t>
       </w:r>
     </w:p>
-    <w:bookmarkEnd w:id="50"/>
-    <w:bookmarkStart w:id="51" w:name="ref-bishop2016individual"/>
+    <w:bookmarkEnd w:id="54"/>
+    <w:bookmarkStart w:id="55" w:name="ref-bishop2016individual"/>
     <w:p>
       <w:pPr>
         <w:pStyle w:val="Literaturverzeichnis"/>
@@ -4552,8 +5623,8 @@
         <w:t xml:space="preserve">thaca, NY.</w:t>
       </w:r>
     </w:p>
-    <w:bookmarkEnd w:id="51"/>
-    <w:bookmarkStart w:id="53" w:name="ref-praat"/>
+    <w:bookmarkEnd w:id="55"/>
+    <w:bookmarkStart w:id="57" w:name="ref-praat"/>
     <w:p>
       <w:pPr>
         <w:pStyle w:val="Literaturverzeichnis"/>
@@ -4577,7 +5648,7 @@
       <w:r>
         <w:t xml:space="preserve"> </w:t>
       </w:r>
-      <w:hyperlink r:id="rId52">
+      <w:hyperlink r:id="rId56">
         <w:r>
           <w:rPr>
             <w:rStyle w:val="Hyperlink"/>
@@ -4586,8 +5657,8 @@
         </w:r>
       </w:hyperlink>
     </w:p>
-    <w:bookmarkEnd w:id="53"/>
-    <w:bookmarkStart w:id="55" w:name="ref-bustin_2020"/>
+    <w:bookmarkEnd w:id="57"/>
+    <w:bookmarkStart w:id="59" w:name="ref-bustin_2020"/>
     <w:p>
       <w:pPr>
         <w:pStyle w:val="Literaturverzeichnis"/>
@@ -4644,7 +5715,7 @@
       <w:r>
         <w:t xml:space="preserve"> </w:t>
       </w:r>
-      <w:hyperlink r:id="rId54">
+      <w:hyperlink r:id="rId58">
         <w:r>
           <w:rPr>
             <w:rStyle w:val="Hyperlink"/>
@@ -4653,13 +5724,60 @@
         </w:r>
       </w:hyperlink>
     </w:p>
-    <w:bookmarkEnd w:id="55"/>
-    <w:bookmarkStart w:id="57" w:name="ref-R_brms_a"/>
+    <w:bookmarkEnd w:id="59"/>
+    <w:bookmarkStart w:id="61" w:name="ref-brown1973affective"/>
     <w:p>
       <w:pPr>
         <w:pStyle w:val="Literaturverzeichnis"/>
       </w:pPr>
       <w:r>
+        <w:t xml:space="preserve">Brown, H. D. (1973). Affective variables in second language acquisition.</w:t>
+      </w:r>
+      <w:r>
+        <w:t xml:space="preserve"> </w:t>
+      </w:r>
+      <w:r>
+        <w:rPr>
+          <w:iCs/>
+          <w:i/>
+        </w:rPr>
+        <w:t xml:space="preserve">Language Learning</w:t>
+      </w:r>
+      <w:r>
+        <w:t xml:space="preserve">,</w:t>
+      </w:r>
+      <w:r>
+        <w:t xml:space="preserve"> </w:t>
+      </w:r>
+      <w:r>
+        <w:rPr>
+          <w:iCs/>
+          <w:i/>
+        </w:rPr>
+        <w:t xml:space="preserve">23</w:t>
+      </w:r>
+      <w:r>
+        <w:t xml:space="preserve">(2), 231–244.</w:t>
+      </w:r>
+      <w:r>
+        <w:t xml:space="preserve"> </w:t>
+      </w:r>
+      <w:hyperlink r:id="rId60">
+        <w:r>
+          <w:rPr>
+            <w:rStyle w:val="Hyperlink"/>
+          </w:rPr>
+          <w:t xml:space="preserve">https://doi.org/10.1111/j.1467-1770.1973.tb00658.x</w:t>
+        </w:r>
+      </w:hyperlink>
+    </w:p>
+    <w:bookmarkEnd w:id="61"/>
+    <w:bookmarkStart w:id="63" w:name="ref-R_brms_a"/>
+    <w:p>
+      <w:pPr>
+        <w:pStyle w:val="Literaturverzeichnis"/>
+      </w:pPr>
+      <w:r>
         <w:t xml:space="preserve">Bürkner, P.-C. (2017).</w:t>
       </w:r>
       <w:r>
@@ -4733,7 +5851,7 @@
       <w:r>
         <w:t xml:space="preserve"> </w:t>
       </w:r>
-      <w:hyperlink r:id="rId56">
+      <w:hyperlink r:id="rId62">
         <w:r>
           <w:rPr>
             <w:rStyle w:val="Hyperlink"/>
@@ -4742,8 +5860,8 @@
         </w:r>
       </w:hyperlink>
     </w:p>
-    <w:bookmarkEnd w:id="57"/>
-    <w:bookmarkStart w:id="59" w:name="ref-R_brms_b"/>
+    <w:bookmarkEnd w:id="63"/>
+    <w:bookmarkStart w:id="65" w:name="ref-R_brms_b"/>
     <w:p>
       <w:pPr>
         <w:pStyle w:val="Literaturverzeichnis"/>
@@ -4789,7 +5907,7 @@
       <w:r>
         <w:t xml:space="preserve"> </w:t>
       </w:r>
-      <w:hyperlink r:id="rId58">
+      <w:hyperlink r:id="rId64">
         <w:r>
           <w:rPr>
             <w:rStyle w:val="Hyperlink"/>
@@ -4798,8 +5916,8 @@
         </w:r>
       </w:hyperlink>
     </w:p>
-    <w:bookmarkEnd w:id="59"/>
-    <w:bookmarkStart w:id="61" w:name="ref-cain2004individual"/>
+    <w:bookmarkEnd w:id="65"/>
+    <w:bookmarkStart w:id="67" w:name="ref-cain2004individual"/>
     <w:p>
       <w:pPr>
         <w:pStyle w:val="Literaturverzeichnis"/>
@@ -4845,7 +5963,7 @@
       <w:r>
         <w:t xml:space="preserve"> </w:t>
       </w:r>
-      <w:hyperlink r:id="rId60">
+      <w:hyperlink r:id="rId66">
         <w:r>
           <w:rPr>
             <w:rStyle w:val="Hyperlink"/>
@@ -4854,8 +5972,8 @@
         </w:r>
       </w:hyperlink>
     </w:p>
-    <w:bookmarkEnd w:id="61"/>
-    <w:bookmarkStart w:id="63" w:name="ref-carruthers2009we"/>
+    <w:bookmarkEnd w:id="67"/>
+    <w:bookmarkStart w:id="69" w:name="ref-carruthers2009we"/>
     <w:p>
       <w:pPr>
         <w:pStyle w:val="Literaturverzeichnis"/>
@@ -4892,7 +6010,7 @@
       <w:r>
         <w:t xml:space="preserve"> </w:t>
       </w:r>
-      <w:hyperlink r:id="rId62">
+      <w:hyperlink r:id="rId68">
         <w:r>
           <w:rPr>
             <w:rStyle w:val="Hyperlink"/>
@@ -4901,8 +6019,8 @@
         </w:r>
       </w:hyperlink>
     </w:p>
-    <w:bookmarkEnd w:id="63"/>
-    <w:bookmarkStart w:id="64" w:name="ref-chen2005universal"/>
+    <w:bookmarkEnd w:id="69"/>
+    <w:bookmarkStart w:id="70" w:name="ref-chen2005universal"/>
     <w:p>
       <w:pPr>
         <w:pStyle w:val="Literaturverzeichnis"/>
@@ -4924,8 +6042,8 @@
         <w:t xml:space="preserve">. Utrecht: LOT.</w:t>
       </w:r>
     </w:p>
-    <w:bookmarkEnd w:id="64"/>
-    <w:bookmarkStart w:id="65" w:name="ref-craft2015acquisition"/>
+    <w:bookmarkEnd w:id="70"/>
+    <w:bookmarkStart w:id="71" w:name="ref-craft2015acquisition"/>
     <w:p>
       <w:pPr>
         <w:pStyle w:val="Literaturverzeichnis"/>
@@ -5034,8 +6152,8 @@
         <w:t xml:space="preserve">(PhD thesis). The Florida State University.</w:t>
       </w:r>
     </w:p>
-    <w:bookmarkEnd w:id="65"/>
-    <w:bookmarkStart w:id="66" w:name="ref-cruz1987"/>
+    <w:bookmarkEnd w:id="71"/>
+    <w:bookmarkStart w:id="72" w:name="ref-cruz1987"/>
     <w:p>
       <w:pPr>
         <w:pStyle w:val="Literaturverzeichnis"/>
@@ -5060,8 +6178,8 @@
         <w:t xml:space="preserve">(pp. 103–120). Berlin: Mouton de Gruyter.</w:t>
       </w:r>
     </w:p>
-    <w:bookmarkEnd w:id="66"/>
-    <w:bookmarkStart w:id="68" w:name="ref-degen2016availability"/>
+    <w:bookmarkEnd w:id="72"/>
+    <w:bookmarkStart w:id="74" w:name="ref-degen2016availability"/>
     <w:p>
       <w:pPr>
         <w:pStyle w:val="Literaturverzeichnis"/>
@@ -5110,7 +6228,7 @@
       <w:r>
         <w:t xml:space="preserve"> </w:t>
       </w:r>
-      <w:hyperlink r:id="rId67">
+      <w:hyperlink r:id="rId73">
         <w:r>
           <w:rPr>
             <w:rStyle w:val="Hyperlink"/>
@@ -5119,8 +6237,8 @@
         </w:r>
       </w:hyperlink>
     </w:p>
-    <w:bookmarkEnd w:id="68"/>
-    <w:bookmarkStart w:id="69" w:name="ref-sp_pronunciation_ch08"/>
+    <w:bookmarkEnd w:id="74"/>
+    <w:bookmarkStart w:id="75" w:name="ref-sp_pronunciation_ch08"/>
     <w:p>
       <w:pPr>
         <w:pStyle w:val="Literaturverzeichnis"/>
@@ -5182,8 +6300,8 @@
         <w:t xml:space="preserve">(pp. 162–197). Routledge.</w:t>
       </w:r>
     </w:p>
-    <w:bookmarkEnd w:id="69"/>
-    <w:bookmarkStart w:id="71" w:name="ref-esteve2016role"/>
+    <w:bookmarkEnd w:id="75"/>
+    <w:bookmarkStart w:id="77" w:name="ref-esteve2016role"/>
     <w:p>
       <w:pPr>
         <w:pStyle w:val="Literaturverzeichnis"/>
@@ -5207,7 +6325,7 @@
       <w:r>
         <w:t xml:space="preserve"> </w:t>
       </w:r>
-      <w:hyperlink r:id="rId70">
+      <w:hyperlink r:id="rId76">
         <w:r>
           <w:rPr>
             <w:rStyle w:val="Hyperlink"/>
@@ -5216,8 +6334,8 @@
         </w:r>
       </w:hyperlink>
     </w:p>
-    <w:bookmarkEnd w:id="71"/>
-    <w:bookmarkStart w:id="73" w:name="ref-esteve2020empathy"/>
+    <w:bookmarkEnd w:id="77"/>
+    <w:bookmarkStart w:id="79" w:name="ref-esteve2020empathy"/>
     <w:p>
       <w:pPr>
         <w:pStyle w:val="Literaturverzeichnis"/>
@@ -5254,7 +6372,7 @@
       <w:r>
         <w:t xml:space="preserve"> </w:t>
       </w:r>
-      <w:hyperlink r:id="rId72">
+      <w:hyperlink r:id="rId78">
         <w:r>
           <w:rPr>
             <w:rStyle w:val="Hyperlink"/>
@@ -5263,8 +6381,8 @@
         </w:r>
       </w:hyperlink>
     </w:p>
-    <w:bookmarkEnd w:id="73"/>
-    <w:bookmarkStart w:id="75" w:name="ref-flege2021revised"/>
+    <w:bookmarkEnd w:id="79"/>
+    <w:bookmarkStart w:id="81" w:name="ref-flege2021revised"/>
     <w:p>
       <w:pPr>
         <w:pStyle w:val="Literaturverzeichnis"/>
@@ -5291,7 +6409,7 @@
       <w:r>
         <w:t xml:space="preserve"> </w:t>
       </w:r>
-      <w:hyperlink r:id="rId74">
+      <w:hyperlink r:id="rId80">
         <w:r>
           <w:rPr>
             <w:rStyle w:val="Hyperlink"/>
@@ -5300,8 +6418,8 @@
         </w:r>
       </w:hyperlink>
     </w:p>
-    <w:bookmarkEnd w:id="75"/>
-    <w:bookmarkStart w:id="77" w:name="ref-frith2003development"/>
+    <w:bookmarkEnd w:id="81"/>
+    <w:bookmarkStart w:id="83" w:name="ref-frith2003development"/>
     <w:p>
       <w:pPr>
         <w:pStyle w:val="Literaturverzeichnis"/>
@@ -5338,7 +6456,7 @@
       <w:r>
         <w:t xml:space="preserve"> </w:t>
       </w:r>
-      <w:hyperlink r:id="rId76">
+      <w:hyperlink r:id="rId82">
         <w:r>
           <w:rPr>
             <w:rStyle w:val="Hyperlink"/>
@@ -5347,8 +6465,8 @@
         </w:r>
       </w:hyperlink>
     </w:p>
-    <w:bookmarkEnd w:id="77"/>
-    <w:bookmarkStart w:id="79" w:name="ref-Gelman_2017"/>
+    <w:bookmarkEnd w:id="83"/>
+    <w:bookmarkStart w:id="85" w:name="ref-Gelman_2017"/>
     <w:p>
       <w:pPr>
         <w:pStyle w:val="Literaturverzeichnis"/>
@@ -5385,7 +6503,7 @@
       <w:r>
         <w:t xml:space="preserve"> </w:t>
       </w:r>
-      <w:hyperlink r:id="rId78">
+      <w:hyperlink r:id="rId84">
         <w:r>
           <w:rPr>
             <w:rStyle w:val="Hyperlink"/>
@@ -5394,8 +6512,125 @@
         </w:r>
       </w:hyperlink>
     </w:p>
-    <w:bookmarkEnd w:id="79"/>
-    <w:bookmarkStart w:id="80" w:name="ref-henriksen2016intonational"/>
+    <w:bookmarkEnd w:id="85"/>
+    <w:bookmarkStart w:id="87" w:name="ref-guiora1972effects"/>
+    <w:p>
+      <w:pPr>
+        <w:pStyle w:val="Literaturverzeichnis"/>
+      </w:pPr>
+      <w:r>
+        <w:t xml:space="preserve">Guiora, A. Z., Beit-Hallahmi, B., Brannon, R. C., Dull, C. Y., &amp; Scovel, T. (1972). The effects of experimentally induced changes in ego states on pronunciation ability in a second language: An exploratory study.</w:t>
+      </w:r>
+      <w:r>
+        <w:t xml:space="preserve"> </w:t>
+      </w:r>
+      <w:r>
+        <w:rPr>
+          <w:iCs/>
+          <w:i/>
+        </w:rPr>
+        <w:t xml:space="preserve">Comprehensive Psychiatry</w:t>
+      </w:r>
+      <w:r>
+        <w:t xml:space="preserve">,</w:t>
+      </w:r>
+      <w:r>
+        <w:t xml:space="preserve"> </w:t>
+      </w:r>
+      <w:r>
+        <w:rPr>
+          <w:iCs/>
+          <w:i/>
+        </w:rPr>
+        <w:t xml:space="preserve">13</w:t>
+      </w:r>
+      <w:r>
+        <w:t xml:space="preserve">(5), 421–428.</w:t>
+      </w:r>
+      <w:r>
+        <w:t xml:space="preserve"> </w:t>
+      </w:r>
+      <w:hyperlink r:id="rId86">
+        <w:r>
+          <w:rPr>
+            <w:rStyle w:val="Hyperlink"/>
+          </w:rPr>
+          <w:t xml:space="preserve">https://doi.org/10.1016/0010-440X(72)90083-1</w:t>
+        </w:r>
+      </w:hyperlink>
+    </w:p>
+    <w:bookmarkEnd w:id="87"/>
+    <w:bookmarkStart w:id="89" w:name="ref-guiora1972empathy"/>
+    <w:p>
+      <w:pPr>
+        <w:pStyle w:val="Literaturverzeichnis"/>
+      </w:pPr>
+      <w:r>
+        <w:t xml:space="preserve">Guiora, A. Z., Brannon, R. C., &amp; Dull, C. Y. (1972). Empathy and second language learning 1.</w:t>
+      </w:r>
+      <w:r>
+        <w:t xml:space="preserve"> </w:t>
+      </w:r>
+      <w:r>
+        <w:rPr>
+          <w:iCs/>
+          <w:i/>
+        </w:rPr>
+        <w:t xml:space="preserve">Language Learning</w:t>
+      </w:r>
+      <w:r>
+        <w:t xml:space="preserve">,</w:t>
+      </w:r>
+      <w:r>
+        <w:t xml:space="preserve"> </w:t>
+      </w:r>
+      <w:r>
+        <w:rPr>
+          <w:iCs/>
+          <w:i/>
+        </w:rPr>
+        <w:t xml:space="preserve">22</w:t>
+      </w:r>
+      <w:r>
+        <w:t xml:space="preserve">(1), 111–130.</w:t>
+      </w:r>
+      <w:r>
+        <w:t xml:space="preserve"> </w:t>
+      </w:r>
+      <w:hyperlink r:id="rId88">
+        <w:r>
+          <w:rPr>
+            <w:rStyle w:val="Hyperlink"/>
+          </w:rPr>
+          <w:t xml:space="preserve">https://doi.org/10.1111/j.1467-1770.1972.tb00077.x</w:t>
+        </w:r>
+      </w:hyperlink>
+    </w:p>
+    <w:bookmarkEnd w:id="89"/>
+    <w:bookmarkStart w:id="90" w:name="ref-guiora_1968"/>
+    <w:p>
+      <w:pPr>
+        <w:pStyle w:val="Literaturverzeichnis"/>
+      </w:pPr>
+      <w:r>
+        <w:t xml:space="preserve">Guiora, A. Z., Taylor, L., &amp; Brandwin, M. (1968). The role of empathy in second language behavior.</w:t>
+      </w:r>
+      <w:r>
+        <w:t xml:space="preserve"> </w:t>
+      </w:r>
+      <w:r>
+        <w:rPr>
+          <w:iCs/>
+          <w:i/>
+        </w:rPr>
+        <w:t xml:space="preserve">In proceedings of the 16th international congress of applied psychology. Amsterdam: Swets and zeitlinger</w:t>
+      </w:r>
+      <w:r>
+        <w:t xml:space="preserve">, 181–186.</w:t>
+      </w:r>
+    </w:p>
+    <w:bookmarkEnd w:id="90"/>
+    <w:bookmarkStart w:id="91" w:name="ref-henriksen2016intonational"/>
     <w:p>
       <w:pPr>
         <w:pStyle w:val="Literaturverzeichnis"/>
@@ -5505,8 +6740,8 @@
         </w:r>
       </w:hyperlink>
     </w:p>
-    <w:bookmarkEnd w:id="80"/>
-    <w:bookmarkStart w:id="82" w:name="ref-henriksen2010development"/>
+    <w:bookmarkEnd w:id="91"/>
+    <w:bookmarkStart w:id="93" w:name="ref-henriksen2010development"/>
     <w:p>
       <w:pPr>
         <w:pStyle w:val="Literaturverzeichnis"/>
@@ -5591,7 +6826,7 @@
       <w:r>
         <w:t xml:space="preserve">(1), 113–162. https://doi.org/</w:t>
       </w:r>
-      <w:hyperlink r:id="rId81">
+      <w:hyperlink r:id="rId92">
         <w:r>
           <w:rPr>
             <w:rStyle w:val="Hyperlink"/>
@@ -5600,8 +6835,8 @@
         </w:r>
       </w:hyperlink>
     </w:p>
-    <w:bookmarkEnd w:id="82"/>
-    <w:bookmarkStart w:id="84" w:name="ref-HU2013366"/>
+    <w:bookmarkEnd w:id="93"/>
+    <w:bookmarkStart w:id="95" w:name="ref-HU2013366"/>
     <w:p>
       <w:pPr>
         <w:pStyle w:val="Literaturverzeichnis"/>
@@ -5638,7 +6873,7 @@
       <w:r>
         <w:t xml:space="preserve"> </w:t>
       </w:r>
-      <w:hyperlink r:id="rId83">
+      <w:hyperlink r:id="rId94">
         <w:r>
           <w:rPr>
             <w:rStyle w:val="Hyperlink"/>
@@ -5647,8 +6882,8 @@
         </w:r>
       </w:hyperlink>
     </w:p>
-    <w:bookmarkEnd w:id="84"/>
-    <w:bookmarkStart w:id="85" w:name="ref-hualde2015intonational"/>
+    <w:bookmarkEnd w:id="95"/>
+    <w:bookmarkStart w:id="96" w:name="ref-hualde2015intonational"/>
     <w:p>
       <w:pPr>
         <w:pStyle w:val="Literaturverzeichnis"/>
@@ -5700,8 +6935,8 @@
         <w:t xml:space="preserve">(pp. 350–391). Oxford University Press.</w:t>
       </w:r>
     </w:p>
-    <w:bookmarkEnd w:id="85"/>
-    <w:bookmarkStart w:id="87" w:name="ref-izura2014lextale"/>
+    <w:bookmarkEnd w:id="96"/>
+    <w:bookmarkStart w:id="98" w:name="ref-izura2014lextale"/>
     <w:p>
       <w:pPr>
         <w:pStyle w:val="Literaturverzeichnis"/>
@@ -5770,7 +7005,7 @@
       <w:r>
         <w:t xml:space="preserve"> </w:t>
       </w:r>
-      <w:hyperlink r:id="rId86">
+      <w:hyperlink r:id="rId97">
         <w:r>
           <w:rPr>
             <w:rStyle w:val="Hyperlink"/>
@@ -5779,8 +7014,8 @@
         </w:r>
       </w:hyperlink>
     </w:p>
-    <w:bookmarkEnd w:id="87"/>
-    <w:bookmarkStart w:id="88" w:name="ref-jilka2000testing"/>
+    <w:bookmarkEnd w:id="98"/>
+    <w:bookmarkStart w:id="99" w:name="ref-jilka2000testing"/>
     <w:p>
       <w:pPr>
         <w:pStyle w:val="Literaturverzeichnis"/>
@@ -5805,8 +7040,8 @@
         <w:t xml:space="preserve">(Vol. 4, pp. 199–207).</w:t>
       </w:r>
     </w:p>
-    <w:bookmarkEnd w:id="88"/>
-    <w:bookmarkStart w:id="89" w:name="ref-kruschke2018rejecting"/>
+    <w:bookmarkEnd w:id="99"/>
+    <w:bookmarkStart w:id="100" w:name="ref-kruschke2018rejecting"/>
     <w:p>
       <w:pPr>
         <w:pStyle w:val="Literaturverzeichnis"/>
@@ -5850,8 +7085,8 @@
         <w:t xml:space="preserve">(2), 270–280.</w:t>
       </w:r>
     </w:p>
-    <w:bookmarkEnd w:id="89"/>
-    <w:bookmarkStart w:id="91" w:name="ref-kvavik1974theories"/>
+    <w:bookmarkEnd w:id="100"/>
+    <w:bookmarkStart w:id="102" w:name="ref-kvavik1974theories"/>
     <w:p>
       <w:pPr>
         <w:pStyle w:val="Literaturverzeichnis"/>
@@ -5888,7 +7123,7 @@
       <w:r>
         <w:t xml:space="preserve"> </w:t>
       </w:r>
-      <w:hyperlink r:id="rId90">
+      <w:hyperlink r:id="rId101">
         <w:r>
           <w:rPr>
             <w:rStyle w:val="Hyperlink"/>
@@ -5897,13 +7132,49 @@
         </w:r>
       </w:hyperlink>
     </w:p>
-    <w:bookmarkEnd w:id="91"/>
-    <w:bookmarkStart w:id="93" w:name="ref-lemhofer2012introducing"/>
+    <w:bookmarkEnd w:id="102"/>
+    <w:bookmarkStart w:id="103" w:name="ref-lam2011empathy"/>
     <w:p>
       <w:pPr>
         <w:pStyle w:val="Literaturverzeichnis"/>
       </w:pPr>
       <w:r>
+        <w:t xml:space="preserve">Lam, T. C. M., Kolomitro, K., &amp; Alamparambil, F. C. (2011). Empathy training: Methods, evaluation practices, and validity.</w:t>
+      </w:r>
+      <w:r>
+        <w:t xml:space="preserve"> </w:t>
+      </w:r>
+      <w:r>
+        <w:rPr>
+          <w:iCs/>
+          <w:i/>
+        </w:rPr>
+        <w:t xml:space="preserve">Journal of Multidisciplinary Evaluation</w:t>
+      </w:r>
+      <w:r>
+        <w:t xml:space="preserve">,</w:t>
+      </w:r>
+      <w:r>
+        <w:t xml:space="preserve"> </w:t>
+      </w:r>
+      <w:r>
+        <w:rPr>
+          <w:iCs/>
+          <w:i/>
+        </w:rPr>
+        <w:t xml:space="preserve">7</w:t>
+      </w:r>
+      <w:r>
+        <w:t xml:space="preserve">(16), 162–200.</w:t>
+      </w:r>
+    </w:p>
+    <w:bookmarkEnd w:id="103"/>
+    <w:bookmarkStart w:id="105" w:name="ref-lemhofer2012introducing"/>
+    <w:p>
+      <w:pPr>
+        <w:pStyle w:val="Literaturverzeichnis"/>
+      </w:pPr>
+      <w:r>
         <w:t xml:space="preserve">Lemhöfer, K., &amp; Broersma, M. (2012). Introducing LexTALE: A quick and valid lexical test for advanced learners of</w:t>
       </w:r>
       <w:r>
@@ -5944,7 +7215,7 @@
       <w:r>
         <w:t xml:space="preserve"> </w:t>
       </w:r>
-      <w:hyperlink r:id="rId92">
+      <w:hyperlink r:id="rId104">
         <w:r>
           <w:rPr>
             <w:rStyle w:val="Hyperlink"/>
@@ -5953,8 +7224,8 @@
         </w:r>
       </w:hyperlink>
     </w:p>
-    <w:bookmarkEnd w:id="93"/>
-    <w:bookmarkStart w:id="95" w:name="ref-levis2016accent"/>
+    <w:bookmarkEnd w:id="105"/>
+    <w:bookmarkStart w:id="107" w:name="ref-levis2016accent"/>
     <w:p>
       <w:pPr>
         <w:pStyle w:val="Literaturverzeichnis"/>
@@ -5991,7 +7262,7 @@
       <w:r>
         <w:t xml:space="preserve"> </w:t>
       </w:r>
-      <w:hyperlink r:id="rId94">
+      <w:hyperlink r:id="rId106">
         <w:r>
           <w:rPr>
             <w:rStyle w:val="Hyperlink"/>
@@ -6000,8 +7271,8 @@
         </w:r>
       </w:hyperlink>
     </w:p>
-    <w:bookmarkEnd w:id="95"/>
-    <w:bookmarkStart w:id="97" w:name="ref-liu2017"/>
+    <w:bookmarkEnd w:id="107"/>
+    <w:bookmarkStart w:id="109" w:name="ref-liu2017"/>
     <w:p>
       <w:pPr>
         <w:pStyle w:val="Literaturverzeichnis"/>
@@ -6055,7 +7326,7 @@
       <w:r>
         <w:t xml:space="preserve"> </w:t>
       </w:r>
-      <w:hyperlink r:id="rId96">
+      <w:hyperlink r:id="rId108">
         <w:r>
           <w:rPr>
             <w:rStyle w:val="Hyperlink"/>
@@ -6064,8 +7335,8 @@
         </w:r>
       </w:hyperlink>
     </w:p>
-    <w:bookmarkEnd w:id="97"/>
-    <w:bookmarkStart w:id="98" w:name="ref-mennen2008phonological"/>
+    <w:bookmarkEnd w:id="109"/>
+    <w:bookmarkStart w:id="110" w:name="ref-mennen2008phonological"/>
     <w:p>
       <w:pPr>
         <w:pStyle w:val="Literaturverzeichnis"/>
@@ -6090,8 +7361,8 @@
         <w:t xml:space="preserve">(pp. 53–76). Berlin: De Gruyter Mouton.</w:t>
       </w:r>
     </w:p>
-    <w:bookmarkEnd w:id="98"/>
-    <w:bookmarkStart w:id="100" w:name="ref-munro1995nonsegmental"/>
+    <w:bookmarkEnd w:id="110"/>
+    <w:bookmarkStart w:id="112" w:name="ref-munro1995nonsegmental"/>
     <w:p>
       <w:pPr>
         <w:pStyle w:val="Literaturverzeichnis"/>
@@ -6128,7 +7399,7 @@
       <w:r>
         <w:t xml:space="preserve"> </w:t>
       </w:r>
-      <w:hyperlink r:id="rId99">
+      <w:hyperlink r:id="rId111">
         <w:r>
           <w:rPr>
             <w:rStyle w:val="Hyperlink"/>
@@ -6137,8 +7408,8 @@
         </w:r>
       </w:hyperlink>
     </w:p>
-    <w:bookmarkEnd w:id="100"/>
-    <w:bookmarkStart w:id="101" w:name="ref-nibert2005acquisition"/>
+    <w:bookmarkEnd w:id="112"/>
+    <w:bookmarkStart w:id="113" w:name="ref-nibert2005acquisition"/>
     <w:p>
       <w:pPr>
         <w:pStyle w:val="Literaturverzeichnis"/>
@@ -6169,8 +7440,8 @@
         <w:t xml:space="preserve">, 108–122. Somerville, MA: Cascadilla Proceedings Project.</w:t>
       </w:r>
     </w:p>
-    <w:bookmarkEnd w:id="101"/>
-    <w:bookmarkStart w:id="102" w:name="ref-nibert2006acquisition"/>
+    <w:bookmarkEnd w:id="113"/>
+    <w:bookmarkStart w:id="114" w:name="ref-nibert2006acquisition"/>
     <w:p>
       <w:pPr>
         <w:pStyle w:val="Literaturverzeichnis"/>
@@ -6201,8 +7472,8 @@
         <w:t xml:space="preserve">, 131–148. Somerville, MA: Cascadilla Proceedings Project.</w:t>
       </w:r>
     </w:p>
-    <w:bookmarkEnd w:id="102"/>
-    <w:bookmarkStart w:id="104" w:name="ref-nieuwland2010incrementality"/>
+    <w:bookmarkEnd w:id="114"/>
+    <w:bookmarkStart w:id="116" w:name="ref-nieuwland2010incrementality"/>
     <w:p>
       <w:pPr>
         <w:pStyle w:val="Literaturverzeichnis"/>
@@ -6248,7 +7519,7 @@
       <w:r>
         <w:t xml:space="preserve"> </w:t>
       </w:r>
-      <w:hyperlink r:id="rId103">
+      <w:hyperlink r:id="rId115">
         <w:r>
           <w:rPr>
             <w:rStyle w:val="Hyperlink"/>
@@ -6257,8 +7528,8 @@
         </w:r>
       </w:hyperlink>
     </w:p>
-    <w:bookmarkEnd w:id="104"/>
-    <w:bookmarkStart w:id="106" w:name="ref-orrico2020individual"/>
+    <w:bookmarkEnd w:id="116"/>
+    <w:bookmarkStart w:id="118" w:name="ref-orrico2020individual"/>
     <w:p>
       <w:pPr>
         <w:pStyle w:val="Literaturverzeichnis"/>
@@ -6295,7 +7566,7 @@
       <w:r>
         <w:t xml:space="preserve"> </w:t>
       </w:r>
-      <w:hyperlink r:id="rId105">
+      <w:hyperlink r:id="rId117">
         <w:r>
           <w:rPr>
             <w:rStyle w:val="Hyperlink"/>
@@ -6304,8 +7575,8 @@
         </w:r>
       </w:hyperlink>
     </w:p>
-    <w:bookmarkEnd w:id="106"/>
-    <w:bookmarkStart w:id="107" w:name="ref-Peirce:2019"/>
+    <w:bookmarkEnd w:id="118"/>
+    <w:bookmarkStart w:id="119" w:name="ref-Peirce:2019"/>
     <w:p>
       <w:pPr>
         <w:pStyle w:val="Literaturverzeichnis"/>
@@ -6349,13 +7620,60 @@
         <w:t xml:space="preserve">(1), 195–203.</w:t>
       </w:r>
     </w:p>
-    <w:bookmarkEnd w:id="107"/>
-    <w:bookmarkStart w:id="108" w:name="ref-pettorino2014transplanting"/>
+    <w:bookmarkEnd w:id="119"/>
+    <w:bookmarkStart w:id="121" w:name="ref-perry2018influences"/>
     <w:p>
       <w:pPr>
         <w:pStyle w:val="Literaturverzeichnis"/>
       </w:pPr>
       <w:r>
+        <w:t xml:space="preserve">Perry, L. K., Mech, E. N., MacDonald, M. C., &amp; Seidenberg, M. S. (2018). Influences of speech familiarity on immediate perception and final comprehension.</w:t>
+      </w:r>
+      <w:r>
+        <w:t xml:space="preserve"> </w:t>
+      </w:r>
+      <w:r>
+        <w:rPr>
+          <w:iCs/>
+          <w:i/>
+        </w:rPr>
+        <w:t xml:space="preserve">Psychonomic Bulletin &amp; Review</w:t>
+      </w:r>
+      <w:r>
+        <w:t xml:space="preserve">,</w:t>
+      </w:r>
+      <w:r>
+        <w:t xml:space="preserve"> </w:t>
+      </w:r>
+      <w:r>
+        <w:rPr>
+          <w:iCs/>
+          <w:i/>
+        </w:rPr>
+        <w:t xml:space="preserve">25</w:t>
+      </w:r>
+      <w:r>
+        <w:t xml:space="preserve">(1), 431–439.</w:t>
+      </w:r>
+      <w:r>
+        <w:t xml:space="preserve"> </w:t>
+      </w:r>
+      <w:hyperlink r:id="rId120">
+        <w:r>
+          <w:rPr>
+            <w:rStyle w:val="Hyperlink"/>
+          </w:rPr>
+          <w:t xml:space="preserve">https://doi.org/10.3758/s13423-017-1297-5</w:t>
+        </w:r>
+      </w:hyperlink>
+    </w:p>
+    <w:bookmarkEnd w:id="121"/>
+    <w:bookmarkStart w:id="122" w:name="ref-pettorino2014transplanting"/>
+    <w:p>
+      <w:pPr>
+        <w:pStyle w:val="Literaturverzeichnis"/>
+      </w:pPr>
+      <w:r>
         <w:t xml:space="preserve">Pettorino, M., De Meo, A., &amp; Vitale, M. (2014). Transplanting vowels towards the acoustic correlates of foreign accent. In Y. Congosto, M. L. Montero Curiel, &amp; A. Salvador Plans (Eds.),</w:t>
       </w:r>
       <w:r>
@@ -6375,8 +7693,8 @@
         <w:t xml:space="preserve">(pp. 93–106).</w:t>
       </w:r>
     </w:p>
-    <w:bookmarkEnd w:id="108"/>
-    <w:bookmarkStart w:id="110" w:name="ref-pickering2001role"/>
+    <w:bookmarkEnd w:id="122"/>
+    <w:bookmarkStart w:id="124" w:name="ref-pickering2001role"/>
     <w:p>
       <w:pPr>
         <w:pStyle w:val="Literaturverzeichnis"/>
@@ -6425,7 +7743,7 @@
       <w:r>
         <w:t xml:space="preserve"> </w:t>
       </w:r>
-      <w:hyperlink r:id="rId109">
+      <w:hyperlink r:id="rId123">
         <w:r>
           <w:rPr>
             <w:rStyle w:val="Hyperlink"/>
@@ -6434,8 +7752,8 @@
         </w:r>
       </w:hyperlink>
     </w:p>
-    <w:bookmarkEnd w:id="110"/>
-    <w:bookmarkStart w:id="112" w:name="ref-plonsky2014big"/>
+    <w:bookmarkEnd w:id="124"/>
+    <w:bookmarkStart w:id="126" w:name="ref-plonsky2014big"/>
     <w:p>
       <w:pPr>
         <w:pStyle w:val="Literaturverzeichnis"/>
@@ -6490,7 +7808,7 @@
       <w:r>
         <w:t xml:space="preserve"> </w:t>
       </w:r>
-      <w:hyperlink r:id="rId111">
+      <w:hyperlink r:id="rId125">
         <w:r>
           <w:rPr>
             <w:rStyle w:val="Hyperlink"/>
@@ -6499,8 +7817,8 @@
         </w:r>
       </w:hyperlink>
     </w:p>
-    <w:bookmarkEnd w:id="112"/>
-    <w:bookmarkStart w:id="113" w:name="ref-sp_pronunciation_ch00"/>
+    <w:bookmarkEnd w:id="126"/>
+    <w:bookmarkStart w:id="127" w:name="ref-sp_pronunciation_ch00"/>
     <w:p>
       <w:pPr>
         <w:pStyle w:val="Literaturverzeichnis"/>
@@ -6553,8 +7871,8 @@
         <w:t xml:space="preserve">(pp. 1–13). Routledge.</w:t>
       </w:r>
     </w:p>
-    <w:bookmarkEnd w:id="113"/>
-    <w:bookmarkStart w:id="115" w:name="ref-ratcliff2008diffusion"/>
+    <w:bookmarkEnd w:id="127"/>
+    <w:bookmarkStart w:id="129" w:name="ref-ratcliff2008diffusion"/>
     <w:p>
       <w:pPr>
         <w:pStyle w:val="Literaturverzeichnis"/>
@@ -6591,7 +7909,7 @@
       <w:r>
         <w:t xml:space="preserve"> </w:t>
       </w:r>
-      <w:hyperlink r:id="rId114">
+      <w:hyperlink r:id="rId128">
         <w:r>
           <w:rPr>
             <w:rStyle w:val="Hyperlink"/>
@@ -6600,8 +7918,8 @@
         </w:r>
       </w:hyperlink>
     </w:p>
-    <w:bookmarkEnd w:id="115"/>
-    <w:bookmarkStart w:id="117" w:name="ref-rota2009cognitive"/>
+    <w:bookmarkEnd w:id="129"/>
+    <w:bookmarkStart w:id="131" w:name="ref-rota2009cognitive"/>
     <w:p>
       <w:pPr>
         <w:pStyle w:val="Literaturverzeichnis"/>
@@ -6628,7 +7946,7 @@
       <w:r>
         <w:t xml:space="preserve"> </w:t>
       </w:r>
-      <w:hyperlink r:id="rId116">
+      <w:hyperlink r:id="rId130">
         <w:r>
           <w:rPr>
             <w:rStyle w:val="Hyperlink"/>
@@ -6637,8 +7955,8 @@
         </w:r>
       </w:hyperlink>
     </w:p>
-    <w:bookmarkEnd w:id="117"/>
-    <w:bookmarkStart w:id="118" w:name="ref-thornberry2014l2"/>
+    <w:bookmarkEnd w:id="131"/>
+    <w:bookmarkStart w:id="132" w:name="ref-thornberry2014l2"/>
     <w:p>
       <w:pPr>
         <w:pStyle w:val="Literaturverzeichnis"/>
@@ -6747,8 +8065,8 @@
         <w:t xml:space="preserve">(PhD thesis). University of Minnesota.</w:t>
       </w:r>
     </w:p>
-    <w:bookmarkEnd w:id="118"/>
-    <w:bookmarkStart w:id="119" w:name="ref-trimble2013acquiring"/>
+    <w:bookmarkEnd w:id="132"/>
+    <w:bookmarkStart w:id="133" w:name="ref-trimble2013acquiring"/>
     <w:p>
       <w:pPr>
         <w:pStyle w:val="Literaturverzeichnis"/>
@@ -6773,8 +8091,8 @@
         <w:t xml:space="preserve">(PhD thesis). University of Minnesota.</w:t>
       </w:r>
     </w:p>
-    <w:bookmarkEnd w:id="119"/>
-    <w:bookmarkStart w:id="120" w:name="ref-trimble2013perceiving"/>
+    <w:bookmarkEnd w:id="133"/>
+    <w:bookmarkStart w:id="134" w:name="ref-trimble2013perceiving"/>
     <w:p>
       <w:pPr>
         <w:pStyle w:val="Literaturverzeichnis"/>
@@ -6817,8 +8135,8 @@
         <w:t xml:space="preserve">(pp. 78–92). Somerville, MA: Cascadilla Proceedings Project.</w:t>
       </w:r>
     </w:p>
-    <w:bookmarkEnd w:id="120"/>
-    <w:bookmarkStart w:id="122" w:name="ref-trofimovich2006learning"/>
+    <w:bookmarkEnd w:id="134"/>
+    <w:bookmarkStart w:id="136" w:name="ref-trofimovich2006learning"/>
     <w:p>
       <w:pPr>
         <w:pStyle w:val="Literaturverzeichnis"/>
@@ -6873,7 +8191,7 @@
       <w:r>
         <w:t xml:space="preserve"> </w:t>
       </w:r>
-      <w:hyperlink r:id="rId121">
+      <w:hyperlink r:id="rId135">
         <w:r>
           <w:rPr>
             <w:rStyle w:val="Hyperlink"/>
@@ -6882,8 +8200,8 @@
         </w:r>
       </w:hyperlink>
     </w:p>
-    <w:bookmarkEnd w:id="122"/>
-    <w:bookmarkStart w:id="124" w:name="ref-VanLeussen2015"/>
+    <w:bookmarkEnd w:id="136"/>
+    <w:bookmarkStart w:id="138" w:name="ref-VanLeussen2015"/>
     <w:p>
       <w:pPr>
         <w:pStyle w:val="Literaturverzeichnis"/>
@@ -6941,7 +8259,7 @@
       <w:r>
         <w:t xml:space="preserve"> </w:t>
       </w:r>
-      <w:hyperlink r:id="rId123">
+      <w:hyperlink r:id="rId137">
         <w:r>
           <w:rPr>
             <w:rStyle w:val="Hyperlink"/>
@@ -6950,8 +8268,8 @@
         </w:r>
       </w:hyperlink>
     </w:p>
-    <w:bookmarkEnd w:id="124"/>
-    <w:bookmarkEnd w:id="125"/>
+    <w:bookmarkEnd w:id="138"/>
+    <w:bookmarkEnd w:id="139"/>
     <w:p>
       <w:pPr>
         <w:pStyle w:val="h1-pagebreak"/>
@@ -6960,8 +8278,8 @@
         <w:t xml:space="preserve">Appendix</w:t>
       </w:r>
     </w:p>
-    <w:bookmarkEnd w:id="126"/>
-    <w:bookmarkStart w:id="135" w:name="on-line-supplementary-material"/>
+    <w:bookmarkEnd w:id="140"/>
+    <w:bookmarkStart w:id="149" w:name="on-line-supplementary-material"/>
     <w:p>
       <w:pPr>
         <w:pStyle w:val="berschrift1"/>
@@ -6970,7 +8288,7 @@
         <w:t xml:space="preserve">On-line supplementary material</w:t>
       </w:r>
     </w:p>
-    <w:bookmarkStart w:id="127" w:name="traditional-analyses"/>
+    <w:bookmarkStart w:id="141" w:name="traditional-analyses"/>
     <w:p>
       <w:pPr>
         <w:pStyle w:val="berschrift2"/>
@@ -9240,8 +10558,8 @@
         <w:br w:type="page"/>
       </w:r>
     </w:p>
-    <w:bookmarkEnd w:id="127"/>
-    <w:bookmarkStart w:id="129" w:name="drift-diffusion-models-1"/>
+    <w:bookmarkEnd w:id="141"/>
+    <w:bookmarkStart w:id="143" w:name="drift-diffusion-models-1"/>
     <w:p>
       <w:pPr>
         <w:pStyle w:val="berschrift2"/>
@@ -9342,7 +10660,7 @@
         <w:rPr>
           <w:rStyle w:val="Funotenzeichen"/>
         </w:rPr>
-        <w:footnoteReference w:id="128"/>
+        <w:footnoteReference w:id="142"/>
       </w:r>
       <w:r>
         <w:t xml:space="preserve"> </w:t>
@@ -12521,8 +13839,8 @@
         <w:br w:type="page"/>
       </w:r>
     </w:p>
-    <w:bookmarkEnd w:id="129"/>
-    <w:bookmarkStart w:id="133" w:name="supplementary-analyses"/>
+    <w:bookmarkEnd w:id="143"/>
+    <w:bookmarkStart w:id="147" w:name="supplementary-analyses"/>
     <w:p>
       <w:pPr>
         <w:pStyle w:val="berschrift2"/>
@@ -12658,7 +13976,7 @@
                     </pic:cNvPicPr>
                   </pic:nvPicPr>
                   <pic:blipFill>
-                    <a:blip r:embed="rId130"/>
+                    <a:blip r:embed="rId144"/>
                     <a:stretch>
                       <a:fillRect/>
                     </a:stretch>
@@ -13577,7 +14895,7 @@
           <wp:inline>
             <wp:extent cx="5969000" cy="3410857"/>
             <wp:effectExtent b="0" l="0" r="0" t="0"/>
-            <wp:docPr descr="Figure 9.   Make sure each variety represented equally over course of experiment." title="" id="1" name="Picture"/>
+            <wp:docPr descr="Figure 9.   Average number of tokens (±1 SD) presented from each speaker variety across all 14,400 trials. The experiment was programmed such that each of the 8 varieties had an equal probability of being presented (12.50%) across 64 experimental trials." title="" id="1" name="Picture"/>
             <a:graphic>
               <a:graphicData uri="http://schemas.openxmlformats.org/drawingml/2006/picture">
                 <pic:pic>
@@ -13588,7 +14906,7 @@
                     </pic:cNvPicPr>
                   </pic:nvPicPr>
                   <pic:blipFill>
-                    <a:blip r:embed="rId131"/>
+                    <a:blip r:embed="rId145"/>
                     <a:stretch>
                       <a:fillRect/>
                     </a:stretch>
@@ -13640,7 +14958,7 @@
         <w:t xml:space="preserve"> </w:t>
       </w:r>
       <w:r>
-        <w:t xml:space="preserve">Make sure each variety represented equally over course of experiment.</w:t>
+        <w:t xml:space="preserve">Average number of tokens (±1 SD) presented from each speaker variety across all 14,400 trials. The experiment was programmed such that each of the 8 varieties had an equal probability of being presented (12.50%) across 64 experimental trials.</w:t>
       </w:r>
     </w:p>
     <w:p>
@@ -13655,13 +14973,46 @@
         <w:t xml:space="preserve">Speech rate</w:t>
       </w:r>
       <w:r>
-        <w:t xml:space="preserve">. This is Figure</w:t>
+        <w:t xml:space="preserve">. In order to evaluate the possibility that the speech rate of the talkers in our stimuli may have affected response accuracy we calculated the articulation rate (syllables spoken per second during phonation time) for all items (64 items × 8 speakers = 512 utterances).</w:t>
+      </w:r>
+      <w:r>
+        <w:t xml:space="preserve"> </w:t>
+      </w:r>
+      <w:r>
+        <w:t xml:space="preserve">Figure</w:t>
       </w:r>
       <w:r>
         <w:t xml:space="preserve"> </w:t>
       </w:r>
       <w:r>
         <w:t xml:space="preserve">10</w:t>
+      </w:r>
+      <w:r>
+        <w:t xml:space="preserve"> </w:t>
+      </w:r>
+      <w:r>
+        <w:t xml:space="preserve">plots the posterior medians ±66% and 95% HDI of standardized articulation rate for each variety.</w:t>
+      </w:r>
+      <w:r>
+        <w:t xml:space="preserve"> </w:t>
+      </w:r>
+      <w:r>
+        <w:t xml:space="preserve">The plot shows that generally there was not a lot of variability between varieties.</w:t>
+      </w:r>
+      <w:r>
+        <w:t xml:space="preserve"> </w:t>
+      </w:r>
+      <w:r>
+        <w:t xml:space="preserve">Though some of the slower varieties coincide with those associated with higher response accuracy (compare with Figure</w:t>
+      </w:r>
+      <w:r>
+        <w:t xml:space="preserve"> </w:t>
+      </w:r>
+      <w:r>
+        <w:t xml:space="preserve">5</w:t>
+      </w:r>
+      <w:r>
+        <w:t xml:space="preserve">), the opposite is also true, e.g., Mexican Spanish.</w:t>
       </w:r>
     </w:p>
     <w:p>
@@ -13673,7 +15024,7 @@
           <wp:inline>
             <wp:extent cx="5969000" cy="3410857"/>
             <wp:effectExtent b="0" l="0" r="0" t="0"/>
-            <wp:docPr descr="Figure 10.   Make sure each variety represented equally over course of experiment." title="" id="1" name="Picture"/>
+            <wp:docPr descr="Figure 10.   Standardized articulation rate as a function of speaker variety. Points represent posterior medians ±66% and 95% HDI." title="" id="1" name="Picture"/>
             <a:graphic>
               <a:graphicData uri="http://schemas.openxmlformats.org/drawingml/2006/picture">
                 <pic:pic>
@@ -13684,7 +15035,7 @@
                     </pic:cNvPicPr>
                   </pic:nvPicPr>
                   <pic:blipFill>
-                    <a:blip r:embed="rId132"/>
+                    <a:blip r:embed="rId146"/>
                     <a:stretch>
                       <a:fillRect/>
                     </a:stretch>
@@ -13736,7 +15087,7 @@
         <w:t xml:space="preserve"> </w:t>
       </w:r>
       <w:r>
-        <w:t xml:space="preserve">Make sure each variety represented equally over course of experiment.</w:t>
+        <w:t xml:space="preserve">Standardized articulation rate as a function of speaker variety. Points represent posterior medians ±66% and 95% HDI.</w:t>
       </w:r>
     </w:p>
     <w:p>
@@ -13744,8 +15095,8 @@
         <w:br w:type="page"/>
       </w:r>
     </w:p>
-    <w:bookmarkEnd w:id="133"/>
-    <w:bookmarkStart w:id="134" w:name="reproducibility-information"/>
+    <w:bookmarkEnd w:id="147"/>
+    <w:bookmarkStart w:id="148" w:name="reproducibility-information"/>
     <w:p>
       <w:pPr>
         <w:pStyle w:val="berschrift2"/>
@@ -13893,7 +15244,7 @@
         <w:rPr>
           <w:rStyle w:val="VerbatimChar"/>
         </w:rPr>
-        <w:t xml:space="preserve"> date     2022-01-19</w:t>
+        <w:t xml:space="preserve"> date     2022-01-21</w:t>
       </w:r>
       <w:r>
         <w:br/>
@@ -14615,6 +15966,15 @@
         <w:rPr>
           <w:rStyle w:val="VerbatimChar"/>
         </w:rPr>
+        <w:t xml:space="preserve">lubridate              1.8.0 2021-10-07</w:t>
+      </w:r>
+      <w:r>
+        <w:br/>
+      </w:r>
+      <w:r>
+        <w:rPr>
+          <w:rStyle w:val="VerbatimChar"/>
+        </w:rPr>
         <w:t xml:space="preserve">magrittr               2.0.1 2020-11-17</w:t>
       </w:r>
       <w:r>
@@ -15173,6 +16533,24 @@
         <w:rPr>
           <w:rStyle w:val="VerbatimChar"/>
         </w:rPr>
+        <w:t xml:space="preserve">timeDate            3043.102 2018-02-21</w:t>
+      </w:r>
+      <w:r>
+        <w:br/>
+      </w:r>
+      <w:r>
+        <w:rPr>
+          <w:rStyle w:val="VerbatimChar"/>
+        </w:rPr>
+        <w:t xml:space="preserve">timeSeries          3062.100 2020-01-24</w:t>
+      </w:r>
+      <w:r>
+        <w:br/>
+      </w:r>
+      <w:r>
+        <w:rPr>
+          <w:rStyle w:val="VerbatimChar"/>
+        </w:rPr>
         <w:t xml:space="preserve">tinylabels             0.2.2 2021-12-06</w:t>
       </w:r>
       <w:r>
@@ -15302,8 +16680,8 @@
         <w:t xml:space="preserve">zoo                    1.8-9 2021-03-09</w:t>
       </w:r>
     </w:p>
-    <w:bookmarkEnd w:id="134"/>
-    <w:bookmarkEnd w:id="135"/>
+    <w:bookmarkEnd w:id="148"/>
+    <w:bookmarkEnd w:id="149"/>
     <w:sectPr>
       <w:headerReference r:id="rId10" w:type="even"/>
       <w:headerReference r:id="rId9" w:type="default"/>
@@ -15426,7 +16804,7 @@
       </w:r>
     </w:p>
   </w:footnote>
-  <w:footnote w:id="128">
+  <w:footnote w:id="142">
     <w:p>
       <w:pPr>
         <w:pStyle w:val="Funotentext"/>

</xml_diff>

<commit_message>
address Kyle's comments, all but one in discussion
</commit_message>
<xml_diff>
--- a/docs/manuscript/main.docx
+++ b/docs/manuscript/main.docx
@@ -757,7 +757,16 @@
         <w:t xml:space="preserve"> </w:t>
       </w:r>
       <w:r>
-        <w:t xml:space="preserve">More often than not the focus falls on individual sounds, or segments, though we know that adults who learn an L2 are faced with suprasegmental challenges as well.</w:t>
+        <w:t xml:space="preserve">More often than not the focus falls on individual sounds, or segments, though there is evidence that adults who learn an L2 are faced with suprasegmental challenges as well</w:t>
+      </w:r>
+      <w:r>
+        <w:t xml:space="preserve"> </w:t>
+      </w:r>
+      <w:r>
+        <w:t xml:space="preserve">(Craft, 2015, among others; Henriksen, Geeslin, &amp; Willis, 2010; Thornberry, 2014)</w:t>
+      </w:r>
+      <w:r>
+        <w:t xml:space="preserve">.</w:t>
       </w:r>
       <w:r>
         <w:t xml:space="preserve"> </w:t>
@@ -890,7 +899,7 @@
         <w:t xml:space="preserve"> </w:t>
       </w:r>
       <w:r>
-        <w:t xml:space="preserve">Nonetheless, intonation is not traditionally taught in the L2 classroom, perhaps because it not common knowledge that proper control of prosody allows the learner not only to produce speech that is more intelligible, but also to comprehend speech in varied communicative settings</w:t>
+        <w:t xml:space="preserve">Nonetheless, intonation is not traditionally taught in the L2 classroom, perhaps because it is not common knowledge that proper control of prosody allows the learner not only to produce speech that is more intelligible, but also to comprehend speech in varied communicative settings</w:t>
       </w:r>
       <w:r>
         <w:t xml:space="preserve"> </w:t>
@@ -1077,7 +1086,7 @@
         <w:t xml:space="preserve"> </w:t>
       </w:r>
       <w:r>
-        <w:t xml:space="preserve">(Craft, 2015; See Henriksen, Geeslin, &amp; Willis, 2010; Thornberry, 2014; Trimble, 2013a, among others)</w:t>
+        <w:t xml:space="preserve">(Craft, 2015; See Henriksen et al., 2010; Thornberry, 2014; Trimble, 2013a, among others)</w:t>
       </w:r>
       <w:r>
         <w:t xml:space="preserve">.</w:t>
@@ -1223,10 +1232,7 @@
         <w:t xml:space="preserve"> </w:t>
       </w:r>
       <w:r>
-        <w:t xml:space="preserve">The learners completed an AX discrimination task in which they were presented audio and visual stimuli in matched and mismatched conditions.</w:t>
-      </w:r>
-      <w:r>
-        <w:t xml:space="preserve"> </w:t>
+        <w:t xml:space="preserve">The learners completed a forced-choice task in which they were presented audio and visual stimuli in matched and mismatched conditions.</w:t>
       </w:r>
       <w:r>
         <w:t xml:space="preserve"> </w:t>
@@ -2016,7 +2022,7 @@
         <w:pStyle w:val="FirstParagraph"/>
       </w:pPr>
       <w:r>
-        <w:t xml:space="preserve">The study consisted of three tasks: a 2AFC task, a lexical decision vocabulary assessment, and a lykert-type questionnaire to assess empathy.</w:t>
+        <w:t xml:space="preserve">The study consisted of three tasks: a 2AFC task, a lexical decision vocabulary assessment, and a Likert-type questionnaire to assess empathy.</w:t>
       </w:r>
       <w:r>
         <w:t xml:space="preserve"> </w:t>
@@ -2407,7 +2413,7 @@
         <w:t xml:space="preserve"> </w:t>
       </w:r>
       <w:r>
-        <w:t xml:space="preserve">The EQ is a 60-item questionnaire that presents four point likert-type items ranging from</w:t>
+        <w:t xml:space="preserve">The EQ is a 60-item questionnaire that presents four point Likert-type items ranging from</w:t>
       </w:r>
       <w:r>
         <w:t xml:space="preserve"> </w:t>
@@ -4442,7 +4448,7 @@
         <w:t xml:space="preserve"> </w:t>
       </w:r>
       <w:r>
-        <w:t xml:space="preserve">We used Bayesian methods, in particular Drift Diffusion modelling</w:t>
+        <w:t xml:space="preserve">We used Bayesian methods, in particular Drift Diffusion modeling</w:t>
       </w:r>
       <w:r>
         <w:t xml:space="preserve"> </w:t>
@@ -4719,6 +4725,9 @@
         <w:t xml:space="preserve"> </w:t>
       </w:r>
       <w:r>
+        <w:t xml:space="preserve"> </w:t>
+      </w:r>
+      <w:r>
         <w:t xml:space="preserve">This interaction effect on sentence processing was found for both partial and absolute interrogatives.</w:t>
       </w:r>
       <w:r>
@@ -4737,7 +4746,10 @@
         <w:t xml:space="preserve"> </w:t>
       </w:r>
       <w:r>
-        <w:t xml:space="preserve">Given that empathy comprises the cognitive process of identifying the emotional state of another living being as well as the affective process of experiencing a similar sensation within onself, higher empathy individuals might show more sensitivity to intonation cues out of a general tendency to be more willing to devote their cognitive efforts to this area, which, consequently, may require more time than not devoting that effort.</w:t>
+        <w:t xml:space="preserve">Given that empathy comprises the cognitive process of identifying the emotional state of another living being as well as the affective process of experiencing a similar sensation within oneself, higher empathy individuals might show more sensitivity to intonation cues out of a general tendency to be more willing to devote their cognitive efforts to this area, which, consequently, may require more time than not devoting that effort.</w:t>
+      </w:r>
+      <w:r>
+        <w:t xml:space="preserve"> </w:t>
       </w:r>
     </w:p>
     <w:p>

</xml_diff>

<commit_message>
add comments from Robert, update CREDiT plot
</commit_message>
<xml_diff>
--- a/docs/manuscript/main.docx
+++ b/docs/manuscript/main.docx
@@ -382,76 +382,25 @@
         <w:pStyle w:val="Textkrper"/>
       </w:pPr>
       <w:r>
-        <w:t xml:space="preserve">The present study investigates the interplay between proficiency and</w:t>
-      </w:r>
-      <w:r>
-        <w:t xml:space="preserve"> </w:t>
-      </w:r>
-      <w:r>
-        <w:t xml:space="preserve">individual pragmatic skill in the process of learning a new language.</w:t>
-      </w:r>
-      <w:r>
-        <w:t xml:space="preserve"> </w:t>
-      </w:r>
-      <w:r>
-        <w:t xml:space="preserve">Notably, we focus on the role of empathy in the development of second</w:t>
-      </w:r>
-      <w:r>
-        <w:t xml:space="preserve"> </w:t>
-      </w:r>
-      <w:r>
-        <w:t xml:space="preserve">language (L2) prosody by analyzing the perception and processing of</w:t>
-      </w:r>
-      <w:r>
-        <w:t xml:space="preserve"> </w:t>
-      </w:r>
-      <w:r>
-        <w:t xml:space="preserve">intonation in questions and statements in L2 Spanish.</w:t>
-      </w:r>
-      <w:r>
-        <w:t xml:space="preserve"> </w:t>
-      </w:r>
-      <w:r>
-        <w:t xml:space="preserve">The construct empathy has been shown to influence native language processing</w:t>
-      </w:r>
-      <w:r>
-        <w:t xml:space="preserve"> </w:t>
-      </w:r>
-      <w:r>
-        <w:t xml:space="preserve">in how listeners interpret intonation and meaning when words are ambiguous</w:t>
-      </w:r>
-      <w:r>
-        <w:t xml:space="preserve"> </w:t>
-      </w:r>
-      <w:r>
-        <w:t xml:space="preserve">(Esteve-Gibert et al., 2020)</w:t>
-      </w:r>
-      <w:r>
-        <w:t xml:space="preserve">.</w:t>
-      </w:r>
-      <w:r>
-        <w:t xml:space="preserve"> </w:t>
-      </w:r>
-      <w:r>
-        <w:t xml:space="preserve">We extend this research to L2 acquisition in order to determine if</w:t>
-      </w:r>
-      <w:r>
-        <w:t xml:space="preserve"> </w:t>
-      </w:r>
-      <w:r>
-        <w:t xml:space="preserve">individual differences in pragmatic skills affect the development of</w:t>
-      </w:r>
-      <w:r>
-        <w:t xml:space="preserve"> </w:t>
-      </w:r>
-      <w:r>
-        <w:t xml:space="preserve">intonation in L2 processing and sentence comprehension.</w:t>
-      </w:r>
-      <w:r>
-        <w:t xml:space="preserve"> </w:t>
-      </w:r>
-      <w:r>
-        <w:t xml:space="preserve">A total of 225 adult L2 Spanish learners (L1 English) from the</w:t>
+        <w:t xml:space="preserve">The present study investigates the interplay between proficiency and empathy</w:t>
+      </w:r>
+      <w:r>
+        <w:t xml:space="preserve"> </w:t>
+      </w:r>
+      <w:r>
+        <w:t xml:space="preserve">in the development of second language (L2) prosody by analyzing the</w:t>
+      </w:r>
+      <w:r>
+        <w:t xml:space="preserve"> </w:t>
+      </w:r>
+      <w:r>
+        <w:t xml:space="preserve">perception and processing of intonation in questions and statements in L2</w:t>
+      </w:r>
+      <w:r>
+        <w:t xml:space="preserve"> </w:t>
+      </w:r>
+      <w:r>
+        <w:t xml:space="preserve">Spanish. A total of 225 adult L2 Spanish learners (L1 English) from the</w:t>
       </w:r>
       <w:r>
         <w:t xml:space="preserve"> </w:t>
@@ -469,91 +418,73 @@
         <w:t xml:space="preserve"> </w:t>
       </w:r>
       <w:r>
-        <w:t xml:space="preserve">either questions or statements.</w:t>
-      </w:r>
-      <w:r>
-        <w:t xml:space="preserve"> </w:t>
-      </w:r>
-      <w:r>
-        <w:t xml:space="preserve">We used Bayesian multilevel regression and Drift Diffusion modeling to</w:t>
-      </w:r>
-      <w:r>
-        <w:t xml:space="preserve"> </w:t>
-      </w:r>
-      <w:r>
-        <w:t xml:space="preserve">analyze the 2AFC data as a function of proficiency and empathy scores.</w:t>
-      </w:r>
-      <w:r>
-        <w:t xml:space="preserve"> </w:t>
-      </w:r>
-      <w:r>
-        <w:t xml:space="preserve">The results showed that learner response accuracy and sensitivity to</w:t>
-      </w:r>
-      <w:r>
-        <w:t xml:space="preserve"> </w:t>
-      </w:r>
-      <w:r>
-        <w:t xml:space="preserve">intonation improved as a function of proficiency.</w:t>
-      </w:r>
-      <w:r>
-        <w:t xml:space="preserve"> </w:t>
-      </w:r>
-      <w:r>
-        <w:t xml:space="preserve">Importantly, in high proficiency, high empathy learners (1) more information</w:t>
-      </w:r>
-      <w:r>
-        <w:t xml:space="preserve"> </w:t>
-      </w:r>
-      <w:r>
-        <w:t xml:space="preserve">was necessary to reach a decision and (2) responses came at a slower rate</w:t>
-      </w:r>
-      <w:r>
-        <w:t xml:space="preserve"> </w:t>
-      </w:r>
-      <w:r>
-        <w:t xml:space="preserve">when compared with low empathy learners at any proficiency level.</w:t>
-      </w:r>
-      <w:r>
-        <w:t xml:space="preserve"> </w:t>
-      </w:r>
-      <w:r>
-        <w:t xml:space="preserve">Higher empathic individuals, in comparison with lower empathic</w:t>
-      </w:r>
-      <w:r>
-        <w:t xml:space="preserve"> </w:t>
-      </w:r>
-      <w:r>
-        <w:t xml:space="preserve">individuals, appear to be more sensitive to intonation cues in the process</w:t>
-      </w:r>
-      <w:r>
-        <w:t xml:space="preserve"> </w:t>
-      </w:r>
-      <w:r>
-        <w:t xml:space="preserve">of forming sound-meaning associations, though increased sensitivity does</w:t>
-      </w:r>
-      <w:r>
-        <w:t xml:space="preserve"> </w:t>
-      </w:r>
-      <w:r>
-        <w:t xml:space="preserve">not necessarily imply increased processing speed.</w:t>
-      </w:r>
-      <w:r>
-        <w:t xml:space="preserve"> </w:t>
-      </w:r>
-      <w:r>
-        <w:t xml:space="preserve">The results motivate the inclusion of measures of pragmatic skill, such as</w:t>
-      </w:r>
-      <w:r>
-        <w:t xml:space="preserve"> </w:t>
-      </w:r>
-      <w:r>
-        <w:t xml:space="preserve">empathy, to better account for intonational meaning processing and sentence</w:t>
-      </w:r>
-      <w:r>
-        <w:t xml:space="preserve"> </w:t>
-      </w:r>
-      <w:r>
-        <w:t xml:space="preserve">comprehension in second language acquisition.</w:t>
+        <w:t xml:space="preserve">either questions or statements. We used Bayesian multilevel regression and</w:t>
+      </w:r>
+      <w:r>
+        <w:t xml:space="preserve"> </w:t>
+      </w:r>
+      <w:r>
+        <w:t xml:space="preserve">Drift Diffusion modeling to analyze the 2AFC data as a function of</w:t>
+      </w:r>
+      <w:r>
+        <w:t xml:space="preserve"> </w:t>
+      </w:r>
+      <w:r>
+        <w:t xml:space="preserve">proficiency level and empathy scores for each utterance type. The results</w:t>
+      </w:r>
+      <w:r>
+        <w:t xml:space="preserve"> </w:t>
+      </w:r>
+      <w:r>
+        <w:t xml:space="preserve">show (1) learner response accuracy and sensitivity to intonation improved</w:t>
+      </w:r>
+      <w:r>
+        <w:t xml:space="preserve"> </w:t>
+      </w:r>
+      <w:r>
+        <w:t xml:space="preserve">as a function of proficiency, and (2) .</w:t>
+      </w:r>
+      <w:r>
+        <w:t xml:space="preserve"> </w:t>
+      </w:r>
+      <w:r>
+        <w:t xml:space="preserve">Higher empathic individuals, in comparison with lower empathic individuals,</w:t>
+      </w:r>
+      <w:r>
+        <w:t xml:space="preserve"> </w:t>
+      </w:r>
+      <w:r>
+        <w:t xml:space="preserve">appear to be more sensitive to intonation cues in the process of forming</w:t>
+      </w:r>
+      <w:r>
+        <w:t xml:space="preserve"> </w:t>
+      </w:r>
+      <w:r>
+        <w:t xml:space="preserve">sound-meaning associations, though increased sensitivity does not</w:t>
+      </w:r>
+      <w:r>
+        <w:t xml:space="preserve"> </w:t>
+      </w:r>
+      <w:r>
+        <w:t xml:space="preserve">necessarily imply increased processing speed. The results motivate the</w:t>
+      </w:r>
+      <w:r>
+        <w:t xml:space="preserve"> </w:t>
+      </w:r>
+      <w:r>
+        <w:t xml:space="preserve">inclusion of measures of pragmatic skill, such as empathy, to better account</w:t>
+      </w:r>
+      <w:r>
+        <w:t xml:space="preserve"> </w:t>
+      </w:r>
+      <w:r>
+        <w:t xml:space="preserve">for intonational meaning processing and sentence comprehension in second</w:t>
+      </w:r>
+      <w:r>
+        <w:t xml:space="preserve"> </w:t>
+      </w:r>
+      <w:r>
+        <w:t xml:space="preserve">language acquisition.</w:t>
       </w:r>
     </w:p>
     <w:p>
@@ -589,7 +520,7 @@
         <w:t xml:space="preserve"> </w:t>
       </w:r>
       <w:r>
-        <w:t xml:space="preserve">10,093</w:t>
+        <w:t xml:space="preserve">10,038</w:t>
       </w:r>
     </w:p>
     <w:p>
@@ -807,7 +738,7 @@
         <w:pStyle w:val="Textkrper"/>
       </w:pPr>
       <w:r>
-        <w:t xml:space="preserve">Intonation has a semantic function and through adequate cognitive decoding of of the signal a listener can interpret the intention of a given utterance.</w:t>
+        <w:t xml:space="preserve">Intonation has a semantic function and through adequate cognitive decoding of the signal a listener can interpret the intention of a given utterance.</w:t>
       </w:r>
       <w:r>
         <w:t xml:space="preserve"> </w:t>
@@ -1057,7 +988,10 @@
         <w:t xml:space="preserve"> </w:t>
       </w:r>
       <w:r>
-        <w:t xml:space="preserve">Prosodic strategies can be different altogether.</w:t>
+        <w:t xml:space="preserve"> </w:t>
+      </w:r>
+      <w:r>
+        <w:t xml:space="preserve">Intonational strategies can be different altogether.</w:t>
       </w:r>
       <w:r>
         <w:t xml:space="preserve"> </w:t>
@@ -1282,13 +1216,13 @@
         <w:t xml:space="preserve"> </w:t>
       </w:r>
       <w:r>
-        <w:t xml:space="preserve">That being said, some utterances present more difficulties than others.</w:t>
-      </w:r>
-      <w:r>
-        <w:t xml:space="preserve"> </w:t>
-      </w:r>
-      <w:r>
-        <w:t xml:space="preserve">Furthermore, familiarity with the L2 variety has a positive impact on learner outcomes, which is particularly relevant given the rich phonetic variability attested in Spanish prosody.</w:t>
+        <w:t xml:space="preserve">That being said, some utterance types present more difficulties than others.</w:t>
+      </w:r>
+      <w:r>
+        <w:t xml:space="preserve"> </w:t>
+      </w:r>
+      <w:r>
+        <w:t xml:space="preserve">Furthermore, familiarity with the L2 variety has a positive impact on learner outcomes, which is particularly relevant given the rich phonetic and phonological variability attested in Spanish prosody.</w:t>
       </w:r>
       <w:r>
         <w:t xml:space="preserve"> </w:t>
@@ -1575,6 +1509,9 @@
         <w:t xml:space="preserve"> </w:t>
       </w:r>
       <w:r>
+        <w:t xml:space="preserve"> </w:t>
+      </w:r>
+      <w:r>
         <w:t xml:space="preserve">This research underscores the importance of considering individual pragmatic differences when examining intonational meaning processing and sentence comprehension.</w:t>
       </w:r>
     </w:p>
@@ -1589,43 +1526,16 @@
         <w:t xml:space="preserve"> </w:t>
       </w:r>
       <w:r>
-        <w:t xml:space="preserve">Empirical work on empathy is limited, though the construct received attention from scholars as early as the 60’s and 70’s [See</w:t>
-      </w:r>
-      <w:r>
-        <w:t xml:space="preserve"> </w:t>
-      </w:r>
-      <w:r>
-        <w:t xml:space="preserve">Guiora, Taylor, and Brandwin (1968)</w:t>
-      </w:r>
-      <w:r>
-        <w:t xml:space="preserve">;</w:t>
-      </w:r>
-      <w:r>
-        <w:t xml:space="preserve"> </w:t>
-      </w:r>
-      <w:r>
-        <w:t xml:space="preserve">Guiora, Brannon, and Dull (1972)</w:t>
-      </w:r>
-      <w:r>
-        <w:t xml:space="preserve">;</w:t>
-      </w:r>
-      <w:r>
-        <w:t xml:space="preserve"> </w:t>
-      </w:r>
-      <w:r>
-        <w:t xml:space="preserve">Guiora, Beit-Hallahmi, Brannon, Dull, and Scovel (1972)</w:t>
-      </w:r>
-      <w:r>
-        <w:t xml:space="preserve">;</w:t>
-      </w:r>
-      <w:r>
-        <w:t xml:space="preserve"> </w:t>
-      </w:r>
-      <w:r>
-        <w:t xml:space="preserve">Brown (1973)</w:t>
-      </w:r>
-      <w:r>
-        <w:t xml:space="preserve">; guiora1979personality].</w:t>
+        <w:t xml:space="preserve">Empirical work on empathy is limited, though the construct received attention from scholars as early as the 60’s and 70’s</w:t>
+      </w:r>
+      <w:r>
+        <w:t xml:space="preserve"> </w:t>
+      </w:r>
+      <w:r>
+        <w:t xml:space="preserve">(Brown, 1973; Guiora &amp; Acton, 1979; Guiora, Beit-Hallahmi, Brannon, Dull, &amp; Scovel, 1972; Guiora, Brannon, &amp; Dull, 1972; See Guiora, Taylor, &amp; Brandwin, 1968)</w:t>
+      </w:r>
+      <w:r>
+        <w:t xml:space="preserve">.</w:t>
       </w:r>
       <w:r>
         <w:t xml:space="preserve"> </w:t>
@@ -1783,7 +1693,7 @@
         <w:t xml:space="preserve"> </w:t>
       </w:r>
       <w:r>
-        <w:t xml:space="preserve">As shown in previous studies, total interrogatives (i.e., yes-no questions) will present the most difficulty for L2 learners of Spanish, followed by partial interrogatives (i.e., wh-questions) and declarative broad focus and narrow focus statements.</w:t>
+        <w:t xml:space="preserve">As shown in previous studies, absolute interrogatives (i.e., yes-no questions) will present the most difficulty for L2 learners of Spanish, followed by partial interrogatives (i.e., wh-questions) and declarative broad focus and narrow focus statements.</w:t>
       </w:r>
       <w:r>
         <w:t xml:space="preserve"> </w:t>
@@ -2587,7 +2497,7 @@
         <w:t xml:space="preserve"> </w:t>
       </w:r>
       <w:r>
-        <w:t xml:space="preserve">We planed to collect data from approximately 300 individuals: 100 monolingual Spanish speakers not reported here and 200 L2 learners).</w:t>
+        <w:t xml:space="preserve">We planned to collect data from approximately 300 individuals: 100 monolingual Spanish speakers not reported here and 200 L2 learners).</w:t>
       </w:r>
       <w:r>
         <w:t xml:space="preserve"> </w:t>
@@ -2658,7 +2568,7 @@
         <w:t xml:space="preserve"> </w:t>
       </w:r>
       <w:r>
-        <w:t xml:space="preserve">responses, failed three attention checks, etc.), participants reporting having learned Spanish before the age of 13, or participants with knowledge of language other and English and Spanish.</w:t>
+        <w:t xml:space="preserve">responses, failed three attention checks, etc.), participants reporting having learned Spanish before the age of 13, or participants with knowledge of languages other and English and Spanish.</w:t>
       </w:r>
       <w:r>
         <w:t xml:space="preserve"> </w:t>
@@ -3089,7 +2999,7 @@
         <w:t xml:space="preserve"> </w:t>
       </w:r>
       <w:r>
-        <w:t xml:space="preserve">Finally, non-decision time, τ, models the part of the time course that is not associated with decision making (e.g., the time necessary to perceive a stimuli prior to evidence accumulation).</w:t>
+        <w:t xml:space="preserve">Finally, non-decision time, τ, models the part of the time course that is not associated with decision making (e.g., the time necessary to perceive a stimulus prior to evidence accumulation).</w:t>
       </w:r>
       <w:r>
         <w:t xml:space="preserve"> </w:t>
@@ -3226,7 +3136,7 @@
         <w:t xml:space="preserve"> </w:t>
       </w:r>
       <w:r>
-        <w:t xml:space="preserve">That is, in two separate models, we analysed the boundary separation and drift rate data as a function of</w:t>
+        <w:t xml:space="preserve">That is, in two separate models, we analyzed the boundary separation and drift rate data as a function of</w:t>
       </w:r>
       <w:r>
         <w:t xml:space="preserve"> </w:t>
@@ -3895,7 +3805,7 @@
           <wp:inline>
             <wp:extent cx="5969000" cy="3410857"/>
             <wp:effectExtent b="0" l="0" r="0" t="0"/>
-            <wp:docPr descr="Figure 4.   Probability of a correct response as a function of LexTALE score while holding empathy quotient scores constant at −1, 0 and +1 standard deviations from th mean for each question type. Thin lines represent 300 draws from the posterior distribution and indicate uncertainty (95% HDI) around the posterior medians (thick lines)." title="" id="1" name="Picture"/>
+            <wp:docPr descr="Figure 4.   Probability of a correct response as a function of LexTALE score while holding empathy quotient scores constant at −1, 0 and +1 standard deviations from the mean for each question type. Thin lines represent 300 draws from the posterior distribution and indicate uncertainty (95% HDI) around the posterior medians (thick lines)." title="" id="1" name="Picture"/>
             <a:graphic>
               <a:graphicData uri="http://schemas.openxmlformats.org/drawingml/2006/picture">
                 <pic:pic>
@@ -3958,7 +3868,7 @@
         <w:t xml:space="preserve"> </w:t>
       </w:r>
       <w:r>
-        <w:t xml:space="preserve">Probability of a correct response as a function of LexTALE score while holding empathy quotient scores constant at −1, 0 and +1 standard deviations from th mean for each question type. Thin lines represent 300 draws from the posterior distribution and indicate uncertainty (95% HDI) around the posterior medians (thick lines).</w:t>
+        <w:t xml:space="preserve">Probability of a correct response as a function of LexTALE score while holding empathy quotient scores constant at −1, 0 and +1 standard deviations from the mean for each question type. Thin lines represent 300 draws from the posterior distribution and indicate uncertainty (95% HDI) around the posterior medians (thick lines).</w:t>
       </w:r>
     </w:p>
     <w:p>
@@ -4656,7 +4566,7 @@
         <w:t xml:space="preserve"> </w:t>
       </w:r>
       <w:r>
-        <w:t xml:space="preserve">Thus, we extend research on empathy to L2 phonological acquisition of as it relates to speech perception.</w:t>
+        <w:t xml:space="preserve">Thus, we extend research on empathy to L2 phonological acquisition as it relates to speech perception.</w:t>
       </w:r>
       <w:r>
         <w:t xml:space="preserve"> </w:t>
@@ -4953,7 +4863,7 @@
         <w:t xml:space="preserve"> </w:t>
       </w:r>
       <w:r>
-        <w:t xml:space="preserve">10</w:t>
+        <w:t xml:space="preserve">11</w:t>
       </w:r>
       <w:r>
         <w:t xml:space="preserve"> </w:t>
@@ -5131,7 +5041,7 @@
       </w:r>
     </w:p>
     <w:bookmarkEnd w:id="42"/>
-    <w:bookmarkStart w:id="140" w:name="references"/>
+    <w:bookmarkStart w:id="142" w:name="references"/>
     <w:p>
       <w:pPr>
         <w:pStyle w:val="berschrift1"/>
@@ -5140,7 +5050,7 @@
         <w:t xml:space="preserve">References</w:t>
       </w:r>
     </w:p>
-    <w:bookmarkStart w:id="139" w:name="refs"/>
+    <w:bookmarkStart w:id="141" w:name="refs"/>
     <w:bookmarkStart w:id="44" w:name="ref-astruc2016cost"/>
     <w:p>
       <w:pPr>
@@ -6525,12 +6435,59 @@
       </w:hyperlink>
     </w:p>
     <w:bookmarkEnd w:id="85"/>
-    <w:bookmarkStart w:id="87" w:name="ref-guiora1972effects"/>
+    <w:bookmarkStart w:id="87" w:name="ref-guiora1979personality"/>
     <w:p>
       <w:pPr>
         <w:pStyle w:val="Literaturverzeichnis"/>
       </w:pPr>
       <w:r>
+        <w:t xml:space="preserve">Guiora, A. Z., &amp; Acton, W. R. (1979). Personality and language behavior: A restatement.</w:t>
+      </w:r>
+      <w:r>
+        <w:t xml:space="preserve"> </w:t>
+      </w:r>
+      <w:r>
+        <w:rPr>
+          <w:iCs/>
+          <w:i/>
+        </w:rPr>
+        <w:t xml:space="preserve">Language Learning</w:t>
+      </w:r>
+      <w:r>
+        <w:t xml:space="preserve">,</w:t>
+      </w:r>
+      <w:r>
+        <w:t xml:space="preserve"> </w:t>
+      </w:r>
+      <w:r>
+        <w:rPr>
+          <w:iCs/>
+          <w:i/>
+        </w:rPr>
+        <w:t xml:space="preserve">29</w:t>
+      </w:r>
+      <w:r>
+        <w:t xml:space="preserve">(1), 193–204.</w:t>
+      </w:r>
+      <w:r>
+        <w:t xml:space="preserve"> </w:t>
+      </w:r>
+      <w:hyperlink r:id="rId86">
+        <w:r>
+          <w:rPr>
+            <w:rStyle w:val="Hyperlink"/>
+          </w:rPr>
+          <w:t xml:space="preserve">https://doi.org/10.1111/j.1467-1770.1979.tb01059.x</w:t>
+        </w:r>
+      </w:hyperlink>
+    </w:p>
+    <w:bookmarkEnd w:id="87"/>
+    <w:bookmarkStart w:id="89" w:name="ref-guiora1972effects"/>
+    <w:p>
+      <w:pPr>
+        <w:pStyle w:val="Literaturverzeichnis"/>
+      </w:pPr>
+      <w:r>
         <w:t xml:space="preserve">Guiora, A. Z., Beit-Hallahmi, B., Brannon, R. C., Dull, C. Y., &amp; Scovel, T. (1972). The effects of experimentally induced changes in ego states on pronunciation ability in a second language: An exploratory study.</w:t>
       </w:r>
       <w:r>
@@ -6562,7 +6519,7 @@
       <w:r>
         <w:t xml:space="preserve"> </w:t>
       </w:r>
-      <w:hyperlink r:id="rId86">
+      <w:hyperlink r:id="rId88">
         <w:r>
           <w:rPr>
             <w:rStyle w:val="Hyperlink"/>
@@ -6571,8 +6528,8 @@
         </w:r>
       </w:hyperlink>
     </w:p>
-    <w:bookmarkEnd w:id="87"/>
-    <w:bookmarkStart w:id="89" w:name="ref-guiora1972empathy"/>
+    <w:bookmarkEnd w:id="89"/>
+    <w:bookmarkStart w:id="91" w:name="ref-guiora1972empathy"/>
     <w:p>
       <w:pPr>
         <w:pStyle w:val="Literaturverzeichnis"/>
@@ -6609,7 +6566,7 @@
       <w:r>
         <w:t xml:space="preserve"> </w:t>
       </w:r>
-      <w:hyperlink r:id="rId88">
+      <w:hyperlink r:id="rId90">
         <w:r>
           <w:rPr>
             <w:rStyle w:val="Hyperlink"/>
@@ -6618,8 +6575,8 @@
         </w:r>
       </w:hyperlink>
     </w:p>
-    <w:bookmarkEnd w:id="89"/>
-    <w:bookmarkStart w:id="90" w:name="ref-guiora_1968"/>
+    <w:bookmarkEnd w:id="91"/>
+    <w:bookmarkStart w:id="92" w:name="ref-guiora_1968"/>
     <w:p>
       <w:pPr>
         <w:pStyle w:val="Literaturverzeichnis"/>
@@ -6641,8 +6598,8 @@
         <w:t xml:space="preserve">, 181–186.</w:t>
       </w:r>
     </w:p>
-    <w:bookmarkEnd w:id="90"/>
-    <w:bookmarkStart w:id="91" w:name="ref-henriksen2016intonational"/>
+    <w:bookmarkEnd w:id="92"/>
+    <w:bookmarkStart w:id="93" w:name="ref-henriksen2016intonational"/>
     <w:p>
       <w:pPr>
         <w:pStyle w:val="Literaturverzeichnis"/>
@@ -6752,8 +6709,8 @@
         </w:r>
       </w:hyperlink>
     </w:p>
-    <w:bookmarkEnd w:id="91"/>
-    <w:bookmarkStart w:id="93" w:name="ref-henriksen2010development"/>
+    <w:bookmarkEnd w:id="93"/>
+    <w:bookmarkStart w:id="95" w:name="ref-henriksen2010development"/>
     <w:p>
       <w:pPr>
         <w:pStyle w:val="Literaturverzeichnis"/>
@@ -6838,7 +6795,7 @@
       <w:r>
         <w:t xml:space="preserve">(1), 113–162. https://doi.org/</w:t>
       </w:r>
-      <w:hyperlink r:id="rId92">
+      <w:hyperlink r:id="rId94">
         <w:r>
           <w:rPr>
             <w:rStyle w:val="Hyperlink"/>
@@ -6847,8 +6804,8 @@
         </w:r>
       </w:hyperlink>
     </w:p>
-    <w:bookmarkEnd w:id="93"/>
-    <w:bookmarkStart w:id="95" w:name="ref-HU2013366"/>
+    <w:bookmarkEnd w:id="95"/>
+    <w:bookmarkStart w:id="97" w:name="ref-HU2013366"/>
     <w:p>
       <w:pPr>
         <w:pStyle w:val="Literaturverzeichnis"/>
@@ -6885,7 +6842,7 @@
       <w:r>
         <w:t xml:space="preserve"> </w:t>
       </w:r>
-      <w:hyperlink r:id="rId94">
+      <w:hyperlink r:id="rId96">
         <w:r>
           <w:rPr>
             <w:rStyle w:val="Hyperlink"/>
@@ -6894,8 +6851,8 @@
         </w:r>
       </w:hyperlink>
     </w:p>
-    <w:bookmarkEnd w:id="95"/>
-    <w:bookmarkStart w:id="96" w:name="ref-hualde2015intonational"/>
+    <w:bookmarkEnd w:id="97"/>
+    <w:bookmarkStart w:id="98" w:name="ref-hualde2015intonational"/>
     <w:p>
       <w:pPr>
         <w:pStyle w:val="Literaturverzeichnis"/>
@@ -6947,8 +6904,8 @@
         <w:t xml:space="preserve">(pp. 350–391). Oxford University Press.</w:t>
       </w:r>
     </w:p>
-    <w:bookmarkEnd w:id="96"/>
-    <w:bookmarkStart w:id="98" w:name="ref-izura2014lextale"/>
+    <w:bookmarkEnd w:id="98"/>
+    <w:bookmarkStart w:id="100" w:name="ref-izura2014lextale"/>
     <w:p>
       <w:pPr>
         <w:pStyle w:val="Literaturverzeichnis"/>
@@ -7017,7 +6974,7 @@
       <w:r>
         <w:t xml:space="preserve"> </w:t>
       </w:r>
-      <w:hyperlink r:id="rId97">
+      <w:hyperlink r:id="rId99">
         <w:r>
           <w:rPr>
             <w:rStyle w:val="Hyperlink"/>
@@ -7026,8 +6983,8 @@
         </w:r>
       </w:hyperlink>
     </w:p>
-    <w:bookmarkEnd w:id="98"/>
-    <w:bookmarkStart w:id="99" w:name="ref-jilka2000testing"/>
+    <w:bookmarkEnd w:id="100"/>
+    <w:bookmarkStart w:id="101" w:name="ref-jilka2000testing"/>
     <w:p>
       <w:pPr>
         <w:pStyle w:val="Literaturverzeichnis"/>
@@ -7052,8 +7009,8 @@
         <w:t xml:space="preserve">(Vol. 4, pp. 199–207).</w:t>
       </w:r>
     </w:p>
-    <w:bookmarkEnd w:id="99"/>
-    <w:bookmarkStart w:id="100" w:name="ref-kruschke2018rejecting"/>
+    <w:bookmarkEnd w:id="101"/>
+    <w:bookmarkStart w:id="102" w:name="ref-kruschke2018rejecting"/>
     <w:p>
       <w:pPr>
         <w:pStyle w:val="Literaturverzeichnis"/>
@@ -7097,8 +7054,8 @@
         <w:t xml:space="preserve">(2), 270–280.</w:t>
       </w:r>
     </w:p>
-    <w:bookmarkEnd w:id="100"/>
-    <w:bookmarkStart w:id="102" w:name="ref-kvavik1974theories"/>
+    <w:bookmarkEnd w:id="102"/>
+    <w:bookmarkStart w:id="104" w:name="ref-kvavik1974theories"/>
     <w:p>
       <w:pPr>
         <w:pStyle w:val="Literaturverzeichnis"/>
@@ -7135,7 +7092,7 @@
       <w:r>
         <w:t xml:space="preserve"> </w:t>
       </w:r>
-      <w:hyperlink r:id="rId101">
+      <w:hyperlink r:id="rId103">
         <w:r>
           <w:rPr>
             <w:rStyle w:val="Hyperlink"/>
@@ -7144,8 +7101,8 @@
         </w:r>
       </w:hyperlink>
     </w:p>
-    <w:bookmarkEnd w:id="102"/>
-    <w:bookmarkStart w:id="103" w:name="ref-lam2011empathy"/>
+    <w:bookmarkEnd w:id="104"/>
+    <w:bookmarkStart w:id="105" w:name="ref-lam2011empathy"/>
     <w:p>
       <w:pPr>
         <w:pStyle w:val="Literaturverzeichnis"/>
@@ -7180,8 +7137,8 @@
         <w:t xml:space="preserve">(16), 162–200.</w:t>
       </w:r>
     </w:p>
-    <w:bookmarkEnd w:id="103"/>
-    <w:bookmarkStart w:id="105" w:name="ref-lemhofer2012introducing"/>
+    <w:bookmarkEnd w:id="105"/>
+    <w:bookmarkStart w:id="107" w:name="ref-lemhofer2012introducing"/>
     <w:p>
       <w:pPr>
         <w:pStyle w:val="Literaturverzeichnis"/>
@@ -7227,7 +7184,7 @@
       <w:r>
         <w:t xml:space="preserve"> </w:t>
       </w:r>
-      <w:hyperlink r:id="rId104">
+      <w:hyperlink r:id="rId106">
         <w:r>
           <w:rPr>
             <w:rStyle w:val="Hyperlink"/>
@@ -7236,8 +7193,8 @@
         </w:r>
       </w:hyperlink>
     </w:p>
-    <w:bookmarkEnd w:id="105"/>
-    <w:bookmarkStart w:id="107" w:name="ref-levis2016accent"/>
+    <w:bookmarkEnd w:id="107"/>
+    <w:bookmarkStart w:id="109" w:name="ref-levis2016accent"/>
     <w:p>
       <w:pPr>
         <w:pStyle w:val="Literaturverzeichnis"/>
@@ -7274,7 +7231,7 @@
       <w:r>
         <w:t xml:space="preserve"> </w:t>
       </w:r>
-      <w:hyperlink r:id="rId106">
+      <w:hyperlink r:id="rId108">
         <w:r>
           <w:rPr>
             <w:rStyle w:val="Hyperlink"/>
@@ -7283,8 +7240,8 @@
         </w:r>
       </w:hyperlink>
     </w:p>
-    <w:bookmarkEnd w:id="107"/>
-    <w:bookmarkStart w:id="109" w:name="ref-liu2017"/>
+    <w:bookmarkEnd w:id="109"/>
+    <w:bookmarkStart w:id="111" w:name="ref-liu2017"/>
     <w:p>
       <w:pPr>
         <w:pStyle w:val="Literaturverzeichnis"/>
@@ -7338,7 +7295,7 @@
       <w:r>
         <w:t xml:space="preserve"> </w:t>
       </w:r>
-      <w:hyperlink r:id="rId108">
+      <w:hyperlink r:id="rId110">
         <w:r>
           <w:rPr>
             <w:rStyle w:val="Hyperlink"/>
@@ -7347,8 +7304,8 @@
         </w:r>
       </w:hyperlink>
     </w:p>
-    <w:bookmarkEnd w:id="109"/>
-    <w:bookmarkStart w:id="110" w:name="ref-mennen2008phonological"/>
+    <w:bookmarkEnd w:id="111"/>
+    <w:bookmarkStart w:id="112" w:name="ref-mennen2008phonological"/>
     <w:p>
       <w:pPr>
         <w:pStyle w:val="Literaturverzeichnis"/>
@@ -7373,8 +7330,8 @@
         <w:t xml:space="preserve">(pp. 53–76). Berlin: De Gruyter Mouton.</w:t>
       </w:r>
     </w:p>
-    <w:bookmarkEnd w:id="110"/>
-    <w:bookmarkStart w:id="112" w:name="ref-munro1995nonsegmental"/>
+    <w:bookmarkEnd w:id="112"/>
+    <w:bookmarkStart w:id="114" w:name="ref-munro1995nonsegmental"/>
     <w:p>
       <w:pPr>
         <w:pStyle w:val="Literaturverzeichnis"/>
@@ -7411,7 +7368,7 @@
       <w:r>
         <w:t xml:space="preserve"> </w:t>
       </w:r>
-      <w:hyperlink r:id="rId111">
+      <w:hyperlink r:id="rId113">
         <w:r>
           <w:rPr>
             <w:rStyle w:val="Hyperlink"/>
@@ -7420,8 +7377,8 @@
         </w:r>
       </w:hyperlink>
     </w:p>
-    <w:bookmarkEnd w:id="112"/>
-    <w:bookmarkStart w:id="113" w:name="ref-nibert2005acquisition"/>
+    <w:bookmarkEnd w:id="114"/>
+    <w:bookmarkStart w:id="115" w:name="ref-nibert2005acquisition"/>
     <w:p>
       <w:pPr>
         <w:pStyle w:val="Literaturverzeichnis"/>
@@ -7452,8 +7409,8 @@
         <w:t xml:space="preserve">, 108–122. Somerville, MA: Cascadilla Proceedings Project.</w:t>
       </w:r>
     </w:p>
-    <w:bookmarkEnd w:id="113"/>
-    <w:bookmarkStart w:id="114" w:name="ref-nibert2006acquisition"/>
+    <w:bookmarkEnd w:id="115"/>
+    <w:bookmarkStart w:id="116" w:name="ref-nibert2006acquisition"/>
     <w:p>
       <w:pPr>
         <w:pStyle w:val="Literaturverzeichnis"/>
@@ -7484,8 +7441,8 @@
         <w:t xml:space="preserve">, 131–148. Somerville, MA: Cascadilla Proceedings Project.</w:t>
       </w:r>
     </w:p>
-    <w:bookmarkEnd w:id="114"/>
-    <w:bookmarkStart w:id="116" w:name="ref-nieuwland2010incrementality"/>
+    <w:bookmarkEnd w:id="116"/>
+    <w:bookmarkStart w:id="118" w:name="ref-nieuwland2010incrementality"/>
     <w:p>
       <w:pPr>
         <w:pStyle w:val="Literaturverzeichnis"/>
@@ -7531,7 +7488,7 @@
       <w:r>
         <w:t xml:space="preserve"> </w:t>
       </w:r>
-      <w:hyperlink r:id="rId115">
+      <w:hyperlink r:id="rId117">
         <w:r>
           <w:rPr>
             <w:rStyle w:val="Hyperlink"/>
@@ -7540,8 +7497,8 @@
         </w:r>
       </w:hyperlink>
     </w:p>
-    <w:bookmarkEnd w:id="116"/>
-    <w:bookmarkStart w:id="118" w:name="ref-orrico2020individual"/>
+    <w:bookmarkEnd w:id="118"/>
+    <w:bookmarkStart w:id="120" w:name="ref-orrico2020individual"/>
     <w:p>
       <w:pPr>
         <w:pStyle w:val="Literaturverzeichnis"/>
@@ -7578,7 +7535,7 @@
       <w:r>
         <w:t xml:space="preserve"> </w:t>
       </w:r>
-      <w:hyperlink r:id="rId117">
+      <w:hyperlink r:id="rId119">
         <w:r>
           <w:rPr>
             <w:rStyle w:val="Hyperlink"/>
@@ -7587,8 +7544,8 @@
         </w:r>
       </w:hyperlink>
     </w:p>
-    <w:bookmarkEnd w:id="118"/>
-    <w:bookmarkStart w:id="119" w:name="ref-Peirce:2019"/>
+    <w:bookmarkEnd w:id="120"/>
+    <w:bookmarkStart w:id="121" w:name="ref-Peirce:2019"/>
     <w:p>
       <w:pPr>
         <w:pStyle w:val="Literaturverzeichnis"/>
@@ -7632,8 +7589,8 @@
         <w:t xml:space="preserve">(1), 195–203.</w:t>
       </w:r>
     </w:p>
-    <w:bookmarkEnd w:id="119"/>
-    <w:bookmarkStart w:id="121" w:name="ref-perry2018influences"/>
+    <w:bookmarkEnd w:id="121"/>
+    <w:bookmarkStart w:id="123" w:name="ref-perry2018influences"/>
     <w:p>
       <w:pPr>
         <w:pStyle w:val="Literaturverzeichnis"/>
@@ -7670,7 +7627,7 @@
       <w:r>
         <w:t xml:space="preserve"> </w:t>
       </w:r>
-      <w:hyperlink r:id="rId120">
+      <w:hyperlink r:id="rId122">
         <w:r>
           <w:rPr>
             <w:rStyle w:val="Hyperlink"/>
@@ -7679,8 +7636,8 @@
         </w:r>
       </w:hyperlink>
     </w:p>
-    <w:bookmarkEnd w:id="121"/>
-    <w:bookmarkStart w:id="122" w:name="ref-pettorino2014transplanting"/>
+    <w:bookmarkEnd w:id="123"/>
+    <w:bookmarkStart w:id="124" w:name="ref-pettorino2014transplanting"/>
     <w:p>
       <w:pPr>
         <w:pStyle w:val="Literaturverzeichnis"/>
@@ -7705,8 +7662,8 @@
         <w:t xml:space="preserve">(pp. 93–106).</w:t>
       </w:r>
     </w:p>
-    <w:bookmarkEnd w:id="122"/>
-    <w:bookmarkStart w:id="124" w:name="ref-pickering2001role"/>
+    <w:bookmarkEnd w:id="124"/>
+    <w:bookmarkStart w:id="126" w:name="ref-pickering2001role"/>
     <w:p>
       <w:pPr>
         <w:pStyle w:val="Literaturverzeichnis"/>
@@ -7755,7 +7712,7 @@
       <w:r>
         <w:t xml:space="preserve"> </w:t>
       </w:r>
-      <w:hyperlink r:id="rId123">
+      <w:hyperlink r:id="rId125">
         <w:r>
           <w:rPr>
             <w:rStyle w:val="Hyperlink"/>
@@ -7764,8 +7721,8 @@
         </w:r>
       </w:hyperlink>
     </w:p>
-    <w:bookmarkEnd w:id="124"/>
-    <w:bookmarkStart w:id="126" w:name="ref-plonsky2014big"/>
+    <w:bookmarkEnd w:id="126"/>
+    <w:bookmarkStart w:id="128" w:name="ref-plonsky2014big"/>
     <w:p>
       <w:pPr>
         <w:pStyle w:val="Literaturverzeichnis"/>
@@ -7820,7 +7777,7 @@
       <w:r>
         <w:t xml:space="preserve"> </w:t>
       </w:r>
-      <w:hyperlink r:id="rId125">
+      <w:hyperlink r:id="rId127">
         <w:r>
           <w:rPr>
             <w:rStyle w:val="Hyperlink"/>
@@ -7829,8 +7786,8 @@
         </w:r>
       </w:hyperlink>
     </w:p>
-    <w:bookmarkEnd w:id="126"/>
-    <w:bookmarkStart w:id="127" w:name="ref-sp_pronunciation_ch00"/>
+    <w:bookmarkEnd w:id="128"/>
+    <w:bookmarkStart w:id="129" w:name="ref-sp_pronunciation_ch00"/>
     <w:p>
       <w:pPr>
         <w:pStyle w:val="Literaturverzeichnis"/>
@@ -7883,8 +7840,8 @@
         <w:t xml:space="preserve">(pp. 1–13). Routledge.</w:t>
       </w:r>
     </w:p>
-    <w:bookmarkEnd w:id="127"/>
-    <w:bookmarkStart w:id="129" w:name="ref-ratcliff2008diffusion"/>
+    <w:bookmarkEnd w:id="129"/>
+    <w:bookmarkStart w:id="131" w:name="ref-ratcliff2008diffusion"/>
     <w:p>
       <w:pPr>
         <w:pStyle w:val="Literaturverzeichnis"/>
@@ -7921,7 +7878,7 @@
       <w:r>
         <w:t xml:space="preserve"> </w:t>
       </w:r>
-      <w:hyperlink r:id="rId128">
+      <w:hyperlink r:id="rId130">
         <w:r>
           <w:rPr>
             <w:rStyle w:val="Hyperlink"/>
@@ -7930,8 +7887,8 @@
         </w:r>
       </w:hyperlink>
     </w:p>
-    <w:bookmarkEnd w:id="129"/>
-    <w:bookmarkStart w:id="131" w:name="ref-rota2009cognitive"/>
+    <w:bookmarkEnd w:id="131"/>
+    <w:bookmarkStart w:id="133" w:name="ref-rota2009cognitive"/>
     <w:p>
       <w:pPr>
         <w:pStyle w:val="Literaturverzeichnis"/>
@@ -7958,7 +7915,7 @@
       <w:r>
         <w:t xml:space="preserve"> </w:t>
       </w:r>
-      <w:hyperlink r:id="rId130">
+      <w:hyperlink r:id="rId132">
         <w:r>
           <w:rPr>
             <w:rStyle w:val="Hyperlink"/>
@@ -7967,8 +7924,8 @@
         </w:r>
       </w:hyperlink>
     </w:p>
-    <w:bookmarkEnd w:id="131"/>
-    <w:bookmarkStart w:id="132" w:name="ref-thornberry2014l2"/>
+    <w:bookmarkEnd w:id="133"/>
+    <w:bookmarkStart w:id="134" w:name="ref-thornberry2014l2"/>
     <w:p>
       <w:pPr>
         <w:pStyle w:val="Literaturverzeichnis"/>
@@ -8077,8 +8034,8 @@
         <w:t xml:space="preserve">(PhD thesis). University of Minnesota.</w:t>
       </w:r>
     </w:p>
-    <w:bookmarkEnd w:id="132"/>
-    <w:bookmarkStart w:id="133" w:name="ref-trimble2013acquiring"/>
+    <w:bookmarkEnd w:id="134"/>
+    <w:bookmarkStart w:id="135" w:name="ref-trimble2013acquiring"/>
     <w:p>
       <w:pPr>
         <w:pStyle w:val="Literaturverzeichnis"/>
@@ -8103,8 +8060,8 @@
         <w:t xml:space="preserve">(PhD thesis). University of Minnesota.</w:t>
       </w:r>
     </w:p>
-    <w:bookmarkEnd w:id="133"/>
-    <w:bookmarkStart w:id="134" w:name="ref-trimble2013perceiving"/>
+    <w:bookmarkEnd w:id="135"/>
+    <w:bookmarkStart w:id="136" w:name="ref-trimble2013perceiving"/>
     <w:p>
       <w:pPr>
         <w:pStyle w:val="Literaturverzeichnis"/>
@@ -8147,8 +8104,8 @@
         <w:t xml:space="preserve">(pp. 78–92). Somerville, MA: Cascadilla Proceedings Project.</w:t>
       </w:r>
     </w:p>
-    <w:bookmarkEnd w:id="134"/>
-    <w:bookmarkStart w:id="136" w:name="ref-trofimovich2006learning"/>
+    <w:bookmarkEnd w:id="136"/>
+    <w:bookmarkStart w:id="138" w:name="ref-trofimovich2006learning"/>
     <w:p>
       <w:pPr>
         <w:pStyle w:val="Literaturverzeichnis"/>
@@ -8203,7 +8160,7 @@
       <w:r>
         <w:t xml:space="preserve"> </w:t>
       </w:r>
-      <w:hyperlink r:id="rId135">
+      <w:hyperlink r:id="rId137">
         <w:r>
           <w:rPr>
             <w:rStyle w:val="Hyperlink"/>
@@ -8212,8 +8169,8 @@
         </w:r>
       </w:hyperlink>
     </w:p>
-    <w:bookmarkEnd w:id="136"/>
-    <w:bookmarkStart w:id="138" w:name="ref-VanLeussen2015"/>
+    <w:bookmarkEnd w:id="138"/>
+    <w:bookmarkStart w:id="140" w:name="ref-VanLeussen2015"/>
     <w:p>
       <w:pPr>
         <w:pStyle w:val="Literaturverzeichnis"/>
@@ -8271,7 +8228,7 @@
       <w:r>
         <w:t xml:space="preserve"> </w:t>
       </w:r>
-      <w:hyperlink r:id="rId137">
+      <w:hyperlink r:id="rId139">
         <w:r>
           <w:rPr>
             <w:rStyle w:val="Hyperlink"/>
@@ -8280,8 +8237,8 @@
         </w:r>
       </w:hyperlink>
     </w:p>
-    <w:bookmarkEnd w:id="138"/>
-    <w:bookmarkEnd w:id="139"/>
+    <w:bookmarkEnd w:id="140"/>
+    <w:bookmarkEnd w:id="141"/>
     <w:p>
       <w:pPr>
         <w:pStyle w:val="h1-pagebreak"/>
@@ -8290,8 +8247,8 @@
         <w:t xml:space="preserve">Appendix</w:t>
       </w:r>
     </w:p>
-    <w:bookmarkEnd w:id="140"/>
-    <w:bookmarkStart w:id="149" w:name="on-line-supplementary-material"/>
+    <w:bookmarkEnd w:id="142"/>
+    <w:bookmarkStart w:id="153" w:name="on-line-supplementary-material"/>
     <w:p>
       <w:pPr>
         <w:pStyle w:val="berschrift1"/>
@@ -8300,7 +8257,92 @@
         <w:t xml:space="preserve">On-line supplementary material</w:t>
       </w:r>
     </w:p>
-    <w:bookmarkStart w:id="141" w:name="traditional-analyses"/>
+    <w:bookmarkStart w:id="144" w:name="author-contributions"/>
+    <w:p>
+      <w:pPr>
+        <w:pStyle w:val="berschrift2"/>
+      </w:pPr>
+      <w:r>
+        <w:t xml:space="preserve">Author contributions</w:t>
+      </w:r>
+    </w:p>
+    <w:p>
+      <w:pPr>
+        <w:pStyle w:val="CaptionedFigure"/>
+      </w:pPr>
+      <w:r>
+        <w:drawing>
+          <wp:inline>
+            <wp:extent cx="5969000" cy="3410857"/>
+            <wp:effectExtent b="0" l="0" r="0" t="0"/>
+            <wp:docPr descr="Figure 8.   Author contributions according to the CREDiT author roles taxonomy. Contributions are indicated as being substantial (dark diamonds) or moderate (light diamonds)." title="" id="1" name="Picture"/>
+            <a:graphic>
+              <a:graphicData uri="http://schemas.openxmlformats.org/drawingml/2006/picture">
+                <pic:pic>
+                  <pic:nvPicPr>
+                    <pic:cNvPr descr="/Users/casillas/academia/research/in_progress/empathy_intonation_perc/figs/project_contributors.pdf" id="0" name="Picture"/>
+                    <pic:cNvPicPr>
+                      <a:picLocks noChangeArrowheads="1" noChangeAspect="1"/>
+                    </pic:cNvPicPr>
+                  </pic:nvPicPr>
+                  <pic:blipFill>
+                    <a:blip r:embed="rId143"/>
+                    <a:stretch>
+                      <a:fillRect/>
+                    </a:stretch>
+                  </pic:blipFill>
+                  <pic:spPr bwMode="auto">
+                    <a:xfrm>
+                      <a:off x="0" y="0"/>
+                      <a:ext cx="5969000" cy="3410857"/>
+                    </a:xfrm>
+                    <a:prstGeom prst="rect">
+                      <a:avLst/>
+                    </a:prstGeom>
+                    <a:noFill/>
+                    <a:ln w="9525">
+                      <a:noFill/>
+                      <a:headEnd/>
+                      <a:tailEnd/>
+                    </a:ln>
+                  </pic:spPr>
+                </pic:pic>
+              </a:graphicData>
+            </a:graphic>
+          </wp:inline>
+        </w:drawing>
+      </w:r>
+    </w:p>
+    <w:p>
+      <w:pPr>
+        <w:pStyle w:val="ImageCaption"/>
+      </w:pPr>
+      <w:r>
+        <w:rPr>
+          <w:iCs/>
+          <w:i/>
+        </w:rPr>
+        <w:t xml:space="preserve">Figure</w:t>
+      </w:r>
+      <w:r>
+        <w:t xml:space="preserve"> </w:t>
+      </w:r>
+      <w:r>
+        <w:rPr>
+          <w:iCs/>
+          <w:i/>
+        </w:rPr>
+        <w:t xml:space="preserve">8.  </w:t>
+      </w:r>
+      <w:r>
+        <w:t xml:space="preserve"> </w:t>
+      </w:r>
+      <w:r>
+        <w:t xml:space="preserve">Author contributions according to the CREDiT author roles taxonomy. Contributions are indicated as being substantial (dark diamonds) or moderate (light diamonds).</w:t>
+      </w:r>
+    </w:p>
+    <w:bookmarkEnd w:id="144"/>
+    <w:bookmarkStart w:id="145" w:name="traditional-analyses"/>
     <w:p>
       <w:pPr>
         <w:pStyle w:val="berschrift2"/>
@@ -9021,7 +9063,7 @@
         <w:pStyle w:val="FirstParagraph"/>
       </w:pPr>
       <w:r>
-        <w:t xml:space="preserve">The summary of the response accuracy model is avaibale in Table</w:t>
+        <w:t xml:space="preserve">The summary of the response accuracy model is available in Table</w:t>
       </w:r>
       <w:r>
         <w:t xml:space="preserve"> </w:t>
@@ -10570,8 +10612,8 @@
         <w:br w:type="page"/>
       </w:r>
     </w:p>
-    <w:bookmarkEnd w:id="141"/>
-    <w:bookmarkStart w:id="143" w:name="drift-diffusion-models-1"/>
+    <w:bookmarkEnd w:id="145"/>
+    <w:bookmarkStart w:id="147" w:name="drift-diffusion-models-1"/>
     <w:p>
       <w:pPr>
         <w:pStyle w:val="berschrift2"/>
@@ -10672,7 +10714,7 @@
         <w:rPr>
           <w:rStyle w:val="Funotenzeichen"/>
         </w:rPr>
-        <w:footnoteReference w:id="142"/>
+        <w:footnoteReference w:id="146"/>
       </w:r>
       <w:r>
         <w:t xml:space="preserve"> </w:t>
@@ -13851,8 +13893,8 @@
         <w:br w:type="page"/>
       </w:r>
     </w:p>
-    <w:bookmarkEnd w:id="143"/>
-    <w:bookmarkStart w:id="147" w:name="supplementary-analyses"/>
+    <w:bookmarkEnd w:id="147"/>
+    <w:bookmarkStart w:id="151" w:name="supplementary-analyses"/>
     <w:p>
       <w:pPr>
         <w:pStyle w:val="berschrift2"/>
@@ -13887,7 +13929,7 @@
         <w:t xml:space="preserve"> </w:t>
       </w:r>
       <w:r>
-        <w:t xml:space="preserve">8</w:t>
+        <w:t xml:space="preserve">9</w:t>
       </w:r>
       <w:r>
         <w:t xml:space="preserve"> </w:t>
@@ -13917,7 +13959,7 @@
         <w:t xml:space="preserve"> </w:t>
       </w:r>
       <w:r>
-        <w:t xml:space="preserve">The primary takeaway is that the analysis of learners’ sensitivity to Spanish prosody mirrors that their accuracy.</w:t>
+        <w:t xml:space="preserve">The primary takeaway is that the analysis of learners’ sensitivity to Spanish prosody mirrors that of their accuracy.</w:t>
       </w:r>
       <w:r>
         <w:t xml:space="preserve"> </w:t>
@@ -13929,7 +13971,7 @@
         <w:t xml:space="preserve"> </w:t>
       </w:r>
       <w:r>
-        <w:t xml:space="preserve">8</w:t>
+        <w:t xml:space="preserve">9</w:t>
       </w:r>
       <w:r>
         <w:t xml:space="preserve">.</w:t>
@@ -13944,7 +13986,7 @@
         <w:t xml:space="preserve"> </w:t>
       </w:r>
       <w:r>
-        <w:t xml:space="preserve">8</w:t>
+        <w:t xml:space="preserve">9</w:t>
       </w:r>
       <w:r>
         <w:t xml:space="preserve">).</w:t>
@@ -13977,7 +14019,7 @@
           <wp:inline>
             <wp:extent cx="5969000" cy="2808941"/>
             <wp:effectExtent b="0" l="0" r="0" t="0"/>
-            <wp:docPr descr="Figure 8.   Exploratory analysis of d’ as a function of utterance type and speaker variety. Points represent posterior medians ±66% and 95% credible intervals." title="" id="1" name="Picture"/>
+            <wp:docPr descr="Figure 9.   Exploratory analysis of d’ as a function of utterance type and speaker variety. Points represent posterior medians ±66% and 95% credible intervals." title="" id="1" name="Picture"/>
             <a:graphic>
               <a:graphicData uri="http://schemas.openxmlformats.org/drawingml/2006/picture">
                 <pic:pic>
@@ -13988,7 +14030,7 @@
                     </pic:cNvPicPr>
                   </pic:nvPicPr>
                   <pic:blipFill>
-                    <a:blip r:embed="rId144"/>
+                    <a:blip r:embed="rId148"/>
                     <a:stretch>
                       <a:fillRect/>
                     </a:stretch>
@@ -14034,7 +14076,7 @@
           <w:iCs/>
           <w:i/>
         </w:rPr>
-        <w:t xml:space="preserve">8.  </w:t>
+        <w:t xml:space="preserve">9.  </w:t>
       </w:r>
       <w:r>
         <w:t xml:space="preserve"> </w:t>
@@ -14889,7 +14931,7 @@
         <w:t xml:space="preserve"> </w:t>
       </w:r>
       <w:r>
-        <w:t xml:space="preserve">9</w:t>
+        <w:t xml:space="preserve">10</w:t>
       </w:r>
       <w:r>
         <w:t xml:space="preserve"> </w:t>
@@ -14907,7 +14949,7 @@
           <wp:inline>
             <wp:extent cx="5969000" cy="3410857"/>
             <wp:effectExtent b="0" l="0" r="0" t="0"/>
-            <wp:docPr descr="Figure 9.   Average number of tokens (±1 SD) presented from each speaker variety across all 14,400 trials. The experiment was programmed such that each of the 8 varieties had an equal probability of being presented (12.50%) across 64 experimental trials." title="" id="1" name="Picture"/>
+            <wp:docPr descr="Figure 10.   Average number of tokens (±1 SD) presented from each speaker variety across all 14,400 trials. The experiment was programmed such that each of the 8 varieties had an equal probability of being presented (12.50%) across 64 experimental trials." title="" id="1" name="Picture"/>
             <a:graphic>
               <a:graphicData uri="http://schemas.openxmlformats.org/drawingml/2006/picture">
                 <pic:pic>
@@ -14918,7 +14960,7 @@
                     </pic:cNvPicPr>
                   </pic:nvPicPr>
                   <pic:blipFill>
-                    <a:blip r:embed="rId145"/>
+                    <a:blip r:embed="rId149"/>
                     <a:stretch>
                       <a:fillRect/>
                     </a:stretch>
@@ -14964,7 +15006,7 @@
           <w:iCs/>
           <w:i/>
         </w:rPr>
-        <w:t xml:space="preserve">9.  </w:t>
+        <w:t xml:space="preserve">10.  </w:t>
       </w:r>
       <w:r>
         <w:t xml:space="preserve"> </w:t>
@@ -14997,7 +15039,7 @@
         <w:t xml:space="preserve"> </w:t>
       </w:r>
       <w:r>
-        <w:t xml:space="preserve">10</w:t>
+        <w:t xml:space="preserve">11</w:t>
       </w:r>
       <w:r>
         <w:t xml:space="preserve"> </w:t>
@@ -15036,7 +15078,7 @@
           <wp:inline>
             <wp:extent cx="5969000" cy="3410857"/>
             <wp:effectExtent b="0" l="0" r="0" t="0"/>
-            <wp:docPr descr="Figure 10.   Standardized articulation rate as a function of speaker variety. Points represent posterior medians ±66% and 95% HDI." title="" id="1" name="Picture"/>
+            <wp:docPr descr="Figure 11.   Standardized articulation rate as a function of speaker variety. Points represent posterior medians ±66% and 95% HDI." title="" id="1" name="Picture"/>
             <a:graphic>
               <a:graphicData uri="http://schemas.openxmlformats.org/drawingml/2006/picture">
                 <pic:pic>
@@ -15047,7 +15089,7 @@
                     </pic:cNvPicPr>
                   </pic:nvPicPr>
                   <pic:blipFill>
-                    <a:blip r:embed="rId146"/>
+                    <a:blip r:embed="rId150"/>
                     <a:stretch>
                       <a:fillRect/>
                     </a:stretch>
@@ -15093,7 +15135,7 @@
           <w:iCs/>
           <w:i/>
         </w:rPr>
-        <w:t xml:space="preserve">10.  </w:t>
+        <w:t xml:space="preserve">11.  </w:t>
       </w:r>
       <w:r>
         <w:t xml:space="preserve"> </w:t>
@@ -15107,8 +15149,8 @@
         <w:br w:type="page"/>
       </w:r>
     </w:p>
-    <w:bookmarkEnd w:id="147"/>
-    <w:bookmarkStart w:id="148" w:name="reproducibility-information"/>
+    <w:bookmarkEnd w:id="151"/>
+    <w:bookmarkStart w:id="152" w:name="reproducibility-information"/>
     <w:p>
       <w:pPr>
         <w:pStyle w:val="berschrift2"/>
@@ -15256,7 +15298,7 @@
         <w:rPr>
           <w:rStyle w:val="VerbatimChar"/>
         </w:rPr>
-        <w:t xml:space="preserve"> date     2022-01-21</w:t>
+        <w:t xml:space="preserve"> date     2022-01-23</w:t>
       </w:r>
       <w:r>
         <w:br/>
@@ -16692,8 +16734,8 @@
         <w:t xml:space="preserve">zoo                    1.8-9 2021-03-09</w:t>
       </w:r>
     </w:p>
-    <w:bookmarkEnd w:id="148"/>
-    <w:bookmarkEnd w:id="149"/>
+    <w:bookmarkEnd w:id="152"/>
+    <w:bookmarkEnd w:id="153"/>
     <w:sectPr>
       <w:headerReference r:id="rId10" w:type="even"/>
       <w:headerReference r:id="rId9" w:type="default"/>
@@ -16809,14 +16851,14 @@
         <w:t xml:space="preserve"> </w:t>
       </w:r>
       <w:r>
-        <w:t xml:space="preserve">8</w:t>
+        <w:t xml:space="preserve">9</w:t>
       </w:r>
       <w:r>
         <w:t xml:space="preserve">).</w:t>
       </w:r>
     </w:p>
   </w:footnote>
-  <w:footnote w:id="142">
+  <w:footnote w:id="146">
     <w:p>
       <w:pPr>
         <w:pStyle w:val="Funotentext"/>
@@ -16831,7 +16873,7 @@
         <w:t xml:space="preserve"> </w:t>
       </w:r>
       <w:r>
-        <w:t xml:space="preserve">Given how relatively uncommon DDMs are in linguistics, the present work includes both approaches, though it is reasonable to assume that this practice will diminish as DDMs become more well-known and the resources for implementing become more user-friendly.</w:t>
+        <w:t xml:space="preserve">Given how relatively uncommon DDMs are in linguistics, the present work includes both approaches, though it is reasonable to assume that this practice will diminish as DDMs become more well-known and the resources for implementing them become more user-friendly.</w:t>
       </w:r>
     </w:p>
   </w:footnote>

</xml_diff>

<commit_message>
comments from Ivan, typo fixes, rename aud stim names for plots and tables
</commit_message>
<xml_diff>
--- a/docs/manuscript/main.docx
+++ b/docs/manuscript/main.docx
@@ -189,7 +189,7 @@
         <w:t xml:space="preserve">1</w:t>
       </w:r>
       <w:r>
-        <w:t xml:space="preserve">, Iván Andreu</w:t>
+        <w:t xml:space="preserve">, Iván Andreu Rascón</w:t>
       </w:r>
       <w:r>
         <w:rPr>
@@ -335,7 +335,7 @@
         <w:pStyle w:val="Textkrper"/>
       </w:pPr>
       <w:r>
-        <w:t xml:space="preserve">The authors made the following contributions. Joseph V. Casillas: Conceptualization, Writing - Original Draft Preparation, Writing - Review &amp; Editing; Juan José Garrido Pozú: Conceptualization, Writing - Review &amp; Editing; Kyle Parrish: Conceptualization, Writing - Review &amp; Editing; Laura Fernández Arroyo: Conceptualization, Writing - Review &amp; Editing; Nicole Rodríguez: Conceptualization, Writing - Review &amp; Editing; Robert Esposito: Conceptualization, Writing - Review &amp; Editing; Isabelle Chang: Conceptualization, Writing - Review &amp; Editing; Kimberly Gómez: Conceptualization, Writing - Review &amp; Editing; Gabriela Constantin-Dureci: Writing - Review &amp; Editing; Jiawei Shao: Writing - Review &amp; Editing; Iván Andreu: Writing - Review &amp; Editing; Katherine Taveras: Writing - Review &amp; Editing.</w:t>
+        <w:t xml:space="preserve">The authors made the following contributions. Joseph V. Casillas: Conceptualization, Writing - Original Draft Preparation, Writing - Review &amp; Editing; Juan José Garrido Pozú: Conceptualization, Writing - Review &amp; Editing; Kyle Parrish: Conceptualization, Writing - Review &amp; Editing; Laura Fernández Arroyo: Conceptualization, Writing - Review &amp; Editing; Nicole Rodríguez: Conceptualization, Writing - Review &amp; Editing; Robert Esposito: Conceptualization, Writing - Review &amp; Editing; Isabelle Chang: Conceptualization, Writing - Review &amp; Editing; Kimberly Gómez: Conceptualization, Writing - Review &amp; Editing; Gabriela Constantin-Dureci: Writing - Review &amp; Editing; Jiawei Shao: Writing - Review &amp; Editing; Iván Andreu Rascón: Writing - Review &amp; Editing; Katherine Taveras: Writing - Review &amp; Editing.</w:t>
       </w:r>
     </w:p>
     <w:p>
@@ -1827,7 +1827,7 @@
         <w:t xml:space="preserve"> </w:t>
       </w:r>
       <w:r>
-        <w:t xml:space="preserve">They reported no hearing difficulties and were required to use headphones on a desktop computer.</w:t>
+        <w:t xml:space="preserve">They reported no hearing difficulties and were required to use headphones on a personal computer.</w:t>
       </w:r>
       <w:r>
         <w:t xml:space="preserve"> </w:t>
@@ -2134,7 +2134,7 @@
         <w:t xml:space="preserve"> </w:t>
       </w:r>
       <w:r>
-        <w:t xml:space="preserve">To generate the stimuli, we recorded native Spanish speakers of eight different varieties (Cuban, standard Peninsular, Andalusian, Puerto Rican, Chilean, Argentinean, Mexican, and Peruvian).</w:t>
+        <w:t xml:space="preserve">To generate the stimuli, we recorded native Spanish speakers of eight different varieties (Cuban, Peninsular-Madrileño, Peninsular-Andalusian, Puerto Rican, Chilean, Argentine, Mexican, and Peruvian).</w:t>
       </w:r>
       <w:r>
         <w:t xml:space="preserve"> </w:t>
@@ -3483,7 +3483,7 @@
         <w:t xml:space="preserve">1</w:t>
       </w:r>
       <w:r>
-        <w:t xml:space="preserve">.</w:t>
+        <w:t xml:space="preserve">).</w:t>
       </w:r>
       <w:r>
         <w:t xml:space="preserve"> </w:t>
@@ -3891,7 +3891,7 @@
         <w:t xml:space="preserve"> </w:t>
       </w:r>
       <w:r>
-        <w:t xml:space="preserve">As was the case with the monolingual Spanish pilot data, learners were least accurate when responding to the Cuban variety and most accurate when responding to the standard Peninsular and Mexican varieties.</w:t>
+        <w:t xml:space="preserve">As was the case with the monolingual Spanish pilot data, learners were least accurate when responding to the Cuban variety and most accurate when responding to the Peninsular-Madrileño and Mexican varieties.</w:t>
       </w:r>
       <w:r>
         <w:t xml:space="preserve"> </w:t>
@@ -4731,7 +4731,7 @@
         <w:t xml:space="preserve"> </w:t>
       </w:r>
       <w:r>
-        <w:t xml:space="preserve">As was the case with our pilot data from monolingual Spanish speakers, learners were most accurate responding to stimuli from the speaker of standard Peninsular Spanish, and least accurate when responding to the Cuban variety.</w:t>
+        <w:t xml:space="preserve">As was the case with our pilot data from monolingual Spanish speakers, learners were most accurate responding to stimuli from the speaker of Peninsular-Madrileño Spanish, and least accurate when responding to the Cuban variety.</w:t>
       </w:r>
       <w:r>
         <w:t xml:space="preserve"> </w:t>
@@ -4743,7 +4743,7 @@
         <w:t xml:space="preserve"> </w:t>
       </w:r>
       <w:r>
-        <w:t xml:space="preserve">For instance, participants did not respond faster to the standard Peninsular variety even though they were more accurate in their responses to this speaker.</w:t>
+        <w:t xml:space="preserve">For instance, participants did not respond faster to the Peninsular-Madrileño variety even though they were more accurate in their responses to this speaker.</w:t>
       </w:r>
     </w:p>
     <w:p>
@@ -4784,7 +4784,7 @@
         <w:t xml:space="preserve"> </w:t>
       </w:r>
       <w:r>
-        <w:t xml:space="preserve">Mexican (20.89%) and Peninsular (19.56%) Spanish were reported as being the second and third most familiar varieties, and no participants indicated Cuban Spanish as being the variety they were most familiar with. Thus, familiarity with the target variety may account for variety-specific response accuracy.</w:t>
+        <w:t xml:space="preserve">Mexican (20.89%) and Peninsular-Madrileño (19.56%) Spanish were reported as being the second and third most familiar varieties, and no participants indicated Cuban Spanish as being the variety they were most familiar with. Thus, familiarity with the target variety may account for variety-specific response accuracy.</w:t>
       </w:r>
     </w:p>
     <w:p>
@@ -4798,7 +4798,7 @@
         <w:t xml:space="preserve"> </w:t>
       </w:r>
       <w:r>
-        <w:t xml:space="preserve">Absolute interrogatives in Standard Peninsular Spanish, for example, have the common final rise found in many other varieties of Spanish, as well as Standard American English.</w:t>
+        <w:t xml:space="preserve">Absolute interrogatives in Peninsular-Madrileño Spanish, for example, have the common final rise found in many other varieties of Spanish, as well as Standard American English.</w:t>
       </w:r>
       <w:r>
         <w:t xml:space="preserve"> </w:t>
@@ -14737,7 +14737,7 @@
               <w:jc w:val="left"/>
             </w:pPr>
             <w:r>
-              <w:t xml:space="preserve">Peninsular</w:t>
+              <w:t xml:space="preserve">Madrileño</w:t>
             </w:r>
           </w:p>
         </w:tc>
@@ -15015,6 +15015,520 @@
         <w:t xml:space="preserve">Average number of tokens (±1 SD) presented from each speaker variety across all 14,400 trials. The experiment was programmed such that each of the 8 varieties had an equal probability of being presented (12.50%) across 64 experimental trials.</w:t>
       </w:r>
     </w:p>
+    <w:p>
+      <w:pPr>
+        <w:pStyle w:val="Textkrper"/>
+      </w:pPr>
+      <w:r>
+        <w:rPr>
+          <w:bCs/>
+          <w:b/>
+        </w:rPr>
+        <w:t xml:space="preserve">Auditory stimuli</w:t>
+      </w:r>
+      <w:r>
+        <w:t xml:space="preserve">. The auditory stimuli consisted of 8 varieties of Spanish: Cuban, Peninsular-Madrileño, Peninsular-Andalusian, Puerto Rican, Chilean, Argentine, Mexican, and Peruvian.</w:t>
+      </w:r>
+      <w:r>
+        <w:t xml:space="preserve"> </w:t>
+      </w:r>
+      <w:r>
+        <w:t xml:space="preserve">Table</w:t>
+      </w:r>
+      <w:r>
+        <w:t xml:space="preserve"> </w:t>
+      </w:r>
+      <w:r>
+        <w:t xml:space="preserve">4</w:t>
+      </w:r>
+      <w:r>
+        <w:t xml:space="preserve"> </w:t>
+      </w:r>
+      <w:r>
+        <w:t xml:space="preserve">contains demographic information about the speakers.</w:t>
+      </w:r>
+    </w:p>
+    <w:p>
+      <w:pPr>
+        <w:pStyle w:val="TableCaption"/>
+      </w:pPr>
+      <w:r>
+        <w:t xml:space="preserve">Table 4: Demographic information for the eight varieties of Spanish</w:t>
+      </w:r>
+      <w:r>
+        <w:t xml:space="preserve"> </w:t>
+      </w:r>
+      <w:r>
+        <w:t xml:space="preserve">represented in the auditory stimuli.</w:t>
+      </w:r>
+    </w:p>
+    <w:tbl>
+      <w:tblPr>
+        <w:tblStyle w:val="Table"/>
+        <w:tblW w:type="auto" w:w="0"/>
+        <w:tblLook w:firstRow="1" w:lastRow="0" w:firstColumn="0" w:lastColumn="0" w:noHBand="0" w:noVBand="0" w:val="0020"/>
+        <w:tblCaption w:val="Table 4: Demographic information for the eight varieties of Spanish represented in the auditory stimuli."/>
+      </w:tblPr>
+      <w:tblGrid>
+        <w:gridCol w:w="1980"/>
+        <w:gridCol w:w="1980"/>
+        <w:gridCol w:w="1980"/>
+        <w:gridCol w:w="1980"/>
+      </w:tblGrid>
+      <w:tr>
+        <w:trPr>
+          <w:tblHeader w:val="true"/>
+        </w:trPr>
+        <w:tc>
+          <w:tcPr/>
+          <w:p>
+            <w:pPr>
+              <w:pStyle w:val="Compact"/>
+              <w:jc w:val="left"/>
+            </w:pPr>
+            <w:r>
+              <w:t xml:space="preserve">Country</w:t>
+            </w:r>
+          </w:p>
+        </w:tc>
+        <w:tc>
+          <w:tcPr/>
+          <w:p>
+            <w:pPr>
+              <w:pStyle w:val="Compact"/>
+              <w:jc w:val="left"/>
+            </w:pPr>
+            <w:r>
+              <w:t xml:space="preserve">City/Variety</w:t>
+            </w:r>
+          </w:p>
+        </w:tc>
+        <w:tc>
+          <w:tcPr/>
+          <w:p>
+            <w:pPr>
+              <w:pStyle w:val="Compact"/>
+              <w:jc w:val="left"/>
+            </w:pPr>
+            <w:r>
+              <w:t xml:space="preserve">Gender</w:t>
+            </w:r>
+          </w:p>
+        </w:tc>
+        <w:tc>
+          <w:tcPr/>
+          <w:p>
+            <w:pPr>
+              <w:pStyle w:val="Compact"/>
+              <w:jc w:val="right"/>
+            </w:pPr>
+            <w:r>
+              <w:t xml:space="preserve">Age</w:t>
+            </w:r>
+          </w:p>
+        </w:tc>
+      </w:tr>
+      <w:tr>
+        <w:tc>
+          <w:tcPr/>
+          <w:p>
+            <w:pPr>
+              <w:pStyle w:val="Compact"/>
+              <w:jc w:val="left"/>
+            </w:pPr>
+            <w:r>
+              <w:t xml:space="preserve">Argentina</w:t>
+            </w:r>
+          </w:p>
+        </w:tc>
+        <w:tc>
+          <w:tcPr/>
+          <w:p>
+            <w:pPr>
+              <w:pStyle w:val="Compact"/>
+              <w:jc w:val="left"/>
+            </w:pPr>
+            <w:r>
+              <w:t xml:space="preserve">Buenos Aires</w:t>
+            </w:r>
+          </w:p>
+        </w:tc>
+        <w:tc>
+          <w:tcPr/>
+          <w:p>
+            <w:pPr>
+              <w:pStyle w:val="Compact"/>
+              <w:jc w:val="left"/>
+            </w:pPr>
+            <w:r>
+              <w:t xml:space="preserve">Male</w:t>
+            </w:r>
+          </w:p>
+        </w:tc>
+        <w:tc>
+          <w:tcPr/>
+          <w:p>
+            <w:pPr>
+              <w:pStyle w:val="Compact"/>
+              <w:jc w:val="right"/>
+            </w:pPr>
+            <w:r>
+              <w:t xml:space="preserve">27</w:t>
+            </w:r>
+          </w:p>
+        </w:tc>
+      </w:tr>
+      <w:tr>
+        <w:tc>
+          <w:tcPr/>
+          <w:p>
+            <w:pPr>
+              <w:pStyle w:val="Compact"/>
+              <w:jc w:val="left"/>
+            </w:pPr>
+            <w:r>
+              <w:t xml:space="preserve">Chile</w:t>
+            </w:r>
+          </w:p>
+        </w:tc>
+        <w:tc>
+          <w:tcPr/>
+          <w:p>
+            <w:pPr>
+              <w:pStyle w:val="Compact"/>
+              <w:jc w:val="left"/>
+            </w:pPr>
+            <w:r>
+              <w:t xml:space="preserve">Santiago de Chile</w:t>
+            </w:r>
+          </w:p>
+        </w:tc>
+        <w:tc>
+          <w:tcPr/>
+          <w:p>
+            <w:pPr>
+              <w:pStyle w:val="Compact"/>
+              <w:jc w:val="left"/>
+            </w:pPr>
+            <w:r>
+              <w:t xml:space="preserve">Female</w:t>
+            </w:r>
+          </w:p>
+        </w:tc>
+        <w:tc>
+          <w:tcPr/>
+          <w:p>
+            <w:pPr>
+              <w:pStyle w:val="Compact"/>
+              <w:jc w:val="right"/>
+            </w:pPr>
+            <w:r>
+              <w:t xml:space="preserve">40</w:t>
+            </w:r>
+          </w:p>
+        </w:tc>
+      </w:tr>
+      <w:tr>
+        <w:tc>
+          <w:tcPr/>
+          <w:p>
+            <w:pPr>
+              <w:pStyle w:val="Compact"/>
+              <w:jc w:val="left"/>
+            </w:pPr>
+            <w:r>
+              <w:t xml:space="preserve">Cuba</w:t>
+            </w:r>
+          </w:p>
+        </w:tc>
+        <w:tc>
+          <w:tcPr/>
+          <w:p>
+            <w:pPr>
+              <w:pStyle w:val="Compact"/>
+              <w:jc w:val="left"/>
+            </w:pPr>
+            <w:r>
+              <w:t xml:space="preserve">Havana</w:t>
+            </w:r>
+          </w:p>
+        </w:tc>
+        <w:tc>
+          <w:tcPr/>
+          <w:p>
+            <w:pPr>
+              <w:pStyle w:val="Compact"/>
+              <w:jc w:val="left"/>
+            </w:pPr>
+            <w:r>
+              <w:t xml:space="preserve">Female</w:t>
+            </w:r>
+          </w:p>
+        </w:tc>
+        <w:tc>
+          <w:tcPr/>
+          <w:p>
+            <w:pPr>
+              <w:pStyle w:val="Compact"/>
+              <w:jc w:val="right"/>
+            </w:pPr>
+            <w:r>
+              <w:t xml:space="preserve">55</w:t>
+            </w:r>
+          </w:p>
+        </w:tc>
+      </w:tr>
+      <w:tr>
+        <w:tc>
+          <w:tcPr/>
+          <w:p>
+            <w:pPr>
+              <w:pStyle w:val="Compact"/>
+              <w:jc w:val="left"/>
+            </w:pPr>
+            <w:r>
+              <w:t xml:space="preserve">Mexico</w:t>
+            </w:r>
+          </w:p>
+        </w:tc>
+        <w:tc>
+          <w:tcPr/>
+          <w:p>
+            <w:pPr>
+              <w:pStyle w:val="Compact"/>
+              <w:jc w:val="left"/>
+            </w:pPr>
+            <w:r>
+              <w:t xml:space="preserve">Mexico City</w:t>
+            </w:r>
+          </w:p>
+        </w:tc>
+        <w:tc>
+          <w:tcPr/>
+          <w:p>
+            <w:pPr>
+              <w:pStyle w:val="Compact"/>
+              <w:jc w:val="left"/>
+            </w:pPr>
+            <w:r>
+              <w:t xml:space="preserve">Female</w:t>
+            </w:r>
+          </w:p>
+        </w:tc>
+        <w:tc>
+          <w:tcPr/>
+          <w:p>
+            <w:pPr>
+              <w:pStyle w:val="Compact"/>
+              <w:jc w:val="right"/>
+            </w:pPr>
+            <w:r>
+              <w:t xml:space="preserve">30</w:t>
+            </w:r>
+          </w:p>
+        </w:tc>
+      </w:tr>
+      <w:tr>
+        <w:tc>
+          <w:tcPr/>
+          <w:p>
+            <w:pPr>
+              <w:pStyle w:val="Compact"/>
+              <w:jc w:val="left"/>
+            </w:pPr>
+            <w:r>
+              <w:t xml:space="preserve">Peru</w:t>
+            </w:r>
+          </w:p>
+        </w:tc>
+        <w:tc>
+          <w:tcPr/>
+          <w:p>
+            <w:pPr>
+              <w:pStyle w:val="Compact"/>
+              <w:jc w:val="left"/>
+            </w:pPr>
+            <w:r>
+              <w:t xml:space="preserve">Lima</w:t>
+            </w:r>
+          </w:p>
+        </w:tc>
+        <w:tc>
+          <w:tcPr/>
+          <w:p>
+            <w:pPr>
+              <w:pStyle w:val="Compact"/>
+              <w:jc w:val="left"/>
+            </w:pPr>
+            <w:r>
+              <w:t xml:space="preserve">Male</w:t>
+            </w:r>
+          </w:p>
+        </w:tc>
+        <w:tc>
+          <w:tcPr/>
+          <w:p>
+            <w:pPr>
+              <w:pStyle w:val="Compact"/>
+              <w:jc w:val="right"/>
+            </w:pPr>
+            <w:r>
+              <w:t xml:space="preserve">30</w:t>
+            </w:r>
+          </w:p>
+        </w:tc>
+      </w:tr>
+      <w:tr>
+        <w:tc>
+          <w:tcPr/>
+          <w:p>
+            <w:pPr>
+              <w:pStyle w:val="Compact"/>
+              <w:jc w:val="left"/>
+            </w:pPr>
+            <w:r>
+              <w:t xml:space="preserve">Puerto Rico</w:t>
+            </w:r>
+          </w:p>
+        </w:tc>
+        <w:tc>
+          <w:tcPr/>
+          <w:p>
+            <w:pPr>
+              <w:pStyle w:val="Compact"/>
+              <w:jc w:val="left"/>
+            </w:pPr>
+            <w:r>
+              <w:t xml:space="preserve">Ponce</w:t>
+            </w:r>
+          </w:p>
+        </w:tc>
+        <w:tc>
+          <w:tcPr/>
+          <w:p>
+            <w:pPr>
+              <w:pStyle w:val="Compact"/>
+              <w:jc w:val="left"/>
+            </w:pPr>
+            <w:r>
+              <w:t xml:space="preserve">Female</w:t>
+            </w:r>
+          </w:p>
+        </w:tc>
+        <w:tc>
+          <w:tcPr/>
+          <w:p>
+            <w:pPr>
+              <w:pStyle w:val="Compact"/>
+              <w:jc w:val="right"/>
+            </w:pPr>
+            <w:r>
+              <w:t xml:space="preserve">35</w:t>
+            </w:r>
+          </w:p>
+        </w:tc>
+      </w:tr>
+      <w:tr>
+        <w:tc>
+          <w:tcPr/>
+          <w:p>
+            <w:pPr>
+              <w:pStyle w:val="Compact"/>
+              <w:jc w:val="left"/>
+            </w:pPr>
+            <w:r>
+              <w:t xml:space="preserve">Spain</w:t>
+            </w:r>
+          </w:p>
+        </w:tc>
+        <w:tc>
+          <w:tcPr/>
+          <w:p>
+            <w:pPr>
+              <w:pStyle w:val="Compact"/>
+              <w:jc w:val="left"/>
+            </w:pPr>
+            <w:r>
+              <w:t xml:space="preserve">Cádiz (Andalusia)</w:t>
+            </w:r>
+          </w:p>
+        </w:tc>
+        <w:tc>
+          <w:tcPr/>
+          <w:p>
+            <w:pPr>
+              <w:pStyle w:val="Compact"/>
+              <w:jc w:val="left"/>
+            </w:pPr>
+            <w:r>
+              <w:t xml:space="preserve">Female</w:t>
+            </w:r>
+          </w:p>
+        </w:tc>
+        <w:tc>
+          <w:tcPr/>
+          <w:p>
+            <w:pPr>
+              <w:pStyle w:val="Compact"/>
+              <w:jc w:val="right"/>
+            </w:pPr>
+            <w:r>
+              <w:t xml:space="preserve">35</w:t>
+            </w:r>
+          </w:p>
+        </w:tc>
+      </w:tr>
+      <w:tr>
+        <w:tc>
+          <w:tcPr/>
+          <w:p>
+            <w:pPr>
+              <w:pStyle w:val="Compact"/>
+              <w:jc w:val="left"/>
+            </w:pPr>
+            <w:r>
+              <w:t xml:space="preserve">Spain</w:t>
+            </w:r>
+          </w:p>
+        </w:tc>
+        <w:tc>
+          <w:tcPr/>
+          <w:p>
+            <w:pPr>
+              <w:pStyle w:val="Compact"/>
+              <w:jc w:val="left"/>
+            </w:pPr>
+            <w:r>
+              <w:t xml:space="preserve">Madrid</w:t>
+            </w:r>
+          </w:p>
+        </w:tc>
+        <w:tc>
+          <w:tcPr/>
+          <w:p>
+            <w:pPr>
+              <w:pStyle w:val="Compact"/>
+              <w:jc w:val="left"/>
+            </w:pPr>
+            <w:r>
+              <w:t xml:space="preserve">Female</w:t>
+            </w:r>
+          </w:p>
+        </w:tc>
+        <w:tc>
+          <w:tcPr/>
+          <w:p>
+            <w:pPr>
+              <w:pStyle w:val="Compact"/>
+              <w:jc w:val="right"/>
+            </w:pPr>
+            <w:r>
+              <w:t xml:space="preserve">27</w:t>
+            </w:r>
+          </w:p>
+        </w:tc>
+      </w:tr>
+    </w:tbl>
     <w:p>
       <w:pPr>
         <w:pStyle w:val="Textkrper"/>

</xml_diff>

<commit_message>
add lauras comments (90%)
</commit_message>
<xml_diff>
--- a/docs/manuscript/main.docx
+++ b/docs/manuscript/main.docx
@@ -150,7 +150,7 @@
         <w:rPr>
           <w:vertAlign w:val="superscript"/>
         </w:rPr>
-        <w:t xml:space="preserve">3</w:t>
+        <w:t xml:space="preserve">1</w:t>
       </w:r>
       <w:r>
         <w:t xml:space="preserve">, Isabelle Chang</w:t>
@@ -239,23 +239,6 @@
       </w:r>
       <w:r>
         <w:t xml:space="preserve">Adam Mickiewicz University</w:t>
-      </w:r>
-    </w:p>
-    <w:p>
-      <w:pPr>
-        <w:pStyle w:val="Author"/>
-      </w:pPr>
-      <w:r>
-        <w:rPr>
-          <w:vertAlign w:val="superscript"/>
-        </w:rPr>
-        <w:t xml:space="preserve">3</w:t>
-      </w:r>
-      <w:r>
-        <w:t xml:space="preserve"> </w:t>
-      </w:r>
-      <w:r>
-        <w:t xml:space="preserve">Duo-lingo</w:t>
       </w:r>
     </w:p>
     <w:p>
@@ -602,7 +585,7 @@
         <w:t xml:space="preserve"> </w:t>
       </w:r>
       <w:r>
-        <w:t xml:space="preserve">The present study investigates how the comprehension of intonation develops in adult L2 learners.</w:t>
+        <w:t xml:space="preserve">The present study investigated how the comprehension of intonation develops in adult L2 learners.</w:t>
       </w:r>
     </w:p>
     <w:p>
@@ -658,7 +641,7 @@
         <w:t xml:space="preserve"> </w:t>
       </w:r>
       <w:r>
-        <w:t xml:space="preserve">We focus on the role of empathy in the development of L2 prosody by analyzing the perception and processing of intonation in questions and statements in L2 Spanish.</w:t>
+        <w:t xml:space="preserve">We focused on the role of empathy in the development of L2 prosody by analyzing the perception and processing of intonation in questions and statements in L2 Spanish.</w:t>
       </w:r>
     </w:p>
     <w:bookmarkStart w:id="21" w:name="background-and-motivation"/>
@@ -958,7 +941,7 @@
         <w:t xml:space="preserve">Acquisition of Spanish prosody</w:t>
       </w:r>
       <w:r>
-        <w:t xml:space="preserve">. As with all phonetic phenomena, a lack of invariance in the acoustic content of prosodic realizations also increases the difficulty of the learners task.</w:t>
+        <w:t xml:space="preserve">. As with all phonetic phenomena, a lack of invariance in the acoustic content of prosodic realizations also increases the difficulty of the learner’s task.</w:t>
       </w:r>
       <w:r>
         <w:t xml:space="preserve"> </w:t>
@@ -1364,19 +1347,16 @@
         <w:t xml:space="preserve"> </w:t>
       </w:r>
       <w:r>
-        <w:t xml:space="preserve">Empathy was measured using a self-report Empathy Quotient (EQ) questionnaire</w:t>
-      </w:r>
-      <w:r>
-        <w:t xml:space="preserve"> </w:t>
-      </w:r>
-      <w:r>
-        <w:t xml:space="preserve">(Baron-Cohen &amp; Wheelwright, 2004)</w:t>
-      </w:r>
-      <w:r>
-        <w:t xml:space="preserve"> </w:t>
-      </w:r>
-      <w:r>
-        <w:t xml:space="preserve">and participants were partitioned into groups corresponding with low or high empathy.</w:t>
+        <w:t xml:space="preserve">Empathy was measured using the Empathy Quotient</w:t>
+      </w:r>
+      <w:r>
+        <w:t xml:space="preserve"> </w:t>
+      </w:r>
+      <w:r>
+        <w:t xml:space="preserve">(EQ, Baron-Cohen &amp; Wheelwright, 2004)</w:t>
+      </w:r>
+      <w:r>
+        <w:t xml:space="preserve">, a self-report questionnaire, and participants were partitioned into groups corresponding with low or high empathy.</w:t>
       </w:r>
       <w:r>
         <w:t xml:space="preserve"> </w:t>
@@ -2485,7 +2465,7 @@
         <w:pStyle w:val="FirstParagraph"/>
       </w:pPr>
       <w:r>
-        <w:t xml:space="preserve">Participants recruited via Prolific.ac completed the all three tasks in a single session.</w:t>
+        <w:t xml:space="preserve">Participants recruited via Prolific.ac completed all three tasks in a single session.</w:t>
       </w:r>
       <w:r>
         <w:t xml:space="preserve"> </w:t>
@@ -3644,13 +3624,13 @@
         <w:t xml:space="preserve"> </w:t>
       </w:r>
       <w:r>
-        <w:t xml:space="preserve">Though the proficiency effect was most visually obvious for y/n questions (β = 0.28, HDI = [0.15, 0.41], ROPE = 0, MPE = 1) and wh- questions (β = 0.40, HDI = [0.24, 0.57], ROPE = 0.00, MPE = 1.00), this was also the case for broad focus (β = 0.48, HDI = [0.26, 0.71], ROPE = 0.00, MPE = 1.00) and narrow focus (β = 0.31, HDI = [0.10, 0.51], ROPE = 0.00, MPE = 1.00) declaratives.</w:t>
-      </w:r>
-      <w:r>
-        <w:t xml:space="preserve"> </w:t>
-      </w:r>
-      <w:r>
-        <w:t xml:space="preserve">There was no evidence that empathy level predicted response accuracy for y/n questions (β = −0.02, HDI = [−0.12, 0.09], ROPE = 0.98, MPE = 0.62), however for wh- questions (β = 0.18, HDI = [0.05, 0.32], ROPE = 0.10, MPE = 1.00), broad focus declaratives (β = 0.23, HDI = [0.05, 0.43], ROPE = 0.06, MPE = 0.99), and narrow focus (β = 0.24, HDI = [0.07, 0.42], ROPE = 0.03, MPE = 1.00) declaratives we find compelling evidence that the effect is positive.</w:t>
+        <w:t xml:space="preserve">Though the proficiency effect was most visually obvious for yes/no questions (β = 0.28, HDI = [0.15, 0.41], ROPE = 0, MPE = 1) and wh- questions (β = 0.40, HDI = [0.24, 0.57], ROPE = 0.00, MPE = 1.00), this was also the case for broad focus (β = 0.48, HDI = [0.26, 0.71], ROPE = 0.00, MPE = 1.00) and narrow focus (β = 0.31, HDI = [0.10, 0.51], ROPE = 0.00, MPE = 1.00) declaratives.</w:t>
+      </w:r>
+      <w:r>
+        <w:t xml:space="preserve"> </w:t>
+      </w:r>
+      <w:r>
+        <w:t xml:space="preserve">There was no evidence that empathy level predicted response accuracy for yes/no questions (β = −0.02, HDI = [−0.12, 0.09], ROPE = 0.98, MPE = 0.62), however for wh- questions (β = 0.18, HDI = [0.05, 0.32], ROPE = 0.10, MPE = 1.00), broad focus declaratives (β = 0.23, HDI = [0.05, 0.43], ROPE = 0.06, MPE = 0.99), and narrow focus (β = 0.24, HDI = [0.07, 0.42], ROPE = 0.03, MPE = 1.00) declaratives we find compelling evidence that the effect is positive.</w:t>
       </w:r>
     </w:p>
     <w:p>
@@ -3745,7 +3725,7 @@
         <w:t xml:space="preserve"> </w:t>
       </w:r>
       <w:r>
-        <w:t xml:space="preserve">We found evidence that the proficiency effect was modulated by empathy quotient scores for wh- questions (β = 0.22, HDI = [0.05, 0.39], ROPE = 0.06, MPE = 0.99), though not for y/n questions (β = 0.02, HDI = [−0.09, 0.14], ROPE = 0.92, MPE = 0.65), broad focus declaratives (β = 0.10, HDI = [−0.14, 0.35], ROPE = 0.46, MPE = 0.80), nor narrow focus declaratives (β = 0.04, HDI = [−0.17, 0.25], ROPE = 0.65, MPE = 0.64).</w:t>
+        <w:t xml:space="preserve">We found evidence that the proficiency effect was modulated by empathy quotient scores for wh- questions (β = 0.22, HDI = [0.05, 0.39], ROPE = 0.06, MPE = 0.99), though not for yes/no questions (β = 0.02, HDI = [−0.09, 0.14], ROPE = 0.92, MPE = 0.65), broad focus declaratives (β = 0.10, HDI = [−0.14, 0.35], ROPE = 0.46, MPE = 0.80), nor narrow focus declaratives (β = 0.04, HDI = [−0.17, 0.25], ROPE = 0.65, MPE = 0.64).</w:t>
       </w:r>
       <w:r>
         <w:t xml:space="preserve"> </w:t>
@@ -3766,7 +3746,7 @@
         <w:t xml:space="preserve"> </w:t>
       </w:r>
       <w:r>
-        <w:t xml:space="preserve">Specifically, we plot conditional effects of response accuracy as a function of proficiency and empathy quotient for the y/n and wh- interrogatives.</w:t>
+        <w:t xml:space="preserve">Specifically, we plot conditional effects of response accuracy as a function of proficiency and empathy quotient for the yes/no and wh- interrogatives.</w:t>
       </w:r>
       <w:r>
         <w:t xml:space="preserve"> </w:t>
@@ -3781,7 +3761,7 @@
         <w:t xml:space="preserve">4</w:t>
       </w:r>
       <w:r>
-        <w:t xml:space="preserve">, one observes a positive correlation between response accuracy and proficiency that remains constant at standardized empathy quotient values of −1, 0 and +1 for the y/n questions.</w:t>
+        <w:t xml:space="preserve">, one observes a positive correlation between response accuracy and proficiency that remains constant at standardized empathy quotient values of −1, 0 and +1 for the yes/no questions.</w:t>
       </w:r>
       <w:r>
         <w:t xml:space="preserve"> </w:t>
@@ -4008,7 +3988,7 @@
         <w:t xml:space="preserve"> </w:t>
       </w:r>
       <w:r>
-        <w:t xml:space="preserve">Given the high accuracy on declarative utterances, we focus our analyses on y/n and wh- interrogatives.</w:t>
+        <w:t xml:space="preserve">Given the high accuracy on declarative utterances, we focus our analyses on yes/no and wh- interrogatives.</w:t>
       </w:r>
       <w:r>
         <w:t xml:space="preserve"> </w:t>
@@ -4127,7 +4107,7 @@
         <w:t xml:space="preserve"> </w:t>
       </w:r>
       <w:r>
-        <w:t xml:space="preserve">This corresponds with the finding that overall learners were more accurate responding to wh- questions than y/n questions by approximately 10% (Mean difference: β = 9.30, HDI = [3.69, 13.99], ROPE = 0.00, MPE = 1.00).</w:t>
+        <w:t xml:space="preserve">This corresponds with the finding that overall learners were more accurate responding to wh- questions than yes/no questions by approximately 10% (Mean difference: β = 9.30, HDI = [3.69, 13.99], ROPE = 0.00, MPE = 1.00).</w:t>
       </w:r>
       <w:r>
         <w:t xml:space="preserve"> </w:t>
@@ -4151,7 +4131,7 @@
         <w:t xml:space="preserve"> </w:t>
       </w:r>
       <w:r>
-        <w:t xml:space="preserve">learner has a lower threshold of required information in order to make a decision and arrives at this threshold at a faster rate for wh- questions in comparison with y/n questions.</w:t>
+        <w:t xml:space="preserve">learner has a lower threshold of required information in order to make a decision and arrives at this threshold at a faster rate for wh- questions in comparison with yes/no questions.</w:t>
       </w:r>
     </w:p>
     <w:p>
@@ -15199,7 +15179,7 @@
               <w:jc w:val="left"/>
             </w:pPr>
             <w:r>
-              <w:t xml:space="preserve">Santiago de Chile</w:t>
+              <w:t xml:space="preserve">Valparaíso</w:t>
             </w:r>
           </w:p>
         </w:tc>
@@ -15223,7 +15203,7 @@
               <w:jc w:val="right"/>
             </w:pPr>
             <w:r>
-              <w:t xml:space="preserve">40</w:t>
+              <w:t xml:space="preserve">42</w:t>
             </w:r>
           </w:p>
         </w:tc>
@@ -15523,7 +15503,7 @@
               <w:jc w:val="right"/>
             </w:pPr>
             <w:r>
-              <w:t xml:space="preserve">27</w:t>
+              <w:t xml:space="preserve">29</w:t>
             </w:r>
           </w:p>
         </w:tc>
@@ -15812,7 +15792,7 @@
         <w:rPr>
           <w:rStyle w:val="VerbatimChar"/>
         </w:rPr>
-        <w:t xml:space="preserve"> date     2022-01-23</w:t>
+        <w:t xml:space="preserve"> date     2022-01-25</w:t>
       </w:r>
       <w:r>
         <w:br/>
@@ -16534,7 +16514,7 @@
         <w:rPr>
           <w:rStyle w:val="VerbatimChar"/>
         </w:rPr>
-        <w:t xml:space="preserve">lubridate              1.8.0 2021-10-07</w:t>
+        <w:t xml:space="preserve">magrittr               2.0.1 2020-11-17</w:t>
       </w:r>
       <w:r>
         <w:br/>
@@ -16543,7 +16523,7 @@
         <w:rPr>
           <w:rStyle w:val="VerbatimChar"/>
         </w:rPr>
-        <w:t xml:space="preserve">magrittr               2.0.1 2020-11-17</w:t>
+        <w:t xml:space="preserve">markdown                 1.1 2019-08-07</w:t>
       </w:r>
       <w:r>
         <w:br/>
@@ -16552,7 +16532,7 @@
         <w:rPr>
           <w:rStyle w:val="VerbatimChar"/>
         </w:rPr>
-        <w:t xml:space="preserve">markdown                 1.1 2019-08-07</w:t>
+        <w:t xml:space="preserve">MASS                  7.3-54 2021-05-03</w:t>
       </w:r>
       <w:r>
         <w:br/>
@@ -16561,7 +16541,7 @@
         <w:rPr>
           <w:rStyle w:val="VerbatimChar"/>
         </w:rPr>
-        <w:t xml:space="preserve">MASS                  7.3-54 2021-05-03</w:t>
+        <w:t xml:space="preserve">Matrix                 1.4-0 2021-12-08</w:t>
       </w:r>
       <w:r>
         <w:br/>
@@ -16570,7 +16550,7 @@
         <w:rPr>
           <w:rStyle w:val="VerbatimChar"/>
         </w:rPr>
-        <w:t xml:space="preserve">Matrix                 1.4-0 2021-12-08</w:t>
+        <w:t xml:space="preserve">matrixStats           0.61.0 2021-09-17</w:t>
       </w:r>
       <w:r>
         <w:br/>
@@ -16579,7 +16559,7 @@
         <w:rPr>
           <w:rStyle w:val="VerbatimChar"/>
         </w:rPr>
-        <w:t xml:space="preserve">matrixStats           0.61.0 2021-09-17</w:t>
+        <w:t xml:space="preserve">memoise                2.0.1 2021-11-26</w:t>
       </w:r>
       <w:r>
         <w:br/>
@@ -16588,7 +16568,7 @@
         <w:rPr>
           <w:rStyle w:val="VerbatimChar"/>
         </w:rPr>
-        <w:t xml:space="preserve">memoise                2.0.1 2021-11-26</w:t>
+        <w:t xml:space="preserve">mgcv                  1.8-38 2021-10-06</w:t>
       </w:r>
       <w:r>
         <w:br/>
@@ -16597,7 +16577,7 @@
         <w:rPr>
           <w:rStyle w:val="VerbatimChar"/>
         </w:rPr>
-        <w:t xml:space="preserve">mgcv                  1.8-38 2021-10-06</w:t>
+        <w:t xml:space="preserve">mime                    0.12 2021-09-28</w:t>
       </w:r>
       <w:r>
         <w:br/>
@@ -16606,7 +16586,7 @@
         <w:rPr>
           <w:rStyle w:val="VerbatimChar"/>
         </w:rPr>
-        <w:t xml:space="preserve">mime                    0.12 2021-09-28</w:t>
+        <w:t xml:space="preserve">miniUI               0.1.1.1 2018-05-18</w:t>
       </w:r>
       <w:r>
         <w:br/>
@@ -16615,7 +16595,7 @@
         <w:rPr>
           <w:rStyle w:val="VerbatimChar"/>
         </w:rPr>
-        <w:t xml:space="preserve">miniUI               0.1.1.1 2018-05-18</w:t>
+        <w:t xml:space="preserve">minqa                  1.2.4 2014-10-09</w:t>
       </w:r>
       <w:r>
         <w:br/>
@@ -16624,7 +16604,7 @@
         <w:rPr>
           <w:rStyle w:val="VerbatimChar"/>
         </w:rPr>
-        <w:t xml:space="preserve">minqa                  1.2.4 2014-10-09</w:t>
+        <w:t xml:space="preserve">munsell                0.5.0 2018-06-12</w:t>
       </w:r>
       <w:r>
         <w:br/>
@@ -16633,7 +16613,7 @@
         <w:rPr>
           <w:rStyle w:val="VerbatimChar"/>
         </w:rPr>
-        <w:t xml:space="preserve">munsell                0.5.0 2018-06-12</w:t>
+        <w:t xml:space="preserve">mvtnorm                1.1-3 2021-10-08</w:t>
       </w:r>
       <w:r>
         <w:br/>
@@ -16642,7 +16622,7 @@
         <w:rPr>
           <w:rStyle w:val="VerbatimChar"/>
         </w:rPr>
-        <w:t xml:space="preserve">mvtnorm                1.1-3 2021-10-08</w:t>
+        <w:t xml:space="preserve">nlme                 3.1-153 2021-09-07</w:t>
       </w:r>
       <w:r>
         <w:br/>
@@ -16651,7 +16631,7 @@
         <w:rPr>
           <w:rStyle w:val="VerbatimChar"/>
         </w:rPr>
-        <w:t xml:space="preserve">nlme                 3.1-153 2021-09-07</w:t>
+        <w:t xml:space="preserve">nloptr               1.2.2.3 2021-11-02</w:t>
       </w:r>
       <w:r>
         <w:br/>
@@ -16660,7 +16640,7 @@
         <w:rPr>
           <w:rStyle w:val="VerbatimChar"/>
         </w:rPr>
-        <w:t xml:space="preserve">nloptr               1.2.2.3 2021-11-02</w:t>
+        <w:t xml:space="preserve">papaja            0.1.0.9997 2021-12-11</w:t>
       </w:r>
       <w:r>
         <w:br/>
@@ -16669,7 +16649,7 @@
         <w:rPr>
           <w:rStyle w:val="VerbatimChar"/>
         </w:rPr>
-        <w:t xml:space="preserve">papaja            0.1.0.9997 2021-12-11</w:t>
+        <w:t xml:space="preserve">patchwork              1.1.1 2020-12-17</w:t>
       </w:r>
       <w:r>
         <w:br/>
@@ -16678,7 +16658,7 @@
         <w:rPr>
           <w:rStyle w:val="VerbatimChar"/>
         </w:rPr>
-        <w:t xml:space="preserve">patchwork              1.1.1 2020-12-17</w:t>
+        <w:t xml:space="preserve">pillar                 1.6.4 2021-10-18</w:t>
       </w:r>
       <w:r>
         <w:br/>
@@ -16687,7 +16667,7 @@
         <w:rPr>
           <w:rStyle w:val="VerbatimChar"/>
         </w:rPr>
-        <w:t xml:space="preserve">pillar                 1.6.4 2021-10-18</w:t>
+        <w:t xml:space="preserve">pkgbuild               1.3.0 2021-12-09</w:t>
       </w:r>
       <w:r>
         <w:br/>
@@ -16696,7 +16676,7 @@
         <w:rPr>
           <w:rStyle w:val="VerbatimChar"/>
         </w:rPr>
-        <w:t xml:space="preserve">pkgbuild               1.3.0 2021-12-09</w:t>
+        <w:t xml:space="preserve">pkgconfig              2.0.3 2019-09-22</w:t>
       </w:r>
       <w:r>
         <w:br/>
@@ -16705,7 +16685,7 @@
         <w:rPr>
           <w:rStyle w:val="VerbatimChar"/>
         </w:rPr>
-        <w:t xml:space="preserve">pkgconfig              2.0.3 2019-09-22</w:t>
+        <w:t xml:space="preserve">pkgload                1.2.4 2021-11-30</w:t>
       </w:r>
       <w:r>
         <w:br/>
@@ -16714,7 +16694,7 @@
         <w:rPr>
           <w:rStyle w:val="VerbatimChar"/>
         </w:rPr>
-        <w:t xml:space="preserve">pkgload                1.2.4 2021-11-30</w:t>
+        <w:t xml:space="preserve">plyr                   1.8.6 2020-03-03</w:t>
       </w:r>
       <w:r>
         <w:br/>
@@ -16723,7 +16703,7 @@
         <w:rPr>
           <w:rStyle w:val="VerbatimChar"/>
         </w:rPr>
-        <w:t xml:space="preserve">plyr                   1.8.6 2020-03-03</w:t>
+        <w:t xml:space="preserve">png                    0.1-7 2013-12-03</w:t>
       </w:r>
       <w:r>
         <w:br/>
@@ -16732,7 +16712,7 @@
         <w:rPr>
           <w:rStyle w:val="VerbatimChar"/>
         </w:rPr>
-        <w:t xml:space="preserve">png                    0.1-7 2013-12-03</w:t>
+        <w:t xml:space="preserve">posterior              1.1.0 2021-09-09</w:t>
       </w:r>
       <w:r>
         <w:br/>
@@ -16741,7 +16721,7 @@
         <w:rPr>
           <w:rStyle w:val="VerbatimChar"/>
         </w:rPr>
-        <w:t xml:space="preserve">posterior              1.1.0 2021-09-09</w:t>
+        <w:t xml:space="preserve">prettyunits            1.1.1 2020-01-24</w:t>
       </w:r>
       <w:r>
         <w:br/>
@@ -16750,7 +16730,7 @@
         <w:rPr>
           <w:rStyle w:val="VerbatimChar"/>
         </w:rPr>
-        <w:t xml:space="preserve">prettyunits            1.1.1 2020-01-24</w:t>
+        <w:t xml:space="preserve">printy            0.0.0.9003 2021-09-26</w:t>
       </w:r>
       <w:r>
         <w:br/>
@@ -16759,7 +16739,7 @@
         <w:rPr>
           <w:rStyle w:val="VerbatimChar"/>
         </w:rPr>
-        <w:t xml:space="preserve">printy            0.0.0.9003 2021-09-26</w:t>
+        <w:t xml:space="preserve">processx               3.5.2 2021-04-30</w:t>
       </w:r>
       <w:r>
         <w:br/>
@@ -16768,7 +16748,7 @@
         <w:rPr>
           <w:rStyle w:val="VerbatimChar"/>
         </w:rPr>
-        <w:t xml:space="preserve">processx               3.5.2 2021-04-30</w:t>
+        <w:t xml:space="preserve">projpred               2.0.2 2020-10-28</w:t>
       </w:r>
       <w:r>
         <w:br/>
@@ -16777,7 +16757,7 @@
         <w:rPr>
           <w:rStyle w:val="VerbatimChar"/>
         </w:rPr>
-        <w:t xml:space="preserve">projpred               2.0.2 2020-10-28</w:t>
+        <w:t xml:space="preserve">promises             1.2.0.1 2021-02-11</w:t>
       </w:r>
       <w:r>
         <w:br/>
@@ -16786,7 +16766,7 @@
         <w:rPr>
           <w:rStyle w:val="VerbatimChar"/>
         </w:rPr>
-        <w:t xml:space="preserve">promises             1.2.0.1 2021-02-11</w:t>
+        <w:t xml:space="preserve">ps                     1.6.0 2021-02-28</w:t>
       </w:r>
       <w:r>
         <w:br/>
@@ -16795,7 +16775,7 @@
         <w:rPr>
           <w:rStyle w:val="VerbatimChar"/>
         </w:rPr>
-        <w:t xml:space="preserve">ps                     1.6.0 2021-02-28</w:t>
+        <w:t xml:space="preserve">purrr                  0.3.4 2020-04-17</w:t>
       </w:r>
       <w:r>
         <w:br/>
@@ -16804,7 +16784,7 @@
         <w:rPr>
           <w:rStyle w:val="VerbatimChar"/>
         </w:rPr>
-        <w:t xml:space="preserve">purrr                  0.3.4 2020-04-17</w:t>
+        <w:t xml:space="preserve">R6                     2.5.1 2021-08-19</w:t>
       </w:r>
       <w:r>
         <w:br/>
@@ -16813,7 +16793,7 @@
         <w:rPr>
           <w:rStyle w:val="VerbatimChar"/>
         </w:rPr>
-        <w:t xml:space="preserve">R6                     2.5.1 2021-08-19</w:t>
+        <w:t xml:space="preserve">Rcpp                   1.0.7 2021-07-07</w:t>
       </w:r>
       <w:r>
         <w:br/>
@@ -16822,7 +16802,7 @@
         <w:rPr>
           <w:rStyle w:val="VerbatimChar"/>
         </w:rPr>
-        <w:t xml:space="preserve">Rcpp                   1.0.7 2021-07-07</w:t>
+        <w:t xml:space="preserve">RcppParallel           5.1.4 2021-05-04</w:t>
       </w:r>
       <w:r>
         <w:br/>
@@ -16831,7 +16811,7 @@
         <w:rPr>
           <w:rStyle w:val="VerbatimChar"/>
         </w:rPr>
-        <w:t xml:space="preserve">RcppParallel           5.1.4 2021-05-04</w:t>
+        <w:t xml:space="preserve">readr                  2.1.1 2021-11-30</w:t>
       </w:r>
       <w:r>
         <w:br/>
@@ -16840,7 +16820,7 @@
         <w:rPr>
           <w:rStyle w:val="VerbatimChar"/>
         </w:rPr>
-        <w:t xml:space="preserve">readr                  2.1.1 2021-11-30</w:t>
+        <w:t xml:space="preserve">readxl                 1.3.1 2019-03-13</w:t>
       </w:r>
       <w:r>
         <w:br/>
@@ -16849,7 +16829,7 @@
         <w:rPr>
           <w:rStyle w:val="VerbatimChar"/>
         </w:rPr>
-        <w:t xml:space="preserve">readxl                 1.3.1 2019-03-13</w:t>
+        <w:t xml:space="preserve">remotes                2.4.2 2021-11-30</w:t>
       </w:r>
       <w:r>
         <w:br/>
@@ -16858,7 +16838,7 @@
         <w:rPr>
           <w:rStyle w:val="VerbatimChar"/>
         </w:rPr>
-        <w:t xml:space="preserve">remotes                2.4.2 2021-11-30</w:t>
+        <w:t xml:space="preserve">reshape2               1.4.4 2020-04-09</w:t>
       </w:r>
       <w:r>
         <w:br/>
@@ -16867,7 +16847,7 @@
         <w:rPr>
           <w:rStyle w:val="VerbatimChar"/>
         </w:rPr>
-        <w:t xml:space="preserve">reshape2               1.4.4 2020-04-09</w:t>
+        <w:t xml:space="preserve">rlang                 0.4.12 2021-10-18</w:t>
       </w:r>
       <w:r>
         <w:br/>
@@ -16876,7 +16856,7 @@
         <w:rPr>
           <w:rStyle w:val="VerbatimChar"/>
         </w:rPr>
-        <w:t xml:space="preserve">rlang                 0.4.12 2021-10-18</w:t>
+        <w:t xml:space="preserve">rmarkdown               2.11 2021-09-14</w:t>
       </w:r>
       <w:r>
         <w:br/>
@@ -16885,7 +16865,7 @@
         <w:rPr>
           <w:rStyle w:val="VerbatimChar"/>
         </w:rPr>
-        <w:t xml:space="preserve">rmarkdown               2.11 2021-09-14</w:t>
+        <w:t xml:space="preserve">rprojroot              2.0.2 2020-11-15</w:t>
       </w:r>
       <w:r>
         <w:br/>
@@ -16894,7 +16874,7 @@
         <w:rPr>
           <w:rStyle w:val="VerbatimChar"/>
         </w:rPr>
-        <w:t xml:space="preserve">rprojroot              2.0.2 2020-11-15</w:t>
+        <w:t xml:space="preserve">rsconnect             0.8.25 2021-11-19</w:t>
       </w:r>
       <w:r>
         <w:br/>
@@ -16903,7 +16883,7 @@
         <w:rPr>
           <w:rStyle w:val="VerbatimChar"/>
         </w:rPr>
-        <w:t xml:space="preserve">rsconnect             0.8.25 2021-11-19</w:t>
+        <w:t xml:space="preserve">rstan                 2.26.4 2021-10-18</w:t>
       </w:r>
       <w:r>
         <w:br/>
@@ -16912,7 +16892,7 @@
         <w:rPr>
           <w:rStyle w:val="VerbatimChar"/>
         </w:rPr>
-        <w:t xml:space="preserve">rstan                 2.26.4 2021-10-18</w:t>
+        <w:t xml:space="preserve">rstantools             2.1.1 2020-07-06</w:t>
       </w:r>
       <w:r>
         <w:br/>
@@ -16921,7 +16901,7 @@
         <w:rPr>
           <w:rStyle w:val="VerbatimChar"/>
         </w:rPr>
-        <w:t xml:space="preserve">rstantools             2.1.1 2020-07-06</w:t>
+        <w:t xml:space="preserve">rstudioapi              0.13 2020-11-12</w:t>
       </w:r>
       <w:r>
         <w:br/>
@@ -16930,7 +16910,7 @@
         <w:rPr>
           <w:rStyle w:val="VerbatimChar"/>
         </w:rPr>
-        <w:t xml:space="preserve">rstudioapi              0.13 2020-11-12</w:t>
+        <w:t xml:space="preserve">Rttf2pt1               1.3.9 2021-07-22</w:t>
       </w:r>
       <w:r>
         <w:br/>
@@ -16939,7 +16919,7 @@
         <w:rPr>
           <w:rStyle w:val="VerbatimChar"/>
         </w:rPr>
-        <w:t xml:space="preserve">Rttf2pt1               1.3.9 2021-07-22</w:t>
+        <w:t xml:space="preserve">scales                 1.1.1 2020-05-11</w:t>
       </w:r>
       <w:r>
         <w:br/>
@@ -16948,7 +16928,7 @@
         <w:rPr>
           <w:rStyle w:val="VerbatimChar"/>
         </w:rPr>
-        <w:t xml:space="preserve">scales                 1.1.1 2020-05-11</w:t>
+        <w:t xml:space="preserve">sessioninfo            1.2.2 2021-12-06</w:t>
       </w:r>
       <w:r>
         <w:br/>
@@ -16957,7 +16937,7 @@
         <w:rPr>
           <w:rStyle w:val="VerbatimChar"/>
         </w:rPr>
-        <w:t xml:space="preserve">sessioninfo            1.2.2 2021-12-06</w:t>
+        <w:t xml:space="preserve">shiny                  1.7.1 2021-10-02</w:t>
       </w:r>
       <w:r>
         <w:br/>
@@ -16966,7 +16946,7 @@
         <w:rPr>
           <w:rStyle w:val="VerbatimChar"/>
         </w:rPr>
-        <w:t xml:space="preserve">shiny                  1.7.1 2021-10-02</w:t>
+        <w:t xml:space="preserve">shinyjs                2.0.0 2020-09-09</w:t>
       </w:r>
       <w:r>
         <w:br/>
@@ -16975,7 +16955,7 @@
         <w:rPr>
           <w:rStyle w:val="VerbatimChar"/>
         </w:rPr>
-        <w:t xml:space="preserve">shinyjs                2.0.0 2020-09-09</w:t>
+        <w:t xml:space="preserve">shinystan              2.5.0 2018-05-01</w:t>
       </w:r>
       <w:r>
         <w:br/>
@@ -16984,7 +16964,7 @@
         <w:rPr>
           <w:rStyle w:val="VerbatimChar"/>
         </w:rPr>
-        <w:t xml:space="preserve">shinystan              2.5.0 2018-05-01</w:t>
+        <w:t xml:space="preserve">shinythemes            1.2.0 2021-01-25</w:t>
       </w:r>
       <w:r>
         <w:br/>
@@ -16993,7 +16973,7 @@
         <w:rPr>
           <w:rStyle w:val="VerbatimChar"/>
         </w:rPr>
-        <w:t xml:space="preserve">shinythemes            1.2.0 2021-01-25</w:t>
+        <w:t xml:space="preserve">StanHeaders           2.26.4 2021-10-18</w:t>
       </w:r>
       <w:r>
         <w:br/>
@@ -17002,7 +16982,7 @@
         <w:rPr>
           <w:rStyle w:val="VerbatimChar"/>
         </w:rPr>
-        <w:t xml:space="preserve">StanHeaders           2.26.4 2021-10-18</w:t>
+        <w:t xml:space="preserve">stringi                1.7.6 2021-11-29</w:t>
       </w:r>
       <w:r>
         <w:br/>
@@ -17011,7 +16991,7 @@
         <w:rPr>
           <w:rStyle w:val="VerbatimChar"/>
         </w:rPr>
-        <w:t xml:space="preserve">stringi                1.7.6 2021-11-29</w:t>
+        <w:t xml:space="preserve">stringr                1.4.0 2019-02-10</w:t>
       </w:r>
       <w:r>
         <w:br/>
@@ -17020,7 +17000,7 @@
         <w:rPr>
           <w:rStyle w:val="VerbatimChar"/>
         </w:rPr>
-        <w:t xml:space="preserve">stringr                1.4.0 2019-02-10</w:t>
+        <w:t xml:space="preserve">svUnit                 1.0.6 2021-04-19</w:t>
       </w:r>
       <w:r>
         <w:br/>
@@ -17029,7 +17009,7 @@
         <w:rPr>
           <w:rStyle w:val="VerbatimChar"/>
         </w:rPr>
-        <w:t xml:space="preserve">svUnit                 1.0.6 2021-04-19</w:t>
+        <w:t xml:space="preserve">tensorA               0.36.2 2020-11-19</w:t>
       </w:r>
       <w:r>
         <w:br/>
@@ -17038,7 +17018,7 @@
         <w:rPr>
           <w:rStyle w:val="VerbatimChar"/>
         </w:rPr>
-        <w:t xml:space="preserve">tensorA               0.36.2 2020-11-19</w:t>
+        <w:t xml:space="preserve">testthat               3.1.1 2021-12-03</w:t>
       </w:r>
       <w:r>
         <w:br/>
@@ -17047,7 +17027,7 @@
         <w:rPr>
           <w:rStyle w:val="VerbatimChar"/>
         </w:rPr>
-        <w:t xml:space="preserve">testthat               3.1.1 2021-12-03</w:t>
+        <w:t xml:space="preserve">threejs                0.3.3 2020-01-21</w:t>
       </w:r>
       <w:r>
         <w:br/>
@@ -17056,7 +17036,7 @@
         <w:rPr>
           <w:rStyle w:val="VerbatimChar"/>
         </w:rPr>
-        <w:t xml:space="preserve">threejs                0.3.3 2020-01-21</w:t>
+        <w:t xml:space="preserve">tibble                 3.1.6 2021-11-07</w:t>
       </w:r>
       <w:r>
         <w:br/>
@@ -17065,7 +17045,7 @@
         <w:rPr>
           <w:rStyle w:val="VerbatimChar"/>
         </w:rPr>
-        <w:t xml:space="preserve">tibble                 3.1.6 2021-11-07</w:t>
+        <w:t xml:space="preserve">tidybayes              3.0.1 2021-08-22</w:t>
       </w:r>
       <w:r>
         <w:br/>
@@ -17074,7 +17054,7 @@
         <w:rPr>
           <w:rStyle w:val="VerbatimChar"/>
         </w:rPr>
-        <w:t xml:space="preserve">tidybayes              3.0.1 2021-08-22</w:t>
+        <w:t xml:space="preserve">tidyr                  1.1.4 2021-09-27</w:t>
       </w:r>
       <w:r>
         <w:br/>
@@ -17083,34 +17063,7 @@
         <w:rPr>
           <w:rStyle w:val="VerbatimChar"/>
         </w:rPr>
-        <w:t xml:space="preserve">tidyr                  1.1.4 2021-09-27</w:t>
-      </w:r>
-      <w:r>
-        <w:br/>
-      </w:r>
-      <w:r>
-        <w:rPr>
-          <w:rStyle w:val="VerbatimChar"/>
-        </w:rPr>
         <w:t xml:space="preserve">tidyselect             1.1.1 2021-04-30</w:t>
-      </w:r>
-      <w:r>
-        <w:br/>
-      </w:r>
-      <w:r>
-        <w:rPr>
-          <w:rStyle w:val="VerbatimChar"/>
-        </w:rPr>
-        <w:t xml:space="preserve">timeDate            3043.102 2018-02-21</w:t>
-      </w:r>
-      <w:r>
-        <w:br/>
-      </w:r>
-      <w:r>
-        <w:rPr>
-          <w:rStyle w:val="VerbatimChar"/>
-        </w:rPr>
-        <w:t xml:space="preserve">timeSeries          3062.100 2020-01-24</w:t>
       </w:r>
       <w:r>
         <w:br/>
@@ -17341,7 +17294,7 @@
         <w:t xml:space="preserve"> </w:t>
       </w:r>
       <w:r>
-        <w:t xml:space="preserve">That is, participants showed highest sensitivity to the declarative utterances, followed by wh- questions and y/n questions.</w:t>
+        <w:t xml:space="preserve">That is, participants showed highest sensitivity to the declarative utterances, followed by wh- questions and yes/no questions.</w:t>
       </w:r>
       <w:r>
         <w:t xml:space="preserve"> </w:t>

</xml_diff>

<commit_message>
add comments from gaby
</commit_message>
<xml_diff>
--- a/docs/manuscript/main.docx
+++ b/docs/manuscript/main.docx
@@ -677,7 +677,7 @@
         <w:t xml:space="preserve"> </w:t>
       </w:r>
       <w:r>
-        <w:t xml:space="preserve">(Craft, 2015, among others; Henriksen, Geeslin, &amp; Willis, 2010; Thornberry, 2014)</w:t>
+        <w:t xml:space="preserve">(Craft, 2015, among others; Thornberry, 2014; Trofimovich &amp; Baker, 2006)</w:t>
       </w:r>
       <w:r>
         <w:t xml:space="preserve">.</w:t>
@@ -721,7 +721,7 @@
         <w:pStyle w:val="Textkrper"/>
       </w:pPr>
       <w:r>
-        <w:t xml:space="preserve">Intonation has a semantic function and through adequate cognitive decoding of the signal a listener can interpret the intention of a given utterance.</w:t>
+        <w:t xml:space="preserve">Intonation has a semantic function and through adequate cognitive decoding of the signal a listener can interpret the intended meaning of a given utterance.</w:t>
       </w:r>
       <w:r>
         <w:t xml:space="preserve"> </w:t>
@@ -739,19 +739,19 @@
         <w:t xml:space="preserve"> </w:t>
       </w:r>
       <w:r>
-        <w:t xml:space="preserve">Given the rich variation in pragmatic uses, it is unsurprising that interpreting and decoding intonational contours in a non-native language represents a particularly challenging aspect of speech comprehension for the language learner.</w:t>
-      </w:r>
-      <w:r>
-        <w:t xml:space="preserve"> </w:t>
-      </w:r>
-      <w:r>
-        <w:t xml:space="preserve">Moreover, the use of first language (L1) prosodic features when speaking the target language can result in misunderstandings due to the fact that the same prosodic features may convey different linguistic and paralinguistic meaning in the target language</w:t>
-      </w:r>
-      <w:r>
-        <w:t xml:space="preserve"> </w:t>
-      </w:r>
-      <w:r>
-        <w:t xml:space="preserve">(Chen, 2005; Cruz-Ferreira, 1987, 1987; Mennen, 2007; Pickering, 2001)</w:t>
+        <w:t xml:space="preserve">Given the rich variation in pragmatic uses, it is unsurprising that interpreting and decoding intonational contours in a new language represents a particularly challenging aspect of speech comprehension for the language learner.</w:t>
+      </w:r>
+      <w:r>
+        <w:t xml:space="preserve"> </w:t>
+      </w:r>
+      <w:r>
+        <w:t xml:space="preserve">Moreover, the use of first language (L1) prosodic features when speaking the target language can result in misunderstandings because the same prosodic features can convey different linguistic and paralinguistic meaning in the target language</w:t>
+      </w:r>
+      <w:r>
+        <w:t xml:space="preserve"> </w:t>
+      </w:r>
+      <w:r>
+        <w:t xml:space="preserve">(Chen, 2005; Cruz-Ferreira, 1987; Mennen, 2007; Pickering, 2001)</w:t>
       </w:r>
       <w:r>
         <w:t xml:space="preserve">.</w:t>
@@ -947,7 +947,7 @@
         <w:t xml:space="preserve"> </w:t>
       </w:r>
       <w:r>
-        <w:t xml:space="preserve">Beyond the level of the individual, however, dialectal differences can account for more difficulties.</w:t>
+        <w:t xml:space="preserve">Beyond the level of the individual, however, dialectal differences can account for additional difficulties.</w:t>
       </w:r>
       <w:r>
         <w:t xml:space="preserve"> </w:t>
@@ -1003,7 +1003,7 @@
         <w:t xml:space="preserve"> </w:t>
       </w:r>
       <w:r>
-        <w:t xml:space="preserve">(Craft, 2015; See Henriksen et al., 2010; Thornberry, 2014; Trimble, 2013a, among others)</w:t>
+        <w:t xml:space="preserve">(See Craft, 2015; Henriksen, Geeslin, &amp; Willis, 2010; Thornberry, 2014; Trimble, 2013a, among others)</w:t>
       </w:r>
       <w:r>
         <w:t xml:space="preserve">.</w:t>
@@ -1270,7 +1270,7 @@
         <w:pStyle w:val="Textkrper"/>
       </w:pPr>
       <w:r>
-        <w:t xml:space="preserve">Studies on monolingual populations suggest that individual pragmatic skills correlate with variability in semantic/pragmatic interpretation of ambiguous linguistic items, with more pragmatic individuals preferring pragmatically enriched interpretations and less pragmatic individuals preferring literal/semantic interpretations</w:t>
+        <w:t xml:space="preserve">Studies on monolingual populations suggest that individual pragmatic skills correlate with variability in semantic/pragmatic interpretation of ambiguous linguistic items</w:t>
       </w:r>
       <w:r>
         <w:t xml:space="preserve"> </w:t>
@@ -1285,7 +1285,13 @@
         <w:t xml:space="preserve"> </w:t>
       </w:r>
       <w:r>
-        <w:t xml:space="preserve">In addition, more pragmatically skilled individuals tend to rely on different phonetic cues to parse syntactically ambiguous sentences with regard to less pragmatically skilled individuals</w:t>
+        <w:t xml:space="preserve">That is, in this line of research, individuals described as having higher pragmatic skill tended to prefer pragmatically enriched interpretations and individuals described as having less pragmatic skill tended to prefer more literal/semantic interpretations.</w:t>
+      </w:r>
+      <w:r>
+        <w:t xml:space="preserve"> </w:t>
+      </w:r>
+      <w:r>
+        <w:t xml:space="preserve">In addition, more pragmatically skilled individuals have also been found to rely on different phonetic cues to parse syntactically ambiguous sentences when compared with less pragmatically skilled individuals</w:t>
       </w:r>
       <w:r>
         <w:t xml:space="preserve"> </w:t>
@@ -1801,7 +1807,7 @@
         <w:t xml:space="preserve"> </w:t>
       </w:r>
       <w:r>
-        <w:t xml:space="preserve">The pool of participants was filtered using criteria set in Prolific.ac to insure participants self-reported as being L1 English speakers born, raised, and currently living in the Northeastern US with no knowledge of any languages other than English or Spanish.</w:t>
+        <w:t xml:space="preserve">The pool of participants was filtered using criteria set in Prolific.ac to ensure participants self-reported as being L1 English speakers born, raised, and currently living in the Northeastern US with no knowledge of any languages other than English or Spanish.</w:t>
       </w:r>
       <w:r>
         <w:t xml:space="preserve"> </w:t>
@@ -2435,7 +2441,7 @@
         <w:t xml:space="preserve"> </w:t>
       </w:r>
       <w:r>
-        <w:t xml:space="preserve">Thus the minimum possible value is 0 (low empathy) and the maximum is 80 (high empathy).</w:t>
+        <w:t xml:space="preserve">Thus, the minimum possible value is 0 (low empathy) and the maximum is 80 (high empathy).</w:t>
       </w:r>
       <w:r>
         <w:t xml:space="preserve"> </w:t>
@@ -2516,7 +2522,7 @@
         <w:t xml:space="preserve"> </w:t>
       </w:r>
       <w:r>
-        <w:t xml:space="preserve">Our hypothesis related to empathy as a possible mediator of perceptual learning is exploratory in nature and thus we did not base our sample size estimate on any parameter estimates related to this effect.</w:t>
+        <w:t xml:space="preserve">Our hypothesis related to empathy as a possible mediator of perceptual learning is exploratory in nature; therefore, we did not base our sample size estimate on any parameter estimates related to this effect.</w:t>
       </w:r>
       <w:r>
         <w:t xml:space="preserve"> </w:t>
@@ -3098,7 +3104,7 @@
         <w:t xml:space="preserve"> </w:t>
       </w:r>
       <w:r>
-        <w:t xml:space="preserve">Thus after fitting the DDMs, we obtained a posterior distribution of plausible values for boundary separation, drift rate, bias, and non-decision time for each participant.</w:t>
+        <w:t xml:space="preserve">Thus, after fitting the DDMs, we obtained a posterior distribution of plausible values for boundary separation, drift rate, bias, and non-decision time for each participant.</w:t>
       </w:r>
       <w:r>
         <w:t xml:space="preserve"> </w:t>
@@ -3618,7 +3624,7 @@
         <w:t xml:space="preserve"> </w:t>
       </w:r>
       <w:r>
-        <w:t xml:space="preserve">For all utterance types response accuracy increased as proficiency increased.</w:t>
+        <w:t xml:space="preserve">For all utterance types, response accuracy increased as proficiency increased.</w:t>
       </w:r>
       <w:r>
         <w:t xml:space="preserve"> </w:t>
@@ -4377,28 +4383,7 @@
           <w:iCs/>
           <w:i/>
         </w:rPr>
-        <w:t xml:space="preserve">Is perceptional development in L2 Spanish modulated by proficiency and intonation type</w:t>
-      </w:r>
-      <w:r>
-        <w:rPr>
-          <w:iCs/>
-          <w:i/>
-        </w:rPr>
-        <w:t xml:space="preserve"> </w:t>
-      </w:r>
-      <w:r>
-        <w:rPr>
-          <w:iCs/>
-          <w:i/>
-        </w:rPr>
-        <w:t xml:space="preserve">(i.e., Brandl et al., 2020)</w:t>
-      </w:r>
-      <w:r>
-        <w:rPr>
-          <w:iCs/>
-          <w:i/>
-        </w:rPr>
-        <w:t xml:space="preserve">?</w:t>
+        <w:t xml:space="preserve">Is perceptional development in L2 Spanish modulated by proficiency and intonation type?</w:t>
       </w:r>
       <w:r>
         <w:t xml:space="preserve">, was developed as a direct result of the previous literature examining the acquisition of Spanish prosody</w:t>
@@ -4407,7 +4392,7 @@
         <w:t xml:space="preserve"> </w:t>
       </w:r>
       <w:r>
-        <w:t xml:space="preserve">(Brandl et al., 2020; i.e., Trimble, 2013b)</w:t>
+        <w:t xml:space="preserve">(i.e., Brandl et al., 2020; Trimble, 2013b)</w:t>
       </w:r>
       <w:r>
         <w:t xml:space="preserve">.</w:t>
@@ -4537,7 +4522,7 @@
         <w:t xml:space="preserve"> </w:t>
       </w:r>
       <w:r>
-        <w:t xml:space="preserve">(Guiora et al., 1972, i.e., 1968; Rota &amp; Reiterer, 2009, among others)</w:t>
+        <w:t xml:space="preserve">(i.e., Guiora et al., 1972; Rota &amp; Reiterer, 2009, among others)</w:t>
       </w:r>
       <w:r>
         <w:t xml:space="preserve">.</w:t>
@@ -4609,7 +4594,7 @@
         <w:pStyle w:val="Textkrper"/>
       </w:pPr>
       <w:r>
-        <w:t xml:space="preserve">Aside from addressing response accuracy, we also show that in high proficiency, high empathy learners (1) more information was necessary to reach a decision and (2) responses came at a slower rate when compared with low empathy learners at any proficiency level.</w:t>
+        <w:t xml:space="preserve">Aside from addressing response accuracy, we also show that for high proficiency, high empathy learners (1) more information was necessary to reach a decision and (2) responses came at a slower rate when compared with low empathy learners at any proficiency level.</w:t>
       </w:r>
       <w:r>
         <w:t xml:space="preserve"> </w:t>
@@ -4934,7 +4919,7 @@
         <w:t xml:space="preserve"> </w:t>
       </w:r>
       <w:r>
-        <w:t xml:space="preserve">(Bertrand, Guegan, Robieux, McCall, &amp; Zenasni, 2018; i.e., Lam, Kolomitro, &amp; Alamparambil, 2011)</w:t>
+        <w:t xml:space="preserve">(i.e., Bertrand, Guegan, Robieux, McCall, &amp; Zenasni, 2018; Lam, Kolomitro, &amp; Alamparambil, 2011)</w:t>
       </w:r>
       <w:r>
         <w:t xml:space="preserve"> </w:t>
@@ -7383,7 +7368,7 @@
           <w:iCs/>
           <w:i/>
         </w:rPr>
-        <w:t xml:space="preserve">Selected proceedings of the 6th conference on the acquisition of spanish and portuguese as first and second languages</w:t>
+        <w:t xml:space="preserve">Selected Proceedings of the 6th Conference on the Acquisition of Spanish and Portuguese as First and Second Languages</w:t>
       </w:r>
       <w:r>
         <w:t xml:space="preserve">, 108–122. Somerville, MA: Cascadilla Proceedings Project.</w:t>
@@ -7415,7 +7400,7 @@
           <w:iCs/>
           <w:i/>
         </w:rPr>
-        <w:t xml:space="preserve">Selected proceedings of the 2nd conference on laboratory approaches to spanish phonetics and phonology</w:t>
+        <w:t xml:space="preserve">Selected Proceedings of the 2nd Conference on Laboratory Approaches to Spanish Phonetics and Phonology</w:t>
       </w:r>
       <w:r>
         <w:t xml:space="preserve">, 131–148. Somerville, MA: Cascadilla Proceedings Project.</w:t>
@@ -7484,7 +7469,25 @@
         <w:pStyle w:val="Literaturverzeichnis"/>
       </w:pPr>
       <w:r>
-        <w:t xml:space="preserve">Orrico, R., &amp; D’Imperio, M. (2020). Individual empathy levels affect gradual intonation-meaning mapping: The case of biased questions in salerno italian.</w:t>
+        <w:t xml:space="preserve">Orrico, R., &amp; D’Imperio, M. (2020). Individual empathy levels affect gradual intonation-meaning mapping: The case of biased questions in</w:t>
+      </w:r>
+      <w:r>
+        <w:t xml:space="preserve"> </w:t>
+      </w:r>
+      <w:r>
+        <w:t xml:space="preserve">S</w:t>
+      </w:r>
+      <w:r>
+        <w:t xml:space="preserve">alerno</w:t>
+      </w:r>
+      <w:r>
+        <w:t xml:space="preserve"> </w:t>
+      </w:r>
+      <w:r>
+        <w:t xml:space="preserve">I</w:t>
+      </w:r>
+      <w:r>
+        <w:t xml:space="preserve">talian.</w:t>
       </w:r>
       <w:r>
         <w:t xml:space="preserve"> </w:t>
@@ -8031,7 +8034,49 @@
           <w:iCs/>
           <w:i/>
         </w:rPr>
-        <w:t xml:space="preserve">Acquiring variable L2 spanish intonation in a study abroad context</w:t>
+        <w:t xml:space="preserve">Acquiring variable</w:t>
+      </w:r>
+      <w:r>
+        <w:rPr>
+          <w:iCs/>
+          <w:i/>
+        </w:rPr>
+        <w:t xml:space="preserve"> </w:t>
+      </w:r>
+      <w:r>
+        <w:rPr>
+          <w:iCs/>
+          <w:i/>
+        </w:rPr>
+        <w:t xml:space="preserve">L</w:t>
+      </w:r>
+      <w:r>
+        <w:rPr>
+          <w:iCs/>
+          <w:i/>
+        </w:rPr>
+        <w:t xml:space="preserve">2</w:t>
+      </w:r>
+      <w:r>
+        <w:rPr>
+          <w:iCs/>
+          <w:i/>
+        </w:rPr>
+        <w:t xml:space="preserve"> </w:t>
+      </w:r>
+      <w:r>
+        <w:rPr>
+          <w:iCs/>
+          <w:i/>
+        </w:rPr>
+        <w:t xml:space="preserve">S</w:t>
+      </w:r>
+      <w:r>
+        <w:rPr>
+          <w:iCs/>
+          <w:i/>
+        </w:rPr>
+        <w:t xml:space="preserve">panish intonation in a study abroad context</w:t>
       </w:r>
       <w:r>
         <w:t xml:space="preserve"> </w:t>
@@ -8075,7 +8120,7 @@
           <w:iCs/>
           <w:i/>
         </w:rPr>
-        <w:t xml:space="preserve">Selected proceedings of the 15th hispanic linguistics symposium</w:t>
+        <w:t xml:space="preserve">Selected Proceedings of the 15th Hispanic Linguistics Symposium</w:t>
       </w:r>
       <w:r>
         <w:t xml:space="preserve"> </w:t>
@@ -15783,7 +15828,7 @@
         <w:rPr>
           <w:rStyle w:val="VerbatimChar"/>
         </w:rPr>
-        <w:t xml:space="preserve"> tz       America/New_York</w:t>
+        <w:t xml:space="preserve"> tz       America/Los_Angeles</w:t>
       </w:r>
       <w:r>
         <w:br/>
@@ -15792,7 +15837,7 @@
         <w:rPr>
           <w:rStyle w:val="VerbatimChar"/>
         </w:rPr>
-        <w:t xml:space="preserve"> date     2022-01-25</w:t>
+        <w:t xml:space="preserve"> date     2022-01-29</w:t>
       </w:r>
       <w:r>
         <w:br/>

</xml_diff>

<commit_message>
include comments from isabelle
</commit_message>
<xml_diff>
--- a/docs/manuscript/main.docx
+++ b/docs/manuscript/main.docx
@@ -318,7 +318,7 @@
         <w:pStyle w:val="Textkrper"/>
       </w:pPr>
       <w:r>
-        <w:t xml:space="preserve">The authors made the following contributions. Joseph V. Casillas: Conceptualization, Data curation, Formal analysis, Funding acquisition, Investigation, Methodology, Project administration, Resources, Software, Supervision, Validation, Visualization, Writing - Original Draft Preparation, Writing - Review &amp; Editing; Juan José Garrido Pozú: Conceptualization, Investigation, Methodology, Resources, Writing - original draft, Writing - Review &amp; Editing; Kyle Parrish: Conceptualization, Investigation, Methodology, Writing - original draft, Writing - Review &amp; Editing; Laura Fernández Arroyo: Conceptualization, Investigation, Methodology, Writing - original draft, Writing - Review &amp; Editing; Nicole Rodríguez: Conceptualization, Investigation, Methodology, Writing - original draft, Writing - Review &amp; Editing; Robert Esposito: Conceptualization, Investigation, Methodology; Isabelle Chang: Conceptualization, Investigation, Methodology, Writing - original draft, Writing - Review &amp; Editing; Kimberly Gómez: Conceptualization, Investigation, Methodology, Writing - original draft; Gabriela Constantin-Dureci: Writing - original draft, Writing - Review &amp; Editing; Jiawei Shao: Writing - original draft, Writing - Review &amp; Editing; Iván Andreu Rascón: Writing - original draft, Writing - Review &amp; Editing; Katherine Taveras: Writing - original draft, Writing - Review &amp; Editing.</w:t>
+        <w:t xml:space="preserve">The authors made the following contributions. Joseph V. Casillas: Conceptualization, Data curation, Formal analysis, Funding acquisition, Investigation, Methodology, Project administration, Resources, Software, Supervision, Validation, Visualization, Writing - Original Draft Preparation, Writing - Review &amp; Editing; Juan José Garrido Pozú: Conceptualization, Investigation, Methodology, Resources, Writing - original draft, Writing - Review &amp; Editing; Kyle Parrish: Conceptualization, Investigation, Methodology, Writing - original draft, Writing - Review &amp; Editing; Laura Fernández Arroyo: Conceptualization, Investigation, Methodology, Writing - original draft, Writing - Review &amp; Editing; Nicole Rodríguez: Conceptualization, Investigation, Methodology, Writing - original draft, Writing - Review &amp; Editing; Robert Esposito: Conceptualization, Investigation, Methodology, Writing - Review &amp; Editing; Isabelle Chang: Conceptualization, Investigation, Methodology, Writing - original draft, Writing - Review &amp; Editing; Kimberly Gómez: Conceptualization, Investigation, Methodology, Writing - original draft; Gabriela Constantin-Dureci: Writing - Review &amp; Editing; Jiawei Shao: Writing - original draft, Writing - Review &amp; Editing; Iván Andreu Rascón: Writing - original draft, Writing - Review &amp; Editing; Katherine Taveras: Writing - original draft, Writing - Review &amp; Editing.</w:t>
       </w:r>
     </w:p>
     <w:p>
@@ -485,7 +485,13 @@
         <w:t xml:space="preserve"> </w:t>
       </w:r>
       <w:r>
-        <w:t xml:space="preserve">Second language acquisition, Intonation, Empathy, Prosody</w:t>
+        <w:t xml:space="preserve">Second language acquisition, Sentence processing, Speech perception,</w:t>
+      </w:r>
+      <w:r>
+        <w:t xml:space="preserve"> </w:t>
+      </w:r>
+      <w:r>
+        <w:t xml:space="preserve">Intonation, Empathy</w:t>
       </w:r>
     </w:p>
     <w:p>
@@ -503,7 +509,7 @@
         <w:t xml:space="preserve"> </w:t>
       </w:r>
       <w:r>
-        <w:t xml:space="preserve">10,038</w:t>
+        <w:t xml:space="preserve">8,299</w:t>
       </w:r>
     </w:p>
     <w:p>
@@ -692,7 +698,7 @@
         <w:t xml:space="preserve"> </w:t>
       </w:r>
       <w:r>
-        <w:t xml:space="preserve">In normal discourse, speakers use intonation to indicate syntactic structure, whether an utterance is a question or a statement, to focus constituents, as well as to convey affective meaning.</w:t>
+        <w:t xml:space="preserve">This is, in part, because speakers can use intonation to indicate syntactic structure, to signal whether an utterance is a question or a statement, to focus constituents, as well as to convey affective meaning.</w:t>
       </w:r>
       <w:r>
         <w:t xml:space="preserve"> </w:t>
@@ -1262,7 +1268,7 @@
         <w:t xml:space="preserve"> </w:t>
       </w:r>
       <w:r>
-        <w:t xml:space="preserve">Importantly, in recent years empathy has served a proxy for investigating individual pragmatic skill.</w:t>
+        <w:t xml:space="preserve">Importantly, in recent years empathy has served as a proxy for investigating individual pragmatic skill.</w:t>
       </w:r>
     </w:p>
     <w:p>
@@ -2267,7 +2273,7 @@
         <w:t xml:space="preserve"> </w:t>
       </w:r>
       <w:r>
-        <w:t xml:space="preserve">We conceive of proficiency as a continuous variable, thus we consider a monolingual English speaker to have little to no proficiency in Spanish (i.e., a negative value on the LexTALE).</w:t>
+        <w:t xml:space="preserve">We conceive of proficiency as a continuous variable and therefore consider a monolingual English speaker to have little to no proficiency in Spanish (i.e., a negative value on the LexTALE).</w:t>
       </w:r>
       <w:r>
         <w:t xml:space="preserve"> </w:t>
@@ -2967,7 +2973,7 @@
         <w:t xml:space="preserve"> </w:t>
       </w:r>
       <w:r>
-        <w:t xml:space="preserve">Conversely a lower drift rate is interpreted as indicating a more difficult task.</w:t>
+        <w:t xml:space="preserve">Conversely, a lower drift rate is interpreted as indicating a more difficult task.</w:t>
       </w:r>
       <w:r>
         <w:t xml:space="preserve"> </w:t>
@@ -15828,7 +15834,7 @@
         <w:rPr>
           <w:rStyle w:val="VerbatimChar"/>
         </w:rPr>
-        <w:t xml:space="preserve"> tz       America/Los_Angeles</w:t>
+        <w:t xml:space="preserve"> tz       America/New_York</w:t>
       </w:r>
       <w:r>
         <w:br/>
@@ -15837,7 +15843,7 @@
         <w:rPr>
           <w:rStyle w:val="VerbatimChar"/>
         </w:rPr>
-        <w:t xml:space="preserve"> date     2022-01-29</w:t>
+        <w:t xml:space="preserve"> date     2022-01-31</w:t>
       </w:r>
       <w:r>
         <w:br/>
@@ -15983,6 +15989,15 @@
         <w:rPr>
           <w:rStyle w:val="VerbatimChar"/>
         </w:rPr>
+        <w:t xml:space="preserve">brio                   1.1.3 2021-11-30</w:t>
+      </w:r>
+      <w:r>
+        <w:br/>
+      </w:r>
+      <w:r>
+        <w:rPr>
+          <w:rStyle w:val="VerbatimChar"/>
+        </w:rPr>
         <w:t xml:space="preserve">brms                  2.16.3 2021-11-22</w:t>
       </w:r>
       <w:r>
@@ -16037,7 +16052,7 @@
         <w:rPr>
           <w:rStyle w:val="VerbatimChar"/>
         </w:rPr>
-        <w:t xml:space="preserve">cli                    3.1.0 2021-10-27</w:t>
+        <w:t xml:space="preserve">cli                    3.1.1 2022-01-20</w:t>
       </w:r>
       <w:r>
         <w:br/>
@@ -16127,7 +16142,7 @@
         <w:rPr>
           <w:rStyle w:val="VerbatimChar"/>
         </w:rPr>
-        <w:t xml:space="preserve">datawizard             0.2.1 2021-10-04</w:t>
+        <w:t xml:space="preserve">datawizard             0.2.3 2022-01-26</w:t>
       </w:r>
       <w:r>
         <w:br/>
@@ -16136,7 +16151,7 @@
         <w:rPr>
           <w:rStyle w:val="VerbatimChar"/>
         </w:rPr>
-        <w:t xml:space="preserve">DBI                    1.1.1 2021-01-15</w:t>
+        <w:t xml:space="preserve">DBI                    1.1.2 2021-12-20</w:t>
       </w:r>
       <w:r>
         <w:br/>
@@ -16172,7 +16187,7 @@
         <w:rPr>
           <w:rStyle w:val="VerbatimChar"/>
         </w:rPr>
-        <w:t xml:space="preserve">distributional         0.2.2 2021-02-02</w:t>
+        <w:t xml:space="preserve">distributional         0.3.0 2022-01-05</w:t>
       </w:r>
       <w:r>
         <w:br/>
@@ -16217,7 +16232,7 @@
         <w:rPr>
           <w:rStyle w:val="VerbatimChar"/>
         </w:rPr>
-        <w:t xml:space="preserve">emmeans              1.7.1-1 2021-11-29</w:t>
+        <w:t xml:space="preserve">emmeans                1.7.2 2022-01-04</w:t>
       </w:r>
       <w:r>
         <w:br/>
@@ -16262,7 +16277,7 @@
         <w:rPr>
           <w:rStyle w:val="VerbatimChar"/>
         </w:rPr>
-        <w:t xml:space="preserve">fansi                  0.5.0 2021-05-25</w:t>
+        <w:t xml:space="preserve">fansi                  1.0.2 2022-01-14</w:t>
       </w:r>
       <w:r>
         <w:br/>
@@ -16379,7 +16394,7 @@
         <w:rPr>
           <w:rStyle w:val="VerbatimChar"/>
         </w:rPr>
-        <w:t xml:space="preserve">glue                   1.5.1 2021-11-30</w:t>
+        <w:t xml:space="preserve">glue                   1.6.1 2022-01-22</w:t>
       </w:r>
       <w:r>
         <w:br/>
@@ -16460,7 +16475,7 @@
         <w:rPr>
           <w:rStyle w:val="VerbatimChar"/>
         </w:rPr>
-        <w:t xml:space="preserve">httpuv                 1.6.3 2021-09-09</w:t>
+        <w:t xml:space="preserve">httpuv                 1.6.5 2022-01-05</w:t>
       </w:r>
       <w:r>
         <w:br/>
@@ -16469,7 +16484,7 @@
         <w:rPr>
           <w:rStyle w:val="VerbatimChar"/>
         </w:rPr>
-        <w:t xml:space="preserve">igraph                 1.2.9 2021-11-23</w:t>
+        <w:t xml:space="preserve">igraph                1.2.11 2022-01-04</w:t>
       </w:r>
       <w:r>
         <w:br/>
@@ -16487,7 +16502,7 @@
         <w:rPr>
           <w:rStyle w:val="VerbatimChar"/>
         </w:rPr>
-        <w:t xml:space="preserve">insight               0.14.5 2021-10-16</w:t>
+        <w:t xml:space="preserve">insight               0.15.0 2022-01-07</w:t>
       </w:r>
       <w:r>
         <w:br/>
@@ -16496,7 +16511,7 @@
         <w:rPr>
           <w:rStyle w:val="VerbatimChar"/>
         </w:rPr>
-        <w:t xml:space="preserve">jsonlite               1.7.2 2020-12-09</w:t>
+        <w:t xml:space="preserve">jsonlite               1.7.3 2022-01-17</w:t>
       </w:r>
       <w:r>
         <w:br/>
@@ -16505,7 +16520,7 @@
         <w:rPr>
           <w:rStyle w:val="VerbatimChar"/>
         </w:rPr>
-        <w:t xml:space="preserve">knitr                   1.36 2021-09-29</w:t>
+        <w:t xml:space="preserve">knitr                   1.37 2021-12-16</w:t>
       </w:r>
       <w:r>
         <w:br/>
@@ -16559,7 +16574,7 @@
         <w:rPr>
           <w:rStyle w:val="VerbatimChar"/>
         </w:rPr>
-        <w:t xml:space="preserve">magrittr               2.0.1 2020-11-17</w:t>
+        <w:t xml:space="preserve">magrittr               2.0.2 2022-01-26</w:t>
       </w:r>
       <w:r>
         <w:br/>
@@ -16577,7 +16592,7 @@
         <w:rPr>
           <w:rStyle w:val="VerbatimChar"/>
         </w:rPr>
-        <w:t xml:space="preserve">MASS                  7.3-54 2021-05-03</w:t>
+        <w:t xml:space="preserve">MASS                  7.3-55 2022-01-13</w:t>
       </w:r>
       <w:r>
         <w:br/>
@@ -16667,7 +16682,7 @@
         <w:rPr>
           <w:rStyle w:val="VerbatimChar"/>
         </w:rPr>
-        <w:t xml:space="preserve">nlme                 3.1-153 2021-09-07</w:t>
+        <w:t xml:space="preserve">nlme                 3.1-155 2022-01-13</w:t>
       </w:r>
       <w:r>
         <w:br/>
@@ -16676,7 +16691,7 @@
         <w:rPr>
           <w:rStyle w:val="VerbatimChar"/>
         </w:rPr>
-        <w:t xml:space="preserve">nloptr               1.2.2.3 2021-11-02</w:t>
+        <w:t xml:space="preserve">nloptr                 2.0.0 2022-01-26</w:t>
       </w:r>
       <w:r>
         <w:br/>
@@ -16703,7 +16718,7 @@
         <w:rPr>
           <w:rStyle w:val="VerbatimChar"/>
         </w:rPr>
-        <w:t xml:space="preserve">pillar                 1.6.4 2021-10-18</w:t>
+        <w:t xml:space="preserve">pillar                 1.6.5 2022-01-25</w:t>
       </w:r>
       <w:r>
         <w:br/>
@@ -16712,7 +16727,7 @@
         <w:rPr>
           <w:rStyle w:val="VerbatimChar"/>
         </w:rPr>
-        <w:t xml:space="preserve">pkgbuild               1.3.0 2021-12-09</w:t>
+        <w:t xml:space="preserve">pkgbuild               1.3.1 2021-12-20</w:t>
       </w:r>
       <w:r>
         <w:br/>
@@ -16757,7 +16772,7 @@
         <w:rPr>
           <w:rStyle w:val="VerbatimChar"/>
         </w:rPr>
-        <w:t xml:space="preserve">posterior              1.1.0 2021-09-09</w:t>
+        <w:t xml:space="preserve">posterior              1.2.0 2022-01-05</w:t>
       </w:r>
       <w:r>
         <w:br/>
@@ -16838,7 +16853,7 @@
         <w:rPr>
           <w:rStyle w:val="VerbatimChar"/>
         </w:rPr>
-        <w:t xml:space="preserve">Rcpp                   1.0.7 2021-07-07</w:t>
+        <w:t xml:space="preserve">Rcpp                   1.0.8 2022-01-13</w:t>
       </w:r>
       <w:r>
         <w:br/>
@@ -16847,7 +16862,7 @@
         <w:rPr>
           <w:rStyle w:val="VerbatimChar"/>
         </w:rPr>
-        <w:t xml:space="preserve">RcppParallel           5.1.4 2021-05-04</w:t>
+        <w:t xml:space="preserve">RcppParallel           5.1.5 2022-01-05</w:t>
       </w:r>
       <w:r>
         <w:br/>
@@ -16856,7 +16871,7 @@
         <w:rPr>
           <w:rStyle w:val="VerbatimChar"/>
         </w:rPr>
-        <w:t xml:space="preserve">readr                  2.1.1 2021-11-30</w:t>
+        <w:t xml:space="preserve">readr                  2.1.2 2022-01-30</w:t>
       </w:r>
       <w:r>
         <w:br/>
@@ -16892,7 +16907,7 @@
         <w:rPr>
           <w:rStyle w:val="VerbatimChar"/>
         </w:rPr>
-        <w:t xml:space="preserve">rlang                 0.4.12 2021-10-18</w:t>
+        <w:t xml:space="preserve">rlang                  1.0.0 2022-01-26</w:t>
       </w:r>
       <w:r>
         <w:br/>
@@ -16991,7 +17006,7 @@
         <w:rPr>
           <w:rStyle w:val="VerbatimChar"/>
         </w:rPr>
-        <w:t xml:space="preserve">shinyjs                2.0.0 2020-09-09</w:t>
+        <w:t xml:space="preserve">shinyjs                2.1.0 2021-12-23</w:t>
       </w:r>
       <w:r>
         <w:br/>
@@ -17063,7 +17078,7 @@
         <w:rPr>
           <w:rStyle w:val="VerbatimChar"/>
         </w:rPr>
-        <w:t xml:space="preserve">testthat               3.1.1 2021-12-03</w:t>
+        <w:t xml:space="preserve">testthat               3.1.2 2022-01-20</w:t>
       </w:r>
       <w:r>
         <w:br/>
@@ -17090,7 +17105,7 @@
         <w:rPr>
           <w:rStyle w:val="VerbatimChar"/>
         </w:rPr>
-        <w:t xml:space="preserve">tidybayes              3.0.1 2021-08-22</w:t>
+        <w:t xml:space="preserve">tidybayes              3.0.2 2022-01-05</w:t>
       </w:r>
       <w:r>
         <w:br/>
@@ -17153,7 +17168,7 @@
         <w:rPr>
           <w:rStyle w:val="VerbatimChar"/>
         </w:rPr>
-        <w:t xml:space="preserve">V8                     3.6.0 2021-11-10</w:t>
+        <w:t xml:space="preserve">V8                     4.0.0 2021-12-23</w:t>
       </w:r>
       <w:r>
         <w:br/>
@@ -17234,7 +17249,7 @@
         <w:rPr>
           <w:rStyle w:val="VerbatimChar"/>
         </w:rPr>
-        <w:t xml:space="preserve">yaml                   2.2.1 2020-02-01</w:t>
+        <w:t xml:space="preserve">yaml                   2.2.2 2022-01-25</w:t>
       </w:r>
       <w:r>
         <w:br/>

</xml_diff>

<commit_message>
render doc to check additions
</commit_message>
<xml_diff>
--- a/docs/manuscript/main.docx
+++ b/docs/manuscript/main.docx
@@ -3476,7 +3476,7 @@
         <w:t xml:space="preserve"> </w:t>
       </w:r>
       <w:r>
-        <w:t xml:space="preserve">2</w:t>
+        <w:t xml:space="preserve">1</w:t>
       </w:r>
       <w:r>
         <w:t xml:space="preserve">).</w:t>
@@ -4883,7 +4883,7 @@
         <w:t xml:space="preserve"> </w:t>
       </w:r>
       <w:r>
-        <w:t xml:space="preserve">11</w:t>
+        <w:t xml:space="preserve">13</w:t>
       </w:r>
       <w:r>
         <w:t xml:space="preserve"> </w:t>
@@ -8325,26 +8325,16 @@
       </w:r>
     </w:p>
     <w:bookmarkEnd w:id="156"/>
-    <w:bookmarkStart w:id="157" w:name="appendix"/>
+    <w:bookmarkStart w:id="184" w:name="supplementary-materials"/>
     <w:p>
       <w:pPr>
         <w:pStyle w:val="berschrift1"/>
       </w:pPr>
       <w:r>
-        <w:t xml:space="preserve">Appendix</w:t>
-      </w:r>
-    </w:p>
-    <w:bookmarkEnd w:id="157"/>
-    <w:bookmarkStart w:id="179" w:name="on-line-supplementary-material"/>
-    <w:p>
-      <w:pPr>
-        <w:pStyle w:val="berschrift1"/>
-      </w:pPr>
-      <w:r>
-        <w:t xml:space="preserve">On-line supplementary material</w:t>
-      </w:r>
-    </w:p>
-    <w:bookmarkStart w:id="161" w:name="traditional-analyses"/>
+        <w:t xml:space="preserve">Supplementary materials</w:t>
+      </w:r>
+    </w:p>
+    <w:bookmarkStart w:id="157" w:name="traditional-analyses"/>
     <w:p>
       <w:pPr>
         <w:pStyle w:val="berschrift2"/>
@@ -8376,1679 +8366,6 @@
         <w:t xml:space="preserve">.</w:t>
       </w:r>
     </w:p>
-    <w:p>
-      <w:pPr>
-        <w:pStyle w:val="Textkrper"/>
-      </w:pPr>
-      <w:r>
-        <w:t xml:space="preserve">Raw accuracy plot</w:t>
-      </w:r>
-      <w:r>
-        <w:t xml:space="preserve"> </w:t>
-      </w:r>
-      <w:r>
-        <w:t xml:space="preserve">8</w:t>
-      </w:r>
-    </w:p>
-    <w:p>
-      <w:pPr>
-        <w:pStyle w:val="CaptionedFigure"/>
-      </w:pPr>
-      <w:r>
-        <w:drawing>
-          <wp:inline>
-            <wp:extent cx="5969000" cy="2808941"/>
-            <wp:effectExtent b="0" l="0" r="0" t="0"/>
-            <wp:docPr descr="Figure 8.  Stuff they made me do." title="" id="159" name="Picture"/>
-            <a:graphic>
-              <a:graphicData uri="http://schemas.openxmlformats.org/drawingml/2006/picture">
-                <pic:pic>
-                  <pic:nvPicPr>
-                    <pic:cNvPr descr="../../figs/manuscript/learner_native_accuracy.pdf" id="160" name="Picture"/>
-                    <pic:cNvPicPr>
-                      <a:picLocks noChangeArrowheads="1" noChangeAspect="1"/>
-                    </pic:cNvPicPr>
-                  </pic:nvPicPr>
-                  <pic:blipFill>
-                    <a:blip r:embed="rId158"/>
-                    <a:stretch>
-                      <a:fillRect/>
-                    </a:stretch>
-                  </pic:blipFill>
-                  <pic:spPr bwMode="auto">
-                    <a:xfrm>
-                      <a:off x="0" y="0"/>
-                      <a:ext cx="5969000" cy="2808941"/>
-                    </a:xfrm>
-                    <a:prstGeom prst="rect">
-                      <a:avLst/>
-                    </a:prstGeom>
-                    <a:noFill/>
-                    <a:ln w="9525">
-                      <a:noFill/>
-                      <a:headEnd/>
-                      <a:tailEnd/>
-                    </a:ln>
-                  </pic:spPr>
-                </pic:pic>
-              </a:graphicData>
-            </a:graphic>
-          </wp:inline>
-        </w:drawing>
-      </w:r>
-    </w:p>
-    <w:p>
-      <w:pPr>
-        <w:pStyle w:val="ImageCaption"/>
-      </w:pPr>
-      <w:r>
-        <w:rPr>
-          <w:iCs/>
-          <w:i/>
-        </w:rPr>
-        <w:t xml:space="preserve">Figure</w:t>
-      </w:r>
-      <w:r>
-        <w:t xml:space="preserve"> </w:t>
-      </w:r>
-      <w:r>
-        <w:rPr>
-          <w:iCs/>
-          <w:i/>
-        </w:rPr>
-        <w:t xml:space="preserve">8.</w:t>
-      </w:r>
-      <w:r>
-        <w:rPr>
-          <w:iCs/>
-          <w:i/>
-        </w:rPr>
-        <w:t xml:space="preserve"> </w:t>
-      </w:r>
-      <w:r>
-        <w:t xml:space="preserve"> </w:t>
-      </w:r>
-      <w:r>
-        <w:t xml:space="preserve">Stuff they made me do.</w:t>
-      </w:r>
-    </w:p>
-    <w:p>
-      <w:pPr>
-        <w:pStyle w:val="Textkrper"/>
-      </w:pPr>
-      <w:r>
-        <w:t xml:space="preserve">Raw accuracy table</w:t>
-      </w:r>
-      <w:r>
-        <w:t xml:space="preserve"> </w:t>
-      </w:r>
-      <w:r>
-        <w:t xml:space="preserve">1</w:t>
-      </w:r>
-    </w:p>
-    <w:p>
-      <w:pPr>
-        <w:pStyle w:val="TableCaption"/>
-      </w:pPr>
-      <w:r>
-        <w:t xml:space="preserve">Table 1: Summary of the.</w:t>
-      </w:r>
-    </w:p>
-    <w:tbl>
-      <w:tblPr>
-        <w:tblStyle w:val="Table"/>
-        <w:tblW w:type="auto" w:w="0"/>
-        <w:tblLook w:firstRow="1" w:lastRow="0" w:firstColumn="0" w:lastColumn="0" w:noHBand="0" w:noVBand="0" w:val="0020"/>
-        <w:tblCaption w:val="Table 1: Summary of the."/>
-      </w:tblPr>
-      <w:tblGrid>
-        <w:gridCol w:w="1980"/>
-        <w:gridCol w:w="1980"/>
-        <w:gridCol w:w="1980"/>
-        <w:gridCol w:w="1980"/>
-      </w:tblGrid>
-      <w:tr>
-        <w:trPr>
-          <w:tblHeader w:val="true"/>
-        </w:trPr>
-        <w:tc>
-          <w:tcPr/>
-          <w:p>
-            <w:pPr>
-              <w:pStyle w:val="Compact"/>
-              <w:jc w:val="left"/>
-            </w:pPr>
-            <w:r>
-              <w:t xml:space="preserve">Type</w:t>
-            </w:r>
-          </w:p>
-        </w:tc>
-        <w:tc>
-          <w:tcPr/>
-          <w:p>
-            <w:pPr>
-              <w:pStyle w:val="Compact"/>
-              <w:jc w:val="left"/>
-            </w:pPr>
-            <w:r>
-              <w:t xml:space="preserve">Variety</w:t>
-            </w:r>
-          </w:p>
-        </w:tc>
-        <w:tc>
-          <w:tcPr/>
-          <w:p>
-            <w:pPr>
-              <w:pStyle w:val="Compact"/>
-              <w:jc w:val="right"/>
-            </w:pPr>
-            <w:r>
-              <w:t xml:space="preserve">L2</w:t>
-            </w:r>
-          </w:p>
-        </w:tc>
-        <w:tc>
-          <w:tcPr/>
-          <w:p>
-            <w:pPr>
-              <w:pStyle w:val="Compact"/>
-              <w:jc w:val="right"/>
-            </w:pPr>
-            <w:r>
-              <w:t xml:space="preserve">Monolingual</w:t>
-            </w:r>
-          </w:p>
-        </w:tc>
-      </w:tr>
-      <w:tr>
-        <w:tc>
-          <w:tcPr/>
-          <w:p>
-            <w:pPr>
-              <w:pStyle w:val="Compact"/>
-              <w:jc w:val="left"/>
-            </w:pPr>
-            <w:r>
-              <w:t xml:space="preserve">Declarative broad focus</w:t>
-            </w:r>
-          </w:p>
-        </w:tc>
-        <w:tc>
-          <w:tcPr/>
-          <w:p>
-            <w:pPr>
-              <w:pStyle w:val="Compact"/>
-              <w:jc w:val="left"/>
-            </w:pPr>
-            <w:r>
-              <w:t xml:space="preserve">Andalusian</w:t>
-            </w:r>
-          </w:p>
-        </w:tc>
-        <w:tc>
-          <w:tcPr/>
-          <w:p>
-            <w:pPr>
-              <w:pStyle w:val="Compact"/>
-              <w:jc w:val="right"/>
-            </w:pPr>
-            <w:r>
-              <w:t xml:space="preserve">0.92 [0.90, 0.93]</w:t>
-            </w:r>
-          </w:p>
-        </w:tc>
-        <w:tc>
-          <w:tcPr/>
-          <w:p>
-            <w:pPr>
-              <w:pStyle w:val="Compact"/>
-              <w:jc w:val="right"/>
-            </w:pPr>
-            <w:r>
-              <w:t xml:space="preserve">0.97 [0.96, 0.98]</w:t>
-            </w:r>
-          </w:p>
-        </w:tc>
-      </w:tr>
-      <w:tr>
-        <w:tc>
-          <w:tcPr/>
-          <w:p>
-            <w:pPr>
-              <w:pStyle w:val="Compact"/>
-            </w:pPr>
-          </w:p>
-        </w:tc>
-        <w:tc>
-          <w:tcPr/>
-          <w:p>
-            <w:pPr>
-              <w:pStyle w:val="Compact"/>
-              <w:jc w:val="left"/>
-            </w:pPr>
-            <w:r>
-              <w:t xml:space="preserve">Argentine</w:t>
-            </w:r>
-          </w:p>
-        </w:tc>
-        <w:tc>
-          <w:tcPr/>
-          <w:p>
-            <w:pPr>
-              <w:pStyle w:val="Compact"/>
-              <w:jc w:val="right"/>
-            </w:pPr>
-            <w:r>
-              <w:t xml:space="preserve">0.93 [0.92, 0.94]</w:t>
-            </w:r>
-          </w:p>
-        </w:tc>
-        <w:tc>
-          <w:tcPr/>
-          <w:p>
-            <w:pPr>
-              <w:pStyle w:val="Compact"/>
-              <w:jc w:val="right"/>
-            </w:pPr>
-            <w:r>
-              <w:t xml:space="preserve">0.96 [0.95, 0.98]</w:t>
-            </w:r>
-          </w:p>
-        </w:tc>
-      </w:tr>
-      <w:tr>
-        <w:tc>
-          <w:tcPr/>
-          <w:p>
-            <w:pPr>
-              <w:pStyle w:val="Compact"/>
-            </w:pPr>
-          </w:p>
-        </w:tc>
-        <w:tc>
-          <w:tcPr/>
-          <w:p>
-            <w:pPr>
-              <w:pStyle w:val="Compact"/>
-              <w:jc w:val="left"/>
-            </w:pPr>
-            <w:r>
-              <w:t xml:space="preserve">Chilean</w:t>
-            </w:r>
-          </w:p>
-        </w:tc>
-        <w:tc>
-          <w:tcPr/>
-          <w:p>
-            <w:pPr>
-              <w:pStyle w:val="Compact"/>
-              <w:jc w:val="right"/>
-            </w:pPr>
-            <w:r>
-              <w:t xml:space="preserve">0.91 [0.90, 0.92]</w:t>
-            </w:r>
-          </w:p>
-        </w:tc>
-        <w:tc>
-          <w:tcPr/>
-          <w:p>
-            <w:pPr>
-              <w:pStyle w:val="Compact"/>
-              <w:jc w:val="right"/>
-            </w:pPr>
-            <w:r>
-              <w:t xml:space="preserve">0.96 [0.95, 0.98]</w:t>
-            </w:r>
-          </w:p>
-        </w:tc>
-      </w:tr>
-      <w:tr>
-        <w:tc>
-          <w:tcPr/>
-          <w:p>
-            <w:pPr>
-              <w:pStyle w:val="Compact"/>
-            </w:pPr>
-          </w:p>
-        </w:tc>
-        <w:tc>
-          <w:tcPr/>
-          <w:p>
-            <w:pPr>
-              <w:pStyle w:val="Compact"/>
-              <w:jc w:val="left"/>
-            </w:pPr>
-            <w:r>
-              <w:t xml:space="preserve">Cuban</w:t>
-            </w:r>
-          </w:p>
-        </w:tc>
-        <w:tc>
-          <w:tcPr/>
-          <w:p>
-            <w:pPr>
-              <w:pStyle w:val="Compact"/>
-              <w:jc w:val="right"/>
-            </w:pPr>
-            <w:r>
-              <w:t xml:space="preserve">0.97 [0.97, 0.98]</w:t>
-            </w:r>
-          </w:p>
-        </w:tc>
-        <w:tc>
-          <w:tcPr/>
-          <w:p>
-            <w:pPr>
-              <w:pStyle w:val="Compact"/>
-              <w:jc w:val="right"/>
-            </w:pPr>
-            <w:r>
-              <w:t xml:space="preserve">1.00 [1.00, 1.00]</w:t>
-            </w:r>
-          </w:p>
-        </w:tc>
-      </w:tr>
-      <w:tr>
-        <w:tc>
-          <w:tcPr/>
-          <w:p>
-            <w:pPr>
-              <w:pStyle w:val="Compact"/>
-            </w:pPr>
-          </w:p>
-        </w:tc>
-        <w:tc>
-          <w:tcPr/>
-          <w:p>
-            <w:pPr>
-              <w:pStyle w:val="Compact"/>
-              <w:jc w:val="left"/>
-            </w:pPr>
-            <w:r>
-              <w:t xml:space="preserve">Madrileño</w:t>
-            </w:r>
-          </w:p>
-        </w:tc>
-        <w:tc>
-          <w:tcPr/>
-          <w:p>
-            <w:pPr>
-              <w:pStyle w:val="Compact"/>
-              <w:jc w:val="right"/>
-            </w:pPr>
-            <w:r>
-              <w:t xml:space="preserve">0.96 [0.95, 0.97]</w:t>
-            </w:r>
-          </w:p>
-        </w:tc>
-        <w:tc>
-          <w:tcPr/>
-          <w:p>
-            <w:pPr>
-              <w:pStyle w:val="Compact"/>
-              <w:jc w:val="right"/>
-            </w:pPr>
-            <w:r>
-              <w:t xml:space="preserve">1.00 [1.00, 1.00]</w:t>
-            </w:r>
-          </w:p>
-        </w:tc>
-      </w:tr>
-      <w:tr>
-        <w:tc>
-          <w:tcPr/>
-          <w:p>
-            <w:pPr>
-              <w:pStyle w:val="Compact"/>
-            </w:pPr>
-          </w:p>
-        </w:tc>
-        <w:tc>
-          <w:tcPr/>
-          <w:p>
-            <w:pPr>
-              <w:pStyle w:val="Compact"/>
-              <w:jc w:val="left"/>
-            </w:pPr>
-            <w:r>
-              <w:t xml:space="preserve">Mexican</w:t>
-            </w:r>
-          </w:p>
-        </w:tc>
-        <w:tc>
-          <w:tcPr/>
-          <w:p>
-            <w:pPr>
-              <w:pStyle w:val="Compact"/>
-              <w:jc w:val="right"/>
-            </w:pPr>
-            <w:r>
-              <w:t xml:space="preserve">0.92 [0.90, 0.93]</w:t>
-            </w:r>
-          </w:p>
-        </w:tc>
-        <w:tc>
-          <w:tcPr/>
-          <w:p>
-            <w:pPr>
-              <w:pStyle w:val="Compact"/>
-              <w:jc w:val="right"/>
-            </w:pPr>
-            <w:r>
-              <w:t xml:space="preserve">0.99 [0.98, 1.00]</w:t>
-            </w:r>
-          </w:p>
-        </w:tc>
-      </w:tr>
-      <w:tr>
-        <w:tc>
-          <w:tcPr/>
-          <w:p>
-            <w:pPr>
-              <w:pStyle w:val="Compact"/>
-            </w:pPr>
-          </w:p>
-        </w:tc>
-        <w:tc>
-          <w:tcPr/>
-          <w:p>
-            <w:pPr>
-              <w:pStyle w:val="Compact"/>
-              <w:jc w:val="left"/>
-            </w:pPr>
-            <w:r>
-              <w:t xml:space="preserve">Peruvian</w:t>
-            </w:r>
-          </w:p>
-        </w:tc>
-        <w:tc>
-          <w:tcPr/>
-          <w:p>
-            <w:pPr>
-              <w:pStyle w:val="Compact"/>
-              <w:jc w:val="right"/>
-            </w:pPr>
-            <w:r>
-              <w:t xml:space="preserve">0.96 [0.96, 0.97]</w:t>
-            </w:r>
-          </w:p>
-        </w:tc>
-        <w:tc>
-          <w:tcPr/>
-          <w:p>
-            <w:pPr>
-              <w:pStyle w:val="Compact"/>
-              <w:jc w:val="right"/>
-            </w:pPr>
-            <w:r>
-              <w:t xml:space="preserve">0.99 [0.98, 1.00]</w:t>
-            </w:r>
-          </w:p>
-        </w:tc>
-      </w:tr>
-      <w:tr>
-        <w:tc>
-          <w:tcPr/>
-          <w:p>
-            <w:pPr>
-              <w:pStyle w:val="Compact"/>
-            </w:pPr>
-          </w:p>
-        </w:tc>
-        <w:tc>
-          <w:tcPr/>
-          <w:p>
-            <w:pPr>
-              <w:pStyle w:val="Compact"/>
-              <w:jc w:val="left"/>
-            </w:pPr>
-            <w:r>
-              <w:t xml:space="preserve">Puerto Rican</w:t>
-            </w:r>
-          </w:p>
-        </w:tc>
-        <w:tc>
-          <w:tcPr/>
-          <w:p>
-            <w:pPr>
-              <w:pStyle w:val="Compact"/>
-              <w:jc w:val="right"/>
-            </w:pPr>
-            <w:r>
-              <w:t xml:space="preserve">0.93 [0.92, 0.94]</w:t>
-            </w:r>
-          </w:p>
-        </w:tc>
-        <w:tc>
-          <w:tcPr/>
-          <w:p>
-            <w:pPr>
-              <w:pStyle w:val="Compact"/>
-              <w:jc w:val="right"/>
-            </w:pPr>
-            <w:r>
-              <w:t xml:space="preserve">0.99 [0.98, 1.00]</w:t>
-            </w:r>
-          </w:p>
-        </w:tc>
-      </w:tr>
-      <w:tr>
-        <w:tc>
-          <w:tcPr/>
-          <w:p>
-            <w:pPr>
-              <w:pStyle w:val="Compact"/>
-              <w:jc w:val="left"/>
-            </w:pPr>
-            <w:r>
-              <w:t xml:space="preserve">Declarative narrow focus</w:t>
-            </w:r>
-          </w:p>
-        </w:tc>
-        <w:tc>
-          <w:tcPr/>
-          <w:p>
-            <w:pPr>
-              <w:pStyle w:val="Compact"/>
-              <w:jc w:val="left"/>
-            </w:pPr>
-            <w:r>
-              <w:t xml:space="preserve">Andalusian</w:t>
-            </w:r>
-          </w:p>
-        </w:tc>
-        <w:tc>
-          <w:tcPr/>
-          <w:p>
-            <w:pPr>
-              <w:pStyle w:val="Compact"/>
-              <w:jc w:val="right"/>
-            </w:pPr>
-            <w:r>
-              <w:t xml:space="preserve">0.89 [0.87, 0.90]</w:t>
-            </w:r>
-          </w:p>
-        </w:tc>
-        <w:tc>
-          <w:tcPr/>
-          <w:p>
-            <w:pPr>
-              <w:pStyle w:val="Compact"/>
-              <w:jc w:val="right"/>
-            </w:pPr>
-            <w:r>
-              <w:t xml:space="preserve">0.90 [0.88, 0.92]</w:t>
-            </w:r>
-          </w:p>
-        </w:tc>
-      </w:tr>
-      <w:tr>
-        <w:tc>
-          <w:tcPr/>
-          <w:p>
-            <w:pPr>
-              <w:pStyle w:val="Compact"/>
-            </w:pPr>
-          </w:p>
-        </w:tc>
-        <w:tc>
-          <w:tcPr/>
-          <w:p>
-            <w:pPr>
-              <w:pStyle w:val="Compact"/>
-              <w:jc w:val="left"/>
-            </w:pPr>
-            <w:r>
-              <w:t xml:space="preserve">Argentine</w:t>
-            </w:r>
-          </w:p>
-        </w:tc>
-        <w:tc>
-          <w:tcPr/>
-          <w:p>
-            <w:pPr>
-              <w:pStyle w:val="Compact"/>
-              <w:jc w:val="right"/>
-            </w:pPr>
-            <w:r>
-              <w:t xml:space="preserve">0.95 [0.94, 0.96]</w:t>
-            </w:r>
-          </w:p>
-        </w:tc>
-        <w:tc>
-          <w:tcPr/>
-          <w:p>
-            <w:pPr>
-              <w:pStyle w:val="Compact"/>
-              <w:jc w:val="right"/>
-            </w:pPr>
-            <w:r>
-              <w:t xml:space="preserve">0.99 [0.98, 0.99]</w:t>
-            </w:r>
-          </w:p>
-        </w:tc>
-      </w:tr>
-      <w:tr>
-        <w:tc>
-          <w:tcPr/>
-          <w:p>
-            <w:pPr>
-              <w:pStyle w:val="Compact"/>
-            </w:pPr>
-          </w:p>
-        </w:tc>
-        <w:tc>
-          <w:tcPr/>
-          <w:p>
-            <w:pPr>
-              <w:pStyle w:val="Compact"/>
-              <w:jc w:val="left"/>
-            </w:pPr>
-            <w:r>
-              <w:t xml:space="preserve">Chilean</w:t>
-            </w:r>
-          </w:p>
-        </w:tc>
-        <w:tc>
-          <w:tcPr/>
-          <w:p>
-            <w:pPr>
-              <w:pStyle w:val="Compact"/>
-              <w:jc w:val="right"/>
-            </w:pPr>
-            <w:r>
-              <w:t xml:space="preserve">0.90 [0.88, 0.91]</w:t>
-            </w:r>
-          </w:p>
-        </w:tc>
-        <w:tc>
-          <w:tcPr/>
-          <w:p>
-            <w:pPr>
-              <w:pStyle w:val="Compact"/>
-              <w:jc w:val="right"/>
-            </w:pPr>
-            <w:r>
-              <w:t xml:space="preserve">0.92 [0.90, 0.94]</w:t>
-            </w:r>
-          </w:p>
-        </w:tc>
-      </w:tr>
-      <w:tr>
-        <w:tc>
-          <w:tcPr/>
-          <w:p>
-            <w:pPr>
-              <w:pStyle w:val="Compact"/>
-            </w:pPr>
-          </w:p>
-        </w:tc>
-        <w:tc>
-          <w:tcPr/>
-          <w:p>
-            <w:pPr>
-              <w:pStyle w:val="Compact"/>
-              <w:jc w:val="left"/>
-            </w:pPr>
-            <w:r>
-              <w:t xml:space="preserve">Cuban</w:t>
-            </w:r>
-          </w:p>
-        </w:tc>
-        <w:tc>
-          <w:tcPr/>
-          <w:p>
-            <w:pPr>
-              <w:pStyle w:val="Compact"/>
-              <w:jc w:val="right"/>
-            </w:pPr>
-            <w:r>
-              <w:t xml:space="preserve">0.94 [0.92, 0.95]</w:t>
-            </w:r>
-          </w:p>
-        </w:tc>
-        <w:tc>
-          <w:tcPr/>
-          <w:p>
-            <w:pPr>
-              <w:pStyle w:val="Compact"/>
-              <w:jc w:val="right"/>
-            </w:pPr>
-            <w:r>
-              <w:t xml:space="preserve">0.98 [0.98, 0.99]</w:t>
-            </w:r>
-          </w:p>
-        </w:tc>
-      </w:tr>
-      <w:tr>
-        <w:tc>
-          <w:tcPr/>
-          <w:p>
-            <w:pPr>
-              <w:pStyle w:val="Compact"/>
-            </w:pPr>
-          </w:p>
-        </w:tc>
-        <w:tc>
-          <w:tcPr/>
-          <w:p>
-            <w:pPr>
-              <w:pStyle w:val="Compact"/>
-              <w:jc w:val="left"/>
-            </w:pPr>
-            <w:r>
-              <w:t xml:space="preserve">Madrileño</w:t>
-            </w:r>
-          </w:p>
-        </w:tc>
-        <w:tc>
-          <w:tcPr/>
-          <w:p>
-            <w:pPr>
-              <w:pStyle w:val="Compact"/>
-              <w:jc w:val="right"/>
-            </w:pPr>
-            <w:r>
-              <w:t xml:space="preserve">0.93 [0.92, 0.95]</w:t>
-            </w:r>
-          </w:p>
-        </w:tc>
-        <w:tc>
-          <w:tcPr/>
-          <w:p>
-            <w:pPr>
-              <w:pStyle w:val="Compact"/>
-              <w:jc w:val="right"/>
-            </w:pPr>
-            <w:r>
-              <w:t xml:space="preserve">0.99 [0.98, 1.00]</w:t>
-            </w:r>
-          </w:p>
-        </w:tc>
-      </w:tr>
-      <w:tr>
-        <w:tc>
-          <w:tcPr/>
-          <w:p>
-            <w:pPr>
-              <w:pStyle w:val="Compact"/>
-            </w:pPr>
-          </w:p>
-        </w:tc>
-        <w:tc>
-          <w:tcPr/>
-          <w:p>
-            <w:pPr>
-              <w:pStyle w:val="Compact"/>
-              <w:jc w:val="left"/>
-            </w:pPr>
-            <w:r>
-              <w:t xml:space="preserve">Mexican</w:t>
-            </w:r>
-          </w:p>
-        </w:tc>
-        <w:tc>
-          <w:tcPr/>
-          <w:p>
-            <w:pPr>
-              <w:pStyle w:val="Compact"/>
-              <w:jc w:val="right"/>
-            </w:pPr>
-            <w:r>
-              <w:t xml:space="preserve">0.93 [0.92, 0.95]</w:t>
-            </w:r>
-          </w:p>
-        </w:tc>
-        <w:tc>
-          <w:tcPr/>
-          <w:p>
-            <w:pPr>
-              <w:pStyle w:val="Compact"/>
-              <w:jc w:val="right"/>
-            </w:pPr>
-            <w:r>
-              <w:t xml:space="preserve">1.00 [1.00, 1.00]</w:t>
-            </w:r>
-          </w:p>
-        </w:tc>
-      </w:tr>
-      <w:tr>
-        <w:tc>
-          <w:tcPr/>
-          <w:p>
-            <w:pPr>
-              <w:pStyle w:val="Compact"/>
-            </w:pPr>
-          </w:p>
-        </w:tc>
-        <w:tc>
-          <w:tcPr/>
-          <w:p>
-            <w:pPr>
-              <w:pStyle w:val="Compact"/>
-              <w:jc w:val="left"/>
-            </w:pPr>
-            <w:r>
-              <w:t xml:space="preserve">Peruvian</w:t>
-            </w:r>
-          </w:p>
-        </w:tc>
-        <w:tc>
-          <w:tcPr/>
-          <w:p>
-            <w:pPr>
-              <w:pStyle w:val="Compact"/>
-              <w:jc w:val="right"/>
-            </w:pPr>
-            <w:r>
-              <w:t xml:space="preserve">0.94 [0.93, 0.95]</w:t>
-            </w:r>
-          </w:p>
-        </w:tc>
-        <w:tc>
-          <w:tcPr/>
-          <w:p>
-            <w:pPr>
-              <w:pStyle w:val="Compact"/>
-              <w:jc w:val="right"/>
-            </w:pPr>
-            <w:r>
-              <w:t xml:space="preserve">1.00 [0.99, 1.00]</w:t>
-            </w:r>
-          </w:p>
-        </w:tc>
-      </w:tr>
-      <w:tr>
-        <w:tc>
-          <w:tcPr/>
-          <w:p>
-            <w:pPr>
-              <w:pStyle w:val="Compact"/>
-            </w:pPr>
-          </w:p>
-        </w:tc>
-        <w:tc>
-          <w:tcPr/>
-          <w:p>
-            <w:pPr>
-              <w:pStyle w:val="Compact"/>
-              <w:jc w:val="left"/>
-            </w:pPr>
-            <w:r>
-              <w:t xml:space="preserve">Puerto Rican</w:t>
-            </w:r>
-          </w:p>
-        </w:tc>
-        <w:tc>
-          <w:tcPr/>
-          <w:p>
-            <w:pPr>
-              <w:pStyle w:val="Compact"/>
-              <w:jc w:val="right"/>
-            </w:pPr>
-            <w:r>
-              <w:t xml:space="preserve">0.95 [0.94, 0.96]</w:t>
-            </w:r>
-          </w:p>
-        </w:tc>
-        <w:tc>
-          <w:tcPr/>
-          <w:p>
-            <w:pPr>
-              <w:pStyle w:val="Compact"/>
-              <w:jc w:val="right"/>
-            </w:pPr>
-            <w:r>
-              <w:t xml:space="preserve">0.97 [0.96, 0.98]</w:t>
-            </w:r>
-          </w:p>
-        </w:tc>
-      </w:tr>
-      <w:tr>
-        <w:tc>
-          <w:tcPr/>
-          <w:p>
-            <w:pPr>
-              <w:pStyle w:val="Compact"/>
-              <w:jc w:val="left"/>
-            </w:pPr>
-            <w:r>
-              <w:t xml:space="preserve">Interrogative Wh-</w:t>
-            </w:r>
-          </w:p>
-        </w:tc>
-        <w:tc>
-          <w:tcPr/>
-          <w:p>
-            <w:pPr>
-              <w:pStyle w:val="Compact"/>
-              <w:jc w:val="left"/>
-            </w:pPr>
-            <w:r>
-              <w:t xml:space="preserve">Andalusian</w:t>
-            </w:r>
-          </w:p>
-        </w:tc>
-        <w:tc>
-          <w:tcPr/>
-          <w:p>
-            <w:pPr>
-              <w:pStyle w:val="Compact"/>
-              <w:jc w:val="right"/>
-            </w:pPr>
-            <w:r>
-              <w:t xml:space="preserve">0.67 [0.64, 0.69]</w:t>
-            </w:r>
-          </w:p>
-        </w:tc>
-        <w:tc>
-          <w:tcPr/>
-          <w:p>
-            <w:pPr>
-              <w:pStyle w:val="Compact"/>
-              <w:jc w:val="right"/>
-            </w:pPr>
-            <w:r>
-              <w:t xml:space="preserve">0.85 [0.83, 0.88]</w:t>
-            </w:r>
-          </w:p>
-        </w:tc>
-      </w:tr>
-      <w:tr>
-        <w:tc>
-          <w:tcPr/>
-          <w:p>
-            <w:pPr>
-              <w:pStyle w:val="Compact"/>
-            </w:pPr>
-          </w:p>
-        </w:tc>
-        <w:tc>
-          <w:tcPr/>
-          <w:p>
-            <w:pPr>
-              <w:pStyle w:val="Compact"/>
-              <w:jc w:val="left"/>
-            </w:pPr>
-            <w:r>
-              <w:t xml:space="preserve">Argentine</w:t>
-            </w:r>
-          </w:p>
-        </w:tc>
-        <w:tc>
-          <w:tcPr/>
-          <w:p>
-            <w:pPr>
-              <w:pStyle w:val="Compact"/>
-              <w:jc w:val="right"/>
-            </w:pPr>
-            <w:r>
-              <w:t xml:space="preserve">0.63 [0.60, 0.65]</w:t>
-            </w:r>
-          </w:p>
-        </w:tc>
-        <w:tc>
-          <w:tcPr/>
-          <w:p>
-            <w:pPr>
-              <w:pStyle w:val="Compact"/>
-              <w:jc w:val="right"/>
-            </w:pPr>
-            <w:r>
-              <w:t xml:space="preserve">0.87 [0.85, 0.90]</w:t>
-            </w:r>
-          </w:p>
-        </w:tc>
-      </w:tr>
-      <w:tr>
-        <w:tc>
-          <w:tcPr/>
-          <w:p>
-            <w:pPr>
-              <w:pStyle w:val="Compact"/>
-            </w:pPr>
-          </w:p>
-        </w:tc>
-        <w:tc>
-          <w:tcPr/>
-          <w:p>
-            <w:pPr>
-              <w:pStyle w:val="Compact"/>
-              <w:jc w:val="left"/>
-            </w:pPr>
-            <w:r>
-              <w:t xml:space="preserve">Chilean</w:t>
-            </w:r>
-          </w:p>
-        </w:tc>
-        <w:tc>
-          <w:tcPr/>
-          <w:p>
-            <w:pPr>
-              <w:pStyle w:val="Compact"/>
-              <w:jc w:val="right"/>
-            </w:pPr>
-            <w:r>
-              <w:t xml:space="preserve">0.89 [0.87, 0.90]</w:t>
-            </w:r>
-          </w:p>
-        </w:tc>
-        <w:tc>
-          <w:tcPr/>
-          <w:p>
-            <w:pPr>
-              <w:pStyle w:val="Compact"/>
-              <w:jc w:val="right"/>
-            </w:pPr>
-            <w:r>
-              <w:t xml:space="preserve">1.00 [1.00, 1.00]</w:t>
-            </w:r>
-          </w:p>
-        </w:tc>
-      </w:tr>
-      <w:tr>
-        <w:tc>
-          <w:tcPr/>
-          <w:p>
-            <w:pPr>
-              <w:pStyle w:val="Compact"/>
-            </w:pPr>
-          </w:p>
-        </w:tc>
-        <w:tc>
-          <w:tcPr/>
-          <w:p>
-            <w:pPr>
-              <w:pStyle w:val="Compact"/>
-              <w:jc w:val="left"/>
-            </w:pPr>
-            <w:r>
-              <w:t xml:space="preserve">Cuban</w:t>
-            </w:r>
-          </w:p>
-        </w:tc>
-        <w:tc>
-          <w:tcPr/>
-          <w:p>
-            <w:pPr>
-              <w:pStyle w:val="Compact"/>
-              <w:jc w:val="right"/>
-            </w:pPr>
-            <w:r>
-              <w:t xml:space="preserve">0.56 [0.54, 0.58]</w:t>
-            </w:r>
-          </w:p>
-        </w:tc>
-        <w:tc>
-          <w:tcPr/>
-          <w:p>
-            <w:pPr>
-              <w:pStyle w:val="Compact"/>
-              <w:jc w:val="right"/>
-            </w:pPr>
-            <w:r>
-              <w:t xml:space="preserve">0.82 [0.79, 0.84]</w:t>
-            </w:r>
-          </w:p>
-        </w:tc>
-      </w:tr>
-      <w:tr>
-        <w:tc>
-          <w:tcPr/>
-          <w:p>
-            <w:pPr>
-              <w:pStyle w:val="Compact"/>
-            </w:pPr>
-          </w:p>
-        </w:tc>
-        <w:tc>
-          <w:tcPr/>
-          <w:p>
-            <w:pPr>
-              <w:pStyle w:val="Compact"/>
-              <w:jc w:val="left"/>
-            </w:pPr>
-            <w:r>
-              <w:t xml:space="preserve">Madrileño</w:t>
-            </w:r>
-          </w:p>
-        </w:tc>
-        <w:tc>
-          <w:tcPr/>
-          <w:p>
-            <w:pPr>
-              <w:pStyle w:val="Compact"/>
-              <w:jc w:val="right"/>
-            </w:pPr>
-            <w:r>
-              <w:t xml:space="preserve">0.96 [0.96, 0.97]</w:t>
-            </w:r>
-          </w:p>
-        </w:tc>
-        <w:tc>
-          <w:tcPr/>
-          <w:p>
-            <w:pPr>
-              <w:pStyle w:val="Compact"/>
-              <w:jc w:val="right"/>
-            </w:pPr>
-            <w:r>
-              <w:t xml:space="preserve">1.00 [1.00, 1.00]</w:t>
-            </w:r>
-          </w:p>
-        </w:tc>
-      </w:tr>
-      <w:tr>
-        <w:tc>
-          <w:tcPr/>
-          <w:p>
-            <w:pPr>
-              <w:pStyle w:val="Compact"/>
-            </w:pPr>
-          </w:p>
-        </w:tc>
-        <w:tc>
-          <w:tcPr/>
-          <w:p>
-            <w:pPr>
-              <w:pStyle w:val="Compact"/>
-              <w:jc w:val="left"/>
-            </w:pPr>
-            <w:r>
-              <w:t xml:space="preserve">Mexican</w:t>
-            </w:r>
-          </w:p>
-        </w:tc>
-        <w:tc>
-          <w:tcPr/>
-          <w:p>
-            <w:pPr>
-              <w:pStyle w:val="Compact"/>
-              <w:jc w:val="right"/>
-            </w:pPr>
-            <w:r>
-              <w:t xml:space="preserve">0.76 [0.74, 0.78]</w:t>
-            </w:r>
-          </w:p>
-        </w:tc>
-        <w:tc>
-          <w:tcPr/>
-          <w:p>
-            <w:pPr>
-              <w:pStyle w:val="Compact"/>
-              <w:jc w:val="right"/>
-            </w:pPr>
-            <w:r>
-              <w:t xml:space="preserve">0.94 [0.93, 0.96]</w:t>
-            </w:r>
-          </w:p>
-        </w:tc>
-      </w:tr>
-      <w:tr>
-        <w:tc>
-          <w:tcPr/>
-          <w:p>
-            <w:pPr>
-              <w:pStyle w:val="Compact"/>
-            </w:pPr>
-          </w:p>
-        </w:tc>
-        <w:tc>
-          <w:tcPr/>
-          <w:p>
-            <w:pPr>
-              <w:pStyle w:val="Compact"/>
-              <w:jc w:val="left"/>
-            </w:pPr>
-            <w:r>
-              <w:t xml:space="preserve">Peruvian</w:t>
-            </w:r>
-          </w:p>
-        </w:tc>
-        <w:tc>
-          <w:tcPr/>
-          <w:p>
-            <w:pPr>
-              <w:pStyle w:val="Compact"/>
-              <w:jc w:val="right"/>
-            </w:pPr>
-            <w:r>
-              <w:t xml:space="preserve">0.67 [0.64, 0.69]</w:t>
-            </w:r>
-          </w:p>
-        </w:tc>
-        <w:tc>
-          <w:tcPr/>
-          <w:p>
-            <w:pPr>
-              <w:pStyle w:val="Compact"/>
-              <w:jc w:val="right"/>
-            </w:pPr>
-            <w:r>
-              <w:t xml:space="preserve">0.85 [0.83, 0.88]</w:t>
-            </w:r>
-          </w:p>
-        </w:tc>
-      </w:tr>
-      <w:tr>
-        <w:tc>
-          <w:tcPr/>
-          <w:p>
-            <w:pPr>
-              <w:pStyle w:val="Compact"/>
-            </w:pPr>
-          </w:p>
-        </w:tc>
-        <w:tc>
-          <w:tcPr/>
-          <w:p>
-            <w:pPr>
-              <w:pStyle w:val="Compact"/>
-              <w:jc w:val="left"/>
-            </w:pPr>
-            <w:r>
-              <w:t xml:space="preserve">Puerto Rican</w:t>
-            </w:r>
-          </w:p>
-        </w:tc>
-        <w:tc>
-          <w:tcPr/>
-          <w:p>
-            <w:pPr>
-              <w:pStyle w:val="Compact"/>
-              <w:jc w:val="right"/>
-            </w:pPr>
-            <w:r>
-              <w:t xml:space="preserve">0.61 [0.59, 0.64]</w:t>
-            </w:r>
-          </w:p>
-        </w:tc>
-        <w:tc>
-          <w:tcPr/>
-          <w:p>
-            <w:pPr>
-              <w:pStyle w:val="Compact"/>
-              <w:jc w:val="right"/>
-            </w:pPr>
-            <w:r>
-              <w:t xml:space="preserve">0.88 [0.85, 0.90]</w:t>
-            </w:r>
-          </w:p>
-        </w:tc>
-      </w:tr>
-      <w:tr>
-        <w:tc>
-          <w:tcPr/>
-          <w:p>
-            <w:pPr>
-              <w:pStyle w:val="Compact"/>
-              <w:jc w:val="left"/>
-            </w:pPr>
-            <w:r>
-              <w:t xml:space="preserve">Interrogative y/n</w:t>
-            </w:r>
-          </w:p>
-        </w:tc>
-        <w:tc>
-          <w:tcPr/>
-          <w:p>
-            <w:pPr>
-              <w:pStyle w:val="Compact"/>
-              <w:jc w:val="left"/>
-            </w:pPr>
-            <w:r>
-              <w:t xml:space="preserve">Andalusian</w:t>
-            </w:r>
-          </w:p>
-        </w:tc>
-        <w:tc>
-          <w:tcPr/>
-          <w:p>
-            <w:pPr>
-              <w:pStyle w:val="Compact"/>
-              <w:jc w:val="right"/>
-            </w:pPr>
-            <w:r>
-              <w:t xml:space="preserve">0.80 [0.78, 0.82]</w:t>
-            </w:r>
-          </w:p>
-        </w:tc>
-        <w:tc>
-          <w:tcPr/>
-          <w:p>
-            <w:pPr>
-              <w:pStyle w:val="Compact"/>
-              <w:jc w:val="right"/>
-            </w:pPr>
-            <w:r>
-              <w:t xml:space="preserve">0.97 [0.96, 0.98]</w:t>
-            </w:r>
-          </w:p>
-        </w:tc>
-      </w:tr>
-      <w:tr>
-        <w:tc>
-          <w:tcPr/>
-          <w:p>
-            <w:pPr>
-              <w:pStyle w:val="Compact"/>
-            </w:pPr>
-          </w:p>
-        </w:tc>
-        <w:tc>
-          <w:tcPr/>
-          <w:p>
-            <w:pPr>
-              <w:pStyle w:val="Compact"/>
-              <w:jc w:val="left"/>
-            </w:pPr>
-            <w:r>
-              <w:t xml:space="preserve">Argentine</w:t>
-            </w:r>
-          </w:p>
-        </w:tc>
-        <w:tc>
-          <w:tcPr/>
-          <w:p>
-            <w:pPr>
-              <w:pStyle w:val="Compact"/>
-              <w:jc w:val="right"/>
-            </w:pPr>
-            <w:r>
-              <w:t xml:space="preserve">0.60 [0.58, 0.63]</w:t>
-            </w:r>
-          </w:p>
-        </w:tc>
-        <w:tc>
-          <w:tcPr/>
-          <w:p>
-            <w:pPr>
-              <w:pStyle w:val="Compact"/>
-              <w:jc w:val="right"/>
-            </w:pPr>
-            <w:r>
-              <w:t xml:space="preserve">0.90 [0.88, 0.92]</w:t>
-            </w:r>
-          </w:p>
-        </w:tc>
-      </w:tr>
-      <w:tr>
-        <w:tc>
-          <w:tcPr/>
-          <w:p>
-            <w:pPr>
-              <w:pStyle w:val="Compact"/>
-            </w:pPr>
-          </w:p>
-        </w:tc>
-        <w:tc>
-          <w:tcPr/>
-          <w:p>
-            <w:pPr>
-              <w:pStyle w:val="Compact"/>
-              <w:jc w:val="left"/>
-            </w:pPr>
-            <w:r>
-              <w:t xml:space="preserve">Chilean</w:t>
-            </w:r>
-          </w:p>
-        </w:tc>
-        <w:tc>
-          <w:tcPr/>
-          <w:p>
-            <w:pPr>
-              <w:pStyle w:val="Compact"/>
-              <w:jc w:val="right"/>
-            </w:pPr>
-            <w:r>
-              <w:t xml:space="preserve">0.61 [0.59, 0.63]</w:t>
-            </w:r>
-          </w:p>
-        </w:tc>
-        <w:tc>
-          <w:tcPr/>
-          <w:p>
-            <w:pPr>
-              <w:pStyle w:val="Compact"/>
-              <w:jc w:val="right"/>
-            </w:pPr>
-            <w:r>
-              <w:t xml:space="preserve">0.85 [0.82, 0.87]</w:t>
-            </w:r>
-          </w:p>
-        </w:tc>
-      </w:tr>
-      <w:tr>
-        <w:tc>
-          <w:tcPr/>
-          <w:p>
-            <w:pPr>
-              <w:pStyle w:val="Compact"/>
-            </w:pPr>
-          </w:p>
-        </w:tc>
-        <w:tc>
-          <w:tcPr/>
-          <w:p>
-            <w:pPr>
-              <w:pStyle w:val="Compact"/>
-              <w:jc w:val="left"/>
-            </w:pPr>
-            <w:r>
-              <w:t xml:space="preserve">Cuban</w:t>
-            </w:r>
-          </w:p>
-        </w:tc>
-        <w:tc>
-          <w:tcPr/>
-          <w:p>
-            <w:pPr>
-              <w:pStyle w:val="Compact"/>
-              <w:jc w:val="right"/>
-            </w:pPr>
-            <w:r>
-              <w:t xml:space="preserve">0.13 [0.11, 0.14]</w:t>
-            </w:r>
-          </w:p>
-        </w:tc>
-        <w:tc>
-          <w:tcPr/>
-          <w:p>
-            <w:pPr>
-              <w:pStyle w:val="Compact"/>
-              <w:jc w:val="right"/>
-            </w:pPr>
-            <w:r>
-              <w:t xml:space="preserve">0.45 [0.42, 0.49]</w:t>
-            </w:r>
-          </w:p>
-        </w:tc>
-      </w:tr>
-      <w:tr>
-        <w:tc>
-          <w:tcPr/>
-          <w:p>
-            <w:pPr>
-              <w:pStyle w:val="Compact"/>
-            </w:pPr>
-          </w:p>
-        </w:tc>
-        <w:tc>
-          <w:tcPr/>
-          <w:p>
-            <w:pPr>
-              <w:pStyle w:val="Compact"/>
-              <w:jc w:val="left"/>
-            </w:pPr>
-            <w:r>
-              <w:t xml:space="preserve">Madrileño</w:t>
-            </w:r>
-          </w:p>
-        </w:tc>
-        <w:tc>
-          <w:tcPr/>
-          <w:p>
-            <w:pPr>
-              <w:pStyle w:val="Compact"/>
-              <w:jc w:val="right"/>
-            </w:pPr>
-            <w:r>
-              <w:t xml:space="preserve">0.85 [0.83, 0.87]</w:t>
-            </w:r>
-          </w:p>
-        </w:tc>
-        <w:tc>
-          <w:tcPr/>
-          <w:p>
-            <w:pPr>
-              <w:pStyle w:val="Compact"/>
-              <w:jc w:val="right"/>
-            </w:pPr>
-            <w:r>
-              <w:t xml:space="preserve">0.97 [0.96, 0.98]</w:t>
-            </w:r>
-          </w:p>
-        </w:tc>
-      </w:tr>
-      <w:tr>
-        <w:tc>
-          <w:tcPr/>
-          <w:p>
-            <w:pPr>
-              <w:pStyle w:val="Compact"/>
-            </w:pPr>
-          </w:p>
-        </w:tc>
-        <w:tc>
-          <w:tcPr/>
-          <w:p>
-            <w:pPr>
-              <w:pStyle w:val="Compact"/>
-              <w:jc w:val="left"/>
-            </w:pPr>
-            <w:r>
-              <w:t xml:space="preserve">Mexican</w:t>
-            </w:r>
-          </w:p>
-        </w:tc>
-        <w:tc>
-          <w:tcPr/>
-          <w:p>
-            <w:pPr>
-              <w:pStyle w:val="Compact"/>
-              <w:jc w:val="right"/>
-            </w:pPr>
-            <w:r>
-              <w:t xml:space="preserve">0.80 [0.78, 0.82]</w:t>
-            </w:r>
-          </w:p>
-        </w:tc>
-        <w:tc>
-          <w:tcPr/>
-          <w:p>
-            <w:pPr>
-              <w:pStyle w:val="Compact"/>
-              <w:jc w:val="right"/>
-            </w:pPr>
-            <w:r>
-              <w:t xml:space="preserve">0.92 [0.90, 0.94]</w:t>
-            </w:r>
-          </w:p>
-        </w:tc>
-      </w:tr>
-      <w:tr>
-        <w:tc>
-          <w:tcPr/>
-          <w:p>
-            <w:pPr>
-              <w:pStyle w:val="Compact"/>
-            </w:pPr>
-          </w:p>
-        </w:tc>
-        <w:tc>
-          <w:tcPr/>
-          <w:p>
-            <w:pPr>
-              <w:pStyle w:val="Compact"/>
-              <w:jc w:val="left"/>
-            </w:pPr>
-            <w:r>
-              <w:t xml:space="preserve">Peruvian</w:t>
-            </w:r>
-          </w:p>
-        </w:tc>
-        <w:tc>
-          <w:tcPr/>
-          <w:p>
-            <w:pPr>
-              <w:pStyle w:val="Compact"/>
-              <w:jc w:val="right"/>
-            </w:pPr>
-            <w:r>
-              <w:t xml:space="preserve">0.72 [0.70, 0.74]</w:t>
-            </w:r>
-          </w:p>
-        </w:tc>
-        <w:tc>
-          <w:tcPr/>
-          <w:p>
-            <w:pPr>
-              <w:pStyle w:val="Compact"/>
-              <w:jc w:val="right"/>
-            </w:pPr>
-            <w:r>
-              <w:t xml:space="preserve">0.94 [0.93, 0.96]</w:t>
-            </w:r>
-          </w:p>
-        </w:tc>
-      </w:tr>
-      <w:tr>
-        <w:tc>
-          <w:tcPr/>
-          <w:p>
-            <w:pPr>
-              <w:pStyle w:val="Compact"/>
-            </w:pPr>
-          </w:p>
-        </w:tc>
-        <w:tc>
-          <w:tcPr/>
-          <w:p>
-            <w:pPr>
-              <w:pStyle w:val="Compact"/>
-              <w:jc w:val="left"/>
-            </w:pPr>
-            <w:r>
-              <w:t xml:space="preserve">Puerto Rican</w:t>
-            </w:r>
-          </w:p>
-        </w:tc>
-        <w:tc>
-          <w:tcPr/>
-          <w:p>
-            <w:pPr>
-              <w:pStyle w:val="Compact"/>
-              <w:jc w:val="right"/>
-            </w:pPr>
-            <w:r>
-              <w:t xml:space="preserve">0.28 [0.26, 0.30]</w:t>
-            </w:r>
-          </w:p>
-        </w:tc>
-        <w:tc>
-          <w:tcPr/>
-          <w:p>
-            <w:pPr>
-              <w:pStyle w:val="Compact"/>
-              <w:jc w:val="right"/>
-            </w:pPr>
-            <w:r>
-              <w:t xml:space="preserve">0.76 [0.73, 0.79]</w:t>
-            </w:r>
-          </w:p>
-        </w:tc>
-      </w:tr>
-    </w:tbl>
     <w:p>
       <w:pPr>
         <w:pStyle w:val="Textkrper"/>
@@ -10752,24 +9069,24 @@
         <w:t xml:space="preserve"> </w:t>
       </w:r>
       <w:r>
+        <w:t xml:space="preserve">1</w:t>
+      </w:r>
+      <w:r>
+        <w:t xml:space="preserve">.</w:t>
+      </w:r>
+      <w:r>
+        <w:t xml:space="preserve"> </w:t>
+      </w:r>
+      <w:r>
+        <w:t xml:space="preserve">The information provided in this table is equivalent to the left panel of Figure</w:t>
+      </w:r>
+      <w:r>
+        <w:t xml:space="preserve"> </w:t>
+      </w:r>
+      <w:r>
         <w:t xml:space="preserve">2</w:t>
       </w:r>
       <w:r>
-        <w:t xml:space="preserve">.</w:t>
-      </w:r>
-      <w:r>
-        <w:t xml:space="preserve"> </w:t>
-      </w:r>
-      <w:r>
-        <w:t xml:space="preserve">The information provided in this table is equivalent to the left panel of Figure</w:t>
-      </w:r>
-      <w:r>
-        <w:t xml:space="preserve"> </w:t>
-      </w:r>
-      <w:r>
-        <w:t xml:space="preserve">2</w:t>
-      </w:r>
-      <w:r>
         <w:t xml:space="preserve"> </w:t>
       </w:r>
       <w:r>
@@ -10781,7 +9098,7 @@
         <w:pStyle w:val="TableCaption"/>
       </w:pPr>
       <w:r>
-        <w:t xml:space="preserve">Table 2: Summary of the posterior distribution modeling</w:t>
+        <w:t xml:space="preserve">Table 1: Summary of the posterior distribution modeling</w:t>
       </w:r>
       <w:r>
         <w:t xml:space="preserve"> </w:t>
@@ -10813,7 +9130,7 @@
         <w:tblStyle w:val="Table"/>
         <w:tblW w:type="auto" w:w="0"/>
         <w:tblLook w:firstRow="1" w:lastRow="0" w:firstColumn="0" w:lastColumn="0" w:noHBand="0" w:noVBand="0" w:val="0020"/>
-        <w:tblCaption w:val="Table 2: Summary of the posterior distribution modeling response accuracy as a function of utterance type, LexTALE, and Empathy quotient. The table includes posterior medians, the 95% HDI, the percentage of the HDI within the ROPE, and the maximum probability of effect (MPE)."/>
+        <w:tblCaption w:val="Table 1: Summary of the posterior distribution modeling response accuracy as a function of utterance type, LexTALE, and Empathy quotient. The table includes posterior medians, the 95% HDI, the percentage of the HDI within the ROPE, and the maximum probability of effect (MPE)."/>
       </w:tblPr>
       <w:tblGrid>
         <w:gridCol w:w="1131"/>
@@ -12295,8 +10612,8 @@
         <w:br w:type="page"/>
       </w:r>
     </w:p>
-    <w:bookmarkEnd w:id="161"/>
-    <w:bookmarkStart w:id="163" w:name="drift-diffusion-models-1"/>
+    <w:bookmarkEnd w:id="157"/>
+    <w:bookmarkStart w:id="159" w:name="drift-diffusion-models-1"/>
     <w:p>
       <w:pPr>
         <w:pStyle w:val="berschrift2"/>
@@ -12397,7 +10714,7 @@
         <w:rPr>
           <w:rStyle w:val="Funotenzeichen"/>
         </w:rPr>
-        <w:footnoteReference w:id="162"/>
+        <w:footnoteReference w:id="158"/>
       </w:r>
       <w:r>
         <w:t xml:space="preserve"> </w:t>
@@ -14088,7 +12405,7 @@
         <w:t xml:space="preserve"> </w:t>
       </w:r>
       <w:r>
-        <w:t xml:space="preserve">3</w:t>
+        <w:t xml:space="preserve">2</w:t>
       </w:r>
       <w:r>
         <w:t xml:space="preserve">, which is equivalent to Figure</w:t>
@@ -14111,7 +12428,7 @@
         <w:pStyle w:val="TableCaption"/>
       </w:pPr>
       <w:r>
-        <w:t xml:space="preserve">Table 3: Summary of the posterior distribution modeling</w:t>
+        <w:t xml:space="preserve">Table 2: Summary of the posterior distribution modeling</w:t>
       </w:r>
       <w:r>
         <w:t xml:space="preserve"> </w:t>
@@ -14143,7 +12460,7 @@
         <w:tblStyle w:val="Table"/>
         <w:tblW w:type="auto" w:w="0"/>
         <w:tblLook w:firstRow="1" w:lastRow="0" w:firstColumn="0" w:lastColumn="0" w:noHBand="0" w:noVBand="0" w:val="0020"/>
-        <w:tblCaption w:val="Table 3: Summary of the posterior distribution modeling boundary separation and drift rate as a function of question type, LexTALE, and Empathy quotient. The table includes posterior medians, the 95% HDI, the percentage of the HDI within the ROPE, and the maximum probability of effect (MPE)."/>
+        <w:tblCaption w:val="Table 2: Summary of the posterior distribution modeling boundary separation and drift rate as a function of question type, LexTALE, and Empathy quotient. The table includes posterior medians, the 95% HDI, the percentage of the HDI within the ROPE, and the maximum probability of effect (MPE)."/>
       </w:tblPr>
       <w:tblGrid>
         <w:gridCol w:w="1131"/>
@@ -15573,8 +13890,8 @@
         <w:br w:type="page"/>
       </w:r>
     </w:p>
-    <w:bookmarkEnd w:id="163"/>
-    <w:bookmarkStart w:id="173" w:name="supplementary-analyses"/>
+    <w:bookmarkEnd w:id="159"/>
+    <w:bookmarkStart w:id="178" w:name="supplementary-analyses"/>
     <w:p>
       <w:pPr>
         <w:pStyle w:val="berschrift2"/>
@@ -15609,7 +13926,7 @@
         <w:t xml:space="preserve"> </w:t>
       </w:r>
       <w:r>
-        <w:t xml:space="preserve">9</w:t>
+        <w:t xml:space="preserve">8</w:t>
       </w:r>
       <w:r>
         <w:t xml:space="preserve"> </w:t>
@@ -15621,7 +13938,7 @@
         <w:t xml:space="preserve"> </w:t>
       </w:r>
       <w:r>
-        <w:t xml:space="preserve">4</w:t>
+        <w:t xml:space="preserve">3</w:t>
       </w:r>
       <w:r>
         <w:t xml:space="preserve"> </w:t>
@@ -15651,7 +13968,7 @@
         <w:t xml:space="preserve"> </w:t>
       </w:r>
       <w:r>
-        <w:t xml:space="preserve">9</w:t>
+        <w:t xml:space="preserve">8</w:t>
       </w:r>
       <w:r>
         <w:t xml:space="preserve">.</w:t>
@@ -15666,7 +13983,7 @@
         <w:t xml:space="preserve"> </w:t>
       </w:r>
       <w:r>
-        <w:t xml:space="preserve">9</w:t>
+        <w:t xml:space="preserve">8</w:t>
       </w:r>
       <w:r>
         <w:t xml:space="preserve">).</w:t>
@@ -15681,7 +13998,7 @@
         <w:t xml:space="preserve"> </w:t>
       </w:r>
       <w:r>
-        <w:t xml:space="preserve">4</w:t>
+        <w:t xml:space="preserve">3</w:t>
       </w:r>
       <w:r>
         <w:t xml:space="preserve"> </w:t>
@@ -15699,18 +14016,18 @@
           <wp:inline>
             <wp:extent cx="5969000" cy="2808941"/>
             <wp:effectExtent b="0" l="0" r="0" t="0"/>
-            <wp:docPr descr="Figure 9.  Exploratory analysis of d’ as a function of utterance type and speaker variety. Points represent posterior medians ±66% and 95% credible intervals." title="" id="165" name="Picture"/>
+            <wp:docPr descr="Figure 8.  Exploratory analysis of d’ as a function of utterance type and speaker variety. Points represent posterior medians ±66% and 95% credible intervals." title="" id="161" name="Picture"/>
             <a:graphic>
               <a:graphicData uri="http://schemas.openxmlformats.org/drawingml/2006/picture">
                 <pic:pic>
                   <pic:nvPicPr>
-                    <pic:cNvPr descr="../../figs/manuscript/learner_dp_utterance_variety.pdf" id="166" name="Picture"/>
+                    <pic:cNvPr descr="../../figs/manuscript/learner_dp_utterance_variety.pdf" id="162" name="Picture"/>
                     <pic:cNvPicPr>
                       <a:picLocks noChangeArrowheads="1" noChangeAspect="1"/>
                     </pic:cNvPicPr>
                   </pic:nvPicPr>
                   <pic:blipFill>
-                    <a:blip r:embed="rId164"/>
+                    <a:blip r:embed="rId160"/>
                     <a:stretch>
                       <a:fillRect/>
                     </a:stretch>
@@ -15756,7 +14073,7 @@
           <w:iCs/>
           <w:i/>
         </w:rPr>
-        <w:t xml:space="preserve">9.</w:t>
+        <w:t xml:space="preserve">8.</w:t>
       </w:r>
       <w:r>
         <w:rPr>
@@ -15777,7 +14094,7 @@
         <w:pStyle w:val="TableCaption"/>
       </w:pPr>
       <w:r>
-        <w:t xml:space="preserve">Table 4: Summary of the posterior distribution modeling</w:t>
+        <w:t xml:space="preserve">Table 3: Summary of the posterior distribution modeling</w:t>
       </w:r>
       <w:r>
         <w:t xml:space="preserve"> </w:t>
@@ -15803,7 +14120,7 @@
         <w:tblStyle w:val="Table"/>
         <w:tblW w:type="auto" w:w="0"/>
         <w:tblLook w:firstRow="1" w:lastRow="0" w:firstColumn="0" w:lastColumn="0" w:noHBand="0" w:noVBand="0" w:val="0020"/>
-        <w:tblCaption w:val="Table 4: Summary of the posterior distribution modeling d’ as a function of question type or speaker variety. The table includes posterior medians, the 95% HDI, and the maximum probability of effect (MPE)."/>
+        <w:tblCaption w:val="Table 3: Summary of the posterior distribution modeling d’ as a function of question type or speaker variety. The table includes posterior medians, the 95% HDI, and the maximum probability of effect (MPE)."/>
       </w:tblPr>
       <w:tblGrid>
         <w:gridCol w:w="1584"/>
@@ -16618,7 +14935,7 @@
         <w:t xml:space="preserve"> </w:t>
       </w:r>
       <w:r>
-        <w:t xml:space="preserve">10</w:t>
+        <w:t xml:space="preserve">9</w:t>
       </w:r>
       <w:r>
         <w:t xml:space="preserve"> </w:t>
@@ -16636,18 +14953,18 @@
           <wp:inline>
             <wp:extent cx="5969000" cy="3410857"/>
             <wp:effectExtent b="0" l="0" r="0" t="0"/>
-            <wp:docPr descr="Figure 10.  Average number of tokens (±1 SD) presented from each speaker variety across all 14,400 trials. The experiment was programmed such that each of the 8 varieties had an equal probability of being presented (12.50%) across 64 experimental trials." title="" id="168" name="Picture"/>
+            <wp:docPr descr="Figure 9.  Average number of tokens (±1 SD) presented from each speaker variety across all 14,400 trials. The experiment was programmed such that each of the 8 varieties had an equal probability of being presented (12.50%) across 64 experimental trials." title="" id="164" name="Picture"/>
             <a:graphic>
               <a:graphicData uri="http://schemas.openxmlformats.org/drawingml/2006/picture">
                 <pic:pic>
                   <pic:nvPicPr>
-                    <pic:cNvPr descr="../../figs/manuscript/sm_random_speaker_check.pdf" id="169" name="Picture"/>
+                    <pic:cNvPr descr="../../figs/manuscript/sm_random_speaker_check.pdf" id="165" name="Picture"/>
                     <pic:cNvPicPr>
                       <a:picLocks noChangeArrowheads="1" noChangeAspect="1"/>
                     </pic:cNvPicPr>
                   </pic:nvPicPr>
                   <pic:blipFill>
-                    <a:blip r:embed="rId167"/>
+                    <a:blip r:embed="rId163"/>
                     <a:stretch>
                       <a:fillRect/>
                     </a:stretch>
@@ -16693,7 +15010,7 @@
           <w:iCs/>
           <w:i/>
         </w:rPr>
-        <w:t xml:space="preserve">10.</w:t>
+        <w:t xml:space="preserve">9.</w:t>
       </w:r>
       <w:r>
         <w:rPr>
@@ -16733,7 +15050,7 @@
         <w:t xml:space="preserve"> </w:t>
       </w:r>
       <w:r>
-        <w:t xml:space="preserve">5</w:t>
+        <w:t xml:space="preserve">4</w:t>
       </w:r>
       <w:r>
         <w:t xml:space="preserve"> </w:t>
@@ -16747,7 +15064,7 @@
         <w:pStyle w:val="TableCaption"/>
       </w:pPr>
       <w:r>
-        <w:t xml:space="preserve">Table 5: Demographic information for the eight varieties of Spanish</w:t>
+        <w:t xml:space="preserve">Table 4: Demographic information for the eight varieties of Spanish</w:t>
       </w:r>
       <w:r>
         <w:t xml:space="preserve"> </w:t>
@@ -16761,7 +15078,7 @@
         <w:tblStyle w:val="Table"/>
         <w:tblW w:type="auto" w:w="0"/>
         <w:tblLook w:firstRow="1" w:lastRow="0" w:firstColumn="0" w:lastColumn="0" w:noHBand="0" w:noVBand="0" w:val="0020"/>
-        <w:tblCaption w:val="Table 5: Demographic information for the eight varieties of Spanish represented in the auditory stimuli."/>
+        <w:tblCaption w:val="Table 4: Demographic information for the eight varieties of Spanish represented in the auditory stimuli."/>
       </w:tblPr>
       <w:tblGrid>
         <w:gridCol w:w="1980"/>
@@ -17232,55 +15549,24 @@
           <w:iCs/>
           <w:i/>
         </w:rPr>
-        <w:t xml:space="preserve">Speech rate</w:t>
-      </w:r>
-      <w:r>
-        <w:t xml:space="preserve">. In order to evaluate the possibility that the speech rate of the talkers in our stimuli may have affected response accuracy, we calculated the articulation rate (syllables spoken per second during phonation time) for all items (64 items × 8 speakers = 512 utterances).</w:t>
-      </w:r>
-      <w:r>
-        <w:t xml:space="preserve"> </w:t>
-      </w:r>
-      <w:r>
-        <w:t xml:space="preserve">Figure</w:t>
-      </w:r>
-      <w:r>
-        <w:t xml:space="preserve"> </w:t>
-      </w:r>
-      <w:r>
-        <w:t xml:space="preserve">11</w:t>
-      </w:r>
-      <w:r>
-        <w:t xml:space="preserve"> </w:t>
-      </w:r>
-      <w:r>
-        <w:t xml:space="preserve">plots the posterior medians ±66% and 95% HDI of standardized articulation rate for each variety.</w:t>
-      </w:r>
-      <w:r>
-        <w:t xml:space="preserve"> </w:t>
-      </w:r>
-      <w:r>
-        <w:t xml:space="preserve">The plot shows that, generally, there was not a lot of variability between varieties.</w:t>
-      </w:r>
-      <w:r>
-        <w:t xml:space="preserve"> </w:t>
-      </w:r>
-      <w:r>
-        <w:t xml:space="preserve">Though some of the slower varieties are also those in which we see higher response accuracy (compare with Figure</w:t>
-      </w:r>
-      <w:r>
-        <w:t xml:space="preserve"> </w:t>
-      </w:r>
-      <w:r>
-        <w:t xml:space="preserve">5</w:t>
-      </w:r>
-      <w:r>
-        <w:t xml:space="preserve">), that was not always the case.</w:t>
-      </w:r>
-      <w:r>
-        <w:t xml:space="preserve"> </w:t>
-      </w:r>
-      <w:r>
-        <w:t xml:space="preserve">That is, some of the faster varieties also had high response accuracy, e.g., Mexican Spanish.</w:t>
+        <w:t xml:space="preserve">Acoustic analysis</w:t>
+      </w:r>
+      <w:r>
+        <w:t xml:space="preserve">.</w:t>
+      </w:r>
+    </w:p>
+    <w:p>
+      <w:pPr>
+        <w:pStyle w:val="Textkrper"/>
+      </w:pPr>
+      <w:r>
+        <w:t xml:space="preserve">Spectrograms</w:t>
+      </w:r>
+      <w:r>
+        <w:t xml:space="preserve"> </w:t>
+      </w:r>
+      <w:r>
+        <w:t xml:space="preserve">10</w:t>
       </w:r>
     </w:p>
     <w:p>
@@ -17290,20 +15576,131 @@
       <w:r>
         <w:drawing>
           <wp:inline>
-            <wp:extent cx="5969000" cy="3410857"/>
+            <wp:extent cx="5969000" cy="2808941"/>
             <wp:effectExtent b="0" l="0" r="0" t="0"/>
-            <wp:docPr descr="Figure 11.  Standardized articulation rate as a function of speaker variety. Points represent posterior medians ±66% and 95% HDI." title="" id="171" name="Picture"/>
+            <wp:docPr descr="Figure 10.  Stuff they made me do." title="" id="167" name="Picture"/>
             <a:graphic>
               <a:graphicData uri="http://schemas.openxmlformats.org/drawingml/2006/picture">
                 <pic:pic>
                   <pic:nvPicPr>
-                    <pic:cNvPr descr="../../figs/manuscript/sm_speech_rate.pdf" id="172" name="Picture"/>
+                    <pic:cNvPr descr="../../figs/stimuli/spectrogram_andaluz.png" id="168" name="Picture"/>
                     <pic:cNvPicPr>
                       <a:picLocks noChangeArrowheads="1" noChangeAspect="1"/>
                     </pic:cNvPicPr>
                   </pic:nvPicPr>
                   <pic:blipFill>
-                    <a:blip r:embed="rId170"/>
+                    <a:blip r:embed="rId166"/>
+                    <a:stretch>
+                      <a:fillRect/>
+                    </a:stretch>
+                  </pic:blipFill>
+                  <pic:spPr bwMode="auto">
+                    <a:xfrm>
+                      <a:off x="0" y="0"/>
+                      <a:ext cx="5969000" cy="2808941"/>
+                    </a:xfrm>
+                    <a:prstGeom prst="rect">
+                      <a:avLst/>
+                    </a:prstGeom>
+                    <a:noFill/>
+                    <a:ln w="9525">
+                      <a:noFill/>
+                      <a:headEnd/>
+                      <a:tailEnd/>
+                    </a:ln>
+                  </pic:spPr>
+                </pic:pic>
+              </a:graphicData>
+            </a:graphic>
+          </wp:inline>
+        </w:drawing>
+      </w:r>
+    </w:p>
+    <w:p>
+      <w:pPr>
+        <w:pStyle w:val="ImageCaption"/>
+      </w:pPr>
+      <w:r>
+        <w:rPr>
+          <w:iCs/>
+          <w:i/>
+        </w:rPr>
+        <w:t xml:space="preserve">Figure</w:t>
+      </w:r>
+      <w:r>
+        <w:t xml:space="preserve"> </w:t>
+      </w:r>
+      <w:r>
+        <w:rPr>
+          <w:iCs/>
+          <w:i/>
+        </w:rPr>
+        <w:t xml:space="preserve">10.</w:t>
+      </w:r>
+      <w:r>
+        <w:rPr>
+          <w:iCs/>
+          <w:i/>
+        </w:rPr>
+        <w:t xml:space="preserve"> </w:t>
+      </w:r>
+      <w:r>
+        <w:t xml:space="preserve"> </w:t>
+      </w:r>
+      <w:r>
+        <w:t xml:space="preserve">Stuff they made me do.</w:t>
+      </w:r>
+    </w:p>
+    <w:p>
+      <w:pPr>
+        <w:pStyle w:val="Textkrper"/>
+      </w:pPr>
+      <w:r>
+        <w:rPr>
+          <w:iCs/>
+          <w:i/>
+        </w:rPr>
+        <w:t xml:space="preserve">Monolingual response accuracy</w:t>
+      </w:r>
+      <w:r>
+        <w:t xml:space="preserve">.</w:t>
+      </w:r>
+    </w:p>
+    <w:p>
+      <w:pPr>
+        <w:pStyle w:val="Textkrper"/>
+      </w:pPr>
+      <w:r>
+        <w:t xml:space="preserve">Raw accuracy plot</w:t>
+      </w:r>
+      <w:r>
+        <w:t xml:space="preserve"> </w:t>
+      </w:r>
+      <w:r>
+        <w:t xml:space="preserve">11</w:t>
+      </w:r>
+    </w:p>
+    <w:p>
+      <w:pPr>
+        <w:pStyle w:val="CaptionedFigure"/>
+      </w:pPr>
+      <w:r>
+        <w:drawing>
+          <wp:inline>
+            <wp:extent cx="5969000" cy="3410857"/>
+            <wp:effectExtent b="0" l="0" r="0" t="0"/>
+            <wp:docPr descr="Figure 11.  Stuff they made me do." title="" id="170" name="Picture"/>
+            <a:graphic>
+              <a:graphicData uri="http://schemas.openxmlformats.org/drawingml/2006/picture">
+                <pic:pic>
+                  <pic:nvPicPr>
+                    <pic:cNvPr descr="../../figs/manuscript/learner_native_accuracy.pdf" id="171" name="Picture"/>
+                    <pic:cNvPicPr>
+                      <a:picLocks noChangeArrowheads="1" noChangeAspect="1"/>
+                    </pic:cNvPicPr>
+                  </pic:nvPicPr>
+                  <pic:blipFill>
+                    <a:blip r:embed="rId169"/>
                     <a:stretch>
                       <a:fillRect/>
                     </a:stretch>
@@ -17362,17 +15759,1598 @@
         <w:t xml:space="preserve"> </w:t>
       </w:r>
       <w:r>
-        <w:t xml:space="preserve">Standardized articulation rate as a function of speaker variety. Points represent posterior medians ±66% and 95% HDI.</w:t>
-      </w:r>
-    </w:p>
-    <w:bookmarkEnd w:id="173"/>
-    <w:bookmarkStart w:id="177" w:name="author-contributions"/>
-    <w:p>
-      <w:pPr>
-        <w:pStyle w:val="berschrift2"/>
-      </w:pPr>
-      <w:r>
-        <w:t xml:space="preserve">Author contributions</w:t>
+        <w:t xml:space="preserve">Stuff they made me do.</w:t>
+      </w:r>
+    </w:p>
+    <w:p>
+      <w:pPr>
+        <w:pStyle w:val="Textkrper"/>
+      </w:pPr>
+      <w:r>
+        <w:t xml:space="preserve">Raw accuracy table</w:t>
+      </w:r>
+      <w:r>
+        <w:t xml:space="preserve"> </w:t>
+      </w:r>
+      <w:r>
+        <w:t xml:space="preserve">5</w:t>
+      </w:r>
+    </w:p>
+    <w:p>
+      <w:pPr>
+        <w:pStyle w:val="TableCaption"/>
+      </w:pPr>
+      <w:r>
+        <w:t xml:space="preserve">Table 5: Summary of the.</w:t>
+      </w:r>
+    </w:p>
+    <w:tbl>
+      <w:tblPr>
+        <w:tblStyle w:val="Table"/>
+        <w:tblW w:type="auto" w:w="0"/>
+        <w:tblLook w:firstRow="1" w:lastRow="0" w:firstColumn="0" w:lastColumn="0" w:noHBand="0" w:noVBand="0" w:val="0020"/>
+        <w:tblCaption w:val="Table 5: Summary of the."/>
+      </w:tblPr>
+      <w:tblGrid>
+        <w:gridCol w:w="1980"/>
+        <w:gridCol w:w="1980"/>
+        <w:gridCol w:w="1980"/>
+        <w:gridCol w:w="1980"/>
+      </w:tblGrid>
+      <w:tr>
+        <w:trPr>
+          <w:tblHeader w:val="true"/>
+        </w:trPr>
+        <w:tc>
+          <w:tcPr/>
+          <w:p>
+            <w:pPr>
+              <w:pStyle w:val="Compact"/>
+              <w:jc w:val="left"/>
+            </w:pPr>
+            <w:r>
+              <w:t xml:space="preserve">Type</w:t>
+            </w:r>
+          </w:p>
+        </w:tc>
+        <w:tc>
+          <w:tcPr/>
+          <w:p>
+            <w:pPr>
+              <w:pStyle w:val="Compact"/>
+              <w:jc w:val="left"/>
+            </w:pPr>
+            <w:r>
+              <w:t xml:space="preserve">Variety</w:t>
+            </w:r>
+          </w:p>
+        </w:tc>
+        <w:tc>
+          <w:tcPr/>
+          <w:p>
+            <w:pPr>
+              <w:pStyle w:val="Compact"/>
+              <w:jc w:val="right"/>
+            </w:pPr>
+            <w:r>
+              <w:t xml:space="preserve">L2</w:t>
+            </w:r>
+          </w:p>
+        </w:tc>
+        <w:tc>
+          <w:tcPr/>
+          <w:p>
+            <w:pPr>
+              <w:pStyle w:val="Compact"/>
+              <w:jc w:val="right"/>
+            </w:pPr>
+            <w:r>
+              <w:t xml:space="preserve">Monolingual</w:t>
+            </w:r>
+          </w:p>
+        </w:tc>
+      </w:tr>
+      <w:tr>
+        <w:tc>
+          <w:tcPr/>
+          <w:p>
+            <w:pPr>
+              <w:pStyle w:val="Compact"/>
+              <w:jc w:val="left"/>
+            </w:pPr>
+            <w:r>
+              <w:t xml:space="preserve">Declarative broad focus</w:t>
+            </w:r>
+          </w:p>
+        </w:tc>
+        <w:tc>
+          <w:tcPr/>
+          <w:p>
+            <w:pPr>
+              <w:pStyle w:val="Compact"/>
+              <w:jc w:val="left"/>
+            </w:pPr>
+            <w:r>
+              <w:t xml:space="preserve">Andalusian</w:t>
+            </w:r>
+          </w:p>
+        </w:tc>
+        <w:tc>
+          <w:tcPr/>
+          <w:p>
+            <w:pPr>
+              <w:pStyle w:val="Compact"/>
+              <w:jc w:val="right"/>
+            </w:pPr>
+            <w:r>
+              <w:t xml:space="preserve">0.92 [0.90, 0.93]</w:t>
+            </w:r>
+          </w:p>
+        </w:tc>
+        <w:tc>
+          <w:tcPr/>
+          <w:p>
+            <w:pPr>
+              <w:pStyle w:val="Compact"/>
+              <w:jc w:val="right"/>
+            </w:pPr>
+            <w:r>
+              <w:t xml:space="preserve">0.98 [0.97, 0.99]</w:t>
+            </w:r>
+          </w:p>
+        </w:tc>
+      </w:tr>
+      <w:tr>
+        <w:tc>
+          <w:tcPr/>
+          <w:p>
+            <w:pPr>
+              <w:pStyle w:val="Compact"/>
+            </w:pPr>
+          </w:p>
+        </w:tc>
+        <w:tc>
+          <w:tcPr/>
+          <w:p>
+            <w:pPr>
+              <w:pStyle w:val="Compact"/>
+              <w:jc w:val="left"/>
+            </w:pPr>
+            <w:r>
+              <w:t xml:space="preserve">Argentine</w:t>
+            </w:r>
+          </w:p>
+        </w:tc>
+        <w:tc>
+          <w:tcPr/>
+          <w:p>
+            <w:pPr>
+              <w:pStyle w:val="Compact"/>
+              <w:jc w:val="right"/>
+            </w:pPr>
+            <w:r>
+              <w:t xml:space="preserve">0.93 [0.92, 0.94]</w:t>
+            </w:r>
+          </w:p>
+        </w:tc>
+        <w:tc>
+          <w:tcPr/>
+          <w:p>
+            <w:pPr>
+              <w:pStyle w:val="Compact"/>
+              <w:jc w:val="right"/>
+            </w:pPr>
+            <w:r>
+              <w:t xml:space="preserve">0.96 [0.95, 0.98]</w:t>
+            </w:r>
+          </w:p>
+        </w:tc>
+      </w:tr>
+      <w:tr>
+        <w:tc>
+          <w:tcPr/>
+          <w:p>
+            <w:pPr>
+              <w:pStyle w:val="Compact"/>
+            </w:pPr>
+          </w:p>
+        </w:tc>
+        <w:tc>
+          <w:tcPr/>
+          <w:p>
+            <w:pPr>
+              <w:pStyle w:val="Compact"/>
+              <w:jc w:val="left"/>
+            </w:pPr>
+            <w:r>
+              <w:t xml:space="preserve">Chilean</w:t>
+            </w:r>
+          </w:p>
+        </w:tc>
+        <w:tc>
+          <w:tcPr/>
+          <w:p>
+            <w:pPr>
+              <w:pStyle w:val="Compact"/>
+              <w:jc w:val="right"/>
+            </w:pPr>
+            <w:r>
+              <w:t xml:space="preserve">0.91 [0.90, 0.92]</w:t>
+            </w:r>
+          </w:p>
+        </w:tc>
+        <w:tc>
+          <w:tcPr/>
+          <w:p>
+            <w:pPr>
+              <w:pStyle w:val="Compact"/>
+              <w:jc w:val="right"/>
+            </w:pPr>
+            <w:r>
+              <w:t xml:space="preserve">0.96 [0.95, 0.98]</w:t>
+            </w:r>
+          </w:p>
+        </w:tc>
+      </w:tr>
+      <w:tr>
+        <w:tc>
+          <w:tcPr/>
+          <w:p>
+            <w:pPr>
+              <w:pStyle w:val="Compact"/>
+            </w:pPr>
+          </w:p>
+        </w:tc>
+        <w:tc>
+          <w:tcPr/>
+          <w:p>
+            <w:pPr>
+              <w:pStyle w:val="Compact"/>
+              <w:jc w:val="left"/>
+            </w:pPr>
+            <w:r>
+              <w:t xml:space="preserve">Cuban</w:t>
+            </w:r>
+          </w:p>
+        </w:tc>
+        <w:tc>
+          <w:tcPr/>
+          <w:p>
+            <w:pPr>
+              <w:pStyle w:val="Compact"/>
+              <w:jc w:val="right"/>
+            </w:pPr>
+            <w:r>
+              <w:t xml:space="preserve">0.97 [0.97, 0.98]</w:t>
+            </w:r>
+          </w:p>
+        </w:tc>
+        <w:tc>
+          <w:tcPr/>
+          <w:p>
+            <w:pPr>
+              <w:pStyle w:val="Compact"/>
+              <w:jc w:val="right"/>
+            </w:pPr>
+            <w:r>
+              <w:t xml:space="preserve">1.00 [0.99, 1.00]</w:t>
+            </w:r>
+          </w:p>
+        </w:tc>
+      </w:tr>
+      <w:tr>
+        <w:tc>
+          <w:tcPr/>
+          <w:p>
+            <w:pPr>
+              <w:pStyle w:val="Compact"/>
+            </w:pPr>
+          </w:p>
+        </w:tc>
+        <w:tc>
+          <w:tcPr/>
+          <w:p>
+            <w:pPr>
+              <w:pStyle w:val="Compact"/>
+              <w:jc w:val="left"/>
+            </w:pPr>
+            <w:r>
+              <w:t xml:space="preserve">Madrileño</w:t>
+            </w:r>
+          </w:p>
+        </w:tc>
+        <w:tc>
+          <w:tcPr/>
+          <w:p>
+            <w:pPr>
+              <w:pStyle w:val="Compact"/>
+              <w:jc w:val="right"/>
+            </w:pPr>
+            <w:r>
+              <w:t xml:space="preserve">0.96 [0.95, 0.97]</w:t>
+            </w:r>
+          </w:p>
+        </w:tc>
+        <w:tc>
+          <w:tcPr/>
+          <w:p>
+            <w:pPr>
+              <w:pStyle w:val="Compact"/>
+              <w:jc w:val="right"/>
+            </w:pPr>
+            <w:r>
+              <w:t xml:space="preserve">1.00 [1.00, 1.00]</w:t>
+            </w:r>
+          </w:p>
+        </w:tc>
+      </w:tr>
+      <w:tr>
+        <w:tc>
+          <w:tcPr/>
+          <w:p>
+            <w:pPr>
+              <w:pStyle w:val="Compact"/>
+            </w:pPr>
+          </w:p>
+        </w:tc>
+        <w:tc>
+          <w:tcPr/>
+          <w:p>
+            <w:pPr>
+              <w:pStyle w:val="Compact"/>
+              <w:jc w:val="left"/>
+            </w:pPr>
+            <w:r>
+              <w:t xml:space="preserve">Mexican</w:t>
+            </w:r>
+          </w:p>
+        </w:tc>
+        <w:tc>
+          <w:tcPr/>
+          <w:p>
+            <w:pPr>
+              <w:pStyle w:val="Compact"/>
+              <w:jc w:val="right"/>
+            </w:pPr>
+            <w:r>
+              <w:t xml:space="preserve">0.92 [0.90, 0.93]</w:t>
+            </w:r>
+          </w:p>
+        </w:tc>
+        <w:tc>
+          <w:tcPr/>
+          <w:p>
+            <w:pPr>
+              <w:pStyle w:val="Compact"/>
+              <w:jc w:val="right"/>
+            </w:pPr>
+            <w:r>
+              <w:t xml:space="preserve">0.99 [0.98, 1.00]</w:t>
+            </w:r>
+          </w:p>
+        </w:tc>
+      </w:tr>
+      <w:tr>
+        <w:tc>
+          <w:tcPr/>
+          <w:p>
+            <w:pPr>
+              <w:pStyle w:val="Compact"/>
+            </w:pPr>
+          </w:p>
+        </w:tc>
+        <w:tc>
+          <w:tcPr/>
+          <w:p>
+            <w:pPr>
+              <w:pStyle w:val="Compact"/>
+              <w:jc w:val="left"/>
+            </w:pPr>
+            <w:r>
+              <w:t xml:space="preserve">Peruvian</w:t>
+            </w:r>
+          </w:p>
+        </w:tc>
+        <w:tc>
+          <w:tcPr/>
+          <w:p>
+            <w:pPr>
+              <w:pStyle w:val="Compact"/>
+              <w:jc w:val="right"/>
+            </w:pPr>
+            <w:r>
+              <w:t xml:space="preserve">0.96 [0.96, 0.97]</w:t>
+            </w:r>
+          </w:p>
+        </w:tc>
+        <w:tc>
+          <w:tcPr/>
+          <w:p>
+            <w:pPr>
+              <w:pStyle w:val="Compact"/>
+              <w:jc w:val="right"/>
+            </w:pPr>
+            <w:r>
+              <w:t xml:space="preserve">0.99 [0.98, 1.00]</w:t>
+            </w:r>
+          </w:p>
+        </w:tc>
+      </w:tr>
+      <w:tr>
+        <w:tc>
+          <w:tcPr/>
+          <w:p>
+            <w:pPr>
+              <w:pStyle w:val="Compact"/>
+            </w:pPr>
+          </w:p>
+        </w:tc>
+        <w:tc>
+          <w:tcPr/>
+          <w:p>
+            <w:pPr>
+              <w:pStyle w:val="Compact"/>
+              <w:jc w:val="left"/>
+            </w:pPr>
+            <w:r>
+              <w:t xml:space="preserve">Puerto Rican</w:t>
+            </w:r>
+          </w:p>
+        </w:tc>
+        <w:tc>
+          <w:tcPr/>
+          <w:p>
+            <w:pPr>
+              <w:pStyle w:val="Compact"/>
+              <w:jc w:val="right"/>
+            </w:pPr>
+            <w:r>
+              <w:t xml:space="preserve">0.93 [0.92, 0.94]</w:t>
+            </w:r>
+          </w:p>
+        </w:tc>
+        <w:tc>
+          <w:tcPr/>
+          <w:p>
+            <w:pPr>
+              <w:pStyle w:val="Compact"/>
+              <w:jc w:val="right"/>
+            </w:pPr>
+            <w:r>
+              <w:t xml:space="preserve">0.99 [0.99, 1.00]</w:t>
+            </w:r>
+          </w:p>
+        </w:tc>
+      </w:tr>
+      <w:tr>
+        <w:tc>
+          <w:tcPr/>
+          <w:p>
+            <w:pPr>
+              <w:pStyle w:val="Compact"/>
+              <w:jc w:val="left"/>
+            </w:pPr>
+            <w:r>
+              <w:t xml:space="preserve">Declarative narrow focus</w:t>
+            </w:r>
+          </w:p>
+        </w:tc>
+        <w:tc>
+          <w:tcPr/>
+          <w:p>
+            <w:pPr>
+              <w:pStyle w:val="Compact"/>
+              <w:jc w:val="left"/>
+            </w:pPr>
+            <w:r>
+              <w:t xml:space="preserve">Andalusian</w:t>
+            </w:r>
+          </w:p>
+        </w:tc>
+        <w:tc>
+          <w:tcPr/>
+          <w:p>
+            <w:pPr>
+              <w:pStyle w:val="Compact"/>
+              <w:jc w:val="right"/>
+            </w:pPr>
+            <w:r>
+              <w:t xml:space="preserve">0.89 [0.87, 0.90]</w:t>
+            </w:r>
+          </w:p>
+        </w:tc>
+        <w:tc>
+          <w:tcPr/>
+          <w:p>
+            <w:pPr>
+              <w:pStyle w:val="Compact"/>
+              <w:jc w:val="right"/>
+            </w:pPr>
+            <w:r>
+              <w:t xml:space="preserve">0.93 [0.92, 0.95]</w:t>
+            </w:r>
+          </w:p>
+        </w:tc>
+      </w:tr>
+      <w:tr>
+        <w:tc>
+          <w:tcPr/>
+          <w:p>
+            <w:pPr>
+              <w:pStyle w:val="Compact"/>
+            </w:pPr>
+          </w:p>
+        </w:tc>
+        <w:tc>
+          <w:tcPr/>
+          <w:p>
+            <w:pPr>
+              <w:pStyle w:val="Compact"/>
+              <w:jc w:val="left"/>
+            </w:pPr>
+            <w:r>
+              <w:t xml:space="preserve">Argentine</w:t>
+            </w:r>
+          </w:p>
+        </w:tc>
+        <w:tc>
+          <w:tcPr/>
+          <w:p>
+            <w:pPr>
+              <w:pStyle w:val="Compact"/>
+              <w:jc w:val="right"/>
+            </w:pPr>
+            <w:r>
+              <w:t xml:space="preserve">0.95 [0.94, 0.96]</w:t>
+            </w:r>
+          </w:p>
+        </w:tc>
+        <w:tc>
+          <w:tcPr/>
+          <w:p>
+            <w:pPr>
+              <w:pStyle w:val="Compact"/>
+              <w:jc w:val="right"/>
+            </w:pPr>
+            <w:r>
+              <w:t xml:space="preserve">0.99 [0.98, 0.99]</w:t>
+            </w:r>
+          </w:p>
+        </w:tc>
+      </w:tr>
+      <w:tr>
+        <w:tc>
+          <w:tcPr/>
+          <w:p>
+            <w:pPr>
+              <w:pStyle w:val="Compact"/>
+            </w:pPr>
+          </w:p>
+        </w:tc>
+        <w:tc>
+          <w:tcPr/>
+          <w:p>
+            <w:pPr>
+              <w:pStyle w:val="Compact"/>
+              <w:jc w:val="left"/>
+            </w:pPr>
+            <w:r>
+              <w:t xml:space="preserve">Chilean</w:t>
+            </w:r>
+          </w:p>
+        </w:tc>
+        <w:tc>
+          <w:tcPr/>
+          <w:p>
+            <w:pPr>
+              <w:pStyle w:val="Compact"/>
+              <w:jc w:val="right"/>
+            </w:pPr>
+            <w:r>
+              <w:t xml:space="preserve">0.90 [0.88, 0.91]</w:t>
+            </w:r>
+          </w:p>
+        </w:tc>
+        <w:tc>
+          <w:tcPr/>
+          <w:p>
+            <w:pPr>
+              <w:pStyle w:val="Compact"/>
+              <w:jc w:val="right"/>
+            </w:pPr>
+            <w:r>
+              <w:t xml:space="preserve">0.92 [0.90, 0.94]</w:t>
+            </w:r>
+          </w:p>
+        </w:tc>
+      </w:tr>
+      <w:tr>
+        <w:tc>
+          <w:tcPr/>
+          <w:p>
+            <w:pPr>
+              <w:pStyle w:val="Compact"/>
+            </w:pPr>
+          </w:p>
+        </w:tc>
+        <w:tc>
+          <w:tcPr/>
+          <w:p>
+            <w:pPr>
+              <w:pStyle w:val="Compact"/>
+              <w:jc w:val="left"/>
+            </w:pPr>
+            <w:r>
+              <w:t xml:space="preserve">Cuban</w:t>
+            </w:r>
+          </w:p>
+        </w:tc>
+        <w:tc>
+          <w:tcPr/>
+          <w:p>
+            <w:pPr>
+              <w:pStyle w:val="Compact"/>
+              <w:jc w:val="right"/>
+            </w:pPr>
+            <w:r>
+              <w:t xml:space="preserve">0.94 [0.92, 0.95]</w:t>
+            </w:r>
+          </w:p>
+        </w:tc>
+        <w:tc>
+          <w:tcPr/>
+          <w:p>
+            <w:pPr>
+              <w:pStyle w:val="Compact"/>
+              <w:jc w:val="right"/>
+            </w:pPr>
+            <w:r>
+              <w:t xml:space="preserve">0.98 [0.97, 0.99]</w:t>
+            </w:r>
+          </w:p>
+        </w:tc>
+      </w:tr>
+      <w:tr>
+        <w:tc>
+          <w:tcPr/>
+          <w:p>
+            <w:pPr>
+              <w:pStyle w:val="Compact"/>
+            </w:pPr>
+          </w:p>
+        </w:tc>
+        <w:tc>
+          <w:tcPr/>
+          <w:p>
+            <w:pPr>
+              <w:pStyle w:val="Compact"/>
+              <w:jc w:val="left"/>
+            </w:pPr>
+            <w:r>
+              <w:t xml:space="preserve">Madrileño</w:t>
+            </w:r>
+          </w:p>
+        </w:tc>
+        <w:tc>
+          <w:tcPr/>
+          <w:p>
+            <w:pPr>
+              <w:pStyle w:val="Compact"/>
+              <w:jc w:val="right"/>
+            </w:pPr>
+            <w:r>
+              <w:t xml:space="preserve">0.93 [0.92, 0.95]</w:t>
+            </w:r>
+          </w:p>
+        </w:tc>
+        <w:tc>
+          <w:tcPr/>
+          <w:p>
+            <w:pPr>
+              <w:pStyle w:val="Compact"/>
+              <w:jc w:val="right"/>
+            </w:pPr>
+            <w:r>
+              <w:t xml:space="preserve">0.99 [0.98, 1.00]</w:t>
+            </w:r>
+          </w:p>
+        </w:tc>
+      </w:tr>
+      <w:tr>
+        <w:tc>
+          <w:tcPr/>
+          <w:p>
+            <w:pPr>
+              <w:pStyle w:val="Compact"/>
+            </w:pPr>
+          </w:p>
+        </w:tc>
+        <w:tc>
+          <w:tcPr/>
+          <w:p>
+            <w:pPr>
+              <w:pStyle w:val="Compact"/>
+              <w:jc w:val="left"/>
+            </w:pPr>
+            <w:r>
+              <w:t xml:space="preserve">Mexican</w:t>
+            </w:r>
+          </w:p>
+        </w:tc>
+        <w:tc>
+          <w:tcPr/>
+          <w:p>
+            <w:pPr>
+              <w:pStyle w:val="Compact"/>
+              <w:jc w:val="right"/>
+            </w:pPr>
+            <w:r>
+              <w:t xml:space="preserve">0.93 [0.92, 0.95]</w:t>
+            </w:r>
+          </w:p>
+        </w:tc>
+        <w:tc>
+          <w:tcPr/>
+          <w:p>
+            <w:pPr>
+              <w:pStyle w:val="Compact"/>
+              <w:jc w:val="right"/>
+            </w:pPr>
+            <w:r>
+              <w:t xml:space="preserve">1.00 [1.00, 1.00]</w:t>
+            </w:r>
+          </w:p>
+        </w:tc>
+      </w:tr>
+      <w:tr>
+        <w:tc>
+          <w:tcPr/>
+          <w:p>
+            <w:pPr>
+              <w:pStyle w:val="Compact"/>
+            </w:pPr>
+          </w:p>
+        </w:tc>
+        <w:tc>
+          <w:tcPr/>
+          <w:p>
+            <w:pPr>
+              <w:pStyle w:val="Compact"/>
+              <w:jc w:val="left"/>
+            </w:pPr>
+            <w:r>
+              <w:t xml:space="preserve">Peruvian</w:t>
+            </w:r>
+          </w:p>
+        </w:tc>
+        <w:tc>
+          <w:tcPr/>
+          <w:p>
+            <w:pPr>
+              <w:pStyle w:val="Compact"/>
+              <w:jc w:val="right"/>
+            </w:pPr>
+            <w:r>
+              <w:t xml:space="preserve">0.94 [0.93, 0.95]</w:t>
+            </w:r>
+          </w:p>
+        </w:tc>
+        <w:tc>
+          <w:tcPr/>
+          <w:p>
+            <w:pPr>
+              <w:pStyle w:val="Compact"/>
+              <w:jc w:val="right"/>
+            </w:pPr>
+            <w:r>
+              <w:t xml:space="preserve">1.00 [0.99, 1.00]</w:t>
+            </w:r>
+          </w:p>
+        </w:tc>
+      </w:tr>
+      <w:tr>
+        <w:tc>
+          <w:tcPr/>
+          <w:p>
+            <w:pPr>
+              <w:pStyle w:val="Compact"/>
+            </w:pPr>
+          </w:p>
+        </w:tc>
+        <w:tc>
+          <w:tcPr/>
+          <w:p>
+            <w:pPr>
+              <w:pStyle w:val="Compact"/>
+              <w:jc w:val="left"/>
+            </w:pPr>
+            <w:r>
+              <w:t xml:space="preserve">Puerto Rican</w:t>
+            </w:r>
+          </w:p>
+        </w:tc>
+        <w:tc>
+          <w:tcPr/>
+          <w:p>
+            <w:pPr>
+              <w:pStyle w:val="Compact"/>
+              <w:jc w:val="right"/>
+            </w:pPr>
+            <w:r>
+              <w:t xml:space="preserve">0.95 [0.94, 0.96]</w:t>
+            </w:r>
+          </w:p>
+        </w:tc>
+        <w:tc>
+          <w:tcPr/>
+          <w:p>
+            <w:pPr>
+              <w:pStyle w:val="Compact"/>
+              <w:jc w:val="right"/>
+            </w:pPr>
+            <w:r>
+              <w:t xml:space="preserve">0.97 [0.96, 0.98]</w:t>
+            </w:r>
+          </w:p>
+        </w:tc>
+      </w:tr>
+      <w:tr>
+        <w:tc>
+          <w:tcPr/>
+          <w:p>
+            <w:pPr>
+              <w:pStyle w:val="Compact"/>
+              <w:jc w:val="left"/>
+            </w:pPr>
+            <w:r>
+              <w:t xml:space="preserve">Interrogative Wh-</w:t>
+            </w:r>
+          </w:p>
+        </w:tc>
+        <w:tc>
+          <w:tcPr/>
+          <w:p>
+            <w:pPr>
+              <w:pStyle w:val="Compact"/>
+              <w:jc w:val="left"/>
+            </w:pPr>
+            <w:r>
+              <w:t xml:space="preserve">Andalusian</w:t>
+            </w:r>
+          </w:p>
+        </w:tc>
+        <w:tc>
+          <w:tcPr/>
+          <w:p>
+            <w:pPr>
+              <w:pStyle w:val="Compact"/>
+              <w:jc w:val="right"/>
+            </w:pPr>
+            <w:r>
+              <w:t xml:space="preserve">0.67 [0.64, 0.69]</w:t>
+            </w:r>
+          </w:p>
+        </w:tc>
+        <w:tc>
+          <w:tcPr/>
+          <w:p>
+            <w:pPr>
+              <w:pStyle w:val="Compact"/>
+              <w:jc w:val="right"/>
+            </w:pPr>
+            <w:r>
+              <w:t xml:space="preserve">0.89 [0.87, 0.91]</w:t>
+            </w:r>
+          </w:p>
+        </w:tc>
+      </w:tr>
+      <w:tr>
+        <w:tc>
+          <w:tcPr/>
+          <w:p>
+            <w:pPr>
+              <w:pStyle w:val="Compact"/>
+            </w:pPr>
+          </w:p>
+        </w:tc>
+        <w:tc>
+          <w:tcPr/>
+          <w:p>
+            <w:pPr>
+              <w:pStyle w:val="Compact"/>
+              <w:jc w:val="left"/>
+            </w:pPr>
+            <w:r>
+              <w:t xml:space="preserve">Argentine</w:t>
+            </w:r>
+          </w:p>
+        </w:tc>
+        <w:tc>
+          <w:tcPr/>
+          <w:p>
+            <w:pPr>
+              <w:pStyle w:val="Compact"/>
+              <w:jc w:val="right"/>
+            </w:pPr>
+            <w:r>
+              <w:t xml:space="preserve">0.63 [0.60, 0.65]</w:t>
+            </w:r>
+          </w:p>
+        </w:tc>
+        <w:tc>
+          <w:tcPr/>
+          <w:p>
+            <w:pPr>
+              <w:pStyle w:val="Compact"/>
+              <w:jc w:val="right"/>
+            </w:pPr>
+            <w:r>
+              <w:t xml:space="preserve">0.87 [0.85, 0.90]</w:t>
+            </w:r>
+          </w:p>
+        </w:tc>
+      </w:tr>
+      <w:tr>
+        <w:tc>
+          <w:tcPr/>
+          <w:p>
+            <w:pPr>
+              <w:pStyle w:val="Compact"/>
+            </w:pPr>
+          </w:p>
+        </w:tc>
+        <w:tc>
+          <w:tcPr/>
+          <w:p>
+            <w:pPr>
+              <w:pStyle w:val="Compact"/>
+              <w:jc w:val="left"/>
+            </w:pPr>
+            <w:r>
+              <w:t xml:space="preserve">Chilean</w:t>
+            </w:r>
+          </w:p>
+        </w:tc>
+        <w:tc>
+          <w:tcPr/>
+          <w:p>
+            <w:pPr>
+              <w:pStyle w:val="Compact"/>
+              <w:jc w:val="right"/>
+            </w:pPr>
+            <w:r>
+              <w:t xml:space="preserve">0.89 [0.87, 0.90]</w:t>
+            </w:r>
+          </w:p>
+        </w:tc>
+        <w:tc>
+          <w:tcPr/>
+          <w:p>
+            <w:pPr>
+              <w:pStyle w:val="Compact"/>
+              <w:jc w:val="right"/>
+            </w:pPr>
+            <w:r>
+              <w:t xml:space="preserve">1.00 [1.00, 1.00]</w:t>
+            </w:r>
+          </w:p>
+        </w:tc>
+      </w:tr>
+      <w:tr>
+        <w:tc>
+          <w:tcPr/>
+          <w:p>
+            <w:pPr>
+              <w:pStyle w:val="Compact"/>
+            </w:pPr>
+          </w:p>
+        </w:tc>
+        <w:tc>
+          <w:tcPr/>
+          <w:p>
+            <w:pPr>
+              <w:pStyle w:val="Compact"/>
+              <w:jc w:val="left"/>
+            </w:pPr>
+            <w:r>
+              <w:t xml:space="preserve">Cuban</w:t>
+            </w:r>
+          </w:p>
+        </w:tc>
+        <w:tc>
+          <w:tcPr/>
+          <w:p>
+            <w:pPr>
+              <w:pStyle w:val="Compact"/>
+              <w:jc w:val="right"/>
+            </w:pPr>
+            <w:r>
+              <w:t xml:space="preserve">0.56 [0.54, 0.58]</w:t>
+            </w:r>
+          </w:p>
+        </w:tc>
+        <w:tc>
+          <w:tcPr/>
+          <w:p>
+            <w:pPr>
+              <w:pStyle w:val="Compact"/>
+              <w:jc w:val="right"/>
+            </w:pPr>
+            <w:r>
+              <w:t xml:space="preserve">0.84 [0.81, 0.86]</w:t>
+            </w:r>
+          </w:p>
+        </w:tc>
+      </w:tr>
+      <w:tr>
+        <w:tc>
+          <w:tcPr/>
+          <w:p>
+            <w:pPr>
+              <w:pStyle w:val="Compact"/>
+            </w:pPr>
+          </w:p>
+        </w:tc>
+        <w:tc>
+          <w:tcPr/>
+          <w:p>
+            <w:pPr>
+              <w:pStyle w:val="Compact"/>
+              <w:jc w:val="left"/>
+            </w:pPr>
+            <w:r>
+              <w:t xml:space="preserve">Madrileño</w:t>
+            </w:r>
+          </w:p>
+        </w:tc>
+        <w:tc>
+          <w:tcPr/>
+          <w:p>
+            <w:pPr>
+              <w:pStyle w:val="Compact"/>
+              <w:jc w:val="right"/>
+            </w:pPr>
+            <w:r>
+              <w:t xml:space="preserve">0.96 [0.96, 0.97]</w:t>
+            </w:r>
+          </w:p>
+        </w:tc>
+        <w:tc>
+          <w:tcPr/>
+          <w:p>
+            <w:pPr>
+              <w:pStyle w:val="Compact"/>
+              <w:jc w:val="right"/>
+            </w:pPr>
+            <w:r>
+              <w:t xml:space="preserve">1.00 [1.00, 1.00]</w:t>
+            </w:r>
+          </w:p>
+        </w:tc>
+      </w:tr>
+      <w:tr>
+        <w:tc>
+          <w:tcPr/>
+          <w:p>
+            <w:pPr>
+              <w:pStyle w:val="Compact"/>
+            </w:pPr>
+          </w:p>
+        </w:tc>
+        <w:tc>
+          <w:tcPr/>
+          <w:p>
+            <w:pPr>
+              <w:pStyle w:val="Compact"/>
+              <w:jc w:val="left"/>
+            </w:pPr>
+            <w:r>
+              <w:t xml:space="preserve">Mexican</w:t>
+            </w:r>
+          </w:p>
+        </w:tc>
+        <w:tc>
+          <w:tcPr/>
+          <w:p>
+            <w:pPr>
+              <w:pStyle w:val="Compact"/>
+              <w:jc w:val="right"/>
+            </w:pPr>
+            <w:r>
+              <w:t xml:space="preserve">0.76 [0.74, 0.78]</w:t>
+            </w:r>
+          </w:p>
+        </w:tc>
+        <w:tc>
+          <w:tcPr/>
+          <w:p>
+            <w:pPr>
+              <w:pStyle w:val="Compact"/>
+              <w:jc w:val="right"/>
+            </w:pPr>
+            <w:r>
+              <w:t xml:space="preserve">0.94 [0.93, 0.96]</w:t>
+            </w:r>
+          </w:p>
+        </w:tc>
+      </w:tr>
+      <w:tr>
+        <w:tc>
+          <w:tcPr/>
+          <w:p>
+            <w:pPr>
+              <w:pStyle w:val="Compact"/>
+            </w:pPr>
+          </w:p>
+        </w:tc>
+        <w:tc>
+          <w:tcPr/>
+          <w:p>
+            <w:pPr>
+              <w:pStyle w:val="Compact"/>
+              <w:jc w:val="left"/>
+            </w:pPr>
+            <w:r>
+              <w:t xml:space="preserve">Peruvian</w:t>
+            </w:r>
+          </w:p>
+        </w:tc>
+        <w:tc>
+          <w:tcPr/>
+          <w:p>
+            <w:pPr>
+              <w:pStyle w:val="Compact"/>
+              <w:jc w:val="right"/>
+            </w:pPr>
+            <w:r>
+              <w:t xml:space="preserve">0.67 [0.64, 0.69]</w:t>
+            </w:r>
+          </w:p>
+        </w:tc>
+        <w:tc>
+          <w:tcPr/>
+          <w:p>
+            <w:pPr>
+              <w:pStyle w:val="Compact"/>
+              <w:jc w:val="right"/>
+            </w:pPr>
+            <w:r>
+              <w:t xml:space="preserve">0.85 [0.83, 0.88]</w:t>
+            </w:r>
+          </w:p>
+        </w:tc>
+      </w:tr>
+      <w:tr>
+        <w:tc>
+          <w:tcPr/>
+          <w:p>
+            <w:pPr>
+              <w:pStyle w:val="Compact"/>
+            </w:pPr>
+          </w:p>
+        </w:tc>
+        <w:tc>
+          <w:tcPr/>
+          <w:p>
+            <w:pPr>
+              <w:pStyle w:val="Compact"/>
+              <w:jc w:val="left"/>
+            </w:pPr>
+            <w:r>
+              <w:t xml:space="preserve">Puerto Rican</w:t>
+            </w:r>
+          </w:p>
+        </w:tc>
+        <w:tc>
+          <w:tcPr/>
+          <w:p>
+            <w:pPr>
+              <w:pStyle w:val="Compact"/>
+              <w:jc w:val="right"/>
+            </w:pPr>
+            <w:r>
+              <w:t xml:space="preserve">0.61 [0.59, 0.64]</w:t>
+            </w:r>
+          </w:p>
+        </w:tc>
+        <w:tc>
+          <w:tcPr/>
+          <w:p>
+            <w:pPr>
+              <w:pStyle w:val="Compact"/>
+              <w:jc w:val="right"/>
+            </w:pPr>
+            <w:r>
+              <w:t xml:space="preserve">0.90 [0.88, 0.92]</w:t>
+            </w:r>
+          </w:p>
+        </w:tc>
+      </w:tr>
+      <w:tr>
+        <w:tc>
+          <w:tcPr/>
+          <w:p>
+            <w:pPr>
+              <w:pStyle w:val="Compact"/>
+              <w:jc w:val="left"/>
+            </w:pPr>
+            <w:r>
+              <w:t xml:space="preserve">Interrogative y/n</w:t>
+            </w:r>
+          </w:p>
+        </w:tc>
+        <w:tc>
+          <w:tcPr/>
+          <w:p>
+            <w:pPr>
+              <w:pStyle w:val="Compact"/>
+              <w:jc w:val="left"/>
+            </w:pPr>
+            <w:r>
+              <w:t xml:space="preserve">Andalusian</w:t>
+            </w:r>
+          </w:p>
+        </w:tc>
+        <w:tc>
+          <w:tcPr/>
+          <w:p>
+            <w:pPr>
+              <w:pStyle w:val="Compact"/>
+              <w:jc w:val="right"/>
+            </w:pPr>
+            <w:r>
+              <w:t xml:space="preserve">0.80 [0.78, 0.82]</w:t>
+            </w:r>
+          </w:p>
+        </w:tc>
+        <w:tc>
+          <w:tcPr/>
+          <w:p>
+            <w:pPr>
+              <w:pStyle w:val="Compact"/>
+              <w:jc w:val="right"/>
+            </w:pPr>
+            <w:r>
+              <w:t xml:space="preserve">0.97 [0.97, 0.98]</w:t>
+            </w:r>
+          </w:p>
+        </w:tc>
+      </w:tr>
+      <w:tr>
+        <w:tc>
+          <w:tcPr/>
+          <w:p>
+            <w:pPr>
+              <w:pStyle w:val="Compact"/>
+            </w:pPr>
+          </w:p>
+        </w:tc>
+        <w:tc>
+          <w:tcPr/>
+          <w:p>
+            <w:pPr>
+              <w:pStyle w:val="Compact"/>
+              <w:jc w:val="left"/>
+            </w:pPr>
+            <w:r>
+              <w:t xml:space="preserve">Argentine</w:t>
+            </w:r>
+          </w:p>
+        </w:tc>
+        <w:tc>
+          <w:tcPr/>
+          <w:p>
+            <w:pPr>
+              <w:pStyle w:val="Compact"/>
+              <w:jc w:val="right"/>
+            </w:pPr>
+            <w:r>
+              <w:t xml:space="preserve">0.60 [0.58, 0.63]</w:t>
+            </w:r>
+          </w:p>
+        </w:tc>
+        <w:tc>
+          <w:tcPr/>
+          <w:p>
+            <w:pPr>
+              <w:pStyle w:val="Compact"/>
+              <w:jc w:val="right"/>
+            </w:pPr>
+            <w:r>
+              <w:t xml:space="preserve">0.90 [0.88, 0.92]</w:t>
+            </w:r>
+          </w:p>
+        </w:tc>
+      </w:tr>
+      <w:tr>
+        <w:tc>
+          <w:tcPr/>
+          <w:p>
+            <w:pPr>
+              <w:pStyle w:val="Compact"/>
+            </w:pPr>
+          </w:p>
+        </w:tc>
+        <w:tc>
+          <w:tcPr/>
+          <w:p>
+            <w:pPr>
+              <w:pStyle w:val="Compact"/>
+              <w:jc w:val="left"/>
+            </w:pPr>
+            <w:r>
+              <w:t xml:space="preserve">Chilean</w:t>
+            </w:r>
+          </w:p>
+        </w:tc>
+        <w:tc>
+          <w:tcPr/>
+          <w:p>
+            <w:pPr>
+              <w:pStyle w:val="Compact"/>
+              <w:jc w:val="right"/>
+            </w:pPr>
+            <w:r>
+              <w:t xml:space="preserve">0.61 [0.59, 0.63]</w:t>
+            </w:r>
+          </w:p>
+        </w:tc>
+        <w:tc>
+          <w:tcPr/>
+          <w:p>
+            <w:pPr>
+              <w:pStyle w:val="Compact"/>
+              <w:jc w:val="right"/>
+            </w:pPr>
+            <w:r>
+              <w:t xml:space="preserve">0.85 [0.82, 0.87]</w:t>
+            </w:r>
+          </w:p>
+        </w:tc>
+      </w:tr>
+      <w:tr>
+        <w:tc>
+          <w:tcPr/>
+          <w:p>
+            <w:pPr>
+              <w:pStyle w:val="Compact"/>
+            </w:pPr>
+          </w:p>
+        </w:tc>
+        <w:tc>
+          <w:tcPr/>
+          <w:p>
+            <w:pPr>
+              <w:pStyle w:val="Compact"/>
+              <w:jc w:val="left"/>
+            </w:pPr>
+            <w:r>
+              <w:t xml:space="preserve">Cuban</w:t>
+            </w:r>
+          </w:p>
+        </w:tc>
+        <w:tc>
+          <w:tcPr/>
+          <w:p>
+            <w:pPr>
+              <w:pStyle w:val="Compact"/>
+              <w:jc w:val="right"/>
+            </w:pPr>
+            <w:r>
+              <w:t xml:space="preserve">0.13 [0.11, 0.14]</w:t>
+            </w:r>
+          </w:p>
+        </w:tc>
+        <w:tc>
+          <w:tcPr/>
+          <w:p>
+            <w:pPr>
+              <w:pStyle w:val="Compact"/>
+              <w:jc w:val="right"/>
+            </w:pPr>
+            <w:r>
+              <w:t xml:space="preserve">0.52 [0.49, 0.56]</w:t>
+            </w:r>
+          </w:p>
+        </w:tc>
+      </w:tr>
+      <w:tr>
+        <w:tc>
+          <w:tcPr/>
+          <w:p>
+            <w:pPr>
+              <w:pStyle w:val="Compact"/>
+            </w:pPr>
+          </w:p>
+        </w:tc>
+        <w:tc>
+          <w:tcPr/>
+          <w:p>
+            <w:pPr>
+              <w:pStyle w:val="Compact"/>
+              <w:jc w:val="left"/>
+            </w:pPr>
+            <w:r>
+              <w:t xml:space="preserve">Madrileño</w:t>
+            </w:r>
+          </w:p>
+        </w:tc>
+        <w:tc>
+          <w:tcPr/>
+          <w:p>
+            <w:pPr>
+              <w:pStyle w:val="Compact"/>
+              <w:jc w:val="right"/>
+            </w:pPr>
+            <w:r>
+              <w:t xml:space="preserve">0.85 [0.83, 0.87]</w:t>
+            </w:r>
+          </w:p>
+        </w:tc>
+        <w:tc>
+          <w:tcPr/>
+          <w:p>
+            <w:pPr>
+              <w:pStyle w:val="Compact"/>
+              <w:jc w:val="right"/>
+            </w:pPr>
+            <w:r>
+              <w:t xml:space="preserve">0.97 [0.96, 0.98]</w:t>
+            </w:r>
+          </w:p>
+        </w:tc>
+      </w:tr>
+      <w:tr>
+        <w:tc>
+          <w:tcPr/>
+          <w:p>
+            <w:pPr>
+              <w:pStyle w:val="Compact"/>
+            </w:pPr>
+          </w:p>
+        </w:tc>
+        <w:tc>
+          <w:tcPr/>
+          <w:p>
+            <w:pPr>
+              <w:pStyle w:val="Compact"/>
+              <w:jc w:val="left"/>
+            </w:pPr>
+            <w:r>
+              <w:t xml:space="preserve">Mexican</w:t>
+            </w:r>
+          </w:p>
+        </w:tc>
+        <w:tc>
+          <w:tcPr/>
+          <w:p>
+            <w:pPr>
+              <w:pStyle w:val="Compact"/>
+              <w:jc w:val="right"/>
+            </w:pPr>
+            <w:r>
+              <w:t xml:space="preserve">0.80 [0.78, 0.82]</w:t>
+            </w:r>
+          </w:p>
+        </w:tc>
+        <w:tc>
+          <w:tcPr/>
+          <w:p>
+            <w:pPr>
+              <w:pStyle w:val="Compact"/>
+              <w:jc w:val="right"/>
+            </w:pPr>
+            <w:r>
+              <w:t xml:space="preserve">0.92 [0.90, 0.94]</w:t>
+            </w:r>
+          </w:p>
+        </w:tc>
+      </w:tr>
+      <w:tr>
+        <w:tc>
+          <w:tcPr/>
+          <w:p>
+            <w:pPr>
+              <w:pStyle w:val="Compact"/>
+            </w:pPr>
+          </w:p>
+        </w:tc>
+        <w:tc>
+          <w:tcPr/>
+          <w:p>
+            <w:pPr>
+              <w:pStyle w:val="Compact"/>
+              <w:jc w:val="left"/>
+            </w:pPr>
+            <w:r>
+              <w:t xml:space="preserve">Peruvian</w:t>
+            </w:r>
+          </w:p>
+        </w:tc>
+        <w:tc>
+          <w:tcPr/>
+          <w:p>
+            <w:pPr>
+              <w:pStyle w:val="Compact"/>
+              <w:jc w:val="right"/>
+            </w:pPr>
+            <w:r>
+              <w:t xml:space="preserve">0.72 [0.70, 0.74]</w:t>
+            </w:r>
+          </w:p>
+        </w:tc>
+        <w:tc>
+          <w:tcPr/>
+          <w:p>
+            <w:pPr>
+              <w:pStyle w:val="Compact"/>
+              <w:jc w:val="right"/>
+            </w:pPr>
+            <w:r>
+              <w:t xml:space="preserve">0.94 [0.93, 0.96]</w:t>
+            </w:r>
+          </w:p>
+        </w:tc>
+      </w:tr>
+      <w:tr>
+        <w:tc>
+          <w:tcPr/>
+          <w:p>
+            <w:pPr>
+              <w:pStyle w:val="Compact"/>
+            </w:pPr>
+          </w:p>
+        </w:tc>
+        <w:tc>
+          <w:tcPr/>
+          <w:p>
+            <w:pPr>
+              <w:pStyle w:val="Compact"/>
+              <w:jc w:val="left"/>
+            </w:pPr>
+            <w:r>
+              <w:t xml:space="preserve">Puerto Rican</w:t>
+            </w:r>
+          </w:p>
+        </w:tc>
+        <w:tc>
+          <w:tcPr/>
+          <w:p>
+            <w:pPr>
+              <w:pStyle w:val="Compact"/>
+              <w:jc w:val="right"/>
+            </w:pPr>
+            <w:r>
+              <w:t xml:space="preserve">0.28 [0.26, 0.30]</w:t>
+            </w:r>
+          </w:p>
+        </w:tc>
+        <w:tc>
+          <w:tcPr/>
+          <w:p>
+            <w:pPr>
+              <w:pStyle w:val="Compact"/>
+              <w:jc w:val="right"/>
+            </w:pPr>
+            <w:r>
+              <w:t xml:space="preserve">0.80 [0.77, 0.82]</w:t>
+            </w:r>
+          </w:p>
+        </w:tc>
+      </w:tr>
+    </w:tbl>
+    <w:p>
+      <w:pPr>
+        <w:pStyle w:val="Textkrper"/>
+      </w:pPr>
+      <w:r>
+        <w:t xml:space="preserve">Variety matched Raw accuracy plot</w:t>
+      </w:r>
+      <w:r>
+        <w:t xml:space="preserve"> </w:t>
+      </w:r>
+      <w:r>
+        <w:t xml:space="preserve">12</w:t>
       </w:r>
     </w:p>
     <w:p>
@@ -17382,20 +17360,636 @@
       <w:r>
         <w:drawing>
           <wp:inline>
-            <wp:extent cx="5969000" cy="3410857"/>
+            <wp:extent cx="5969000" cy="2808941"/>
             <wp:effectExtent b="0" l="0" r="0" t="0"/>
-            <wp:docPr descr="Figure 12.  Author contributions according to the CREDiT author roles taxonomy. Contributions are indicated as being substantial (dark diamonds) or moderate (light diamonds)." title="" id="175" name="Picture"/>
+            <wp:docPr descr="Figure 12.  Stuff they made me do." title="" id="173" name="Picture"/>
             <a:graphic>
               <a:graphicData uri="http://schemas.openxmlformats.org/drawingml/2006/picture">
                 <pic:pic>
                   <pic:nvPicPr>
-                    <pic:cNvPr descr="../../figs/project_contributors.pdf" id="176" name="Picture"/>
+                    <pic:cNvPr descr="../../figs/manuscript/native_variety_matched_accuracy.pdf" id="174" name="Picture"/>
                     <pic:cNvPicPr>
                       <a:picLocks noChangeArrowheads="1" noChangeAspect="1"/>
                     </pic:cNvPicPr>
                   </pic:nvPicPr>
                   <pic:blipFill>
-                    <a:blip r:embed="rId174"/>
+                    <a:blip r:embed="rId172"/>
+                    <a:stretch>
+                      <a:fillRect/>
+                    </a:stretch>
+                  </pic:blipFill>
+                  <pic:spPr bwMode="auto">
+                    <a:xfrm>
+                      <a:off x="0" y="0"/>
+                      <a:ext cx="5969000" cy="2808941"/>
+                    </a:xfrm>
+                    <a:prstGeom prst="rect">
+                      <a:avLst/>
+                    </a:prstGeom>
+                    <a:noFill/>
+                    <a:ln w="9525">
+                      <a:noFill/>
+                      <a:headEnd/>
+                      <a:tailEnd/>
+                    </a:ln>
+                  </pic:spPr>
+                </pic:pic>
+              </a:graphicData>
+            </a:graphic>
+          </wp:inline>
+        </w:drawing>
+      </w:r>
+    </w:p>
+    <w:p>
+      <w:pPr>
+        <w:pStyle w:val="ImageCaption"/>
+      </w:pPr>
+      <w:r>
+        <w:rPr>
+          <w:iCs/>
+          <w:i/>
+        </w:rPr>
+        <w:t xml:space="preserve">Figure</w:t>
+      </w:r>
+      <w:r>
+        <w:t xml:space="preserve"> </w:t>
+      </w:r>
+      <w:r>
+        <w:rPr>
+          <w:iCs/>
+          <w:i/>
+        </w:rPr>
+        <w:t xml:space="preserve">12.</w:t>
+      </w:r>
+      <w:r>
+        <w:rPr>
+          <w:iCs/>
+          <w:i/>
+        </w:rPr>
+        <w:t xml:space="preserve"> </w:t>
+      </w:r>
+      <w:r>
+        <w:t xml:space="preserve"> </w:t>
+      </w:r>
+      <w:r>
+        <w:t xml:space="preserve">Stuff they made me do.</w:t>
+      </w:r>
+    </w:p>
+    <w:p>
+      <w:pPr>
+        <w:pStyle w:val="Textkrper"/>
+      </w:pPr>
+      <w:r>
+        <w:t xml:space="preserve">Variety matched raw accuracy table</w:t>
+      </w:r>
+      <w:r>
+        <w:t xml:space="preserve"> </w:t>
+      </w:r>
+      <w:r>
+        <w:t xml:space="preserve">6</w:t>
+      </w:r>
+    </w:p>
+    <w:p>
+      <w:pPr>
+        <w:pStyle w:val="TableCaption"/>
+      </w:pPr>
+      <w:r>
+        <w:t xml:space="preserve">Table 6: Variety-matched response accuracy as a function of utterance type. Accuracy refers to the proportion of correct responses along with the standard error of the mean.</w:t>
+      </w:r>
+    </w:p>
+    <w:tbl>
+      <w:tblPr>
+        <w:tblStyle w:val="Table"/>
+        <w:tblW w:type="auto" w:w="0"/>
+        <w:tblLook w:firstRow="1" w:lastRow="0" w:firstColumn="0" w:lastColumn="0" w:noHBand="0" w:noVBand="0" w:val="0020"/>
+        <w:tblCaption w:val="Table 6: Variety-matched response accuracy as a function of utterance type. Accuracy refers to the proportion of correct responses along with the standard error of the mean."/>
+      </w:tblPr>
+      <w:tblGrid>
+        <w:gridCol w:w="1584"/>
+        <w:gridCol w:w="1584"/>
+        <w:gridCol w:w="1584"/>
+        <w:gridCol w:w="1584"/>
+        <w:gridCol w:w="1584"/>
+      </w:tblGrid>
+      <w:tr>
+        <w:trPr>
+          <w:tblHeader w:val="true"/>
+        </w:trPr>
+        <w:tc>
+          <w:tcPr/>
+          <w:p>
+            <w:pPr>
+              <w:pStyle w:val="Compact"/>
+              <w:jc w:val="left"/>
+            </w:pPr>
+            <w:r>
+              <w:t xml:space="preserve">Variety</w:t>
+            </w:r>
+          </w:p>
+        </w:tc>
+        <w:tc>
+          <w:tcPr/>
+          <w:p>
+            <w:pPr>
+              <w:pStyle w:val="Compact"/>
+              <w:jc w:val="right"/>
+            </w:pPr>
+            <w:r>
+              <w:t xml:space="preserve">Declarative broad focus</w:t>
+            </w:r>
+          </w:p>
+        </w:tc>
+        <w:tc>
+          <w:tcPr/>
+          <w:p>
+            <w:pPr>
+              <w:pStyle w:val="Compact"/>
+              <w:jc w:val="right"/>
+            </w:pPr>
+            <w:r>
+              <w:t xml:space="preserve">Declarative narrow focus</w:t>
+            </w:r>
+          </w:p>
+        </w:tc>
+        <w:tc>
+          <w:tcPr/>
+          <w:p>
+            <w:pPr>
+              <w:pStyle w:val="Compact"/>
+              <w:jc w:val="right"/>
+            </w:pPr>
+            <w:r>
+              <w:t xml:space="preserve">Interrogative Wh-</w:t>
+            </w:r>
+          </w:p>
+        </w:tc>
+        <w:tc>
+          <w:tcPr/>
+          <w:p>
+            <w:pPr>
+              <w:pStyle w:val="Compact"/>
+              <w:jc w:val="right"/>
+            </w:pPr>
+            <w:r>
+              <w:t xml:space="preserve">Interrogative y/n</w:t>
+            </w:r>
+          </w:p>
+        </w:tc>
+      </w:tr>
+      <w:tr>
+        <w:tc>
+          <w:tcPr/>
+          <w:p>
+            <w:pPr>
+              <w:pStyle w:val="Compact"/>
+              <w:jc w:val="left"/>
+            </w:pPr>
+            <w:r>
+              <w:t xml:space="preserve">Andalusian</w:t>
+            </w:r>
+          </w:p>
+        </w:tc>
+        <w:tc>
+          <w:tcPr/>
+          <w:p>
+            <w:pPr>
+              <w:pStyle w:val="Compact"/>
+              <w:jc w:val="right"/>
+            </w:pPr>
+            <w:r>
+              <w:t xml:space="preserve">1.00 [1.00, 1.00]</w:t>
+            </w:r>
+          </w:p>
+        </w:tc>
+        <w:tc>
+          <w:tcPr/>
+          <w:p>
+            <w:pPr>
+              <w:pStyle w:val="Compact"/>
+              <w:jc w:val="right"/>
+            </w:pPr>
+            <w:r>
+              <w:t xml:space="preserve">1.00 [1.00, 1.00]</w:t>
+            </w:r>
+          </w:p>
+        </w:tc>
+        <w:tc>
+          <w:tcPr/>
+          <w:p>
+            <w:pPr>
+              <w:pStyle w:val="Compact"/>
+              <w:jc w:val="right"/>
+            </w:pPr>
+            <w:r>
+              <w:t xml:space="preserve">0.99 [0.98, 1.00]</w:t>
+            </w:r>
+          </w:p>
+        </w:tc>
+        <w:tc>
+          <w:tcPr/>
+          <w:p>
+            <w:pPr>
+              <w:pStyle w:val="Compact"/>
+              <w:jc w:val="right"/>
+            </w:pPr>
+            <w:r>
+              <w:t xml:space="preserve">0.99 [0.98, 1.00]</w:t>
+            </w:r>
+          </w:p>
+        </w:tc>
+      </w:tr>
+      <w:tr>
+        <w:tc>
+          <w:tcPr/>
+          <w:p>
+            <w:pPr>
+              <w:pStyle w:val="Compact"/>
+              <w:jc w:val="left"/>
+            </w:pPr>
+            <w:r>
+              <w:t xml:space="preserve">Chilean</w:t>
+            </w:r>
+          </w:p>
+        </w:tc>
+        <w:tc>
+          <w:tcPr/>
+          <w:p>
+            <w:pPr>
+              <w:pStyle w:val="Compact"/>
+              <w:jc w:val="right"/>
+            </w:pPr>
+            <w:r>
+              <w:t xml:space="preserve">1.00 [1.00, 1.00]</w:t>
+            </w:r>
+          </w:p>
+        </w:tc>
+        <w:tc>
+          <w:tcPr/>
+          <w:p>
+            <w:pPr>
+              <w:pStyle w:val="Compact"/>
+              <w:jc w:val="right"/>
+            </w:pPr>
+            <w:r>
+              <w:t xml:space="preserve">0.93 [0.90, 0.97]</w:t>
+            </w:r>
+          </w:p>
+        </w:tc>
+        <w:tc>
+          <w:tcPr/>
+          <w:p>
+            <w:pPr>
+              <w:pStyle w:val="Compact"/>
+              <w:jc w:val="right"/>
+            </w:pPr>
+            <w:r>
+              <w:t xml:space="preserve">1.00 [1.00, 1.00]</w:t>
+            </w:r>
+          </w:p>
+        </w:tc>
+        <w:tc>
+          <w:tcPr/>
+          <w:p>
+            <w:pPr>
+              <w:pStyle w:val="Compact"/>
+              <w:jc w:val="right"/>
+            </w:pPr>
+            <w:r>
+              <w:t xml:space="preserve">0.91 [0.88, 0.95]</w:t>
+            </w:r>
+          </w:p>
+        </w:tc>
+      </w:tr>
+      <w:tr>
+        <w:tc>
+          <w:tcPr/>
+          <w:p>
+            <w:pPr>
+              <w:pStyle w:val="Compact"/>
+              <w:jc w:val="left"/>
+            </w:pPr>
+            <w:r>
+              <w:t xml:space="preserve">Cuban</w:t>
+            </w:r>
+          </w:p>
+        </w:tc>
+        <w:tc>
+          <w:tcPr/>
+          <w:p>
+            <w:pPr>
+              <w:pStyle w:val="Compact"/>
+              <w:jc w:val="right"/>
+            </w:pPr>
+            <w:r>
+              <w:t xml:space="preserve">0.97 [0.94, 1.00]</w:t>
+            </w:r>
+          </w:p>
+        </w:tc>
+        <w:tc>
+          <w:tcPr/>
+          <w:p>
+            <w:pPr>
+              <w:pStyle w:val="Compact"/>
+              <w:jc w:val="right"/>
+            </w:pPr>
+            <w:r>
+              <w:t xml:space="preserve">0.94 [0.89, 0.98]</w:t>
+            </w:r>
+          </w:p>
+        </w:tc>
+        <w:tc>
+          <w:tcPr/>
+          <w:p>
+            <w:pPr>
+              <w:pStyle w:val="Compact"/>
+              <w:jc w:val="right"/>
+            </w:pPr>
+            <w:r>
+              <w:t xml:space="preserve">0.97 [0.94, 1.00]</w:t>
+            </w:r>
+          </w:p>
+        </w:tc>
+        <w:tc>
+          <w:tcPr/>
+          <w:p>
+            <w:pPr>
+              <w:pStyle w:val="Compact"/>
+              <w:jc w:val="right"/>
+            </w:pPr>
+            <w:r>
+              <w:t xml:space="preserve">0.97 [0.94, 1.00]</w:t>
+            </w:r>
+          </w:p>
+        </w:tc>
+      </w:tr>
+      <w:tr>
+        <w:tc>
+          <w:tcPr/>
+          <w:p>
+            <w:pPr>
+              <w:pStyle w:val="Compact"/>
+              <w:jc w:val="left"/>
+            </w:pPr>
+            <w:r>
+              <w:t xml:space="preserve">Madrileño</w:t>
+            </w:r>
+          </w:p>
+        </w:tc>
+        <w:tc>
+          <w:tcPr/>
+          <w:p>
+            <w:pPr>
+              <w:pStyle w:val="Compact"/>
+              <w:jc w:val="right"/>
+            </w:pPr>
+            <w:r>
+              <w:t xml:space="preserve">1.00 [1.00, 1.00]</w:t>
+            </w:r>
+          </w:p>
+        </w:tc>
+        <w:tc>
+          <w:tcPr/>
+          <w:p>
+            <w:pPr>
+              <w:pStyle w:val="Compact"/>
+              <w:jc w:val="right"/>
+            </w:pPr>
+            <w:r>
+              <w:t xml:space="preserve">1.00 [1.00, 1.00]</w:t>
+            </w:r>
+          </w:p>
+        </w:tc>
+        <w:tc>
+          <w:tcPr/>
+          <w:p>
+            <w:pPr>
+              <w:pStyle w:val="Compact"/>
+              <w:jc w:val="right"/>
+            </w:pPr>
+            <w:r>
+              <w:t xml:space="preserve">1.00 [1.00, 1.00]</w:t>
+            </w:r>
+          </w:p>
+        </w:tc>
+        <w:tc>
+          <w:tcPr/>
+          <w:p>
+            <w:pPr>
+              <w:pStyle w:val="Compact"/>
+              <w:jc w:val="right"/>
+            </w:pPr>
+            <w:r>
+              <w:t xml:space="preserve">0.93 [0.90, 0.97]</w:t>
+            </w:r>
+          </w:p>
+        </w:tc>
+      </w:tr>
+      <w:tr>
+        <w:tc>
+          <w:tcPr/>
+          <w:p>
+            <w:pPr>
+              <w:pStyle w:val="Compact"/>
+              <w:jc w:val="left"/>
+            </w:pPr>
+            <w:r>
+              <w:t xml:space="preserve">Mexican</w:t>
+            </w:r>
+          </w:p>
+        </w:tc>
+        <w:tc>
+          <w:tcPr/>
+          <w:p>
+            <w:pPr>
+              <w:pStyle w:val="Compact"/>
+              <w:jc w:val="right"/>
+            </w:pPr>
+            <w:r>
+              <w:t xml:space="preserve">0.99 [0.98, 1.00]</w:t>
+            </w:r>
+          </w:p>
+        </w:tc>
+        <w:tc>
+          <w:tcPr/>
+          <w:p>
+            <w:pPr>
+              <w:pStyle w:val="Compact"/>
+              <w:jc w:val="right"/>
+            </w:pPr>
+            <w:r>
+              <w:t xml:space="preserve">1.00 [1.00, 1.00]</w:t>
+            </w:r>
+          </w:p>
+        </w:tc>
+        <w:tc>
+          <w:tcPr/>
+          <w:p>
+            <w:pPr>
+              <w:pStyle w:val="Compact"/>
+              <w:jc w:val="right"/>
+            </w:pPr>
+            <w:r>
+              <w:t xml:space="preserve">0.93 [0.91, 0.96]</w:t>
+            </w:r>
+          </w:p>
+        </w:tc>
+        <w:tc>
+          <w:tcPr/>
+          <w:p>
+            <w:pPr>
+              <w:pStyle w:val="Compact"/>
+              <w:jc w:val="right"/>
+            </w:pPr>
+            <w:r>
+              <w:t xml:space="preserve">0.96 [0.94, 0.98]</w:t>
+            </w:r>
+          </w:p>
+        </w:tc>
+      </w:tr>
+      <w:tr>
+        <w:tc>
+          <w:tcPr/>
+          <w:p>
+            <w:pPr>
+              <w:pStyle w:val="Compact"/>
+              <w:jc w:val="left"/>
+            </w:pPr>
+            <w:r>
+              <w:t xml:space="preserve">Puerto Rican</w:t>
+            </w:r>
+          </w:p>
+        </w:tc>
+        <w:tc>
+          <w:tcPr/>
+          <w:p>
+            <w:pPr>
+              <w:pStyle w:val="Compact"/>
+              <w:jc w:val="right"/>
+            </w:pPr>
+            <w:r>
+              <w:t xml:space="preserve">1.00 [1.00, 1.00]</w:t>
+            </w:r>
+          </w:p>
+        </w:tc>
+        <w:tc>
+          <w:tcPr/>
+          <w:p>
+            <w:pPr>
+              <w:pStyle w:val="Compact"/>
+              <w:jc w:val="right"/>
+            </w:pPr>
+            <w:r>
+              <w:t xml:space="preserve">0.97 [0.95, 0.99]</w:t>
+            </w:r>
+          </w:p>
+        </w:tc>
+        <w:tc>
+          <w:tcPr/>
+          <w:p>
+            <w:pPr>
+              <w:pStyle w:val="Compact"/>
+              <w:jc w:val="right"/>
+            </w:pPr>
+            <w:r>
+              <w:t xml:space="preserve">0.97 [0.95, 0.99]</w:t>
+            </w:r>
+          </w:p>
+        </w:tc>
+        <w:tc>
+          <w:tcPr/>
+          <w:p>
+            <w:pPr>
+              <w:pStyle w:val="Compact"/>
+              <w:jc w:val="right"/>
+            </w:pPr>
+            <w:r>
+              <w:t xml:space="preserve">0.92 [0.89, 0.96]</w:t>
+            </w:r>
+          </w:p>
+        </w:tc>
+      </w:tr>
+    </w:tbl>
+    <w:p>
+      <w:pPr>
+        <w:pStyle w:val="Textkrper"/>
+      </w:pPr>
+      <w:r>
+        <w:rPr>
+          <w:iCs/>
+          <w:i/>
+        </w:rPr>
+        <w:t xml:space="preserve">Speech rate</w:t>
+      </w:r>
+      <w:r>
+        <w:t xml:space="preserve">. In order to evaluate the possibility that the speech rate of the talkers in our stimuli may have affected response accuracy, we calculated the articulation rate (syllables spoken per second during phonation time) for all items (64 items × 8 speakers = 512 utterances).</w:t>
+      </w:r>
+      <w:r>
+        <w:t xml:space="preserve"> </w:t>
+      </w:r>
+      <w:r>
+        <w:t xml:space="preserve">Figure</w:t>
+      </w:r>
+      <w:r>
+        <w:t xml:space="preserve"> </w:t>
+      </w:r>
+      <w:r>
+        <w:t xml:space="preserve">13</w:t>
+      </w:r>
+      <w:r>
+        <w:t xml:space="preserve"> </w:t>
+      </w:r>
+      <w:r>
+        <w:t xml:space="preserve">plots the posterior medians ±66% and 95% HDI of standardized articulation rate for each variety.</w:t>
+      </w:r>
+      <w:r>
+        <w:t xml:space="preserve"> </w:t>
+      </w:r>
+      <w:r>
+        <w:t xml:space="preserve">The plot shows that, generally, there was not a lot of variability between varieties.</w:t>
+      </w:r>
+      <w:r>
+        <w:t xml:space="preserve"> </w:t>
+      </w:r>
+      <w:r>
+        <w:t xml:space="preserve">Though some of the slower varieties are also those in which we see higher response accuracy (compare with Figure</w:t>
+      </w:r>
+      <w:r>
+        <w:t xml:space="preserve"> </w:t>
+      </w:r>
+      <w:r>
+        <w:t xml:space="preserve">5</w:t>
+      </w:r>
+      <w:r>
+        <w:t xml:space="preserve">), that was not always the case.</w:t>
+      </w:r>
+      <w:r>
+        <w:t xml:space="preserve"> </w:t>
+      </w:r>
+      <w:r>
+        <w:t xml:space="preserve">That is, some of the faster varieties also had high response accuracy, e.g., Mexican Spanish.</w:t>
+      </w:r>
+    </w:p>
+    <w:p>
+      <w:pPr>
+        <w:pStyle w:val="CaptionedFigure"/>
+      </w:pPr>
+      <w:r>
+        <w:drawing>
+          <wp:inline>
+            <wp:extent cx="5969000" cy="3410857"/>
+            <wp:effectExtent b="0" l="0" r="0" t="0"/>
+            <wp:docPr descr="Figure 13.  Standardized articulation rate as a function of speaker variety. Points represent posterior medians ±66% and 95% HDI." title="" id="176" name="Picture"/>
+            <a:graphic>
+              <a:graphicData uri="http://schemas.openxmlformats.org/drawingml/2006/picture">
+                <pic:pic>
+                  <pic:nvPicPr>
+                    <pic:cNvPr descr="../../figs/manuscript/sm_speech_rate.pdf" id="177" name="Picture"/>
+                    <pic:cNvPicPr>
+                      <a:picLocks noChangeArrowheads="1" noChangeAspect="1"/>
+                    </pic:cNvPicPr>
+                  </pic:nvPicPr>
+                  <pic:blipFill>
+                    <a:blip r:embed="rId175"/>
                     <a:stretch>
                       <a:fillRect/>
                     </a:stretch>
@@ -17441,7 +18035,99 @@
           <w:iCs/>
           <w:i/>
         </w:rPr>
-        <w:t xml:space="preserve">12.</w:t>
+        <w:t xml:space="preserve">13.</w:t>
+      </w:r>
+      <w:r>
+        <w:rPr>
+          <w:iCs/>
+          <w:i/>
+        </w:rPr>
+        <w:t xml:space="preserve"> </w:t>
+      </w:r>
+      <w:r>
+        <w:t xml:space="preserve"> </w:t>
+      </w:r>
+      <w:r>
+        <w:t xml:space="preserve">Standardized articulation rate as a function of speaker variety. Points represent posterior medians ±66% and 95% HDI.</w:t>
+      </w:r>
+    </w:p>
+    <w:bookmarkEnd w:id="178"/>
+    <w:bookmarkStart w:id="182" w:name="author-contributions"/>
+    <w:p>
+      <w:pPr>
+        <w:pStyle w:val="berschrift2"/>
+      </w:pPr>
+      <w:r>
+        <w:t xml:space="preserve">Author contributions</w:t>
+      </w:r>
+    </w:p>
+    <w:p>
+      <w:pPr>
+        <w:pStyle w:val="CaptionedFigure"/>
+      </w:pPr>
+      <w:r>
+        <w:drawing>
+          <wp:inline>
+            <wp:extent cx="5969000" cy="3410857"/>
+            <wp:effectExtent b="0" l="0" r="0" t="0"/>
+            <wp:docPr descr="Figure 14.  Author contributions according to the CREDiT author roles taxonomy. Contributions are indicated as being substantial (dark diamonds) or moderate (light diamonds)." title="" id="180" name="Picture"/>
+            <a:graphic>
+              <a:graphicData uri="http://schemas.openxmlformats.org/drawingml/2006/picture">
+                <pic:pic>
+                  <pic:nvPicPr>
+                    <pic:cNvPr descr="../../figs/project_contributors.pdf" id="181" name="Picture"/>
+                    <pic:cNvPicPr>
+                      <a:picLocks noChangeArrowheads="1" noChangeAspect="1"/>
+                    </pic:cNvPicPr>
+                  </pic:nvPicPr>
+                  <pic:blipFill>
+                    <a:blip r:embed="rId179"/>
+                    <a:stretch>
+                      <a:fillRect/>
+                    </a:stretch>
+                  </pic:blipFill>
+                  <pic:spPr bwMode="auto">
+                    <a:xfrm>
+                      <a:off x="0" y="0"/>
+                      <a:ext cx="5969000" cy="3410857"/>
+                    </a:xfrm>
+                    <a:prstGeom prst="rect">
+                      <a:avLst/>
+                    </a:prstGeom>
+                    <a:noFill/>
+                    <a:ln w="9525">
+                      <a:noFill/>
+                      <a:headEnd/>
+                      <a:tailEnd/>
+                    </a:ln>
+                  </pic:spPr>
+                </pic:pic>
+              </a:graphicData>
+            </a:graphic>
+          </wp:inline>
+        </w:drawing>
+      </w:r>
+    </w:p>
+    <w:p>
+      <w:pPr>
+        <w:pStyle w:val="ImageCaption"/>
+      </w:pPr>
+      <w:r>
+        <w:rPr>
+          <w:iCs/>
+          <w:i/>
+        </w:rPr>
+        <w:t xml:space="preserve">Figure</w:t>
+      </w:r>
+      <w:r>
+        <w:t xml:space="preserve"> </w:t>
+      </w:r>
+      <w:r>
+        <w:rPr>
+          <w:iCs/>
+          <w:i/>
+        </w:rPr>
+        <w:t xml:space="preserve">14.</w:t>
       </w:r>
       <w:r>
         <w:rPr>
@@ -17462,8 +18148,8 @@
         <w:br w:type="page"/>
       </w:r>
     </w:p>
-    <w:bookmarkEnd w:id="177"/>
-    <w:bookmarkStart w:id="178" w:name="reproducibility-information"/>
+    <w:bookmarkEnd w:id="182"/>
+    <w:bookmarkStart w:id="183" w:name="reproducibility-information"/>
     <w:p>
       <w:pPr>
         <w:pStyle w:val="berschrift2"/>
@@ -17611,7 +18297,7 @@
         <w:rPr>
           <w:rStyle w:val="VerbatimChar"/>
         </w:rPr>
-        <w:t xml:space="preserve"> date     2022-10-16</w:t>
+        <w:t xml:space="preserve"> date     2022-10-28</w:t>
       </w:r>
       <w:r>
         <w:br/>
@@ -18801,6 +19487,24 @@
         <w:rPr>
           <w:rStyle w:val="VerbatimChar"/>
         </w:rPr>
+        <w:t xml:space="preserve">timeDate            4021.106 2022-09-30</w:t>
+      </w:r>
+      <w:r>
+        <w:br/>
+      </w:r>
+      <w:r>
+        <w:rPr>
+          <w:rStyle w:val="VerbatimChar"/>
+        </w:rPr>
+        <w:t xml:space="preserve">timeSeries          4021.104 2022-07-17</w:t>
+      </w:r>
+      <w:r>
+        <w:br/>
+      </w:r>
+      <w:r>
+        <w:rPr>
+          <w:rStyle w:val="VerbatimChar"/>
+        </w:rPr>
         <w:t xml:space="preserve">tinylabels             0.2.3 2022-02-06</w:t>
       </w:r>
       <w:r>
@@ -18930,8 +19634,8 @@
         <w:t xml:space="preserve">zoo                   1.8-11 2022-09-17</w:t>
       </w:r>
     </w:p>
-    <w:bookmarkEnd w:id="178"/>
-    <w:bookmarkEnd w:id="179"/>
+    <w:bookmarkEnd w:id="183"/>
+    <w:bookmarkEnd w:id="184"/>
     <w:sectPr>
       <w:headerReference r:id="rId10" w:type="even"/>
       <w:headerReference r:id="rId9" w:type="default"/>
@@ -19035,7 +19739,7 @@
         <w:t xml:space="preserve"> </w:t>
       </w:r>
       <w:r>
-        <w:t xml:space="preserve">4</w:t>
+        <w:t xml:space="preserve">3</w:t>
       </w:r>
       <w:r>
         <w:t xml:space="preserve"> </w:t>
@@ -19047,14 +19751,14 @@
         <w:t xml:space="preserve"> </w:t>
       </w:r>
       <w:r>
-        <w:t xml:space="preserve">9</w:t>
+        <w:t xml:space="preserve">8</w:t>
       </w:r>
       <w:r>
         <w:t xml:space="preserve">).</w:t>
       </w:r>
     </w:p>
   </w:footnote>
-  <w:footnote w:id="162">
+  <w:footnote w:id="158">
     <w:p>
       <w:pPr>
         <w:pStyle w:val="Funotentext"/>

</xml_diff>

<commit_message>
systematize use of utterance types in prose, figs, and tables
</commit_message>
<xml_diff>
--- a/docs/manuscript/main.docx
+++ b/docs/manuscript/main.docx
@@ -739,7 +739,7 @@
         <w:t xml:space="preserve"> </w:t>
       </w:r>
       <w:r>
-        <w:t xml:space="preserve">For example, an intonational contour can indicate to a listener whether the utterance of an interlocutor is declarative or interrogative in nature.</w:t>
+        <w:t xml:space="preserve">For example, an intonational contour can indicate to a listener whether the utterance of an interlocutor is a question or a statement.</w:t>
       </w:r>
       <w:r>
         <w:t xml:space="preserve"> </w:t>
@@ -974,7 +974,7 @@
         <w:t xml:space="preserve"> </w:t>
       </w:r>
       <w:r>
-        <w:t xml:space="preserve">For instance, the pitch accent of the same utterance type—e.g., a declarative broad focus statement—may be realized differently with regard to pitch movement and/or syllable duration depending on the variety.</w:t>
+        <w:t xml:space="preserve">For instance, the pitch accent of the same utterance type—e.g., a broad focus statement—may be realized differently with regard to pitch movement and/or syllable duration depending on the variety.</w:t>
       </w:r>
       <w:r>
         <w:t xml:space="preserve"> </w:t>
@@ -986,7 +986,22 @@
         <w:t xml:space="preserve"> </w:t>
       </w:r>
       <w:r>
-        <w:t xml:space="preserve">Consider absolute interrogatives in Caribbean and Argentine Spanish, which are produced with a nuclear hat pattern in the former and a final falling F0 contour in the latter, both of which differ from the more common final rise found in many other varieties</w:t>
+        <w:t xml:space="preserve">Consider absolute interrogatives (henceforth</w:t>
+      </w:r>
+      <w:r>
+        <w:t xml:space="preserve"> </w:t>
+      </w:r>
+      <w:r>
+        <w:t xml:space="preserve">‘</w:t>
+      </w:r>
+      <w:r>
+        <w:t xml:space="preserve">yes/no questions</w:t>
+      </w:r>
+      <w:r>
+        <w:t xml:space="preserve">’</w:t>
+      </w:r>
+      <w:r>
+        <w:t xml:space="preserve">) in Caribbean and Argentine Spanish, which are produced with a nuclear hat pattern in the former and a final falling F0 contour in the latter, both of which differ from the more common final rise found in many other varieties</w:t>
       </w:r>
       <w:r>
         <w:t xml:space="preserve"> </w:t>
@@ -1087,7 +1102,7 @@
         <w:t xml:space="preserve"> </w:t>
       </w:r>
       <w:r>
-        <w:t xml:space="preserve">examined the perception of intonational cues in statements and absolute interrogatives in L1 English L2 Spanish adult learners that had studied abroad in Venezuela, Spain, or not at all.</w:t>
+        <w:t xml:space="preserve">examined the perception of intonational cues in statements and yes/no questions in L1 English L2 Spanish adult learners that had studied abroad in Venezuela, Spain, or not at all.</w:t>
       </w:r>
       <w:r>
         <w:t xml:space="preserve"> </w:t>
@@ -1149,7 +1164,7 @@
         <w:t xml:space="preserve"> </w:t>
       </w:r>
       <w:r>
-        <w:t xml:space="preserve">examined the effect of L2 proficiency on the perception of broad-focus and narrow-focus declaratives and polar and absolute interrogatives in adult L1 English L2 Spanish learners.</w:t>
+        <w:t xml:space="preserve">examined the effect of L2 proficiency on the perception of broad-focus and narrow-focus statements and wh- and yes/no questions in adult L1 English L2 Spanish learners.</w:t>
       </w:r>
       <w:r>
         <w:t xml:space="preserve"> </w:t>
@@ -1173,19 +1188,7 @@
         <w:t xml:space="preserve"> </w:t>
       </w:r>
       <w:r>
-        <w:t xml:space="preserve">found that perception and processing of L2 intonation improved in conjunction with proficiency in Spanish, though it was conditional on the utterance type, with polar (</w:t>
-      </w:r>
-      <w:r>
-        <w:t xml:space="preserve">‘</w:t>
-      </w:r>
-      <w:r>
-        <w:t xml:space="preserve">yes/no</w:t>
-      </w:r>
-      <w:r>
-        <w:t xml:space="preserve">’</w:t>
-      </w:r>
-      <w:r>
-        <w:t xml:space="preserve">) interrogatives being more difficult to process and acquire when compared with simple statements.</w:t>
+        <w:t xml:space="preserve">found that perception and processing of L2 intonation improved in conjunction with proficiency in Spanish, though it was conditional on the utterance type, with yes/no questions being more difficult to process and acquire when compared with statements.</w:t>
       </w:r>
       <w:r>
         <w:t xml:space="preserve"> </w:t>
@@ -1682,7 +1685,7 @@
         <w:t xml:space="preserve"> </w:t>
       </w:r>
       <w:r>
-        <w:t xml:space="preserve">As shown in previous studies, absolute interrogatives (i.e., yes-no questions) will present the most difficulty for L2 learners of Spanish, followed by partial interrogatives (i.e., wh-questions) and declarative broad focus and narrow focus statements.</w:t>
+        <w:t xml:space="preserve">As shown in previous studies, yes/no questions (i.e., absolute interrogatives) will present the most difficulty for L2 learners of Spanish, followed by wh- questions (i.e., partial interrogatives) and broad focus and narrow focus statements.</w:t>
       </w:r>
       <w:r>
         <w:t xml:space="preserve"> </w:t>
@@ -1971,7 +1974,7 @@
         <w:t xml:space="preserve">2AFC</w:t>
       </w:r>
       <w:r>
-        <w:t xml:space="preserve">. In the 2AFC, task participants were presented with an audio file containing a statement (declarative: broad focus or narrow focus) or a question (yes-no or wh-).</w:t>
+        <w:t xml:space="preserve">. In the 2AFC, task participants were presented with an audio file containing a statement (broad focus or narrow focus) or a question (yes/no or wh-).</w:t>
       </w:r>
       <w:r>
         <w:t xml:space="preserve"> </w:t>
@@ -2627,7 +2630,7 @@
         <w:t xml:space="preserve"> </w:t>
       </w:r>
       <w:r>
-        <w:t xml:space="preserve">(declarative broad focus, declarative narrow focus, interrogative yes/no, interrogative -wh),</w:t>
+        <w:t xml:space="preserve">(broad focus statement, narrow focus statement, yes/no question, wh- question),</w:t>
       </w:r>
       <w:r>
         <w:t xml:space="preserve"> </w:t>
@@ -2813,7 +2816,7 @@
         <w:t xml:space="preserve">‘</w:t>
       </w:r>
       <w:r>
-        <w:t xml:space="preserve">interrogative yes/no</w:t>
+        <w:t xml:space="preserve">yes/no questions</w:t>
       </w:r>
       <w:r>
         <w:t xml:space="preserve">’</w:t>
@@ -3148,7 +3151,7 @@
         <w:t xml:space="preserve"> </w:t>
       </w:r>
       <w:r>
-        <w:t xml:space="preserve">(interrogative yes/no, interrogative -wh),</w:t>
+        <w:t xml:space="preserve">(yes/no question, wh- question),</w:t>
       </w:r>
       <w:r>
         <w:t xml:space="preserve"> </w:t>
@@ -3485,7 +3488,7 @@
         <w:t xml:space="preserve"> </w:t>
       </w:r>
       <w:r>
-        <w:t xml:space="preserve">The log-odds of a correct response to an absolute interrogative utterance at the average proficiency and EQ levels was 0.53, or approximately 62.95% (β = 0.53, HDI = [0.23, 0.83], ROPE = 0, MPE = 1).</w:t>
+        <w:t xml:space="preserve">The log-odds of a correct response to a yes/no question at the average proficiency and EQ levels was 0.53, or approximately 62.95% (β = 0.53, HDI = [0.23, 0.82], ROPE = 0, MPE = 1).</w:t>
       </w:r>
       <w:r>
         <w:t xml:space="preserve"> </w:t>
@@ -3515,19 +3518,19 @@
         <w:t xml:space="preserve"> </w:t>
       </w:r>
       <w:r>
-        <w:t xml:space="preserve">As illustrated in the plot, participants were slightly more accurate when responding to wh- questions (β = 0.43, HDI = [0.17, 0.65], ROPE = 0, MPE = 1) with approximately 72.31% correct, and much more accurate when responding to declarative utterances (narrow focus:</w:t>
-      </w:r>
-      <w:r>
-        <w:t xml:space="preserve"> </w:t>
-      </w:r>
-      <w:r>
-        <w:t xml:space="preserve">β = 2.13, HDI = [1.86, 2.40], ROPE = 0, MPE = 1, Accuracy = 93.46%; broad focus:</w:t>
-      </w:r>
-      <w:r>
-        <w:t xml:space="preserve"> </w:t>
-      </w:r>
-      <w:r>
-        <w:t xml:space="preserve">β = 2.34, HDI = [2.06, 2.60], ROPE = 0, MPE = 1, Accuracy = 94.63%).</w:t>
+        <w:t xml:space="preserve">As illustrated in the plot, participants were slightly more accurate when responding to wh- questions (β = 0.43, HDI = [0.17, 0.65], ROPE = 0, MPE = 1) with approximately 72.31% correct, and much more accurate when responding to declarative statements (narrow focus:</w:t>
+      </w:r>
+      <w:r>
+        <w:t xml:space="preserve"> </w:t>
+      </w:r>
+      <w:r>
+        <w:t xml:space="preserve">β = 2.13, HDI = [1.84, 2.37], ROPE = 0, MPE = 1, Accuracy = 93.46%; broad focus:</w:t>
+      </w:r>
+      <w:r>
+        <w:t xml:space="preserve"> </w:t>
+      </w:r>
+      <w:r>
+        <w:t xml:space="preserve">β = 2.34, HDI = [2.05, 2.59], ROPE = 0, MPE = 1, Accuracy = 94.63%).</w:t>
       </w:r>
       <w:r>
         <w:rPr>
@@ -3545,7 +3548,7 @@
           <wp:inline>
             <wp:extent cx="5969000" cy="2808941"/>
             <wp:effectExtent b="0" l="0" r="0" t="0"/>
-            <wp:docPr descr="Figure 2.  Forest plot summary of the response accuracy model (left panel) and posterior probability of a correct response for each utterance type (right panel). For both plots, white points represent posterior medians ±66% and 95% highest density credible intervals." title="" id="35" name="Picture"/>
+            <wp:docPr descr="Figure 2.  Forest plot summary of the response accuracy model (left panel) and posterior probability of a correct response for each utterance type (right panel). For both plots, white points represent posterior medians along with 66% and 95% highest density credible intervals." title="" id="35" name="Picture"/>
             <a:graphic>
               <a:graphicData uri="http://schemas.openxmlformats.org/drawingml/2006/picture">
                 <pic:pic>
@@ -3615,7 +3618,7 @@
         <w:t xml:space="preserve"> </w:t>
       </w:r>
       <w:r>
-        <w:t xml:space="preserve">Forest plot summary of the response accuracy model (left panel) and posterior probability of a correct response for each utterance type (right panel). For both plots, white points represent posterior medians ±66% and 95% highest density credible intervals.</w:t>
+        <w:t xml:space="preserve">Forest plot summary of the response accuracy model (left panel) and posterior probability of a correct response for each utterance type (right panel). For both plots, white points represent posterior medians along with 66% and 95% highest density credible intervals.</w:t>
       </w:r>
     </w:p>
     <w:p>
@@ -3647,13 +3650,13 @@
         <w:t xml:space="preserve"> </w:t>
       </w:r>
       <w:r>
-        <w:t xml:space="preserve">Though the proficiency effect was most visually obvious for yes/no questions (β = 0.28, HDI = [0.15, 0.41], ROPE = 0, MPE = 1) and wh- questions (β = 0.40, HDI = [0.24, 0.57], ROPE = 0.00, MPE = 1.00), this was also the case for broad focus (β = 0.48, HDI = [0.26, 0.71], ROPE = 0.00, MPE = 1.00) and narrow focus (β = 0.31, HDI = [0.10, 0.51], ROPE = 0.00, MPE = 1.00) declaratives.</w:t>
-      </w:r>
-      <w:r>
-        <w:t xml:space="preserve"> </w:t>
-      </w:r>
-      <w:r>
-        <w:t xml:space="preserve">There was no evidence that empathy level predicted response accuracy for yes/no questions (β = −0.02, HDI = [−0.12, 0.09], ROPE = 0.98, MPE = 0.62), however for wh- questions (β = 0.18, HDI = [0.05, 0.32], ROPE = 0.09, MPE = 1.00), broad focus declaratives (β = 0.23, HDI = [0.04, 0.42], ROPE = 0.07, MPE = 0.99), and narrow focus (β = 0.24, HDI = [0.07, 0.42], ROPE = 0.03, MPE = 1.00) declaratives we find compelling evidence that the effect is positive.</w:t>
+        <w:t xml:space="preserve">Though the proficiency effect was most visually obvious for yes/no questions (β = 0.28, HDI = [0.15, 0.41], ROPE = 0, MPE = 1) and wh- questions (β = 0.40, HDI = [0.24, 0.57], ROPE = 0.00, MPE = 1.00), this was also the case for broad focus (β = 0.48, HDI = [0.26, 0.71], ROPE = 0.00, MPE = 1.00) and narrow focus (β = 0.31, HDI = [0.10, 0.51], ROPE = 0.00, MPE = 1.00) statements.</w:t>
+      </w:r>
+      <w:r>
+        <w:t xml:space="preserve"> </w:t>
+      </w:r>
+      <w:r>
+        <w:t xml:space="preserve">There was no evidence that empathy level predicted response accuracy for yes/no questions (β = −0.02, HDI = [−0.11, 0.09], ROPE = 0.98, MPE = 0.62), however for wh- questions (β = 0.18, HDI = [0.05, 0.32], ROPE = 0.09, MPE = 1.00), broad focus statements (β = 0.23, HDI = [0.04, 0.42], ROPE = 0.07, MPE = 0.99), and narrow focus (β = 0.24, HDI = [0.07, 0.42], ROPE = 0.03, MPE = 1.00) statements we find compelling evidence that the effect is positive.</w:t>
       </w:r>
     </w:p>
     <w:p>
@@ -3755,7 +3758,7 @@
         <w:t xml:space="preserve"> </w:t>
       </w:r>
       <w:r>
-        <w:t xml:space="preserve">We found evidence that the proficiency effect was modulated by empathy quotient scores for wh- questions (β = 0.22, HDI = [0.05, 0.39], ROPE = 0.06, MPE = 0.99), though not for yes/no questions (β = 0.02, HDI = [−0.09, 0.14], ROPE = 0.92, MPE = 0.65), broad focus declaratives (β = 0.10, HDI = [−0.14, 0.35], ROPE = 0.46, MPE = 0.80), nor narrow focus declaratives (β = 0.04, HDI = [−0.17, 0.25], ROPE = 0.65, MPE = 0.64).</w:t>
+        <w:t xml:space="preserve">We found evidence that the proficiency effect was modulated by empathy quotient scores for wh- questions (β = 0.22, HDI = [0.05, 0.39], ROPE = 0.06, MPE = 0.99), though not for yes/no questions (β = 0.02, HDI = [−0.09, 0.14], ROPE = 0.93, MPE = 0.65), broad focus statements (β = 0.10, HDI = [−0.14, 0.35], ROPE = 0.46, MPE = 0.80), nor narrow focus statements (β = 0.04, HDI = [−0.17, 0.25], ROPE = 0.65, MPE = 0.64).</w:t>
       </w:r>
       <w:r>
         <w:t xml:space="preserve"> </w:t>
@@ -3776,7 +3779,7 @@
         <w:t xml:space="preserve"> </w:t>
       </w:r>
       <w:r>
-        <w:t xml:space="preserve">Specifically, we plot conditional effects of response accuracy as a function of proficiency and empathy quotient for the yes/no and wh- interrogatives.</w:t>
+        <w:t xml:space="preserve">Specifically, we plot conditional effects of response accuracy as a function of proficiency and empathy quotient for the yes/no and wh- questions.</w:t>
       </w:r>
       <w:r>
         <w:t xml:space="preserve"> </w:t>
@@ -3932,7 +3935,7 @@
           <wp:inline>
             <wp:extent cx="5969000" cy="2652888"/>
             <wp:effectExtent b="0" l="0" r="0" t="0"/>
-            <wp:docPr descr="Figure 5.  Grouping-level estimates of response accuracy and response time as a function of speaker variety. Red points represent posterior medians ±66% and 95% highest density credible intervals. The vertical dotted lines indicate the grand mean." title="" id="44" name="Picture"/>
+            <wp:docPr descr="Figure 5.  Grouping-level estimates of response accuracy and response time as a function of speaker variety. Red points represent posterior medians along with 66% and 95% highest density credible intervals. The vertical dotted lines indicate the grand mean." title="" id="44" name="Picture"/>
             <a:graphic>
               <a:graphicData uri="http://schemas.openxmlformats.org/drawingml/2006/picture">
                 <pic:pic>
@@ -4002,7 +4005,7 @@
         <w:t xml:space="preserve"> </w:t>
       </w:r>
       <w:r>
-        <w:t xml:space="preserve">Grouping-level estimates of response accuracy and response time as a function of speaker variety. Red points represent posterior medians ±66% and 95% highest density credible intervals. The vertical dotted lines indicate the grand mean.</w:t>
+        <w:t xml:space="preserve">Grouping-level estimates of response accuracy and response time as a function of speaker variety. Red points represent posterior medians along with 66% and 95% highest density credible intervals. The vertical dotted lines indicate the grand mean.</w:t>
       </w:r>
     </w:p>
     <w:bookmarkEnd w:id="46"/>
@@ -4032,7 +4035,7 @@
         <w:t xml:space="preserve"> </w:t>
       </w:r>
       <w:r>
-        <w:t xml:space="preserve">Given the high accuracy on declarative utterances, we focus our analyses on yes/no and wh- interrogatives.</w:t>
+        <w:t xml:space="preserve">Given the high accuracy on declarative statements, we focus our analyses on yes/no and wh- questions.</w:t>
       </w:r>
       <w:r>
         <w:t xml:space="preserve"> </w:t>
@@ -4146,7 +4149,7 @@
         <w:t xml:space="preserve"> </w:t>
       </w:r>
       <w:r>
-        <w:t xml:space="preserve">Boundary separation was slightly lower in wh- questions (β = −0.04, HDI = [−0.08, −0.01], MPE = 0.99), suggesting that, overall, learners needed less information in order to make a decision when presented with interrogatives of this type.</w:t>
+        <w:t xml:space="preserve">Boundary separation was slightly lower in wh- questions (β = −0.04, HDI = [−0.08, −0.01], MPE = 0.99), suggesting that, overall, learners needed less information in order to make a decision when presented with questions of this type.</w:t>
       </w:r>
       <w:r>
         <w:t xml:space="preserve"> </w:t>
@@ -4232,7 +4235,7 @@
         <w:t xml:space="preserve"> </w:t>
       </w:r>
       <w:r>
-        <w:t xml:space="preserve">plots the simulations for each interrogative type at low/high proficiency and empathy levels (±2 standard deviations).</w:t>
+        <w:t xml:space="preserve">plots the simulations for each question type at low/high proficiency and empathy levels (±2 standard deviations).</w:t>
       </w:r>
       <w:r>
         <w:t xml:space="preserve"> </w:t>
@@ -4507,7 +4510,7 @@
         <w:t xml:space="preserve">(e.g., Brandl et al., 2020)</w:t>
       </w:r>
       <w:r>
-        <w:t xml:space="preserve">, we found that total interrogatives (i.e., yes-no questions) were most difficult for L2 learners of Spanish, followed by partial interrogatives (i.e., wh-questions) and declarative broad focus and narrow focus statements.</w:t>
+        <w:t xml:space="preserve">, we found that yes/no questions were most difficult for L2 learners of Spanish, followed by wh- questions and broad focus and narrow focus statements.</w:t>
       </w:r>
       <w:r>
         <w:t xml:space="preserve"> </w:t>
@@ -4655,7 +4658,7 @@
         <w:t xml:space="preserve"> </w:t>
       </w:r>
       <w:r>
-        <w:t xml:space="preserve">This interaction effect on sentence processing was found for both partial and absolute interrogatives.</w:t>
+        <w:t xml:space="preserve">This interaction effect on sentence processing was found for both types of interrogative utterances.</w:t>
       </w:r>
       <w:r>
         <w:t xml:space="preserve"> </w:t>
@@ -4818,7 +4821,7 @@
         <w:t xml:space="preserve"> </w:t>
       </w:r>
       <w:r>
-        <w:t xml:space="preserve">Absolute interrogatives in Peninsular-Madrileño Spanish, for example, have the common final rise found in many other varieties of Spanish, as well as Standard American English.</w:t>
+        <w:t xml:space="preserve">Yes/no questions in Peninsular-Madrileño Spanish, for example, have the common final rise found in many other varieties of Spanish, as well as Standard American English.</w:t>
       </w:r>
       <w:r>
         <w:t xml:space="preserve"> </w:t>
@@ -9263,7 +9266,7 @@
               <w:jc w:val="right"/>
             </w:pPr>
             <w:r>
-              <w:t xml:space="preserve">[0.23, 0.83]</w:t>
+              <w:t xml:space="preserve">[0.23, 0.82]</w:t>
             </w:r>
           </w:p>
         </w:tc>
@@ -9325,7 +9328,7 @@
               <w:jc w:val="left"/>
             </w:pPr>
             <w:r>
-              <w:t xml:space="preserve">Int. wh-</w:t>
+              <w:t xml:space="preserve">Wh- question</w:t>
             </w:r>
           </w:p>
         </w:tc>
@@ -9411,7 +9414,7 @@
               <w:jc w:val="left"/>
             </w:pPr>
             <w:r>
-              <w:t xml:space="preserve">Dec. narrow focus</w:t>
+              <w:t xml:space="preserve">Narrow focus</w:t>
             </w:r>
           </w:p>
         </w:tc>
@@ -9435,7 +9438,7 @@
               <w:jc w:val="right"/>
             </w:pPr>
             <w:r>
-              <w:t xml:space="preserve">[1.86, 2.40]</w:t>
+              <w:t xml:space="preserve">[1.84, 2.37]</w:t>
             </w:r>
           </w:p>
         </w:tc>
@@ -9497,7 +9500,7 @@
               <w:jc w:val="left"/>
             </w:pPr>
             <w:r>
-              <w:t xml:space="preserve">Dec. broad focus</w:t>
+              <w:t xml:space="preserve">Broad focus</w:t>
             </w:r>
           </w:p>
         </w:tc>
@@ -9521,7 +9524,7 @@
               <w:jc w:val="right"/>
             </w:pPr>
             <w:r>
-              <w:t xml:space="preserve">[2.06, 2.60]</w:t>
+              <w:t xml:space="preserve">[2.05, 2.59]</w:t>
             </w:r>
           </w:p>
         </w:tc>
@@ -9693,7 +9696,7 @@
               <w:jc w:val="right"/>
             </w:pPr>
             <w:r>
-              <w:t xml:space="preserve">[−0.12, 0.09]</w:t>
+              <w:t xml:space="preserve">[−0.11, 0.09]</w:t>
             </w:r>
           </w:p>
         </w:tc>
@@ -9755,7 +9758,7 @@
               <w:jc w:val="left"/>
             </w:pPr>
             <w:r>
-              <w:t xml:space="preserve">Int. wh-:LexTALE</w:t>
+              <w:t xml:space="preserve">Wh- question:LexTALE</w:t>
             </w:r>
           </w:p>
         </w:tc>
@@ -9779,7 +9782,7 @@
               <w:jc w:val="right"/>
             </w:pPr>
             <w:r>
-              <w:t xml:space="preserve">[−0.05, 0.30]</w:t>
+              <w:t xml:space="preserve">[−0.06, 0.29]</w:t>
             </w:r>
           </w:p>
         </w:tc>
@@ -9841,7 +9844,7 @@
               <w:jc w:val="left"/>
             </w:pPr>
             <w:r>
-              <w:t xml:space="preserve">Dec. narrow focus:LexTALE</w:t>
+              <w:t xml:space="preserve">Narrow focus:LexTALE</w:t>
             </w:r>
           </w:p>
         </w:tc>
@@ -9927,7 +9930,7 @@
               <w:jc w:val="left"/>
             </w:pPr>
             <w:r>
-              <w:t xml:space="preserve">Dec. broad focus:LexTALE</w:t>
+              <w:t xml:space="preserve">Broad focus:LexTALE</w:t>
             </w:r>
           </w:p>
         </w:tc>
@@ -10013,7 +10016,7 @@
               <w:jc w:val="left"/>
             </w:pPr>
             <w:r>
-              <w:t xml:space="preserve">Int. wh-:EQ</w:t>
+              <w:t xml:space="preserve">Wh- question:EQ</w:t>
             </w:r>
           </w:p>
         </w:tc>
@@ -10099,7 +10102,7 @@
               <w:jc w:val="left"/>
             </w:pPr>
             <w:r>
-              <w:t xml:space="preserve">Dec. narrow focus:EQ</w:t>
+              <w:t xml:space="preserve">Narrow focus:EQ</w:t>
             </w:r>
           </w:p>
         </w:tc>
@@ -10185,7 +10188,7 @@
               <w:jc w:val="left"/>
             </w:pPr>
             <w:r>
-              <w:t xml:space="preserve">Dec. broad focus:EQ</w:t>
+              <w:t xml:space="preserve">Broad focus:EQ</w:t>
             </w:r>
           </w:p>
         </w:tc>
@@ -10307,7 +10310,7 @@
               <w:jc w:val="right"/>
             </w:pPr>
             <w:r>
-              <w:t xml:space="preserve">0.92</w:t>
+              <w:t xml:space="preserve">0.93</w:t>
             </w:r>
           </w:p>
         </w:tc>
@@ -10357,7 +10360,7 @@
               <w:jc w:val="left"/>
             </w:pPr>
             <w:r>
-              <w:t xml:space="preserve">Int. wh-:LexTALE:EQ</w:t>
+              <w:t xml:space="preserve">Wh- question:LexTALE:EQ</w:t>
             </w:r>
           </w:p>
         </w:tc>
@@ -10381,7 +10384,7 @@
               <w:jc w:val="right"/>
             </w:pPr>
             <w:r>
-              <w:t xml:space="preserve">[0.00, 0.40]</w:t>
+              <w:t xml:space="preserve">[0.00, 0.39]</w:t>
             </w:r>
           </w:p>
         </w:tc>
@@ -10443,7 +10446,7 @@
               <w:jc w:val="left"/>
             </w:pPr>
             <w:r>
-              <w:t xml:space="preserve">Dec. narrow focus:LexTALE:EQ</w:t>
+              <w:t xml:space="preserve">Narrow focus:LexTALE:EQ</w:t>
             </w:r>
           </w:p>
         </w:tc>
@@ -10467,7 +10470,7 @@
               <w:jc w:val="right"/>
             </w:pPr>
             <w:r>
-              <w:t xml:space="preserve">[−0.20, 0.23]</w:t>
+              <w:t xml:space="preserve">[−0.19, 0.23]</w:t>
             </w:r>
           </w:p>
         </w:tc>
@@ -10529,7 +10532,7 @@
               <w:jc w:val="left"/>
             </w:pPr>
             <w:r>
-              <w:t xml:space="preserve">Dec. broad focus:LexTALE:EQ</w:t>
+              <w:t xml:space="preserve">Broad focus:LexTALE:EQ</w:t>
             </w:r>
           </w:p>
         </w:tc>
@@ -10553,7 +10556,7 @@
               <w:jc w:val="right"/>
             </w:pPr>
             <w:r>
-              <w:t xml:space="preserve">[−0.16, 0.33]</w:t>
+              <w:t xml:space="preserve">[−0.17, 0.32]</w:t>
             </w:r>
           </w:p>
         </w:tc>
@@ -13962,7 +13965,7 @@
         <w:t xml:space="preserve"> </w:t>
       </w:r>
       <w:r>
-        <w:t xml:space="preserve">That is to say, learners are more sensitive to (and accurate with) statements (declarative broad focus, declarative narrow focus) than questions (interrogative wh-, interrogative yes/no) (left panel of Figure</w:t>
+        <w:t xml:space="preserve">That is to say, learners are more sensitive to (and accurate with) statements (broad focus, narrow focus) than questions (wh-, yes/no) (left panel of Figure</w:t>
       </w:r>
       <w:r>
         <w:t xml:space="preserve"> </w:t>
@@ -14215,7 +14218,7 @@
               <w:jc w:val="left"/>
             </w:pPr>
             <w:r>
-              <w:t xml:space="preserve">Declarative broad focus</w:t>
+              <w:t xml:space="preserve">Broad focus statement</w:t>
             </w:r>
           </w:p>
         </w:tc>
@@ -14273,7 +14276,7 @@
               <w:jc w:val="left"/>
             </w:pPr>
             <w:r>
-              <w:t xml:space="preserve">Declarative narrow focus</w:t>
+              <w:t xml:space="preserve">Narrow focus statement</w:t>
             </w:r>
           </w:p>
         </w:tc>
@@ -14331,7 +14334,7 @@
               <w:jc w:val="left"/>
             </w:pPr>
             <w:r>
-              <w:t xml:space="preserve">Interrogative wh-</w:t>
+              <w:t xml:space="preserve">Wh- question</w:t>
             </w:r>
           </w:p>
         </w:tc>
@@ -14389,7 +14392,7 @@
               <w:jc w:val="left"/>
             </w:pPr>
             <w:r>
-              <w:t xml:space="preserve">Interrogative y/n</w:t>
+              <w:t xml:space="preserve">y/n question</w:t>
             </w:r>
           </w:p>
         </w:tc>
@@ -14741,7 +14744,7 @@
               <w:jc w:val="left"/>
             </w:pPr>
             <w:r>
-              <w:t xml:space="preserve">Madrileño</w:t>
+              <w:t xml:space="preserve">Peninsular</w:t>
             </w:r>
           </w:p>
         </w:tc>
@@ -15859,7 +15862,7 @@
               <w:jc w:val="left"/>
             </w:pPr>
             <w:r>
-              <w:t xml:space="preserve">Declarative broad focus</w:t>
+              <w:t xml:space="preserve">Broad focus statement</w:t>
             </w:r>
           </w:p>
         </w:tc>
@@ -16231,7 +16234,7 @@
               <w:jc w:val="left"/>
             </w:pPr>
             <w:r>
-              <w:t xml:space="preserve">Declarative narrow focus</w:t>
+              <w:t xml:space="preserve">Narrow focus statement</w:t>
             </w:r>
           </w:p>
         </w:tc>
@@ -16603,7 +16606,7 @@
               <w:jc w:val="left"/>
             </w:pPr>
             <w:r>
-              <w:t xml:space="preserve">Interrogative Wh-</w:t>
+              <w:t xml:space="preserve">Wh- question</w:t>
             </w:r>
           </w:p>
         </w:tc>
@@ -16639,7 +16642,7 @@
               <w:jc w:val="right"/>
             </w:pPr>
             <w:r>
-              <w:t xml:space="preserve">0.89 [0.87, 0.91]</w:t>
+              <w:t xml:space="preserve">0.90 [0.88, 0.92]</w:t>
             </w:r>
           </w:p>
         </w:tc>
@@ -16975,7 +16978,7 @@
               <w:jc w:val="left"/>
             </w:pPr>
             <w:r>
-              <w:t xml:space="preserve">Interrogative y/n</w:t>
+              <w:t xml:space="preserve">y/n question</w:t>
             </w:r>
           </w:p>
         </w:tc>
@@ -17011,7 +17014,7 @@
               <w:jc w:val="right"/>
             </w:pPr>
             <w:r>
-              <w:t xml:space="preserve">0.97 [0.97, 0.98]</w:t>
+              <w:t xml:space="preserve">0.97 [0.96, 0.98]</w:t>
             </w:r>
           </w:p>
         </w:tc>
@@ -17495,43 +17498,43 @@
               <w:jc w:val="right"/>
             </w:pPr>
             <w:r>
-              <w:t xml:space="preserve">Declarative broad focus</w:t>
-            </w:r>
-          </w:p>
-        </w:tc>
-        <w:tc>
-          <w:tcPr/>
-          <w:p>
-            <w:pPr>
-              <w:pStyle w:val="Compact"/>
-              <w:jc w:val="right"/>
-            </w:pPr>
-            <w:r>
-              <w:t xml:space="preserve">Declarative narrow focus</w:t>
-            </w:r>
-          </w:p>
-        </w:tc>
-        <w:tc>
-          <w:tcPr/>
-          <w:p>
-            <w:pPr>
-              <w:pStyle w:val="Compact"/>
-              <w:jc w:val="right"/>
-            </w:pPr>
-            <w:r>
-              <w:t xml:space="preserve">Interrogative Wh-</w:t>
-            </w:r>
-          </w:p>
-        </w:tc>
-        <w:tc>
-          <w:tcPr/>
-          <w:p>
-            <w:pPr>
-              <w:pStyle w:val="Compact"/>
-              <w:jc w:val="right"/>
-            </w:pPr>
-            <w:r>
-              <w:t xml:space="preserve">Interrogative y/n</w:t>
+              <w:t xml:space="preserve">Broad focus statement</w:t>
+            </w:r>
+          </w:p>
+        </w:tc>
+        <w:tc>
+          <w:tcPr/>
+          <w:p>
+            <w:pPr>
+              <w:pStyle w:val="Compact"/>
+              <w:jc w:val="right"/>
+            </w:pPr>
+            <w:r>
+              <w:t xml:space="preserve">Narrow focus statement</w:t>
+            </w:r>
+          </w:p>
+        </w:tc>
+        <w:tc>
+          <w:tcPr/>
+          <w:p>
+            <w:pPr>
+              <w:pStyle w:val="Compact"/>
+              <w:jc w:val="right"/>
+            </w:pPr>
+            <w:r>
+              <w:t xml:space="preserve">Wh- question</w:t>
+            </w:r>
+          </w:p>
+        </w:tc>
+        <w:tc>
+          <w:tcPr/>
+          <w:p>
+            <w:pPr>
+              <w:pStyle w:val="Compact"/>
+              <w:jc w:val="right"/>
+            </w:pPr>
+            <w:r>
+              <w:t xml:space="preserve">y/n question</w:t>
             </w:r>
           </w:p>
         </w:tc>
@@ -17569,18 +17572,6 @@
               <w:jc w:val="right"/>
             </w:pPr>
             <w:r>
-              <w:t xml:space="preserve">1.00 [1.00, 1.00]</w:t>
-            </w:r>
-          </w:p>
-        </w:tc>
-        <w:tc>
-          <w:tcPr/>
-          <w:p>
-            <w:pPr>
-              <w:pStyle w:val="Compact"/>
-              <w:jc w:val="right"/>
-            </w:pPr>
-            <w:r>
               <w:t xml:space="preserve">0.99 [0.98, 1.00]</w:t>
             </w:r>
           </w:p>
@@ -17594,6 +17585,18 @@
             </w:pPr>
             <w:r>
               <w:t xml:space="preserve">0.99 [0.98, 1.00]</w:t>
+            </w:r>
+          </w:p>
+        </w:tc>
+        <w:tc>
+          <w:tcPr/>
+          <w:p>
+            <w:pPr>
+              <w:pStyle w:val="Compact"/>
+              <w:jc w:val="right"/>
+            </w:pPr>
+            <w:r>
+              <w:t xml:space="preserve">0.98 [0.96, 0.99]</w:t>
             </w:r>
           </w:p>
         </w:tc>
@@ -17939,7 +17942,7 @@
         <w:t xml:space="preserve"> </w:t>
       </w:r>
       <w:r>
-        <w:t xml:space="preserve">plots the posterior medians ±66% and 95% HDI of standardized articulation rate for each variety.</w:t>
+        <w:t xml:space="preserve">plots the posterior medians along with 66% and 95% HDI of standardized articulation rate for each variety.</w:t>
       </w:r>
       <w:r>
         <w:t xml:space="preserve"> </w:t>
@@ -17978,7 +17981,7 @@
           <wp:inline>
             <wp:extent cx="5969000" cy="3410857"/>
             <wp:effectExtent b="0" l="0" r="0" t="0"/>
-            <wp:docPr descr="Figure 13.  Standardized articulation rate as a function of speaker variety. Points represent posterior medians ±66% and 95% HDI." title="" id="176" name="Picture"/>
+            <wp:docPr descr="Figure 13.  Standardized articulation rate as a function of speaker variety. Points represent posterior medians along with 66% and 95% HDI." title="" id="176" name="Picture"/>
             <a:graphic>
               <a:graphicData uri="http://schemas.openxmlformats.org/drawingml/2006/picture">
                 <pic:pic>
@@ -18048,7 +18051,7 @@
         <w:t xml:space="preserve"> </w:t>
       </w:r>
       <w:r>
-        <w:t xml:space="preserve">Standardized articulation rate as a function of speaker variety. Points represent posterior medians ±66% and 95% HDI.</w:t>
+        <w:t xml:space="preserve">Standardized articulation rate as a function of speaker variety. Points represent posterior medians along with 66% and 95% HDI.</w:t>
       </w:r>
     </w:p>
     <w:bookmarkEnd w:id="178"/>
@@ -19727,7 +19730,7 @@
         <w:t xml:space="preserve"> </w:t>
       </w:r>
       <w:r>
-        <w:t xml:space="preserve">That is, participants showed highest sensitivity to the declarative utterances, followed by wh- and yes/no questions.</w:t>
+        <w:t xml:space="preserve">That is, participants showed highest sensitivity to the declarative statements, followed by wh- and yes/no questions.</w:t>
       </w:r>
       <w:r>
         <w:t xml:space="preserve"> </w:t>

</xml_diff>

<commit_message>
update doc and check for errors
</commit_message>
<xml_diff>
--- a/docs/manuscript/main.docx
+++ b/docs/manuscript/main.docx
@@ -611,7 +611,7 @@
         <w:t xml:space="preserve"> </w:t>
       </w:r>
       <w:r>
-        <w:t xml:space="preserve">(Bishop &amp; Kuo, 2016; Esteve-Gibert, Portes, Schafer, Hemforth, &amp; D’Imperio, 2016; Esteve-Gibert et al., 2020; Orrico &amp; D’Imperio, 2020)</w:t>
+        <w:t xml:space="preserve">(Bishop, 2016; Esteve-Gibert, Portes, Schafer, Hemforth, &amp; D’Imperio, 2016; Esteve-Gibert et al., 2020; Orrico &amp; D’Imperio, 2020)</w:t>
       </w:r>
       <w:r>
         <w:t xml:space="preserve">.</w:t>
@@ -1309,7 +1309,7 @@
         <w:t xml:space="preserve"> </w:t>
       </w:r>
       <w:r>
-        <w:t xml:space="preserve">(Bishop &amp; Kuo, 2016)</w:t>
+        <w:t xml:space="preserve">(Bishop, 2016)</w:t>
       </w:r>
       <w:r>
         <w:t xml:space="preserve">.</w:t>
@@ -4373,7 +4373,7 @@
     </w:p>
     <w:bookmarkEnd w:id="54"/>
     <w:bookmarkEnd w:id="55"/>
-    <w:bookmarkStart w:id="56" w:name="discussion"/>
+    <w:bookmarkStart w:id="59" w:name="discussion"/>
     <w:p>
       <w:pPr>
         <w:pStyle w:val="berschrift1"/>
@@ -4816,13 +4816,13 @@
         <w:t xml:space="preserve"> </w:t>
       </w:r>
       <w:r>
-        <w:t xml:space="preserve">Our study took into consideration familiarity, though the variety that was cited as being the most familiar, U.S. Spanish (34.67% of 225 responses), was not one of the varieties presented in the stimuli.</w:t>
-      </w:r>
-      <w:r>
-        <w:t xml:space="preserve"> </w:t>
-      </w:r>
-      <w:r>
-        <w:t xml:space="preserve">Mexican (20.89%) and Peninsular-Madrileño (19.56%) Spanish were reported as being the second and third most familiar varieties, and no participants indicated Cuban Spanish as being the variety they were most familiar with.</w:t>
+        <w:t xml:space="preserve">Our study took into consideration familiarity, though the variety that was cited as being the most familiar, U.S. Spanish (35% of 225 responses), was not one of the varieties presented in the stimuli.</w:t>
+      </w:r>
+      <w:r>
+        <w:t xml:space="preserve"> </w:t>
+      </w:r>
+      <w:r>
+        <w:t xml:space="preserve">Mexican (21%) and Peninsular-Madrileño (20%) Spanish were reported as being the second and third most familiar varieties, and no participants indicated Cuban Spanish as being the variety they were most familiar with.</w:t>
       </w:r>
       <w:r>
         <w:t xml:space="preserve"> </w:t>
@@ -4836,346 +4836,436 @@
         <w:pStyle w:val="Textkrper"/>
       </w:pPr>
       <w:r>
-        <w:t xml:space="preserve">Another plausible explanation for variety-specific difficulties lies in cross-linguistic differences in the prosodic realizations of the distinct utterance types.</w:t>
-      </w:r>
-      <w:r>
-        <w:t xml:space="preserve"> </w:t>
-      </w:r>
-      <w:r>
-        <w:t xml:space="preserve">Yes/no questions in Peninsular-Madrileño Spanish, for example, have the common final rise found in many other varieties of Spanish, as well as Standard American English.</w:t>
-      </w:r>
-      <w:r>
-        <w:t xml:space="preserve"> </w:t>
-      </w:r>
-      <w:r>
-        <w:t xml:space="preserve">Caribbean Spanish, on the other hand, has a distinctive nuclear hat pattern</w:t>
-      </w:r>
-      <w:r>
-        <w:t xml:space="preserve"> </w:t>
-      </w:r>
-      <w:r>
-        <w:t xml:space="preserve">(See Hualde &amp; Prieto, 2015)</w:t>
-      </w:r>
-      <w:r>
-        <w:t xml:space="preserve">.</w:t>
-      </w:r>
-      <w:r>
-        <w:t xml:space="preserve"> </w:t>
-      </w:r>
-      <w:r>
-        <w:t xml:space="preserve">Our experimental design does not allow us to say definitively whether dialectal variation at the suprasegmental level accounts for variety-specific difficulties (as opposed to additional variation at the level of the segment, for example), though this reasoning is in line with previous studies, i.e.,</w:t>
-      </w:r>
-      <w:r>
-        <w:t xml:space="preserve"> </w:t>
-      </w:r>
-      <w:r>
-        <w:t xml:space="preserve">Trimble (2013b)</w:t>
-      </w:r>
-      <w:r>
-        <w:t xml:space="preserve">.</w:t>
-      </w:r>
-    </w:p>
-    <w:p>
-      <w:pPr>
-        <w:pStyle w:val="Textkrper"/>
-      </w:pPr>
-      <w:r>
-        <w:t xml:space="preserve">A final possibility is that speech rate differences associated with the speakers of the stimuli we used may have resulted in some varieties being more or less difficult for the learners</w:t>
-      </w:r>
-      <w:r>
-        <w:t xml:space="preserve"> </w:t>
-      </w:r>
-      <w:r>
-        <w:t xml:space="preserve">(See Baese-Berk &amp; Morrill, 2019)</w:t>
-      </w:r>
-      <w:r>
-        <w:t xml:space="preserve">.</w:t>
-      </w:r>
-      <w:r>
-        <w:t xml:space="preserve"> </w:t>
-      </w:r>
-      <w:r>
-        <w:t xml:space="preserve">In an exploratory analysis of the auditory stimuli, we found that speech rate had no effect on response accuracy, as some of the varieties to which participants responded most accurately were also the fastest (e.g., the stimuli from our Mexican speaker).</w:t>
-      </w:r>
-      <w:r>
-        <w:t xml:space="preserve"> </w:t>
-      </w:r>
-      <w:r>
-        <w:t xml:space="preserve">See Figure</w:t>
-      </w:r>
-      <w:r>
-        <w:t xml:space="preserve"> </w:t>
-      </w:r>
-      <w:r>
-        <w:t xml:space="preserve">13</w:t>
-      </w:r>
-      <w:r>
-        <w:t xml:space="preserve"> </w:t>
-      </w:r>
-      <w:r>
-        <w:t xml:space="preserve">of the supplementary materials for visualizations and further discussion.</w:t>
-      </w:r>
-    </w:p>
-    <w:p>
-      <w:pPr>
-        <w:pStyle w:val="Textkrper"/>
-      </w:pPr>
-      <w:r>
-        <w:t xml:space="preserve">In sum, the present work contributes to our knowledge of an understudied construct, empathy, as it pertains to speech.</w:t>
-      </w:r>
-      <w:r>
-        <w:t xml:space="preserve"> </w:t>
-      </w:r>
-      <w:r>
-        <w:t xml:space="preserve">Additionally, this is the first time, to our knowledge, that drift diffusion models have been used to analyze behavioral data relating to empathy in SLA.</w:t>
-      </w:r>
-      <w:r>
-        <w:t xml:space="preserve"> </w:t>
-      </w:r>
-      <w:r>
-        <w:t xml:space="preserve">We also underscore the general need for models of L2 phonology, such as the SLM-r</w:t>
-      </w:r>
-      <w:r>
-        <w:t xml:space="preserve"> </w:t>
-      </w:r>
-      <w:r>
-        <w:t xml:space="preserve">(Flege &amp; Bohn, 2021)</w:t>
-      </w:r>
-      <w:r>
-        <w:t xml:space="preserve">, PAM-L2</w:t>
-      </w:r>
-      <w:r>
-        <w:t xml:space="preserve"> </w:t>
-      </w:r>
-      <w:r>
-        <w:t xml:space="preserve">(Best &amp; Tyler, 2007)</w:t>
-      </w:r>
-      <w:r>
-        <w:t xml:space="preserve">, L2LP</w:t>
-      </w:r>
-      <w:r>
-        <w:t xml:space="preserve"> </w:t>
-      </w:r>
-      <w:r>
-        <w:t xml:space="preserve">(Van Leussen &amp; Escudero, 2015)</w:t>
-      </w:r>
-      <w:r>
-        <w:t xml:space="preserve">, etc., to address the acquisition process beyond the level of the segment.</w:t>
-      </w:r>
-      <w:r>
-        <w:t xml:space="preserve"> </w:t>
-      </w:r>
-      <w:r>
-        <w:t xml:space="preserve">There is still a paucity of research with regard to how perception of intonation develops in L2 learning, particularly with regard to how individual pragmatic differences account for learner outcomes.</w:t>
-      </w:r>
-      <w:r>
-        <w:t xml:space="preserve"> </w:t>
-      </w:r>
-      <w:r>
-        <w:t xml:space="preserve">A complete model of speech learning should account for both causal prediction and imputation at the segmental and suprasegmental levels.</w:t>
-      </w:r>
-      <w:r>
-        <w:t xml:space="preserve"> </w:t>
-      </w:r>
-      <w:r>
-        <w:t xml:space="preserve">The present study aimed to address this gap in the literature by examining the perception of intonation during sentence processing in adult L2 phonological acquisition.</w:t>
-      </w:r>
-    </w:p>
-    <w:p>
-      <w:pPr>
-        <w:pStyle w:val="Textkrper"/>
-      </w:pPr>
-      <w:r>
-        <w:t xml:space="preserve">While the findings of our research suggest there is a relationship between target language proficiency and empathy, it is important to underscore that we do not make any claims about causality.</w:t>
-      </w:r>
-      <w:r>
-        <w:t xml:space="preserve"> </w:t>
-      </w:r>
-      <w:r>
-        <w:t xml:space="preserve">Future research would benefit from considering the learnability of empathy</w:t>
-      </w:r>
-      <w:r>
-        <w:t xml:space="preserve"> </w:t>
-      </w:r>
-      <w:r>
-        <w:t xml:space="preserve">(i.e., Bertrand, Guegan, Robieux, McCall, &amp; Zenasni, 2018; Lam, Kolomitro, &amp; Alamparambil, 2011)</w:t>
-      </w:r>
-      <w:r>
-        <w:t xml:space="preserve"> </w:t>
-      </w:r>
-      <w:r>
-        <w:t xml:space="preserve">as it relates to L2 outcomes.</w:t>
-      </w:r>
-      <w:r>
-        <w:t xml:space="preserve"> </w:t>
-      </w:r>
-      <w:r>
-        <w:t xml:space="preserve">Furthermore, the cross-sectional design of the present work is not ideal for addressing how empathy levels affect the rate at which perception of L2 intonation develops.</w:t>
-      </w:r>
-      <w:r>
-        <w:t xml:space="preserve"> </w:t>
-      </w:r>
-      <w:r>
-        <w:t xml:space="preserve">Only longitudinal data can appropriately address this issue.</w:t>
-      </w:r>
-      <w:r>
-        <w:t xml:space="preserve"> </w:t>
-      </w:r>
-      <w:r>
-        <w:t xml:space="preserve">On that note, at this time, research on speech perception and empathy is limited to intonation.</w:t>
-      </w:r>
-      <w:r>
-        <w:t xml:space="preserve"> </w:t>
-      </w:r>
-      <w:r>
-        <w:t xml:space="preserve">A fruitful avenue for novel research ought to examine how empathy is related to perception and spoken word recognition at the segmental level.</w:t>
-      </w:r>
-      <w:r>
-        <w:t xml:space="preserve"> </w:t>
-      </w:r>
-      <w:r>
-        <w:t xml:space="preserve">Other topics of interest include the relationship between empathy and variation in sentence processing with regard to dialectal differences in monolinguals and L2 learners.</w:t>
-      </w:r>
-    </w:p>
-    <w:bookmarkEnd w:id="56"/>
-    <w:bookmarkStart w:id="57" w:name="conclusion"/>
-    <w:p>
-      <w:pPr>
-        <w:pStyle w:val="berschrift1"/>
-      </w:pPr>
-      <w:r>
-        <w:t xml:space="preserve">Conclusion</w:t>
-      </w:r>
-    </w:p>
-    <w:p>
-      <w:pPr>
-        <w:pStyle w:val="FirstParagraph"/>
-      </w:pPr>
-      <w:r>
-        <w:t xml:space="preserve">The present study investigated the development of L2 perception of intonation.</w:t>
-      </w:r>
-      <w:r>
-        <w:t xml:space="preserve"> </w:t>
-      </w:r>
-      <w:r>
-        <w:t xml:space="preserve">Specifically, this study explored the relationship between target language proficiency and an individual pragmatic skill, empathy, in the process of learning Spanish as a second language by analyzing the perception of intonation in questions and statements.</w:t>
-      </w:r>
-      <w:r>
-        <w:t xml:space="preserve"> </w:t>
-      </w:r>
-      <w:r>
-        <w:t xml:space="preserve">We find that perception of intonation in sentence processing develops in tandem with proficiency in the target language and interacts with individual empathy levels, supporting the general conclusion that higher empathic individuals, in comparison with lower empathic individuals, appear to be more sensitive to intonation cues in the process of forming sound-meaning associations.</w:t>
-      </w:r>
-      <w:r>
-        <w:t xml:space="preserve"> </w:t>
-      </w:r>
-      <w:r>
-        <w:t xml:space="preserve">Importantly, increased sensitivity does not necessarily entail increased processing speed.</w:t>
-      </w:r>
-      <w:r>
-        <w:t xml:space="preserve"> </w:t>
-      </w:r>
-      <w:r>
-        <w:t xml:space="preserve">The results motivate the inclusion of measures of pragmatic skill, such as empathy, to better account for intonational meaning processing and sentence comprehension in second language acquisition research.</w:t>
-      </w:r>
-    </w:p>
-    <w:p>
-      <w:r>
-        <w:br w:type="page"/>
-      </w:r>
-    </w:p>
-    <w:bookmarkEnd w:id="57"/>
-    <w:bookmarkStart w:id="158" w:name="references"/>
-    <w:p>
-      <w:pPr>
-        <w:pStyle w:val="berschrift1"/>
-      </w:pPr>
-      <w:r>
-        <w:t xml:space="preserve">References</w:t>
-      </w:r>
-    </w:p>
-    <w:bookmarkStart w:id="157" w:name="refs"/>
-    <w:bookmarkStart w:id="59" w:name="ref-astruc2016cost"/>
-    <w:p>
-      <w:pPr>
-        <w:pStyle w:val="Literaturverzeichnis"/>
-      </w:pPr>
-      <w:r>
-        <w:t xml:space="preserve">Astruc, L., Vanrell, M. del M., &amp; Prieto, P. (2016). Cost of the action and social distance affect the selection of question intonation in</w:t>
-      </w:r>
-      <w:r>
-        <w:t xml:space="preserve"> </w:t>
-      </w:r>
-      <w:r>
-        <w:t xml:space="preserve">C</w:t>
-      </w:r>
-      <w:r>
-        <w:t xml:space="preserve">atalan. In M. E. Armstrong, N. Henriksen, &amp; M. del M. Vanrell (Eds.),</w:t>
-      </w:r>
-      <w:r>
-        <w:t xml:space="preserve"> </w:t>
-      </w:r>
+        <w:t xml:space="preserve">ADD INFO ABOUT NON PREREGIDTERED ANALYSIS</w:t>
+      </w:r>
+    </w:p>
+    <w:p>
+      <w:pPr>
+        <w:pStyle w:val="CaptionedFigure"/>
+      </w:pPr>
+      <w:r>
+        <w:drawing>
+          <wp:inline>
+            <wp:extent cx="5969000" cy="2808941"/>
+            <wp:effectExtent b="0" l="0" r="0" t="0"/>
+            <wp:docPr descr="Figure 8.  CAPTION HERE." title="" id="57" name="Picture"/>
+            <a:graphic>
+              <a:graphicData uri="http://schemas.openxmlformats.org/drawingml/2006/picture">
+                <pic:pic>
+                  <pic:nvPicPr>
+                    <pic:cNvPr descr="../../figs/manuscript/learner_variety_familiarity.pdf" id="58" name="Picture"/>
+                    <pic:cNvPicPr>
+                      <a:picLocks noChangeArrowheads="1" noChangeAspect="1"/>
+                    </pic:cNvPicPr>
+                  </pic:nvPicPr>
+                  <pic:blipFill>
+                    <a:blip r:embed="rId56"/>
+                    <a:stretch>
+                      <a:fillRect/>
+                    </a:stretch>
+                  </pic:blipFill>
+                  <pic:spPr bwMode="auto">
+                    <a:xfrm>
+                      <a:off x="0" y="0"/>
+                      <a:ext cx="5969000" cy="2808941"/>
+                    </a:xfrm>
+                    <a:prstGeom prst="rect">
+                      <a:avLst/>
+                    </a:prstGeom>
+                    <a:noFill/>
+                    <a:ln w="9525">
+                      <a:noFill/>
+                      <a:headEnd/>
+                      <a:tailEnd/>
+                    </a:ln>
+                  </pic:spPr>
+                </pic:pic>
+              </a:graphicData>
+            </a:graphic>
+          </wp:inline>
+        </w:drawing>
+      </w:r>
+    </w:p>
+    <w:p>
+      <w:pPr>
+        <w:pStyle w:val="ImageCaption"/>
+      </w:pPr>
       <w:r>
         <w:rPr>
           <w:iCs/>
           <w:i/>
         </w:rPr>
-        <w:t xml:space="preserve">Intonational grammar in</w:t>
+        <w:t xml:space="preserve">Figure</w:t>
+      </w:r>
+      <w:r>
+        <w:t xml:space="preserve"> </w:t>
       </w:r>
       <w:r>
         <w:rPr>
           <w:iCs/>
           <w:i/>
         </w:rPr>
-        <w:t xml:space="preserve"> </w:t>
+        <w:t xml:space="preserve">8.</w:t>
       </w:r>
       <w:r>
         <w:rPr>
           <w:iCs/>
           <w:i/>
         </w:rPr>
-        <w:t xml:space="preserve">I</w:t>
+        <w:t xml:space="preserve"> </w:t>
+      </w:r>
+      <w:r>
+        <w:t xml:space="preserve"> </w:t>
+      </w:r>
+      <w:r>
+        <w:t xml:space="preserve">CAPTION HERE.</w:t>
+      </w:r>
+    </w:p>
+    <w:p>
+      <w:pPr>
+        <w:pStyle w:val="Textkrper"/>
+      </w:pPr>
+      <w:r>
+        <w:t xml:space="preserve">Another plausible explanation for variety-specific difficulties lies in cross-linguistic differences in the prosodic realizations of the distinct utterance types.</w:t>
+      </w:r>
+      <w:r>
+        <w:t xml:space="preserve"> </w:t>
+      </w:r>
+      <w:r>
+        <w:t xml:space="preserve">Yes/no questions in Peninsular-Madrileño Spanish, for example, have the common final rise found in many other varieties of Spanish, as well as Standard American English.</w:t>
+      </w:r>
+      <w:r>
+        <w:t xml:space="preserve"> </w:t>
+      </w:r>
+      <w:r>
+        <w:t xml:space="preserve">Caribbean Spanish, on the other hand, has a distinctive nuclear hat pattern</w:t>
+      </w:r>
+      <w:r>
+        <w:t xml:space="preserve"> </w:t>
+      </w:r>
+      <w:r>
+        <w:t xml:space="preserve">(See Hualde &amp; Prieto, 2015)</w:t>
+      </w:r>
+      <w:r>
+        <w:t xml:space="preserve">.</w:t>
+      </w:r>
+      <w:r>
+        <w:t xml:space="preserve"> </w:t>
+      </w:r>
+      <w:r>
+        <w:t xml:space="preserve">Our experimental design does not allow us to say definitively whether dialectal variation at the suprasegmental level accounts for variety-specific difficulties (as opposed to additional variation at the level of the segment, for example), though this reasoning is in line with previous studies, i.e.,</w:t>
+      </w:r>
+      <w:r>
+        <w:t xml:space="preserve"> </w:t>
+      </w:r>
+      <w:r>
+        <w:t xml:space="preserve">Trimble (2013b)</w:t>
+      </w:r>
+      <w:r>
+        <w:t xml:space="preserve">.</w:t>
+      </w:r>
+    </w:p>
+    <w:p>
+      <w:pPr>
+        <w:pStyle w:val="Textkrper"/>
+      </w:pPr>
+      <w:r>
+        <w:t xml:space="preserve">A final possibility is that speech rate differences associated with the speakers of the stimuli we used may have resulted in some varieties being more or less difficult for the learners</w:t>
+      </w:r>
+      <w:r>
+        <w:t xml:space="preserve"> </w:t>
+      </w:r>
+      <w:r>
+        <w:t xml:space="preserve">(See Baese-Berk &amp; Morrill, 2019)</w:t>
+      </w:r>
+      <w:r>
+        <w:t xml:space="preserve">.</w:t>
+      </w:r>
+      <w:r>
+        <w:t xml:space="preserve"> </w:t>
+      </w:r>
+      <w:r>
+        <w:t xml:space="preserve">In an exploratory analysis of the auditory stimuli, we found that speech rate had no effect on response accuracy, as some of the varieties to which participants responded most accurately were also the fastest (e.g., the stimuli from our Mexican speaker).</w:t>
+      </w:r>
+      <w:r>
+        <w:t xml:space="preserve"> </w:t>
+      </w:r>
+      <w:r>
+        <w:t xml:space="preserve">See Figure</w:t>
+      </w:r>
+      <w:r>
+        <w:t xml:space="preserve"> </w:t>
+      </w:r>
+      <w:r>
+        <w:t xml:space="preserve">14</w:t>
+      </w:r>
+      <w:r>
+        <w:t xml:space="preserve"> </w:t>
+      </w:r>
+      <w:r>
+        <w:t xml:space="preserve">of the supplementary materials for visualizations and further discussion.</w:t>
+      </w:r>
+    </w:p>
+    <w:p>
+      <w:pPr>
+        <w:pStyle w:val="Textkrper"/>
+      </w:pPr>
+      <w:r>
+        <w:t xml:space="preserve">In sum, the present work contributes to our knowledge of an understudied construct, empathy, as it pertains to speech.</w:t>
+      </w:r>
+      <w:r>
+        <w:t xml:space="preserve"> </w:t>
+      </w:r>
+      <w:r>
+        <w:t xml:space="preserve">Additionally, this is the first time, to our knowledge, that drift diffusion models have been used to analyze behavioral data relating to empathy in SLA.</w:t>
+      </w:r>
+      <w:r>
+        <w:t xml:space="preserve"> </w:t>
+      </w:r>
+      <w:r>
+        <w:t xml:space="preserve">We also underscore the general need for models of L2 phonology, such as the SLM-r</w:t>
+      </w:r>
+      <w:r>
+        <w:t xml:space="preserve"> </w:t>
+      </w:r>
+      <w:r>
+        <w:t xml:space="preserve">(Flege &amp; Bohn, 2021)</w:t>
+      </w:r>
+      <w:r>
+        <w:t xml:space="preserve">, PAM-L2</w:t>
+      </w:r>
+      <w:r>
+        <w:t xml:space="preserve"> </w:t>
+      </w:r>
+      <w:r>
+        <w:t xml:space="preserve">(Best &amp; Tyler, 2007)</w:t>
+      </w:r>
+      <w:r>
+        <w:t xml:space="preserve">, L2LP</w:t>
+      </w:r>
+      <w:r>
+        <w:t xml:space="preserve"> </w:t>
+      </w:r>
+      <w:r>
+        <w:t xml:space="preserve">(Van Leussen &amp; Escudero, 2015)</w:t>
+      </w:r>
+      <w:r>
+        <w:t xml:space="preserve">, etc., to address the acquisition process beyond the level of the segment.</w:t>
+      </w:r>
+      <w:r>
+        <w:t xml:space="preserve"> </w:t>
+      </w:r>
+      <w:r>
+        <w:t xml:space="preserve">There is still a paucity of research with regard to how perception of intonation develops in L2 learning, particularly with regard to how individual pragmatic differences account for learner outcomes.</w:t>
+      </w:r>
+      <w:r>
+        <w:t xml:space="preserve"> </w:t>
+      </w:r>
+      <w:r>
+        <w:t xml:space="preserve">A complete model of speech learning should account for both causal prediction and imputation at the segmental and suprasegmental levels.</w:t>
+      </w:r>
+      <w:r>
+        <w:t xml:space="preserve"> </w:t>
+      </w:r>
+      <w:r>
+        <w:t xml:space="preserve">The present study aimed to address this gap in the literature by examining the perception of intonation during sentence processing in adult L2 phonological acquisition.</w:t>
+      </w:r>
+    </w:p>
+    <w:p>
+      <w:pPr>
+        <w:pStyle w:val="Textkrper"/>
+      </w:pPr>
+      <w:r>
+        <w:t xml:space="preserve">While the findings of our research suggest there is a relationship between target language proficiency and empathy, it is important to underscore that we do not make any claims about causality.</w:t>
+      </w:r>
+      <w:r>
+        <w:t xml:space="preserve"> </w:t>
+      </w:r>
+      <w:r>
+        <w:t xml:space="preserve">Future research would benefit from considering the learnability of empathy</w:t>
+      </w:r>
+      <w:r>
+        <w:t xml:space="preserve"> </w:t>
+      </w:r>
+      <w:r>
+        <w:t xml:space="preserve">(i.e., Bertrand, Guegan, Robieux, McCall, &amp; Zenasni, 2018; Lam, Kolomitro, &amp; Alamparambil, 2011)</w:t>
+      </w:r>
+      <w:r>
+        <w:t xml:space="preserve"> </w:t>
+      </w:r>
+      <w:r>
+        <w:t xml:space="preserve">as it relates to L2 outcomes.</w:t>
+      </w:r>
+      <w:r>
+        <w:t xml:space="preserve"> </w:t>
+      </w:r>
+      <w:r>
+        <w:t xml:space="preserve">Furthermore, the cross-sectional design of the present work is not ideal for addressing how empathy levels affect the rate at which perception of L2 intonation develops.</w:t>
+      </w:r>
+      <w:r>
+        <w:t xml:space="preserve"> </w:t>
+      </w:r>
+      <w:r>
+        <w:t xml:space="preserve">Only longitudinal data can appropriately address this issue.</w:t>
+      </w:r>
+      <w:r>
+        <w:t xml:space="preserve"> </w:t>
+      </w:r>
+      <w:r>
+        <w:t xml:space="preserve">On that note, at this time, research on speech perception and empathy is limited to intonation.</w:t>
+      </w:r>
+      <w:r>
+        <w:t xml:space="preserve"> </w:t>
+      </w:r>
+      <w:r>
+        <w:t xml:space="preserve">A fruitful avenue for novel research ought to examine how empathy is related to perception and spoken word recognition at the segmental level.</w:t>
+      </w:r>
+      <w:r>
+        <w:t xml:space="preserve"> </w:t>
+      </w:r>
+      <w:r>
+        <w:t xml:space="preserve">Other topics of interest include the relationship between empathy and variation in sentence processing with regard to dialectal differences in monolinguals and L2 learners.</w:t>
+      </w:r>
+    </w:p>
+    <w:bookmarkEnd w:id="59"/>
+    <w:bookmarkStart w:id="60" w:name="conclusion"/>
+    <w:p>
+      <w:pPr>
+        <w:pStyle w:val="berschrift1"/>
+      </w:pPr>
+      <w:r>
+        <w:t xml:space="preserve">Conclusion</w:t>
+      </w:r>
+    </w:p>
+    <w:p>
+      <w:pPr>
+        <w:pStyle w:val="FirstParagraph"/>
+      </w:pPr>
+      <w:r>
+        <w:t xml:space="preserve">The present study investigated the development of L2 perception of intonation.</w:t>
+      </w:r>
+      <w:r>
+        <w:t xml:space="preserve"> </w:t>
+      </w:r>
+      <w:r>
+        <w:t xml:space="preserve">Specifically, this study explored the relationship between target language proficiency and an individual pragmatic skill, empathy, in the process of learning Spanish as a second language by analyzing the perception of intonation in questions and statements.</w:t>
+      </w:r>
+      <w:r>
+        <w:t xml:space="preserve"> </w:t>
+      </w:r>
+      <w:r>
+        <w:t xml:space="preserve">We find that perception of intonation in sentence processing develops in tandem with proficiency in the target language and interacts with individual empathy levels, supporting the general conclusion that higher empathic individuals, in comparison with lower empathic individuals, appear to be more sensitive to intonation cues in the process of forming sound-meaning associations.</w:t>
+      </w:r>
+      <w:r>
+        <w:t xml:space="preserve"> </w:t>
+      </w:r>
+      <w:r>
+        <w:t xml:space="preserve">Importantly, increased sensitivity does not necessarily entail increased processing speed.</w:t>
+      </w:r>
+      <w:r>
+        <w:t xml:space="preserve"> </w:t>
+      </w:r>
+      <w:r>
+        <w:t xml:space="preserve">The results motivate the inclusion of measures of pragmatic skill, such as empathy, to better account for intonational meaning processing and sentence comprehension in second language acquisition research.</w:t>
+      </w:r>
+    </w:p>
+    <w:p>
+      <w:r>
+        <w:br w:type="page"/>
+      </w:r>
+    </w:p>
+    <w:bookmarkEnd w:id="60"/>
+    <w:bookmarkStart w:id="161" w:name="references"/>
+    <w:p>
+      <w:pPr>
+        <w:pStyle w:val="berschrift1"/>
+      </w:pPr>
+      <w:r>
+        <w:t xml:space="preserve">References</w:t>
+      </w:r>
+    </w:p>
+    <w:bookmarkStart w:id="160" w:name="refs"/>
+    <w:bookmarkStart w:id="62" w:name="ref-astruc2016cost"/>
+    <w:p>
+      <w:pPr>
+        <w:pStyle w:val="Literaturverzeichnis"/>
+      </w:pPr>
+      <w:r>
+        <w:t xml:space="preserve">Astruc, L., Vanrell, M. del M., &amp; Prieto, P. (2016). Cost of the action and social distance affect the selection of question intonation in</w:t>
+      </w:r>
+      <w:r>
+        <w:t xml:space="preserve"> </w:t>
+      </w:r>
+      <w:r>
+        <w:t xml:space="preserve">C</w:t>
+      </w:r>
+      <w:r>
+        <w:t xml:space="preserve">atalan. In M. E. Armstrong, N. Henriksen, &amp; M. del M. Vanrell (Eds.),</w:t>
+      </w:r>
+      <w:r>
+        <w:t xml:space="preserve"> </w:t>
       </w:r>
       <w:r>
         <w:rPr>
           <w:iCs/>
           <w:i/>
         </w:rPr>
-        <w:t xml:space="preserve">bero-</w:t>
+        <w:t xml:space="preserve">Intonational grammar in</w:t>
       </w:r>
       <w:r>
         <w:rPr>
           <w:iCs/>
           <w:i/>
         </w:rPr>
-        <w:t xml:space="preserve">R</w:t>
+        <w:t xml:space="preserve"> </w:t>
       </w:r>
       <w:r>
         <w:rPr>
           <w:iCs/>
           <w:i/>
         </w:rPr>
-        <w:t xml:space="preserve">omance:</w:t>
+        <w:t xml:space="preserve">I</w:t>
       </w:r>
       <w:r>
         <w:rPr>
           <w:iCs/>
           <w:i/>
         </w:rPr>
-        <w:t xml:space="preserve"> </w:t>
+        <w:t xml:space="preserve">bero-</w:t>
       </w:r>
       <w:r>
         <w:rPr>
           <w:iCs/>
           <w:i/>
         </w:rPr>
-        <w:t xml:space="preserve">A</w:t>
+        <w:t xml:space="preserve">R</w:t>
       </w:r>
       <w:r>
         <w:rPr>
           <w:iCs/>
           <w:i/>
         </w:rPr>
+        <w:t xml:space="preserve">omance:</w:t>
+      </w:r>
+      <w:r>
+        <w:rPr>
+          <w:iCs/>
+          <w:i/>
+        </w:rPr>
+        <w:t xml:space="preserve"> </w:t>
+      </w:r>
+      <w:r>
+        <w:rPr>
+          <w:iCs/>
+          <w:i/>
+        </w:rPr>
+        <w:t xml:space="preserve">A</w:t>
+      </w:r>
+      <w:r>
+        <w:rPr>
+          <w:iCs/>
+          <w:i/>
+        </w:rPr>
         <w:t xml:space="preserve">pproaches across linguistic subfields</w:t>
       </w:r>
       <w:r>
@@ -5187,7 +5277,7 @@
       <w:r>
         <w:t xml:space="preserve"> </w:t>
       </w:r>
-      <w:hyperlink r:id="rId58">
+      <w:hyperlink r:id="rId61">
         <w:r>
           <w:rPr>
             <w:rStyle w:val="Hyperlink"/>
@@ -5196,8 +5286,8 @@
         </w:r>
       </w:hyperlink>
     </w:p>
-    <w:bookmarkEnd w:id="59"/>
-    <w:bookmarkStart w:id="61" w:name="ref-R-papaja"/>
+    <w:bookmarkEnd w:id="62"/>
+    <w:bookmarkStart w:id="64" w:name="ref-R-papaja"/>
     <w:p>
       <w:pPr>
         <w:pStyle w:val="Literaturverzeichnis"/>
@@ -5284,7 +5374,7 @@
       <w:r>
         <w:t xml:space="preserve"> </w:t>
       </w:r>
-      <w:hyperlink r:id="rId60">
+      <w:hyperlink r:id="rId63">
         <w:r>
           <w:rPr>
             <w:rStyle w:val="Hyperlink"/>
@@ -5293,8 +5383,8 @@
         </w:r>
       </w:hyperlink>
     </w:p>
-    <w:bookmarkEnd w:id="61"/>
-    <w:bookmarkStart w:id="63" w:name="ref-baese2019perceptual"/>
+    <w:bookmarkEnd w:id="64"/>
+    <w:bookmarkStart w:id="66" w:name="ref-baese2019perceptual"/>
     <w:p>
       <w:pPr>
         <w:pStyle w:val="Literaturverzeichnis"/>
@@ -5331,7 +5421,7 @@
       <w:r>
         <w:t xml:space="preserve"> </w:t>
       </w:r>
-      <w:hyperlink r:id="rId62">
+      <w:hyperlink r:id="rId65">
         <w:r>
           <w:rPr>
             <w:rStyle w:val="Hyperlink"/>
@@ -5340,8 +5430,8 @@
         </w:r>
       </w:hyperlink>
     </w:p>
-    <w:bookmarkEnd w:id="63"/>
-    <w:bookmarkStart w:id="64" w:name="ref-baron2011zero"/>
+    <w:bookmarkEnd w:id="66"/>
+    <w:bookmarkStart w:id="67" w:name="ref-baron2011zero"/>
     <w:p>
       <w:pPr>
         <w:pStyle w:val="Literaturverzeichnis"/>
@@ -5363,8 +5453,8 @@
         <w:t xml:space="preserve">. London, England: Penguin.</w:t>
       </w:r>
     </w:p>
-    <w:bookmarkEnd w:id="64"/>
-    <w:bookmarkStart w:id="66" w:name="ref-baron2004empathy"/>
+    <w:bookmarkEnd w:id="67"/>
+    <w:bookmarkStart w:id="69" w:name="ref-baron2004empathy"/>
     <w:p>
       <w:pPr>
         <w:pStyle w:val="Literaturverzeichnis"/>
@@ -5410,7 +5500,7 @@
       <w:r>
         <w:t xml:space="preserve"> </w:t>
       </w:r>
-      <w:hyperlink r:id="rId65">
+      <w:hyperlink r:id="rId68">
         <w:r>
           <w:rPr>
             <w:rStyle w:val="Hyperlink"/>
@@ -5419,8 +5509,8 @@
         </w:r>
       </w:hyperlink>
     </w:p>
-    <w:bookmarkEnd w:id="66"/>
-    <w:bookmarkStart w:id="68" w:name="ref-bertrand2018learning"/>
+    <w:bookmarkEnd w:id="69"/>
+    <w:bookmarkStart w:id="71" w:name="ref-bertrand2018learning"/>
     <w:p>
       <w:pPr>
         <w:pStyle w:val="Literaturverzeichnis"/>
@@ -5457,7 +5547,7 @@
       <w:r>
         <w:t xml:space="preserve"> </w:t>
       </w:r>
-      <w:hyperlink r:id="rId67">
+      <w:hyperlink r:id="rId70">
         <w:r>
           <w:rPr>
             <w:rStyle w:val="Hyperlink"/>
@@ -5466,8 +5556,8 @@
         </w:r>
       </w:hyperlink>
     </w:p>
-    <w:bookmarkEnd w:id="68"/>
-    <w:bookmarkStart w:id="69" w:name="ref-Best2007"/>
+    <w:bookmarkEnd w:id="71"/>
+    <w:bookmarkStart w:id="72" w:name="ref-Best2007"/>
     <w:p>
       <w:pPr>
         <w:pStyle w:val="Literaturverzeichnis"/>
@@ -5536,26 +5626,14 @@
         <w:t xml:space="preserve">(pp. 13–34). Amsterdam, The Netherlands: John Benjamins.</w:t>
       </w:r>
     </w:p>
-    <w:bookmarkEnd w:id="69"/>
-    <w:bookmarkStart w:id="70" w:name="ref-bishop2016individual"/>
+    <w:bookmarkEnd w:id="72"/>
+    <w:bookmarkStart w:id="73" w:name="ref-bishop2016individual"/>
     <w:p>
       <w:pPr>
         <w:pStyle w:val="Literaturverzeichnis"/>
       </w:pPr>
       <w:r>
-        <w:t xml:space="preserve">Bishop, J., &amp; Kuo, G. (2016). Do</w:t>
-      </w:r>
-      <w:r>
-        <w:t xml:space="preserve"> </w:t>
-      </w:r>
-      <w:r>
-        <w:t xml:space="preserve">“autistic-like”</w:t>
-      </w:r>
-      <w:r>
-        <w:t xml:space="preserve"> </w:t>
-      </w:r>
-      <w:r>
-        <w:t xml:space="preserve">personality traits predict prosody perception?</w:t>
+        <w:t xml:space="preserve">Bishop, J. B. (2016). Individual differences in top-down and bottom-up prominence perception.</w:t>
       </w:r>
       <w:r>
         <w:t xml:space="preserve"> </w:t>
@@ -5565,13 +5643,35 @@
           <w:iCs/>
           <w:i/>
         </w:rPr>
-        <w:t xml:space="preserve">Talk Presented at LabPhon15 Satellite Workshop on Personality in Speech Perception and Production,</w:t>
+        <w:t xml:space="preserve">Proceedings of Speech Prosody</w:t>
+      </w:r>
+      <w:r>
+        <w:t xml:space="preserve">,</w:t>
+      </w:r>
+      <w:r>
+        <w:t xml:space="preserve"> </w:t>
       </w:r>
       <w:r>
         <w:rPr>
           <w:iCs/>
           <w:i/>
         </w:rPr>
+        <w:t xml:space="preserve">2016</w:t>
+      </w:r>
+      <w:r>
+        <w:t xml:space="preserve">, 668–672.</w:t>
+      </w:r>
+    </w:p>
+    <w:bookmarkEnd w:id="73"/>
+    <w:bookmarkStart w:id="75" w:name="ref-praat"/>
+    <w:p>
+      <w:pPr>
+        <w:pStyle w:val="Literaturverzeichnis"/>
+      </w:pPr>
+      <w:r>
+        <w:t xml:space="preserve">Boersma, P., &amp; Weenink, D. (2018).</w:t>
+      </w:r>
+      <w:r>
         <w:t xml:space="preserve"> </w:t>
       </w:r>
       <w:r>
@@ -5579,33 +5679,6 @@
           <w:iCs/>
           <w:i/>
         </w:rPr>
-        <w:t xml:space="preserve">I</w:t>
-      </w:r>
-      <w:r>
-        <w:rPr>
-          <w:iCs/>
-          <w:i/>
-        </w:rPr>
-        <w:t xml:space="preserve">thaca, NY.</w:t>
-      </w:r>
-    </w:p>
-    <w:bookmarkEnd w:id="70"/>
-    <w:bookmarkStart w:id="72" w:name="ref-praat"/>
-    <w:p>
-      <w:pPr>
-        <w:pStyle w:val="Literaturverzeichnis"/>
-      </w:pPr>
-      <w:r>
-        <w:t xml:space="preserve">Boersma, P., &amp; Weenink, D. (2018).</w:t>
-      </w:r>
-      <w:r>
-        <w:t xml:space="preserve"> </w:t>
-      </w:r>
-      <w:r>
-        <w:rPr>
-          <w:iCs/>
-          <w:i/>
-        </w:rPr>
         <w:t xml:space="preserve">Praat: Doing phonetics by computer [computer program]</w:t>
       </w:r>
       <w:r>
@@ -5614,7 +5687,7 @@
       <w:r>
         <w:t xml:space="preserve"> </w:t>
       </w:r>
-      <w:hyperlink r:id="rId71">
+      <w:hyperlink r:id="rId74">
         <w:r>
           <w:rPr>
             <w:rStyle w:val="Hyperlink"/>
@@ -5623,8 +5696,8 @@
         </w:r>
       </w:hyperlink>
     </w:p>
-    <w:bookmarkEnd w:id="72"/>
-    <w:bookmarkStart w:id="74" w:name="ref-bustin_2020"/>
+    <w:bookmarkEnd w:id="75"/>
+    <w:bookmarkStart w:id="77" w:name="ref-bustin_2020"/>
     <w:p>
       <w:pPr>
         <w:pStyle w:val="Literaturverzeichnis"/>
@@ -5681,7 +5754,7 @@
       <w:r>
         <w:t xml:space="preserve"> </w:t>
       </w:r>
-      <w:hyperlink r:id="rId73">
+      <w:hyperlink r:id="rId76">
         <w:r>
           <w:rPr>
             <w:rStyle w:val="Hyperlink"/>
@@ -5690,8 +5763,8 @@
         </w:r>
       </w:hyperlink>
     </w:p>
-    <w:bookmarkEnd w:id="74"/>
-    <w:bookmarkStart w:id="76" w:name="ref-brown1973affective"/>
+    <w:bookmarkEnd w:id="77"/>
+    <w:bookmarkStart w:id="79" w:name="ref-brown1973affective"/>
     <w:p>
       <w:pPr>
         <w:pStyle w:val="Literaturverzeichnis"/>
@@ -5728,7 +5801,7 @@
       <w:r>
         <w:t xml:space="preserve"> </w:t>
       </w:r>
-      <w:hyperlink r:id="rId75">
+      <w:hyperlink r:id="rId78">
         <w:r>
           <w:rPr>
             <w:rStyle w:val="Hyperlink"/>
@@ -5737,8 +5810,8 @@
         </w:r>
       </w:hyperlink>
     </w:p>
-    <w:bookmarkEnd w:id="76"/>
-    <w:bookmarkStart w:id="78" w:name="ref-R_brms_a"/>
+    <w:bookmarkEnd w:id="79"/>
+    <w:bookmarkStart w:id="81" w:name="ref-R_brms_a"/>
     <w:p>
       <w:pPr>
         <w:pStyle w:val="Literaturverzeichnis"/>
@@ -5817,7 +5890,7 @@
       <w:r>
         <w:t xml:space="preserve"> </w:t>
       </w:r>
-      <w:hyperlink r:id="rId77">
+      <w:hyperlink r:id="rId80">
         <w:r>
           <w:rPr>
             <w:rStyle w:val="Hyperlink"/>
@@ -5826,8 +5899,8 @@
         </w:r>
       </w:hyperlink>
     </w:p>
-    <w:bookmarkEnd w:id="78"/>
-    <w:bookmarkStart w:id="80" w:name="ref-R_brms_b"/>
+    <w:bookmarkEnd w:id="81"/>
+    <w:bookmarkStart w:id="83" w:name="ref-R_brms_b"/>
     <w:p>
       <w:pPr>
         <w:pStyle w:val="Literaturverzeichnis"/>
@@ -5873,7 +5946,7 @@
       <w:r>
         <w:t xml:space="preserve"> </w:t>
       </w:r>
-      <w:hyperlink r:id="rId79">
+      <w:hyperlink r:id="rId82">
         <w:r>
           <w:rPr>
             <w:rStyle w:val="Hyperlink"/>
@@ -5882,8 +5955,8 @@
         </w:r>
       </w:hyperlink>
     </w:p>
-    <w:bookmarkEnd w:id="80"/>
-    <w:bookmarkStart w:id="82" w:name="ref-cain2004individual"/>
+    <w:bookmarkEnd w:id="83"/>
+    <w:bookmarkStart w:id="85" w:name="ref-cain2004individual"/>
     <w:p>
       <w:pPr>
         <w:pStyle w:val="Literaturverzeichnis"/>
@@ -5929,7 +6002,7 @@
       <w:r>
         <w:t xml:space="preserve"> </w:t>
       </w:r>
-      <w:hyperlink r:id="rId81">
+      <w:hyperlink r:id="rId84">
         <w:r>
           <w:rPr>
             <w:rStyle w:val="Hyperlink"/>
@@ -5938,8 +6011,8 @@
         </w:r>
       </w:hyperlink>
     </w:p>
-    <w:bookmarkEnd w:id="82"/>
-    <w:bookmarkStart w:id="84" w:name="ref-carruthers2009we"/>
+    <w:bookmarkEnd w:id="85"/>
+    <w:bookmarkStart w:id="87" w:name="ref-carruthers2009we"/>
     <w:p>
       <w:pPr>
         <w:pStyle w:val="Literaturverzeichnis"/>
@@ -5976,7 +6049,7 @@
       <w:r>
         <w:t xml:space="preserve"> </w:t>
       </w:r>
-      <w:hyperlink r:id="rId83">
+      <w:hyperlink r:id="rId86">
         <w:r>
           <w:rPr>
             <w:rStyle w:val="Hyperlink"/>
@@ -5985,8 +6058,8 @@
         </w:r>
       </w:hyperlink>
     </w:p>
-    <w:bookmarkEnd w:id="84"/>
-    <w:bookmarkStart w:id="85" w:name="ref-chen2005universal"/>
+    <w:bookmarkEnd w:id="87"/>
+    <w:bookmarkStart w:id="88" w:name="ref-chen2005universal"/>
     <w:p>
       <w:pPr>
         <w:pStyle w:val="Literaturverzeichnis"/>
@@ -6008,8 +6081,8 @@
         <w:t xml:space="preserve">. Utrecht: LOT.</w:t>
       </w:r>
     </w:p>
-    <w:bookmarkEnd w:id="85"/>
-    <w:bookmarkStart w:id="86" w:name="ref-craft2015acquisition"/>
+    <w:bookmarkEnd w:id="88"/>
+    <w:bookmarkStart w:id="89" w:name="ref-craft2015acquisition"/>
     <w:p>
       <w:pPr>
         <w:pStyle w:val="Literaturverzeichnis"/>
@@ -6118,8 +6191,8 @@
         <w:t xml:space="preserve">(PhD thesis). The Florida State University.</w:t>
       </w:r>
     </w:p>
-    <w:bookmarkEnd w:id="86"/>
-    <w:bookmarkStart w:id="87" w:name="ref-cruz1987"/>
+    <w:bookmarkEnd w:id="89"/>
+    <w:bookmarkStart w:id="90" w:name="ref-cruz1987"/>
     <w:p>
       <w:pPr>
         <w:pStyle w:val="Literaturverzeichnis"/>
@@ -6144,8 +6217,8 @@
         <w:t xml:space="preserve">(pp. 103–120). Berlin: Mouton de Gruyter.</w:t>
       </w:r>
     </w:p>
-    <w:bookmarkEnd w:id="87"/>
-    <w:bookmarkStart w:id="89" w:name="ref-degen2016availability"/>
+    <w:bookmarkEnd w:id="90"/>
+    <w:bookmarkStart w:id="92" w:name="ref-degen2016availability"/>
     <w:p>
       <w:pPr>
         <w:pStyle w:val="Literaturverzeichnis"/>
@@ -6194,7 +6267,7 @@
       <w:r>
         <w:t xml:space="preserve"> </w:t>
       </w:r>
-      <w:hyperlink r:id="rId88">
+      <w:hyperlink r:id="rId91">
         <w:r>
           <w:rPr>
             <w:rStyle w:val="Hyperlink"/>
@@ -6203,8 +6276,8 @@
         </w:r>
       </w:hyperlink>
     </w:p>
-    <w:bookmarkEnd w:id="89"/>
-    <w:bookmarkStart w:id="90" w:name="ref-sp_pronunciation_ch08"/>
+    <w:bookmarkEnd w:id="92"/>
+    <w:bookmarkStart w:id="93" w:name="ref-sp_pronunciation_ch08"/>
     <w:p>
       <w:pPr>
         <w:pStyle w:val="Literaturverzeichnis"/>
@@ -6266,8 +6339,8 @@
         <w:t xml:space="preserve">(pp. 162–197). Routledge.</w:t>
       </w:r>
     </w:p>
-    <w:bookmarkEnd w:id="90"/>
-    <w:bookmarkStart w:id="92" w:name="ref-esteve2016role"/>
+    <w:bookmarkEnd w:id="93"/>
+    <w:bookmarkStart w:id="95" w:name="ref-esteve2016role"/>
     <w:p>
       <w:pPr>
         <w:pStyle w:val="Literaturverzeichnis"/>
@@ -6291,7 +6364,7 @@
       <w:r>
         <w:t xml:space="preserve"> </w:t>
       </w:r>
-      <w:hyperlink r:id="rId91">
+      <w:hyperlink r:id="rId94">
         <w:r>
           <w:rPr>
             <w:rStyle w:val="Hyperlink"/>
@@ -6300,8 +6373,8 @@
         </w:r>
       </w:hyperlink>
     </w:p>
-    <w:bookmarkEnd w:id="92"/>
-    <w:bookmarkStart w:id="94" w:name="ref-esteve2020empathy"/>
+    <w:bookmarkEnd w:id="95"/>
+    <w:bookmarkStart w:id="97" w:name="ref-esteve2020empathy"/>
     <w:p>
       <w:pPr>
         <w:pStyle w:val="Literaturverzeichnis"/>
@@ -6338,7 +6411,7 @@
       <w:r>
         <w:t xml:space="preserve"> </w:t>
       </w:r>
-      <w:hyperlink r:id="rId93">
+      <w:hyperlink r:id="rId96">
         <w:r>
           <w:rPr>
             <w:rStyle w:val="Hyperlink"/>
@@ -6347,8 +6420,8 @@
         </w:r>
       </w:hyperlink>
     </w:p>
-    <w:bookmarkEnd w:id="94"/>
-    <w:bookmarkStart w:id="96" w:name="ref-flege2021revised"/>
+    <w:bookmarkEnd w:id="97"/>
+    <w:bookmarkStart w:id="99" w:name="ref-flege2021revised"/>
     <w:p>
       <w:pPr>
         <w:pStyle w:val="Literaturverzeichnis"/>
@@ -6375,7 +6448,7 @@
       <w:r>
         <w:t xml:space="preserve"> </w:t>
       </w:r>
-      <w:hyperlink r:id="rId95">
+      <w:hyperlink r:id="rId98">
         <w:r>
           <w:rPr>
             <w:rStyle w:val="Hyperlink"/>
@@ -6384,8 +6457,8 @@
         </w:r>
       </w:hyperlink>
     </w:p>
-    <w:bookmarkEnd w:id="96"/>
-    <w:bookmarkStart w:id="98" w:name="ref-frith2003development"/>
+    <w:bookmarkEnd w:id="99"/>
+    <w:bookmarkStart w:id="101" w:name="ref-frith2003development"/>
     <w:p>
       <w:pPr>
         <w:pStyle w:val="Literaturverzeichnis"/>
@@ -6422,7 +6495,7 @@
       <w:r>
         <w:t xml:space="preserve"> </w:t>
       </w:r>
-      <w:hyperlink r:id="rId97">
+      <w:hyperlink r:id="rId100">
         <w:r>
           <w:rPr>
             <w:rStyle w:val="Hyperlink"/>
@@ -6431,8 +6504,8 @@
         </w:r>
       </w:hyperlink>
     </w:p>
-    <w:bookmarkEnd w:id="98"/>
-    <w:bookmarkStart w:id="100" w:name="ref-Gelman_2017"/>
+    <w:bookmarkEnd w:id="101"/>
+    <w:bookmarkStart w:id="103" w:name="ref-Gelman_2017"/>
     <w:p>
       <w:pPr>
         <w:pStyle w:val="Literaturverzeichnis"/>
@@ -6469,7 +6542,7 @@
       <w:r>
         <w:t xml:space="preserve"> </w:t>
       </w:r>
-      <w:hyperlink r:id="rId99">
+      <w:hyperlink r:id="rId102">
         <w:r>
           <w:rPr>
             <w:rStyle w:val="Hyperlink"/>
@@ -6478,8 +6551,8 @@
         </w:r>
       </w:hyperlink>
     </w:p>
-    <w:bookmarkEnd w:id="100"/>
-    <w:bookmarkStart w:id="102" w:name="ref-guiora1979personality"/>
+    <w:bookmarkEnd w:id="103"/>
+    <w:bookmarkStart w:id="105" w:name="ref-guiora1979personality"/>
     <w:p>
       <w:pPr>
         <w:pStyle w:val="Literaturverzeichnis"/>
@@ -6516,7 +6589,7 @@
       <w:r>
         <w:t xml:space="preserve"> </w:t>
       </w:r>
-      <w:hyperlink r:id="rId101">
+      <w:hyperlink r:id="rId104">
         <w:r>
           <w:rPr>
             <w:rStyle w:val="Hyperlink"/>
@@ -6525,8 +6598,8 @@
         </w:r>
       </w:hyperlink>
     </w:p>
-    <w:bookmarkEnd w:id="102"/>
-    <w:bookmarkStart w:id="104" w:name="ref-guiora1972effects"/>
+    <w:bookmarkEnd w:id="105"/>
+    <w:bookmarkStart w:id="107" w:name="ref-guiora1972effects"/>
     <w:p>
       <w:pPr>
         <w:pStyle w:val="Literaturverzeichnis"/>
@@ -6563,7 +6636,7 @@
       <w:r>
         <w:t xml:space="preserve"> </w:t>
       </w:r>
-      <w:hyperlink r:id="rId103">
+      <w:hyperlink r:id="rId106">
         <w:r>
           <w:rPr>
             <w:rStyle w:val="Hyperlink"/>
@@ -6572,8 +6645,8 @@
         </w:r>
       </w:hyperlink>
     </w:p>
-    <w:bookmarkEnd w:id="104"/>
-    <w:bookmarkStart w:id="106" w:name="ref-guiora1972empathy"/>
+    <w:bookmarkEnd w:id="107"/>
+    <w:bookmarkStart w:id="109" w:name="ref-guiora1972empathy"/>
     <w:p>
       <w:pPr>
         <w:pStyle w:val="Literaturverzeichnis"/>
@@ -6610,7 +6683,7 @@
       <w:r>
         <w:t xml:space="preserve"> </w:t>
       </w:r>
-      <w:hyperlink r:id="rId105">
+      <w:hyperlink r:id="rId108">
         <w:r>
           <w:rPr>
             <w:rStyle w:val="Hyperlink"/>
@@ -6619,8 +6692,8 @@
         </w:r>
       </w:hyperlink>
     </w:p>
-    <w:bookmarkEnd w:id="106"/>
-    <w:bookmarkStart w:id="107" w:name="ref-guiora_1968"/>
+    <w:bookmarkEnd w:id="109"/>
+    <w:bookmarkStart w:id="110" w:name="ref-guiora_1968"/>
     <w:p>
       <w:pPr>
         <w:pStyle w:val="Literaturverzeichnis"/>
@@ -6642,8 +6715,8 @@
         <w:t xml:space="preserve">, 181–186.</w:t>
       </w:r>
     </w:p>
-    <w:bookmarkEnd w:id="107"/>
-    <w:bookmarkStart w:id="108" w:name="ref-henriksen2016intonational"/>
+    <w:bookmarkEnd w:id="110"/>
+    <w:bookmarkStart w:id="111" w:name="ref-henriksen2016intonational"/>
     <w:p>
       <w:pPr>
         <w:pStyle w:val="Literaturverzeichnis"/>
@@ -6744,7 +6817,7 @@
       <w:r>
         <w:t xml:space="preserve"> </w:t>
       </w:r>
-      <w:hyperlink r:id="rId58">
+      <w:hyperlink r:id="rId61">
         <w:r>
           <w:rPr>
             <w:rStyle w:val="Hyperlink"/>
@@ -6753,8 +6826,8 @@
         </w:r>
       </w:hyperlink>
     </w:p>
-    <w:bookmarkEnd w:id="108"/>
-    <w:bookmarkStart w:id="110" w:name="ref-henriksen2010development"/>
+    <w:bookmarkEnd w:id="111"/>
+    <w:bookmarkStart w:id="113" w:name="ref-henriksen2010development"/>
     <w:p>
       <w:pPr>
         <w:pStyle w:val="Literaturverzeichnis"/>
@@ -6839,7 +6912,7 @@
       <w:r>
         <w:t xml:space="preserve">(1), 113–162. https://doi.org/</w:t>
       </w:r>
-      <w:hyperlink r:id="rId109">
+      <w:hyperlink r:id="rId112">
         <w:r>
           <w:rPr>
             <w:rStyle w:val="Hyperlink"/>
@@ -6848,8 +6921,8 @@
         </w:r>
       </w:hyperlink>
     </w:p>
-    <w:bookmarkEnd w:id="110"/>
-    <w:bookmarkStart w:id="112" w:name="ref-HU2013366"/>
+    <w:bookmarkEnd w:id="113"/>
+    <w:bookmarkStart w:id="115" w:name="ref-HU2013366"/>
     <w:p>
       <w:pPr>
         <w:pStyle w:val="Literaturverzeichnis"/>
@@ -6886,7 +6959,7 @@
       <w:r>
         <w:t xml:space="preserve"> </w:t>
       </w:r>
-      <w:hyperlink r:id="rId111">
+      <w:hyperlink r:id="rId114">
         <w:r>
           <w:rPr>
             <w:rStyle w:val="Hyperlink"/>
@@ -6895,8 +6968,8 @@
         </w:r>
       </w:hyperlink>
     </w:p>
-    <w:bookmarkEnd w:id="112"/>
-    <w:bookmarkStart w:id="113" w:name="ref-hualde2015intonational"/>
+    <w:bookmarkEnd w:id="115"/>
+    <w:bookmarkStart w:id="116" w:name="ref-hualde2015intonational"/>
     <w:p>
       <w:pPr>
         <w:pStyle w:val="Literaturverzeichnis"/>
@@ -6969,8 +7042,8 @@
         <w:t xml:space="preserve">(pp. 350–391). Oxford University Press.</w:t>
       </w:r>
     </w:p>
-    <w:bookmarkEnd w:id="113"/>
-    <w:bookmarkStart w:id="115" w:name="ref-izura2014lextale"/>
+    <w:bookmarkEnd w:id="116"/>
+    <w:bookmarkStart w:id="118" w:name="ref-izura2014lextale"/>
     <w:p>
       <w:pPr>
         <w:pStyle w:val="Literaturverzeichnis"/>
@@ -7039,7 +7112,7 @@
       <w:r>
         <w:t xml:space="preserve"> </w:t>
       </w:r>
-      <w:hyperlink r:id="rId114">
+      <w:hyperlink r:id="rId117">
         <w:r>
           <w:rPr>
             <w:rStyle w:val="Hyperlink"/>
@@ -7048,8 +7121,8 @@
         </w:r>
       </w:hyperlink>
     </w:p>
-    <w:bookmarkEnd w:id="115"/>
-    <w:bookmarkStart w:id="116" w:name="ref-jilka2000testing"/>
+    <w:bookmarkEnd w:id="118"/>
+    <w:bookmarkStart w:id="119" w:name="ref-jilka2000testing"/>
     <w:p>
       <w:pPr>
         <w:pStyle w:val="Literaturverzeichnis"/>
@@ -7074,8 +7147,8 @@
         <w:t xml:space="preserve">(Vol. 4, pp. 199–207).</w:t>
       </w:r>
     </w:p>
-    <w:bookmarkEnd w:id="116"/>
-    <w:bookmarkStart w:id="117" w:name="ref-kruschke2018rejecting"/>
+    <w:bookmarkEnd w:id="119"/>
+    <w:bookmarkStart w:id="120" w:name="ref-kruschke2018rejecting"/>
     <w:p>
       <w:pPr>
         <w:pStyle w:val="Literaturverzeichnis"/>
@@ -7119,8 +7192,8 @@
         <w:t xml:space="preserve">(2), 270–280.</w:t>
       </w:r>
     </w:p>
-    <w:bookmarkEnd w:id="117"/>
-    <w:bookmarkStart w:id="119" w:name="ref-kvavik1974theories"/>
+    <w:bookmarkEnd w:id="120"/>
+    <w:bookmarkStart w:id="122" w:name="ref-kvavik1974theories"/>
     <w:p>
       <w:pPr>
         <w:pStyle w:val="Literaturverzeichnis"/>
@@ -7157,7 +7230,7 @@
       <w:r>
         <w:t xml:space="preserve"> </w:t>
       </w:r>
-      <w:hyperlink r:id="rId118">
+      <w:hyperlink r:id="rId121">
         <w:r>
           <w:rPr>
             <w:rStyle w:val="Hyperlink"/>
@@ -7166,8 +7239,8 @@
         </w:r>
       </w:hyperlink>
     </w:p>
-    <w:bookmarkEnd w:id="119"/>
-    <w:bookmarkStart w:id="120" w:name="ref-lam2011empathy"/>
+    <w:bookmarkEnd w:id="122"/>
+    <w:bookmarkStart w:id="123" w:name="ref-lam2011empathy"/>
     <w:p>
       <w:pPr>
         <w:pStyle w:val="Literaturverzeichnis"/>
@@ -7202,8 +7275,8 @@
         <w:t xml:space="preserve">(16), 162–200.</w:t>
       </w:r>
     </w:p>
-    <w:bookmarkEnd w:id="120"/>
-    <w:bookmarkStart w:id="122" w:name="ref-lemhofer2012introducing"/>
+    <w:bookmarkEnd w:id="123"/>
+    <w:bookmarkStart w:id="125" w:name="ref-lemhofer2012introducing"/>
     <w:p>
       <w:pPr>
         <w:pStyle w:val="Literaturverzeichnis"/>
@@ -7249,7 +7322,7 @@
       <w:r>
         <w:t xml:space="preserve"> </w:t>
       </w:r>
-      <w:hyperlink r:id="rId121">
+      <w:hyperlink r:id="rId124">
         <w:r>
           <w:rPr>
             <w:rStyle w:val="Hyperlink"/>
@@ -7258,8 +7331,8 @@
         </w:r>
       </w:hyperlink>
     </w:p>
-    <w:bookmarkEnd w:id="122"/>
-    <w:bookmarkStart w:id="124" w:name="ref-levis2016accent"/>
+    <w:bookmarkEnd w:id="125"/>
+    <w:bookmarkStart w:id="127" w:name="ref-levis2016accent"/>
     <w:p>
       <w:pPr>
         <w:pStyle w:val="Literaturverzeichnis"/>
@@ -7296,7 +7369,7 @@
       <w:r>
         <w:t xml:space="preserve"> </w:t>
       </w:r>
-      <w:hyperlink r:id="rId123">
+      <w:hyperlink r:id="rId126">
         <w:r>
           <w:rPr>
             <w:rStyle w:val="Hyperlink"/>
@@ -7305,8 +7378,8 @@
         </w:r>
       </w:hyperlink>
     </w:p>
-    <w:bookmarkEnd w:id="124"/>
-    <w:bookmarkStart w:id="126" w:name="ref-liu2017"/>
+    <w:bookmarkEnd w:id="127"/>
+    <w:bookmarkStart w:id="129" w:name="ref-liu2017"/>
     <w:p>
       <w:pPr>
         <w:pStyle w:val="Literaturverzeichnis"/>
@@ -7360,7 +7433,7 @@
       <w:r>
         <w:t xml:space="preserve"> </w:t>
       </w:r>
-      <w:hyperlink r:id="rId125">
+      <w:hyperlink r:id="rId128">
         <w:r>
           <w:rPr>
             <w:rStyle w:val="Hyperlink"/>
@@ -7369,8 +7442,8 @@
         </w:r>
       </w:hyperlink>
     </w:p>
-    <w:bookmarkEnd w:id="126"/>
-    <w:bookmarkStart w:id="127" w:name="ref-mennen2008phonological"/>
+    <w:bookmarkEnd w:id="129"/>
+    <w:bookmarkStart w:id="130" w:name="ref-mennen2008phonological"/>
     <w:p>
       <w:pPr>
         <w:pStyle w:val="Literaturverzeichnis"/>
@@ -7395,8 +7468,8 @@
         <w:t xml:space="preserve">(pp. 53–76). Berlin: De Gruyter Mouton.</w:t>
       </w:r>
     </w:p>
-    <w:bookmarkEnd w:id="127"/>
-    <w:bookmarkStart w:id="129" w:name="ref-munro1995nonsegmental"/>
+    <w:bookmarkEnd w:id="130"/>
+    <w:bookmarkStart w:id="132" w:name="ref-munro1995nonsegmental"/>
     <w:p>
       <w:pPr>
         <w:pStyle w:val="Literaturverzeichnis"/>
@@ -7433,7 +7506,7 @@
       <w:r>
         <w:t xml:space="preserve"> </w:t>
       </w:r>
-      <w:hyperlink r:id="rId128">
+      <w:hyperlink r:id="rId131">
         <w:r>
           <w:rPr>
             <w:rStyle w:val="Hyperlink"/>
@@ -7442,8 +7515,8 @@
         </w:r>
       </w:hyperlink>
     </w:p>
-    <w:bookmarkEnd w:id="129"/>
-    <w:bookmarkStart w:id="130" w:name="ref-nibert2005acquisition"/>
+    <w:bookmarkEnd w:id="132"/>
+    <w:bookmarkStart w:id="133" w:name="ref-nibert2005acquisition"/>
     <w:p>
       <w:pPr>
         <w:pStyle w:val="Literaturverzeichnis"/>
@@ -7474,8 +7547,8 @@
         <w:t xml:space="preserve">, 108–122. Somerville, MA: Cascadilla Proceedings Project.</w:t>
       </w:r>
     </w:p>
-    <w:bookmarkEnd w:id="130"/>
-    <w:bookmarkStart w:id="131" w:name="ref-nibert2006acquisition"/>
+    <w:bookmarkEnd w:id="133"/>
+    <w:bookmarkStart w:id="134" w:name="ref-nibert2006acquisition"/>
     <w:p>
       <w:pPr>
         <w:pStyle w:val="Literaturverzeichnis"/>
@@ -7506,8 +7579,8 @@
         <w:t xml:space="preserve">, 131–148. Somerville, MA: Cascadilla Proceedings Project.</w:t>
       </w:r>
     </w:p>
-    <w:bookmarkEnd w:id="131"/>
-    <w:bookmarkStart w:id="133" w:name="ref-nieuwland2010incrementality"/>
+    <w:bookmarkEnd w:id="134"/>
+    <w:bookmarkStart w:id="136" w:name="ref-nieuwland2010incrementality"/>
     <w:p>
       <w:pPr>
         <w:pStyle w:val="Literaturverzeichnis"/>
@@ -7553,7 +7626,7 @@
       <w:r>
         <w:t xml:space="preserve"> </w:t>
       </w:r>
-      <w:hyperlink r:id="rId132">
+      <w:hyperlink r:id="rId135">
         <w:r>
           <w:rPr>
             <w:rStyle w:val="Hyperlink"/>
@@ -7562,8 +7635,8 @@
         </w:r>
       </w:hyperlink>
     </w:p>
-    <w:bookmarkEnd w:id="133"/>
-    <w:bookmarkStart w:id="135" w:name="ref-orrico2020individual"/>
+    <w:bookmarkEnd w:id="136"/>
+    <w:bookmarkStart w:id="138" w:name="ref-orrico2020individual"/>
     <w:p>
       <w:pPr>
         <w:pStyle w:val="Literaturverzeichnis"/>
@@ -7618,7 +7691,7 @@
       <w:r>
         <w:t xml:space="preserve"> </w:t>
       </w:r>
-      <w:hyperlink r:id="rId134">
+      <w:hyperlink r:id="rId137">
         <w:r>
           <w:rPr>
             <w:rStyle w:val="Hyperlink"/>
@@ -7627,8 +7700,8 @@
         </w:r>
       </w:hyperlink>
     </w:p>
-    <w:bookmarkEnd w:id="135"/>
-    <w:bookmarkStart w:id="136" w:name="ref-Peirce:2019"/>
+    <w:bookmarkEnd w:id="138"/>
+    <w:bookmarkStart w:id="139" w:name="ref-Peirce:2019"/>
     <w:p>
       <w:pPr>
         <w:pStyle w:val="Literaturverzeichnis"/>
@@ -7672,8 +7745,8 @@
         <w:t xml:space="preserve">(1), 195–203.</w:t>
       </w:r>
     </w:p>
-    <w:bookmarkEnd w:id="136"/>
-    <w:bookmarkStart w:id="138" w:name="ref-perry2018influences"/>
+    <w:bookmarkEnd w:id="139"/>
+    <w:bookmarkStart w:id="141" w:name="ref-perry2018influences"/>
     <w:p>
       <w:pPr>
         <w:pStyle w:val="Literaturverzeichnis"/>
@@ -7710,7 +7783,7 @@
       <w:r>
         <w:t xml:space="preserve"> </w:t>
       </w:r>
-      <w:hyperlink r:id="rId137">
+      <w:hyperlink r:id="rId140">
         <w:r>
           <w:rPr>
             <w:rStyle w:val="Hyperlink"/>
@@ -7719,8 +7792,8 @@
         </w:r>
       </w:hyperlink>
     </w:p>
-    <w:bookmarkEnd w:id="138"/>
-    <w:bookmarkStart w:id="139" w:name="ref-pettorino2014transplanting"/>
+    <w:bookmarkEnd w:id="141"/>
+    <w:bookmarkStart w:id="142" w:name="ref-pettorino2014transplanting"/>
     <w:p>
       <w:pPr>
         <w:pStyle w:val="Literaturverzeichnis"/>
@@ -7745,8 +7818,8 @@
         <w:t xml:space="preserve">(pp. 93–106).</w:t>
       </w:r>
     </w:p>
-    <w:bookmarkEnd w:id="139"/>
-    <w:bookmarkStart w:id="141" w:name="ref-pickering2001role"/>
+    <w:bookmarkEnd w:id="142"/>
+    <w:bookmarkStart w:id="144" w:name="ref-pickering2001role"/>
     <w:p>
       <w:pPr>
         <w:pStyle w:val="Literaturverzeichnis"/>
@@ -7795,7 +7868,7 @@
       <w:r>
         <w:t xml:space="preserve"> </w:t>
       </w:r>
-      <w:hyperlink r:id="rId140">
+      <w:hyperlink r:id="rId143">
         <w:r>
           <w:rPr>
             <w:rStyle w:val="Hyperlink"/>
@@ -7804,8 +7877,8 @@
         </w:r>
       </w:hyperlink>
     </w:p>
-    <w:bookmarkEnd w:id="141"/>
-    <w:bookmarkStart w:id="143" w:name="ref-plonsky2014big"/>
+    <w:bookmarkEnd w:id="144"/>
+    <w:bookmarkStart w:id="146" w:name="ref-plonsky2014big"/>
     <w:p>
       <w:pPr>
         <w:pStyle w:val="Literaturverzeichnis"/>
@@ -7860,7 +7933,7 @@
       <w:r>
         <w:t xml:space="preserve"> </w:t>
       </w:r>
-      <w:hyperlink r:id="rId142">
+      <w:hyperlink r:id="rId145">
         <w:r>
           <w:rPr>
             <w:rStyle w:val="Hyperlink"/>
@@ -7869,8 +7942,8 @@
         </w:r>
       </w:hyperlink>
     </w:p>
-    <w:bookmarkEnd w:id="143"/>
-    <w:bookmarkStart w:id="144" w:name="ref-sp_pronunciation_ch00"/>
+    <w:bookmarkEnd w:id="146"/>
+    <w:bookmarkStart w:id="147" w:name="ref-sp_pronunciation_ch00"/>
     <w:p>
       <w:pPr>
         <w:pStyle w:val="Literaturverzeichnis"/>
@@ -7923,8 +7996,8 @@
         <w:t xml:space="preserve">(pp. 1–13). Routledge.</w:t>
       </w:r>
     </w:p>
-    <w:bookmarkEnd w:id="144"/>
-    <w:bookmarkStart w:id="146" w:name="ref-ratcliff2008diffusion"/>
+    <w:bookmarkEnd w:id="147"/>
+    <w:bookmarkStart w:id="149" w:name="ref-ratcliff2008diffusion"/>
     <w:p>
       <w:pPr>
         <w:pStyle w:val="Literaturverzeichnis"/>
@@ -7961,7 +8034,7 @@
       <w:r>
         <w:t xml:space="preserve"> </w:t>
       </w:r>
-      <w:hyperlink r:id="rId145">
+      <w:hyperlink r:id="rId148">
         <w:r>
           <w:rPr>
             <w:rStyle w:val="Hyperlink"/>
@@ -7970,8 +8043,8 @@
         </w:r>
       </w:hyperlink>
     </w:p>
-    <w:bookmarkEnd w:id="146"/>
-    <w:bookmarkStart w:id="148" w:name="ref-rota2009cognitive"/>
+    <w:bookmarkEnd w:id="149"/>
+    <w:bookmarkStart w:id="151" w:name="ref-rota2009cognitive"/>
     <w:p>
       <w:pPr>
         <w:pStyle w:val="Literaturverzeichnis"/>
@@ -7998,7 +8071,7 @@
       <w:r>
         <w:t xml:space="preserve"> </w:t>
       </w:r>
-      <w:hyperlink r:id="rId147">
+      <w:hyperlink r:id="rId150">
         <w:r>
           <w:rPr>
             <w:rStyle w:val="Hyperlink"/>
@@ -8007,8 +8080,8 @@
         </w:r>
       </w:hyperlink>
     </w:p>
-    <w:bookmarkEnd w:id="148"/>
-    <w:bookmarkStart w:id="149" w:name="ref-thornberry2014l2"/>
+    <w:bookmarkEnd w:id="151"/>
+    <w:bookmarkStart w:id="152" w:name="ref-thornberry2014l2"/>
     <w:p>
       <w:pPr>
         <w:pStyle w:val="Literaturverzeichnis"/>
@@ -8117,8 +8190,8 @@
         <w:t xml:space="preserve">(PhD thesis). University of Minnesota.</w:t>
       </w:r>
     </w:p>
-    <w:bookmarkEnd w:id="149"/>
-    <w:bookmarkStart w:id="150" w:name="ref-trimble2013acquiring"/>
+    <w:bookmarkEnd w:id="152"/>
+    <w:bookmarkStart w:id="153" w:name="ref-trimble2013acquiring"/>
     <w:p>
       <w:pPr>
         <w:pStyle w:val="Literaturverzeichnis"/>
@@ -8185,8 +8258,8 @@
         <w:t xml:space="preserve">(PhD thesis). University of Minnesota.</w:t>
       </w:r>
     </w:p>
-    <w:bookmarkEnd w:id="150"/>
-    <w:bookmarkStart w:id="151" w:name="ref-trimble2013perceiving"/>
+    <w:bookmarkEnd w:id="153"/>
+    <w:bookmarkStart w:id="154" w:name="ref-trimble2013perceiving"/>
     <w:p>
       <w:pPr>
         <w:pStyle w:val="Literaturverzeichnis"/>
@@ -8229,8 +8302,8 @@
         <w:t xml:space="preserve">(pp. 78–92). Somerville, MA: Cascadilla Proceedings Project.</w:t>
       </w:r>
     </w:p>
-    <w:bookmarkEnd w:id="151"/>
-    <w:bookmarkStart w:id="153" w:name="ref-trofimovich2006learning"/>
+    <w:bookmarkEnd w:id="154"/>
+    <w:bookmarkStart w:id="156" w:name="ref-trofimovich2006learning"/>
     <w:p>
       <w:pPr>
         <w:pStyle w:val="Literaturverzeichnis"/>
@@ -8285,7 +8358,7 @@
       <w:r>
         <w:t xml:space="preserve"> </w:t>
       </w:r>
-      <w:hyperlink r:id="rId152">
+      <w:hyperlink r:id="rId155">
         <w:r>
           <w:rPr>
             <w:rStyle w:val="Hyperlink"/>
@@ -8294,8 +8367,8 @@
         </w:r>
       </w:hyperlink>
     </w:p>
-    <w:bookmarkEnd w:id="153"/>
-    <w:bookmarkStart w:id="155" w:name="ref-VanLeussen2015"/>
+    <w:bookmarkEnd w:id="156"/>
+    <w:bookmarkStart w:id="158" w:name="ref-VanLeussen2015"/>
     <w:p>
       <w:pPr>
         <w:pStyle w:val="Literaturverzeichnis"/>
@@ -8353,7 +8426,7 @@
       <w:r>
         <w:t xml:space="preserve"> </w:t>
       </w:r>
-      <w:hyperlink r:id="rId154">
+      <w:hyperlink r:id="rId157">
         <w:r>
           <w:rPr>
             <w:rStyle w:val="Hyperlink"/>
@@ -8362,8 +8435,8 @@
         </w:r>
       </w:hyperlink>
     </w:p>
-    <w:bookmarkEnd w:id="155"/>
-    <w:bookmarkStart w:id="156" w:name="ref-vanpatten2020input"/>
+    <w:bookmarkEnd w:id="158"/>
+    <w:bookmarkStart w:id="159" w:name="ref-vanpatten2020input"/>
     <w:p>
       <w:pPr>
         <w:pStyle w:val="Literaturverzeichnis"/>
@@ -8397,15 +8470,15 @@
         <w:t xml:space="preserve">(pp. 105–127). Routledge.</w:t>
       </w:r>
     </w:p>
-    <w:bookmarkEnd w:id="156"/>
-    <w:bookmarkEnd w:id="157"/>
+    <w:bookmarkEnd w:id="159"/>
+    <w:bookmarkEnd w:id="160"/>
     <w:p>
       <w:r>
         <w:br w:type="page"/>
       </w:r>
     </w:p>
-    <w:bookmarkEnd w:id="158"/>
-    <w:bookmarkStart w:id="186" w:name="supplementary-materials"/>
+    <w:bookmarkEnd w:id="161"/>
+    <w:bookmarkStart w:id="189" w:name="supplementary-materials"/>
     <w:p>
       <w:pPr>
         <w:pStyle w:val="berschrift1"/>
@@ -8414,7 +8487,7 @@
         <w:t xml:space="preserve">Supplementary materials</w:t>
       </w:r>
     </w:p>
-    <w:bookmarkStart w:id="159" w:name="traditional-analyses"/>
+    <w:bookmarkStart w:id="162" w:name="traditional-analyses"/>
     <w:p>
       <w:pPr>
         <w:pStyle w:val="berschrift2"/>
@@ -10688,12 +10761,1698 @@
       </w:tr>
     </w:tbl>
     <w:p>
+      <w:pPr>
+        <w:pStyle w:val="Textkrper"/>
+      </w:pPr>
+      <w:r>
+        <w:rPr>
+          <w:bCs/>
+          <w:b/>
+        </w:rPr>
+        <w:t xml:space="preserve">Familiar vs. unfamiliar varieties</w:t>
+      </w:r>
+    </w:p>
+    <w:p>
+      <w:pPr>
+        <w:pStyle w:val="Textkrper"/>
+      </w:pPr>
+      <w:r>
+        <w:t xml:space="preserve">Participants responded to the prompt</w:t>
+      </w:r>
+      <w:r>
+        <w:t xml:space="preserve"> </w:t>
+      </w:r>
+      <w:r>
+        <w:t xml:space="preserve">‘</w:t>
+      </w:r>
+      <w:r>
+        <w:t xml:space="preserve">I am most familiar with Spanish from</w:t>
+      </w:r>
+      <w:r>
+        <w:t xml:space="preserve">’</w:t>
+      </w:r>
+      <w:r>
+        <w:t xml:space="preserve"> </w:t>
+      </w:r>
+      <w:r>
+        <w:t xml:space="preserve">and, using a drop-down window, made a selection from the following choices: I am not familiar with Spanish, Argentina, Bolivia, Chile, Colombia, Costa Rica, Cuba, Dominican Republic, Ecuador, El Salvador, Equatorial Guinea, Guatemala, Honduras, Mexico, Nicaragua, Panama, Paraguay, Peru, Philippines, Puerto Rico, Uruguay, Venezuela, Spain, and United States.</w:t>
+      </w:r>
+    </w:p>
+    <w:p>
+      <w:pPr>
+        <w:pStyle w:val="Textkrper"/>
+      </w:pPr>
+      <w:r>
+        <w:t xml:space="preserve">Table</w:t>
+      </w:r>
+      <w:r>
+        <w:t xml:space="preserve"> </w:t>
+      </w:r>
+      <w:r>
+        <w:t xml:space="preserve">2</w:t>
+      </w:r>
+      <w:r>
+        <w:t xml:space="preserve">.</w:t>
+      </w:r>
+    </w:p>
+    <w:p>
+      <w:pPr>
+        <w:pStyle w:val="TableCaption"/>
+      </w:pPr>
+      <w:r>
+        <w:t xml:space="preserve">Table 2: Summary of participant self-reported familiarity with Spanish.</w:t>
+      </w:r>
+    </w:p>
+    <w:tbl>
+      <w:tblPr>
+        <w:tblStyle w:val="Table"/>
+        <w:tblW w:type="auto" w:w="0"/>
+        <w:tblLook w:firstRow="1" w:lastRow="0" w:firstColumn="0" w:lastColumn="0" w:noHBand="0" w:noVBand="0" w:val="0020"/>
+        <w:tblCaption w:val="Table 2: Summary of participant self-reported familiarity with Spanish."/>
+      </w:tblPr>
+      <w:tblGrid>
+        <w:gridCol w:w="2640"/>
+        <w:gridCol w:w="2640"/>
+        <w:gridCol w:w="2640"/>
+      </w:tblGrid>
+      <w:tr>
+        <w:trPr>
+          <w:tblHeader w:val="true"/>
+        </w:trPr>
+        <w:tc>
+          <w:tcPr/>
+          <w:p>
+            <w:pPr>
+              <w:pStyle w:val="Compact"/>
+              <w:jc w:val="left"/>
+            </w:pPr>
+            <w:r>
+              <w:t xml:space="preserve">Variety</w:t>
+            </w:r>
+          </w:p>
+        </w:tc>
+        <w:tc>
+          <w:tcPr/>
+          <w:p>
+            <w:pPr>
+              <w:pStyle w:val="Compact"/>
+              <w:jc w:val="right"/>
+            </w:pPr>
+            <w:r>
+              <w:t xml:space="preserve">n</w:t>
+            </w:r>
+          </w:p>
+        </w:tc>
+        <w:tc>
+          <w:tcPr/>
+          <w:p>
+            <w:pPr>
+              <w:pStyle w:val="Compact"/>
+              <w:jc w:val="right"/>
+            </w:pPr>
+            <w:r>
+              <w:t xml:space="preserve">Proportion</w:t>
+            </w:r>
+          </w:p>
+        </w:tc>
+      </w:tr>
+      <w:tr>
+        <w:tc>
+          <w:tcPr/>
+          <w:p>
+            <w:pPr>
+              <w:pStyle w:val="Compact"/>
+              <w:jc w:val="left"/>
+            </w:pPr>
+            <w:r>
+              <w:t xml:space="preserve">U.S. Spanish</w:t>
+            </w:r>
+          </w:p>
+        </w:tc>
+        <w:tc>
+          <w:tcPr/>
+          <w:p>
+            <w:pPr>
+              <w:pStyle w:val="Compact"/>
+              <w:jc w:val="right"/>
+            </w:pPr>
+            <w:r>
+              <w:t xml:space="preserve">78</w:t>
+            </w:r>
+          </w:p>
+        </w:tc>
+        <w:tc>
+          <w:tcPr/>
+          <w:p>
+            <w:pPr>
+              <w:pStyle w:val="Compact"/>
+              <w:jc w:val="right"/>
+            </w:pPr>
+            <w:r>
+              <w:t xml:space="preserve">0.35</w:t>
+            </w:r>
+          </w:p>
+        </w:tc>
+      </w:tr>
+      <w:tr>
+        <w:tc>
+          <w:tcPr/>
+          <w:p>
+            <w:pPr>
+              <w:pStyle w:val="Compact"/>
+              <w:jc w:val="left"/>
+            </w:pPr>
+            <w:r>
+              <w:t xml:space="preserve">Mexico</w:t>
+            </w:r>
+          </w:p>
+        </w:tc>
+        <w:tc>
+          <w:tcPr/>
+          <w:p>
+            <w:pPr>
+              <w:pStyle w:val="Compact"/>
+              <w:jc w:val="right"/>
+            </w:pPr>
+            <w:r>
+              <w:t xml:space="preserve">47</w:t>
+            </w:r>
+          </w:p>
+        </w:tc>
+        <w:tc>
+          <w:tcPr/>
+          <w:p>
+            <w:pPr>
+              <w:pStyle w:val="Compact"/>
+              <w:jc w:val="right"/>
+            </w:pPr>
+            <w:r>
+              <w:t xml:space="preserve">0.21</w:t>
+            </w:r>
+          </w:p>
+        </w:tc>
+      </w:tr>
+      <w:tr>
+        <w:tc>
+          <w:tcPr/>
+          <w:p>
+            <w:pPr>
+              <w:pStyle w:val="Compact"/>
+              <w:jc w:val="left"/>
+            </w:pPr>
+            <w:r>
+              <w:t xml:space="preserve">Penninsular</w:t>
+            </w:r>
+          </w:p>
+        </w:tc>
+        <w:tc>
+          <w:tcPr/>
+          <w:p>
+            <w:pPr>
+              <w:pStyle w:val="Compact"/>
+              <w:jc w:val="right"/>
+            </w:pPr>
+            <w:r>
+              <w:t xml:space="preserve">44</w:t>
+            </w:r>
+          </w:p>
+        </w:tc>
+        <w:tc>
+          <w:tcPr/>
+          <w:p>
+            <w:pPr>
+              <w:pStyle w:val="Compact"/>
+              <w:jc w:val="right"/>
+            </w:pPr>
+            <w:r>
+              <w:t xml:space="preserve">0.20</w:t>
+            </w:r>
+          </w:p>
+        </w:tc>
+      </w:tr>
+      <w:tr>
+        <w:tc>
+          <w:tcPr/>
+          <w:p>
+            <w:pPr>
+              <w:pStyle w:val="Compact"/>
+              <w:jc w:val="left"/>
+            </w:pPr>
+            <w:r>
+              <w:t xml:space="preserve">Not familiar</w:t>
+            </w:r>
+          </w:p>
+        </w:tc>
+        <w:tc>
+          <w:tcPr/>
+          <w:p>
+            <w:pPr>
+              <w:pStyle w:val="Compact"/>
+              <w:jc w:val="right"/>
+            </w:pPr>
+            <w:r>
+              <w:t xml:space="preserve">38</w:t>
+            </w:r>
+          </w:p>
+        </w:tc>
+        <w:tc>
+          <w:tcPr/>
+          <w:p>
+            <w:pPr>
+              <w:pStyle w:val="Compact"/>
+              <w:jc w:val="right"/>
+            </w:pPr>
+            <w:r>
+              <w:t xml:space="preserve">0.17</w:t>
+            </w:r>
+          </w:p>
+        </w:tc>
+      </w:tr>
+      <w:tr>
+        <w:tc>
+          <w:tcPr/>
+          <w:p>
+            <w:pPr>
+              <w:pStyle w:val="Compact"/>
+              <w:jc w:val="left"/>
+            </w:pPr>
+            <w:r>
+              <w:t xml:space="preserve">Colombia</w:t>
+            </w:r>
+          </w:p>
+        </w:tc>
+        <w:tc>
+          <w:tcPr/>
+          <w:p>
+            <w:pPr>
+              <w:pStyle w:val="Compact"/>
+              <w:jc w:val="right"/>
+            </w:pPr>
+            <w:r>
+              <w:t xml:space="preserve">4</w:t>
+            </w:r>
+          </w:p>
+        </w:tc>
+        <w:tc>
+          <w:tcPr/>
+          <w:p>
+            <w:pPr>
+              <w:pStyle w:val="Compact"/>
+              <w:jc w:val="right"/>
+            </w:pPr>
+            <w:r>
+              <w:t xml:space="preserve">0.02</w:t>
+            </w:r>
+          </w:p>
+        </w:tc>
+      </w:tr>
+      <w:tr>
+        <w:tc>
+          <w:tcPr/>
+          <w:p>
+            <w:pPr>
+              <w:pStyle w:val="Compact"/>
+              <w:jc w:val="left"/>
+            </w:pPr>
+            <w:r>
+              <w:t xml:space="preserve">Costa Rica</w:t>
+            </w:r>
+          </w:p>
+        </w:tc>
+        <w:tc>
+          <w:tcPr/>
+          <w:p>
+            <w:pPr>
+              <w:pStyle w:val="Compact"/>
+              <w:jc w:val="right"/>
+            </w:pPr>
+            <w:r>
+              <w:t xml:space="preserve">4</w:t>
+            </w:r>
+          </w:p>
+        </w:tc>
+        <w:tc>
+          <w:tcPr/>
+          <w:p>
+            <w:pPr>
+              <w:pStyle w:val="Compact"/>
+              <w:jc w:val="right"/>
+            </w:pPr>
+            <w:r>
+              <w:t xml:space="preserve">0.02</w:t>
+            </w:r>
+          </w:p>
+        </w:tc>
+      </w:tr>
+      <w:tr>
+        <w:tc>
+          <w:tcPr/>
+          <w:p>
+            <w:pPr>
+              <w:pStyle w:val="Compact"/>
+              <w:jc w:val="left"/>
+            </w:pPr>
+            <w:r>
+              <w:t xml:space="preserve">Puerto Rico</w:t>
+            </w:r>
+          </w:p>
+        </w:tc>
+        <w:tc>
+          <w:tcPr/>
+          <w:p>
+            <w:pPr>
+              <w:pStyle w:val="Compact"/>
+              <w:jc w:val="right"/>
+            </w:pPr>
+            <w:r>
+              <w:t xml:space="preserve">4</w:t>
+            </w:r>
+          </w:p>
+        </w:tc>
+        <w:tc>
+          <w:tcPr/>
+          <w:p>
+            <w:pPr>
+              <w:pStyle w:val="Compact"/>
+              <w:jc w:val="right"/>
+            </w:pPr>
+            <w:r>
+              <w:t xml:space="preserve">0.02</w:t>
+            </w:r>
+          </w:p>
+        </w:tc>
+      </w:tr>
+      <w:tr>
+        <w:tc>
+          <w:tcPr/>
+          <w:p>
+            <w:pPr>
+              <w:pStyle w:val="Compact"/>
+              <w:jc w:val="left"/>
+            </w:pPr>
+            <w:r>
+              <w:t xml:space="preserve">Dominican Republic</w:t>
+            </w:r>
+          </w:p>
+        </w:tc>
+        <w:tc>
+          <w:tcPr/>
+          <w:p>
+            <w:pPr>
+              <w:pStyle w:val="Compact"/>
+              <w:jc w:val="right"/>
+            </w:pPr>
+            <w:r>
+              <w:t xml:space="preserve">2</w:t>
+            </w:r>
+          </w:p>
+        </w:tc>
+        <w:tc>
+          <w:tcPr/>
+          <w:p>
+            <w:pPr>
+              <w:pStyle w:val="Compact"/>
+              <w:jc w:val="right"/>
+            </w:pPr>
+            <w:r>
+              <w:t xml:space="preserve">0.01</w:t>
+            </w:r>
+          </w:p>
+        </w:tc>
+      </w:tr>
+      <w:tr>
+        <w:tc>
+          <w:tcPr/>
+          <w:p>
+            <w:pPr>
+              <w:pStyle w:val="Compact"/>
+              <w:jc w:val="left"/>
+            </w:pPr>
+            <w:r>
+              <w:t xml:space="preserve">Honduras</w:t>
+            </w:r>
+          </w:p>
+        </w:tc>
+        <w:tc>
+          <w:tcPr/>
+          <w:p>
+            <w:pPr>
+              <w:pStyle w:val="Compact"/>
+              <w:jc w:val="right"/>
+            </w:pPr>
+            <w:r>
+              <w:t xml:space="preserve">2</w:t>
+            </w:r>
+          </w:p>
+        </w:tc>
+        <w:tc>
+          <w:tcPr/>
+          <w:p>
+            <w:pPr>
+              <w:pStyle w:val="Compact"/>
+              <w:jc w:val="right"/>
+            </w:pPr>
+            <w:r>
+              <w:t xml:space="preserve">0.01</w:t>
+            </w:r>
+          </w:p>
+        </w:tc>
+      </w:tr>
+      <w:tr>
+        <w:tc>
+          <w:tcPr/>
+          <w:p>
+            <w:pPr>
+              <w:pStyle w:val="Compact"/>
+              <w:jc w:val="left"/>
+            </w:pPr>
+            <w:r>
+              <w:t xml:space="preserve">Peru</w:t>
+            </w:r>
+          </w:p>
+        </w:tc>
+        <w:tc>
+          <w:tcPr/>
+          <w:p>
+            <w:pPr>
+              <w:pStyle w:val="Compact"/>
+              <w:jc w:val="right"/>
+            </w:pPr>
+            <w:r>
+              <w:t xml:space="preserve">2</w:t>
+            </w:r>
+          </w:p>
+        </w:tc>
+        <w:tc>
+          <w:tcPr/>
+          <w:p>
+            <w:pPr>
+              <w:pStyle w:val="Compact"/>
+              <w:jc w:val="right"/>
+            </w:pPr>
+            <w:r>
+              <w:t xml:space="preserve">0.01</w:t>
+            </w:r>
+          </w:p>
+        </w:tc>
+      </w:tr>
+    </w:tbl>
+    <w:p>
+      <w:pPr>
+        <w:pStyle w:val="Textkrper"/>
+      </w:pPr>
+      <w:r>
+        <w:t xml:space="preserve">Table</w:t>
+      </w:r>
+      <w:r>
+        <w:t xml:space="preserve"> </w:t>
+      </w:r>
+      <w:r>
+        <w:t xml:space="preserve">3</w:t>
+      </w:r>
+      <w:r>
+        <w:t xml:space="preserve">.</w:t>
+      </w:r>
+    </w:p>
+    <w:p>
+      <w:pPr>
+        <w:pStyle w:val="TableCaption"/>
+      </w:pPr>
+      <w:r>
+        <w:t xml:space="preserve">Table 3: Summary of the posterior distribution modeling</w:t>
+      </w:r>
+      <w:r>
+        <w:t xml:space="preserve"> </w:t>
+      </w:r>
+      <w:r>
+        <w:t xml:space="preserve">response accuracy as a function of utterance type and</w:t>
+      </w:r>
+      <w:r>
+        <w:t xml:space="preserve"> </w:t>
+      </w:r>
+      <w:r>
+        <w:t xml:space="preserve">familiarity. The model only includes data from participants who claimed to</w:t>
+      </w:r>
+      <w:r>
+        <w:t xml:space="preserve"> </w:t>
+      </w:r>
+      <w:r>
+        <w:t xml:space="preserve">be familiar with Mexican (n = 47) and Peninsular</w:t>
+      </w:r>
+      <w:r>
+        <w:t xml:space="preserve"> </w:t>
+      </w:r>
+      <w:r>
+        <w:t xml:space="preserve">(n = 44) Spanish.</w:t>
+      </w:r>
+      <w:r>
+        <w:t xml:space="preserve"> </w:t>
+      </w:r>
+      <w:r>
+        <w:t xml:space="preserve">The table includes posterior medians, the 95% HDI, the percentage of the</w:t>
+      </w:r>
+      <w:r>
+        <w:t xml:space="preserve"> </w:t>
+      </w:r>
+      <w:r>
+        <w:t xml:space="preserve">HDI within the ROPE, and the maximum probability of effect (MPE).</w:t>
+      </w:r>
+    </w:p>
+    <w:tbl>
+      <w:tblPr>
+        <w:tblStyle w:val="Table"/>
+        <w:tblW w:type="auto" w:w="0"/>
+        <w:tblLook w:firstRow="1" w:lastRow="0" w:firstColumn="0" w:lastColumn="0" w:noHBand="0" w:noVBand="0" w:val="0020"/>
+        <w:tblCaption w:val="Table 3: Summary of the posterior distribution modeling response accuracy as a function of utterance type and familiarity. The model only includes data from participants who claimed to be familiar with Mexican (n = 47) and Peninsular (n = 44) Spanish. The table includes posterior medians, the 95% HDI, the percentage of the HDI within the ROPE, and the maximum probability of effect (MPE)."/>
+      </w:tblPr>
+      <w:tblGrid>
+        <w:gridCol w:w="1131"/>
+        <w:gridCol w:w="1131"/>
+        <w:gridCol w:w="1131"/>
+        <w:gridCol w:w="1131"/>
+        <w:gridCol w:w="1131"/>
+        <w:gridCol w:w="1131"/>
+        <w:gridCol w:w="1131"/>
+      </w:tblGrid>
+      <w:tr>
+        <w:trPr>
+          <w:tblHeader w:val="true"/>
+        </w:trPr>
+        <w:tc>
+          <w:tcPr/>
+          <w:p>
+            <w:pPr>
+              <w:pStyle w:val="Compact"/>
+              <w:jc w:val="left"/>
+            </w:pPr>
+            <w:r>
+              <w:t xml:space="preserve">Parameter</w:t>
+            </w:r>
+          </w:p>
+        </w:tc>
+        <w:tc>
+          <w:tcPr/>
+          <w:p>
+            <w:pPr>
+              <w:pStyle w:val="Compact"/>
+              <w:jc w:val="right"/>
+            </w:pPr>
+            <w:r>
+              <w:t xml:space="preserve">Median</w:t>
+            </w:r>
+          </w:p>
+        </w:tc>
+        <w:tc>
+          <w:tcPr/>
+          <w:p>
+            <w:pPr>
+              <w:pStyle w:val="Compact"/>
+              <w:jc w:val="right"/>
+            </w:pPr>
+            <w:r>
+              <w:t xml:space="preserve">HDI</w:t>
+            </w:r>
+          </w:p>
+        </w:tc>
+        <w:tc>
+          <w:tcPr/>
+          <w:p>
+            <w:pPr>
+              <w:pStyle w:val="Compact"/>
+              <w:jc w:val="right"/>
+            </w:pPr>
+            <w:r>
+              <w:t xml:space="preserve">% in ROPE</w:t>
+            </w:r>
+          </w:p>
+        </w:tc>
+        <w:tc>
+          <w:tcPr/>
+          <w:p>
+            <w:pPr>
+              <w:pStyle w:val="Compact"/>
+              <w:jc w:val="right"/>
+            </w:pPr>
+            <w:r>
+              <w:t xml:space="preserve">MPE</w:t>
+            </w:r>
+          </w:p>
+        </w:tc>
+        <w:tc>
+          <w:tcPr/>
+          <w:p>
+            <w:pPr>
+              <w:pStyle w:val="Compact"/>
+              <w:jc w:val="right"/>
+            </w:pPr>
+            <w:r>
+              <w:t xml:space="preserve">Rhat</w:t>
+            </w:r>
+          </w:p>
+        </w:tc>
+        <w:tc>
+          <w:tcPr/>
+          <w:p>
+            <w:pPr>
+              <w:pStyle w:val="Compact"/>
+              <w:jc w:val="left"/>
+            </w:pPr>
+            <w:r>
+              <w:t xml:space="preserve">ESS</w:t>
+            </w:r>
+          </w:p>
+        </w:tc>
+      </w:tr>
+      <w:tr>
+        <w:tc>
+          <w:tcPr/>
+          <w:p>
+            <w:pPr>
+              <w:pStyle w:val="Compact"/>
+              <w:jc w:val="left"/>
+            </w:pPr>
+            <w:r>
+              <w:t xml:space="preserve">Intercept</w:t>
+            </w:r>
+          </w:p>
+        </w:tc>
+        <w:tc>
+          <w:tcPr/>
+          <w:p>
+            <w:pPr>
+              <w:pStyle w:val="Compact"/>
+              <w:jc w:val="right"/>
+            </w:pPr>
+            <w:r>
+              <w:t xml:space="preserve">0.25</w:t>
+            </w:r>
+          </w:p>
+        </w:tc>
+        <w:tc>
+          <w:tcPr/>
+          <w:p>
+            <w:pPr>
+              <w:pStyle w:val="Compact"/>
+              <w:jc w:val="right"/>
+            </w:pPr>
+            <w:r>
+              <w:t xml:space="preserve">[−0.28, 0.79]</w:t>
+            </w:r>
+          </w:p>
+        </w:tc>
+        <w:tc>
+          <w:tcPr/>
+          <w:p>
+            <w:pPr>
+              <w:pStyle w:val="Compact"/>
+              <w:jc w:val="right"/>
+            </w:pPr>
+            <w:r>
+              <w:t xml:space="preserve">0.19</w:t>
+            </w:r>
+          </w:p>
+        </w:tc>
+        <w:tc>
+          <w:tcPr/>
+          <w:p>
+            <w:pPr>
+              <w:pStyle w:val="Compact"/>
+              <w:jc w:val="right"/>
+            </w:pPr>
+            <w:r>
+              <w:t xml:space="preserve">0.84</w:t>
+            </w:r>
+          </w:p>
+        </w:tc>
+        <w:tc>
+          <w:tcPr/>
+          <w:p>
+            <w:pPr>
+              <w:pStyle w:val="Compact"/>
+              <w:jc w:val="right"/>
+            </w:pPr>
+            <w:r>
+              <w:t xml:space="preserve">1</w:t>
+            </w:r>
+          </w:p>
+        </w:tc>
+        <w:tc>
+          <w:tcPr/>
+          <w:p>
+            <w:pPr>
+              <w:pStyle w:val="Compact"/>
+              <w:jc w:val="left"/>
+            </w:pPr>
+            <w:r>
+              <w:t xml:space="preserve">1610</w:t>
+            </w:r>
+          </w:p>
+        </w:tc>
+      </w:tr>
+      <w:tr>
+        <w:tc>
+          <w:tcPr/>
+          <w:p>
+            <w:pPr>
+              <w:pStyle w:val="Compact"/>
+              <w:jc w:val="left"/>
+            </w:pPr>
+            <w:r>
+              <w:t xml:space="preserve">Wh- question</w:t>
+            </w:r>
+          </w:p>
+        </w:tc>
+        <w:tc>
+          <w:tcPr/>
+          <w:p>
+            <w:pPr>
+              <w:pStyle w:val="Compact"/>
+              <w:jc w:val="right"/>
+            </w:pPr>
+            <w:r>
+              <w:t xml:space="preserve">1.13</w:t>
+            </w:r>
+          </w:p>
+        </w:tc>
+        <w:tc>
+          <w:tcPr/>
+          <w:p>
+            <w:pPr>
+              <w:pStyle w:val="Compact"/>
+              <w:jc w:val="right"/>
+            </w:pPr>
+            <w:r>
+              <w:t xml:space="preserve">[0.71, 1.55]</w:t>
+            </w:r>
+          </w:p>
+        </w:tc>
+        <w:tc>
+          <w:tcPr/>
+          <w:p>
+            <w:pPr>
+              <w:pStyle w:val="Compact"/>
+              <w:jc w:val="right"/>
+            </w:pPr>
+            <w:r>
+              <w:t xml:space="preserve">0.00</w:t>
+            </w:r>
+          </w:p>
+        </w:tc>
+        <w:tc>
+          <w:tcPr/>
+          <w:p>
+            <w:pPr>
+              <w:pStyle w:val="Compact"/>
+              <w:jc w:val="right"/>
+            </w:pPr>
+            <w:r>
+              <w:t xml:space="preserve">1.00</w:t>
+            </w:r>
+          </w:p>
+        </w:tc>
+        <w:tc>
+          <w:tcPr/>
+          <w:p>
+            <w:pPr>
+              <w:pStyle w:val="Compact"/>
+              <w:jc w:val="right"/>
+            </w:pPr>
+            <w:r>
+              <w:t xml:space="preserve">1</w:t>
+            </w:r>
+          </w:p>
+        </w:tc>
+        <w:tc>
+          <w:tcPr/>
+          <w:p>
+            <w:pPr>
+              <w:pStyle w:val="Compact"/>
+              <w:jc w:val="left"/>
+            </w:pPr>
+            <w:r>
+              <w:t xml:space="preserve">2066</w:t>
+            </w:r>
+          </w:p>
+        </w:tc>
+      </w:tr>
+      <w:tr>
+        <w:tc>
+          <w:tcPr/>
+          <w:p>
+            <w:pPr>
+              <w:pStyle w:val="Compact"/>
+              <w:jc w:val="left"/>
+            </w:pPr>
+            <w:r>
+              <w:t xml:space="preserve">Narrow focus</w:t>
+            </w:r>
+          </w:p>
+        </w:tc>
+        <w:tc>
+          <w:tcPr/>
+          <w:p>
+            <w:pPr>
+              <w:pStyle w:val="Compact"/>
+              <w:jc w:val="right"/>
+            </w:pPr>
+            <w:r>
+              <w:t xml:space="preserve">3.19</w:t>
+            </w:r>
+          </w:p>
+        </w:tc>
+        <w:tc>
+          <w:tcPr/>
+          <w:p>
+            <w:pPr>
+              <w:pStyle w:val="Compact"/>
+              <w:jc w:val="right"/>
+            </w:pPr>
+            <w:r>
+              <w:t xml:space="preserve">[2.71, 3.71]</w:t>
+            </w:r>
+          </w:p>
+        </w:tc>
+        <w:tc>
+          <w:tcPr/>
+          <w:p>
+            <w:pPr>
+              <w:pStyle w:val="Compact"/>
+              <w:jc w:val="right"/>
+            </w:pPr>
+            <w:r>
+              <w:t xml:space="preserve">0.00</w:t>
+            </w:r>
+          </w:p>
+        </w:tc>
+        <w:tc>
+          <w:tcPr/>
+          <w:p>
+            <w:pPr>
+              <w:pStyle w:val="Compact"/>
+              <w:jc w:val="right"/>
+            </w:pPr>
+            <w:r>
+              <w:t xml:space="preserve">1.00</w:t>
+            </w:r>
+          </w:p>
+        </w:tc>
+        <w:tc>
+          <w:tcPr/>
+          <w:p>
+            <w:pPr>
+              <w:pStyle w:val="Compact"/>
+              <w:jc w:val="right"/>
+            </w:pPr>
+            <w:r>
+              <w:t xml:space="preserve">1</w:t>
+            </w:r>
+          </w:p>
+        </w:tc>
+        <w:tc>
+          <w:tcPr/>
+          <w:p>
+            <w:pPr>
+              <w:pStyle w:val="Compact"/>
+              <w:jc w:val="left"/>
+            </w:pPr>
+            <w:r>
+              <w:t xml:space="preserve">2561</w:t>
+            </w:r>
+          </w:p>
+        </w:tc>
+      </w:tr>
+      <w:tr>
+        <w:tc>
+          <w:tcPr/>
+          <w:p>
+            <w:pPr>
+              <w:pStyle w:val="Compact"/>
+              <w:jc w:val="left"/>
+            </w:pPr>
+            <w:r>
+              <w:t xml:space="preserve">Broad focus</w:t>
+            </w:r>
+          </w:p>
+        </w:tc>
+        <w:tc>
+          <w:tcPr/>
+          <w:p>
+            <w:pPr>
+              <w:pStyle w:val="Compact"/>
+              <w:jc w:val="right"/>
+            </w:pPr>
+            <w:r>
+              <w:t xml:space="preserve">3.32</w:t>
+            </w:r>
+          </w:p>
+        </w:tc>
+        <w:tc>
+          <w:tcPr/>
+          <w:p>
+            <w:pPr>
+              <w:pStyle w:val="Compact"/>
+              <w:jc w:val="right"/>
+            </w:pPr>
+            <w:r>
+              <w:t xml:space="preserve">[2.87, 3.82]</w:t>
+            </w:r>
+          </w:p>
+        </w:tc>
+        <w:tc>
+          <w:tcPr/>
+          <w:p>
+            <w:pPr>
+              <w:pStyle w:val="Compact"/>
+              <w:jc w:val="right"/>
+            </w:pPr>
+            <w:r>
+              <w:t xml:space="preserve">0.00</w:t>
+            </w:r>
+          </w:p>
+        </w:tc>
+        <w:tc>
+          <w:tcPr/>
+          <w:p>
+            <w:pPr>
+              <w:pStyle w:val="Compact"/>
+              <w:jc w:val="right"/>
+            </w:pPr>
+            <w:r>
+              <w:t xml:space="preserve">1.00</w:t>
+            </w:r>
+          </w:p>
+        </w:tc>
+        <w:tc>
+          <w:tcPr/>
+          <w:p>
+            <w:pPr>
+              <w:pStyle w:val="Compact"/>
+              <w:jc w:val="right"/>
+            </w:pPr>
+            <w:r>
+              <w:t xml:space="preserve">1</w:t>
+            </w:r>
+          </w:p>
+        </w:tc>
+        <w:tc>
+          <w:tcPr/>
+          <w:p>
+            <w:pPr>
+              <w:pStyle w:val="Compact"/>
+              <w:jc w:val="left"/>
+            </w:pPr>
+            <w:r>
+              <w:t xml:space="preserve">3217</w:t>
+            </w:r>
+          </w:p>
+        </w:tc>
+      </w:tr>
+      <w:tr>
+        <w:tc>
+          <w:tcPr/>
+          <w:p>
+            <w:pPr>
+              <w:pStyle w:val="Compact"/>
+              <w:jc w:val="left"/>
+            </w:pPr>
+            <w:r>
+              <w:t xml:space="preserve">Familiar</w:t>
+            </w:r>
+          </w:p>
+        </w:tc>
+        <w:tc>
+          <w:tcPr/>
+          <w:p>
+            <w:pPr>
+              <w:pStyle w:val="Compact"/>
+              <w:jc w:val="right"/>
+            </w:pPr>
+            <w:r>
+              <w:t xml:space="preserve">1.28</w:t>
+            </w:r>
+          </w:p>
+        </w:tc>
+        <w:tc>
+          <w:tcPr/>
+          <w:p>
+            <w:pPr>
+              <w:pStyle w:val="Compact"/>
+              <w:jc w:val="right"/>
+            </w:pPr>
+            <w:r>
+              <w:t xml:space="preserve">[0.26, 2.17]</w:t>
+            </w:r>
+          </w:p>
+        </w:tc>
+        <w:tc>
+          <w:tcPr/>
+          <w:p>
+            <w:pPr>
+              <w:pStyle w:val="Compact"/>
+              <w:jc w:val="right"/>
+            </w:pPr>
+            <w:r>
+              <w:t xml:space="preserve">0.00</w:t>
+            </w:r>
+          </w:p>
+        </w:tc>
+        <w:tc>
+          <w:tcPr/>
+          <w:p>
+            <w:pPr>
+              <w:pStyle w:val="Compact"/>
+              <w:jc w:val="right"/>
+            </w:pPr>
+            <w:r>
+              <w:t xml:space="preserve">0.99</w:t>
+            </w:r>
+          </w:p>
+        </w:tc>
+        <w:tc>
+          <w:tcPr/>
+          <w:p>
+            <w:pPr>
+              <w:pStyle w:val="Compact"/>
+              <w:jc w:val="right"/>
+            </w:pPr>
+            <w:r>
+              <w:t xml:space="preserve">1</w:t>
+            </w:r>
+          </w:p>
+        </w:tc>
+        <w:tc>
+          <w:tcPr/>
+          <w:p>
+            <w:pPr>
+              <w:pStyle w:val="Compact"/>
+              <w:jc w:val="left"/>
+            </w:pPr>
+            <w:r>
+              <w:t xml:space="preserve">2404</w:t>
+            </w:r>
+          </w:p>
+        </w:tc>
+      </w:tr>
+      <w:tr>
+        <w:tc>
+          <w:tcPr/>
+          <w:p>
+            <w:pPr>
+              <w:pStyle w:val="Compact"/>
+              <w:jc w:val="left"/>
+            </w:pPr>
+            <w:r>
+              <w:t xml:space="preserve">Wh- question:Familiar</w:t>
+            </w:r>
+          </w:p>
+        </w:tc>
+        <w:tc>
+          <w:tcPr/>
+          <w:p>
+            <w:pPr>
+              <w:pStyle w:val="Compact"/>
+              <w:jc w:val="right"/>
+            </w:pPr>
+            <w:r>
+              <w:t xml:space="preserve">−0.24</w:t>
+            </w:r>
+          </w:p>
+        </w:tc>
+        <w:tc>
+          <w:tcPr/>
+          <w:p>
+            <w:pPr>
+              <w:pStyle w:val="Compact"/>
+              <w:jc w:val="right"/>
+            </w:pPr>
+            <w:r>
+              <w:t xml:space="preserve">[−0.76, 0.32]</w:t>
+            </w:r>
+          </w:p>
+        </w:tc>
+        <w:tc>
+          <w:tcPr/>
+          <w:p>
+            <w:pPr>
+              <w:pStyle w:val="Compact"/>
+              <w:jc w:val="right"/>
+            </w:pPr>
+            <w:r>
+              <w:t xml:space="preserve">0.20</w:t>
+            </w:r>
+          </w:p>
+        </w:tc>
+        <w:tc>
+          <w:tcPr/>
+          <w:p>
+            <w:pPr>
+              <w:pStyle w:val="Compact"/>
+              <w:jc w:val="right"/>
+            </w:pPr>
+            <w:r>
+              <w:t xml:space="preserve">0.80</w:t>
+            </w:r>
+          </w:p>
+        </w:tc>
+        <w:tc>
+          <w:tcPr/>
+          <w:p>
+            <w:pPr>
+              <w:pStyle w:val="Compact"/>
+              <w:jc w:val="right"/>
+            </w:pPr>
+            <w:r>
+              <w:t xml:space="preserve">1</w:t>
+            </w:r>
+          </w:p>
+        </w:tc>
+        <w:tc>
+          <w:tcPr/>
+          <w:p>
+            <w:pPr>
+              <w:pStyle w:val="Compact"/>
+              <w:jc w:val="left"/>
+            </w:pPr>
+            <w:r>
+              <w:t xml:space="preserve">5970</w:t>
+            </w:r>
+          </w:p>
+        </w:tc>
+      </w:tr>
+      <w:tr>
+        <w:tc>
+          <w:tcPr/>
+          <w:p>
+            <w:pPr>
+              <w:pStyle w:val="Compact"/>
+              <w:jc w:val="left"/>
+            </w:pPr>
+            <w:r>
+              <w:t xml:space="preserve">Narrow focus:Familiar</w:t>
+            </w:r>
+          </w:p>
+        </w:tc>
+        <w:tc>
+          <w:tcPr/>
+          <w:p>
+            <w:pPr>
+              <w:pStyle w:val="Compact"/>
+              <w:jc w:val="right"/>
+            </w:pPr>
+            <w:r>
+              <w:t xml:space="preserve">−0.98</w:t>
+            </w:r>
+          </w:p>
+        </w:tc>
+        <w:tc>
+          <w:tcPr/>
+          <w:p>
+            <w:pPr>
+              <w:pStyle w:val="Compact"/>
+              <w:jc w:val="right"/>
+            </w:pPr>
+            <w:r>
+              <w:t xml:space="preserve">[−1.66, −0.24]</w:t>
+            </w:r>
+          </w:p>
+        </w:tc>
+        <w:tc>
+          <w:tcPr/>
+          <w:p>
+            <w:pPr>
+              <w:pStyle w:val="Compact"/>
+              <w:jc w:val="right"/>
+            </w:pPr>
+            <w:r>
+              <w:t xml:space="preserve">0.00</w:t>
+            </w:r>
+          </w:p>
+        </w:tc>
+        <w:tc>
+          <w:tcPr/>
+          <w:p>
+            <w:pPr>
+              <w:pStyle w:val="Compact"/>
+              <w:jc w:val="right"/>
+            </w:pPr>
+            <w:r>
+              <w:t xml:space="preserve">0.99</w:t>
+            </w:r>
+          </w:p>
+        </w:tc>
+        <w:tc>
+          <w:tcPr/>
+          <w:p>
+            <w:pPr>
+              <w:pStyle w:val="Compact"/>
+              <w:jc w:val="right"/>
+            </w:pPr>
+            <w:r>
+              <w:t xml:space="preserve">1</w:t>
+            </w:r>
+          </w:p>
+        </w:tc>
+        <w:tc>
+          <w:tcPr/>
+          <w:p>
+            <w:pPr>
+              <w:pStyle w:val="Compact"/>
+              <w:jc w:val="left"/>
+            </w:pPr>
+            <w:r>
+              <w:t xml:space="preserve">6516</w:t>
+            </w:r>
+          </w:p>
+        </w:tc>
+      </w:tr>
+      <w:tr>
+        <w:tc>
+          <w:tcPr/>
+          <w:p>
+            <w:pPr>
+              <w:pStyle w:val="Compact"/>
+              <w:jc w:val="left"/>
+            </w:pPr>
+            <w:r>
+              <w:t xml:space="preserve">Broad focus:Famliar</w:t>
+            </w:r>
+          </w:p>
+        </w:tc>
+        <w:tc>
+          <w:tcPr/>
+          <w:p>
+            <w:pPr>
+              <w:pStyle w:val="Compact"/>
+              <w:jc w:val="right"/>
+            </w:pPr>
+            <w:r>
+              <w:t xml:space="preserve">−1.24</w:t>
+            </w:r>
+          </w:p>
+        </w:tc>
+        <w:tc>
+          <w:tcPr/>
+          <w:p>
+            <w:pPr>
+              <w:pStyle w:val="Compact"/>
+              <w:jc w:val="right"/>
+            </w:pPr>
+            <w:r>
+              <w:t xml:space="preserve">[−1.94, −0.51]</w:t>
+            </w:r>
+          </w:p>
+        </w:tc>
+        <w:tc>
+          <w:tcPr/>
+          <w:p>
+            <w:pPr>
+              <w:pStyle w:val="Compact"/>
+              <w:jc w:val="right"/>
+            </w:pPr>
+            <w:r>
+              <w:t xml:space="preserve">0.00</w:t>
+            </w:r>
+          </w:p>
+        </w:tc>
+        <w:tc>
+          <w:tcPr/>
+          <w:p>
+            <w:pPr>
+              <w:pStyle w:val="Compact"/>
+              <w:jc w:val="right"/>
+            </w:pPr>
+            <w:r>
+              <w:t xml:space="preserve">1.00</w:t>
+            </w:r>
+          </w:p>
+        </w:tc>
+        <w:tc>
+          <w:tcPr/>
+          <w:p>
+            <w:pPr>
+              <w:pStyle w:val="Compact"/>
+              <w:jc w:val="right"/>
+            </w:pPr>
+            <w:r>
+              <w:t xml:space="preserve">1</w:t>
+            </w:r>
+          </w:p>
+        </w:tc>
+        <w:tc>
+          <w:tcPr/>
+          <w:p>
+            <w:pPr>
+              <w:pStyle w:val="Compact"/>
+              <w:jc w:val="left"/>
+            </w:pPr>
+            <w:r>
+              <w:t xml:space="preserve">5998</w:t>
+            </w:r>
+          </w:p>
+        </w:tc>
+      </w:tr>
+    </w:tbl>
+    <w:p>
+      <w:pPr>
+        <w:pStyle w:val="Textkrper"/>
+      </w:pPr>
+      <w:r>
+        <w:t xml:space="preserve">Table</w:t>
+      </w:r>
+      <w:r>
+        <w:t xml:space="preserve"> </w:t>
+      </w:r>
+      <w:r>
+        <w:t xml:space="preserve">4</w:t>
+      </w:r>
+      <w:r>
+        <w:t xml:space="preserve">.</w:t>
+      </w:r>
+    </w:p>
+    <w:p>
+      <w:pPr>
+        <w:pStyle w:val="TableCaption"/>
+      </w:pPr>
+      <w:r>
+        <w:t xml:space="preserve">Table 4: Conditional effects of response accuracy as a</w:t>
+      </w:r>
+      <w:r>
+        <w:t xml:space="preserve"> </w:t>
+      </w:r>
+      <w:r>
+        <w:t xml:space="preserve">function of sentence type and familiarity with the Spanish variety.</w:t>
+      </w:r>
+      <w:r>
+        <w:t xml:space="preserve"> </w:t>
+      </w:r>
+      <w:r>
+        <w:t xml:space="preserve">Values represent posterior medians along with the 95% HDI for unfamiliar</w:t>
+      </w:r>
+      <w:r>
+        <w:t xml:space="preserve"> </w:t>
+      </w:r>
+      <w:r>
+        <w:t xml:space="preserve">and familiar conditions, along with the posterior difference</w:t>
+      </w:r>
+      <w:r>
+        <w:t xml:space="preserve"> </w:t>
+      </w:r>
+      <w:r>
+        <w:t xml:space="preserve">(familiar - unfamiliar). The posterior predictive distribution is based on</w:t>
+      </w:r>
+      <w:r>
+        <w:t xml:space="preserve"> </w:t>
+      </w:r>
+      <w:r>
+        <w:t xml:space="preserve">data from participants who claimed to be familiar with Mexican</w:t>
+      </w:r>
+      <w:r>
+        <w:t xml:space="preserve"> </w:t>
+      </w:r>
+      <w:r>
+        <w:t xml:space="preserve">(n = 47) and Peninsular</w:t>
+      </w:r>
+      <w:r>
+        <w:t xml:space="preserve"> </w:t>
+      </w:r>
+      <w:r>
+        <w:t xml:space="preserve">(n = 44) Spanish.</w:t>
+      </w:r>
+    </w:p>
+    <w:tbl>
+      <w:tblPr>
+        <w:tblStyle w:val="Table"/>
+        <w:tblW w:type="auto" w:w="0"/>
+        <w:tblLook w:firstRow="1" w:lastRow="0" w:firstColumn="0" w:lastColumn="0" w:noHBand="0" w:noVBand="0" w:val="0020"/>
+        <w:tblCaption w:val="Table 4: Conditional effects of response accuracy as a function of sentence type and familiarity with the Spanish variety. Values represent posterior medians along with the 95% HDI for unfamiliar and familiar conditions, along with the posterior difference (familiar - unfamiliar). The posterior predictive distribution is based on data from participants who claimed to be familiar with Mexican (n = 47) and Peninsular (n = 44) Spanish."/>
+      </w:tblPr>
+      <w:tblGrid>
+        <w:gridCol w:w="1980"/>
+        <w:gridCol w:w="1980"/>
+        <w:gridCol w:w="1980"/>
+        <w:gridCol w:w="1980"/>
+      </w:tblGrid>
+      <w:tr>
+        <w:trPr>
+          <w:tblHeader w:val="true"/>
+        </w:trPr>
+        <w:tc>
+          <w:tcPr/>
+          <w:p>
+            <w:pPr>
+              <w:pStyle w:val="Compact"/>
+              <w:jc w:val="left"/>
+            </w:pPr>
+            <w:r>
+              <w:t xml:space="preserve">Sentence type</w:t>
+            </w:r>
+          </w:p>
+        </w:tc>
+        <w:tc>
+          <w:tcPr/>
+          <w:p>
+            <w:pPr>
+              <w:pStyle w:val="Compact"/>
+              <w:jc w:val="right"/>
+            </w:pPr>
+            <w:r>
+              <w:t xml:space="preserve">Unfamiliar</w:t>
+            </w:r>
+          </w:p>
+        </w:tc>
+        <w:tc>
+          <w:tcPr/>
+          <w:p>
+            <w:pPr>
+              <w:pStyle w:val="Compact"/>
+              <w:jc w:val="right"/>
+            </w:pPr>
+            <w:r>
+              <w:t xml:space="preserve">Familiar</w:t>
+            </w:r>
+          </w:p>
+        </w:tc>
+        <w:tc>
+          <w:tcPr/>
+          <w:p>
+            <w:pPr>
+              <w:pStyle w:val="Compact"/>
+              <w:jc w:val="right"/>
+            </w:pPr>
+            <w:r>
+              <w:t xml:space="preserve">Difference</w:t>
+            </w:r>
+          </w:p>
+        </w:tc>
+      </w:tr>
+      <w:tr>
+        <w:tc>
+          <w:tcPr/>
+          <w:p>
+            <w:pPr>
+              <w:pStyle w:val="Compact"/>
+              <w:jc w:val="left"/>
+            </w:pPr>
+            <w:r>
+              <w:t xml:space="preserve">Broad focus statement</w:t>
+            </w:r>
+          </w:p>
+        </w:tc>
+        <w:tc>
+          <w:tcPr/>
+          <w:p>
+            <w:pPr>
+              <w:pStyle w:val="Compact"/>
+              <w:jc w:val="right"/>
+            </w:pPr>
+            <w:r>
+              <w:t xml:space="preserve">0.97 [0.95, 0.99]</w:t>
+            </w:r>
+          </w:p>
+        </w:tc>
+        <w:tc>
+          <w:tcPr/>
+          <w:p>
+            <w:pPr>
+              <w:pStyle w:val="Compact"/>
+              <w:jc w:val="right"/>
+            </w:pPr>
+            <w:r>
+              <w:t xml:space="preserve">0.97 [0.94, 0.99]</w:t>
+            </w:r>
+          </w:p>
+        </w:tc>
+        <w:tc>
+          <w:tcPr/>
+          <w:p>
+            <w:pPr>
+              <w:pStyle w:val="Compact"/>
+              <w:jc w:val="right"/>
+            </w:pPr>
+            <w:r>
+              <w:t xml:space="preserve">0.00 [-0.04, 0.03]</w:t>
+            </w:r>
+          </w:p>
+        </w:tc>
+      </w:tr>
+      <w:tr>
+        <w:tc>
+          <w:tcPr/>
+          <w:p>
+            <w:pPr>
+              <w:pStyle w:val="Compact"/>
+              <w:jc w:val="left"/>
+            </w:pPr>
+            <w:r>
+              <w:t xml:space="preserve">Narrow focus statement</w:t>
+            </w:r>
+          </w:p>
+        </w:tc>
+        <w:tc>
+          <w:tcPr/>
+          <w:p>
+            <w:pPr>
+              <w:pStyle w:val="Compact"/>
+              <w:jc w:val="right"/>
+            </w:pPr>
+            <w:r>
+              <w:t xml:space="preserve">0.97 [0.95, 0.99]</w:t>
+            </w:r>
+          </w:p>
+        </w:tc>
+        <w:tc>
+          <w:tcPr/>
+          <w:p>
+            <w:pPr>
+              <w:pStyle w:val="Compact"/>
+              <w:jc w:val="right"/>
+            </w:pPr>
+            <w:r>
+              <w:t xml:space="preserve">0.98 [0.95, 1.00]</w:t>
+            </w:r>
+          </w:p>
+        </w:tc>
+        <w:tc>
+          <w:tcPr/>
+          <w:p>
+            <w:pPr>
+              <w:pStyle w:val="Compact"/>
+              <w:jc w:val="right"/>
+            </w:pPr>
+            <w:r>
+              <w:t xml:space="preserve">0.01 [-0.03, 0.04]</w:t>
+            </w:r>
+          </w:p>
+        </w:tc>
+      </w:tr>
+      <w:tr>
+        <w:tc>
+          <w:tcPr/>
+          <w:p>
+            <w:pPr>
+              <w:pStyle w:val="Compact"/>
+              <w:jc w:val="left"/>
+            </w:pPr>
+            <w:r>
+              <w:t xml:space="preserve">Wh- question</w:t>
+            </w:r>
+          </w:p>
+        </w:tc>
+        <w:tc>
+          <w:tcPr/>
+          <w:p>
+            <w:pPr>
+              <w:pStyle w:val="Compact"/>
+              <w:jc w:val="right"/>
+            </w:pPr>
+            <w:r>
+              <w:t xml:space="preserve">0.80 [0.70, 0.88]</w:t>
+            </w:r>
+          </w:p>
+        </w:tc>
+        <w:tc>
+          <w:tcPr/>
+          <w:p>
+            <w:pPr>
+              <w:pStyle w:val="Compact"/>
+              <w:jc w:val="right"/>
+            </w:pPr>
+            <w:r>
+              <w:t xml:space="preserve">0.92 [0.83, 0.97]</w:t>
+            </w:r>
+          </w:p>
+        </w:tc>
+        <w:tc>
+          <w:tcPr/>
+          <w:p>
+            <w:pPr>
+              <w:pStyle w:val="Compact"/>
+              <w:jc w:val="right"/>
+            </w:pPr>
+            <w:r>
+              <w:t xml:space="preserve">0.12 [0.00, 0.22]</w:t>
+            </w:r>
+          </w:p>
+        </w:tc>
+      </w:tr>
+      <w:tr>
+        <w:tc>
+          <w:tcPr/>
+          <w:p>
+            <w:pPr>
+              <w:pStyle w:val="Compact"/>
+              <w:jc w:val="left"/>
+            </w:pPr>
+            <w:r>
+              <w:t xml:space="preserve">y/n question</w:t>
+            </w:r>
+          </w:p>
+        </w:tc>
+        <w:tc>
+          <w:tcPr/>
+          <w:p>
+            <w:pPr>
+              <w:pStyle w:val="Compact"/>
+              <w:jc w:val="right"/>
+            </w:pPr>
+            <w:r>
+              <w:t xml:space="preserve">0.56 [0.43, 0.69]</w:t>
+            </w:r>
+          </w:p>
+        </w:tc>
+        <w:tc>
+          <w:tcPr/>
+          <w:p>
+            <w:pPr>
+              <w:pStyle w:val="Compact"/>
+              <w:jc w:val="right"/>
+            </w:pPr>
+            <w:r>
+              <w:t xml:space="preserve">0.82 [0.67, 0.93]</w:t>
+            </w:r>
+          </w:p>
+        </w:tc>
+        <w:tc>
+          <w:tcPr/>
+          <w:p>
+            <w:pPr>
+              <w:pStyle w:val="Compact"/>
+              <w:jc w:val="right"/>
+            </w:pPr>
+            <w:r>
+              <w:t xml:space="preserve">0.26 [0.07, 0.41]</w:t>
+            </w:r>
+          </w:p>
+        </w:tc>
+      </w:tr>
+    </w:tbl>
+    <w:p>
       <w:r>
         <w:br w:type="page"/>
       </w:r>
     </w:p>
-    <w:bookmarkEnd w:id="159"/>
-    <w:bookmarkStart w:id="161" w:name="drift-diffusion-models-1"/>
+    <w:bookmarkEnd w:id="162"/>
+    <w:bookmarkStart w:id="164" w:name="drift-diffusion-models-1"/>
     <w:p>
       <w:pPr>
         <w:pStyle w:val="berschrift2"/>
@@ -10794,7 +12553,7 @@
         <w:rPr>
           <w:rStyle w:val="Funotenzeichen"/>
         </w:rPr>
-        <w:footnoteReference w:id="160"/>
+        <w:footnoteReference w:id="163"/>
       </w:r>
       <w:r>
         <w:t xml:space="preserve"> </w:t>
@@ -12485,7 +14244,7 @@
         <w:t xml:space="preserve"> </w:t>
       </w:r>
       <w:r>
-        <w:t xml:space="preserve">2</w:t>
+        <w:t xml:space="preserve">5</w:t>
       </w:r>
       <w:r>
         <w:t xml:space="preserve">, which is equivalent to Figure</w:t>
@@ -12508,7 +14267,7 @@
         <w:pStyle w:val="TableCaption"/>
       </w:pPr>
       <w:r>
-        <w:t xml:space="preserve">Table 2: Summary of the posterior distribution modeling</w:t>
+        <w:t xml:space="preserve">Table 5: Summary of the posterior distribution modeling</w:t>
       </w:r>
       <w:r>
         <w:t xml:space="preserve"> </w:t>
@@ -12540,7 +14299,7 @@
         <w:tblStyle w:val="Table"/>
         <w:tblW w:type="auto" w:w="0"/>
         <w:tblLook w:firstRow="1" w:lastRow="0" w:firstColumn="0" w:lastColumn="0" w:noHBand="0" w:noVBand="0" w:val="0020"/>
-        <w:tblCaption w:val="Table 2: Summary of the posterior distribution modeling boundary separation and drift rate as a function of question type, LexTALE, and Empathy quotient. The table includes posterior medians, the 95% HDI, the percentage of the HDI within the ROPE, and the maximum probability of effect (MPE)."/>
+        <w:tblCaption w:val="Table 5: Summary of the posterior distribution modeling boundary separation and drift rate as a function of question type, LexTALE, and Empathy quotient. The table includes posterior medians, the 95% HDI, the percentage of the HDI within the ROPE, and the maximum probability of effect (MPE)."/>
       </w:tblPr>
       <w:tblGrid>
         <w:gridCol w:w="1131"/>
@@ -13970,8 +15729,8 @@
         <w:br w:type="page"/>
       </w:r>
     </w:p>
-    <w:bookmarkEnd w:id="161"/>
-    <w:bookmarkStart w:id="180" w:name="supplementary-analyses"/>
+    <w:bookmarkEnd w:id="164"/>
+    <w:bookmarkStart w:id="183" w:name="supplementary-analyses"/>
     <w:p>
       <w:pPr>
         <w:pStyle w:val="berschrift2"/>
@@ -14006,7 +15765,7 @@
         <w:t xml:space="preserve"> </w:t>
       </w:r>
       <w:r>
-        <w:t xml:space="preserve">8</w:t>
+        <w:t xml:space="preserve">9</w:t>
       </w:r>
       <w:r>
         <w:t xml:space="preserve"> </w:t>
@@ -14018,7 +15777,7 @@
         <w:t xml:space="preserve"> </w:t>
       </w:r>
       <w:r>
-        <w:t xml:space="preserve">3</w:t>
+        <w:t xml:space="preserve">6</w:t>
       </w:r>
       <w:r>
         <w:t xml:space="preserve"> </w:t>
@@ -14048,7 +15807,7 @@
         <w:t xml:space="preserve"> </w:t>
       </w:r>
       <w:r>
-        <w:t xml:space="preserve">8</w:t>
+        <w:t xml:space="preserve">9</w:t>
       </w:r>
       <w:r>
         <w:t xml:space="preserve">.</w:t>
@@ -14063,7 +15822,7 @@
         <w:t xml:space="preserve"> </w:t>
       </w:r>
       <w:r>
-        <w:t xml:space="preserve">8</w:t>
+        <w:t xml:space="preserve">9</w:t>
       </w:r>
       <w:r>
         <w:t xml:space="preserve">).</w:t>
@@ -14078,7 +15837,7 @@
         <w:t xml:space="preserve"> </w:t>
       </w:r>
       <w:r>
-        <w:t xml:space="preserve">3</w:t>
+        <w:t xml:space="preserve">6</w:t>
       </w:r>
       <w:r>
         <w:t xml:space="preserve"> </w:t>
@@ -14096,18 +15855,18 @@
           <wp:inline>
             <wp:extent cx="5969000" cy="2808941"/>
             <wp:effectExtent b="0" l="0" r="0" t="0"/>
-            <wp:docPr descr="Figure 8.  Exploratory analysis of d’ as a function of utterance type and speaker variety. Points represent posterior medians ±66% and 95% credible intervals." title="" id="163" name="Picture"/>
+            <wp:docPr descr="Figure 9.  Exploratory analysis of d’ as a function of utterance type and speaker variety. Points represent posterior medians ±66% and 95% credible intervals." title="" id="166" name="Picture"/>
             <a:graphic>
               <a:graphicData uri="http://schemas.openxmlformats.org/drawingml/2006/picture">
                 <pic:pic>
                   <pic:nvPicPr>
-                    <pic:cNvPr descr="../../figs/manuscript/learner_dp_utterance_variety.pdf" id="164" name="Picture"/>
+                    <pic:cNvPr descr="../../figs/manuscript/learner_dp_utterance_variety.pdf" id="167" name="Picture"/>
                     <pic:cNvPicPr>
                       <a:picLocks noChangeArrowheads="1" noChangeAspect="1"/>
                     </pic:cNvPicPr>
                   </pic:nvPicPr>
                   <pic:blipFill>
-                    <a:blip r:embed="rId162"/>
+                    <a:blip r:embed="rId165"/>
                     <a:stretch>
                       <a:fillRect/>
                     </a:stretch>
@@ -14153,7 +15912,7 @@
           <w:iCs/>
           <w:i/>
         </w:rPr>
-        <w:t xml:space="preserve">8.</w:t>
+        <w:t xml:space="preserve">9.</w:t>
       </w:r>
       <w:r>
         <w:rPr>
@@ -14174,7 +15933,7 @@
         <w:pStyle w:val="TableCaption"/>
       </w:pPr>
       <w:r>
-        <w:t xml:space="preserve">Table 3: Summary of the posterior distribution modeling</w:t>
+        <w:t xml:space="preserve">Table 6: Summary of the posterior distribution modeling</w:t>
       </w:r>
       <w:r>
         <w:t xml:space="preserve"> </w:t>
@@ -14200,7 +15959,7 @@
         <w:tblStyle w:val="Table"/>
         <w:tblW w:type="auto" w:w="0"/>
         <w:tblLook w:firstRow="1" w:lastRow="0" w:firstColumn="0" w:lastColumn="0" w:noHBand="0" w:noVBand="0" w:val="0020"/>
-        <w:tblCaption w:val="Table 3: Summary of the posterior distribution modeling d’ as a function of question type or speaker variety. The table includes posterior medians, the 95% HDI, and the maximum probability of effect (MPE)."/>
+        <w:tblCaption w:val="Table 6: Summary of the posterior distribution modeling d’ as a function of question type or speaker variety. The table includes posterior medians, the 95% HDI, and the maximum probability of effect (MPE)."/>
       </w:tblPr>
       <w:tblGrid>
         <w:gridCol w:w="1584"/>
@@ -15015,7 +16774,7 @@
         <w:t xml:space="preserve"> </w:t>
       </w:r>
       <w:r>
-        <w:t xml:space="preserve">9</w:t>
+        <w:t xml:space="preserve">10</w:t>
       </w:r>
       <w:r>
         <w:t xml:space="preserve"> </w:t>
@@ -15033,18 +16792,18 @@
           <wp:inline>
             <wp:extent cx="5969000" cy="3410857"/>
             <wp:effectExtent b="0" l="0" r="0" t="0"/>
-            <wp:docPr descr="Figure 9.  Average number of tokens (±1 SD) presented from each speaker variety across all 14,400 trials. The experiment was programmed such that each of the 8 varieties had an equal probability of being presented (12.50%) across 64 experimental trials." title="" id="166" name="Picture"/>
+            <wp:docPr descr="Figure 10.  Average number of tokens (±1 SD) presented from each speaker variety across all 14,400 trials. The experiment was programmed such that each of the 8 varieties had an equal probability of being presented (12.50%) across 64 experimental trials." title="" id="169" name="Picture"/>
             <a:graphic>
               <a:graphicData uri="http://schemas.openxmlformats.org/drawingml/2006/picture">
                 <pic:pic>
                   <pic:nvPicPr>
-                    <pic:cNvPr descr="../../figs/manuscript/sm_random_speaker_check.pdf" id="167" name="Picture"/>
+                    <pic:cNvPr descr="../../figs/manuscript/sm_random_speaker_check.pdf" id="170" name="Picture"/>
                     <pic:cNvPicPr>
                       <a:picLocks noChangeArrowheads="1" noChangeAspect="1"/>
                     </pic:cNvPicPr>
                   </pic:nvPicPr>
                   <pic:blipFill>
-                    <a:blip r:embed="rId165"/>
+                    <a:blip r:embed="rId168"/>
                     <a:stretch>
                       <a:fillRect/>
                     </a:stretch>
@@ -15090,7 +16849,7 @@
           <w:iCs/>
           <w:i/>
         </w:rPr>
-        <w:t xml:space="preserve">9.</w:t>
+        <w:t xml:space="preserve">10.</w:t>
       </w:r>
       <w:r>
         <w:rPr>
@@ -15130,7 +16889,7 @@
         <w:t xml:space="preserve"> </w:t>
       </w:r>
       <w:r>
-        <w:t xml:space="preserve">4</w:t>
+        <w:t xml:space="preserve">7</w:t>
       </w:r>
       <w:r>
         <w:t xml:space="preserve"> </w:t>
@@ -15144,7 +16903,7 @@
         <w:pStyle w:val="TableCaption"/>
       </w:pPr>
       <w:r>
-        <w:t xml:space="preserve">Table 4: Demographic information for the eight varieties of Spanish</w:t>
+        <w:t xml:space="preserve">Table 7: Demographic information for the eight varieties of Spanish</w:t>
       </w:r>
       <w:r>
         <w:t xml:space="preserve"> </w:t>
@@ -15158,7 +16917,7 @@
         <w:tblStyle w:val="Table"/>
         <w:tblW w:type="auto" w:w="0"/>
         <w:tblLook w:firstRow="1" w:lastRow="0" w:firstColumn="0" w:lastColumn="0" w:noHBand="0" w:noVBand="0" w:val="0020"/>
-        <w:tblCaption w:val="Table 4: Demographic information for the eight varieties of Spanish represented in the auditory stimuli."/>
+        <w:tblCaption w:val="Table 7: Demographic information for the eight varieties of Spanish represented in the auditory stimuli."/>
       </w:tblPr>
       <w:tblGrid>
         <w:gridCol w:w="1980"/>
@@ -15646,7 +17405,7 @@
         <w:t xml:space="preserve"> </w:t>
       </w:r>
       <w:r>
-        <w:t xml:space="preserve">10</w:t>
+        <w:t xml:space="preserve">11</w:t>
       </w:r>
     </w:p>
     <w:p>
@@ -15658,18 +17417,18 @@
           <wp:inline>
             <wp:extent cx="5969000" cy="2808941"/>
             <wp:effectExtent b="0" l="0" r="0" t="0"/>
-            <wp:docPr descr="Figure 10.  Stuff they made me do." title="" id="169" name="Picture"/>
+            <wp:docPr descr="Figure 11.  Stuff they made me do." title="" id="172" name="Picture"/>
             <a:graphic>
               <a:graphicData uri="http://schemas.openxmlformats.org/drawingml/2006/picture">
                 <pic:pic>
                   <pic:nvPicPr>
-                    <pic:cNvPr descr="../../figs/stimuli/spectrogram_andaluz.png" id="170" name="Picture"/>
+                    <pic:cNvPr descr="../../figs/stimuli/spectrogram_andaluz.png" id="173" name="Picture"/>
                     <pic:cNvPicPr>
                       <a:picLocks noChangeArrowheads="1" noChangeAspect="1"/>
                     </pic:cNvPicPr>
                   </pic:nvPicPr>
                   <pic:blipFill>
-                    <a:blip r:embed="rId168"/>
+                    <a:blip r:embed="rId171"/>
                     <a:stretch>
                       <a:fillRect/>
                     </a:stretch>
@@ -15715,7 +17474,7 @@
           <w:iCs/>
           <w:i/>
         </w:rPr>
-        <w:t xml:space="preserve">10.</w:t>
+        <w:t xml:space="preserve">11.</w:t>
       </w:r>
       <w:r>
         <w:rPr>
@@ -15757,7 +17516,7 @@
         <w:t xml:space="preserve"> </w:t>
       </w:r>
       <w:r>
-        <w:t xml:space="preserve">11</w:t>
+        <w:t xml:space="preserve">12</w:t>
       </w:r>
     </w:p>
     <w:p>
@@ -15769,18 +17528,18 @@
           <wp:inline>
             <wp:extent cx="5969000" cy="3410857"/>
             <wp:effectExtent b="0" l="0" r="0" t="0"/>
-            <wp:docPr descr="Figure 11.  Stuff they made me do." title="" id="172" name="Picture"/>
+            <wp:docPr descr="Figure 12.  Stuff they made me do." title="" id="175" name="Picture"/>
             <a:graphic>
               <a:graphicData uri="http://schemas.openxmlformats.org/drawingml/2006/picture">
                 <pic:pic>
                   <pic:nvPicPr>
-                    <pic:cNvPr descr="../../figs/manuscript/learner_native_accuracy.pdf" id="173" name="Picture"/>
+                    <pic:cNvPr descr="../../figs/manuscript/learner_native_accuracy.pdf" id="176" name="Picture"/>
                     <pic:cNvPicPr>
                       <a:picLocks noChangeArrowheads="1" noChangeAspect="1"/>
                     </pic:cNvPicPr>
                   </pic:nvPicPr>
                   <pic:blipFill>
-                    <a:blip r:embed="rId171"/>
+                    <a:blip r:embed="rId174"/>
                     <a:stretch>
                       <a:fillRect/>
                     </a:stretch>
@@ -15826,7 +17585,7 @@
           <w:iCs/>
           <w:i/>
         </w:rPr>
-        <w:t xml:space="preserve">11.</w:t>
+        <w:t xml:space="preserve">12.</w:t>
       </w:r>
       <w:r>
         <w:rPr>
@@ -15853,7 +17612,7 @@
         <w:t xml:space="preserve"> </w:t>
       </w:r>
       <w:r>
-        <w:t xml:space="preserve">5</w:t>
+        <w:t xml:space="preserve">8</w:t>
       </w:r>
     </w:p>
     <w:p>
@@ -15861,7 +17620,7 @@
         <w:pStyle w:val="TableCaption"/>
       </w:pPr>
       <w:r>
-        <w:t xml:space="preserve">Table 5: Summary of the.</w:t>
+        <w:t xml:space="preserve">Table 8: Summary of the.</w:t>
       </w:r>
     </w:p>
     <w:tbl>
@@ -15869,7 +17628,7 @@
         <w:tblStyle w:val="Table"/>
         <w:tblW w:type="auto" w:w="0"/>
         <w:tblLook w:firstRow="1" w:lastRow="0" w:firstColumn="0" w:lastColumn="0" w:noHBand="0" w:noVBand="0" w:val="0020"/>
-        <w:tblCaption w:val="Table 5: Summary of the."/>
+        <w:tblCaption w:val="Table 8: Summary of the."/>
       </w:tblPr>
       <w:tblGrid>
         <w:gridCol w:w="1980"/>
@@ -17430,7 +19189,7 @@
         <w:t xml:space="preserve"> </w:t>
       </w:r>
       <w:r>
-        <w:t xml:space="preserve">12</w:t>
+        <w:t xml:space="preserve">13</w:t>
       </w:r>
     </w:p>
     <w:p>
@@ -17442,18 +19201,18 @@
           <wp:inline>
             <wp:extent cx="5969000" cy="2808941"/>
             <wp:effectExtent b="0" l="0" r="0" t="0"/>
-            <wp:docPr descr="Figure 12.  Stuff they made me do." title="" id="175" name="Picture"/>
+            <wp:docPr descr="Figure 13.  Stuff they made me do." title="" id="178" name="Picture"/>
             <a:graphic>
               <a:graphicData uri="http://schemas.openxmlformats.org/drawingml/2006/picture">
                 <pic:pic>
                   <pic:nvPicPr>
-                    <pic:cNvPr descr="../../figs/manuscript/native_variety_matched_accuracy.pdf" id="176" name="Picture"/>
+                    <pic:cNvPr descr="../../figs/manuscript/native_variety_matched_accuracy.pdf" id="179" name="Picture"/>
                     <pic:cNvPicPr>
                       <a:picLocks noChangeArrowheads="1" noChangeAspect="1"/>
                     </pic:cNvPicPr>
                   </pic:nvPicPr>
                   <pic:blipFill>
-                    <a:blip r:embed="rId174"/>
+                    <a:blip r:embed="rId177"/>
                     <a:stretch>
                       <a:fillRect/>
                     </a:stretch>
@@ -17499,7 +19258,7 @@
           <w:iCs/>
           <w:i/>
         </w:rPr>
-        <w:t xml:space="preserve">12.</w:t>
+        <w:t xml:space="preserve">13.</w:t>
       </w:r>
       <w:r>
         <w:rPr>
@@ -17526,7 +19285,7 @@
         <w:t xml:space="preserve"> </w:t>
       </w:r>
       <w:r>
-        <w:t xml:space="preserve">6</w:t>
+        <w:t xml:space="preserve">9</w:t>
       </w:r>
     </w:p>
     <w:p>
@@ -17534,7 +19293,7 @@
         <w:pStyle w:val="TableCaption"/>
       </w:pPr>
       <w:r>
-        <w:t xml:space="preserve">Table 6: Variety-matched response accuracy as a function of utterance type. Accuracy refers to the proportion of correct responses along with the standard error of the mean.</w:t>
+        <w:t xml:space="preserve">Table 9: Variety-matched response accuracy as a function of utterance type. Accuracy refers to the proportion of correct responses along with the standard error of the mean.</w:t>
       </w:r>
     </w:p>
     <w:tbl>
@@ -17542,7 +19301,7 @@
         <w:tblStyle w:val="Table"/>
         <w:tblW w:type="auto" w:w="0"/>
         <w:tblLook w:firstRow="1" w:lastRow="0" w:firstColumn="0" w:lastColumn="0" w:noHBand="0" w:noVBand="0" w:val="0020"/>
-        <w:tblCaption w:val="Table 6: Variety-matched response accuracy as a function of utterance type. Accuracy refers to the proportion of correct responses along with the standard error of the mean."/>
+        <w:tblCaption w:val="Table 9: Variety-matched response accuracy as a function of utterance type. Accuracy refers to the proportion of correct responses along with the standard error of the mean."/>
       </w:tblPr>
       <w:tblGrid>
         <w:gridCol w:w="1584"/>
@@ -18013,7 +19772,7 @@
         <w:t xml:space="preserve"> </w:t>
       </w:r>
       <w:r>
-        <w:t xml:space="preserve">13</w:t>
+        <w:t xml:space="preserve">14</w:t>
       </w:r>
       <w:r>
         <w:t xml:space="preserve"> </w:t>
@@ -18058,18 +19817,18 @@
           <wp:inline>
             <wp:extent cx="5969000" cy="3410857"/>
             <wp:effectExtent b="0" l="0" r="0" t="0"/>
-            <wp:docPr descr="Figure 13.  Standardized articulation rate as a function of speaker variety. Points represent posterior medians along with 66% and 95% HDI." title="" id="178" name="Picture"/>
+            <wp:docPr descr="Figure 14.  Standardized articulation rate as a function of speaker variety. Points represent posterior medians along with 66% and 95% HDI." title="" id="181" name="Picture"/>
             <a:graphic>
               <a:graphicData uri="http://schemas.openxmlformats.org/drawingml/2006/picture">
                 <pic:pic>
                   <pic:nvPicPr>
-                    <pic:cNvPr descr="../../figs/manuscript/sm_speech_rate.pdf" id="179" name="Picture"/>
+                    <pic:cNvPr descr="../../figs/manuscript/sm_speech_rate.pdf" id="182" name="Picture"/>
                     <pic:cNvPicPr>
                       <a:picLocks noChangeArrowheads="1" noChangeAspect="1"/>
                     </pic:cNvPicPr>
                   </pic:nvPicPr>
                   <pic:blipFill>
-                    <a:blip r:embed="rId177"/>
+                    <a:blip r:embed="rId180"/>
                     <a:stretch>
                       <a:fillRect/>
                     </a:stretch>
@@ -18115,7 +19874,7 @@
           <w:iCs/>
           <w:i/>
         </w:rPr>
-        <w:t xml:space="preserve">13.</w:t>
+        <w:t xml:space="preserve">14.</w:t>
       </w:r>
       <w:r>
         <w:rPr>
@@ -18131,8 +19890,8 @@
         <w:t xml:space="preserve">Standardized articulation rate as a function of speaker variety. Points represent posterior medians along with 66% and 95% HDI.</w:t>
       </w:r>
     </w:p>
-    <w:bookmarkEnd w:id="180"/>
-    <w:bookmarkStart w:id="184" w:name="author-contributions"/>
+    <w:bookmarkEnd w:id="183"/>
+    <w:bookmarkStart w:id="187" w:name="author-contributions"/>
     <w:p>
       <w:pPr>
         <w:pStyle w:val="berschrift2"/>
@@ -18150,18 +19909,18 @@
           <wp:inline>
             <wp:extent cx="5969000" cy="3410857"/>
             <wp:effectExtent b="0" l="0" r="0" t="0"/>
-            <wp:docPr descr="Figure 14.  Author contributions according to the CREDiT author roles taxonomy. Contributions are indicated as being substantial (dark diamonds) or moderate (light diamonds)." title="" id="182" name="Picture"/>
+            <wp:docPr descr="Figure 15.  Author contributions according to the CREDiT author roles taxonomy. Contributions are indicated as being substantial (dark diamonds) or moderate (light diamonds)." title="" id="185" name="Picture"/>
             <a:graphic>
               <a:graphicData uri="http://schemas.openxmlformats.org/drawingml/2006/picture">
                 <pic:pic>
                   <pic:nvPicPr>
-                    <pic:cNvPr descr="../../figs/project_contributors.pdf" id="183" name="Picture"/>
+                    <pic:cNvPr descr="../../figs/project_contributors.pdf" id="186" name="Picture"/>
                     <pic:cNvPicPr>
                       <a:picLocks noChangeArrowheads="1" noChangeAspect="1"/>
                     </pic:cNvPicPr>
                   </pic:nvPicPr>
                   <pic:blipFill>
-                    <a:blip r:embed="rId181"/>
+                    <a:blip r:embed="rId184"/>
                     <a:stretch>
                       <a:fillRect/>
                     </a:stretch>
@@ -18207,7 +19966,7 @@
           <w:iCs/>
           <w:i/>
         </w:rPr>
-        <w:t xml:space="preserve">14.</w:t>
+        <w:t xml:space="preserve">15.</w:t>
       </w:r>
       <w:r>
         <w:rPr>
@@ -18228,8 +19987,8 @@
         <w:br w:type="page"/>
       </w:r>
     </w:p>
-    <w:bookmarkEnd w:id="184"/>
-    <w:bookmarkStart w:id="185" w:name="reproducibility-information"/>
+    <w:bookmarkEnd w:id="187"/>
+    <w:bookmarkStart w:id="188" w:name="reproducibility-information"/>
     <w:p>
       <w:pPr>
         <w:pStyle w:val="berschrift2"/>
@@ -18377,7 +20136,7 @@
         <w:rPr>
           <w:rStyle w:val="VerbatimChar"/>
         </w:rPr>
-        <w:t xml:space="preserve"> date     2022-10-30</w:t>
+        <w:t xml:space="preserve"> date     2022-10-31</w:t>
       </w:r>
       <w:r>
         <w:br/>
@@ -19714,8 +21473,8 @@
         <w:t xml:space="preserve">zoo                   1.8-11 2022-09-17</w:t>
       </w:r>
     </w:p>
-    <w:bookmarkEnd w:id="185"/>
-    <w:bookmarkEnd w:id="186"/>
+    <w:bookmarkEnd w:id="188"/>
+    <w:bookmarkEnd w:id="189"/>
     <w:sectPr>
       <w:headerReference r:id="rId10" w:type="even"/>
       <w:headerReference r:id="rId9" w:type="default"/>
@@ -19890,7 +21649,7 @@
         <w:t xml:space="preserve"> </w:t>
       </w:r>
       <w:r>
-        <w:t xml:space="preserve">3</w:t>
+        <w:t xml:space="preserve">6</w:t>
       </w:r>
       <w:r>
         <w:t xml:space="preserve"> </w:t>
@@ -19902,14 +21661,14 @@
         <w:t xml:space="preserve"> </w:t>
       </w:r>
       <w:r>
-        <w:t xml:space="preserve">8</w:t>
+        <w:t xml:space="preserve">9</w:t>
       </w:r>
       <w:r>
         <w:t xml:space="preserve">).</w:t>
       </w:r>
     </w:p>
   </w:footnote>
-  <w:footnote w:id="160">
+  <w:footnote w:id="163">
     <w:p>
       <w:pPr>
         <w:pStyle w:val="Funotentext"/>

</xml_diff>

<commit_message>
most recent reviewer updates
</commit_message>
<xml_diff>
--- a/docs/manuscript/main.docx
+++ b/docs/manuscript/main.docx
@@ -905,7 +905,7 @@
         <w:t xml:space="preserve"> </w:t>
       </w:r>
       <w:r>
-        <w:t xml:space="preserve">Theoretical work that specifically considers prosody in the acquisition of L2 phonology is virtually non-existent, though some researchers have considered how the aforementioned models might account for suprasegmental phenomena</w:t>
+        <w:t xml:space="preserve">Theoretical work centered on prosody in the acquisition of L2 phonology is relatively much less common, though some researchers have considered how the aforementioned models might account for suprasegmental phenomena</w:t>
       </w:r>
       <w:r>
         <w:t xml:space="preserve"> </w:t>
@@ -920,13 +920,90 @@
         <w:t xml:space="preserve"> </w:t>
       </w:r>
       <w:r>
-        <w:t xml:space="preserve">Nevertheless, a dearth of knowledge remains regarding how perception of intonation develops in L2 learning, and even less is known about how individual pragmatic differences account for learner outcomes.</w:t>
+        <w:t xml:space="preserve">One clear example of this is the L2 Intonation Learning Theory</w:t>
+      </w:r>
+      <w:r>
+        <w:t xml:space="preserve"> </w:t>
+      </w:r>
+      <w:r>
+        <w:t xml:space="preserve">(LILt, Mennen, 2015)</w:t>
+      </w:r>
+      <w:r>
+        <w:t xml:space="preserve">.</w:t>
+      </w:r>
+      <w:r>
+        <w:t xml:space="preserve"> </w:t>
+      </w:r>
+      <w:r>
+        <w:t xml:space="preserve">LILt incorporates the basic assumptions of the SLM and PAM-L2, that L2 categories similar to L1 categories may be assimilated, but L2 categories that are perceptually different may be incorporated as new categories.</w:t>
+      </w:r>
+      <w:r>
+        <w:t xml:space="preserve"> </w:t>
+      </w:r>
+      <w:r>
+        <w:t xml:space="preserve">Under this model, cross-language differences may occur along one or more intonation dimensions (systemic, realizational, semantic, and frequency)</w:t>
+      </w:r>
+      <w:r>
+        <w:t xml:space="preserve"> </w:t>
+      </w:r>
+      <w:r>
+        <w:t xml:space="preserve">(See also Ladd, 2008)</w:t>
+      </w:r>
+      <w:r>
+        <w:t xml:space="preserve"> </w:t>
+      </w:r>
+      <w:r>
+        <w:t xml:space="preserve">and the age of onset of acquisition may influence the degree of success in acquiring elements in different dimensions of language variation.</w:t>
+      </w:r>
+    </w:p>
+    <w:p>
+      <w:pPr>
+        <w:pStyle w:val="Textkrper"/>
+      </w:pPr>
+      <w:r>
+        <w:t xml:space="preserve">A dearth of knowledge remains regarding how perception of intonation develops in L2 learning, and even less is known about how individual pragmatic differences account for learner outcomes.</w:t>
+      </w:r>
+      <w:r>
+        <w:t xml:space="preserve"> </w:t>
+      </w:r>
+      <w:r>
+        <w:t xml:space="preserve">Similar to the SLM, LILt focuses mostly on intonation production rather than perception, and adopts the assumption that difficulties in intonation production are perceptually motivated.</w:t>
       </w:r>
       <w:r>
         <w:t xml:space="preserve"> </w:t>
       </w:r>
       <w:r>
         <w:t xml:space="preserve">The purpose of the present project is to address this gap in the literature by examining the perception of intonation during adult L2 phonological acquisition.</w:t>
+      </w:r>
+      <w:r>
+        <w:t xml:space="preserve"> </w:t>
+      </w:r>
+      <w:r>
+        <w:t xml:space="preserve">For the present study, investigating L2 perception of intonation in statements and questions in L2 learners of Spanish provides an opportunity to examine how L2 perception develops and may differ from L1 perception, especially along the</w:t>
+      </w:r>
+      <w:r>
+        <w:t xml:space="preserve"> </w:t>
+      </w:r>
+      <w:r>
+        <w:t xml:space="preserve">‘</w:t>
+      </w:r>
+      <w:r>
+        <w:t xml:space="preserve">semantic dimension</w:t>
+      </w:r>
+      <w:r>
+        <w:t xml:space="preserve">’</w:t>
+      </w:r>
+      <w:r>
+        <w:t xml:space="preserve"> </w:t>
+      </w:r>
+      <w:r>
+        <w:t xml:space="preserve">of the LILt model, which focuses on how intonation is used to convey meaning.</w:t>
+      </w:r>
+      <w:r>
+        <w:t xml:space="preserve"> </w:t>
+      </w:r>
+      <w:r>
+        <w:t xml:space="preserve">Importantly, whereas LILt considers the influence of external factors such as age of acquisition on the success of learners, the present study investigates the role of empathy as a pragmatic skill on L2 acquisition of intonation, which contributes to our understanding of intonation development along a different dimension.</w:t>
       </w:r>
     </w:p>
     <w:p>
@@ -1828,7 +1905,7 @@
         <w:t xml:space="preserve"> </w:t>
       </w:r>
       <w:r>
-        <w:t xml:space="preserve">This hypothesis is grounded in exploratory analyses of pilot data collected from 113 monolingual Spanish speakers (See Supplementary Materials for more information).</w:t>
+        <w:t xml:space="preserve">This hypothesis is grounded in exploratory analyses of pilot data collected from 114 monolingual Spanish speakers (See Supplementary Materials for more information).</w:t>
       </w:r>
     </w:p>
     <w:p>
@@ -5207,7 +5284,73 @@
         <w:t xml:space="preserve"> </w:t>
       </w:r>
       <w:r>
-        <w:t xml:space="preserve">Other topics of interest include the relationship between empathy and variation in sentence processing with regard to dialectal differences in monolinguals and L2 learners.</w:t>
+        <w:t xml:space="preserve">A primary focus of the present project was to expand the line of research involving empathy and intonation perception in two ways: first, to individuals with different linguistic experience (specifically, L2 learners), and, second, to different communicative situations (utterance types).</w:t>
+      </w:r>
+      <w:r>
+        <w:t xml:space="preserve"> </w:t>
+      </w:r>
+      <w:r>
+        <w:t xml:space="preserve">This project was not concerned with understanding</w:t>
+      </w:r>
+      <w:r>
+        <w:t xml:space="preserve"> </w:t>
+      </w:r>
+      <w:r>
+        <w:rPr>
+          <w:iCs/>
+          <w:i/>
+        </w:rPr>
+        <w:t xml:space="preserve">why</w:t>
+      </w:r>
+      <w:r>
+        <w:t xml:space="preserve"> </w:t>
+      </w:r>
+      <w:r>
+        <w:t xml:space="preserve">different pitch contours affect intonation perception, particularly with regard to the role of empathy, primarily because there is inherent variability in how speakers realize their communicative intentions, at both the variety and individual-level, within utterance types.</w:t>
+      </w:r>
+      <w:r>
+        <w:t xml:space="preserve"> </w:t>
+      </w:r>
+      <w:r>
+        <w:t xml:space="preserve">This variability is also present in our stimuli.</w:t>
+      </w:r>
+      <w:r>
+        <w:t xml:space="preserve"> </w:t>
+      </w:r>
+      <w:r>
+        <w:t xml:space="preserve">Future research would benefit from exploring</w:t>
+      </w:r>
+      <w:r>
+        <w:t xml:space="preserve"> </w:t>
+      </w:r>
+      <w:r>
+        <w:rPr>
+          <w:iCs/>
+          <w:i/>
+        </w:rPr>
+        <w:t xml:space="preserve">why</w:t>
+      </w:r>
+      <w:r>
+        <w:t xml:space="preserve"> </w:t>
+      </w:r>
+      <w:r>
+        <w:t xml:space="preserve">and</w:t>
+      </w:r>
+      <w:r>
+        <w:t xml:space="preserve"> </w:t>
+      </w:r>
+      <w:r>
+        <w:rPr>
+          <w:iCs/>
+          <w:i/>
+        </w:rPr>
+        <w:t xml:space="preserve">how</w:t>
+      </w:r>
+      <w:r>
+        <w:t xml:space="preserve"> </w:t>
+      </w:r>
+      <w:r>
+        <w:t xml:space="preserve">particular acoustic realizations of pitch within utterance types lead to distinct processing outcomes and how they might interact with pragmatic skill.</w:t>
       </w:r>
     </w:p>
     <w:bookmarkEnd w:id="59"/>
@@ -5258,7 +5401,7 @@
       </w:r>
     </w:p>
     <w:bookmarkEnd w:id="60"/>
-    <w:bookmarkStart w:id="165" w:name="references"/>
+    <w:bookmarkStart w:id="168" w:name="references"/>
     <w:p>
       <w:pPr>
         <w:pStyle w:val="berschrift1"/>
@@ -5267,7 +5410,7 @@
         <w:t xml:space="preserve">References</w:t>
       </w:r>
     </w:p>
-    <w:bookmarkStart w:id="164" w:name="refs"/>
+    <w:bookmarkStart w:id="167" w:name="refs"/>
     <w:bookmarkStart w:id="62" w:name="ref-astruc2016cost"/>
     <w:p>
       <w:pPr>
@@ -7440,12 +7583,35 @@
       </w:hyperlink>
     </w:p>
     <w:bookmarkEnd w:id="126"/>
-    <w:bookmarkStart w:id="127" w:name="ref-lam2011empathy"/>
+    <w:bookmarkStart w:id="127" w:name="ref-ladd2008intonational"/>
     <w:p>
       <w:pPr>
         <w:pStyle w:val="Literaturverzeichnis"/>
       </w:pPr>
       <w:r>
+        <w:t xml:space="preserve">Ladd, D. R. (2008).</w:t>
+      </w:r>
+      <w:r>
+        <w:t xml:space="preserve"> </w:t>
+      </w:r>
+      <w:r>
+        <w:rPr>
+          <w:iCs/>
+          <w:i/>
+        </w:rPr>
+        <w:t xml:space="preserve">Intonational phonology</w:t>
+      </w:r>
+      <w:r>
+        <w:t xml:space="preserve">. Cambridge University Press.</w:t>
+      </w:r>
+    </w:p>
+    <w:bookmarkEnd w:id="127"/>
+    <w:bookmarkStart w:id="128" w:name="ref-lam2011empathy"/>
+    <w:p>
+      <w:pPr>
+        <w:pStyle w:val="Literaturverzeichnis"/>
+      </w:pPr>
+      <w:r>
         <w:t xml:space="preserve">Lam, T. C. M., Kolomitro, K., &amp; Alamparambil, F. C. (2011). Empathy training: Methods, evaluation practices, and validity.</w:t>
       </w:r>
       <w:r>
@@ -7475,8 +7641,8 @@
         <w:t xml:space="preserve">(16), 162–200.</w:t>
       </w:r>
     </w:p>
-    <w:bookmarkEnd w:id="127"/>
-    <w:bookmarkStart w:id="129" w:name="ref-lemhofer2012introducing"/>
+    <w:bookmarkEnd w:id="128"/>
+    <w:bookmarkStart w:id="130" w:name="ref-lemhofer2012introducing"/>
     <w:p>
       <w:pPr>
         <w:pStyle w:val="Literaturverzeichnis"/>
@@ -7522,7 +7688,7 @@
       <w:r>
         <w:t xml:space="preserve"> </w:t>
       </w:r>
-      <w:hyperlink r:id="rId128">
+      <w:hyperlink r:id="rId129">
         <w:r>
           <w:rPr>
             <w:rStyle w:val="Hyperlink"/>
@@ -7531,8 +7697,8 @@
         </w:r>
       </w:hyperlink>
     </w:p>
-    <w:bookmarkEnd w:id="129"/>
-    <w:bookmarkStart w:id="131" w:name="ref-levis2016accent"/>
+    <w:bookmarkEnd w:id="130"/>
+    <w:bookmarkStart w:id="132" w:name="ref-levis2016accent"/>
     <w:p>
       <w:pPr>
         <w:pStyle w:val="Literaturverzeichnis"/>
@@ -7569,7 +7735,7 @@
       <w:r>
         <w:t xml:space="preserve"> </w:t>
       </w:r>
-      <w:hyperlink r:id="rId130">
+      <w:hyperlink r:id="rId131">
         <w:r>
           <w:rPr>
             <w:rStyle w:val="Hyperlink"/>
@@ -7578,8 +7744,8 @@
         </w:r>
       </w:hyperlink>
     </w:p>
-    <w:bookmarkEnd w:id="131"/>
-    <w:bookmarkStart w:id="133" w:name="ref-liu2017"/>
+    <w:bookmarkEnd w:id="132"/>
+    <w:bookmarkStart w:id="134" w:name="ref-liu2017"/>
     <w:p>
       <w:pPr>
         <w:pStyle w:val="Literaturverzeichnis"/>
@@ -7633,7 +7799,7 @@
       <w:r>
         <w:t xml:space="preserve"> </w:t>
       </w:r>
-      <w:hyperlink r:id="rId132">
+      <w:hyperlink r:id="rId133">
         <w:r>
           <w:rPr>
             <w:rStyle w:val="Hyperlink"/>
@@ -7642,8 +7808,8 @@
         </w:r>
       </w:hyperlink>
     </w:p>
-    <w:bookmarkEnd w:id="133"/>
-    <w:bookmarkStart w:id="134" w:name="ref-mennen2008phonological"/>
+    <w:bookmarkEnd w:id="134"/>
+    <w:bookmarkStart w:id="135" w:name="ref-mennen2008phonological"/>
     <w:p>
       <w:pPr>
         <w:pStyle w:val="Literaturverzeichnis"/>
@@ -7668,13 +7834,68 @@
         <w:t xml:space="preserve">(pp. 53–76). Berlin: De Gruyter Mouton.</w:t>
       </w:r>
     </w:p>
-    <w:bookmarkEnd w:id="134"/>
-    <w:bookmarkStart w:id="136" w:name="ref-munro1995nonsegmental"/>
+    <w:bookmarkEnd w:id="135"/>
+    <w:bookmarkStart w:id="137" w:name="ref-mennen2015beyond"/>
     <w:p>
       <w:pPr>
         <w:pStyle w:val="Literaturverzeichnis"/>
       </w:pPr>
       <w:r>
+        <w:t xml:space="preserve">Mennen, I. (2015). Beyond segments:</w:t>
+      </w:r>
+      <w:r>
+        <w:t xml:space="preserve"> </w:t>
+      </w:r>
+      <w:r>
+        <w:t xml:space="preserve">T</w:t>
+      </w:r>
+      <w:r>
+        <w:t xml:space="preserve">owards a</w:t>
+      </w:r>
+      <w:r>
+        <w:t xml:space="preserve"> </w:t>
+      </w:r>
+      <w:r>
+        <w:t xml:space="preserve">L</w:t>
+      </w:r>
+      <w:r>
+        <w:t xml:space="preserve">2 intonation learning theory. In</w:t>
+      </w:r>
+      <w:r>
+        <w:t xml:space="preserve"> </w:t>
+      </w:r>
+      <w:r>
+        <w:rPr>
+          <w:iCs/>
+          <w:i/>
+        </w:rPr>
+        <w:t xml:space="preserve">Prosody and language in contact</w:t>
+      </w:r>
+      <w:r>
+        <w:t xml:space="preserve"> </w:t>
+      </w:r>
+      <w:r>
+        <w:t xml:space="preserve">(pp. 171–188). Springer.</w:t>
+      </w:r>
+      <w:r>
+        <w:t xml:space="preserve"> </w:t>
+      </w:r>
+      <w:hyperlink r:id="rId136">
+        <w:r>
+          <w:rPr>
+            <w:rStyle w:val="Hyperlink"/>
+          </w:rPr>
+          <w:t xml:space="preserve">https://doi.org/10.1007/978-3-662-45168-7_9</w:t>
+        </w:r>
+      </w:hyperlink>
+    </w:p>
+    <w:bookmarkEnd w:id="137"/>
+    <w:bookmarkStart w:id="139" w:name="ref-munro1995nonsegmental"/>
+    <w:p>
+      <w:pPr>
+        <w:pStyle w:val="Literaturverzeichnis"/>
+      </w:pPr>
+      <w:r>
         <w:t xml:space="preserve">Munro, M. J. (1995). Nonsegmental factors in foreign accent: Ratings of filtered speech.</w:t>
       </w:r>
       <w:r>
@@ -7706,7 +7927,7 @@
       <w:r>
         <w:t xml:space="preserve"> </w:t>
       </w:r>
-      <w:hyperlink r:id="rId135">
+      <w:hyperlink r:id="rId138">
         <w:r>
           <w:rPr>
             <w:rStyle w:val="Hyperlink"/>
@@ -7715,8 +7936,8 @@
         </w:r>
       </w:hyperlink>
     </w:p>
-    <w:bookmarkEnd w:id="136"/>
-    <w:bookmarkStart w:id="137" w:name="ref-nibert2005acquisition"/>
+    <w:bookmarkEnd w:id="139"/>
+    <w:bookmarkStart w:id="140" w:name="ref-nibert2005acquisition"/>
     <w:p>
       <w:pPr>
         <w:pStyle w:val="Literaturverzeichnis"/>
@@ -7747,8 +7968,8 @@
         <w:t xml:space="preserve">, 108–122. Somerville, MA: Cascadilla Proceedings Project.</w:t>
       </w:r>
     </w:p>
-    <w:bookmarkEnd w:id="137"/>
-    <w:bookmarkStart w:id="138" w:name="ref-nibert2006acquisition"/>
+    <w:bookmarkEnd w:id="140"/>
+    <w:bookmarkStart w:id="141" w:name="ref-nibert2006acquisition"/>
     <w:p>
       <w:pPr>
         <w:pStyle w:val="Literaturverzeichnis"/>
@@ -7779,8 +8000,8 @@
         <w:t xml:space="preserve">, 131–148. Somerville, MA: Cascadilla Proceedings Project.</w:t>
       </w:r>
     </w:p>
-    <w:bookmarkEnd w:id="138"/>
-    <w:bookmarkStart w:id="140" w:name="ref-nieuwland2010incrementality"/>
+    <w:bookmarkEnd w:id="141"/>
+    <w:bookmarkStart w:id="143" w:name="ref-nieuwland2010incrementality"/>
     <w:p>
       <w:pPr>
         <w:pStyle w:val="Literaturverzeichnis"/>
@@ -7826,7 +8047,7 @@
       <w:r>
         <w:t xml:space="preserve"> </w:t>
       </w:r>
-      <w:hyperlink r:id="rId139">
+      <w:hyperlink r:id="rId142">
         <w:r>
           <w:rPr>
             <w:rStyle w:val="Hyperlink"/>
@@ -7835,8 +8056,8 @@
         </w:r>
       </w:hyperlink>
     </w:p>
-    <w:bookmarkEnd w:id="140"/>
-    <w:bookmarkStart w:id="142" w:name="ref-orrico2020individual"/>
+    <w:bookmarkEnd w:id="143"/>
+    <w:bookmarkStart w:id="145" w:name="ref-orrico2020individual"/>
     <w:p>
       <w:pPr>
         <w:pStyle w:val="Literaturverzeichnis"/>
@@ -7891,7 +8112,7 @@
       <w:r>
         <w:t xml:space="preserve"> </w:t>
       </w:r>
-      <w:hyperlink r:id="rId141">
+      <w:hyperlink r:id="rId144">
         <w:r>
           <w:rPr>
             <w:rStyle w:val="Hyperlink"/>
@@ -7900,8 +8121,8 @@
         </w:r>
       </w:hyperlink>
     </w:p>
-    <w:bookmarkEnd w:id="142"/>
-    <w:bookmarkStart w:id="143" w:name="ref-Peirce:2019"/>
+    <w:bookmarkEnd w:id="145"/>
+    <w:bookmarkStart w:id="146" w:name="ref-Peirce:2019"/>
     <w:p>
       <w:pPr>
         <w:pStyle w:val="Literaturverzeichnis"/>
@@ -7945,8 +8166,8 @@
         <w:t xml:space="preserve">(1), 195–203.</w:t>
       </w:r>
     </w:p>
-    <w:bookmarkEnd w:id="143"/>
-    <w:bookmarkStart w:id="145" w:name="ref-perry2018influences"/>
+    <w:bookmarkEnd w:id="146"/>
+    <w:bookmarkStart w:id="148" w:name="ref-perry2018influences"/>
     <w:p>
       <w:pPr>
         <w:pStyle w:val="Literaturverzeichnis"/>
@@ -7983,7 +8204,7 @@
       <w:r>
         <w:t xml:space="preserve"> </w:t>
       </w:r>
-      <w:hyperlink r:id="rId144">
+      <w:hyperlink r:id="rId147">
         <w:r>
           <w:rPr>
             <w:rStyle w:val="Hyperlink"/>
@@ -7992,8 +8213,8 @@
         </w:r>
       </w:hyperlink>
     </w:p>
-    <w:bookmarkEnd w:id="145"/>
-    <w:bookmarkStart w:id="146" w:name="ref-pettorino2014transplanting"/>
+    <w:bookmarkEnd w:id="148"/>
+    <w:bookmarkStart w:id="149" w:name="ref-pettorino2014transplanting"/>
     <w:p>
       <w:pPr>
         <w:pStyle w:val="Literaturverzeichnis"/>
@@ -8018,8 +8239,8 @@
         <w:t xml:space="preserve">(pp. 93–106).</w:t>
       </w:r>
     </w:p>
-    <w:bookmarkEnd w:id="146"/>
-    <w:bookmarkStart w:id="148" w:name="ref-pickering2001role"/>
+    <w:bookmarkEnd w:id="149"/>
+    <w:bookmarkStart w:id="151" w:name="ref-pickering2001role"/>
     <w:p>
       <w:pPr>
         <w:pStyle w:val="Literaturverzeichnis"/>
@@ -8068,7 +8289,7 @@
       <w:r>
         <w:t xml:space="preserve"> </w:t>
       </w:r>
-      <w:hyperlink r:id="rId147">
+      <w:hyperlink r:id="rId150">
         <w:r>
           <w:rPr>
             <w:rStyle w:val="Hyperlink"/>
@@ -8077,8 +8298,8 @@
         </w:r>
       </w:hyperlink>
     </w:p>
-    <w:bookmarkEnd w:id="148"/>
-    <w:bookmarkStart w:id="150" w:name="ref-plonsky2014big"/>
+    <w:bookmarkEnd w:id="151"/>
+    <w:bookmarkStart w:id="153" w:name="ref-plonsky2014big"/>
     <w:p>
       <w:pPr>
         <w:pStyle w:val="Literaturverzeichnis"/>
@@ -8133,7 +8354,7 @@
       <w:r>
         <w:t xml:space="preserve"> </w:t>
       </w:r>
-      <w:hyperlink r:id="rId149">
+      <w:hyperlink r:id="rId152">
         <w:r>
           <w:rPr>
             <w:rStyle w:val="Hyperlink"/>
@@ -8142,8 +8363,8 @@
         </w:r>
       </w:hyperlink>
     </w:p>
-    <w:bookmarkEnd w:id="150"/>
-    <w:bookmarkStart w:id="151" w:name="ref-sp_pronunciation_ch00"/>
+    <w:bookmarkEnd w:id="153"/>
+    <w:bookmarkStart w:id="154" w:name="ref-sp_pronunciation_ch00"/>
     <w:p>
       <w:pPr>
         <w:pStyle w:val="Literaturverzeichnis"/>
@@ -8196,8 +8417,8 @@
         <w:t xml:space="preserve">(pp. 1–13). Routledge.</w:t>
       </w:r>
     </w:p>
-    <w:bookmarkEnd w:id="151"/>
-    <w:bookmarkStart w:id="153" w:name="ref-ratcliff2008diffusion"/>
+    <w:bookmarkEnd w:id="154"/>
+    <w:bookmarkStart w:id="156" w:name="ref-ratcliff2008diffusion"/>
     <w:p>
       <w:pPr>
         <w:pStyle w:val="Literaturverzeichnis"/>
@@ -8234,7 +8455,7 @@
       <w:r>
         <w:t xml:space="preserve"> </w:t>
       </w:r>
-      <w:hyperlink r:id="rId152">
+      <w:hyperlink r:id="rId155">
         <w:r>
           <w:rPr>
             <w:rStyle w:val="Hyperlink"/>
@@ -8243,8 +8464,8 @@
         </w:r>
       </w:hyperlink>
     </w:p>
-    <w:bookmarkEnd w:id="153"/>
-    <w:bookmarkStart w:id="155" w:name="ref-rota2009cognitive"/>
+    <w:bookmarkEnd w:id="156"/>
+    <w:bookmarkStart w:id="158" w:name="ref-rota2009cognitive"/>
     <w:p>
       <w:pPr>
         <w:pStyle w:val="Literaturverzeichnis"/>
@@ -8271,7 +8492,7 @@
       <w:r>
         <w:t xml:space="preserve"> </w:t>
       </w:r>
-      <w:hyperlink r:id="rId154">
+      <w:hyperlink r:id="rId157">
         <w:r>
           <w:rPr>
             <w:rStyle w:val="Hyperlink"/>
@@ -8280,8 +8501,8 @@
         </w:r>
       </w:hyperlink>
     </w:p>
-    <w:bookmarkEnd w:id="155"/>
-    <w:bookmarkStart w:id="156" w:name="ref-thornberry2014l2"/>
+    <w:bookmarkEnd w:id="158"/>
+    <w:bookmarkStart w:id="159" w:name="ref-thornberry2014l2"/>
     <w:p>
       <w:pPr>
         <w:pStyle w:val="Literaturverzeichnis"/>
@@ -8390,8 +8611,8 @@
         <w:t xml:space="preserve">(PhD thesis). University of Minnesota.</w:t>
       </w:r>
     </w:p>
-    <w:bookmarkEnd w:id="156"/>
-    <w:bookmarkStart w:id="157" w:name="ref-trimble2013acquiring"/>
+    <w:bookmarkEnd w:id="159"/>
+    <w:bookmarkStart w:id="160" w:name="ref-trimble2013acquiring"/>
     <w:p>
       <w:pPr>
         <w:pStyle w:val="Literaturverzeichnis"/>
@@ -8458,8 +8679,8 @@
         <w:t xml:space="preserve">(PhD thesis). University of Minnesota.</w:t>
       </w:r>
     </w:p>
-    <w:bookmarkEnd w:id="157"/>
-    <w:bookmarkStart w:id="158" w:name="ref-trimble2013perceiving"/>
+    <w:bookmarkEnd w:id="160"/>
+    <w:bookmarkStart w:id="161" w:name="ref-trimble2013perceiving"/>
     <w:p>
       <w:pPr>
         <w:pStyle w:val="Literaturverzeichnis"/>
@@ -8502,8 +8723,8 @@
         <w:t xml:space="preserve">(pp. 78–92). Somerville, MA: Cascadilla Proceedings Project.</w:t>
       </w:r>
     </w:p>
-    <w:bookmarkEnd w:id="158"/>
-    <w:bookmarkStart w:id="160" w:name="ref-trofimovich2006learning"/>
+    <w:bookmarkEnd w:id="161"/>
+    <w:bookmarkStart w:id="163" w:name="ref-trofimovich2006learning"/>
     <w:p>
       <w:pPr>
         <w:pStyle w:val="Literaturverzeichnis"/>
@@ -8558,7 +8779,7 @@
       <w:r>
         <w:t xml:space="preserve"> </w:t>
       </w:r>
-      <w:hyperlink r:id="rId159">
+      <w:hyperlink r:id="rId162">
         <w:r>
           <w:rPr>
             <w:rStyle w:val="Hyperlink"/>
@@ -8567,8 +8788,8 @@
         </w:r>
       </w:hyperlink>
     </w:p>
-    <w:bookmarkEnd w:id="160"/>
-    <w:bookmarkStart w:id="162" w:name="ref-VanLeussen2015"/>
+    <w:bookmarkEnd w:id="163"/>
+    <w:bookmarkStart w:id="165" w:name="ref-VanLeussen2015"/>
     <w:p>
       <w:pPr>
         <w:pStyle w:val="Literaturverzeichnis"/>
@@ -8626,7 +8847,7 @@
       <w:r>
         <w:t xml:space="preserve"> </w:t>
       </w:r>
-      <w:hyperlink r:id="rId161">
+      <w:hyperlink r:id="rId164">
         <w:r>
           <w:rPr>
             <w:rStyle w:val="Hyperlink"/>
@@ -8635,8 +8856,8 @@
         </w:r>
       </w:hyperlink>
     </w:p>
-    <w:bookmarkEnd w:id="162"/>
-    <w:bookmarkStart w:id="163" w:name="ref-vanpatten2020input"/>
+    <w:bookmarkEnd w:id="165"/>
+    <w:bookmarkStart w:id="166" w:name="ref-vanpatten2020input"/>
     <w:p>
       <w:pPr>
         <w:pStyle w:val="Literaturverzeichnis"/>
@@ -8670,15 +8891,15 @@
         <w:t xml:space="preserve">(pp. 105–127). Routledge.</w:t>
       </w:r>
     </w:p>
-    <w:bookmarkEnd w:id="163"/>
-    <w:bookmarkEnd w:id="164"/>
+    <w:bookmarkEnd w:id="166"/>
+    <w:bookmarkEnd w:id="167"/>
     <w:p>
       <w:r>
         <w:br w:type="page"/>
       </w:r>
     </w:p>
-    <w:bookmarkEnd w:id="165"/>
-    <w:bookmarkStart w:id="193" w:name="supplementary-materials"/>
+    <w:bookmarkEnd w:id="168"/>
+    <w:bookmarkStart w:id="196" w:name="supplementary-materials"/>
     <w:p>
       <w:pPr>
         <w:pStyle w:val="berschrift1"/>
@@ -8687,7 +8908,7 @@
         <w:t xml:space="preserve">Supplementary materials</w:t>
       </w:r>
     </w:p>
-    <w:bookmarkStart w:id="166" w:name="traditional-analyses"/>
+    <w:bookmarkStart w:id="169" w:name="traditional-analyses"/>
     <w:p>
       <w:pPr>
         <w:pStyle w:val="berschrift2"/>
@@ -12651,8 +12872,8 @@
         <w:br w:type="page"/>
       </w:r>
     </w:p>
-    <w:bookmarkEnd w:id="166"/>
-    <w:bookmarkStart w:id="168" w:name="drift-diffusion-models-1"/>
+    <w:bookmarkEnd w:id="169"/>
+    <w:bookmarkStart w:id="171" w:name="drift-diffusion-models-1"/>
     <w:p>
       <w:pPr>
         <w:pStyle w:val="berschrift2"/>
@@ -12753,7 +12974,7 @@
         <w:rPr>
           <w:rStyle w:val="Funotenzeichen"/>
         </w:rPr>
-        <w:footnoteReference w:id="167"/>
+        <w:footnoteReference w:id="170"/>
       </w:r>
       <w:r>
         <w:t xml:space="preserve"> </w:t>
@@ -15929,8 +16150,8 @@
         <w:br w:type="page"/>
       </w:r>
     </w:p>
-    <w:bookmarkEnd w:id="168"/>
-    <w:bookmarkStart w:id="187" w:name="supplementary-analyses"/>
+    <w:bookmarkEnd w:id="171"/>
+    <w:bookmarkStart w:id="190" w:name="supplementary-analyses"/>
     <w:p>
       <w:pPr>
         <w:pStyle w:val="berschrift2"/>
@@ -16055,18 +16276,18 @@
           <wp:inline>
             <wp:extent cx="5969000" cy="2808941"/>
             <wp:effectExtent b="0" l="0" r="0" t="0"/>
-            <wp:docPr descr="Figure 9.  Exploratory analysis of d’ as a function of utterance type and speaker variety. Points represent posterior medians ±66% and 95% credible intervals." title="" id="170" name="Picture"/>
+            <wp:docPr descr="Figure 9.  Exploratory analysis of d’ as a function of utterance type and speaker variety. Points represent posterior medians ±66% and 95% credible intervals." title="" id="173" name="Picture"/>
             <a:graphic>
               <a:graphicData uri="http://schemas.openxmlformats.org/drawingml/2006/picture">
                 <pic:pic>
                   <pic:nvPicPr>
-                    <pic:cNvPr descr="../../figs/manuscript/learner_dp_utterance_variety.pdf" id="171" name="Picture"/>
+                    <pic:cNvPr descr="../../figs/manuscript/learner_dp_utterance_variety.pdf" id="174" name="Picture"/>
                     <pic:cNvPicPr>
                       <a:picLocks noChangeArrowheads="1" noChangeAspect="1"/>
                     </pic:cNvPicPr>
                   </pic:nvPicPr>
                   <pic:blipFill>
-                    <a:blip r:embed="rId169"/>
+                    <a:blip r:embed="rId172"/>
                     <a:stretch>
                       <a:fillRect/>
                     </a:stretch>
@@ -16992,18 +17213,18 @@
           <wp:inline>
             <wp:extent cx="5969000" cy="3410857"/>
             <wp:effectExtent b="0" l="0" r="0" t="0"/>
-            <wp:docPr descr="Figure 10.  Average number of tokens (±1 SD) presented from each speaker variety across all 14,400 trials. The experiment was programmed such that each of the 8 varieties had an equal probability of being presented (12.50%) across 64 experimental trials." title="" id="173" name="Picture"/>
+            <wp:docPr descr="Figure 10.  Average number of tokens (±1 SD) presented from each speaker variety across all 14,400 trials. The experiment was programmed such that each of the 8 varieties had an equal probability of being presented (12.50%) across 64 experimental trials." title="" id="176" name="Picture"/>
             <a:graphic>
               <a:graphicData uri="http://schemas.openxmlformats.org/drawingml/2006/picture">
                 <pic:pic>
                   <pic:nvPicPr>
-                    <pic:cNvPr descr="../../figs/manuscript/sm_random_speaker_check.pdf" id="174" name="Picture"/>
+                    <pic:cNvPr descr="../../figs/manuscript/sm_random_speaker_check.pdf" id="177" name="Picture"/>
                     <pic:cNvPicPr>
                       <a:picLocks noChangeArrowheads="1" noChangeAspect="1"/>
                     </pic:cNvPicPr>
                   </pic:nvPicPr>
                   <pic:blipFill>
-                    <a:blip r:embed="rId172"/>
+                    <a:blip r:embed="rId175"/>
                     <a:stretch>
                       <a:fillRect/>
                     </a:stretch>
@@ -17617,18 +17838,18 @@
           <wp:inline>
             <wp:extent cx="5969000" cy="2808941"/>
             <wp:effectExtent b="0" l="0" r="0" t="0"/>
-            <wp:docPr descr="Figure 11.  Stuff they made me do." title="" id="176" name="Picture"/>
+            <wp:docPr descr="Figure 11.  Stuff they made me do." title="" id="179" name="Picture"/>
             <a:graphic>
               <a:graphicData uri="http://schemas.openxmlformats.org/drawingml/2006/picture">
                 <pic:pic>
                   <pic:nvPicPr>
-                    <pic:cNvPr descr="../../figs/stimuli/spectrogram_andaluz.png" id="177" name="Picture"/>
+                    <pic:cNvPr descr="../../figs/stimuli/spectrogram_andaluz.png" id="180" name="Picture"/>
                     <pic:cNvPicPr>
                       <a:picLocks noChangeArrowheads="1" noChangeAspect="1"/>
                     </pic:cNvPicPr>
                   </pic:nvPicPr>
                   <pic:blipFill>
-                    <a:blip r:embed="rId175"/>
+                    <a:blip r:embed="rId178"/>
                     <a:stretch>
                       <a:fillRect/>
                     </a:stretch>
@@ -17728,18 +17949,18 @@
           <wp:inline>
             <wp:extent cx="5969000" cy="3410857"/>
             <wp:effectExtent b="0" l="0" r="0" t="0"/>
-            <wp:docPr descr="Figure 12.  Stuff they made me do." title="" id="179" name="Picture"/>
+            <wp:docPr descr="Figure 12.  Stuff they made me do." title="" id="182" name="Picture"/>
             <a:graphic>
               <a:graphicData uri="http://schemas.openxmlformats.org/drawingml/2006/picture">
                 <pic:pic>
                   <pic:nvPicPr>
-                    <pic:cNvPr descr="../../figs/manuscript/learner_native_accuracy.pdf" id="180" name="Picture"/>
+                    <pic:cNvPr descr="../../figs/manuscript/learner_native_accuracy.pdf" id="183" name="Picture"/>
                     <pic:cNvPicPr>
                       <a:picLocks noChangeArrowheads="1" noChangeAspect="1"/>
                     </pic:cNvPicPr>
                   </pic:nvPicPr>
                   <pic:blipFill>
-                    <a:blip r:embed="rId178"/>
+                    <a:blip r:embed="rId181"/>
                     <a:stretch>
                       <a:fillRect/>
                     </a:stretch>
@@ -18306,7 +18527,7 @@
               <w:jc w:val="right"/>
             </w:pPr>
             <w:r>
-              <w:t xml:space="preserve">0.92 [0.91, 0.94]</w:t>
+              <w:t xml:space="preserve">0.93 [0.91, 0.94]</w:t>
             </w:r>
           </w:p>
         </w:tc>
@@ -18678,7 +18899,7 @@
               <w:jc w:val="right"/>
             </w:pPr>
             <w:r>
-              <w:t xml:space="preserve">0.91 [0.89, 0.92]</w:t>
+              <w:t xml:space="preserve">0.91 [0.89, 0.93]</w:t>
             </w:r>
           </w:p>
         </w:tc>
@@ -19401,18 +19622,18 @@
           <wp:inline>
             <wp:extent cx="5969000" cy="2808941"/>
             <wp:effectExtent b="0" l="0" r="0" t="0"/>
-            <wp:docPr descr="Figure 13.  Stuff they made me do." title="" id="182" name="Picture"/>
+            <wp:docPr descr="Figure 13.  Stuff they made me do." title="" id="185" name="Picture"/>
             <a:graphic>
               <a:graphicData uri="http://schemas.openxmlformats.org/drawingml/2006/picture">
                 <pic:pic>
                   <pic:nvPicPr>
-                    <pic:cNvPr descr="../../figs/manuscript/native_variety_matched_accuracy.pdf" id="183" name="Picture"/>
+                    <pic:cNvPr descr="../../figs/manuscript/native_variety_matched_accuracy.pdf" id="186" name="Picture"/>
                     <pic:cNvPicPr>
                       <a:picLocks noChangeArrowheads="1" noChangeAspect="1"/>
                     </pic:cNvPicPr>
                   </pic:nvPicPr>
                   <pic:blipFill>
-                    <a:blip r:embed="rId181"/>
+                    <a:blip r:embed="rId184"/>
                     <a:stretch>
                       <a:fillRect/>
                     </a:stretch>
@@ -19608,7 +19829,7 @@
               <w:jc w:val="right"/>
             </w:pPr>
             <w:r>
-              <w:t xml:space="preserve">0.96 [0.94, 0.97]</w:t>
+              <w:t xml:space="preserve">0.96 [0.94, 0.98]</w:t>
             </w:r>
           </w:p>
         </w:tc>
@@ -19632,7 +19853,7 @@
               <w:jc w:val="right"/>
             </w:pPr>
             <w:r>
-              <w:t xml:space="preserve">0.96 [0.95, 0.98]</w:t>
+              <w:t xml:space="preserve">0.97 [0.95, 0.98]</w:t>
             </w:r>
           </w:p>
         </w:tc>
@@ -20017,18 +20238,18 @@
           <wp:inline>
             <wp:extent cx="5969000" cy="3410857"/>
             <wp:effectExtent b="0" l="0" r="0" t="0"/>
-            <wp:docPr descr="Figure 14.  Standardized articulation rate as a function of speaker variety. Points represent posterior medians along with 66% and 95% HDI." title="" id="185" name="Picture"/>
+            <wp:docPr descr="Figure 14.  Standardized articulation rate as a function of speaker variety. Points represent posterior medians along with 66% and 95% HDI." title="" id="188" name="Picture"/>
             <a:graphic>
               <a:graphicData uri="http://schemas.openxmlformats.org/drawingml/2006/picture">
                 <pic:pic>
                   <pic:nvPicPr>
-                    <pic:cNvPr descr="../../figs/manuscript/sm_speech_rate.pdf" id="186" name="Picture"/>
+                    <pic:cNvPr descr="../../figs/manuscript/sm_speech_rate.pdf" id="189" name="Picture"/>
                     <pic:cNvPicPr>
                       <a:picLocks noChangeArrowheads="1" noChangeAspect="1"/>
                     </pic:cNvPicPr>
                   </pic:nvPicPr>
                   <pic:blipFill>
-                    <a:blip r:embed="rId184"/>
+                    <a:blip r:embed="rId187"/>
                     <a:stretch>
                       <a:fillRect/>
                     </a:stretch>
@@ -20090,8 +20311,8 @@
         <w:t xml:space="preserve">Standardized articulation rate as a function of speaker variety. Points represent posterior medians along with 66% and 95% HDI.</w:t>
       </w:r>
     </w:p>
-    <w:bookmarkEnd w:id="187"/>
-    <w:bookmarkStart w:id="191" w:name="author-contributions"/>
+    <w:bookmarkEnd w:id="190"/>
+    <w:bookmarkStart w:id="194" w:name="author-contributions"/>
     <w:p>
       <w:pPr>
         <w:pStyle w:val="berschrift2"/>
@@ -20109,18 +20330,18 @@
           <wp:inline>
             <wp:extent cx="5969000" cy="3410857"/>
             <wp:effectExtent b="0" l="0" r="0" t="0"/>
-            <wp:docPr descr="Figure 15.  Author contributions according to the CREDiT author roles taxonomy. Contributions are indicated as being substantial (dark diamonds) or moderate (light diamonds)." title="" id="189" name="Picture"/>
+            <wp:docPr descr="Figure 15.  Author contributions according to the CREDiT author roles taxonomy. Contributions are indicated as being substantial (dark diamonds) or moderate (light diamonds)." title="" id="192" name="Picture"/>
             <a:graphic>
               <a:graphicData uri="http://schemas.openxmlformats.org/drawingml/2006/picture">
                 <pic:pic>
                   <pic:nvPicPr>
-                    <pic:cNvPr descr="../../figs/project_contributors.pdf" id="190" name="Picture"/>
+                    <pic:cNvPr descr="../../figs/project_contributors.pdf" id="193" name="Picture"/>
                     <pic:cNvPicPr>
                       <a:picLocks noChangeArrowheads="1" noChangeAspect="1"/>
                     </pic:cNvPicPr>
                   </pic:nvPicPr>
                   <pic:blipFill>
-                    <a:blip r:embed="rId188"/>
+                    <a:blip r:embed="rId191"/>
                     <a:stretch>
                       <a:fillRect/>
                     </a:stretch>
@@ -20187,8 +20408,8 @@
         <w:br w:type="page"/>
       </w:r>
     </w:p>
-    <w:bookmarkEnd w:id="191"/>
-    <w:bookmarkStart w:id="192" w:name="reproducibility-information"/>
+    <w:bookmarkEnd w:id="194"/>
+    <w:bookmarkStart w:id="195" w:name="reproducibility-information"/>
     <w:p>
       <w:pPr>
         <w:pStyle w:val="berschrift2"/>
@@ -21673,8 +21894,8 @@
         <w:t xml:space="preserve">zoo                   1.8-11 2022-09-17</w:t>
       </w:r>
     </w:p>
-    <w:bookmarkEnd w:id="192"/>
-    <w:bookmarkEnd w:id="193"/>
+    <w:bookmarkEnd w:id="195"/>
+    <w:bookmarkEnd w:id="196"/>
     <w:sectPr>
       <w:headerReference r:id="rId10" w:type="even"/>
       <w:headerReference r:id="rId9" w:type="default"/>
@@ -21868,7 +22089,7 @@
       </w:r>
     </w:p>
   </w:footnote>
-  <w:footnote w:id="167">
+  <w:footnote w:id="170">
     <w:p>
       <w:pPr>
         <w:pStyle w:val="Funotentext"/>

</xml_diff>

<commit_message>
reviewer 1 and 2 comments, pushsing along
</commit_message>
<xml_diff>
--- a/docs/manuscript/main.docx
+++ b/docs/manuscript/main.docx
@@ -1905,7 +1905,7 @@
         <w:t xml:space="preserve"> </w:t>
       </w:r>
       <w:r>
-        <w:t xml:space="preserve">This hypothesis is grounded in exploratory analyses of pilot data collected from 115 monolingual Spanish speakers (See Supplementary Materials for more information).</w:t>
+        <w:t xml:space="preserve">This hypothesis is grounded in exploratory analyses of pilot data collected from 116 monolingual Spanish speakers (See Supplementary Materials for more information).</w:t>
       </w:r>
     </w:p>
     <w:p>
@@ -8899,7 +8899,7 @@
       </w:r>
     </w:p>
     <w:bookmarkEnd w:id="168"/>
-    <w:bookmarkStart w:id="197" w:name="supplementary-materials"/>
+    <w:bookmarkStart w:id="194" w:name="supplementary-materials"/>
     <w:p>
       <w:pPr>
         <w:pStyle w:val="berschrift1"/>
@@ -17775,7 +17775,7 @@
               <w:jc w:val="right"/>
             </w:pPr>
             <w:r>
-              <w:t xml:space="preserve">0.93 [0.92, 0.94]</w:t>
+              <w:t xml:space="preserve">0.93 [0.92, 0.95]</w:t>
             </w:r>
           </w:p>
         </w:tc>
@@ -18147,7 +18147,7 @@
               <w:jc w:val="right"/>
             </w:pPr>
             <w:r>
-              <w:t xml:space="preserve">0.91 [0.90, 0.93]</w:t>
+              <w:t xml:space="preserve">0.92 [0.90, 0.93]</w:t>
             </w:r>
           </w:p>
         </w:tc>
@@ -19423,7 +19423,7 @@
       </w:r>
     </w:p>
     <w:bookmarkEnd w:id="181"/>
-    <w:bookmarkStart w:id="191" w:name="auditory-stimuli"/>
+    <w:bookmarkStart w:id="188" w:name="auditory-stimuli"/>
     <w:p>
       <w:pPr>
         <w:pStyle w:val="berschrift2"/>
@@ -20119,152 +20119,78 @@
     </w:p>
     <w:p>
       <w:pPr>
+        <w:pStyle w:val="Textkrper"/>
+      </w:pPr>
+      <w:r>
+        <w:t xml:space="preserve">Figure 13: Stuff they made me do.</w:t>
+      </w:r>
+    </w:p>
+    <w:p>
+      <w:pPr>
+        <w:pStyle w:val="Textkrper"/>
+      </w:pPr>
+      <w:r>
+        <w:rPr>
+          <w:bCs/>
+          <w:b/>
+        </w:rPr>
+        <w:t xml:space="preserve">Randomization check across participants</w:t>
+      </w:r>
+      <w:r>
+        <w:t xml:space="preserve">. For the purposes of our research questions, it was important that every participant be presented with stimuli from all of the Spanish varieties to which we had access.</w:t>
+      </w:r>
+      <w:r>
+        <w:t xml:space="preserve"> </w:t>
+      </w:r>
+      <w:r>
+        <w:t xml:space="preserve">Recall that the 2AFC task contained 64 items, 16 of each utterance type. Using javascript we assigned each variety an equal probability of being selected in a given trial (0.125).</w:t>
+      </w:r>
+      <w:r>
+        <w:t xml:space="preserve"> </w:t>
+      </w:r>
+      <w:r>
+        <w:t xml:space="preserve">To ensure that our randomization worked as planned (i.e., with each variety represented approximately equally across all trials and all participants), we calculated the average number of times each variety was presented in the data set (n = 225, and 14400 trials).</w:t>
+      </w:r>
+      <w:r>
+        <w:t xml:space="preserve"> </w:t>
+      </w:r>
+      <w:r>
+        <w:t xml:space="preserve">One can observe in Figure</w:t>
+      </w:r>
+      <w:r>
+        <w:t xml:space="preserve"> </w:t>
+      </w:r>
+      <w:r>
+        <w:t xml:space="preserve">14</w:t>
+      </w:r>
+      <w:r>
+        <w:t xml:space="preserve"> </w:t>
+      </w:r>
+      <w:r>
+        <w:t xml:space="preserve">that this is indeed the case.</w:t>
+      </w:r>
+    </w:p>
+    <w:p>
+      <w:pPr>
         <w:pStyle w:val="CaptionedFigure"/>
       </w:pPr>
       <w:r>
         <w:drawing>
           <wp:inline>
-            <wp:extent cx="5969000" cy="2808941"/>
+            <wp:extent cx="5969000" cy="3410857"/>
             <wp:effectExtent b="0" l="0" r="0" t="0"/>
-            <wp:docPr descr="Figure 13.  Stuff they made me do." title="" id="186" name="Picture"/>
+            <wp:docPr descr="Figure 14.  Average number of tokens (±1 SD) presented from each speaker variety across all 14,400 trials. The experiment was programmed such that each of the 8 varieties had an equal probability of being presented (12.50%) across 64 experimental trials." title="" id="186" name="Picture"/>
             <a:graphic>
               <a:graphicData uri="http://schemas.openxmlformats.org/drawingml/2006/picture">
                 <pic:pic>
                   <pic:nvPicPr>
-                    <pic:cNvPr descr="../../figs/stimuli/spectrogram_andaluz.png" id="187" name="Picture"/>
+                    <pic:cNvPr descr="../../figs/manuscript/sm_random_speaker_check.pdf" id="187" name="Picture"/>
                     <pic:cNvPicPr>
                       <a:picLocks noChangeArrowheads="1" noChangeAspect="1"/>
                     </pic:cNvPicPr>
                   </pic:nvPicPr>
                   <pic:blipFill>
                     <a:blip r:embed="rId185"/>
-                    <a:stretch>
-                      <a:fillRect/>
-                    </a:stretch>
-                  </pic:blipFill>
-                  <pic:spPr bwMode="auto">
-                    <a:xfrm>
-                      <a:off x="0" y="0"/>
-                      <a:ext cx="5969000" cy="2808941"/>
-                    </a:xfrm>
-                    <a:prstGeom prst="rect">
-                      <a:avLst/>
-                    </a:prstGeom>
-                    <a:noFill/>
-                    <a:ln w="9525">
-                      <a:noFill/>
-                      <a:headEnd/>
-                      <a:tailEnd/>
-                    </a:ln>
-                  </pic:spPr>
-                </pic:pic>
-              </a:graphicData>
-            </a:graphic>
-          </wp:inline>
-        </w:drawing>
-      </w:r>
-    </w:p>
-    <w:p>
-      <w:pPr>
-        <w:pStyle w:val="ImageCaption"/>
-      </w:pPr>
-      <w:r>
-        <w:rPr>
-          <w:iCs/>
-          <w:i/>
-        </w:rPr>
-        <w:t xml:space="preserve">Figure</w:t>
-      </w:r>
-      <w:r>
-        <w:t xml:space="preserve"> </w:t>
-      </w:r>
-      <w:r>
-        <w:rPr>
-          <w:iCs/>
-          <w:i/>
-        </w:rPr>
-        <w:t xml:space="preserve">13.</w:t>
-      </w:r>
-      <w:r>
-        <w:rPr>
-          <w:iCs/>
-          <w:i/>
-        </w:rPr>
-        <w:t xml:space="preserve"> </w:t>
-      </w:r>
-      <w:r>
-        <w:t xml:space="preserve"> </w:t>
-      </w:r>
-      <w:r>
-        <w:t xml:space="preserve">Stuff they made me do.</w:t>
-      </w:r>
-    </w:p>
-    <w:p>
-      <w:pPr>
-        <w:pStyle w:val="Textkrper"/>
-      </w:pPr>
-      <w:r>
-        <w:rPr>
-          <w:bCs/>
-          <w:b/>
-        </w:rPr>
-        <w:t xml:space="preserve">Randomization check across participants</w:t>
-      </w:r>
-      <w:r>
-        <w:t xml:space="preserve">. For the purposes of our research questions, it was important that every participant be presented with stimuli from all of the Spanish varieties to which we had access.</w:t>
-      </w:r>
-      <w:r>
-        <w:t xml:space="preserve"> </w:t>
-      </w:r>
-      <w:r>
-        <w:t xml:space="preserve">Recall that the 2AFC task contained 64 items, 16 of each utterance type. Using javascript we assigned each variety an equal probability of being selected in a given trial (0.125).</w:t>
-      </w:r>
-      <w:r>
-        <w:t xml:space="preserve"> </w:t>
-      </w:r>
-      <w:r>
-        <w:t xml:space="preserve">To ensure that our randomization worked as planned (i.e., with each variety represented approximately equally across all trials and all participants), we calculated the average number of times each variety was presented in the data set (n = 225, and 14400 trials).</w:t>
-      </w:r>
-      <w:r>
-        <w:t xml:space="preserve"> </w:t>
-      </w:r>
-      <w:r>
-        <w:t xml:space="preserve">One can observe in Figure</w:t>
-      </w:r>
-      <w:r>
-        <w:t xml:space="preserve"> </w:t>
-      </w:r>
-      <w:r>
-        <w:t xml:space="preserve">14</w:t>
-      </w:r>
-      <w:r>
-        <w:t xml:space="preserve"> </w:t>
-      </w:r>
-      <w:r>
-        <w:t xml:space="preserve">that this is indeed the case.</w:t>
-      </w:r>
-    </w:p>
-    <w:p>
-      <w:pPr>
-        <w:pStyle w:val="CaptionedFigure"/>
-      </w:pPr>
-      <w:r>
-        <w:drawing>
-          <wp:inline>
-            <wp:extent cx="5969000" cy="3410857"/>
-            <wp:effectExtent b="0" l="0" r="0" t="0"/>
-            <wp:docPr descr="Figure 14.  Average number of tokens (±1 SD) presented from each speaker variety across all 14,400 trials. The experiment was programmed such that each of the 8 varieties had an equal probability of being presented (12.50%) across 64 experimental trials." title="" id="189" name="Picture"/>
-            <a:graphic>
-              <a:graphicData uri="http://schemas.openxmlformats.org/drawingml/2006/picture">
-                <pic:pic>
-                  <pic:nvPicPr>
-                    <pic:cNvPr descr="../../figs/manuscript/sm_random_speaker_check.pdf" id="190" name="Picture"/>
-                    <pic:cNvPicPr>
-                      <a:picLocks noChangeArrowheads="1" noChangeAspect="1"/>
-                    </pic:cNvPicPr>
-                  </pic:nvPicPr>
-                  <pic:blipFill>
-                    <a:blip r:embed="rId188"/>
                     <a:stretch>
                       <a:fillRect/>
                     </a:stretch>
@@ -21820,8 +21746,13 @@
         </w:tc>
       </w:tr>
     </w:tbl>
-    <w:bookmarkEnd w:id="191"/>
-    <w:bookmarkStart w:id="195" w:name="author-contributions"/>
+    <w:p>
+      <w:r>
+        <w:br w:type="page"/>
+      </w:r>
+    </w:p>
+    <w:bookmarkEnd w:id="188"/>
+    <w:bookmarkStart w:id="192" w:name="author-contributions"/>
     <w:p>
       <w:pPr>
         <w:pStyle w:val="berschrift2"/>
@@ -21839,18 +21770,18 @@
           <wp:inline>
             <wp:extent cx="5969000" cy="3410857"/>
             <wp:effectExtent b="0" l="0" r="0" t="0"/>
-            <wp:docPr descr="Figure 15.  Author contributions according to the CREDiT author roles taxonomy. Contributions are indicated as being substantial (dark diamonds) or moderate (light diamonds)." title="" id="193" name="Picture"/>
+            <wp:docPr descr="Figure 15.  Author contributions according to the CREDiT author roles taxonomy. Contributions are indicated as being substantial (dark diamonds) or moderate (light diamonds)." title="" id="190" name="Picture"/>
             <a:graphic>
               <a:graphicData uri="http://schemas.openxmlformats.org/drawingml/2006/picture">
                 <pic:pic>
                   <pic:nvPicPr>
-                    <pic:cNvPr descr="../../figs/project_contributors.pdf" id="194" name="Picture"/>
+                    <pic:cNvPr descr="../../figs/project_contributors.pdf" id="191" name="Picture"/>
                     <pic:cNvPicPr>
                       <a:picLocks noChangeArrowheads="1" noChangeAspect="1"/>
                     </pic:cNvPicPr>
                   </pic:nvPicPr>
                   <pic:blipFill>
-                    <a:blip r:embed="rId192"/>
+                    <a:blip r:embed="rId189"/>
                     <a:stretch>
                       <a:fillRect/>
                     </a:stretch>
@@ -21917,8 +21848,8 @@
         <w:br w:type="page"/>
       </w:r>
     </w:p>
-    <w:bookmarkEnd w:id="195"/>
-    <w:bookmarkStart w:id="196" w:name="reproducibility-information"/>
+    <w:bookmarkEnd w:id="192"/>
+    <w:bookmarkStart w:id="193" w:name="reproducibility-information"/>
     <w:p>
       <w:pPr>
         <w:pStyle w:val="berschrift2"/>
@@ -22066,7 +21997,7 @@
         <w:rPr>
           <w:rStyle w:val="VerbatimChar"/>
         </w:rPr>
-        <w:t xml:space="preserve"> date     2022-11-01</w:t>
+        <w:t xml:space="preserve"> date     2022-11-02</w:t>
       </w:r>
       <w:r>
         <w:br/>
@@ -23403,8 +23334,8 @@
         <w:t xml:space="preserve">zoo                   1.8-11 2022-09-17</w:t>
       </w:r>
     </w:p>
-    <w:bookmarkEnd w:id="196"/>
-    <w:bookmarkEnd w:id="197"/>
+    <w:bookmarkEnd w:id="193"/>
+    <w:bookmarkEnd w:id="194"/>
     <w:sectPr>
       <w:headerReference r:id="rId10" w:type="even"/>
       <w:headerReference r:id="rId9" w:type="default"/>

</xml_diff>